<commit_message>
Continued writing the doc and fixed the design.
</commit_message>
<xml_diff>
--- a/documentation/chapters.docx
+++ b/documentation/chapters.docx
@@ -387,7 +387,7 @@
           <w:szCs w:val="44"/>
         </w:rPr>
         <w:sectPr>
-          <w:footerReference w:type="default" r:id="rId7"/>
+          <w:footerReference w:type="default" r:id="rId8"/>
           <w:pgSz w:w="11906" w:h="16838"/>
           <w:pgMar w:top="1440" w:right="1440" w:bottom="1440" w:left="1440" w:header="709" w:footer="709" w:gutter="567"/>
           <w:pgNumType w:start="1"/>
@@ -425,7 +425,7 @@
       </w:pPr>
       <w:r>
         <w:pict w14:anchorId="7B13BD78">
-          <v:rect id="_x0000_i1045" style="width:0;height:1.5pt" o:hralign="center" o:hrstd="t" o:hr="t" fillcolor="#a0a0a0" stroked="f"/>
+          <v:rect id="_x0000_i1025" style="width:0;height:1.5pt" o:hralign="center" o:hrstd="t" o:hr="t" fillcolor="#a0a0a0" stroked="f"/>
         </w:pict>
       </w:r>
     </w:p>
@@ -531,7 +531,7 @@
       </w:pPr>
       <w:r>
         <w:pict w14:anchorId="3AEB49CC">
-          <v:rect id="_x0000_i1046" style="width:0;height:1.5pt" o:hralign="center" o:hrstd="t" o:hr="t" fillcolor="#a0a0a0" stroked="f"/>
+          <v:rect id="_x0000_i1026" style="width:0;height:1.5pt" o:hralign="center" o:hrstd="t" o:hr="t" fillcolor="#a0a0a0" stroked="f"/>
         </w:pict>
       </w:r>
     </w:p>
@@ -877,10 +877,12 @@
           <w:numId w:val="0"/>
         </w:numPr>
       </w:pPr>
+      <w:bookmarkStart w:id="0" w:name="_Toc67276849"/>
       <w:r>
         <w:lastRenderedPageBreak/>
         <w:t>Tartalmi összefoglaló</w:t>
       </w:r>
+      <w:bookmarkEnd w:id="0"/>
     </w:p>
     <w:p>
       <w:pPr>
@@ -904,7 +906,10 @@
     </w:p>
     <w:p>
       <w:r>
-        <w:t>Ipari folyamat emulálása Hardware-In-</w:t>
+        <w:t xml:space="preserve">Egy ipari folyamat emulálása </w:t>
+      </w:r>
+      <w:r>
+        <w:t>hardware-in-</w:t>
       </w:r>
       <w:proofErr w:type="spellStart"/>
       <w:r>
@@ -916,11 +921,32 @@
       </w:r>
       <w:proofErr w:type="spellStart"/>
       <w:r>
-        <w:t>Loop</w:t>
+        <w:t>loop</w:t>
       </w:r>
       <w:proofErr w:type="spellEnd"/>
       <w:r>
-        <w:t xml:space="preserve"> (HIL) eszközzel és ennek irányítása programozható logikai vezérlővel.</w:t>
+        <w:t xml:space="preserve"> (HIL) </w:t>
+      </w:r>
+      <w:r>
+        <w:t>rendszer</w:t>
+      </w:r>
+      <w:r>
+        <w:t xml:space="preserve"> segítségével</w:t>
+      </w:r>
+      <w:r>
+        <w:t xml:space="preserve"> és </w:t>
+      </w:r>
+      <w:r>
+        <w:t>annak</w:t>
+      </w:r>
+      <w:r>
+        <w:t xml:space="preserve"> irányítása </w:t>
+      </w:r>
+      <w:r>
+        <w:t>programozható logikai vezérlővel</w:t>
+      </w:r>
+      <w:r>
+        <w:t>.</w:t>
       </w:r>
     </w:p>
     <w:p>
@@ -945,25 +971,771 @@
     </w:p>
     <w:p>
       <w:r>
-        <w:t xml:space="preserve">Emulálnom és irányítanom kell egy ipari folyamatot, amelyik egy korábbi Országos </w:t>
+        <w:t xml:space="preserve">Meg kell valósítanom egy </w:t>
+      </w:r>
+      <w:r>
+        <w:t xml:space="preserve">megfelelően összetett </w:t>
+      </w:r>
+      <w:r>
+        <w:t xml:space="preserve">ipari folyamat emulálását </w:t>
+      </w:r>
+      <w:r>
+        <w:t xml:space="preserve">és annak irányítását </w:t>
+      </w:r>
+      <w:r>
+        <w:t>programozható logikai vezérlővel</w:t>
+      </w:r>
+      <w:r>
+        <w:t xml:space="preserve"> azért, hogy szemléltessem a HIL rendszerekkel támogatott fejlesztést és tesztelést.</w:t>
+      </w:r>
+      <w:r>
+        <w:t xml:space="preserve"> </w:t>
+      </w:r>
+      <w:r>
+        <w:t xml:space="preserve">Az alap feladatkiíráson túl </w:t>
+      </w:r>
+      <w:r>
+        <w:t xml:space="preserve">meg kell terveznem és meg kell valósítanom egy alternatív megoldást a feladat megoldásához biztosított HIL rendszer helyett, amelyik </w:t>
+      </w:r>
+      <w:r>
+        <w:t>egyben</w:t>
+      </w:r>
+      <w:r>
+        <w:t xml:space="preserve"> kompatibilis </w:t>
+      </w:r>
+      <w:r>
+        <w:t xml:space="preserve">is </w:t>
+      </w:r>
+      <w:r>
+        <w:t>azzal.</w:t>
+      </w:r>
+    </w:p>
+    <w:p>
+      <w:pPr>
+        <w:pStyle w:val="ListParagraph"/>
+        <w:numPr>
+          <w:ilvl w:val="0"/>
+          <w:numId w:val="17"/>
+        </w:numPr>
+        <w:rPr>
+          <w:b/>
+          <w:bCs/>
+        </w:rPr>
+      </w:pPr>
+      <w:r>
+        <w:rPr>
+          <w:b/>
+          <w:bCs/>
+        </w:rPr>
+        <w:t>A megoldási mód:</w:t>
+      </w:r>
+    </w:p>
+    <w:p>
+      <w:pPr>
+        <w:pStyle w:val="ListParagraph"/>
+        <w:numPr>
+          <w:ilvl w:val="1"/>
+          <w:numId w:val="17"/>
+        </w:numPr>
+      </w:pPr>
+      <w:r>
+        <w:t>A feladat megoldásához biztosított szoftverek és hardverek megismerése.</w:t>
+      </w:r>
+    </w:p>
+    <w:p>
+      <w:pPr>
+        <w:pStyle w:val="ListParagraph"/>
+        <w:numPr>
+          <w:ilvl w:val="1"/>
+          <w:numId w:val="17"/>
+        </w:numPr>
+      </w:pPr>
+      <w:r>
+        <w:t>A kiválasztott ipari folyamat emulációjának megvalósítása és tesztelése.</w:t>
+      </w:r>
+    </w:p>
+    <w:p>
+      <w:pPr>
+        <w:pStyle w:val="ListParagraph"/>
+        <w:numPr>
+          <w:ilvl w:val="1"/>
+          <w:numId w:val="17"/>
+        </w:numPr>
+      </w:pPr>
+      <w:r>
+        <w:t>Az emulált ipari folyamat irányításának megvalósítása PLC segítségével.</w:t>
+      </w:r>
+    </w:p>
+    <w:p>
+      <w:pPr>
+        <w:pStyle w:val="ListParagraph"/>
+        <w:numPr>
+          <w:ilvl w:val="1"/>
+          <w:numId w:val="17"/>
+        </w:numPr>
+      </w:pPr>
+      <w:r>
+        <w:t>A HIL rendszer hardveres és szoftveres elemeinek a tanulmányozása.</w:t>
+      </w:r>
+    </w:p>
+    <w:p>
+      <w:pPr>
+        <w:pStyle w:val="ListParagraph"/>
+        <w:numPr>
+          <w:ilvl w:val="1"/>
+          <w:numId w:val="17"/>
+        </w:numPr>
+      </w:pPr>
+      <w:r>
+        <w:t>A HIL rendszerrel kompatibilis szoftver és hardver fejlesztése</w:t>
+      </w:r>
+      <w:r>
+        <w:t xml:space="preserve"> és tesztelése.</w:t>
+      </w:r>
+    </w:p>
+    <w:p>
+      <w:pPr>
+        <w:pStyle w:val="ListParagraph"/>
+        <w:numPr>
+          <w:ilvl w:val="0"/>
+          <w:numId w:val="17"/>
+        </w:numPr>
+        <w:rPr>
+          <w:b/>
+          <w:bCs/>
+        </w:rPr>
+      </w:pPr>
+      <w:r>
+        <w:rPr>
+          <w:b/>
+          <w:bCs/>
+        </w:rPr>
+        <w:t>Alkalmazott eszközök, módszerek:</w:t>
+      </w:r>
+    </w:p>
+    <w:p>
+      <w:pPr>
+        <w:pStyle w:val="ListParagraph"/>
+        <w:numPr>
+          <w:ilvl w:val="1"/>
+          <w:numId w:val="17"/>
+        </w:numPr>
+        <w:rPr>
+          <w:b/>
+          <w:bCs/>
+        </w:rPr>
+      </w:pPr>
+      <w:r>
+        <w:t>Lucas</w:t>
+      </w:r>
+      <w:r>
+        <w:t>-</w:t>
       </w:r>
       <w:proofErr w:type="spellStart"/>
       <w:r>
-        <w:t>Ajtonyi</w:t>
+        <w:t>Nülle</w:t>
       </w:r>
       <w:proofErr w:type="spellEnd"/>
       <w:r>
-        <w:t xml:space="preserve"> István Irányítástechnikai Programozó Versenyen szerepelt. Az irányításhoz Programozható Logikai Vezérlőt (PLC) kell alkalmaznom, az emulációhoz pedig a </w:t>
+        <w:t xml:space="preserve"> I/O interfész, </w:t>
       </w:r>
       <w:proofErr w:type="spellStart"/>
       <w:r>
+        <w:t>Omron</w:t>
+      </w:r>
+      <w:proofErr w:type="spellEnd"/>
+      <w:r>
+        <w:t xml:space="preserve"> CJ2M-CPU32 PLC,</w:t>
+      </w:r>
+      <w:r>
+        <w:t xml:space="preserve"> </w:t>
+      </w:r>
+      <w:proofErr w:type="spellStart"/>
+      <w:r>
+        <w:t>MikroElektronika</w:t>
+      </w:r>
+      <w:proofErr w:type="spellEnd"/>
+      <w:r>
+        <w:t xml:space="preserve"> </w:t>
+      </w:r>
+      <w:proofErr w:type="spellStart"/>
+      <w:r>
+        <w:t>EasyPIC</w:t>
+      </w:r>
+      <w:proofErr w:type="spellEnd"/>
+      <w:r>
+        <w:t xml:space="preserve"> v7 fejlesztőlap</w:t>
+      </w:r>
+      <w:r>
+        <w:t xml:space="preserve">, </w:t>
+      </w:r>
+      <w:proofErr w:type="spellStart"/>
+      <w:r>
+        <w:t>Tektronix</w:t>
+      </w:r>
+      <w:proofErr w:type="spellEnd"/>
+      <w:r>
+        <w:t xml:space="preserve"> MSO2024B </w:t>
+      </w:r>
+      <w:r>
+        <w:t>oszcilloszkóp</w:t>
+      </w:r>
+      <w:r>
+        <w:t>,</w:t>
+      </w:r>
+      <w:r>
+        <w:t xml:space="preserve"> </w:t>
+      </w:r>
+      <w:proofErr w:type="spellStart"/>
+      <w:r>
         <w:t>WinFACT</w:t>
       </w:r>
       <w:proofErr w:type="spellEnd"/>
       <w:r>
-        <w:t xml:space="preserve"> szoftvercsomagot. Az alap feladatkiíráson túl plusz feladatként</w:t>
-      </w:r>
-    </w:p>
+        <w:t xml:space="preserve"> 7</w:t>
+      </w:r>
+      <w:r>
+        <w:t xml:space="preserve"> </w:t>
+      </w:r>
+      <w:r>
+        <w:t>BORIS</w:t>
+      </w:r>
+      <w:r>
+        <w:t xml:space="preserve"> </w:t>
+      </w:r>
+      <w:r>
+        <w:t xml:space="preserve">szimulációs </w:t>
+      </w:r>
+      <w:r>
+        <w:t xml:space="preserve">szoftver, </w:t>
+      </w:r>
+      <w:r>
+        <w:t>CX-</w:t>
+      </w:r>
+      <w:proofErr w:type="spellStart"/>
+      <w:r>
+        <w:t>Programmer</w:t>
+      </w:r>
+      <w:proofErr w:type="spellEnd"/>
+      <w:r>
+        <w:t xml:space="preserve"> 9.1, </w:t>
+      </w:r>
+      <w:proofErr w:type="spellStart"/>
+      <w:r>
+        <w:t>mikroC</w:t>
+      </w:r>
+      <w:proofErr w:type="spellEnd"/>
+      <w:r>
+        <w:t xml:space="preserve"> PRO </w:t>
+      </w:r>
+      <w:proofErr w:type="spellStart"/>
+      <w:r>
+        <w:t>for</w:t>
+      </w:r>
+      <w:proofErr w:type="spellEnd"/>
+      <w:r>
+        <w:t xml:space="preserve"> PIC 6.6.2</w:t>
+      </w:r>
+      <w:r>
+        <w:t xml:space="preserve">, </w:t>
+      </w:r>
+      <w:r>
+        <w:t xml:space="preserve">IAR </w:t>
+      </w:r>
+      <w:proofErr w:type="spellStart"/>
+      <w:r>
+        <w:t>Embedded</w:t>
+      </w:r>
+      <w:proofErr w:type="spellEnd"/>
+      <w:r>
+        <w:t xml:space="preserve"> </w:t>
+      </w:r>
+      <w:proofErr w:type="spellStart"/>
+      <w:r>
+        <w:t>Workbench</w:t>
+      </w:r>
+      <w:proofErr w:type="spellEnd"/>
+      <w:r>
+        <w:t xml:space="preserve"> </w:t>
+      </w:r>
+      <w:proofErr w:type="spellStart"/>
+      <w:r>
+        <w:t>for</w:t>
+      </w:r>
+      <w:proofErr w:type="spellEnd"/>
+      <w:r>
+        <w:t xml:space="preserve"> </w:t>
+      </w:r>
+      <w:proofErr w:type="spellStart"/>
+      <w:r>
+        <w:t>Arm</w:t>
+      </w:r>
+      <w:proofErr w:type="spellEnd"/>
+      <w:r>
+        <w:t xml:space="preserve"> </w:t>
+      </w:r>
+      <w:r>
+        <w:t>7.10.1</w:t>
+      </w:r>
+      <w:r>
+        <w:t xml:space="preserve">, </w:t>
+      </w:r>
+      <w:r>
+        <w:t xml:space="preserve">Visual </w:t>
+      </w:r>
+      <w:proofErr w:type="spellStart"/>
+      <w:r>
+        <w:t>Studio</w:t>
+      </w:r>
+      <w:proofErr w:type="spellEnd"/>
+      <w:r>
+        <w:t xml:space="preserve"> </w:t>
+      </w:r>
+      <w:proofErr w:type="spellStart"/>
+      <w:r>
+        <w:t>Code</w:t>
+      </w:r>
+      <w:proofErr w:type="spellEnd"/>
+      <w:r>
+        <w:t xml:space="preserve"> </w:t>
+      </w:r>
+      <w:r>
+        <w:t>1.54.3</w:t>
+      </w:r>
+      <w:r>
+        <w:t xml:space="preserve"> </w:t>
+      </w:r>
+      <w:r>
+        <w:t>és</w:t>
+      </w:r>
+      <w:r>
+        <w:t xml:space="preserve"> </w:t>
+      </w:r>
+      <w:proofErr w:type="spellStart"/>
+      <w:r>
+        <w:t>Qt</w:t>
+      </w:r>
+      <w:proofErr w:type="spellEnd"/>
+      <w:r>
+        <w:t xml:space="preserve"> </w:t>
+      </w:r>
+      <w:proofErr w:type="spellStart"/>
+      <w:r>
+        <w:t>Creator</w:t>
+      </w:r>
+      <w:proofErr w:type="spellEnd"/>
+      <w:r>
+        <w:t xml:space="preserve"> 4.14.1</w:t>
+      </w:r>
+      <w:r>
+        <w:t xml:space="preserve"> </w:t>
+      </w:r>
+      <w:r>
+        <w:t>fejlesztőkörnyezetek</w:t>
+      </w:r>
+      <w:r>
+        <w:t xml:space="preserve">, </w:t>
+      </w:r>
+      <w:proofErr w:type="spellStart"/>
+      <w:r>
+        <w:t>Altium</w:t>
+      </w:r>
+      <w:proofErr w:type="spellEnd"/>
+      <w:r>
+        <w:t xml:space="preserve"> </w:t>
+      </w:r>
+      <w:proofErr w:type="spellStart"/>
+      <w:r>
+        <w:t>Designer</w:t>
+      </w:r>
+      <w:proofErr w:type="spellEnd"/>
+      <w:r>
+        <w:t xml:space="preserve"> 17.1</w:t>
+      </w:r>
+      <w:r>
+        <w:t xml:space="preserve"> elektronikai tervező szoftver</w:t>
+      </w:r>
+      <w:r>
+        <w:t xml:space="preserve">, </w:t>
+      </w:r>
+      <w:proofErr w:type="spellStart"/>
+      <w:r>
+        <w:t>Eltima</w:t>
+      </w:r>
+      <w:proofErr w:type="spellEnd"/>
+      <w:r>
+        <w:t xml:space="preserve"> </w:t>
+      </w:r>
+      <w:proofErr w:type="spellStart"/>
+      <w:r>
+        <w:t>Serial</w:t>
+      </w:r>
+      <w:proofErr w:type="spellEnd"/>
+      <w:r>
+        <w:t xml:space="preserve"> Port Monitor 6.0.235 segédprogram</w:t>
+      </w:r>
+    </w:p>
+    <w:p>
+      <w:pPr>
+        <w:pStyle w:val="ListParagraph"/>
+        <w:numPr>
+          <w:ilvl w:val="1"/>
+          <w:numId w:val="17"/>
+        </w:numPr>
+        <w:rPr>
+          <w:b/>
+          <w:bCs/>
+        </w:rPr>
+      </w:pPr>
+      <w:r>
+        <w:t>dokumentumelemzés</w:t>
+      </w:r>
+      <w:r>
+        <w:t xml:space="preserve">, </w:t>
+      </w:r>
+      <w:r>
+        <w:t>megfigyelés</w:t>
+      </w:r>
+      <w:r>
+        <w:t xml:space="preserve">, kísérlet, </w:t>
+      </w:r>
+      <w:r>
+        <w:t>mérés</w:t>
+      </w:r>
+      <w:r>
+        <w:t>, fejlesztés, tesztelés</w:t>
+      </w:r>
+    </w:p>
+    <w:p>
+      <w:pPr>
+        <w:pStyle w:val="ListParagraph"/>
+        <w:numPr>
+          <w:ilvl w:val="0"/>
+          <w:numId w:val="17"/>
+        </w:numPr>
+        <w:rPr>
+          <w:b/>
+          <w:bCs/>
+        </w:rPr>
+      </w:pPr>
+      <w:r>
+        <w:rPr>
+          <w:b/>
+          <w:bCs/>
+        </w:rPr>
+        <w:t>Elért eredmények:</w:t>
+      </w:r>
+    </w:p>
+    <w:p>
+      <w:r>
+        <w:t>Megvalósítottam a kiválasztott ipari folyamat emulálását a</w:t>
+      </w:r>
+      <w:r>
+        <w:t xml:space="preserve"> szimulációs szoftver</w:t>
+      </w:r>
+      <w:r>
+        <w:t xml:space="preserve">rel és </w:t>
+      </w:r>
+      <w:r>
+        <w:t>elkészítettem a hozzá tartozó irányítást. Megvizsgáltam az I/O interfész és a BORIS közötti kommunikációt az I/O interfész felnyitása nélkül</w:t>
+      </w:r>
+      <w:r>
+        <w:t xml:space="preserve">, majd </w:t>
+      </w:r>
+      <w:r>
+        <w:t xml:space="preserve">ez alapján </w:t>
+      </w:r>
+      <w:r>
+        <w:t xml:space="preserve">megterveztem egy </w:t>
+      </w:r>
+      <w:r>
+        <w:t>helyettesítő</w:t>
+      </w:r>
+      <w:r>
+        <w:t xml:space="preserve"> áramkör</w:t>
+      </w:r>
+      <w:r>
+        <w:t xml:space="preserve"> alapjait és </w:t>
+      </w:r>
+      <w:r>
+        <w:t xml:space="preserve">írtam egy könyvtárat az I/O interfésszel való kommunikációhoz, </w:t>
+      </w:r>
+      <w:r>
+        <w:t>amivel</w:t>
+      </w:r>
+      <w:r>
+        <w:t xml:space="preserve"> újra megvalósítottam az </w:t>
+      </w:r>
+      <w:r>
+        <w:t>ipari folyamat emulálását</w:t>
+      </w:r>
+      <w:r>
+        <w:t xml:space="preserve"> </w:t>
+      </w:r>
+      <w:r>
+        <w:t>QML</w:t>
+      </w:r>
+      <w:r>
+        <w:t>-ben.</w:t>
+      </w:r>
+    </w:p>
+    <w:p>
+      <w:pPr>
+        <w:pStyle w:val="ListParagraph"/>
+        <w:numPr>
+          <w:ilvl w:val="0"/>
+          <w:numId w:val="17"/>
+        </w:numPr>
+        <w:rPr>
+          <w:b/>
+          <w:bCs/>
+        </w:rPr>
+      </w:pPr>
+      <w:r>
+        <w:rPr>
+          <w:b/>
+          <w:bCs/>
+        </w:rPr>
+        <w:t>Kulcsszavak:</w:t>
+      </w:r>
+    </w:p>
+    <w:p>
+      <w:r>
+        <w:t xml:space="preserve">ipari informatika, rendszer </w:t>
+      </w:r>
+      <w:r>
+        <w:t>emuláció</w:t>
+      </w:r>
+      <w:r>
+        <w:t>, HIL, irányítás, PLC, technológia-visszafejtés</w:t>
+      </w:r>
+    </w:p>
+    <w:p>
+      <w:pPr>
+        <w:spacing w:line="240" w:lineRule="auto"/>
+        <w:jc w:val="left"/>
+      </w:pPr>
+      <w:r>
+        <w:br w:type="page"/>
+      </w:r>
+    </w:p>
+    <w:sdt>
+      <w:sdtPr>
+        <w:id w:val="839506154"/>
+        <w:docPartObj>
+          <w:docPartGallery w:val="Table of Contents"/>
+          <w:docPartUnique/>
+        </w:docPartObj>
+      </w:sdtPr>
+      <w:sdtEndPr>
+        <w:rPr>
+          <w:rFonts w:eastAsiaTheme="minorEastAsia" w:cs="Times New Roman"/>
+          <w:sz w:val="24"/>
+          <w:szCs w:val="24"/>
+        </w:rPr>
+      </w:sdtEndPr>
+      <w:sdtContent>
+        <w:p>
+          <w:pPr>
+            <w:pStyle w:val="TOCHeading"/>
+            <w:numPr>
+              <w:ilvl w:val="0"/>
+              <w:numId w:val="0"/>
+            </w:numPr>
+          </w:pPr>
+          <w:r>
+            <w:t>Tartalomjegyzék</w:t>
+          </w:r>
+        </w:p>
+        <w:p>
+          <w:pPr>
+            <w:pStyle w:val="TOC1"/>
+            <w:tabs>
+              <w:tab w:val="right" w:leader="dot" w:pos="8449"/>
+            </w:tabs>
+            <w:rPr>
+              <w:rFonts w:asciiTheme="minorHAnsi" w:hAnsiTheme="minorHAnsi" w:cstheme="minorBidi"/>
+              <w:noProof/>
+              <w:sz w:val="22"/>
+              <w:szCs w:val="22"/>
+              <w:lang w:eastAsia="hu-HU"/>
+            </w:rPr>
+          </w:pPr>
+          <w:r>
+            <w:fldChar w:fldCharType="begin"/>
+          </w:r>
+          <w:r>
+            <w:instrText xml:space="preserve"> TOC \o "1-3" \h \z \u </w:instrText>
+          </w:r>
+          <w:r>
+            <w:fldChar w:fldCharType="separate"/>
+          </w:r>
+          <w:hyperlink w:anchor="_Toc67276849" w:history="1">
+            <w:r>
+              <w:rPr>
+                <w:rStyle w:val="Hyperlink"/>
+                <w:noProof/>
+              </w:rPr>
+              <w:t>Tartalmi összefoglaló</w:t>
+            </w:r>
+            <w:r>
+              <w:rPr>
+                <w:noProof/>
+                <w:webHidden/>
+              </w:rPr>
+              <w:tab/>
+            </w:r>
+            <w:r>
+              <w:rPr>
+                <w:noProof/>
+                <w:webHidden/>
+              </w:rPr>
+              <w:fldChar w:fldCharType="begin"/>
+            </w:r>
+            <w:r>
+              <w:rPr>
+                <w:noProof/>
+                <w:webHidden/>
+              </w:rPr>
+              <w:instrText xml:space="preserve"> PAGEREF _Toc67276849 \h </w:instrText>
+            </w:r>
+            <w:r>
+              <w:rPr>
+                <w:noProof/>
+                <w:webHidden/>
+              </w:rPr>
+            </w:r>
+            <w:r>
+              <w:rPr>
+                <w:noProof/>
+                <w:webHidden/>
+              </w:rPr>
+              <w:fldChar w:fldCharType="separate"/>
+            </w:r>
+            <w:r>
+              <w:rPr>
+                <w:noProof/>
+                <w:webHidden/>
+              </w:rPr>
+              <w:t>2</w:t>
+            </w:r>
+            <w:r>
+              <w:rPr>
+                <w:noProof/>
+                <w:webHidden/>
+              </w:rPr>
+              <w:fldChar w:fldCharType="end"/>
+            </w:r>
+          </w:hyperlink>
+        </w:p>
+        <w:p>
+          <w:pPr>
+            <w:pStyle w:val="TOC1"/>
+            <w:tabs>
+              <w:tab w:val="right" w:leader="dot" w:pos="8449"/>
+            </w:tabs>
+            <w:rPr>
+              <w:rFonts w:asciiTheme="minorHAnsi" w:hAnsiTheme="minorHAnsi" w:cstheme="minorBidi"/>
+              <w:noProof/>
+              <w:sz w:val="22"/>
+              <w:szCs w:val="22"/>
+              <w:lang w:eastAsia="hu-HU"/>
+            </w:rPr>
+          </w:pPr>
+          <w:hyperlink w:anchor="_Toc67276850" w:history="1">
+            <w:r>
+              <w:rPr>
+                <w:rStyle w:val="Hyperlink"/>
+                <w:noProof/>
+              </w:rPr>
+              <w:t>Bevezetés</w:t>
+            </w:r>
+            <w:r>
+              <w:rPr>
+                <w:noProof/>
+                <w:webHidden/>
+              </w:rPr>
+              <w:tab/>
+            </w:r>
+            <w:r>
+              <w:rPr>
+                <w:noProof/>
+                <w:webHidden/>
+              </w:rPr>
+              <w:fldChar w:fldCharType="begin"/>
+            </w:r>
+            <w:r>
+              <w:rPr>
+                <w:noProof/>
+                <w:webHidden/>
+              </w:rPr>
+              <w:instrText xml:space="preserve"> PAGEREF _Toc67276850 \h </w:instrText>
+            </w:r>
+            <w:r>
+              <w:rPr>
+                <w:noProof/>
+                <w:webHidden/>
+              </w:rPr>
+            </w:r>
+            <w:r>
+              <w:rPr>
+                <w:noProof/>
+                <w:webHidden/>
+              </w:rPr>
+              <w:fldChar w:fldCharType="separate"/>
+            </w:r>
+            <w:r>
+              <w:rPr>
+                <w:noProof/>
+                <w:webHidden/>
+              </w:rPr>
+              <w:t>4</w:t>
+            </w:r>
+            <w:r>
+              <w:rPr>
+                <w:noProof/>
+                <w:webHidden/>
+              </w:rPr>
+              <w:fldChar w:fldCharType="end"/>
+            </w:r>
+          </w:hyperlink>
+        </w:p>
+        <w:p>
+          <w:r>
+            <w:rPr>
+              <w:b/>
+              <w:bCs/>
+            </w:rPr>
+            <w:fldChar w:fldCharType="end"/>
+          </w:r>
+        </w:p>
+      </w:sdtContent>
+    </w:sdt>
+    <w:p>
+      <w:pPr>
+        <w:spacing w:line="240" w:lineRule="auto"/>
+        <w:jc w:val="left"/>
+      </w:pPr>
+      <w:r>
+        <w:br w:type="page"/>
+      </w:r>
+    </w:p>
+    <w:p>
+      <w:pPr>
+        <w:pStyle w:val="Heading1"/>
+        <w:numPr>
+          <w:ilvl w:val="0"/>
+          <w:numId w:val="0"/>
+        </w:numPr>
+      </w:pPr>
+      <w:bookmarkStart w:id="1" w:name="_Toc67276850"/>
+      <w:r>
+        <w:lastRenderedPageBreak/>
+        <w:t>Bevezetés</w:t>
+      </w:r>
+      <w:bookmarkEnd w:id="1"/>
+    </w:p>
+    <w:p/>
     <w:sectPr>
       <w:pgSz w:w="11906" w:h="16838"/>
       <w:pgMar w:top="1440" w:right="1440" w:bottom="1440" w:left="1440" w:header="709" w:footer="709" w:gutter="567"/>
@@ -1010,6 +1782,7 @@
         <w:docPartUnique/>
       </w:docPartObj>
     </w:sdtPr>
+    <w:sdtEndPr/>
     <w:sdtContent>
       <w:p>
         <w:pPr>
@@ -1917,7 +2690,7 @@
   <w:abstractNum w:abstractNumId="16" w15:restartNumberingAfterBreak="0">
     <w:nsid w:val="5DC93275"/>
     <w:multiLevelType w:val="hybridMultilevel"/>
-    <w:tmpl w:val="21504F54"/>
+    <w:tmpl w:val="317A6CC8"/>
     <w:lvl w:ilvl="0" w:tplc="040E0001">
       <w:start w:val="1"/>
       <w:numFmt w:val="bullet"/>
@@ -1930,7 +2703,7 @@
         <w:rFonts w:ascii="Symbol" w:hAnsi="Symbol" w:hint="default"/>
       </w:rPr>
     </w:lvl>
-    <w:lvl w:ilvl="1" w:tplc="040E0003" w:tentative="1">
+    <w:lvl w:ilvl="1" w:tplc="040E0003">
       <w:start w:val="1"/>
       <w:numFmt w:val="bullet"/>
       <w:lvlText w:val="o"/>
@@ -3099,7 +3872,6 @@
     <w:basedOn w:val="Heading1"/>
     <w:next w:val="Normal"/>
     <w:uiPriority w:val="39"/>
-    <w:semiHidden/>
     <w:unhideWhenUsed/>
     <w:qFormat/>
     <w:rsid w:val="00D0404A"/>
@@ -3272,6 +4044,29 @@
       <w:rFonts w:ascii="Times New Roman" w:hAnsi="Times New Roman"/>
       <w:sz w:val="24"/>
       <w:szCs w:val="24"/>
+    </w:rPr>
+  </w:style>
+  <w:style w:type="paragraph" w:styleId="TOC1">
+    <w:name w:val="toc 1"/>
+    <w:basedOn w:val="Normal"/>
+    <w:next w:val="Normal"/>
+    <w:autoRedefine/>
+    <w:uiPriority w:val="39"/>
+    <w:unhideWhenUsed/>
+    <w:rsid w:val="00EC5F2E"/>
+    <w:pPr>
+      <w:spacing w:after="100"/>
+    </w:pPr>
+  </w:style>
+  <w:style w:type="character" w:styleId="Hyperlink">
+    <w:name w:val="Hyperlink"/>
+    <w:basedOn w:val="DefaultParagraphFont"/>
+    <w:uiPriority w:val="99"/>
+    <w:unhideWhenUsed/>
+    <w:rsid w:val="00EC5F2E"/>
+    <w:rPr>
+      <w:color w:val="0563C1" w:themeColor="hyperlink"/>
+      <w:u w:val="single"/>
     </w:rPr>
   </w:style>
 </w:styles>
@@ -3570,4 +4365,16 @@
     </a:ext>
   </a:extLst>
 </a:theme>
+</file>
+
+<file path=customXml/item1.xml><?xml version="1.0" encoding="utf-8"?>
+<b:Sources xmlns:b="http://schemas.openxmlformats.org/officeDocument/2006/bibliography" xmlns="http://schemas.openxmlformats.org/officeDocument/2006/bibliography" SelectedStyle="\APASixthEditionOfficeOnline.xsl" StyleName="APA" Version="6"/>
+</file>
+
+<file path=customXml/itemProps1.xml><?xml version="1.0" encoding="utf-8"?>
+<ds:datastoreItem xmlns:ds="http://schemas.openxmlformats.org/officeDocument/2006/customXml" ds:itemID="{6321E328-8E90-44BE-B2BB-DFA7C5670AEF}">
+  <ds:schemaRefs>
+    <ds:schemaRef ds:uri="http://schemas.openxmlformats.org/officeDocument/2006/bibliography"/>
+  </ds:schemaRefs>
+</ds:datastoreItem>
 </file>
</xml_diff>

<commit_message>
Defined the chapter titles for the documentation.
</commit_message>
<xml_diff>
--- a/documentation/chapters.docx
+++ b/documentation/chapters.docx
@@ -742,15 +742,7 @@
         <w:spacing w:line="276" w:lineRule="auto"/>
       </w:pPr>
       <w:r>
-        <w:t xml:space="preserve">Lucas </w:t>
-      </w:r>
-      <w:proofErr w:type="spellStart"/>
-      <w:r>
-        <w:t>Nülle</w:t>
-      </w:r>
-      <w:proofErr w:type="spellEnd"/>
-      <w:r>
-        <w:t xml:space="preserve"> I/O interfész PRO/TRAIN-</w:t>
+        <w:t>Lucas Nülle I/O interfész PRO/TRAIN-</w:t>
       </w:r>
       <w:proofErr w:type="spellStart"/>
       <w:r>
@@ -771,15 +763,7 @@
         <w:spacing w:line="276" w:lineRule="auto"/>
       </w:pPr>
       <w:r>
-        <w:t xml:space="preserve">Lucas </w:t>
-      </w:r>
-      <w:proofErr w:type="spellStart"/>
-      <w:r>
-        <w:t>Nülle</w:t>
-      </w:r>
-      <w:proofErr w:type="spellEnd"/>
-      <w:r>
-        <w:t xml:space="preserve"> BORIS szoftver csomag</w:t>
+        <w:t>Lucas Nülle BORIS szoftver csomag</w:t>
       </w:r>
     </w:p>
     <w:p>
@@ -793,15 +777,7 @@
         <w:ind w:left="714" w:hanging="357"/>
       </w:pPr>
       <w:r>
-        <w:t xml:space="preserve">Lucas </w:t>
-      </w:r>
-      <w:proofErr w:type="spellStart"/>
-      <w:r>
-        <w:t>Nülle</w:t>
-      </w:r>
-      <w:proofErr w:type="spellEnd"/>
-      <w:r>
-        <w:t xml:space="preserve"> PRO/TRAIN</w:t>
+        <w:t>Lucas Nülle PRO/TRAIN</w:t>
       </w:r>
     </w:p>
     <w:p>
@@ -877,7 +853,7 @@
           <w:numId w:val="0"/>
         </w:numPr>
       </w:pPr>
-      <w:bookmarkStart w:id="0" w:name="_Toc67276849"/>
+      <w:bookmarkStart w:id="0" w:name="_Toc67358172"/>
       <w:r>
         <w:lastRenderedPageBreak/>
         <w:t>Tartalmi összefoglaló</w:t>
@@ -1131,246 +1107,138 @@
       <w:r>
         <w:t>-</w:t>
       </w:r>
-      <w:proofErr w:type="spellStart"/>
       <w:r>
         <w:t>Nülle</w:t>
       </w:r>
-      <w:proofErr w:type="spellEnd"/>
       <w:r>
         <w:t xml:space="preserve"> I/O interfész, </w:t>
       </w:r>
-      <w:proofErr w:type="spellStart"/>
-      <w:r>
-        <w:t>Omron</w:t>
-      </w:r>
-      <w:proofErr w:type="spellEnd"/>
-      <w:r>
-        <w:t xml:space="preserve"> CJ2M-CPU32 PLC,</w:t>
+      <w:r>
+        <w:t>Omron CJ2M-CPU32 PLC, MikroElektronika EasyPIC v7 fejlesztőlap</w:t>
+      </w:r>
+      <w:r>
+        <w:t xml:space="preserve">, </w:t>
+      </w:r>
+      <w:r>
+        <w:t xml:space="preserve">Tektronix MSO2024B </w:t>
+      </w:r>
+      <w:r>
+        <w:t>oszcilloszkóp,</w:t>
       </w:r>
       <w:r>
         <w:t xml:space="preserve"> </w:t>
       </w:r>
-      <w:proofErr w:type="spellStart"/>
-      <w:r>
-        <w:t>MikroElektronika</w:t>
-      </w:r>
-      <w:proofErr w:type="spellEnd"/>
+      <w:r>
+        <w:t>WinFACT 7</w:t>
+      </w:r>
       <w:r>
         <w:t xml:space="preserve"> </w:t>
       </w:r>
-      <w:proofErr w:type="spellStart"/>
-      <w:r>
-        <w:t>EasyPIC</w:t>
-      </w:r>
-      <w:proofErr w:type="spellEnd"/>
-      <w:r>
-        <w:t xml:space="preserve"> v7 fejlesztőlap</w:t>
+      <w:r>
+        <w:t>BORIS</w:t>
+      </w:r>
+      <w:r>
+        <w:t xml:space="preserve"> </w:t>
+      </w:r>
+      <w:r>
+        <w:t xml:space="preserve">szimulációs </w:t>
+      </w:r>
+      <w:r>
+        <w:t xml:space="preserve">szoftver, </w:t>
+      </w:r>
+      <w:r>
+        <w:t xml:space="preserve">CX-Programmer 9.1, mikroC PRO </w:t>
+      </w:r>
+      <w:r>
+        <w:rPr>
+          <w:lang w:val="en-US"/>
+        </w:rPr>
+        <w:t>for</w:t>
+      </w:r>
+      <w:r>
+        <w:t xml:space="preserve"> PIC 6.6.2</w:t>
       </w:r>
       <w:r>
         <w:t xml:space="preserve">, </w:t>
       </w:r>
-      <w:proofErr w:type="spellStart"/>
-      <w:r>
-        <w:t>Tektronix</w:t>
-      </w:r>
-      <w:proofErr w:type="spellEnd"/>
-      <w:r>
-        <w:t xml:space="preserve"> MSO2024B </w:t>
-      </w:r>
-      <w:r>
-        <w:t>oszcilloszkóp</w:t>
-      </w:r>
-      <w:r>
-        <w:t>,</w:t>
+      <w:r>
+        <w:t xml:space="preserve">IAR </w:t>
+      </w:r>
+      <w:r>
+        <w:rPr>
+          <w:lang w:val="en-US"/>
+        </w:rPr>
+        <w:t>Embedded Workbench for Arm</w:t>
       </w:r>
       <w:r>
         <w:t xml:space="preserve"> </w:t>
       </w:r>
-      <w:proofErr w:type="spellStart"/>
-      <w:r>
-        <w:t>WinFACT</w:t>
-      </w:r>
-      <w:proofErr w:type="spellEnd"/>
-      <w:r>
-        <w:t xml:space="preserve"> 7</w:t>
+      <w:r>
+        <w:t>7.10.1</w:t>
+      </w:r>
+      <w:r>
+        <w:t xml:space="preserve">, </w:t>
+      </w:r>
+      <w:r>
+        <w:rPr>
+          <w:lang w:val="en-US"/>
+        </w:rPr>
+        <w:t>Visual Studio Code</w:t>
+      </w:r>
+      <w:r>
+        <w:t xml:space="preserve"> 1.54.3 és</w:t>
       </w:r>
       <w:r>
         <w:t xml:space="preserve"> </w:t>
       </w:r>
       <w:r>
-        <w:t>BORIS</w:t>
+        <w:t xml:space="preserve">Qt </w:t>
+      </w:r>
+      <w:r>
+        <w:rPr>
+          <w:lang w:val="en-US"/>
+        </w:rPr>
+        <w:t>Creator</w:t>
+      </w:r>
+      <w:r>
+        <w:t xml:space="preserve"> 4.14.1</w:t>
       </w:r>
       <w:r>
         <w:t xml:space="preserve"> </w:t>
       </w:r>
       <w:r>
-        <w:t xml:space="preserve">szimulációs </w:t>
-      </w:r>
-      <w:r>
-        <w:t xml:space="preserve">szoftver, </w:t>
-      </w:r>
-      <w:r>
-        <w:t>CX-</w:t>
-      </w:r>
-      <w:proofErr w:type="spellStart"/>
-      <w:r>
-        <w:t>Programmer</w:t>
-      </w:r>
-      <w:proofErr w:type="spellEnd"/>
-      <w:r>
-        <w:t xml:space="preserve"> 9.1, </w:t>
-      </w:r>
-      <w:proofErr w:type="spellStart"/>
-      <w:r>
-        <w:t>mikroC</w:t>
-      </w:r>
-      <w:proofErr w:type="spellEnd"/>
-      <w:r>
-        <w:t xml:space="preserve"> PRO </w:t>
-      </w:r>
-      <w:proofErr w:type="spellStart"/>
-      <w:r>
-        <w:t>for</w:t>
-      </w:r>
-      <w:proofErr w:type="spellEnd"/>
-      <w:r>
-        <w:t xml:space="preserve"> PIC 6.6.2</w:t>
+        <w:t>fejlesztőkörnyezetek</w:t>
       </w:r>
       <w:r>
         <w:t xml:space="preserve">, </w:t>
       </w:r>
       <w:r>
-        <w:t xml:space="preserve">IAR </w:t>
-      </w:r>
-      <w:proofErr w:type="spellStart"/>
-      <w:r>
-        <w:t>Embedded</w:t>
-      </w:r>
-      <w:proofErr w:type="spellEnd"/>
-      <w:r>
-        <w:t xml:space="preserve"> </w:t>
-      </w:r>
-      <w:proofErr w:type="spellStart"/>
-      <w:r>
-        <w:t>Workbench</w:t>
-      </w:r>
-      <w:proofErr w:type="spellEnd"/>
-      <w:r>
-        <w:t xml:space="preserve"> </w:t>
-      </w:r>
-      <w:proofErr w:type="spellStart"/>
-      <w:r>
-        <w:t>for</w:t>
-      </w:r>
-      <w:proofErr w:type="spellEnd"/>
-      <w:r>
-        <w:t xml:space="preserve"> </w:t>
-      </w:r>
-      <w:proofErr w:type="spellStart"/>
-      <w:r>
-        <w:t>Arm</w:t>
-      </w:r>
-      <w:proofErr w:type="spellEnd"/>
-      <w:r>
-        <w:t xml:space="preserve"> </w:t>
-      </w:r>
-      <w:r>
-        <w:t>7.10.1</w:t>
+        <w:t xml:space="preserve">Altium </w:t>
+      </w:r>
+      <w:r>
+        <w:rPr>
+          <w:lang w:val="en-US"/>
+        </w:rPr>
+        <w:t>Designer</w:t>
+      </w:r>
+      <w:r>
+        <w:t xml:space="preserve"> 17.1</w:t>
+      </w:r>
+      <w:r>
+        <w:t xml:space="preserve"> elektronikai tervező szoftver</w:t>
       </w:r>
       <w:r>
         <w:t xml:space="preserve">, </w:t>
       </w:r>
       <w:r>
-        <w:t xml:space="preserve">Visual </w:t>
-      </w:r>
-      <w:proofErr w:type="spellStart"/>
-      <w:r>
-        <w:t>Studio</w:t>
-      </w:r>
-      <w:proofErr w:type="spellEnd"/>
-      <w:r>
-        <w:t xml:space="preserve"> </w:t>
-      </w:r>
-      <w:proofErr w:type="spellStart"/>
-      <w:r>
-        <w:t>Code</w:t>
-      </w:r>
-      <w:proofErr w:type="spellEnd"/>
-      <w:r>
-        <w:t xml:space="preserve"> </w:t>
-      </w:r>
-      <w:r>
-        <w:t>1.54.3</w:t>
-      </w:r>
-      <w:r>
-        <w:t xml:space="preserve"> </w:t>
-      </w:r>
-      <w:r>
-        <w:t>és</w:t>
-      </w:r>
-      <w:r>
-        <w:t xml:space="preserve"> </w:t>
-      </w:r>
-      <w:proofErr w:type="spellStart"/>
-      <w:r>
-        <w:t>Qt</w:t>
-      </w:r>
-      <w:proofErr w:type="spellEnd"/>
-      <w:r>
-        <w:t xml:space="preserve"> </w:t>
-      </w:r>
-      <w:proofErr w:type="spellStart"/>
-      <w:r>
-        <w:t>Creator</w:t>
-      </w:r>
-      <w:proofErr w:type="spellEnd"/>
-      <w:r>
-        <w:t xml:space="preserve"> 4.14.1</w:t>
-      </w:r>
-      <w:r>
-        <w:t xml:space="preserve"> </w:t>
-      </w:r>
-      <w:r>
-        <w:t>fejlesztőkörnyezetek</w:t>
-      </w:r>
-      <w:r>
-        <w:t xml:space="preserve">, </w:t>
-      </w:r>
-      <w:proofErr w:type="spellStart"/>
-      <w:r>
-        <w:t>Altium</w:t>
-      </w:r>
-      <w:proofErr w:type="spellEnd"/>
-      <w:r>
-        <w:t xml:space="preserve"> </w:t>
-      </w:r>
-      <w:proofErr w:type="spellStart"/>
-      <w:r>
-        <w:t>Designer</w:t>
-      </w:r>
-      <w:proofErr w:type="spellEnd"/>
-      <w:r>
-        <w:t xml:space="preserve"> 17.1</w:t>
-      </w:r>
-      <w:r>
-        <w:t xml:space="preserve"> elektronikai tervező szoftver</w:t>
-      </w:r>
-      <w:r>
-        <w:t xml:space="preserve">, </w:t>
-      </w:r>
-      <w:proofErr w:type="spellStart"/>
-      <w:r>
-        <w:t>Eltima</w:t>
-      </w:r>
-      <w:proofErr w:type="spellEnd"/>
-      <w:r>
-        <w:t xml:space="preserve"> </w:t>
-      </w:r>
-      <w:proofErr w:type="spellStart"/>
-      <w:r>
+        <w:t xml:space="preserve">Eltima </w:t>
+      </w:r>
+      <w:r>
+        <w:rPr>
+          <w:lang w:val="en-US"/>
+        </w:rPr>
         <w:t>Serial</w:t>
       </w:r>
-      <w:proofErr w:type="spellEnd"/>
       <w:r>
         <w:t xml:space="preserve"> Port Monitor 6.0.235 segédprogram</w:t>
       </w:r>
@@ -1467,10 +1335,7 @@
         <w:t xml:space="preserve"> újra megvalósítottam az </w:t>
       </w:r>
       <w:r>
-        <w:t>ipari folyamat emulálását</w:t>
-      </w:r>
-      <w:r>
-        <w:t xml:space="preserve"> </w:t>
+        <w:t xml:space="preserve">ipari folyamat emulálását </w:t>
       </w:r>
       <w:r>
         <w:t>QML</w:t>
@@ -1521,19 +1386,20 @@
     </w:p>
     <w:sdt>
       <w:sdtPr>
+        <w:rPr>
+          <w:rFonts w:eastAsiaTheme="minorEastAsia" w:cs="Times New Roman"/>
+          <w:b w:val="0"/>
+          <w:bCs w:val="0"/>
+          <w:sz w:val="24"/>
+          <w:szCs w:val="24"/>
+        </w:rPr>
         <w:id w:val="839506154"/>
         <w:docPartObj>
           <w:docPartGallery w:val="Table of Contents"/>
           <w:docPartUnique/>
         </w:docPartObj>
       </w:sdtPr>
-      <w:sdtEndPr>
-        <w:rPr>
-          <w:rFonts w:eastAsiaTheme="minorEastAsia" w:cs="Times New Roman"/>
-          <w:sz w:val="24"/>
-          <w:szCs w:val="24"/>
-        </w:rPr>
-      </w:sdtEndPr>
+      <w:sdtEndPr/>
       <w:sdtContent>
         <w:p>
           <w:pPr>
@@ -1555,6 +1421,7 @@
             </w:tabs>
             <w:rPr>
               <w:rFonts w:asciiTheme="minorHAnsi" w:hAnsiTheme="minorHAnsi" w:cstheme="minorBidi"/>
+              <w:b w:val="0"/>
               <w:noProof/>
               <w:sz w:val="22"/>
               <w:szCs w:val="22"/>
@@ -1562,15 +1429,24 @@
             </w:rPr>
           </w:pPr>
           <w:r>
+            <w:rPr>
+              <w:b w:val="0"/>
+            </w:rPr>
             <w:fldChar w:fldCharType="begin"/>
           </w:r>
           <w:r>
+            <w:rPr>
+              <w:b w:val="0"/>
+            </w:rPr>
             <w:instrText xml:space="preserve"> TOC \o "1-3" \h \z \u </w:instrText>
           </w:r>
           <w:r>
+            <w:rPr>
+              <w:b w:val="0"/>
+            </w:rPr>
             <w:fldChar w:fldCharType="separate"/>
           </w:r>
-          <w:hyperlink w:anchor="_Toc67276849" w:history="1">
+          <w:hyperlink w:anchor="_Toc67358172" w:history="1">
             <w:r>
               <w:rPr>
                 <w:rStyle w:val="Hyperlink"/>
@@ -1597,7 +1473,7 @@
                 <w:noProof/>
                 <w:webHidden/>
               </w:rPr>
-              <w:instrText xml:space="preserve"> PAGEREF _Toc67276849 \h </w:instrText>
+              <w:instrText xml:space="preserve"> PAGEREF _Toc67358172 \h </w:instrText>
             </w:r>
             <w:r>
               <w:rPr>
@@ -1636,13 +1512,14 @@
             </w:tabs>
             <w:rPr>
               <w:rFonts w:asciiTheme="minorHAnsi" w:hAnsiTheme="minorHAnsi" w:cstheme="minorBidi"/>
+              <w:b w:val="0"/>
               <w:noProof/>
               <w:sz w:val="22"/>
               <w:szCs w:val="22"/>
               <w:lang w:eastAsia="hu-HU"/>
             </w:rPr>
           </w:pPr>
-          <w:hyperlink w:anchor="_Toc67276850" w:history="1">
+          <w:hyperlink w:anchor="_Toc67358173" w:history="1">
             <w:r>
               <w:rPr>
                 <w:rStyle w:val="Hyperlink"/>
@@ -1669,7 +1546,7 @@
                 <w:noProof/>
                 <w:webHidden/>
               </w:rPr>
-              <w:instrText xml:space="preserve"> PAGEREF _Toc67276850 \h </w:instrText>
+              <w:instrText xml:space="preserve"> PAGEREF _Toc67358173 \h </w:instrText>
             </w:r>
             <w:r>
               <w:rPr>
@@ -1689,7 +1566,3469 @@
                 <w:noProof/>
                 <w:webHidden/>
               </w:rPr>
-              <w:t>4</w:t>
+              <w:t>5</w:t>
+            </w:r>
+            <w:r>
+              <w:rPr>
+                <w:noProof/>
+                <w:webHidden/>
+              </w:rPr>
+              <w:fldChar w:fldCharType="end"/>
+            </w:r>
+          </w:hyperlink>
+        </w:p>
+        <w:p>
+          <w:pPr>
+            <w:pStyle w:val="TOC1"/>
+            <w:tabs>
+              <w:tab w:val="left" w:pos="440"/>
+              <w:tab w:val="right" w:leader="dot" w:pos="8449"/>
+            </w:tabs>
+            <w:rPr>
+              <w:rFonts w:asciiTheme="minorHAnsi" w:hAnsiTheme="minorHAnsi" w:cstheme="minorBidi"/>
+              <w:b w:val="0"/>
+              <w:noProof/>
+              <w:sz w:val="22"/>
+              <w:szCs w:val="22"/>
+              <w:lang w:eastAsia="hu-HU"/>
+            </w:rPr>
+          </w:pPr>
+          <w:hyperlink w:anchor="_Toc67358174" w:history="1">
+            <w:r>
+              <w:rPr>
+                <w:rStyle w:val="Hyperlink"/>
+                <w:noProof/>
+              </w:rPr>
+              <w:t>1.</w:t>
+            </w:r>
+            <w:r>
+              <w:rPr>
+                <w:rFonts w:asciiTheme="minorHAnsi" w:hAnsiTheme="minorHAnsi" w:cstheme="minorBidi"/>
+                <w:b w:val="0"/>
+                <w:noProof/>
+                <w:sz w:val="22"/>
+                <w:szCs w:val="22"/>
+                <w:lang w:eastAsia="hu-HU"/>
+              </w:rPr>
+              <w:tab/>
+            </w:r>
+            <w:r>
+              <w:rPr>
+                <w:rStyle w:val="Hyperlink"/>
+                <w:noProof/>
+              </w:rPr>
+              <w:t>Felhasznált hardverek és szoftverek</w:t>
+            </w:r>
+            <w:r>
+              <w:rPr>
+                <w:noProof/>
+                <w:webHidden/>
+              </w:rPr>
+              <w:tab/>
+            </w:r>
+            <w:r>
+              <w:rPr>
+                <w:noProof/>
+                <w:webHidden/>
+              </w:rPr>
+              <w:fldChar w:fldCharType="begin"/>
+            </w:r>
+            <w:r>
+              <w:rPr>
+                <w:noProof/>
+                <w:webHidden/>
+              </w:rPr>
+              <w:instrText xml:space="preserve"> PAGEREF _Toc67358174 \h </w:instrText>
+            </w:r>
+            <w:r>
+              <w:rPr>
+                <w:noProof/>
+                <w:webHidden/>
+              </w:rPr>
+            </w:r>
+            <w:r>
+              <w:rPr>
+                <w:noProof/>
+                <w:webHidden/>
+              </w:rPr>
+              <w:fldChar w:fldCharType="separate"/>
+            </w:r>
+            <w:r>
+              <w:rPr>
+                <w:noProof/>
+                <w:webHidden/>
+              </w:rPr>
+              <w:t>6</w:t>
+            </w:r>
+            <w:r>
+              <w:rPr>
+                <w:noProof/>
+                <w:webHidden/>
+              </w:rPr>
+              <w:fldChar w:fldCharType="end"/>
+            </w:r>
+          </w:hyperlink>
+        </w:p>
+        <w:p>
+          <w:pPr>
+            <w:pStyle w:val="TOC2"/>
+            <w:tabs>
+              <w:tab w:val="left" w:pos="880"/>
+              <w:tab w:val="right" w:leader="dot" w:pos="8449"/>
+            </w:tabs>
+            <w:rPr>
+              <w:rFonts w:asciiTheme="minorHAnsi" w:hAnsiTheme="minorHAnsi" w:cstheme="minorBidi"/>
+              <w:noProof/>
+              <w:sz w:val="22"/>
+            </w:rPr>
+          </w:pPr>
+          <w:hyperlink w:anchor="_Toc67358175" w:history="1">
+            <w:r>
+              <w:rPr>
+                <w:rStyle w:val="Hyperlink"/>
+                <w:noProof/>
+              </w:rPr>
+              <w:t>1.1.</w:t>
+            </w:r>
+            <w:r>
+              <w:rPr>
+                <w:rFonts w:asciiTheme="minorHAnsi" w:hAnsiTheme="minorHAnsi" w:cstheme="minorBidi"/>
+                <w:noProof/>
+                <w:sz w:val="22"/>
+              </w:rPr>
+              <w:tab/>
+            </w:r>
+            <w:r>
+              <w:rPr>
+                <w:rStyle w:val="Hyperlink"/>
+                <w:noProof/>
+              </w:rPr>
+              <w:t>Az ipari folyamat emulálásának eszközei</w:t>
+            </w:r>
+            <w:r>
+              <w:rPr>
+                <w:noProof/>
+                <w:webHidden/>
+              </w:rPr>
+              <w:tab/>
+            </w:r>
+            <w:r>
+              <w:rPr>
+                <w:noProof/>
+                <w:webHidden/>
+              </w:rPr>
+              <w:fldChar w:fldCharType="begin"/>
+            </w:r>
+            <w:r>
+              <w:rPr>
+                <w:noProof/>
+                <w:webHidden/>
+              </w:rPr>
+              <w:instrText xml:space="preserve"> PAGEREF _Toc67358175 \h </w:instrText>
+            </w:r>
+            <w:r>
+              <w:rPr>
+                <w:noProof/>
+                <w:webHidden/>
+              </w:rPr>
+            </w:r>
+            <w:r>
+              <w:rPr>
+                <w:noProof/>
+                <w:webHidden/>
+              </w:rPr>
+              <w:fldChar w:fldCharType="separate"/>
+            </w:r>
+            <w:r>
+              <w:rPr>
+                <w:noProof/>
+                <w:webHidden/>
+              </w:rPr>
+              <w:t>6</w:t>
+            </w:r>
+            <w:r>
+              <w:rPr>
+                <w:noProof/>
+                <w:webHidden/>
+              </w:rPr>
+              <w:fldChar w:fldCharType="end"/>
+            </w:r>
+          </w:hyperlink>
+        </w:p>
+        <w:p>
+          <w:pPr>
+            <w:pStyle w:val="TOC3"/>
+            <w:tabs>
+              <w:tab w:val="left" w:pos="1320"/>
+              <w:tab w:val="right" w:leader="dot" w:pos="8449"/>
+            </w:tabs>
+            <w:rPr>
+              <w:rFonts w:asciiTheme="minorHAnsi" w:hAnsiTheme="minorHAnsi" w:cstheme="minorBidi"/>
+              <w:noProof/>
+              <w:sz w:val="22"/>
+            </w:rPr>
+          </w:pPr>
+          <w:hyperlink w:anchor="_Toc67358176" w:history="1">
+            <w:r>
+              <w:rPr>
+                <w:rStyle w:val="Hyperlink"/>
+                <w:noProof/>
+              </w:rPr>
+              <w:t>1.1.1.</w:t>
+            </w:r>
+            <w:r>
+              <w:rPr>
+                <w:rFonts w:asciiTheme="minorHAnsi" w:hAnsiTheme="minorHAnsi" w:cstheme="minorBidi"/>
+                <w:noProof/>
+                <w:sz w:val="22"/>
+              </w:rPr>
+              <w:tab/>
+            </w:r>
+            <w:r>
+              <w:rPr>
+                <w:rStyle w:val="Hyperlink"/>
+                <w:noProof/>
+              </w:rPr>
+              <w:t>A Lucas-Nülle I/O interfész</w:t>
+            </w:r>
+            <w:r>
+              <w:rPr>
+                <w:noProof/>
+                <w:webHidden/>
+              </w:rPr>
+              <w:tab/>
+            </w:r>
+            <w:r>
+              <w:rPr>
+                <w:noProof/>
+                <w:webHidden/>
+              </w:rPr>
+              <w:fldChar w:fldCharType="begin"/>
+            </w:r>
+            <w:r>
+              <w:rPr>
+                <w:noProof/>
+                <w:webHidden/>
+              </w:rPr>
+              <w:instrText xml:space="preserve"> PAGEREF _Toc67358176 \h </w:instrText>
+            </w:r>
+            <w:r>
+              <w:rPr>
+                <w:noProof/>
+                <w:webHidden/>
+              </w:rPr>
+            </w:r>
+            <w:r>
+              <w:rPr>
+                <w:noProof/>
+                <w:webHidden/>
+              </w:rPr>
+              <w:fldChar w:fldCharType="separate"/>
+            </w:r>
+            <w:r>
+              <w:rPr>
+                <w:noProof/>
+                <w:webHidden/>
+              </w:rPr>
+              <w:t>6</w:t>
+            </w:r>
+            <w:r>
+              <w:rPr>
+                <w:noProof/>
+                <w:webHidden/>
+              </w:rPr>
+              <w:fldChar w:fldCharType="end"/>
+            </w:r>
+          </w:hyperlink>
+        </w:p>
+        <w:p>
+          <w:pPr>
+            <w:pStyle w:val="TOC3"/>
+            <w:tabs>
+              <w:tab w:val="left" w:pos="1320"/>
+              <w:tab w:val="right" w:leader="dot" w:pos="8449"/>
+            </w:tabs>
+            <w:rPr>
+              <w:rFonts w:asciiTheme="minorHAnsi" w:hAnsiTheme="minorHAnsi" w:cstheme="minorBidi"/>
+              <w:noProof/>
+              <w:sz w:val="22"/>
+            </w:rPr>
+          </w:pPr>
+          <w:hyperlink w:anchor="_Toc67358177" w:history="1">
+            <w:r>
+              <w:rPr>
+                <w:rStyle w:val="Hyperlink"/>
+                <w:noProof/>
+              </w:rPr>
+              <w:t>1.1.2.</w:t>
+            </w:r>
+            <w:r>
+              <w:rPr>
+                <w:rFonts w:asciiTheme="minorHAnsi" w:hAnsiTheme="minorHAnsi" w:cstheme="minorBidi"/>
+                <w:noProof/>
+                <w:sz w:val="22"/>
+              </w:rPr>
+              <w:tab/>
+            </w:r>
+            <w:r>
+              <w:rPr>
+                <w:rStyle w:val="Hyperlink"/>
+                <w:noProof/>
+              </w:rPr>
+              <w:t>A WinFACT 7 BORIS szimulációs szoftver</w:t>
+            </w:r>
+            <w:r>
+              <w:rPr>
+                <w:noProof/>
+                <w:webHidden/>
+              </w:rPr>
+              <w:tab/>
+            </w:r>
+            <w:r>
+              <w:rPr>
+                <w:noProof/>
+                <w:webHidden/>
+              </w:rPr>
+              <w:fldChar w:fldCharType="begin"/>
+            </w:r>
+            <w:r>
+              <w:rPr>
+                <w:noProof/>
+                <w:webHidden/>
+              </w:rPr>
+              <w:instrText xml:space="preserve"> PAGEREF _Toc67358177 \h </w:instrText>
+            </w:r>
+            <w:r>
+              <w:rPr>
+                <w:noProof/>
+                <w:webHidden/>
+              </w:rPr>
+            </w:r>
+            <w:r>
+              <w:rPr>
+                <w:noProof/>
+                <w:webHidden/>
+              </w:rPr>
+              <w:fldChar w:fldCharType="separate"/>
+            </w:r>
+            <w:r>
+              <w:rPr>
+                <w:noProof/>
+                <w:webHidden/>
+              </w:rPr>
+              <w:t>6</w:t>
+            </w:r>
+            <w:r>
+              <w:rPr>
+                <w:noProof/>
+                <w:webHidden/>
+              </w:rPr>
+              <w:fldChar w:fldCharType="end"/>
+            </w:r>
+          </w:hyperlink>
+        </w:p>
+        <w:p>
+          <w:pPr>
+            <w:pStyle w:val="TOC3"/>
+            <w:tabs>
+              <w:tab w:val="left" w:pos="1320"/>
+              <w:tab w:val="right" w:leader="dot" w:pos="8449"/>
+            </w:tabs>
+            <w:rPr>
+              <w:rFonts w:asciiTheme="minorHAnsi" w:hAnsiTheme="minorHAnsi" w:cstheme="minorBidi"/>
+              <w:noProof/>
+              <w:sz w:val="22"/>
+            </w:rPr>
+          </w:pPr>
+          <w:hyperlink w:anchor="_Toc67358178" w:history="1">
+            <w:r>
+              <w:rPr>
+                <w:rStyle w:val="Hyperlink"/>
+                <w:noProof/>
+              </w:rPr>
+              <w:t>1.1.3.</w:t>
+            </w:r>
+            <w:r>
+              <w:rPr>
+                <w:rFonts w:asciiTheme="minorHAnsi" w:hAnsiTheme="minorHAnsi" w:cstheme="minorBidi"/>
+                <w:noProof/>
+                <w:sz w:val="22"/>
+              </w:rPr>
+              <w:tab/>
+            </w:r>
+            <w:r>
+              <w:rPr>
+                <w:rStyle w:val="Hyperlink"/>
+                <w:noProof/>
+              </w:rPr>
+              <w:t>A Flexible Animation Builder beépülőmodul</w:t>
+            </w:r>
+            <w:r>
+              <w:rPr>
+                <w:noProof/>
+                <w:webHidden/>
+              </w:rPr>
+              <w:tab/>
+            </w:r>
+            <w:r>
+              <w:rPr>
+                <w:noProof/>
+                <w:webHidden/>
+              </w:rPr>
+              <w:fldChar w:fldCharType="begin"/>
+            </w:r>
+            <w:r>
+              <w:rPr>
+                <w:noProof/>
+                <w:webHidden/>
+              </w:rPr>
+              <w:instrText xml:space="preserve"> PAGEREF _Toc67358178 \h </w:instrText>
+            </w:r>
+            <w:r>
+              <w:rPr>
+                <w:noProof/>
+                <w:webHidden/>
+              </w:rPr>
+            </w:r>
+            <w:r>
+              <w:rPr>
+                <w:noProof/>
+                <w:webHidden/>
+              </w:rPr>
+              <w:fldChar w:fldCharType="separate"/>
+            </w:r>
+            <w:r>
+              <w:rPr>
+                <w:noProof/>
+                <w:webHidden/>
+              </w:rPr>
+              <w:t>6</w:t>
+            </w:r>
+            <w:r>
+              <w:rPr>
+                <w:noProof/>
+                <w:webHidden/>
+              </w:rPr>
+              <w:fldChar w:fldCharType="end"/>
+            </w:r>
+          </w:hyperlink>
+        </w:p>
+        <w:p>
+          <w:pPr>
+            <w:pStyle w:val="TOC2"/>
+            <w:tabs>
+              <w:tab w:val="left" w:pos="880"/>
+              <w:tab w:val="right" w:leader="dot" w:pos="8449"/>
+            </w:tabs>
+            <w:rPr>
+              <w:rFonts w:asciiTheme="minorHAnsi" w:hAnsiTheme="minorHAnsi" w:cstheme="minorBidi"/>
+              <w:noProof/>
+              <w:sz w:val="22"/>
+            </w:rPr>
+          </w:pPr>
+          <w:hyperlink w:anchor="_Toc67358179" w:history="1">
+            <w:r>
+              <w:rPr>
+                <w:rStyle w:val="Hyperlink"/>
+                <w:noProof/>
+              </w:rPr>
+              <w:t>1.2.</w:t>
+            </w:r>
+            <w:r>
+              <w:rPr>
+                <w:rFonts w:asciiTheme="minorHAnsi" w:hAnsiTheme="minorHAnsi" w:cstheme="minorBidi"/>
+                <w:noProof/>
+                <w:sz w:val="22"/>
+              </w:rPr>
+              <w:tab/>
+            </w:r>
+            <w:r>
+              <w:rPr>
+                <w:rStyle w:val="Hyperlink"/>
+                <w:noProof/>
+              </w:rPr>
+              <w:t>Az ipari folyamat irányításának eszközei</w:t>
+            </w:r>
+            <w:r>
+              <w:rPr>
+                <w:noProof/>
+                <w:webHidden/>
+              </w:rPr>
+              <w:tab/>
+            </w:r>
+            <w:r>
+              <w:rPr>
+                <w:noProof/>
+                <w:webHidden/>
+              </w:rPr>
+              <w:fldChar w:fldCharType="begin"/>
+            </w:r>
+            <w:r>
+              <w:rPr>
+                <w:noProof/>
+                <w:webHidden/>
+              </w:rPr>
+              <w:instrText xml:space="preserve"> PAGEREF _Toc67358179 \h </w:instrText>
+            </w:r>
+            <w:r>
+              <w:rPr>
+                <w:noProof/>
+                <w:webHidden/>
+              </w:rPr>
+            </w:r>
+            <w:r>
+              <w:rPr>
+                <w:noProof/>
+                <w:webHidden/>
+              </w:rPr>
+              <w:fldChar w:fldCharType="separate"/>
+            </w:r>
+            <w:r>
+              <w:rPr>
+                <w:noProof/>
+                <w:webHidden/>
+              </w:rPr>
+              <w:t>6</w:t>
+            </w:r>
+            <w:r>
+              <w:rPr>
+                <w:noProof/>
+                <w:webHidden/>
+              </w:rPr>
+              <w:fldChar w:fldCharType="end"/>
+            </w:r>
+          </w:hyperlink>
+        </w:p>
+        <w:p>
+          <w:pPr>
+            <w:pStyle w:val="TOC3"/>
+            <w:tabs>
+              <w:tab w:val="left" w:pos="1320"/>
+              <w:tab w:val="right" w:leader="dot" w:pos="8449"/>
+            </w:tabs>
+            <w:rPr>
+              <w:rFonts w:asciiTheme="minorHAnsi" w:hAnsiTheme="minorHAnsi" w:cstheme="minorBidi"/>
+              <w:noProof/>
+              <w:sz w:val="22"/>
+            </w:rPr>
+          </w:pPr>
+          <w:hyperlink w:anchor="_Toc67358180" w:history="1">
+            <w:r>
+              <w:rPr>
+                <w:rStyle w:val="Hyperlink"/>
+                <w:noProof/>
+              </w:rPr>
+              <w:t>1.2.1.</w:t>
+            </w:r>
+            <w:r>
+              <w:rPr>
+                <w:rFonts w:asciiTheme="minorHAnsi" w:hAnsiTheme="minorHAnsi" w:cstheme="minorBidi"/>
+                <w:noProof/>
+                <w:sz w:val="22"/>
+              </w:rPr>
+              <w:tab/>
+            </w:r>
+            <w:r>
+              <w:rPr>
+                <w:rStyle w:val="Hyperlink"/>
+                <w:noProof/>
+              </w:rPr>
+              <w:t>Az Omron programozható logikai vezérlő</w:t>
+            </w:r>
+            <w:r>
+              <w:rPr>
+                <w:noProof/>
+                <w:webHidden/>
+              </w:rPr>
+              <w:tab/>
+            </w:r>
+            <w:r>
+              <w:rPr>
+                <w:noProof/>
+                <w:webHidden/>
+              </w:rPr>
+              <w:fldChar w:fldCharType="begin"/>
+            </w:r>
+            <w:r>
+              <w:rPr>
+                <w:noProof/>
+                <w:webHidden/>
+              </w:rPr>
+              <w:instrText xml:space="preserve"> PAGEREF _Toc67358180 \h </w:instrText>
+            </w:r>
+            <w:r>
+              <w:rPr>
+                <w:noProof/>
+                <w:webHidden/>
+              </w:rPr>
+            </w:r>
+            <w:r>
+              <w:rPr>
+                <w:noProof/>
+                <w:webHidden/>
+              </w:rPr>
+              <w:fldChar w:fldCharType="separate"/>
+            </w:r>
+            <w:r>
+              <w:rPr>
+                <w:noProof/>
+                <w:webHidden/>
+              </w:rPr>
+              <w:t>6</w:t>
+            </w:r>
+            <w:r>
+              <w:rPr>
+                <w:noProof/>
+                <w:webHidden/>
+              </w:rPr>
+              <w:fldChar w:fldCharType="end"/>
+            </w:r>
+          </w:hyperlink>
+        </w:p>
+        <w:p>
+          <w:pPr>
+            <w:pStyle w:val="TOC3"/>
+            <w:tabs>
+              <w:tab w:val="left" w:pos="1320"/>
+              <w:tab w:val="right" w:leader="dot" w:pos="8449"/>
+            </w:tabs>
+            <w:rPr>
+              <w:rFonts w:asciiTheme="minorHAnsi" w:hAnsiTheme="minorHAnsi" w:cstheme="minorBidi"/>
+              <w:noProof/>
+              <w:sz w:val="22"/>
+            </w:rPr>
+          </w:pPr>
+          <w:hyperlink w:anchor="_Toc67358181" w:history="1">
+            <w:r>
+              <w:rPr>
+                <w:rStyle w:val="Hyperlink"/>
+                <w:noProof/>
+              </w:rPr>
+              <w:t>1.2.2.</w:t>
+            </w:r>
+            <w:r>
+              <w:rPr>
+                <w:rFonts w:asciiTheme="minorHAnsi" w:hAnsiTheme="minorHAnsi" w:cstheme="minorBidi"/>
+                <w:noProof/>
+                <w:sz w:val="22"/>
+              </w:rPr>
+              <w:tab/>
+            </w:r>
+            <w:r>
+              <w:rPr>
+                <w:rStyle w:val="Hyperlink"/>
+                <w:noProof/>
+              </w:rPr>
+              <w:t>A CX-Programmer programozószoftver</w:t>
+            </w:r>
+            <w:r>
+              <w:rPr>
+                <w:noProof/>
+                <w:webHidden/>
+              </w:rPr>
+              <w:tab/>
+            </w:r>
+            <w:r>
+              <w:rPr>
+                <w:noProof/>
+                <w:webHidden/>
+              </w:rPr>
+              <w:fldChar w:fldCharType="begin"/>
+            </w:r>
+            <w:r>
+              <w:rPr>
+                <w:noProof/>
+                <w:webHidden/>
+              </w:rPr>
+              <w:instrText xml:space="preserve"> PAGEREF _Toc67358181 \h </w:instrText>
+            </w:r>
+            <w:r>
+              <w:rPr>
+                <w:noProof/>
+                <w:webHidden/>
+              </w:rPr>
+            </w:r>
+            <w:r>
+              <w:rPr>
+                <w:noProof/>
+                <w:webHidden/>
+              </w:rPr>
+              <w:fldChar w:fldCharType="separate"/>
+            </w:r>
+            <w:r>
+              <w:rPr>
+                <w:noProof/>
+                <w:webHidden/>
+              </w:rPr>
+              <w:t>6</w:t>
+            </w:r>
+            <w:r>
+              <w:rPr>
+                <w:noProof/>
+                <w:webHidden/>
+              </w:rPr>
+              <w:fldChar w:fldCharType="end"/>
+            </w:r>
+          </w:hyperlink>
+        </w:p>
+        <w:p>
+          <w:pPr>
+            <w:pStyle w:val="TOC2"/>
+            <w:tabs>
+              <w:tab w:val="left" w:pos="880"/>
+              <w:tab w:val="right" w:leader="dot" w:pos="8449"/>
+            </w:tabs>
+            <w:rPr>
+              <w:rFonts w:asciiTheme="minorHAnsi" w:hAnsiTheme="minorHAnsi" w:cstheme="minorBidi"/>
+              <w:noProof/>
+              <w:sz w:val="22"/>
+            </w:rPr>
+          </w:pPr>
+          <w:hyperlink w:anchor="_Toc67358182" w:history="1">
+            <w:r>
+              <w:rPr>
+                <w:rStyle w:val="Hyperlink"/>
+                <w:noProof/>
+              </w:rPr>
+              <w:t>1.3.</w:t>
+            </w:r>
+            <w:r>
+              <w:rPr>
+                <w:rFonts w:asciiTheme="minorHAnsi" w:hAnsiTheme="minorHAnsi" w:cstheme="minorBidi"/>
+                <w:noProof/>
+                <w:sz w:val="22"/>
+              </w:rPr>
+              <w:tab/>
+            </w:r>
+            <w:r>
+              <w:rPr>
+                <w:rStyle w:val="Hyperlink"/>
+                <w:noProof/>
+              </w:rPr>
+              <w:t>A technológia-visszafejtés eszközei</w:t>
+            </w:r>
+            <w:r>
+              <w:rPr>
+                <w:noProof/>
+                <w:webHidden/>
+              </w:rPr>
+              <w:tab/>
+            </w:r>
+            <w:r>
+              <w:rPr>
+                <w:noProof/>
+                <w:webHidden/>
+              </w:rPr>
+              <w:fldChar w:fldCharType="begin"/>
+            </w:r>
+            <w:r>
+              <w:rPr>
+                <w:noProof/>
+                <w:webHidden/>
+              </w:rPr>
+              <w:instrText xml:space="preserve"> PAGEREF _Toc67358182 \h </w:instrText>
+            </w:r>
+            <w:r>
+              <w:rPr>
+                <w:noProof/>
+                <w:webHidden/>
+              </w:rPr>
+            </w:r>
+            <w:r>
+              <w:rPr>
+                <w:noProof/>
+                <w:webHidden/>
+              </w:rPr>
+              <w:fldChar w:fldCharType="separate"/>
+            </w:r>
+            <w:r>
+              <w:rPr>
+                <w:noProof/>
+                <w:webHidden/>
+              </w:rPr>
+              <w:t>6</w:t>
+            </w:r>
+            <w:r>
+              <w:rPr>
+                <w:noProof/>
+                <w:webHidden/>
+              </w:rPr>
+              <w:fldChar w:fldCharType="end"/>
+            </w:r>
+          </w:hyperlink>
+        </w:p>
+        <w:p>
+          <w:pPr>
+            <w:pStyle w:val="TOC3"/>
+            <w:tabs>
+              <w:tab w:val="left" w:pos="1320"/>
+              <w:tab w:val="right" w:leader="dot" w:pos="8449"/>
+            </w:tabs>
+            <w:rPr>
+              <w:rFonts w:asciiTheme="minorHAnsi" w:hAnsiTheme="minorHAnsi" w:cstheme="minorBidi"/>
+              <w:noProof/>
+              <w:sz w:val="22"/>
+            </w:rPr>
+          </w:pPr>
+          <w:hyperlink w:anchor="_Toc67358183" w:history="1">
+            <w:r>
+              <w:rPr>
+                <w:rStyle w:val="Hyperlink"/>
+                <w:noProof/>
+              </w:rPr>
+              <w:t>1.3.1.</w:t>
+            </w:r>
+            <w:r>
+              <w:rPr>
+                <w:rFonts w:asciiTheme="minorHAnsi" w:hAnsiTheme="minorHAnsi" w:cstheme="minorBidi"/>
+                <w:noProof/>
+                <w:sz w:val="22"/>
+              </w:rPr>
+              <w:tab/>
+            </w:r>
+            <w:r>
+              <w:rPr>
+                <w:rStyle w:val="Hyperlink"/>
+                <w:noProof/>
+              </w:rPr>
+              <w:t>Az Eltima Serial Port Monitor segédprogram</w:t>
+            </w:r>
+            <w:r>
+              <w:rPr>
+                <w:noProof/>
+                <w:webHidden/>
+              </w:rPr>
+              <w:tab/>
+            </w:r>
+            <w:r>
+              <w:rPr>
+                <w:noProof/>
+                <w:webHidden/>
+              </w:rPr>
+              <w:fldChar w:fldCharType="begin"/>
+            </w:r>
+            <w:r>
+              <w:rPr>
+                <w:noProof/>
+                <w:webHidden/>
+              </w:rPr>
+              <w:instrText xml:space="preserve"> PAGEREF _Toc67358183 \h </w:instrText>
+            </w:r>
+            <w:r>
+              <w:rPr>
+                <w:noProof/>
+                <w:webHidden/>
+              </w:rPr>
+            </w:r>
+            <w:r>
+              <w:rPr>
+                <w:noProof/>
+                <w:webHidden/>
+              </w:rPr>
+              <w:fldChar w:fldCharType="separate"/>
+            </w:r>
+            <w:r>
+              <w:rPr>
+                <w:noProof/>
+                <w:webHidden/>
+              </w:rPr>
+              <w:t>6</w:t>
+            </w:r>
+            <w:r>
+              <w:rPr>
+                <w:noProof/>
+                <w:webHidden/>
+              </w:rPr>
+              <w:fldChar w:fldCharType="end"/>
+            </w:r>
+          </w:hyperlink>
+        </w:p>
+        <w:p>
+          <w:pPr>
+            <w:pStyle w:val="TOC3"/>
+            <w:tabs>
+              <w:tab w:val="left" w:pos="1320"/>
+              <w:tab w:val="right" w:leader="dot" w:pos="8449"/>
+            </w:tabs>
+            <w:rPr>
+              <w:rFonts w:asciiTheme="minorHAnsi" w:hAnsiTheme="minorHAnsi" w:cstheme="minorBidi"/>
+              <w:noProof/>
+              <w:sz w:val="22"/>
+            </w:rPr>
+          </w:pPr>
+          <w:hyperlink w:anchor="_Toc67358184" w:history="1">
+            <w:r>
+              <w:rPr>
+                <w:rStyle w:val="Hyperlink"/>
+                <w:noProof/>
+              </w:rPr>
+              <w:t>1.3.2.</w:t>
+            </w:r>
+            <w:r>
+              <w:rPr>
+                <w:rFonts w:asciiTheme="minorHAnsi" w:hAnsiTheme="minorHAnsi" w:cstheme="minorBidi"/>
+                <w:noProof/>
+                <w:sz w:val="22"/>
+              </w:rPr>
+              <w:tab/>
+            </w:r>
+            <w:r>
+              <w:rPr>
+                <w:rStyle w:val="Hyperlink"/>
+                <w:noProof/>
+              </w:rPr>
+              <w:t>A MikroElektronika EasyPIC v7 fejlesztőlap</w:t>
+            </w:r>
+            <w:r>
+              <w:rPr>
+                <w:noProof/>
+                <w:webHidden/>
+              </w:rPr>
+              <w:tab/>
+            </w:r>
+            <w:r>
+              <w:rPr>
+                <w:noProof/>
+                <w:webHidden/>
+              </w:rPr>
+              <w:fldChar w:fldCharType="begin"/>
+            </w:r>
+            <w:r>
+              <w:rPr>
+                <w:noProof/>
+                <w:webHidden/>
+              </w:rPr>
+              <w:instrText xml:space="preserve"> PAGEREF _Toc67358184 \h </w:instrText>
+            </w:r>
+            <w:r>
+              <w:rPr>
+                <w:noProof/>
+                <w:webHidden/>
+              </w:rPr>
+            </w:r>
+            <w:r>
+              <w:rPr>
+                <w:noProof/>
+                <w:webHidden/>
+              </w:rPr>
+              <w:fldChar w:fldCharType="separate"/>
+            </w:r>
+            <w:r>
+              <w:rPr>
+                <w:noProof/>
+                <w:webHidden/>
+              </w:rPr>
+              <w:t>6</w:t>
+            </w:r>
+            <w:r>
+              <w:rPr>
+                <w:noProof/>
+                <w:webHidden/>
+              </w:rPr>
+              <w:fldChar w:fldCharType="end"/>
+            </w:r>
+          </w:hyperlink>
+        </w:p>
+        <w:p>
+          <w:pPr>
+            <w:pStyle w:val="TOC3"/>
+            <w:tabs>
+              <w:tab w:val="left" w:pos="1320"/>
+              <w:tab w:val="right" w:leader="dot" w:pos="8449"/>
+            </w:tabs>
+            <w:rPr>
+              <w:rFonts w:asciiTheme="minorHAnsi" w:hAnsiTheme="minorHAnsi" w:cstheme="minorBidi"/>
+              <w:noProof/>
+              <w:sz w:val="22"/>
+            </w:rPr>
+          </w:pPr>
+          <w:hyperlink w:anchor="_Toc67358185" w:history="1">
+            <w:r>
+              <w:rPr>
+                <w:rStyle w:val="Hyperlink"/>
+                <w:noProof/>
+              </w:rPr>
+              <w:t>1.3.3.</w:t>
+            </w:r>
+            <w:r>
+              <w:rPr>
+                <w:rFonts w:asciiTheme="minorHAnsi" w:hAnsiTheme="minorHAnsi" w:cstheme="minorBidi"/>
+                <w:noProof/>
+                <w:sz w:val="22"/>
+              </w:rPr>
+              <w:tab/>
+            </w:r>
+            <w:r>
+              <w:rPr>
+                <w:rStyle w:val="Hyperlink"/>
+                <w:noProof/>
+              </w:rPr>
+              <w:t>A mikroC PRO for PIC fejlesztőkörnyezet</w:t>
+            </w:r>
+            <w:r>
+              <w:rPr>
+                <w:noProof/>
+                <w:webHidden/>
+              </w:rPr>
+              <w:tab/>
+            </w:r>
+            <w:r>
+              <w:rPr>
+                <w:noProof/>
+                <w:webHidden/>
+              </w:rPr>
+              <w:fldChar w:fldCharType="begin"/>
+            </w:r>
+            <w:r>
+              <w:rPr>
+                <w:noProof/>
+                <w:webHidden/>
+              </w:rPr>
+              <w:instrText xml:space="preserve"> PAGEREF _Toc67358185 \h </w:instrText>
+            </w:r>
+            <w:r>
+              <w:rPr>
+                <w:noProof/>
+                <w:webHidden/>
+              </w:rPr>
+            </w:r>
+            <w:r>
+              <w:rPr>
+                <w:noProof/>
+                <w:webHidden/>
+              </w:rPr>
+              <w:fldChar w:fldCharType="separate"/>
+            </w:r>
+            <w:r>
+              <w:rPr>
+                <w:noProof/>
+                <w:webHidden/>
+              </w:rPr>
+              <w:t>6</w:t>
+            </w:r>
+            <w:r>
+              <w:rPr>
+                <w:noProof/>
+                <w:webHidden/>
+              </w:rPr>
+              <w:fldChar w:fldCharType="end"/>
+            </w:r>
+          </w:hyperlink>
+        </w:p>
+        <w:p>
+          <w:pPr>
+            <w:pStyle w:val="TOC2"/>
+            <w:tabs>
+              <w:tab w:val="left" w:pos="880"/>
+              <w:tab w:val="right" w:leader="dot" w:pos="8449"/>
+            </w:tabs>
+            <w:rPr>
+              <w:rFonts w:asciiTheme="minorHAnsi" w:hAnsiTheme="minorHAnsi" w:cstheme="minorBidi"/>
+              <w:noProof/>
+              <w:sz w:val="22"/>
+            </w:rPr>
+          </w:pPr>
+          <w:hyperlink w:anchor="_Toc67358186" w:history="1">
+            <w:r>
+              <w:rPr>
+                <w:rStyle w:val="Hyperlink"/>
+                <w:noProof/>
+              </w:rPr>
+              <w:t>1.4.</w:t>
+            </w:r>
+            <w:r>
+              <w:rPr>
+                <w:rFonts w:asciiTheme="minorHAnsi" w:hAnsiTheme="minorHAnsi" w:cstheme="minorBidi"/>
+                <w:noProof/>
+                <w:sz w:val="22"/>
+              </w:rPr>
+              <w:tab/>
+            </w:r>
+            <w:r>
+              <w:rPr>
+                <w:rStyle w:val="Hyperlink"/>
+                <w:noProof/>
+              </w:rPr>
+              <w:t>Az alternatív emuláció megvalósításának eszközei</w:t>
+            </w:r>
+            <w:r>
+              <w:rPr>
+                <w:noProof/>
+                <w:webHidden/>
+              </w:rPr>
+              <w:tab/>
+            </w:r>
+            <w:r>
+              <w:rPr>
+                <w:noProof/>
+                <w:webHidden/>
+              </w:rPr>
+              <w:fldChar w:fldCharType="begin"/>
+            </w:r>
+            <w:r>
+              <w:rPr>
+                <w:noProof/>
+                <w:webHidden/>
+              </w:rPr>
+              <w:instrText xml:space="preserve"> PAGEREF _Toc67358186 \h </w:instrText>
+            </w:r>
+            <w:r>
+              <w:rPr>
+                <w:noProof/>
+                <w:webHidden/>
+              </w:rPr>
+            </w:r>
+            <w:r>
+              <w:rPr>
+                <w:noProof/>
+                <w:webHidden/>
+              </w:rPr>
+              <w:fldChar w:fldCharType="separate"/>
+            </w:r>
+            <w:r>
+              <w:rPr>
+                <w:noProof/>
+                <w:webHidden/>
+              </w:rPr>
+              <w:t>6</w:t>
+            </w:r>
+            <w:r>
+              <w:rPr>
+                <w:noProof/>
+                <w:webHidden/>
+              </w:rPr>
+              <w:fldChar w:fldCharType="end"/>
+            </w:r>
+          </w:hyperlink>
+        </w:p>
+        <w:p>
+          <w:pPr>
+            <w:pStyle w:val="TOC3"/>
+            <w:tabs>
+              <w:tab w:val="left" w:pos="1320"/>
+              <w:tab w:val="right" w:leader="dot" w:pos="8449"/>
+            </w:tabs>
+            <w:rPr>
+              <w:rFonts w:asciiTheme="minorHAnsi" w:hAnsiTheme="minorHAnsi" w:cstheme="minorBidi"/>
+              <w:noProof/>
+              <w:sz w:val="22"/>
+            </w:rPr>
+          </w:pPr>
+          <w:hyperlink w:anchor="_Toc67358187" w:history="1">
+            <w:r>
+              <w:rPr>
+                <w:rStyle w:val="Hyperlink"/>
+                <w:noProof/>
+              </w:rPr>
+              <w:t>1.4.1.</w:t>
+            </w:r>
+            <w:r>
+              <w:rPr>
+                <w:rFonts w:asciiTheme="minorHAnsi" w:hAnsiTheme="minorHAnsi" w:cstheme="minorBidi"/>
+                <w:noProof/>
+                <w:sz w:val="22"/>
+              </w:rPr>
+              <w:tab/>
+            </w:r>
+            <w:r>
+              <w:rPr>
+                <w:rStyle w:val="Hyperlink"/>
+                <w:noProof/>
+              </w:rPr>
+              <w:t>A Qt Creator fejlesztőkörnyezet</w:t>
+            </w:r>
+            <w:r>
+              <w:rPr>
+                <w:noProof/>
+                <w:webHidden/>
+              </w:rPr>
+              <w:tab/>
+            </w:r>
+            <w:r>
+              <w:rPr>
+                <w:noProof/>
+                <w:webHidden/>
+              </w:rPr>
+              <w:fldChar w:fldCharType="begin"/>
+            </w:r>
+            <w:r>
+              <w:rPr>
+                <w:noProof/>
+                <w:webHidden/>
+              </w:rPr>
+              <w:instrText xml:space="preserve"> PAGEREF _Toc67358187 \h </w:instrText>
+            </w:r>
+            <w:r>
+              <w:rPr>
+                <w:noProof/>
+                <w:webHidden/>
+              </w:rPr>
+            </w:r>
+            <w:r>
+              <w:rPr>
+                <w:noProof/>
+                <w:webHidden/>
+              </w:rPr>
+              <w:fldChar w:fldCharType="separate"/>
+            </w:r>
+            <w:r>
+              <w:rPr>
+                <w:noProof/>
+                <w:webHidden/>
+              </w:rPr>
+              <w:t>6</w:t>
+            </w:r>
+            <w:r>
+              <w:rPr>
+                <w:noProof/>
+                <w:webHidden/>
+              </w:rPr>
+              <w:fldChar w:fldCharType="end"/>
+            </w:r>
+          </w:hyperlink>
+        </w:p>
+        <w:p>
+          <w:pPr>
+            <w:pStyle w:val="TOC3"/>
+            <w:tabs>
+              <w:tab w:val="left" w:pos="1320"/>
+              <w:tab w:val="right" w:leader="dot" w:pos="8449"/>
+            </w:tabs>
+            <w:rPr>
+              <w:rFonts w:asciiTheme="minorHAnsi" w:hAnsiTheme="minorHAnsi" w:cstheme="minorBidi"/>
+              <w:noProof/>
+              <w:sz w:val="22"/>
+            </w:rPr>
+          </w:pPr>
+          <w:hyperlink w:anchor="_Toc67358188" w:history="1">
+            <w:r>
+              <w:rPr>
+                <w:rStyle w:val="Hyperlink"/>
+                <w:noProof/>
+              </w:rPr>
+              <w:t>1.4.2.</w:t>
+            </w:r>
+            <w:r>
+              <w:rPr>
+                <w:rFonts w:asciiTheme="minorHAnsi" w:hAnsiTheme="minorHAnsi" w:cstheme="minorBidi"/>
+                <w:noProof/>
+                <w:sz w:val="22"/>
+              </w:rPr>
+              <w:tab/>
+            </w:r>
+            <w:r>
+              <w:rPr>
+                <w:rStyle w:val="Hyperlink"/>
+                <w:noProof/>
+              </w:rPr>
+              <w:t>Az Altium Designer elektronikai tervező szoftver</w:t>
+            </w:r>
+            <w:r>
+              <w:rPr>
+                <w:noProof/>
+                <w:webHidden/>
+              </w:rPr>
+              <w:tab/>
+            </w:r>
+            <w:r>
+              <w:rPr>
+                <w:noProof/>
+                <w:webHidden/>
+              </w:rPr>
+              <w:fldChar w:fldCharType="begin"/>
+            </w:r>
+            <w:r>
+              <w:rPr>
+                <w:noProof/>
+                <w:webHidden/>
+              </w:rPr>
+              <w:instrText xml:space="preserve"> PAGEREF _Toc67358188 \h </w:instrText>
+            </w:r>
+            <w:r>
+              <w:rPr>
+                <w:noProof/>
+                <w:webHidden/>
+              </w:rPr>
+            </w:r>
+            <w:r>
+              <w:rPr>
+                <w:noProof/>
+                <w:webHidden/>
+              </w:rPr>
+              <w:fldChar w:fldCharType="separate"/>
+            </w:r>
+            <w:r>
+              <w:rPr>
+                <w:noProof/>
+                <w:webHidden/>
+              </w:rPr>
+              <w:t>6</w:t>
+            </w:r>
+            <w:r>
+              <w:rPr>
+                <w:noProof/>
+                <w:webHidden/>
+              </w:rPr>
+              <w:fldChar w:fldCharType="end"/>
+            </w:r>
+          </w:hyperlink>
+        </w:p>
+        <w:p>
+          <w:pPr>
+            <w:pStyle w:val="TOC3"/>
+            <w:tabs>
+              <w:tab w:val="left" w:pos="1320"/>
+              <w:tab w:val="right" w:leader="dot" w:pos="8449"/>
+            </w:tabs>
+            <w:rPr>
+              <w:rFonts w:asciiTheme="minorHAnsi" w:hAnsiTheme="minorHAnsi" w:cstheme="minorBidi"/>
+              <w:noProof/>
+              <w:sz w:val="22"/>
+            </w:rPr>
+          </w:pPr>
+          <w:hyperlink w:anchor="_Toc67358189" w:history="1">
+            <w:r>
+              <w:rPr>
+                <w:rStyle w:val="Hyperlink"/>
+                <w:noProof/>
+              </w:rPr>
+              <w:t>1.4.3.</w:t>
+            </w:r>
+            <w:r>
+              <w:rPr>
+                <w:rFonts w:asciiTheme="minorHAnsi" w:hAnsiTheme="minorHAnsi" w:cstheme="minorBidi"/>
+                <w:noProof/>
+                <w:sz w:val="22"/>
+              </w:rPr>
+              <w:tab/>
+            </w:r>
+            <w:r>
+              <w:rPr>
+                <w:rStyle w:val="Hyperlink"/>
+                <w:noProof/>
+              </w:rPr>
+              <w:t>Az IAR Embedded Workbench for Arm fejlesztőkörnyezet</w:t>
+            </w:r>
+            <w:r>
+              <w:rPr>
+                <w:noProof/>
+                <w:webHidden/>
+              </w:rPr>
+              <w:tab/>
+            </w:r>
+            <w:r>
+              <w:rPr>
+                <w:noProof/>
+                <w:webHidden/>
+              </w:rPr>
+              <w:fldChar w:fldCharType="begin"/>
+            </w:r>
+            <w:r>
+              <w:rPr>
+                <w:noProof/>
+                <w:webHidden/>
+              </w:rPr>
+              <w:instrText xml:space="preserve"> PAGEREF _Toc67358189 \h </w:instrText>
+            </w:r>
+            <w:r>
+              <w:rPr>
+                <w:noProof/>
+                <w:webHidden/>
+              </w:rPr>
+            </w:r>
+            <w:r>
+              <w:rPr>
+                <w:noProof/>
+                <w:webHidden/>
+              </w:rPr>
+              <w:fldChar w:fldCharType="separate"/>
+            </w:r>
+            <w:r>
+              <w:rPr>
+                <w:noProof/>
+                <w:webHidden/>
+              </w:rPr>
+              <w:t>6</w:t>
+            </w:r>
+            <w:r>
+              <w:rPr>
+                <w:noProof/>
+                <w:webHidden/>
+              </w:rPr>
+              <w:fldChar w:fldCharType="end"/>
+            </w:r>
+          </w:hyperlink>
+        </w:p>
+        <w:p>
+          <w:pPr>
+            <w:pStyle w:val="TOC1"/>
+            <w:tabs>
+              <w:tab w:val="left" w:pos="440"/>
+              <w:tab w:val="right" w:leader="dot" w:pos="8449"/>
+            </w:tabs>
+            <w:rPr>
+              <w:rFonts w:asciiTheme="minorHAnsi" w:hAnsiTheme="minorHAnsi" w:cstheme="minorBidi"/>
+              <w:b w:val="0"/>
+              <w:noProof/>
+              <w:sz w:val="22"/>
+              <w:szCs w:val="22"/>
+              <w:lang w:eastAsia="hu-HU"/>
+            </w:rPr>
+          </w:pPr>
+          <w:hyperlink w:anchor="_Toc67358190" w:history="1">
+            <w:r>
+              <w:rPr>
+                <w:rStyle w:val="Hyperlink"/>
+                <w:noProof/>
+              </w:rPr>
+              <w:t>2.</w:t>
+            </w:r>
+            <w:r>
+              <w:rPr>
+                <w:rFonts w:asciiTheme="minorHAnsi" w:hAnsiTheme="minorHAnsi" w:cstheme="minorBidi"/>
+                <w:b w:val="0"/>
+                <w:noProof/>
+                <w:sz w:val="22"/>
+                <w:szCs w:val="22"/>
+                <w:lang w:eastAsia="hu-HU"/>
+              </w:rPr>
+              <w:tab/>
+            </w:r>
+            <w:r>
+              <w:rPr>
+                <w:rStyle w:val="Hyperlink"/>
+                <w:noProof/>
+              </w:rPr>
+              <w:t>Az emulálni kívánt ipari folyamat</w:t>
+            </w:r>
+            <w:r>
+              <w:rPr>
+                <w:noProof/>
+                <w:webHidden/>
+              </w:rPr>
+              <w:tab/>
+            </w:r>
+            <w:r>
+              <w:rPr>
+                <w:noProof/>
+                <w:webHidden/>
+              </w:rPr>
+              <w:fldChar w:fldCharType="begin"/>
+            </w:r>
+            <w:r>
+              <w:rPr>
+                <w:noProof/>
+                <w:webHidden/>
+              </w:rPr>
+              <w:instrText xml:space="preserve"> PAGEREF _Toc67358190 \h </w:instrText>
+            </w:r>
+            <w:r>
+              <w:rPr>
+                <w:noProof/>
+                <w:webHidden/>
+              </w:rPr>
+            </w:r>
+            <w:r>
+              <w:rPr>
+                <w:noProof/>
+                <w:webHidden/>
+              </w:rPr>
+              <w:fldChar w:fldCharType="separate"/>
+            </w:r>
+            <w:r>
+              <w:rPr>
+                <w:noProof/>
+                <w:webHidden/>
+              </w:rPr>
+              <w:t>7</w:t>
+            </w:r>
+            <w:r>
+              <w:rPr>
+                <w:noProof/>
+                <w:webHidden/>
+              </w:rPr>
+              <w:fldChar w:fldCharType="end"/>
+            </w:r>
+          </w:hyperlink>
+        </w:p>
+        <w:p>
+          <w:pPr>
+            <w:pStyle w:val="TOC1"/>
+            <w:tabs>
+              <w:tab w:val="left" w:pos="440"/>
+              <w:tab w:val="right" w:leader="dot" w:pos="8449"/>
+            </w:tabs>
+            <w:rPr>
+              <w:rFonts w:asciiTheme="minorHAnsi" w:hAnsiTheme="minorHAnsi" w:cstheme="minorBidi"/>
+              <w:b w:val="0"/>
+              <w:noProof/>
+              <w:sz w:val="22"/>
+              <w:szCs w:val="22"/>
+              <w:lang w:eastAsia="hu-HU"/>
+            </w:rPr>
+          </w:pPr>
+          <w:hyperlink w:anchor="_Toc67358191" w:history="1">
+            <w:r>
+              <w:rPr>
+                <w:rStyle w:val="Hyperlink"/>
+                <w:noProof/>
+              </w:rPr>
+              <w:t>3.</w:t>
+            </w:r>
+            <w:r>
+              <w:rPr>
+                <w:rFonts w:asciiTheme="minorHAnsi" w:hAnsiTheme="minorHAnsi" w:cstheme="minorBidi"/>
+                <w:b w:val="0"/>
+                <w:noProof/>
+                <w:sz w:val="22"/>
+                <w:szCs w:val="22"/>
+                <w:lang w:eastAsia="hu-HU"/>
+              </w:rPr>
+              <w:tab/>
+            </w:r>
+            <w:r>
+              <w:rPr>
+                <w:rStyle w:val="Hyperlink"/>
+                <w:noProof/>
+              </w:rPr>
+              <w:t>Interaktív vizualizáció készítése a BORIS eszköztárával</w:t>
+            </w:r>
+            <w:r>
+              <w:rPr>
+                <w:noProof/>
+                <w:webHidden/>
+              </w:rPr>
+              <w:tab/>
+            </w:r>
+            <w:r>
+              <w:rPr>
+                <w:noProof/>
+                <w:webHidden/>
+              </w:rPr>
+              <w:fldChar w:fldCharType="begin"/>
+            </w:r>
+            <w:r>
+              <w:rPr>
+                <w:noProof/>
+                <w:webHidden/>
+              </w:rPr>
+              <w:instrText xml:space="preserve"> PAGEREF _Toc67358191 \h </w:instrText>
+            </w:r>
+            <w:r>
+              <w:rPr>
+                <w:noProof/>
+                <w:webHidden/>
+              </w:rPr>
+            </w:r>
+            <w:r>
+              <w:rPr>
+                <w:noProof/>
+                <w:webHidden/>
+              </w:rPr>
+              <w:fldChar w:fldCharType="separate"/>
+            </w:r>
+            <w:r>
+              <w:rPr>
+                <w:noProof/>
+                <w:webHidden/>
+              </w:rPr>
+              <w:t>8</w:t>
+            </w:r>
+            <w:r>
+              <w:rPr>
+                <w:noProof/>
+                <w:webHidden/>
+              </w:rPr>
+              <w:fldChar w:fldCharType="end"/>
+            </w:r>
+          </w:hyperlink>
+        </w:p>
+        <w:p>
+          <w:pPr>
+            <w:pStyle w:val="TOC1"/>
+            <w:tabs>
+              <w:tab w:val="left" w:pos="440"/>
+              <w:tab w:val="right" w:leader="dot" w:pos="8449"/>
+            </w:tabs>
+            <w:rPr>
+              <w:rFonts w:asciiTheme="minorHAnsi" w:hAnsiTheme="minorHAnsi" w:cstheme="minorBidi"/>
+              <w:b w:val="0"/>
+              <w:noProof/>
+              <w:sz w:val="22"/>
+              <w:szCs w:val="22"/>
+              <w:lang w:eastAsia="hu-HU"/>
+            </w:rPr>
+          </w:pPr>
+          <w:hyperlink w:anchor="_Toc67358192" w:history="1">
+            <w:r>
+              <w:rPr>
+                <w:rStyle w:val="Hyperlink"/>
+                <w:noProof/>
+              </w:rPr>
+              <w:t>4.</w:t>
+            </w:r>
+            <w:r>
+              <w:rPr>
+                <w:rFonts w:asciiTheme="minorHAnsi" w:hAnsiTheme="minorHAnsi" w:cstheme="minorBidi"/>
+                <w:b w:val="0"/>
+                <w:noProof/>
+                <w:sz w:val="22"/>
+                <w:szCs w:val="22"/>
+                <w:lang w:eastAsia="hu-HU"/>
+              </w:rPr>
+              <w:tab/>
+            </w:r>
+            <w:r>
+              <w:rPr>
+                <w:rStyle w:val="Hyperlink"/>
+                <w:noProof/>
+              </w:rPr>
+              <w:t>Az ipari folyamat emulációja és irányítása</w:t>
+            </w:r>
+            <w:r>
+              <w:rPr>
+                <w:noProof/>
+                <w:webHidden/>
+              </w:rPr>
+              <w:tab/>
+            </w:r>
+            <w:r>
+              <w:rPr>
+                <w:noProof/>
+                <w:webHidden/>
+              </w:rPr>
+              <w:fldChar w:fldCharType="begin"/>
+            </w:r>
+            <w:r>
+              <w:rPr>
+                <w:noProof/>
+                <w:webHidden/>
+              </w:rPr>
+              <w:instrText xml:space="preserve"> PAGEREF _Toc67358192 \h </w:instrText>
+            </w:r>
+            <w:r>
+              <w:rPr>
+                <w:noProof/>
+                <w:webHidden/>
+              </w:rPr>
+            </w:r>
+            <w:r>
+              <w:rPr>
+                <w:noProof/>
+                <w:webHidden/>
+              </w:rPr>
+              <w:fldChar w:fldCharType="separate"/>
+            </w:r>
+            <w:r>
+              <w:rPr>
+                <w:noProof/>
+                <w:webHidden/>
+              </w:rPr>
+              <w:t>9</w:t>
+            </w:r>
+            <w:r>
+              <w:rPr>
+                <w:noProof/>
+                <w:webHidden/>
+              </w:rPr>
+              <w:fldChar w:fldCharType="end"/>
+            </w:r>
+          </w:hyperlink>
+        </w:p>
+        <w:p>
+          <w:pPr>
+            <w:pStyle w:val="TOC2"/>
+            <w:tabs>
+              <w:tab w:val="left" w:pos="880"/>
+              <w:tab w:val="right" w:leader="dot" w:pos="8449"/>
+            </w:tabs>
+            <w:rPr>
+              <w:rFonts w:asciiTheme="minorHAnsi" w:hAnsiTheme="minorHAnsi" w:cstheme="minorBidi"/>
+              <w:noProof/>
+              <w:sz w:val="22"/>
+            </w:rPr>
+          </w:pPr>
+          <w:hyperlink w:anchor="_Toc67358193" w:history="1">
+            <w:r>
+              <w:rPr>
+                <w:rStyle w:val="Hyperlink"/>
+                <w:noProof/>
+              </w:rPr>
+              <w:t>4.1.</w:t>
+            </w:r>
+            <w:r>
+              <w:rPr>
+                <w:rFonts w:asciiTheme="minorHAnsi" w:hAnsiTheme="minorHAnsi" w:cstheme="minorBidi"/>
+                <w:noProof/>
+                <w:sz w:val="22"/>
+              </w:rPr>
+              <w:tab/>
+            </w:r>
+            <w:r>
+              <w:rPr>
+                <w:rStyle w:val="Hyperlink"/>
+                <w:noProof/>
+              </w:rPr>
+              <w:t>Az emuláció megvalósításának bemutatása</w:t>
+            </w:r>
+            <w:r>
+              <w:rPr>
+                <w:noProof/>
+                <w:webHidden/>
+              </w:rPr>
+              <w:tab/>
+            </w:r>
+            <w:r>
+              <w:rPr>
+                <w:noProof/>
+                <w:webHidden/>
+              </w:rPr>
+              <w:fldChar w:fldCharType="begin"/>
+            </w:r>
+            <w:r>
+              <w:rPr>
+                <w:noProof/>
+                <w:webHidden/>
+              </w:rPr>
+              <w:instrText xml:space="preserve"> PAGEREF _Toc67358193 \h </w:instrText>
+            </w:r>
+            <w:r>
+              <w:rPr>
+                <w:noProof/>
+                <w:webHidden/>
+              </w:rPr>
+            </w:r>
+            <w:r>
+              <w:rPr>
+                <w:noProof/>
+                <w:webHidden/>
+              </w:rPr>
+              <w:fldChar w:fldCharType="separate"/>
+            </w:r>
+            <w:r>
+              <w:rPr>
+                <w:noProof/>
+                <w:webHidden/>
+              </w:rPr>
+              <w:t>9</w:t>
+            </w:r>
+            <w:r>
+              <w:rPr>
+                <w:noProof/>
+                <w:webHidden/>
+              </w:rPr>
+              <w:fldChar w:fldCharType="end"/>
+            </w:r>
+          </w:hyperlink>
+        </w:p>
+        <w:p>
+          <w:pPr>
+            <w:pStyle w:val="TOC3"/>
+            <w:tabs>
+              <w:tab w:val="left" w:pos="1320"/>
+              <w:tab w:val="right" w:leader="dot" w:pos="8449"/>
+            </w:tabs>
+            <w:rPr>
+              <w:rFonts w:asciiTheme="minorHAnsi" w:hAnsiTheme="minorHAnsi" w:cstheme="minorBidi"/>
+              <w:noProof/>
+              <w:sz w:val="22"/>
+            </w:rPr>
+          </w:pPr>
+          <w:hyperlink w:anchor="_Toc67358194" w:history="1">
+            <w:r>
+              <w:rPr>
+                <w:rStyle w:val="Hyperlink"/>
+                <w:noProof/>
+              </w:rPr>
+              <w:t>4.1.1.</w:t>
+            </w:r>
+            <w:r>
+              <w:rPr>
+                <w:rFonts w:asciiTheme="minorHAnsi" w:hAnsiTheme="minorHAnsi" w:cstheme="minorBidi"/>
+                <w:noProof/>
+                <w:sz w:val="22"/>
+              </w:rPr>
+              <w:tab/>
+            </w:r>
+            <w:r>
+              <w:rPr>
+                <w:rStyle w:val="Hyperlink"/>
+                <w:noProof/>
+              </w:rPr>
+              <w:t>A robotok és a futószalagok vizualizációja FAB segítségével</w:t>
+            </w:r>
+            <w:r>
+              <w:rPr>
+                <w:noProof/>
+                <w:webHidden/>
+              </w:rPr>
+              <w:tab/>
+            </w:r>
+            <w:r>
+              <w:rPr>
+                <w:noProof/>
+                <w:webHidden/>
+              </w:rPr>
+              <w:fldChar w:fldCharType="begin"/>
+            </w:r>
+            <w:r>
+              <w:rPr>
+                <w:noProof/>
+                <w:webHidden/>
+              </w:rPr>
+              <w:instrText xml:space="preserve"> PAGEREF _Toc67358194 \h </w:instrText>
+            </w:r>
+            <w:r>
+              <w:rPr>
+                <w:noProof/>
+                <w:webHidden/>
+              </w:rPr>
+            </w:r>
+            <w:r>
+              <w:rPr>
+                <w:noProof/>
+                <w:webHidden/>
+              </w:rPr>
+              <w:fldChar w:fldCharType="separate"/>
+            </w:r>
+            <w:r>
+              <w:rPr>
+                <w:noProof/>
+                <w:webHidden/>
+              </w:rPr>
+              <w:t>9</w:t>
+            </w:r>
+            <w:r>
+              <w:rPr>
+                <w:noProof/>
+                <w:webHidden/>
+              </w:rPr>
+              <w:fldChar w:fldCharType="end"/>
+            </w:r>
+          </w:hyperlink>
+        </w:p>
+        <w:p>
+          <w:pPr>
+            <w:pStyle w:val="TOC3"/>
+            <w:tabs>
+              <w:tab w:val="left" w:pos="1320"/>
+              <w:tab w:val="right" w:leader="dot" w:pos="8449"/>
+            </w:tabs>
+            <w:rPr>
+              <w:rFonts w:asciiTheme="minorHAnsi" w:hAnsiTheme="minorHAnsi" w:cstheme="minorBidi"/>
+              <w:noProof/>
+              <w:sz w:val="22"/>
+            </w:rPr>
+          </w:pPr>
+          <w:hyperlink w:anchor="_Toc67358195" w:history="1">
+            <w:r>
+              <w:rPr>
+                <w:rStyle w:val="Hyperlink"/>
+                <w:noProof/>
+              </w:rPr>
+              <w:t>4.1.2.</w:t>
+            </w:r>
+            <w:r>
+              <w:rPr>
+                <w:rFonts w:asciiTheme="minorHAnsi" w:hAnsiTheme="minorHAnsi" w:cstheme="minorBidi"/>
+                <w:noProof/>
+                <w:sz w:val="22"/>
+              </w:rPr>
+              <w:tab/>
+            </w:r>
+            <w:r>
+              <w:rPr>
+                <w:rStyle w:val="Hyperlink"/>
+                <w:noProof/>
+              </w:rPr>
+              <w:t>A robotok mozgatása</w:t>
+            </w:r>
+            <w:r>
+              <w:rPr>
+                <w:noProof/>
+                <w:webHidden/>
+              </w:rPr>
+              <w:tab/>
+            </w:r>
+            <w:r>
+              <w:rPr>
+                <w:noProof/>
+                <w:webHidden/>
+              </w:rPr>
+              <w:fldChar w:fldCharType="begin"/>
+            </w:r>
+            <w:r>
+              <w:rPr>
+                <w:noProof/>
+                <w:webHidden/>
+              </w:rPr>
+              <w:instrText xml:space="preserve"> PAGEREF _Toc67358195 \h </w:instrText>
+            </w:r>
+            <w:r>
+              <w:rPr>
+                <w:noProof/>
+                <w:webHidden/>
+              </w:rPr>
+            </w:r>
+            <w:r>
+              <w:rPr>
+                <w:noProof/>
+                <w:webHidden/>
+              </w:rPr>
+              <w:fldChar w:fldCharType="separate"/>
+            </w:r>
+            <w:r>
+              <w:rPr>
+                <w:noProof/>
+                <w:webHidden/>
+              </w:rPr>
+              <w:t>9</w:t>
+            </w:r>
+            <w:r>
+              <w:rPr>
+                <w:noProof/>
+                <w:webHidden/>
+              </w:rPr>
+              <w:fldChar w:fldCharType="end"/>
+            </w:r>
+          </w:hyperlink>
+        </w:p>
+        <w:p>
+          <w:pPr>
+            <w:pStyle w:val="TOC3"/>
+            <w:tabs>
+              <w:tab w:val="left" w:pos="1320"/>
+              <w:tab w:val="right" w:leader="dot" w:pos="8449"/>
+            </w:tabs>
+            <w:rPr>
+              <w:rFonts w:asciiTheme="minorHAnsi" w:hAnsiTheme="minorHAnsi" w:cstheme="minorBidi"/>
+              <w:noProof/>
+              <w:sz w:val="22"/>
+            </w:rPr>
+          </w:pPr>
+          <w:hyperlink w:anchor="_Toc67358196" w:history="1">
+            <w:r>
+              <w:rPr>
+                <w:rStyle w:val="Hyperlink"/>
+                <w:noProof/>
+              </w:rPr>
+              <w:t>4.1.3.</w:t>
+            </w:r>
+            <w:r>
+              <w:rPr>
+                <w:rFonts w:asciiTheme="minorHAnsi" w:hAnsiTheme="minorHAnsi" w:cstheme="minorBidi"/>
+                <w:noProof/>
+                <w:sz w:val="22"/>
+              </w:rPr>
+              <w:tab/>
+            </w:r>
+            <w:r>
+              <w:rPr>
+                <w:rStyle w:val="Hyperlink"/>
+                <w:noProof/>
+              </w:rPr>
+              <w:t>A karosszériák mozgatása</w:t>
+            </w:r>
+            <w:r>
+              <w:rPr>
+                <w:noProof/>
+                <w:webHidden/>
+              </w:rPr>
+              <w:tab/>
+            </w:r>
+            <w:r>
+              <w:rPr>
+                <w:noProof/>
+                <w:webHidden/>
+              </w:rPr>
+              <w:fldChar w:fldCharType="begin"/>
+            </w:r>
+            <w:r>
+              <w:rPr>
+                <w:noProof/>
+                <w:webHidden/>
+              </w:rPr>
+              <w:instrText xml:space="preserve"> PAGEREF _Toc67358196 \h </w:instrText>
+            </w:r>
+            <w:r>
+              <w:rPr>
+                <w:noProof/>
+                <w:webHidden/>
+              </w:rPr>
+            </w:r>
+            <w:r>
+              <w:rPr>
+                <w:noProof/>
+                <w:webHidden/>
+              </w:rPr>
+              <w:fldChar w:fldCharType="separate"/>
+            </w:r>
+            <w:r>
+              <w:rPr>
+                <w:noProof/>
+                <w:webHidden/>
+              </w:rPr>
+              <w:t>9</w:t>
+            </w:r>
+            <w:r>
+              <w:rPr>
+                <w:noProof/>
+                <w:webHidden/>
+              </w:rPr>
+              <w:fldChar w:fldCharType="end"/>
+            </w:r>
+          </w:hyperlink>
+        </w:p>
+        <w:p>
+          <w:pPr>
+            <w:pStyle w:val="TOC3"/>
+            <w:tabs>
+              <w:tab w:val="left" w:pos="1320"/>
+              <w:tab w:val="right" w:leader="dot" w:pos="8449"/>
+            </w:tabs>
+            <w:rPr>
+              <w:rFonts w:asciiTheme="minorHAnsi" w:hAnsiTheme="minorHAnsi" w:cstheme="minorBidi"/>
+              <w:noProof/>
+              <w:sz w:val="22"/>
+            </w:rPr>
+          </w:pPr>
+          <w:hyperlink w:anchor="_Toc67358197" w:history="1">
+            <w:r>
+              <w:rPr>
+                <w:rStyle w:val="Hyperlink"/>
+                <w:noProof/>
+              </w:rPr>
+              <w:t>4.1.4.</w:t>
+            </w:r>
+            <w:r>
+              <w:rPr>
+                <w:rFonts w:asciiTheme="minorHAnsi" w:hAnsiTheme="minorHAnsi" w:cstheme="minorBidi"/>
+                <w:noProof/>
+                <w:sz w:val="22"/>
+              </w:rPr>
+              <w:tab/>
+            </w:r>
+            <w:r>
+              <w:rPr>
+                <w:rStyle w:val="Hyperlink"/>
+                <w:noProof/>
+              </w:rPr>
+              <w:t>A cellák ellenőrzőlogikái</w:t>
+            </w:r>
+            <w:r>
+              <w:rPr>
+                <w:noProof/>
+                <w:webHidden/>
+              </w:rPr>
+              <w:tab/>
+            </w:r>
+            <w:r>
+              <w:rPr>
+                <w:noProof/>
+                <w:webHidden/>
+              </w:rPr>
+              <w:fldChar w:fldCharType="begin"/>
+            </w:r>
+            <w:r>
+              <w:rPr>
+                <w:noProof/>
+                <w:webHidden/>
+              </w:rPr>
+              <w:instrText xml:space="preserve"> PAGEREF _Toc67358197 \h </w:instrText>
+            </w:r>
+            <w:r>
+              <w:rPr>
+                <w:noProof/>
+                <w:webHidden/>
+              </w:rPr>
+            </w:r>
+            <w:r>
+              <w:rPr>
+                <w:noProof/>
+                <w:webHidden/>
+              </w:rPr>
+              <w:fldChar w:fldCharType="separate"/>
+            </w:r>
+            <w:r>
+              <w:rPr>
+                <w:noProof/>
+                <w:webHidden/>
+              </w:rPr>
+              <w:t>9</w:t>
+            </w:r>
+            <w:r>
+              <w:rPr>
+                <w:noProof/>
+                <w:webHidden/>
+              </w:rPr>
+              <w:fldChar w:fldCharType="end"/>
+            </w:r>
+          </w:hyperlink>
+        </w:p>
+        <w:p>
+          <w:pPr>
+            <w:pStyle w:val="TOC2"/>
+            <w:tabs>
+              <w:tab w:val="left" w:pos="880"/>
+              <w:tab w:val="right" w:leader="dot" w:pos="8449"/>
+            </w:tabs>
+            <w:rPr>
+              <w:rFonts w:asciiTheme="minorHAnsi" w:hAnsiTheme="minorHAnsi" w:cstheme="minorBidi"/>
+              <w:noProof/>
+              <w:sz w:val="22"/>
+            </w:rPr>
+          </w:pPr>
+          <w:hyperlink w:anchor="_Toc67358198" w:history="1">
+            <w:r>
+              <w:rPr>
+                <w:rStyle w:val="Hyperlink"/>
+                <w:noProof/>
+              </w:rPr>
+              <w:t>4.2.</w:t>
+            </w:r>
+            <w:r>
+              <w:rPr>
+                <w:rFonts w:asciiTheme="minorHAnsi" w:hAnsiTheme="minorHAnsi" w:cstheme="minorBidi"/>
+                <w:noProof/>
+                <w:sz w:val="22"/>
+              </w:rPr>
+              <w:tab/>
+            </w:r>
+            <w:r>
+              <w:rPr>
+                <w:rStyle w:val="Hyperlink"/>
+                <w:noProof/>
+              </w:rPr>
+              <w:t>Az irányítás megvalósításának bemutatása</w:t>
+            </w:r>
+            <w:r>
+              <w:rPr>
+                <w:noProof/>
+                <w:webHidden/>
+              </w:rPr>
+              <w:tab/>
+            </w:r>
+            <w:r>
+              <w:rPr>
+                <w:noProof/>
+                <w:webHidden/>
+              </w:rPr>
+              <w:fldChar w:fldCharType="begin"/>
+            </w:r>
+            <w:r>
+              <w:rPr>
+                <w:noProof/>
+                <w:webHidden/>
+              </w:rPr>
+              <w:instrText xml:space="preserve"> PAGEREF _Toc67358198 \h </w:instrText>
+            </w:r>
+            <w:r>
+              <w:rPr>
+                <w:noProof/>
+                <w:webHidden/>
+              </w:rPr>
+            </w:r>
+            <w:r>
+              <w:rPr>
+                <w:noProof/>
+                <w:webHidden/>
+              </w:rPr>
+              <w:fldChar w:fldCharType="separate"/>
+            </w:r>
+            <w:r>
+              <w:rPr>
+                <w:noProof/>
+                <w:webHidden/>
+              </w:rPr>
+              <w:t>9</w:t>
+            </w:r>
+            <w:r>
+              <w:rPr>
+                <w:noProof/>
+                <w:webHidden/>
+              </w:rPr>
+              <w:fldChar w:fldCharType="end"/>
+            </w:r>
+          </w:hyperlink>
+        </w:p>
+        <w:p>
+          <w:pPr>
+            <w:pStyle w:val="TOC1"/>
+            <w:tabs>
+              <w:tab w:val="left" w:pos="440"/>
+              <w:tab w:val="right" w:leader="dot" w:pos="8449"/>
+            </w:tabs>
+            <w:rPr>
+              <w:rFonts w:asciiTheme="minorHAnsi" w:hAnsiTheme="minorHAnsi" w:cstheme="minorBidi"/>
+              <w:b w:val="0"/>
+              <w:noProof/>
+              <w:sz w:val="22"/>
+              <w:szCs w:val="22"/>
+              <w:lang w:eastAsia="hu-HU"/>
+            </w:rPr>
+          </w:pPr>
+          <w:hyperlink w:anchor="_Toc67358199" w:history="1">
+            <w:r>
+              <w:rPr>
+                <w:rStyle w:val="Hyperlink"/>
+                <w:noProof/>
+              </w:rPr>
+              <w:t>5.</w:t>
+            </w:r>
+            <w:r>
+              <w:rPr>
+                <w:rFonts w:asciiTheme="minorHAnsi" w:hAnsiTheme="minorHAnsi" w:cstheme="minorBidi"/>
+                <w:b w:val="0"/>
+                <w:noProof/>
+                <w:sz w:val="22"/>
+                <w:szCs w:val="22"/>
+                <w:lang w:eastAsia="hu-HU"/>
+              </w:rPr>
+              <w:tab/>
+            </w:r>
+            <w:r>
+              <w:rPr>
+                <w:rStyle w:val="Hyperlink"/>
+                <w:noProof/>
+              </w:rPr>
+              <w:t>A BORIS projektek hordozhatósági problémájának megoldása</w:t>
+            </w:r>
+            <w:r>
+              <w:rPr>
+                <w:noProof/>
+                <w:webHidden/>
+              </w:rPr>
+              <w:tab/>
+            </w:r>
+            <w:r>
+              <w:rPr>
+                <w:noProof/>
+                <w:webHidden/>
+              </w:rPr>
+              <w:fldChar w:fldCharType="begin"/>
+            </w:r>
+            <w:r>
+              <w:rPr>
+                <w:noProof/>
+                <w:webHidden/>
+              </w:rPr>
+              <w:instrText xml:space="preserve"> PAGEREF _Toc67358199 \h </w:instrText>
+            </w:r>
+            <w:r>
+              <w:rPr>
+                <w:noProof/>
+                <w:webHidden/>
+              </w:rPr>
+            </w:r>
+            <w:r>
+              <w:rPr>
+                <w:noProof/>
+                <w:webHidden/>
+              </w:rPr>
+              <w:fldChar w:fldCharType="separate"/>
+            </w:r>
+            <w:r>
+              <w:rPr>
+                <w:noProof/>
+                <w:webHidden/>
+              </w:rPr>
+              <w:t>10</w:t>
+            </w:r>
+            <w:r>
+              <w:rPr>
+                <w:noProof/>
+                <w:webHidden/>
+              </w:rPr>
+              <w:fldChar w:fldCharType="end"/>
+            </w:r>
+          </w:hyperlink>
+        </w:p>
+        <w:p>
+          <w:pPr>
+            <w:pStyle w:val="TOC1"/>
+            <w:tabs>
+              <w:tab w:val="left" w:pos="440"/>
+              <w:tab w:val="right" w:leader="dot" w:pos="8449"/>
+            </w:tabs>
+            <w:rPr>
+              <w:rFonts w:asciiTheme="minorHAnsi" w:hAnsiTheme="minorHAnsi" w:cstheme="minorBidi"/>
+              <w:b w:val="0"/>
+              <w:noProof/>
+              <w:sz w:val="22"/>
+              <w:szCs w:val="22"/>
+              <w:lang w:eastAsia="hu-HU"/>
+            </w:rPr>
+          </w:pPr>
+          <w:hyperlink w:anchor="_Toc67358200" w:history="1">
+            <w:r>
+              <w:rPr>
+                <w:rStyle w:val="Hyperlink"/>
+                <w:noProof/>
+              </w:rPr>
+              <w:t>6.</w:t>
+            </w:r>
+            <w:r>
+              <w:rPr>
+                <w:rFonts w:asciiTheme="minorHAnsi" w:hAnsiTheme="minorHAnsi" w:cstheme="minorBidi"/>
+                <w:b w:val="0"/>
+                <w:noProof/>
+                <w:sz w:val="22"/>
+                <w:szCs w:val="22"/>
+                <w:lang w:eastAsia="hu-HU"/>
+              </w:rPr>
+              <w:tab/>
+            </w:r>
+            <w:r>
+              <w:rPr>
+                <w:rStyle w:val="Hyperlink"/>
+                <w:noProof/>
+              </w:rPr>
+              <w:t>Az ipari folyamat emulálásának alternatív megoldása</w:t>
+            </w:r>
+            <w:r>
+              <w:rPr>
+                <w:noProof/>
+                <w:webHidden/>
+              </w:rPr>
+              <w:tab/>
+            </w:r>
+            <w:r>
+              <w:rPr>
+                <w:noProof/>
+                <w:webHidden/>
+              </w:rPr>
+              <w:fldChar w:fldCharType="begin"/>
+            </w:r>
+            <w:r>
+              <w:rPr>
+                <w:noProof/>
+                <w:webHidden/>
+              </w:rPr>
+              <w:instrText xml:space="preserve"> PAGEREF _Toc67358200 \h </w:instrText>
+            </w:r>
+            <w:r>
+              <w:rPr>
+                <w:noProof/>
+                <w:webHidden/>
+              </w:rPr>
+            </w:r>
+            <w:r>
+              <w:rPr>
+                <w:noProof/>
+                <w:webHidden/>
+              </w:rPr>
+              <w:fldChar w:fldCharType="separate"/>
+            </w:r>
+            <w:r>
+              <w:rPr>
+                <w:noProof/>
+                <w:webHidden/>
+              </w:rPr>
+              <w:t>11</w:t>
+            </w:r>
+            <w:r>
+              <w:rPr>
+                <w:noProof/>
+                <w:webHidden/>
+              </w:rPr>
+              <w:fldChar w:fldCharType="end"/>
+            </w:r>
+          </w:hyperlink>
+        </w:p>
+        <w:p>
+          <w:pPr>
+            <w:pStyle w:val="TOC2"/>
+            <w:tabs>
+              <w:tab w:val="left" w:pos="880"/>
+              <w:tab w:val="right" w:leader="dot" w:pos="8449"/>
+            </w:tabs>
+            <w:rPr>
+              <w:rFonts w:asciiTheme="minorHAnsi" w:hAnsiTheme="minorHAnsi" w:cstheme="minorBidi"/>
+              <w:noProof/>
+              <w:sz w:val="22"/>
+            </w:rPr>
+          </w:pPr>
+          <w:hyperlink w:anchor="_Toc67358201" w:history="1">
+            <w:r>
+              <w:rPr>
+                <w:rStyle w:val="Hyperlink"/>
+                <w:noProof/>
+              </w:rPr>
+              <w:t>6.1.</w:t>
+            </w:r>
+            <w:r>
+              <w:rPr>
+                <w:rFonts w:asciiTheme="minorHAnsi" w:hAnsiTheme="minorHAnsi" w:cstheme="minorBidi"/>
+                <w:noProof/>
+                <w:sz w:val="22"/>
+              </w:rPr>
+              <w:tab/>
+            </w:r>
+            <w:r>
+              <w:rPr>
+                <w:rStyle w:val="Hyperlink"/>
+                <w:noProof/>
+              </w:rPr>
+              <w:t>Az I/O interfész működésének behatásmentes visszafejtése</w:t>
+            </w:r>
+            <w:r>
+              <w:rPr>
+                <w:noProof/>
+                <w:webHidden/>
+              </w:rPr>
+              <w:tab/>
+            </w:r>
+            <w:r>
+              <w:rPr>
+                <w:noProof/>
+                <w:webHidden/>
+              </w:rPr>
+              <w:fldChar w:fldCharType="begin"/>
+            </w:r>
+            <w:r>
+              <w:rPr>
+                <w:noProof/>
+                <w:webHidden/>
+              </w:rPr>
+              <w:instrText xml:space="preserve"> PAGEREF _Toc67358201 \h </w:instrText>
+            </w:r>
+            <w:r>
+              <w:rPr>
+                <w:noProof/>
+                <w:webHidden/>
+              </w:rPr>
+            </w:r>
+            <w:r>
+              <w:rPr>
+                <w:noProof/>
+                <w:webHidden/>
+              </w:rPr>
+              <w:fldChar w:fldCharType="separate"/>
+            </w:r>
+            <w:r>
+              <w:rPr>
+                <w:noProof/>
+                <w:webHidden/>
+              </w:rPr>
+              <w:t>11</w:t>
+            </w:r>
+            <w:r>
+              <w:rPr>
+                <w:noProof/>
+                <w:webHidden/>
+              </w:rPr>
+              <w:fldChar w:fldCharType="end"/>
+            </w:r>
+          </w:hyperlink>
+        </w:p>
+        <w:p>
+          <w:pPr>
+            <w:pStyle w:val="TOC3"/>
+            <w:tabs>
+              <w:tab w:val="left" w:pos="1320"/>
+              <w:tab w:val="right" w:leader="dot" w:pos="8449"/>
+            </w:tabs>
+            <w:rPr>
+              <w:rFonts w:asciiTheme="minorHAnsi" w:hAnsiTheme="minorHAnsi" w:cstheme="minorBidi"/>
+              <w:noProof/>
+              <w:sz w:val="22"/>
+            </w:rPr>
+          </w:pPr>
+          <w:hyperlink w:anchor="_Toc67358202" w:history="1">
+            <w:r>
+              <w:rPr>
+                <w:rStyle w:val="Hyperlink"/>
+                <w:noProof/>
+              </w:rPr>
+              <w:t>6.1.1.</w:t>
+            </w:r>
+            <w:r>
+              <w:rPr>
+                <w:rFonts w:asciiTheme="minorHAnsi" w:hAnsiTheme="minorHAnsi" w:cstheme="minorBidi"/>
+                <w:noProof/>
+                <w:sz w:val="22"/>
+              </w:rPr>
+              <w:tab/>
+            </w:r>
+            <w:r>
+              <w:rPr>
+                <w:rStyle w:val="Hyperlink"/>
+                <w:noProof/>
+              </w:rPr>
+              <w:t>BORIS és az I/O interfész közötti kommunikáció lehallgatása</w:t>
+            </w:r>
+            <w:r>
+              <w:rPr>
+                <w:noProof/>
+                <w:webHidden/>
+              </w:rPr>
+              <w:tab/>
+            </w:r>
+            <w:r>
+              <w:rPr>
+                <w:noProof/>
+                <w:webHidden/>
+              </w:rPr>
+              <w:fldChar w:fldCharType="begin"/>
+            </w:r>
+            <w:r>
+              <w:rPr>
+                <w:noProof/>
+                <w:webHidden/>
+              </w:rPr>
+              <w:instrText xml:space="preserve"> PAGEREF _Toc67358202 \h </w:instrText>
+            </w:r>
+            <w:r>
+              <w:rPr>
+                <w:noProof/>
+                <w:webHidden/>
+              </w:rPr>
+            </w:r>
+            <w:r>
+              <w:rPr>
+                <w:noProof/>
+                <w:webHidden/>
+              </w:rPr>
+              <w:fldChar w:fldCharType="separate"/>
+            </w:r>
+            <w:r>
+              <w:rPr>
+                <w:noProof/>
+                <w:webHidden/>
+              </w:rPr>
+              <w:t>11</w:t>
+            </w:r>
+            <w:r>
+              <w:rPr>
+                <w:noProof/>
+                <w:webHidden/>
+              </w:rPr>
+              <w:fldChar w:fldCharType="end"/>
+            </w:r>
+          </w:hyperlink>
+        </w:p>
+        <w:p>
+          <w:pPr>
+            <w:pStyle w:val="TOC3"/>
+            <w:tabs>
+              <w:tab w:val="left" w:pos="1320"/>
+              <w:tab w:val="right" w:leader="dot" w:pos="8449"/>
+            </w:tabs>
+            <w:rPr>
+              <w:rFonts w:asciiTheme="minorHAnsi" w:hAnsiTheme="minorHAnsi" w:cstheme="minorBidi"/>
+              <w:noProof/>
+              <w:sz w:val="22"/>
+            </w:rPr>
+          </w:pPr>
+          <w:hyperlink w:anchor="_Toc67358203" w:history="1">
+            <w:r>
+              <w:rPr>
+                <w:rStyle w:val="Hyperlink"/>
+                <w:noProof/>
+              </w:rPr>
+              <w:t>6.1.2.</w:t>
+            </w:r>
+            <w:r>
+              <w:rPr>
+                <w:rFonts w:asciiTheme="minorHAnsi" w:hAnsiTheme="minorHAnsi" w:cstheme="minorBidi"/>
+                <w:noProof/>
+                <w:sz w:val="22"/>
+              </w:rPr>
+              <w:tab/>
+            </w:r>
+            <w:r>
+              <w:rPr>
+                <w:rStyle w:val="Hyperlink"/>
+                <w:noProof/>
+              </w:rPr>
+              <w:t>Az I/O interfész működésének utánzása a BORIS számára</w:t>
+            </w:r>
+            <w:r>
+              <w:rPr>
+                <w:noProof/>
+                <w:webHidden/>
+              </w:rPr>
+              <w:tab/>
+            </w:r>
+            <w:r>
+              <w:rPr>
+                <w:noProof/>
+                <w:webHidden/>
+              </w:rPr>
+              <w:fldChar w:fldCharType="begin"/>
+            </w:r>
+            <w:r>
+              <w:rPr>
+                <w:noProof/>
+                <w:webHidden/>
+              </w:rPr>
+              <w:instrText xml:space="preserve"> PAGEREF _Toc67358203 \h </w:instrText>
+            </w:r>
+            <w:r>
+              <w:rPr>
+                <w:noProof/>
+                <w:webHidden/>
+              </w:rPr>
+            </w:r>
+            <w:r>
+              <w:rPr>
+                <w:noProof/>
+                <w:webHidden/>
+              </w:rPr>
+              <w:fldChar w:fldCharType="separate"/>
+            </w:r>
+            <w:r>
+              <w:rPr>
+                <w:noProof/>
+                <w:webHidden/>
+              </w:rPr>
+              <w:t>11</w:t>
+            </w:r>
+            <w:r>
+              <w:rPr>
+                <w:noProof/>
+                <w:webHidden/>
+              </w:rPr>
+              <w:fldChar w:fldCharType="end"/>
+            </w:r>
+          </w:hyperlink>
+        </w:p>
+        <w:p>
+          <w:pPr>
+            <w:pStyle w:val="TOC3"/>
+            <w:tabs>
+              <w:tab w:val="left" w:pos="1320"/>
+              <w:tab w:val="right" w:leader="dot" w:pos="8449"/>
+            </w:tabs>
+            <w:rPr>
+              <w:rFonts w:asciiTheme="minorHAnsi" w:hAnsiTheme="minorHAnsi" w:cstheme="minorBidi"/>
+              <w:noProof/>
+              <w:sz w:val="22"/>
+            </w:rPr>
+          </w:pPr>
+          <w:hyperlink w:anchor="_Toc67358204" w:history="1">
+            <w:r>
+              <w:rPr>
+                <w:rStyle w:val="Hyperlink"/>
+                <w:noProof/>
+              </w:rPr>
+              <w:t>6.1.3.</w:t>
+            </w:r>
+            <w:r>
+              <w:rPr>
+                <w:rFonts w:asciiTheme="minorHAnsi" w:hAnsiTheme="minorHAnsi" w:cstheme="minorBidi"/>
+                <w:noProof/>
+                <w:sz w:val="22"/>
+              </w:rPr>
+              <w:tab/>
+            </w:r>
+            <w:r>
+              <w:rPr>
+                <w:rStyle w:val="Hyperlink"/>
+                <w:noProof/>
+              </w:rPr>
+              <w:t>Az I/O interfész működtetése a BORIS használata nélkül</w:t>
+            </w:r>
+            <w:r>
+              <w:rPr>
+                <w:noProof/>
+                <w:webHidden/>
+              </w:rPr>
+              <w:tab/>
+            </w:r>
+            <w:r>
+              <w:rPr>
+                <w:noProof/>
+                <w:webHidden/>
+              </w:rPr>
+              <w:fldChar w:fldCharType="begin"/>
+            </w:r>
+            <w:r>
+              <w:rPr>
+                <w:noProof/>
+                <w:webHidden/>
+              </w:rPr>
+              <w:instrText xml:space="preserve"> PAGEREF _Toc67358204 \h </w:instrText>
+            </w:r>
+            <w:r>
+              <w:rPr>
+                <w:noProof/>
+                <w:webHidden/>
+              </w:rPr>
+            </w:r>
+            <w:r>
+              <w:rPr>
+                <w:noProof/>
+                <w:webHidden/>
+              </w:rPr>
+              <w:fldChar w:fldCharType="separate"/>
+            </w:r>
+            <w:r>
+              <w:rPr>
+                <w:noProof/>
+                <w:webHidden/>
+              </w:rPr>
+              <w:t>11</w:t>
+            </w:r>
+            <w:r>
+              <w:rPr>
+                <w:noProof/>
+                <w:webHidden/>
+              </w:rPr>
+              <w:fldChar w:fldCharType="end"/>
+            </w:r>
+          </w:hyperlink>
+        </w:p>
+        <w:p>
+          <w:pPr>
+            <w:pStyle w:val="TOC2"/>
+            <w:tabs>
+              <w:tab w:val="left" w:pos="880"/>
+              <w:tab w:val="right" w:leader="dot" w:pos="8449"/>
+            </w:tabs>
+            <w:rPr>
+              <w:rFonts w:asciiTheme="minorHAnsi" w:hAnsiTheme="minorHAnsi" w:cstheme="minorBidi"/>
+              <w:noProof/>
+              <w:sz w:val="22"/>
+            </w:rPr>
+          </w:pPr>
+          <w:hyperlink w:anchor="_Toc67358205" w:history="1">
+            <w:r>
+              <w:rPr>
+                <w:rStyle w:val="Hyperlink"/>
+                <w:noProof/>
+              </w:rPr>
+              <w:t>6.2.</w:t>
+            </w:r>
+            <w:r>
+              <w:rPr>
+                <w:rFonts w:asciiTheme="minorHAnsi" w:hAnsiTheme="minorHAnsi" w:cstheme="minorBidi"/>
+                <w:noProof/>
+                <w:sz w:val="22"/>
+              </w:rPr>
+              <w:tab/>
+            </w:r>
+            <w:r>
+              <w:rPr>
+                <w:rStyle w:val="Hyperlink"/>
+                <w:noProof/>
+              </w:rPr>
+              <w:t>Az emuláció megvalósítása alternatív eszközökkel</w:t>
+            </w:r>
+            <w:r>
+              <w:rPr>
+                <w:noProof/>
+                <w:webHidden/>
+              </w:rPr>
+              <w:tab/>
+            </w:r>
+            <w:r>
+              <w:rPr>
+                <w:noProof/>
+                <w:webHidden/>
+              </w:rPr>
+              <w:fldChar w:fldCharType="begin"/>
+            </w:r>
+            <w:r>
+              <w:rPr>
+                <w:noProof/>
+                <w:webHidden/>
+              </w:rPr>
+              <w:instrText xml:space="preserve"> PAGEREF _Toc67358205 \h </w:instrText>
+            </w:r>
+            <w:r>
+              <w:rPr>
+                <w:noProof/>
+                <w:webHidden/>
+              </w:rPr>
+            </w:r>
+            <w:r>
+              <w:rPr>
+                <w:noProof/>
+                <w:webHidden/>
+              </w:rPr>
+              <w:fldChar w:fldCharType="separate"/>
+            </w:r>
+            <w:r>
+              <w:rPr>
+                <w:noProof/>
+                <w:webHidden/>
+              </w:rPr>
+              <w:t>11</w:t>
+            </w:r>
+            <w:r>
+              <w:rPr>
+                <w:noProof/>
+                <w:webHidden/>
+              </w:rPr>
+              <w:fldChar w:fldCharType="end"/>
+            </w:r>
+          </w:hyperlink>
+        </w:p>
+        <w:p>
+          <w:pPr>
+            <w:pStyle w:val="TOC3"/>
+            <w:tabs>
+              <w:tab w:val="left" w:pos="1320"/>
+              <w:tab w:val="right" w:leader="dot" w:pos="8449"/>
+            </w:tabs>
+            <w:rPr>
+              <w:rFonts w:asciiTheme="minorHAnsi" w:hAnsiTheme="minorHAnsi" w:cstheme="minorBidi"/>
+              <w:noProof/>
+              <w:sz w:val="22"/>
+            </w:rPr>
+          </w:pPr>
+          <w:hyperlink w:anchor="_Toc67358206" w:history="1">
+            <w:r>
+              <w:rPr>
+                <w:rStyle w:val="Hyperlink"/>
+                <w:noProof/>
+              </w:rPr>
+              <w:t>6.2.1.</w:t>
+            </w:r>
+            <w:r>
+              <w:rPr>
+                <w:rFonts w:asciiTheme="minorHAnsi" w:hAnsiTheme="minorHAnsi" w:cstheme="minorBidi"/>
+                <w:noProof/>
+                <w:sz w:val="22"/>
+              </w:rPr>
+              <w:tab/>
+            </w:r>
+            <w:r>
+              <w:rPr>
+                <w:rStyle w:val="Hyperlink"/>
+                <w:noProof/>
+              </w:rPr>
+              <w:t>A karosszériák mozgatása</w:t>
+            </w:r>
+            <w:r>
+              <w:rPr>
+                <w:noProof/>
+                <w:webHidden/>
+              </w:rPr>
+              <w:tab/>
+            </w:r>
+            <w:r>
+              <w:rPr>
+                <w:noProof/>
+                <w:webHidden/>
+              </w:rPr>
+              <w:fldChar w:fldCharType="begin"/>
+            </w:r>
+            <w:r>
+              <w:rPr>
+                <w:noProof/>
+                <w:webHidden/>
+              </w:rPr>
+              <w:instrText xml:space="preserve"> PAGEREF _Toc67358206 \h </w:instrText>
+            </w:r>
+            <w:r>
+              <w:rPr>
+                <w:noProof/>
+                <w:webHidden/>
+              </w:rPr>
+            </w:r>
+            <w:r>
+              <w:rPr>
+                <w:noProof/>
+                <w:webHidden/>
+              </w:rPr>
+              <w:fldChar w:fldCharType="separate"/>
+            </w:r>
+            <w:r>
+              <w:rPr>
+                <w:noProof/>
+                <w:webHidden/>
+              </w:rPr>
+              <w:t>11</w:t>
+            </w:r>
+            <w:r>
+              <w:rPr>
+                <w:noProof/>
+                <w:webHidden/>
+              </w:rPr>
+              <w:fldChar w:fldCharType="end"/>
+            </w:r>
+          </w:hyperlink>
+        </w:p>
+        <w:p>
+          <w:pPr>
+            <w:pStyle w:val="TOC3"/>
+            <w:tabs>
+              <w:tab w:val="left" w:pos="1320"/>
+              <w:tab w:val="right" w:leader="dot" w:pos="8449"/>
+            </w:tabs>
+            <w:rPr>
+              <w:rFonts w:asciiTheme="minorHAnsi" w:hAnsiTheme="minorHAnsi" w:cstheme="minorBidi"/>
+              <w:noProof/>
+              <w:sz w:val="22"/>
+            </w:rPr>
+          </w:pPr>
+          <w:hyperlink w:anchor="_Toc67358207" w:history="1">
+            <w:r>
+              <w:rPr>
+                <w:rStyle w:val="Hyperlink"/>
+                <w:noProof/>
+              </w:rPr>
+              <w:t>6.2.2.</w:t>
+            </w:r>
+            <w:r>
+              <w:rPr>
+                <w:rFonts w:asciiTheme="minorHAnsi" w:hAnsiTheme="minorHAnsi" w:cstheme="minorBidi"/>
+                <w:noProof/>
+                <w:sz w:val="22"/>
+              </w:rPr>
+              <w:tab/>
+            </w:r>
+            <w:r>
+              <w:rPr>
+                <w:rStyle w:val="Hyperlink"/>
+                <w:noProof/>
+              </w:rPr>
+              <w:t>A futószalagok megvalósítása és működtetése</w:t>
+            </w:r>
+            <w:r>
+              <w:rPr>
+                <w:noProof/>
+                <w:webHidden/>
+              </w:rPr>
+              <w:tab/>
+            </w:r>
+            <w:r>
+              <w:rPr>
+                <w:noProof/>
+                <w:webHidden/>
+              </w:rPr>
+              <w:fldChar w:fldCharType="begin"/>
+            </w:r>
+            <w:r>
+              <w:rPr>
+                <w:noProof/>
+                <w:webHidden/>
+              </w:rPr>
+              <w:instrText xml:space="preserve"> PAGEREF _Toc67358207 \h </w:instrText>
+            </w:r>
+            <w:r>
+              <w:rPr>
+                <w:noProof/>
+                <w:webHidden/>
+              </w:rPr>
+            </w:r>
+            <w:r>
+              <w:rPr>
+                <w:noProof/>
+                <w:webHidden/>
+              </w:rPr>
+              <w:fldChar w:fldCharType="separate"/>
+            </w:r>
+            <w:r>
+              <w:rPr>
+                <w:noProof/>
+                <w:webHidden/>
+              </w:rPr>
+              <w:t>11</w:t>
+            </w:r>
+            <w:r>
+              <w:rPr>
+                <w:noProof/>
+                <w:webHidden/>
+              </w:rPr>
+              <w:fldChar w:fldCharType="end"/>
+            </w:r>
+          </w:hyperlink>
+        </w:p>
+        <w:p>
+          <w:pPr>
+            <w:pStyle w:val="TOC3"/>
+            <w:tabs>
+              <w:tab w:val="left" w:pos="1320"/>
+              <w:tab w:val="right" w:leader="dot" w:pos="8449"/>
+            </w:tabs>
+            <w:rPr>
+              <w:rFonts w:asciiTheme="minorHAnsi" w:hAnsiTheme="minorHAnsi" w:cstheme="minorBidi"/>
+              <w:noProof/>
+              <w:sz w:val="22"/>
+            </w:rPr>
+          </w:pPr>
+          <w:hyperlink w:anchor="_Toc67358208" w:history="1">
+            <w:r>
+              <w:rPr>
+                <w:rStyle w:val="Hyperlink"/>
+                <w:noProof/>
+              </w:rPr>
+              <w:t>6.2.3.</w:t>
+            </w:r>
+            <w:r>
+              <w:rPr>
+                <w:rFonts w:asciiTheme="minorHAnsi" w:hAnsiTheme="minorHAnsi" w:cstheme="minorBidi"/>
+                <w:noProof/>
+                <w:sz w:val="22"/>
+              </w:rPr>
+              <w:tab/>
+            </w:r>
+            <w:r>
+              <w:rPr>
+                <w:rStyle w:val="Hyperlink"/>
+                <w:noProof/>
+              </w:rPr>
+              <w:t>A daru megvalósítása és működtetése</w:t>
+            </w:r>
+            <w:r>
+              <w:rPr>
+                <w:noProof/>
+                <w:webHidden/>
+              </w:rPr>
+              <w:tab/>
+            </w:r>
+            <w:r>
+              <w:rPr>
+                <w:noProof/>
+                <w:webHidden/>
+              </w:rPr>
+              <w:fldChar w:fldCharType="begin"/>
+            </w:r>
+            <w:r>
+              <w:rPr>
+                <w:noProof/>
+                <w:webHidden/>
+              </w:rPr>
+              <w:instrText xml:space="preserve"> PAGEREF _Toc67358208 \h </w:instrText>
+            </w:r>
+            <w:r>
+              <w:rPr>
+                <w:noProof/>
+                <w:webHidden/>
+              </w:rPr>
+            </w:r>
+            <w:r>
+              <w:rPr>
+                <w:noProof/>
+                <w:webHidden/>
+              </w:rPr>
+              <w:fldChar w:fldCharType="separate"/>
+            </w:r>
+            <w:r>
+              <w:rPr>
+                <w:noProof/>
+                <w:webHidden/>
+              </w:rPr>
+              <w:t>11</w:t>
+            </w:r>
+            <w:r>
+              <w:rPr>
+                <w:noProof/>
+                <w:webHidden/>
+              </w:rPr>
+              <w:fldChar w:fldCharType="end"/>
+            </w:r>
+          </w:hyperlink>
+        </w:p>
+        <w:p>
+          <w:pPr>
+            <w:pStyle w:val="TOC3"/>
+            <w:tabs>
+              <w:tab w:val="left" w:pos="1320"/>
+              <w:tab w:val="right" w:leader="dot" w:pos="8449"/>
+            </w:tabs>
+            <w:rPr>
+              <w:rFonts w:asciiTheme="minorHAnsi" w:hAnsiTheme="minorHAnsi" w:cstheme="minorBidi"/>
+              <w:noProof/>
+              <w:sz w:val="22"/>
+            </w:rPr>
+          </w:pPr>
+          <w:hyperlink w:anchor="_Toc67358209" w:history="1">
+            <w:r>
+              <w:rPr>
+                <w:rStyle w:val="Hyperlink"/>
+                <w:noProof/>
+              </w:rPr>
+              <w:t>6.2.4.</w:t>
+            </w:r>
+            <w:r>
+              <w:rPr>
+                <w:rFonts w:asciiTheme="minorHAnsi" w:hAnsiTheme="minorHAnsi" w:cstheme="minorBidi"/>
+                <w:noProof/>
+                <w:sz w:val="22"/>
+              </w:rPr>
+              <w:tab/>
+            </w:r>
+            <w:r>
+              <w:rPr>
+                <w:rStyle w:val="Hyperlink"/>
+                <w:noProof/>
+              </w:rPr>
+              <w:t>A robotok megvalósítása és működtetése</w:t>
+            </w:r>
+            <w:r>
+              <w:rPr>
+                <w:noProof/>
+                <w:webHidden/>
+              </w:rPr>
+              <w:tab/>
+            </w:r>
+            <w:r>
+              <w:rPr>
+                <w:noProof/>
+                <w:webHidden/>
+              </w:rPr>
+              <w:fldChar w:fldCharType="begin"/>
+            </w:r>
+            <w:r>
+              <w:rPr>
+                <w:noProof/>
+                <w:webHidden/>
+              </w:rPr>
+              <w:instrText xml:space="preserve"> PAGEREF _Toc67358209 \h </w:instrText>
+            </w:r>
+            <w:r>
+              <w:rPr>
+                <w:noProof/>
+                <w:webHidden/>
+              </w:rPr>
+            </w:r>
+            <w:r>
+              <w:rPr>
+                <w:noProof/>
+                <w:webHidden/>
+              </w:rPr>
+              <w:fldChar w:fldCharType="separate"/>
+            </w:r>
+            <w:r>
+              <w:rPr>
+                <w:noProof/>
+                <w:webHidden/>
+              </w:rPr>
+              <w:t>11</w:t>
+            </w:r>
+            <w:r>
+              <w:rPr>
+                <w:noProof/>
+                <w:webHidden/>
+              </w:rPr>
+              <w:fldChar w:fldCharType="end"/>
+            </w:r>
+          </w:hyperlink>
+        </w:p>
+        <w:p>
+          <w:pPr>
+            <w:pStyle w:val="TOC1"/>
+            <w:tabs>
+              <w:tab w:val="left" w:pos="440"/>
+              <w:tab w:val="right" w:leader="dot" w:pos="8449"/>
+            </w:tabs>
+            <w:rPr>
+              <w:rFonts w:asciiTheme="minorHAnsi" w:hAnsiTheme="minorHAnsi" w:cstheme="minorBidi"/>
+              <w:b w:val="0"/>
+              <w:noProof/>
+              <w:sz w:val="22"/>
+              <w:szCs w:val="22"/>
+              <w:lang w:eastAsia="hu-HU"/>
+            </w:rPr>
+          </w:pPr>
+          <w:hyperlink w:anchor="_Toc67358210" w:history="1">
+            <w:r>
+              <w:rPr>
+                <w:rStyle w:val="Hyperlink"/>
+                <w:noProof/>
+              </w:rPr>
+              <w:t>7.</w:t>
+            </w:r>
+            <w:r>
+              <w:rPr>
+                <w:rFonts w:asciiTheme="minorHAnsi" w:hAnsiTheme="minorHAnsi" w:cstheme="minorBidi"/>
+                <w:b w:val="0"/>
+                <w:noProof/>
+                <w:sz w:val="22"/>
+                <w:szCs w:val="22"/>
+                <w:lang w:eastAsia="hu-HU"/>
+              </w:rPr>
+              <w:tab/>
+            </w:r>
+            <w:r>
+              <w:rPr>
+                <w:rStyle w:val="Hyperlink"/>
+                <w:noProof/>
+              </w:rPr>
+              <w:t>Az I/O interfészt helyettesítő elektronika</w:t>
+            </w:r>
+            <w:r>
+              <w:rPr>
+                <w:noProof/>
+                <w:webHidden/>
+              </w:rPr>
+              <w:tab/>
+            </w:r>
+            <w:r>
+              <w:rPr>
+                <w:noProof/>
+                <w:webHidden/>
+              </w:rPr>
+              <w:fldChar w:fldCharType="begin"/>
+            </w:r>
+            <w:r>
+              <w:rPr>
+                <w:noProof/>
+                <w:webHidden/>
+              </w:rPr>
+              <w:instrText xml:space="preserve"> PAGEREF _Toc67358210 \h </w:instrText>
+            </w:r>
+            <w:r>
+              <w:rPr>
+                <w:noProof/>
+                <w:webHidden/>
+              </w:rPr>
+            </w:r>
+            <w:r>
+              <w:rPr>
+                <w:noProof/>
+                <w:webHidden/>
+              </w:rPr>
+              <w:fldChar w:fldCharType="separate"/>
+            </w:r>
+            <w:r>
+              <w:rPr>
+                <w:noProof/>
+                <w:webHidden/>
+              </w:rPr>
+              <w:t>12</w:t>
+            </w:r>
+            <w:r>
+              <w:rPr>
+                <w:noProof/>
+                <w:webHidden/>
+              </w:rPr>
+              <w:fldChar w:fldCharType="end"/>
+            </w:r>
+          </w:hyperlink>
+        </w:p>
+        <w:p>
+          <w:pPr>
+            <w:pStyle w:val="TOC1"/>
+            <w:tabs>
+              <w:tab w:val="left" w:pos="440"/>
+              <w:tab w:val="right" w:leader="dot" w:pos="8449"/>
+            </w:tabs>
+            <w:rPr>
+              <w:rFonts w:asciiTheme="minorHAnsi" w:hAnsiTheme="minorHAnsi" w:cstheme="minorBidi"/>
+              <w:b w:val="0"/>
+              <w:noProof/>
+              <w:sz w:val="22"/>
+              <w:szCs w:val="22"/>
+              <w:lang w:eastAsia="hu-HU"/>
+            </w:rPr>
+          </w:pPr>
+          <w:hyperlink w:anchor="_Toc67358211" w:history="1">
+            <w:r>
+              <w:rPr>
+                <w:rStyle w:val="Hyperlink"/>
+                <w:noProof/>
+              </w:rPr>
+              <w:t>8.</w:t>
+            </w:r>
+            <w:r>
+              <w:rPr>
+                <w:rFonts w:asciiTheme="minorHAnsi" w:hAnsiTheme="minorHAnsi" w:cstheme="minorBidi"/>
+                <w:b w:val="0"/>
+                <w:noProof/>
+                <w:sz w:val="22"/>
+                <w:szCs w:val="22"/>
+                <w:lang w:eastAsia="hu-HU"/>
+              </w:rPr>
+              <w:tab/>
+            </w:r>
+            <w:r>
+              <w:rPr>
+                <w:rStyle w:val="Hyperlink"/>
+                <w:noProof/>
+              </w:rPr>
+              <w:t>Konklúzió</w:t>
+            </w:r>
+            <w:r>
+              <w:rPr>
+                <w:noProof/>
+                <w:webHidden/>
+              </w:rPr>
+              <w:tab/>
+            </w:r>
+            <w:r>
+              <w:rPr>
+                <w:noProof/>
+                <w:webHidden/>
+              </w:rPr>
+              <w:fldChar w:fldCharType="begin"/>
+            </w:r>
+            <w:r>
+              <w:rPr>
+                <w:noProof/>
+                <w:webHidden/>
+              </w:rPr>
+              <w:instrText xml:space="preserve"> PAGEREF _Toc67358211 \h </w:instrText>
+            </w:r>
+            <w:r>
+              <w:rPr>
+                <w:noProof/>
+                <w:webHidden/>
+              </w:rPr>
+            </w:r>
+            <w:r>
+              <w:rPr>
+                <w:noProof/>
+                <w:webHidden/>
+              </w:rPr>
+              <w:fldChar w:fldCharType="separate"/>
+            </w:r>
+            <w:r>
+              <w:rPr>
+                <w:noProof/>
+                <w:webHidden/>
+              </w:rPr>
+              <w:t>13</w:t>
+            </w:r>
+            <w:r>
+              <w:rPr>
+                <w:noProof/>
+                <w:webHidden/>
+              </w:rPr>
+              <w:fldChar w:fldCharType="end"/>
+            </w:r>
+          </w:hyperlink>
+        </w:p>
+        <w:p>
+          <w:pPr>
+            <w:pStyle w:val="TOC1"/>
+            <w:tabs>
+              <w:tab w:val="right" w:leader="dot" w:pos="8449"/>
+            </w:tabs>
+            <w:rPr>
+              <w:rFonts w:asciiTheme="minorHAnsi" w:hAnsiTheme="minorHAnsi" w:cstheme="minorBidi"/>
+              <w:b w:val="0"/>
+              <w:noProof/>
+              <w:sz w:val="22"/>
+              <w:szCs w:val="22"/>
+              <w:lang w:eastAsia="hu-HU"/>
+            </w:rPr>
+          </w:pPr>
+          <w:hyperlink w:anchor="_Toc67358212" w:history="1">
+            <w:r>
+              <w:rPr>
+                <w:rStyle w:val="Hyperlink"/>
+                <w:noProof/>
+              </w:rPr>
+              <w:t>Irodalomjegyzék</w:t>
+            </w:r>
+            <w:r>
+              <w:rPr>
+                <w:noProof/>
+                <w:webHidden/>
+              </w:rPr>
+              <w:tab/>
+            </w:r>
+            <w:r>
+              <w:rPr>
+                <w:noProof/>
+                <w:webHidden/>
+              </w:rPr>
+              <w:fldChar w:fldCharType="begin"/>
+            </w:r>
+            <w:r>
+              <w:rPr>
+                <w:noProof/>
+                <w:webHidden/>
+              </w:rPr>
+              <w:instrText xml:space="preserve"> PAGEREF _Toc67358212 \h </w:instrText>
+            </w:r>
+            <w:r>
+              <w:rPr>
+                <w:noProof/>
+                <w:webHidden/>
+              </w:rPr>
+            </w:r>
+            <w:r>
+              <w:rPr>
+                <w:noProof/>
+                <w:webHidden/>
+              </w:rPr>
+              <w:fldChar w:fldCharType="separate"/>
+            </w:r>
+            <w:r>
+              <w:rPr>
+                <w:noProof/>
+                <w:webHidden/>
+              </w:rPr>
+              <w:t>14</w:t>
+            </w:r>
+            <w:r>
+              <w:rPr>
+                <w:noProof/>
+                <w:webHidden/>
+              </w:rPr>
+              <w:fldChar w:fldCharType="end"/>
+            </w:r>
+          </w:hyperlink>
+        </w:p>
+        <w:p>
+          <w:pPr>
+            <w:pStyle w:val="TOC1"/>
+            <w:tabs>
+              <w:tab w:val="right" w:leader="dot" w:pos="8449"/>
+            </w:tabs>
+            <w:rPr>
+              <w:rFonts w:asciiTheme="minorHAnsi" w:hAnsiTheme="minorHAnsi" w:cstheme="minorBidi"/>
+              <w:b w:val="0"/>
+              <w:noProof/>
+              <w:sz w:val="22"/>
+              <w:szCs w:val="22"/>
+              <w:lang w:eastAsia="hu-HU"/>
+            </w:rPr>
+          </w:pPr>
+          <w:hyperlink w:anchor="_Toc67358213" w:history="1">
+            <w:r>
+              <w:rPr>
+                <w:rStyle w:val="Hyperlink"/>
+                <w:noProof/>
+              </w:rPr>
+              <w:t>Nyilatkozat</w:t>
+            </w:r>
+            <w:r>
+              <w:rPr>
+                <w:noProof/>
+                <w:webHidden/>
+              </w:rPr>
+              <w:tab/>
+            </w:r>
+            <w:r>
+              <w:rPr>
+                <w:noProof/>
+                <w:webHidden/>
+              </w:rPr>
+              <w:fldChar w:fldCharType="begin"/>
+            </w:r>
+            <w:r>
+              <w:rPr>
+                <w:noProof/>
+                <w:webHidden/>
+              </w:rPr>
+              <w:instrText xml:space="preserve"> PAGEREF _Toc67358213 \h </w:instrText>
+            </w:r>
+            <w:r>
+              <w:rPr>
+                <w:noProof/>
+                <w:webHidden/>
+              </w:rPr>
+            </w:r>
+            <w:r>
+              <w:rPr>
+                <w:noProof/>
+                <w:webHidden/>
+              </w:rPr>
+              <w:fldChar w:fldCharType="separate"/>
+            </w:r>
+            <w:r>
+              <w:rPr>
+                <w:noProof/>
+                <w:webHidden/>
+              </w:rPr>
+              <w:t>15</w:t>
             </w:r>
             <w:r>
               <w:rPr>
@@ -1704,7 +5043,6 @@
           <w:r>
             <w:rPr>
               <w:b/>
-              <w:bCs/>
             </w:rPr>
             <w:fldChar w:fldCharType="end"/>
           </w:r>
@@ -1728,7 +5066,7 @@
           <w:numId w:val="0"/>
         </w:numPr>
       </w:pPr>
-      <w:bookmarkStart w:id="1" w:name="_Toc67276850"/>
+      <w:bookmarkStart w:id="1" w:name="_Toc67358173"/>
       <w:r>
         <w:lastRenderedPageBreak/>
         <w:t>Bevezetés</w:t>
@@ -1736,6 +5074,694 @@
       <w:bookmarkEnd w:id="1"/>
     </w:p>
     <w:p/>
+    <w:p>
+      <w:pPr>
+        <w:pStyle w:val="Heading1"/>
+      </w:pPr>
+      <w:bookmarkStart w:id="2" w:name="_Toc67358174"/>
+      <w:r>
+        <w:lastRenderedPageBreak/>
+        <w:t>Felhasznált hardverek és szoftverek</w:t>
+      </w:r>
+      <w:bookmarkEnd w:id="2"/>
+    </w:p>
+    <w:p>
+      <w:pPr>
+        <w:pStyle w:val="Heading2"/>
+      </w:pPr>
+      <w:bookmarkStart w:id="3" w:name="_Toc67358175"/>
+      <w:r>
+        <w:t>Az ipari folyamat emulálásának eszközei</w:t>
+      </w:r>
+      <w:bookmarkEnd w:id="3"/>
+    </w:p>
+    <w:p>
+      <w:pPr>
+        <w:pStyle w:val="Heading3"/>
+      </w:pPr>
+      <w:bookmarkStart w:id="4" w:name="_Toc67358176"/>
+      <w:r>
+        <w:t xml:space="preserve">A </w:t>
+      </w:r>
+      <w:r>
+        <w:t>Lucas-Nülle I/O interfész</w:t>
+      </w:r>
+      <w:bookmarkEnd w:id="4"/>
+    </w:p>
+    <w:p>
+      <w:pPr>
+        <w:pStyle w:val="Heading3"/>
+      </w:pPr>
+      <w:bookmarkStart w:id="5" w:name="_Toc67358177"/>
+      <w:r>
+        <w:t xml:space="preserve">A </w:t>
+      </w:r>
+      <w:r>
+        <w:t>WinFACT 7 BORIS szimulációs szoftver</w:t>
+      </w:r>
+      <w:bookmarkEnd w:id="5"/>
+    </w:p>
+    <w:p>
+      <w:pPr>
+        <w:pStyle w:val="Heading3"/>
+      </w:pPr>
+      <w:bookmarkStart w:id="6" w:name="_Toc67358178"/>
+      <w:r>
+        <w:t xml:space="preserve">A </w:t>
+      </w:r>
+      <w:proofErr w:type="spellStart"/>
+      <w:r>
+        <w:t>Flexible</w:t>
+      </w:r>
+      <w:proofErr w:type="spellEnd"/>
+      <w:r>
+        <w:t xml:space="preserve"> </w:t>
+      </w:r>
+      <w:proofErr w:type="spellStart"/>
+      <w:r>
+        <w:t>Animation</w:t>
+      </w:r>
+      <w:proofErr w:type="spellEnd"/>
+      <w:r>
+        <w:t xml:space="preserve"> </w:t>
+      </w:r>
+      <w:proofErr w:type="spellStart"/>
+      <w:r>
+        <w:t>Builder</w:t>
+      </w:r>
+      <w:proofErr w:type="spellEnd"/>
+      <w:r>
+        <w:t xml:space="preserve"> beépülőmodul</w:t>
+      </w:r>
+      <w:bookmarkEnd w:id="6"/>
+    </w:p>
+    <w:p>
+      <w:pPr>
+        <w:pStyle w:val="Heading2"/>
+      </w:pPr>
+      <w:bookmarkStart w:id="7" w:name="_Toc67358179"/>
+      <w:r>
+        <w:t xml:space="preserve">Az ipari folyamat </w:t>
+      </w:r>
+      <w:r>
+        <w:t>irányításának</w:t>
+      </w:r>
+      <w:r>
+        <w:t xml:space="preserve"> eszközei</w:t>
+      </w:r>
+      <w:bookmarkEnd w:id="7"/>
+    </w:p>
+    <w:p>
+      <w:pPr>
+        <w:pStyle w:val="Heading3"/>
+      </w:pPr>
+      <w:bookmarkStart w:id="8" w:name="_Toc67358180"/>
+      <w:r>
+        <w:t xml:space="preserve">Az </w:t>
+      </w:r>
+      <w:r>
+        <w:t>Omron</w:t>
+      </w:r>
+      <w:r>
+        <w:t xml:space="preserve"> </w:t>
+      </w:r>
+      <w:r>
+        <w:t>programozható logikai vezérlő</w:t>
+      </w:r>
+      <w:bookmarkEnd w:id="8"/>
+    </w:p>
+    <w:p>
+      <w:pPr>
+        <w:pStyle w:val="Heading3"/>
+      </w:pPr>
+      <w:bookmarkStart w:id="9" w:name="_Toc67358181"/>
+      <w:r>
+        <w:t xml:space="preserve">A </w:t>
+      </w:r>
+      <w:r>
+        <w:t>CX-Programmer</w:t>
+      </w:r>
+      <w:r>
+        <w:t xml:space="preserve"> </w:t>
+      </w:r>
+      <w:r>
+        <w:t>programozószoftver</w:t>
+      </w:r>
+      <w:bookmarkEnd w:id="9"/>
+    </w:p>
+    <w:p>
+      <w:pPr>
+        <w:pStyle w:val="Heading2"/>
+      </w:pPr>
+      <w:bookmarkStart w:id="10" w:name="_Toc67358182"/>
+      <w:r>
+        <w:t xml:space="preserve">A </w:t>
+      </w:r>
+      <w:r>
+        <w:t>technológia-visszafejtés</w:t>
+      </w:r>
+      <w:r>
+        <w:t xml:space="preserve"> eszközei</w:t>
+      </w:r>
+      <w:bookmarkEnd w:id="10"/>
+    </w:p>
+    <w:p>
+      <w:pPr>
+        <w:pStyle w:val="Heading3"/>
+      </w:pPr>
+      <w:bookmarkStart w:id="11" w:name="_Toc67358183"/>
+      <w:r>
+        <w:t xml:space="preserve">Az </w:t>
+      </w:r>
+      <w:r>
+        <w:t xml:space="preserve">Eltima </w:t>
+      </w:r>
+      <w:proofErr w:type="spellStart"/>
+      <w:r>
+        <w:t>Serial</w:t>
+      </w:r>
+      <w:proofErr w:type="spellEnd"/>
+      <w:r>
+        <w:t xml:space="preserve"> Port Monitor segédprogram</w:t>
+      </w:r>
+      <w:bookmarkEnd w:id="11"/>
+    </w:p>
+    <w:p>
+      <w:pPr>
+        <w:pStyle w:val="Heading3"/>
+      </w:pPr>
+      <w:bookmarkStart w:id="12" w:name="_Toc67358184"/>
+      <w:r>
+        <w:t>A</w:t>
+      </w:r>
+      <w:r>
+        <w:t xml:space="preserve"> </w:t>
+      </w:r>
+      <w:r>
+        <w:t>MikroElektronika EasyPIC v7 fejlesztőlap</w:t>
+      </w:r>
+      <w:bookmarkEnd w:id="12"/>
+    </w:p>
+    <w:p>
+      <w:pPr>
+        <w:pStyle w:val="Heading3"/>
+      </w:pPr>
+      <w:bookmarkStart w:id="13" w:name="_Toc67358185"/>
+      <w:r>
+        <w:t xml:space="preserve">A </w:t>
+      </w:r>
+      <w:r>
+        <w:t xml:space="preserve">mikroC PRO </w:t>
+      </w:r>
+      <w:proofErr w:type="spellStart"/>
+      <w:r>
+        <w:t>for</w:t>
+      </w:r>
+      <w:proofErr w:type="spellEnd"/>
+      <w:r>
+        <w:t xml:space="preserve"> PIC</w:t>
+      </w:r>
+      <w:r>
+        <w:t xml:space="preserve"> </w:t>
+      </w:r>
+      <w:r>
+        <w:t>fejlesztőkörnyezet</w:t>
+      </w:r>
+      <w:bookmarkEnd w:id="13"/>
+    </w:p>
+    <w:p>
+      <w:pPr>
+        <w:pStyle w:val="Heading2"/>
+      </w:pPr>
+      <w:bookmarkStart w:id="14" w:name="_Toc67358186"/>
+      <w:r>
+        <w:t>Az alternatív emuláció megvalósításának eszközei</w:t>
+      </w:r>
+      <w:bookmarkEnd w:id="14"/>
+    </w:p>
+    <w:p>
+      <w:pPr>
+        <w:pStyle w:val="Heading3"/>
+      </w:pPr>
+      <w:bookmarkStart w:id="15" w:name="_Toc67358187"/>
+      <w:r>
+        <w:t xml:space="preserve">A </w:t>
+      </w:r>
+      <w:r>
+        <w:t xml:space="preserve">Qt </w:t>
+      </w:r>
+      <w:proofErr w:type="spellStart"/>
+      <w:r>
+        <w:t>Creator</w:t>
+      </w:r>
+      <w:proofErr w:type="spellEnd"/>
+      <w:r>
+        <w:t xml:space="preserve"> fejlesztőkörnyezet</w:t>
+      </w:r>
+      <w:bookmarkEnd w:id="15"/>
+    </w:p>
+    <w:p>
+      <w:pPr>
+        <w:pStyle w:val="Heading3"/>
+      </w:pPr>
+      <w:bookmarkStart w:id="16" w:name="_Toc67358188"/>
+      <w:r>
+        <w:t xml:space="preserve">Az </w:t>
+      </w:r>
+      <w:r>
+        <w:t xml:space="preserve">Altium </w:t>
+      </w:r>
+      <w:proofErr w:type="spellStart"/>
+      <w:r>
+        <w:t>Designer</w:t>
+      </w:r>
+      <w:proofErr w:type="spellEnd"/>
+      <w:r>
+        <w:t xml:space="preserve"> elektronikai tervező szoftver</w:t>
+      </w:r>
+      <w:bookmarkEnd w:id="16"/>
+    </w:p>
+    <w:p>
+      <w:pPr>
+        <w:pStyle w:val="Heading3"/>
+      </w:pPr>
+      <w:bookmarkStart w:id="17" w:name="_Toc67358189"/>
+      <w:r>
+        <w:t xml:space="preserve">Az </w:t>
+      </w:r>
+      <w:r>
+        <w:t xml:space="preserve">IAR </w:t>
+      </w:r>
+      <w:proofErr w:type="spellStart"/>
+      <w:r>
+        <w:t>Embedded</w:t>
+      </w:r>
+      <w:proofErr w:type="spellEnd"/>
+      <w:r>
+        <w:t xml:space="preserve"> </w:t>
+      </w:r>
+      <w:proofErr w:type="spellStart"/>
+      <w:r>
+        <w:t>Workbench</w:t>
+      </w:r>
+      <w:proofErr w:type="spellEnd"/>
+      <w:r>
+        <w:t xml:space="preserve"> </w:t>
+      </w:r>
+      <w:proofErr w:type="spellStart"/>
+      <w:r>
+        <w:t>for</w:t>
+      </w:r>
+      <w:proofErr w:type="spellEnd"/>
+      <w:r>
+        <w:t xml:space="preserve"> </w:t>
+      </w:r>
+      <w:proofErr w:type="spellStart"/>
+      <w:r>
+        <w:t>Arm</w:t>
+      </w:r>
+      <w:proofErr w:type="spellEnd"/>
+      <w:r>
+        <w:t xml:space="preserve"> </w:t>
+      </w:r>
+      <w:r>
+        <w:t>fejlesztőkörnyezet</w:t>
+      </w:r>
+      <w:bookmarkEnd w:id="17"/>
+    </w:p>
+    <w:p/>
+    <w:p>
+      <w:pPr>
+        <w:pStyle w:val="Heading1"/>
+      </w:pPr>
+      <w:bookmarkStart w:id="18" w:name="_Toc67358190"/>
+      <w:r>
+        <w:lastRenderedPageBreak/>
+        <w:t>Az emulálni kívánt ipari folyamat</w:t>
+      </w:r>
+      <w:bookmarkEnd w:id="18"/>
+    </w:p>
+    <w:p>
+      <w:pPr>
+        <w:pStyle w:val="Heading1"/>
+      </w:pPr>
+      <w:bookmarkStart w:id="19" w:name="_Toc67358191"/>
+      <w:r>
+        <w:lastRenderedPageBreak/>
+        <w:t>Interaktív vizualizáció</w:t>
+      </w:r>
+      <w:r>
+        <w:t xml:space="preserve"> készítése a BORIS eszköztárával</w:t>
+      </w:r>
+      <w:bookmarkEnd w:id="19"/>
+    </w:p>
+    <w:p/>
+    <w:p>
+      <w:pPr>
+        <w:pStyle w:val="Heading1"/>
+      </w:pPr>
+      <w:bookmarkStart w:id="20" w:name="_Toc67358192"/>
+      <w:r>
+        <w:lastRenderedPageBreak/>
+        <w:t>Az ipari folyamat</w:t>
+      </w:r>
+      <w:r>
+        <w:t xml:space="preserve"> emulációja és irányítása</w:t>
+      </w:r>
+      <w:bookmarkEnd w:id="20"/>
+    </w:p>
+    <w:p>
+      <w:pPr>
+        <w:pStyle w:val="Heading2"/>
+      </w:pPr>
+      <w:bookmarkStart w:id="21" w:name="_Toc67358193"/>
+      <w:r>
+        <w:t>Az emuláció megvalósításának bemutatása</w:t>
+      </w:r>
+      <w:bookmarkEnd w:id="21"/>
+    </w:p>
+    <w:p>
+      <w:pPr>
+        <w:pStyle w:val="Heading3"/>
+      </w:pPr>
+      <w:bookmarkStart w:id="22" w:name="_Toc67358194"/>
+      <w:r>
+        <w:t>A robotok és a futószalagok vizualizációja FAB segítségével</w:t>
+      </w:r>
+      <w:bookmarkEnd w:id="22"/>
+    </w:p>
+    <w:p>
+      <w:pPr>
+        <w:pStyle w:val="Heading3"/>
+      </w:pPr>
+      <w:bookmarkStart w:id="23" w:name="_Toc67358195"/>
+      <w:r>
+        <w:t>A robotok mozgatása</w:t>
+      </w:r>
+      <w:bookmarkEnd w:id="23"/>
+    </w:p>
+    <w:p>
+      <w:pPr>
+        <w:pStyle w:val="Heading3"/>
+      </w:pPr>
+      <w:bookmarkStart w:id="24" w:name="_Toc67358196"/>
+      <w:r>
+        <w:t>A karosszériák mozgatása</w:t>
+      </w:r>
+      <w:bookmarkEnd w:id="24"/>
+    </w:p>
+    <w:p>
+      <w:pPr>
+        <w:pStyle w:val="Heading3"/>
+      </w:pPr>
+      <w:bookmarkStart w:id="25" w:name="_Toc67358197"/>
+      <w:r>
+        <w:t>A cellák ellenőrzőlogikái</w:t>
+      </w:r>
+      <w:bookmarkEnd w:id="25"/>
+    </w:p>
+    <w:p>
+      <w:pPr>
+        <w:pStyle w:val="Heading2"/>
+      </w:pPr>
+      <w:bookmarkStart w:id="26" w:name="_Toc67358198"/>
+      <w:r>
+        <w:t>Az irányítás megvalósításának bemutatása</w:t>
+      </w:r>
+      <w:bookmarkEnd w:id="26"/>
+    </w:p>
+    <w:p>
+      <w:pPr>
+        <w:pStyle w:val="Heading1"/>
+      </w:pPr>
+      <w:bookmarkStart w:id="27" w:name="_Toc67358199"/>
+      <w:r>
+        <w:lastRenderedPageBreak/>
+        <w:t>A BORIS projektek hordozhatósági problémáj</w:t>
+      </w:r>
+      <w:r>
+        <w:t>ának</w:t>
+      </w:r>
+      <w:r>
+        <w:t xml:space="preserve"> megoldása</w:t>
+      </w:r>
+      <w:bookmarkEnd w:id="27"/>
+    </w:p>
+    <w:p>
+      <w:pPr>
+        <w:pStyle w:val="Heading1"/>
+      </w:pPr>
+      <w:bookmarkStart w:id="28" w:name="_Toc67358200"/>
+      <w:r>
+        <w:lastRenderedPageBreak/>
+        <w:t>Az ipari folyamat emulálásának alternatív megoldása</w:t>
+      </w:r>
+      <w:bookmarkEnd w:id="28"/>
+    </w:p>
+    <w:p>
+      <w:pPr>
+        <w:pStyle w:val="Heading2"/>
+      </w:pPr>
+      <w:bookmarkStart w:id="29" w:name="_Toc67358201"/>
+      <w:r>
+        <w:t xml:space="preserve">Az </w:t>
+      </w:r>
+      <w:r>
+        <w:t>I/O interfész</w:t>
+      </w:r>
+      <w:r>
+        <w:t xml:space="preserve"> működésének </w:t>
+      </w:r>
+      <w:r>
+        <w:t>behatásmentes</w:t>
+      </w:r>
+      <w:r>
+        <w:t xml:space="preserve"> </w:t>
+      </w:r>
+      <w:r>
+        <w:t>visszafejtése</w:t>
+      </w:r>
+      <w:bookmarkEnd w:id="29"/>
+    </w:p>
+    <w:p>
+      <w:pPr>
+        <w:pStyle w:val="Heading3"/>
+      </w:pPr>
+      <w:bookmarkStart w:id="30" w:name="_Toc67358202"/>
+      <w:r>
+        <w:t>BORIS és az I/O interfész közötti kommunikáció</w:t>
+      </w:r>
+      <w:r>
+        <w:t xml:space="preserve"> lehallgatása</w:t>
+      </w:r>
+      <w:bookmarkEnd w:id="30"/>
+    </w:p>
+    <w:p>
+      <w:pPr>
+        <w:pStyle w:val="Heading3"/>
+      </w:pPr>
+      <w:bookmarkStart w:id="31" w:name="_Toc67358203"/>
+      <w:r>
+        <w:t xml:space="preserve">Az </w:t>
+      </w:r>
+      <w:r>
+        <w:t>I/O interfész működésének</w:t>
+      </w:r>
+      <w:r>
+        <w:t xml:space="preserve"> utánzása a BORIS számára</w:t>
+      </w:r>
+      <w:bookmarkEnd w:id="31"/>
+    </w:p>
+    <w:p>
+      <w:pPr>
+        <w:pStyle w:val="Heading3"/>
+      </w:pPr>
+      <w:bookmarkStart w:id="32" w:name="_Toc67358204"/>
+      <w:r>
+        <w:t>Az I/O interfész</w:t>
+      </w:r>
+      <w:r>
+        <w:t xml:space="preserve"> működtetése a </w:t>
+      </w:r>
+      <w:r>
+        <w:t xml:space="preserve">BORIS </w:t>
+      </w:r>
+      <w:r>
+        <w:t xml:space="preserve">használata </w:t>
+      </w:r>
+      <w:r>
+        <w:t>nélkül</w:t>
+      </w:r>
+      <w:bookmarkEnd w:id="32"/>
+    </w:p>
+    <w:p>
+      <w:pPr>
+        <w:pStyle w:val="Heading2"/>
+      </w:pPr>
+      <w:bookmarkStart w:id="33" w:name="_Toc67358205"/>
+      <w:r>
+        <w:t>Az emuláció megvalósítása alternatív eszközökkel</w:t>
+      </w:r>
+      <w:bookmarkEnd w:id="33"/>
+    </w:p>
+    <w:p>
+      <w:pPr>
+        <w:pStyle w:val="Heading3"/>
+      </w:pPr>
+      <w:bookmarkStart w:id="34" w:name="_Toc67358206"/>
+      <w:r>
+        <w:t>A karosszériák mozgatása</w:t>
+      </w:r>
+      <w:bookmarkEnd w:id="34"/>
+    </w:p>
+    <w:p>
+      <w:pPr>
+        <w:pStyle w:val="Heading3"/>
+      </w:pPr>
+      <w:bookmarkStart w:id="35" w:name="_Toc67358207"/>
+      <w:r>
+        <w:t xml:space="preserve">A futószalagok </w:t>
+      </w:r>
+      <w:r>
+        <w:t xml:space="preserve">megvalósítása és </w:t>
+      </w:r>
+      <w:r>
+        <w:t>működtetése</w:t>
+      </w:r>
+      <w:bookmarkEnd w:id="35"/>
+    </w:p>
+    <w:p>
+      <w:pPr>
+        <w:pStyle w:val="Heading3"/>
+      </w:pPr>
+      <w:bookmarkStart w:id="36" w:name="_Toc67358208"/>
+      <w:r>
+        <w:t xml:space="preserve">A daru </w:t>
+      </w:r>
+      <w:r>
+        <w:t xml:space="preserve">megvalósítása és </w:t>
+      </w:r>
+      <w:r>
+        <w:t>működtetése</w:t>
+      </w:r>
+      <w:bookmarkEnd w:id="36"/>
+    </w:p>
+    <w:p>
+      <w:pPr>
+        <w:pStyle w:val="Heading3"/>
+      </w:pPr>
+      <w:bookmarkStart w:id="37" w:name="_Toc67358209"/>
+      <w:r>
+        <w:t>A robotok megvalósítása és működtetése</w:t>
+      </w:r>
+      <w:bookmarkEnd w:id="37"/>
+    </w:p>
+    <w:p>
+      <w:pPr>
+        <w:pStyle w:val="Heading1"/>
+      </w:pPr>
+      <w:bookmarkStart w:id="38" w:name="_Toc67358210"/>
+      <w:r>
+        <w:lastRenderedPageBreak/>
+        <w:t>Az I/O interfészt helyettesítő elektronika</w:t>
+      </w:r>
+      <w:bookmarkEnd w:id="38"/>
+    </w:p>
+    <w:p>
+      <w:pPr>
+        <w:pStyle w:val="Heading1"/>
+      </w:pPr>
+      <w:bookmarkStart w:id="39" w:name="_Toc67358211"/>
+      <w:r>
+        <w:lastRenderedPageBreak/>
+        <w:t>Konklúzió</w:t>
+      </w:r>
+      <w:bookmarkEnd w:id="39"/>
+    </w:p>
+    <w:bookmarkStart w:id="40" w:name="_Toc67358212" w:displacedByCustomXml="next"/>
+    <w:sdt>
+      <w:sdtPr>
+        <w:id w:val="1561367159"/>
+        <w:docPartObj>
+          <w:docPartGallery w:val="Bibliographies"/>
+          <w:docPartUnique/>
+        </w:docPartObj>
+      </w:sdtPr>
+      <w:sdtEndPr>
+        <w:rPr>
+          <w:rFonts w:eastAsiaTheme="minorEastAsia" w:cs="Times New Roman"/>
+          <w:b w:val="0"/>
+          <w:bCs w:val="0"/>
+          <w:sz w:val="24"/>
+          <w:szCs w:val="24"/>
+        </w:rPr>
+      </w:sdtEndPr>
+      <w:sdtContent>
+        <w:p>
+          <w:pPr>
+            <w:pStyle w:val="Heading1"/>
+            <w:numPr>
+              <w:ilvl w:val="0"/>
+              <w:numId w:val="0"/>
+            </w:numPr>
+          </w:pPr>
+          <w:r>
+            <w:t>Irodalomjegyzék</w:t>
+          </w:r>
+          <w:bookmarkEnd w:id="40"/>
+        </w:p>
+        <w:sdt>
+          <w:sdtPr>
+            <w:id w:val="111145805"/>
+            <w:bibliography/>
+          </w:sdtPr>
+          <w:sdtContent>
+            <w:p>
+              <w:r>
+                <w:fldChar w:fldCharType="begin"/>
+              </w:r>
+              <w:r>
+                <w:instrText>BIBLIOGRAPHY</w:instrText>
+              </w:r>
+              <w:r>
+                <w:fldChar w:fldCharType="separate"/>
+              </w:r>
+              <w:r>
+                <w:rPr>
+                  <w:b/>
+                  <w:bCs/>
+                  <w:noProof/>
+                  <w:lang w:val="en-US"/>
+                </w:rPr>
+                <w:t>There are no sources in the current document.</w:t>
+              </w:r>
+              <w:r>
+                <w:rPr>
+                  <w:b/>
+                  <w:bCs/>
+                </w:rPr>
+                <w:fldChar w:fldCharType="end"/>
+              </w:r>
+            </w:p>
+          </w:sdtContent>
+        </w:sdt>
+      </w:sdtContent>
+    </w:sdt>
+    <w:p>
+      <w:pPr>
+        <w:pStyle w:val="Heading1"/>
+        <w:numPr>
+          <w:ilvl w:val="0"/>
+          <w:numId w:val="0"/>
+        </w:numPr>
+      </w:pPr>
+      <w:bookmarkStart w:id="41" w:name="_Toc67358213"/>
+      <w:r>
+        <w:lastRenderedPageBreak/>
+        <w:t>Nyilatkozat</w:t>
+      </w:r>
+      <w:bookmarkEnd w:id="41"/>
+    </w:p>
     <w:sectPr>
       <w:pgSz w:w="11906" w:h="16838"/>
       <w:pgMar w:top="1440" w:right="1440" w:bottom="1440" w:left="1440" w:header="709" w:footer="709" w:gutter="567"/>
@@ -4053,10 +8079,13 @@
     <w:autoRedefine/>
     <w:uiPriority w:val="39"/>
     <w:unhideWhenUsed/>
-    <w:rsid w:val="00EC5F2E"/>
+    <w:rsid w:val="001F0C9C"/>
     <w:pPr>
       <w:spacing w:after="100"/>
     </w:pPr>
+    <w:rPr>
+      <w:b/>
+    </w:rPr>
   </w:style>
   <w:style w:type="character" w:styleId="Hyperlink">
     <w:name w:val="Hyperlink"/>
@@ -4067,6 +8096,42 @@
     <w:rPr>
       <w:color w:val="0563C1" w:themeColor="hyperlink"/>
       <w:u w:val="single"/>
+    </w:rPr>
+  </w:style>
+  <w:style w:type="paragraph" w:styleId="TOC2">
+    <w:name w:val="toc 2"/>
+    <w:basedOn w:val="Normal"/>
+    <w:next w:val="Normal"/>
+    <w:autoRedefine/>
+    <w:uiPriority w:val="39"/>
+    <w:unhideWhenUsed/>
+    <w:rsid w:val="001F0C9C"/>
+    <w:pPr>
+      <w:spacing w:after="100" w:line="259" w:lineRule="auto"/>
+      <w:ind w:left="220"/>
+      <w:jc w:val="left"/>
+    </w:pPr>
+    <w:rPr>
+      <w:szCs w:val="22"/>
+      <w:lang w:eastAsia="hu-HU"/>
+    </w:rPr>
+  </w:style>
+  <w:style w:type="paragraph" w:styleId="TOC3">
+    <w:name w:val="toc 3"/>
+    <w:basedOn w:val="Normal"/>
+    <w:next w:val="Normal"/>
+    <w:autoRedefine/>
+    <w:uiPriority w:val="39"/>
+    <w:unhideWhenUsed/>
+    <w:rsid w:val="001F0C9C"/>
+    <w:pPr>
+      <w:spacing w:after="100" w:line="259" w:lineRule="auto"/>
+      <w:ind w:left="440"/>
+      <w:jc w:val="left"/>
+    </w:pPr>
+    <w:rPr>
+      <w:szCs w:val="22"/>
+      <w:lang w:eastAsia="hu-HU"/>
     </w:rPr>
   </w:style>
 </w:styles>
@@ -4368,11 +8433,11 @@
 </file>
 
 <file path=customXml/item1.xml><?xml version="1.0" encoding="utf-8"?>
-<b:Sources xmlns:b="http://schemas.openxmlformats.org/officeDocument/2006/bibliography" xmlns="http://schemas.openxmlformats.org/officeDocument/2006/bibliography" SelectedStyle="\APASixthEditionOfficeOnline.xsl" StyleName="APA" Version="6"/>
+<b:Sources xmlns:b="http://schemas.openxmlformats.org/officeDocument/2006/bibliography" xmlns="http://schemas.openxmlformats.org/officeDocument/2006/bibliography" SelectedStyle="\IEEE2006OfficeOnline.xsl" StyleName="IEEE" Version="2006"/>
 </file>
 
 <file path=customXml/itemProps1.xml><?xml version="1.0" encoding="utf-8"?>
-<ds:datastoreItem xmlns:ds="http://schemas.openxmlformats.org/officeDocument/2006/customXml" ds:itemID="{6321E328-8E90-44BE-B2BB-DFA7C5670AEF}">
+<ds:datastoreItem xmlns:ds="http://schemas.openxmlformats.org/officeDocument/2006/customXml" ds:itemID="{5790607A-09B1-4B17-9C8D-331017F9CA9C}">
   <ds:schemaRefs>
     <ds:schemaRef ds:uri="http://schemas.openxmlformats.org/officeDocument/2006/bibliography"/>
   </ds:schemaRefs>

</xml_diff>

<commit_message>
Started to write a good introduction for the doc.
</commit_message>
<xml_diff>
--- a/documentation/chapters.docx
+++ b/documentation/chapters.docx
@@ -445,27 +445,7 @@
           <w:sz w:val="28"/>
           <w:szCs w:val="28"/>
         </w:rPr>
-        <w:t xml:space="preserve">Diplomamunka mérnök-informatikus </w:t>
-      </w:r>
-      <w:proofErr w:type="spellStart"/>
-      <w:r>
-        <w:rPr>
-          <w:b/>
-          <w:bCs/>
-          <w:sz w:val="28"/>
-          <w:szCs w:val="28"/>
-        </w:rPr>
-        <w:t>MSc</w:t>
-      </w:r>
-      <w:proofErr w:type="spellEnd"/>
-      <w:r>
-        <w:rPr>
-          <w:b/>
-          <w:bCs/>
-          <w:sz w:val="28"/>
-          <w:szCs w:val="28"/>
-        </w:rPr>
-        <w:t xml:space="preserve"> szakos hallgató számára</w:t>
+        <w:t>Diplomamunka mérnök-informatikus MSc szakos hallgató számára</w:t>
       </w:r>
     </w:p>
     <w:p>
@@ -565,15 +545,7 @@
     </w:p>
     <w:p>
       <w:r>
-        <w:t xml:space="preserve">A hallgató feladata egy ipari folyamat emulációjának és irányításának elkészítése. A munka célja, egyrészt az Országos </w:t>
-      </w:r>
-      <w:proofErr w:type="spellStart"/>
-      <w:r>
-        <w:t>Ajtonyi</w:t>
-      </w:r>
-      <w:proofErr w:type="spellEnd"/>
-      <w:r>
-        <w:t xml:space="preserve"> István Irányítástechnikai Programozó Versenyen szereplő technológia emulációjának elkészítése egy HIL szimulátor eszköz segítségével. A munka másik célja az így elkészített rendszer irányításának megvalósítása egy programozható logikai vezérlővel. Az elkészült munka később jól alkalmazható a későbbi PLC versenyekre történő felkészítésben.</w:t>
+        <w:t>A hallgató feladata egy ipari folyamat emulációjának és irányításának elkészítése. A munka célja, egyrészt az Országos Ajtonyi István Irányítástechnikai Programozó Versenyen szereplő technológia emulációjának elkészítése egy HIL szimulátor eszköz segítségével. A munka másik célja az így elkészített rendszer irányításának megvalósítása egy programozható logikai vezérlővel. Az elkészült munka később jól alkalmazható a későbbi PLC versenyekre történő felkészítésben.</w:t>
       </w:r>
     </w:p>
     <w:p>
@@ -742,15 +714,7 @@
         <w:spacing w:line="276" w:lineRule="auto"/>
       </w:pPr>
       <w:r>
-        <w:t>Lucas Nülle I/O interfész PRO/TRAIN-</w:t>
-      </w:r>
-      <w:proofErr w:type="spellStart"/>
-      <w:r>
-        <w:t>hez</w:t>
-      </w:r>
-      <w:proofErr w:type="spellEnd"/>
-      <w:r>
-        <w:t xml:space="preserve"> </w:t>
+        <w:t xml:space="preserve">Lucas Nülle I/O interfész PRO/TRAIN-hez </w:t>
       </w:r>
     </w:p>
     <w:p>
@@ -885,23 +849,7 @@
         <w:t xml:space="preserve">Egy ipari folyamat emulálása </w:t>
       </w:r>
       <w:r>
-        <w:t>hardware-in-</w:t>
-      </w:r>
-      <w:proofErr w:type="spellStart"/>
-      <w:r>
-        <w:t>the</w:t>
-      </w:r>
-      <w:proofErr w:type="spellEnd"/>
-      <w:r>
-        <w:t>-</w:t>
-      </w:r>
-      <w:proofErr w:type="spellStart"/>
-      <w:r>
-        <w:t>loop</w:t>
-      </w:r>
-      <w:proofErr w:type="spellEnd"/>
-      <w:r>
-        <w:t xml:space="preserve"> (HIL) </w:t>
+        <w:t xml:space="preserve">hardware-in-the-loop (HIL) </w:t>
       </w:r>
       <w:r>
         <w:t>rendszer</w:t>
@@ -5073,7 +5021,156 @@
       </w:r>
       <w:bookmarkEnd w:id="1"/>
     </w:p>
-    <w:p/>
+    <w:p>
+      <w:r>
+        <w:t>A minőség egyik legalapvetőbb tulajdonság, amely</w:t>
+      </w:r>
+      <w:r>
+        <w:t>ik</w:t>
+      </w:r>
+      <w:r>
+        <w:t xml:space="preserve"> egy termék</w:t>
+      </w:r>
+      <w:r>
+        <w:t xml:space="preserve"> vagy egy szolgáltatás </w:t>
+      </w:r>
+      <w:r>
+        <w:t xml:space="preserve">értékét befolyásolja. </w:t>
+      </w:r>
+      <w:r>
+        <w:t xml:space="preserve">Ennek a mértéke </w:t>
+      </w:r>
+      <w:r>
+        <w:t>függhet</w:t>
+      </w:r>
+      <w:r>
+        <w:t xml:space="preserve"> akár a megbízhatóság</w:t>
+      </w:r>
+      <w:r>
+        <w:t>tól</w:t>
+      </w:r>
+      <w:r>
+        <w:t>, a tartósság</w:t>
+      </w:r>
+      <w:r>
+        <w:t>tól</w:t>
+      </w:r>
+      <w:r>
+        <w:t>, a használhatóság</w:t>
+      </w:r>
+      <w:r>
+        <w:t>tól</w:t>
+      </w:r>
+      <w:r>
+        <w:t xml:space="preserve">, </w:t>
+      </w:r>
+      <w:r>
+        <w:t xml:space="preserve">de </w:t>
+      </w:r>
+      <w:r>
+        <w:t>akár a teljesítmény</w:t>
+      </w:r>
+      <w:r>
+        <w:t>től</w:t>
+      </w:r>
+      <w:r>
+        <w:t xml:space="preserve"> és még számos egyéb jellemző</w:t>
+      </w:r>
+      <w:r>
+        <w:t xml:space="preserve">től </w:t>
+      </w:r>
+      <w:r>
+        <w:t>is</w:t>
+      </w:r>
+      <w:r>
+        <w:t xml:space="preserve">, amelyek </w:t>
+      </w:r>
+      <w:r>
+        <w:t xml:space="preserve">együttesen </w:t>
+      </w:r>
+      <w:r>
+        <w:t>képesek</w:t>
+      </w:r>
+      <w:r>
+        <w:t xml:space="preserve"> a kliensek elégedettségének </w:t>
+      </w:r>
+      <w:r>
+        <w:t xml:space="preserve">az </w:t>
+      </w:r>
+      <w:r>
+        <w:t>elérésére.</w:t>
+      </w:r>
+      <w:r>
+        <w:t xml:space="preserve"> </w:t>
+      </w:r>
+      <w:r>
+        <w:t xml:space="preserve">Függetlenül attól, hogy a minőség </w:t>
+      </w:r>
+      <w:r>
+        <w:t>mely</w:t>
+      </w:r>
+      <w:r>
+        <w:t xml:space="preserve"> jellemzők mentén kerül meghatározásra, a mértékét mindig az elvárások és a tényleges</w:t>
+      </w:r>
+      <w:r>
+        <w:t>en megtapasztalhatók közötti különbségek adják</w:t>
+      </w:r>
+      <w:r>
+        <w:t>, vagyis az, hogy</w:t>
+      </w:r>
+      <w:r>
+        <w:t xml:space="preserve"> az elvárások</w:t>
+      </w:r>
+      <w:r>
+        <w:t xml:space="preserve"> milyen mértékben teljesülnek</w:t>
+      </w:r>
+      <w:r>
+        <w:t>.</w:t>
+      </w:r>
+      <w:r>
+        <w:t xml:space="preserve"> </w:t>
+      </w:r>
+      <w:r>
+        <w:t xml:space="preserve">Ez </w:t>
+      </w:r>
+      <w:r>
+        <w:t>valójában</w:t>
+      </w:r>
+      <w:r>
+        <w:t xml:space="preserve"> azt jelenti, hogy a </w:t>
+      </w:r>
+      <w:r>
+        <w:t>minőség egy ellenőrizhető és a megfelelő beavatkozások árán egy biztosítható tulajdonság.</w:t>
+      </w:r>
+    </w:p>
+    <w:p>
+      <w:pPr>
+        <w:ind w:firstLine="432"/>
+      </w:pPr>
+      <w:r>
+        <w:t xml:space="preserve">A minőség ellenőrzésének legáltalánosabb módja az elvárásoknak való megfelelőség tesztelése. A tesztelés </w:t>
+      </w:r>
+      <w:r>
+        <w:t>általában különböző szinteken valósul meg, ahol a legalsó szint jellemzően az alkotóelemek különálló tesztelés</w:t>
+      </w:r>
+      <w:r>
+        <w:t>ét jelenti</w:t>
+      </w:r>
+      <w:r>
+        <w:t xml:space="preserve">, míg az egyre magasabb szintek </w:t>
+      </w:r>
+      <w:r>
+        <w:t xml:space="preserve">az alkotóelemek </w:t>
+      </w:r>
+      <w:r>
+        <w:t>egyre nagyobb csoportjainak az egymásra gyakorolt kölcsönhatásait tesztelik.</w:t>
+      </w:r>
+    </w:p>
+    <w:p>
+      <w:pPr>
+        <w:ind w:firstLine="432"/>
+      </w:pPr>
+    </w:p>
     <w:p>
       <w:pPr>
         <w:pStyle w:val="Heading1"/>
@@ -5129,258 +5226,176 @@
       <w:r>
         <w:t xml:space="preserve">A </w:t>
       </w:r>
-      <w:proofErr w:type="spellStart"/>
-      <w:r>
-        <w:t>Flexible</w:t>
-      </w:r>
-      <w:proofErr w:type="spellEnd"/>
+      <w:r>
+        <w:t>Flexible Animation Builder</w:t>
+      </w:r>
+      <w:r>
+        <w:t xml:space="preserve"> beépülőmodul</w:t>
+      </w:r>
+      <w:bookmarkEnd w:id="6"/>
+    </w:p>
+    <w:p>
+      <w:pPr>
+        <w:pStyle w:val="Heading2"/>
+      </w:pPr>
+      <w:bookmarkStart w:id="7" w:name="_Toc67358179"/>
+      <w:r>
+        <w:t xml:space="preserve">Az ipari folyamat </w:t>
+      </w:r>
+      <w:r>
+        <w:t>irányításának</w:t>
+      </w:r>
+      <w:r>
+        <w:t xml:space="preserve"> eszközei</w:t>
+      </w:r>
+      <w:bookmarkEnd w:id="7"/>
+    </w:p>
+    <w:p>
+      <w:pPr>
+        <w:pStyle w:val="Heading3"/>
+      </w:pPr>
+      <w:bookmarkStart w:id="8" w:name="_Toc67358180"/>
+      <w:r>
+        <w:t xml:space="preserve">Az </w:t>
+      </w:r>
+      <w:r>
+        <w:t>Omron</w:t>
+      </w:r>
       <w:r>
         <w:t xml:space="preserve"> </w:t>
       </w:r>
-      <w:proofErr w:type="spellStart"/>
-      <w:r>
-        <w:t>Animation</w:t>
-      </w:r>
-      <w:proofErr w:type="spellEnd"/>
+      <w:r>
+        <w:t>programozható logikai vezérlő</w:t>
+      </w:r>
+      <w:bookmarkEnd w:id="8"/>
+    </w:p>
+    <w:p>
+      <w:pPr>
+        <w:pStyle w:val="Heading3"/>
+      </w:pPr>
+      <w:bookmarkStart w:id="9" w:name="_Toc67358181"/>
+      <w:r>
+        <w:t xml:space="preserve">A </w:t>
+      </w:r>
+      <w:r>
+        <w:t>CX-Programmer</w:t>
+      </w:r>
       <w:r>
         <w:t xml:space="preserve"> </w:t>
       </w:r>
-      <w:proofErr w:type="spellStart"/>
-      <w:r>
-        <w:t>Builder</w:t>
-      </w:r>
-      <w:proofErr w:type="spellEnd"/>
-      <w:r>
-        <w:t xml:space="preserve"> beépülőmodul</w:t>
-      </w:r>
-      <w:bookmarkEnd w:id="6"/>
+      <w:r>
+        <w:t>programozószoftver</w:t>
+      </w:r>
+      <w:bookmarkEnd w:id="9"/>
     </w:p>
     <w:p>
       <w:pPr>
         <w:pStyle w:val="Heading2"/>
       </w:pPr>
-      <w:bookmarkStart w:id="7" w:name="_Toc67358179"/>
-      <w:r>
-        <w:t xml:space="preserve">Az ipari folyamat </w:t>
-      </w:r>
-      <w:r>
-        <w:t>irányításának</w:t>
+      <w:bookmarkStart w:id="10" w:name="_Toc67358182"/>
+      <w:r>
+        <w:t xml:space="preserve">A </w:t>
+      </w:r>
+      <w:r>
+        <w:t>technológia-visszafejtés</w:t>
       </w:r>
       <w:r>
         <w:t xml:space="preserve"> eszközei</w:t>
       </w:r>
-      <w:bookmarkEnd w:id="7"/>
+      <w:bookmarkEnd w:id="10"/>
     </w:p>
     <w:p>
       <w:pPr>
         <w:pStyle w:val="Heading3"/>
       </w:pPr>
-      <w:bookmarkStart w:id="8" w:name="_Toc67358180"/>
+      <w:bookmarkStart w:id="11" w:name="_Toc67358183"/>
       <w:r>
         <w:t xml:space="preserve">Az </w:t>
       </w:r>
       <w:r>
-        <w:t>Omron</w:t>
+        <w:t>Eltima Serial Port Monitor segédprogram</w:t>
+      </w:r>
+      <w:bookmarkEnd w:id="11"/>
+    </w:p>
+    <w:p>
+      <w:pPr>
+        <w:pStyle w:val="Heading3"/>
+      </w:pPr>
+      <w:bookmarkStart w:id="12" w:name="_Toc67358184"/>
+      <w:r>
+        <w:t>A</w:t>
+      </w:r>
+      <w:r>
+        <w:t xml:space="preserve"> MikroElektronika EasyPIC v7 fejlesztőlap</w:t>
+      </w:r>
+      <w:bookmarkEnd w:id="12"/>
+    </w:p>
+    <w:p>
+      <w:pPr>
+        <w:pStyle w:val="Heading3"/>
+      </w:pPr>
+      <w:bookmarkStart w:id="13" w:name="_Toc67358185"/>
+      <w:r>
+        <w:t xml:space="preserve">A </w:t>
+      </w:r>
+      <w:r>
+        <w:t>mikroC PRO for PIC</w:t>
       </w:r>
       <w:r>
         <w:t xml:space="preserve"> </w:t>
       </w:r>
       <w:r>
-        <w:t>programozható logikai vezérlő</w:t>
-      </w:r>
-      <w:bookmarkEnd w:id="8"/>
+        <w:t>fejlesztőkörnyezet</w:t>
+      </w:r>
+      <w:bookmarkEnd w:id="13"/>
+    </w:p>
+    <w:p>
+      <w:pPr>
+        <w:pStyle w:val="Heading2"/>
+      </w:pPr>
+      <w:bookmarkStart w:id="14" w:name="_Toc67358186"/>
+      <w:r>
+        <w:t>Az alternatív emuláció megvalósításának eszközei</w:t>
+      </w:r>
+      <w:bookmarkEnd w:id="14"/>
     </w:p>
     <w:p>
       <w:pPr>
         <w:pStyle w:val="Heading3"/>
       </w:pPr>
-      <w:bookmarkStart w:id="9" w:name="_Toc67358181"/>
+      <w:bookmarkStart w:id="15" w:name="_Toc67358187"/>
       <w:r>
         <w:t xml:space="preserve">A </w:t>
       </w:r>
       <w:r>
-        <w:t>CX-Programmer</w:t>
-      </w:r>
-      <w:r>
-        <w:t xml:space="preserve"> </w:t>
-      </w:r>
-      <w:r>
-        <w:t>programozószoftver</w:t>
-      </w:r>
-      <w:bookmarkEnd w:id="9"/>
-    </w:p>
-    <w:p>
-      <w:pPr>
-        <w:pStyle w:val="Heading2"/>
-      </w:pPr>
-      <w:bookmarkStart w:id="10" w:name="_Toc67358182"/>
-      <w:r>
-        <w:t xml:space="preserve">A </w:t>
-      </w:r>
-      <w:r>
-        <w:t>technológia-visszafejtés</w:t>
-      </w:r>
-      <w:r>
-        <w:t xml:space="preserve"> eszközei</w:t>
-      </w:r>
-      <w:bookmarkEnd w:id="10"/>
+        <w:t>Qt Creator fejlesztőkörnyezet</w:t>
+      </w:r>
+      <w:bookmarkEnd w:id="15"/>
     </w:p>
     <w:p>
       <w:pPr>
         <w:pStyle w:val="Heading3"/>
       </w:pPr>
-      <w:bookmarkStart w:id="11" w:name="_Toc67358183"/>
+      <w:bookmarkStart w:id="16" w:name="_Toc67358188"/>
       <w:r>
         <w:t xml:space="preserve">Az </w:t>
       </w:r>
       <w:r>
-        <w:t xml:space="preserve">Eltima </w:t>
-      </w:r>
-      <w:proofErr w:type="spellStart"/>
-      <w:r>
-        <w:t>Serial</w:t>
-      </w:r>
-      <w:proofErr w:type="spellEnd"/>
-      <w:r>
-        <w:t xml:space="preserve"> Port Monitor segédprogram</w:t>
-      </w:r>
-      <w:bookmarkEnd w:id="11"/>
+        <w:t>Altium Designer elektronikai tervező szoftver</w:t>
+      </w:r>
+      <w:bookmarkEnd w:id="16"/>
     </w:p>
     <w:p>
       <w:pPr>
         <w:pStyle w:val="Heading3"/>
       </w:pPr>
-      <w:bookmarkStart w:id="12" w:name="_Toc67358184"/>
-      <w:r>
-        <w:t>A</w:t>
-      </w:r>
-      <w:r>
-        <w:t xml:space="preserve"> </w:t>
-      </w:r>
-      <w:r>
-        <w:t>MikroElektronika EasyPIC v7 fejlesztőlap</w:t>
-      </w:r>
-      <w:bookmarkEnd w:id="12"/>
-    </w:p>
-    <w:p>
-      <w:pPr>
-        <w:pStyle w:val="Heading3"/>
-      </w:pPr>
-      <w:bookmarkStart w:id="13" w:name="_Toc67358185"/>
-      <w:r>
-        <w:t xml:space="preserve">A </w:t>
-      </w:r>
-      <w:r>
-        <w:t xml:space="preserve">mikroC PRO </w:t>
-      </w:r>
-      <w:proofErr w:type="spellStart"/>
-      <w:r>
-        <w:t>for</w:t>
-      </w:r>
-      <w:proofErr w:type="spellEnd"/>
-      <w:r>
-        <w:t xml:space="preserve"> PIC</w:t>
-      </w:r>
-      <w:r>
-        <w:t xml:space="preserve"> </w:t>
-      </w:r>
-      <w:r>
-        <w:t>fejlesztőkörnyezet</w:t>
-      </w:r>
-      <w:bookmarkEnd w:id="13"/>
-    </w:p>
-    <w:p>
-      <w:pPr>
-        <w:pStyle w:val="Heading2"/>
-      </w:pPr>
-      <w:bookmarkStart w:id="14" w:name="_Toc67358186"/>
-      <w:r>
-        <w:t>Az alternatív emuláció megvalósításának eszközei</w:t>
-      </w:r>
-      <w:bookmarkEnd w:id="14"/>
-    </w:p>
-    <w:p>
-      <w:pPr>
-        <w:pStyle w:val="Heading3"/>
-      </w:pPr>
-      <w:bookmarkStart w:id="15" w:name="_Toc67358187"/>
-      <w:r>
-        <w:t xml:space="preserve">A </w:t>
-      </w:r>
-      <w:r>
-        <w:t xml:space="preserve">Qt </w:t>
-      </w:r>
-      <w:proofErr w:type="spellStart"/>
-      <w:r>
-        <w:t>Creator</w:t>
-      </w:r>
-      <w:proofErr w:type="spellEnd"/>
-      <w:r>
-        <w:t xml:space="preserve"> fejlesztőkörnyezet</w:t>
-      </w:r>
-      <w:bookmarkEnd w:id="15"/>
-    </w:p>
-    <w:p>
-      <w:pPr>
-        <w:pStyle w:val="Heading3"/>
-      </w:pPr>
-      <w:bookmarkStart w:id="16" w:name="_Toc67358188"/>
+      <w:bookmarkStart w:id="17" w:name="_Toc67358189"/>
       <w:r>
         <w:t xml:space="preserve">Az </w:t>
       </w:r>
       <w:r>
-        <w:t xml:space="preserve">Altium </w:t>
-      </w:r>
-      <w:proofErr w:type="spellStart"/>
-      <w:r>
-        <w:t>Designer</w:t>
-      </w:r>
-      <w:proofErr w:type="spellEnd"/>
-      <w:r>
-        <w:t xml:space="preserve"> elektronikai tervező szoftver</w:t>
-      </w:r>
-      <w:bookmarkEnd w:id="16"/>
-    </w:p>
-    <w:p>
-      <w:pPr>
-        <w:pStyle w:val="Heading3"/>
-      </w:pPr>
-      <w:bookmarkStart w:id="17" w:name="_Toc67358189"/>
-      <w:r>
-        <w:t xml:space="preserve">Az </w:t>
-      </w:r>
-      <w:r>
-        <w:t xml:space="preserve">IAR </w:t>
-      </w:r>
-      <w:proofErr w:type="spellStart"/>
-      <w:r>
-        <w:t>Embedded</w:t>
-      </w:r>
-      <w:proofErr w:type="spellEnd"/>
-      <w:r>
-        <w:t xml:space="preserve"> </w:t>
-      </w:r>
-      <w:proofErr w:type="spellStart"/>
-      <w:r>
-        <w:t>Workbench</w:t>
-      </w:r>
-      <w:proofErr w:type="spellEnd"/>
-      <w:r>
-        <w:t xml:space="preserve"> </w:t>
-      </w:r>
-      <w:proofErr w:type="spellStart"/>
-      <w:r>
-        <w:t>for</w:t>
-      </w:r>
-      <w:proofErr w:type="spellEnd"/>
-      <w:r>
-        <w:t xml:space="preserve"> </w:t>
-      </w:r>
-      <w:proofErr w:type="spellStart"/>
-      <w:r>
-        <w:t>Arm</w:t>
-      </w:r>
-      <w:proofErr w:type="spellEnd"/>
+        <w:t>IAR Embedded Workbench for Arm</w:t>
+      </w:r>
       <w:r>
         <w:t xml:space="preserve"> </w:t>
       </w:r>
@@ -5533,10 +5548,7 @@
         <w:t xml:space="preserve"> működésének </w:t>
       </w:r>
       <w:r>
-        <w:t>behatásmentes</w:t>
-      </w:r>
-      <w:r>
-        <w:t xml:space="preserve"> </w:t>
+        <w:t xml:space="preserve">behatásmentes </w:t>
       </w:r>
       <w:r>
         <w:t>visszafejtése</w:t>
@@ -5581,16 +5593,7 @@
         <w:t>Az I/O interfész</w:t>
       </w:r>
       <w:r>
-        <w:t xml:space="preserve"> működtetése a </w:t>
-      </w:r>
-      <w:r>
-        <w:t xml:space="preserve">BORIS </w:t>
-      </w:r>
-      <w:r>
-        <w:t xml:space="preserve">használata </w:t>
-      </w:r>
-      <w:r>
-        <w:t>nélkül</w:t>
+        <w:t xml:space="preserve"> működtetése a BORIS használata nélkül</w:t>
       </w:r>
       <w:bookmarkEnd w:id="32"/>
     </w:p>
@@ -5620,13 +5623,7 @@
       </w:pPr>
       <w:bookmarkStart w:id="35" w:name="_Toc67358207"/>
       <w:r>
-        <w:t xml:space="preserve">A futószalagok </w:t>
-      </w:r>
-      <w:r>
-        <w:t xml:space="preserve">megvalósítása és </w:t>
-      </w:r>
-      <w:r>
-        <w:t>működtetése</w:t>
+        <w:t>A futószalagok megvalósítása és működtetése</w:t>
       </w:r>
       <w:bookmarkEnd w:id="35"/>
     </w:p>
@@ -5636,13 +5633,7 @@
       </w:pPr>
       <w:bookmarkStart w:id="36" w:name="_Toc67358208"/>
       <w:r>
-        <w:t xml:space="preserve">A daru </w:t>
-      </w:r>
-      <w:r>
-        <w:t xml:space="preserve">megvalósítása és </w:t>
-      </w:r>
-      <w:r>
-        <w:t>működtetése</w:t>
+        <w:t>A daru megvalósítása és működtetése</w:t>
       </w:r>
       <w:bookmarkEnd w:id="36"/>
     </w:p>
@@ -5681,13 +5672,6 @@
     <w:bookmarkStart w:id="40" w:name="_Toc67358212" w:displacedByCustomXml="next"/>
     <w:sdt>
       <w:sdtPr>
-        <w:id w:val="1561367159"/>
-        <w:docPartObj>
-          <w:docPartGallery w:val="Bibliographies"/>
-          <w:docPartUnique/>
-        </w:docPartObj>
-      </w:sdtPr>
-      <w:sdtEndPr>
         <w:rPr>
           <w:rFonts w:eastAsiaTheme="minorEastAsia" w:cs="Times New Roman"/>
           <w:b w:val="0"/>
@@ -5695,7 +5679,13 @@
           <w:sz w:val="24"/>
           <w:szCs w:val="24"/>
         </w:rPr>
-      </w:sdtEndPr>
+        <w:id w:val="1561367159"/>
+        <w:docPartObj>
+          <w:docPartGallery w:val="Bibliographies"/>
+          <w:docPartUnique/>
+        </w:docPartObj>
+      </w:sdtPr>
+      <w:sdtEndPr/>
       <w:sdtContent>
         <w:p>
           <w:pPr>
@@ -5715,6 +5705,7 @@
             <w:id w:val="111145805"/>
             <w:bibliography/>
           </w:sdtPr>
+          <w:sdtEndPr/>
           <w:sdtContent>
             <w:p>
               <w:r>

</xml_diff>

<commit_message>
Continued to write the introduction for the doc.
</commit_message>
<xml_diff>
--- a/documentation/chapters.docx
+++ b/documentation/chapters.docx
@@ -545,7 +545,15 @@
     </w:p>
     <w:p>
       <w:r>
-        <w:t>A hallgató feladata egy ipari folyamat emulációjának és irányításának elkészítése. A munka célja, egyrészt az Országos Ajtonyi István Irányítástechnikai Programozó Versenyen szereplő technológia emulációjának elkészítése egy HIL szimulátor eszköz segítségével. A munka másik célja az így elkészített rendszer irányításának megvalósítása egy programozható logikai vezérlővel. Az elkészült munka később jól alkalmazható a későbbi PLC versenyekre történő felkészítésben.</w:t>
+        <w:t xml:space="preserve">A hallgató feladata egy ipari folyamat emulációjának és irányításának elkészítése. A munka célja, egyrészt az Országos Ajtonyi István Irányítástechnikai Programozó Versenyen szereplő technológia emulációjának elkészítése egy HIL </w:t>
+      </w:r>
+      <w:bookmarkStart w:id="0" w:name="_Hlk67606505"/>
+      <w:r>
+        <w:t xml:space="preserve">szimulátor </w:t>
+      </w:r>
+      <w:bookmarkEnd w:id="0"/>
+      <w:r>
+        <w:t>eszköz segítségével. A munka másik célja az így elkészített rendszer irányításának megvalósítása egy programozható logikai vezérlővel. Az elkészült munka később jól alkalmazható a későbbi PLC versenyekre történő felkészítésben.</w:t>
       </w:r>
     </w:p>
     <w:p>
@@ -817,12 +825,12 @@
           <w:numId w:val="0"/>
         </w:numPr>
       </w:pPr>
-      <w:bookmarkStart w:id="0" w:name="_Toc67358172"/>
+      <w:bookmarkStart w:id="1" w:name="_Toc67358172"/>
       <w:r>
         <w:lastRenderedPageBreak/>
         <w:t>Tartalmi összefoglaló</w:t>
       </w:r>
-      <w:bookmarkEnd w:id="0"/>
+      <w:bookmarkEnd w:id="1"/>
     </w:p>
     <w:p>
       <w:pPr>
@@ -849,19 +857,38 @@
         <w:t xml:space="preserve">Egy ipari folyamat emulálása </w:t>
       </w:r>
       <w:r>
-        <w:t xml:space="preserve">hardware-in-the-loop (HIL) </w:t>
-      </w:r>
-      <w:r>
-        <w:t>rendszer</w:t>
-      </w:r>
-      <w:r>
-        <w:t xml:space="preserve"> segítségével</w:t>
+        <w:t>hardware-in-</w:t>
+      </w:r>
+      <w:proofErr w:type="spellStart"/>
+      <w:r>
+        <w:t>the</w:t>
+      </w:r>
+      <w:proofErr w:type="spellEnd"/>
+      <w:r>
+        <w:t>-</w:t>
+      </w:r>
+      <w:proofErr w:type="spellStart"/>
+      <w:r>
+        <w:t>loop</w:t>
+      </w:r>
+      <w:proofErr w:type="spellEnd"/>
+      <w:r>
+        <w:t xml:space="preserve"> (HIL) </w:t>
+      </w:r>
+      <w:r>
+        <w:t>szimulátor</w:t>
+      </w:r>
+      <w:r>
+        <w:t xml:space="preserve"> </w:t>
+      </w:r>
+      <w:r>
+        <w:t>segítségével</w:t>
       </w:r>
       <w:r>
         <w:t xml:space="preserve"> és </w:t>
       </w:r>
       <w:r>
-        <w:t>annak</w:t>
+        <w:t>az emulált ipari folyamat</w:t>
       </w:r>
       <w:r>
         <w:t xml:space="preserve"> irányítása </w:t>
@@ -910,7 +937,13 @@
         <w:t>programozható logikai vezérlővel</w:t>
       </w:r>
       <w:r>
-        <w:t xml:space="preserve"> azért, hogy szemléltessem a HIL rendszerekkel támogatott fejlesztést és tesztelést.</w:t>
+        <w:t xml:space="preserve"> azért, hogy szemléltessem a HIL </w:t>
+      </w:r>
+      <w:r>
+        <w:t>szimulátorral</w:t>
+      </w:r>
+      <w:r>
+        <w:t xml:space="preserve"> támogatott fejlesztést és tesztelést.</w:t>
       </w:r>
       <w:r>
         <w:t xml:space="preserve"> </w:t>
@@ -919,7 +952,13 @@
         <w:t xml:space="preserve">Az alap feladatkiíráson túl </w:t>
       </w:r>
       <w:r>
-        <w:t xml:space="preserve">meg kell terveznem és meg kell valósítanom egy alternatív megoldást a feladat megoldásához biztosított HIL rendszer helyett, amelyik </w:t>
+        <w:t xml:space="preserve">meg kell terveznem és meg kell valósítanom egy alternatív megoldást a feladat megoldásához biztosított HIL </w:t>
+      </w:r>
+      <w:r>
+        <w:t xml:space="preserve">szimulátor </w:t>
+      </w:r>
+      <w:r>
+        <w:t xml:space="preserve">helyett, amelyik </w:t>
       </w:r>
       <w:r>
         <w:t>egyben</w:t>
@@ -999,7 +1038,13 @@
         </w:numPr>
       </w:pPr>
       <w:r>
-        <w:t>A HIL rendszer hardveres és szoftveres elemeinek a tanulmányozása.</w:t>
+        <w:t xml:space="preserve">A HIL </w:t>
+      </w:r>
+      <w:r>
+        <w:t xml:space="preserve">szimulátor </w:t>
+      </w:r>
+      <w:r>
+        <w:t>hardveres és szoftveres elemeinek a tanulmányozása.</w:t>
       </w:r>
     </w:p>
     <w:p>
@@ -1011,7 +1056,16 @@
         </w:numPr>
       </w:pPr>
       <w:r>
-        <w:t>A HIL rendszerrel kompatibilis szoftver és hardver fejlesztése</w:t>
+        <w:t xml:space="preserve">A HIL </w:t>
+      </w:r>
+      <w:r>
+        <w:t>szimulátor</w:t>
+      </w:r>
+      <w:r>
+        <w:t xml:space="preserve">ral </w:t>
+      </w:r>
+      <w:r>
+        <w:t>kompatibilis szoftver és hardver fejlesztése</w:t>
       </w:r>
       <w:r>
         <w:t xml:space="preserve"> és tesztelése.</w:t>
@@ -5014,215 +5068,193 @@
           <w:numId w:val="0"/>
         </w:numPr>
       </w:pPr>
-      <w:bookmarkStart w:id="1" w:name="_Toc67358173"/>
+      <w:bookmarkStart w:id="2" w:name="_Toc67358173"/>
       <w:r>
         <w:lastRenderedPageBreak/>
         <w:t>Bevezetés</w:t>
       </w:r>
-      <w:bookmarkEnd w:id="1"/>
-    </w:p>
-    <w:p>
-      <w:r>
-        <w:t>A minőség egyik legalapvetőbb tulajdonság, amely</w:t>
-      </w:r>
-      <w:r>
-        <w:t>ik</w:t>
-      </w:r>
-      <w:r>
-        <w:t xml:space="preserve"> egy termék</w:t>
-      </w:r>
-      <w:r>
-        <w:t xml:space="preserve"> vagy egy szolgáltatás </w:t>
-      </w:r>
-      <w:r>
-        <w:t xml:space="preserve">értékét befolyásolja. </w:t>
-      </w:r>
-      <w:r>
-        <w:t xml:space="preserve">Ennek a mértéke </w:t>
-      </w:r>
-      <w:r>
-        <w:t>függhet</w:t>
-      </w:r>
-      <w:r>
-        <w:t xml:space="preserve"> akár a megbízhatóság</w:t>
-      </w:r>
-      <w:r>
-        <w:t>tól</w:t>
-      </w:r>
-      <w:r>
-        <w:t>, a tartósság</w:t>
-      </w:r>
-      <w:r>
-        <w:t>tól</w:t>
-      </w:r>
-      <w:r>
-        <w:t>, a használhatóság</w:t>
-      </w:r>
-      <w:r>
-        <w:t>tól</w:t>
-      </w:r>
-      <w:r>
-        <w:t xml:space="preserve">, </w:t>
-      </w:r>
-      <w:r>
-        <w:t xml:space="preserve">de </w:t>
-      </w:r>
-      <w:r>
-        <w:t>akár a teljesítmény</w:t>
-      </w:r>
-      <w:r>
-        <w:t>től</w:t>
-      </w:r>
-      <w:r>
-        <w:t xml:space="preserve"> és még számos egyéb jellemző</w:t>
-      </w:r>
-      <w:r>
-        <w:t xml:space="preserve">től </w:t>
-      </w:r>
-      <w:r>
-        <w:t>is</w:t>
-      </w:r>
-      <w:r>
-        <w:t xml:space="preserve">, amelyek </w:t>
-      </w:r>
-      <w:r>
-        <w:t xml:space="preserve">együttesen </w:t>
-      </w:r>
-      <w:r>
-        <w:t>képesek</w:t>
-      </w:r>
-      <w:r>
-        <w:t xml:space="preserve"> a kliensek elégedettségének </w:t>
-      </w:r>
-      <w:r>
-        <w:t xml:space="preserve">az </w:t>
-      </w:r>
-      <w:r>
-        <w:t>elérésére.</w:t>
+      <w:bookmarkEnd w:id="2"/>
+    </w:p>
+    <w:p>
+      <w:r>
+        <w:t>A minőség a</w:t>
+      </w:r>
+      <w:r>
+        <w:t xml:space="preserve">z iparban </w:t>
+      </w:r>
+      <w:r>
+        <w:t xml:space="preserve">egy </w:t>
+      </w:r>
+      <w:r>
+        <w:t xml:space="preserve">olyan alapkövetelmény, amelyre a </w:t>
+      </w:r>
+      <w:r>
+        <w:t>piaci versenyképesség fenntartása</w:t>
+      </w:r>
+      <w:r>
+        <w:t xml:space="preserve"> érdekében nagy hangsúlyt kell fektetni. </w:t>
+      </w:r>
+      <w:r>
+        <w:t>Habár</w:t>
+      </w:r>
+      <w:r>
+        <w:t xml:space="preserve"> a fogalma az elmúlt évtizedek során sokat változott, köznapi értelemben a minőség annak a mércéje, hogy egy termék vagy szolgáltatás milyen mértékben elégíti ki a vele szemben</w:t>
       </w:r>
       <w:r>
         <w:t xml:space="preserve"> </w:t>
       </w:r>
       <w:r>
-        <w:t xml:space="preserve">Függetlenül attól, hogy a minőség </w:t>
-      </w:r>
-      <w:r>
-        <w:t>mely</w:t>
-      </w:r>
-      <w:r>
-        <w:t xml:space="preserve"> jellemzők mentén kerül meghatározásra, a mértékét mindig az elvárások és a tényleges</w:t>
-      </w:r>
-      <w:r>
-        <w:t>en megtapasztalhatók közötti különbségek adják</w:t>
-      </w:r>
-      <w:r>
-        <w:t>, vagyis az, hogy</w:t>
-      </w:r>
-      <w:r>
-        <w:t xml:space="preserve"> az elvárások</w:t>
-      </w:r>
-      <w:r>
-        <w:t xml:space="preserve"> milyen mértékben teljesülnek</w:t>
+        <w:t>támasztott</w:t>
+      </w:r>
+      <w:r>
+        <w:t xml:space="preserve"> elvárásokat </w:t>
+      </w:r>
+      <w:r>
+        <w:t>vagy igényeket.</w:t>
+      </w:r>
+      <w:r>
+        <w:t xml:space="preserve"> </w:t>
+      </w:r>
+      <w:r>
+        <w:t>Az i</w:t>
+      </w:r>
+      <w:r>
+        <w:t>pari automatizálás</w:t>
+      </w:r>
+      <w:r>
+        <w:t xml:space="preserve">ban a minőség </w:t>
+      </w:r>
+      <w:r>
+        <w:t>általában</w:t>
+      </w:r>
+      <w:r>
+        <w:t xml:space="preserve"> olyan tulajdonságokhoz</w:t>
+      </w:r>
+      <w:r>
+        <w:t xml:space="preserve"> </w:t>
+      </w:r>
+      <w:r>
+        <w:t>köthető, mint</w:t>
+      </w:r>
+      <w:r>
+        <w:t xml:space="preserve"> a megbízhatóság</w:t>
+      </w:r>
+      <w:r>
+        <w:t>,</w:t>
+      </w:r>
+      <w:r>
+        <w:t xml:space="preserve"> a biztonság</w:t>
+      </w:r>
+      <w:r>
+        <w:t>, a karbantarthatóság és a teljesítmény</w:t>
+      </w:r>
+      <w:r>
+        <w:t xml:space="preserve">, amelyeknek </w:t>
+      </w:r>
+      <w:r>
+        <w:t>a biztosítás</w:t>
+      </w:r>
+      <w:r>
+        <w:t xml:space="preserve">ában kiemelt szerepe van az </w:t>
+      </w:r>
+      <w:r>
+        <w:t>automatizálási rendszerek</w:t>
+      </w:r>
+      <w:r>
+        <w:t xml:space="preserve"> </w:t>
+      </w:r>
+      <w:r>
+        <w:t>átfogó és aprólékos tesztelés</w:t>
+      </w:r>
+      <w:r>
+        <w:t>ének</w:t>
       </w:r>
       <w:r>
         <w:t>.</w:t>
       </w:r>
-      <w:r>
-        <w:t xml:space="preserve"> </w:t>
-      </w:r>
-      <w:r>
-        <w:t xml:space="preserve">Ez </w:t>
-      </w:r>
-      <w:r>
-        <w:t>valójában</w:t>
-      </w:r>
-      <w:r>
-        <w:t xml:space="preserve"> azt jelenti, hogy a </w:t>
-      </w:r>
-      <w:r>
-        <w:t>minőség egy ellenőrizhető és a megfelelő beavatkozások árán egy biztosítható tulajdonság.</w:t>
-      </w:r>
-    </w:p>
-    <w:p>
-      <w:pPr>
-        <w:ind w:firstLine="432"/>
-      </w:pPr>
-      <w:r>
-        <w:t xml:space="preserve">A minőség ellenőrzésének legáltalánosabb módja az elvárásoknak való megfelelőség tesztelése. A tesztelés </w:t>
-      </w:r>
-      <w:r>
-        <w:t>általában különböző szinteken valósul meg, ahol a legalsó szint jellemzően az alkotóelemek különálló tesztelés</w:t>
-      </w:r>
-      <w:r>
-        <w:t>ét jelenti</w:t>
-      </w:r>
-      <w:r>
-        <w:t xml:space="preserve">, míg az egyre magasabb szintek </w:t>
-      </w:r>
-      <w:r>
-        <w:t xml:space="preserve">az alkotóelemek </w:t>
-      </w:r>
-      <w:r>
-        <w:t>egyre nagyobb csoportjainak az egymásra gyakorolt kölcsönhatásait tesztelik.</w:t>
-      </w:r>
-    </w:p>
-    <w:p>
-      <w:pPr>
-        <w:ind w:firstLine="432"/>
-      </w:pPr>
-    </w:p>
+    </w:p>
+    <w:p/>
+    <w:p/>
+    <w:p>
+      <w:r>
+        <w:tab/>
+        <w:t>Az ipari automatizálási rendszerek</w:t>
+      </w:r>
+      <w:r>
+        <w:t xml:space="preserve"> tesztelése </w:t>
+      </w:r>
+      <w:r>
+        <w:t>legtöbbször</w:t>
+      </w:r>
+      <w:r>
+        <w:t xml:space="preserve"> különböző szinteken valósul meg</w:t>
+      </w:r>
+      <w:r>
+        <w:t>. A</w:t>
+      </w:r>
+      <w:r>
+        <w:t xml:space="preserve"> legalsó szint</w:t>
+      </w:r>
+      <w:r>
+        <w:t xml:space="preserve">en </w:t>
+      </w:r>
+      <w:r>
+        <w:t xml:space="preserve">jellemzően az irányítást végző programozott logika különböző részei kerülnek tesztelésre szoftveres környezetben, </w:t>
+      </w:r>
+    </w:p>
+    <w:p/>
     <w:p>
       <w:pPr>
         <w:pStyle w:val="Heading1"/>
       </w:pPr>
-      <w:bookmarkStart w:id="2" w:name="_Toc67358174"/>
+      <w:bookmarkStart w:id="3" w:name="_Toc67358174"/>
       <w:r>
         <w:lastRenderedPageBreak/>
         <w:t>Felhasznált hardverek és szoftverek</w:t>
       </w:r>
-      <w:bookmarkEnd w:id="2"/>
+      <w:bookmarkEnd w:id="3"/>
     </w:p>
     <w:p>
       <w:pPr>
         <w:pStyle w:val="Heading2"/>
       </w:pPr>
-      <w:bookmarkStart w:id="3" w:name="_Toc67358175"/>
+      <w:bookmarkStart w:id="4" w:name="_Toc67358175"/>
       <w:r>
         <w:t>Az ipari folyamat emulálásának eszközei</w:t>
       </w:r>
-      <w:bookmarkEnd w:id="3"/>
+      <w:bookmarkEnd w:id="4"/>
     </w:p>
     <w:p>
       <w:pPr>
         <w:pStyle w:val="Heading3"/>
       </w:pPr>
-      <w:bookmarkStart w:id="4" w:name="_Toc67358176"/>
+      <w:bookmarkStart w:id="5" w:name="_Toc67358176"/>
       <w:r>
         <w:t xml:space="preserve">A </w:t>
       </w:r>
       <w:r>
         <w:t>Lucas-Nülle I/O interfész</w:t>
       </w:r>
-      <w:bookmarkEnd w:id="4"/>
+      <w:bookmarkEnd w:id="5"/>
     </w:p>
     <w:p>
       <w:pPr>
         <w:pStyle w:val="Heading3"/>
       </w:pPr>
-      <w:bookmarkStart w:id="5" w:name="_Toc67358177"/>
+      <w:bookmarkStart w:id="6" w:name="_Toc67358177"/>
       <w:r>
         <w:t xml:space="preserve">A </w:t>
       </w:r>
       <w:r>
         <w:t>WinFACT 7 BORIS szimulációs szoftver</w:t>
       </w:r>
-      <w:bookmarkEnd w:id="5"/>
+      <w:bookmarkEnd w:id="6"/>
     </w:p>
     <w:p>
       <w:pPr>
         <w:pStyle w:val="Heading3"/>
       </w:pPr>
-      <w:bookmarkStart w:id="6" w:name="_Toc67358178"/>
+      <w:bookmarkStart w:id="7" w:name="_Toc67358178"/>
       <w:r>
         <w:t xml:space="preserve">A </w:t>
       </w:r>
@@ -5232,13 +5264,13 @@
       <w:r>
         <w:t xml:space="preserve"> beépülőmodul</w:t>
       </w:r>
-      <w:bookmarkEnd w:id="6"/>
+      <w:bookmarkEnd w:id="7"/>
     </w:p>
     <w:p>
       <w:pPr>
         <w:pStyle w:val="Heading2"/>
       </w:pPr>
-      <w:bookmarkStart w:id="7" w:name="_Toc67358179"/>
+      <w:bookmarkStart w:id="8" w:name="_Toc67358179"/>
       <w:r>
         <w:t xml:space="preserve">Az ipari folyamat </w:t>
       </w:r>
@@ -5248,13 +5280,13 @@
       <w:r>
         <w:t xml:space="preserve"> eszközei</w:t>
       </w:r>
-      <w:bookmarkEnd w:id="7"/>
+      <w:bookmarkEnd w:id="8"/>
     </w:p>
     <w:p>
       <w:pPr>
         <w:pStyle w:val="Heading3"/>
       </w:pPr>
-      <w:bookmarkStart w:id="8" w:name="_Toc67358180"/>
+      <w:bookmarkStart w:id="9" w:name="_Toc67358180"/>
       <w:r>
         <w:t xml:space="preserve">Az </w:t>
       </w:r>
@@ -5267,13 +5299,13 @@
       <w:r>
         <w:t>programozható logikai vezérlő</w:t>
       </w:r>
-      <w:bookmarkEnd w:id="8"/>
+      <w:bookmarkEnd w:id="9"/>
     </w:p>
     <w:p>
       <w:pPr>
         <w:pStyle w:val="Heading3"/>
       </w:pPr>
-      <w:bookmarkStart w:id="9" w:name="_Toc67358181"/>
+      <w:bookmarkStart w:id="10" w:name="_Toc67358181"/>
       <w:r>
         <w:t xml:space="preserve">A </w:t>
       </w:r>
@@ -5286,13 +5318,13 @@
       <w:r>
         <w:t>programozószoftver</w:t>
       </w:r>
-      <w:bookmarkEnd w:id="9"/>
+      <w:bookmarkEnd w:id="10"/>
     </w:p>
     <w:p>
       <w:pPr>
         <w:pStyle w:val="Heading2"/>
       </w:pPr>
-      <w:bookmarkStart w:id="10" w:name="_Toc67358182"/>
+      <w:bookmarkStart w:id="11" w:name="_Toc67358182"/>
       <w:r>
         <w:t xml:space="preserve">A </w:t>
       </w:r>
@@ -5302,39 +5334,39 @@
       <w:r>
         <w:t xml:space="preserve"> eszközei</w:t>
       </w:r>
-      <w:bookmarkEnd w:id="10"/>
+      <w:bookmarkEnd w:id="11"/>
     </w:p>
     <w:p>
       <w:pPr>
         <w:pStyle w:val="Heading3"/>
       </w:pPr>
-      <w:bookmarkStart w:id="11" w:name="_Toc67358183"/>
+      <w:bookmarkStart w:id="12" w:name="_Toc67358183"/>
       <w:r>
         <w:t xml:space="preserve">Az </w:t>
       </w:r>
       <w:r>
         <w:t>Eltima Serial Port Monitor segédprogram</w:t>
       </w:r>
-      <w:bookmarkEnd w:id="11"/>
+      <w:bookmarkEnd w:id="12"/>
     </w:p>
     <w:p>
       <w:pPr>
         <w:pStyle w:val="Heading3"/>
       </w:pPr>
-      <w:bookmarkStart w:id="12" w:name="_Toc67358184"/>
+      <w:bookmarkStart w:id="13" w:name="_Toc67358184"/>
       <w:r>
         <w:t>A</w:t>
       </w:r>
       <w:r>
         <w:t xml:space="preserve"> MikroElektronika EasyPIC v7 fejlesztőlap</w:t>
       </w:r>
-      <w:bookmarkEnd w:id="12"/>
+      <w:bookmarkEnd w:id="13"/>
     </w:p>
     <w:p>
       <w:pPr>
         <w:pStyle w:val="Heading3"/>
       </w:pPr>
-      <w:bookmarkStart w:id="13" w:name="_Toc67358185"/>
+      <w:bookmarkStart w:id="14" w:name="_Toc67358185"/>
       <w:r>
         <w:t xml:space="preserve">A </w:t>
       </w:r>
@@ -5347,49 +5379,49 @@
       <w:r>
         <w:t>fejlesztőkörnyezet</w:t>
       </w:r>
-      <w:bookmarkEnd w:id="13"/>
+      <w:bookmarkEnd w:id="14"/>
     </w:p>
     <w:p>
       <w:pPr>
         <w:pStyle w:val="Heading2"/>
       </w:pPr>
-      <w:bookmarkStart w:id="14" w:name="_Toc67358186"/>
+      <w:bookmarkStart w:id="15" w:name="_Toc67358186"/>
       <w:r>
         <w:t>Az alternatív emuláció megvalósításának eszközei</w:t>
       </w:r>
-      <w:bookmarkEnd w:id="14"/>
+      <w:bookmarkEnd w:id="15"/>
     </w:p>
     <w:p>
       <w:pPr>
         <w:pStyle w:val="Heading3"/>
       </w:pPr>
-      <w:bookmarkStart w:id="15" w:name="_Toc67358187"/>
+      <w:bookmarkStart w:id="16" w:name="_Toc67358187"/>
       <w:r>
         <w:t xml:space="preserve">A </w:t>
       </w:r>
       <w:r>
         <w:t>Qt Creator fejlesztőkörnyezet</w:t>
       </w:r>
-      <w:bookmarkEnd w:id="15"/>
+      <w:bookmarkEnd w:id="16"/>
     </w:p>
     <w:p>
       <w:pPr>
         <w:pStyle w:val="Heading3"/>
       </w:pPr>
-      <w:bookmarkStart w:id="16" w:name="_Toc67358188"/>
+      <w:bookmarkStart w:id="17" w:name="_Toc67358188"/>
       <w:r>
         <w:t xml:space="preserve">Az </w:t>
       </w:r>
       <w:r>
         <w:t>Altium Designer elektronikai tervező szoftver</w:t>
       </w:r>
-      <w:bookmarkEnd w:id="16"/>
+      <w:bookmarkEnd w:id="17"/>
     </w:p>
     <w:p>
       <w:pPr>
         <w:pStyle w:val="Heading3"/>
       </w:pPr>
-      <w:bookmarkStart w:id="17" w:name="_Toc67358189"/>
+      <w:bookmarkStart w:id="18" w:name="_Toc67358189"/>
       <w:r>
         <w:t xml:space="preserve">Az </w:t>
       </w:r>
@@ -5402,25 +5434,25 @@
       <w:r>
         <w:t>fejlesztőkörnyezet</w:t>
       </w:r>
-      <w:bookmarkEnd w:id="17"/>
+      <w:bookmarkEnd w:id="18"/>
     </w:p>
     <w:p/>
     <w:p>
       <w:pPr>
         <w:pStyle w:val="Heading1"/>
       </w:pPr>
-      <w:bookmarkStart w:id="18" w:name="_Toc67358190"/>
+      <w:bookmarkStart w:id="19" w:name="_Toc67358190"/>
       <w:r>
         <w:lastRenderedPageBreak/>
         <w:t>Az emulálni kívánt ipari folyamat</w:t>
       </w:r>
-      <w:bookmarkEnd w:id="18"/>
+      <w:bookmarkEnd w:id="19"/>
     </w:p>
     <w:p>
       <w:pPr>
         <w:pStyle w:val="Heading1"/>
       </w:pPr>
-      <w:bookmarkStart w:id="19" w:name="_Toc67358191"/>
+      <w:bookmarkStart w:id="20" w:name="_Toc67358191"/>
       <w:r>
         <w:lastRenderedPageBreak/>
         <w:t>Interaktív vizualizáció</w:t>
@@ -5428,14 +5460,14 @@
       <w:r>
         <w:t xml:space="preserve"> készítése a BORIS eszköztárával</w:t>
       </w:r>
-      <w:bookmarkEnd w:id="19"/>
+      <w:bookmarkEnd w:id="20"/>
     </w:p>
     <w:p/>
     <w:p>
       <w:pPr>
         <w:pStyle w:val="Heading1"/>
       </w:pPr>
-      <w:bookmarkStart w:id="20" w:name="_Toc67358192"/>
+      <w:bookmarkStart w:id="21" w:name="_Toc67358192"/>
       <w:r>
         <w:lastRenderedPageBreak/>
         <w:t>Az ipari folyamat</w:t>
@@ -5443,73 +5475,73 @@
       <w:r>
         <w:t xml:space="preserve"> emulációja és irányítása</w:t>
       </w:r>
-      <w:bookmarkEnd w:id="20"/>
+      <w:bookmarkEnd w:id="21"/>
     </w:p>
     <w:p>
       <w:pPr>
         <w:pStyle w:val="Heading2"/>
       </w:pPr>
-      <w:bookmarkStart w:id="21" w:name="_Toc67358193"/>
+      <w:bookmarkStart w:id="22" w:name="_Toc67358193"/>
       <w:r>
         <w:t>Az emuláció megvalósításának bemutatása</w:t>
       </w:r>
-      <w:bookmarkEnd w:id="21"/>
+      <w:bookmarkEnd w:id="22"/>
     </w:p>
     <w:p>
       <w:pPr>
         <w:pStyle w:val="Heading3"/>
       </w:pPr>
-      <w:bookmarkStart w:id="22" w:name="_Toc67358194"/>
+      <w:bookmarkStart w:id="23" w:name="_Toc67358194"/>
       <w:r>
         <w:t>A robotok és a futószalagok vizualizációja FAB segítségével</w:t>
       </w:r>
-      <w:bookmarkEnd w:id="22"/>
+      <w:bookmarkEnd w:id="23"/>
     </w:p>
     <w:p>
       <w:pPr>
         <w:pStyle w:val="Heading3"/>
       </w:pPr>
-      <w:bookmarkStart w:id="23" w:name="_Toc67358195"/>
+      <w:bookmarkStart w:id="24" w:name="_Toc67358195"/>
       <w:r>
         <w:t>A robotok mozgatása</w:t>
       </w:r>
-      <w:bookmarkEnd w:id="23"/>
+      <w:bookmarkEnd w:id="24"/>
     </w:p>
     <w:p>
       <w:pPr>
         <w:pStyle w:val="Heading3"/>
       </w:pPr>
-      <w:bookmarkStart w:id="24" w:name="_Toc67358196"/>
+      <w:bookmarkStart w:id="25" w:name="_Toc67358196"/>
       <w:r>
         <w:t>A karosszériák mozgatása</w:t>
       </w:r>
-      <w:bookmarkEnd w:id="24"/>
+      <w:bookmarkEnd w:id="25"/>
     </w:p>
     <w:p>
       <w:pPr>
         <w:pStyle w:val="Heading3"/>
       </w:pPr>
-      <w:bookmarkStart w:id="25" w:name="_Toc67358197"/>
+      <w:bookmarkStart w:id="26" w:name="_Toc67358197"/>
       <w:r>
         <w:t>A cellák ellenőrzőlogikái</w:t>
       </w:r>
-      <w:bookmarkEnd w:id="25"/>
+      <w:bookmarkEnd w:id="26"/>
     </w:p>
     <w:p>
       <w:pPr>
         <w:pStyle w:val="Heading2"/>
       </w:pPr>
-      <w:bookmarkStart w:id="26" w:name="_Toc67358198"/>
+      <w:bookmarkStart w:id="27" w:name="_Toc67358198"/>
       <w:r>
         <w:t>Az irányítás megvalósításának bemutatása</w:t>
       </w:r>
-      <w:bookmarkEnd w:id="26"/>
+      <w:bookmarkEnd w:id="27"/>
     </w:p>
     <w:p>
       <w:pPr>
         <w:pStyle w:val="Heading1"/>
       </w:pPr>
-      <w:bookmarkStart w:id="27" w:name="_Toc67358199"/>
+      <w:bookmarkStart w:id="28" w:name="_Toc67358199"/>
       <w:r>
         <w:lastRenderedPageBreak/>
         <w:t>A BORIS projektek hordozhatósági problémáj</w:t>
@@ -5520,24 +5552,24 @@
       <w:r>
         <w:t xml:space="preserve"> megoldása</w:t>
       </w:r>
-      <w:bookmarkEnd w:id="27"/>
+      <w:bookmarkEnd w:id="28"/>
     </w:p>
     <w:p>
       <w:pPr>
         <w:pStyle w:val="Heading1"/>
       </w:pPr>
-      <w:bookmarkStart w:id="28" w:name="_Toc67358200"/>
+      <w:bookmarkStart w:id="29" w:name="_Toc67358200"/>
       <w:r>
         <w:lastRenderedPageBreak/>
         <w:t>Az ipari folyamat emulálásának alternatív megoldása</w:t>
       </w:r>
-      <w:bookmarkEnd w:id="28"/>
+      <w:bookmarkEnd w:id="29"/>
     </w:p>
     <w:p>
       <w:pPr>
         <w:pStyle w:val="Heading2"/>
       </w:pPr>
-      <w:bookmarkStart w:id="29" w:name="_Toc67358201"/>
+      <w:bookmarkStart w:id="30" w:name="_Toc67358201"/>
       <w:r>
         <w:t xml:space="preserve">Az </w:t>
       </w:r>
@@ -5553,26 +5585,26 @@
       <w:r>
         <w:t>visszafejtése</w:t>
       </w:r>
-      <w:bookmarkEnd w:id="29"/>
+      <w:bookmarkEnd w:id="30"/>
     </w:p>
     <w:p>
       <w:pPr>
         <w:pStyle w:val="Heading3"/>
       </w:pPr>
-      <w:bookmarkStart w:id="30" w:name="_Toc67358202"/>
+      <w:bookmarkStart w:id="31" w:name="_Toc67358202"/>
       <w:r>
         <w:t>BORIS és az I/O interfész közötti kommunikáció</w:t>
       </w:r>
       <w:r>
         <w:t xml:space="preserve"> lehallgatása</w:t>
       </w:r>
-      <w:bookmarkEnd w:id="30"/>
+      <w:bookmarkEnd w:id="31"/>
     </w:p>
     <w:p>
       <w:pPr>
         <w:pStyle w:val="Heading3"/>
       </w:pPr>
-      <w:bookmarkStart w:id="31" w:name="_Toc67358203"/>
+      <w:bookmarkStart w:id="32" w:name="_Toc67358203"/>
       <w:r>
         <w:t xml:space="preserve">Az </w:t>
       </w:r>
@@ -5582,94 +5614,94 @@
       <w:r>
         <w:t xml:space="preserve"> utánzása a BORIS számára</w:t>
       </w:r>
-      <w:bookmarkEnd w:id="31"/>
+      <w:bookmarkEnd w:id="32"/>
     </w:p>
     <w:p>
       <w:pPr>
         <w:pStyle w:val="Heading3"/>
       </w:pPr>
-      <w:bookmarkStart w:id="32" w:name="_Toc67358204"/>
+      <w:bookmarkStart w:id="33" w:name="_Toc67358204"/>
       <w:r>
         <w:t>Az I/O interfész</w:t>
       </w:r>
       <w:r>
         <w:t xml:space="preserve"> működtetése a BORIS használata nélkül</w:t>
       </w:r>
-      <w:bookmarkEnd w:id="32"/>
+      <w:bookmarkEnd w:id="33"/>
     </w:p>
     <w:p>
       <w:pPr>
         <w:pStyle w:val="Heading2"/>
       </w:pPr>
-      <w:bookmarkStart w:id="33" w:name="_Toc67358205"/>
+      <w:bookmarkStart w:id="34" w:name="_Toc67358205"/>
       <w:r>
         <w:t>Az emuláció megvalósítása alternatív eszközökkel</w:t>
       </w:r>
-      <w:bookmarkEnd w:id="33"/>
+      <w:bookmarkEnd w:id="34"/>
     </w:p>
     <w:p>
       <w:pPr>
         <w:pStyle w:val="Heading3"/>
       </w:pPr>
-      <w:bookmarkStart w:id="34" w:name="_Toc67358206"/>
+      <w:bookmarkStart w:id="35" w:name="_Toc67358206"/>
       <w:r>
         <w:t>A karosszériák mozgatása</w:t>
       </w:r>
-      <w:bookmarkEnd w:id="34"/>
+      <w:bookmarkEnd w:id="35"/>
     </w:p>
     <w:p>
       <w:pPr>
         <w:pStyle w:val="Heading3"/>
       </w:pPr>
-      <w:bookmarkStart w:id="35" w:name="_Toc67358207"/>
+      <w:bookmarkStart w:id="36" w:name="_Toc67358207"/>
       <w:r>
         <w:t>A futószalagok megvalósítása és működtetése</w:t>
       </w:r>
-      <w:bookmarkEnd w:id="35"/>
+      <w:bookmarkEnd w:id="36"/>
     </w:p>
     <w:p>
       <w:pPr>
         <w:pStyle w:val="Heading3"/>
       </w:pPr>
-      <w:bookmarkStart w:id="36" w:name="_Toc67358208"/>
+      <w:bookmarkStart w:id="37" w:name="_Toc67358208"/>
       <w:r>
         <w:t>A daru megvalósítása és működtetése</w:t>
       </w:r>
-      <w:bookmarkEnd w:id="36"/>
+      <w:bookmarkEnd w:id="37"/>
     </w:p>
     <w:p>
       <w:pPr>
         <w:pStyle w:val="Heading3"/>
       </w:pPr>
-      <w:bookmarkStart w:id="37" w:name="_Toc67358209"/>
+      <w:bookmarkStart w:id="38" w:name="_Toc67358209"/>
       <w:r>
         <w:t>A robotok megvalósítása és működtetése</w:t>
       </w:r>
-      <w:bookmarkEnd w:id="37"/>
+      <w:bookmarkEnd w:id="38"/>
     </w:p>
     <w:p>
       <w:pPr>
         <w:pStyle w:val="Heading1"/>
       </w:pPr>
-      <w:bookmarkStart w:id="38" w:name="_Toc67358210"/>
+      <w:bookmarkStart w:id="39" w:name="_Toc67358210"/>
       <w:r>
         <w:lastRenderedPageBreak/>
         <w:t>Az I/O interfészt helyettesítő elektronika</w:t>
       </w:r>
-      <w:bookmarkEnd w:id="38"/>
+      <w:bookmarkEnd w:id="39"/>
     </w:p>
     <w:p>
       <w:pPr>
         <w:pStyle w:val="Heading1"/>
       </w:pPr>
-      <w:bookmarkStart w:id="39" w:name="_Toc67358211"/>
+      <w:bookmarkStart w:id="40" w:name="_Toc67358211"/>
       <w:r>
         <w:lastRenderedPageBreak/>
         <w:t>Konklúzió</w:t>
       </w:r>
-      <w:bookmarkEnd w:id="39"/>
-    </w:p>
-    <w:bookmarkStart w:id="40" w:name="_Toc67358212" w:displacedByCustomXml="next"/>
+      <w:bookmarkEnd w:id="40"/>
+    </w:p>
+    <w:bookmarkStart w:id="41" w:name="_Toc67358212" w:displacedByCustomXml="next"/>
     <w:sdt>
       <w:sdtPr>
         <w:rPr>
@@ -5698,7 +5730,7 @@
           <w:r>
             <w:t>Irodalomjegyzék</w:t>
           </w:r>
-          <w:bookmarkEnd w:id="40"/>
+          <w:bookmarkEnd w:id="41"/>
         </w:p>
         <w:sdt>
           <w:sdtPr>
@@ -5746,12 +5778,12 @@
           <w:numId w:val="0"/>
         </w:numPr>
       </w:pPr>
-      <w:bookmarkStart w:id="41" w:name="_Toc67358213"/>
+      <w:bookmarkStart w:id="42" w:name="_Toc67358213"/>
       <w:r>
         <w:lastRenderedPageBreak/>
         <w:t>Nyilatkozat</w:t>
       </w:r>
-      <w:bookmarkEnd w:id="41"/>
+      <w:bookmarkEnd w:id="42"/>
     </w:p>
     <w:sectPr>
       <w:pgSz w:w="11906" w:h="16838"/>

</xml_diff>

<commit_message>
Refined the introduction for the doc.
</commit_message>
<xml_diff>
--- a/documentation/chapters.docx
+++ b/documentation/chapters.docx
@@ -5076,23 +5076,20 @@
       <w:bookmarkEnd w:id="2"/>
     </w:p>
     <w:p>
-      <w:r>
-        <w:t>A minőség a</w:t>
-      </w:r>
-      <w:r>
-        <w:t xml:space="preserve">z iparban </w:t>
-      </w:r>
-      <w:r>
-        <w:t xml:space="preserve">egy </w:t>
-      </w:r>
-      <w:r>
-        <w:t xml:space="preserve">olyan alapkövetelmény, amelyre a </w:t>
-      </w:r>
-      <w:r>
-        <w:t>piaci versenyképesség fenntartása</w:t>
-      </w:r>
-      <w:r>
-        <w:t xml:space="preserve"> érdekében nagy hangsúlyt kell fektetni. </w:t>
+      <w:pPr>
+        <w:ind w:firstLine="708"/>
+      </w:pPr>
+      <w:r>
+        <w:t xml:space="preserve">A minőség korunk egyik legmeghatározóbb </w:t>
+      </w:r>
+      <w:r>
+        <w:t>hívószava</w:t>
+      </w:r>
+      <w:r>
+        <w:t xml:space="preserve">. </w:t>
+      </w:r>
+      <w:r>
+        <w:t xml:space="preserve">Olyan követelmény, amelyre a piaci versenyképesség fenntartása érdekében folyamatosan kiemelt figyelmet kell szentelni. </w:t>
       </w:r>
       <w:r>
         <w:t>Habár</w:t>
@@ -5125,81 +5122,190 @@
         <w:t xml:space="preserve">ban a minőség </w:t>
       </w:r>
       <w:r>
-        <w:t>általában</w:t>
-      </w:r>
-      <w:r>
-        <w:t xml:space="preserve"> olyan tulajdonságokhoz</w:t>
+        <w:t>általában olyan tulajdonságokhoz köthető, mint</w:t>
+      </w:r>
+      <w:r>
+        <w:t xml:space="preserve"> a megbízhatóság</w:t>
+      </w:r>
+      <w:r>
+        <w:t>,</w:t>
+      </w:r>
+      <w:r>
+        <w:t xml:space="preserve"> a biztonság</w:t>
+      </w:r>
+      <w:r>
+        <w:t>, a karbantarthatóság és a teljesítmény</w:t>
+      </w:r>
+      <w:r>
+        <w:t xml:space="preserve">, amelyeknek </w:t>
+      </w:r>
+      <w:r>
+        <w:t>a biztosítás</w:t>
+      </w:r>
+      <w:r>
+        <w:t xml:space="preserve">ában kiemelt szerepe van az </w:t>
+      </w:r>
+      <w:r>
+        <w:t xml:space="preserve">átfogó és </w:t>
+      </w:r>
+      <w:r>
+        <w:t>részletes</w:t>
+      </w:r>
+      <w:r>
+        <w:t xml:space="preserve"> tesztelés</w:t>
+      </w:r>
+      <w:r>
+        <w:t>ének</w:t>
+      </w:r>
+      <w:r>
+        <w:t>.</w:t>
+      </w:r>
+    </w:p>
+    <w:p>
+      <w:r>
+        <w:tab/>
+        <w:t>Az automatizálási rendszerek tesztelésé</w:t>
+      </w:r>
+      <w:r>
+        <w:t>nek</w:t>
+      </w:r>
+      <w:r>
+        <w:t xml:space="preserve"> több módszer</w:t>
+      </w:r>
+      <w:r>
+        <w:t>e</w:t>
+      </w:r>
+      <w:r>
+        <w:t xml:space="preserve"> is létezik</w:t>
+      </w:r>
+      <w:r>
+        <w:t>,</w:t>
       </w:r>
       <w:r>
         <w:t xml:space="preserve"> </w:t>
       </w:r>
       <w:r>
-        <w:t>köthető, mint</w:t>
-      </w:r>
-      <w:r>
-        <w:t xml:space="preserve"> a megbízhatóság</w:t>
-      </w:r>
-      <w:r>
-        <w:t>,</w:t>
-      </w:r>
-      <w:r>
-        <w:t xml:space="preserve"> a biztonság</w:t>
-      </w:r>
-      <w:r>
-        <w:t>, a karbantarthatóság és a teljesítmény</w:t>
-      </w:r>
-      <w:r>
-        <w:t xml:space="preserve">, amelyeknek </w:t>
-      </w:r>
-      <w:r>
-        <w:t>a biztosítás</w:t>
-      </w:r>
-      <w:r>
-        <w:t xml:space="preserve">ában kiemelt szerepe van az </w:t>
-      </w:r>
-      <w:r>
-        <w:t>automatizálási rendszerek</w:t>
+        <w:t>a</w:t>
       </w:r>
       <w:r>
         <w:t xml:space="preserve"> </w:t>
       </w:r>
       <w:r>
-        <w:t>átfogó és aprólékos tesztelés</w:t>
-      </w:r>
-      <w:r>
-        <w:t>ének</w:t>
+        <w:t>jelen diplomamunka központi témáját jelent</w:t>
+      </w:r>
+      <w:r>
+        <w:t>ő</w:t>
+      </w:r>
+      <w:r>
+        <w:t xml:space="preserve"> </w:t>
+      </w:r>
+      <w:r>
+        <w:t>HIL</w:t>
+      </w:r>
+      <w:r>
+        <w:t xml:space="preserve"> teszte</w:t>
+      </w:r>
+      <w:r>
+        <w:t>lés</w:t>
+      </w:r>
+      <w:r>
+        <w:t xml:space="preserve"> </w:t>
+      </w:r>
+      <w:r>
+        <w:t xml:space="preserve">pedig </w:t>
+      </w:r>
+      <w:r>
+        <w:t>ezen módszerek egyike</w:t>
+      </w:r>
+      <w:r>
+        <w:t xml:space="preserve">. </w:t>
+      </w:r>
+      <w:r>
+        <w:t xml:space="preserve">Ez a fajta eljárás a vizsgált eszközt, </w:t>
+      </w:r>
+      <w:r>
+        <w:t xml:space="preserve">olyan fizikai környezetben működteti, amelynek jeleit egy virtuális rendszer biztosítja oly módon, hogy az a valós rendszerrel megegyező </w:t>
+      </w:r>
+      <w:r>
+        <w:t>módon viselkedjen</w:t>
+      </w:r>
+      <w:r>
+        <w:t xml:space="preserve">. </w:t>
+      </w:r>
+      <w:r>
+        <w:t>Így</w:t>
+      </w:r>
+      <w:r>
+        <w:t xml:space="preserve"> nem csak költséghatékonyabbá tehető a tesztelés, hiszen nincs szükség egy valódi rendszerre, de olyan szélsőséges körülmények </w:t>
+      </w:r>
+      <w:r>
+        <w:t>tesztelését is lehetővé teszi</w:t>
+      </w:r>
+      <w:r>
+        <w:t>, amelyeknek a valóságban akár</w:t>
+      </w:r>
+      <w:r>
+        <w:t xml:space="preserve"> súlyos anyagi károkkal járó vagy</w:t>
+      </w:r>
+      <w:r>
+        <w:t xml:space="preserve"> emberéleteket is követelő következményei lehetnek </w:t>
+      </w:r>
+      <w:r>
+        <w:t>egy</w:t>
+      </w:r>
+      <w:r>
+        <w:t xml:space="preserve"> teszt elbuk</w:t>
+      </w:r>
+      <w:r>
+        <w:t>ásakor</w:t>
       </w:r>
       <w:r>
         <w:t>.</w:t>
       </w:r>
     </w:p>
+    <w:p>
+      <w:r>
+        <w:tab/>
+        <w:t xml:space="preserve">A HIL szimulátoroknak jellemzően van egy hardveres része, amelyik fizikailag összekapcsolódik a vizsgált eszközzel és képes mindazoknak a jeleknek az előállítására, amelyikkel a vizsgált eszköz a végleges környezetében is találkozni fog, és van egy szoftveres része, amelyik a </w:t>
+      </w:r>
+      <w:r>
+        <w:t>szimulációért felel.</w:t>
+      </w:r>
+      <w:r>
+        <w:t xml:space="preserve"> A fejlesztéshez biztosított HIL szimulátor  </w:t>
+      </w:r>
+    </w:p>
     <w:p/>
-    <w:p/>
     <w:p>
       <w:r>
         <w:tab/>
-        <w:t>Az ipari automatizálási rendszerek</w:t>
-      </w:r>
-      <w:r>
-        <w:t xml:space="preserve"> tesztelése </w:t>
-      </w:r>
-      <w:r>
-        <w:t>legtöbbször</w:t>
-      </w:r>
-      <w:r>
-        <w:t xml:space="preserve"> különböző szinteken valósul meg</w:t>
-      </w:r>
-      <w:r>
-        <w:t>. A</w:t>
-      </w:r>
-      <w:r>
-        <w:t xml:space="preserve"> legalsó szint</w:t>
-      </w:r>
-      <w:r>
-        <w:t xml:space="preserve">en </w:t>
-      </w:r>
-      <w:r>
-        <w:t xml:space="preserve">jellemzően az irányítást végző programozott logika különböző részei kerülnek tesztelésre szoftveres környezetben, </w:t>
+      </w:r>
+      <w:r>
+        <w:t xml:space="preserve">Tekintettel arra, hogy a fejlesztéshez biztosított HIL szimulátor szoftverének megismerése és tanulmányozása </w:t>
+      </w:r>
+      <w:r>
+        <w:t>Görbedi Ákos</w:t>
+      </w:r>
+      <w:r>
+        <w:t xml:space="preserve"> kollégával folytatott közös munka keretében zajlott és az ismertetése az ő diplomamunkájának a jelentős részét képezi, jelen diplomamunka e tekintetben csak az animációkészítés lehetőségeit ismerteti. A fókusz sokkal inkább az </w:t>
+      </w:r>
+      <w:r>
+        <w:t>emulált ipari folyamat</w:t>
+      </w:r>
+      <w:r>
+        <w:t>nak az</w:t>
+      </w:r>
+      <w:r>
+        <w:t xml:space="preserve"> ezen és az alternatív eszközö</w:t>
+      </w:r>
+      <w:r>
+        <w:t>kön</w:t>
+      </w:r>
+      <w:r>
+        <w:t xml:space="preserve"> történő megvalósításán van, illetve magának az alternatívának a kidolgozásán</w:t>
+      </w:r>
+      <w:r>
+        <w:t xml:space="preserve"> van.</w:t>
       </w:r>
     </w:p>
     <w:p/>

</xml_diff>

<commit_message>
Strarted to write about the used tools.
</commit_message>
<xml_diff>
--- a/documentation/chapters.docx
+++ b/documentation/chapters.docx
@@ -825,7 +825,7 @@
           <w:numId w:val="0"/>
         </w:numPr>
       </w:pPr>
-      <w:bookmarkStart w:id="1" w:name="_Toc67358172"/>
+      <w:bookmarkStart w:id="1" w:name="_Toc67884775"/>
       <w:r>
         <w:lastRenderedPageBreak/>
         <w:t>Tartalmi összefoglaló</w:t>
@@ -1448,7 +1448,7 @@
             </w:rPr>
             <w:fldChar w:fldCharType="separate"/>
           </w:r>
-          <w:hyperlink w:anchor="_Toc67358172" w:history="1">
+          <w:hyperlink w:anchor="_Toc67884775" w:history="1">
             <w:r>
               <w:rPr>
                 <w:rStyle w:val="Hyperlink"/>
@@ -1475,7 +1475,7 @@
                 <w:noProof/>
                 <w:webHidden/>
               </w:rPr>
-              <w:instrText xml:space="preserve"> PAGEREF _Toc67358172 \h </w:instrText>
+              <w:instrText xml:space="preserve"> PAGEREF _Toc67884775 \h </w:instrText>
             </w:r>
             <w:r>
               <w:rPr>
@@ -1521,7 +1521,7 @@
               <w:lang w:eastAsia="hu-HU"/>
             </w:rPr>
           </w:pPr>
-          <w:hyperlink w:anchor="_Toc67358173" w:history="1">
+          <w:hyperlink w:anchor="_Toc67884776" w:history="1">
             <w:r>
               <w:rPr>
                 <w:rStyle w:val="Hyperlink"/>
@@ -1548,7 +1548,7 @@
                 <w:noProof/>
                 <w:webHidden/>
               </w:rPr>
-              <w:instrText xml:space="preserve"> PAGEREF _Toc67358173 \h </w:instrText>
+              <w:instrText xml:space="preserve"> PAGEREF _Toc67884776 \h </w:instrText>
             </w:r>
             <w:r>
               <w:rPr>
@@ -1595,7 +1595,7 @@
               <w:lang w:eastAsia="hu-HU"/>
             </w:rPr>
           </w:pPr>
-          <w:hyperlink w:anchor="_Toc67358174" w:history="1">
+          <w:hyperlink w:anchor="_Toc67884777" w:history="1">
             <w:r>
               <w:rPr>
                 <w:rStyle w:val="Hyperlink"/>
@@ -1640,7 +1640,7 @@
                 <w:noProof/>
                 <w:webHidden/>
               </w:rPr>
-              <w:instrText xml:space="preserve"> PAGEREF _Toc67358174 \h </w:instrText>
+              <w:instrText xml:space="preserve"> PAGEREF _Toc67884777 \h </w:instrText>
             </w:r>
             <w:r>
               <w:rPr>
@@ -1684,7 +1684,7 @@
               <w:sz w:val="22"/>
             </w:rPr>
           </w:pPr>
-          <w:hyperlink w:anchor="_Toc67358175" w:history="1">
+          <w:hyperlink w:anchor="_Toc67884778" w:history="1">
             <w:r>
               <w:rPr>
                 <w:rStyle w:val="Hyperlink"/>
@@ -1726,7 +1726,7 @@
                 <w:noProof/>
                 <w:webHidden/>
               </w:rPr>
-              <w:instrText xml:space="preserve"> PAGEREF _Toc67358175 \h </w:instrText>
+              <w:instrText xml:space="preserve"> PAGEREF _Toc67884778 \h </w:instrText>
             </w:r>
             <w:r>
               <w:rPr>
@@ -1770,7 +1770,7 @@
               <w:sz w:val="22"/>
             </w:rPr>
           </w:pPr>
-          <w:hyperlink w:anchor="_Toc67358176" w:history="1">
+          <w:hyperlink w:anchor="_Toc67884779" w:history="1">
             <w:r>
               <w:rPr>
                 <w:rStyle w:val="Hyperlink"/>
@@ -1812,7 +1812,7 @@
                 <w:noProof/>
                 <w:webHidden/>
               </w:rPr>
-              <w:instrText xml:space="preserve"> PAGEREF _Toc67358176 \h </w:instrText>
+              <w:instrText xml:space="preserve"> PAGEREF _Toc67884779 \h </w:instrText>
             </w:r>
             <w:r>
               <w:rPr>
@@ -1856,7 +1856,7 @@
               <w:sz w:val="22"/>
             </w:rPr>
           </w:pPr>
-          <w:hyperlink w:anchor="_Toc67358177" w:history="1">
+          <w:hyperlink w:anchor="_Toc67884780" w:history="1">
             <w:r>
               <w:rPr>
                 <w:rStyle w:val="Hyperlink"/>
@@ -1898,7 +1898,7 @@
                 <w:noProof/>
                 <w:webHidden/>
               </w:rPr>
-              <w:instrText xml:space="preserve"> PAGEREF _Toc67358177 \h </w:instrText>
+              <w:instrText xml:space="preserve"> PAGEREF _Toc67884780 \h </w:instrText>
             </w:r>
             <w:r>
               <w:rPr>
@@ -1942,7 +1942,7 @@
               <w:sz w:val="22"/>
             </w:rPr>
           </w:pPr>
-          <w:hyperlink w:anchor="_Toc67358178" w:history="1">
+          <w:hyperlink w:anchor="_Toc67884781" w:history="1">
             <w:r>
               <w:rPr>
                 <w:rStyle w:val="Hyperlink"/>
@@ -1984,7 +1984,7 @@
                 <w:noProof/>
                 <w:webHidden/>
               </w:rPr>
-              <w:instrText xml:space="preserve"> PAGEREF _Toc67358178 \h </w:instrText>
+              <w:instrText xml:space="preserve"> PAGEREF _Toc67884781 \h </w:instrText>
             </w:r>
             <w:r>
               <w:rPr>
@@ -2028,7 +2028,7 @@
               <w:sz w:val="22"/>
             </w:rPr>
           </w:pPr>
-          <w:hyperlink w:anchor="_Toc67358179" w:history="1">
+          <w:hyperlink w:anchor="_Toc67884782" w:history="1">
             <w:r>
               <w:rPr>
                 <w:rStyle w:val="Hyperlink"/>
@@ -2070,7 +2070,7 @@
                 <w:noProof/>
                 <w:webHidden/>
               </w:rPr>
-              <w:instrText xml:space="preserve"> PAGEREF _Toc67358179 \h </w:instrText>
+              <w:instrText xml:space="preserve"> PAGEREF _Toc67884782 \h </w:instrText>
             </w:r>
             <w:r>
               <w:rPr>
@@ -2114,7 +2114,7 @@
               <w:sz w:val="22"/>
             </w:rPr>
           </w:pPr>
-          <w:hyperlink w:anchor="_Toc67358180" w:history="1">
+          <w:hyperlink w:anchor="_Toc67884783" w:history="1">
             <w:r>
               <w:rPr>
                 <w:rStyle w:val="Hyperlink"/>
@@ -2156,7 +2156,7 @@
                 <w:noProof/>
                 <w:webHidden/>
               </w:rPr>
-              <w:instrText xml:space="preserve"> PAGEREF _Toc67358180 \h </w:instrText>
+              <w:instrText xml:space="preserve"> PAGEREF _Toc67884783 \h </w:instrText>
             </w:r>
             <w:r>
               <w:rPr>
@@ -2200,7 +2200,7 @@
               <w:sz w:val="22"/>
             </w:rPr>
           </w:pPr>
-          <w:hyperlink w:anchor="_Toc67358181" w:history="1">
+          <w:hyperlink w:anchor="_Toc67884784" w:history="1">
             <w:r>
               <w:rPr>
                 <w:rStyle w:val="Hyperlink"/>
@@ -2242,7 +2242,7 @@
                 <w:noProof/>
                 <w:webHidden/>
               </w:rPr>
-              <w:instrText xml:space="preserve"> PAGEREF _Toc67358181 \h </w:instrText>
+              <w:instrText xml:space="preserve"> PAGEREF _Toc67884784 \h </w:instrText>
             </w:r>
             <w:r>
               <w:rPr>
@@ -2286,7 +2286,7 @@
               <w:sz w:val="22"/>
             </w:rPr>
           </w:pPr>
-          <w:hyperlink w:anchor="_Toc67358182" w:history="1">
+          <w:hyperlink w:anchor="_Toc67884785" w:history="1">
             <w:r>
               <w:rPr>
                 <w:rStyle w:val="Hyperlink"/>
@@ -2328,7 +2328,7 @@
                 <w:noProof/>
                 <w:webHidden/>
               </w:rPr>
-              <w:instrText xml:space="preserve"> PAGEREF _Toc67358182 \h </w:instrText>
+              <w:instrText xml:space="preserve"> PAGEREF _Toc67884785 \h </w:instrText>
             </w:r>
             <w:r>
               <w:rPr>
@@ -2372,7 +2372,7 @@
               <w:sz w:val="22"/>
             </w:rPr>
           </w:pPr>
-          <w:hyperlink w:anchor="_Toc67358183" w:history="1">
+          <w:hyperlink w:anchor="_Toc67884786" w:history="1">
             <w:r>
               <w:rPr>
                 <w:rStyle w:val="Hyperlink"/>
@@ -2414,7 +2414,7 @@
                 <w:noProof/>
                 <w:webHidden/>
               </w:rPr>
-              <w:instrText xml:space="preserve"> PAGEREF _Toc67358183 \h </w:instrText>
+              <w:instrText xml:space="preserve"> PAGEREF _Toc67884786 \h </w:instrText>
             </w:r>
             <w:r>
               <w:rPr>
@@ -2458,7 +2458,7 @@
               <w:sz w:val="22"/>
             </w:rPr>
           </w:pPr>
-          <w:hyperlink w:anchor="_Toc67358184" w:history="1">
+          <w:hyperlink w:anchor="_Toc67884787" w:history="1">
             <w:r>
               <w:rPr>
                 <w:rStyle w:val="Hyperlink"/>
@@ -2500,7 +2500,7 @@
                 <w:noProof/>
                 <w:webHidden/>
               </w:rPr>
-              <w:instrText xml:space="preserve"> PAGEREF _Toc67358184 \h </w:instrText>
+              <w:instrText xml:space="preserve"> PAGEREF _Toc67884787 \h </w:instrText>
             </w:r>
             <w:r>
               <w:rPr>
@@ -2544,7 +2544,7 @@
               <w:sz w:val="22"/>
             </w:rPr>
           </w:pPr>
-          <w:hyperlink w:anchor="_Toc67358185" w:history="1">
+          <w:hyperlink w:anchor="_Toc67884788" w:history="1">
             <w:r>
               <w:rPr>
                 <w:rStyle w:val="Hyperlink"/>
@@ -2586,7 +2586,7 @@
                 <w:noProof/>
                 <w:webHidden/>
               </w:rPr>
-              <w:instrText xml:space="preserve"> PAGEREF _Toc67358185 \h </w:instrText>
+              <w:instrText xml:space="preserve"> PAGEREF _Toc67884788 \h </w:instrText>
             </w:r>
             <w:r>
               <w:rPr>
@@ -2630,7 +2630,7 @@
               <w:sz w:val="22"/>
             </w:rPr>
           </w:pPr>
-          <w:hyperlink w:anchor="_Toc67358186" w:history="1">
+          <w:hyperlink w:anchor="_Toc67884789" w:history="1">
             <w:r>
               <w:rPr>
                 <w:rStyle w:val="Hyperlink"/>
@@ -2672,7 +2672,7 @@
                 <w:noProof/>
                 <w:webHidden/>
               </w:rPr>
-              <w:instrText xml:space="preserve"> PAGEREF _Toc67358186 \h </w:instrText>
+              <w:instrText xml:space="preserve"> PAGEREF _Toc67884789 \h </w:instrText>
             </w:r>
             <w:r>
               <w:rPr>
@@ -2716,7 +2716,7 @@
               <w:sz w:val="22"/>
             </w:rPr>
           </w:pPr>
-          <w:hyperlink w:anchor="_Toc67358187" w:history="1">
+          <w:hyperlink w:anchor="_Toc67884790" w:history="1">
             <w:r>
               <w:rPr>
                 <w:rStyle w:val="Hyperlink"/>
@@ -2758,7 +2758,7 @@
                 <w:noProof/>
                 <w:webHidden/>
               </w:rPr>
-              <w:instrText xml:space="preserve"> PAGEREF _Toc67358187 \h </w:instrText>
+              <w:instrText xml:space="preserve"> PAGEREF _Toc67884790 \h </w:instrText>
             </w:r>
             <w:r>
               <w:rPr>
@@ -2802,7 +2802,7 @@
               <w:sz w:val="22"/>
             </w:rPr>
           </w:pPr>
-          <w:hyperlink w:anchor="_Toc67358188" w:history="1">
+          <w:hyperlink w:anchor="_Toc67884791" w:history="1">
             <w:r>
               <w:rPr>
                 <w:rStyle w:val="Hyperlink"/>
@@ -2823,7 +2823,7 @@
                 <w:rStyle w:val="Hyperlink"/>
                 <w:noProof/>
               </w:rPr>
-              <w:t>Az Altium Designer elektronikai tervező szoftver</w:t>
+              <w:t>Az Altium Designer elektronikai tervezőszoftver</w:t>
             </w:r>
             <w:r>
               <w:rPr>
@@ -2844,7 +2844,7 @@
                 <w:noProof/>
                 <w:webHidden/>
               </w:rPr>
-              <w:instrText xml:space="preserve"> PAGEREF _Toc67358188 \h </w:instrText>
+              <w:instrText xml:space="preserve"> PAGEREF _Toc67884791 \h </w:instrText>
             </w:r>
             <w:r>
               <w:rPr>
@@ -2888,7 +2888,7 @@
               <w:sz w:val="22"/>
             </w:rPr>
           </w:pPr>
-          <w:hyperlink w:anchor="_Toc67358189" w:history="1">
+          <w:hyperlink w:anchor="_Toc67884792" w:history="1">
             <w:r>
               <w:rPr>
                 <w:rStyle w:val="Hyperlink"/>
@@ -2930,7 +2930,7 @@
                 <w:noProof/>
                 <w:webHidden/>
               </w:rPr>
-              <w:instrText xml:space="preserve"> PAGEREF _Toc67358189 \h </w:instrText>
+              <w:instrText xml:space="preserve"> PAGEREF _Toc67884792 \h </w:instrText>
             </w:r>
             <w:r>
               <w:rPr>
@@ -2977,7 +2977,7 @@
               <w:lang w:eastAsia="hu-HU"/>
             </w:rPr>
           </w:pPr>
-          <w:hyperlink w:anchor="_Toc67358190" w:history="1">
+          <w:hyperlink w:anchor="_Toc67884793" w:history="1">
             <w:r>
               <w:rPr>
                 <w:rStyle w:val="Hyperlink"/>
@@ -3022,7 +3022,7 @@
                 <w:noProof/>
                 <w:webHidden/>
               </w:rPr>
-              <w:instrText xml:space="preserve"> PAGEREF _Toc67358190 \h </w:instrText>
+              <w:instrText xml:space="preserve"> PAGEREF _Toc67884793 \h </w:instrText>
             </w:r>
             <w:r>
               <w:rPr>
@@ -3069,7 +3069,7 @@
               <w:lang w:eastAsia="hu-HU"/>
             </w:rPr>
           </w:pPr>
-          <w:hyperlink w:anchor="_Toc67358191" w:history="1">
+          <w:hyperlink w:anchor="_Toc67884794" w:history="1">
             <w:r>
               <w:rPr>
                 <w:rStyle w:val="Hyperlink"/>
@@ -3114,7 +3114,7 @@
                 <w:noProof/>
                 <w:webHidden/>
               </w:rPr>
-              <w:instrText xml:space="preserve"> PAGEREF _Toc67358191 \h </w:instrText>
+              <w:instrText xml:space="preserve"> PAGEREF _Toc67884794 \h </w:instrText>
             </w:r>
             <w:r>
               <w:rPr>
@@ -3161,7 +3161,7 @@
               <w:lang w:eastAsia="hu-HU"/>
             </w:rPr>
           </w:pPr>
-          <w:hyperlink w:anchor="_Toc67358192" w:history="1">
+          <w:hyperlink w:anchor="_Toc67884795" w:history="1">
             <w:r>
               <w:rPr>
                 <w:rStyle w:val="Hyperlink"/>
@@ -3206,7 +3206,7 @@
                 <w:noProof/>
                 <w:webHidden/>
               </w:rPr>
-              <w:instrText xml:space="preserve"> PAGEREF _Toc67358192 \h </w:instrText>
+              <w:instrText xml:space="preserve"> PAGEREF _Toc67884795 \h </w:instrText>
             </w:r>
             <w:r>
               <w:rPr>
@@ -3250,7 +3250,7 @@
               <w:sz w:val="22"/>
             </w:rPr>
           </w:pPr>
-          <w:hyperlink w:anchor="_Toc67358193" w:history="1">
+          <w:hyperlink w:anchor="_Toc67884796" w:history="1">
             <w:r>
               <w:rPr>
                 <w:rStyle w:val="Hyperlink"/>
@@ -3292,7 +3292,7 @@
                 <w:noProof/>
                 <w:webHidden/>
               </w:rPr>
-              <w:instrText xml:space="preserve"> PAGEREF _Toc67358193 \h </w:instrText>
+              <w:instrText xml:space="preserve"> PAGEREF _Toc67884796 \h </w:instrText>
             </w:r>
             <w:r>
               <w:rPr>
@@ -3336,7 +3336,7 @@
               <w:sz w:val="22"/>
             </w:rPr>
           </w:pPr>
-          <w:hyperlink w:anchor="_Toc67358194" w:history="1">
+          <w:hyperlink w:anchor="_Toc67884797" w:history="1">
             <w:r>
               <w:rPr>
                 <w:rStyle w:val="Hyperlink"/>
@@ -3378,7 +3378,7 @@
                 <w:noProof/>
                 <w:webHidden/>
               </w:rPr>
-              <w:instrText xml:space="preserve"> PAGEREF _Toc67358194 \h </w:instrText>
+              <w:instrText xml:space="preserve"> PAGEREF _Toc67884797 \h </w:instrText>
             </w:r>
             <w:r>
               <w:rPr>
@@ -3422,7 +3422,7 @@
               <w:sz w:val="22"/>
             </w:rPr>
           </w:pPr>
-          <w:hyperlink w:anchor="_Toc67358195" w:history="1">
+          <w:hyperlink w:anchor="_Toc67884798" w:history="1">
             <w:r>
               <w:rPr>
                 <w:rStyle w:val="Hyperlink"/>
@@ -3464,7 +3464,7 @@
                 <w:noProof/>
                 <w:webHidden/>
               </w:rPr>
-              <w:instrText xml:space="preserve"> PAGEREF _Toc67358195 \h </w:instrText>
+              <w:instrText xml:space="preserve"> PAGEREF _Toc67884798 \h </w:instrText>
             </w:r>
             <w:r>
               <w:rPr>
@@ -3508,7 +3508,7 @@
               <w:sz w:val="22"/>
             </w:rPr>
           </w:pPr>
-          <w:hyperlink w:anchor="_Toc67358196" w:history="1">
+          <w:hyperlink w:anchor="_Toc67884799" w:history="1">
             <w:r>
               <w:rPr>
                 <w:rStyle w:val="Hyperlink"/>
@@ -3550,7 +3550,7 @@
                 <w:noProof/>
                 <w:webHidden/>
               </w:rPr>
-              <w:instrText xml:space="preserve"> PAGEREF _Toc67358196 \h </w:instrText>
+              <w:instrText xml:space="preserve"> PAGEREF _Toc67884799 \h </w:instrText>
             </w:r>
             <w:r>
               <w:rPr>
@@ -3594,7 +3594,7 @@
               <w:sz w:val="22"/>
             </w:rPr>
           </w:pPr>
-          <w:hyperlink w:anchor="_Toc67358197" w:history="1">
+          <w:hyperlink w:anchor="_Toc67884800" w:history="1">
             <w:r>
               <w:rPr>
                 <w:rStyle w:val="Hyperlink"/>
@@ -3636,7 +3636,7 @@
                 <w:noProof/>
                 <w:webHidden/>
               </w:rPr>
-              <w:instrText xml:space="preserve"> PAGEREF _Toc67358197 \h </w:instrText>
+              <w:instrText xml:space="preserve"> PAGEREF _Toc67884800 \h </w:instrText>
             </w:r>
             <w:r>
               <w:rPr>
@@ -3680,7 +3680,7 @@
               <w:sz w:val="22"/>
             </w:rPr>
           </w:pPr>
-          <w:hyperlink w:anchor="_Toc67358198" w:history="1">
+          <w:hyperlink w:anchor="_Toc67884801" w:history="1">
             <w:r>
               <w:rPr>
                 <w:rStyle w:val="Hyperlink"/>
@@ -3722,7 +3722,7 @@
                 <w:noProof/>
                 <w:webHidden/>
               </w:rPr>
-              <w:instrText xml:space="preserve"> PAGEREF _Toc67358198 \h </w:instrText>
+              <w:instrText xml:space="preserve"> PAGEREF _Toc67884801 \h </w:instrText>
             </w:r>
             <w:r>
               <w:rPr>
@@ -3769,7 +3769,7 @@
               <w:lang w:eastAsia="hu-HU"/>
             </w:rPr>
           </w:pPr>
-          <w:hyperlink w:anchor="_Toc67358199" w:history="1">
+          <w:hyperlink w:anchor="_Toc67884802" w:history="1">
             <w:r>
               <w:rPr>
                 <w:rStyle w:val="Hyperlink"/>
@@ -3814,7 +3814,7 @@
                 <w:noProof/>
                 <w:webHidden/>
               </w:rPr>
-              <w:instrText xml:space="preserve"> PAGEREF _Toc67358199 \h </w:instrText>
+              <w:instrText xml:space="preserve"> PAGEREF _Toc67884802 \h </w:instrText>
             </w:r>
             <w:r>
               <w:rPr>
@@ -3861,7 +3861,7 @@
               <w:lang w:eastAsia="hu-HU"/>
             </w:rPr>
           </w:pPr>
-          <w:hyperlink w:anchor="_Toc67358200" w:history="1">
+          <w:hyperlink w:anchor="_Toc67884803" w:history="1">
             <w:r>
               <w:rPr>
                 <w:rStyle w:val="Hyperlink"/>
@@ -3906,7 +3906,7 @@
                 <w:noProof/>
                 <w:webHidden/>
               </w:rPr>
-              <w:instrText xml:space="preserve"> PAGEREF _Toc67358200 \h </w:instrText>
+              <w:instrText xml:space="preserve"> PAGEREF _Toc67884803 \h </w:instrText>
             </w:r>
             <w:r>
               <w:rPr>
@@ -3950,7 +3950,7 @@
               <w:sz w:val="22"/>
             </w:rPr>
           </w:pPr>
-          <w:hyperlink w:anchor="_Toc67358201" w:history="1">
+          <w:hyperlink w:anchor="_Toc67884804" w:history="1">
             <w:r>
               <w:rPr>
                 <w:rStyle w:val="Hyperlink"/>
@@ -3992,7 +3992,7 @@
                 <w:noProof/>
                 <w:webHidden/>
               </w:rPr>
-              <w:instrText xml:space="preserve"> PAGEREF _Toc67358201 \h </w:instrText>
+              <w:instrText xml:space="preserve"> PAGEREF _Toc67884804 \h </w:instrText>
             </w:r>
             <w:r>
               <w:rPr>
@@ -4036,7 +4036,7 @@
               <w:sz w:val="22"/>
             </w:rPr>
           </w:pPr>
-          <w:hyperlink w:anchor="_Toc67358202" w:history="1">
+          <w:hyperlink w:anchor="_Toc67884805" w:history="1">
             <w:r>
               <w:rPr>
                 <w:rStyle w:val="Hyperlink"/>
@@ -4078,7 +4078,7 @@
                 <w:noProof/>
                 <w:webHidden/>
               </w:rPr>
-              <w:instrText xml:space="preserve"> PAGEREF _Toc67358202 \h </w:instrText>
+              <w:instrText xml:space="preserve"> PAGEREF _Toc67884805 \h </w:instrText>
             </w:r>
             <w:r>
               <w:rPr>
@@ -4122,7 +4122,7 @@
               <w:sz w:val="22"/>
             </w:rPr>
           </w:pPr>
-          <w:hyperlink w:anchor="_Toc67358203" w:history="1">
+          <w:hyperlink w:anchor="_Toc67884806" w:history="1">
             <w:r>
               <w:rPr>
                 <w:rStyle w:val="Hyperlink"/>
@@ -4164,7 +4164,7 @@
                 <w:noProof/>
                 <w:webHidden/>
               </w:rPr>
-              <w:instrText xml:space="preserve"> PAGEREF _Toc67358203 \h </w:instrText>
+              <w:instrText xml:space="preserve"> PAGEREF _Toc67884806 \h </w:instrText>
             </w:r>
             <w:r>
               <w:rPr>
@@ -4208,7 +4208,7 @@
               <w:sz w:val="22"/>
             </w:rPr>
           </w:pPr>
-          <w:hyperlink w:anchor="_Toc67358204" w:history="1">
+          <w:hyperlink w:anchor="_Toc67884807" w:history="1">
             <w:r>
               <w:rPr>
                 <w:rStyle w:val="Hyperlink"/>
@@ -4250,7 +4250,7 @@
                 <w:noProof/>
                 <w:webHidden/>
               </w:rPr>
-              <w:instrText xml:space="preserve"> PAGEREF _Toc67358204 \h </w:instrText>
+              <w:instrText xml:space="preserve"> PAGEREF _Toc67884807 \h </w:instrText>
             </w:r>
             <w:r>
               <w:rPr>
@@ -4294,7 +4294,7 @@
               <w:sz w:val="22"/>
             </w:rPr>
           </w:pPr>
-          <w:hyperlink w:anchor="_Toc67358205" w:history="1">
+          <w:hyperlink w:anchor="_Toc67884808" w:history="1">
             <w:r>
               <w:rPr>
                 <w:rStyle w:val="Hyperlink"/>
@@ -4336,7 +4336,7 @@
                 <w:noProof/>
                 <w:webHidden/>
               </w:rPr>
-              <w:instrText xml:space="preserve"> PAGEREF _Toc67358205 \h </w:instrText>
+              <w:instrText xml:space="preserve"> PAGEREF _Toc67884808 \h </w:instrText>
             </w:r>
             <w:r>
               <w:rPr>
@@ -4380,7 +4380,7 @@
               <w:sz w:val="22"/>
             </w:rPr>
           </w:pPr>
-          <w:hyperlink w:anchor="_Toc67358206" w:history="1">
+          <w:hyperlink w:anchor="_Toc67884809" w:history="1">
             <w:r>
               <w:rPr>
                 <w:rStyle w:val="Hyperlink"/>
@@ -4422,7 +4422,7 @@
                 <w:noProof/>
                 <w:webHidden/>
               </w:rPr>
-              <w:instrText xml:space="preserve"> PAGEREF _Toc67358206 \h </w:instrText>
+              <w:instrText xml:space="preserve"> PAGEREF _Toc67884809 \h </w:instrText>
             </w:r>
             <w:r>
               <w:rPr>
@@ -4466,7 +4466,7 @@
               <w:sz w:val="22"/>
             </w:rPr>
           </w:pPr>
-          <w:hyperlink w:anchor="_Toc67358207" w:history="1">
+          <w:hyperlink w:anchor="_Toc67884810" w:history="1">
             <w:r>
               <w:rPr>
                 <w:rStyle w:val="Hyperlink"/>
@@ -4508,7 +4508,7 @@
                 <w:noProof/>
                 <w:webHidden/>
               </w:rPr>
-              <w:instrText xml:space="preserve"> PAGEREF _Toc67358207 \h </w:instrText>
+              <w:instrText xml:space="preserve"> PAGEREF _Toc67884810 \h </w:instrText>
             </w:r>
             <w:r>
               <w:rPr>
@@ -4552,7 +4552,7 @@
               <w:sz w:val="22"/>
             </w:rPr>
           </w:pPr>
-          <w:hyperlink w:anchor="_Toc67358208" w:history="1">
+          <w:hyperlink w:anchor="_Toc67884811" w:history="1">
             <w:r>
               <w:rPr>
                 <w:rStyle w:val="Hyperlink"/>
@@ -4594,7 +4594,7 @@
                 <w:noProof/>
                 <w:webHidden/>
               </w:rPr>
-              <w:instrText xml:space="preserve"> PAGEREF _Toc67358208 \h </w:instrText>
+              <w:instrText xml:space="preserve"> PAGEREF _Toc67884811 \h </w:instrText>
             </w:r>
             <w:r>
               <w:rPr>
@@ -4638,7 +4638,7 @@
               <w:sz w:val="22"/>
             </w:rPr>
           </w:pPr>
-          <w:hyperlink w:anchor="_Toc67358209" w:history="1">
+          <w:hyperlink w:anchor="_Toc67884812" w:history="1">
             <w:r>
               <w:rPr>
                 <w:rStyle w:val="Hyperlink"/>
@@ -4680,7 +4680,7 @@
                 <w:noProof/>
                 <w:webHidden/>
               </w:rPr>
-              <w:instrText xml:space="preserve"> PAGEREF _Toc67358209 \h </w:instrText>
+              <w:instrText xml:space="preserve"> PAGEREF _Toc67884812 \h </w:instrText>
             </w:r>
             <w:r>
               <w:rPr>
@@ -4727,7 +4727,7 @@
               <w:lang w:eastAsia="hu-HU"/>
             </w:rPr>
           </w:pPr>
-          <w:hyperlink w:anchor="_Toc67358210" w:history="1">
+          <w:hyperlink w:anchor="_Toc67884813" w:history="1">
             <w:r>
               <w:rPr>
                 <w:rStyle w:val="Hyperlink"/>
@@ -4772,7 +4772,7 @@
                 <w:noProof/>
                 <w:webHidden/>
               </w:rPr>
-              <w:instrText xml:space="preserve"> PAGEREF _Toc67358210 \h </w:instrText>
+              <w:instrText xml:space="preserve"> PAGEREF _Toc67884813 \h </w:instrText>
             </w:r>
             <w:r>
               <w:rPr>
@@ -4819,7 +4819,7 @@
               <w:lang w:eastAsia="hu-HU"/>
             </w:rPr>
           </w:pPr>
-          <w:hyperlink w:anchor="_Toc67358211" w:history="1">
+          <w:hyperlink w:anchor="_Toc67884814" w:history="1">
             <w:r>
               <w:rPr>
                 <w:rStyle w:val="Hyperlink"/>
@@ -4864,7 +4864,7 @@
                 <w:noProof/>
                 <w:webHidden/>
               </w:rPr>
-              <w:instrText xml:space="preserve"> PAGEREF _Toc67358211 \h </w:instrText>
+              <w:instrText xml:space="preserve"> PAGEREF _Toc67884814 \h </w:instrText>
             </w:r>
             <w:r>
               <w:rPr>
@@ -4910,7 +4910,7 @@
               <w:lang w:eastAsia="hu-HU"/>
             </w:rPr>
           </w:pPr>
-          <w:hyperlink w:anchor="_Toc67358212" w:history="1">
+          <w:hyperlink w:anchor="_Toc67884815" w:history="1">
             <w:r>
               <w:rPr>
                 <w:rStyle w:val="Hyperlink"/>
@@ -4937,7 +4937,7 @@
                 <w:noProof/>
                 <w:webHidden/>
               </w:rPr>
-              <w:instrText xml:space="preserve"> PAGEREF _Toc67358212 \h </w:instrText>
+              <w:instrText xml:space="preserve"> PAGEREF _Toc67884815 \h </w:instrText>
             </w:r>
             <w:r>
               <w:rPr>
@@ -4983,7 +4983,7 @@
               <w:lang w:eastAsia="hu-HU"/>
             </w:rPr>
           </w:pPr>
-          <w:hyperlink w:anchor="_Toc67358213" w:history="1">
+          <w:hyperlink w:anchor="_Toc67884816" w:history="1">
             <w:r>
               <w:rPr>
                 <w:rStyle w:val="Hyperlink"/>
@@ -5010,7 +5010,7 @@
                 <w:noProof/>
                 <w:webHidden/>
               </w:rPr>
-              <w:instrText xml:space="preserve"> PAGEREF _Toc67358213 \h </w:instrText>
+              <w:instrText xml:space="preserve"> PAGEREF _Toc67884816 \h </w:instrText>
             </w:r>
             <w:r>
               <w:rPr>
@@ -5068,7 +5068,7 @@
           <w:numId w:val="0"/>
         </w:numPr>
       </w:pPr>
-      <w:bookmarkStart w:id="2" w:name="_Toc67358173"/>
+      <w:bookmarkStart w:id="2" w:name="_Toc67884776"/>
       <w:r>
         <w:lastRenderedPageBreak/>
         <w:t>Bevezetés</w:t>
@@ -5143,19 +5143,16 @@
         <w:t>a biztosítás</w:t>
       </w:r>
       <w:r>
-        <w:t xml:space="preserve">ában kiemelt szerepe van az </w:t>
-      </w:r>
-      <w:r>
-        <w:t xml:space="preserve">átfogó és </w:t>
-      </w:r>
-      <w:r>
-        <w:t>részletes</w:t>
-      </w:r>
-      <w:r>
-        <w:t xml:space="preserve"> tesztelés</w:t>
-      </w:r>
-      <w:r>
-        <w:t>ének</w:t>
+        <w:t xml:space="preserve">ában kiemelt szerepe van a </w:t>
+      </w:r>
+      <w:r>
+        <w:t xml:space="preserve">rendszeres és </w:t>
+      </w:r>
+      <w:r>
+        <w:t>átfogó tesztelés</w:t>
+      </w:r>
+      <w:r>
+        <w:t>nek</w:t>
       </w:r>
       <w:r>
         <w:t>.</w:t>
@@ -5164,156 +5161,183 @@
     <w:p>
       <w:r>
         <w:tab/>
-        <w:t>Az automatizálási rendszerek tesztelésé</w:t>
-      </w:r>
-      <w:r>
-        <w:t>nek</w:t>
-      </w:r>
-      <w:r>
-        <w:t xml:space="preserve"> több módszer</w:t>
-      </w:r>
-      <w:r>
-        <w:t>e</w:t>
-      </w:r>
-      <w:r>
-        <w:t xml:space="preserve"> is létezik</w:t>
-      </w:r>
-      <w:r>
-        <w:t>,</w:t>
+      </w:r>
+      <w:r>
+        <w:t xml:space="preserve">A </w:t>
+      </w:r>
+      <w:r>
+        <w:rPr>
+          <w:lang w:val="en-US"/>
+        </w:rPr>
+        <w:t>hardware-in-the-loop</w:t>
+      </w:r>
+      <w:r>
+        <w:t xml:space="preserve"> (HIL) </w:t>
+      </w:r>
+      <w:r>
+        <w:t xml:space="preserve">tesztelés egyike azon módszereknek, amelyek az ipari automatizálásban </w:t>
+      </w:r>
+      <w:r>
+        <w:t>is jól alkalmazhatók tesztelési és fejlesztési cél</w:t>
+      </w:r>
+      <w:r>
+        <w:t>okra</w:t>
+      </w:r>
+      <w:r>
+        <w:t>.</w:t>
       </w:r>
       <w:r>
         <w:t xml:space="preserve"> </w:t>
       </w:r>
       <w:r>
-        <w:t>a</w:t>
+        <w:t xml:space="preserve">Ez a fajta eljárás a vizsgált eszközt </w:t>
+      </w:r>
+      <w:r>
+        <w:t xml:space="preserve">olyan fizikai környezetben működteti, amelynek jeleit egy virtuális rendszer biztosítja oly módon, hogy az a valós rendszerrel megegyező </w:t>
+      </w:r>
+      <w:r>
+        <w:t>módon viselkedjen</w:t>
+      </w:r>
+      <w:r>
+        <w:t xml:space="preserve">. </w:t>
+      </w:r>
+      <w:r>
+        <w:t>Így</w:t>
+      </w:r>
+      <w:r>
+        <w:t xml:space="preserve"> nem csak költséghatékonyabbá tehető a tesztelés, hiszen nincs szükség egy valódi rendszerre, de olyan szélsőséges körülmények </w:t>
+      </w:r>
+      <w:r>
+        <w:t>tesztelését is lehetővé teszi</w:t>
+      </w:r>
+      <w:r>
+        <w:t>, amelyeknek a valóságban akár</w:t>
+      </w:r>
+      <w:r>
+        <w:t xml:space="preserve"> súlyos anyagi károkkal járó vagy</w:t>
+      </w:r>
+      <w:r>
+        <w:t xml:space="preserve"> emberéleteket is követelő következményei lehetnek</w:t>
+      </w:r>
+      <w:r>
+        <w:t xml:space="preserve">, ha </w:t>
+      </w:r>
+      <w:r>
+        <w:t>egy</w:t>
+      </w:r>
+      <w:r>
+        <w:t xml:space="preserve"> teszt elbuk</w:t>
+      </w:r>
+      <w:r>
+        <w:t>ik</w:t>
+      </w:r>
+      <w:r>
+        <w:t>.</w:t>
+      </w:r>
+    </w:p>
+    <w:p>
+      <w:r>
+        <w:tab/>
+      </w:r>
+      <w:r>
+        <w:t xml:space="preserve">Ez a </w:t>
+      </w:r>
+      <w:r>
+        <w:t xml:space="preserve">dolgozat egy összetettebb ipari folyamat segítségével törekszik a HIL tesztelés és a HIL szimulátorok működésének </w:t>
+      </w:r>
+      <w:r>
+        <w:t xml:space="preserve">a </w:t>
+      </w:r>
+      <w:r>
+        <w:t xml:space="preserve">gyakorlati bemutatására. </w:t>
+      </w:r>
+      <w:r>
+        <w:t>Ennek érdekében a</w:t>
+      </w:r>
+      <w:r>
+        <w:t xml:space="preserve">z első fejezetben először </w:t>
+      </w:r>
+      <w:r>
+        <w:t xml:space="preserve">azok a hardverek és </w:t>
+      </w:r>
+      <w:r>
+        <w:t>szoftverek</w:t>
       </w:r>
       <w:r>
         <w:t xml:space="preserve"> </w:t>
       </w:r>
       <w:r>
-        <w:t>jelen diplomamunka központi témáját jelent</w:t>
-      </w:r>
-      <w:r>
-        <w:t>ő</w:t>
+        <w:t>kerülnek</w:t>
       </w:r>
       <w:r>
         <w:t xml:space="preserve"> </w:t>
       </w:r>
       <w:r>
-        <w:t>HIL</w:t>
-      </w:r>
-      <w:r>
-        <w:t xml:space="preserve"> teszte</w:t>
-      </w:r>
-      <w:r>
-        <w:t>lés</w:t>
+        <w:t>bemutatásra</w:t>
+      </w:r>
+      <w:r>
+        <w:t>, amelyek a feladat</w:t>
+      </w:r>
+      <w:r>
+        <w:t>ok</w:t>
+      </w:r>
+      <w:r>
+        <w:t xml:space="preserve"> megoldásához lettek felhasználva.</w:t>
       </w:r>
       <w:r>
         <w:t xml:space="preserve"> </w:t>
       </w:r>
       <w:r>
-        <w:t xml:space="preserve">pedig </w:t>
-      </w:r>
-      <w:r>
-        <w:t>ezen módszerek egyike</w:t>
-      </w:r>
-      <w:r>
-        <w:t xml:space="preserve">. </w:t>
-      </w:r>
-      <w:r>
-        <w:t xml:space="preserve">Ez a fajta eljárás a vizsgált eszközt, </w:t>
-      </w:r>
-      <w:r>
-        <w:t xml:space="preserve">olyan fizikai környezetben működteti, amelynek jeleit egy virtuális rendszer biztosítja oly módon, hogy az a valós rendszerrel megegyező </w:t>
-      </w:r>
-      <w:r>
-        <w:t>módon viselkedjen</w:t>
-      </w:r>
-      <w:r>
-        <w:t xml:space="preserve">. </w:t>
-      </w:r>
-      <w:r>
-        <w:t>Így</w:t>
-      </w:r>
-      <w:r>
-        <w:t xml:space="preserve"> nem csak költséghatékonyabbá tehető a tesztelés, hiszen nincs szükség egy valódi rendszerre, de olyan szélsőséges körülmények </w:t>
-      </w:r>
-      <w:r>
-        <w:t>tesztelését is lehetővé teszi</w:t>
-      </w:r>
-      <w:r>
-        <w:t>, amelyeknek a valóságban akár</w:t>
-      </w:r>
-      <w:r>
-        <w:t xml:space="preserve"> súlyos anyagi károkkal járó vagy</w:t>
-      </w:r>
-      <w:r>
-        <w:t xml:space="preserve"> emberéleteket is követelő következményei lehetnek </w:t>
-      </w:r>
-      <w:r>
-        <w:t>egy</w:t>
-      </w:r>
-      <w:r>
-        <w:t xml:space="preserve"> teszt elbuk</w:t>
-      </w:r>
-      <w:r>
-        <w:t>ásakor</w:t>
-      </w:r>
-      <w:r>
-        <w:t>.</w:t>
-      </w:r>
-    </w:p>
-    <w:p>
-      <w:r>
-        <w:tab/>
-        <w:t xml:space="preserve">A HIL szimulátoroknak jellemzően van egy hardveres része, amelyik fizikailag összekapcsolódik a vizsgált eszközzel és képes mindazoknak a jeleknek az előállítására, amelyikkel a vizsgált eszköz a végleges környezetében is találkozni fog, és van egy szoftveres része, amelyik a </w:t>
-      </w:r>
-      <w:r>
-        <w:t>szimulációért felel.</w:t>
-      </w:r>
-      <w:r>
-        <w:t xml:space="preserve"> A fejlesztéshez biztosított HIL szimulátor  </w:t>
-      </w:r>
-    </w:p>
-    <w:p/>
-    <w:p>
-      <w:r>
-        <w:tab/>
-      </w:r>
-      <w:r>
-        <w:t xml:space="preserve">Tekintettel arra, hogy a fejlesztéshez biztosított HIL szimulátor szoftverének megismerése és tanulmányozása </w:t>
-      </w:r>
-      <w:r>
-        <w:t>Görbedi Ákos</w:t>
-      </w:r>
-      <w:r>
-        <w:t xml:space="preserve"> kollégával folytatott közös munka keretében zajlott és az ismertetése az ő diplomamunkájának a jelentős részét képezi, jelen diplomamunka e tekintetben csak az animációkészítés lehetőségeit ismerteti. A fókusz sokkal inkább az </w:t>
-      </w:r>
-      <w:r>
-        <w:t>emulált ipari folyamat</w:t>
-      </w:r>
-      <w:r>
-        <w:t>nak az</w:t>
-      </w:r>
-      <w:r>
-        <w:t xml:space="preserve"> ezen és az alternatív eszközö</w:t>
-      </w:r>
-      <w:r>
-        <w:t>kön</w:t>
-      </w:r>
-      <w:r>
-        <w:t xml:space="preserve"> történő megvalósításán van, illetve magának az alternatívának a kidolgozásán</w:t>
-      </w:r>
-      <w:r>
-        <w:t xml:space="preserve"> van.</w:t>
-      </w:r>
-    </w:p>
-    <w:p/>
+        <w:t>Ezt követi az emulálni kívánt ipari folyamat rövid bemutatása a második fejezetben.</w:t>
+      </w:r>
+      <w:r>
+        <w:t xml:space="preserve"> A harmadik fejezet a HIL szimulátor szoftverével történő </w:t>
+      </w:r>
+      <w:r>
+        <w:t>animáció</w:t>
+      </w:r>
+      <w:r>
+        <w:t xml:space="preserve">készítésre korlátozódik, ugyanis </w:t>
+      </w:r>
+      <w:r>
+        <w:t xml:space="preserve">a HIL szimulátor megismerése </w:t>
+      </w:r>
+      <w:r>
+        <w:t>Görbedi Ákos kollégával közösen folytatott munka</w:t>
+      </w:r>
+      <w:r>
+        <w:t xml:space="preserve"> volt, és az ő diplomamunkája részletesen ismerteti ugyanennek a szoftvernek a használatát.</w:t>
+      </w:r>
+      <w:r>
+        <w:t xml:space="preserve"> </w:t>
+      </w:r>
+      <w:r>
+        <w:t>Az emulált ipari folyamatnak a megvalósítása a negyedik fejezetben kerül bemutatásra, míg a bemutatott megvalósítást is érintő hordozhatósági probléma és annak megoldása az ötödik fejezetben kerül ismertetésre.</w:t>
+      </w:r>
+      <w:r>
+        <w:t xml:space="preserve"> </w:t>
+      </w:r>
+      <w:r>
+        <w:t xml:space="preserve">Végezetül bemutatásra kerül az emulált ipari folyamat alternatív megvalósítása és a </w:t>
+      </w:r>
+      <w:r>
+        <w:t xml:space="preserve">HIL </w:t>
+      </w:r>
+      <w:r>
+        <w:t>szimulátor hardverének helyettesítő elektronikája a hatodik és a hetedik fejezet</w:t>
+      </w:r>
+      <w:r>
+        <w:t>ek</w:t>
+      </w:r>
+      <w:r>
+        <w:t>ben. A feladat kidolgozása közben megszerzett tapasztalatok és az elért eredmények a nyolcadik fejezetben kerülnek összefoglalásra.</w:t>
+      </w:r>
+    </w:p>
     <w:p>
       <w:pPr>
         <w:pStyle w:val="Heading1"/>
       </w:pPr>
-      <w:bookmarkStart w:id="3" w:name="_Toc67358174"/>
+      <w:bookmarkStart w:id="3" w:name="_Toc67884777"/>
       <w:r>
         <w:lastRenderedPageBreak/>
         <w:t>Felhasznált hardverek és szoftverek</w:t>
@@ -5322,9 +5346,86 @@
     </w:p>
     <w:p>
       <w:pPr>
+        <w:ind w:firstLine="432"/>
+      </w:pPr>
+      <w:r>
+        <w:t>A feladatok megoldásához számos hardver és szoftver került felhasználásra, amelyek a főbb feladatok szerint jól csoportosíthatók.</w:t>
+      </w:r>
+      <w:r>
+        <w:t xml:space="preserve"> Az ipari folyamat emulálásához a HIL szimulátor szoftvere és hardve</w:t>
+      </w:r>
+      <w:r>
+        <w:t>re</w:t>
+      </w:r>
+      <w:r>
+        <w:t xml:space="preserve"> lettek igénybe véve, míg az irányításhoz egy </w:t>
+      </w:r>
+      <w:r>
+        <w:t>Omron</w:t>
+      </w:r>
+      <w:r>
+        <w:t xml:space="preserve"> PLC és a programozását lehetővé tevő programozószoftver.</w:t>
+      </w:r>
+      <w:r>
+        <w:t xml:space="preserve"> A HIL szimulátor technológiájának visszafejtéséhez elsősorban egy olyan szoftver került felhasználásra, amelyik képe</w:t>
+      </w:r>
+      <w:r>
+        <w:t>s</w:t>
+      </w:r>
+      <w:r>
+        <w:t xml:space="preserve"> a PC és az </w:t>
+      </w:r>
+      <w:r>
+        <w:t>I/O interfész</w:t>
+      </w:r>
+      <w:r>
+        <w:t xml:space="preserve"> közötti kommunikáció lehallgatására, majd egy fejlesztőlap a hozzá tartozó fejlesztőkörnyezettel a kommunikáció megfigyeléséből levont következtetések igazolására.</w:t>
+      </w:r>
+      <w:r>
+        <w:t xml:space="preserve"> Az alternatív HIL szimulátor</w:t>
+      </w:r>
+      <w:r>
+        <w:t xml:space="preserve"> </w:t>
+      </w:r>
+      <w:r>
+        <w:t xml:space="preserve">és az ipari folyamat </w:t>
+      </w:r>
+      <w:r>
+        <w:t xml:space="preserve">alternatív </w:t>
+      </w:r>
+      <w:r>
+        <w:t>emulálásának megvalósításá</w:t>
+      </w:r>
+      <w:r>
+        <w:t>ra</w:t>
+      </w:r>
+      <w:r>
+        <w:t xml:space="preserve"> a feladatok megoldás</w:t>
+      </w:r>
+      <w:r>
+        <w:t>akor</w:t>
+      </w:r>
+      <w:r>
+        <w:t xml:space="preserve"> legnépszerűbbnek számító </w:t>
+      </w:r>
+      <w:r>
+        <w:t>fejlesztő</w:t>
+      </w:r>
+      <w:r>
+        <w:t>környezetek</w:t>
+      </w:r>
+      <w:r>
+        <w:t xml:space="preserve"> és tervezőszoftverek lettek </w:t>
+      </w:r>
+      <w:r>
+        <w:t>felhasználva.</w:t>
+      </w:r>
+    </w:p>
+    <w:p>
+      <w:pPr>
         <w:pStyle w:val="Heading2"/>
       </w:pPr>
-      <w:bookmarkStart w:id="4" w:name="_Toc67358175"/>
+      <w:bookmarkStart w:id="4" w:name="_Toc67884778"/>
       <w:r>
         <w:t>Az ipari folyamat emulálásának eszközei</w:t>
       </w:r>
@@ -5334,7 +5435,7 @@
       <w:pPr>
         <w:pStyle w:val="Heading3"/>
       </w:pPr>
-      <w:bookmarkStart w:id="5" w:name="_Toc67358176"/>
+      <w:bookmarkStart w:id="5" w:name="_Toc67884779"/>
       <w:r>
         <w:t xml:space="preserve">A </w:t>
       </w:r>
@@ -5347,7 +5448,7 @@
       <w:pPr>
         <w:pStyle w:val="Heading3"/>
       </w:pPr>
-      <w:bookmarkStart w:id="6" w:name="_Toc67358177"/>
+      <w:bookmarkStart w:id="6" w:name="_Toc67884780"/>
       <w:r>
         <w:t xml:space="preserve">A </w:t>
       </w:r>
@@ -5360,7 +5461,7 @@
       <w:pPr>
         <w:pStyle w:val="Heading3"/>
       </w:pPr>
-      <w:bookmarkStart w:id="7" w:name="_Toc67358178"/>
+      <w:bookmarkStart w:id="7" w:name="_Toc67884781"/>
       <w:r>
         <w:t xml:space="preserve">A </w:t>
       </w:r>
@@ -5376,7 +5477,7 @@
       <w:pPr>
         <w:pStyle w:val="Heading2"/>
       </w:pPr>
-      <w:bookmarkStart w:id="8" w:name="_Toc67358179"/>
+      <w:bookmarkStart w:id="8" w:name="_Toc67884782"/>
       <w:r>
         <w:t xml:space="preserve">Az ipari folyamat </w:t>
       </w:r>
@@ -5392,7 +5493,7 @@
       <w:pPr>
         <w:pStyle w:val="Heading3"/>
       </w:pPr>
-      <w:bookmarkStart w:id="9" w:name="_Toc67358180"/>
+      <w:bookmarkStart w:id="9" w:name="_Toc67884783"/>
       <w:r>
         <w:t xml:space="preserve">Az </w:t>
       </w:r>
@@ -5411,7 +5512,7 @@
       <w:pPr>
         <w:pStyle w:val="Heading3"/>
       </w:pPr>
-      <w:bookmarkStart w:id="10" w:name="_Toc67358181"/>
+      <w:bookmarkStart w:id="10" w:name="_Toc67884784"/>
       <w:r>
         <w:t xml:space="preserve">A </w:t>
       </w:r>
@@ -5430,7 +5531,7 @@
       <w:pPr>
         <w:pStyle w:val="Heading2"/>
       </w:pPr>
-      <w:bookmarkStart w:id="11" w:name="_Toc67358182"/>
+      <w:bookmarkStart w:id="11" w:name="_Toc67884785"/>
       <w:r>
         <w:t xml:space="preserve">A </w:t>
       </w:r>
@@ -5446,7 +5547,7 @@
       <w:pPr>
         <w:pStyle w:val="Heading3"/>
       </w:pPr>
-      <w:bookmarkStart w:id="12" w:name="_Toc67358183"/>
+      <w:bookmarkStart w:id="12" w:name="_Toc67884786"/>
       <w:r>
         <w:t xml:space="preserve">Az </w:t>
       </w:r>
@@ -5459,7 +5560,7 @@
       <w:pPr>
         <w:pStyle w:val="Heading3"/>
       </w:pPr>
-      <w:bookmarkStart w:id="13" w:name="_Toc67358184"/>
+      <w:bookmarkStart w:id="13" w:name="_Toc67884787"/>
       <w:r>
         <w:t>A</w:t>
       </w:r>
@@ -5472,7 +5573,7 @@
       <w:pPr>
         <w:pStyle w:val="Heading3"/>
       </w:pPr>
-      <w:bookmarkStart w:id="14" w:name="_Toc67358185"/>
+      <w:bookmarkStart w:id="14" w:name="_Toc67884788"/>
       <w:r>
         <w:t xml:space="preserve">A </w:t>
       </w:r>
@@ -5491,7 +5592,7 @@
       <w:pPr>
         <w:pStyle w:val="Heading2"/>
       </w:pPr>
-      <w:bookmarkStart w:id="15" w:name="_Toc67358186"/>
+      <w:bookmarkStart w:id="15" w:name="_Toc67884789"/>
       <w:r>
         <w:t>Az alternatív emuláció megvalósításának eszközei</w:t>
       </w:r>
@@ -5501,7 +5602,7 @@
       <w:pPr>
         <w:pStyle w:val="Heading3"/>
       </w:pPr>
-      <w:bookmarkStart w:id="16" w:name="_Toc67358187"/>
+      <w:bookmarkStart w:id="16" w:name="_Toc67884790"/>
       <w:r>
         <w:t xml:space="preserve">A </w:t>
       </w:r>
@@ -5514,12 +5615,20 @@
       <w:pPr>
         <w:pStyle w:val="Heading3"/>
       </w:pPr>
-      <w:bookmarkStart w:id="17" w:name="_Toc67358188"/>
+      <w:bookmarkStart w:id="17" w:name="_Toc67884791"/>
       <w:r>
         <w:t xml:space="preserve">Az </w:t>
       </w:r>
       <w:r>
-        <w:t>Altium Designer elektronikai tervező szoftver</w:t>
+        <w:t xml:space="preserve">Altium </w:t>
+      </w:r>
+      <w:proofErr w:type="spellStart"/>
+      <w:r>
+        <w:t>Designer</w:t>
+      </w:r>
+      <w:proofErr w:type="spellEnd"/>
+      <w:r>
+        <w:t xml:space="preserve"> elektronikai tervezőszoftver</w:t>
       </w:r>
       <w:bookmarkEnd w:id="17"/>
     </w:p>
@@ -5527,7 +5636,7 @@
       <w:pPr>
         <w:pStyle w:val="Heading3"/>
       </w:pPr>
-      <w:bookmarkStart w:id="18" w:name="_Toc67358189"/>
+      <w:bookmarkStart w:id="18" w:name="_Toc67884792"/>
       <w:r>
         <w:t xml:space="preserve">Az </w:t>
       </w:r>
@@ -5547,7 +5656,7 @@
       <w:pPr>
         <w:pStyle w:val="Heading1"/>
       </w:pPr>
-      <w:bookmarkStart w:id="19" w:name="_Toc67358190"/>
+      <w:bookmarkStart w:id="19" w:name="_Toc67884793"/>
       <w:r>
         <w:lastRenderedPageBreak/>
         <w:t>Az emulálni kívánt ipari folyamat</w:t>
@@ -5558,7 +5667,7 @@
       <w:pPr>
         <w:pStyle w:val="Heading1"/>
       </w:pPr>
-      <w:bookmarkStart w:id="20" w:name="_Toc67358191"/>
+      <w:bookmarkStart w:id="20" w:name="_Toc67884794"/>
       <w:r>
         <w:lastRenderedPageBreak/>
         <w:t>Interaktív vizualizáció</w:t>
@@ -5573,7 +5682,7 @@
       <w:pPr>
         <w:pStyle w:val="Heading1"/>
       </w:pPr>
-      <w:bookmarkStart w:id="21" w:name="_Toc67358192"/>
+      <w:bookmarkStart w:id="21" w:name="_Toc67884795"/>
       <w:r>
         <w:lastRenderedPageBreak/>
         <w:t>Az ipari folyamat</w:t>
@@ -5587,7 +5696,7 @@
       <w:pPr>
         <w:pStyle w:val="Heading2"/>
       </w:pPr>
-      <w:bookmarkStart w:id="22" w:name="_Toc67358193"/>
+      <w:bookmarkStart w:id="22" w:name="_Toc67884796"/>
       <w:r>
         <w:t>Az emuláció megvalósításának bemutatása</w:t>
       </w:r>
@@ -5597,7 +5706,7 @@
       <w:pPr>
         <w:pStyle w:val="Heading3"/>
       </w:pPr>
-      <w:bookmarkStart w:id="23" w:name="_Toc67358194"/>
+      <w:bookmarkStart w:id="23" w:name="_Toc67884797"/>
       <w:r>
         <w:t>A robotok és a futószalagok vizualizációja FAB segítségével</w:t>
       </w:r>
@@ -5607,7 +5716,7 @@
       <w:pPr>
         <w:pStyle w:val="Heading3"/>
       </w:pPr>
-      <w:bookmarkStart w:id="24" w:name="_Toc67358195"/>
+      <w:bookmarkStart w:id="24" w:name="_Toc67884798"/>
       <w:r>
         <w:t>A robotok mozgatása</w:t>
       </w:r>
@@ -5617,7 +5726,7 @@
       <w:pPr>
         <w:pStyle w:val="Heading3"/>
       </w:pPr>
-      <w:bookmarkStart w:id="25" w:name="_Toc67358196"/>
+      <w:bookmarkStart w:id="25" w:name="_Toc67884799"/>
       <w:r>
         <w:t>A karosszériák mozgatása</w:t>
       </w:r>
@@ -5627,7 +5736,7 @@
       <w:pPr>
         <w:pStyle w:val="Heading3"/>
       </w:pPr>
-      <w:bookmarkStart w:id="26" w:name="_Toc67358197"/>
+      <w:bookmarkStart w:id="26" w:name="_Toc67884800"/>
       <w:r>
         <w:t>A cellák ellenőrzőlogikái</w:t>
       </w:r>
@@ -5637,7 +5746,7 @@
       <w:pPr>
         <w:pStyle w:val="Heading2"/>
       </w:pPr>
-      <w:bookmarkStart w:id="27" w:name="_Toc67358198"/>
+      <w:bookmarkStart w:id="27" w:name="_Toc67884801"/>
       <w:r>
         <w:t>Az irányítás megvalósításának bemutatása</w:t>
       </w:r>
@@ -5647,7 +5756,7 @@
       <w:pPr>
         <w:pStyle w:val="Heading1"/>
       </w:pPr>
-      <w:bookmarkStart w:id="28" w:name="_Toc67358199"/>
+      <w:bookmarkStart w:id="28" w:name="_Toc67884802"/>
       <w:r>
         <w:lastRenderedPageBreak/>
         <w:t>A BORIS projektek hordozhatósági problémáj</w:t>
@@ -5664,7 +5773,7 @@
       <w:pPr>
         <w:pStyle w:val="Heading1"/>
       </w:pPr>
-      <w:bookmarkStart w:id="29" w:name="_Toc67358200"/>
+      <w:bookmarkStart w:id="29" w:name="_Toc67884803"/>
       <w:r>
         <w:lastRenderedPageBreak/>
         <w:t>Az ipari folyamat emulálásának alternatív megoldása</w:t>
@@ -5675,7 +5784,7 @@
       <w:pPr>
         <w:pStyle w:val="Heading2"/>
       </w:pPr>
-      <w:bookmarkStart w:id="30" w:name="_Toc67358201"/>
+      <w:bookmarkStart w:id="30" w:name="_Toc67884804"/>
       <w:r>
         <w:t xml:space="preserve">Az </w:t>
       </w:r>
@@ -5697,7 +5806,7 @@
       <w:pPr>
         <w:pStyle w:val="Heading3"/>
       </w:pPr>
-      <w:bookmarkStart w:id="31" w:name="_Toc67358202"/>
+      <w:bookmarkStart w:id="31" w:name="_Toc67884805"/>
       <w:r>
         <w:t>BORIS és az I/O interfész közötti kommunikáció</w:t>
       </w:r>
@@ -5710,7 +5819,7 @@
       <w:pPr>
         <w:pStyle w:val="Heading3"/>
       </w:pPr>
-      <w:bookmarkStart w:id="32" w:name="_Toc67358203"/>
+      <w:bookmarkStart w:id="32" w:name="_Toc67884806"/>
       <w:r>
         <w:t xml:space="preserve">Az </w:t>
       </w:r>
@@ -5726,7 +5835,7 @@
       <w:pPr>
         <w:pStyle w:val="Heading3"/>
       </w:pPr>
-      <w:bookmarkStart w:id="33" w:name="_Toc67358204"/>
+      <w:bookmarkStart w:id="33" w:name="_Toc67884807"/>
       <w:r>
         <w:t>Az I/O interfész</w:t>
       </w:r>
@@ -5739,7 +5848,7 @@
       <w:pPr>
         <w:pStyle w:val="Heading2"/>
       </w:pPr>
-      <w:bookmarkStart w:id="34" w:name="_Toc67358205"/>
+      <w:bookmarkStart w:id="34" w:name="_Toc67884808"/>
       <w:r>
         <w:t>Az emuláció megvalósítása alternatív eszközökkel</w:t>
       </w:r>
@@ -5749,7 +5858,7 @@
       <w:pPr>
         <w:pStyle w:val="Heading3"/>
       </w:pPr>
-      <w:bookmarkStart w:id="35" w:name="_Toc67358206"/>
+      <w:bookmarkStart w:id="35" w:name="_Toc67884809"/>
       <w:r>
         <w:t>A karosszériák mozgatása</w:t>
       </w:r>
@@ -5759,7 +5868,7 @@
       <w:pPr>
         <w:pStyle w:val="Heading3"/>
       </w:pPr>
-      <w:bookmarkStart w:id="36" w:name="_Toc67358207"/>
+      <w:bookmarkStart w:id="36" w:name="_Toc67884810"/>
       <w:r>
         <w:t>A futószalagok megvalósítása és működtetése</w:t>
       </w:r>
@@ -5769,7 +5878,7 @@
       <w:pPr>
         <w:pStyle w:val="Heading3"/>
       </w:pPr>
-      <w:bookmarkStart w:id="37" w:name="_Toc67358208"/>
+      <w:bookmarkStart w:id="37" w:name="_Toc67884811"/>
       <w:r>
         <w:t>A daru megvalósítása és működtetése</w:t>
       </w:r>
@@ -5779,7 +5888,7 @@
       <w:pPr>
         <w:pStyle w:val="Heading3"/>
       </w:pPr>
-      <w:bookmarkStart w:id="38" w:name="_Toc67358209"/>
+      <w:bookmarkStart w:id="38" w:name="_Toc67884812"/>
       <w:r>
         <w:t>A robotok megvalósítása és működtetése</w:t>
       </w:r>
@@ -5789,7 +5898,7 @@
       <w:pPr>
         <w:pStyle w:val="Heading1"/>
       </w:pPr>
-      <w:bookmarkStart w:id="39" w:name="_Toc67358210"/>
+      <w:bookmarkStart w:id="39" w:name="_Toc67884813"/>
       <w:r>
         <w:lastRenderedPageBreak/>
         <w:t>Az I/O interfészt helyettesítő elektronika</w:t>
@@ -5800,14 +5909,14 @@
       <w:pPr>
         <w:pStyle w:val="Heading1"/>
       </w:pPr>
-      <w:bookmarkStart w:id="40" w:name="_Toc67358211"/>
+      <w:bookmarkStart w:id="40" w:name="_Toc67884814"/>
       <w:r>
         <w:lastRenderedPageBreak/>
         <w:t>Konklúzió</w:t>
       </w:r>
       <w:bookmarkEnd w:id="40"/>
     </w:p>
-    <w:bookmarkStart w:id="41" w:name="_Toc67358212" w:displacedByCustomXml="next"/>
+    <w:bookmarkStart w:id="41" w:name="_Toc67884815" w:displacedByCustomXml="next"/>
     <w:sdt>
       <w:sdtPr>
         <w:rPr>
@@ -5884,7 +5993,7 @@
           <w:numId w:val="0"/>
         </w:numPr>
       </w:pPr>
-      <w:bookmarkStart w:id="42" w:name="_Toc67358213"/>
+      <w:bookmarkStart w:id="42" w:name="_Toc67884816"/>
       <w:r>
         <w:lastRenderedPageBreak/>
         <w:t>Nyilatkozat</w:t>

</xml_diff>

<commit_message>
Started to write about the used HIL simulator.
</commit_message>
<xml_diff>
--- a/documentation/chapters.docx
+++ b/documentation/chapters.docx
@@ -1401,7 +1401,6 @@
           <w:docPartUnique/>
         </w:docPartObj>
       </w:sdtPr>
-      <w:sdtEndPr/>
       <w:sdtContent>
         <w:p>
           <w:pPr>
@@ -5193,10 +5192,22 @@
         <w:t xml:space="preserve">Ez a fajta eljárás a vizsgált eszközt </w:t>
       </w:r>
       <w:r>
-        <w:t xml:space="preserve">olyan fizikai környezetben működteti, amelynek jeleit egy virtuális rendszer biztosítja oly módon, hogy az a valós rendszerrel megegyező </w:t>
-      </w:r>
-      <w:r>
-        <w:t>módon viselkedjen</w:t>
+        <w:t xml:space="preserve">olyan fizikai környezetben működteti, amelynek </w:t>
+      </w:r>
+      <w:r>
+        <w:t xml:space="preserve">a </w:t>
+      </w:r>
+      <w:r>
+        <w:t>jeleit egy virtuális rendszer biztosítja oly módon, hogy az</w:t>
+      </w:r>
+      <w:r>
+        <w:t>ok</w:t>
+      </w:r>
+      <w:r>
+        <w:t xml:space="preserve"> a valós rendszerrel megegyező</w:t>
+      </w:r>
+      <w:r>
+        <w:t>nek tűnjenek</w:t>
       </w:r>
       <w:r>
         <w:t xml:space="preserve">. </w:t>
@@ -5243,13 +5254,28 @@
         <w:t xml:space="preserve">Ez a </w:t>
       </w:r>
       <w:r>
-        <w:t xml:space="preserve">dolgozat egy összetettebb ipari folyamat segítségével törekszik a HIL tesztelés és a HIL szimulátorok működésének </w:t>
+        <w:t xml:space="preserve">dolgozat egy összetettebb ipari folyamat segítségével </w:t>
+      </w:r>
+      <w:r>
+        <w:t>mutatja be</w:t>
+      </w:r>
+      <w:r>
+        <w:t xml:space="preserve"> a HIL tesztelés és a HIL szimulátorok működésé</w:t>
+      </w:r>
+      <w:r>
+        <w:t>t</w:t>
+      </w:r>
+      <w:r>
+        <w:t xml:space="preserve"> </w:t>
       </w:r>
       <w:r>
         <w:t xml:space="preserve">a </w:t>
       </w:r>
       <w:r>
-        <w:t xml:space="preserve">gyakorlati bemutatására. </w:t>
+        <w:t>gyakorlatban</w:t>
+      </w:r>
+      <w:r>
+        <w:t xml:space="preserve">. </w:t>
       </w:r>
       <w:r>
         <w:t>Ennek érdekében a</w:t>
@@ -5282,7 +5308,13 @@
         <w:t>ok</w:t>
       </w:r>
       <w:r>
-        <w:t xml:space="preserve"> megoldásához lettek felhasználva.</w:t>
+        <w:t xml:space="preserve"> megoldásához lettek </w:t>
+      </w:r>
+      <w:r>
+        <w:t>fel</w:t>
+      </w:r>
+      <w:r>
+        <w:t>használva.</w:t>
       </w:r>
       <w:r>
         <w:t xml:space="preserve"> </w:t>
@@ -5303,7 +5335,13 @@
         <w:t xml:space="preserve">a HIL szimulátor megismerése </w:t>
       </w:r>
       <w:r>
-        <w:t>Görbedi Ákos kollégával közösen folytatott munka</w:t>
+        <w:t xml:space="preserve">Görbedi Ákos kollégával közösen </w:t>
+      </w:r>
+      <w:r>
+        <w:t>végzett</w:t>
+      </w:r>
+      <w:r>
+        <w:t xml:space="preserve"> munka</w:t>
       </w:r>
       <w:r>
         <w:t xml:space="preserve"> volt, és az ő diplomamunkája részletesen ismerteti ugyanennek a szoftvernek a használatát.</w:t>
@@ -5315,10 +5353,7 @@
         <w:t>Az emulált ipari folyamatnak a megvalósítása a negyedik fejezetben kerül bemutatásra, míg a bemutatott megvalósítást is érintő hordozhatósági probléma és annak megoldása az ötödik fejezetben kerül ismertetésre.</w:t>
       </w:r>
       <w:r>
-        <w:t xml:space="preserve"> </w:t>
-      </w:r>
-      <w:r>
-        <w:t xml:space="preserve">Végezetül bemutatásra kerül az emulált ipari folyamat alternatív megvalósítása és a </w:t>
+        <w:t xml:space="preserve"> Végezetül bemutatásra kerül az emulált ipari folyamat alternatív megvalósítása és a </w:t>
       </w:r>
       <w:r>
         <w:t xml:space="preserve">HIL </w:t>
@@ -5349,7 +5384,31 @@
         <w:ind w:firstLine="432"/>
       </w:pPr>
       <w:r>
-        <w:t>A feladatok megoldásához számos hardver és szoftver került felhasználásra, amelyek a főbb feladatok szerint jól csoportosíthatók.</w:t>
+        <w:t xml:space="preserve">A feladatok megoldásához </w:t>
+      </w:r>
+      <w:r>
+        <w:t xml:space="preserve">felhasznált </w:t>
+      </w:r>
+      <w:r>
+        <w:t>hardver</w:t>
+      </w:r>
+      <w:r>
+        <w:t>ek</w:t>
+      </w:r>
+      <w:r>
+        <w:t xml:space="preserve"> és szoftver</w:t>
+      </w:r>
+      <w:r>
+        <w:t>ek</w:t>
+      </w:r>
+      <w:r>
+        <w:t xml:space="preserve"> a főbb feladatok </w:t>
+      </w:r>
+      <w:r>
+        <w:t>alapján</w:t>
+      </w:r>
+      <w:r>
+        <w:t xml:space="preserve"> jól csoportosíthatók.</w:t>
       </w:r>
       <w:r>
         <w:t xml:space="preserve"> Az ipari folyamat emulálásához a HIL szimulátor szoftvere és hardve</w:t>
@@ -5379,7 +5438,22 @@
         <w:t>I/O interfész</w:t>
       </w:r>
       <w:r>
-        <w:t xml:space="preserve"> közötti kommunikáció lehallgatására, majd egy fejlesztőlap a hozzá tartozó fejlesztőkörnyezettel a kommunikáció megfigyeléséből levont következtetések igazolására.</w:t>
+        <w:t xml:space="preserve"> közötti kommunikáció lehallgatására, majd egy fejlesztőlap a hozzá tartozó fejlesztőkörnyezettel a kommunikáció megfigyeléséből </w:t>
+      </w:r>
+      <w:r>
+        <w:t xml:space="preserve">származó adatok helyességének </w:t>
+      </w:r>
+      <w:r>
+        <w:t>az</w:t>
+      </w:r>
+      <w:r>
+        <w:t xml:space="preserve"> </w:t>
+      </w:r>
+      <w:r>
+        <w:t>igazolására</w:t>
+      </w:r>
+      <w:r>
+        <w:t>.</w:t>
       </w:r>
       <w:r>
         <w:t xml:space="preserve"> Az alternatív HIL szimulátor</w:t>
@@ -5409,13 +5483,16 @@
         <w:t xml:space="preserve"> legnépszerűbbnek számító </w:t>
       </w:r>
       <w:r>
+        <w:t xml:space="preserve">tervezőszoftverek és </w:t>
+      </w:r>
+      <w:r>
         <w:t>fejlesztő</w:t>
       </w:r>
       <w:r>
         <w:t>környezetek</w:t>
       </w:r>
       <w:r>
-        <w:t xml:space="preserve"> és tervezőszoftverek lettek </w:t>
+        <w:t xml:space="preserve"> lettek </w:t>
       </w:r>
       <w:r>
         <w:t>felhasználva.</w:t>
@@ -5432,6 +5509,60 @@
       <w:bookmarkEnd w:id="4"/>
     </w:p>
     <w:p>
+      <w:r>
+        <w:t>A HIL szimulátor két külön</w:t>
+      </w:r>
+      <w:r>
+        <w:t>álló</w:t>
+      </w:r>
+      <w:r>
+        <w:t xml:space="preserve"> gyártó termékeiből tevődik össze.</w:t>
+      </w:r>
+      <w:r>
+        <w:t xml:space="preserve"> </w:t>
+      </w:r>
+      <w:r>
+        <w:t xml:space="preserve">Az emulációhoz használt szoftver ugyanis egy jóval szélesebb körben alkalmazható fejlesztőkörnyezet, amelyik támogatja a bővítmények </w:t>
+      </w:r>
+      <w:r>
+        <w:t>használatát</w:t>
+      </w:r>
+      <w:r>
+        <w:t xml:space="preserve">, míg a PLC-vel kommunikáló hardver </w:t>
+      </w:r>
+      <w:r>
+        <w:t xml:space="preserve">meghajtóprogramja </w:t>
+      </w:r>
+      <w:r>
+        <w:t>bővítmény</w:t>
+      </w:r>
+      <w:r>
+        <w:t xml:space="preserve">ként épül be ebbe </w:t>
+      </w:r>
+      <w:r>
+        <w:t>a</w:t>
+      </w:r>
+      <w:r>
+        <w:t xml:space="preserve"> szoftver</w:t>
+      </w:r>
+      <w:r>
+        <w:t>b</w:t>
+      </w:r>
+      <w:r>
+        <w:t>e</w:t>
+      </w:r>
+      <w:r>
+        <w:t>.</w:t>
+      </w:r>
+    </w:p>
+    <w:p>
+      <w:pPr>
+        <w:rPr>
+          <w:lang w:val="en-US"/>
+        </w:rPr>
+      </w:pPr>
+    </w:p>
+    <w:p>
       <w:pPr>
         <w:pStyle w:val="Heading3"/>
       </w:pPr>
@@ -5444,12 +5575,14 @@
       </w:r>
       <w:bookmarkEnd w:id="5"/>
     </w:p>
+    <w:p/>
     <w:p>
       <w:pPr>
         <w:pStyle w:val="Heading3"/>
       </w:pPr>
       <w:bookmarkStart w:id="6" w:name="_Toc67884780"/>
       <w:r>
+        <w:lastRenderedPageBreak/>
         <w:t xml:space="preserve">A </w:t>
       </w:r>
       <w:r>
@@ -5932,7 +6065,6 @@
           <w:docPartUnique/>
         </w:docPartObj>
       </w:sdtPr>
-      <w:sdtEndPr/>
       <w:sdtContent>
         <w:p>
           <w:pPr>
@@ -5952,7 +6084,6 @@
             <w:id w:val="111145805"/>
             <w:bibliography/>
           </w:sdtPr>
-          <w:sdtEndPr/>
           <w:sdtContent>
             <w:p>
               <w:r>
@@ -6046,7 +6177,6 @@
         <w:docPartUnique/>
       </w:docPartObj>
     </w:sdtPr>
-    <w:sdtEndPr/>
     <w:sdtContent>
       <w:p>
         <w:pPr>

</xml_diff>

<commit_message>
Added my main criticisms of BORIS to the doc.
</commit_message>
<xml_diff>
--- a/documentation/chapters.docx
+++ b/documentation/chapters.docx
@@ -857,21 +857,11 @@
         <w:t xml:space="preserve">Egy ipari folyamat emulálása </w:t>
       </w:r>
       <w:r>
-        <w:t>hardware-in-</w:t>
-      </w:r>
-      <w:proofErr w:type="spellStart"/>
-      <w:r>
-        <w:t>the</w:t>
-      </w:r>
-      <w:proofErr w:type="spellEnd"/>
-      <w:r>
-        <w:t>-</w:t>
-      </w:r>
-      <w:proofErr w:type="spellStart"/>
-      <w:r>
-        <w:t>loop</w:t>
-      </w:r>
-      <w:proofErr w:type="spellEnd"/>
+        <w:rPr>
+          <w:lang w:val="en-US"/>
+        </w:rPr>
+        <w:t>hardware-in-the-loop</w:t>
+      </w:r>
       <w:r>
         <w:t xml:space="preserve"> (HIL) </w:t>
       </w:r>
@@ -5509,6 +5499,9 @@
       <w:bookmarkEnd w:id="4"/>
     </w:p>
     <w:p>
+      <w:pPr>
+        <w:ind w:firstLine="576"/>
+      </w:pPr>
       <w:r>
         <w:t>A HIL szimulátor két külön</w:t>
       </w:r>
@@ -5516,291 +5509,1306 @@
         <w:t>álló</w:t>
       </w:r>
       <w:r>
-        <w:t xml:space="preserve"> gyártó termékeiből tevődik össze.</w:t>
+        <w:t xml:space="preserve"> gyártó</w:t>
+      </w:r>
+      <w:r>
+        <w:t xml:space="preserve"> egymással kompatibilis</w:t>
+      </w:r>
+      <w:r>
+        <w:t xml:space="preserve"> termékeiből tevődik össze.</w:t>
       </w:r>
       <w:r>
         <w:t xml:space="preserve"> </w:t>
       </w:r>
       <w:r>
-        <w:t xml:space="preserve">Az emulációhoz használt szoftver ugyanis egy jóval szélesebb körben alkalmazható fejlesztőkörnyezet, amelyik támogatja a bővítmények </w:t>
+        <w:t xml:space="preserve">Az emulációhoz használt szoftver </w:t>
+      </w:r>
+      <w:r>
+        <w:t xml:space="preserve">alapvetően </w:t>
+      </w:r>
+      <w:r>
+        <w:t xml:space="preserve">egy </w:t>
+      </w:r>
+      <w:r>
+        <w:t xml:space="preserve">széleskörűen felhasználható </w:t>
+      </w:r>
+      <w:r>
+        <w:t xml:space="preserve">grafikus </w:t>
+      </w:r>
+      <w:r>
+        <w:t xml:space="preserve">fejlesztőkörnyezet, amelyik támogatja a bővítmények </w:t>
       </w:r>
       <w:r>
         <w:t>használatát</w:t>
       </w:r>
       <w:r>
-        <w:t xml:space="preserve">, míg a PLC-vel kommunikáló hardver </w:t>
-      </w:r>
-      <w:r>
-        <w:t xml:space="preserve">meghajtóprogramja </w:t>
-      </w:r>
-      <w:r>
-        <w:t>bővítmény</w:t>
-      </w:r>
-      <w:r>
-        <w:t xml:space="preserve">ként épül be ebbe </w:t>
-      </w:r>
-      <w:r>
-        <w:t>a</w:t>
-      </w:r>
-      <w:r>
-        <w:t xml:space="preserve"> szoftver</w:t>
-      </w:r>
-      <w:r>
-        <w:t>b</w:t>
-      </w:r>
-      <w:r>
-        <w:t>e</w:t>
+        <w:t xml:space="preserve"> is, míg a</w:t>
+      </w:r>
+      <w:r>
+        <w:t xml:space="preserve"> PLC-vel kommunikáló hardver </w:t>
+      </w:r>
+      <w:r>
+        <w:t>egy olyan eszköz, amely</w:t>
+      </w:r>
+      <w:r>
+        <w:t>ik</w:t>
+      </w:r>
+      <w:r>
+        <w:t xml:space="preserve"> rendelkezik egy bővítményként beépülő meghajtóprogrammal ugyanehhez a szoftverhez.</w:t>
+      </w:r>
+    </w:p>
+    <w:p>
+      <w:pPr>
+        <w:pStyle w:val="Heading3"/>
+      </w:pPr>
+      <w:bookmarkStart w:id="5" w:name="_Toc67884779"/>
+      <w:r>
+        <w:t xml:space="preserve">A </w:t>
+      </w:r>
+      <w:r>
+        <w:t>Lucas-Nülle I/O interfész</w:t>
+      </w:r>
+      <w:bookmarkEnd w:id="5"/>
+    </w:p>
+    <w:p>
+      <w:pPr>
+        <w:ind w:firstLine="708"/>
+      </w:pPr>
+      <w:r>
+        <w:t xml:space="preserve">A CO3715-1H típusjelzésű I/O interfész </w:t>
+      </w:r>
+      <w:r>
+        <w:t>(</w:t>
+      </w:r>
+      <w:r>
+        <w:fldChar w:fldCharType="begin"/>
+      </w:r>
+      <w:r>
+        <w:instrText xml:space="preserve"> REF _Ref68310963 \h </w:instrText>
+      </w:r>
+      <w:r>
+        <w:fldChar w:fldCharType="separate"/>
+      </w:r>
+      <w:r>
+        <w:rPr>
+          <w:noProof/>
+        </w:rPr>
+        <w:t>1.1</w:t>
       </w:r>
       <w:r>
         <w:t>.</w:t>
       </w:r>
-    </w:p>
-    <w:p>
-      <w:pPr>
+      <w:r>
+        <w:rPr>
+          <w:noProof/>
+        </w:rPr>
+        <w:t>1</w:t>
+      </w:r>
+      <w:r>
+        <w:t>. ábra</w:t>
+      </w:r>
+      <w:r>
+        <w:fldChar w:fldCharType="end"/>
+      </w:r>
+      <w:r>
+        <w:t xml:space="preserve">) </w:t>
+      </w:r>
+      <w:r>
+        <w:t xml:space="preserve">a Lucas-Nülle GmbH </w:t>
+      </w:r>
+      <w:r>
+        <w:t xml:space="preserve">egyik </w:t>
+      </w:r>
+      <w:r>
+        <w:t xml:space="preserve">terméke volt, amelyet a </w:t>
+      </w:r>
+      <w:r>
         <w:rPr>
           <w:lang w:val="en-US"/>
         </w:rPr>
-      </w:pPr>
+        <w:t>PRO/TRAIN for Windows</w:t>
+      </w:r>
+      <w:r>
+        <w:t xml:space="preserve"> szoftveréhez fejlesztett ki azzal a céllal, hogy </w:t>
+      </w:r>
+      <w:r>
+        <w:t xml:space="preserve">a </w:t>
+      </w:r>
+      <w:r>
+        <w:t xml:space="preserve">segítségével </w:t>
+      </w:r>
+      <w:r>
+        <w:t>összekö</w:t>
+      </w:r>
+      <w:r>
+        <w:t>the</w:t>
+      </w:r>
+      <w:r>
+        <w:t>ss</w:t>
+      </w:r>
+      <w:r>
+        <w:t xml:space="preserve">e </w:t>
+      </w:r>
+      <w:r>
+        <w:t xml:space="preserve">a </w:t>
+      </w:r>
+      <w:r>
+        <w:t xml:space="preserve">számítógépen futó </w:t>
+      </w:r>
+      <w:r>
+        <w:t xml:space="preserve">emulált folyamatot </w:t>
+      </w:r>
+      <w:r>
+        <w:t>az azt irányító</w:t>
+      </w:r>
+      <w:r>
+        <w:t xml:space="preserve"> PLC-</w:t>
+      </w:r>
+      <w:r>
+        <w:t>vel</w:t>
+      </w:r>
+      <w:r>
+        <w:t>.</w:t>
+      </w:r>
+      <w:r>
+        <w:t xml:space="preserve"> Fontos tény, hogy ennek a dolgozatnak az írása </w:t>
+      </w:r>
+      <w:r>
+        <w:t>közben,</w:t>
+      </w:r>
+      <w:r>
+        <w:t xml:space="preserve"> mint az </w:t>
+      </w:r>
+      <w:r>
+        <w:t>I/O interfész</w:t>
+      </w:r>
+      <w:r>
+        <w:t xml:space="preserve">, mint pedig a </w:t>
+      </w:r>
+      <w:r>
+        <w:rPr>
+          <w:lang w:val="en-US"/>
+        </w:rPr>
+        <w:t>PRO/TRAIN for Windows</w:t>
+      </w:r>
+      <w:r>
+        <w:rPr>
+          <w:lang w:val="en-US"/>
+        </w:rPr>
+        <w:t xml:space="preserve"> </w:t>
+      </w:r>
+      <w:r>
+        <w:t>lekerültek a Lucas-Nülle</w:t>
+      </w:r>
+      <w:r>
+        <w:t xml:space="preserve"> GmbH</w:t>
+      </w:r>
+      <w:r>
+        <w:t xml:space="preserve"> kínálatából.</w:t>
+      </w:r>
+    </w:p>
+    <w:p>
+      <w:pPr>
+        <w:ind w:firstLine="708"/>
+      </w:pPr>
+      <w:r>
+        <w:t>Ez a</w:t>
+      </w:r>
+      <w:r>
+        <w:t xml:space="preserve">z eszköz </w:t>
+      </w:r>
+      <w:r>
+        <w:t xml:space="preserve">úgy lett megalkotva, hogy minden olyan </w:t>
+      </w:r>
+      <w:r>
+        <w:t>minden olyan PLC típust</w:t>
+      </w:r>
+      <w:r>
+        <w:t xml:space="preserve"> </w:t>
+      </w:r>
+      <w:r>
+        <w:t>támoga</w:t>
+      </w:r>
+      <w:r>
+        <w:t>sson</w:t>
+      </w:r>
+      <w:r>
+        <w:t>, amelyik képes az iparban használatos jelszintekkel üzemelni</w:t>
+      </w:r>
+      <w:r>
+        <w:t>. A ki- és bemenetei 4 mm-es biztonsági aljzatok</w:t>
+      </w:r>
+      <w:r>
+        <w:t>ra</w:t>
+      </w:r>
+      <w:r>
+        <w:t xml:space="preserve">, </w:t>
+      </w:r>
+      <w:r>
+        <w:t>illetve</w:t>
+      </w:r>
+      <w:r>
+        <w:t xml:space="preserve"> </w:t>
+      </w:r>
+      <w:r>
+        <w:t>DC</w:t>
+      </w:r>
+      <w:r>
+        <w:noBreakHyphen/>
+      </w:r>
+      <w:r>
+        <w:t>37</w:t>
+      </w:r>
+      <w:r>
+        <w:t xml:space="preserve"> csatlakozókra </w:t>
+      </w:r>
+      <w:r>
+        <w:t>lettek</w:t>
+      </w:r>
+      <w:r>
+        <w:t xml:space="preserve"> kivezetve, </w:t>
+      </w:r>
+      <w:r>
+        <w:t>emellett</w:t>
+      </w:r>
+      <w:r>
+        <w:t xml:space="preserve"> állapotjelző LED-ekkel </w:t>
+      </w:r>
+      <w:r>
+        <w:t>rendelkeznek</w:t>
+      </w:r>
+      <w:r>
+        <w:t xml:space="preserve">. A számítógéphez </w:t>
+      </w:r>
+      <w:r>
+        <w:t>soros porton keresztül csatlakoztatható</w:t>
+      </w:r>
+      <w:r>
+        <w:t xml:space="preserve"> az</w:t>
+      </w:r>
+      <w:r>
+        <w:t xml:space="preserve"> </w:t>
+      </w:r>
+      <w:r>
+        <w:t xml:space="preserve">erre a célra szolgáló </w:t>
+      </w:r>
+      <w:r>
+        <w:t>DE</w:t>
+      </w:r>
+      <w:r>
+        <w:noBreakHyphen/>
+      </w:r>
+      <w:r>
+        <w:t>9</w:t>
+      </w:r>
+      <w:r>
+        <w:t xml:space="preserve"> csatlakoz</w:t>
+      </w:r>
+      <w:r>
+        <w:t>ó</w:t>
+      </w:r>
+      <w:r>
+        <w:t xml:space="preserve"> segítéségével</w:t>
+      </w:r>
+      <w:r>
+        <w:t>. A</w:t>
+      </w:r>
+      <w:r>
+        <w:t xml:space="preserve">z eszköz </w:t>
+      </w:r>
+      <w:r>
+        <w:t xml:space="preserve">további </w:t>
+      </w:r>
+      <w:r>
+        <w:t xml:space="preserve">műszaki </w:t>
+      </w:r>
+      <w:r>
+        <w:t>jellemzői</w:t>
+      </w:r>
+      <w:r>
+        <w:t xml:space="preserve"> a következők</w:t>
+      </w:r>
+      <w:r>
+        <w:t>:</w:t>
+      </w:r>
+    </w:p>
+    <w:p>
+      <w:pPr>
+        <w:pStyle w:val="ListParagraph"/>
+        <w:numPr>
+          <w:ilvl w:val="0"/>
+          <w:numId w:val="17"/>
+        </w:numPr>
+      </w:pPr>
+      <w:r>
+        <w:t>16 digitális bemenet</w:t>
+      </w:r>
+      <w:r>
+        <w:t>:</w:t>
+      </w:r>
+      <w:r>
+        <w:t xml:space="preserve"> +24 V DC / 10 mA</w:t>
+      </w:r>
+    </w:p>
+    <w:p>
+      <w:pPr>
+        <w:pStyle w:val="ListParagraph"/>
+        <w:numPr>
+          <w:ilvl w:val="0"/>
+          <w:numId w:val="17"/>
+        </w:numPr>
+      </w:pPr>
+      <w:r>
+        <w:t>16 digitális kimenet</w:t>
+      </w:r>
+      <w:r>
+        <w:t>:</w:t>
+      </w:r>
+      <w:r>
+        <w:t xml:space="preserve"> +24 V DC / 100 mA</w:t>
+      </w:r>
+    </w:p>
+    <w:p>
+      <w:pPr>
+        <w:pStyle w:val="ListParagraph"/>
+        <w:numPr>
+          <w:ilvl w:val="0"/>
+          <w:numId w:val="17"/>
+        </w:numPr>
+      </w:pPr>
+      <w:r>
+        <w:lastRenderedPageBreak/>
+        <w:t xml:space="preserve">2 analóg </w:t>
+      </w:r>
+      <w:r>
+        <w:t>bemenet</w:t>
+      </w:r>
+      <w:r>
+        <w:t>:</w:t>
+      </w:r>
+      <w:r>
+        <w:t xml:space="preserve"> 0</w:t>
+      </w:r>
+      <w:r>
+        <w:t>…+</w:t>
+      </w:r>
+      <w:r>
+        <w:t>10</w:t>
+      </w:r>
+      <w:r>
+        <w:t> </w:t>
+      </w:r>
+      <w:r>
+        <w:t xml:space="preserve">V </w:t>
+      </w:r>
+      <w:r>
+        <w:t xml:space="preserve">/ </w:t>
+      </w:r>
+      <w:r>
+        <w:t>11</w:t>
+      </w:r>
+      <w:r>
+        <w:t> b</w:t>
+      </w:r>
+      <w:r>
+        <w:t>it</w:t>
+      </w:r>
+    </w:p>
+    <w:p>
+      <w:pPr>
+        <w:pStyle w:val="ListParagraph"/>
+        <w:numPr>
+          <w:ilvl w:val="0"/>
+          <w:numId w:val="17"/>
+        </w:numPr>
+      </w:pPr>
+      <w:r>
+        <w:t>4 analóg kimenet</w:t>
+      </w:r>
+      <w:r>
+        <w:t>:</w:t>
+      </w:r>
+      <w:r>
+        <w:t xml:space="preserve"> 0…+10 V / 11 bit</w:t>
+      </w:r>
+    </w:p>
+    <w:p>
+      <w:pPr>
+        <w:pStyle w:val="ListParagraph"/>
+        <w:numPr>
+          <w:ilvl w:val="0"/>
+          <w:numId w:val="17"/>
+        </w:numPr>
+      </w:pPr>
+      <w:r>
+        <w:t>tápellátás</w:t>
+      </w:r>
+      <w:r>
+        <w:t>: +</w:t>
+      </w:r>
+      <w:r>
+        <w:t>24</w:t>
+      </w:r>
+      <w:r>
+        <w:t> </w:t>
+      </w:r>
+      <w:r>
+        <w:t>V</w:t>
+      </w:r>
+      <w:r>
+        <w:t xml:space="preserve"> DC /</w:t>
+      </w:r>
+      <w:r>
+        <w:t xml:space="preserve"> 1</w:t>
+      </w:r>
+      <w:r>
+        <w:t> </w:t>
+      </w:r>
+      <w:r>
+        <w:t>A</w:t>
+      </w:r>
+    </w:p>
+    <w:p>
+      <w:pPr>
+        <w:pStyle w:val="ListParagraph"/>
+        <w:numPr>
+          <w:ilvl w:val="0"/>
+          <w:numId w:val="17"/>
+        </w:numPr>
+      </w:pPr>
+      <w:r>
+        <w:t>adatátvitel</w:t>
+      </w:r>
+      <w:r>
+        <w:t xml:space="preserve">: </w:t>
+      </w:r>
+      <w:r>
+        <w:t>RS</w:t>
+      </w:r>
+      <w:r>
+        <w:noBreakHyphen/>
+      </w:r>
+      <w:r>
+        <w:t>232</w:t>
+      </w:r>
+    </w:p>
+    <w:p>
+      <w:pPr>
+        <w:pStyle w:val="ListParagraph"/>
+        <w:numPr>
+          <w:ilvl w:val="0"/>
+          <w:numId w:val="17"/>
+        </w:numPr>
+      </w:pPr>
+      <w:r>
+        <w:t xml:space="preserve">méretek: </w:t>
+      </w:r>
+      <w:r>
+        <w:t>297</w:t>
+      </w:r>
+      <w:r>
+        <w:t> mm</w:t>
+      </w:r>
+      <w:r>
+        <w:t xml:space="preserve"> </w:t>
+      </w:r>
+      <w:r>
+        <w:t xml:space="preserve">× </w:t>
+      </w:r>
+      <w:r>
+        <w:t>227</w:t>
+      </w:r>
+      <w:r>
+        <w:t> mm</w:t>
+      </w:r>
+      <w:r>
+        <w:t xml:space="preserve"> </w:t>
+      </w:r>
+      <w:r>
+        <w:t xml:space="preserve">× </w:t>
+      </w:r>
+      <w:r>
+        <w:t>60</w:t>
+      </w:r>
+      <w:r>
+        <w:t> </w:t>
+      </w:r>
+      <w:r>
+        <w:t xml:space="preserve">mm </w:t>
+      </w:r>
+      <w:r>
+        <w:t>(magasság × szélesség × mélység)</w:t>
+      </w:r>
+    </w:p>
+    <w:p>
+      <w:pPr>
+        <w:pStyle w:val="ListParagraph"/>
+        <w:numPr>
+          <w:ilvl w:val="0"/>
+          <w:numId w:val="17"/>
+        </w:numPr>
+      </w:pPr>
+      <w:r>
+        <w:t xml:space="preserve">súly: </w:t>
+      </w:r>
+      <w:r>
+        <w:t>1</w:t>
+      </w:r>
+      <w:r>
+        <w:t> </w:t>
+      </w:r>
+      <w:r>
+        <w:t>kg</w:t>
+      </w:r>
+    </w:p>
+    <w:p>
+      <w:pPr>
+        <w:keepNext/>
+        <w:spacing w:before="120"/>
+        <w:jc w:val="center"/>
+      </w:pPr>
+      <w:r>
+        <w:rPr>
+          <w:noProof/>
+        </w:rPr>
+        <w:drawing>
+          <wp:inline distT="0" distB="0" distL="0" distR="0" wp14:anchorId="78881721" wp14:editId="54C9DEFF">
+            <wp:extent cx="2419200" cy="3114000"/>
+            <wp:effectExtent l="0" t="0" r="635" b="0"/>
+            <wp:docPr id="2" name="Picture 2" descr="A CO3715-1H típusjelzésű I/O interfész."/>
+            <wp:cNvGraphicFramePr>
+              <a:graphicFrameLocks xmlns:a="http://schemas.openxmlformats.org/drawingml/2006/main" noChangeAspect="1"/>
+            </wp:cNvGraphicFramePr>
+            <a:graphic xmlns:a="http://schemas.openxmlformats.org/drawingml/2006/main">
+              <a:graphicData uri="http://schemas.openxmlformats.org/drawingml/2006/picture">
+                <pic:pic xmlns:pic="http://schemas.openxmlformats.org/drawingml/2006/picture">
+                  <pic:nvPicPr>
+                    <pic:cNvPr id="2" name="Picture 2" descr="A CO3715-1H típusjelzésű I/O interfész."/>
+                    <pic:cNvPicPr/>
+                  </pic:nvPicPr>
+                  <pic:blipFill>
+                    <a:blip r:embed="rId9">
+                      <a:extLst>
+                        <a:ext uri="{28A0092B-C50C-407E-A947-70E740481C1C}">
+                          <a14:useLocalDpi xmlns:a14="http://schemas.microsoft.com/office/drawing/2010/main" val="0"/>
+                        </a:ext>
+                      </a:extLst>
+                    </a:blip>
+                    <a:stretch>
+                      <a:fillRect/>
+                    </a:stretch>
+                  </pic:blipFill>
+                  <pic:spPr>
+                    <a:xfrm>
+                      <a:off x="0" y="0"/>
+                      <a:ext cx="2419200" cy="3114000"/>
+                    </a:xfrm>
+                    <a:prstGeom prst="rect">
+                      <a:avLst/>
+                    </a:prstGeom>
+                  </pic:spPr>
+                </pic:pic>
+              </a:graphicData>
+            </a:graphic>
+          </wp:inline>
+        </w:drawing>
+      </w:r>
+    </w:p>
+    <w:bookmarkStart w:id="6" w:name="_Ref68310963"/>
+    <w:p>
+      <w:pPr>
+        <w:pStyle w:val="Caption"/>
+        <w:jc w:val="center"/>
+      </w:pPr>
+      <w:r>
+        <w:fldChar w:fldCharType="begin"/>
+      </w:r>
+      <w:r>
+        <w:instrText xml:space="preserve"> STYLEREF 2 \s </w:instrText>
+      </w:r>
+      <w:r>
+        <w:fldChar w:fldCharType="separate"/>
+      </w:r>
+      <w:r>
+        <w:rPr>
+          <w:noProof/>
+        </w:rPr>
+        <w:t>1.1</w:t>
+      </w:r>
+      <w:r>
+        <w:fldChar w:fldCharType="end"/>
+      </w:r>
+      <w:r>
+        <w:t>.</w:t>
+      </w:r>
+      <w:r>
+        <w:fldChar w:fldCharType="begin"/>
+      </w:r>
+      <w:r>
+        <w:instrText xml:space="preserve"> SEQ ábra \* ARABIC \s 2 </w:instrText>
+      </w:r>
+      <w:r>
+        <w:fldChar w:fldCharType="separate"/>
+      </w:r>
+      <w:r>
+        <w:rPr>
+          <w:noProof/>
+        </w:rPr>
+        <w:t>1</w:t>
+      </w:r>
+      <w:r>
+        <w:fldChar w:fldCharType="end"/>
+      </w:r>
+      <w:r>
+        <w:t>. ábra</w:t>
+      </w:r>
+      <w:bookmarkEnd w:id="6"/>
+      <w:r>
+        <w:t xml:space="preserve">: </w:t>
+      </w:r>
+      <w:r>
+        <w:t>A CO3715-1H típusjelzésű I/O interfész</w:t>
+      </w:r>
+    </w:p>
+    <w:p>
+      <w:r>
+        <w:tab/>
+      </w:r>
+      <w:r>
+        <w:t>A működtetéséhez a megfelelő tápellátás biztosítás</w:t>
+      </w:r>
+      <w:r>
+        <w:t>án</w:t>
+      </w:r>
+      <w:r>
+        <w:t xml:space="preserve"> és a számítógép</w:t>
+      </w:r>
+      <w:r>
+        <w:t xml:space="preserve">hez való </w:t>
+      </w:r>
+      <w:r>
+        <w:t xml:space="preserve">csatlakoztatásán túl szükség van </w:t>
+      </w:r>
+      <w:r>
+        <w:t>egy speciális meghajtóprogramra</w:t>
+      </w:r>
+      <w:r>
+        <w:t xml:space="preserve"> is</w:t>
+      </w:r>
+      <w:r>
+        <w:t xml:space="preserve">, amellyel beépül a </w:t>
+      </w:r>
+      <w:r>
+        <w:fldChar w:fldCharType="begin"/>
+      </w:r>
+      <w:r>
+        <w:instrText xml:space="preserve"> REF _Ref68394809 \r \h </w:instrText>
+      </w:r>
+      <w:r>
+        <w:fldChar w:fldCharType="separate"/>
+      </w:r>
+      <w:r>
+        <w:t>1.1.2</w:t>
+      </w:r>
+      <w:r>
+        <w:fldChar w:fldCharType="end"/>
+      </w:r>
+      <w:r>
+        <w:t xml:space="preserve"> alfejezetben bemutatásra kerülő szoftverbe. Ezt a meghajtóprogramot a </w:t>
+      </w:r>
+      <w:r>
+        <w:rPr>
+          <w:lang w:val="en-US"/>
+        </w:rPr>
+        <w:t>PRO/TRAIN for Windows</w:t>
+      </w:r>
+      <w:r>
+        <w:t xml:space="preserve"> </w:t>
+      </w:r>
+      <w:r>
+        <w:t>szállítja</w:t>
+      </w:r>
+      <w:r>
+        <w:t>, amelyhez</w:t>
+      </w:r>
+      <w:r>
+        <w:t xml:space="preserve"> eredetileg</w:t>
+      </w:r>
+      <w:r>
+        <w:t xml:space="preserve"> készült.</w:t>
+      </w:r>
+    </w:p>
+    <w:p>
+      <w:pPr>
+        <w:ind w:firstLine="708"/>
+      </w:pPr>
+      <w:r>
+        <w:t xml:space="preserve">Mivel a </w:t>
+      </w:r>
+      <w:r>
+        <w:rPr>
+          <w:lang w:val="en-US"/>
+        </w:rPr>
+        <w:t>PRO/TRAIN for Windows</w:t>
+      </w:r>
+      <w:r>
+        <w:t xml:space="preserve"> </w:t>
+      </w:r>
+      <w:r>
+        <w:t>a feladat megoldásához nem került felhasználásra, csak a vele együtt települő meghajtóprogram, ezért</w:t>
+      </w:r>
+      <w:r>
+        <w:t xml:space="preserve"> </w:t>
+      </w:r>
+      <w:r>
+        <w:t>ez</w:t>
+      </w:r>
+      <w:r>
+        <w:t xml:space="preserve"> a szof</w:t>
+      </w:r>
+      <w:r>
+        <w:t>t</w:t>
+      </w:r>
+      <w:r>
+        <w:t>ver</w:t>
+      </w:r>
+      <w:r>
+        <w:t xml:space="preserve"> </w:t>
+      </w:r>
+      <w:r>
+        <w:t>ebben a dolgozatban nem kerül bemutatásra.</w:t>
+      </w:r>
     </w:p>
     <w:p>
       <w:pPr>
         <w:pStyle w:val="Heading3"/>
       </w:pPr>
-      <w:bookmarkStart w:id="5" w:name="_Toc67884779"/>
+      <w:bookmarkStart w:id="7" w:name="_Toc67884780"/>
+      <w:bookmarkStart w:id="8" w:name="_Ref68394809"/>
       <w:r>
         <w:t xml:space="preserve">A </w:t>
       </w:r>
       <w:r>
-        <w:t>Lucas-Nülle I/O interfész</w:t>
-      </w:r>
-      <w:bookmarkEnd w:id="5"/>
+        <w:t>WinFACT 7 BORIS szimulációs szoftver</w:t>
+      </w:r>
+      <w:bookmarkEnd w:id="7"/>
+      <w:bookmarkEnd w:id="8"/>
+    </w:p>
+    <w:p>
+      <w:pPr>
+        <w:ind w:firstLine="708"/>
+      </w:pPr>
+      <w:r>
+        <w:t xml:space="preserve">A </w:t>
+      </w:r>
+      <w:r>
+        <w:t>BORIS</w:t>
+      </w:r>
+      <w:r>
+        <w:t xml:space="preserve"> </w:t>
+      </w:r>
+      <w:r>
+        <w:rPr>
+          <w:lang w:val="en-US"/>
+        </w:rPr>
+        <w:t>(</w:t>
+      </w:r>
+      <w:r>
+        <w:rPr>
+          <w:lang w:val="en-US"/>
+        </w:rPr>
+        <w:fldChar w:fldCharType="begin"/>
+      </w:r>
+      <w:r>
+        <w:rPr>
+          <w:lang w:val="en-US"/>
+        </w:rPr>
+        <w:instrText xml:space="preserve"> REF _Ref68550861 \h </w:instrText>
+      </w:r>
+      <w:r>
+        <w:rPr>
+          <w:lang w:val="en-US"/>
+        </w:rPr>
+      </w:r>
+      <w:r>
+        <w:rPr>
+          <w:lang w:val="en-US"/>
+        </w:rPr>
+        <w:fldChar w:fldCharType="separate"/>
+      </w:r>
+      <w:r>
+        <w:rPr>
+          <w:noProof/>
+        </w:rPr>
+        <w:t>1.1</w:t>
+      </w:r>
+      <w:r>
+        <w:t>.</w:t>
+      </w:r>
+      <w:r>
+        <w:rPr>
+          <w:noProof/>
+        </w:rPr>
+        <w:t>2</w:t>
+      </w:r>
+      <w:r>
+        <w:t>. ábra</w:t>
+      </w:r>
+      <w:r>
+        <w:rPr>
+          <w:lang w:val="en-US"/>
+        </w:rPr>
+        <w:fldChar w:fldCharType="end"/>
+      </w:r>
+      <w:r>
+        <w:rPr>
+          <w:lang w:val="en-US"/>
+        </w:rPr>
+        <w:t>)</w:t>
+      </w:r>
+      <w:r>
+        <w:t xml:space="preserve"> a</w:t>
+      </w:r>
+      <w:r>
+        <w:t xml:space="preserve">z </w:t>
+      </w:r>
+      <w:r>
+        <w:rPr>
+          <w:lang w:val="de-DE"/>
+        </w:rPr>
+        <w:t>Ingenieurbüro</w:t>
+      </w:r>
+      <w:r>
+        <w:t xml:space="preserve"> Dr. Kahlert</w:t>
+      </w:r>
+      <w:r>
+        <w:t xml:space="preserve"> terméke és a</w:t>
+      </w:r>
+      <w:r>
+        <w:t xml:space="preserve"> WinFACT </w:t>
+      </w:r>
+      <w:r>
+        <w:t xml:space="preserve">moduláris programrendszer </w:t>
+      </w:r>
+      <w:r>
+        <w:t>alapmodulja.</w:t>
+      </w:r>
+      <w:r>
+        <w:t xml:space="preserve"> </w:t>
+      </w:r>
+      <w:r>
+        <w:t xml:space="preserve">Az elnevezése a </w:t>
+      </w:r>
+      <w:r>
+        <w:rPr>
+          <w:lang w:val="en-US"/>
+        </w:rPr>
+        <w:t>Block-Oriented Simulation System</w:t>
+      </w:r>
+      <w:r>
+        <w:t xml:space="preserve"> kifejezésből ered</w:t>
+      </w:r>
+      <w:r>
+        <w:t xml:space="preserve">, és </w:t>
+      </w:r>
+      <w:r>
+        <w:t>elsősorban dinamikus rendszerek szimulációjá</w:t>
+      </w:r>
+      <w:r>
+        <w:t>ra szolgál, de</w:t>
+      </w:r>
+      <w:r>
+        <w:t xml:space="preserve"> </w:t>
+      </w:r>
+      <w:r>
+        <w:t>a megfelelő hardver eszközök</w:t>
+      </w:r>
+      <w:r>
+        <w:t xml:space="preserve">ön keresztül </w:t>
+      </w:r>
+      <w:r>
+        <w:t>valós folyamatokhoz is csatlakoztatható</w:t>
+      </w:r>
+      <w:r>
+        <w:t>.</w:t>
+      </w:r>
+    </w:p>
+    <w:p>
+      <w:pPr>
+        <w:keepNext/>
+        <w:jc w:val="center"/>
+      </w:pPr>
+      <w:r>
+        <w:rPr>
+          <w:noProof/>
+        </w:rPr>
+        <w:lastRenderedPageBreak/>
+        <w:drawing>
+          <wp:inline distT="0" distB="0" distL="0" distR="0" wp14:anchorId="48A4886F" wp14:editId="3BF083ED">
+            <wp:extent cx="5371465" cy="5466080"/>
+            <wp:effectExtent l="0" t="0" r="635" b="1270"/>
+            <wp:docPr id="1" name="Picture 1" descr="A BORIS kezelőfelülete."/>
+            <wp:cNvGraphicFramePr>
+              <a:graphicFrameLocks xmlns:a="http://schemas.openxmlformats.org/drawingml/2006/main" noChangeAspect="1"/>
+            </wp:cNvGraphicFramePr>
+            <a:graphic xmlns:a="http://schemas.openxmlformats.org/drawingml/2006/main">
+              <a:graphicData uri="http://schemas.openxmlformats.org/drawingml/2006/picture">
+                <pic:pic xmlns:pic="http://schemas.openxmlformats.org/drawingml/2006/picture">
+                  <pic:nvPicPr>
+                    <pic:cNvPr id="1" name="Picture 1" descr="A BORIS kezelőfelülete."/>
+                    <pic:cNvPicPr/>
+                  </pic:nvPicPr>
+                  <pic:blipFill>
+                    <a:blip r:embed="rId10">
+                      <a:extLst>
+                        <a:ext uri="{28A0092B-C50C-407E-A947-70E740481C1C}">
+                          <a14:useLocalDpi xmlns:a14="http://schemas.microsoft.com/office/drawing/2010/main" val="0"/>
+                        </a:ext>
+                      </a:extLst>
+                    </a:blip>
+                    <a:stretch>
+                      <a:fillRect/>
+                    </a:stretch>
+                  </pic:blipFill>
+                  <pic:spPr>
+                    <a:xfrm>
+                      <a:off x="0" y="0"/>
+                      <a:ext cx="5371465" cy="5466080"/>
+                    </a:xfrm>
+                    <a:prstGeom prst="rect">
+                      <a:avLst/>
+                    </a:prstGeom>
+                  </pic:spPr>
+                </pic:pic>
+              </a:graphicData>
+            </a:graphic>
+          </wp:inline>
+        </w:drawing>
+      </w:r>
+    </w:p>
+    <w:bookmarkStart w:id="9" w:name="_Ref68550861"/>
+    <w:p>
+      <w:pPr>
+        <w:pStyle w:val="Caption"/>
+        <w:jc w:val="center"/>
+      </w:pPr>
+      <w:r>
+        <w:fldChar w:fldCharType="begin"/>
+      </w:r>
+      <w:r>
+        <w:instrText xml:space="preserve"> STYLEREF 2 \s </w:instrText>
+      </w:r>
+      <w:r>
+        <w:fldChar w:fldCharType="separate"/>
+      </w:r>
+      <w:r>
+        <w:rPr>
+          <w:noProof/>
+        </w:rPr>
+        <w:t>1.1</w:t>
+      </w:r>
+      <w:r>
+        <w:fldChar w:fldCharType="end"/>
+      </w:r>
+      <w:r>
+        <w:t>.</w:t>
+      </w:r>
+      <w:r>
+        <w:fldChar w:fldCharType="begin"/>
+      </w:r>
+      <w:r>
+        <w:instrText xml:space="preserve"> SEQ ábra \* ARABIC \s 2 </w:instrText>
+      </w:r>
+      <w:r>
+        <w:fldChar w:fldCharType="separate"/>
+      </w:r>
+      <w:r>
+        <w:rPr>
+          <w:noProof/>
+        </w:rPr>
+        <w:t>2</w:t>
+      </w:r>
+      <w:r>
+        <w:fldChar w:fldCharType="end"/>
+      </w:r>
+      <w:r>
+        <w:t>. ábra</w:t>
+      </w:r>
+      <w:bookmarkEnd w:id="9"/>
+      <w:r>
+        <w:t>: A BORIS kezelőfelülete</w:t>
+      </w:r>
+    </w:p>
+    <w:p>
+      <w:r>
+        <w:tab/>
+      </w:r>
+      <w:r>
+        <w:t xml:space="preserve">A BORIS kezelőfelülete </w:t>
+      </w:r>
+      <w:r>
+        <w:t>egyszerű és jól átlátható. A legnagyobb egysége maga a munkalap, amelyre a felette elhelyezkedő Rendszerblokk Eszköztárról (</w:t>
+      </w:r>
+      <w:r>
+        <w:rPr>
+          <w:lang w:val="en-US"/>
+        </w:rPr>
+        <w:t>System Block Toolbar</w:t>
+      </w:r>
+      <w:r>
+        <w:t>)</w:t>
+      </w:r>
+      <w:r>
+        <w:t xml:space="preserve"> </w:t>
+      </w:r>
+      <w:r>
+        <w:t xml:space="preserve">lehet blokkokat </w:t>
+      </w:r>
+      <w:r>
+        <w:t>lerakni</w:t>
+      </w:r>
+      <w:r>
+        <w:t xml:space="preserve">. </w:t>
+      </w:r>
     </w:p>
     <w:p/>
     <w:p>
       <w:pPr>
         <w:pStyle w:val="Heading3"/>
       </w:pPr>
-      <w:bookmarkStart w:id="6" w:name="_Toc67884780"/>
+      <w:bookmarkStart w:id="10" w:name="_Toc67884781"/>
       <w:r>
         <w:lastRenderedPageBreak/>
         <w:t xml:space="preserve">A </w:t>
       </w:r>
       <w:r>
-        <w:t>WinFACT 7 BORIS szimulációs szoftver</w:t>
-      </w:r>
-      <w:bookmarkEnd w:id="6"/>
+        <w:rPr>
+          <w:lang w:val="en-US"/>
+        </w:rPr>
+        <w:t>Flexible Animation Builder</w:t>
+      </w:r>
+      <w:r>
+        <w:t xml:space="preserve"> beépülőmodul</w:t>
+      </w:r>
+      <w:bookmarkEnd w:id="10"/>
+    </w:p>
+    <w:p>
+      <w:pPr>
+        <w:pStyle w:val="Heading2"/>
+      </w:pPr>
+      <w:bookmarkStart w:id="11" w:name="_Toc67884782"/>
+      <w:r>
+        <w:t xml:space="preserve">Az ipari folyamat </w:t>
+      </w:r>
+      <w:r>
+        <w:t>irányításának</w:t>
+      </w:r>
+      <w:r>
+        <w:t xml:space="preserve"> eszközei</w:t>
+      </w:r>
+      <w:bookmarkEnd w:id="11"/>
     </w:p>
     <w:p>
       <w:pPr>
         <w:pStyle w:val="Heading3"/>
       </w:pPr>
-      <w:bookmarkStart w:id="7" w:name="_Toc67884781"/>
+      <w:bookmarkStart w:id="12" w:name="_Toc67884783"/>
+      <w:r>
+        <w:t xml:space="preserve">Az </w:t>
+      </w:r>
+      <w:r>
+        <w:t>Omron</w:t>
+      </w:r>
+      <w:r>
+        <w:t xml:space="preserve"> </w:t>
+      </w:r>
+      <w:r>
+        <w:t>programozható logikai vezérlő</w:t>
+      </w:r>
+      <w:bookmarkEnd w:id="12"/>
+    </w:p>
+    <w:p>
+      <w:pPr>
+        <w:pStyle w:val="Heading3"/>
+      </w:pPr>
+      <w:bookmarkStart w:id="13" w:name="_Toc67884784"/>
       <w:r>
         <w:t xml:space="preserve">A </w:t>
       </w:r>
       <w:r>
-        <w:t>Flexible Animation Builder</w:t>
-      </w:r>
-      <w:r>
-        <w:t xml:space="preserve"> beépülőmodul</w:t>
-      </w:r>
-      <w:bookmarkEnd w:id="7"/>
+        <w:t>CX-Programmer</w:t>
+      </w:r>
+      <w:r>
+        <w:t xml:space="preserve"> </w:t>
+      </w:r>
+      <w:r>
+        <w:t>programozószoftver</w:t>
+      </w:r>
+      <w:bookmarkEnd w:id="13"/>
     </w:p>
     <w:p>
       <w:pPr>
         <w:pStyle w:val="Heading2"/>
       </w:pPr>
-      <w:bookmarkStart w:id="8" w:name="_Toc67884782"/>
-      <w:r>
-        <w:t xml:space="preserve">Az ipari folyamat </w:t>
-      </w:r>
-      <w:r>
-        <w:t>irányításának</w:t>
+      <w:bookmarkStart w:id="14" w:name="_Toc67884785"/>
+      <w:r>
+        <w:t xml:space="preserve">A </w:t>
+      </w:r>
+      <w:r>
+        <w:t>technológia-visszafejtés</w:t>
       </w:r>
       <w:r>
         <w:t xml:space="preserve"> eszközei</w:t>
       </w:r>
-      <w:bookmarkEnd w:id="8"/>
+      <w:bookmarkEnd w:id="14"/>
     </w:p>
     <w:p>
       <w:pPr>
         <w:pStyle w:val="Heading3"/>
       </w:pPr>
-      <w:bookmarkStart w:id="9" w:name="_Toc67884783"/>
+      <w:bookmarkStart w:id="15" w:name="_Toc67884786"/>
       <w:r>
         <w:t xml:space="preserve">Az </w:t>
       </w:r>
       <w:r>
-        <w:t>Omron</w:t>
+        <w:t xml:space="preserve">Eltima </w:t>
+      </w:r>
+      <w:r>
+        <w:rPr>
+          <w:lang w:val="en-US"/>
+        </w:rPr>
+        <w:t>Serial</w:t>
+      </w:r>
+      <w:r>
+        <w:t xml:space="preserve"> Port Monitor segédprogram</w:t>
+      </w:r>
+      <w:bookmarkEnd w:id="15"/>
+    </w:p>
+    <w:p>
+      <w:pPr>
+        <w:pStyle w:val="Heading3"/>
+      </w:pPr>
+      <w:bookmarkStart w:id="16" w:name="_Toc67884787"/>
+      <w:r>
+        <w:t>A</w:t>
+      </w:r>
+      <w:r>
+        <w:t xml:space="preserve"> MikroElektronika EasyPIC v7 fejlesztőlap</w:t>
+      </w:r>
+      <w:bookmarkEnd w:id="16"/>
+    </w:p>
+    <w:p>
+      <w:pPr>
+        <w:pStyle w:val="Heading3"/>
+      </w:pPr>
+      <w:bookmarkStart w:id="17" w:name="_Toc67884788"/>
+      <w:r>
+        <w:t xml:space="preserve">A </w:t>
+      </w:r>
+      <w:r>
+        <w:rPr>
+          <w:lang w:val="en-US"/>
+        </w:rPr>
+        <w:t>mikroC PRO for PIC</w:t>
       </w:r>
       <w:r>
         <w:t xml:space="preserve"> </w:t>
       </w:r>
       <w:r>
-        <w:t>programozható logikai vezérlő</w:t>
-      </w:r>
-      <w:bookmarkEnd w:id="9"/>
+        <w:t>fejlesztőkörnyezet</w:t>
+      </w:r>
+      <w:bookmarkEnd w:id="17"/>
+    </w:p>
+    <w:p>
+      <w:pPr>
+        <w:pStyle w:val="Heading2"/>
+      </w:pPr>
+      <w:bookmarkStart w:id="18" w:name="_Toc67884789"/>
+      <w:r>
+        <w:t>Az alternatív emuláció megvalósításának eszközei</w:t>
+      </w:r>
+      <w:bookmarkEnd w:id="18"/>
     </w:p>
     <w:p>
       <w:pPr>
         <w:pStyle w:val="Heading3"/>
       </w:pPr>
-      <w:bookmarkStart w:id="10" w:name="_Toc67884784"/>
+      <w:bookmarkStart w:id="19" w:name="_Toc67884790"/>
       <w:r>
         <w:t xml:space="preserve">A </w:t>
       </w:r>
       <w:r>
-        <w:t>CX-Programmer</w:t>
+        <w:rPr>
+          <w:lang w:val="en-US"/>
+        </w:rPr>
+        <w:t>Qt Creator</w:t>
+      </w:r>
+      <w:r>
+        <w:t xml:space="preserve"> fejlesztőkörnyezet</w:t>
+      </w:r>
+      <w:bookmarkEnd w:id="19"/>
+    </w:p>
+    <w:p>
+      <w:pPr>
+        <w:pStyle w:val="Heading3"/>
+      </w:pPr>
+      <w:bookmarkStart w:id="20" w:name="_Toc67884791"/>
+      <w:r>
+        <w:t xml:space="preserve">Az </w:t>
+      </w:r>
+      <w:r>
+        <w:rPr>
+          <w:lang w:val="en-US"/>
+        </w:rPr>
+        <w:t>Altium Designer</w:t>
+      </w:r>
+      <w:r>
+        <w:t xml:space="preserve"> elektronikai tervezőszoftver</w:t>
+      </w:r>
+      <w:bookmarkEnd w:id="20"/>
+    </w:p>
+    <w:p>
+      <w:pPr>
+        <w:pStyle w:val="Heading3"/>
+      </w:pPr>
+      <w:bookmarkStart w:id="21" w:name="_Toc67884792"/>
+      <w:r>
+        <w:t xml:space="preserve">Az </w:t>
+      </w:r>
+      <w:r>
+        <w:t xml:space="preserve">IAR </w:t>
+      </w:r>
+      <w:r>
+        <w:rPr>
+          <w:lang w:val="en-US"/>
+        </w:rPr>
+        <w:t>Embedded Workbench for Arm</w:t>
       </w:r>
       <w:r>
         <w:t xml:space="preserve"> </w:t>
       </w:r>
       <w:r>
-        <w:t>programozószoftver</w:t>
-      </w:r>
-      <w:bookmarkEnd w:id="10"/>
-    </w:p>
-    <w:p>
-      <w:pPr>
-        <w:pStyle w:val="Heading2"/>
-      </w:pPr>
-      <w:bookmarkStart w:id="11" w:name="_Toc67884785"/>
-      <w:r>
-        <w:t xml:space="preserve">A </w:t>
-      </w:r>
-      <w:r>
-        <w:t>technológia-visszafejtés</w:t>
-      </w:r>
-      <w:r>
-        <w:t xml:space="preserve"> eszközei</w:t>
-      </w:r>
-      <w:bookmarkEnd w:id="11"/>
-    </w:p>
-    <w:p>
-      <w:pPr>
-        <w:pStyle w:val="Heading3"/>
-      </w:pPr>
-      <w:bookmarkStart w:id="12" w:name="_Toc67884786"/>
-      <w:r>
-        <w:t xml:space="preserve">Az </w:t>
-      </w:r>
-      <w:r>
-        <w:t>Eltima Serial Port Monitor segédprogram</w:t>
-      </w:r>
-      <w:bookmarkEnd w:id="12"/>
-    </w:p>
-    <w:p>
-      <w:pPr>
-        <w:pStyle w:val="Heading3"/>
-      </w:pPr>
-      <w:bookmarkStart w:id="13" w:name="_Toc67884787"/>
-      <w:r>
-        <w:t>A</w:t>
-      </w:r>
-      <w:r>
-        <w:t xml:space="preserve"> MikroElektronika EasyPIC v7 fejlesztőlap</w:t>
-      </w:r>
-      <w:bookmarkEnd w:id="13"/>
-    </w:p>
-    <w:p>
-      <w:pPr>
-        <w:pStyle w:val="Heading3"/>
-      </w:pPr>
-      <w:bookmarkStart w:id="14" w:name="_Toc67884788"/>
-      <w:r>
-        <w:t xml:space="preserve">A </w:t>
-      </w:r>
-      <w:r>
-        <w:t>mikroC PRO for PIC</w:t>
-      </w:r>
-      <w:r>
-        <w:t xml:space="preserve"> </w:t>
-      </w:r>
-      <w:r>
         <w:t>fejlesztőkörnyezet</w:t>
       </w:r>
-      <w:bookmarkEnd w:id="14"/>
-    </w:p>
-    <w:p>
-      <w:pPr>
-        <w:pStyle w:val="Heading2"/>
-      </w:pPr>
-      <w:bookmarkStart w:id="15" w:name="_Toc67884789"/>
-      <w:r>
-        <w:t>Az alternatív emuláció megvalósításának eszközei</w:t>
-      </w:r>
-      <w:bookmarkEnd w:id="15"/>
-    </w:p>
-    <w:p>
-      <w:pPr>
-        <w:pStyle w:val="Heading3"/>
-      </w:pPr>
-      <w:bookmarkStart w:id="16" w:name="_Toc67884790"/>
-      <w:r>
-        <w:t xml:space="preserve">A </w:t>
-      </w:r>
-      <w:r>
-        <w:t>Qt Creator fejlesztőkörnyezet</w:t>
-      </w:r>
-      <w:bookmarkEnd w:id="16"/>
-    </w:p>
-    <w:p>
-      <w:pPr>
-        <w:pStyle w:val="Heading3"/>
-      </w:pPr>
-      <w:bookmarkStart w:id="17" w:name="_Toc67884791"/>
-      <w:r>
-        <w:t xml:space="preserve">Az </w:t>
-      </w:r>
-      <w:r>
-        <w:t xml:space="preserve">Altium </w:t>
-      </w:r>
-      <w:proofErr w:type="spellStart"/>
-      <w:r>
-        <w:t>Designer</w:t>
-      </w:r>
-      <w:proofErr w:type="spellEnd"/>
-      <w:r>
-        <w:t xml:space="preserve"> elektronikai tervezőszoftver</w:t>
-      </w:r>
-      <w:bookmarkEnd w:id="17"/>
-    </w:p>
-    <w:p>
-      <w:pPr>
-        <w:pStyle w:val="Heading3"/>
-      </w:pPr>
-      <w:bookmarkStart w:id="18" w:name="_Toc67884792"/>
-      <w:r>
-        <w:t xml:space="preserve">Az </w:t>
-      </w:r>
-      <w:r>
-        <w:t>IAR Embedded Workbench for Arm</w:t>
-      </w:r>
-      <w:r>
-        <w:t xml:space="preserve"> </w:t>
-      </w:r>
-      <w:r>
-        <w:t>fejlesztőkörnyezet</w:t>
-      </w:r>
-      <w:bookmarkEnd w:id="18"/>
+      <w:bookmarkEnd w:id="21"/>
     </w:p>
     <w:p/>
     <w:p>
       <w:pPr>
         <w:pStyle w:val="Heading1"/>
       </w:pPr>
-      <w:bookmarkStart w:id="19" w:name="_Toc67884793"/>
+      <w:bookmarkStart w:id="22" w:name="_Toc67884793"/>
       <w:r>
         <w:lastRenderedPageBreak/>
         <w:t>Az emulálni kívánt ipari folyamat</w:t>
       </w:r>
-      <w:bookmarkEnd w:id="19"/>
+      <w:bookmarkEnd w:id="22"/>
     </w:p>
     <w:p>
       <w:pPr>
         <w:pStyle w:val="Heading1"/>
       </w:pPr>
-      <w:bookmarkStart w:id="20" w:name="_Toc67884794"/>
+      <w:bookmarkStart w:id="23" w:name="_Toc67884794"/>
       <w:r>
         <w:lastRenderedPageBreak/>
         <w:t>Interaktív vizualizáció</w:t>
@@ -5808,14 +6816,14 @@
       <w:r>
         <w:t xml:space="preserve"> készítése a BORIS eszköztárával</w:t>
       </w:r>
-      <w:bookmarkEnd w:id="20"/>
+      <w:bookmarkEnd w:id="23"/>
     </w:p>
     <w:p/>
     <w:p>
       <w:pPr>
         <w:pStyle w:val="Heading1"/>
       </w:pPr>
-      <w:bookmarkStart w:id="21" w:name="_Toc67884795"/>
+      <w:bookmarkStart w:id="24" w:name="_Toc67884795"/>
       <w:r>
         <w:lastRenderedPageBreak/>
         <w:t>Az ipari folyamat</w:t>
@@ -5823,73 +6831,345 @@
       <w:r>
         <w:t xml:space="preserve"> emulációja és irányítása</w:t>
       </w:r>
-      <w:bookmarkEnd w:id="21"/>
+      <w:bookmarkEnd w:id="24"/>
+    </w:p>
+    <w:p>
+      <w:r>
+        <w:t>Jegyzetek:</w:t>
+      </w:r>
+    </w:p>
+    <w:p>
+      <w:pPr>
+        <w:pStyle w:val="ListParagraph"/>
+        <w:numPr>
+          <w:ilvl w:val="0"/>
+          <w:numId w:val="18"/>
+        </w:numPr>
+      </w:pPr>
+      <w:r>
+        <w:t xml:space="preserve">A BORIS egy átgondolt és intuitív </w:t>
+      </w:r>
+      <w:r>
+        <w:t>fejlesztőkörnyezet</w:t>
+      </w:r>
+      <w:r>
+        <w:t xml:space="preserve">, amely </w:t>
+      </w:r>
+      <w:r>
+        <w:t>a</w:t>
+      </w:r>
+      <w:r>
+        <w:t xml:space="preserve">z eszközök </w:t>
+      </w:r>
+      <w:r>
+        <w:t xml:space="preserve">bőséges kínálatát nyújtja a felhasználó számára. </w:t>
+      </w:r>
+      <w:r>
+        <w:t xml:space="preserve">Ha csak az erősségei alapján kellene megítélni, akkor </w:t>
+      </w:r>
+      <w:r>
+        <w:t>egy professzionális termékként lehetne kezelni, amely kiválóan alkalmazható az</w:t>
+      </w:r>
+      <w:r>
+        <w:t xml:space="preserve"> oktatásban, a kutatásban és a fejlesztésben is</w:t>
+      </w:r>
+      <w:r>
+        <w:t xml:space="preserve">. Ezzel szemben a feladat megoldásához használt verzió olyan hibák és hiányosságok </w:t>
+      </w:r>
+      <w:r>
+        <w:t>sorával</w:t>
+      </w:r>
+      <w:r>
+        <w:t xml:space="preserve"> küzd, amelye</w:t>
+      </w:r>
+      <w:r>
+        <w:t>k alapjaiban kérdőjelezik meg a benne folytatott munka hatékonyságát.</w:t>
+      </w:r>
+    </w:p>
+    <w:p>
+      <w:pPr>
+        <w:pStyle w:val="ListParagraph"/>
+        <w:numPr>
+          <w:ilvl w:val="1"/>
+          <w:numId w:val="18"/>
+        </w:numPr>
+      </w:pPr>
+      <w:r>
+        <w:t xml:space="preserve">A visszavonás </w:t>
+      </w:r>
+      <w:r>
+        <w:t xml:space="preserve">és </w:t>
+      </w:r>
+      <w:r>
+        <w:t xml:space="preserve">a </w:t>
+      </w:r>
+      <w:r>
+        <w:t>megismétlés műveletek teljes hiánya.</w:t>
+      </w:r>
+    </w:p>
+    <w:p>
+      <w:pPr>
+        <w:pStyle w:val="ListParagraph"/>
+        <w:numPr>
+          <w:ilvl w:val="1"/>
+          <w:numId w:val="18"/>
+        </w:numPr>
+      </w:pPr>
+      <w:r>
+        <w:t>A törlések nem kérnek megerősítést a felhasználótól, még az olyan blokkok esetén sem, amelyek összeköttetésben állnak más blokkokkal.</w:t>
+      </w:r>
+      <w:r>
+        <w:t xml:space="preserve"> Ez a visszavonás lehetősége nélkül felettébb felkavaró tud lenni.</w:t>
+      </w:r>
+    </w:p>
+    <w:p>
+      <w:pPr>
+        <w:pStyle w:val="ListParagraph"/>
+        <w:numPr>
+          <w:ilvl w:val="1"/>
+          <w:numId w:val="18"/>
+        </w:numPr>
+      </w:pPr>
+      <w:r>
+        <w:t xml:space="preserve">Előfordul, hogy az </w:t>
+      </w:r>
+      <w:r>
+        <w:t>üzenetablako</w:t>
+      </w:r>
+      <w:r>
+        <w:t>k</w:t>
+      </w:r>
+      <w:r>
+        <w:t>, amelyek megkövetelik az elsőbbséget a felhasználótól</w:t>
+      </w:r>
+      <w:r>
+        <w:t xml:space="preserve">, </w:t>
+      </w:r>
+      <w:r>
+        <w:t>takarásban ugranak fel</w:t>
+      </w:r>
+      <w:r>
+        <w:t>.</w:t>
+      </w:r>
+      <w:r>
+        <w:t xml:space="preserve"> Ez meggátolja a felhasználót</w:t>
+      </w:r>
+      <w:r>
+        <w:t xml:space="preserve"> abban</w:t>
+      </w:r>
+      <w:r>
+        <w:t xml:space="preserve">, hogy hozzáférjen, </w:t>
+      </w:r>
+      <w:r>
+        <w:t xml:space="preserve">és így </w:t>
+      </w:r>
+      <w:r>
+        <w:t xml:space="preserve">az alkalmazás </w:t>
+      </w:r>
+      <w:r>
+        <w:t xml:space="preserve">egy </w:t>
+      </w:r>
+      <w:r>
+        <w:t xml:space="preserve">blokkolt </w:t>
+      </w:r>
+      <w:r>
+        <w:t>állapotába kerül</w:t>
+      </w:r>
+      <w:r>
+        <w:t>.</w:t>
+      </w:r>
+    </w:p>
+    <w:p>
+      <w:pPr>
+        <w:pStyle w:val="ListParagraph"/>
+        <w:numPr>
+          <w:ilvl w:val="1"/>
+          <w:numId w:val="18"/>
+        </w:numPr>
+      </w:pPr>
+      <w:r>
+        <w:t>Minden hivatkozás abszolút elérési útvonalak formájában van letárolva.</w:t>
+      </w:r>
+    </w:p>
+    <w:p>
+      <w:pPr>
+        <w:pStyle w:val="ListParagraph"/>
+        <w:numPr>
+          <w:ilvl w:val="1"/>
+          <w:numId w:val="18"/>
+        </w:numPr>
+      </w:pPr>
+      <w:r>
+        <w:rPr>
+          <w:b/>
+          <w:bCs/>
+        </w:rPr>
+        <w:t>Nem feltétlenül kell:</w:t>
+      </w:r>
+      <w:r>
+        <w:t xml:space="preserve"> </w:t>
+      </w:r>
+      <w:r>
+        <w:t xml:space="preserve">Alapértelmezésben az általános </w:t>
+      </w:r>
+      <w:r>
+        <w:t xml:space="preserve">műveletek </w:t>
+      </w:r>
+      <w:r>
+        <w:t>gyorsbillentyű</w:t>
+      </w:r>
+      <w:r>
+        <w:t xml:space="preserve">i eltérnek a megszokottól, így például a másolás </w:t>
+      </w:r>
+      <w:r>
+        <w:t xml:space="preserve">nem a már jól ismert </w:t>
+      </w:r>
+      <w:r>
+        <w:t>Ctrl</w:t>
+      </w:r>
+      <w:r>
+        <w:t xml:space="preserve"> + C gyorsbillentyűvel </w:t>
+      </w:r>
+      <w:r>
+        <w:t>hívható meg</w:t>
+      </w:r>
+      <w:r>
+        <w:t>, hanem a Ctrl + Ins párossal.</w:t>
+      </w:r>
+      <w:r>
+        <w:t xml:space="preserve"> Ez</w:t>
+      </w:r>
+      <w:r>
+        <w:t>ek</w:t>
+      </w:r>
+      <w:r>
+        <w:t xml:space="preserve"> azonban módosítható</w:t>
+      </w:r>
+      <w:r>
+        <w:t>ak</w:t>
+      </w:r>
+      <w:r>
+        <w:t xml:space="preserve"> a beállításokban.</w:t>
+      </w:r>
+    </w:p>
+    <w:p>
+      <w:pPr>
+        <w:pStyle w:val="ListParagraph"/>
+        <w:numPr>
+          <w:ilvl w:val="1"/>
+          <w:numId w:val="18"/>
+        </w:numPr>
+      </w:pPr>
+      <w:r>
+        <w:rPr>
+          <w:b/>
+          <w:bCs/>
+        </w:rPr>
+        <w:t>Nem feltétlenül kell:</w:t>
+      </w:r>
+      <w:r>
+        <w:t xml:space="preserve"> </w:t>
+      </w:r>
+      <w:r>
+        <w:t>A blokkok közötti összeköttetések átlátható elrendezése nagyon nehezen megvalósítható. Létezik ugyan egy automatikus elrendező az alkalmazásban, de hibásan működik.</w:t>
+      </w:r>
+    </w:p>
+    <w:p>
+      <w:pPr>
+        <w:pStyle w:val="ListParagraph"/>
+        <w:numPr>
+          <w:ilvl w:val="0"/>
+          <w:numId w:val="18"/>
+        </w:numPr>
+      </w:pPr>
+      <w:r>
+        <w:t xml:space="preserve">A BORIS nem </w:t>
+      </w:r>
+      <w:r>
+        <w:t>egy általános célú programozási nyelv</w:t>
+      </w:r>
+      <w:r>
+        <w:t xml:space="preserve">, mint például a C, hanem egy elsősorban rendszerek szimulációjára </w:t>
+      </w:r>
+      <w:r>
+        <w:t>kifejlesztett speciális fejlesztőkörnyezet, ezért nem is várható tőle, hogy minden feladat megoldható legyen benne.</w:t>
+      </w:r>
+    </w:p>
+    <w:p>
+      <w:pPr>
+        <w:pStyle w:val="ListParagraph"/>
+        <w:numPr>
+          <w:ilvl w:val="0"/>
+          <w:numId w:val="18"/>
+        </w:numPr>
+      </w:pPr>
     </w:p>
     <w:p>
       <w:pPr>
         <w:pStyle w:val="Heading2"/>
       </w:pPr>
-      <w:bookmarkStart w:id="22" w:name="_Toc67884796"/>
-      <w:r>
+      <w:bookmarkStart w:id="25" w:name="_Toc67884796"/>
+      <w:r>
+        <w:lastRenderedPageBreak/>
         <w:t>Az emuláció megvalósításának bemutatása</w:t>
       </w:r>
-      <w:bookmarkEnd w:id="22"/>
+      <w:bookmarkEnd w:id="25"/>
     </w:p>
     <w:p>
       <w:pPr>
         <w:pStyle w:val="Heading3"/>
       </w:pPr>
-      <w:bookmarkStart w:id="23" w:name="_Toc67884797"/>
+      <w:bookmarkStart w:id="26" w:name="_Toc67884797"/>
       <w:r>
         <w:t>A robotok és a futószalagok vizualizációja FAB segítségével</w:t>
       </w:r>
-      <w:bookmarkEnd w:id="23"/>
+      <w:bookmarkEnd w:id="26"/>
     </w:p>
     <w:p>
       <w:pPr>
         <w:pStyle w:val="Heading3"/>
       </w:pPr>
-      <w:bookmarkStart w:id="24" w:name="_Toc67884798"/>
+      <w:bookmarkStart w:id="27" w:name="_Toc67884798"/>
       <w:r>
         <w:t>A robotok mozgatása</w:t>
       </w:r>
-      <w:bookmarkEnd w:id="24"/>
+      <w:bookmarkEnd w:id="27"/>
     </w:p>
     <w:p>
       <w:pPr>
         <w:pStyle w:val="Heading3"/>
       </w:pPr>
-      <w:bookmarkStart w:id="25" w:name="_Toc67884799"/>
+      <w:bookmarkStart w:id="28" w:name="_Toc67884799"/>
       <w:r>
         <w:t>A karosszériák mozgatása</w:t>
       </w:r>
-      <w:bookmarkEnd w:id="25"/>
+      <w:bookmarkEnd w:id="28"/>
     </w:p>
     <w:p>
       <w:pPr>
         <w:pStyle w:val="Heading3"/>
       </w:pPr>
-      <w:bookmarkStart w:id="26" w:name="_Toc67884800"/>
+      <w:bookmarkStart w:id="29" w:name="_Toc67884800"/>
       <w:r>
         <w:t>A cellák ellenőrzőlogikái</w:t>
       </w:r>
-      <w:bookmarkEnd w:id="26"/>
+      <w:bookmarkEnd w:id="29"/>
     </w:p>
     <w:p>
       <w:pPr>
         <w:pStyle w:val="Heading2"/>
       </w:pPr>
-      <w:bookmarkStart w:id="27" w:name="_Toc67884801"/>
+      <w:bookmarkStart w:id="30" w:name="_Toc67884801"/>
       <w:r>
         <w:t>Az irányítás megvalósításának bemutatása</w:t>
       </w:r>
-      <w:bookmarkEnd w:id="27"/>
+      <w:bookmarkEnd w:id="30"/>
     </w:p>
     <w:p>
       <w:pPr>
         <w:pStyle w:val="Heading1"/>
       </w:pPr>
-      <w:bookmarkStart w:id="28" w:name="_Toc67884802"/>
+      <w:bookmarkStart w:id="31" w:name="_Toc67884802"/>
       <w:r>
         <w:lastRenderedPageBreak/>
         <w:t>A BORIS projektek hordozhatósági problémáj</w:t>
@@ -5900,24 +7180,189 @@
       <w:r>
         <w:t xml:space="preserve"> megoldása</w:t>
       </w:r>
-      <w:bookmarkEnd w:id="28"/>
+      <w:bookmarkEnd w:id="31"/>
+    </w:p>
+    <w:p>
+      <w:pPr>
+        <w:ind w:firstLine="432"/>
+      </w:pPr>
+      <w:r>
+        <w:t>A fájlrendszerekben a fájlok vagy a könyvtárak helyét, vagyis azt, hogy milyen könyvtárakon át navigálva találhatóak meg, az úgynevezett elérési útvonal</w:t>
+      </w:r>
+      <w:sdt>
+        <w:sdtPr>
+          <w:id w:val="18287101"/>
+          <w:citation/>
+        </w:sdtPr>
+        <w:sdtContent>
+          <w:r>
+            <w:fldChar w:fldCharType="begin"/>
+          </w:r>
+          <w:r>
+            <w:rPr>
+              <w:lang w:val="en-US"/>
+            </w:rPr>
+            <w:instrText xml:space="preserve">CITATION Wik21 \l 1033 </w:instrText>
+          </w:r>
+          <w:r>
+            <w:fldChar w:fldCharType="separate"/>
+          </w:r>
+          <w:r>
+            <w:rPr>
+              <w:noProof/>
+              <w:lang w:val="en-US"/>
+            </w:rPr>
+            <w:t xml:space="preserve"> </w:t>
+          </w:r>
+          <w:r>
+            <w:rPr>
+              <w:noProof/>
+              <w:lang w:val="en-US"/>
+            </w:rPr>
+            <w:t>[1]</w:t>
+          </w:r>
+          <w:r>
+            <w:fldChar w:fldCharType="end"/>
+          </w:r>
+        </w:sdtContent>
+      </w:sdt>
+      <w:r>
+        <w:t xml:space="preserve"> határozza meg, amelynek két </w:t>
+      </w:r>
+      <w:r>
+        <w:t>változata van.</w:t>
+      </w:r>
+      <w:r>
+        <w:t xml:space="preserve"> Az abszolút elérési útvonal a gyökérkönyvtárból indulva sorolja fel a </w:t>
+      </w:r>
+      <w:r>
+        <w:t>fájlig vezető könyvtárak neveit</w:t>
+      </w:r>
+      <w:r>
+        <w:t>, így a fájlrendszeren belül mindig ugyanazt a helyet jelöli. A relatív elérési</w:t>
+      </w:r>
+      <w:r>
+        <w:t xml:space="preserve"> útvonal</w:t>
+      </w:r>
+      <w:r>
+        <w:t xml:space="preserve"> </w:t>
+      </w:r>
+      <w:r>
+        <w:t>ezzel szemben</w:t>
+      </w:r>
+      <w:r>
+        <w:t xml:space="preserve"> egy abszolút elérési útvonalhoz viszonyítva sorolja fel a </w:t>
+      </w:r>
+      <w:r>
+        <w:t>fájlig vezető könyvtár</w:t>
+      </w:r>
+      <w:r>
+        <w:t>ak</w:t>
+      </w:r>
+      <w:r>
+        <w:t xml:space="preserve"> nev</w:t>
+      </w:r>
+      <w:r>
+        <w:t>ei</w:t>
+      </w:r>
+      <w:r>
+        <w:t>t</w:t>
+      </w:r>
+      <w:r>
+        <w:t xml:space="preserve">, így </w:t>
+      </w:r>
+      <w:r>
+        <w:t xml:space="preserve">ebben az esetben </w:t>
+      </w:r>
+      <w:r>
+        <w:t>a fájlrendszeren belül jelölt hely</w:t>
+      </w:r>
+      <w:r>
+        <w:t xml:space="preserve"> viszonyításfüggő</w:t>
+      </w:r>
+      <w:r>
+        <w:t>.</w:t>
+      </w:r>
+    </w:p>
+    <w:p>
+      <w:pPr>
+        <w:ind w:firstLine="432"/>
+      </w:pPr>
+      <w:r>
+        <w:t>A több fájlból álló</w:t>
+      </w:r>
+      <w:r>
+        <w:t>,</w:t>
+      </w:r>
+      <w:r>
+        <w:t xml:space="preserve"> összefüggő </w:t>
+      </w:r>
+      <w:r>
+        <w:t xml:space="preserve">adatok </w:t>
+      </w:r>
+      <w:r>
+        <w:t xml:space="preserve">esetén elterjedt és általánosan követendő gyakorlat a </w:t>
+      </w:r>
+      <w:r>
+        <w:t>relatív elérési útvonal</w:t>
+      </w:r>
+      <w:r>
+        <w:t>ak használata</w:t>
+      </w:r>
+      <w:r>
+        <w:t xml:space="preserve"> a belső hivatkozásokhoz. Enélkül ugyanis nem lehetne az ilyen adatokat szabadon mozgatni a fájlrendszerben, mivel a belső hivatkozások sérülnének. A feladat megoldásához használt BORIS verzió esetén pedig pontosan ez az probléma áll fenn.</w:t>
+      </w:r>
+    </w:p>
+    <w:p>
+      <w:pPr>
+        <w:ind w:firstLine="432"/>
+      </w:pPr>
+    </w:p>
+    <w:p>
+      <w:pPr>
+        <w:ind w:firstLine="432"/>
+      </w:pPr>
+      <w:r>
+        <w:t>A BORIS lehetőséget nyújt a</w:t>
+      </w:r>
+      <w:r>
+        <w:t xml:space="preserve"> munkalapo</w:t>
+      </w:r>
+      <w:r>
+        <w:t xml:space="preserve">k egymásba ágyazására úgynevezett szuperblokkok segítségével. </w:t>
+      </w:r>
+      <w:r>
+        <w:t xml:space="preserve">Egy </w:t>
+      </w:r>
+      <w:r>
+        <w:t xml:space="preserve">szuperblokk </w:t>
+      </w:r>
+      <w:r>
+        <w:t>képes a hivatkozott munkalap nyitott végpontjait a sajátjaiként megjeleníteni, ezáltal azok összeköthetőkké válnak a munkalapon levő más blokkok végpontjaival.</w:t>
+      </w:r>
+    </w:p>
+    <w:p/>
+    <w:p>
+      <w:r>
+        <w:t>A szuperblokk egy olyan speciális blokk, amelyik képes a hivatkozott munkalap nyitott végpontjait a sajátjaiként megjeleníteni</w:t>
+      </w:r>
     </w:p>
     <w:p>
       <w:pPr>
         <w:pStyle w:val="Heading1"/>
       </w:pPr>
-      <w:bookmarkStart w:id="29" w:name="_Toc67884803"/>
+      <w:bookmarkStart w:id="32" w:name="_Toc67884803"/>
       <w:r>
         <w:lastRenderedPageBreak/>
         <w:t>Az ipari folyamat emulálásának alternatív megoldása</w:t>
       </w:r>
-      <w:bookmarkEnd w:id="29"/>
+      <w:bookmarkEnd w:id="32"/>
     </w:p>
     <w:p>
       <w:pPr>
         <w:pStyle w:val="Heading2"/>
       </w:pPr>
-      <w:bookmarkStart w:id="30" w:name="_Toc67884804"/>
+      <w:bookmarkStart w:id="33" w:name="_Toc67884804"/>
       <w:r>
         <w:t xml:space="preserve">Az </w:t>
       </w:r>
@@ -5933,26 +7378,26 @@
       <w:r>
         <w:t>visszafejtése</w:t>
       </w:r>
-      <w:bookmarkEnd w:id="30"/>
+      <w:bookmarkEnd w:id="33"/>
     </w:p>
     <w:p>
       <w:pPr>
         <w:pStyle w:val="Heading3"/>
       </w:pPr>
-      <w:bookmarkStart w:id="31" w:name="_Toc67884805"/>
+      <w:bookmarkStart w:id="34" w:name="_Toc67884805"/>
       <w:r>
         <w:t>BORIS és az I/O interfész közötti kommunikáció</w:t>
       </w:r>
       <w:r>
         <w:t xml:space="preserve"> lehallgatása</w:t>
       </w:r>
-      <w:bookmarkEnd w:id="31"/>
+      <w:bookmarkEnd w:id="34"/>
     </w:p>
     <w:p>
       <w:pPr>
         <w:pStyle w:val="Heading3"/>
       </w:pPr>
-      <w:bookmarkStart w:id="32" w:name="_Toc67884806"/>
+      <w:bookmarkStart w:id="35" w:name="_Toc67884806"/>
       <w:r>
         <w:t xml:space="preserve">Az </w:t>
       </w:r>
@@ -5962,94 +7407,94 @@
       <w:r>
         <w:t xml:space="preserve"> utánzása a BORIS számára</w:t>
       </w:r>
-      <w:bookmarkEnd w:id="32"/>
+      <w:bookmarkEnd w:id="35"/>
     </w:p>
     <w:p>
       <w:pPr>
         <w:pStyle w:val="Heading3"/>
       </w:pPr>
-      <w:bookmarkStart w:id="33" w:name="_Toc67884807"/>
+      <w:bookmarkStart w:id="36" w:name="_Toc67884807"/>
       <w:r>
         <w:t>Az I/O interfész</w:t>
       </w:r>
       <w:r>
         <w:t xml:space="preserve"> működtetése a BORIS használata nélkül</w:t>
       </w:r>
-      <w:bookmarkEnd w:id="33"/>
+      <w:bookmarkEnd w:id="36"/>
     </w:p>
     <w:p>
       <w:pPr>
         <w:pStyle w:val="Heading2"/>
       </w:pPr>
-      <w:bookmarkStart w:id="34" w:name="_Toc67884808"/>
+      <w:bookmarkStart w:id="37" w:name="_Toc67884808"/>
       <w:r>
         <w:t>Az emuláció megvalósítása alternatív eszközökkel</w:t>
       </w:r>
-      <w:bookmarkEnd w:id="34"/>
+      <w:bookmarkEnd w:id="37"/>
     </w:p>
     <w:p>
       <w:pPr>
         <w:pStyle w:val="Heading3"/>
       </w:pPr>
-      <w:bookmarkStart w:id="35" w:name="_Toc67884809"/>
+      <w:bookmarkStart w:id="38" w:name="_Toc67884809"/>
       <w:r>
         <w:t>A karosszériák mozgatása</w:t>
       </w:r>
-      <w:bookmarkEnd w:id="35"/>
+      <w:bookmarkEnd w:id="38"/>
     </w:p>
     <w:p>
       <w:pPr>
         <w:pStyle w:val="Heading3"/>
       </w:pPr>
-      <w:bookmarkStart w:id="36" w:name="_Toc67884810"/>
+      <w:bookmarkStart w:id="39" w:name="_Toc67884810"/>
       <w:r>
         <w:t>A futószalagok megvalósítása és működtetése</w:t>
       </w:r>
-      <w:bookmarkEnd w:id="36"/>
+      <w:bookmarkEnd w:id="39"/>
     </w:p>
     <w:p>
       <w:pPr>
         <w:pStyle w:val="Heading3"/>
       </w:pPr>
-      <w:bookmarkStart w:id="37" w:name="_Toc67884811"/>
+      <w:bookmarkStart w:id="40" w:name="_Toc67884811"/>
       <w:r>
         <w:t>A daru megvalósítása és működtetése</w:t>
       </w:r>
-      <w:bookmarkEnd w:id="37"/>
+      <w:bookmarkEnd w:id="40"/>
     </w:p>
     <w:p>
       <w:pPr>
         <w:pStyle w:val="Heading3"/>
       </w:pPr>
-      <w:bookmarkStart w:id="38" w:name="_Toc67884812"/>
+      <w:bookmarkStart w:id="41" w:name="_Toc67884812"/>
       <w:r>
         <w:t>A robotok megvalósítása és működtetése</w:t>
       </w:r>
-      <w:bookmarkEnd w:id="38"/>
+      <w:bookmarkEnd w:id="41"/>
     </w:p>
     <w:p>
       <w:pPr>
         <w:pStyle w:val="Heading1"/>
       </w:pPr>
-      <w:bookmarkStart w:id="39" w:name="_Toc67884813"/>
+      <w:bookmarkStart w:id="42" w:name="_Toc67884813"/>
       <w:r>
         <w:lastRenderedPageBreak/>
         <w:t>Az I/O interfészt helyettesítő elektronika</w:t>
       </w:r>
-      <w:bookmarkEnd w:id="39"/>
+      <w:bookmarkEnd w:id="42"/>
     </w:p>
     <w:p>
       <w:pPr>
         <w:pStyle w:val="Heading1"/>
       </w:pPr>
-      <w:bookmarkStart w:id="40" w:name="_Toc67884814"/>
+      <w:bookmarkStart w:id="43" w:name="_Toc67884814"/>
       <w:r>
         <w:lastRenderedPageBreak/>
         <w:t>Konklúzió</w:t>
       </w:r>
-      <w:bookmarkEnd w:id="40"/>
-    </w:p>
-    <w:bookmarkStart w:id="41" w:name="_Toc67884815" w:displacedByCustomXml="next"/>
+      <w:bookmarkEnd w:id="43"/>
+    </w:p>
+    <w:bookmarkStart w:id="44" w:name="_Toc67884815" w:displacedByCustomXml="next"/>
     <w:sdt>
       <w:sdtPr>
         <w:rPr>
@@ -6077,7 +7522,7 @@
           <w:r>
             <w:t>Irodalomjegyzék</w:t>
           </w:r>
-          <w:bookmarkEnd w:id="41"/>
+          <w:bookmarkEnd w:id="44"/>
         </w:p>
         <w:sdt>
           <w:sdtPr>
@@ -6086,6 +7531,14 @@
           </w:sdtPr>
           <w:sdtContent>
             <w:p>
+              <w:pPr>
+                <w:rPr>
+                  <w:rFonts w:asciiTheme="minorHAnsi" w:hAnsiTheme="minorHAnsi"/>
+                  <w:noProof/>
+                  <w:sz w:val="22"/>
+                  <w:szCs w:val="22"/>
+                </w:rPr>
+              </w:pPr>
               <w:r>
                 <w:fldChar w:fldCharType="begin"/>
               </w:r>
@@ -6095,15 +7548,80 @@
               <w:r>
                 <w:fldChar w:fldCharType="separate"/>
               </w:r>
-              <w:r>
+            </w:p>
+            <w:tbl>
+              <w:tblPr>
+                <w:tblW w:w="5000" w:type="pct"/>
+                <w:tblCellSpacing w:w="15" w:type="dxa"/>
+                <w:tblCellMar>
+                  <w:top w:w="15" w:type="dxa"/>
+                  <w:left w:w="15" w:type="dxa"/>
+                  <w:bottom w:w="15" w:type="dxa"/>
+                  <w:right w:w="15" w:type="dxa"/>
+                </w:tblCellMar>
+                <w:tblLook w:val="04A0" w:firstRow="1" w:lastRow="0" w:firstColumn="1" w:lastColumn="0" w:noHBand="0" w:noVBand="1"/>
+              </w:tblPr>
+              <w:tblGrid>
+                <w:gridCol w:w="355"/>
+                <w:gridCol w:w="8104"/>
+              </w:tblGrid>
+              <w:tr>
+                <w:trPr>
+                  <w:divId w:val="1787768048"/>
+                  <w:tblCellSpacing w:w="15" w:type="dxa"/>
+                </w:trPr>
+                <w:tc>
+                  <w:tcPr>
+                    <w:tcW w:w="50" w:type="pct"/>
+                    <w:hideMark/>
+                  </w:tcPr>
+                  <w:p>
+                    <w:pPr>
+                      <w:pStyle w:val="Bibliography"/>
+                      <w:rPr>
+                        <w:noProof/>
+                      </w:rPr>
+                    </w:pPr>
+                    <w:r>
+                      <w:rPr>
+                        <w:noProof/>
+                      </w:rPr>
+                      <w:t xml:space="preserve">[1] </w:t>
+                    </w:r>
+                  </w:p>
+                </w:tc>
+                <w:tc>
+                  <w:tcPr>
+                    <w:tcW w:w="0" w:type="auto"/>
+                    <w:hideMark/>
+                  </w:tcPr>
+                  <w:p>
+                    <w:pPr>
+                      <w:pStyle w:val="Bibliography"/>
+                      <w:rPr>
+                        <w:noProof/>
+                      </w:rPr>
+                    </w:pPr>
+                    <w:r>
+                      <w:rPr>
+                        <w:noProof/>
+                      </w:rPr>
+                      <w:t>Wikipedia, „Path (computing),” [Online]. Available: https://en.wikipedia.org/wiki/Path_(computing).</w:t>
+                    </w:r>
+                  </w:p>
+                </w:tc>
+              </w:tr>
+            </w:tbl>
+            <w:p>
+              <w:pPr>
+                <w:divId w:val="1787768048"/>
                 <w:rPr>
-                  <w:b/>
-                  <w:bCs/>
+                  <w:rFonts w:eastAsia="Times New Roman"/>
                   <w:noProof/>
-                  <w:lang w:val="en-US"/>
                 </w:rPr>
-                <w:t>There are no sources in the current document.</w:t>
-              </w:r>
+              </w:pPr>
+            </w:p>
+            <w:p>
               <w:r>
                 <w:rPr>
                   <w:b/>
@@ -6124,12 +7642,12 @@
           <w:numId w:val="0"/>
         </w:numPr>
       </w:pPr>
-      <w:bookmarkStart w:id="42" w:name="_Toc67884816"/>
+      <w:bookmarkStart w:id="45" w:name="_Toc67884816"/>
       <w:r>
         <w:lastRenderedPageBreak/>
         <w:t>Nyilatkozat</w:t>
       </w:r>
-      <w:bookmarkEnd w:id="42"/>
+      <w:bookmarkEnd w:id="45"/>
     </w:p>
     <w:sectPr>
       <w:pgSz w:w="11906" w:h="16838"/>
@@ -6239,7 +7757,7 @@
   <w:abstractNum w:abstractNumId="0" w15:restartNumberingAfterBreak="0">
     <w:nsid w:val="FFFFFF7C"/>
     <w:multiLevelType w:val="singleLevel"/>
-    <w:tmpl w:val="A016EAF6"/>
+    <w:tmpl w:val="DDD6DE30"/>
     <w:lvl w:ilvl="0">
       <w:start w:val="1"/>
       <w:numFmt w:val="decimal"/>
@@ -6256,7 +7774,7 @@
   <w:abstractNum w:abstractNumId="1" w15:restartNumberingAfterBreak="0">
     <w:nsid w:val="FFFFFF7D"/>
     <w:multiLevelType w:val="singleLevel"/>
-    <w:tmpl w:val="F5E87846"/>
+    <w:tmpl w:val="6EDC855E"/>
     <w:lvl w:ilvl="0">
       <w:start w:val="1"/>
       <w:numFmt w:val="decimal"/>
@@ -6273,7 +7791,7 @@
   <w:abstractNum w:abstractNumId="2" w15:restartNumberingAfterBreak="0">
     <w:nsid w:val="FFFFFF7E"/>
     <w:multiLevelType w:val="singleLevel"/>
-    <w:tmpl w:val="32AE94C6"/>
+    <w:tmpl w:val="25582234"/>
     <w:lvl w:ilvl="0">
       <w:start w:val="1"/>
       <w:numFmt w:val="decimal"/>
@@ -6290,7 +7808,7 @@
   <w:abstractNum w:abstractNumId="3" w15:restartNumberingAfterBreak="0">
     <w:nsid w:val="FFFFFF7F"/>
     <w:multiLevelType w:val="singleLevel"/>
-    <w:tmpl w:val="A0601B28"/>
+    <w:tmpl w:val="7C10D4E6"/>
     <w:lvl w:ilvl="0">
       <w:start w:val="1"/>
       <w:numFmt w:val="decimal"/>
@@ -6307,7 +7825,7 @@
   <w:abstractNum w:abstractNumId="4" w15:restartNumberingAfterBreak="0">
     <w:nsid w:val="FFFFFF80"/>
     <w:multiLevelType w:val="singleLevel"/>
-    <w:tmpl w:val="20C6AA66"/>
+    <w:tmpl w:val="8F7C0D84"/>
     <w:lvl w:ilvl="0">
       <w:start w:val="1"/>
       <w:numFmt w:val="bullet"/>
@@ -6327,7 +7845,7 @@
   <w:abstractNum w:abstractNumId="5" w15:restartNumberingAfterBreak="0">
     <w:nsid w:val="FFFFFF81"/>
     <w:multiLevelType w:val="singleLevel"/>
-    <w:tmpl w:val="BAC80D50"/>
+    <w:tmpl w:val="0854B830"/>
     <w:lvl w:ilvl="0">
       <w:start w:val="1"/>
       <w:numFmt w:val="bullet"/>
@@ -6347,7 +7865,7 @@
   <w:abstractNum w:abstractNumId="6" w15:restartNumberingAfterBreak="0">
     <w:nsid w:val="FFFFFF82"/>
     <w:multiLevelType w:val="singleLevel"/>
-    <w:tmpl w:val="C41625F0"/>
+    <w:tmpl w:val="08A632EC"/>
     <w:lvl w:ilvl="0">
       <w:start w:val="1"/>
       <w:numFmt w:val="bullet"/>
@@ -6367,7 +7885,7 @@
   <w:abstractNum w:abstractNumId="7" w15:restartNumberingAfterBreak="0">
     <w:nsid w:val="FFFFFF83"/>
     <w:multiLevelType w:val="singleLevel"/>
-    <w:tmpl w:val="D4FC4A0A"/>
+    <w:tmpl w:val="C7D4A9DC"/>
     <w:lvl w:ilvl="0">
       <w:start w:val="1"/>
       <w:numFmt w:val="bullet"/>
@@ -6387,7 +7905,7 @@
   <w:abstractNum w:abstractNumId="8" w15:restartNumberingAfterBreak="0">
     <w:nsid w:val="FFFFFF88"/>
     <w:multiLevelType w:val="singleLevel"/>
-    <w:tmpl w:val="95B60628"/>
+    <w:tmpl w:val="D1508A76"/>
     <w:lvl w:ilvl="0">
       <w:start w:val="1"/>
       <w:numFmt w:val="decimal"/>
@@ -6404,7 +7922,7 @@
   <w:abstractNum w:abstractNumId="9" w15:restartNumberingAfterBreak="0">
     <w:nsid w:val="FFFFFF89"/>
     <w:multiLevelType w:val="singleLevel"/>
-    <w:tmpl w:val="3E1E97CC"/>
+    <w:tmpl w:val="87484836"/>
     <w:lvl w:ilvl="0">
       <w:start w:val="1"/>
       <w:numFmt w:val="bullet"/>
@@ -6657,6 +8175,119 @@
     </w:lvl>
   </w:abstractNum>
   <w:abstractNum w:abstractNumId="12" w15:restartNumberingAfterBreak="0">
+    <w:nsid w:val="2B675059"/>
+    <w:multiLevelType w:val="hybridMultilevel"/>
+    <w:tmpl w:val="7256B4F2"/>
+    <w:lvl w:ilvl="0" w:tplc="040E0001">
+      <w:start w:val="1"/>
+      <w:numFmt w:val="bullet"/>
+      <w:lvlText w:val=""/>
+      <w:lvlJc w:val="left"/>
+      <w:pPr>
+        <w:ind w:left="720" w:hanging="360"/>
+      </w:pPr>
+      <w:rPr>
+        <w:rFonts w:ascii="Symbol" w:hAnsi="Symbol" w:hint="default"/>
+      </w:rPr>
+    </w:lvl>
+    <w:lvl w:ilvl="1" w:tplc="040E0003">
+      <w:start w:val="1"/>
+      <w:numFmt w:val="bullet"/>
+      <w:lvlText w:val="o"/>
+      <w:lvlJc w:val="left"/>
+      <w:pPr>
+        <w:ind w:left="1440" w:hanging="360"/>
+      </w:pPr>
+      <w:rPr>
+        <w:rFonts w:ascii="Courier New" w:hAnsi="Courier New" w:cs="Courier New" w:hint="default"/>
+      </w:rPr>
+    </w:lvl>
+    <w:lvl w:ilvl="2" w:tplc="040E0005" w:tentative="1">
+      <w:start w:val="1"/>
+      <w:numFmt w:val="bullet"/>
+      <w:lvlText w:val=""/>
+      <w:lvlJc w:val="left"/>
+      <w:pPr>
+        <w:ind w:left="2160" w:hanging="360"/>
+      </w:pPr>
+      <w:rPr>
+        <w:rFonts w:ascii="Wingdings" w:hAnsi="Wingdings" w:hint="default"/>
+      </w:rPr>
+    </w:lvl>
+    <w:lvl w:ilvl="3" w:tplc="040E0001" w:tentative="1">
+      <w:start w:val="1"/>
+      <w:numFmt w:val="bullet"/>
+      <w:lvlText w:val=""/>
+      <w:lvlJc w:val="left"/>
+      <w:pPr>
+        <w:ind w:left="2880" w:hanging="360"/>
+      </w:pPr>
+      <w:rPr>
+        <w:rFonts w:ascii="Symbol" w:hAnsi="Symbol" w:hint="default"/>
+      </w:rPr>
+    </w:lvl>
+    <w:lvl w:ilvl="4" w:tplc="040E0003" w:tentative="1">
+      <w:start w:val="1"/>
+      <w:numFmt w:val="bullet"/>
+      <w:lvlText w:val="o"/>
+      <w:lvlJc w:val="left"/>
+      <w:pPr>
+        <w:ind w:left="3600" w:hanging="360"/>
+      </w:pPr>
+      <w:rPr>
+        <w:rFonts w:ascii="Courier New" w:hAnsi="Courier New" w:cs="Courier New" w:hint="default"/>
+      </w:rPr>
+    </w:lvl>
+    <w:lvl w:ilvl="5" w:tplc="040E0005" w:tentative="1">
+      <w:start w:val="1"/>
+      <w:numFmt w:val="bullet"/>
+      <w:lvlText w:val=""/>
+      <w:lvlJc w:val="left"/>
+      <w:pPr>
+        <w:ind w:left="4320" w:hanging="360"/>
+      </w:pPr>
+      <w:rPr>
+        <w:rFonts w:ascii="Wingdings" w:hAnsi="Wingdings" w:hint="default"/>
+      </w:rPr>
+    </w:lvl>
+    <w:lvl w:ilvl="6" w:tplc="040E0001" w:tentative="1">
+      <w:start w:val="1"/>
+      <w:numFmt w:val="bullet"/>
+      <w:lvlText w:val=""/>
+      <w:lvlJc w:val="left"/>
+      <w:pPr>
+        <w:ind w:left="5040" w:hanging="360"/>
+      </w:pPr>
+      <w:rPr>
+        <w:rFonts w:ascii="Symbol" w:hAnsi="Symbol" w:hint="default"/>
+      </w:rPr>
+    </w:lvl>
+    <w:lvl w:ilvl="7" w:tplc="040E0003" w:tentative="1">
+      <w:start w:val="1"/>
+      <w:numFmt w:val="bullet"/>
+      <w:lvlText w:val="o"/>
+      <w:lvlJc w:val="left"/>
+      <w:pPr>
+        <w:ind w:left="5760" w:hanging="360"/>
+      </w:pPr>
+      <w:rPr>
+        <w:rFonts w:ascii="Courier New" w:hAnsi="Courier New" w:cs="Courier New" w:hint="default"/>
+      </w:rPr>
+    </w:lvl>
+    <w:lvl w:ilvl="8" w:tplc="040E0005" w:tentative="1">
+      <w:start w:val="1"/>
+      <w:numFmt w:val="bullet"/>
+      <w:lvlText w:val=""/>
+      <w:lvlJc w:val="left"/>
+      <w:pPr>
+        <w:ind w:left="6480" w:hanging="360"/>
+      </w:pPr>
+      <w:rPr>
+        <w:rFonts w:ascii="Wingdings" w:hAnsi="Wingdings" w:hint="default"/>
+      </w:rPr>
+    </w:lvl>
+  </w:abstractNum>
+  <w:abstractNum w:abstractNumId="13" w15:restartNumberingAfterBreak="0">
     <w:nsid w:val="3ABC0410"/>
     <w:multiLevelType w:val="hybridMultilevel"/>
     <w:tmpl w:val="F1AA9708"/>
@@ -6769,7 +8400,7 @@
       </w:rPr>
     </w:lvl>
   </w:abstractNum>
-  <w:abstractNum w:abstractNumId="13" w15:restartNumberingAfterBreak="0">
+  <w:abstractNum w:abstractNumId="14" w15:restartNumberingAfterBreak="0">
     <w:nsid w:val="3FF1321C"/>
     <w:multiLevelType w:val="multilevel"/>
     <w:tmpl w:val="040E001F"/>
@@ -6855,7 +8486,7 @@
       </w:pPr>
     </w:lvl>
   </w:abstractNum>
-  <w:abstractNum w:abstractNumId="14" w15:restartNumberingAfterBreak="0">
+  <w:abstractNum w:abstractNumId="15" w15:restartNumberingAfterBreak="0">
     <w:nsid w:val="516D7B7A"/>
     <w:multiLevelType w:val="hybridMultilevel"/>
     <w:tmpl w:val="B0064812"/>
@@ -6968,7 +8599,7 @@
       </w:rPr>
     </w:lvl>
   </w:abstractNum>
-  <w:abstractNum w:abstractNumId="15" w15:restartNumberingAfterBreak="0">
+  <w:abstractNum w:abstractNumId="16" w15:restartNumberingAfterBreak="0">
     <w:nsid w:val="521A7115"/>
     <w:multiLevelType w:val="hybridMultilevel"/>
     <w:tmpl w:val="1BEEE652"/>
@@ -7081,10 +8712,10 @@
       </w:rPr>
     </w:lvl>
   </w:abstractNum>
-  <w:abstractNum w:abstractNumId="16" w15:restartNumberingAfterBreak="0">
+  <w:abstractNum w:abstractNumId="17" w15:restartNumberingAfterBreak="0">
     <w:nsid w:val="5DC93275"/>
     <w:multiLevelType w:val="hybridMultilevel"/>
-    <w:tmpl w:val="317A6CC8"/>
+    <w:tmpl w:val="87E02A0E"/>
     <w:lvl w:ilvl="0" w:tplc="040E0001">
       <w:start w:val="1"/>
       <w:numFmt w:val="bullet"/>
@@ -7195,7 +8826,7 @@
     </w:lvl>
   </w:abstractNum>
   <w:num w:numId="1">
-    <w:abstractNumId w:val="13"/>
+    <w:abstractNumId w:val="14"/>
   </w:num>
   <w:num w:numId="2">
     <w:abstractNumId w:val="10"/>
@@ -7234,16 +8865,19 @@
     <w:abstractNumId w:val="11"/>
   </w:num>
   <w:num w:numId="14">
-    <w:abstractNumId w:val="14"/>
+    <w:abstractNumId w:val="15"/>
   </w:num>
   <w:num w:numId="15">
-    <w:abstractNumId w:val="12"/>
+    <w:abstractNumId w:val="13"/>
   </w:num>
   <w:num w:numId="16">
-    <w:abstractNumId w:val="15"/>
+    <w:abstractNumId w:val="16"/>
   </w:num>
   <w:num w:numId="17">
-    <w:abstractNumId w:val="16"/>
+    <w:abstractNumId w:val="17"/>
+  </w:num>
+  <w:num w:numId="18">
+    <w:abstractNumId w:val="12"/>
   </w:num>
 </w:numbering>
 </file>
@@ -7879,7 +9513,6 @@
   <w:style w:type="character" w:default="1" w:styleId="DefaultParagraphFont">
     <w:name w:val="Default Paragraph Font"/>
     <w:uiPriority w:val="1"/>
-    <w:semiHidden/>
     <w:unhideWhenUsed/>
   </w:style>
   <w:style w:type="table" w:default="1" w:styleId="TableNormal">
@@ -8032,9 +9665,11 @@
     <w:basedOn w:val="Normal"/>
     <w:next w:val="Normal"/>
     <w:uiPriority w:val="35"/>
-    <w:semiHidden/>
     <w:unhideWhenUsed/>
-    <w:rsid w:val="00D0404A"/>
+    <w:rsid w:val="00A3256C"/>
+    <w:pPr>
+      <w:spacing w:after="120"/>
+    </w:pPr>
     <w:rPr>
       <w:b/>
       <w:bCs/>
@@ -8502,6 +10137,14 @@
       <w:lang w:eastAsia="hu-HU"/>
     </w:rPr>
   </w:style>
+  <w:style w:type="paragraph" w:styleId="Bibliography">
+    <w:name w:val="Bibliography"/>
+    <w:basedOn w:val="Normal"/>
+    <w:next w:val="Normal"/>
+    <w:uiPriority w:val="37"/>
+    <w:unhideWhenUsed/>
+    <w:rsid w:val="00AA5E05"/>
+  </w:style>
 </w:styles>
 </file>
 
@@ -8801,11 +10444,27 @@
 </file>
 
 <file path=customXml/item1.xml><?xml version="1.0" encoding="utf-8"?>
-<b:Sources xmlns:b="http://schemas.openxmlformats.org/officeDocument/2006/bibliography" xmlns="http://schemas.openxmlformats.org/officeDocument/2006/bibliography" SelectedStyle="\IEEE2006OfficeOnline.xsl" StyleName="IEEE" Version="2006"/>
+<b:Sources xmlns:b="http://schemas.openxmlformats.org/officeDocument/2006/bibliography" xmlns="http://schemas.openxmlformats.org/officeDocument/2006/bibliography" SelectedStyle="\IEEE2006OfficeOnline.xsl" StyleName="IEEE" Version="2006">
+  <b:Source>
+    <b:Tag>Wik21</b:Tag>
+    <b:SourceType>InternetSite</b:SourceType>
+    <b:Guid>{3ED764C2-EEC8-4C58-9DEA-5DE14757EF44}</b:Guid>
+    <b:Title>Path (computing)</b:Title>
+    <b:LCID>hu-HU</b:LCID>
+    <b:Author>
+      <b:Author>
+        <b:Corporate>Wikipedia</b:Corporate>
+      </b:Author>
+    </b:Author>
+    <b:InternetSiteTitle>Path (computing)</b:InternetSiteTitle>
+    <b:URL>https://en.wikipedia.org/wiki/Path_(computing)</b:URL>
+    <b:RefOrder>1</b:RefOrder>
+  </b:Source>
+</b:Sources>
 </file>
 
 <file path=customXml/itemProps1.xml><?xml version="1.0" encoding="utf-8"?>
-<ds:datastoreItem xmlns:ds="http://schemas.openxmlformats.org/officeDocument/2006/customXml" ds:itemID="{5790607A-09B1-4B17-9C8D-331017F9CA9C}">
+<ds:datastoreItem xmlns:ds="http://schemas.openxmlformats.org/officeDocument/2006/customXml" ds:itemID="{D7B090B5-2C21-4351-B7DE-2EB347E19465}">
   <ds:schemaRefs>
     <ds:schemaRef ds:uri="http://schemas.openxmlformats.org/officeDocument/2006/bibliography"/>
   </ds:schemaRefs>

</xml_diff>

<commit_message>
Continued to write my summary about BORIS.
</commit_message>
<xml_diff>
--- a/documentation/chapters.docx
+++ b/documentation/chapters.docx
@@ -857,9 +857,6 @@
         <w:t xml:space="preserve">Egy ipari folyamat emulálása </w:t>
       </w:r>
       <w:r>
-        <w:rPr>
-          <w:lang w:val="en-US"/>
-        </w:rPr>
         <w:t>hardware-in-the-loop</w:t>
       </w:r>
       <w:r>
@@ -1142,9 +1139,6 @@
         <w:t xml:space="preserve">CX-Programmer 9.1, mikroC PRO </w:t>
       </w:r>
       <w:r>
-        <w:rPr>
-          <w:lang w:val="en-US"/>
-        </w:rPr>
         <w:t>for</w:t>
       </w:r>
       <w:r>
@@ -1157,9 +1151,6 @@
         <w:t xml:space="preserve">IAR </w:t>
       </w:r>
       <w:r>
-        <w:rPr>
-          <w:lang w:val="en-US"/>
-        </w:rPr>
         <w:t>Embedded Workbench for Arm</w:t>
       </w:r>
       <w:r>
@@ -1172,9 +1163,6 @@
         <w:t xml:space="preserve">, </w:t>
       </w:r>
       <w:r>
-        <w:rPr>
-          <w:lang w:val="en-US"/>
-        </w:rPr>
         <w:t>Visual Studio Code</w:t>
       </w:r>
       <w:r>
@@ -1187,9 +1175,6 @@
         <w:t xml:space="preserve">Qt </w:t>
       </w:r>
       <w:r>
-        <w:rPr>
-          <w:lang w:val="en-US"/>
-        </w:rPr>
         <w:t>Creator</w:t>
       </w:r>
       <w:r>
@@ -1208,9 +1193,6 @@
         <w:t xml:space="preserve">Altium </w:t>
       </w:r>
       <w:r>
-        <w:rPr>
-          <w:lang w:val="en-US"/>
-        </w:rPr>
         <w:t>Designer</w:t>
       </w:r>
       <w:r>
@@ -1226,9 +1208,6 @@
         <w:t xml:space="preserve">Eltima </w:t>
       </w:r>
       <w:r>
-        <w:rPr>
-          <w:lang w:val="en-US"/>
-        </w:rPr>
         <w:t>Serial</w:t>
       </w:r>
       <w:r>
@@ -5155,9 +5134,6 @@
         <w:t xml:space="preserve">A </w:t>
       </w:r>
       <w:r>
-        <w:rPr>
-          <w:lang w:val="en-US"/>
-        </w:rPr>
         <w:t>hardware-in-the-loop</w:t>
       </w:r>
       <w:r>
@@ -5623,9 +5599,6 @@
         <w:t xml:space="preserve">terméke volt, amelyet a </w:t>
       </w:r>
       <w:r>
-        <w:rPr>
-          <w:lang w:val="en-US"/>
-        </w:rPr>
         <w:t>PRO/TRAIN for Windows</w:t>
       </w:r>
       <w:r>
@@ -5686,16 +5659,7 @@
         <w:t xml:space="preserve">, mint pedig a </w:t>
       </w:r>
       <w:r>
-        <w:rPr>
-          <w:lang w:val="en-US"/>
-        </w:rPr>
-        <w:t>PRO/TRAIN for Windows</w:t>
-      </w:r>
-      <w:r>
-        <w:rPr>
-          <w:lang w:val="en-US"/>
-        </w:rPr>
-        <w:t xml:space="preserve"> </w:t>
+        <w:t xml:space="preserve">PRO/TRAIN for Windows </w:t>
       </w:r>
       <w:r>
         <w:t>lekerültek a Lucas-Nülle</w:t>
@@ -6141,24 +6105,14 @@
       <w:r>
         <w:t>.</w:t>
       </w:r>
-      <w:r>
-        <w:fldChar w:fldCharType="begin"/>
-      </w:r>
-      <w:r>
-        <w:instrText xml:space="preserve"> SEQ ábra \* ARABIC \s 2 </w:instrText>
-      </w:r>
-      <w:r>
-        <w:fldChar w:fldCharType="separate"/>
-      </w:r>
-      <w:r>
-        <w:rPr>
-          <w:noProof/>
-        </w:rPr>
-        <w:t>1</w:t>
-      </w:r>
-      <w:r>
-        <w:fldChar w:fldCharType="end"/>
-      </w:r>
+      <w:fldSimple w:instr=" SEQ ábra \* ARABIC \s 2 ">
+        <w:r>
+          <w:rPr>
+            <w:noProof/>
+          </w:rPr>
+          <w:t>1</w:t>
+        </w:r>
+      </w:fldSimple>
       <w:r>
         <w:t>. ábra</w:t>
       </w:r>
@@ -6246,9 +6200,6 @@
         <w:t xml:space="preserve">Mivel a </w:t>
       </w:r>
       <w:r>
-        <w:rPr>
-          <w:lang w:val="en-US"/>
-        </w:rPr>
         <w:t>PRO/TRAIN for Windows</w:t>
       </w:r>
       <w:r>
@@ -6308,9 +6259,6 @@
         <w:t xml:space="preserve"> </w:t>
       </w:r>
       <w:r>
-        <w:rPr>
-          <w:lang w:val="en-US"/>
-        </w:rPr>
         <w:t>(</w:t>
       </w:r>
       <w:r>
@@ -6320,9 +6268,6 @@
         <w:fldChar w:fldCharType="begin"/>
       </w:r>
       <w:r>
-        <w:rPr>
-          <w:lang w:val="en-US"/>
-        </w:rPr>
         <w:instrText xml:space="preserve"> REF _Ref68550861 \h </w:instrText>
       </w:r>
       <w:r>
@@ -6361,9 +6306,6 @@
         <w:fldChar w:fldCharType="end"/>
       </w:r>
       <w:r>
-        <w:rPr>
-          <w:lang w:val="en-US"/>
-        </w:rPr>
         <w:t>)</w:t>
       </w:r>
       <w:r>
@@ -6373,9 +6315,6 @@
         <w:t xml:space="preserve">z </w:t>
       </w:r>
       <w:r>
-        <w:rPr>
-          <w:lang w:val="de-DE"/>
-        </w:rPr>
         <w:t>Ingenieurbüro</w:t>
       </w:r>
       <w:r>
@@ -6400,9 +6339,6 @@
         <w:t xml:space="preserve">Az elnevezése a </w:t>
       </w:r>
       <w:r>
-        <w:rPr>
-          <w:lang w:val="en-US"/>
-        </w:rPr>
         <w:t>Block-Oriented Simulation System</w:t>
       </w:r>
       <w:r>
@@ -6436,6 +6372,7 @@
     <w:p>
       <w:pPr>
         <w:keepNext/>
+        <w:spacing w:before="120"/>
         <w:jc w:val="center"/>
       </w:pPr>
       <w:r>
@@ -6513,24 +6450,14 @@
       <w:r>
         <w:t>.</w:t>
       </w:r>
-      <w:r>
-        <w:fldChar w:fldCharType="begin"/>
-      </w:r>
-      <w:r>
-        <w:instrText xml:space="preserve"> SEQ ábra \* ARABIC \s 2 </w:instrText>
-      </w:r>
-      <w:r>
-        <w:fldChar w:fldCharType="separate"/>
-      </w:r>
-      <w:r>
-        <w:rPr>
-          <w:noProof/>
-        </w:rPr>
-        <w:t>2</w:t>
-      </w:r>
-      <w:r>
-        <w:fldChar w:fldCharType="end"/>
-      </w:r>
+      <w:fldSimple w:instr=" SEQ ábra \* ARABIC \s 2 ">
+        <w:r>
+          <w:rPr>
+            <w:noProof/>
+          </w:rPr>
+          <w:t>2</w:t>
+        </w:r>
+      </w:fldSimple>
       <w:r>
         <w:t>. ábra</w:t>
       </w:r>
@@ -6544,10 +6471,19 @@
         <w:tab/>
       </w:r>
       <w:r>
-        <w:t xml:space="preserve">A BORIS kezelőfelülete </w:t>
-      </w:r>
-      <w:r>
-        <w:t>egyszerű és jól átlátható. A legnagyobb egysége maga a munkalap, amelyre a felette elhelyezkedő Rendszerblokk Eszköztárról (</w:t>
+        <w:t>A BORIS kezelőfelülete</w:t>
+      </w:r>
+      <w:r>
+        <w:t xml:space="preserve"> </w:t>
+      </w:r>
+      <w:r>
+        <w:t xml:space="preserve">egyszerű és jól átlátható. </w:t>
+      </w:r>
+      <w:r>
+        <w:t>L</w:t>
+      </w:r>
+      <w:r>
+        <w:t>egnagyobb egysége maga a munkalap, amelyre a felette elhelyezkedő Rendszerblokk Eszköztárról (</w:t>
       </w:r>
       <w:r>
         <w:rPr>
@@ -6569,6 +6505,487 @@
       </w:r>
       <w:r>
         <w:t xml:space="preserve">. </w:t>
+      </w:r>
+      <w:r>
+        <w:t xml:space="preserve">Nagyon leegyszerűsítve egy szimuláció felépítéséhez </w:t>
+      </w:r>
+      <w:r>
+        <w:t xml:space="preserve">mindössze </w:t>
+      </w:r>
+      <w:r>
+        <w:t>blokkokat kell lerakni a munkalapra, majd közönséges egérkattintás</w:t>
+      </w:r>
+      <w:r>
+        <w:t>okkal</w:t>
+      </w:r>
+      <w:r>
+        <w:t xml:space="preserve"> összekötni</w:t>
+      </w:r>
+      <w:r>
+        <w:t xml:space="preserve"> kell kötni</w:t>
+      </w:r>
+      <w:r>
+        <w:t xml:space="preserve"> ezeket</w:t>
+      </w:r>
+      <w:r>
+        <w:t>.</w:t>
+      </w:r>
+      <w:r>
+        <w:t xml:space="preserve"> Az összekötés valamely blokk kimenetére kattintással kezdődik és egy blokk bemenetére kattintva végződik. A beépített automatikus </w:t>
+      </w:r>
+      <w:r>
+        <w:t xml:space="preserve">elrendező (amelyik természetesen kikapcsolható) segít a felhasználónak az összeköttetések átlátható elrendezésében, viszont az átláthatóság igény szerint az összeköttetések egyéni színezésével tovább is fokozható. </w:t>
+      </w:r>
+      <w:r>
+        <w:t>Mindemellett rendelkezésre áll még egy Struktúra Áttekintése (</w:t>
+      </w:r>
+      <w:r>
+        <w:rPr>
+          <w:lang w:val="en-US"/>
+        </w:rPr>
+        <w:t>Structure Overview</w:t>
+      </w:r>
+      <w:r>
+        <w:t>) ablak is, amely lekicsinyítve a teljes munkalapot meg tudja jeleníteni.</w:t>
+      </w:r>
+    </w:p>
+    <w:p>
+      <w:r>
+        <w:lastRenderedPageBreak/>
+        <w:tab/>
+      </w:r>
+      <w:r>
+        <w:t xml:space="preserve">A szimulált folyamatok vezérlésére a BORIS több eltérő lehetőséget is kínál. </w:t>
+      </w:r>
+      <w:r>
+        <w:t xml:space="preserve">Legegyszerűbb </w:t>
+      </w:r>
+      <w:r>
+        <w:t>közülük</w:t>
+      </w:r>
+      <w:r>
+        <w:t xml:space="preserve"> a</w:t>
+      </w:r>
+      <w:r>
+        <w:t xml:space="preserve"> kézi vezérlés</w:t>
+      </w:r>
+      <w:r>
+        <w:t>, amelyet</w:t>
+      </w:r>
+      <w:r>
+        <w:t xml:space="preserve"> a </w:t>
+      </w:r>
+      <w:r>
+        <w:t xml:space="preserve">Vezérlő </w:t>
+      </w:r>
+      <w:r>
+        <w:t>E</w:t>
+      </w:r>
+      <w:r>
+        <w:t>szköztár</w:t>
+      </w:r>
+      <w:r>
+        <w:t xml:space="preserve"> (</w:t>
+      </w:r>
+      <w:r>
+        <w:rPr>
+          <w:lang w:val="en-US"/>
+        </w:rPr>
+        <w:t>Control Toolbar</w:t>
+      </w:r>
+      <w:r>
+        <w:t>) tesz lehetővé</w:t>
+      </w:r>
+      <w:r>
+        <w:t xml:space="preserve">. Ennek az eszköztárnak a </w:t>
+      </w:r>
+      <w:r>
+        <w:t>funkciói a következők:</w:t>
+      </w:r>
+    </w:p>
+    <w:tbl>
+      <w:tblPr>
+        <w:tblStyle w:val="TableGrid"/>
+        <w:tblW w:w="0" w:type="auto"/>
+        <w:tblBorders>
+          <w:top w:val="none" w:sz="0" w:space="0" w:color="auto"/>
+          <w:left w:val="none" w:sz="0" w:space="0" w:color="auto"/>
+          <w:bottom w:val="none" w:sz="0" w:space="0" w:color="auto"/>
+          <w:right w:val="none" w:sz="0" w:space="0" w:color="auto"/>
+          <w:insideH w:val="none" w:sz="0" w:space="0" w:color="auto"/>
+          <w:insideV w:val="none" w:sz="0" w:space="0" w:color="auto"/>
+        </w:tblBorders>
+        <w:tblLook w:val="04A0" w:firstRow="1" w:lastRow="0" w:firstColumn="1" w:lastColumn="0" w:noHBand="0" w:noVBand="1"/>
+      </w:tblPr>
+      <w:tblGrid>
+        <w:gridCol w:w="591"/>
+        <w:gridCol w:w="7868"/>
+      </w:tblGrid>
+      <w:tr>
+        <w:tc>
+          <w:tcPr>
+            <w:tcW w:w="236" w:type="dxa"/>
+          </w:tcPr>
+          <w:p>
+            <w:r>
+              <w:object w:dxaOrig="375" w:dyaOrig="360" w14:anchorId="2B977805">
+                <v:shapetype id="_x0000_t75" coordsize="21600,21600" o:spt="75" o:preferrelative="t" path="m@4@5l@4@11@9@11@9@5xe" filled="f" stroked="f">
+                  <v:stroke joinstyle="miter"/>
+                  <v:formulas>
+                    <v:f eqn="if lineDrawn pixelLineWidth 0"/>
+                    <v:f eqn="sum @0 1 0"/>
+                    <v:f eqn="sum 0 0 @1"/>
+                    <v:f eqn="prod @2 1 2"/>
+                    <v:f eqn="prod @3 21600 pixelWidth"/>
+                    <v:f eqn="prod @3 21600 pixelHeight"/>
+                    <v:f eqn="sum @0 0 1"/>
+                    <v:f eqn="prod @6 1 2"/>
+                    <v:f eqn="prod @7 21600 pixelWidth"/>
+                    <v:f eqn="sum @8 21600 0"/>
+                    <v:f eqn="prod @7 21600 pixelHeight"/>
+                    <v:f eqn="sum @10 21600 0"/>
+                  </v:formulas>
+                  <v:path o:extrusionok="f" gradientshapeok="t" o:connecttype="rect"/>
+                  <o:lock v:ext="edit" aspectratio="t"/>
+                </v:shapetype>
+                <v:shape id="_x0000_i1142" type="#_x0000_t75" style="width:18.75pt;height:18pt" o:ole="">
+                  <v:imagedata r:id="rId11" o:title=""/>
+                </v:shape>
+                <o:OLEObject Type="Embed" ProgID="PBrush" ShapeID="_x0000_i1142" DrawAspect="Content" ObjectID="_1679273164" r:id="rId12"/>
+              </w:object>
+            </w:r>
+          </w:p>
+        </w:tc>
+        <w:tc>
+          <w:tcPr>
+            <w:tcW w:w="8213" w:type="dxa"/>
+          </w:tcPr>
+          <w:p>
+            <w:r>
+              <w:t>Standard szimuláció elindítása</w:t>
+            </w:r>
+          </w:p>
+        </w:tc>
+      </w:tr>
+      <w:tr>
+        <w:tc>
+          <w:tcPr>
+            <w:tcW w:w="236" w:type="dxa"/>
+          </w:tcPr>
+          <w:p>
+            <w:r>
+              <w:object w:dxaOrig="375" w:dyaOrig="360" w14:anchorId="13E97F68">
+                <v:shape id="_x0000_i1143" type="#_x0000_t75" style="width:18.75pt;height:18pt" o:ole="">
+                  <v:imagedata r:id="rId13" o:title=""/>
+                </v:shape>
+                <o:OLEObject Type="Embed" ProgID="PBrush" ShapeID="_x0000_i1143" DrawAspect="Content" ObjectID="_1679273165" r:id="rId14"/>
+              </w:object>
+            </w:r>
+          </w:p>
+        </w:tc>
+        <w:tc>
+          <w:tcPr>
+            <w:tcW w:w="8213" w:type="dxa"/>
+          </w:tcPr>
+          <w:p>
+            <w:r>
+              <w:t>S</w:t>
+            </w:r>
+            <w:r>
+              <w:t>zimuláció befejezése</w:t>
+            </w:r>
+          </w:p>
+        </w:tc>
+      </w:tr>
+      <w:tr>
+        <w:tc>
+          <w:tcPr>
+            <w:tcW w:w="236" w:type="dxa"/>
+          </w:tcPr>
+          <w:p>
+            <w:r>
+              <w:object w:dxaOrig="375" w:dyaOrig="360" w14:anchorId="0EB696F0">
+                <v:shape id="_x0000_i1144" type="#_x0000_t75" style="width:18.75pt;height:18pt" o:ole="">
+                  <v:imagedata r:id="rId15" o:title=""/>
+                </v:shape>
+                <o:OLEObject Type="Embed" ProgID="PBrush" ShapeID="_x0000_i1144" DrawAspect="Content" ObjectID="_1679273166" r:id="rId16"/>
+              </w:object>
+            </w:r>
+          </w:p>
+        </w:tc>
+        <w:tc>
+          <w:tcPr>
+            <w:tcW w:w="8213" w:type="dxa"/>
+          </w:tcPr>
+          <w:p>
+            <w:r>
+              <w:t>Léptető üzemmód aktiválása és deaktiválása</w:t>
+            </w:r>
+          </w:p>
+        </w:tc>
+      </w:tr>
+      <w:tr>
+        <w:tc>
+          <w:tcPr>
+            <w:tcW w:w="236" w:type="dxa"/>
+          </w:tcPr>
+          <w:p>
+            <w:r>
+              <w:object w:dxaOrig="375" w:dyaOrig="360" w14:anchorId="13BEE3F6">
+                <v:shape id="_x0000_i1145" type="#_x0000_t75" style="width:18.75pt;height:18pt" o:ole="">
+                  <v:imagedata r:id="rId17" o:title=""/>
+                </v:shape>
+                <o:OLEObject Type="Embed" ProgID="PBrush" ShapeID="_x0000_i1145" DrawAspect="Content" ObjectID="_1679273167" r:id="rId18"/>
+              </w:object>
+            </w:r>
+          </w:p>
+        </w:tc>
+        <w:tc>
+          <w:tcPr>
+            <w:tcW w:w="8213" w:type="dxa"/>
+          </w:tcPr>
+          <w:p>
+            <w:r>
+              <w:t>Szimuláció léptetése</w:t>
+            </w:r>
+          </w:p>
+        </w:tc>
+      </w:tr>
+      <w:tr>
+        <w:tc>
+          <w:tcPr>
+            <w:tcW w:w="236" w:type="dxa"/>
+          </w:tcPr>
+          <w:p>
+            <w:r>
+              <w:object w:dxaOrig="375" w:dyaOrig="360" w14:anchorId="3E45E852">
+                <v:shape id="_x0000_i1146" type="#_x0000_t75" style="width:18.75pt;height:18pt" o:ole="">
+                  <v:imagedata r:id="rId19" o:title=""/>
+                </v:shape>
+                <o:OLEObject Type="Embed" ProgID="PBrush" ShapeID="_x0000_i1146" DrawAspect="Content" ObjectID="_1679273168" r:id="rId20"/>
+              </w:object>
+            </w:r>
+          </w:p>
+        </w:tc>
+        <w:tc>
+          <w:tcPr>
+            <w:tcW w:w="8213" w:type="dxa"/>
+          </w:tcPr>
+          <w:p>
+            <w:r>
+              <w:t xml:space="preserve">Végtelenített </w:t>
+            </w:r>
+            <w:r>
+              <w:t>szimuláció elindítása</w:t>
+            </w:r>
+          </w:p>
+        </w:tc>
+      </w:tr>
+      <w:tr>
+        <w:tc>
+          <w:tcPr>
+            <w:tcW w:w="236" w:type="dxa"/>
+          </w:tcPr>
+          <w:p>
+            <w:r>
+              <w:object w:dxaOrig="375" w:dyaOrig="360" w14:anchorId="0C199A7E">
+                <v:shape id="_x0000_i1149" type="#_x0000_t75" style="width:18.75pt;height:18pt" o:ole="">
+                  <v:imagedata r:id="rId21" o:title=""/>
+                </v:shape>
+                <o:OLEObject Type="Embed" ProgID="PBrush" ShapeID="_x0000_i1149" DrawAspect="Content" ObjectID="_1679273169" r:id="rId22"/>
+              </w:object>
+            </w:r>
+          </w:p>
+        </w:tc>
+        <w:tc>
+          <w:tcPr>
+            <w:tcW w:w="8213" w:type="dxa"/>
+          </w:tcPr>
+          <w:p>
+            <w:r>
+              <w:t>Szimulációs paraméterek módosítása</w:t>
+            </w:r>
+          </w:p>
+        </w:tc>
+      </w:tr>
+      <w:tr>
+        <w:tc>
+          <w:tcPr>
+            <w:tcW w:w="236" w:type="dxa"/>
+          </w:tcPr>
+          <w:p>
+            <w:r>
+              <w:object w:dxaOrig="375" w:dyaOrig="360" w14:anchorId="7CF5884A">
+                <v:shape id="_x0000_i1147" type="#_x0000_t75" style="width:18.75pt;height:18pt" o:ole="">
+                  <v:imagedata r:id="rId23" o:title=""/>
+                </v:shape>
+                <o:OLEObject Type="Embed" ProgID="PBrush" ShapeID="_x0000_i1147" DrawAspect="Content" ObjectID="_1679273170" r:id="rId24"/>
+              </w:object>
+            </w:r>
+          </w:p>
+        </w:tc>
+        <w:tc>
+          <w:tcPr>
+            <w:tcW w:w="8213" w:type="dxa"/>
+          </w:tcPr>
+          <w:p>
+            <w:r>
+              <w:t xml:space="preserve">Töréspont </w:t>
+            </w:r>
+            <w:r>
+              <w:t>beállítása</w:t>
+            </w:r>
+          </w:p>
+        </w:tc>
+      </w:tr>
+      <w:tr>
+        <w:tc>
+          <w:tcPr>
+            <w:tcW w:w="236" w:type="dxa"/>
+          </w:tcPr>
+          <w:p>
+            <w:r>
+              <w:object w:dxaOrig="375" w:dyaOrig="360" w14:anchorId="773E4659">
+                <v:shape id="_x0000_i1148" type="#_x0000_t75" style="width:18.75pt;height:18pt" o:ole="">
+                  <v:imagedata r:id="rId25" o:title=""/>
+                </v:shape>
+                <o:OLEObject Type="Embed" ProgID="PBrush" ShapeID="_x0000_i1148" DrawAspect="Content" ObjectID="_1679273171" r:id="rId26"/>
+              </w:object>
+            </w:r>
+          </w:p>
+        </w:tc>
+        <w:tc>
+          <w:tcPr>
+            <w:tcW w:w="8213" w:type="dxa"/>
+          </w:tcPr>
+          <w:p>
+            <w:r>
+              <w:t>Töréspont</w:t>
+            </w:r>
+            <w:r>
+              <w:t xml:space="preserve"> törlése</w:t>
+            </w:r>
+          </w:p>
+        </w:tc>
+      </w:tr>
+    </w:tbl>
+    <w:p>
+      <w:r>
+        <w:t xml:space="preserve">Végtelenített szimulációk esetén a szimulációs folyamat addig fut, amíg valamilyen hatás (pl. a Szimuláció befejezése gomb megnyomása) meg nem állítják. Ezzel szemben a standard szimulációk </w:t>
+      </w:r>
+      <w:r>
+        <w:t>hossza</w:t>
+      </w:r>
+      <w:r>
+        <w:t xml:space="preserve"> előre </w:t>
+      </w:r>
+      <w:r>
+        <w:t>meghatározott</w:t>
+      </w:r>
+      <w:r>
+        <w:t xml:space="preserve"> és a szimulációs folyamat futása ennek </w:t>
+      </w:r>
+      <w:r>
+        <w:t xml:space="preserve">elérésekor </w:t>
+      </w:r>
+      <w:r>
+        <w:t xml:space="preserve">automatikusan megáll. </w:t>
+      </w:r>
+      <w:r>
+        <w:t>A s</w:t>
+      </w:r>
+      <w:r>
+        <w:t>tandard</w:t>
+      </w:r>
+      <w:r>
+        <w:t xml:space="preserve"> </w:t>
+      </w:r>
+      <w:r>
+        <w:t>szimuláció</w:t>
+      </w:r>
+      <w:r>
+        <w:t>k hossza</w:t>
+      </w:r>
+      <w:r>
+        <w:t xml:space="preserve"> </w:t>
+      </w:r>
+      <w:r>
+        <w:t>a lépések méretei</w:t>
+      </w:r>
+      <w:r>
+        <w:t xml:space="preserve"> </w:t>
+      </w:r>
+      <w:r>
+        <w:t xml:space="preserve">és más egyebek mellett </w:t>
+      </w:r>
+      <w:r>
+        <w:t>a szimulációs paraméterek között módosíthatók.</w:t>
+      </w:r>
+    </w:p>
+    <w:p>
+      <w:r>
+        <w:tab/>
+        <w:t xml:space="preserve">A BORIS rendszerblokk könyvtára </w:t>
+      </w:r>
+      <w:r>
+        <w:t xml:space="preserve">kétféleképpen is </w:t>
+      </w:r>
+      <w:r>
+        <w:t>bővíthető</w:t>
+      </w:r>
+      <w:r>
+        <w:t>. Egyfelől a blokkok egy tetszőleges csoportjából bármikor létre lehet hozni egy úgynevezett szuperblokkot</w:t>
+      </w:r>
+      <w:r>
+        <w:t xml:space="preserve">, amely </w:t>
+      </w:r>
+      <w:r>
+        <w:t xml:space="preserve">ezt követően </w:t>
+      </w:r>
+      <w:r>
+        <w:t>tetszőleges számú munkalapra letehető. M</w:t>
+      </w:r>
+      <w:r>
+        <w:t xml:space="preserve">ásfelől </w:t>
+      </w:r>
+      <w:r>
+        <w:t xml:space="preserve">lehetőség van egyéni bővítmények hozzáadására is, amelyeket </w:t>
+      </w:r>
+      <w:r>
+        <w:t>bármely</w:t>
+      </w:r>
+      <w:r>
+        <w:t xml:space="preserve"> programozási nyelvben meg lehet valósítani, </w:t>
+      </w:r>
+      <w:r>
+        <w:t>amennyiben az</w:t>
+      </w:r>
+      <w:r>
+        <w:t xml:space="preserve"> képes</w:t>
+      </w:r>
+      <w:r>
+        <w:t xml:space="preserve"> a megvalósításokból</w:t>
+      </w:r>
+      <w:r>
+        <w:t xml:space="preserve"> DLL (</w:t>
+      </w:r>
+      <w:r>
+        <w:t>Dynamic Link Library</w:t>
+      </w:r>
+      <w:r>
+        <w:t>) állományok</w:t>
+      </w:r>
+      <w:r>
+        <w:t>at</w:t>
+      </w:r>
+      <w:r>
+        <w:t xml:space="preserve"> létrehoz</w:t>
+      </w:r>
+      <w:r>
+        <w:t>ni</w:t>
+      </w:r>
+      <w:r>
+        <w:t>.</w:t>
       </w:r>
     </w:p>
     <w:p/>
@@ -7068,10 +7485,7 @@
         <w:t>Nem feltétlenül kell:</w:t>
       </w:r>
       <w:r>
-        <w:t xml:space="preserve"> </w:t>
-      </w:r>
-      <w:r>
-        <w:t>A blokkok közötti összeköttetések átlátható elrendezése nagyon nehezen megvalósítható. Létezik ugyan egy automatikus elrendező az alkalmazásban, de hibásan működik.</w:t>
+        <w:t xml:space="preserve"> A blokkok közötti összeköttetések átlátható elrendezése nagyon nehezen megvalósítható. Létezik ugyan egy automatikus elrendező az alkalmazásban, de hibásan működik.</w:t>
       </w:r>
     </w:p>
     <w:p>
@@ -7199,9 +7613,6 @@
             <w:fldChar w:fldCharType="begin"/>
           </w:r>
           <w:r>
-            <w:rPr>
-              <w:lang w:val="en-US"/>
-            </w:rPr>
             <w:instrText xml:space="preserve">CITATION Wik21 \l 1033 </w:instrText>
           </w:r>
           <w:r>
@@ -7210,16 +7621,8 @@
           <w:r>
             <w:rPr>
               <w:noProof/>
-              <w:lang w:val="en-US"/>
             </w:rPr>
-            <w:t xml:space="preserve"> </w:t>
-          </w:r>
-          <w:r>
-            <w:rPr>
-              <w:noProof/>
-              <w:lang w:val="en-US"/>
-            </w:rPr>
-            <w:t>[1]</w:t>
+            <w:t xml:space="preserve"> [1]</w:t>
           </w:r>
           <w:r>
             <w:fldChar w:fldCharType="end"/>
@@ -9513,6 +9916,7 @@
   <w:style w:type="character" w:default="1" w:styleId="DefaultParagraphFont">
     <w:name w:val="Default Paragraph Font"/>
     <w:uiPriority w:val="1"/>
+    <w:semiHidden/>
     <w:unhideWhenUsed/>
   </w:style>
   <w:style w:type="table" w:default="1" w:styleId="TableNormal">

</xml_diff>

<commit_message>
Started to write my summary about FAB.
</commit_message>
<xml_diff>
--- a/documentation/chapters.docx
+++ b/documentation/chapters.docx
@@ -722,7 +722,15 @@
         <w:spacing w:line="276" w:lineRule="auto"/>
       </w:pPr>
       <w:r>
-        <w:t xml:space="preserve">Lucas Nülle I/O interfész PRO/TRAIN-hez </w:t>
+        <w:t>Lucas Nülle I/O interfész PRO/TRAIN-</w:t>
+      </w:r>
+      <w:proofErr w:type="spellStart"/>
+      <w:r>
+        <w:t>hez</w:t>
+      </w:r>
+      <w:proofErr w:type="spellEnd"/>
+      <w:r>
+        <w:t xml:space="preserve"> </w:t>
       </w:r>
     </w:p>
     <w:p>
@@ -857,8 +865,21 @@
         <w:t xml:space="preserve">Egy ipari folyamat emulálása </w:t>
       </w:r>
       <w:r>
-        <w:t>hardware-in-the-loop</w:t>
-      </w:r>
+        <w:t>hardware-in-</w:t>
+      </w:r>
+      <w:proofErr w:type="spellStart"/>
+      <w:r>
+        <w:t>the</w:t>
+      </w:r>
+      <w:proofErr w:type="spellEnd"/>
+      <w:r>
+        <w:t>-</w:t>
+      </w:r>
+      <w:proofErr w:type="spellStart"/>
+      <w:r>
+        <w:t>loop</w:t>
+      </w:r>
+      <w:proofErr w:type="spellEnd"/>
       <w:r>
         <w:t xml:space="preserve"> (HIL) </w:t>
       </w:r>
@@ -1138,9 +1159,11 @@
       <w:r>
         <w:t xml:space="preserve">CX-Programmer 9.1, mikroC PRO </w:t>
       </w:r>
+      <w:proofErr w:type="spellStart"/>
       <w:r>
         <w:t>for</w:t>
       </w:r>
+      <w:proofErr w:type="spellEnd"/>
       <w:r>
         <w:t xml:space="preserve"> PIC 6.6.2</w:t>
       </w:r>
@@ -1150,12 +1173,38 @@
       <w:r>
         <w:t xml:space="preserve">IAR </w:t>
       </w:r>
-      <w:r>
-        <w:t>Embedded Workbench for Arm</w:t>
-      </w:r>
+      <w:proofErr w:type="spellStart"/>
+      <w:r>
+        <w:t>Embedded</w:t>
+      </w:r>
+      <w:proofErr w:type="spellEnd"/>
       <w:r>
         <w:t xml:space="preserve"> </w:t>
       </w:r>
+      <w:proofErr w:type="spellStart"/>
+      <w:r>
+        <w:t>Workbench</w:t>
+      </w:r>
+      <w:proofErr w:type="spellEnd"/>
+      <w:r>
+        <w:t xml:space="preserve"> </w:t>
+      </w:r>
+      <w:proofErr w:type="spellStart"/>
+      <w:r>
+        <w:t>for</w:t>
+      </w:r>
+      <w:proofErr w:type="spellEnd"/>
+      <w:r>
+        <w:t xml:space="preserve"> </w:t>
+      </w:r>
+      <w:proofErr w:type="spellStart"/>
+      <w:r>
+        <w:t>Arm</w:t>
+      </w:r>
+      <w:proofErr w:type="spellEnd"/>
+      <w:r>
+        <w:t xml:space="preserve"> </w:t>
+      </w:r>
       <w:r>
         <w:t>7.10.1</w:t>
       </w:r>
@@ -1163,8 +1212,21 @@
         <w:t xml:space="preserve">, </w:t>
       </w:r>
       <w:r>
-        <w:t>Visual Studio Code</w:t>
-      </w:r>
+        <w:t xml:space="preserve">Visual </w:t>
+      </w:r>
+      <w:proofErr w:type="spellStart"/>
+      <w:r>
+        <w:t>Studio</w:t>
+      </w:r>
+      <w:proofErr w:type="spellEnd"/>
+      <w:r>
+        <w:t xml:space="preserve"> </w:t>
+      </w:r>
+      <w:proofErr w:type="spellStart"/>
+      <w:r>
+        <w:t>Code</w:t>
+      </w:r>
+      <w:proofErr w:type="spellEnd"/>
       <w:r>
         <w:t xml:space="preserve"> 1.54.3 és</w:t>
       </w:r>
@@ -1174,9 +1236,11 @@
       <w:r>
         <w:t xml:space="preserve">Qt </w:t>
       </w:r>
+      <w:proofErr w:type="spellStart"/>
       <w:r>
         <w:t>Creator</w:t>
       </w:r>
+      <w:proofErr w:type="spellEnd"/>
       <w:r>
         <w:t xml:space="preserve"> 4.14.1</w:t>
       </w:r>
@@ -1192,9 +1256,11 @@
       <w:r>
         <w:t xml:space="preserve">Altium </w:t>
       </w:r>
+      <w:proofErr w:type="spellStart"/>
       <w:r>
         <w:t>Designer</w:t>
       </w:r>
+      <w:proofErr w:type="spellEnd"/>
       <w:r>
         <w:t xml:space="preserve"> 17.1</w:t>
       </w:r>
@@ -1207,9 +1273,11 @@
       <w:r>
         <w:t xml:space="preserve">Eltima </w:t>
       </w:r>
+      <w:proofErr w:type="spellStart"/>
       <w:r>
         <w:t>Serial</w:t>
       </w:r>
+      <w:proofErr w:type="spellEnd"/>
       <w:r>
         <w:t xml:space="preserve"> Port Monitor 6.0.235 segédprogram</w:t>
       </w:r>
@@ -5134,8 +5202,21 @@
         <w:t xml:space="preserve">A </w:t>
       </w:r>
       <w:r>
-        <w:t>hardware-in-the-loop</w:t>
-      </w:r>
+        <w:t>hardware-in-</w:t>
+      </w:r>
+      <w:proofErr w:type="spellStart"/>
+      <w:r>
+        <w:t>the</w:t>
+      </w:r>
+      <w:proofErr w:type="spellEnd"/>
+      <w:r>
+        <w:t>-</w:t>
+      </w:r>
+      <w:proofErr w:type="spellStart"/>
+      <w:r>
+        <w:t>loop</w:t>
+      </w:r>
+      <w:proofErr w:type="spellEnd"/>
       <w:r>
         <w:t xml:space="preserve"> (HIL) </w:t>
       </w:r>
@@ -5599,7 +5680,15 @@
         <w:t xml:space="preserve">terméke volt, amelyet a </w:t>
       </w:r>
       <w:r>
-        <w:t>PRO/TRAIN for Windows</w:t>
+        <w:t xml:space="preserve">PRO/TRAIN </w:t>
+      </w:r>
+      <w:proofErr w:type="spellStart"/>
+      <w:r>
+        <w:t>for</w:t>
+      </w:r>
+      <w:proofErr w:type="spellEnd"/>
+      <w:r>
+        <w:t xml:space="preserve"> Windows</w:t>
       </w:r>
       <w:r>
         <w:t xml:space="preserve"> szoftveréhez fejlesztett ki azzal a céllal, hogy </w:t>
@@ -5659,7 +5748,15 @@
         <w:t xml:space="preserve">, mint pedig a </w:t>
       </w:r>
       <w:r>
-        <w:t xml:space="preserve">PRO/TRAIN for Windows </w:t>
+        <w:t xml:space="preserve">PRO/TRAIN </w:t>
+      </w:r>
+      <w:proofErr w:type="spellStart"/>
+      <w:r>
+        <w:t>for</w:t>
+      </w:r>
+      <w:proofErr w:type="spellEnd"/>
+      <w:r>
+        <w:t xml:space="preserve"> Windows </w:t>
       </w:r>
       <w:r>
         <w:t>lekerültek a Lucas-Nülle</w:t>
@@ -5736,7 +5833,15 @@
         <w:t>emellett</w:t>
       </w:r>
       <w:r>
-        <w:t xml:space="preserve"> állapotjelző LED-ekkel </w:t>
+        <w:t xml:space="preserve"> állapotjelző LED-</w:t>
+      </w:r>
+      <w:proofErr w:type="spellStart"/>
+      <w:r>
+        <w:t>ekkel</w:t>
+      </w:r>
+      <w:proofErr w:type="spellEnd"/>
+      <w:r>
+        <w:t xml:space="preserve"> </w:t>
       </w:r>
       <w:r>
         <w:t>rendelkeznek</w:t>
@@ -6200,7 +6305,15 @@
         <w:t xml:space="preserve">Mivel a </w:t>
       </w:r>
       <w:r>
-        <w:t>PRO/TRAIN for Windows</w:t>
+        <w:t xml:space="preserve">PRO/TRAIN </w:t>
+      </w:r>
+      <w:proofErr w:type="spellStart"/>
+      <w:r>
+        <w:t>for</w:t>
+      </w:r>
+      <w:proofErr w:type="spellEnd"/>
+      <w:r>
+        <w:t xml:space="preserve"> Windows</w:t>
       </w:r>
       <w:r>
         <w:t xml:space="preserve"> </w:t>
@@ -6314,9 +6427,11 @@
       <w:r>
         <w:t xml:space="preserve">z </w:t>
       </w:r>
+      <w:proofErr w:type="spellStart"/>
       <w:r>
         <w:t>Ingenieurbüro</w:t>
       </w:r>
+      <w:proofErr w:type="spellEnd"/>
       <w:r>
         <w:t xml:space="preserve"> Dr. Kahlert</w:t>
       </w:r>
@@ -6330,7 +6445,42 @@
         <w:t xml:space="preserve">moduláris programrendszer </w:t>
       </w:r>
       <w:r>
-        <w:t>alapmodulja.</w:t>
+        <w:t>alapmodulja</w:t>
+      </w:r>
+      <w:sdt>
+        <w:sdtPr>
+          <w:id w:val="-537357867"/>
+          <w:citation/>
+        </w:sdtPr>
+        <w:sdtContent>
+          <w:r>
+            <w:fldChar w:fldCharType="begin"/>
+          </w:r>
+          <w:r>
+            <w:instrText xml:space="preserve">CITATION Ing21 \l 1033 </w:instrText>
+          </w:r>
+          <w:r>
+            <w:fldChar w:fldCharType="separate"/>
+          </w:r>
+          <w:r>
+            <w:rPr>
+              <w:noProof/>
+            </w:rPr>
+            <w:t xml:space="preserve"> </w:t>
+          </w:r>
+          <w:r>
+            <w:rPr>
+              <w:noProof/>
+            </w:rPr>
+            <w:t>[1]</w:t>
+          </w:r>
+          <w:r>
+            <w:fldChar w:fldCharType="end"/>
+          </w:r>
+        </w:sdtContent>
+      </w:sdt>
+      <w:r>
+        <w:t>.</w:t>
       </w:r>
       <w:r>
         <w:t xml:space="preserve"> </w:t>
@@ -6338,8 +6488,21 @@
       <w:r>
         <w:t xml:space="preserve">Az elnevezése a </w:t>
       </w:r>
-      <w:r>
-        <w:t>Block-Oriented Simulation System</w:t>
+      <w:proofErr w:type="spellStart"/>
+      <w:r>
+        <w:t>Block</w:t>
+      </w:r>
+      <w:proofErr w:type="spellEnd"/>
+      <w:r>
+        <w:t xml:space="preserve">-Oriented </w:t>
+      </w:r>
+      <w:proofErr w:type="spellStart"/>
+      <w:r>
+        <w:t>Simulation</w:t>
+      </w:r>
+      <w:proofErr w:type="spellEnd"/>
+      <w:r>
+        <w:t xml:space="preserve"> System</w:t>
       </w:r>
       <w:r>
         <w:t xml:space="preserve"> kifejezésből ered</w:t>
@@ -6471,87 +6634,154 @@
         <w:tab/>
       </w:r>
       <w:r>
-        <w:t>A BORIS kezelőfelülete</w:t>
+        <w:t xml:space="preserve">A BORIS </w:t>
+      </w:r>
+      <w:r>
+        <w:t>kezelőfelületét az egyszerűség és az átláthatóság jellemzi</w:t>
+      </w:r>
+      <w:r>
+        <w:t xml:space="preserve">, aminek </w:t>
+      </w:r>
+      <w:r>
+        <w:t xml:space="preserve">köszönhetően </w:t>
+      </w:r>
+      <w:r>
+        <w:t>az alapvető használat</w:t>
+      </w:r>
+      <w:r>
+        <w:t>a</w:t>
       </w:r>
       <w:r>
         <w:t xml:space="preserve"> </w:t>
       </w:r>
       <w:r>
-        <w:t xml:space="preserve">egyszerű és jól átlátható. </w:t>
-      </w:r>
-      <w:r>
-        <w:t>L</w:t>
-      </w:r>
-      <w:r>
-        <w:t>egnagyobb egysége maga a munkalap, amelyre a felette elhelyezkedő Rendszerblokk Eszköztárról (</w:t>
-      </w:r>
-      <w:r>
-        <w:rPr>
-          <w:lang w:val="en-US"/>
-        </w:rPr>
-        <w:t>System Block Toolbar</w:t>
-      </w:r>
+        <w:t>könnyen</w:t>
+      </w:r>
+      <w:r>
+        <w:t xml:space="preserve"> </w:t>
+      </w:r>
+      <w:r>
+        <w:t>elsajátítható</w:t>
+      </w:r>
+      <w:r>
+        <w:t xml:space="preserve">. </w:t>
+      </w:r>
+      <w:r>
+        <w:t xml:space="preserve">Egy egyszerű szimuláció </w:t>
+      </w:r>
+      <w:r>
+        <w:t>megvalósításához</w:t>
+      </w:r>
+      <w:r>
+        <w:t xml:space="preserve"> </w:t>
+      </w:r>
+      <w:r>
+        <w:t>gyakorlatilag</w:t>
+      </w:r>
+      <w:r>
+        <w:t xml:space="preserve"> elegendő</w:t>
+      </w:r>
+      <w:r>
+        <w:t xml:space="preserve"> a megfelelő blokkokat </w:t>
+      </w:r>
+      <w:r>
+        <w:t xml:space="preserve">lerakni </w:t>
+      </w:r>
+      <w:r>
+        <w:t>a munkalapra, majd a megfelelő módon összekötni azo</w:t>
+      </w:r>
+      <w:r>
+        <w:t>kat, és elindítani a szimulációt.</w:t>
+      </w:r>
+      <w:r>
+        <w:t xml:space="preserve"> A lerakható blokkoknak szinte mindegyike megtalálható a </w:t>
+      </w:r>
+      <w:r>
+        <w:t>Rendszerblokk Eszköztár</w:t>
+      </w:r>
+      <w:r>
+        <w:t>on</w:t>
+      </w:r>
+      <w:r>
+        <w:t xml:space="preserve"> (System </w:t>
+      </w:r>
+      <w:proofErr w:type="spellStart"/>
+      <w:r>
+        <w:t>Block</w:t>
+      </w:r>
+      <w:proofErr w:type="spellEnd"/>
+      <w:r>
+        <w:t xml:space="preserve"> </w:t>
+      </w:r>
+      <w:proofErr w:type="spellStart"/>
+      <w:r>
+        <w:t>Toolbar</w:t>
+      </w:r>
+      <w:proofErr w:type="spellEnd"/>
       <w:r>
         <w:t>)</w:t>
       </w:r>
       <w:r>
+        <w:t>, amely</w:t>
+      </w:r>
+      <w:r>
+        <w:t xml:space="preserve">ről </w:t>
+      </w:r>
+      <w:r>
+        <w:t>a beállításoktól függően egérkattintással vagy vonszolással lehet</w:t>
+      </w:r>
+      <w:r>
         <w:t xml:space="preserve"> </w:t>
       </w:r>
       <w:r>
-        <w:t xml:space="preserve">lehet blokkokat </w:t>
-      </w:r>
-      <w:r>
-        <w:t>lerakni</w:t>
-      </w:r>
-      <w:r>
-        <w:t xml:space="preserve">. </w:t>
-      </w:r>
-      <w:r>
-        <w:t xml:space="preserve">Nagyon leegyszerűsítve egy szimuláció felépítéséhez </w:t>
-      </w:r>
-      <w:r>
-        <w:t xml:space="preserve">mindössze </w:t>
-      </w:r>
-      <w:r>
-        <w:t>blokkokat kell lerakni a munkalapra, majd közönséges egérkattintás</w:t>
-      </w:r>
-      <w:r>
-        <w:t>okkal</w:t>
-      </w:r>
-      <w:r>
-        <w:t xml:space="preserve"> összekötni</w:t>
-      </w:r>
-      <w:r>
-        <w:t xml:space="preserve"> kell kötni</w:t>
-      </w:r>
-      <w:r>
-        <w:t xml:space="preserve"> ezeket</w:t>
+        <w:t>azokat</w:t>
+      </w:r>
+      <w:r>
+        <w:t xml:space="preserve"> lerakni a munkalapra.</w:t>
+      </w:r>
+      <w:r>
+        <w:t xml:space="preserve"> Ezeknek a blokkoknak az összekötése mindig az egyik kimenetre való kattintással kezdődik és egy bemenetre való kattintással </w:t>
+      </w:r>
+      <w:r>
+        <w:t>végződik</w:t>
+      </w:r>
+      <w:r>
+        <w:t>. Az összeköttetések</w:t>
+      </w:r>
+      <w:r>
+        <w:t xml:space="preserve"> átláthatóvá tételéről </w:t>
+      </w:r>
+      <w:r>
+        <w:t xml:space="preserve">egy beépített automatikus elrendező </w:t>
+      </w:r>
+      <w:r>
+        <w:t xml:space="preserve">gondoskodik, </w:t>
+      </w:r>
+      <w:r>
+        <w:t xml:space="preserve">amelyik a blokkok összekötése és mozgatása során igyekszik a legjobb elrendezést </w:t>
+      </w:r>
+      <w:r>
+        <w:lastRenderedPageBreak/>
+        <w:t>megtalálni.</w:t>
+      </w:r>
+      <w:r>
+        <w:t xml:space="preserve"> Mindemellett lehetőség van külön-külön minden egyes összeköttetés színének a megváltoztatására is, amely</w:t>
+      </w:r>
+      <w:r>
+        <w:t xml:space="preserve"> </w:t>
+      </w:r>
+      <w:r>
+        <w:t>s</w:t>
+      </w:r>
+      <w:r>
+        <w:t>zintén az átláthatóság növelését szolgálja</w:t>
       </w:r>
       <w:r>
         <w:t>.</w:t>
       </w:r>
-      <w:r>
-        <w:t xml:space="preserve"> Az összekötés valamely blokk kimenetére kattintással kezdődik és egy blokk bemenetére kattintva végződik. A beépített automatikus </w:t>
-      </w:r>
-      <w:r>
-        <w:t xml:space="preserve">elrendező (amelyik természetesen kikapcsolható) segít a felhasználónak az összeköttetések átlátható elrendezésében, viszont az átláthatóság igény szerint az összeköttetések egyéni színezésével tovább is fokozható. </w:t>
-      </w:r>
-      <w:r>
-        <w:t>Mindemellett rendelkezésre áll még egy Struktúra Áttekintése (</w:t>
-      </w:r>
-      <w:r>
-        <w:rPr>
-          <w:lang w:val="en-US"/>
-        </w:rPr>
-        <w:t>Structure Overview</w:t>
-      </w:r>
-      <w:r>
-        <w:t>) ablak is, amely lekicsinyítve a teljes munkalapot meg tudja jeleníteni.</w:t>
-      </w:r>
-    </w:p>
-    <w:p>
-      <w:r>
-        <w:lastRenderedPageBreak/>
+    </w:p>
+    <w:p>
+      <w:r>
         <w:tab/>
       </w:r>
       <w:r>
@@ -6587,12 +6817,19 @@
       <w:r>
         <w:t xml:space="preserve"> (</w:t>
       </w:r>
-      <w:r>
-        <w:rPr>
-          <w:lang w:val="en-US"/>
-        </w:rPr>
-        <w:t>Control Toolbar</w:t>
-      </w:r>
+      <w:proofErr w:type="spellStart"/>
+      <w:r>
+        <w:t>Control</w:t>
+      </w:r>
+      <w:proofErr w:type="spellEnd"/>
+      <w:r>
+        <w:t xml:space="preserve"> </w:t>
+      </w:r>
+      <w:proofErr w:type="spellStart"/>
+      <w:r>
+        <w:t>Toolbar</w:t>
+      </w:r>
+      <w:proofErr w:type="spellEnd"/>
       <w:r>
         <w:t>) tesz lehetővé</w:t>
       </w:r>
@@ -6648,10 +6885,10 @@
                   <v:path o:extrusionok="f" gradientshapeok="t" o:connecttype="rect"/>
                   <o:lock v:ext="edit" aspectratio="t"/>
                 </v:shapetype>
-                <v:shape id="_x0000_i1142" type="#_x0000_t75" style="width:18.75pt;height:18pt" o:ole="">
+                <v:shape id="_x0000_i1027" type="#_x0000_t75" style="width:18.75pt;height:18pt" o:ole="">
                   <v:imagedata r:id="rId11" o:title=""/>
                 </v:shape>
-                <o:OLEObject Type="Embed" ProgID="PBrush" ShapeID="_x0000_i1142" DrawAspect="Content" ObjectID="_1679273164" r:id="rId12"/>
+                <o:OLEObject Type="Embed" ProgID="PBrush" ShapeID="_x0000_i1027" DrawAspect="Content" ObjectID="_1679633018" r:id="rId12"/>
               </w:object>
             </w:r>
           </w:p>
@@ -6675,10 +6912,10 @@
           <w:p>
             <w:r>
               <w:object w:dxaOrig="375" w:dyaOrig="360" w14:anchorId="13E97F68">
-                <v:shape id="_x0000_i1143" type="#_x0000_t75" style="width:18.75pt;height:18pt" o:ole="">
+                <v:shape id="_x0000_i1028" type="#_x0000_t75" style="width:18.75pt;height:18pt" o:ole="">
                   <v:imagedata r:id="rId13" o:title=""/>
                 </v:shape>
-                <o:OLEObject Type="Embed" ProgID="PBrush" ShapeID="_x0000_i1143" DrawAspect="Content" ObjectID="_1679273165" r:id="rId14"/>
+                <o:OLEObject Type="Embed" ProgID="PBrush" ShapeID="_x0000_i1028" DrawAspect="Content" ObjectID="_1679633019" r:id="rId14"/>
               </w:object>
             </w:r>
           </w:p>
@@ -6705,10 +6942,10 @@
           <w:p>
             <w:r>
               <w:object w:dxaOrig="375" w:dyaOrig="360" w14:anchorId="0EB696F0">
-                <v:shape id="_x0000_i1144" type="#_x0000_t75" style="width:18.75pt;height:18pt" o:ole="">
+                <v:shape id="_x0000_i1029" type="#_x0000_t75" style="width:18.75pt;height:18pt" o:ole="">
                   <v:imagedata r:id="rId15" o:title=""/>
                 </v:shape>
-                <o:OLEObject Type="Embed" ProgID="PBrush" ShapeID="_x0000_i1144" DrawAspect="Content" ObjectID="_1679273166" r:id="rId16"/>
+                <o:OLEObject Type="Embed" ProgID="PBrush" ShapeID="_x0000_i1029" DrawAspect="Content" ObjectID="_1679633020" r:id="rId16"/>
               </w:object>
             </w:r>
           </w:p>
@@ -6732,10 +6969,10 @@
           <w:p>
             <w:r>
               <w:object w:dxaOrig="375" w:dyaOrig="360" w14:anchorId="13BEE3F6">
-                <v:shape id="_x0000_i1145" type="#_x0000_t75" style="width:18.75pt;height:18pt" o:ole="">
+                <v:shape id="_x0000_i1030" type="#_x0000_t75" style="width:18.75pt;height:18pt" o:ole="">
                   <v:imagedata r:id="rId17" o:title=""/>
                 </v:shape>
-                <o:OLEObject Type="Embed" ProgID="PBrush" ShapeID="_x0000_i1145" DrawAspect="Content" ObjectID="_1679273167" r:id="rId18"/>
+                <o:OLEObject Type="Embed" ProgID="PBrush" ShapeID="_x0000_i1030" DrawAspect="Content" ObjectID="_1679633021" r:id="rId18"/>
               </w:object>
             </w:r>
           </w:p>
@@ -6759,10 +6996,10 @@
           <w:p>
             <w:r>
               <w:object w:dxaOrig="375" w:dyaOrig="360" w14:anchorId="3E45E852">
-                <v:shape id="_x0000_i1146" type="#_x0000_t75" style="width:18.75pt;height:18pt" o:ole="">
+                <v:shape id="_x0000_i1031" type="#_x0000_t75" style="width:18.75pt;height:18pt" o:ole="">
                   <v:imagedata r:id="rId19" o:title=""/>
                 </v:shape>
-                <o:OLEObject Type="Embed" ProgID="PBrush" ShapeID="_x0000_i1146" DrawAspect="Content" ObjectID="_1679273168" r:id="rId20"/>
+                <o:OLEObject Type="Embed" ProgID="PBrush" ShapeID="_x0000_i1031" DrawAspect="Content" ObjectID="_1679633022" r:id="rId20"/>
               </w:object>
             </w:r>
           </w:p>
@@ -6789,10 +7026,10 @@
           <w:p>
             <w:r>
               <w:object w:dxaOrig="375" w:dyaOrig="360" w14:anchorId="0C199A7E">
-                <v:shape id="_x0000_i1149" type="#_x0000_t75" style="width:18.75pt;height:18pt" o:ole="">
+                <v:shape id="_x0000_i1032" type="#_x0000_t75" style="width:18.75pt;height:18pt" o:ole="">
                   <v:imagedata r:id="rId21" o:title=""/>
                 </v:shape>
-                <o:OLEObject Type="Embed" ProgID="PBrush" ShapeID="_x0000_i1149" DrawAspect="Content" ObjectID="_1679273169" r:id="rId22"/>
+                <o:OLEObject Type="Embed" ProgID="PBrush" ShapeID="_x0000_i1032" DrawAspect="Content" ObjectID="_1679633023" r:id="rId22"/>
               </w:object>
             </w:r>
           </w:p>
@@ -6816,10 +7053,10 @@
           <w:p>
             <w:r>
               <w:object w:dxaOrig="375" w:dyaOrig="360" w14:anchorId="7CF5884A">
-                <v:shape id="_x0000_i1147" type="#_x0000_t75" style="width:18.75pt;height:18pt" o:ole="">
+                <v:shape id="_x0000_i1033" type="#_x0000_t75" style="width:18.75pt;height:18pt" o:ole="">
                   <v:imagedata r:id="rId23" o:title=""/>
                 </v:shape>
-                <o:OLEObject Type="Embed" ProgID="PBrush" ShapeID="_x0000_i1147" DrawAspect="Content" ObjectID="_1679273170" r:id="rId24"/>
+                <o:OLEObject Type="Embed" ProgID="PBrush" ShapeID="_x0000_i1033" DrawAspect="Content" ObjectID="_1679633024" r:id="rId24"/>
               </w:object>
             </w:r>
           </w:p>
@@ -6846,10 +7083,10 @@
           <w:p>
             <w:r>
               <w:object w:dxaOrig="375" w:dyaOrig="360" w14:anchorId="773E4659">
-                <v:shape id="_x0000_i1148" type="#_x0000_t75" style="width:18.75pt;height:18pt" o:ole="">
+                <v:shape id="_x0000_i1034" type="#_x0000_t75" style="width:18.75pt;height:18pt" o:ole="">
                   <v:imagedata r:id="rId25" o:title=""/>
                 </v:shape>
-                <o:OLEObject Type="Embed" ProgID="PBrush" ShapeID="_x0000_i1148" DrawAspect="Content" ObjectID="_1679273171" r:id="rId26"/>
+                <o:OLEObject Type="Embed" ProgID="PBrush" ShapeID="_x0000_i1034" DrawAspect="Content" ObjectID="_1679633025" r:id="rId26"/>
               </w:object>
             </w:r>
           </w:p>
@@ -6874,7 +7111,7 @@
         <w:t xml:space="preserve">Végtelenített szimulációk esetén a szimulációs folyamat addig fut, amíg valamilyen hatás (pl. a Szimuláció befejezése gomb megnyomása) meg nem állítják. Ezzel szemben a standard szimulációk </w:t>
       </w:r>
       <w:r>
-        <w:t>hossza</w:t>
+        <w:t>időtartama</w:t>
       </w:r>
       <w:r>
         <w:t xml:space="preserve"> előre </w:t>
@@ -6886,7 +7123,10 @@
         <w:t xml:space="preserve"> és a szimulációs folyamat futása ennek </w:t>
       </w:r>
       <w:r>
-        <w:t xml:space="preserve">elérésekor </w:t>
+        <w:t>letelésekor</w:t>
+      </w:r>
+      <w:r>
+        <w:t xml:space="preserve"> </w:t>
       </w:r>
       <w:r>
         <w:t xml:space="preserve">automatikusan megáll. </w:t>
@@ -6904,42 +7144,57 @@
         <w:t>szimuláció</w:t>
       </w:r>
       <w:r>
-        <w:t>k hossza</w:t>
+        <w:t xml:space="preserve">k </w:t>
+      </w:r>
+      <w:r>
+        <w:t>időtartama és</w:t>
       </w:r>
       <w:r>
         <w:t xml:space="preserve"> </w:t>
       </w:r>
       <w:r>
-        <w:t>a lépések méretei</w:t>
+        <w:t xml:space="preserve">a lépések </w:t>
+      </w:r>
+      <w:r>
+        <w:t>nagysága</w:t>
+      </w:r>
+      <w:r>
+        <w:t xml:space="preserve"> más egyebek mellett </w:t>
+      </w:r>
+      <w:r>
+        <w:t>a szimulációs paraméterek között módosíthatók.</w:t>
+      </w:r>
+    </w:p>
+    <w:p>
+      <w:r>
+        <w:tab/>
+        <w:t>A BORIS rendszerblokk</w:t>
+      </w:r>
+      <w:r>
+        <w:t>jaink a</w:t>
+      </w:r>
+      <w:r>
+        <w:t xml:space="preserve"> könyvtára </w:t>
+      </w:r>
+      <w:r>
+        <w:t xml:space="preserve">kétféleképpen is </w:t>
+      </w:r>
+      <w:r>
+        <w:t>bővíthető</w:t>
+      </w:r>
+      <w:r>
+        <w:t>. Egyfelől a blokkok egy tetszőleges csoportjából bármikor létre lehet hozni egy úgynevezett szuperblokkot</w:t>
+      </w:r>
+      <w:r>
+        <w:t>, amely</w:t>
+      </w:r>
+      <w:r>
+        <w:t>ik</w:t>
       </w:r>
       <w:r>
         <w:t xml:space="preserve"> </w:t>
       </w:r>
       <w:r>
-        <w:t xml:space="preserve">és más egyebek mellett </w:t>
-      </w:r>
-      <w:r>
-        <w:t>a szimulációs paraméterek között módosíthatók.</w:t>
-      </w:r>
-    </w:p>
-    <w:p>
-      <w:r>
-        <w:tab/>
-        <w:t xml:space="preserve">A BORIS rendszerblokk könyvtára </w:t>
-      </w:r>
-      <w:r>
-        <w:t xml:space="preserve">kétféleképpen is </w:t>
-      </w:r>
-      <w:r>
-        <w:t>bővíthető</w:t>
-      </w:r>
-      <w:r>
-        <w:t>. Egyfelől a blokkok egy tetszőleges csoportjából bármikor létre lehet hozni egy úgynevezett szuperblokkot</w:t>
-      </w:r>
-      <w:r>
-        <w:t xml:space="preserve">, amely </w:t>
-      </w:r>
-      <w:r>
         <w:t xml:space="preserve">ezt követően </w:t>
       </w:r>
       <w:r>
@@ -6969,9 +7224,19 @@
       <w:r>
         <w:t xml:space="preserve"> DLL (</w:t>
       </w:r>
-      <w:r>
-        <w:t>Dynamic Link Library</w:t>
-      </w:r>
+      <w:proofErr w:type="spellStart"/>
+      <w:r>
+        <w:t>Dynamic</w:t>
+      </w:r>
+      <w:proofErr w:type="spellEnd"/>
+      <w:r>
+        <w:t xml:space="preserve"> Link </w:t>
+      </w:r>
+      <w:proofErr w:type="spellStart"/>
+      <w:r>
+        <w:t>Library</w:t>
+      </w:r>
+      <w:proofErr w:type="spellEnd"/>
       <w:r>
         <w:t>) állományok</w:t>
       </w:r>
@@ -6988,14 +7253,12 @@
         <w:t>.</w:t>
       </w:r>
     </w:p>
-    <w:p/>
     <w:p>
       <w:pPr>
         <w:pStyle w:val="Heading3"/>
       </w:pPr>
       <w:bookmarkStart w:id="10" w:name="_Toc67884781"/>
       <w:r>
-        <w:lastRenderedPageBreak/>
         <w:t xml:space="preserve">A </w:t>
       </w:r>
       <w:r>
@@ -7011,10 +7274,354 @@
     </w:p>
     <w:p>
       <w:pPr>
+        <w:ind w:firstLine="576"/>
+      </w:pPr>
+      <w:r>
+        <w:t xml:space="preserve">A </w:t>
+      </w:r>
+      <w:proofErr w:type="spellStart"/>
+      <w:r>
+        <w:t>Flexible</w:t>
+      </w:r>
+      <w:proofErr w:type="spellEnd"/>
+      <w:r>
+        <w:t xml:space="preserve"> </w:t>
+      </w:r>
+      <w:proofErr w:type="spellStart"/>
+      <w:r>
+        <w:t>Animation</w:t>
+      </w:r>
+      <w:proofErr w:type="spellEnd"/>
+      <w:r>
+        <w:t xml:space="preserve"> </w:t>
+      </w:r>
+      <w:proofErr w:type="spellStart"/>
+      <w:r>
+        <w:t>Builder</w:t>
+      </w:r>
+      <w:proofErr w:type="spellEnd"/>
+      <w:r>
+        <w:t xml:space="preserve"> </w:t>
+      </w:r>
+      <w:r>
+        <w:t xml:space="preserve">(FAB) </w:t>
+      </w:r>
+      <w:r>
+        <w:t>beépülőmodul</w:t>
+      </w:r>
+      <w:r>
+        <w:t xml:space="preserve"> (</w:t>
+      </w:r>
+      <w:r>
+        <w:fldChar w:fldCharType="begin"/>
+      </w:r>
+      <w:r>
+        <w:instrText xml:space="preserve"> REF _Ref69019993 \h </w:instrText>
+      </w:r>
+      <w:r>
+        <w:fldChar w:fldCharType="separate"/>
+      </w:r>
+      <w:r>
+        <w:rPr>
+          <w:noProof/>
+        </w:rPr>
+        <w:t>1.1</w:t>
+      </w:r>
+      <w:r>
+        <w:t>.</w:t>
+      </w:r>
+      <w:r>
+        <w:rPr>
+          <w:noProof/>
+        </w:rPr>
+        <w:t>3</w:t>
+      </w:r>
+      <w:r>
+        <w:t>. ábra</w:t>
+      </w:r>
+      <w:r>
+        <w:fldChar w:fldCharType="end"/>
+      </w:r>
+      <w:r>
+        <w:t xml:space="preserve">) egy vizualizáció tervező és megjelenítő eszköz, amelyet </w:t>
+      </w:r>
+      <w:r>
+        <w:t xml:space="preserve">az </w:t>
+      </w:r>
+      <w:proofErr w:type="spellStart"/>
+      <w:r>
+        <w:t>Ingenieurbüro</w:t>
+      </w:r>
+      <w:proofErr w:type="spellEnd"/>
+      <w:r>
+        <w:t xml:space="preserve"> Dr. Kahlert </w:t>
+      </w:r>
+      <w:r>
+        <w:t>fejlesztett ki a BORIS szoftveréhez azért, hogy leegyszerűsítse az interaktív vizualizációk, animációk és felhasználói felületet létrehozását.</w:t>
+      </w:r>
+    </w:p>
+    <w:p>
+      <w:pPr>
+        <w:ind w:firstLine="576"/>
+      </w:pPr>
+      <w:r>
+        <w:t xml:space="preserve">A BORIS alapból nem rendelkezik olyan eszközzel, amelyikkel vizualizációkat lehetne </w:t>
+      </w:r>
+      <w:r>
+        <w:t xml:space="preserve">készíteni </w:t>
+      </w:r>
+      <w:r>
+        <w:t>a szimulációkhoz</w:t>
+      </w:r>
+      <w:r>
+        <w:t>, e</w:t>
+      </w:r>
+      <w:r>
+        <w:t xml:space="preserve">helyett olyan megjelenítő blokkokat kínál, mint a </w:t>
+      </w:r>
+      <w:r>
+        <w:lastRenderedPageBreak/>
+        <w:t xml:space="preserve">táblázatok, </w:t>
+      </w:r>
+      <w:r>
+        <w:t xml:space="preserve">a </w:t>
+      </w:r>
+      <w:r>
+        <w:t>diagramok</w:t>
+      </w:r>
+      <w:r>
+        <w:t xml:space="preserve"> vagy a</w:t>
+      </w:r>
+      <w:r>
+        <w:t xml:space="preserve"> </w:t>
+      </w:r>
+      <w:r>
+        <w:t>mérőeszközök</w:t>
+      </w:r>
+      <w:r>
+        <w:t>. Természetesen a</w:t>
+      </w:r>
+      <w:r>
+        <w:t xml:space="preserve"> bővítmények a pusztán funkcionális </w:t>
+      </w:r>
+      <w:r>
+        <w:t>mivoltuk mellett szállíthatnak saját vizualizációkat is, viszont ezeket a vizualizációkat értelemszerűen a bővítmény fejlesztéséhez használt eszközökkel kell megvalósítani és esetlegesen módosítani.</w:t>
+      </w:r>
+      <w:r>
+        <w:t xml:space="preserve"> Mindezekkel szemben a FAB egy teljesen üres vász</w:t>
+      </w:r>
+      <w:r>
+        <w:t>onnal rendelkezik, amelyre az eszköztárából tetszőleges elemek vihetők fel</w:t>
+      </w:r>
+      <w:r>
+        <w:t>, többek között</w:t>
+      </w:r>
+      <w:r>
+        <w:t xml:space="preserve"> a következők</w:t>
+      </w:r>
+      <w:r>
+        <w:t>:</w:t>
+      </w:r>
+    </w:p>
+    <w:p>
+      <w:pPr>
+        <w:pStyle w:val="ListParagraph"/>
+        <w:numPr>
+          <w:ilvl w:val="0"/>
+          <w:numId w:val="19"/>
+        </w:numPr>
+      </w:pPr>
+      <w:r>
+        <w:t>primitív alakzatok</w:t>
+      </w:r>
+      <w:r>
+        <w:t>:</w:t>
+      </w:r>
+      <w:r>
+        <w:t xml:space="preserve"> körök, vonalak, téglalapok stb.</w:t>
+      </w:r>
+    </w:p>
+    <w:p>
+      <w:pPr>
+        <w:pStyle w:val="ListParagraph"/>
+        <w:numPr>
+          <w:ilvl w:val="0"/>
+          <w:numId w:val="19"/>
+        </w:numPr>
+      </w:pPr>
+      <w:r>
+        <w:t xml:space="preserve">médiatartalmak: képek, videók, </w:t>
+      </w:r>
+      <w:r>
+        <w:t>hangok</w:t>
+      </w:r>
+      <w:r>
+        <w:t xml:space="preserve"> </w:t>
+      </w:r>
+      <w:r>
+        <w:t>stb.</w:t>
+      </w:r>
+    </w:p>
+    <w:p>
+      <w:pPr>
+        <w:pStyle w:val="ListParagraph"/>
+        <w:numPr>
+          <w:ilvl w:val="0"/>
+          <w:numId w:val="19"/>
+        </w:numPr>
+      </w:pPr>
+      <w:r>
+        <w:t xml:space="preserve">szimbólumok </w:t>
+      </w:r>
+      <w:r>
+        <w:t>és animációk</w:t>
+      </w:r>
+      <w:r>
+        <w:t>: motorok, tartályok, keverőlapátok stb.</w:t>
+      </w:r>
+    </w:p>
+    <w:p>
+      <w:pPr>
+        <w:pStyle w:val="ListParagraph"/>
+        <w:numPr>
+          <w:ilvl w:val="0"/>
+          <w:numId w:val="19"/>
+        </w:numPr>
+      </w:pPr>
+      <w:r>
+        <w:t>adatmegjelenítő</w:t>
+      </w:r>
+      <w:r>
+        <w:t>k</w:t>
+      </w:r>
+      <w:r>
+        <w:t>: táblázatok, diagramok, mérőeszközök stb.</w:t>
+      </w:r>
+    </w:p>
+    <w:p>
+      <w:pPr>
+        <w:pStyle w:val="ListParagraph"/>
+        <w:numPr>
+          <w:ilvl w:val="0"/>
+          <w:numId w:val="19"/>
+        </w:numPr>
+      </w:pPr>
+      <w:r>
+        <w:t xml:space="preserve">vezérlők: nyomógombok, beviteli mezők, </w:t>
+      </w:r>
+      <w:r>
+        <w:t>jelölőnégyzet</w:t>
+      </w:r>
+      <w:r>
+        <w:t>ek stb.</w:t>
+      </w:r>
+    </w:p>
+    <w:p>
+      <w:pPr>
+        <w:keepNext/>
+        <w:jc w:val="center"/>
+      </w:pPr>
+      <w:r>
+        <w:rPr>
+          <w:noProof/>
+        </w:rPr>
+        <w:drawing>
+          <wp:inline distT="0" distB="0" distL="0" distR="0" wp14:anchorId="43690BA4" wp14:editId="61F742F8">
+            <wp:extent cx="5371465" cy="3229610"/>
+            <wp:effectExtent l="0" t="0" r="635" b="8890"/>
+            <wp:docPr id="3" name="Picture 3" descr="A FAB kezelőfelülete"/>
+            <wp:cNvGraphicFramePr>
+              <a:graphicFrameLocks xmlns:a="http://schemas.openxmlformats.org/drawingml/2006/main" noChangeAspect="1"/>
+            </wp:cNvGraphicFramePr>
+            <a:graphic xmlns:a="http://schemas.openxmlformats.org/drawingml/2006/main">
+              <a:graphicData uri="http://schemas.openxmlformats.org/drawingml/2006/picture">
+                <pic:pic xmlns:pic="http://schemas.openxmlformats.org/drawingml/2006/picture">
+                  <pic:nvPicPr>
+                    <pic:cNvPr id="3" name="Picture 3" descr="A FAB kezelőfelülete"/>
+                    <pic:cNvPicPr/>
+                  </pic:nvPicPr>
+                  <pic:blipFill>
+                    <a:blip r:embed="rId27">
+                      <a:extLst>
+                        <a:ext uri="{28A0092B-C50C-407E-A947-70E740481C1C}">
+                          <a14:useLocalDpi xmlns:a14="http://schemas.microsoft.com/office/drawing/2010/main" val="0"/>
+                        </a:ext>
+                      </a:extLst>
+                    </a:blip>
+                    <a:stretch>
+                      <a:fillRect/>
+                    </a:stretch>
+                  </pic:blipFill>
+                  <pic:spPr>
+                    <a:xfrm>
+                      <a:off x="0" y="0"/>
+                      <a:ext cx="5371465" cy="3229610"/>
+                    </a:xfrm>
+                    <a:prstGeom prst="rect">
+                      <a:avLst/>
+                    </a:prstGeom>
+                  </pic:spPr>
+                </pic:pic>
+              </a:graphicData>
+            </a:graphic>
+          </wp:inline>
+        </w:drawing>
+      </w:r>
+    </w:p>
+    <w:bookmarkStart w:id="11" w:name="_Ref69019993"/>
+    <w:p>
+      <w:pPr>
+        <w:pStyle w:val="Caption"/>
+        <w:jc w:val="center"/>
+      </w:pPr>
+      <w:r>
+        <w:fldChar w:fldCharType="begin"/>
+      </w:r>
+      <w:r>
+        <w:instrText xml:space="preserve"> STYLEREF 2 \s </w:instrText>
+      </w:r>
+      <w:r>
+        <w:fldChar w:fldCharType="separate"/>
+      </w:r>
+      <w:r>
+        <w:rPr>
+          <w:noProof/>
+        </w:rPr>
+        <w:t>1.1</w:t>
+      </w:r>
+      <w:r>
+        <w:fldChar w:fldCharType="end"/>
+      </w:r>
+      <w:r>
+        <w:t>.</w:t>
+      </w:r>
+      <w:fldSimple w:instr=" SEQ ábra \* ARABIC \s 2 ">
+        <w:r>
+          <w:rPr>
+            <w:noProof/>
+          </w:rPr>
+          <w:t>3</w:t>
+        </w:r>
+      </w:fldSimple>
+      <w:r>
+        <w:t>. ábra</w:t>
+      </w:r>
+      <w:bookmarkEnd w:id="11"/>
+      <w:r>
+        <w:t xml:space="preserve">: </w:t>
+      </w:r>
+      <w:r>
+        <w:t>A FAB kezelőfelülete</w:t>
+      </w:r>
+    </w:p>
+    <w:p/>
+    <w:p>
+      <w:pPr>
         <w:pStyle w:val="Heading2"/>
       </w:pPr>
-      <w:bookmarkStart w:id="11" w:name="_Toc67884782"/>
-      <w:r>
+      <w:bookmarkStart w:id="12" w:name="_Toc67884782"/>
+      <w:r>
+        <w:lastRenderedPageBreak/>
         <w:t xml:space="preserve">Az ipari folyamat </w:t>
       </w:r>
       <w:r>
@@ -7023,13 +7630,13 @@
       <w:r>
         <w:t xml:space="preserve"> eszközei</w:t>
       </w:r>
-      <w:bookmarkEnd w:id="11"/>
+      <w:bookmarkEnd w:id="12"/>
     </w:p>
     <w:p>
       <w:pPr>
         <w:pStyle w:val="Heading3"/>
       </w:pPr>
-      <w:bookmarkStart w:id="12" w:name="_Toc67884783"/>
+      <w:bookmarkStart w:id="13" w:name="_Toc67884783"/>
       <w:r>
         <w:t xml:space="preserve">Az </w:t>
       </w:r>
@@ -7042,13 +7649,13 @@
       <w:r>
         <w:t>programozható logikai vezérlő</w:t>
       </w:r>
-      <w:bookmarkEnd w:id="12"/>
+      <w:bookmarkEnd w:id="13"/>
     </w:p>
     <w:p>
       <w:pPr>
         <w:pStyle w:val="Heading3"/>
       </w:pPr>
-      <w:bookmarkStart w:id="13" w:name="_Toc67884784"/>
+      <w:bookmarkStart w:id="14" w:name="_Toc67884784"/>
       <w:r>
         <w:t xml:space="preserve">A </w:t>
       </w:r>
@@ -7061,13 +7668,13 @@
       <w:r>
         <w:t>programozószoftver</w:t>
       </w:r>
-      <w:bookmarkEnd w:id="13"/>
+      <w:bookmarkEnd w:id="14"/>
     </w:p>
     <w:p>
       <w:pPr>
         <w:pStyle w:val="Heading2"/>
       </w:pPr>
-      <w:bookmarkStart w:id="14" w:name="_Toc67884785"/>
+      <w:bookmarkStart w:id="15" w:name="_Toc67884785"/>
       <w:r>
         <w:t xml:space="preserve">A </w:t>
       </w:r>
@@ -7077,13 +7684,13 @@
       <w:r>
         <w:t xml:space="preserve"> eszközei</w:t>
       </w:r>
-      <w:bookmarkEnd w:id="14"/>
+      <w:bookmarkEnd w:id="15"/>
     </w:p>
     <w:p>
       <w:pPr>
         <w:pStyle w:val="Heading3"/>
       </w:pPr>
-      <w:bookmarkStart w:id="15" w:name="_Toc67884786"/>
+      <w:bookmarkStart w:id="16" w:name="_Toc67884786"/>
       <w:r>
         <w:t xml:space="preserve">Az </w:t>
       </w:r>
@@ -7099,26 +7706,26 @@
       <w:r>
         <w:t xml:space="preserve"> Port Monitor segédprogram</w:t>
       </w:r>
-      <w:bookmarkEnd w:id="15"/>
+      <w:bookmarkEnd w:id="16"/>
     </w:p>
     <w:p>
       <w:pPr>
         <w:pStyle w:val="Heading3"/>
       </w:pPr>
-      <w:bookmarkStart w:id="16" w:name="_Toc67884787"/>
+      <w:bookmarkStart w:id="17" w:name="_Toc67884787"/>
       <w:r>
         <w:t>A</w:t>
       </w:r>
       <w:r>
         <w:t xml:space="preserve"> MikroElektronika EasyPIC v7 fejlesztőlap</w:t>
       </w:r>
-      <w:bookmarkEnd w:id="16"/>
+      <w:bookmarkEnd w:id="17"/>
     </w:p>
     <w:p>
       <w:pPr>
         <w:pStyle w:val="Heading3"/>
       </w:pPr>
-      <w:bookmarkStart w:id="17" w:name="_Toc67884788"/>
+      <w:bookmarkStart w:id="18" w:name="_Toc67884788"/>
       <w:r>
         <w:t xml:space="preserve">A </w:t>
       </w:r>
@@ -7134,23 +7741,23 @@
       <w:r>
         <w:t>fejlesztőkörnyezet</w:t>
       </w:r>
-      <w:bookmarkEnd w:id="17"/>
+      <w:bookmarkEnd w:id="18"/>
     </w:p>
     <w:p>
       <w:pPr>
         <w:pStyle w:val="Heading2"/>
       </w:pPr>
-      <w:bookmarkStart w:id="18" w:name="_Toc67884789"/>
+      <w:bookmarkStart w:id="19" w:name="_Toc67884789"/>
       <w:r>
         <w:t>Az alternatív emuláció megvalósításának eszközei</w:t>
       </w:r>
-      <w:bookmarkEnd w:id="18"/>
+      <w:bookmarkEnd w:id="19"/>
     </w:p>
     <w:p>
       <w:pPr>
         <w:pStyle w:val="Heading3"/>
       </w:pPr>
-      <w:bookmarkStart w:id="19" w:name="_Toc67884790"/>
+      <w:bookmarkStart w:id="20" w:name="_Toc67884790"/>
       <w:r>
         <w:t xml:space="preserve">A </w:t>
       </w:r>
@@ -7163,13 +7770,13 @@
       <w:r>
         <w:t xml:space="preserve"> fejlesztőkörnyezet</w:t>
       </w:r>
-      <w:bookmarkEnd w:id="19"/>
+      <w:bookmarkEnd w:id="20"/>
     </w:p>
     <w:p>
       <w:pPr>
         <w:pStyle w:val="Heading3"/>
       </w:pPr>
-      <w:bookmarkStart w:id="20" w:name="_Toc67884791"/>
+      <w:bookmarkStart w:id="21" w:name="_Toc67884791"/>
       <w:r>
         <w:t xml:space="preserve">Az </w:t>
       </w:r>
@@ -7182,13 +7789,13 @@
       <w:r>
         <w:t xml:space="preserve"> elektronikai tervezőszoftver</w:t>
       </w:r>
-      <w:bookmarkEnd w:id="20"/>
+      <w:bookmarkEnd w:id="21"/>
     </w:p>
     <w:p>
       <w:pPr>
         <w:pStyle w:val="Heading3"/>
       </w:pPr>
-      <w:bookmarkStart w:id="21" w:name="_Toc67884792"/>
+      <w:bookmarkStart w:id="22" w:name="_Toc67884792"/>
       <w:r>
         <w:t xml:space="preserve">Az </w:t>
       </w:r>
@@ -7207,25 +7814,25 @@
       <w:r>
         <w:t>fejlesztőkörnyezet</w:t>
       </w:r>
-      <w:bookmarkEnd w:id="21"/>
+      <w:bookmarkEnd w:id="22"/>
     </w:p>
     <w:p/>
     <w:p>
       <w:pPr>
         <w:pStyle w:val="Heading1"/>
       </w:pPr>
-      <w:bookmarkStart w:id="22" w:name="_Toc67884793"/>
+      <w:bookmarkStart w:id="23" w:name="_Toc67884793"/>
       <w:r>
         <w:lastRenderedPageBreak/>
         <w:t>Az emulálni kívánt ipari folyamat</w:t>
       </w:r>
-      <w:bookmarkEnd w:id="22"/>
+      <w:bookmarkEnd w:id="23"/>
     </w:p>
     <w:p>
       <w:pPr>
         <w:pStyle w:val="Heading1"/>
       </w:pPr>
-      <w:bookmarkStart w:id="23" w:name="_Toc67884794"/>
+      <w:bookmarkStart w:id="24" w:name="_Toc67884794"/>
       <w:r>
         <w:lastRenderedPageBreak/>
         <w:t>Interaktív vizualizáció</w:t>
@@ -7233,14 +7840,14 @@
       <w:r>
         <w:t xml:space="preserve"> készítése a BORIS eszköztárával</w:t>
       </w:r>
-      <w:bookmarkEnd w:id="23"/>
+      <w:bookmarkEnd w:id="24"/>
     </w:p>
     <w:p/>
     <w:p>
       <w:pPr>
         <w:pStyle w:val="Heading1"/>
       </w:pPr>
-      <w:bookmarkStart w:id="24" w:name="_Toc67884795"/>
+      <w:bookmarkStart w:id="25" w:name="_Toc67884795"/>
       <w:r>
         <w:lastRenderedPageBreak/>
         <w:t>Az ipari folyamat</w:t>
@@ -7248,7 +7855,7 @@
       <w:r>
         <w:t xml:space="preserve"> emulációja és irányítása</w:t>
       </w:r>
-      <w:bookmarkEnd w:id="24"/>
+      <w:bookmarkEnd w:id="25"/>
     </w:p>
     <w:p>
       <w:r>
@@ -7522,68 +8129,68 @@
       <w:pPr>
         <w:pStyle w:val="Heading2"/>
       </w:pPr>
-      <w:bookmarkStart w:id="25" w:name="_Toc67884796"/>
+      <w:bookmarkStart w:id="26" w:name="_Toc67884796"/>
       <w:r>
         <w:lastRenderedPageBreak/>
         <w:t>Az emuláció megvalósításának bemutatása</w:t>
       </w:r>
-      <w:bookmarkEnd w:id="25"/>
+      <w:bookmarkEnd w:id="26"/>
     </w:p>
     <w:p>
       <w:pPr>
         <w:pStyle w:val="Heading3"/>
       </w:pPr>
-      <w:bookmarkStart w:id="26" w:name="_Toc67884797"/>
+      <w:bookmarkStart w:id="27" w:name="_Toc67884797"/>
       <w:r>
         <w:t>A robotok és a futószalagok vizualizációja FAB segítségével</w:t>
       </w:r>
-      <w:bookmarkEnd w:id="26"/>
+      <w:bookmarkEnd w:id="27"/>
     </w:p>
     <w:p>
       <w:pPr>
         <w:pStyle w:val="Heading3"/>
       </w:pPr>
-      <w:bookmarkStart w:id="27" w:name="_Toc67884798"/>
+      <w:bookmarkStart w:id="28" w:name="_Toc67884798"/>
       <w:r>
         <w:t>A robotok mozgatása</w:t>
       </w:r>
-      <w:bookmarkEnd w:id="27"/>
+      <w:bookmarkEnd w:id="28"/>
     </w:p>
     <w:p>
       <w:pPr>
         <w:pStyle w:val="Heading3"/>
       </w:pPr>
-      <w:bookmarkStart w:id="28" w:name="_Toc67884799"/>
+      <w:bookmarkStart w:id="29" w:name="_Toc67884799"/>
       <w:r>
         <w:t>A karosszériák mozgatása</w:t>
       </w:r>
-      <w:bookmarkEnd w:id="28"/>
+      <w:bookmarkEnd w:id="29"/>
     </w:p>
     <w:p>
       <w:pPr>
         <w:pStyle w:val="Heading3"/>
       </w:pPr>
-      <w:bookmarkStart w:id="29" w:name="_Toc67884800"/>
+      <w:bookmarkStart w:id="30" w:name="_Toc67884800"/>
       <w:r>
         <w:t>A cellák ellenőrzőlogikái</w:t>
       </w:r>
-      <w:bookmarkEnd w:id="29"/>
+      <w:bookmarkEnd w:id="30"/>
     </w:p>
     <w:p>
       <w:pPr>
         <w:pStyle w:val="Heading2"/>
       </w:pPr>
-      <w:bookmarkStart w:id="30" w:name="_Toc67884801"/>
+      <w:bookmarkStart w:id="31" w:name="_Toc67884801"/>
       <w:r>
         <w:t>Az irányítás megvalósításának bemutatása</w:t>
       </w:r>
-      <w:bookmarkEnd w:id="30"/>
+      <w:bookmarkEnd w:id="31"/>
     </w:p>
     <w:p>
       <w:pPr>
         <w:pStyle w:val="Heading1"/>
       </w:pPr>
-      <w:bookmarkStart w:id="31" w:name="_Toc67884802"/>
+      <w:bookmarkStart w:id="32" w:name="_Toc67884802"/>
       <w:r>
         <w:lastRenderedPageBreak/>
         <w:t>A BORIS projektek hordozhatósági problémáj</w:t>
@@ -7594,7 +8201,7 @@
       <w:r>
         <w:t xml:space="preserve"> megoldása</w:t>
       </w:r>
-      <w:bookmarkEnd w:id="31"/>
+      <w:bookmarkEnd w:id="32"/>
     </w:p>
     <w:p>
       <w:pPr>
@@ -7622,7 +8229,13 @@
             <w:rPr>
               <w:noProof/>
             </w:rPr>
-            <w:t xml:space="preserve"> [1]</w:t>
+            <w:t xml:space="preserve"> </w:t>
+          </w:r>
+          <w:r>
+            <w:rPr>
+              <w:noProof/>
+            </w:rPr>
+            <w:t>[2]</w:t>
           </w:r>
           <w:r>
             <w:fldChar w:fldCharType="end"/>
@@ -7754,18 +8367,18 @@
       <w:pPr>
         <w:pStyle w:val="Heading1"/>
       </w:pPr>
-      <w:bookmarkStart w:id="32" w:name="_Toc67884803"/>
+      <w:bookmarkStart w:id="33" w:name="_Toc67884803"/>
       <w:r>
         <w:lastRenderedPageBreak/>
         <w:t>Az ipari folyamat emulálásának alternatív megoldása</w:t>
       </w:r>
-      <w:bookmarkEnd w:id="32"/>
+      <w:bookmarkEnd w:id="33"/>
     </w:p>
     <w:p>
       <w:pPr>
         <w:pStyle w:val="Heading2"/>
       </w:pPr>
-      <w:bookmarkStart w:id="33" w:name="_Toc67884804"/>
+      <w:bookmarkStart w:id="34" w:name="_Toc67884804"/>
       <w:r>
         <w:t xml:space="preserve">Az </w:t>
       </w:r>
@@ -7781,26 +8394,26 @@
       <w:r>
         <w:t>visszafejtése</w:t>
       </w:r>
-      <w:bookmarkEnd w:id="33"/>
+      <w:bookmarkEnd w:id="34"/>
     </w:p>
     <w:p>
       <w:pPr>
         <w:pStyle w:val="Heading3"/>
       </w:pPr>
-      <w:bookmarkStart w:id="34" w:name="_Toc67884805"/>
+      <w:bookmarkStart w:id="35" w:name="_Toc67884805"/>
       <w:r>
         <w:t>BORIS és az I/O interfész közötti kommunikáció</w:t>
       </w:r>
       <w:r>
         <w:t xml:space="preserve"> lehallgatása</w:t>
       </w:r>
-      <w:bookmarkEnd w:id="34"/>
+      <w:bookmarkEnd w:id="35"/>
     </w:p>
     <w:p>
       <w:pPr>
         <w:pStyle w:val="Heading3"/>
       </w:pPr>
-      <w:bookmarkStart w:id="35" w:name="_Toc67884806"/>
+      <w:bookmarkStart w:id="36" w:name="_Toc67884806"/>
       <w:r>
         <w:t xml:space="preserve">Az </w:t>
       </w:r>
@@ -7810,94 +8423,94 @@
       <w:r>
         <w:t xml:space="preserve"> utánzása a BORIS számára</w:t>
       </w:r>
-      <w:bookmarkEnd w:id="35"/>
+      <w:bookmarkEnd w:id="36"/>
     </w:p>
     <w:p>
       <w:pPr>
         <w:pStyle w:val="Heading3"/>
       </w:pPr>
-      <w:bookmarkStart w:id="36" w:name="_Toc67884807"/>
+      <w:bookmarkStart w:id="37" w:name="_Toc67884807"/>
       <w:r>
         <w:t>Az I/O interfész</w:t>
       </w:r>
       <w:r>
         <w:t xml:space="preserve"> működtetése a BORIS használata nélkül</w:t>
       </w:r>
-      <w:bookmarkEnd w:id="36"/>
+      <w:bookmarkEnd w:id="37"/>
     </w:p>
     <w:p>
       <w:pPr>
         <w:pStyle w:val="Heading2"/>
       </w:pPr>
-      <w:bookmarkStart w:id="37" w:name="_Toc67884808"/>
+      <w:bookmarkStart w:id="38" w:name="_Toc67884808"/>
       <w:r>
         <w:t>Az emuláció megvalósítása alternatív eszközökkel</w:t>
       </w:r>
-      <w:bookmarkEnd w:id="37"/>
+      <w:bookmarkEnd w:id="38"/>
     </w:p>
     <w:p>
       <w:pPr>
         <w:pStyle w:val="Heading3"/>
       </w:pPr>
-      <w:bookmarkStart w:id="38" w:name="_Toc67884809"/>
+      <w:bookmarkStart w:id="39" w:name="_Toc67884809"/>
       <w:r>
         <w:t>A karosszériák mozgatása</w:t>
       </w:r>
-      <w:bookmarkEnd w:id="38"/>
+      <w:bookmarkEnd w:id="39"/>
     </w:p>
     <w:p>
       <w:pPr>
         <w:pStyle w:val="Heading3"/>
       </w:pPr>
-      <w:bookmarkStart w:id="39" w:name="_Toc67884810"/>
+      <w:bookmarkStart w:id="40" w:name="_Toc67884810"/>
       <w:r>
         <w:t>A futószalagok megvalósítása és működtetése</w:t>
       </w:r>
-      <w:bookmarkEnd w:id="39"/>
+      <w:bookmarkEnd w:id="40"/>
     </w:p>
     <w:p>
       <w:pPr>
         <w:pStyle w:val="Heading3"/>
       </w:pPr>
-      <w:bookmarkStart w:id="40" w:name="_Toc67884811"/>
+      <w:bookmarkStart w:id="41" w:name="_Toc67884811"/>
       <w:r>
         <w:t>A daru megvalósítása és működtetése</w:t>
       </w:r>
-      <w:bookmarkEnd w:id="40"/>
+      <w:bookmarkEnd w:id="41"/>
     </w:p>
     <w:p>
       <w:pPr>
         <w:pStyle w:val="Heading3"/>
       </w:pPr>
-      <w:bookmarkStart w:id="41" w:name="_Toc67884812"/>
+      <w:bookmarkStart w:id="42" w:name="_Toc67884812"/>
       <w:r>
         <w:t>A robotok megvalósítása és működtetése</w:t>
       </w:r>
-      <w:bookmarkEnd w:id="41"/>
+      <w:bookmarkEnd w:id="42"/>
     </w:p>
     <w:p>
       <w:pPr>
         <w:pStyle w:val="Heading1"/>
       </w:pPr>
-      <w:bookmarkStart w:id="42" w:name="_Toc67884813"/>
+      <w:bookmarkStart w:id="43" w:name="_Toc67884813"/>
       <w:r>
         <w:lastRenderedPageBreak/>
         <w:t>Az I/O interfészt helyettesítő elektronika</w:t>
       </w:r>
-      <w:bookmarkEnd w:id="42"/>
+      <w:bookmarkEnd w:id="43"/>
     </w:p>
     <w:p>
       <w:pPr>
         <w:pStyle w:val="Heading1"/>
       </w:pPr>
-      <w:bookmarkStart w:id="43" w:name="_Toc67884814"/>
+      <w:bookmarkStart w:id="44" w:name="_Toc67884814"/>
       <w:r>
         <w:lastRenderedPageBreak/>
         <w:t>Konklúzió</w:t>
       </w:r>
-      <w:bookmarkEnd w:id="43"/>
-    </w:p>
-    <w:bookmarkStart w:id="44" w:name="_Toc67884815" w:displacedByCustomXml="next"/>
+      <w:bookmarkEnd w:id="44"/>
+    </w:p>
+    <w:bookmarkStart w:id="45" w:name="_Toc67884815" w:displacedByCustomXml="next"/>
     <w:sdt>
       <w:sdtPr>
         <w:rPr>
@@ -7925,7 +8538,7 @@
           <w:r>
             <w:t>Irodalomjegyzék</w:t>
           </w:r>
-          <w:bookmarkEnd w:id="44"/>
+          <w:bookmarkEnd w:id="45"/>
         </w:p>
         <w:sdt>
           <w:sdtPr>
@@ -7970,7 +8583,7 @@
               </w:tblGrid>
               <w:tr>
                 <w:trPr>
-                  <w:divId w:val="1787768048"/>
+                  <w:divId w:val="1118259893"/>
                   <w:tblCellSpacing w:w="15" w:type="dxa"/>
                 </w:trPr>
                 <w:tc>
@@ -8009,6 +8622,52 @@
                       <w:rPr>
                         <w:noProof/>
                       </w:rPr>
+                      <w:t>Ingenieurbüro Dr. Kahlert, „WinFACT overview,” [Online]. Available: https://www.kahlert.com/engl/winfact-uebersicht/.</w:t>
+                    </w:r>
+                  </w:p>
+                </w:tc>
+              </w:tr>
+              <w:tr>
+                <w:trPr>
+                  <w:divId w:val="1118259893"/>
+                  <w:tblCellSpacing w:w="15" w:type="dxa"/>
+                </w:trPr>
+                <w:tc>
+                  <w:tcPr>
+                    <w:tcW w:w="50" w:type="pct"/>
+                    <w:hideMark/>
+                  </w:tcPr>
+                  <w:p>
+                    <w:pPr>
+                      <w:pStyle w:val="Bibliography"/>
+                      <w:rPr>
+                        <w:noProof/>
+                      </w:rPr>
+                    </w:pPr>
+                    <w:r>
+                      <w:rPr>
+                        <w:noProof/>
+                      </w:rPr>
+                      <w:t xml:space="preserve">[2] </w:t>
+                    </w:r>
+                  </w:p>
+                </w:tc>
+                <w:tc>
+                  <w:tcPr>
+                    <w:tcW w:w="0" w:type="auto"/>
+                    <w:hideMark/>
+                  </w:tcPr>
+                  <w:p>
+                    <w:pPr>
+                      <w:pStyle w:val="Bibliography"/>
+                      <w:rPr>
+                        <w:noProof/>
+                      </w:rPr>
+                    </w:pPr>
+                    <w:r>
+                      <w:rPr>
+                        <w:noProof/>
+                      </w:rPr>
                       <w:t>Wikipedia, „Path (computing),” [Online]. Available: https://en.wikipedia.org/wiki/Path_(computing).</w:t>
                     </w:r>
                   </w:p>
@@ -8017,7 +8676,7 @@
             </w:tbl>
             <w:p>
               <w:pPr>
-                <w:divId w:val="1787768048"/>
+                <w:divId w:val="1118259893"/>
                 <w:rPr>
                   <w:rFonts w:eastAsia="Times New Roman"/>
                   <w:noProof/>
@@ -8045,12 +8704,12 @@
           <w:numId w:val="0"/>
         </w:numPr>
       </w:pPr>
-      <w:bookmarkStart w:id="45" w:name="_Toc67884816"/>
+      <w:bookmarkStart w:id="46" w:name="_Toc67884816"/>
       <w:r>
         <w:lastRenderedPageBreak/>
         <w:t>Nyilatkozat</w:t>
       </w:r>
-      <w:bookmarkEnd w:id="45"/>
+      <w:bookmarkEnd w:id="46"/>
     </w:p>
     <w:sectPr>
       <w:pgSz w:w="11906" w:h="16838"/>
@@ -8578,6 +9237,119 @@
     </w:lvl>
   </w:abstractNum>
   <w:abstractNum w:abstractNumId="12" w15:restartNumberingAfterBreak="0">
+    <w:nsid w:val="267E6080"/>
+    <w:multiLevelType w:val="hybridMultilevel"/>
+    <w:tmpl w:val="8D8E1692"/>
+    <w:lvl w:ilvl="0" w:tplc="040E0001">
+      <w:start w:val="1"/>
+      <w:numFmt w:val="bullet"/>
+      <w:lvlText w:val=""/>
+      <w:lvlJc w:val="left"/>
+      <w:pPr>
+        <w:ind w:left="360" w:hanging="360"/>
+      </w:pPr>
+      <w:rPr>
+        <w:rFonts w:ascii="Symbol" w:hAnsi="Symbol" w:hint="default"/>
+      </w:rPr>
+    </w:lvl>
+    <w:lvl w:ilvl="1" w:tplc="040E0003" w:tentative="1">
+      <w:start w:val="1"/>
+      <w:numFmt w:val="bullet"/>
+      <w:lvlText w:val="o"/>
+      <w:lvlJc w:val="left"/>
+      <w:pPr>
+        <w:ind w:left="1080" w:hanging="360"/>
+      </w:pPr>
+      <w:rPr>
+        <w:rFonts w:ascii="Courier New" w:hAnsi="Courier New" w:cs="Courier New" w:hint="default"/>
+      </w:rPr>
+    </w:lvl>
+    <w:lvl w:ilvl="2" w:tplc="040E0005" w:tentative="1">
+      <w:start w:val="1"/>
+      <w:numFmt w:val="bullet"/>
+      <w:lvlText w:val=""/>
+      <w:lvlJc w:val="left"/>
+      <w:pPr>
+        <w:ind w:left="1800" w:hanging="360"/>
+      </w:pPr>
+      <w:rPr>
+        <w:rFonts w:ascii="Wingdings" w:hAnsi="Wingdings" w:hint="default"/>
+      </w:rPr>
+    </w:lvl>
+    <w:lvl w:ilvl="3" w:tplc="040E0001" w:tentative="1">
+      <w:start w:val="1"/>
+      <w:numFmt w:val="bullet"/>
+      <w:lvlText w:val=""/>
+      <w:lvlJc w:val="left"/>
+      <w:pPr>
+        <w:ind w:left="2520" w:hanging="360"/>
+      </w:pPr>
+      <w:rPr>
+        <w:rFonts w:ascii="Symbol" w:hAnsi="Symbol" w:hint="default"/>
+      </w:rPr>
+    </w:lvl>
+    <w:lvl w:ilvl="4" w:tplc="040E0003" w:tentative="1">
+      <w:start w:val="1"/>
+      <w:numFmt w:val="bullet"/>
+      <w:lvlText w:val="o"/>
+      <w:lvlJc w:val="left"/>
+      <w:pPr>
+        <w:ind w:left="3240" w:hanging="360"/>
+      </w:pPr>
+      <w:rPr>
+        <w:rFonts w:ascii="Courier New" w:hAnsi="Courier New" w:cs="Courier New" w:hint="default"/>
+      </w:rPr>
+    </w:lvl>
+    <w:lvl w:ilvl="5" w:tplc="040E0005" w:tentative="1">
+      <w:start w:val="1"/>
+      <w:numFmt w:val="bullet"/>
+      <w:lvlText w:val=""/>
+      <w:lvlJc w:val="left"/>
+      <w:pPr>
+        <w:ind w:left="3960" w:hanging="360"/>
+      </w:pPr>
+      <w:rPr>
+        <w:rFonts w:ascii="Wingdings" w:hAnsi="Wingdings" w:hint="default"/>
+      </w:rPr>
+    </w:lvl>
+    <w:lvl w:ilvl="6" w:tplc="040E0001" w:tentative="1">
+      <w:start w:val="1"/>
+      <w:numFmt w:val="bullet"/>
+      <w:lvlText w:val=""/>
+      <w:lvlJc w:val="left"/>
+      <w:pPr>
+        <w:ind w:left="4680" w:hanging="360"/>
+      </w:pPr>
+      <w:rPr>
+        <w:rFonts w:ascii="Symbol" w:hAnsi="Symbol" w:hint="default"/>
+      </w:rPr>
+    </w:lvl>
+    <w:lvl w:ilvl="7" w:tplc="040E0003" w:tentative="1">
+      <w:start w:val="1"/>
+      <w:numFmt w:val="bullet"/>
+      <w:lvlText w:val="o"/>
+      <w:lvlJc w:val="left"/>
+      <w:pPr>
+        <w:ind w:left="5400" w:hanging="360"/>
+      </w:pPr>
+      <w:rPr>
+        <w:rFonts w:ascii="Courier New" w:hAnsi="Courier New" w:cs="Courier New" w:hint="default"/>
+      </w:rPr>
+    </w:lvl>
+    <w:lvl w:ilvl="8" w:tplc="040E0005" w:tentative="1">
+      <w:start w:val="1"/>
+      <w:numFmt w:val="bullet"/>
+      <w:lvlText w:val=""/>
+      <w:lvlJc w:val="left"/>
+      <w:pPr>
+        <w:ind w:left="6120" w:hanging="360"/>
+      </w:pPr>
+      <w:rPr>
+        <w:rFonts w:ascii="Wingdings" w:hAnsi="Wingdings" w:hint="default"/>
+      </w:rPr>
+    </w:lvl>
+  </w:abstractNum>
+  <w:abstractNum w:abstractNumId="13" w15:restartNumberingAfterBreak="0">
     <w:nsid w:val="2B675059"/>
     <w:multiLevelType w:val="hybridMultilevel"/>
     <w:tmpl w:val="7256B4F2"/>
@@ -8690,7 +9462,7 @@
       </w:rPr>
     </w:lvl>
   </w:abstractNum>
-  <w:abstractNum w:abstractNumId="13" w15:restartNumberingAfterBreak="0">
+  <w:abstractNum w:abstractNumId="14" w15:restartNumberingAfterBreak="0">
     <w:nsid w:val="3ABC0410"/>
     <w:multiLevelType w:val="hybridMultilevel"/>
     <w:tmpl w:val="F1AA9708"/>
@@ -8803,7 +9575,7 @@
       </w:rPr>
     </w:lvl>
   </w:abstractNum>
-  <w:abstractNum w:abstractNumId="14" w15:restartNumberingAfterBreak="0">
+  <w:abstractNum w:abstractNumId="15" w15:restartNumberingAfterBreak="0">
     <w:nsid w:val="3FF1321C"/>
     <w:multiLevelType w:val="multilevel"/>
     <w:tmpl w:val="040E001F"/>
@@ -8889,7 +9661,7 @@
       </w:pPr>
     </w:lvl>
   </w:abstractNum>
-  <w:abstractNum w:abstractNumId="15" w15:restartNumberingAfterBreak="0">
+  <w:abstractNum w:abstractNumId="16" w15:restartNumberingAfterBreak="0">
     <w:nsid w:val="516D7B7A"/>
     <w:multiLevelType w:val="hybridMultilevel"/>
     <w:tmpl w:val="B0064812"/>
@@ -9002,7 +9774,7 @@
       </w:rPr>
     </w:lvl>
   </w:abstractNum>
-  <w:abstractNum w:abstractNumId="16" w15:restartNumberingAfterBreak="0">
+  <w:abstractNum w:abstractNumId="17" w15:restartNumberingAfterBreak="0">
     <w:nsid w:val="521A7115"/>
     <w:multiLevelType w:val="hybridMultilevel"/>
     <w:tmpl w:val="1BEEE652"/>
@@ -9115,7 +9887,7 @@
       </w:rPr>
     </w:lvl>
   </w:abstractNum>
-  <w:abstractNum w:abstractNumId="17" w15:restartNumberingAfterBreak="0">
+  <w:abstractNum w:abstractNumId="18" w15:restartNumberingAfterBreak="0">
     <w:nsid w:val="5DC93275"/>
     <w:multiLevelType w:val="hybridMultilevel"/>
     <w:tmpl w:val="87E02A0E"/>
@@ -9229,7 +10001,7 @@
     </w:lvl>
   </w:abstractNum>
   <w:num w:numId="1">
-    <w:abstractNumId w:val="14"/>
+    <w:abstractNumId w:val="15"/>
   </w:num>
   <w:num w:numId="2">
     <w:abstractNumId w:val="10"/>
@@ -9268,18 +10040,21 @@
     <w:abstractNumId w:val="11"/>
   </w:num>
   <w:num w:numId="14">
-    <w:abstractNumId w:val="15"/>
+    <w:abstractNumId w:val="16"/>
   </w:num>
   <w:num w:numId="15">
+    <w:abstractNumId w:val="14"/>
+  </w:num>
+  <w:num w:numId="16">
+    <w:abstractNumId w:val="17"/>
+  </w:num>
+  <w:num w:numId="17">
+    <w:abstractNumId w:val="18"/>
+  </w:num>
+  <w:num w:numId="18">
     <w:abstractNumId w:val="13"/>
   </w:num>
-  <w:num w:numId="16">
-    <w:abstractNumId w:val="16"/>
-  </w:num>
-  <w:num w:numId="17">
-    <w:abstractNumId w:val="17"/>
-  </w:num>
-  <w:num w:numId="18">
+  <w:num w:numId="19">
     <w:abstractNumId w:val="12"/>
   </w:num>
 </w:numbering>
@@ -10862,13 +11637,26 @@
     </b:Author>
     <b:InternetSiteTitle>Path (computing)</b:InternetSiteTitle>
     <b:URL>https://en.wikipedia.org/wiki/Path_(computing)</b:URL>
+    <b:RefOrder>2</b:RefOrder>
+  </b:Source>
+  <b:Source>
+    <b:Tag>Ing21</b:Tag>
+    <b:SourceType>InternetSite</b:SourceType>
+    <b:Guid>{76982F92-F229-45E1-BD6F-863C555C7C3F}</b:Guid>
+    <b:Author>
+      <b:Author>
+        <b:Corporate>Ingenieurbüro Dr. Kahlert</b:Corporate>
+      </b:Author>
+    </b:Author>
+    <b:Title>WinFACT overview</b:Title>
+    <b:URL>https://www.kahlert.com/engl/winfact-uebersicht/</b:URL>
     <b:RefOrder>1</b:RefOrder>
   </b:Source>
 </b:Sources>
 </file>
 
 <file path=customXml/itemProps1.xml><?xml version="1.0" encoding="utf-8"?>
-<ds:datastoreItem xmlns:ds="http://schemas.openxmlformats.org/officeDocument/2006/customXml" ds:itemID="{D7B090B5-2C21-4351-B7DE-2EB347E19465}">
+<ds:datastoreItem xmlns:ds="http://schemas.openxmlformats.org/officeDocument/2006/customXml" ds:itemID="{D3948BEC-9DE5-48D7-8283-E9E9DBB0F27C}">
   <ds:schemaRefs>
     <ds:schemaRef ds:uri="http://schemas.openxmlformats.org/officeDocument/2006/bibliography"/>
   </ds:schemaRefs>

</xml_diff>

<commit_message>
Started to write my summary about the used PLC.
</commit_message>
<xml_diff>
--- a/documentation/chapters.docx
+++ b/documentation/chapters.docx
@@ -39,6 +39,8 @@
                 <w:szCs w:val="36"/>
               </w:rPr>
             </w:pPr>
+            <w:bookmarkStart w:id="0" w:name="_Hlk69096386"/>
+            <w:bookmarkEnd w:id="0"/>
             <w:r>
               <w:rPr>
                 <w:b/>
@@ -547,11 +549,11 @@
       <w:r>
         <w:t xml:space="preserve">A hallgató feladata egy ipari folyamat emulációjának és irányításának elkészítése. A munka célja, egyrészt az Országos Ajtonyi István Irányítástechnikai Programozó Versenyen szereplő technológia emulációjának elkészítése egy HIL </w:t>
       </w:r>
-      <w:bookmarkStart w:id="0" w:name="_Hlk67606505"/>
+      <w:bookmarkStart w:id="1" w:name="_Hlk67606505"/>
       <w:r>
         <w:t xml:space="preserve">szimulátor </w:t>
       </w:r>
-      <w:bookmarkEnd w:id="0"/>
+      <w:bookmarkEnd w:id="1"/>
       <w:r>
         <w:t>eszköz segítségével. A munka másik célja az így elkészített rendszer irányításának megvalósítása egy programozható logikai vezérlővel. Az elkészült munka később jól alkalmazható a későbbi PLC versenyekre történő felkészítésben.</w:t>
       </w:r>
@@ -722,15 +724,7 @@
         <w:spacing w:line="276" w:lineRule="auto"/>
       </w:pPr>
       <w:r>
-        <w:t>Lucas Nülle I/O interfész PRO/TRAIN-</w:t>
-      </w:r>
-      <w:proofErr w:type="spellStart"/>
-      <w:r>
-        <w:t>hez</w:t>
-      </w:r>
-      <w:proofErr w:type="spellEnd"/>
-      <w:r>
-        <w:t xml:space="preserve"> </w:t>
+        <w:t xml:space="preserve">Lucas Nülle I/O interfész PRO/TRAIN-hez </w:t>
       </w:r>
     </w:p>
     <w:p>
@@ -833,12 +827,12 @@
           <w:numId w:val="0"/>
         </w:numPr>
       </w:pPr>
-      <w:bookmarkStart w:id="1" w:name="_Toc67884775"/>
+      <w:bookmarkStart w:id="2" w:name="_Toc67884775"/>
       <w:r>
         <w:lastRenderedPageBreak/>
         <w:t>Tartalmi összefoglaló</w:t>
       </w:r>
-      <w:bookmarkEnd w:id="1"/>
+      <w:bookmarkEnd w:id="2"/>
     </w:p>
     <w:p>
       <w:pPr>
@@ -865,21 +859,8 @@
         <w:t xml:space="preserve">Egy ipari folyamat emulálása </w:t>
       </w:r>
       <w:r>
-        <w:t>hardware-in-</w:t>
-      </w:r>
-      <w:proofErr w:type="spellStart"/>
-      <w:r>
-        <w:t>the</w:t>
-      </w:r>
-      <w:proofErr w:type="spellEnd"/>
-      <w:r>
-        <w:t>-</w:t>
-      </w:r>
-      <w:proofErr w:type="spellStart"/>
-      <w:r>
-        <w:t>loop</w:t>
-      </w:r>
-      <w:proofErr w:type="spellEnd"/>
+        <w:t>hardware-in-the-loop</w:t>
+      </w:r>
       <w:r>
         <w:t xml:space="preserve"> (HIL) </w:t>
       </w:r>
@@ -1159,11 +1140,9 @@
       <w:r>
         <w:t xml:space="preserve">CX-Programmer 9.1, mikroC PRO </w:t>
       </w:r>
-      <w:proofErr w:type="spellStart"/>
       <w:r>
         <w:t>for</w:t>
       </w:r>
-      <w:proofErr w:type="spellEnd"/>
       <w:r>
         <w:t xml:space="preserve"> PIC 6.6.2</w:t>
       </w:r>
@@ -1173,111 +1152,66 @@
       <w:r>
         <w:t xml:space="preserve">IAR </w:t>
       </w:r>
-      <w:proofErr w:type="spellStart"/>
-      <w:r>
-        <w:t>Embedded</w:t>
-      </w:r>
-      <w:proofErr w:type="spellEnd"/>
+      <w:r>
+        <w:t>Embedded Workbench for Arm</w:t>
+      </w:r>
       <w:r>
         <w:t xml:space="preserve"> </w:t>
       </w:r>
-      <w:proofErr w:type="spellStart"/>
-      <w:r>
-        <w:t>Workbench</w:t>
-      </w:r>
-      <w:proofErr w:type="spellEnd"/>
+      <w:r>
+        <w:t>7.10.1</w:t>
+      </w:r>
+      <w:r>
+        <w:t xml:space="preserve">, </w:t>
+      </w:r>
+      <w:r>
+        <w:t>Visual Studio Code</w:t>
+      </w:r>
+      <w:r>
+        <w:t xml:space="preserve"> 1.54.3 és</w:t>
+      </w:r>
       <w:r>
         <w:t xml:space="preserve"> </w:t>
       </w:r>
-      <w:proofErr w:type="spellStart"/>
-      <w:r>
-        <w:t>for</w:t>
-      </w:r>
-      <w:proofErr w:type="spellEnd"/>
+      <w:r>
+        <w:t xml:space="preserve">Qt </w:t>
+      </w:r>
+      <w:r>
+        <w:t>Creator</w:t>
+      </w:r>
+      <w:r>
+        <w:t xml:space="preserve"> 4.14.1</w:t>
+      </w:r>
       <w:r>
         <w:t xml:space="preserve"> </w:t>
       </w:r>
-      <w:proofErr w:type="spellStart"/>
-      <w:r>
-        <w:t>Arm</w:t>
-      </w:r>
-      <w:proofErr w:type="spellEnd"/>
-      <w:r>
-        <w:t xml:space="preserve"> </w:t>
-      </w:r>
-      <w:r>
-        <w:t>7.10.1</w:t>
+      <w:r>
+        <w:t>fejlesztőkörnyezetek</w:t>
       </w:r>
       <w:r>
         <w:t xml:space="preserve">, </w:t>
       </w:r>
       <w:r>
-        <w:t xml:space="preserve">Visual </w:t>
-      </w:r>
-      <w:proofErr w:type="spellStart"/>
-      <w:r>
-        <w:t>Studio</w:t>
-      </w:r>
-      <w:proofErr w:type="spellEnd"/>
-      <w:r>
-        <w:t xml:space="preserve"> </w:t>
-      </w:r>
-      <w:proofErr w:type="spellStart"/>
-      <w:r>
-        <w:t>Code</w:t>
-      </w:r>
-      <w:proofErr w:type="spellEnd"/>
-      <w:r>
-        <w:t xml:space="preserve"> 1.54.3 és</w:t>
-      </w:r>
-      <w:r>
-        <w:t xml:space="preserve"> </w:t>
-      </w:r>
-      <w:r>
-        <w:t xml:space="preserve">Qt </w:t>
-      </w:r>
-      <w:proofErr w:type="spellStart"/>
-      <w:r>
-        <w:t>Creator</w:t>
-      </w:r>
-      <w:proofErr w:type="spellEnd"/>
-      <w:r>
-        <w:t xml:space="preserve"> 4.14.1</w:t>
-      </w:r>
-      <w:r>
-        <w:t xml:space="preserve"> </w:t>
-      </w:r>
-      <w:r>
-        <w:t>fejlesztőkörnyezetek</w:t>
+        <w:t xml:space="preserve">Altium </w:t>
+      </w:r>
+      <w:r>
+        <w:t>Designer</w:t>
+      </w:r>
+      <w:r>
+        <w:t xml:space="preserve"> 17.1</w:t>
+      </w:r>
+      <w:r>
+        <w:t xml:space="preserve"> elektronikai tervező szoftver</w:t>
       </w:r>
       <w:r>
         <w:t xml:space="preserve">, </w:t>
       </w:r>
       <w:r>
-        <w:t xml:space="preserve">Altium </w:t>
-      </w:r>
-      <w:proofErr w:type="spellStart"/>
-      <w:r>
-        <w:t>Designer</w:t>
-      </w:r>
-      <w:proofErr w:type="spellEnd"/>
-      <w:r>
-        <w:t xml:space="preserve"> 17.1</w:t>
-      </w:r>
-      <w:r>
-        <w:t xml:space="preserve"> elektronikai tervező szoftver</w:t>
-      </w:r>
-      <w:r>
-        <w:t xml:space="preserve">, </w:t>
-      </w:r>
-      <w:r>
         <w:t xml:space="preserve">Eltima </w:t>
       </w:r>
-      <w:proofErr w:type="spellStart"/>
       <w:r>
         <w:t>Serial</w:t>
       </w:r>
-      <w:proofErr w:type="spellEnd"/>
       <w:r>
         <w:t xml:space="preserve"> Port Monitor 6.0.235 segédprogram</w:t>
       </w:r>
@@ -5104,12 +5038,12 @@
           <w:numId w:val="0"/>
         </w:numPr>
       </w:pPr>
-      <w:bookmarkStart w:id="2" w:name="_Toc67884776"/>
+      <w:bookmarkStart w:id="3" w:name="_Toc67884776"/>
       <w:r>
         <w:lastRenderedPageBreak/>
         <w:t>Bevezetés</w:t>
       </w:r>
-      <w:bookmarkEnd w:id="2"/>
+      <w:bookmarkEnd w:id="3"/>
     </w:p>
     <w:p>
       <w:pPr>
@@ -5202,21 +5136,8 @@
         <w:t xml:space="preserve">A </w:t>
       </w:r>
       <w:r>
-        <w:t>hardware-in-</w:t>
-      </w:r>
-      <w:proofErr w:type="spellStart"/>
-      <w:r>
-        <w:t>the</w:t>
-      </w:r>
-      <w:proofErr w:type="spellEnd"/>
-      <w:r>
-        <w:t>-</w:t>
-      </w:r>
-      <w:proofErr w:type="spellStart"/>
-      <w:r>
-        <w:t>loop</w:t>
-      </w:r>
-      <w:proofErr w:type="spellEnd"/>
+        <w:t>hardware-in-the-loop</w:t>
+      </w:r>
       <w:r>
         <w:t xml:space="preserve"> (HIL) </w:t>
       </w:r>
@@ -5419,12 +5340,12 @@
       <w:pPr>
         <w:pStyle w:val="Heading1"/>
       </w:pPr>
-      <w:bookmarkStart w:id="3" w:name="_Toc67884777"/>
+      <w:bookmarkStart w:id="4" w:name="_Toc67884777"/>
       <w:r>
         <w:lastRenderedPageBreak/>
         <w:t>Felhasznált hardverek és szoftverek</w:t>
       </w:r>
-      <w:bookmarkEnd w:id="3"/>
+      <w:bookmarkEnd w:id="4"/>
     </w:p>
     <w:p>
       <w:pPr>
@@ -5549,11 +5470,11 @@
       <w:pPr>
         <w:pStyle w:val="Heading2"/>
       </w:pPr>
-      <w:bookmarkStart w:id="4" w:name="_Toc67884778"/>
+      <w:bookmarkStart w:id="5" w:name="_Toc67884778"/>
       <w:r>
         <w:t>Az ipari folyamat emulálásának eszközei</w:t>
       </w:r>
-      <w:bookmarkEnd w:id="4"/>
+      <w:bookmarkEnd w:id="5"/>
     </w:p>
     <w:p>
       <w:pPr>
@@ -5618,14 +5539,14 @@
       <w:pPr>
         <w:pStyle w:val="Heading3"/>
       </w:pPr>
-      <w:bookmarkStart w:id="5" w:name="_Toc67884779"/>
+      <w:bookmarkStart w:id="6" w:name="_Toc67884779"/>
       <w:r>
         <w:t xml:space="preserve">A </w:t>
       </w:r>
       <w:r>
         <w:t>Lucas-Nülle I/O interfész</w:t>
       </w:r>
-      <w:bookmarkEnd w:id="5"/>
+      <w:bookmarkEnd w:id="6"/>
     </w:p>
     <w:p>
       <w:pPr>
@@ -5680,15 +5601,7 @@
         <w:t xml:space="preserve">terméke volt, amelyet a </w:t>
       </w:r>
       <w:r>
-        <w:t xml:space="preserve">PRO/TRAIN </w:t>
-      </w:r>
-      <w:proofErr w:type="spellStart"/>
-      <w:r>
-        <w:t>for</w:t>
-      </w:r>
-      <w:proofErr w:type="spellEnd"/>
-      <w:r>
-        <w:t xml:space="preserve"> Windows</w:t>
+        <w:t>PRO/TRAIN for Windows</w:t>
       </w:r>
       <w:r>
         <w:t xml:space="preserve"> szoftveréhez fejlesztett ki azzal a céllal, hogy </w:t>
@@ -5748,15 +5661,7 @@
         <w:t xml:space="preserve">, mint pedig a </w:t>
       </w:r>
       <w:r>
-        <w:t xml:space="preserve">PRO/TRAIN </w:t>
-      </w:r>
-      <w:proofErr w:type="spellStart"/>
-      <w:r>
-        <w:t>for</w:t>
-      </w:r>
-      <w:proofErr w:type="spellEnd"/>
-      <w:r>
-        <w:t xml:space="preserve"> Windows </w:t>
+        <w:t xml:space="preserve">PRO/TRAIN for Windows </w:t>
       </w:r>
       <w:r>
         <w:t>lekerültek a Lucas-Nülle</w:t>
@@ -5833,15 +5738,7 @@
         <w:t>emellett</w:t>
       </w:r>
       <w:r>
-        <w:t xml:space="preserve"> állapotjelző LED-</w:t>
-      </w:r>
-      <w:proofErr w:type="spellStart"/>
-      <w:r>
-        <w:t>ekkel</w:t>
-      </w:r>
-      <w:proofErr w:type="spellEnd"/>
-      <w:r>
-        <w:t xml:space="preserve"> </w:t>
+        <w:t xml:space="preserve"> állapotjelző LED-ekkel </w:t>
       </w:r>
       <w:r>
         <w:t>rendelkeznek</w:t>
@@ -6183,7 +6080,7 @@
         </w:drawing>
       </w:r>
     </w:p>
-    <w:bookmarkStart w:id="6" w:name="_Ref68310963"/>
+    <w:bookmarkStart w:id="7" w:name="_Ref68310963"/>
     <w:p>
       <w:pPr>
         <w:pStyle w:val="Caption"/>
@@ -6221,7 +6118,7 @@
       <w:r>
         <w:t>. ábra</w:t>
       </w:r>
-      <w:bookmarkEnd w:id="6"/>
+      <w:bookmarkEnd w:id="7"/>
       <w:r>
         <w:t xml:space="preserve">: </w:t>
       </w:r>
@@ -6305,15 +6202,7 @@
         <w:t xml:space="preserve">Mivel a </w:t>
       </w:r>
       <w:r>
-        <w:t xml:space="preserve">PRO/TRAIN </w:t>
-      </w:r>
-      <w:proofErr w:type="spellStart"/>
-      <w:r>
-        <w:t>for</w:t>
-      </w:r>
-      <w:proofErr w:type="spellEnd"/>
-      <w:r>
-        <w:t xml:space="preserve"> Windows</w:t>
+        <w:t>PRO/TRAIN for Windows</w:t>
       </w:r>
       <w:r>
         <w:t xml:space="preserve"> </w:t>
@@ -6347,16 +6236,16 @@
       <w:pPr>
         <w:pStyle w:val="Heading3"/>
       </w:pPr>
-      <w:bookmarkStart w:id="7" w:name="_Toc67884780"/>
-      <w:bookmarkStart w:id="8" w:name="_Ref68394809"/>
+      <w:bookmarkStart w:id="8" w:name="_Toc67884780"/>
+      <w:bookmarkStart w:id="9" w:name="_Ref68394809"/>
       <w:r>
         <w:t xml:space="preserve">A </w:t>
       </w:r>
       <w:r>
         <w:t>WinFACT 7 BORIS szimulációs szoftver</w:t>
       </w:r>
-      <w:bookmarkEnd w:id="7"/>
       <w:bookmarkEnd w:id="8"/>
+      <w:bookmarkEnd w:id="9"/>
     </w:p>
     <w:p>
       <w:pPr>
@@ -6427,11 +6316,9 @@
       <w:r>
         <w:t xml:space="preserve">z </w:t>
       </w:r>
-      <w:proofErr w:type="spellStart"/>
       <w:r>
         <w:t>Ingenieurbüro</w:t>
       </w:r>
-      <w:proofErr w:type="spellEnd"/>
       <w:r>
         <w:t xml:space="preserve"> Dr. Kahlert</w:t>
       </w:r>
@@ -6488,21 +6375,8 @@
       <w:r>
         <w:t xml:space="preserve">Az elnevezése a </w:t>
       </w:r>
-      <w:proofErr w:type="spellStart"/>
-      <w:r>
-        <w:t>Block</w:t>
-      </w:r>
-      <w:proofErr w:type="spellEnd"/>
-      <w:r>
-        <w:t xml:space="preserve">-Oriented </w:t>
-      </w:r>
-      <w:proofErr w:type="spellStart"/>
-      <w:r>
-        <w:t>Simulation</w:t>
-      </w:r>
-      <w:proofErr w:type="spellEnd"/>
-      <w:r>
-        <w:t xml:space="preserve"> System</w:t>
+      <w:r>
+        <w:t>Block-Oriented Simulation System</w:t>
       </w:r>
       <w:r>
         <w:t xml:space="preserve"> kifejezésből ered</w:t>
@@ -6586,7 +6460,7 @@
         </w:drawing>
       </w:r>
     </w:p>
-    <w:bookmarkStart w:id="9" w:name="_Ref68550861"/>
+    <w:bookmarkStart w:id="10" w:name="_Ref68550861"/>
     <w:p>
       <w:pPr>
         <w:pStyle w:val="Caption"/>
@@ -6624,7 +6498,7 @@
       <w:r>
         <w:t>. ábra</w:t>
       </w:r>
-      <w:bookmarkEnd w:id="9"/>
+      <w:bookmarkEnd w:id="10"/>
       <w:r>
         <w:t>: A BORIS kezelőfelülete</w:t>
       </w:r>
@@ -6703,23 +6577,7 @@
         <w:t>on</w:t>
       </w:r>
       <w:r>
-        <w:t xml:space="preserve"> (System </w:t>
-      </w:r>
-      <w:proofErr w:type="spellStart"/>
-      <w:r>
-        <w:t>Block</w:t>
-      </w:r>
-      <w:proofErr w:type="spellEnd"/>
-      <w:r>
-        <w:t xml:space="preserve"> </w:t>
-      </w:r>
-      <w:proofErr w:type="spellStart"/>
-      <w:r>
-        <w:t>Toolbar</w:t>
-      </w:r>
-      <w:proofErr w:type="spellEnd"/>
-      <w:r>
-        <w:t>)</w:t>
+        <w:t xml:space="preserve"> (System Block Toolbar)</w:t>
       </w:r>
       <w:r>
         <w:t>, amely</w:t>
@@ -6765,7 +6623,19 @@
         <w:t>megtalálni.</w:t>
       </w:r>
       <w:r>
-        <w:t xml:space="preserve"> Mindemellett lehetőség van külön-külön minden egyes összeköttetés színének a megváltoztatására is, amely</w:t>
+        <w:t xml:space="preserve"> Mindemellett lehetőség van külön-külön minden egyes összeköttetés színé</w:t>
+      </w:r>
+      <w:r>
+        <w:t xml:space="preserve">t is </w:t>
+      </w:r>
+      <w:r>
+        <w:t>megváltoztat</w:t>
+      </w:r>
+      <w:r>
+        <w:t>ni</w:t>
+      </w:r>
+      <w:r>
+        <w:t>, amely</w:t>
       </w:r>
       <w:r>
         <w:t xml:space="preserve"> </w:t>
@@ -6817,19 +6687,9 @@
       <w:r>
         <w:t xml:space="preserve"> (</w:t>
       </w:r>
-      <w:proofErr w:type="spellStart"/>
-      <w:r>
-        <w:t>Control</w:t>
-      </w:r>
-      <w:proofErr w:type="spellEnd"/>
-      <w:r>
-        <w:t xml:space="preserve"> </w:t>
-      </w:r>
-      <w:proofErr w:type="spellStart"/>
-      <w:r>
-        <w:t>Toolbar</w:t>
-      </w:r>
-      <w:proofErr w:type="spellEnd"/>
+      <w:r>
+        <w:t>Control Toolbar</w:t>
+      </w:r>
       <w:r>
         <w:t>) tesz lehetővé</w:t>
       </w:r>
@@ -6888,7 +6748,7 @@
                 <v:shape id="_x0000_i1027" type="#_x0000_t75" style="width:18.75pt;height:18pt" o:ole="">
                   <v:imagedata r:id="rId11" o:title=""/>
                 </v:shape>
-                <o:OLEObject Type="Embed" ProgID="PBrush" ShapeID="_x0000_i1027" DrawAspect="Content" ObjectID="_1679633018" r:id="rId12"/>
+                <o:OLEObject Type="Embed" ProgID="PBrush" ShapeID="_x0000_i1027" DrawAspect="Content" ObjectID="_1679710472" r:id="rId12"/>
               </w:object>
             </w:r>
           </w:p>
@@ -6915,7 +6775,7 @@
                 <v:shape id="_x0000_i1028" type="#_x0000_t75" style="width:18.75pt;height:18pt" o:ole="">
                   <v:imagedata r:id="rId13" o:title=""/>
                 </v:shape>
-                <o:OLEObject Type="Embed" ProgID="PBrush" ShapeID="_x0000_i1028" DrawAspect="Content" ObjectID="_1679633019" r:id="rId14"/>
+                <o:OLEObject Type="Embed" ProgID="PBrush" ShapeID="_x0000_i1028" DrawAspect="Content" ObjectID="_1679710473" r:id="rId14"/>
               </w:object>
             </w:r>
           </w:p>
@@ -6945,7 +6805,7 @@
                 <v:shape id="_x0000_i1029" type="#_x0000_t75" style="width:18.75pt;height:18pt" o:ole="">
                   <v:imagedata r:id="rId15" o:title=""/>
                 </v:shape>
-                <o:OLEObject Type="Embed" ProgID="PBrush" ShapeID="_x0000_i1029" DrawAspect="Content" ObjectID="_1679633020" r:id="rId16"/>
+                <o:OLEObject Type="Embed" ProgID="PBrush" ShapeID="_x0000_i1029" DrawAspect="Content" ObjectID="_1679710474" r:id="rId16"/>
               </w:object>
             </w:r>
           </w:p>
@@ -6972,7 +6832,7 @@
                 <v:shape id="_x0000_i1030" type="#_x0000_t75" style="width:18.75pt;height:18pt" o:ole="">
                   <v:imagedata r:id="rId17" o:title=""/>
                 </v:shape>
-                <o:OLEObject Type="Embed" ProgID="PBrush" ShapeID="_x0000_i1030" DrawAspect="Content" ObjectID="_1679633021" r:id="rId18"/>
+                <o:OLEObject Type="Embed" ProgID="PBrush" ShapeID="_x0000_i1030" DrawAspect="Content" ObjectID="_1679710475" r:id="rId18"/>
               </w:object>
             </w:r>
           </w:p>
@@ -6999,7 +6859,7 @@
                 <v:shape id="_x0000_i1031" type="#_x0000_t75" style="width:18.75pt;height:18pt" o:ole="">
                   <v:imagedata r:id="rId19" o:title=""/>
                 </v:shape>
-                <o:OLEObject Type="Embed" ProgID="PBrush" ShapeID="_x0000_i1031" DrawAspect="Content" ObjectID="_1679633022" r:id="rId20"/>
+                <o:OLEObject Type="Embed" ProgID="PBrush" ShapeID="_x0000_i1031" DrawAspect="Content" ObjectID="_1679710476" r:id="rId20"/>
               </w:object>
             </w:r>
           </w:p>
@@ -7029,7 +6889,7 @@
                 <v:shape id="_x0000_i1032" type="#_x0000_t75" style="width:18.75pt;height:18pt" o:ole="">
                   <v:imagedata r:id="rId21" o:title=""/>
                 </v:shape>
-                <o:OLEObject Type="Embed" ProgID="PBrush" ShapeID="_x0000_i1032" DrawAspect="Content" ObjectID="_1679633023" r:id="rId22"/>
+                <o:OLEObject Type="Embed" ProgID="PBrush" ShapeID="_x0000_i1032" DrawAspect="Content" ObjectID="_1679710477" r:id="rId22"/>
               </w:object>
             </w:r>
           </w:p>
@@ -7056,7 +6916,7 @@
                 <v:shape id="_x0000_i1033" type="#_x0000_t75" style="width:18.75pt;height:18pt" o:ole="">
                   <v:imagedata r:id="rId23" o:title=""/>
                 </v:shape>
-                <o:OLEObject Type="Embed" ProgID="PBrush" ShapeID="_x0000_i1033" DrawAspect="Content" ObjectID="_1679633024" r:id="rId24"/>
+                <o:OLEObject Type="Embed" ProgID="PBrush" ShapeID="_x0000_i1033" DrawAspect="Content" ObjectID="_1679710478" r:id="rId24"/>
               </w:object>
             </w:r>
           </w:p>
@@ -7086,7 +6946,7 @@
                 <v:shape id="_x0000_i1034" type="#_x0000_t75" style="width:18.75pt;height:18pt" o:ole="">
                   <v:imagedata r:id="rId25" o:title=""/>
                 </v:shape>
-                <o:OLEObject Type="Embed" ProgID="PBrush" ShapeID="_x0000_i1034" DrawAspect="Content" ObjectID="_1679633025" r:id="rId26"/>
+                <o:OLEObject Type="Embed" ProgID="PBrush" ShapeID="_x0000_i1034" DrawAspect="Content" ObjectID="_1679710479" r:id="rId26"/>
               </w:object>
             </w:r>
           </w:p>
@@ -7108,7 +6968,13 @@
     </w:tbl>
     <w:p>
       <w:r>
-        <w:t xml:space="preserve">Végtelenített szimulációk esetén a szimulációs folyamat addig fut, amíg valamilyen hatás (pl. a Szimuláció befejezése gomb megnyomása) meg nem állítják. Ezzel szemben a standard szimulációk </w:t>
+        <w:t>Végtelenített szimuláció esetén a szimulációs folyamat addig fut, amíg valamilyen hatás (pl. a Szimuláció befejezése gomb megnyomása) meg nem állítj</w:t>
+      </w:r>
+      <w:r>
+        <w:t>a azt</w:t>
+      </w:r>
+      <w:r>
+        <w:t xml:space="preserve">. Ezzel szemben a standard szimulációk </w:t>
       </w:r>
       <w:r>
         <w:t>időtartama</w:t>
@@ -7171,7 +7037,13 @@
         <w:t>A BORIS rendszerblokk</w:t>
       </w:r>
       <w:r>
-        <w:t>jaink a</w:t>
+        <w:t>jain</w:t>
+      </w:r>
+      <w:r>
+        <w:t>a</w:t>
+      </w:r>
+      <w:r>
+        <w:t>k a</w:t>
       </w:r>
       <w:r>
         <w:t xml:space="preserve"> könyvtára </w:t>
@@ -7198,7 +7070,13 @@
         <w:t xml:space="preserve">ezt követően </w:t>
       </w:r>
       <w:r>
-        <w:t>tetszőleges számú munkalapra letehető. M</w:t>
+        <w:t xml:space="preserve">tetszőleges számú munkalapra </w:t>
+      </w:r>
+      <w:r>
+        <w:t xml:space="preserve">is </w:t>
+      </w:r>
+      <w:r>
+        <w:t>letehető. M</w:t>
       </w:r>
       <w:r>
         <w:t xml:space="preserve">ásfelől </w:t>
@@ -7210,33 +7088,32 @@
         <w:t>bármely</w:t>
       </w:r>
       <w:r>
-        <w:t xml:space="preserve"> programozási nyelvben meg lehet valósítani, </w:t>
-      </w:r>
-      <w:r>
-        <w:t>amennyiben az</w:t>
-      </w:r>
-      <w:r>
-        <w:t xml:space="preserve"> képes</w:t>
-      </w:r>
-      <w:r>
-        <w:t xml:space="preserve"> a megvalósításokból</w:t>
+        <w:t>ik</w:t>
+      </w:r>
+      <w:r>
+        <w:t xml:space="preserve"> programozási nyelven meg lehet valósítani, </w:t>
+      </w:r>
+      <w:r>
+        <w:t>amennyiben</w:t>
+      </w:r>
+      <w:r>
+        <w:t xml:space="preserve"> a fordítója </w:t>
+      </w:r>
+      <w:r>
+        <w:t xml:space="preserve">képes </w:t>
+      </w:r>
+      <w:r>
+        <w:t>a megvalósításokból</w:t>
+      </w:r>
+      <w:r>
+        <w:t xml:space="preserve"> natív</w:t>
       </w:r>
       <w:r>
         <w:t xml:space="preserve"> DLL (</w:t>
       </w:r>
-      <w:proofErr w:type="spellStart"/>
-      <w:r>
-        <w:t>Dynamic</w:t>
-      </w:r>
-      <w:proofErr w:type="spellEnd"/>
-      <w:r>
-        <w:t xml:space="preserve"> Link </w:t>
-      </w:r>
-      <w:proofErr w:type="spellStart"/>
-      <w:r>
-        <w:t>Library</w:t>
-      </w:r>
-      <w:proofErr w:type="spellEnd"/>
+      <w:r>
+        <w:t>Dynamic Link Library</w:t>
+      </w:r>
       <w:r>
         <w:t>) állományok</w:t>
       </w:r>
@@ -7244,10 +7121,10 @@
         <w:t>at</w:t>
       </w:r>
       <w:r>
-        <w:t xml:space="preserve"> létrehoz</w:t>
-      </w:r>
-      <w:r>
-        <w:t>ni</w:t>
+        <w:t xml:space="preserve"> </w:t>
+      </w:r>
+      <w:r>
+        <w:t>építeni</w:t>
       </w:r>
       <w:r>
         <w:t>.</w:t>
@@ -7257,7 +7134,7 @@
       <w:pPr>
         <w:pStyle w:val="Heading3"/>
       </w:pPr>
-      <w:bookmarkStart w:id="10" w:name="_Toc67884781"/>
+      <w:bookmarkStart w:id="11" w:name="_Toc67884781"/>
       <w:r>
         <w:t xml:space="preserve">A </w:t>
       </w:r>
@@ -7270,38 +7147,14 @@
       <w:r>
         <w:t xml:space="preserve"> beépülőmodul</w:t>
       </w:r>
-      <w:bookmarkEnd w:id="10"/>
+      <w:bookmarkEnd w:id="11"/>
     </w:p>
     <w:p>
       <w:pPr>
         <w:ind w:firstLine="576"/>
       </w:pPr>
       <w:r>
-        <w:t xml:space="preserve">A </w:t>
-      </w:r>
-      <w:proofErr w:type="spellStart"/>
-      <w:r>
-        <w:t>Flexible</w:t>
-      </w:r>
-      <w:proofErr w:type="spellEnd"/>
-      <w:r>
-        <w:t xml:space="preserve"> </w:t>
-      </w:r>
-      <w:proofErr w:type="spellStart"/>
-      <w:r>
-        <w:t>Animation</w:t>
-      </w:r>
-      <w:proofErr w:type="spellEnd"/>
-      <w:r>
-        <w:t xml:space="preserve"> </w:t>
-      </w:r>
-      <w:proofErr w:type="spellStart"/>
-      <w:r>
-        <w:t>Builder</w:t>
-      </w:r>
-      <w:proofErr w:type="spellEnd"/>
-      <w:r>
-        <w:t xml:space="preserve"> </w:t>
+        <w:t xml:space="preserve">A Flexible Animation Builder </w:t>
       </w:r>
       <w:r>
         <w:t xml:space="preserve">(FAB) </w:t>
@@ -7325,7 +7178,13 @@
         <w:rPr>
           <w:noProof/>
         </w:rPr>
-        <w:t>1.1</w:t>
+        <w:t>1.</w:t>
+      </w:r>
+      <w:r>
+        <w:rPr>
+          <w:noProof/>
+        </w:rPr>
+        <w:t>1</w:t>
       </w:r>
       <w:r>
         <w:t>.</w:t>
@@ -7346,18 +7205,51 @@
         <w:t xml:space="preserve">) egy vizualizáció tervező és megjelenítő eszköz, amelyet </w:t>
       </w:r>
       <w:r>
-        <w:t xml:space="preserve">az </w:t>
-      </w:r>
-      <w:proofErr w:type="spellStart"/>
-      <w:r>
-        <w:t>Ingenieurbüro</w:t>
-      </w:r>
-      <w:proofErr w:type="spellEnd"/>
-      <w:r>
-        <w:t xml:space="preserve"> Dr. Kahlert </w:t>
-      </w:r>
-      <w:r>
-        <w:t>fejlesztett ki a BORIS szoftveréhez azért, hogy leegyszerűsítse az interaktív vizualizációk, animációk és felhasználói felületet létrehozását.</w:t>
+        <w:t xml:space="preserve">az Ingenieurbüro Dr. Kahlert </w:t>
+      </w:r>
+      <w:r>
+        <w:t>fejlesztett ki a BORIS szoftveréhez azért, hogy leegyszerűsítse az interaktív vizualizációk, animációk és felhasználói felülete</w:t>
+      </w:r>
+      <w:r>
+        <w:t>k</w:t>
+      </w:r>
+      <w:r>
+        <w:t xml:space="preserve"> létrehozását</w:t>
+      </w:r>
+      <w:sdt>
+        <w:sdtPr>
+          <w:id w:val="-1145199166"/>
+          <w:citation/>
+        </w:sdtPr>
+        <w:sdtContent>
+          <w:r>
+            <w:fldChar w:fldCharType="begin"/>
+          </w:r>
+          <w:r>
+            <w:instrText xml:space="preserve">CITATION Ing \l 1033 </w:instrText>
+          </w:r>
+          <w:r>
+            <w:fldChar w:fldCharType="separate"/>
+          </w:r>
+          <w:r>
+            <w:rPr>
+              <w:noProof/>
+            </w:rPr>
+            <w:t xml:space="preserve"> </w:t>
+          </w:r>
+          <w:r>
+            <w:rPr>
+              <w:noProof/>
+            </w:rPr>
+            <w:t>[2]</w:t>
+          </w:r>
+          <w:r>
+            <w:fldChar w:fldCharType="end"/>
+          </w:r>
+        </w:sdtContent>
+      </w:sdt>
+      <w:r>
+        <w:t>.</w:t>
       </w:r>
     </w:p>
     <w:p>
@@ -7365,7 +7257,25 @@
         <w:ind w:firstLine="576"/>
       </w:pPr>
       <w:r>
-        <w:t xml:space="preserve">A BORIS alapból nem rendelkezik olyan eszközzel, amelyikkel vizualizációkat lehetne </w:t>
+        <w:t>A BORIS alapból nem rendelkezik olyan eszköz</w:t>
+      </w:r>
+      <w:r>
+        <w:t>ökk</w:t>
+      </w:r>
+      <w:r>
+        <w:t>el, ame</w:t>
+      </w:r>
+      <w:r>
+        <w:t>l</w:t>
+      </w:r>
+      <w:r>
+        <w:t>ye</w:t>
+      </w:r>
+      <w:r>
+        <w:t>kke</w:t>
+      </w:r>
+      <w:r>
+        <w:t xml:space="preserve">l vizualizációkat lehetne </w:t>
       </w:r>
       <w:r>
         <w:t xml:space="preserve">készíteni </w:t>
@@ -7377,11 +7287,17 @@
         <w:t>, e</w:t>
       </w:r>
       <w:r>
-        <w:t xml:space="preserve">helyett olyan megjelenítő blokkokat kínál, mint a </w:t>
+        <w:t xml:space="preserve">helyett olyan </w:t>
+      </w:r>
+      <w:r>
+        <w:t>adat</w:t>
+      </w:r>
+      <w:r>
+        <w:t xml:space="preserve">megjelenítő blokkokat kínál, mint </w:t>
       </w:r>
       <w:r>
         <w:lastRenderedPageBreak/>
-        <w:t xml:space="preserve">táblázatok, </w:t>
+        <w:t xml:space="preserve">a táblázatok, </w:t>
       </w:r>
       <w:r>
         <w:t xml:space="preserve">a </w:t>
@@ -7402,16 +7318,31 @@
         <w:t>. Természetesen a</w:t>
       </w:r>
       <w:r>
-        <w:t xml:space="preserve"> bővítmények a pusztán funkcionális </w:t>
-      </w:r>
-      <w:r>
-        <w:t>mivoltuk mellett szállíthatnak saját vizualizációkat is, viszont ezeket a vizualizációkat értelemszerűen a bővítmény fejlesztéséhez használt eszközökkel kell megvalósítani és esetlegesen módosítani.</w:t>
-      </w:r>
-      <w:r>
-        <w:t xml:space="preserve"> Mindezekkel szemben a FAB egy teljesen üres vász</w:t>
-      </w:r>
-      <w:r>
-        <w:t>onnal rendelkezik, amelyre az eszköztárából tetszőleges elemek vihetők fel</w:t>
+        <w:t xml:space="preserve"> bővítmények a </w:t>
+      </w:r>
+      <w:r>
+        <w:t>szállított funkcionalitás</w:t>
+      </w:r>
+      <w:r>
+        <w:t>ai</w:t>
+      </w:r>
+      <w:r>
+        <w:t xml:space="preserve">khoz biztosíthatnak </w:t>
+      </w:r>
+      <w:r>
+        <w:t>saját vizualizációkat is, viszont ezeket a vizualizációkat értelemszerűen a bővítmény fejlesztéséhez használt eszközökkel kell megvalósítani és esetlegesen módosítani.</w:t>
+      </w:r>
+      <w:r>
+        <w:t xml:space="preserve"> Mindezekkel szemben a FAB egy teljesen üres </w:t>
+      </w:r>
+      <w:r>
+        <w:t>vásznat</w:t>
+      </w:r>
+      <w:r>
+        <w:t xml:space="preserve"> biztosít a felhasználók számára</w:t>
+      </w:r>
+      <w:r>
+        <w:t>, amelyre az eszköztárából tetszőleges elemek vihetők fel</w:t>
       </w:r>
       <w:r>
         <w:t>, többek között</w:t>
@@ -7519,6 +7450,7 @@
     <w:p>
       <w:pPr>
         <w:keepNext/>
+        <w:spacing w:before="120"/>
         <w:jc w:val="center"/>
       </w:pPr>
       <w:r>
@@ -7526,10 +7458,10 @@
           <w:noProof/>
         </w:rPr>
         <w:drawing>
-          <wp:inline distT="0" distB="0" distL="0" distR="0" wp14:anchorId="43690BA4" wp14:editId="61F742F8">
-            <wp:extent cx="5371465" cy="3229610"/>
-            <wp:effectExtent l="0" t="0" r="635" b="8890"/>
-            <wp:docPr id="3" name="Picture 3" descr="A FAB kezelőfelülete"/>
+          <wp:inline distT="0" distB="0" distL="0" distR="0" wp14:anchorId="24AE0771" wp14:editId="6331B6C6">
+            <wp:extent cx="5371465" cy="3228975"/>
+            <wp:effectExtent l="0" t="0" r="635" b="9525"/>
+            <wp:docPr id="5" name="Picture 5" descr="A FAB kezelőfelülete"/>
             <wp:cNvGraphicFramePr>
               <a:graphicFrameLocks xmlns:a="http://schemas.openxmlformats.org/drawingml/2006/main" noChangeAspect="1"/>
             </wp:cNvGraphicFramePr>
@@ -7537,7 +7469,7 @@
               <a:graphicData uri="http://schemas.openxmlformats.org/drawingml/2006/picture">
                 <pic:pic xmlns:pic="http://schemas.openxmlformats.org/drawingml/2006/picture">
                   <pic:nvPicPr>
-                    <pic:cNvPr id="3" name="Picture 3" descr="A FAB kezelőfelülete"/>
+                    <pic:cNvPr id="5" name="Picture 5" descr="A FAB kezelőfelülete"/>
                     <pic:cNvPicPr/>
                   </pic:nvPicPr>
                   <pic:blipFill>
@@ -7555,7 +7487,7 @@
                   <pic:spPr>
                     <a:xfrm>
                       <a:off x="0" y="0"/>
-                      <a:ext cx="5371465" cy="3229610"/>
+                      <a:ext cx="5371465" cy="3228975"/>
                     </a:xfrm>
                     <a:prstGeom prst="rect">
                       <a:avLst/>
@@ -7568,7 +7500,7 @@
         </w:drawing>
       </w:r>
     </w:p>
-    <w:bookmarkStart w:id="11" w:name="_Ref69019993"/>
+    <w:bookmarkStart w:id="12" w:name="_Ref69019993"/>
     <w:p>
       <w:pPr>
         <w:pStyle w:val="Caption"/>
@@ -7606,7 +7538,7 @@
       <w:r>
         <w:t>. ábra</w:t>
       </w:r>
-      <w:bookmarkEnd w:id="11"/>
+      <w:bookmarkEnd w:id="12"/>
       <w:r>
         <w:t xml:space="preserve">: </w:t>
       </w:r>
@@ -7614,12 +7546,100 @@
         <w:t>A FAB kezelőfelülete</w:t>
       </w:r>
     </w:p>
-    <w:p/>
+    <w:p>
+      <w:r>
+        <w:tab/>
+        <w:t>A vizualizációkhoz legfeljebb 50</w:t>
+      </w:r>
+      <w:r>
+        <w:t xml:space="preserve"> darab </w:t>
+      </w:r>
+      <w:r>
+        <w:t>bemenet</w:t>
+      </w:r>
+      <w:r>
+        <w:t>et</w:t>
+      </w:r>
+      <w:r>
+        <w:t xml:space="preserve"> és ugyanennyi </w:t>
+      </w:r>
+      <w:r>
+        <w:t xml:space="preserve">darab </w:t>
+      </w:r>
+      <w:r>
+        <w:t>kimenet</w:t>
+      </w:r>
+      <w:r>
+        <w:t xml:space="preserve">et lehet </w:t>
+      </w:r>
+      <w:r>
+        <w:t>definiál</w:t>
+      </w:r>
+      <w:r>
+        <w:t xml:space="preserve">ni, </w:t>
+      </w:r>
+      <w:r>
+        <w:t>amelyek</w:t>
+      </w:r>
+      <w:r>
+        <w:t xml:space="preserve">en keresztül a vizualizálni kívánt adatok </w:t>
+      </w:r>
+      <w:r>
+        <w:t xml:space="preserve">(pl. folyadékszint, szelepek állapotai stb.) </w:t>
+      </w:r>
+      <w:r>
+        <w:t>összeköthetők a vizualizációkkal</w:t>
+      </w:r>
+      <w:r>
+        <w:t>,</w:t>
+      </w:r>
+      <w:r>
+        <w:t xml:space="preserve"> és </w:t>
+      </w:r>
+      <w:r>
+        <w:t xml:space="preserve">amelyeken keresztül </w:t>
+      </w:r>
+      <w:r>
+        <w:t xml:space="preserve">a felhasználói interakciók </w:t>
+      </w:r>
+      <w:r>
+        <w:t xml:space="preserve">(pl. nyomógombok állapotai) </w:t>
+      </w:r>
+      <w:r>
+        <w:t xml:space="preserve">összeköthetők </w:t>
+      </w:r>
+      <w:r>
+        <w:t>a szimuláció</w:t>
+      </w:r>
+      <w:r>
+        <w:t>kk</w:t>
+      </w:r>
+      <w:r>
+        <w:t>al.</w:t>
+      </w:r>
+    </w:p>
+    <w:p>
+      <w:pPr>
+        <w:ind w:firstLine="576"/>
+      </w:pPr>
+      <w:r>
+        <w:t xml:space="preserve">Mivel a feladat megoldásában a FAB kiemelt szerepet töltött be és </w:t>
+      </w:r>
+      <w:r>
+        <w:t>Görbedi Ákos</w:t>
+      </w:r>
+      <w:r>
+        <w:t xml:space="preserve"> diplomamunkája elsősorban a BORIS használatának a bemutatására koncentrál, az interaktív vizualizáció készítés ebben a dolgozatban részletesen is bemutatásra kerül</w:t>
+      </w:r>
+      <w:r>
+        <w:t xml:space="preserve"> egy külön fejezetben.</w:t>
+      </w:r>
+    </w:p>
     <w:p>
       <w:pPr>
         <w:pStyle w:val="Heading2"/>
       </w:pPr>
-      <w:bookmarkStart w:id="12" w:name="_Toc67884782"/>
+      <w:bookmarkStart w:id="13" w:name="_Toc67884782"/>
       <w:r>
         <w:lastRenderedPageBreak/>
         <w:t xml:space="preserve">Az ipari folyamat </w:t>
@@ -7630,13 +7650,36 @@
       <w:r>
         <w:t xml:space="preserve"> eszközei</w:t>
       </w:r>
-      <w:bookmarkEnd w:id="12"/>
+      <w:bookmarkEnd w:id="13"/>
+    </w:p>
+    <w:p>
+      <w:pPr>
+        <w:ind w:firstLine="576"/>
+      </w:pPr>
+      <w:r>
+        <w:t xml:space="preserve">Az irányítás </w:t>
+      </w:r>
+      <w:r>
+        <w:t xml:space="preserve">megvalósításához </w:t>
+      </w:r>
+      <w:r>
+        <w:t xml:space="preserve">egy széles körben alkalmazott </w:t>
+      </w:r>
+      <w:r>
+        <w:t xml:space="preserve">Omron PLC került felhasználásra, amelynek a programozása a gyártó által erre </w:t>
+      </w:r>
+      <w:r>
+        <w:t xml:space="preserve">a </w:t>
+      </w:r>
+      <w:r>
+        <w:t>célra kifejlesztett szoftver segítségével valósult meg.</w:t>
+      </w:r>
     </w:p>
     <w:p>
       <w:pPr>
         <w:pStyle w:val="Heading3"/>
       </w:pPr>
-      <w:bookmarkStart w:id="13" w:name="_Toc67884783"/>
+      <w:bookmarkStart w:id="14" w:name="_Toc67884783"/>
       <w:r>
         <w:t xml:space="preserve">Az </w:t>
       </w:r>
@@ -7644,18 +7687,441 @@
         <w:t>Omron</w:t>
       </w:r>
       <w:r>
+        <w:t xml:space="preserve"> CJ2M </w:t>
+      </w:r>
+      <w:r>
+        <w:t>programozható logikai vezérlő</w:t>
+      </w:r>
+      <w:bookmarkEnd w:id="14"/>
+    </w:p>
+    <w:p>
+      <w:pPr>
+        <w:ind w:firstLine="708"/>
+      </w:pPr>
+      <w:r>
+        <w:t xml:space="preserve">A </w:t>
+      </w:r>
+      <w:r>
+        <w:t>CJ2M-CPU32</w:t>
+      </w:r>
+      <w:r>
         <w:t xml:space="preserve"> </w:t>
       </w:r>
       <w:r>
-        <w:t>programozható logikai vezérlő</w:t>
-      </w:r>
-      <w:bookmarkEnd w:id="13"/>
+        <w:t xml:space="preserve">programozható logikai vezérlő </w:t>
+      </w:r>
+      <w:r>
+        <w:t>(</w:t>
+      </w:r>
+      <w:r>
+        <w:fldChar w:fldCharType="begin"/>
+      </w:r>
+      <w:r>
+        <w:instrText xml:space="preserve"> REF _Ref69095727 \h </w:instrText>
+      </w:r>
+      <w:r>
+        <w:fldChar w:fldCharType="separate"/>
+      </w:r>
+      <w:r>
+        <w:rPr>
+          <w:noProof/>
+        </w:rPr>
+        <w:t>1.2</w:t>
+      </w:r>
+      <w:r>
+        <w:t>.</w:t>
+      </w:r>
+      <w:r>
+        <w:rPr>
+          <w:noProof/>
+        </w:rPr>
+        <w:t>1</w:t>
+      </w:r>
+      <w:r>
+        <w:t>. ábra</w:t>
+      </w:r>
+      <w:r>
+        <w:fldChar w:fldCharType="end"/>
+      </w:r>
+      <w:r>
+        <w:t xml:space="preserve">) </w:t>
+      </w:r>
+      <w:r>
+        <w:t xml:space="preserve">az </w:t>
+      </w:r>
+      <w:r>
+        <w:t>Omron Corporation</w:t>
+      </w:r>
+      <w:r>
+        <w:t xml:space="preserve"> terméke és a </w:t>
+      </w:r>
+      <w:r>
+        <w:t>CJ2</w:t>
+      </w:r>
+      <w:r>
+        <w:t xml:space="preserve"> termékcsalád tagja</w:t>
+      </w:r>
+      <w:r>
+        <w:t>, amely</w:t>
+      </w:r>
+      <w:r>
+        <w:t>et</w:t>
+      </w:r>
+      <w:r>
+        <w:t xml:space="preserve"> </w:t>
+      </w:r>
+      <w:r>
+        <w:t xml:space="preserve">elsősorban </w:t>
+      </w:r>
+      <w:r>
+        <w:t>csomagolási és általános</w:t>
+      </w:r>
+      <w:r>
+        <w:t xml:space="preserve"> </w:t>
+      </w:r>
+      <w:r>
+        <w:t>gépipari automatizálási folyamatok elvégzéséhez</w:t>
+      </w:r>
+      <w:r>
+        <w:t xml:space="preserve"> </w:t>
+      </w:r>
+      <w:r>
+        <w:t>fejlesztettek ki</w:t>
+      </w:r>
+      <w:sdt>
+        <w:sdtPr>
+          <w:id w:val="-886185906"/>
+          <w:citation/>
+        </w:sdtPr>
+        <w:sdtContent>
+          <w:r>
+            <w:fldChar w:fldCharType="begin"/>
+          </w:r>
+          <w:r>
+            <w:instrText xml:space="preserve">CITATION Omr \l 1033 </w:instrText>
+          </w:r>
+          <w:r>
+            <w:fldChar w:fldCharType="separate"/>
+          </w:r>
+          <w:r>
+            <w:rPr>
+              <w:noProof/>
+            </w:rPr>
+            <w:t xml:space="preserve"> </w:t>
+          </w:r>
+          <w:r>
+            <w:rPr>
+              <w:noProof/>
+            </w:rPr>
+            <w:t>[3]</w:t>
+          </w:r>
+          <w:r>
+            <w:fldChar w:fldCharType="end"/>
+          </w:r>
+        </w:sdtContent>
+      </w:sdt>
+      <w:r>
+        <w:t>.</w:t>
+      </w:r>
+    </w:p>
+    <w:p>
+      <w:pPr>
+        <w:keepNext/>
+        <w:spacing w:before="120"/>
+        <w:jc w:val="center"/>
+      </w:pPr>
+      <w:r>
+        <w:rPr>
+          <w:noProof/>
+        </w:rPr>
+        <w:drawing>
+          <wp:inline distT="0" distB="0" distL="0" distR="0" wp14:anchorId="5836FC4F" wp14:editId="507A37BE">
+            <wp:extent cx="2527200" cy="2944800"/>
+            <wp:effectExtent l="0" t="0" r="6985" b="8255"/>
+            <wp:docPr id="7" name="Picture 7" descr="A CJ2M-CPU32 típusú PLC"/>
+            <wp:cNvGraphicFramePr>
+              <a:graphicFrameLocks xmlns:a="http://schemas.openxmlformats.org/drawingml/2006/main" noChangeAspect="1"/>
+            </wp:cNvGraphicFramePr>
+            <a:graphic xmlns:a="http://schemas.openxmlformats.org/drawingml/2006/main">
+              <a:graphicData uri="http://schemas.openxmlformats.org/drawingml/2006/picture">
+                <pic:pic xmlns:pic="http://schemas.openxmlformats.org/drawingml/2006/picture">
+                  <pic:nvPicPr>
+                    <pic:cNvPr id="7" name="Picture 7" descr="A CJ2M-CPU32 típusú PLC"/>
+                    <pic:cNvPicPr/>
+                  </pic:nvPicPr>
+                  <pic:blipFill>
+                    <a:blip r:embed="rId28">
+                      <a:extLst>
+                        <a:ext uri="{28A0092B-C50C-407E-A947-70E740481C1C}">
+                          <a14:useLocalDpi xmlns:a14="http://schemas.microsoft.com/office/drawing/2010/main" val="0"/>
+                        </a:ext>
+                      </a:extLst>
+                    </a:blip>
+                    <a:stretch>
+                      <a:fillRect/>
+                    </a:stretch>
+                  </pic:blipFill>
+                  <pic:spPr>
+                    <a:xfrm>
+                      <a:off x="0" y="0"/>
+                      <a:ext cx="2527200" cy="2944800"/>
+                    </a:xfrm>
+                    <a:prstGeom prst="rect">
+                      <a:avLst/>
+                    </a:prstGeom>
+                  </pic:spPr>
+                </pic:pic>
+              </a:graphicData>
+            </a:graphic>
+          </wp:inline>
+        </w:drawing>
+      </w:r>
+    </w:p>
+    <w:bookmarkStart w:id="15" w:name="_Ref69095727"/>
+    <w:p>
+      <w:pPr>
+        <w:pStyle w:val="Caption"/>
+        <w:jc w:val="center"/>
+      </w:pPr>
+      <w:r>
+        <w:fldChar w:fldCharType="begin"/>
+      </w:r>
+      <w:r>
+        <w:instrText xml:space="preserve"> STYLEREF 2 \s </w:instrText>
+      </w:r>
+      <w:r>
+        <w:fldChar w:fldCharType="separate"/>
+      </w:r>
+      <w:r>
+        <w:rPr>
+          <w:noProof/>
+        </w:rPr>
+        <w:t>1.2</w:t>
+      </w:r>
+      <w:r>
+        <w:fldChar w:fldCharType="end"/>
+      </w:r>
+      <w:r>
+        <w:t>.</w:t>
+      </w:r>
+      <w:r>
+        <w:fldChar w:fldCharType="begin"/>
+      </w:r>
+      <w:r>
+        <w:instrText xml:space="preserve"> SEQ ábra \* ARABIC \s 2 </w:instrText>
+      </w:r>
+      <w:r>
+        <w:fldChar w:fldCharType="separate"/>
+      </w:r>
+      <w:r>
+        <w:rPr>
+          <w:noProof/>
+        </w:rPr>
+        <w:t>1</w:t>
+      </w:r>
+      <w:r>
+        <w:fldChar w:fldCharType="end"/>
+      </w:r>
+      <w:r>
+        <w:t>. ábra</w:t>
+      </w:r>
+      <w:bookmarkEnd w:id="15"/>
+      <w:r>
+        <w:t xml:space="preserve">: A </w:t>
+      </w:r>
+      <w:r>
+        <w:t>CJ2M-CPU32</w:t>
+      </w:r>
+      <w:r>
+        <w:t xml:space="preserve"> típusú PLC</w:t>
+      </w:r>
+    </w:p>
+    <w:p>
+      <w:pPr>
+        <w:ind w:firstLine="708"/>
+      </w:pPr>
+      <w:r>
+        <w:t xml:space="preserve">Ez az eszköz </w:t>
+      </w:r>
+      <w:r>
+        <w:t xml:space="preserve">a </w:t>
+      </w:r>
+      <w:r>
+        <w:t xml:space="preserve">termékcsaládjára jellemző módon moduláris felépítésű, amely lehetővé teszi, hogy </w:t>
+      </w:r>
+      <w:r>
+        <w:t>a kompatibilis</w:t>
+      </w:r>
+      <w:r>
+        <w:t xml:space="preserve"> bővítőmodulok</w:t>
+      </w:r>
+      <w:r>
+        <w:t>kal</w:t>
+      </w:r>
+      <w:r>
+        <w:t xml:space="preserve"> </w:t>
+      </w:r>
+      <w:r>
+        <w:t>az igények</w:t>
+      </w:r>
+      <w:r>
+        <w:t>hez lehessen igazítani</w:t>
+      </w:r>
+      <w:r>
+        <w:t xml:space="preserve">. Emellett </w:t>
+      </w:r>
+      <w:r>
+        <w:t xml:space="preserve">egy beépített </w:t>
+      </w:r>
+      <w:r>
+        <w:t xml:space="preserve">USB-porttal </w:t>
+      </w:r>
+      <w:r>
+        <w:t>is rendelkezik</w:t>
+      </w:r>
+      <w:r>
+        <w:t xml:space="preserve"> </w:t>
+      </w:r>
+      <w:r>
+        <w:t>az egyszerű csatlakoztathatóság érdekében</w:t>
+      </w:r>
+      <w:r>
+        <w:t>,</w:t>
+      </w:r>
+      <w:r>
+        <w:t xml:space="preserve"> </w:t>
+      </w:r>
+      <w:r>
+        <w:t>amelyen keresztül bármelyik kereskedelmi forgalomban levő USB-kábellel</w:t>
+      </w:r>
+      <w:r>
+        <w:t xml:space="preserve"> csatlakoztatható. </w:t>
+      </w:r>
+      <w:r>
+        <w:t>Az eszköz további műszaki jellemzői a következők:</w:t>
+      </w:r>
+    </w:p>
+    <w:p>
+      <w:pPr>
+        <w:ind w:firstLine="708"/>
+      </w:pPr>
+    </w:p>
+    <w:p>
+      <w:pPr>
+        <w:ind w:firstLine="708"/>
+      </w:pPr>
+      <w:r>
+        <w:t xml:space="preserve">csatlakoztatást a beépített </w:t>
+      </w:r>
+      <w:r>
+        <w:t>USB-port</w:t>
+      </w:r>
+      <w:r>
+        <w:t xml:space="preserve">jával </w:t>
+      </w:r>
+    </w:p>
+    <w:p>
+      <w:pPr>
+        <w:ind w:firstLine="708"/>
+      </w:pPr>
+    </w:p>
+    <w:p>
+      <w:pPr>
+        <w:ind w:firstLine="708"/>
+      </w:pPr>
+      <w:r>
+        <w:t xml:space="preserve">a csatlakoztatás megkönnyítése érdekében beépített USB-porttal rendelkezik, amelyen keresztül bármelyik kereskedelmi forgalomban </w:t>
+      </w:r>
+      <w:r>
+        <w:t>levő USB-kábellel</w:t>
+      </w:r>
+      <w:r>
+        <w:t xml:space="preserve"> </w:t>
+      </w:r>
+      <w:r>
+        <w:t xml:space="preserve">csatlakoztatható. </w:t>
+      </w:r>
+      <w:r>
+        <w:t xml:space="preserve">Ezek felül </w:t>
+      </w:r>
+    </w:p>
+    <w:p/>
+    <w:p>
+      <w:pPr>
+        <w:ind w:firstLine="708"/>
+      </w:pPr>
+      <w:r>
+        <w:lastRenderedPageBreak/>
+        <w:t xml:space="preserve">Ennek az eszköznek a csatlakoztatása történhet a </w:t>
+      </w:r>
+      <w:r>
+        <w:t>beépített USB-porton</w:t>
+      </w:r>
+      <w:r>
+        <w:t xml:space="preserve"> keresztül</w:t>
+      </w:r>
+      <w:r>
+        <w:t xml:space="preserve">, </w:t>
+      </w:r>
+      <w:r>
+        <w:t>valamint</w:t>
+      </w:r>
+      <w:r>
+        <w:t xml:space="preserve"> </w:t>
+      </w:r>
+      <w:r>
+        <w:t>az egységen található Ethernet/IP, illetve az opcionális RS-232C/422/485 illesztőfelülete</w:t>
+      </w:r>
+      <w:r>
+        <w:t>ken</w:t>
+      </w:r>
+      <w:r>
+        <w:t xml:space="preserve"> keresztül</w:t>
+      </w:r>
+      <w:r>
+        <w:t>.</w:t>
+      </w:r>
+    </w:p>
+    <w:p>
+      <w:pPr>
+        <w:ind w:firstLine="708"/>
+      </w:pPr>
+    </w:p>
+    <w:p>
+      <w:pPr>
+        <w:ind w:firstLine="708"/>
+      </w:pPr>
+      <w:r>
+        <w:t xml:space="preserve">de a csatlakoztatható bővítőmodulokkal </w:t>
+      </w:r>
+    </w:p>
+    <w:p>
+      <w:pPr>
+        <w:ind w:firstLine="708"/>
+      </w:pPr>
+    </w:p>
+    <w:p>
+      <w:pPr>
+        <w:ind w:firstLine="708"/>
+      </w:pPr>
+      <w:r>
+        <w:t>a moduláris felépítésének köszönhetően pedig az igény</w:t>
+      </w:r>
+      <w:r>
+        <w:t xml:space="preserve"> szerint </w:t>
+      </w:r>
+      <w:r>
+        <w:t>testre szabható</w:t>
+      </w:r>
+      <w:r>
+        <w:t>.</w:t>
+      </w:r>
     </w:p>
     <w:p>
       <w:pPr>
         <w:pStyle w:val="Heading3"/>
       </w:pPr>
-      <w:bookmarkStart w:id="14" w:name="_Toc67884784"/>
+      <w:bookmarkStart w:id="16" w:name="_Toc67884784"/>
       <w:r>
         <w:t xml:space="preserve">A </w:t>
       </w:r>
@@ -7668,13 +8134,13 @@
       <w:r>
         <w:t>programozószoftver</w:t>
       </w:r>
-      <w:bookmarkEnd w:id="14"/>
+      <w:bookmarkEnd w:id="16"/>
     </w:p>
     <w:p>
       <w:pPr>
         <w:pStyle w:val="Heading2"/>
       </w:pPr>
-      <w:bookmarkStart w:id="15" w:name="_Toc67884785"/>
+      <w:bookmarkStart w:id="17" w:name="_Toc67884785"/>
       <w:r>
         <w:t xml:space="preserve">A </w:t>
       </w:r>
@@ -7684,13 +8150,13 @@
       <w:r>
         <w:t xml:space="preserve"> eszközei</w:t>
       </w:r>
-      <w:bookmarkEnd w:id="15"/>
+      <w:bookmarkEnd w:id="17"/>
     </w:p>
     <w:p>
       <w:pPr>
         <w:pStyle w:val="Heading3"/>
       </w:pPr>
-      <w:bookmarkStart w:id="16" w:name="_Toc67884786"/>
+      <w:bookmarkStart w:id="18" w:name="_Toc67884786"/>
       <w:r>
         <w:t xml:space="preserve">Az </w:t>
       </w:r>
@@ -7706,26 +8172,26 @@
       <w:r>
         <w:t xml:space="preserve"> Port Monitor segédprogram</w:t>
       </w:r>
-      <w:bookmarkEnd w:id="16"/>
+      <w:bookmarkEnd w:id="18"/>
     </w:p>
     <w:p>
       <w:pPr>
         <w:pStyle w:val="Heading3"/>
       </w:pPr>
-      <w:bookmarkStart w:id="17" w:name="_Toc67884787"/>
+      <w:bookmarkStart w:id="19" w:name="_Toc67884787"/>
       <w:r>
         <w:t>A</w:t>
       </w:r>
       <w:r>
         <w:t xml:space="preserve"> MikroElektronika EasyPIC v7 fejlesztőlap</w:t>
       </w:r>
-      <w:bookmarkEnd w:id="17"/>
+      <w:bookmarkEnd w:id="19"/>
     </w:p>
     <w:p>
       <w:pPr>
         <w:pStyle w:val="Heading3"/>
       </w:pPr>
-      <w:bookmarkStart w:id="18" w:name="_Toc67884788"/>
+      <w:bookmarkStart w:id="20" w:name="_Toc67884788"/>
       <w:r>
         <w:t xml:space="preserve">A </w:t>
       </w:r>
@@ -7741,23 +8207,23 @@
       <w:r>
         <w:t>fejlesztőkörnyezet</w:t>
       </w:r>
-      <w:bookmarkEnd w:id="18"/>
+      <w:bookmarkEnd w:id="20"/>
     </w:p>
     <w:p>
       <w:pPr>
         <w:pStyle w:val="Heading2"/>
       </w:pPr>
-      <w:bookmarkStart w:id="19" w:name="_Toc67884789"/>
+      <w:bookmarkStart w:id="21" w:name="_Toc67884789"/>
       <w:r>
         <w:t>Az alternatív emuláció megvalósításának eszközei</w:t>
       </w:r>
-      <w:bookmarkEnd w:id="19"/>
+      <w:bookmarkEnd w:id="21"/>
     </w:p>
     <w:p>
       <w:pPr>
         <w:pStyle w:val="Heading3"/>
       </w:pPr>
-      <w:bookmarkStart w:id="20" w:name="_Toc67884790"/>
+      <w:bookmarkStart w:id="22" w:name="_Toc67884790"/>
       <w:r>
         <w:t xml:space="preserve">A </w:t>
       </w:r>
@@ -7770,13 +8236,13 @@
       <w:r>
         <w:t xml:space="preserve"> fejlesztőkörnyezet</w:t>
       </w:r>
-      <w:bookmarkEnd w:id="20"/>
+      <w:bookmarkEnd w:id="22"/>
     </w:p>
     <w:p>
       <w:pPr>
         <w:pStyle w:val="Heading3"/>
       </w:pPr>
-      <w:bookmarkStart w:id="21" w:name="_Toc67884791"/>
+      <w:bookmarkStart w:id="23" w:name="_Toc67884791"/>
       <w:r>
         <w:t xml:space="preserve">Az </w:t>
       </w:r>
@@ -7789,13 +8255,13 @@
       <w:r>
         <w:t xml:space="preserve"> elektronikai tervezőszoftver</w:t>
       </w:r>
-      <w:bookmarkEnd w:id="21"/>
+      <w:bookmarkEnd w:id="23"/>
     </w:p>
     <w:p>
       <w:pPr>
         <w:pStyle w:val="Heading3"/>
       </w:pPr>
-      <w:bookmarkStart w:id="22" w:name="_Toc67884792"/>
+      <w:bookmarkStart w:id="24" w:name="_Toc67884792"/>
       <w:r>
         <w:t xml:space="preserve">Az </w:t>
       </w:r>
@@ -7814,25 +8280,362 @@
       <w:r>
         <w:t>fejlesztőkörnyezet</w:t>
       </w:r>
-      <w:bookmarkEnd w:id="22"/>
+      <w:bookmarkEnd w:id="24"/>
     </w:p>
     <w:p/>
     <w:p>
       <w:pPr>
         <w:pStyle w:val="Heading1"/>
       </w:pPr>
-      <w:bookmarkStart w:id="23" w:name="_Toc67884793"/>
+      <w:bookmarkStart w:id="25" w:name="_Toc67884793"/>
       <w:r>
         <w:lastRenderedPageBreak/>
         <w:t>Az emulálni kívánt ipari folyamat</w:t>
       </w:r>
-      <w:bookmarkEnd w:id="23"/>
+      <w:bookmarkEnd w:id="25"/>
+    </w:p>
+    <w:p>
+      <w:pPr>
+        <w:ind w:firstLine="432"/>
+      </w:pPr>
+      <w:r>
+        <w:t>A</w:t>
+      </w:r>
+      <w:r>
+        <w:t xml:space="preserve">z emulálni </w:t>
+      </w:r>
+      <w:r>
+        <w:t>kívánt ipari folyamat egy karosszéria gyártósor, amely egy korábbi Országos Ajtonyi István Irányítástechnikai Programozó Verseny egyik gyakorlati feladata volt. A</w:t>
+      </w:r>
+      <w:r>
+        <w:t xml:space="preserve">z emulálni </w:t>
+      </w:r>
+      <w:r>
+        <w:t>kívánt technológi</w:t>
+      </w:r>
+      <w:r>
+        <w:t>a</w:t>
+      </w:r>
+      <w:r>
+        <w:t xml:space="preserve"> a</w:t>
+      </w:r>
+      <w:r>
+        <w:t>z</w:t>
+      </w:r>
+      <w:r>
+        <w:t xml:space="preserve"> </w:t>
+      </w:r>
+      <w:r>
+        <w:t>irányításához</w:t>
+      </w:r>
+      <w:r>
+        <w:t xml:space="preserve"> kiadott feladatlap alapján</w:t>
+      </w:r>
+      <w:r>
+        <w:t xml:space="preserve"> került megtervezésre </w:t>
+      </w:r>
+      <w:r>
+        <w:t>és</w:t>
+      </w:r>
+      <w:r>
+        <w:t xml:space="preserve"> megvalósításra a </w:t>
+      </w:r>
+      <w:r>
+        <w:t>BORIS</w:t>
+      </w:r>
+      <w:r>
+        <w:t xml:space="preserve"> eszköztárának segítségével</w:t>
+      </w:r>
+      <w:r>
+        <w:t>.</w:t>
+      </w:r>
+    </w:p>
+    <w:p>
+      <w:pPr>
+        <w:ind w:firstLine="432"/>
+      </w:pPr>
+      <w:r>
+        <w:t xml:space="preserve">A gyártósor a gépjármű karosszériák gyártásának egy szakaszát mutatja be, ahol </w:t>
+      </w:r>
+      <w:r>
+        <w:t xml:space="preserve">a következő </w:t>
+      </w:r>
+      <w:r>
+        <w:t>három fő művelet folyik:</w:t>
+      </w:r>
+    </w:p>
+    <w:p>
+      <w:pPr>
+        <w:pStyle w:val="ListParagraph"/>
+        <w:numPr>
+          <w:ilvl w:val="0"/>
+          <w:numId w:val="21"/>
+        </w:numPr>
+      </w:pPr>
+      <w:r>
+        <w:t>ponthegesztés,</w:t>
+      </w:r>
+    </w:p>
+    <w:p>
+      <w:pPr>
+        <w:pStyle w:val="ListParagraph"/>
+        <w:numPr>
+          <w:ilvl w:val="0"/>
+          <w:numId w:val="21"/>
+        </w:numPr>
+      </w:pPr>
+      <w:r>
+        <w:t>festés,</w:t>
+      </w:r>
+    </w:p>
+    <w:p>
+      <w:pPr>
+        <w:pStyle w:val="ListParagraph"/>
+        <w:numPr>
+          <w:ilvl w:val="0"/>
+          <w:numId w:val="21"/>
+        </w:numPr>
+      </w:pPr>
+      <w:r>
+        <w:t>átemelés (leválogatás).</w:t>
+      </w:r>
+    </w:p>
+    <w:p>
+      <w:r>
+        <w:t xml:space="preserve">A rendszer három cellából áll, </w:t>
+      </w:r>
+      <w:r>
+        <w:t xml:space="preserve">ahol </w:t>
+      </w:r>
+      <w:r>
+        <w:t>mindegyik cellában a</w:t>
+      </w:r>
+      <w:r>
+        <w:t>z előbbi felsorolás</w:t>
+      </w:r>
+      <w:r>
+        <w:t xml:space="preserve"> egy-egy folyamat</w:t>
+      </w:r>
+      <w:r>
+        <w:t>a</w:t>
+      </w:r>
+      <w:r>
+        <w:t xml:space="preserve"> történik. A cellákban futószalagok mozgatják a karosszériákat, illetve a cellák mindegyikében két-két érzékelő (fénykapu) jelzi a karosszériák hollétét. Az első érzékelő jelzi a cellába történő érkezést, a második pedig a munkadarab esetleges megállításának pozíciójában található.</w:t>
+      </w:r>
+    </w:p>
+    <w:p>
+      <w:pPr>
+        <w:ind w:firstLine="432"/>
+      </w:pPr>
+      <w:r>
+        <w:t xml:space="preserve">Az első cellában két ponthegesztésre alkalmas robot helyezkedik el, </w:t>
+      </w:r>
+      <w:r>
+        <w:t>a</w:t>
+      </w:r>
+      <w:r>
+        <w:t>melyek a rajtuk található hegesztőpisztolyok</w:t>
+      </w:r>
+      <w:r>
+        <w:t>at is beleértve</w:t>
+      </w:r>
+      <w:r>
+        <w:t xml:space="preserve"> külön-külön vezérelhetők. A második cellában két festésre alkalmas robot található, </w:t>
+      </w:r>
+      <w:r>
+        <w:t>a</w:t>
+      </w:r>
+      <w:r>
+        <w:t xml:space="preserve">melyek szinkron üzemmódban működnek. Ez azt jelenti, hogy az egyik robot másolja a másik robot mozgását, így ez a két robot </w:t>
+      </w:r>
+      <w:r>
+        <w:t>irányítási</w:t>
+      </w:r>
+      <w:r>
+        <w:t xml:space="preserve"> szempontból egynek tekinthető. Ugyanebben a cellában egy </w:t>
+      </w:r>
+      <w:r>
+        <w:t>operátor</w:t>
+      </w:r>
+      <w:r>
+        <w:t xml:space="preserve"> is tevékenykedik, </w:t>
+      </w:r>
+      <w:r>
+        <w:t xml:space="preserve">aki </w:t>
+      </w:r>
+      <w:r>
+        <w:t>szabadon beléphet a robotok mozgásterébe</w:t>
+      </w:r>
+      <w:r>
+        <w:t xml:space="preserve"> azzal a céllal, hogy ellenőrizze a festés minőségét és esetlegesen kézzel korrigálja</w:t>
+      </w:r>
+      <w:r>
+        <w:t xml:space="preserve"> azt.</w:t>
+      </w:r>
+      <w:r>
+        <w:t xml:space="preserve"> A harmadik cellában egy daru helyezkedik el, melynek feladata a karosszériák típus szerinti leválogatása.</w:t>
+      </w:r>
+    </w:p>
+    <w:p>
+      <w:pPr>
+        <w:ind w:firstLine="432"/>
+      </w:pPr>
+      <w:r>
+        <w:t>A</w:t>
+      </w:r>
+      <w:r>
+        <w:t xml:space="preserve">z emuláció </w:t>
+      </w:r>
+      <w:r>
+        <w:t>szempontjából a feladat nehézsége a vizualizáció megvalósítása. A karosszériáknak</w:t>
+      </w:r>
+      <w:r>
+        <w:t xml:space="preserve"> ugyanis</w:t>
+      </w:r>
+      <w:r>
+        <w:t xml:space="preserve"> követniük kell a valóságban őket mozgató elemek mozgását</w:t>
+      </w:r>
+      <w:r>
+        <w:t xml:space="preserve"> ahhoz, hogy valóságosnak tűnjenek, ehhez pedig</w:t>
+      </w:r>
+      <w:r>
+        <w:t xml:space="preserve"> </w:t>
+      </w:r>
+      <w:r>
+        <w:t>számon kell tartani</w:t>
+      </w:r>
+      <w:r>
+        <w:t>, hogy az animációban éppen egy futószalagon helyezkednek-e el, a futószalag mozog-e, a daru megfogója záródott-e a karosszéria körül, átemelés történik-e vagy az átemelés éppen befejeződött-e.</w:t>
+      </w:r>
+      <w:r>
+        <w:t xml:space="preserve"> További nehézséget jelent a FAB grafikus elemeinek a szegényes kínálata, azokkal ugyanis a vizualizáció nem valósítható meg felismerhető </w:t>
+      </w:r>
+      <w:r>
+        <w:t>módon</w:t>
+      </w:r>
+      <w:r>
+        <w:t>.</w:t>
+      </w:r>
+    </w:p>
+    <w:p>
+      <w:pPr>
+        <w:ind w:firstLine="432"/>
+      </w:pPr>
+      <w:r>
+        <w:tab/>
+      </w:r>
+      <w:r>
+        <w:t>Irányítási</w:t>
+      </w:r>
+      <w:r>
+        <w:t xml:space="preserve"> szempontból </w:t>
+      </w:r>
+      <w:r>
+        <w:t>az</w:t>
+      </w:r>
+      <w:r>
+        <w:t xml:space="preserve"> </w:t>
+      </w:r>
+      <w:r>
+        <w:t>operátor</w:t>
+      </w:r>
+      <w:r>
+        <w:t xml:space="preserve"> jelenléte jelenti a legnagyobb nehézséget. A gyártósor </w:t>
+      </w:r>
+      <w:r>
+        <w:t>irányítása</w:t>
+      </w:r>
+      <w:r>
+        <w:t xml:space="preserve"> mellett </w:t>
+      </w:r>
+      <w:r>
+        <w:t xml:space="preserve">ugyanis </w:t>
+      </w:r>
+      <w:r>
+        <w:t xml:space="preserve">folyamatosan figyelni kell </w:t>
+      </w:r>
+      <w:r>
+        <w:t>az</w:t>
+      </w:r>
+      <w:r>
+        <w:t xml:space="preserve"> </w:t>
+      </w:r>
+      <w:r>
+        <w:t>operátor</w:t>
+      </w:r>
+      <w:r>
+        <w:t xml:space="preserve"> tartózkodási </w:t>
+      </w:r>
+      <w:r>
+        <w:lastRenderedPageBreak/>
+        <w:t xml:space="preserve">helyét, </w:t>
+      </w:r>
+      <w:r>
+        <w:t>mivel</w:t>
+      </w:r>
+      <w:r>
+        <w:t xml:space="preserve"> bármikor beléphet a robotok munkaterébe, amire a</w:t>
+      </w:r>
+      <w:r>
+        <w:t xml:space="preserve">z irányításnak </w:t>
+      </w:r>
+      <w:r>
+        <w:t xml:space="preserve">gyorsan és megbízhatóan </w:t>
+      </w:r>
+      <w:r>
+        <w:t>kell</w:t>
+      </w:r>
+      <w:r>
+        <w:t xml:space="preserve"> </w:t>
+      </w:r>
+      <w:r>
+        <w:t>reagálnia.</w:t>
+      </w:r>
+    </w:p>
+    <w:p>
+      <w:pPr>
+        <w:ind w:firstLine="432"/>
+      </w:pPr>
+      <w:r>
+        <w:tab/>
+        <w:t>A</w:t>
+      </w:r>
+      <w:r>
+        <w:t xml:space="preserve">z emuláció </w:t>
+      </w:r>
+      <w:r>
+        <w:t>elsődleges célja a</w:t>
+      </w:r>
+      <w:r>
+        <w:t xml:space="preserve">z irányítás </w:t>
+      </w:r>
+      <w:r>
+        <w:t>tesztelése és az esetleges hibák felderítése biztonságos körülmények között. Ennek érdekében a</w:t>
+      </w:r>
+      <w:r>
+        <w:t xml:space="preserve">z emulációba </w:t>
+      </w:r>
+      <w:r>
+        <w:t xml:space="preserve">számos korlátozást és ellenőrzést kell beépíteni, </w:t>
+      </w:r>
+      <w:r>
+        <w:t>a</w:t>
+      </w:r>
+      <w:r>
+        <w:t>melyek jelzik a</w:t>
+      </w:r>
+      <w:r>
+        <w:t xml:space="preserve">z irányítás </w:t>
+      </w:r>
+      <w:r>
+        <w:t>hibáit.</w:t>
+      </w:r>
     </w:p>
     <w:p>
       <w:pPr>
         <w:pStyle w:val="Heading1"/>
       </w:pPr>
-      <w:bookmarkStart w:id="24" w:name="_Toc67884794"/>
+      <w:bookmarkStart w:id="26" w:name="_Toc67884794"/>
       <w:r>
         <w:lastRenderedPageBreak/>
         <w:t>Interaktív vizualizáció</w:t>
@@ -7840,14 +8643,14 @@
       <w:r>
         <w:t xml:space="preserve"> készítése a BORIS eszköztárával</w:t>
       </w:r>
-      <w:bookmarkEnd w:id="24"/>
+      <w:bookmarkEnd w:id="26"/>
     </w:p>
     <w:p/>
     <w:p>
       <w:pPr>
         <w:pStyle w:val="Heading1"/>
       </w:pPr>
-      <w:bookmarkStart w:id="25" w:name="_Toc67884795"/>
+      <w:bookmarkStart w:id="27" w:name="_Toc67884795"/>
       <w:r>
         <w:lastRenderedPageBreak/>
         <w:t>Az ipari folyamat</w:t>
@@ -7855,7 +8658,7 @@
       <w:r>
         <w:t xml:space="preserve"> emulációja és irányítása</w:t>
       </w:r>
-      <w:bookmarkEnd w:id="25"/>
+      <w:bookmarkEnd w:id="27"/>
     </w:p>
     <w:p>
       <w:r>
@@ -8129,68 +8932,68 @@
       <w:pPr>
         <w:pStyle w:val="Heading2"/>
       </w:pPr>
-      <w:bookmarkStart w:id="26" w:name="_Toc67884796"/>
+      <w:bookmarkStart w:id="28" w:name="_Toc67884796"/>
       <w:r>
         <w:lastRenderedPageBreak/>
         <w:t>Az emuláció megvalósításának bemutatása</w:t>
       </w:r>
-      <w:bookmarkEnd w:id="26"/>
+      <w:bookmarkEnd w:id="28"/>
     </w:p>
     <w:p>
       <w:pPr>
         <w:pStyle w:val="Heading3"/>
       </w:pPr>
-      <w:bookmarkStart w:id="27" w:name="_Toc67884797"/>
+      <w:bookmarkStart w:id="29" w:name="_Toc67884797"/>
       <w:r>
         <w:t>A robotok és a futószalagok vizualizációja FAB segítségével</w:t>
       </w:r>
-      <w:bookmarkEnd w:id="27"/>
+      <w:bookmarkEnd w:id="29"/>
     </w:p>
     <w:p>
       <w:pPr>
         <w:pStyle w:val="Heading3"/>
       </w:pPr>
-      <w:bookmarkStart w:id="28" w:name="_Toc67884798"/>
+      <w:bookmarkStart w:id="30" w:name="_Toc67884798"/>
       <w:r>
         <w:t>A robotok mozgatása</w:t>
       </w:r>
-      <w:bookmarkEnd w:id="28"/>
+      <w:bookmarkEnd w:id="30"/>
     </w:p>
     <w:p>
       <w:pPr>
         <w:pStyle w:val="Heading3"/>
       </w:pPr>
-      <w:bookmarkStart w:id="29" w:name="_Toc67884799"/>
+      <w:bookmarkStart w:id="31" w:name="_Toc67884799"/>
       <w:r>
         <w:t>A karosszériák mozgatása</w:t>
       </w:r>
-      <w:bookmarkEnd w:id="29"/>
+      <w:bookmarkEnd w:id="31"/>
     </w:p>
     <w:p>
       <w:pPr>
         <w:pStyle w:val="Heading3"/>
       </w:pPr>
-      <w:bookmarkStart w:id="30" w:name="_Toc67884800"/>
+      <w:bookmarkStart w:id="32" w:name="_Toc67884800"/>
       <w:r>
         <w:t>A cellák ellenőrzőlogikái</w:t>
       </w:r>
-      <w:bookmarkEnd w:id="30"/>
+      <w:bookmarkEnd w:id="32"/>
     </w:p>
     <w:p>
       <w:pPr>
         <w:pStyle w:val="Heading2"/>
       </w:pPr>
-      <w:bookmarkStart w:id="31" w:name="_Toc67884801"/>
+      <w:bookmarkStart w:id="33" w:name="_Toc67884801"/>
       <w:r>
         <w:t>Az irányítás megvalósításának bemutatása</w:t>
       </w:r>
-      <w:bookmarkEnd w:id="31"/>
+      <w:bookmarkEnd w:id="33"/>
     </w:p>
     <w:p>
       <w:pPr>
         <w:pStyle w:val="Heading1"/>
       </w:pPr>
-      <w:bookmarkStart w:id="32" w:name="_Toc67884802"/>
+      <w:bookmarkStart w:id="34" w:name="_Toc67884802"/>
       <w:r>
         <w:lastRenderedPageBreak/>
         <w:t>A BORIS projektek hordozhatósági problémáj</w:t>
@@ -8201,7 +9004,7 @@
       <w:r>
         <w:t xml:space="preserve"> megoldása</w:t>
       </w:r>
-      <w:bookmarkEnd w:id="32"/>
+      <w:bookmarkEnd w:id="34"/>
     </w:p>
     <w:p>
       <w:pPr>
@@ -8235,7 +9038,7 @@
             <w:rPr>
               <w:noProof/>
             </w:rPr>
-            <w:t>[2]</w:t>
+            <w:t>[4]</w:t>
           </w:r>
           <w:r>
             <w:fldChar w:fldCharType="end"/>
@@ -8367,18 +9170,18 @@
       <w:pPr>
         <w:pStyle w:val="Heading1"/>
       </w:pPr>
-      <w:bookmarkStart w:id="33" w:name="_Toc67884803"/>
+      <w:bookmarkStart w:id="35" w:name="_Toc67884803"/>
       <w:r>
         <w:lastRenderedPageBreak/>
         <w:t>Az ipari folyamat emulálásának alternatív megoldása</w:t>
       </w:r>
-      <w:bookmarkEnd w:id="33"/>
+      <w:bookmarkEnd w:id="35"/>
     </w:p>
     <w:p>
       <w:pPr>
         <w:pStyle w:val="Heading2"/>
       </w:pPr>
-      <w:bookmarkStart w:id="34" w:name="_Toc67884804"/>
+      <w:bookmarkStart w:id="36" w:name="_Toc67884804"/>
       <w:r>
         <w:t xml:space="preserve">Az </w:t>
       </w:r>
@@ -8394,26 +9197,26 @@
       <w:r>
         <w:t>visszafejtése</w:t>
       </w:r>
-      <w:bookmarkEnd w:id="34"/>
+      <w:bookmarkEnd w:id="36"/>
     </w:p>
     <w:p>
       <w:pPr>
         <w:pStyle w:val="Heading3"/>
       </w:pPr>
-      <w:bookmarkStart w:id="35" w:name="_Toc67884805"/>
+      <w:bookmarkStart w:id="37" w:name="_Toc67884805"/>
       <w:r>
         <w:t>BORIS és az I/O interfész közötti kommunikáció</w:t>
       </w:r>
       <w:r>
         <w:t xml:space="preserve"> lehallgatása</w:t>
       </w:r>
-      <w:bookmarkEnd w:id="35"/>
+      <w:bookmarkEnd w:id="37"/>
     </w:p>
     <w:p>
       <w:pPr>
         <w:pStyle w:val="Heading3"/>
       </w:pPr>
-      <w:bookmarkStart w:id="36" w:name="_Toc67884806"/>
+      <w:bookmarkStart w:id="38" w:name="_Toc67884806"/>
       <w:r>
         <w:t xml:space="preserve">Az </w:t>
       </w:r>
@@ -8423,94 +9226,94 @@
       <w:r>
         <w:t xml:space="preserve"> utánzása a BORIS számára</w:t>
       </w:r>
-      <w:bookmarkEnd w:id="36"/>
+      <w:bookmarkEnd w:id="38"/>
     </w:p>
     <w:p>
       <w:pPr>
         <w:pStyle w:val="Heading3"/>
       </w:pPr>
-      <w:bookmarkStart w:id="37" w:name="_Toc67884807"/>
+      <w:bookmarkStart w:id="39" w:name="_Toc67884807"/>
       <w:r>
         <w:t>Az I/O interfész</w:t>
       </w:r>
       <w:r>
         <w:t xml:space="preserve"> működtetése a BORIS használata nélkül</w:t>
       </w:r>
-      <w:bookmarkEnd w:id="37"/>
+      <w:bookmarkEnd w:id="39"/>
     </w:p>
     <w:p>
       <w:pPr>
         <w:pStyle w:val="Heading2"/>
       </w:pPr>
-      <w:bookmarkStart w:id="38" w:name="_Toc67884808"/>
+      <w:bookmarkStart w:id="40" w:name="_Toc67884808"/>
       <w:r>
         <w:t>Az emuláció megvalósítása alternatív eszközökkel</w:t>
       </w:r>
-      <w:bookmarkEnd w:id="38"/>
+      <w:bookmarkEnd w:id="40"/>
     </w:p>
     <w:p>
       <w:pPr>
         <w:pStyle w:val="Heading3"/>
       </w:pPr>
-      <w:bookmarkStart w:id="39" w:name="_Toc67884809"/>
+      <w:bookmarkStart w:id="41" w:name="_Toc67884809"/>
       <w:r>
         <w:t>A karosszériák mozgatása</w:t>
       </w:r>
-      <w:bookmarkEnd w:id="39"/>
+      <w:bookmarkEnd w:id="41"/>
     </w:p>
     <w:p>
       <w:pPr>
         <w:pStyle w:val="Heading3"/>
       </w:pPr>
-      <w:bookmarkStart w:id="40" w:name="_Toc67884810"/>
+      <w:bookmarkStart w:id="42" w:name="_Toc67884810"/>
       <w:r>
         <w:t>A futószalagok megvalósítása és működtetése</w:t>
       </w:r>
-      <w:bookmarkEnd w:id="40"/>
+      <w:bookmarkEnd w:id="42"/>
     </w:p>
     <w:p>
       <w:pPr>
         <w:pStyle w:val="Heading3"/>
       </w:pPr>
-      <w:bookmarkStart w:id="41" w:name="_Toc67884811"/>
+      <w:bookmarkStart w:id="43" w:name="_Toc67884811"/>
       <w:r>
         <w:t>A daru megvalósítása és működtetése</w:t>
       </w:r>
-      <w:bookmarkEnd w:id="41"/>
+      <w:bookmarkEnd w:id="43"/>
     </w:p>
     <w:p>
       <w:pPr>
         <w:pStyle w:val="Heading3"/>
       </w:pPr>
-      <w:bookmarkStart w:id="42" w:name="_Toc67884812"/>
+      <w:bookmarkStart w:id="44" w:name="_Toc67884812"/>
       <w:r>
         <w:t>A robotok megvalósítása és működtetése</w:t>
       </w:r>
-      <w:bookmarkEnd w:id="42"/>
+      <w:bookmarkEnd w:id="44"/>
     </w:p>
     <w:p>
       <w:pPr>
         <w:pStyle w:val="Heading1"/>
       </w:pPr>
-      <w:bookmarkStart w:id="43" w:name="_Toc67884813"/>
+      <w:bookmarkStart w:id="45" w:name="_Toc67884813"/>
       <w:r>
         <w:lastRenderedPageBreak/>
         <w:t>Az I/O interfészt helyettesítő elektronika</w:t>
       </w:r>
-      <w:bookmarkEnd w:id="43"/>
+      <w:bookmarkEnd w:id="45"/>
     </w:p>
     <w:p>
       <w:pPr>
         <w:pStyle w:val="Heading1"/>
       </w:pPr>
-      <w:bookmarkStart w:id="44" w:name="_Toc67884814"/>
+      <w:bookmarkStart w:id="46" w:name="_Toc67884814"/>
       <w:r>
         <w:lastRenderedPageBreak/>
         <w:t>Konklúzió</w:t>
       </w:r>
-      <w:bookmarkEnd w:id="44"/>
-    </w:p>
-    <w:bookmarkStart w:id="45" w:name="_Toc67884815" w:displacedByCustomXml="next"/>
+      <w:bookmarkEnd w:id="46"/>
+    </w:p>
+    <w:bookmarkStart w:id="47" w:name="_Toc67884815" w:displacedByCustomXml="next"/>
     <w:sdt>
       <w:sdtPr>
         <w:rPr>
@@ -8538,7 +9341,7 @@
           <w:r>
             <w:t>Irodalomjegyzék</w:t>
           </w:r>
-          <w:bookmarkEnd w:id="45"/>
+          <w:bookmarkEnd w:id="47"/>
         </w:p>
         <w:sdt>
           <w:sdtPr>
@@ -8583,7 +9386,7 @@
               </w:tblGrid>
               <w:tr>
                 <w:trPr>
-                  <w:divId w:val="1118259893"/>
+                  <w:divId w:val="1730347362"/>
                   <w:tblCellSpacing w:w="15" w:type="dxa"/>
                 </w:trPr>
                 <w:tc>
@@ -8622,14 +9425,14 @@
                       <w:rPr>
                         <w:noProof/>
                       </w:rPr>
-                      <w:t>Ingenieurbüro Dr. Kahlert, „WinFACT overview,” [Online]. Available: https://www.kahlert.com/engl/winfact-uebersicht/.</w:t>
+                      <w:t>Ingenieurbüro Dr. Kahlert, „WinFACT overview,” [Online]. Available: https://www.kahlert.com/engl/winfact-uebersicht.</w:t>
                     </w:r>
                   </w:p>
                 </w:tc>
               </w:tr>
               <w:tr>
                 <w:trPr>
-                  <w:divId w:val="1118259893"/>
+                  <w:divId w:val="1730347362"/>
                   <w:tblCellSpacing w:w="15" w:type="dxa"/>
                 </w:trPr>
                 <w:tc>
@@ -8668,6 +9471,98 @@
                       <w:rPr>
                         <w:noProof/>
                       </w:rPr>
+                      <w:t>Ingenieurbüro Dr. Kahlert, „Flexible Animation Builder,” [Online]. Available: https://www.kahlert.com/engl/flexible-animation-builder.</w:t>
+                    </w:r>
+                  </w:p>
+                </w:tc>
+              </w:tr>
+              <w:tr>
+                <w:trPr>
+                  <w:divId w:val="1730347362"/>
+                  <w:tblCellSpacing w:w="15" w:type="dxa"/>
+                </w:trPr>
+                <w:tc>
+                  <w:tcPr>
+                    <w:tcW w:w="50" w:type="pct"/>
+                    <w:hideMark/>
+                  </w:tcPr>
+                  <w:p>
+                    <w:pPr>
+                      <w:pStyle w:val="Bibliography"/>
+                      <w:rPr>
+                        <w:noProof/>
+                      </w:rPr>
+                    </w:pPr>
+                    <w:r>
+                      <w:rPr>
+                        <w:noProof/>
+                      </w:rPr>
+                      <w:t xml:space="preserve">[3] </w:t>
+                    </w:r>
+                  </w:p>
+                </w:tc>
+                <w:tc>
+                  <w:tcPr>
+                    <w:tcW w:w="0" w:type="auto"/>
+                    <w:hideMark/>
+                  </w:tcPr>
+                  <w:p>
+                    <w:pPr>
+                      <w:pStyle w:val="Bibliography"/>
+                      <w:rPr>
+                        <w:noProof/>
+                      </w:rPr>
+                    </w:pPr>
+                    <w:r>
+                      <w:rPr>
+                        <w:noProof/>
+                      </w:rPr>
+                      <w:t>Omron Corporation, „CJ2M-CPU32,” [Online]. Available: https://industrial.omron.hu/hu/products/CJ2M-CPU32.</w:t>
+                    </w:r>
+                  </w:p>
+                </w:tc>
+              </w:tr>
+              <w:tr>
+                <w:trPr>
+                  <w:divId w:val="1730347362"/>
+                  <w:tblCellSpacing w:w="15" w:type="dxa"/>
+                </w:trPr>
+                <w:tc>
+                  <w:tcPr>
+                    <w:tcW w:w="50" w:type="pct"/>
+                    <w:hideMark/>
+                  </w:tcPr>
+                  <w:p>
+                    <w:pPr>
+                      <w:pStyle w:val="Bibliography"/>
+                      <w:rPr>
+                        <w:noProof/>
+                      </w:rPr>
+                    </w:pPr>
+                    <w:r>
+                      <w:rPr>
+                        <w:noProof/>
+                      </w:rPr>
+                      <w:t xml:space="preserve">[4] </w:t>
+                    </w:r>
+                  </w:p>
+                </w:tc>
+                <w:tc>
+                  <w:tcPr>
+                    <w:tcW w:w="0" w:type="auto"/>
+                    <w:hideMark/>
+                  </w:tcPr>
+                  <w:p>
+                    <w:pPr>
+                      <w:pStyle w:val="Bibliography"/>
+                      <w:rPr>
+                        <w:noProof/>
+                      </w:rPr>
+                    </w:pPr>
+                    <w:r>
+                      <w:rPr>
+                        <w:noProof/>
+                      </w:rPr>
                       <w:t>Wikipedia, „Path (computing),” [Online]. Available: https://en.wikipedia.org/wiki/Path_(computing).</w:t>
                     </w:r>
                   </w:p>
@@ -8676,7 +9571,7 @@
             </w:tbl>
             <w:p>
               <w:pPr>
-                <w:divId w:val="1118259893"/>
+                <w:divId w:val="1730347362"/>
                 <w:rPr>
                   <w:rFonts w:eastAsia="Times New Roman"/>
                   <w:noProof/>
@@ -8704,12 +9599,12 @@
           <w:numId w:val="0"/>
         </w:numPr>
       </w:pPr>
-      <w:bookmarkStart w:id="46" w:name="_Toc67884816"/>
+      <w:bookmarkStart w:id="48" w:name="_Toc67884816"/>
       <w:r>
         <w:lastRenderedPageBreak/>
         <w:t>Nyilatkozat</w:t>
       </w:r>
-      <w:bookmarkEnd w:id="46"/>
+      <w:bookmarkEnd w:id="48"/>
     </w:p>
     <w:sectPr>
       <w:pgSz w:w="11906" w:h="16838"/>
@@ -9904,6 +10799,232 @@
       </w:rPr>
     </w:lvl>
     <w:lvl w:ilvl="1" w:tplc="040E0003">
+      <w:start w:val="1"/>
+      <w:numFmt w:val="bullet"/>
+      <w:lvlText w:val="o"/>
+      <w:lvlJc w:val="left"/>
+      <w:pPr>
+        <w:ind w:left="1080" w:hanging="360"/>
+      </w:pPr>
+      <w:rPr>
+        <w:rFonts w:ascii="Courier New" w:hAnsi="Courier New" w:cs="Courier New" w:hint="default"/>
+      </w:rPr>
+    </w:lvl>
+    <w:lvl w:ilvl="2" w:tplc="040E0005" w:tentative="1">
+      <w:start w:val="1"/>
+      <w:numFmt w:val="bullet"/>
+      <w:lvlText w:val=""/>
+      <w:lvlJc w:val="left"/>
+      <w:pPr>
+        <w:ind w:left="1800" w:hanging="360"/>
+      </w:pPr>
+      <w:rPr>
+        <w:rFonts w:ascii="Wingdings" w:hAnsi="Wingdings" w:hint="default"/>
+      </w:rPr>
+    </w:lvl>
+    <w:lvl w:ilvl="3" w:tplc="040E0001" w:tentative="1">
+      <w:start w:val="1"/>
+      <w:numFmt w:val="bullet"/>
+      <w:lvlText w:val=""/>
+      <w:lvlJc w:val="left"/>
+      <w:pPr>
+        <w:ind w:left="2520" w:hanging="360"/>
+      </w:pPr>
+      <w:rPr>
+        <w:rFonts w:ascii="Symbol" w:hAnsi="Symbol" w:hint="default"/>
+      </w:rPr>
+    </w:lvl>
+    <w:lvl w:ilvl="4" w:tplc="040E0003" w:tentative="1">
+      <w:start w:val="1"/>
+      <w:numFmt w:val="bullet"/>
+      <w:lvlText w:val="o"/>
+      <w:lvlJc w:val="left"/>
+      <w:pPr>
+        <w:ind w:left="3240" w:hanging="360"/>
+      </w:pPr>
+      <w:rPr>
+        <w:rFonts w:ascii="Courier New" w:hAnsi="Courier New" w:cs="Courier New" w:hint="default"/>
+      </w:rPr>
+    </w:lvl>
+    <w:lvl w:ilvl="5" w:tplc="040E0005" w:tentative="1">
+      <w:start w:val="1"/>
+      <w:numFmt w:val="bullet"/>
+      <w:lvlText w:val=""/>
+      <w:lvlJc w:val="left"/>
+      <w:pPr>
+        <w:ind w:left="3960" w:hanging="360"/>
+      </w:pPr>
+      <w:rPr>
+        <w:rFonts w:ascii="Wingdings" w:hAnsi="Wingdings" w:hint="default"/>
+      </w:rPr>
+    </w:lvl>
+    <w:lvl w:ilvl="6" w:tplc="040E0001" w:tentative="1">
+      <w:start w:val="1"/>
+      <w:numFmt w:val="bullet"/>
+      <w:lvlText w:val=""/>
+      <w:lvlJc w:val="left"/>
+      <w:pPr>
+        <w:ind w:left="4680" w:hanging="360"/>
+      </w:pPr>
+      <w:rPr>
+        <w:rFonts w:ascii="Symbol" w:hAnsi="Symbol" w:hint="default"/>
+      </w:rPr>
+    </w:lvl>
+    <w:lvl w:ilvl="7" w:tplc="040E0003" w:tentative="1">
+      <w:start w:val="1"/>
+      <w:numFmt w:val="bullet"/>
+      <w:lvlText w:val="o"/>
+      <w:lvlJc w:val="left"/>
+      <w:pPr>
+        <w:ind w:left="5400" w:hanging="360"/>
+      </w:pPr>
+      <w:rPr>
+        <w:rFonts w:ascii="Courier New" w:hAnsi="Courier New" w:cs="Courier New" w:hint="default"/>
+      </w:rPr>
+    </w:lvl>
+    <w:lvl w:ilvl="8" w:tplc="040E0005" w:tentative="1">
+      <w:start w:val="1"/>
+      <w:numFmt w:val="bullet"/>
+      <w:lvlText w:val=""/>
+      <w:lvlJc w:val="left"/>
+      <w:pPr>
+        <w:ind w:left="6120" w:hanging="360"/>
+      </w:pPr>
+      <w:rPr>
+        <w:rFonts w:ascii="Wingdings" w:hAnsi="Wingdings" w:hint="default"/>
+      </w:rPr>
+    </w:lvl>
+  </w:abstractNum>
+  <w:abstractNum w:abstractNumId="19" w15:restartNumberingAfterBreak="0">
+    <w:nsid w:val="638532D5"/>
+    <w:multiLevelType w:val="hybridMultilevel"/>
+    <w:tmpl w:val="9446C03C"/>
+    <w:lvl w:ilvl="0" w:tplc="040E0001">
+      <w:start w:val="1"/>
+      <w:numFmt w:val="bullet"/>
+      <w:lvlText w:val=""/>
+      <w:lvlJc w:val="left"/>
+      <w:pPr>
+        <w:ind w:left="792" w:hanging="360"/>
+      </w:pPr>
+      <w:rPr>
+        <w:rFonts w:ascii="Symbol" w:hAnsi="Symbol" w:hint="default"/>
+      </w:rPr>
+    </w:lvl>
+    <w:lvl w:ilvl="1" w:tplc="040E0003" w:tentative="1">
+      <w:start w:val="1"/>
+      <w:numFmt w:val="bullet"/>
+      <w:lvlText w:val="o"/>
+      <w:lvlJc w:val="left"/>
+      <w:pPr>
+        <w:ind w:left="1512" w:hanging="360"/>
+      </w:pPr>
+      <w:rPr>
+        <w:rFonts w:ascii="Courier New" w:hAnsi="Courier New" w:cs="Courier New" w:hint="default"/>
+      </w:rPr>
+    </w:lvl>
+    <w:lvl w:ilvl="2" w:tplc="040E0005" w:tentative="1">
+      <w:start w:val="1"/>
+      <w:numFmt w:val="bullet"/>
+      <w:lvlText w:val=""/>
+      <w:lvlJc w:val="left"/>
+      <w:pPr>
+        <w:ind w:left="2232" w:hanging="360"/>
+      </w:pPr>
+      <w:rPr>
+        <w:rFonts w:ascii="Wingdings" w:hAnsi="Wingdings" w:hint="default"/>
+      </w:rPr>
+    </w:lvl>
+    <w:lvl w:ilvl="3" w:tplc="040E0001" w:tentative="1">
+      <w:start w:val="1"/>
+      <w:numFmt w:val="bullet"/>
+      <w:lvlText w:val=""/>
+      <w:lvlJc w:val="left"/>
+      <w:pPr>
+        <w:ind w:left="2952" w:hanging="360"/>
+      </w:pPr>
+      <w:rPr>
+        <w:rFonts w:ascii="Symbol" w:hAnsi="Symbol" w:hint="default"/>
+      </w:rPr>
+    </w:lvl>
+    <w:lvl w:ilvl="4" w:tplc="040E0003" w:tentative="1">
+      <w:start w:val="1"/>
+      <w:numFmt w:val="bullet"/>
+      <w:lvlText w:val="o"/>
+      <w:lvlJc w:val="left"/>
+      <w:pPr>
+        <w:ind w:left="3672" w:hanging="360"/>
+      </w:pPr>
+      <w:rPr>
+        <w:rFonts w:ascii="Courier New" w:hAnsi="Courier New" w:cs="Courier New" w:hint="default"/>
+      </w:rPr>
+    </w:lvl>
+    <w:lvl w:ilvl="5" w:tplc="040E0005" w:tentative="1">
+      <w:start w:val="1"/>
+      <w:numFmt w:val="bullet"/>
+      <w:lvlText w:val=""/>
+      <w:lvlJc w:val="left"/>
+      <w:pPr>
+        <w:ind w:left="4392" w:hanging="360"/>
+      </w:pPr>
+      <w:rPr>
+        <w:rFonts w:ascii="Wingdings" w:hAnsi="Wingdings" w:hint="default"/>
+      </w:rPr>
+    </w:lvl>
+    <w:lvl w:ilvl="6" w:tplc="040E0001" w:tentative="1">
+      <w:start w:val="1"/>
+      <w:numFmt w:val="bullet"/>
+      <w:lvlText w:val=""/>
+      <w:lvlJc w:val="left"/>
+      <w:pPr>
+        <w:ind w:left="5112" w:hanging="360"/>
+      </w:pPr>
+      <w:rPr>
+        <w:rFonts w:ascii="Symbol" w:hAnsi="Symbol" w:hint="default"/>
+      </w:rPr>
+    </w:lvl>
+    <w:lvl w:ilvl="7" w:tplc="040E0003" w:tentative="1">
+      <w:start w:val="1"/>
+      <w:numFmt w:val="bullet"/>
+      <w:lvlText w:val="o"/>
+      <w:lvlJc w:val="left"/>
+      <w:pPr>
+        <w:ind w:left="5832" w:hanging="360"/>
+      </w:pPr>
+      <w:rPr>
+        <w:rFonts w:ascii="Courier New" w:hAnsi="Courier New" w:cs="Courier New" w:hint="default"/>
+      </w:rPr>
+    </w:lvl>
+    <w:lvl w:ilvl="8" w:tplc="040E0005" w:tentative="1">
+      <w:start w:val="1"/>
+      <w:numFmt w:val="bullet"/>
+      <w:lvlText w:val=""/>
+      <w:lvlJc w:val="left"/>
+      <w:pPr>
+        <w:ind w:left="6552" w:hanging="360"/>
+      </w:pPr>
+      <w:rPr>
+        <w:rFonts w:ascii="Wingdings" w:hAnsi="Wingdings" w:hint="default"/>
+      </w:rPr>
+    </w:lvl>
+  </w:abstractNum>
+  <w:abstractNum w:abstractNumId="20" w15:restartNumberingAfterBreak="0">
+    <w:nsid w:val="73BF2D8D"/>
+    <w:multiLevelType w:val="hybridMultilevel"/>
+    <w:tmpl w:val="5592135E"/>
+    <w:lvl w:ilvl="0" w:tplc="040E0001">
+      <w:start w:val="1"/>
+      <w:numFmt w:val="bullet"/>
+      <w:lvlText w:val=""/>
+      <w:lvlJc w:val="left"/>
+      <w:pPr>
+        <w:ind w:left="360" w:hanging="360"/>
+      </w:pPr>
+      <w:rPr>
+        <w:rFonts w:ascii="Symbol" w:hAnsi="Symbol" w:hint="default"/>
+      </w:rPr>
+    </w:lvl>
+    <w:lvl w:ilvl="1" w:tplc="040E0003" w:tentative="1">
       <w:start w:val="1"/>
       <w:numFmt w:val="bullet"/>
       <w:lvlText w:val="o"/>
@@ -10056,6 +11177,12 @@
   </w:num>
   <w:num w:numId="19">
     <w:abstractNumId w:val="12"/>
+  </w:num>
+  <w:num w:numId="20">
+    <w:abstractNumId w:val="19"/>
+  </w:num>
+  <w:num w:numId="21">
+    <w:abstractNumId w:val="20"/>
   </w:num>
 </w:numbering>
 </file>
@@ -11637,26 +12764,52 @@
     </b:Author>
     <b:InternetSiteTitle>Path (computing)</b:InternetSiteTitle>
     <b:URL>https://en.wikipedia.org/wiki/Path_(computing)</b:URL>
+    <b:RefOrder>4</b:RefOrder>
+  </b:Source>
+  <b:Source>
+    <b:Tag>Omr</b:Tag>
+    <b:SourceType>InternetSite</b:SourceType>
+    <b:Guid>{DA8C3793-C18B-4D29-97D0-A743C8162ABC}</b:Guid>
+    <b:Author>
+      <b:Author>
+        <b:Corporate>Omron Corporation</b:Corporate>
+      </b:Author>
+    </b:Author>
+    <b:Title>CJ2M-CPU32</b:Title>
+    <b:URL>https://industrial.omron.hu/hu/products/CJ2M-CPU32</b:URL>
+    <b:RefOrder>3</b:RefOrder>
+  </b:Source>
+  <b:Source>
+    <b:Tag>Ing</b:Tag>
+    <b:SourceType>InternetSite</b:SourceType>
+    <b:Guid>{2F76B7D2-9E62-4A8D-9A0E-95BBAB0A6DAF}</b:Guid>
+    <b:Author>
+      <b:Author>
+        <b:Corporate>Ingenieurbüro Dr. Kahlert</b:Corporate>
+      </b:Author>
+    </b:Author>
+    <b:Title>Flexible Animation Builder</b:Title>
+    <b:URL>https://www.kahlert.com/engl/flexible-animation-builder</b:URL>
     <b:RefOrder>2</b:RefOrder>
   </b:Source>
   <b:Source>
     <b:Tag>Ing21</b:Tag>
     <b:SourceType>InternetSite</b:SourceType>
-    <b:Guid>{76982F92-F229-45E1-BD6F-863C555C7C3F}</b:Guid>
+    <b:Guid>{033111B8-F327-4D92-A2E4-D39395F7D473}</b:Guid>
     <b:Author>
       <b:Author>
         <b:Corporate>Ingenieurbüro Dr. Kahlert</b:Corporate>
       </b:Author>
     </b:Author>
     <b:Title>WinFACT overview</b:Title>
-    <b:URL>https://www.kahlert.com/engl/winfact-uebersicht/</b:URL>
+    <b:URL>https://www.kahlert.com/engl/winfact-uebersicht</b:URL>
     <b:RefOrder>1</b:RefOrder>
   </b:Source>
 </b:Sources>
 </file>
 
 <file path=customXml/itemProps1.xml><?xml version="1.0" encoding="utf-8"?>
-<ds:datastoreItem xmlns:ds="http://schemas.openxmlformats.org/officeDocument/2006/customXml" ds:itemID="{D3948BEC-9DE5-48D7-8283-E9E9DBB0F27C}">
+<ds:datastoreItem xmlns:ds="http://schemas.openxmlformats.org/officeDocument/2006/customXml" ds:itemID="{D272125E-E3AE-4490-84E5-3A72BE039944}">
   <ds:schemaRefs>
     <ds:schemaRef ds:uri="http://schemas.openxmlformats.org/officeDocument/2006/bibliography"/>
   </ds:schemaRefs>

</xml_diff>

<commit_message>
Continued to write my summary about the used PLC.
</commit_message>
<xml_diff>
--- a/documentation/chapters.docx
+++ b/documentation/chapters.docx
@@ -6748,7 +6748,7 @@
                 <v:shape id="_x0000_i1027" type="#_x0000_t75" style="width:18.75pt;height:18pt" o:ole="">
                   <v:imagedata r:id="rId11" o:title=""/>
                 </v:shape>
-                <o:OLEObject Type="Embed" ProgID="PBrush" ShapeID="_x0000_i1027" DrawAspect="Content" ObjectID="_1679710472" r:id="rId12"/>
+                <o:OLEObject Type="Embed" ProgID="PBrush" ShapeID="_x0000_i1027" DrawAspect="Content" ObjectID="_1679883193" r:id="rId12"/>
               </w:object>
             </w:r>
           </w:p>
@@ -6775,7 +6775,7 @@
                 <v:shape id="_x0000_i1028" type="#_x0000_t75" style="width:18.75pt;height:18pt" o:ole="">
                   <v:imagedata r:id="rId13" o:title=""/>
                 </v:shape>
-                <o:OLEObject Type="Embed" ProgID="PBrush" ShapeID="_x0000_i1028" DrawAspect="Content" ObjectID="_1679710473" r:id="rId14"/>
+                <o:OLEObject Type="Embed" ProgID="PBrush" ShapeID="_x0000_i1028" DrawAspect="Content" ObjectID="_1679883194" r:id="rId14"/>
               </w:object>
             </w:r>
           </w:p>
@@ -6805,7 +6805,7 @@
                 <v:shape id="_x0000_i1029" type="#_x0000_t75" style="width:18.75pt;height:18pt" o:ole="">
                   <v:imagedata r:id="rId15" o:title=""/>
                 </v:shape>
-                <o:OLEObject Type="Embed" ProgID="PBrush" ShapeID="_x0000_i1029" DrawAspect="Content" ObjectID="_1679710474" r:id="rId16"/>
+                <o:OLEObject Type="Embed" ProgID="PBrush" ShapeID="_x0000_i1029" DrawAspect="Content" ObjectID="_1679883195" r:id="rId16"/>
               </w:object>
             </w:r>
           </w:p>
@@ -6832,7 +6832,7 @@
                 <v:shape id="_x0000_i1030" type="#_x0000_t75" style="width:18.75pt;height:18pt" o:ole="">
                   <v:imagedata r:id="rId17" o:title=""/>
                 </v:shape>
-                <o:OLEObject Type="Embed" ProgID="PBrush" ShapeID="_x0000_i1030" DrawAspect="Content" ObjectID="_1679710475" r:id="rId18"/>
+                <o:OLEObject Type="Embed" ProgID="PBrush" ShapeID="_x0000_i1030" DrawAspect="Content" ObjectID="_1679883196" r:id="rId18"/>
               </w:object>
             </w:r>
           </w:p>
@@ -6859,7 +6859,7 @@
                 <v:shape id="_x0000_i1031" type="#_x0000_t75" style="width:18.75pt;height:18pt" o:ole="">
                   <v:imagedata r:id="rId19" o:title=""/>
                 </v:shape>
-                <o:OLEObject Type="Embed" ProgID="PBrush" ShapeID="_x0000_i1031" DrawAspect="Content" ObjectID="_1679710476" r:id="rId20"/>
+                <o:OLEObject Type="Embed" ProgID="PBrush" ShapeID="_x0000_i1031" DrawAspect="Content" ObjectID="_1679883197" r:id="rId20"/>
               </w:object>
             </w:r>
           </w:p>
@@ -6889,7 +6889,7 @@
                 <v:shape id="_x0000_i1032" type="#_x0000_t75" style="width:18.75pt;height:18pt" o:ole="">
                   <v:imagedata r:id="rId21" o:title=""/>
                 </v:shape>
-                <o:OLEObject Type="Embed" ProgID="PBrush" ShapeID="_x0000_i1032" DrawAspect="Content" ObjectID="_1679710477" r:id="rId22"/>
+                <o:OLEObject Type="Embed" ProgID="PBrush" ShapeID="_x0000_i1032" DrawAspect="Content" ObjectID="_1679883198" r:id="rId22"/>
               </w:object>
             </w:r>
           </w:p>
@@ -6916,7 +6916,7 @@
                 <v:shape id="_x0000_i1033" type="#_x0000_t75" style="width:18.75pt;height:18pt" o:ole="">
                   <v:imagedata r:id="rId23" o:title=""/>
                 </v:shape>
-                <o:OLEObject Type="Embed" ProgID="PBrush" ShapeID="_x0000_i1033" DrawAspect="Content" ObjectID="_1679710478" r:id="rId24"/>
+                <o:OLEObject Type="Embed" ProgID="PBrush" ShapeID="_x0000_i1033" DrawAspect="Content" ObjectID="_1679883199" r:id="rId24"/>
               </w:object>
             </w:r>
           </w:p>
@@ -6946,7 +6946,7 @@
                 <v:shape id="_x0000_i1034" type="#_x0000_t75" style="width:18.75pt;height:18pt" o:ole="">
                   <v:imagedata r:id="rId25" o:title=""/>
                 </v:shape>
-                <o:OLEObject Type="Embed" ProgID="PBrush" ShapeID="_x0000_i1034" DrawAspect="Content" ObjectID="_1679710479" r:id="rId26"/>
+                <o:OLEObject Type="Embed" ProgID="PBrush" ShapeID="_x0000_i1034" DrawAspect="Content" ObjectID="_1679883200" r:id="rId26"/>
               </w:object>
             </w:r>
           </w:p>
@@ -7342,13 +7342,34 @@
         <w:t xml:space="preserve"> biztosít a felhasználók számára</w:t>
       </w:r>
       <w:r>
-        <w:t>, amelyre az eszköztárából tetszőleges elemek vihetők fel</w:t>
-      </w:r>
-      <w:r>
-        <w:t>, többek között</w:t>
+        <w:t xml:space="preserve">, amelyre az eszköztárából </w:t>
+      </w:r>
+      <w:r>
+        <w:t xml:space="preserve">igény szerint </w:t>
+      </w:r>
+      <w:r>
+        <w:t>vihetők fel</w:t>
+      </w:r>
+      <w:r>
+        <w:t xml:space="preserve"> </w:t>
+      </w:r>
+      <w:r>
+        <w:t>az elemek</w:t>
+      </w:r>
+      <w:r>
+        <w:t xml:space="preserve">, </w:t>
+      </w:r>
+      <w:r>
+        <w:t xml:space="preserve">a kínálata pedig </w:t>
+      </w:r>
+      <w:r>
+        <w:t>többek között</w:t>
       </w:r>
       <w:r>
         <w:t xml:space="preserve"> a következők</w:t>
+      </w:r>
+      <w:r>
+        <w:t>ből áll</w:t>
       </w:r>
       <w:r>
         <w:t>:</w:t>
@@ -7549,7 +7570,13 @@
     <w:p>
       <w:r>
         <w:tab/>
-        <w:t>A vizualizációkhoz legfeljebb 50</w:t>
+        <w:t xml:space="preserve">A </w:t>
+      </w:r>
+      <w:r>
+        <w:t>FAB blokkokhoz</w:t>
+      </w:r>
+      <w:r>
+        <w:t xml:space="preserve"> legfeljebb 50</w:t>
       </w:r>
       <w:r>
         <w:t xml:space="preserve"> darab </w:t>
@@ -7561,13 +7588,7 @@
         <w:t>et</w:t>
       </w:r>
       <w:r>
-        <w:t xml:space="preserve"> és ugyanennyi </w:t>
-      </w:r>
-      <w:r>
-        <w:t xml:space="preserve">darab </w:t>
-      </w:r>
-      <w:r>
-        <w:t>kimenet</w:t>
+        <w:t xml:space="preserve"> és ugyanennyi kimenet</w:t>
       </w:r>
       <w:r>
         <w:t xml:space="preserve">et lehet </w:t>
@@ -7588,7 +7609,13 @@
         <w:t xml:space="preserve">(pl. folyadékszint, szelepek állapotai stb.) </w:t>
       </w:r>
       <w:r>
-        <w:t>összeköthetők a vizualizációkkal</w:t>
+        <w:t>összeköthetők a vizualizáció</w:t>
+      </w:r>
+      <w:r>
+        <w:t>v</w:t>
+      </w:r>
+      <w:r>
+        <w:t>al</w:t>
       </w:r>
       <w:r>
         <w:t>,</w:t>
@@ -7612,7 +7639,7 @@
         <w:t>a szimuláció</w:t>
       </w:r>
       <w:r>
-        <w:t>kk</w:t>
+        <w:t>v</w:t>
       </w:r>
       <w:r>
         <w:t>al.</w:t>
@@ -7632,7 +7659,13 @@
         <w:t xml:space="preserve"> diplomamunkája elsősorban a BORIS használatának a bemutatására koncentrál, az interaktív vizualizáció készítés ebben a dolgozatban részletesen is bemutatásra kerül</w:t>
       </w:r>
       <w:r>
-        <w:t xml:space="preserve"> egy külön fejezetben.</w:t>
+        <w:t xml:space="preserve"> </w:t>
+      </w:r>
+      <w:r>
+        <w:t>a harmadik</w:t>
+      </w:r>
+      <w:r>
+        <w:t xml:space="preserve"> fejezetben.</w:t>
       </w:r>
     </w:p>
     <w:p>
@@ -7666,13 +7699,22 @@
         <w:t xml:space="preserve">egy széles körben alkalmazott </w:t>
       </w:r>
       <w:r>
-        <w:t xml:space="preserve">Omron PLC került felhasználásra, amelynek a programozása a gyártó által erre </w:t>
-      </w:r>
-      <w:r>
-        <w:t xml:space="preserve">a </w:t>
-      </w:r>
-      <w:r>
-        <w:t>célra kifejlesztett szoftver segítségével valósult meg.</w:t>
+        <w:t xml:space="preserve">Omron PLC került felhasználásra, amelynek a programozása </w:t>
+      </w:r>
+      <w:r>
+        <w:t>az erre a célra</w:t>
+      </w:r>
+      <w:r>
+        <w:t xml:space="preserve"> kifejlesztett </w:t>
+      </w:r>
+      <w:r>
+        <w:t>programozószoftver</w:t>
+      </w:r>
+      <w:r>
+        <w:t xml:space="preserve"> </w:t>
+      </w:r>
+      <w:r>
+        <w:t>segítségével valósult meg.</w:t>
       </w:r>
     </w:p>
     <w:p>
@@ -7826,6 +7868,260 @@
     </w:p>
     <w:p>
       <w:pPr>
+        <w:ind w:firstLine="708"/>
+      </w:pPr>
+      <w:r>
+        <w:t xml:space="preserve">Ez az eszköz </w:t>
+      </w:r>
+      <w:r>
+        <w:t xml:space="preserve">a </w:t>
+      </w:r>
+      <w:r>
+        <w:t>termékcsaládjára jellemző módon moduláris felépítésű, am</w:t>
+      </w:r>
+      <w:r>
+        <w:t>i</w:t>
+      </w:r>
+      <w:r>
+        <w:t xml:space="preserve"> lehetővé teszi, hogy</w:t>
+      </w:r>
+      <w:r>
+        <w:t xml:space="preserve"> a</w:t>
+      </w:r>
+      <w:r>
+        <w:t xml:space="preserve"> </w:t>
+      </w:r>
+      <w:r>
+        <w:t xml:space="preserve">különböző funkcionalitással rendelkező </w:t>
+      </w:r>
+      <w:r>
+        <w:t>bővítőmodulok</w:t>
+      </w:r>
+      <w:r>
+        <w:t xml:space="preserve"> segítségével</w:t>
+      </w:r>
+      <w:r>
+        <w:t xml:space="preserve"> </w:t>
+      </w:r>
+      <w:r>
+        <w:t>az igények</w:t>
+      </w:r>
+      <w:r>
+        <w:t xml:space="preserve">hez lehessen </w:t>
+      </w:r>
+      <w:r>
+        <w:t>alakítani</w:t>
+      </w:r>
+      <w:r>
+        <w:t>.</w:t>
+      </w:r>
+      <w:r>
+        <w:t xml:space="preserve"> </w:t>
+      </w:r>
+      <w:r>
+        <w:t xml:space="preserve">Emellett </w:t>
+      </w:r>
+      <w:r>
+        <w:t xml:space="preserve">egy beépített </w:t>
+      </w:r>
+      <w:r>
+        <w:t xml:space="preserve">USB-porttal </w:t>
+      </w:r>
+      <w:r>
+        <w:t>is rendelkezik</w:t>
+      </w:r>
+      <w:r>
+        <w:t>, am</w:t>
+      </w:r>
+      <w:r>
+        <w:t>inek köszönhetően</w:t>
+      </w:r>
+      <w:r>
+        <w:t xml:space="preserve"> egyszerű</w:t>
+      </w:r>
+      <w:r>
+        <w:t>en</w:t>
+      </w:r>
+      <w:r>
+        <w:t xml:space="preserve"> és különleges beállítások</w:t>
+      </w:r>
+      <w:r>
+        <w:t xml:space="preserve"> nélkül lehet a számítógéphez </w:t>
+      </w:r>
+      <w:r>
+        <w:t>csatlakoz</w:t>
+      </w:r>
+      <w:r>
+        <w:t>tatni</w:t>
+      </w:r>
+      <w:r>
+        <w:t>.</w:t>
+      </w:r>
+      <w:r>
+        <w:t xml:space="preserve"> </w:t>
+      </w:r>
+      <w:r>
+        <w:t xml:space="preserve">Az eszköz </w:t>
+      </w:r>
+      <w:r>
+        <w:t xml:space="preserve">főbb </w:t>
+      </w:r>
+      <w:r>
+        <w:t>műszaki jellemzői a következők:</w:t>
+      </w:r>
+    </w:p>
+    <w:p>
+      <w:pPr>
+        <w:pStyle w:val="ListParagraph"/>
+        <w:numPr>
+          <w:ilvl w:val="0"/>
+          <w:numId w:val="22"/>
+        </w:numPr>
+      </w:pPr>
+      <w:r>
+        <w:t>programmemória mérete: 10</w:t>
+      </w:r>
+      <w:r>
+        <w:t> </w:t>
+      </w:r>
+      <w:r>
+        <w:t>Klépés</w:t>
+      </w:r>
+    </w:p>
+    <w:p>
+      <w:pPr>
+        <w:pStyle w:val="ListParagraph"/>
+        <w:numPr>
+          <w:ilvl w:val="0"/>
+          <w:numId w:val="22"/>
+        </w:numPr>
+      </w:pPr>
+      <w:r>
+        <w:t>adatmemória mérete: 64</w:t>
+      </w:r>
+      <w:r>
+        <w:t> </w:t>
+      </w:r>
+      <w:r>
+        <w:t>Kszó</w:t>
+      </w:r>
+    </w:p>
+    <w:p>
+      <w:pPr>
+        <w:pStyle w:val="ListParagraph"/>
+        <w:numPr>
+          <w:ilvl w:val="0"/>
+          <w:numId w:val="22"/>
+        </w:numPr>
+      </w:pPr>
+      <w:r>
+        <w:t>utasítás</w:t>
+      </w:r>
+      <w:r>
+        <w:noBreakHyphen/>
+      </w:r>
+      <w:r>
+        <w:t>végrehajtási idő: 0,04</w:t>
+      </w:r>
+      <w:r>
+        <w:t> </w:t>
+      </w:r>
+      <w:r>
+        <w:t>µs</w:t>
+      </w:r>
+    </w:p>
+    <w:p>
+      <w:pPr>
+        <w:pStyle w:val="ListParagraph"/>
+        <w:numPr>
+          <w:ilvl w:val="0"/>
+          <w:numId w:val="22"/>
+        </w:numPr>
+      </w:pPr>
+      <w:r>
+        <w:t>kommunikáció: EtherNet/IP, Ethernet TCP/IP, USB</w:t>
+      </w:r>
+    </w:p>
+    <w:p>
+      <w:pPr>
+        <w:pStyle w:val="ListParagraph"/>
+        <w:numPr>
+          <w:ilvl w:val="0"/>
+          <w:numId w:val="22"/>
+        </w:numPr>
+      </w:pPr>
+      <w:r>
+        <w:t>tápellátás: +5</w:t>
+      </w:r>
+      <w:r>
+        <w:t> </w:t>
+      </w:r>
+      <w:r>
+        <w:t>V</w:t>
+      </w:r>
+      <w:r>
+        <w:t xml:space="preserve"> </w:t>
+      </w:r>
+      <w:r>
+        <w:t>DC / 0,7</w:t>
+      </w:r>
+      <w:r>
+        <w:t> </w:t>
+      </w:r>
+      <w:r>
+        <w:t>A</w:t>
+      </w:r>
+    </w:p>
+    <w:p>
+      <w:pPr>
+        <w:pStyle w:val="ListParagraph"/>
+        <w:numPr>
+          <w:ilvl w:val="0"/>
+          <w:numId w:val="22"/>
+        </w:numPr>
+      </w:pPr>
+      <w:r>
+        <w:t>méretek: 90</w:t>
+      </w:r>
+      <w:r>
+        <w:t> </w:t>
+      </w:r>
+      <w:r>
+        <w:t>mm × 62</w:t>
+      </w:r>
+      <w:r>
+        <w:t> </w:t>
+      </w:r>
+      <w:r>
+        <w:t>mm × 84,5</w:t>
+      </w:r>
+      <w:r>
+        <w:t> </w:t>
+      </w:r>
+      <w:r>
+        <w:t>mm (magasság × szélesség × mélység)</w:t>
+      </w:r>
+    </w:p>
+    <w:p>
+      <w:pPr>
+        <w:pStyle w:val="ListParagraph"/>
+        <w:numPr>
+          <w:ilvl w:val="0"/>
+          <w:numId w:val="22"/>
+        </w:numPr>
+      </w:pPr>
+      <w:r>
+        <w:t>súly: 190</w:t>
+      </w:r>
+      <w:r>
+        <w:t> </w:t>
+      </w:r>
+      <w:r>
+        <w:t>g</w:t>
+      </w:r>
+    </w:p>
+    <w:p>
+      <w:pPr>
         <w:keepNext/>
         <w:spacing w:before="120"/>
         <w:jc w:val="center"/>
@@ -7835,9 +8131,9 @@
           <w:noProof/>
         </w:rPr>
         <w:drawing>
-          <wp:inline distT="0" distB="0" distL="0" distR="0" wp14:anchorId="5836FC4F" wp14:editId="507A37BE">
-            <wp:extent cx="2527200" cy="2944800"/>
-            <wp:effectExtent l="0" t="0" r="6985" b="8255"/>
+          <wp:inline distT="0" distB="0" distL="0" distR="0" wp14:anchorId="76C477DE" wp14:editId="39DF69BC">
+            <wp:extent cx="2275200" cy="2649600"/>
+            <wp:effectExtent l="0" t="0" r="0" b="0"/>
             <wp:docPr id="7" name="Picture 7" descr="A CJ2M-CPU32 típusú PLC"/>
             <wp:cNvGraphicFramePr>
               <a:graphicFrameLocks xmlns:a="http://schemas.openxmlformats.org/drawingml/2006/main" noChangeAspect="1"/>
@@ -7864,7 +8160,7 @@
                   <pic:spPr>
                     <a:xfrm>
                       <a:off x="0" y="0"/>
-                      <a:ext cx="2527200" cy="2944800"/>
+                      <a:ext cx="2275200" cy="2649600"/>
                     </a:xfrm>
                     <a:prstGeom prst="rect">
                       <a:avLst/>
@@ -7937,181 +8233,239 @@
       </w:r>
     </w:p>
     <w:p>
-      <w:pPr>
-        <w:ind w:firstLine="708"/>
-      </w:pPr>
-      <w:r>
-        <w:t xml:space="preserve">Ez az eszköz </w:t>
-      </w:r>
-      <w:r>
-        <w:t xml:space="preserve">a </w:t>
-      </w:r>
-      <w:r>
-        <w:t xml:space="preserve">termékcsaládjára jellemző módon moduláris felépítésű, amely lehetővé teszi, hogy </w:t>
-      </w:r>
-      <w:r>
-        <w:t>a kompatibilis</w:t>
-      </w:r>
-      <w:r>
-        <w:t xml:space="preserve"> bővítőmodulok</w:t>
-      </w:r>
-      <w:r>
-        <w:t>kal</w:t>
+      <w:r>
+        <w:lastRenderedPageBreak/>
+        <w:tab/>
+      </w:r>
+      <w:r>
+        <w:t>A</w:t>
+      </w:r>
+      <w:r>
+        <w:t xml:space="preserve"> feladat megoldásához a PLC </w:t>
+      </w:r>
+      <w:r>
+        <w:t>digitális I/O egységekkel is ki lett bővítve, a</w:t>
+      </w:r>
+      <w:r>
+        <w:t xml:space="preserve"> felhasznált</w:t>
       </w:r>
       <w:r>
         <w:t xml:space="preserve"> </w:t>
       </w:r>
       <w:r>
-        <w:t>az igények</w:t>
-      </w:r>
-      <w:r>
-        <w:t>hez lehessen igazítani</w:t>
-      </w:r>
-      <w:r>
-        <w:t xml:space="preserve">. Emellett </w:t>
-      </w:r>
-      <w:r>
-        <w:t xml:space="preserve">egy beépített </w:t>
-      </w:r>
-      <w:r>
-        <w:t xml:space="preserve">USB-porttal </w:t>
-      </w:r>
-      <w:r>
-        <w:t>is rendelkezik</w:t>
+        <w:t>I/O interfész</w:t>
+      </w:r>
+      <w:r>
+        <w:t>hez</w:t>
       </w:r>
       <w:r>
         <w:t xml:space="preserve"> </w:t>
       </w:r>
       <w:r>
-        <w:t>az egyszerű csatlakoztathatóság érdekében</w:t>
+        <w:t>való csatlakozás</w:t>
+      </w:r>
+      <w:r>
+        <w:t xml:space="preserve"> </w:t>
+      </w:r>
+      <w:r>
+        <w:t>é</w:t>
+      </w:r>
+      <w:r>
+        <w:t>rdekében.</w:t>
+      </w:r>
+      <w:r>
+        <w:t xml:space="preserve"> </w:t>
+      </w:r>
+      <w:r>
+        <w:t xml:space="preserve">A bemeneti egység </w:t>
+      </w:r>
+      <w:r>
+        <w:t xml:space="preserve">típusa </w:t>
+      </w:r>
+      <w:r>
+        <w:t>CJ1W</w:t>
+      </w:r>
+      <w:r>
+        <w:noBreakHyphen/>
+      </w:r>
+      <w:r>
+        <w:t xml:space="preserve">ID211, 16 </w:t>
+      </w:r>
+      <w:r>
+        <w:t xml:space="preserve">darab </w:t>
+      </w:r>
+      <w:r>
+        <w:t>egyenáramú bemenettel rendelkezik, a névleges feszültsége 24</w:t>
+      </w:r>
+      <w:r>
+        <w:t> </w:t>
+      </w:r>
+      <w:r>
+        <w:t>V, a névleges árama pedig 7</w:t>
+      </w:r>
+      <w:r>
+        <w:t> </w:t>
+      </w:r>
+      <w:r>
+        <w:t>mA. A kimeneti egység CJ1W-OD212</w:t>
+      </w:r>
+      <w:r>
+        <w:t xml:space="preserve"> </w:t>
+      </w:r>
+      <w:r>
+        <w:t>típus</w:t>
+      </w:r>
+      <w:r>
+        <w:t>ú</w:t>
+      </w:r>
+      <w:r>
+        <w:t xml:space="preserve">, 16 </w:t>
+      </w:r>
+      <w:r>
+        <w:t xml:space="preserve">darab </w:t>
+      </w:r>
+      <w:r>
+        <w:t>tranzisztoros kimenettel (PNP) rendelkezik, a névleges feszültsége a bemeneti egységhez hasonlóan 24</w:t>
+      </w:r>
+      <w:r>
+        <w:t> </w:t>
+      </w:r>
+      <w:r>
+        <w:t>V, a névleges árama pedig 0</w:t>
       </w:r>
       <w:r>
         <w:t>,</w:t>
       </w:r>
       <w:r>
+        <w:t>5</w:t>
+      </w:r>
+      <w:r>
+        <w:t> </w:t>
+      </w:r>
+      <w:r>
+        <w:t>A.</w:t>
+      </w:r>
+    </w:p>
+    <w:p>
+      <w:pPr>
+        <w:pStyle w:val="Heading3"/>
+      </w:pPr>
+      <w:bookmarkStart w:id="16" w:name="_Toc67884784"/>
+      <w:r>
+        <w:t xml:space="preserve">A </w:t>
+      </w:r>
+      <w:r>
+        <w:t>CX-Programmer</w:t>
+      </w:r>
+      <w:r>
         <w:t xml:space="preserve"> </w:t>
       </w:r>
       <w:r>
-        <w:t>amelyen keresztül bármelyik kereskedelmi forgalomban levő USB-kábellel</w:t>
-      </w:r>
-      <w:r>
-        <w:t xml:space="preserve"> csatlakoztatható. </w:t>
-      </w:r>
-      <w:r>
-        <w:t>Az eszköz további műszaki jellemzői a következők:</w:t>
-      </w:r>
-    </w:p>
-    <w:p>
-      <w:pPr>
-        <w:ind w:firstLine="708"/>
-      </w:pPr>
-    </w:p>
-    <w:p>
-      <w:pPr>
-        <w:ind w:firstLine="708"/>
-      </w:pPr>
-      <w:r>
-        <w:t xml:space="preserve">csatlakoztatást a beépített </w:t>
-      </w:r>
-      <w:r>
-        <w:t>USB-port</w:t>
-      </w:r>
-      <w:r>
-        <w:t xml:space="preserve">jával </w:t>
-      </w:r>
-    </w:p>
-    <w:p>
-      <w:pPr>
-        <w:ind w:firstLine="708"/>
-      </w:pPr>
-    </w:p>
-    <w:p>
-      <w:pPr>
-        <w:ind w:firstLine="708"/>
-      </w:pPr>
-      <w:r>
-        <w:t xml:space="preserve">a csatlakoztatás megkönnyítése érdekében beépített USB-porttal rendelkezik, amelyen keresztül bármelyik kereskedelmi forgalomban </w:t>
-      </w:r>
-      <w:r>
-        <w:t>levő USB-kábellel</w:t>
+        <w:t>programozószoftver</w:t>
+      </w:r>
+      <w:bookmarkEnd w:id="16"/>
+    </w:p>
+    <w:p>
+      <w:pPr>
+        <w:ind w:firstLine="576"/>
+      </w:pPr>
+      <w:r>
+        <w:t>A CX-Programmer</w:t>
       </w:r>
       <w:r>
         <w:t xml:space="preserve"> </w:t>
       </w:r>
       <w:r>
-        <w:t xml:space="preserve">csatlakoztatható. </w:t>
-      </w:r>
-      <w:r>
-        <w:t xml:space="preserve">Ezek felül </w:t>
-      </w:r>
-    </w:p>
-    <w:p/>
-    <w:p>
-      <w:pPr>
-        <w:ind w:firstLine="708"/>
-      </w:pPr>
-      <w:r>
-        <w:lastRenderedPageBreak/>
-        <w:t xml:space="preserve">Ennek az eszköznek a csatlakoztatása történhet a </w:t>
-      </w:r>
-      <w:r>
-        <w:t>beépített USB-porton</w:t>
-      </w:r>
-      <w:r>
-        <w:t xml:space="preserve"> keresztül</w:t>
-      </w:r>
-      <w:r>
-        <w:t xml:space="preserve">, </w:t>
-      </w:r>
-      <w:r>
-        <w:t>valamint</w:t>
+        <w:t xml:space="preserve">az Omron Corporation </w:t>
+      </w:r>
+      <w:r>
+        <w:t>által kifejlesztett programozószoftver</w:t>
       </w:r>
       <w:r>
         <w:t xml:space="preserve"> </w:t>
       </w:r>
       <w:r>
-        <w:t>az egységen található Ethernet/IP, illetve az opcionális RS-232C/422/485 illesztőfelülete</w:t>
-      </w:r>
-      <w:r>
-        <w:t>ken</w:t>
-      </w:r>
-      <w:r>
-        <w:t xml:space="preserve"> keresztül</w:t>
-      </w:r>
+        <w:t>és egyben</w:t>
+      </w:r>
+      <w:r>
+        <w:t xml:space="preserve"> a CX-One </w:t>
+      </w:r>
+      <w:r>
+        <w:t>univerzális</w:t>
+      </w:r>
+      <w:r>
+        <w:t xml:space="preserve"> </w:t>
+      </w:r>
+      <w:r>
+        <w:t>szoftvercsomag</w:t>
+      </w:r>
+      <w:r>
+        <w:t xml:space="preserve"> </w:t>
+      </w:r>
+      <w:r>
+        <w:t>szerves része</w:t>
+      </w:r>
+      <w:sdt>
+        <w:sdtPr>
+          <w:id w:val="-382787963"/>
+          <w:citation/>
+        </w:sdtPr>
+        <w:sdtContent>
+          <w:r>
+            <w:fldChar w:fldCharType="begin"/>
+          </w:r>
+          <w:r>
+            <w:instrText xml:space="preserve"> CITATION Omr1 \l 1033 </w:instrText>
+          </w:r>
+          <w:r>
+            <w:fldChar w:fldCharType="separate"/>
+          </w:r>
+          <w:r>
+            <w:rPr>
+              <w:noProof/>
+            </w:rPr>
+            <w:t xml:space="preserve"> </w:t>
+          </w:r>
+          <w:r>
+            <w:rPr>
+              <w:noProof/>
+            </w:rPr>
+            <w:t>[4]</w:t>
+          </w:r>
+          <w:r>
+            <w:fldChar w:fldCharType="end"/>
+          </w:r>
+        </w:sdtContent>
+      </w:sdt>
       <w:r>
         <w:t>.</w:t>
       </w:r>
-    </w:p>
-    <w:p>
-      <w:pPr>
-        <w:ind w:firstLine="708"/>
-      </w:pPr>
-    </w:p>
-    <w:p>
-      <w:pPr>
-        <w:ind w:firstLine="708"/>
-      </w:pPr>
-      <w:r>
-        <w:t xml:space="preserve">de a csatlakoztatható bővítőmodulokkal </w:t>
-      </w:r>
-    </w:p>
-    <w:p>
-      <w:pPr>
-        <w:ind w:firstLine="708"/>
-      </w:pPr>
-    </w:p>
-    <w:p>
-      <w:pPr>
-        <w:ind w:firstLine="708"/>
-      </w:pPr>
-      <w:r>
-        <w:t>a moduláris felépítésének köszönhetően pedig az igény</w:t>
-      </w:r>
-      <w:r>
-        <w:t xml:space="preserve"> szerint </w:t>
-      </w:r>
-      <w:r>
-        <w:t>testre szabható</w:t>
+      <w:r>
+        <w:t xml:space="preserve"> </w:t>
+      </w:r>
+      <w:r>
+        <w:t xml:space="preserve">Lehetőséget ad az </w:t>
+      </w:r>
+      <w:r>
+        <w:t>IEC 61131</w:t>
+      </w:r>
+      <w:r>
+        <w:noBreakHyphen/>
+      </w:r>
+      <w:r>
+        <w:t>3</w:t>
+      </w:r>
+      <w:r>
+        <w:t xml:space="preserve"> szabvány szerinti strukturált szövegű, és a hagyományos létradiagramos PLC programozásra, továbbá a sorrendi feladatok SFC </w:t>
+      </w:r>
+      <w:r>
+        <w:t xml:space="preserve">(Sequential Function Charts) </w:t>
+      </w:r>
+      <w:r>
+        <w:t>nyelvű megvalósítására</w:t>
+      </w:r>
+      <w:r>
+        <w:t xml:space="preserve"> is</w:t>
       </w:r>
       <w:r>
         <w:t>.</w:t>
@@ -8119,22 +8473,8 @@
     </w:p>
     <w:p>
       <w:pPr>
-        <w:pStyle w:val="Heading3"/>
-      </w:pPr>
-      <w:bookmarkStart w:id="16" w:name="_Toc67884784"/>
-      <w:r>
-        <w:t xml:space="preserve">A </w:t>
-      </w:r>
-      <w:r>
-        <w:t>CX-Programmer</w:t>
-      </w:r>
-      <w:r>
-        <w:t xml:space="preserve"> </w:t>
-      </w:r>
-      <w:r>
-        <w:t>programozószoftver</w:t>
-      </w:r>
-      <w:bookmarkEnd w:id="16"/>
+        <w:ind w:firstLine="576"/>
+      </w:pPr>
     </w:p>
     <w:p>
       <w:pPr>
@@ -9038,7 +9378,7 @@
             <w:rPr>
               <w:noProof/>
             </w:rPr>
-            <w:t>[4]</w:t>
+            <w:t>[5]</w:t>
           </w:r>
           <w:r>
             <w:fldChar w:fldCharType="end"/>
@@ -9386,7 +9726,7 @@
               </w:tblGrid>
               <w:tr>
                 <w:trPr>
-                  <w:divId w:val="1730347362"/>
+                  <w:divId w:val="1635602411"/>
                   <w:tblCellSpacing w:w="15" w:type="dxa"/>
                 </w:trPr>
                 <w:tc>
@@ -9432,7 +9772,7 @@
               </w:tr>
               <w:tr>
                 <w:trPr>
-                  <w:divId w:val="1730347362"/>
+                  <w:divId w:val="1635602411"/>
                   <w:tblCellSpacing w:w="15" w:type="dxa"/>
                 </w:trPr>
                 <w:tc>
@@ -9478,7 +9818,7 @@
               </w:tr>
               <w:tr>
                 <w:trPr>
-                  <w:divId w:val="1730347362"/>
+                  <w:divId w:val="1635602411"/>
                   <w:tblCellSpacing w:w="15" w:type="dxa"/>
                 </w:trPr>
                 <w:tc>
@@ -9524,7 +9864,7 @@
               </w:tr>
               <w:tr>
                 <w:trPr>
-                  <w:divId w:val="1730347362"/>
+                  <w:divId w:val="1635602411"/>
                   <w:tblCellSpacing w:w="15" w:type="dxa"/>
                 </w:trPr>
                 <w:tc>
@@ -9563,6 +9903,52 @@
                       <w:rPr>
                         <w:noProof/>
                       </w:rPr>
+                      <w:t>Omron Corporation, „CX-Programmer,” [Online]. Available: https://industrial.omron.hu/hu/products/cx-programmer.</w:t>
+                    </w:r>
+                  </w:p>
+                </w:tc>
+              </w:tr>
+              <w:tr>
+                <w:trPr>
+                  <w:divId w:val="1635602411"/>
+                  <w:tblCellSpacing w:w="15" w:type="dxa"/>
+                </w:trPr>
+                <w:tc>
+                  <w:tcPr>
+                    <w:tcW w:w="50" w:type="pct"/>
+                    <w:hideMark/>
+                  </w:tcPr>
+                  <w:p>
+                    <w:pPr>
+                      <w:pStyle w:val="Bibliography"/>
+                      <w:rPr>
+                        <w:noProof/>
+                      </w:rPr>
+                    </w:pPr>
+                    <w:r>
+                      <w:rPr>
+                        <w:noProof/>
+                      </w:rPr>
+                      <w:t xml:space="preserve">[5] </w:t>
+                    </w:r>
+                  </w:p>
+                </w:tc>
+                <w:tc>
+                  <w:tcPr>
+                    <w:tcW w:w="0" w:type="auto"/>
+                    <w:hideMark/>
+                  </w:tcPr>
+                  <w:p>
+                    <w:pPr>
+                      <w:pStyle w:val="Bibliography"/>
+                      <w:rPr>
+                        <w:noProof/>
+                      </w:rPr>
+                    </w:pPr>
+                    <w:r>
+                      <w:rPr>
+                        <w:noProof/>
+                      </w:rPr>
                       <w:t>Wikipedia, „Path (computing),” [Online]. Available: https://en.wikipedia.org/wiki/Path_(computing).</w:t>
                     </w:r>
                   </w:p>
@@ -9571,7 +9957,7 @@
             </w:tbl>
             <w:p>
               <w:pPr>
-                <w:divId w:val="1730347362"/>
+                <w:divId w:val="1635602411"/>
                 <w:rPr>
                   <w:rFonts w:eastAsia="Times New Roman"/>
                   <w:noProof/>
@@ -11009,6 +11395,119 @@
     </w:lvl>
   </w:abstractNum>
   <w:abstractNum w:abstractNumId="20" w15:restartNumberingAfterBreak="0">
+    <w:nsid w:val="676257BB"/>
+    <w:multiLevelType w:val="hybridMultilevel"/>
+    <w:tmpl w:val="D3304FF4"/>
+    <w:lvl w:ilvl="0" w:tplc="040E0001">
+      <w:start w:val="1"/>
+      <w:numFmt w:val="bullet"/>
+      <w:lvlText w:val=""/>
+      <w:lvlJc w:val="left"/>
+      <w:pPr>
+        <w:ind w:left="360" w:hanging="360"/>
+      </w:pPr>
+      <w:rPr>
+        <w:rFonts w:ascii="Symbol" w:hAnsi="Symbol" w:hint="default"/>
+      </w:rPr>
+    </w:lvl>
+    <w:lvl w:ilvl="1" w:tplc="040E0003" w:tentative="1">
+      <w:start w:val="1"/>
+      <w:numFmt w:val="bullet"/>
+      <w:lvlText w:val="o"/>
+      <w:lvlJc w:val="left"/>
+      <w:pPr>
+        <w:ind w:left="1080" w:hanging="360"/>
+      </w:pPr>
+      <w:rPr>
+        <w:rFonts w:ascii="Courier New" w:hAnsi="Courier New" w:cs="Courier New" w:hint="default"/>
+      </w:rPr>
+    </w:lvl>
+    <w:lvl w:ilvl="2" w:tplc="040E0005" w:tentative="1">
+      <w:start w:val="1"/>
+      <w:numFmt w:val="bullet"/>
+      <w:lvlText w:val=""/>
+      <w:lvlJc w:val="left"/>
+      <w:pPr>
+        <w:ind w:left="1800" w:hanging="360"/>
+      </w:pPr>
+      <w:rPr>
+        <w:rFonts w:ascii="Wingdings" w:hAnsi="Wingdings" w:hint="default"/>
+      </w:rPr>
+    </w:lvl>
+    <w:lvl w:ilvl="3" w:tplc="040E0001" w:tentative="1">
+      <w:start w:val="1"/>
+      <w:numFmt w:val="bullet"/>
+      <w:lvlText w:val=""/>
+      <w:lvlJc w:val="left"/>
+      <w:pPr>
+        <w:ind w:left="2520" w:hanging="360"/>
+      </w:pPr>
+      <w:rPr>
+        <w:rFonts w:ascii="Symbol" w:hAnsi="Symbol" w:hint="default"/>
+      </w:rPr>
+    </w:lvl>
+    <w:lvl w:ilvl="4" w:tplc="040E0003" w:tentative="1">
+      <w:start w:val="1"/>
+      <w:numFmt w:val="bullet"/>
+      <w:lvlText w:val="o"/>
+      <w:lvlJc w:val="left"/>
+      <w:pPr>
+        <w:ind w:left="3240" w:hanging="360"/>
+      </w:pPr>
+      <w:rPr>
+        <w:rFonts w:ascii="Courier New" w:hAnsi="Courier New" w:cs="Courier New" w:hint="default"/>
+      </w:rPr>
+    </w:lvl>
+    <w:lvl w:ilvl="5" w:tplc="040E0005" w:tentative="1">
+      <w:start w:val="1"/>
+      <w:numFmt w:val="bullet"/>
+      <w:lvlText w:val=""/>
+      <w:lvlJc w:val="left"/>
+      <w:pPr>
+        <w:ind w:left="3960" w:hanging="360"/>
+      </w:pPr>
+      <w:rPr>
+        <w:rFonts w:ascii="Wingdings" w:hAnsi="Wingdings" w:hint="default"/>
+      </w:rPr>
+    </w:lvl>
+    <w:lvl w:ilvl="6" w:tplc="040E0001" w:tentative="1">
+      <w:start w:val="1"/>
+      <w:numFmt w:val="bullet"/>
+      <w:lvlText w:val=""/>
+      <w:lvlJc w:val="left"/>
+      <w:pPr>
+        <w:ind w:left="4680" w:hanging="360"/>
+      </w:pPr>
+      <w:rPr>
+        <w:rFonts w:ascii="Symbol" w:hAnsi="Symbol" w:hint="default"/>
+      </w:rPr>
+    </w:lvl>
+    <w:lvl w:ilvl="7" w:tplc="040E0003" w:tentative="1">
+      <w:start w:val="1"/>
+      <w:numFmt w:val="bullet"/>
+      <w:lvlText w:val="o"/>
+      <w:lvlJc w:val="left"/>
+      <w:pPr>
+        <w:ind w:left="5400" w:hanging="360"/>
+      </w:pPr>
+      <w:rPr>
+        <w:rFonts w:ascii="Courier New" w:hAnsi="Courier New" w:cs="Courier New" w:hint="default"/>
+      </w:rPr>
+    </w:lvl>
+    <w:lvl w:ilvl="8" w:tplc="040E0005" w:tentative="1">
+      <w:start w:val="1"/>
+      <w:numFmt w:val="bullet"/>
+      <w:lvlText w:val=""/>
+      <w:lvlJc w:val="left"/>
+      <w:pPr>
+        <w:ind w:left="6120" w:hanging="360"/>
+      </w:pPr>
+      <w:rPr>
+        <w:rFonts w:ascii="Wingdings" w:hAnsi="Wingdings" w:hint="default"/>
+      </w:rPr>
+    </w:lvl>
+  </w:abstractNum>
+  <w:abstractNum w:abstractNumId="21" w15:restartNumberingAfterBreak="0">
     <w:nsid w:val="73BF2D8D"/>
     <w:multiLevelType w:val="hybridMultilevel"/>
     <w:tmpl w:val="5592135E"/>
@@ -11182,6 +11681,9 @@
     <w:abstractNumId w:val="19"/>
   </w:num>
   <w:num w:numId="21">
+    <w:abstractNumId w:val="21"/>
+  </w:num>
+  <w:num w:numId="22">
     <w:abstractNumId w:val="20"/>
   </w:num>
 </w:numbering>
@@ -12764,7 +13266,7 @@
     </b:Author>
     <b:InternetSiteTitle>Path (computing)</b:InternetSiteTitle>
     <b:URL>https://en.wikipedia.org/wiki/Path_(computing)</b:URL>
-    <b:RefOrder>4</b:RefOrder>
+    <b:RefOrder>5</b:RefOrder>
   </b:Source>
   <b:Source>
     <b:Tag>Omr</b:Tag>
@@ -12805,11 +13307,24 @@
     <b:URL>https://www.kahlert.com/engl/winfact-uebersicht</b:URL>
     <b:RefOrder>1</b:RefOrder>
   </b:Source>
+  <b:Source>
+    <b:Tag>Omr1</b:Tag>
+    <b:SourceType>InternetSite</b:SourceType>
+    <b:Guid>{530385A0-FA54-481D-8B2F-4CB2232336B8}</b:Guid>
+    <b:Author>
+      <b:Author>
+        <b:Corporate>Omron Corporation</b:Corporate>
+      </b:Author>
+    </b:Author>
+    <b:Title>CX-Programmer</b:Title>
+    <b:URL>https://industrial.omron.hu/hu/products/cx-programmer</b:URL>
+    <b:RefOrder>4</b:RefOrder>
+  </b:Source>
 </b:Sources>
 </file>
 
 <file path=customXml/itemProps1.xml><?xml version="1.0" encoding="utf-8"?>
-<ds:datastoreItem xmlns:ds="http://schemas.openxmlformats.org/officeDocument/2006/customXml" ds:itemID="{D272125E-E3AE-4490-84E5-3A72BE039944}">
+<ds:datastoreItem xmlns:ds="http://schemas.openxmlformats.org/officeDocument/2006/customXml" ds:itemID="{C8C9630C-9CC0-4A7C-B92D-6204379E1C6B}">
   <ds:schemaRefs>
     <ds:schemaRef ds:uri="http://schemas.openxmlformats.org/officeDocument/2006/bibliography"/>
   </ds:schemaRefs>

</xml_diff>

<commit_message>
Started to write my summary about CX-Programmer.
</commit_message>
<xml_diff>
--- a/documentation/chapters.docx
+++ b/documentation/chapters.docx
@@ -724,7 +724,15 @@
         <w:spacing w:line="276" w:lineRule="auto"/>
       </w:pPr>
       <w:r>
-        <w:t xml:space="preserve">Lucas Nülle I/O interfész PRO/TRAIN-hez </w:t>
+        <w:t>Lucas Nülle I/O interfész PRO/TRAIN-</w:t>
+      </w:r>
+      <w:proofErr w:type="spellStart"/>
+      <w:r>
+        <w:t>hez</w:t>
+      </w:r>
+      <w:proofErr w:type="spellEnd"/>
+      <w:r>
+        <w:t xml:space="preserve"> </w:t>
       </w:r>
     </w:p>
     <w:p>
@@ -859,8 +867,21 @@
         <w:t xml:space="preserve">Egy ipari folyamat emulálása </w:t>
       </w:r>
       <w:r>
-        <w:t>hardware-in-the-loop</w:t>
-      </w:r>
+        <w:t>hardware-in-</w:t>
+      </w:r>
+      <w:proofErr w:type="spellStart"/>
+      <w:r>
+        <w:t>the</w:t>
+      </w:r>
+      <w:proofErr w:type="spellEnd"/>
+      <w:r>
+        <w:t>-</w:t>
+      </w:r>
+      <w:proofErr w:type="spellStart"/>
+      <w:r>
+        <w:t>loop</w:t>
+      </w:r>
+      <w:proofErr w:type="spellEnd"/>
       <w:r>
         <w:t xml:space="preserve"> (HIL) </w:t>
       </w:r>
@@ -1140,9 +1161,11 @@
       <w:r>
         <w:t xml:space="preserve">CX-Programmer 9.1, mikroC PRO </w:t>
       </w:r>
+      <w:proofErr w:type="spellStart"/>
       <w:r>
         <w:t>for</w:t>
       </w:r>
+      <w:proofErr w:type="spellEnd"/>
       <w:r>
         <w:t xml:space="preserve"> PIC 6.6.2</w:t>
       </w:r>
@@ -1152,12 +1175,38 @@
       <w:r>
         <w:t xml:space="preserve">IAR </w:t>
       </w:r>
-      <w:r>
-        <w:t>Embedded Workbench for Arm</w:t>
-      </w:r>
+      <w:proofErr w:type="spellStart"/>
+      <w:r>
+        <w:t>Embedded</w:t>
+      </w:r>
+      <w:proofErr w:type="spellEnd"/>
       <w:r>
         <w:t xml:space="preserve"> </w:t>
       </w:r>
+      <w:proofErr w:type="spellStart"/>
+      <w:r>
+        <w:t>Workbench</w:t>
+      </w:r>
+      <w:proofErr w:type="spellEnd"/>
+      <w:r>
+        <w:t xml:space="preserve"> </w:t>
+      </w:r>
+      <w:proofErr w:type="spellStart"/>
+      <w:r>
+        <w:t>for</w:t>
+      </w:r>
+      <w:proofErr w:type="spellEnd"/>
+      <w:r>
+        <w:t xml:space="preserve"> </w:t>
+      </w:r>
+      <w:proofErr w:type="spellStart"/>
+      <w:r>
+        <w:t>Arm</w:t>
+      </w:r>
+      <w:proofErr w:type="spellEnd"/>
+      <w:r>
+        <w:t xml:space="preserve"> </w:t>
+      </w:r>
       <w:r>
         <w:t>7.10.1</w:t>
       </w:r>
@@ -1165,8 +1214,21 @@
         <w:t xml:space="preserve">, </w:t>
       </w:r>
       <w:r>
-        <w:t>Visual Studio Code</w:t>
-      </w:r>
+        <w:t xml:space="preserve">Visual </w:t>
+      </w:r>
+      <w:proofErr w:type="spellStart"/>
+      <w:r>
+        <w:t>Studio</w:t>
+      </w:r>
+      <w:proofErr w:type="spellEnd"/>
+      <w:r>
+        <w:t xml:space="preserve"> </w:t>
+      </w:r>
+      <w:proofErr w:type="spellStart"/>
+      <w:r>
+        <w:t>Code</w:t>
+      </w:r>
+      <w:proofErr w:type="spellEnd"/>
       <w:r>
         <w:t xml:space="preserve"> 1.54.3 és</w:t>
       </w:r>
@@ -1176,9 +1238,11 @@
       <w:r>
         <w:t xml:space="preserve">Qt </w:t>
       </w:r>
+      <w:proofErr w:type="spellStart"/>
       <w:r>
         <w:t>Creator</w:t>
       </w:r>
+      <w:proofErr w:type="spellEnd"/>
       <w:r>
         <w:t xml:space="preserve"> 4.14.1</w:t>
       </w:r>
@@ -1194,9 +1258,11 @@
       <w:r>
         <w:t xml:space="preserve">Altium </w:t>
       </w:r>
+      <w:proofErr w:type="spellStart"/>
       <w:r>
         <w:t>Designer</w:t>
       </w:r>
+      <w:proofErr w:type="spellEnd"/>
       <w:r>
         <w:t xml:space="preserve"> 17.1</w:t>
       </w:r>
@@ -1209,9 +1275,11 @@
       <w:r>
         <w:t xml:space="preserve">Eltima </w:t>
       </w:r>
+      <w:proofErr w:type="spellStart"/>
       <w:r>
         <w:t>Serial</w:t>
       </w:r>
+      <w:proofErr w:type="spellEnd"/>
       <w:r>
         <w:t xml:space="preserve"> Port Monitor 6.0.235 segédprogram</w:t>
       </w:r>
@@ -5136,8 +5204,21 @@
         <w:t xml:space="preserve">A </w:t>
       </w:r>
       <w:r>
-        <w:t>hardware-in-the-loop</w:t>
-      </w:r>
+        <w:t>hardware-in-</w:t>
+      </w:r>
+      <w:proofErr w:type="spellStart"/>
+      <w:r>
+        <w:t>the</w:t>
+      </w:r>
+      <w:proofErr w:type="spellEnd"/>
+      <w:r>
+        <w:t>-</w:t>
+      </w:r>
+      <w:proofErr w:type="spellStart"/>
+      <w:r>
+        <w:t>loop</w:t>
+      </w:r>
+      <w:proofErr w:type="spellEnd"/>
       <w:r>
         <w:t xml:space="preserve"> (HIL) </w:t>
       </w:r>
@@ -5601,7 +5682,15 @@
         <w:t xml:space="preserve">terméke volt, amelyet a </w:t>
       </w:r>
       <w:r>
-        <w:t>PRO/TRAIN for Windows</w:t>
+        <w:t xml:space="preserve">PRO/TRAIN </w:t>
+      </w:r>
+      <w:proofErr w:type="spellStart"/>
+      <w:r>
+        <w:t>for</w:t>
+      </w:r>
+      <w:proofErr w:type="spellEnd"/>
+      <w:r>
+        <w:t xml:space="preserve"> Windows</w:t>
       </w:r>
       <w:r>
         <w:t xml:space="preserve"> szoftveréhez fejlesztett ki azzal a céllal, hogy </w:t>
@@ -5661,7 +5750,15 @@
         <w:t xml:space="preserve">, mint pedig a </w:t>
       </w:r>
       <w:r>
-        <w:t xml:space="preserve">PRO/TRAIN for Windows </w:t>
+        <w:t xml:space="preserve">PRO/TRAIN </w:t>
+      </w:r>
+      <w:proofErr w:type="spellStart"/>
+      <w:r>
+        <w:t>for</w:t>
+      </w:r>
+      <w:proofErr w:type="spellEnd"/>
+      <w:r>
+        <w:t xml:space="preserve"> Windows </w:t>
       </w:r>
       <w:r>
         <w:t>lekerültek a Lucas-Nülle</w:t>
@@ -5738,7 +5835,15 @@
         <w:t>emellett</w:t>
       </w:r>
       <w:r>
-        <w:t xml:space="preserve"> állapotjelző LED-ekkel </w:t>
+        <w:t xml:space="preserve"> állapotjelző LED-</w:t>
+      </w:r>
+      <w:proofErr w:type="spellStart"/>
+      <w:r>
+        <w:t>ekkel</w:t>
+      </w:r>
+      <w:proofErr w:type="spellEnd"/>
+      <w:r>
+        <w:t xml:space="preserve"> </w:t>
       </w:r>
       <w:r>
         <w:t>rendelkeznek</w:t>
@@ -6202,7 +6307,15 @@
         <w:t xml:space="preserve">Mivel a </w:t>
       </w:r>
       <w:r>
-        <w:t>PRO/TRAIN for Windows</w:t>
+        <w:t xml:space="preserve">PRO/TRAIN </w:t>
+      </w:r>
+      <w:proofErr w:type="spellStart"/>
+      <w:r>
+        <w:t>for</w:t>
+      </w:r>
+      <w:proofErr w:type="spellEnd"/>
+      <w:r>
+        <w:t xml:space="preserve"> Windows</w:t>
       </w:r>
       <w:r>
         <w:t xml:space="preserve"> </w:t>
@@ -6316,9 +6429,11 @@
       <w:r>
         <w:t xml:space="preserve">z </w:t>
       </w:r>
+      <w:proofErr w:type="spellStart"/>
       <w:r>
         <w:t>Ingenieurbüro</w:t>
       </w:r>
+      <w:proofErr w:type="spellEnd"/>
       <w:r>
         <w:t xml:space="preserve"> Dr. Kahlert</w:t>
       </w:r>
@@ -6375,8 +6490,21 @@
       <w:r>
         <w:t xml:space="preserve">Az elnevezése a </w:t>
       </w:r>
-      <w:r>
-        <w:t>Block-Oriented Simulation System</w:t>
+      <w:proofErr w:type="spellStart"/>
+      <w:r>
+        <w:t>Block</w:t>
+      </w:r>
+      <w:proofErr w:type="spellEnd"/>
+      <w:r>
+        <w:t xml:space="preserve">-Oriented </w:t>
+      </w:r>
+      <w:proofErr w:type="spellStart"/>
+      <w:r>
+        <w:t>Simulation</w:t>
+      </w:r>
+      <w:proofErr w:type="spellEnd"/>
+      <w:r>
+        <w:t xml:space="preserve"> System</w:t>
       </w:r>
       <w:r>
         <w:t xml:space="preserve"> kifejezésből ered</w:t>
@@ -6577,7 +6705,23 @@
         <w:t>on</w:t>
       </w:r>
       <w:r>
-        <w:t xml:space="preserve"> (System Block Toolbar)</w:t>
+        <w:t xml:space="preserve"> (System </w:t>
+      </w:r>
+      <w:proofErr w:type="spellStart"/>
+      <w:r>
+        <w:t>Block</w:t>
+      </w:r>
+      <w:proofErr w:type="spellEnd"/>
+      <w:r>
+        <w:t xml:space="preserve"> </w:t>
+      </w:r>
+      <w:proofErr w:type="spellStart"/>
+      <w:r>
+        <w:t>Toolbar</w:t>
+      </w:r>
+      <w:proofErr w:type="spellEnd"/>
+      <w:r>
+        <w:t>)</w:t>
       </w:r>
       <w:r>
         <w:t>, amely</w:t>
@@ -6687,9 +6831,19 @@
       <w:r>
         <w:t xml:space="preserve"> (</w:t>
       </w:r>
-      <w:r>
-        <w:t>Control Toolbar</w:t>
-      </w:r>
+      <w:proofErr w:type="spellStart"/>
+      <w:r>
+        <w:t>Control</w:t>
+      </w:r>
+      <w:proofErr w:type="spellEnd"/>
+      <w:r>
+        <w:t xml:space="preserve"> </w:t>
+      </w:r>
+      <w:proofErr w:type="spellStart"/>
+      <w:r>
+        <w:t>Toolbar</w:t>
+      </w:r>
+      <w:proofErr w:type="spellEnd"/>
       <w:r>
         <w:t>) tesz lehetővé</w:t>
       </w:r>
@@ -6748,7 +6902,7 @@
                 <v:shape id="_x0000_i1027" type="#_x0000_t75" style="width:18.75pt;height:18pt" o:ole="">
                   <v:imagedata r:id="rId11" o:title=""/>
                 </v:shape>
-                <o:OLEObject Type="Embed" ProgID="PBrush" ShapeID="_x0000_i1027" DrawAspect="Content" ObjectID="_1679883193" r:id="rId12"/>
+                <o:OLEObject Type="Embed" ProgID="PBrush" ShapeID="_x0000_i1027" DrawAspect="Content" ObjectID="_1680056001" r:id="rId12"/>
               </w:object>
             </w:r>
           </w:p>
@@ -6775,7 +6929,7 @@
                 <v:shape id="_x0000_i1028" type="#_x0000_t75" style="width:18.75pt;height:18pt" o:ole="">
                   <v:imagedata r:id="rId13" o:title=""/>
                 </v:shape>
-                <o:OLEObject Type="Embed" ProgID="PBrush" ShapeID="_x0000_i1028" DrawAspect="Content" ObjectID="_1679883194" r:id="rId14"/>
+                <o:OLEObject Type="Embed" ProgID="PBrush" ShapeID="_x0000_i1028" DrawAspect="Content" ObjectID="_1680056002" r:id="rId14"/>
               </w:object>
             </w:r>
           </w:p>
@@ -6805,7 +6959,7 @@
                 <v:shape id="_x0000_i1029" type="#_x0000_t75" style="width:18.75pt;height:18pt" o:ole="">
                   <v:imagedata r:id="rId15" o:title=""/>
                 </v:shape>
-                <o:OLEObject Type="Embed" ProgID="PBrush" ShapeID="_x0000_i1029" DrawAspect="Content" ObjectID="_1679883195" r:id="rId16"/>
+                <o:OLEObject Type="Embed" ProgID="PBrush" ShapeID="_x0000_i1029" DrawAspect="Content" ObjectID="_1680056003" r:id="rId16"/>
               </w:object>
             </w:r>
           </w:p>
@@ -6832,7 +6986,7 @@
                 <v:shape id="_x0000_i1030" type="#_x0000_t75" style="width:18.75pt;height:18pt" o:ole="">
                   <v:imagedata r:id="rId17" o:title=""/>
                 </v:shape>
-                <o:OLEObject Type="Embed" ProgID="PBrush" ShapeID="_x0000_i1030" DrawAspect="Content" ObjectID="_1679883196" r:id="rId18"/>
+                <o:OLEObject Type="Embed" ProgID="PBrush" ShapeID="_x0000_i1030" DrawAspect="Content" ObjectID="_1680056004" r:id="rId18"/>
               </w:object>
             </w:r>
           </w:p>
@@ -6859,7 +7013,7 @@
                 <v:shape id="_x0000_i1031" type="#_x0000_t75" style="width:18.75pt;height:18pt" o:ole="">
                   <v:imagedata r:id="rId19" o:title=""/>
                 </v:shape>
-                <o:OLEObject Type="Embed" ProgID="PBrush" ShapeID="_x0000_i1031" DrawAspect="Content" ObjectID="_1679883197" r:id="rId20"/>
+                <o:OLEObject Type="Embed" ProgID="PBrush" ShapeID="_x0000_i1031" DrawAspect="Content" ObjectID="_1680056005" r:id="rId20"/>
               </w:object>
             </w:r>
           </w:p>
@@ -6889,7 +7043,7 @@
                 <v:shape id="_x0000_i1032" type="#_x0000_t75" style="width:18.75pt;height:18pt" o:ole="">
                   <v:imagedata r:id="rId21" o:title=""/>
                 </v:shape>
-                <o:OLEObject Type="Embed" ProgID="PBrush" ShapeID="_x0000_i1032" DrawAspect="Content" ObjectID="_1679883198" r:id="rId22"/>
+                <o:OLEObject Type="Embed" ProgID="PBrush" ShapeID="_x0000_i1032" DrawAspect="Content" ObjectID="_1680056006" r:id="rId22"/>
               </w:object>
             </w:r>
           </w:p>
@@ -6916,7 +7070,7 @@
                 <v:shape id="_x0000_i1033" type="#_x0000_t75" style="width:18.75pt;height:18pt" o:ole="">
                   <v:imagedata r:id="rId23" o:title=""/>
                 </v:shape>
-                <o:OLEObject Type="Embed" ProgID="PBrush" ShapeID="_x0000_i1033" DrawAspect="Content" ObjectID="_1679883199" r:id="rId24"/>
+                <o:OLEObject Type="Embed" ProgID="PBrush" ShapeID="_x0000_i1033" DrawAspect="Content" ObjectID="_1680056007" r:id="rId24"/>
               </w:object>
             </w:r>
           </w:p>
@@ -6946,7 +7100,7 @@
                 <v:shape id="_x0000_i1034" type="#_x0000_t75" style="width:18.75pt;height:18pt" o:ole="">
                   <v:imagedata r:id="rId25" o:title=""/>
                 </v:shape>
-                <o:OLEObject Type="Embed" ProgID="PBrush" ShapeID="_x0000_i1034" DrawAspect="Content" ObjectID="_1679883200" r:id="rId26"/>
+                <o:OLEObject Type="Embed" ProgID="PBrush" ShapeID="_x0000_i1034" DrawAspect="Content" ObjectID="_1680056008" r:id="rId26"/>
               </w:object>
             </w:r>
           </w:p>
@@ -7111,9 +7265,19 @@
       <w:r>
         <w:t xml:space="preserve"> DLL (</w:t>
       </w:r>
-      <w:r>
-        <w:t>Dynamic Link Library</w:t>
-      </w:r>
+      <w:proofErr w:type="spellStart"/>
+      <w:r>
+        <w:t>Dynamic</w:t>
+      </w:r>
+      <w:proofErr w:type="spellEnd"/>
+      <w:r>
+        <w:t xml:space="preserve"> Link </w:t>
+      </w:r>
+      <w:proofErr w:type="spellStart"/>
+      <w:r>
+        <w:t>Library</w:t>
+      </w:r>
+      <w:proofErr w:type="spellEnd"/>
       <w:r>
         <w:t>) állományok</w:t>
       </w:r>
@@ -7154,7 +7318,31 @@
         <w:ind w:firstLine="576"/>
       </w:pPr>
       <w:r>
-        <w:t xml:space="preserve">A Flexible Animation Builder </w:t>
+        <w:t xml:space="preserve">A </w:t>
+      </w:r>
+      <w:proofErr w:type="spellStart"/>
+      <w:r>
+        <w:t>Flexible</w:t>
+      </w:r>
+      <w:proofErr w:type="spellEnd"/>
+      <w:r>
+        <w:t xml:space="preserve"> </w:t>
+      </w:r>
+      <w:proofErr w:type="spellStart"/>
+      <w:r>
+        <w:t>Animation</w:t>
+      </w:r>
+      <w:proofErr w:type="spellEnd"/>
+      <w:r>
+        <w:t xml:space="preserve"> </w:t>
+      </w:r>
+      <w:proofErr w:type="spellStart"/>
+      <w:r>
+        <w:t>Builder</w:t>
+      </w:r>
+      <w:proofErr w:type="spellEnd"/>
+      <w:r>
+        <w:t xml:space="preserve"> </w:t>
       </w:r>
       <w:r>
         <w:t xml:space="preserve">(FAB) </w:t>
@@ -7178,13 +7366,7 @@
         <w:rPr>
           <w:noProof/>
         </w:rPr>
-        <w:t>1.</w:t>
-      </w:r>
-      <w:r>
-        <w:rPr>
-          <w:noProof/>
-        </w:rPr>
-        <w:t>1</w:t>
+        <w:t>1.1</w:t>
       </w:r>
       <w:r>
         <w:t>.</w:t>
@@ -7205,7 +7387,15 @@
         <w:t xml:space="preserve">) egy vizualizáció tervező és megjelenítő eszköz, amelyet </w:t>
       </w:r>
       <w:r>
-        <w:t xml:space="preserve">az Ingenieurbüro Dr. Kahlert </w:t>
+        <w:t xml:space="preserve">az </w:t>
+      </w:r>
+      <w:proofErr w:type="spellStart"/>
+      <w:r>
+        <w:t>Ingenieurbüro</w:t>
+      </w:r>
+      <w:proofErr w:type="spellEnd"/>
+      <w:r>
+        <w:t xml:space="preserve"> Dr. Kahlert </w:t>
       </w:r>
       <w:r>
         <w:t>fejlesztett ki a BORIS szoftveréhez azért, hogy leegyszerűsítse az interaktív vizualizációk, animációk és felhasználói felülete</w:t>
@@ -7633,10 +7823,7 @@
         <w:t xml:space="preserve">(pl. nyomógombok állapotai) </w:t>
       </w:r>
       <w:r>
-        <w:t xml:space="preserve">összeköthetők </w:t>
-      </w:r>
-      <w:r>
-        <w:t>a szimuláció</w:t>
+        <w:t>összeköthetők a szimuláció</w:t>
       </w:r>
       <w:r>
         <w:t>v</w:t>
@@ -7726,10 +7913,7 @@
         <w:t xml:space="preserve">Az </w:t>
       </w:r>
       <w:r>
-        <w:t>Omron</w:t>
-      </w:r>
-      <w:r>
-        <w:t xml:space="preserve"> CJ2M </w:t>
+        <w:t xml:space="preserve">Omron CJ2M </w:t>
       </w:r>
       <w:r>
         <w:t>programozható logikai vezérlő</w:t>
@@ -7816,16 +8000,7 @@
         <w:t xml:space="preserve">elsősorban </w:t>
       </w:r>
       <w:r>
-        <w:t>csomagolási és általános</w:t>
-      </w:r>
-      <w:r>
-        <w:t xml:space="preserve"> </w:t>
-      </w:r>
-      <w:r>
-        <w:t>gépipari automatizálási folyamatok elvégzéséhez</w:t>
-      </w:r>
-      <w:r>
-        <w:t xml:space="preserve"> </w:t>
+        <w:t xml:space="preserve">csomagolási és általános gépipari automatizálási folyamatok elvégzéséhez </w:t>
       </w:r>
       <w:r>
         <w:t>fejlesztettek ki</w:t>
@@ -7886,49 +8061,45 @@
         <w:t xml:space="preserve"> lehetővé teszi, hogy</w:t>
       </w:r>
       <w:r>
-        <w:t xml:space="preserve"> a</w:t>
+        <w:t xml:space="preserve"> a megfelelő </w:t>
+      </w:r>
+      <w:r>
+        <w:t>bővítőmodulok</w:t>
+      </w:r>
+      <w:r>
+        <w:t xml:space="preserve"> segítségével</w:t>
       </w:r>
       <w:r>
         <w:t xml:space="preserve"> </w:t>
       </w:r>
       <w:r>
-        <w:t xml:space="preserve">különböző funkcionalitással rendelkező </w:t>
-      </w:r>
-      <w:r>
-        <w:t>bővítőmodulok</w:t>
-      </w:r>
-      <w:r>
-        <w:t xml:space="preserve"> segítségével</w:t>
+        <w:t>az igények</w:t>
+      </w:r>
+      <w:r>
+        <w:t xml:space="preserve">hez lehessen </w:t>
+      </w:r>
+      <w:r>
+        <w:t>alakítani</w:t>
+      </w:r>
+      <w:r>
+        <w:t>.</w:t>
       </w:r>
       <w:r>
         <w:t xml:space="preserve"> </w:t>
       </w:r>
       <w:r>
-        <w:t>az igények</w:t>
-      </w:r>
-      <w:r>
-        <w:t xml:space="preserve">hez lehessen </w:t>
-      </w:r>
-      <w:r>
-        <w:t>alakítani</w:t>
-      </w:r>
-      <w:r>
-        <w:t>.</w:t>
-      </w:r>
-      <w:r>
-        <w:t xml:space="preserve"> </w:t>
-      </w:r>
-      <w:r>
         <w:t xml:space="preserve">Emellett </w:t>
       </w:r>
       <w:r>
-        <w:t xml:space="preserve">egy beépített </w:t>
-      </w:r>
-      <w:r>
-        <w:t xml:space="preserve">USB-porttal </w:t>
-      </w:r>
-      <w:r>
-        <w:t>is rendelkezik</w:t>
+        <w:t>egy beépített USB-</w:t>
+      </w:r>
+      <w:proofErr w:type="spellStart"/>
+      <w:r>
+        <w:t>porttal</w:t>
+      </w:r>
+      <w:proofErr w:type="spellEnd"/>
+      <w:r>
+        <w:t xml:space="preserve"> is rendelkezik</w:t>
       </w:r>
       <w:r>
         <w:t>, am</w:t>
@@ -7979,14 +8150,13 @@
         </w:numPr>
       </w:pPr>
       <w:r>
-        <w:t>programmemória mérete: 10</w:t>
-      </w:r>
-      <w:r>
-        <w:t> </w:t>
-      </w:r>
+        <w:t>programmemória mérete: 10 </w:t>
+      </w:r>
+      <w:proofErr w:type="spellStart"/>
       <w:r>
         <w:t>Klépés</w:t>
       </w:r>
+      <w:proofErr w:type="spellEnd"/>
     </w:p>
     <w:p>
       <w:pPr>
@@ -7997,14 +8167,13 @@
         </w:numPr>
       </w:pPr>
       <w:r>
-        <w:t>adatmemória mérete: 64</w:t>
-      </w:r>
-      <w:r>
-        <w:t> </w:t>
-      </w:r>
+        <w:t>adatmemória mérete: 64 </w:t>
+      </w:r>
+      <w:proofErr w:type="spellStart"/>
       <w:r>
         <w:t>Kszó</w:t>
       </w:r>
+      <w:proofErr w:type="spellEnd"/>
     </w:p>
     <w:p>
       <w:pPr>
@@ -8019,15 +8188,7 @@
       </w:r>
       <w:r>
         <w:noBreakHyphen/>
-      </w:r>
-      <w:r>
-        <w:t>végrehajtási idő: 0,04</w:t>
-      </w:r>
-      <w:r>
-        <w:t> </w:t>
-      </w:r>
-      <w:r>
-        <w:t>µs</w:t>
+        <w:t>végrehajtási idő: 0,04 µs</w:t>
       </w:r>
     </w:p>
     <w:p>
@@ -8039,7 +8200,15 @@
         </w:numPr>
       </w:pPr>
       <w:r>
-        <w:t>kommunikáció: EtherNet/IP, Ethernet TCP/IP, USB</w:t>
+        <w:t xml:space="preserve">kommunikáció: </w:t>
+      </w:r>
+      <w:proofErr w:type="spellStart"/>
+      <w:r>
+        <w:t>EtherNet</w:t>
+      </w:r>
+      <w:proofErr w:type="spellEnd"/>
+      <w:r>
+        <w:t>/IP, Ethernet TCP/IP, USB</w:t>
       </w:r>
     </w:p>
     <w:p>
@@ -8051,25 +8220,7 @@
         </w:numPr>
       </w:pPr>
       <w:r>
-        <w:t>tápellátás: +5</w:t>
-      </w:r>
-      <w:r>
-        <w:t> </w:t>
-      </w:r>
-      <w:r>
-        <w:t>V</w:t>
-      </w:r>
-      <w:r>
-        <w:t xml:space="preserve"> </w:t>
-      </w:r>
-      <w:r>
-        <w:t>DC / 0,7</w:t>
-      </w:r>
-      <w:r>
-        <w:t> </w:t>
-      </w:r>
-      <w:r>
-        <w:t>A</w:t>
+        <w:t>tápellátás: +5 V DC / 0,7 A</w:t>
       </w:r>
     </w:p>
     <w:p>
@@ -8081,25 +8232,7 @@
         </w:numPr>
       </w:pPr>
       <w:r>
-        <w:t>méretek: 90</w:t>
-      </w:r>
-      <w:r>
-        <w:t> </w:t>
-      </w:r>
-      <w:r>
-        <w:t>mm × 62</w:t>
-      </w:r>
-      <w:r>
-        <w:t> </w:t>
-      </w:r>
-      <w:r>
-        <w:t>mm × 84,5</w:t>
-      </w:r>
-      <w:r>
-        <w:t> </w:t>
-      </w:r>
-      <w:r>
-        <w:t>mm (magasság × szélesség × mélység)</w:t>
+        <w:t>méretek: 90 mm × 62 mm × 84,5 mm (magasság × szélesség × mélység)</w:t>
       </w:r>
     </w:p>
     <w:p>
@@ -8111,13 +8244,7 @@
         </w:numPr>
       </w:pPr>
       <w:r>
-        <w:t>súly: 190</w:t>
-      </w:r>
-      <w:r>
-        <w:t> </w:t>
-      </w:r>
-      <w:r>
-        <w:t>g</w:t>
+        <w:t>súly: 190 g</w:t>
       </w:r>
     </w:p>
     <w:p>
@@ -8200,11 +8327,203 @@
       <w:r>
         <w:t>.</w:t>
       </w:r>
+      <w:fldSimple w:instr=" SEQ ábra \* ARABIC \s 2 ">
+        <w:r>
+          <w:rPr>
+            <w:noProof/>
+          </w:rPr>
+          <w:t>1</w:t>
+        </w:r>
+      </w:fldSimple>
+      <w:r>
+        <w:t>. ábra</w:t>
+      </w:r>
+      <w:bookmarkEnd w:id="15"/>
+      <w:r>
+        <w:t xml:space="preserve">: A </w:t>
+      </w:r>
+      <w:r>
+        <w:t>CJ2M-CPU32</w:t>
+      </w:r>
+      <w:r>
+        <w:t xml:space="preserve"> típusú PLC</w:t>
+      </w:r>
+    </w:p>
+    <w:p>
+      <w:r>
+        <w:lastRenderedPageBreak/>
+        <w:tab/>
+      </w:r>
+      <w:r>
+        <w:t>A</w:t>
+      </w:r>
+      <w:r>
+        <w:t xml:space="preserve"> feladat megoldásához a </w:t>
+      </w:r>
+      <w:r>
+        <w:t xml:space="preserve">felhasznált </w:t>
+      </w:r>
+      <w:r>
+        <w:t xml:space="preserve">PLC </w:t>
+      </w:r>
+      <w:r>
+        <w:t>digitális I/O egységekkel is ki lett bővítve, a</w:t>
+      </w:r>
+      <w:r>
+        <w:t xml:space="preserve"> felhasznált</w:t>
+      </w:r>
+      <w:r>
+        <w:t xml:space="preserve"> </w:t>
+      </w:r>
+      <w:r>
+        <w:t>I/O interfész</w:t>
+      </w:r>
+      <w:r>
+        <w:t>hez</w:t>
+      </w:r>
+      <w:r>
+        <w:t xml:space="preserve"> </w:t>
+      </w:r>
+      <w:r>
+        <w:t>való csatlako</w:t>
+      </w:r>
+      <w:r>
+        <w:t>ztat</w:t>
+      </w:r>
+      <w:r>
+        <w:t>ás</w:t>
+      </w:r>
+      <w:r>
+        <w:t xml:space="preserve"> </w:t>
+      </w:r>
+      <w:r>
+        <w:t>é</w:t>
+      </w:r>
+      <w:r>
+        <w:t>rdekében.</w:t>
+      </w:r>
+      <w:r>
+        <w:t xml:space="preserve"> </w:t>
+      </w:r>
+      <w:r>
+        <w:t xml:space="preserve">A bemeneti egység </w:t>
+      </w:r>
+      <w:r>
+        <w:t xml:space="preserve">típusa </w:t>
+      </w:r>
+      <w:r>
+        <w:t>CJ1W</w:t>
+      </w:r>
+      <w:r>
+        <w:noBreakHyphen/>
+      </w:r>
+      <w:r>
+        <w:t xml:space="preserve">ID211, </w:t>
+      </w:r>
+      <w:r>
+        <w:t xml:space="preserve">ami </w:t>
+      </w:r>
+      <w:r>
+        <w:t xml:space="preserve">16 </w:t>
+      </w:r>
+      <w:r>
+        <w:t xml:space="preserve">darab </w:t>
+      </w:r>
+      <w:r>
+        <w:t>egyenáramú bemenettel rendelkezik, a névleges feszültsége 24</w:t>
+      </w:r>
+      <w:r>
+        <w:t> </w:t>
+      </w:r>
+      <w:r>
+        <w:t>V, a névleges árama pedig 7</w:t>
+      </w:r>
+      <w:r>
+        <w:t> </w:t>
+      </w:r>
+      <w:r>
+        <w:t>mA. A kimeneti egység CJ1W-OD212</w:t>
+      </w:r>
+      <w:r>
+        <w:t xml:space="preserve"> </w:t>
+      </w:r>
+      <w:r>
+        <w:t>típus</w:t>
+      </w:r>
+      <w:r>
+        <w:t>ú</w:t>
+      </w:r>
+      <w:r>
+        <w:t>,</w:t>
+      </w:r>
+      <w:r>
+        <w:t xml:space="preserve"> ami </w:t>
+      </w:r>
+      <w:r>
+        <w:t xml:space="preserve">16 </w:t>
+      </w:r>
+      <w:r>
+        <w:t xml:space="preserve">darab </w:t>
+      </w:r>
+      <w:r>
+        <w:t>tranzisztoros kimenettel (PNP) rendelkezik, a névleges feszültsége a bemeneti egységhez hasonlóan 24</w:t>
+      </w:r>
+      <w:r>
+        <w:t> </w:t>
+      </w:r>
+      <w:r>
+        <w:t>V, a névleges árama pedig 0</w:t>
+      </w:r>
+      <w:r>
+        <w:t>,</w:t>
+      </w:r>
+      <w:r>
+        <w:t>5</w:t>
+      </w:r>
+      <w:r>
+        <w:t> </w:t>
+      </w:r>
+      <w:r>
+        <w:t>A.</w:t>
+      </w:r>
+    </w:p>
+    <w:p>
+      <w:pPr>
+        <w:pStyle w:val="Heading3"/>
+      </w:pPr>
+      <w:bookmarkStart w:id="16" w:name="_Toc67884784"/>
+      <w:r>
+        <w:t xml:space="preserve">A </w:t>
+      </w:r>
+      <w:r>
+        <w:t>CX-Programmer</w:t>
+      </w:r>
+      <w:r>
+        <w:t xml:space="preserve"> </w:t>
+      </w:r>
+      <w:r>
+        <w:t>programozószoftver</w:t>
+      </w:r>
+      <w:bookmarkEnd w:id="16"/>
+    </w:p>
+    <w:p>
+      <w:pPr>
+        <w:ind w:firstLine="576"/>
+      </w:pPr>
+      <w:r>
+        <w:t>A CX-Programmer</w:t>
+      </w:r>
+      <w:r>
+        <w:t xml:space="preserve"> </w:t>
+      </w:r>
+      <w:r>
+        <w:t>(</w:t>
+      </w:r>
       <w:r>
         <w:fldChar w:fldCharType="begin"/>
       </w:r>
       <w:r>
-        <w:instrText xml:space="preserve"> SEQ ábra \* ARABIC \s 2 </w:instrText>
+        <w:instrText xml:space="preserve"> REF _Ref69340035 \h </w:instrText>
       </w:r>
       <w:r>
         <w:fldChar w:fldCharType="separate"/>
@@ -8213,197 +8532,63 @@
         <w:rPr>
           <w:noProof/>
         </w:rPr>
-        <w:t>1</w:t>
+        <w:t>1.2</w:t>
+      </w:r>
+      <w:r>
+        <w:t>.</w:t>
+      </w:r>
+      <w:r>
+        <w:rPr>
+          <w:noProof/>
+        </w:rPr>
+        <w:t>2</w:t>
+      </w:r>
+      <w:r>
+        <w:t>. ábra</w:t>
       </w:r>
       <w:r>
         <w:fldChar w:fldCharType="end"/>
       </w:r>
       <w:r>
-        <w:t>. ábra</w:t>
-      </w:r>
-      <w:bookmarkEnd w:id="15"/>
-      <w:r>
-        <w:t xml:space="preserve">: A </w:t>
-      </w:r>
-      <w:r>
-        <w:t>CJ2M-CPU32</w:t>
-      </w:r>
-      <w:r>
-        <w:t xml:space="preserve"> típusú PLC</w:t>
-      </w:r>
-    </w:p>
-    <w:p>
-      <w:r>
-        <w:lastRenderedPageBreak/>
-        <w:tab/>
-      </w:r>
-      <w:r>
-        <w:t>A</w:t>
-      </w:r>
-      <w:r>
-        <w:t xml:space="preserve"> feladat megoldásához a PLC </w:t>
-      </w:r>
-      <w:r>
-        <w:t>digitális I/O egységekkel is ki lett bővítve, a</w:t>
-      </w:r>
-      <w:r>
-        <w:t xml:space="preserve"> felhasznált</w:t>
+        <w:t xml:space="preserve">) </w:t>
+      </w:r>
+      <w:r>
+        <w:t xml:space="preserve">az Omron Corporation </w:t>
+      </w:r>
+      <w:r>
+        <w:t>által kifejlesztett programozószoftver</w:t>
       </w:r>
       <w:r>
         <w:t xml:space="preserve"> </w:t>
       </w:r>
       <w:r>
-        <w:t>I/O interfész</w:t>
-      </w:r>
-      <w:r>
-        <w:t>hez</w:t>
-      </w:r>
+        <w:t xml:space="preserve">és </w:t>
+      </w:r>
+      <w:r>
+        <w:t>a CX-</w:t>
+      </w:r>
+      <w:proofErr w:type="spellStart"/>
+      <w:r>
+        <w:t>One</w:t>
+      </w:r>
+      <w:proofErr w:type="spellEnd"/>
       <w:r>
         <w:t xml:space="preserve"> </w:t>
       </w:r>
       <w:r>
-        <w:t>való csatlakozás</w:t>
+        <w:t>univerzális</w:t>
       </w:r>
       <w:r>
         <w:t xml:space="preserve"> </w:t>
       </w:r>
       <w:r>
-        <w:t>é</w:t>
-      </w:r>
-      <w:r>
-        <w:t>rdekében.</w:t>
+        <w:t>szoftvercsomag</w:t>
       </w:r>
       <w:r>
         <w:t xml:space="preserve"> </w:t>
       </w:r>
       <w:r>
-        <w:t xml:space="preserve">A bemeneti egység </w:t>
-      </w:r>
-      <w:r>
-        <w:t xml:space="preserve">típusa </w:t>
-      </w:r>
-      <w:r>
-        <w:t>CJ1W</w:t>
-      </w:r>
-      <w:r>
-        <w:noBreakHyphen/>
-      </w:r>
-      <w:r>
-        <w:t xml:space="preserve">ID211, 16 </w:t>
-      </w:r>
-      <w:r>
-        <w:t xml:space="preserve">darab </w:t>
-      </w:r>
-      <w:r>
-        <w:t>egyenáramú bemenettel rendelkezik, a névleges feszültsége 24</w:t>
-      </w:r>
-      <w:r>
-        <w:t> </w:t>
-      </w:r>
-      <w:r>
-        <w:t>V, a névleges árama pedig 7</w:t>
-      </w:r>
-      <w:r>
-        <w:t> </w:t>
-      </w:r>
-      <w:r>
-        <w:t>mA. A kimeneti egység CJ1W-OD212</w:t>
-      </w:r>
-      <w:r>
-        <w:t xml:space="preserve"> </w:t>
-      </w:r>
-      <w:r>
-        <w:t>típus</w:t>
-      </w:r>
-      <w:r>
-        <w:t>ú</w:t>
-      </w:r>
-      <w:r>
-        <w:t xml:space="preserve">, 16 </w:t>
-      </w:r>
-      <w:r>
-        <w:t xml:space="preserve">darab </w:t>
-      </w:r>
-      <w:r>
-        <w:t>tranzisztoros kimenettel (PNP) rendelkezik, a névleges feszültsége a bemeneti egységhez hasonlóan 24</w:t>
-      </w:r>
-      <w:r>
-        <w:t> </w:t>
-      </w:r>
-      <w:r>
-        <w:t>V, a névleges árama pedig 0</w:t>
-      </w:r>
-      <w:r>
-        <w:t>,</w:t>
-      </w:r>
-      <w:r>
-        <w:t>5</w:t>
-      </w:r>
-      <w:r>
-        <w:t> </w:t>
-      </w:r>
-      <w:r>
-        <w:t>A.</w:t>
-      </w:r>
-    </w:p>
-    <w:p>
-      <w:pPr>
-        <w:pStyle w:val="Heading3"/>
-      </w:pPr>
-      <w:bookmarkStart w:id="16" w:name="_Toc67884784"/>
-      <w:r>
-        <w:t xml:space="preserve">A </w:t>
-      </w:r>
-      <w:r>
-        <w:t>CX-Programmer</w:t>
-      </w:r>
-      <w:r>
-        <w:t xml:space="preserve"> </w:t>
-      </w:r>
-      <w:r>
-        <w:t>programozószoftver</w:t>
-      </w:r>
-      <w:bookmarkEnd w:id="16"/>
-    </w:p>
-    <w:p>
-      <w:pPr>
-        <w:ind w:firstLine="576"/>
-      </w:pPr>
-      <w:r>
-        <w:t>A CX-Programmer</w:t>
-      </w:r>
-      <w:r>
-        <w:t xml:space="preserve"> </w:t>
-      </w:r>
-      <w:r>
-        <w:t xml:space="preserve">az Omron Corporation </w:t>
-      </w:r>
-      <w:r>
-        <w:t>által kifejlesztett programozószoftver</w:t>
-      </w:r>
-      <w:r>
-        <w:t xml:space="preserve"> </w:t>
-      </w:r>
-      <w:r>
-        <w:t>és egyben</w:t>
-      </w:r>
-      <w:r>
-        <w:t xml:space="preserve"> a CX-One </w:t>
-      </w:r>
-      <w:r>
-        <w:t>univerzális</w:t>
-      </w:r>
-      <w:r>
-        <w:t xml:space="preserve"> </w:t>
-      </w:r>
-      <w:r>
-        <w:t>szoftvercsomag</w:t>
-      </w:r>
-      <w:r>
-        <w:t xml:space="preserve"> </w:t>
-      </w:r>
-      <w:r>
-        <w:t>szerves része</w:t>
+        <w:t>része</w:t>
       </w:r>
       <w:sdt>
         <w:sdtPr>
@@ -8441,36 +8626,214 @@
         <w:t>.</w:t>
       </w:r>
       <w:r>
+        <w:t xml:space="preserve"> Támogatja az elmúlt 20 év teljes Omron PLC kínálatát, </w:t>
+      </w:r>
+      <w:r>
+        <w:t>így a CS1, a CJ1/CJ2, a C és a CV családhoz tartozó termékeket is</w:t>
+      </w:r>
+      <w:r>
+        <w:t>, emellett l</w:t>
+      </w:r>
+      <w:r>
+        <w:t xml:space="preserve">ehetőséget ad az </w:t>
+      </w:r>
+      <w:r>
+        <w:t>IEC 61131</w:t>
+      </w:r>
+      <w:r>
+        <w:noBreakHyphen/>
+      </w:r>
+      <w:r>
+        <w:t>3</w:t>
+      </w:r>
+      <w:r>
+        <w:t xml:space="preserve"> szabvány szerinti </w:t>
+      </w:r>
+      <w:r>
+        <w:t xml:space="preserve">összes programnyelv használatára a </w:t>
+      </w:r>
+      <w:r>
+        <w:t xml:space="preserve">PLC </w:t>
+      </w:r>
+      <w:r>
+        <w:t>programozás</w:t>
+      </w:r>
+      <w:r>
+        <w:t>ban.</w:t>
+      </w:r>
+    </w:p>
+    <w:p>
+      <w:pPr>
+        <w:keepNext/>
+        <w:spacing w:before="120"/>
+        <w:jc w:val="center"/>
+      </w:pPr>
+      <w:r>
+        <w:rPr>
+          <w:noProof/>
+        </w:rPr>
+        <w:drawing>
+          <wp:inline distT="0" distB="0" distL="0" distR="0" wp14:anchorId="6EEC1FCE" wp14:editId="139D1287">
+            <wp:extent cx="5371465" cy="4682490"/>
+            <wp:effectExtent l="0" t="0" r="635" b="3810"/>
+            <wp:docPr id="6" name="Picture 6" descr="A CX-Programmer kezelőfelülete"/>
+            <wp:cNvGraphicFramePr>
+              <a:graphicFrameLocks xmlns:a="http://schemas.openxmlformats.org/drawingml/2006/main" noChangeAspect="1"/>
+            </wp:cNvGraphicFramePr>
+            <a:graphic xmlns:a="http://schemas.openxmlformats.org/drawingml/2006/main">
+              <a:graphicData uri="http://schemas.openxmlformats.org/drawingml/2006/picture">
+                <pic:pic xmlns:pic="http://schemas.openxmlformats.org/drawingml/2006/picture">
+                  <pic:nvPicPr>
+                    <pic:cNvPr id="6" name="Picture 6" descr="A CX-Programmer kezelőfelülete"/>
+                    <pic:cNvPicPr/>
+                  </pic:nvPicPr>
+                  <pic:blipFill>
+                    <a:blip r:embed="rId29">
+                      <a:extLst>
+                        <a:ext uri="{28A0092B-C50C-407E-A947-70E740481C1C}">
+                          <a14:useLocalDpi xmlns:a14="http://schemas.microsoft.com/office/drawing/2010/main" val="0"/>
+                        </a:ext>
+                      </a:extLst>
+                    </a:blip>
+                    <a:stretch>
+                      <a:fillRect/>
+                    </a:stretch>
+                  </pic:blipFill>
+                  <pic:spPr>
+                    <a:xfrm>
+                      <a:off x="0" y="0"/>
+                      <a:ext cx="5371465" cy="4682490"/>
+                    </a:xfrm>
+                    <a:prstGeom prst="rect">
+                      <a:avLst/>
+                    </a:prstGeom>
+                  </pic:spPr>
+                </pic:pic>
+              </a:graphicData>
+            </a:graphic>
+          </wp:inline>
+        </w:drawing>
+      </w:r>
+    </w:p>
+    <w:bookmarkStart w:id="17" w:name="_Ref69340035"/>
+    <w:p>
+      <w:pPr>
+        <w:pStyle w:val="Caption"/>
+        <w:jc w:val="center"/>
+      </w:pPr>
+      <w:r>
+        <w:fldChar w:fldCharType="begin"/>
+      </w:r>
+      <w:r>
+        <w:instrText xml:space="preserve"> STYLEREF 2 \s </w:instrText>
+      </w:r>
+      <w:r>
+        <w:fldChar w:fldCharType="separate"/>
+      </w:r>
+      <w:r>
+        <w:rPr>
+          <w:noProof/>
+        </w:rPr>
+        <w:t>1.2</w:t>
+      </w:r>
+      <w:r>
+        <w:fldChar w:fldCharType="end"/>
+      </w:r>
+      <w:r>
+        <w:t>.</w:t>
+      </w:r>
+      <w:fldSimple w:instr=" SEQ ábra \* ARABIC \s 2 ">
+        <w:r>
+          <w:rPr>
+            <w:noProof/>
+          </w:rPr>
+          <w:t>2</w:t>
+        </w:r>
+      </w:fldSimple>
+      <w:r>
+        <w:t>. ábra</w:t>
+      </w:r>
+      <w:bookmarkEnd w:id="17"/>
+      <w:r>
+        <w:t xml:space="preserve">: </w:t>
+      </w:r>
+      <w:r>
+        <w:t xml:space="preserve">A </w:t>
+      </w:r>
+      <w:r>
+        <w:t xml:space="preserve">CX-Programmer </w:t>
+      </w:r>
+      <w:r>
+        <w:t>kezelőfelülete</w:t>
+      </w:r>
+    </w:p>
+    <w:p>
+      <w:r>
+        <w:lastRenderedPageBreak/>
+        <w:tab/>
+        <w:t xml:space="preserve">A </w:t>
+      </w:r>
+      <w:r>
+        <w:t>CX-Programmer</w:t>
+      </w:r>
+      <w:r>
         <w:t xml:space="preserve"> </w:t>
       </w:r>
       <w:r>
-        <w:t xml:space="preserve">Lehetőséget ad az </w:t>
-      </w:r>
-      <w:r>
-        <w:t>IEC 61131</w:t>
-      </w:r>
-      <w:r>
-        <w:noBreakHyphen/>
-      </w:r>
-      <w:r>
-        <w:t>3</w:t>
-      </w:r>
-      <w:r>
-        <w:t xml:space="preserve"> szabvány szerinti strukturált szövegű, és a hagyományos létradiagramos PLC programozásra, továbbá a sorrendi feladatok SFC </w:t>
-      </w:r>
-      <w:r>
-        <w:t xml:space="preserve">(Sequential Function Charts) </w:t>
-      </w:r>
-      <w:r>
-        <w:t>nyelvű megvalósítására</w:t>
-      </w:r>
-      <w:r>
-        <w:t xml:space="preserve"> is</w:t>
-      </w:r>
-      <w:r>
-        <w:t>.</w:t>
-      </w:r>
-    </w:p>
+        <w:t xml:space="preserve">több kényelmi funkcióval is rendelkezik, melyek a programok írását igyekeznek még gyorsabbá és hatékonyabbá tenni. Így például az </w:t>
+      </w:r>
+      <w:r>
+        <w:t>utasítások és a szimbólumok nevének beírása közben egy prediktív stílusú böngésző</w:t>
+      </w:r>
+      <w:r>
+        <w:t xml:space="preserve"> jelenik meg, amiben</w:t>
+      </w:r>
+      <w:r>
+        <w:t xml:space="preserve"> láthatók azok a lehetséges találatok, amelyekre rá lehet kattintani, illetve amelyeket ki lehet választani.</w:t>
+      </w:r>
+      <w:r>
+        <w:t xml:space="preserve"> A memóriacímeket sem kell kézzel megadni, ugyanis a beépített automatikus memória-kiosztás használatakor elegendő a szimbólumok típusát meghatározni, a tárolásukról már maga a program gondoskodik. </w:t>
+      </w:r>
+      <w:r>
+        <w:t xml:space="preserve">Mindezek mellett </w:t>
+      </w:r>
+      <w:r>
+        <w:t>a tesztelés támogatása érdekében egy beépített PLC szimulátor is</w:t>
+      </w:r>
+      <w:r>
+        <w:t xml:space="preserve"> a rendelkezésre áll</w:t>
+      </w:r>
+      <w:r>
+        <w:t>, aminek segítségével a PLC programok még a letöltés előtt tesztelhetők.</w:t>
+      </w:r>
+      <w:r>
+        <w:t xml:space="preserve"> A valódi eszközökkel pedig soros, USB és </w:t>
+      </w:r>
+      <w:r>
+        <w:t>Ethernet/IP</w:t>
+      </w:r>
+      <w:r>
+        <w:t xml:space="preserve"> </w:t>
+      </w:r>
+      <w:r>
+        <w:t>kapcsolaton keresztül</w:t>
+      </w:r>
+      <w:r>
+        <w:t xml:space="preserve"> </w:t>
+      </w:r>
+      <w:r>
+        <w:t xml:space="preserve">is </w:t>
+      </w:r>
+      <w:r>
+        <w:t>automatikusan összekapcsolható.</w:t>
+      </w:r>
+    </w:p>
+    <w:p>
+      <w:r>
+        <w:tab/>
+      </w:r>
+    </w:p>
+    <w:p/>
     <w:p>
       <w:pPr>
         <w:ind w:firstLine="576"/>
@@ -8480,7 +8843,7 @@
       <w:pPr>
         <w:pStyle w:val="Heading2"/>
       </w:pPr>
-      <w:bookmarkStart w:id="17" w:name="_Toc67884785"/>
+      <w:bookmarkStart w:id="18" w:name="_Toc67884785"/>
       <w:r>
         <w:t xml:space="preserve">A </w:t>
       </w:r>
@@ -8490,13 +8853,13 @@
       <w:r>
         <w:t xml:space="preserve"> eszközei</w:t>
       </w:r>
-      <w:bookmarkEnd w:id="17"/>
+      <w:bookmarkEnd w:id="18"/>
     </w:p>
     <w:p>
       <w:pPr>
         <w:pStyle w:val="Heading3"/>
       </w:pPr>
-      <w:bookmarkStart w:id="18" w:name="_Toc67884786"/>
+      <w:bookmarkStart w:id="19" w:name="_Toc67884786"/>
       <w:r>
         <w:t xml:space="preserve">Az </w:t>
       </w:r>
@@ -8512,26 +8875,26 @@
       <w:r>
         <w:t xml:space="preserve"> Port Monitor segédprogram</w:t>
       </w:r>
-      <w:bookmarkEnd w:id="18"/>
+      <w:bookmarkEnd w:id="19"/>
     </w:p>
     <w:p>
       <w:pPr>
         <w:pStyle w:val="Heading3"/>
       </w:pPr>
-      <w:bookmarkStart w:id="19" w:name="_Toc67884787"/>
+      <w:bookmarkStart w:id="20" w:name="_Toc67884787"/>
       <w:r>
         <w:t>A</w:t>
       </w:r>
       <w:r>
         <w:t xml:space="preserve"> MikroElektronika EasyPIC v7 fejlesztőlap</w:t>
       </w:r>
-      <w:bookmarkEnd w:id="19"/>
+      <w:bookmarkEnd w:id="20"/>
     </w:p>
     <w:p>
       <w:pPr>
         <w:pStyle w:val="Heading3"/>
       </w:pPr>
-      <w:bookmarkStart w:id="20" w:name="_Toc67884788"/>
+      <w:bookmarkStart w:id="21" w:name="_Toc67884788"/>
       <w:r>
         <w:t xml:space="preserve">A </w:t>
       </w:r>
@@ -8547,23 +8910,23 @@
       <w:r>
         <w:t>fejlesztőkörnyezet</w:t>
       </w:r>
-      <w:bookmarkEnd w:id="20"/>
+      <w:bookmarkEnd w:id="21"/>
     </w:p>
     <w:p>
       <w:pPr>
         <w:pStyle w:val="Heading2"/>
       </w:pPr>
-      <w:bookmarkStart w:id="21" w:name="_Toc67884789"/>
+      <w:bookmarkStart w:id="22" w:name="_Toc67884789"/>
       <w:r>
         <w:t>Az alternatív emuláció megvalósításának eszközei</w:t>
       </w:r>
-      <w:bookmarkEnd w:id="21"/>
+      <w:bookmarkEnd w:id="22"/>
     </w:p>
     <w:p>
       <w:pPr>
         <w:pStyle w:val="Heading3"/>
       </w:pPr>
-      <w:bookmarkStart w:id="22" w:name="_Toc67884790"/>
+      <w:bookmarkStart w:id="23" w:name="_Toc67884790"/>
       <w:r>
         <w:t xml:space="preserve">A </w:t>
       </w:r>
@@ -8576,13 +8939,13 @@
       <w:r>
         <w:t xml:space="preserve"> fejlesztőkörnyezet</w:t>
       </w:r>
-      <w:bookmarkEnd w:id="22"/>
+      <w:bookmarkEnd w:id="23"/>
     </w:p>
     <w:p>
       <w:pPr>
         <w:pStyle w:val="Heading3"/>
       </w:pPr>
-      <w:bookmarkStart w:id="23" w:name="_Toc67884791"/>
+      <w:bookmarkStart w:id="24" w:name="_Toc67884791"/>
       <w:r>
         <w:t xml:space="preserve">Az </w:t>
       </w:r>
@@ -8595,13 +8958,13 @@
       <w:r>
         <w:t xml:space="preserve"> elektronikai tervezőszoftver</w:t>
       </w:r>
-      <w:bookmarkEnd w:id="23"/>
+      <w:bookmarkEnd w:id="24"/>
     </w:p>
     <w:p>
       <w:pPr>
         <w:pStyle w:val="Heading3"/>
       </w:pPr>
-      <w:bookmarkStart w:id="24" w:name="_Toc67884792"/>
+      <w:bookmarkStart w:id="25" w:name="_Toc67884792"/>
       <w:r>
         <w:t xml:space="preserve">Az </w:t>
       </w:r>
@@ -8620,19 +8983,19 @@
       <w:r>
         <w:t>fejlesztőkörnyezet</w:t>
       </w:r>
-      <w:bookmarkEnd w:id="24"/>
+      <w:bookmarkEnd w:id="25"/>
     </w:p>
     <w:p/>
     <w:p>
       <w:pPr>
         <w:pStyle w:val="Heading1"/>
       </w:pPr>
-      <w:bookmarkStart w:id="25" w:name="_Toc67884793"/>
+      <w:bookmarkStart w:id="26" w:name="_Toc67884793"/>
       <w:r>
         <w:lastRenderedPageBreak/>
         <w:t>Az emulálni kívánt ipari folyamat</w:t>
       </w:r>
-      <w:bookmarkEnd w:id="25"/>
+      <w:bookmarkEnd w:id="26"/>
     </w:p>
     <w:p>
       <w:pPr>
@@ -8695,13 +9058,7 @@
         <w:ind w:firstLine="432"/>
       </w:pPr>
       <w:r>
-        <w:t xml:space="preserve">A gyártósor a gépjármű karosszériák gyártásának egy szakaszát mutatja be, ahol </w:t>
-      </w:r>
-      <w:r>
-        <w:t xml:space="preserve">a következő </w:t>
-      </w:r>
-      <w:r>
-        <w:t>három fő művelet folyik:</w:t>
+        <w:t>A gyártósor a gépjármű karosszériák gyártásának egy szakaszát mutatja be, ahol a következő három fő művelet folyik:</w:t>
       </w:r>
     </w:p>
     <w:p>
@@ -8821,25 +9178,7 @@
         <w:ind w:firstLine="432"/>
       </w:pPr>
       <w:r>
-        <w:t>A</w:t>
-      </w:r>
-      <w:r>
-        <w:t xml:space="preserve">z emuláció </w:t>
-      </w:r>
-      <w:r>
-        <w:t>szempontjából a feladat nehézsége a vizualizáció megvalósítása. A karosszériáknak</w:t>
-      </w:r>
-      <w:r>
-        <w:t xml:space="preserve"> ugyanis</w:t>
-      </w:r>
-      <w:r>
-        <w:t xml:space="preserve"> követniük kell a valóságban őket mozgató elemek mozgását</w:t>
-      </w:r>
-      <w:r>
-        <w:t xml:space="preserve"> ahhoz, hogy valóságosnak tűnjenek, ehhez pedig</w:t>
-      </w:r>
-      <w:r>
-        <w:t xml:space="preserve"> </w:t>
+        <w:t xml:space="preserve">Az emuláció szempontjából a feladat nehézsége a vizualizáció megvalósítása. A karosszériáknak ugyanis követniük kell a valóságban őket mozgató elemek mozgását ahhoz, hogy valóságosnak tűnjenek, ehhez pedig </w:t>
       </w:r>
       <w:r>
         <w:t>számon kell tartani</w:t>
@@ -8923,10 +9262,7 @@
         <w:t xml:space="preserve">gyorsan és megbízhatóan </w:t>
       </w:r>
       <w:r>
-        <w:t>kell</w:t>
-      </w:r>
-      <w:r>
-        <w:t xml:space="preserve"> </w:t>
+        <w:t xml:space="preserve">kell </w:t>
       </w:r>
       <w:r>
         <w:t>reagálnia.</w:t>
@@ -8975,7 +9311,7 @@
       <w:pPr>
         <w:pStyle w:val="Heading1"/>
       </w:pPr>
-      <w:bookmarkStart w:id="26" w:name="_Toc67884794"/>
+      <w:bookmarkStart w:id="27" w:name="_Toc67884794"/>
       <w:r>
         <w:lastRenderedPageBreak/>
         <w:t>Interaktív vizualizáció</w:t>
@@ -8983,14 +9319,14 @@
       <w:r>
         <w:t xml:space="preserve"> készítése a BORIS eszköztárával</w:t>
       </w:r>
-      <w:bookmarkEnd w:id="26"/>
+      <w:bookmarkEnd w:id="27"/>
     </w:p>
     <w:p/>
     <w:p>
       <w:pPr>
         <w:pStyle w:val="Heading1"/>
       </w:pPr>
-      <w:bookmarkStart w:id="27" w:name="_Toc67884795"/>
+      <w:bookmarkStart w:id="28" w:name="_Toc67884795"/>
       <w:r>
         <w:lastRenderedPageBreak/>
         <w:t>Az ipari folyamat</w:t>
@@ -8998,7 +9334,7 @@
       <w:r>
         <w:t xml:space="preserve"> emulációja és irányítása</w:t>
       </w:r>
-      <w:bookmarkEnd w:id="27"/>
+      <w:bookmarkEnd w:id="28"/>
     </w:p>
     <w:p>
       <w:r>
@@ -9272,68 +9608,68 @@
       <w:pPr>
         <w:pStyle w:val="Heading2"/>
       </w:pPr>
-      <w:bookmarkStart w:id="28" w:name="_Toc67884796"/>
+      <w:bookmarkStart w:id="29" w:name="_Toc67884796"/>
       <w:r>
         <w:lastRenderedPageBreak/>
         <w:t>Az emuláció megvalósításának bemutatása</w:t>
       </w:r>
-      <w:bookmarkEnd w:id="28"/>
+      <w:bookmarkEnd w:id="29"/>
     </w:p>
     <w:p>
       <w:pPr>
         <w:pStyle w:val="Heading3"/>
       </w:pPr>
-      <w:bookmarkStart w:id="29" w:name="_Toc67884797"/>
+      <w:bookmarkStart w:id="30" w:name="_Toc67884797"/>
       <w:r>
         <w:t>A robotok és a futószalagok vizualizációja FAB segítségével</w:t>
       </w:r>
-      <w:bookmarkEnd w:id="29"/>
+      <w:bookmarkEnd w:id="30"/>
     </w:p>
     <w:p>
       <w:pPr>
         <w:pStyle w:val="Heading3"/>
       </w:pPr>
-      <w:bookmarkStart w:id="30" w:name="_Toc67884798"/>
+      <w:bookmarkStart w:id="31" w:name="_Toc67884798"/>
       <w:r>
         <w:t>A robotok mozgatása</w:t>
       </w:r>
-      <w:bookmarkEnd w:id="30"/>
+      <w:bookmarkEnd w:id="31"/>
     </w:p>
     <w:p>
       <w:pPr>
         <w:pStyle w:val="Heading3"/>
       </w:pPr>
-      <w:bookmarkStart w:id="31" w:name="_Toc67884799"/>
+      <w:bookmarkStart w:id="32" w:name="_Toc67884799"/>
       <w:r>
         <w:t>A karosszériák mozgatása</w:t>
       </w:r>
-      <w:bookmarkEnd w:id="31"/>
+      <w:bookmarkEnd w:id="32"/>
     </w:p>
     <w:p>
       <w:pPr>
         <w:pStyle w:val="Heading3"/>
       </w:pPr>
-      <w:bookmarkStart w:id="32" w:name="_Toc67884800"/>
+      <w:bookmarkStart w:id="33" w:name="_Toc67884800"/>
       <w:r>
         <w:t>A cellák ellenőrzőlogikái</w:t>
       </w:r>
-      <w:bookmarkEnd w:id="32"/>
+      <w:bookmarkEnd w:id="33"/>
     </w:p>
     <w:p>
       <w:pPr>
         <w:pStyle w:val="Heading2"/>
       </w:pPr>
-      <w:bookmarkStart w:id="33" w:name="_Toc67884801"/>
+      <w:bookmarkStart w:id="34" w:name="_Toc67884801"/>
       <w:r>
         <w:t>Az irányítás megvalósításának bemutatása</w:t>
       </w:r>
-      <w:bookmarkEnd w:id="33"/>
+      <w:bookmarkEnd w:id="34"/>
     </w:p>
     <w:p>
       <w:pPr>
         <w:pStyle w:val="Heading1"/>
       </w:pPr>
-      <w:bookmarkStart w:id="34" w:name="_Toc67884802"/>
+      <w:bookmarkStart w:id="35" w:name="_Toc67884802"/>
       <w:r>
         <w:lastRenderedPageBreak/>
         <w:t>A BORIS projektek hordozhatósági problémáj</w:t>
@@ -9344,7 +9680,7 @@
       <w:r>
         <w:t xml:space="preserve"> megoldása</w:t>
       </w:r>
-      <w:bookmarkEnd w:id="34"/>
+      <w:bookmarkEnd w:id="35"/>
     </w:p>
     <w:p>
       <w:pPr>
@@ -9510,18 +9846,18 @@
       <w:pPr>
         <w:pStyle w:val="Heading1"/>
       </w:pPr>
-      <w:bookmarkStart w:id="35" w:name="_Toc67884803"/>
+      <w:bookmarkStart w:id="36" w:name="_Toc67884803"/>
       <w:r>
         <w:lastRenderedPageBreak/>
         <w:t>Az ipari folyamat emulálásának alternatív megoldása</w:t>
       </w:r>
-      <w:bookmarkEnd w:id="35"/>
+      <w:bookmarkEnd w:id="36"/>
     </w:p>
     <w:p>
       <w:pPr>
         <w:pStyle w:val="Heading2"/>
       </w:pPr>
-      <w:bookmarkStart w:id="36" w:name="_Toc67884804"/>
+      <w:bookmarkStart w:id="37" w:name="_Toc67884804"/>
       <w:r>
         <w:t xml:space="preserve">Az </w:t>
       </w:r>
@@ -9537,26 +9873,26 @@
       <w:r>
         <w:t>visszafejtése</w:t>
       </w:r>
-      <w:bookmarkEnd w:id="36"/>
+      <w:bookmarkEnd w:id="37"/>
     </w:p>
     <w:p>
       <w:pPr>
         <w:pStyle w:val="Heading3"/>
       </w:pPr>
-      <w:bookmarkStart w:id="37" w:name="_Toc67884805"/>
+      <w:bookmarkStart w:id="38" w:name="_Toc67884805"/>
       <w:r>
         <w:t>BORIS és az I/O interfész közötti kommunikáció</w:t>
       </w:r>
       <w:r>
         <w:t xml:space="preserve"> lehallgatása</w:t>
       </w:r>
-      <w:bookmarkEnd w:id="37"/>
+      <w:bookmarkEnd w:id="38"/>
     </w:p>
     <w:p>
       <w:pPr>
         <w:pStyle w:val="Heading3"/>
       </w:pPr>
-      <w:bookmarkStart w:id="38" w:name="_Toc67884806"/>
+      <w:bookmarkStart w:id="39" w:name="_Toc67884806"/>
       <w:r>
         <w:t xml:space="preserve">Az </w:t>
       </w:r>
@@ -9566,94 +9902,94 @@
       <w:r>
         <w:t xml:space="preserve"> utánzása a BORIS számára</w:t>
       </w:r>
-      <w:bookmarkEnd w:id="38"/>
+      <w:bookmarkEnd w:id="39"/>
     </w:p>
     <w:p>
       <w:pPr>
         <w:pStyle w:val="Heading3"/>
       </w:pPr>
-      <w:bookmarkStart w:id="39" w:name="_Toc67884807"/>
+      <w:bookmarkStart w:id="40" w:name="_Toc67884807"/>
       <w:r>
         <w:t>Az I/O interfész</w:t>
       </w:r>
       <w:r>
         <w:t xml:space="preserve"> működtetése a BORIS használata nélkül</w:t>
       </w:r>
-      <w:bookmarkEnd w:id="39"/>
+      <w:bookmarkEnd w:id="40"/>
     </w:p>
     <w:p>
       <w:pPr>
         <w:pStyle w:val="Heading2"/>
       </w:pPr>
-      <w:bookmarkStart w:id="40" w:name="_Toc67884808"/>
+      <w:bookmarkStart w:id="41" w:name="_Toc67884808"/>
       <w:r>
         <w:t>Az emuláció megvalósítása alternatív eszközökkel</w:t>
       </w:r>
-      <w:bookmarkEnd w:id="40"/>
+      <w:bookmarkEnd w:id="41"/>
     </w:p>
     <w:p>
       <w:pPr>
         <w:pStyle w:val="Heading3"/>
       </w:pPr>
-      <w:bookmarkStart w:id="41" w:name="_Toc67884809"/>
+      <w:bookmarkStart w:id="42" w:name="_Toc67884809"/>
       <w:r>
         <w:t>A karosszériák mozgatása</w:t>
       </w:r>
-      <w:bookmarkEnd w:id="41"/>
+      <w:bookmarkEnd w:id="42"/>
     </w:p>
     <w:p>
       <w:pPr>
         <w:pStyle w:val="Heading3"/>
       </w:pPr>
-      <w:bookmarkStart w:id="42" w:name="_Toc67884810"/>
+      <w:bookmarkStart w:id="43" w:name="_Toc67884810"/>
       <w:r>
         <w:t>A futószalagok megvalósítása és működtetése</w:t>
       </w:r>
-      <w:bookmarkEnd w:id="42"/>
+      <w:bookmarkEnd w:id="43"/>
     </w:p>
     <w:p>
       <w:pPr>
         <w:pStyle w:val="Heading3"/>
       </w:pPr>
-      <w:bookmarkStart w:id="43" w:name="_Toc67884811"/>
+      <w:bookmarkStart w:id="44" w:name="_Toc67884811"/>
       <w:r>
         <w:t>A daru megvalósítása és működtetése</w:t>
       </w:r>
-      <w:bookmarkEnd w:id="43"/>
+      <w:bookmarkEnd w:id="44"/>
     </w:p>
     <w:p>
       <w:pPr>
         <w:pStyle w:val="Heading3"/>
       </w:pPr>
-      <w:bookmarkStart w:id="44" w:name="_Toc67884812"/>
+      <w:bookmarkStart w:id="45" w:name="_Toc67884812"/>
       <w:r>
         <w:t>A robotok megvalósítása és működtetése</w:t>
       </w:r>
-      <w:bookmarkEnd w:id="44"/>
+      <w:bookmarkEnd w:id="45"/>
     </w:p>
     <w:p>
       <w:pPr>
         <w:pStyle w:val="Heading1"/>
       </w:pPr>
-      <w:bookmarkStart w:id="45" w:name="_Toc67884813"/>
+      <w:bookmarkStart w:id="46" w:name="_Toc67884813"/>
       <w:r>
         <w:lastRenderedPageBreak/>
         <w:t>Az I/O interfészt helyettesítő elektronika</w:t>
       </w:r>
-      <w:bookmarkEnd w:id="45"/>
+      <w:bookmarkEnd w:id="46"/>
     </w:p>
     <w:p>
       <w:pPr>
         <w:pStyle w:val="Heading1"/>
       </w:pPr>
-      <w:bookmarkStart w:id="46" w:name="_Toc67884814"/>
+      <w:bookmarkStart w:id="47" w:name="_Toc67884814"/>
       <w:r>
         <w:lastRenderedPageBreak/>
         <w:t>Konklúzió</w:t>
       </w:r>
-      <w:bookmarkEnd w:id="46"/>
-    </w:p>
-    <w:bookmarkStart w:id="47" w:name="_Toc67884815" w:displacedByCustomXml="next"/>
+      <w:bookmarkEnd w:id="47"/>
+    </w:p>
+    <w:bookmarkStart w:id="48" w:name="_Toc67884815" w:displacedByCustomXml="next"/>
     <w:sdt>
       <w:sdtPr>
         <w:rPr>
@@ -9681,7 +10017,7 @@
           <w:r>
             <w:t>Irodalomjegyzék</w:t>
           </w:r>
-          <w:bookmarkEnd w:id="47"/>
+          <w:bookmarkEnd w:id="48"/>
         </w:p>
         <w:sdt>
           <w:sdtPr>
@@ -9985,12 +10321,12 @@
           <w:numId w:val="0"/>
         </w:numPr>
       </w:pPr>
-      <w:bookmarkStart w:id="48" w:name="_Toc67884816"/>
+      <w:bookmarkStart w:id="49" w:name="_Toc67884816"/>
       <w:r>
         <w:lastRenderedPageBreak/>
         <w:t>Nyilatkozat</w:t>
       </w:r>
-      <w:bookmarkEnd w:id="48"/>
+      <w:bookmarkEnd w:id="49"/>
     </w:p>
     <w:sectPr>
       <w:pgSz w:w="11906" w:h="16838"/>

</xml_diff>

<commit_message>
Wrote about the known issues of BORIS Corrector.
</commit_message>
<xml_diff>
--- a/documentation/chapters.docx
+++ b/documentation/chapters.docx
@@ -5469,10 +5469,10 @@
         <w:t xml:space="preserve"> lettek igénybe véve, míg az irányításhoz egy </w:t>
       </w:r>
       <w:r>
-        <w:t>Omron</w:t>
-      </w:r>
-      <w:r>
-        <w:t xml:space="preserve"> PLC és a programozását lehetővé tevő programozószoftver.</w:t>
+        <w:t xml:space="preserve">körben alkalmazott </w:t>
+      </w:r>
+      <w:r>
+        <w:t>PLC és a programozását lehetővé tevő programozószoftver.</w:t>
       </w:r>
       <w:r>
         <w:t xml:space="preserve"> A HIL szimulátor technológiájának visszafejtéséhez elsősorban egy olyan szoftver került felhasználásra, amelyik képe</w:t>
@@ -6212,14 +6212,24 @@
       <w:r>
         <w:t>.</w:t>
       </w:r>
-      <w:fldSimple w:instr=" SEQ ábra \* ARABIC \s 2 ">
-        <w:r>
-          <w:rPr>
-            <w:noProof/>
-          </w:rPr>
-          <w:t>1</w:t>
-        </w:r>
-      </w:fldSimple>
+      <w:r>
+        <w:fldChar w:fldCharType="begin"/>
+      </w:r>
+      <w:r>
+        <w:instrText xml:space="preserve"> SEQ ábra \* ARABIC \s 2 </w:instrText>
+      </w:r>
+      <w:r>
+        <w:fldChar w:fldCharType="separate"/>
+      </w:r>
+      <w:r>
+        <w:rPr>
+          <w:noProof/>
+        </w:rPr>
+        <w:t>1</w:t>
+      </w:r>
+      <w:r>
+        <w:fldChar w:fldCharType="end"/>
+      </w:r>
       <w:r>
         <w:t>. ábra</w:t>
       </w:r>
@@ -6615,14 +6625,24 @@
       <w:r>
         <w:t>.</w:t>
       </w:r>
-      <w:fldSimple w:instr=" SEQ ábra \* ARABIC \s 2 ">
-        <w:r>
-          <w:rPr>
-            <w:noProof/>
-          </w:rPr>
-          <w:t>2</w:t>
-        </w:r>
-      </w:fldSimple>
+      <w:r>
+        <w:fldChar w:fldCharType="begin"/>
+      </w:r>
+      <w:r>
+        <w:instrText xml:space="preserve"> SEQ ábra \* ARABIC \s 2 </w:instrText>
+      </w:r>
+      <w:r>
+        <w:fldChar w:fldCharType="separate"/>
+      </w:r>
+      <w:r>
+        <w:rPr>
+          <w:noProof/>
+        </w:rPr>
+        <w:t>2</w:t>
+      </w:r>
+      <w:r>
+        <w:fldChar w:fldCharType="end"/>
+      </w:r>
       <w:r>
         <w:t>. ábra</w:t>
       </w:r>
@@ -6902,7 +6922,7 @@
                 <v:shape id="_x0000_i1027" type="#_x0000_t75" style="width:18.75pt;height:18pt" o:ole="">
                   <v:imagedata r:id="rId11" o:title=""/>
                 </v:shape>
-                <o:OLEObject Type="Embed" ProgID="PBrush" ShapeID="_x0000_i1027" DrawAspect="Content" ObjectID="_1680056001" r:id="rId12"/>
+                <o:OLEObject Type="Embed" ProgID="PBrush" ShapeID="_x0000_i1027" DrawAspect="Content" ObjectID="_1680222371" r:id="rId12"/>
               </w:object>
             </w:r>
           </w:p>
@@ -6929,7 +6949,7 @@
                 <v:shape id="_x0000_i1028" type="#_x0000_t75" style="width:18.75pt;height:18pt" o:ole="">
                   <v:imagedata r:id="rId13" o:title=""/>
                 </v:shape>
-                <o:OLEObject Type="Embed" ProgID="PBrush" ShapeID="_x0000_i1028" DrawAspect="Content" ObjectID="_1680056002" r:id="rId14"/>
+                <o:OLEObject Type="Embed" ProgID="PBrush" ShapeID="_x0000_i1028" DrawAspect="Content" ObjectID="_1680222372" r:id="rId14"/>
               </w:object>
             </w:r>
           </w:p>
@@ -6959,7 +6979,7 @@
                 <v:shape id="_x0000_i1029" type="#_x0000_t75" style="width:18.75pt;height:18pt" o:ole="">
                   <v:imagedata r:id="rId15" o:title=""/>
                 </v:shape>
-                <o:OLEObject Type="Embed" ProgID="PBrush" ShapeID="_x0000_i1029" DrawAspect="Content" ObjectID="_1680056003" r:id="rId16"/>
+                <o:OLEObject Type="Embed" ProgID="PBrush" ShapeID="_x0000_i1029" DrawAspect="Content" ObjectID="_1680222373" r:id="rId16"/>
               </w:object>
             </w:r>
           </w:p>
@@ -6986,7 +7006,7 @@
                 <v:shape id="_x0000_i1030" type="#_x0000_t75" style="width:18.75pt;height:18pt" o:ole="">
                   <v:imagedata r:id="rId17" o:title=""/>
                 </v:shape>
-                <o:OLEObject Type="Embed" ProgID="PBrush" ShapeID="_x0000_i1030" DrawAspect="Content" ObjectID="_1680056004" r:id="rId18"/>
+                <o:OLEObject Type="Embed" ProgID="PBrush" ShapeID="_x0000_i1030" DrawAspect="Content" ObjectID="_1680222374" r:id="rId18"/>
               </w:object>
             </w:r>
           </w:p>
@@ -7013,7 +7033,7 @@
                 <v:shape id="_x0000_i1031" type="#_x0000_t75" style="width:18.75pt;height:18pt" o:ole="">
                   <v:imagedata r:id="rId19" o:title=""/>
                 </v:shape>
-                <o:OLEObject Type="Embed" ProgID="PBrush" ShapeID="_x0000_i1031" DrawAspect="Content" ObjectID="_1680056005" r:id="rId20"/>
+                <o:OLEObject Type="Embed" ProgID="PBrush" ShapeID="_x0000_i1031" DrawAspect="Content" ObjectID="_1680222375" r:id="rId20"/>
               </w:object>
             </w:r>
           </w:p>
@@ -7043,7 +7063,7 @@
                 <v:shape id="_x0000_i1032" type="#_x0000_t75" style="width:18.75pt;height:18pt" o:ole="">
                   <v:imagedata r:id="rId21" o:title=""/>
                 </v:shape>
-                <o:OLEObject Type="Embed" ProgID="PBrush" ShapeID="_x0000_i1032" DrawAspect="Content" ObjectID="_1680056006" r:id="rId22"/>
+                <o:OLEObject Type="Embed" ProgID="PBrush" ShapeID="_x0000_i1032" DrawAspect="Content" ObjectID="_1680222376" r:id="rId22"/>
               </w:object>
             </w:r>
           </w:p>
@@ -7070,7 +7090,7 @@
                 <v:shape id="_x0000_i1033" type="#_x0000_t75" style="width:18.75pt;height:18pt" o:ole="">
                   <v:imagedata r:id="rId23" o:title=""/>
                 </v:shape>
-                <o:OLEObject Type="Embed" ProgID="PBrush" ShapeID="_x0000_i1033" DrawAspect="Content" ObjectID="_1680056007" r:id="rId24"/>
+                <o:OLEObject Type="Embed" ProgID="PBrush" ShapeID="_x0000_i1033" DrawAspect="Content" ObjectID="_1680222377" r:id="rId24"/>
               </w:object>
             </w:r>
           </w:p>
@@ -7100,7 +7120,7 @@
                 <v:shape id="_x0000_i1034" type="#_x0000_t75" style="width:18.75pt;height:18pt" o:ole="">
                   <v:imagedata r:id="rId25" o:title=""/>
                 </v:shape>
-                <o:OLEObject Type="Embed" ProgID="PBrush" ShapeID="_x0000_i1034" DrawAspect="Content" ObjectID="_1680056008" r:id="rId26"/>
+                <o:OLEObject Type="Embed" ProgID="PBrush" ShapeID="_x0000_i1034" DrawAspect="Content" ObjectID="_1680222378" r:id="rId26"/>
               </w:object>
             </w:r>
           </w:p>
@@ -7738,14 +7758,24 @@
       <w:r>
         <w:t>.</w:t>
       </w:r>
-      <w:fldSimple w:instr=" SEQ ábra \* ARABIC \s 2 ">
-        <w:r>
-          <w:rPr>
-            <w:noProof/>
-          </w:rPr>
-          <w:t>3</w:t>
-        </w:r>
-      </w:fldSimple>
+      <w:r>
+        <w:fldChar w:fldCharType="begin"/>
+      </w:r>
+      <w:r>
+        <w:instrText xml:space="preserve"> SEQ ábra \* ARABIC \s 2 </w:instrText>
+      </w:r>
+      <w:r>
+        <w:fldChar w:fldCharType="separate"/>
+      </w:r>
+      <w:r>
+        <w:rPr>
+          <w:noProof/>
+        </w:rPr>
+        <w:t>3</w:t>
+      </w:r>
+      <w:r>
+        <w:fldChar w:fldCharType="end"/>
+      </w:r>
       <w:r>
         <w:t>. ábra</w:t>
       </w:r>
@@ -7883,10 +7913,16 @@
         <w:t xml:space="preserve">megvalósításához </w:t>
       </w:r>
       <w:r>
-        <w:t xml:space="preserve">egy széles körben alkalmazott </w:t>
-      </w:r>
-      <w:r>
-        <w:t xml:space="preserve">Omron PLC került felhasználásra, amelynek a programozása </w:t>
+        <w:t xml:space="preserve">egy </w:t>
+      </w:r>
+      <w:r>
+        <w:t xml:space="preserve">CJ2M-CPU32 </w:t>
+      </w:r>
+      <w:r>
+        <w:t xml:space="preserve">típusjelzésű </w:t>
+      </w:r>
+      <w:r>
+        <w:t xml:space="preserve">PLC került felhasználásra, amelynek a programozása </w:t>
       </w:r>
       <w:r>
         <w:t>az erre a célra</w:t>
@@ -8327,14 +8363,24 @@
       <w:r>
         <w:t>.</w:t>
       </w:r>
-      <w:fldSimple w:instr=" SEQ ábra \* ARABIC \s 2 ">
-        <w:r>
-          <w:rPr>
-            <w:noProof/>
-          </w:rPr>
-          <w:t>1</w:t>
-        </w:r>
-      </w:fldSimple>
+      <w:r>
+        <w:fldChar w:fldCharType="begin"/>
+      </w:r>
+      <w:r>
+        <w:instrText xml:space="preserve"> SEQ ábra \* ARABIC \s 2 </w:instrText>
+      </w:r>
+      <w:r>
+        <w:fldChar w:fldCharType="separate"/>
+      </w:r>
+      <w:r>
+        <w:rPr>
+          <w:noProof/>
+        </w:rPr>
+        <w:t>1</w:t>
+      </w:r>
+      <w:r>
+        <w:fldChar w:fldCharType="end"/>
+      </w:r>
       <w:r>
         <w:t>. ábra</w:t>
       </w:r>
@@ -8367,7 +8413,7 @@
         <w:t xml:space="preserve">PLC </w:t>
       </w:r>
       <w:r>
-        <w:t>digitális I/O egységekkel is ki lett bővítve, a</w:t>
+        <w:t>digitális I/O egységekkel is ki lett bővítve a</w:t>
       </w:r>
       <w:r>
         <w:t xml:space="preserve"> felhasznált</w:t>
@@ -8511,7 +8557,14 @@
         <w:ind w:firstLine="576"/>
       </w:pPr>
       <w:r>
-        <w:t>A CX-Programmer</w:t>
+        <w:t xml:space="preserve">A </w:t>
+      </w:r>
+      <w:r>
+        <w:t>CX</w:t>
+      </w:r>
+      <w:r>
+        <w:noBreakHyphen/>
+        <w:t>Programmer</w:t>
       </w:r>
       <w:r>
         <w:t xml:space="preserve"> </w:t>
@@ -8550,22 +8603,34 @@
         <w:fldChar w:fldCharType="end"/>
       </w:r>
       <w:r>
-        <w:t xml:space="preserve">) </w:t>
-      </w:r>
-      <w:r>
-        <w:t xml:space="preserve">az Omron Corporation </w:t>
-      </w:r>
-      <w:r>
-        <w:t>által kifejlesztett programozószoftver</w:t>
+        <w:t xml:space="preserve">) az </w:t>
+      </w:r>
+      <w:r>
+        <w:t>Omron Corporation</w:t>
       </w:r>
       <w:r>
         <w:t xml:space="preserve"> </w:t>
       </w:r>
       <w:r>
-        <w:t xml:space="preserve">és </w:t>
-      </w:r>
-      <w:r>
-        <w:t>a CX-</w:t>
+        <w:t xml:space="preserve">teljes </w:t>
+      </w:r>
+      <w:r>
+        <w:t>PLC kínálatához tartozó programozó</w:t>
+      </w:r>
+      <w:r>
+        <w:t>szoftver</w:t>
+      </w:r>
+      <w:r>
+        <w:t xml:space="preserve"> és</w:t>
+      </w:r>
+      <w:r>
+        <w:t xml:space="preserve"> </w:t>
+      </w:r>
+      <w:r>
+        <w:t>a CX</w:t>
+      </w:r>
+      <w:r>
+        <w:noBreakHyphen/>
       </w:r>
       <w:proofErr w:type="spellStart"/>
       <w:r>
@@ -8573,26 +8638,14 @@
       </w:r>
       <w:proofErr w:type="spellEnd"/>
       <w:r>
+        <w:t xml:space="preserve"> szoftvercsomag szerves része</w:t>
+      </w:r>
+      <w:r>
         <w:t xml:space="preserve"> </w:t>
-      </w:r>
-      <w:r>
-        <w:t>univerzális</w:t>
-      </w:r>
-      <w:r>
-        <w:t xml:space="preserve"> </w:t>
-      </w:r>
-      <w:r>
-        <w:t>szoftvercsomag</w:t>
-      </w:r>
-      <w:r>
-        <w:t xml:space="preserve"> </w:t>
-      </w:r>
-      <w:r>
-        <w:t>része</w:t>
       </w:r>
       <w:sdt>
         <w:sdtPr>
-          <w:id w:val="-382787963"/>
+          <w:id w:val="-191383725"/>
           <w:citation/>
         </w:sdtPr>
         <w:sdtContent>
@@ -8609,12 +8662,6 @@
             <w:rPr>
               <w:noProof/>
             </w:rPr>
-            <w:t xml:space="preserve"> </w:t>
-          </w:r>
-          <w:r>
-            <w:rPr>
-              <w:noProof/>
-            </w:rPr>
             <w:t>[4]</w:t>
           </w:r>
           <w:r>
@@ -8626,40 +8673,72 @@
         <w:t>.</w:t>
       </w:r>
       <w:r>
-        <w:t xml:space="preserve"> Támogatja az elmúlt 20 év teljes Omron PLC kínálatát, </w:t>
-      </w:r>
-      <w:r>
-        <w:t>így a CS1, a CJ1/CJ2, a C és a CV családhoz tartozó termékeket is</w:t>
-      </w:r>
-      <w:r>
-        <w:t>, emellett l</w:t>
-      </w:r>
-      <w:r>
-        <w:t xml:space="preserve">ehetőséget ad az </w:t>
-      </w:r>
-      <w:r>
-        <w:t>IEC 61131</w:t>
+        <w:t xml:space="preserve"> </w:t>
+      </w:r>
+      <w:r>
+        <w:t>Sok más programozási rendszerhez hasonlóan az IEC</w:t>
+      </w:r>
+      <w:r>
+        <w:t> </w:t>
+      </w:r>
+      <w:r>
+        <w:t>61131</w:t>
       </w:r>
       <w:r>
         <w:noBreakHyphen/>
       </w:r>
       <w:r>
-        <w:t>3</w:t>
-      </w:r>
-      <w:r>
-        <w:t xml:space="preserve"> szabvány szerinti </w:t>
-      </w:r>
-      <w:r>
-        <w:t xml:space="preserve">összes programnyelv használatára a </w:t>
-      </w:r>
-      <w:r>
-        <w:t xml:space="preserve">PLC </w:t>
-      </w:r>
-      <w:r>
-        <w:t>programozás</w:t>
-      </w:r>
-      <w:r>
-        <w:t>ban.</w:t>
+        <w:t>3 szabvány</w:t>
+      </w:r>
+      <w:sdt>
+        <w:sdtPr>
+          <w:id w:val="273982289"/>
+          <w:citation/>
+        </w:sdtPr>
+        <w:sdtContent>
+          <w:r>
+            <w:fldChar w:fldCharType="begin"/>
+          </w:r>
+          <w:r>
+            <w:instrText xml:space="preserve"> CITATION Wik \l 1033 </w:instrText>
+          </w:r>
+          <w:r>
+            <w:fldChar w:fldCharType="separate"/>
+          </w:r>
+          <w:r>
+            <w:rPr>
+              <w:noProof/>
+            </w:rPr>
+            <w:t xml:space="preserve"> </w:t>
+          </w:r>
+          <w:r>
+            <w:rPr>
+              <w:noProof/>
+            </w:rPr>
+            <w:t>[5]</w:t>
+          </w:r>
+          <w:r>
+            <w:fldChar w:fldCharType="end"/>
+          </w:r>
+        </w:sdtContent>
+      </w:sdt>
+      <w:r>
+        <w:t xml:space="preserve"> előírásainak megfelelően lett kialakítva</w:t>
+      </w:r>
+      <w:r>
+        <w:t xml:space="preserve">, </w:t>
+      </w:r>
+      <w:r>
+        <w:t>emellett</w:t>
+      </w:r>
+      <w:r>
+        <w:t xml:space="preserve"> az integrált PLC szimulációs eszköz</w:t>
+      </w:r>
+      <w:r>
+        <w:t>eive</w:t>
+      </w:r>
+      <w:r>
+        <w:t>l lehetővé teszi a programok tesztelését még a letöltés előtt.</w:t>
       </w:r>
     </w:p>
     <w:p>
@@ -8742,14 +8821,24 @@
       <w:r>
         <w:t>.</w:t>
       </w:r>
-      <w:fldSimple w:instr=" SEQ ábra \* ARABIC \s 2 ">
-        <w:r>
-          <w:rPr>
-            <w:noProof/>
-          </w:rPr>
-          <w:t>2</w:t>
-        </w:r>
-      </w:fldSimple>
+      <w:r>
+        <w:fldChar w:fldCharType="begin"/>
+      </w:r>
+      <w:r>
+        <w:instrText xml:space="preserve"> SEQ ábra \* ARABIC \s 2 </w:instrText>
+      </w:r>
+      <w:r>
+        <w:fldChar w:fldCharType="separate"/>
+      </w:r>
+      <w:r>
+        <w:rPr>
+          <w:noProof/>
+        </w:rPr>
+        <w:t>2</w:t>
+      </w:r>
+      <w:r>
+        <w:fldChar w:fldCharType="end"/>
+      </w:r>
       <w:r>
         <w:t>. ábra</w:t>
       </w:r>
@@ -8780,81 +8869,141 @@
         <w:t xml:space="preserve"> </w:t>
       </w:r>
       <w:r>
-        <w:t xml:space="preserve">több kényelmi funkcióval is rendelkezik, melyek a programok írását igyekeznek még gyorsabbá és hatékonyabbá tenni. Így például az </w:t>
-      </w:r>
-      <w:r>
-        <w:t>utasítások és a szimbólumok nevének beírása közben egy prediktív stílusú böngésző</w:t>
-      </w:r>
-      <w:r>
-        <w:t xml:space="preserve"> jelenik meg, amiben</w:t>
-      </w:r>
-      <w:r>
-        <w:t xml:space="preserve"> láthatók azok a lehetséges találatok, amelyekre rá lehet kattintani, illetve amelyeket ki lehet választani.</w:t>
-      </w:r>
-      <w:r>
-        <w:t xml:space="preserve"> A memóriacímeket sem kell kézzel megadni, ugyanis a beépített automatikus memória-kiosztás használatakor elegendő a szimbólumok típusát meghatározni, a tárolásukról már maga a program gondoskodik. </w:t>
-      </w:r>
-      <w:r>
-        <w:t xml:space="preserve">Mindezek mellett </w:t>
-      </w:r>
-      <w:r>
-        <w:t>a tesztelés támogatása érdekében egy beépített PLC szimulátor is</w:t>
-      </w:r>
-      <w:r>
-        <w:t xml:space="preserve"> a rendelkezésre áll</w:t>
-      </w:r>
-      <w:r>
-        <w:t>, aminek segítségével a PLC programok még a letöltés előtt tesztelhetők.</w:t>
-      </w:r>
-      <w:r>
-        <w:t xml:space="preserve"> A valódi eszközökkel pedig soros, USB és </w:t>
-      </w:r>
-      <w:r>
-        <w:t>Ethernet/IP</w:t>
+        <w:t xml:space="preserve">több kényelmi funkcióval is rendelkezik, </w:t>
+      </w:r>
+      <w:r>
+        <w:t>a</w:t>
+      </w:r>
+      <w:r>
+        <w:t xml:space="preserve">melyek a programok írását igyekeznek még </w:t>
+      </w:r>
+      <w:r>
+        <w:t>egyszerűbbé és gyorsabbá</w:t>
+      </w:r>
+      <w:r>
+        <w:t xml:space="preserve"> tenni.</w:t>
+      </w:r>
+      <w:r>
+        <w:t xml:space="preserve"> Így például a memória kiosztása és felügyelete automatizált, aminek köszönhetően elegendő a szimbólumok típusát meghatározni, a tárolásukról már maga a szoftver gondoskodik. Támogatja az </w:t>
+      </w:r>
+      <w:r>
+        <w:t>azonos típusú adatokból álló adatblokkok</w:t>
+      </w:r>
+      <w:r>
+        <w:t>at</w:t>
       </w:r>
       <w:r>
         <w:t xml:space="preserve"> </w:t>
       </w:r>
       <w:r>
-        <w:t>kapcsolaton keresztül</w:t>
+        <w:t>(tömböket) és a</w:t>
+      </w:r>
+      <w:r>
+        <w:t>z eltérő típusú adatokból álló adatblokkok</w:t>
+      </w:r>
+      <w:r>
+        <w:t>at (struktúrákat) is, amelyek akár funkcióblokkok be- és kimeneti változóiként is megadhatók. Az intelligens programbevitel</w:t>
+      </w:r>
+      <w:r>
+        <w:t xml:space="preserve"> pedig egy prediktív stílusú böngészőt biztosít a felhasználó számára, amiben a szimbólumok nevének beírása közben láthatók a lehetséges találatok, amelyekre rá lehet kattintani, illetve amelyeket ki lehet választani.</w:t>
+      </w:r>
+      <w:r>
+        <w:t xml:space="preserve"> Képes továbbá a </w:t>
+      </w:r>
+      <w:r>
+        <w:t>soros, USB és Ethernet/IP kapcsolato</w:t>
+      </w:r>
+      <w:r>
+        <w:t>ko</w:t>
+      </w:r>
+      <w:r>
+        <w:t>n keresztül</w:t>
       </w:r>
       <w:r>
         <w:t xml:space="preserve"> </w:t>
       </w:r>
       <w:r>
-        <w:t xml:space="preserve">is </w:t>
-      </w:r>
-      <w:r>
-        <w:t>automatikusan összekapcsolható.</w:t>
-      </w:r>
-    </w:p>
-    <w:p>
-      <w:r>
-        <w:tab/>
-      </w:r>
+        <w:t>kap</w:t>
+      </w:r>
+      <w:r>
+        <w:t>csolódó eszközökkel automatikusan összekapcsol</w:t>
+      </w:r>
+      <w:r>
+        <w:t xml:space="preserve">ódni, illetve </w:t>
+      </w:r>
+      <w:r>
+        <w:t>az online hibakeresésre és szerkesztésre.</w:t>
+      </w:r>
+    </w:p>
+    <w:p>
+      <w:pPr>
+        <w:ind w:firstLine="708"/>
+      </w:pPr>
+      <w:r>
+        <w:t xml:space="preserve">Ennek a szoftvernek a 30 napos próbaverziója ingyenesen is használható. Ez az idő alatt minden funkciója korlátozásmentesen igénybe vehető, ugyanakkor a 30 nap lejártával megszűnik a mentés és a nyomtatás lehetősége. </w:t>
+      </w:r>
+      <w:r>
+        <w:t>Továbbá f</w:t>
+      </w:r>
+      <w:r>
+        <w:t>ontos megje</w:t>
+      </w:r>
+      <w:r>
+        <w:t>gyezni, hogy a Windows különböző verzióval felléphetnek bizonyos korlátozások, de ezekre a gyártó weboldaláról is tájékozódni lehet</w:t>
+      </w:r>
+      <w:sdt>
+        <w:sdtPr>
+          <w:id w:val="-476919751"/>
+          <w:citation/>
+        </w:sdtPr>
+        <w:sdtContent>
+          <w:r>
+            <w:fldChar w:fldCharType="begin"/>
+          </w:r>
+          <w:r>
+            <w:instrText xml:space="preserve">CITATION Whi \l 1033 </w:instrText>
+          </w:r>
+          <w:r>
+            <w:fldChar w:fldCharType="separate"/>
+          </w:r>
+          <w:r>
+            <w:rPr>
+              <w:noProof/>
+            </w:rPr>
+            <w:t xml:space="preserve"> </w:t>
+          </w:r>
+          <w:r>
+            <w:rPr>
+              <w:noProof/>
+            </w:rPr>
+            <w:t>[6]</w:t>
+          </w:r>
+          <w:r>
+            <w:fldChar w:fldCharType="end"/>
+          </w:r>
+        </w:sdtContent>
+      </w:sdt>
+      <w:r>
+        <w:t>.</w:t>
+      </w:r>
+    </w:p>
+    <w:p>
+      <w:pPr>
+        <w:pStyle w:val="Heading2"/>
+      </w:pPr>
+      <w:bookmarkStart w:id="18" w:name="_Toc67884785"/>
+      <w:r>
+        <w:t xml:space="preserve">A </w:t>
+      </w:r>
+      <w:r>
+        <w:t>technológia-visszafejtés</w:t>
+      </w:r>
+      <w:r>
+        <w:t xml:space="preserve"> eszközei</w:t>
+      </w:r>
+      <w:bookmarkEnd w:id="18"/>
     </w:p>
     <w:p/>
-    <w:p>
-      <w:pPr>
-        <w:ind w:firstLine="576"/>
-      </w:pPr>
-    </w:p>
-    <w:p>
-      <w:pPr>
-        <w:pStyle w:val="Heading2"/>
-      </w:pPr>
-      <w:bookmarkStart w:id="18" w:name="_Toc67884785"/>
-      <w:r>
-        <w:t xml:space="preserve">A </w:t>
-      </w:r>
-      <w:r>
-        <w:t>technológia-visszafejtés</w:t>
-      </w:r>
-      <w:r>
-        <w:t xml:space="preserve"> eszközei</w:t>
-      </w:r>
-      <w:bookmarkEnd w:id="18"/>
-    </w:p>
     <w:p>
       <w:pPr>
         <w:pStyle w:val="Heading3"/>
@@ -9714,7 +9863,7 @@
             <w:rPr>
               <w:noProof/>
             </w:rPr>
-            <w:t>[5]</w:t>
+            <w:t>[7]</w:t>
           </w:r>
           <w:r>
             <w:fldChar w:fldCharType="end"/>
@@ -9816,48 +9965,528 @@
     <w:p>
       <w:pPr>
         <w:ind w:firstLine="432"/>
-      </w:pPr>
-      <w:r>
+        <w:rPr>
+          <w:strike/>
+        </w:rPr>
+      </w:pPr>
+      <w:r>
+        <w:rPr>
+          <w:strike/>
+        </w:rPr>
         <w:t>A BORIS lehetőséget nyújt a</w:t>
       </w:r>
       <w:r>
+        <w:rPr>
+          <w:strike/>
+        </w:rPr>
         <w:t xml:space="preserve"> munkalapo</w:t>
       </w:r>
       <w:r>
+        <w:rPr>
+          <w:strike/>
+        </w:rPr>
         <w:t xml:space="preserve">k egymásba ágyazására úgynevezett szuperblokkok segítségével. </w:t>
       </w:r>
       <w:r>
+        <w:rPr>
+          <w:strike/>
+        </w:rPr>
         <w:t xml:space="preserve">Egy </w:t>
       </w:r>
       <w:r>
+        <w:rPr>
+          <w:strike/>
+        </w:rPr>
         <w:t xml:space="preserve">szuperblokk </w:t>
       </w:r>
       <w:r>
+        <w:rPr>
+          <w:strike/>
+        </w:rPr>
         <w:t>képes a hivatkozott munkalap nyitott végpontjait a sajátjaiként megjeleníteni, ezáltal azok összeköthetőkké válnak a munkalapon levő más blokkok végpontjaival.</w:t>
       </w:r>
     </w:p>
-    <w:p/>
-    <w:p>
-      <w:r>
+    <w:p>
+      <w:pPr>
+        <w:rPr>
+          <w:strike/>
+        </w:rPr>
+      </w:pPr>
+    </w:p>
+    <w:p>
+      <w:r>
+        <w:rPr>
+          <w:strike/>
+        </w:rPr>
         <w:t>A szuperblokk egy olyan speciális blokk, amelyik képes a hivatkozott munkalap nyitott végpontjait a sajátjaiként megjeleníteni</w:t>
       </w:r>
     </w:p>
     <w:p>
       <w:pPr>
+        <w:ind w:firstLine="708"/>
+      </w:pPr>
+    </w:p>
+    <w:p>
+      <w:pPr>
+        <w:ind w:firstLine="708"/>
+      </w:pPr>
+      <w:r>
+        <w:t xml:space="preserve">A </w:t>
+      </w:r>
+      <w:r>
+        <w:t>megvalósításnál</w:t>
+      </w:r>
+      <w:r>
+        <w:t xml:space="preserve"> a fő szempont </w:t>
+      </w:r>
+      <w:r>
+        <w:t xml:space="preserve">az egyszerűség volt, viszont </w:t>
+      </w:r>
+      <w:r>
+        <w:t xml:space="preserve">ennek </w:t>
+      </w:r>
+      <w:r>
+        <w:t>hatására</w:t>
+      </w:r>
+      <w:r>
+        <w:t xml:space="preserve"> </w:t>
+      </w:r>
+      <w:r>
+        <w:t xml:space="preserve">a jelenlegi </w:t>
+      </w:r>
+      <w:r>
+        <w:t>verzió</w:t>
+      </w:r>
+      <w:r>
+        <w:t xml:space="preserve"> </w:t>
+      </w:r>
+      <w:r>
+        <w:t>nem lett</w:t>
+      </w:r>
+      <w:r>
+        <w:t xml:space="preserve"> felkészítve </w:t>
+      </w:r>
+      <w:r>
+        <w:t>minden</w:t>
+      </w:r>
+      <w:r>
+        <w:t xml:space="preserve"> határeset</w:t>
+      </w:r>
+      <w:r>
+        <w:t>re.</w:t>
+      </w:r>
+      <w:r>
+        <w:t xml:space="preserve"> Így például, ha </w:t>
+      </w:r>
+      <w:r>
+        <w:t xml:space="preserve">a hivatkozások egyike olyan fájlra hivatkozik, amelyik </w:t>
+      </w:r>
+      <w:r>
+        <w:t xml:space="preserve">a BORIS projekt gyökérkönyvtárán kívül található, </w:t>
+      </w:r>
+      <w:r>
+        <w:t xml:space="preserve">miközben </w:t>
+      </w:r>
+      <w:r>
+        <w:t xml:space="preserve">azonos </w:t>
+      </w:r>
+      <w:r>
+        <w:t>n</w:t>
+      </w:r>
+      <w:r>
+        <w:t xml:space="preserve">évvel és </w:t>
+      </w:r>
+      <w:r>
+        <w:t>megfeleltethető relatív elérési útvonallal létezik egy fájl a BORIS projekt gyökérkönyvtárán belül is, akkor az a hivatkozás a korrigálás hatására elromlik</w:t>
+      </w:r>
+      <w:r>
+        <w:t xml:space="preserve">, ahogyan azt a </w:t>
+      </w:r>
+      <w:r>
+        <w:fldChar w:fldCharType="begin"/>
+      </w:r>
+      <w:r>
+        <w:instrText xml:space="preserve"> REF _Ref69608462 \h </w:instrText>
+      </w:r>
+      <w:r>
+        <w:fldChar w:fldCharType="separate"/>
+      </w:r>
+      <w:r>
+        <w:rPr>
+          <w:noProof/>
+        </w:rPr>
+        <w:t>4.2</w:t>
+      </w:r>
+      <w:r>
+        <w:t>.</w:t>
+      </w:r>
+      <w:r>
+        <w:rPr>
+          <w:noProof/>
+        </w:rPr>
+        <w:t>1</w:t>
+      </w:r>
+      <w:r>
+        <w:t>. példa</w:t>
+      </w:r>
+      <w:r>
+        <w:fldChar w:fldCharType="end"/>
+      </w:r>
+      <w:r>
+        <w:t xml:space="preserve"> </w:t>
+      </w:r>
+      <w:r>
+        <w:t>is mutatja</w:t>
+      </w:r>
+      <w:r>
+        <w:t>.</w:t>
+      </w:r>
+      <w:r>
+        <w:t xml:space="preserve"> Ahhoz, hogy ez a hiba ne történjen meg egy </w:t>
+      </w:r>
+      <w:r>
+        <w:t>már egy jóval összetettebb algoritmus</w:t>
+      </w:r>
+      <w:r>
+        <w:t>ra lenne szükség</w:t>
+      </w:r>
+      <w:r>
+        <w:t>, amely képes következtetni a BORIS projekt gyökérkönyvtárának korábbi elérési útvonalát, és ezzel az információval végezni a hivatkozások korrigálását</w:t>
+      </w:r>
+      <w:r>
+        <w:t>.</w:t>
+      </w:r>
+    </w:p>
+    <w:p>
+      <w:pPr>
+        <w:pStyle w:val="CodeBlock"/>
+        <w:rPr>
+          <w:i/>
+          <w:iCs/>
+          <w:lang w:val="hu-HU"/>
+        </w:rPr>
+      </w:pPr>
+      <w:r>
+        <w:rPr>
+          <w:i/>
+          <w:iCs/>
+          <w:lang w:val="hu-HU"/>
+        </w:rPr>
+        <w:lastRenderedPageBreak/>
+        <w:t xml:space="preserve">// </w:t>
+      </w:r>
+      <w:r>
+        <w:rPr>
+          <w:i/>
+          <w:iCs/>
+          <w:lang w:val="hu-HU"/>
+        </w:rPr>
+        <w:t>Korrigálás</w:t>
+      </w:r>
+      <w:r>
+        <w:rPr>
+          <w:i/>
+          <w:iCs/>
+          <w:lang w:val="hu-HU"/>
+        </w:rPr>
+        <w:t xml:space="preserve"> előtt:</w:t>
+      </w:r>
+    </w:p>
+    <w:p>
+      <w:pPr>
+        <w:pStyle w:val="CodeBlock"/>
+        <w:rPr>
+          <w:lang w:val="hu-HU"/>
+        </w:rPr>
+      </w:pPr>
+      <w:r>
+        <w:rPr>
+          <w:lang w:val="hu-HU"/>
+        </w:rPr>
+        <w:t>C:\Program Files (x86)\Kahlert\WinFACT 7\Examples\Demo8.sbl</w:t>
+      </w:r>
+    </w:p>
+    <w:p>
+      <w:pPr>
+        <w:pStyle w:val="CodeBlock"/>
+      </w:pPr>
+      <w:r>
+        <w:t xml:space="preserve">D:\Studies\BORIS </w:t>
+      </w:r>
+      <w:r>
+        <w:t>P</w:t>
+      </w:r>
+      <w:r>
+        <w:t>roject</w:t>
+      </w:r>
+      <w:r>
+        <w:t>\Examples\Demo8.sbl</w:t>
+      </w:r>
+    </w:p>
+    <w:p>
+      <w:pPr>
+        <w:pStyle w:val="CodeBlock"/>
+      </w:pPr>
+    </w:p>
+    <w:p>
+      <w:pPr>
+        <w:pStyle w:val="CodeBlock"/>
+        <w:rPr>
+          <w:i/>
+          <w:iCs/>
+        </w:rPr>
+      </w:pPr>
+      <w:r>
+        <w:rPr>
+          <w:i/>
+          <w:iCs/>
+        </w:rPr>
+        <w:t>// K</w:t>
+      </w:r>
+      <w:r>
+        <w:rPr>
+          <w:i/>
+          <w:iCs/>
+        </w:rPr>
+        <w:t>orrigálás után:</w:t>
+      </w:r>
+    </w:p>
+    <w:p>
+      <w:pPr>
+        <w:pStyle w:val="CodeBlock"/>
+      </w:pPr>
+      <w:r>
+        <w:t>E</w:t>
+      </w:r>
+      <w:r>
+        <w:t>:\Archived\</w:t>
+      </w:r>
+      <w:r>
+        <w:t>2021\</w:t>
+      </w:r>
+      <w:r>
+        <w:t xml:space="preserve">Studies\BORIS </w:t>
+      </w:r>
+      <w:r>
+        <w:t>P</w:t>
+      </w:r>
+      <w:r>
+        <w:t>roject</w:t>
+      </w:r>
+      <w:r>
+        <w:t>\Examples\Demo8.sbl</w:t>
+      </w:r>
+    </w:p>
+    <w:p>
+      <w:pPr>
+        <w:pStyle w:val="CodeBlock"/>
+      </w:pPr>
+      <w:r>
+        <w:t>E</w:t>
+      </w:r>
+      <w:r>
+        <w:t>:\Archived\</w:t>
+      </w:r>
+      <w:r>
+        <w:t>2021\</w:t>
+      </w:r>
+      <w:r>
+        <w:t xml:space="preserve">Studies\BORIS </w:t>
+      </w:r>
+      <w:r>
+        <w:t>P</w:t>
+      </w:r>
+      <w:r>
+        <w:t>roject</w:t>
+      </w:r>
+      <w:r>
+        <w:t>\Examples\Demo8.sbl</w:t>
+      </w:r>
+    </w:p>
+    <w:bookmarkStart w:id="36" w:name="_Ref69608462"/>
+    <w:p>
+      <w:pPr>
+        <w:pStyle w:val="Caption"/>
+        <w:jc w:val="center"/>
+      </w:pPr>
+      <w:r>
+        <w:fldChar w:fldCharType="begin"/>
+      </w:r>
+      <w:r>
+        <w:instrText xml:space="preserve"> STYLEREF 2 \s </w:instrText>
+      </w:r>
+      <w:r>
+        <w:fldChar w:fldCharType="separate"/>
+      </w:r>
+      <w:r>
+        <w:rPr>
+          <w:noProof/>
+        </w:rPr>
+        <w:t>4.2</w:t>
+      </w:r>
+      <w:r>
+        <w:fldChar w:fldCharType="end"/>
+      </w:r>
+      <w:r>
+        <w:t>.</w:t>
+      </w:r>
+      <w:r>
+        <w:fldChar w:fldCharType="begin"/>
+      </w:r>
+      <w:r>
+        <w:instrText xml:space="preserve"> SEQ példa \* ARABIC \s 2 </w:instrText>
+      </w:r>
+      <w:r>
+        <w:fldChar w:fldCharType="separate"/>
+      </w:r>
+      <w:r>
+        <w:rPr>
+          <w:noProof/>
+        </w:rPr>
+        <w:t>1</w:t>
+      </w:r>
+      <w:r>
+        <w:fldChar w:fldCharType="end"/>
+      </w:r>
+      <w:r>
+        <w:t>. példa</w:t>
+      </w:r>
+      <w:bookmarkEnd w:id="36"/>
+      <w:r>
+        <w:t>: Korrigálási hiba azonos végződésű elérési útvonalak esetén</w:t>
+      </w:r>
+    </w:p>
+    <w:p>
+      <w:r>
+        <w:tab/>
+        <w:t xml:space="preserve">Tulajdonképpen a </w:t>
+      </w:r>
+      <w:r>
+        <w:t xml:space="preserve">BORIS </w:t>
+      </w:r>
+      <w:proofErr w:type="spellStart"/>
+      <w:r>
+        <w:t>Corrector</w:t>
+      </w:r>
+      <w:proofErr w:type="spellEnd"/>
+      <w:r>
+        <w:t xml:space="preserve"> </w:t>
+      </w:r>
+      <w:r>
+        <w:t>fontossága az olyan projekteknél kerülhetne előtérbe, amelyek</w:t>
+      </w:r>
+      <w:r>
+        <w:t xml:space="preserve"> verziókezelő rendszerek segítségével teszik lehetővé azt, hogy</w:t>
+      </w:r>
+      <w:r>
+        <w:t xml:space="preserve"> egyidejűleg több</w:t>
+      </w:r>
+      <w:r>
+        <w:t>en is</w:t>
+      </w:r>
+      <w:r>
+        <w:t xml:space="preserve"> </w:t>
+      </w:r>
+      <w:r>
+        <w:t xml:space="preserve">dolgozzanak </w:t>
+      </w:r>
+      <w:r>
+        <w:t>rajta.</w:t>
+      </w:r>
+      <w:r>
+        <w:t xml:space="preserve"> Ilyen esetben az egyik lehetőség</w:t>
+      </w:r>
+      <w:r>
+        <w:t xml:space="preserve"> a megállapodás </w:t>
+      </w:r>
+      <w:r>
+        <w:t>a</w:t>
+      </w:r>
+      <w:r>
+        <w:t xml:space="preserve"> </w:t>
+      </w:r>
+      <w:r>
+        <w:t xml:space="preserve">projekt </w:t>
+      </w:r>
+      <w:r>
+        <w:t>gyökérkönyvtár</w:t>
+      </w:r>
+      <w:r>
+        <w:t>á</w:t>
+      </w:r>
+      <w:r>
+        <w:t>nak</w:t>
+      </w:r>
+      <w:r>
+        <w:t xml:space="preserve"> </w:t>
+      </w:r>
+      <w:r>
+        <w:t>abszolút elérési útvonal</w:t>
+      </w:r>
+      <w:r>
+        <w:t>á</w:t>
+      </w:r>
+      <w:r>
+        <w:t>ban</w:t>
+      </w:r>
+      <w:r>
+        <w:t xml:space="preserve">, a </w:t>
+      </w:r>
+      <w:r>
+        <w:t>másik lehetőség</w:t>
+      </w:r>
+      <w:r>
+        <w:t xml:space="preserve"> pedig</w:t>
+      </w:r>
+      <w:r>
+        <w:t xml:space="preserve"> a BORIS </w:t>
+      </w:r>
+      <w:proofErr w:type="spellStart"/>
+      <w:r>
+        <w:t>Corrector</w:t>
+      </w:r>
+      <w:proofErr w:type="spellEnd"/>
+      <w:r>
+        <w:t xml:space="preserve"> kibővítése egy olyan funkcionalitással, amellyel a hivatkozásokat közös alakra </w:t>
+      </w:r>
+      <w:r>
+        <w:t>hozhatná a</w:t>
+      </w:r>
+      <w:r>
+        <w:t xml:space="preserve"> </w:t>
+      </w:r>
+      <w:r>
+        <w:t>verziókezelő rendszer</w:t>
+      </w:r>
+      <w:r>
+        <w:t xml:space="preserve">be </w:t>
+      </w:r>
+      <w:r>
+        <w:t xml:space="preserve">való </w:t>
+      </w:r>
+      <w:r>
+        <w:t xml:space="preserve">feltöltés </w:t>
+      </w:r>
+      <w:r>
+        <w:t>előtt.</w:t>
+      </w:r>
+    </w:p>
+    <w:p>
+      <w:pPr>
         <w:pStyle w:val="Heading1"/>
       </w:pPr>
-      <w:bookmarkStart w:id="36" w:name="_Toc67884803"/>
+      <w:bookmarkStart w:id="37" w:name="_Toc67884803"/>
       <w:r>
         <w:lastRenderedPageBreak/>
         <w:t>Az ipari folyamat emulálásának alternatív megoldása</w:t>
       </w:r>
-      <w:bookmarkEnd w:id="36"/>
+      <w:bookmarkEnd w:id="37"/>
     </w:p>
     <w:p>
       <w:pPr>
         <w:pStyle w:val="Heading2"/>
       </w:pPr>
-      <w:bookmarkStart w:id="37" w:name="_Toc67884804"/>
+      <w:bookmarkStart w:id="38" w:name="_Toc67884804"/>
       <w:r>
         <w:t xml:space="preserve">Az </w:t>
       </w:r>
@@ -9873,26 +10502,26 @@
       <w:r>
         <w:t>visszafejtése</w:t>
       </w:r>
-      <w:bookmarkEnd w:id="37"/>
+      <w:bookmarkEnd w:id="38"/>
     </w:p>
     <w:p>
       <w:pPr>
         <w:pStyle w:val="Heading3"/>
       </w:pPr>
-      <w:bookmarkStart w:id="38" w:name="_Toc67884805"/>
+      <w:bookmarkStart w:id="39" w:name="_Toc67884805"/>
       <w:r>
         <w:t>BORIS és az I/O interfész közötti kommunikáció</w:t>
       </w:r>
       <w:r>
         <w:t xml:space="preserve"> lehallgatása</w:t>
       </w:r>
-      <w:bookmarkEnd w:id="38"/>
+      <w:bookmarkEnd w:id="39"/>
     </w:p>
     <w:p>
       <w:pPr>
         <w:pStyle w:val="Heading3"/>
       </w:pPr>
-      <w:bookmarkStart w:id="39" w:name="_Toc67884806"/>
+      <w:bookmarkStart w:id="40" w:name="_Toc67884806"/>
       <w:r>
         <w:t xml:space="preserve">Az </w:t>
       </w:r>
@@ -9902,94 +10531,94 @@
       <w:r>
         <w:t xml:space="preserve"> utánzása a BORIS számára</w:t>
       </w:r>
-      <w:bookmarkEnd w:id="39"/>
+      <w:bookmarkEnd w:id="40"/>
     </w:p>
     <w:p>
       <w:pPr>
         <w:pStyle w:val="Heading3"/>
       </w:pPr>
-      <w:bookmarkStart w:id="40" w:name="_Toc67884807"/>
+      <w:bookmarkStart w:id="41" w:name="_Toc67884807"/>
       <w:r>
         <w:t>Az I/O interfész</w:t>
       </w:r>
       <w:r>
         <w:t xml:space="preserve"> működtetése a BORIS használata nélkül</w:t>
       </w:r>
-      <w:bookmarkEnd w:id="40"/>
+      <w:bookmarkEnd w:id="41"/>
     </w:p>
     <w:p>
       <w:pPr>
         <w:pStyle w:val="Heading2"/>
       </w:pPr>
-      <w:bookmarkStart w:id="41" w:name="_Toc67884808"/>
+      <w:bookmarkStart w:id="42" w:name="_Toc67884808"/>
       <w:r>
         <w:t>Az emuláció megvalósítása alternatív eszközökkel</w:t>
       </w:r>
-      <w:bookmarkEnd w:id="41"/>
+      <w:bookmarkEnd w:id="42"/>
     </w:p>
     <w:p>
       <w:pPr>
         <w:pStyle w:val="Heading3"/>
       </w:pPr>
-      <w:bookmarkStart w:id="42" w:name="_Toc67884809"/>
+      <w:bookmarkStart w:id="43" w:name="_Toc67884809"/>
       <w:r>
         <w:t>A karosszériák mozgatása</w:t>
       </w:r>
-      <w:bookmarkEnd w:id="42"/>
+      <w:bookmarkEnd w:id="43"/>
     </w:p>
     <w:p>
       <w:pPr>
         <w:pStyle w:val="Heading3"/>
       </w:pPr>
-      <w:bookmarkStart w:id="43" w:name="_Toc67884810"/>
+      <w:bookmarkStart w:id="44" w:name="_Toc67884810"/>
       <w:r>
         <w:t>A futószalagok megvalósítása és működtetése</w:t>
       </w:r>
-      <w:bookmarkEnd w:id="43"/>
+      <w:bookmarkEnd w:id="44"/>
     </w:p>
     <w:p>
       <w:pPr>
         <w:pStyle w:val="Heading3"/>
       </w:pPr>
-      <w:bookmarkStart w:id="44" w:name="_Toc67884811"/>
+      <w:bookmarkStart w:id="45" w:name="_Toc67884811"/>
       <w:r>
         <w:t>A daru megvalósítása és működtetése</w:t>
       </w:r>
-      <w:bookmarkEnd w:id="44"/>
+      <w:bookmarkEnd w:id="45"/>
     </w:p>
     <w:p>
       <w:pPr>
         <w:pStyle w:val="Heading3"/>
       </w:pPr>
-      <w:bookmarkStart w:id="45" w:name="_Toc67884812"/>
+      <w:bookmarkStart w:id="46" w:name="_Toc67884812"/>
       <w:r>
         <w:t>A robotok megvalósítása és működtetése</w:t>
       </w:r>
-      <w:bookmarkEnd w:id="45"/>
+      <w:bookmarkEnd w:id="46"/>
     </w:p>
     <w:p>
       <w:pPr>
         <w:pStyle w:val="Heading1"/>
       </w:pPr>
-      <w:bookmarkStart w:id="46" w:name="_Toc67884813"/>
+      <w:bookmarkStart w:id="47" w:name="_Toc67884813"/>
       <w:r>
         <w:lastRenderedPageBreak/>
         <w:t>Az I/O interfészt helyettesítő elektronika</w:t>
       </w:r>
-      <w:bookmarkEnd w:id="46"/>
+      <w:bookmarkEnd w:id="47"/>
     </w:p>
     <w:p>
       <w:pPr>
         <w:pStyle w:val="Heading1"/>
       </w:pPr>
-      <w:bookmarkStart w:id="47" w:name="_Toc67884814"/>
+      <w:bookmarkStart w:id="48" w:name="_Toc67884814"/>
       <w:r>
         <w:lastRenderedPageBreak/>
         <w:t>Konklúzió</w:t>
       </w:r>
-      <w:bookmarkEnd w:id="47"/>
-    </w:p>
-    <w:bookmarkStart w:id="48" w:name="_Toc67884815" w:displacedByCustomXml="next"/>
+      <w:bookmarkEnd w:id="48"/>
+    </w:p>
+    <w:bookmarkStart w:id="49" w:name="_Toc67884815" w:displacedByCustomXml="next"/>
     <w:sdt>
       <w:sdtPr>
         <w:rPr>
@@ -10017,7 +10646,7 @@
           <w:r>
             <w:t>Irodalomjegyzék</w:t>
           </w:r>
-          <w:bookmarkEnd w:id="48"/>
+          <w:bookmarkEnd w:id="49"/>
         </w:p>
         <w:sdt>
           <w:sdtPr>
@@ -10062,7 +10691,7 @@
               </w:tblGrid>
               <w:tr>
                 <w:trPr>
-                  <w:divId w:val="1635602411"/>
+                  <w:divId w:val="1601528164"/>
                   <w:tblCellSpacing w:w="15" w:type="dxa"/>
                 </w:trPr>
                 <w:tc>
@@ -10108,7 +10737,7 @@
               </w:tr>
               <w:tr>
                 <w:trPr>
-                  <w:divId w:val="1635602411"/>
+                  <w:divId w:val="1601528164"/>
                   <w:tblCellSpacing w:w="15" w:type="dxa"/>
                 </w:trPr>
                 <w:tc>
@@ -10154,7 +10783,7 @@
               </w:tr>
               <w:tr>
                 <w:trPr>
-                  <w:divId w:val="1635602411"/>
+                  <w:divId w:val="1601528164"/>
                   <w:tblCellSpacing w:w="15" w:type="dxa"/>
                 </w:trPr>
                 <w:tc>
@@ -10200,7 +10829,7 @@
               </w:tr>
               <w:tr>
                 <w:trPr>
-                  <w:divId w:val="1635602411"/>
+                  <w:divId w:val="1601528164"/>
                   <w:tblCellSpacing w:w="15" w:type="dxa"/>
                 </w:trPr>
                 <w:tc>
@@ -10246,7 +10875,7 @@
               </w:tr>
               <w:tr>
                 <w:trPr>
-                  <w:divId w:val="1635602411"/>
+                  <w:divId w:val="1601528164"/>
                   <w:tblCellSpacing w:w="15" w:type="dxa"/>
                 </w:trPr>
                 <w:tc>
@@ -10285,6 +10914,98 @@
                       <w:rPr>
                         <w:noProof/>
                       </w:rPr>
+                      <w:t>Wikipedia, „IEC 61131-3,” [Online]. Available: https://en.wikipedia.org/wiki/IEC_61131-3.</w:t>
+                    </w:r>
+                  </w:p>
+                </w:tc>
+              </w:tr>
+              <w:tr>
+                <w:trPr>
+                  <w:divId w:val="1601528164"/>
+                  <w:tblCellSpacing w:w="15" w:type="dxa"/>
+                </w:trPr>
+                <w:tc>
+                  <w:tcPr>
+                    <w:tcW w:w="50" w:type="pct"/>
+                    <w:hideMark/>
+                  </w:tcPr>
+                  <w:p>
+                    <w:pPr>
+                      <w:pStyle w:val="Bibliography"/>
+                      <w:rPr>
+                        <w:noProof/>
+                      </w:rPr>
+                    </w:pPr>
+                    <w:r>
+                      <w:rPr>
+                        <w:noProof/>
+                      </w:rPr>
+                      <w:t xml:space="preserve">[6] </w:t>
+                    </w:r>
+                  </w:p>
+                </w:tc>
+                <w:tc>
+                  <w:tcPr>
+                    <w:tcW w:w="0" w:type="auto"/>
+                    <w:hideMark/>
+                  </w:tcPr>
+                  <w:p>
+                    <w:pPr>
+                      <w:pStyle w:val="Bibliography"/>
+                      <w:rPr>
+                        <w:noProof/>
+                      </w:rPr>
+                    </w:pPr>
+                    <w:r>
+                      <w:rPr>
+                        <w:noProof/>
+                      </w:rPr>
+                      <w:t>Omron Corporation, „Which Operating Systems Does CX-One Support?,” [Online]. Available: https://www.myomron.com/index.php?action=kb&amp;article=165.</w:t>
+                    </w:r>
+                  </w:p>
+                </w:tc>
+              </w:tr>
+              <w:tr>
+                <w:trPr>
+                  <w:divId w:val="1601528164"/>
+                  <w:tblCellSpacing w:w="15" w:type="dxa"/>
+                </w:trPr>
+                <w:tc>
+                  <w:tcPr>
+                    <w:tcW w:w="50" w:type="pct"/>
+                    <w:hideMark/>
+                  </w:tcPr>
+                  <w:p>
+                    <w:pPr>
+                      <w:pStyle w:val="Bibliography"/>
+                      <w:rPr>
+                        <w:noProof/>
+                      </w:rPr>
+                    </w:pPr>
+                    <w:r>
+                      <w:rPr>
+                        <w:noProof/>
+                      </w:rPr>
+                      <w:t xml:space="preserve">[7] </w:t>
+                    </w:r>
+                  </w:p>
+                </w:tc>
+                <w:tc>
+                  <w:tcPr>
+                    <w:tcW w:w="0" w:type="auto"/>
+                    <w:hideMark/>
+                  </w:tcPr>
+                  <w:p>
+                    <w:pPr>
+                      <w:pStyle w:val="Bibliography"/>
+                      <w:rPr>
+                        <w:noProof/>
+                      </w:rPr>
+                    </w:pPr>
+                    <w:r>
+                      <w:rPr>
+                        <w:noProof/>
+                      </w:rPr>
                       <w:t>Wikipedia, „Path (computing),” [Online]. Available: https://en.wikipedia.org/wiki/Path_(computing).</w:t>
                     </w:r>
                   </w:p>
@@ -10293,7 +11014,7 @@
             </w:tbl>
             <w:p>
               <w:pPr>
-                <w:divId w:val="1635602411"/>
+                <w:divId w:val="1601528164"/>
                 <w:rPr>
                   <w:rFonts w:eastAsia="Times New Roman"/>
                   <w:noProof/>
@@ -10321,12 +11042,12 @@
           <w:numId w:val="0"/>
         </w:numPr>
       </w:pPr>
-      <w:bookmarkStart w:id="49" w:name="_Toc67884816"/>
+      <w:bookmarkStart w:id="50" w:name="_Toc67884816"/>
       <w:r>
         <w:lastRenderedPageBreak/>
         <w:t>Nyilatkozat</w:t>
       </w:r>
-      <w:bookmarkEnd w:id="49"/>
+      <w:bookmarkEnd w:id="50"/>
     </w:p>
     <w:sectPr>
       <w:pgSz w:w="11906" w:h="16838"/>
@@ -13068,12 +13789,13 @@
     <w:basedOn w:val="Normal"/>
     <w:link w:val="CodeChar"/>
     <w:qFormat/>
-    <w:rsid w:val="00BF59F0"/>
+    <w:rsid w:val="00103685"/>
     <w:pPr>
       <w:shd w:val="clear" w:color="auto" w:fill="E7E6E6" w:themeFill="background2"/>
     </w:pPr>
     <w:rPr>
       <w:rFonts w:ascii="Courier New" w:hAnsi="Courier New"/>
+      <w:noProof/>
     </w:rPr>
   </w:style>
   <w:style w:type="paragraph" w:customStyle="1" w:styleId="CodeBlock">
@@ -13081,7 +13803,7 @@
     <w:basedOn w:val="Code"/>
     <w:link w:val="CodeBlockChar"/>
     <w:qFormat/>
-    <w:rsid w:val="00A922B4"/>
+    <w:rsid w:val="00516819"/>
     <w:pPr>
       <w:keepNext/>
       <w:keepLines/>
@@ -13091,6 +13813,7 @@
         <w:bottom w:val="single" w:sz="4" w:space="1" w:color="A5A5A5" w:themeColor="accent3"/>
         <w:right w:val="single" w:sz="4" w:space="4" w:color="A5A5A5" w:themeColor="accent3"/>
       </w:pBdr>
+      <w:spacing w:before="120" w:after="120"/>
       <w:contextualSpacing/>
     </w:pPr>
     <w:rPr>
@@ -13101,9 +13824,10 @@
     <w:name w:val="Code Char"/>
     <w:basedOn w:val="DefaultParagraphFont"/>
     <w:link w:val="Code"/>
-    <w:rsid w:val="00BF59F0"/>
+    <w:rsid w:val="00103685"/>
     <w:rPr>
       <w:rFonts w:ascii="Courier New" w:hAnsi="Courier New"/>
+      <w:noProof/>
       <w:sz w:val="24"/>
       <w:szCs w:val="24"/>
       <w:shd w:val="clear" w:color="auto" w:fill="E7E6E6" w:themeFill="background2"/>
@@ -13129,9 +13853,10 @@
     <w:name w:val="Code Block Char"/>
     <w:basedOn w:val="CodeChar"/>
     <w:link w:val="CodeBlock"/>
-    <w:rsid w:val="00A922B4"/>
+    <w:rsid w:val="00516819"/>
     <w:rPr>
       <w:rFonts w:ascii="Courier New" w:hAnsi="Courier New"/>
+      <w:noProof/>
       <w:sz w:val="24"/>
       <w:szCs w:val="24"/>
       <w:shd w:val="clear" w:color="auto" w:fill="E7E6E6" w:themeFill="background2"/>
@@ -13602,7 +14327,7 @@
     </b:Author>
     <b:InternetSiteTitle>Path (computing)</b:InternetSiteTitle>
     <b:URL>https://en.wikipedia.org/wiki/Path_(computing)</b:URL>
-    <b:RefOrder>5</b:RefOrder>
+    <b:RefOrder>7</b:RefOrder>
   </b:Source>
   <b:Source>
     <b:Tag>Omr</b:Tag>
@@ -13656,11 +14381,37 @@
     <b:URL>https://industrial.omron.hu/hu/products/cx-programmer</b:URL>
     <b:RefOrder>4</b:RefOrder>
   </b:Source>
+  <b:Source>
+    <b:Tag>Wik</b:Tag>
+    <b:SourceType>InternetSite</b:SourceType>
+    <b:Guid>{B7B74B6B-2DC1-4E60-B4F8-6537E61F5444}</b:Guid>
+    <b:Author>
+      <b:Author>
+        <b:Corporate>Wikipedia</b:Corporate>
+      </b:Author>
+    </b:Author>
+    <b:Title>IEC 61131-3</b:Title>
+    <b:URL>https://en.wikipedia.org/wiki/IEC_61131-3</b:URL>
+    <b:RefOrder>5</b:RefOrder>
+  </b:Source>
+  <b:Source>
+    <b:Tag>Whi</b:Tag>
+    <b:SourceType>InternetSite</b:SourceType>
+    <b:Guid>{9D660930-15CF-4DF0-8D71-13FB8536230D}</b:Guid>
+    <b:Title>Which Operating Systems Does CX-One Support?</b:Title>
+    <b:Author>
+      <b:Author>
+        <b:Corporate>Omron Corporation</b:Corporate>
+      </b:Author>
+    </b:Author>
+    <b:URL>https://www.myomron.com/index.php?action=kb&amp;article=165</b:URL>
+    <b:RefOrder>6</b:RefOrder>
+  </b:Source>
 </b:Sources>
 </file>
 
 <file path=customXml/itemProps1.xml><?xml version="1.0" encoding="utf-8"?>
-<ds:datastoreItem xmlns:ds="http://schemas.openxmlformats.org/officeDocument/2006/customXml" ds:itemID="{C8C9630C-9CC0-4A7C-B92D-6204379E1C6B}">
+<ds:datastoreItem xmlns:ds="http://schemas.openxmlformats.org/officeDocument/2006/customXml" ds:itemID="{DB21EF2C-940B-419B-8DEF-83A998403922}">
   <ds:schemaRefs>
     <ds:schemaRef ds:uri="http://schemas.openxmlformats.org/officeDocument/2006/bibliography"/>
   </ds:schemaRefs>

</xml_diff>

<commit_message>
Wrote a draft about the Serial Port Monitor.
</commit_message>
<xml_diff>
--- a/documentation/chapters.docx
+++ b/documentation/chapters.docx
@@ -724,15 +724,7 @@
         <w:spacing w:line="276" w:lineRule="auto"/>
       </w:pPr>
       <w:r>
-        <w:t>Lucas Nülle I/O interfész PRO/TRAIN-</w:t>
-      </w:r>
-      <w:proofErr w:type="spellStart"/>
-      <w:r>
-        <w:t>hez</w:t>
-      </w:r>
-      <w:proofErr w:type="spellEnd"/>
-      <w:r>
-        <w:t xml:space="preserve"> </w:t>
+        <w:t xml:space="preserve">Lucas Nülle I/O interfész PRO/TRAIN-hez </w:t>
       </w:r>
     </w:p>
     <w:p>
@@ -867,21 +859,8 @@
         <w:t xml:space="preserve">Egy ipari folyamat emulálása </w:t>
       </w:r>
       <w:r>
-        <w:t>hardware-in-</w:t>
-      </w:r>
-      <w:proofErr w:type="spellStart"/>
-      <w:r>
-        <w:t>the</w:t>
-      </w:r>
-      <w:proofErr w:type="spellEnd"/>
-      <w:r>
-        <w:t>-</w:t>
-      </w:r>
-      <w:proofErr w:type="spellStart"/>
-      <w:r>
-        <w:t>loop</w:t>
-      </w:r>
-      <w:proofErr w:type="spellEnd"/>
+        <w:t>hardware-in-the-loop</w:t>
+      </w:r>
       <w:r>
         <w:t xml:space="preserve"> (HIL) </w:t>
       </w:r>
@@ -1161,11 +1140,9 @@
       <w:r>
         <w:t xml:space="preserve">CX-Programmer 9.1, mikroC PRO </w:t>
       </w:r>
-      <w:proofErr w:type="spellStart"/>
       <w:r>
         <w:t>for</w:t>
       </w:r>
-      <w:proofErr w:type="spellEnd"/>
       <w:r>
         <w:t xml:space="preserve"> PIC 6.6.2</w:t>
       </w:r>
@@ -1175,111 +1152,66 @@
       <w:r>
         <w:t xml:space="preserve">IAR </w:t>
       </w:r>
-      <w:proofErr w:type="spellStart"/>
-      <w:r>
-        <w:t>Embedded</w:t>
-      </w:r>
-      <w:proofErr w:type="spellEnd"/>
+      <w:r>
+        <w:t>Embedded Workbench for Arm</w:t>
+      </w:r>
       <w:r>
         <w:t xml:space="preserve"> </w:t>
       </w:r>
-      <w:proofErr w:type="spellStart"/>
-      <w:r>
-        <w:t>Workbench</w:t>
-      </w:r>
-      <w:proofErr w:type="spellEnd"/>
+      <w:r>
+        <w:t>7.10.1</w:t>
+      </w:r>
+      <w:r>
+        <w:t xml:space="preserve">, </w:t>
+      </w:r>
+      <w:r>
+        <w:t>Visual Studio Code</w:t>
+      </w:r>
+      <w:r>
+        <w:t xml:space="preserve"> 1.54.3 és</w:t>
+      </w:r>
       <w:r>
         <w:t xml:space="preserve"> </w:t>
       </w:r>
-      <w:proofErr w:type="spellStart"/>
-      <w:r>
-        <w:t>for</w:t>
-      </w:r>
-      <w:proofErr w:type="spellEnd"/>
+      <w:r>
+        <w:t xml:space="preserve">Qt </w:t>
+      </w:r>
+      <w:r>
+        <w:t>Creator</w:t>
+      </w:r>
+      <w:r>
+        <w:t xml:space="preserve"> 4.14.1</w:t>
+      </w:r>
       <w:r>
         <w:t xml:space="preserve"> </w:t>
       </w:r>
-      <w:proofErr w:type="spellStart"/>
-      <w:r>
-        <w:t>Arm</w:t>
-      </w:r>
-      <w:proofErr w:type="spellEnd"/>
-      <w:r>
-        <w:t xml:space="preserve"> </w:t>
-      </w:r>
-      <w:r>
-        <w:t>7.10.1</w:t>
+      <w:r>
+        <w:t>fejlesztőkörnyezetek</w:t>
       </w:r>
       <w:r>
         <w:t xml:space="preserve">, </w:t>
       </w:r>
       <w:r>
-        <w:t xml:space="preserve">Visual </w:t>
-      </w:r>
-      <w:proofErr w:type="spellStart"/>
-      <w:r>
-        <w:t>Studio</w:t>
-      </w:r>
-      <w:proofErr w:type="spellEnd"/>
-      <w:r>
-        <w:t xml:space="preserve"> </w:t>
-      </w:r>
-      <w:proofErr w:type="spellStart"/>
-      <w:r>
-        <w:t>Code</w:t>
-      </w:r>
-      <w:proofErr w:type="spellEnd"/>
-      <w:r>
-        <w:t xml:space="preserve"> 1.54.3 és</w:t>
-      </w:r>
-      <w:r>
-        <w:t xml:space="preserve"> </w:t>
-      </w:r>
-      <w:r>
-        <w:t xml:space="preserve">Qt </w:t>
-      </w:r>
-      <w:proofErr w:type="spellStart"/>
-      <w:r>
-        <w:t>Creator</w:t>
-      </w:r>
-      <w:proofErr w:type="spellEnd"/>
-      <w:r>
-        <w:t xml:space="preserve"> 4.14.1</w:t>
-      </w:r>
-      <w:r>
-        <w:t xml:space="preserve"> </w:t>
-      </w:r>
-      <w:r>
-        <w:t>fejlesztőkörnyezetek</w:t>
+        <w:t xml:space="preserve">Altium </w:t>
+      </w:r>
+      <w:r>
+        <w:t>Designer</w:t>
+      </w:r>
+      <w:r>
+        <w:t xml:space="preserve"> 17.1</w:t>
+      </w:r>
+      <w:r>
+        <w:t xml:space="preserve"> elektronikai tervező szoftver</w:t>
       </w:r>
       <w:r>
         <w:t xml:space="preserve">, </w:t>
       </w:r>
       <w:r>
-        <w:t xml:space="preserve">Altium </w:t>
-      </w:r>
-      <w:proofErr w:type="spellStart"/>
-      <w:r>
-        <w:t>Designer</w:t>
-      </w:r>
-      <w:proofErr w:type="spellEnd"/>
-      <w:r>
-        <w:t xml:space="preserve"> 17.1</w:t>
-      </w:r>
-      <w:r>
-        <w:t xml:space="preserve"> elektronikai tervező szoftver</w:t>
-      </w:r>
-      <w:r>
-        <w:t xml:space="preserve">, </w:t>
-      </w:r>
-      <w:r>
         <w:t xml:space="preserve">Eltima </w:t>
       </w:r>
-      <w:proofErr w:type="spellStart"/>
       <w:r>
         <w:t>Serial</w:t>
       </w:r>
-      <w:proofErr w:type="spellEnd"/>
       <w:r>
         <w:t xml:space="preserve"> Port Monitor 6.0.235 segédprogram</w:t>
       </w:r>
@@ -5204,21 +5136,8 @@
         <w:t xml:space="preserve">A </w:t>
       </w:r>
       <w:r>
-        <w:t>hardware-in-</w:t>
-      </w:r>
-      <w:proofErr w:type="spellStart"/>
-      <w:r>
-        <w:t>the</w:t>
-      </w:r>
-      <w:proofErr w:type="spellEnd"/>
-      <w:r>
-        <w:t>-</w:t>
-      </w:r>
-      <w:proofErr w:type="spellStart"/>
-      <w:r>
-        <w:t>loop</w:t>
-      </w:r>
-      <w:proofErr w:type="spellEnd"/>
+        <w:t>hardware-in-the-loop</w:t>
+      </w:r>
       <w:r>
         <w:t xml:space="preserve"> (HIL) </w:t>
       </w:r>
@@ -5351,13 +5270,7 @@
         <w:t>bemutatásra</w:t>
       </w:r>
       <w:r>
-        <w:t>, amelyek a feladat</w:t>
-      </w:r>
-      <w:r>
-        <w:t>ok</w:t>
-      </w:r>
-      <w:r>
-        <w:t xml:space="preserve"> megoldásához lettek </w:t>
+        <w:t xml:space="preserve">, amelyek a feladat megoldásához lettek </w:t>
       </w:r>
       <w:r>
         <w:t>fel</w:t>
@@ -5433,7 +5346,7 @@
         <w:ind w:firstLine="432"/>
       </w:pPr>
       <w:r>
-        <w:t xml:space="preserve">A feladatok megoldásához </w:t>
+        <w:t xml:space="preserve">A feladat megoldásához </w:t>
       </w:r>
       <w:r>
         <w:t xml:space="preserve">felhasznált </w:t>
@@ -5451,7 +5364,13 @@
         <w:t>ek</w:t>
       </w:r>
       <w:r>
-        <w:t xml:space="preserve"> a főbb feladatok </w:t>
+        <w:t xml:space="preserve"> a </w:t>
+      </w:r>
+      <w:r>
+        <w:t>részfeladatok</w:t>
+      </w:r>
+      <w:r>
+        <w:t xml:space="preserve"> </w:t>
       </w:r>
       <w:r>
         <w:t>alapján</w:t>
@@ -5466,7 +5385,13 @@
         <w:t>re</w:t>
       </w:r>
       <w:r>
-        <w:t xml:space="preserve"> lettek igénybe véve, míg az irányításhoz egy </w:t>
+        <w:t xml:space="preserve"> lettek igénybe véve, míg az irányításhoz egy</w:t>
+      </w:r>
+      <w:r>
+        <w:t xml:space="preserve"> széles</w:t>
+      </w:r>
+      <w:r>
+        <w:t xml:space="preserve"> </w:t>
       </w:r>
       <w:r>
         <w:t xml:space="preserve">körben alkalmazott </w:t>
@@ -5520,16 +5445,16 @@
         <w:t>emulálásának megvalósításá</w:t>
       </w:r>
       <w:r>
-        <w:t>ra</w:t>
-      </w:r>
-      <w:r>
-        <w:t xml:space="preserve"> a feladatok megoldás</w:t>
-      </w:r>
-      <w:r>
-        <w:t>akor</w:t>
-      </w:r>
-      <w:r>
-        <w:t xml:space="preserve"> legnépszerűbbnek számító </w:t>
+        <w:t>hoz</w:t>
+      </w:r>
+      <w:r>
+        <w:t xml:space="preserve"> a</w:t>
+      </w:r>
+      <w:r>
+        <w:t xml:space="preserve"> </w:t>
+      </w:r>
+      <w:r>
+        <w:t xml:space="preserve">legnépszerűbbnek számító </w:t>
       </w:r>
       <w:r>
         <w:t xml:space="preserve">tervezőszoftverek és </w:t>
@@ -5682,15 +5607,7 @@
         <w:t xml:space="preserve">terméke volt, amelyet a </w:t>
       </w:r>
       <w:r>
-        <w:t xml:space="preserve">PRO/TRAIN </w:t>
-      </w:r>
-      <w:proofErr w:type="spellStart"/>
-      <w:r>
-        <w:t>for</w:t>
-      </w:r>
-      <w:proofErr w:type="spellEnd"/>
-      <w:r>
-        <w:t xml:space="preserve"> Windows</w:t>
+        <w:t>PRO/TRAIN for Windows</w:t>
       </w:r>
       <w:r>
         <w:t xml:space="preserve"> szoftveréhez fejlesztett ki azzal a céllal, hogy </w:t>
@@ -5750,15 +5667,7 @@
         <w:t xml:space="preserve">, mint pedig a </w:t>
       </w:r>
       <w:r>
-        <w:t xml:space="preserve">PRO/TRAIN </w:t>
-      </w:r>
-      <w:proofErr w:type="spellStart"/>
-      <w:r>
-        <w:t>for</w:t>
-      </w:r>
-      <w:proofErr w:type="spellEnd"/>
-      <w:r>
-        <w:t xml:space="preserve"> Windows </w:t>
+        <w:t xml:space="preserve">PRO/TRAIN for Windows </w:t>
       </w:r>
       <w:r>
         <w:t>lekerültek a Lucas-Nülle</w:t>
@@ -5835,15 +5744,7 @@
         <w:t>emellett</w:t>
       </w:r>
       <w:r>
-        <w:t xml:space="preserve"> állapotjelző LED-</w:t>
-      </w:r>
-      <w:proofErr w:type="spellStart"/>
-      <w:r>
-        <w:t>ekkel</w:t>
-      </w:r>
-      <w:proofErr w:type="spellEnd"/>
-      <w:r>
-        <w:t xml:space="preserve"> </w:t>
+        <w:t xml:space="preserve"> állapotjelző LED-ekkel </w:t>
       </w:r>
       <w:r>
         <w:t>rendelkeznek</w:t>
@@ -6317,15 +6218,7 @@
         <w:t xml:space="preserve">Mivel a </w:t>
       </w:r>
       <w:r>
-        <w:t xml:space="preserve">PRO/TRAIN </w:t>
-      </w:r>
-      <w:proofErr w:type="spellStart"/>
-      <w:r>
-        <w:t>for</w:t>
-      </w:r>
-      <w:proofErr w:type="spellEnd"/>
-      <w:r>
-        <w:t xml:space="preserve"> Windows</w:t>
+        <w:t>PRO/TRAIN for Windows</w:t>
       </w:r>
       <w:r>
         <w:t xml:space="preserve"> </w:t>
@@ -6439,11 +6332,9 @@
       <w:r>
         <w:t xml:space="preserve">z </w:t>
       </w:r>
-      <w:proofErr w:type="spellStart"/>
       <w:r>
         <w:t>Ingenieurbüro</w:t>
       </w:r>
-      <w:proofErr w:type="spellEnd"/>
       <w:r>
         <w:t xml:space="preserve"> Dr. Kahlert</w:t>
       </w:r>
@@ -6500,21 +6391,8 @@
       <w:r>
         <w:t xml:space="preserve">Az elnevezése a </w:t>
       </w:r>
-      <w:proofErr w:type="spellStart"/>
-      <w:r>
-        <w:t>Block</w:t>
-      </w:r>
-      <w:proofErr w:type="spellEnd"/>
-      <w:r>
-        <w:t xml:space="preserve">-Oriented </w:t>
-      </w:r>
-      <w:proofErr w:type="spellStart"/>
-      <w:r>
-        <w:t>Simulation</w:t>
-      </w:r>
-      <w:proofErr w:type="spellEnd"/>
-      <w:r>
-        <w:t xml:space="preserve"> System</w:t>
+      <w:r>
+        <w:t>Block-Oriented Simulation System</w:t>
       </w:r>
       <w:r>
         <w:t xml:space="preserve"> kifejezésből ered</w:t>
@@ -6725,23 +6603,7 @@
         <w:t>on</w:t>
       </w:r>
       <w:r>
-        <w:t xml:space="preserve"> (System </w:t>
-      </w:r>
-      <w:proofErr w:type="spellStart"/>
-      <w:r>
-        <w:t>Block</w:t>
-      </w:r>
-      <w:proofErr w:type="spellEnd"/>
-      <w:r>
-        <w:t xml:space="preserve"> </w:t>
-      </w:r>
-      <w:proofErr w:type="spellStart"/>
-      <w:r>
-        <w:t>Toolbar</w:t>
-      </w:r>
-      <w:proofErr w:type="spellEnd"/>
-      <w:r>
-        <w:t>)</w:t>
+        <w:t xml:space="preserve"> (System Block Toolbar)</w:t>
       </w:r>
       <w:r>
         <w:t>, amely</w:t>
@@ -6851,19 +6713,9 @@
       <w:r>
         <w:t xml:space="preserve"> (</w:t>
       </w:r>
-      <w:proofErr w:type="spellStart"/>
-      <w:r>
-        <w:t>Control</w:t>
-      </w:r>
-      <w:proofErr w:type="spellEnd"/>
-      <w:r>
-        <w:t xml:space="preserve"> </w:t>
-      </w:r>
-      <w:proofErr w:type="spellStart"/>
-      <w:r>
-        <w:t>Toolbar</w:t>
-      </w:r>
-      <w:proofErr w:type="spellEnd"/>
+      <w:r>
+        <w:t>Control Toolbar</w:t>
+      </w:r>
       <w:r>
         <w:t>) tesz lehetővé</w:t>
       </w:r>
@@ -6922,7 +6774,7 @@
                 <v:shape id="_x0000_i1027" type="#_x0000_t75" style="width:18.75pt;height:18pt" o:ole="">
                   <v:imagedata r:id="rId11" o:title=""/>
                 </v:shape>
-                <o:OLEObject Type="Embed" ProgID="PBrush" ShapeID="_x0000_i1027" DrawAspect="Content" ObjectID="_1680222371" r:id="rId12"/>
+                <o:OLEObject Type="Embed" ProgID="PBrush" ShapeID="_x0000_i1027" DrawAspect="Content" ObjectID="_1680315661" r:id="rId12"/>
               </w:object>
             </w:r>
           </w:p>
@@ -6949,7 +6801,7 @@
                 <v:shape id="_x0000_i1028" type="#_x0000_t75" style="width:18.75pt;height:18pt" o:ole="">
                   <v:imagedata r:id="rId13" o:title=""/>
                 </v:shape>
-                <o:OLEObject Type="Embed" ProgID="PBrush" ShapeID="_x0000_i1028" DrawAspect="Content" ObjectID="_1680222372" r:id="rId14"/>
+                <o:OLEObject Type="Embed" ProgID="PBrush" ShapeID="_x0000_i1028" DrawAspect="Content" ObjectID="_1680315662" r:id="rId14"/>
               </w:object>
             </w:r>
           </w:p>
@@ -6979,7 +6831,7 @@
                 <v:shape id="_x0000_i1029" type="#_x0000_t75" style="width:18.75pt;height:18pt" o:ole="">
                   <v:imagedata r:id="rId15" o:title=""/>
                 </v:shape>
-                <o:OLEObject Type="Embed" ProgID="PBrush" ShapeID="_x0000_i1029" DrawAspect="Content" ObjectID="_1680222373" r:id="rId16"/>
+                <o:OLEObject Type="Embed" ProgID="PBrush" ShapeID="_x0000_i1029" DrawAspect="Content" ObjectID="_1680315663" r:id="rId16"/>
               </w:object>
             </w:r>
           </w:p>
@@ -7006,7 +6858,7 @@
                 <v:shape id="_x0000_i1030" type="#_x0000_t75" style="width:18.75pt;height:18pt" o:ole="">
                   <v:imagedata r:id="rId17" o:title=""/>
                 </v:shape>
-                <o:OLEObject Type="Embed" ProgID="PBrush" ShapeID="_x0000_i1030" DrawAspect="Content" ObjectID="_1680222374" r:id="rId18"/>
+                <o:OLEObject Type="Embed" ProgID="PBrush" ShapeID="_x0000_i1030" DrawAspect="Content" ObjectID="_1680315664" r:id="rId18"/>
               </w:object>
             </w:r>
           </w:p>
@@ -7033,7 +6885,7 @@
                 <v:shape id="_x0000_i1031" type="#_x0000_t75" style="width:18.75pt;height:18pt" o:ole="">
                   <v:imagedata r:id="rId19" o:title=""/>
                 </v:shape>
-                <o:OLEObject Type="Embed" ProgID="PBrush" ShapeID="_x0000_i1031" DrawAspect="Content" ObjectID="_1680222375" r:id="rId20"/>
+                <o:OLEObject Type="Embed" ProgID="PBrush" ShapeID="_x0000_i1031" DrawAspect="Content" ObjectID="_1680315665" r:id="rId20"/>
               </w:object>
             </w:r>
           </w:p>
@@ -7063,7 +6915,7 @@
                 <v:shape id="_x0000_i1032" type="#_x0000_t75" style="width:18.75pt;height:18pt" o:ole="">
                   <v:imagedata r:id="rId21" o:title=""/>
                 </v:shape>
-                <o:OLEObject Type="Embed" ProgID="PBrush" ShapeID="_x0000_i1032" DrawAspect="Content" ObjectID="_1680222376" r:id="rId22"/>
+                <o:OLEObject Type="Embed" ProgID="PBrush" ShapeID="_x0000_i1032" DrawAspect="Content" ObjectID="_1680315666" r:id="rId22"/>
               </w:object>
             </w:r>
           </w:p>
@@ -7090,7 +6942,7 @@
                 <v:shape id="_x0000_i1033" type="#_x0000_t75" style="width:18.75pt;height:18pt" o:ole="">
                   <v:imagedata r:id="rId23" o:title=""/>
                 </v:shape>
-                <o:OLEObject Type="Embed" ProgID="PBrush" ShapeID="_x0000_i1033" DrawAspect="Content" ObjectID="_1680222377" r:id="rId24"/>
+                <o:OLEObject Type="Embed" ProgID="PBrush" ShapeID="_x0000_i1033" DrawAspect="Content" ObjectID="_1680315667" r:id="rId24"/>
               </w:object>
             </w:r>
           </w:p>
@@ -7120,7 +6972,7 @@
                 <v:shape id="_x0000_i1034" type="#_x0000_t75" style="width:18.75pt;height:18pt" o:ole="">
                   <v:imagedata r:id="rId25" o:title=""/>
                 </v:shape>
-                <o:OLEObject Type="Embed" ProgID="PBrush" ShapeID="_x0000_i1034" DrawAspect="Content" ObjectID="_1680222378" r:id="rId26"/>
+                <o:OLEObject Type="Embed" ProgID="PBrush" ShapeID="_x0000_i1034" DrawAspect="Content" ObjectID="_1680315668" r:id="rId26"/>
               </w:object>
             </w:r>
           </w:p>
@@ -7285,19 +7137,9 @@
       <w:r>
         <w:t xml:space="preserve"> DLL (</w:t>
       </w:r>
-      <w:proofErr w:type="spellStart"/>
-      <w:r>
-        <w:t>Dynamic</w:t>
-      </w:r>
-      <w:proofErr w:type="spellEnd"/>
-      <w:r>
-        <w:t xml:space="preserve"> Link </w:t>
-      </w:r>
-      <w:proofErr w:type="spellStart"/>
-      <w:r>
-        <w:t>Library</w:t>
-      </w:r>
-      <w:proofErr w:type="spellEnd"/>
+      <w:r>
+        <w:t>Dynamic Link Library</w:t>
+      </w:r>
       <w:r>
         <w:t>) állományok</w:t>
       </w:r>
@@ -7338,31 +7180,7 @@
         <w:ind w:firstLine="576"/>
       </w:pPr>
       <w:r>
-        <w:t xml:space="preserve">A </w:t>
-      </w:r>
-      <w:proofErr w:type="spellStart"/>
-      <w:r>
-        <w:t>Flexible</w:t>
-      </w:r>
-      <w:proofErr w:type="spellEnd"/>
-      <w:r>
-        <w:t xml:space="preserve"> </w:t>
-      </w:r>
-      <w:proofErr w:type="spellStart"/>
-      <w:r>
-        <w:t>Animation</w:t>
-      </w:r>
-      <w:proofErr w:type="spellEnd"/>
-      <w:r>
-        <w:t xml:space="preserve"> </w:t>
-      </w:r>
-      <w:proofErr w:type="spellStart"/>
-      <w:r>
-        <w:t>Builder</w:t>
-      </w:r>
-      <w:proofErr w:type="spellEnd"/>
-      <w:r>
-        <w:t xml:space="preserve"> </w:t>
+        <w:t xml:space="preserve">A Flexible Animation Builder </w:t>
       </w:r>
       <w:r>
         <w:t xml:space="preserve">(FAB) </w:t>
@@ -7407,15 +7225,7 @@
         <w:t xml:space="preserve">) egy vizualizáció tervező és megjelenítő eszköz, amelyet </w:t>
       </w:r>
       <w:r>
-        <w:t xml:space="preserve">az </w:t>
-      </w:r>
-      <w:proofErr w:type="spellStart"/>
-      <w:r>
-        <w:t>Ingenieurbüro</w:t>
-      </w:r>
-      <w:proofErr w:type="spellEnd"/>
-      <w:r>
-        <w:t xml:space="preserve"> Dr. Kahlert </w:t>
+        <w:t xml:space="preserve">az Ingenieurbüro Dr. Kahlert </w:t>
       </w:r>
       <w:r>
         <w:t>fejlesztett ki a BORIS szoftveréhez azért, hogy leegyszerűsítse az interaktív vizualizációk, animációk és felhasználói felülete</w:t>
@@ -7907,28 +7717,16 @@
         <w:ind w:firstLine="576"/>
       </w:pPr>
       <w:r>
-        <w:t xml:space="preserve">Az irányítás </w:t>
-      </w:r>
-      <w:r>
-        <w:t xml:space="preserve">megvalósításához </w:t>
-      </w:r>
-      <w:r>
-        <w:t xml:space="preserve">egy </w:t>
-      </w:r>
-      <w:r>
-        <w:t xml:space="preserve">CJ2M-CPU32 </w:t>
-      </w:r>
-      <w:r>
-        <w:t xml:space="preserve">típusjelzésű </w:t>
-      </w:r>
-      <w:r>
-        <w:t xml:space="preserve">PLC került felhasználásra, amelynek a programozása </w:t>
-      </w:r>
-      <w:r>
-        <w:t>az erre a célra</w:t>
-      </w:r>
-      <w:r>
-        <w:t xml:space="preserve"> kifejlesztett </w:t>
+        <w:t>Az irányítás megvalósításához, összhangban a feladat megoldásához rendelkezésre álló erőforrásokkal, egy CJ2M-CPU32 típusjelzésű PLC került felhasználásra</w:t>
+      </w:r>
+      <w:r>
+        <w:t xml:space="preserve">, amelynek a programozása </w:t>
+      </w:r>
+      <w:r>
+        <w:t>a hozzá tartozó</w:t>
+      </w:r>
+      <w:r>
+        <w:t xml:space="preserve"> </w:t>
       </w:r>
       <w:r>
         <w:t>programozószoftver</w:t>
@@ -8127,15 +7925,7 @@
         <w:t xml:space="preserve">Emellett </w:t>
       </w:r>
       <w:r>
-        <w:t>egy beépített USB-</w:t>
-      </w:r>
-      <w:proofErr w:type="spellStart"/>
-      <w:r>
-        <w:t>porttal</w:t>
-      </w:r>
-      <w:proofErr w:type="spellEnd"/>
-      <w:r>
-        <w:t xml:space="preserve"> is rendelkezik</w:t>
+        <w:t>egy beépített USB-porttal is rendelkezik</w:t>
       </w:r>
       <w:r>
         <w:t>, am</w:t>
@@ -8186,13 +7976,8 @@
         </w:numPr>
       </w:pPr>
       <w:r>
-        <w:t>programmemória mérete: 10 </w:t>
-      </w:r>
-      <w:proofErr w:type="spellStart"/>
-      <w:r>
-        <w:t>Klépés</w:t>
-      </w:r>
-      <w:proofErr w:type="spellEnd"/>
+        <w:t>programmemória mérete: 10 Klépés</w:t>
+      </w:r>
     </w:p>
     <w:p>
       <w:pPr>
@@ -8203,13 +7988,8 @@
         </w:numPr>
       </w:pPr>
       <w:r>
-        <w:t>adatmemória mérete: 64 </w:t>
-      </w:r>
-      <w:proofErr w:type="spellStart"/>
-      <w:r>
-        <w:t>Kszó</w:t>
-      </w:r>
-      <w:proofErr w:type="spellEnd"/>
+        <w:t>adatmemória mérete: 64 Kszó</w:t>
+      </w:r>
     </w:p>
     <w:p>
       <w:pPr>
@@ -8236,15 +8016,7 @@
         </w:numPr>
       </w:pPr>
       <w:r>
-        <w:t xml:space="preserve">kommunikáció: </w:t>
-      </w:r>
-      <w:proofErr w:type="spellStart"/>
-      <w:r>
-        <w:t>EtherNet</w:t>
-      </w:r>
-      <w:proofErr w:type="spellEnd"/>
-      <w:r>
-        <w:t>/IP, Ethernet TCP/IP, USB</w:t>
+        <w:t>kommunikáció: EtherNet/IP, Ethernet TCP/IP, USB</w:t>
       </w:r>
     </w:p>
     <w:p>
@@ -8632,13 +8404,8 @@
       <w:r>
         <w:noBreakHyphen/>
       </w:r>
-      <w:proofErr w:type="spellStart"/>
-      <w:r>
-        <w:t>One</w:t>
-      </w:r>
-      <w:proofErr w:type="spellEnd"/>
-      <w:r>
-        <w:t xml:space="preserve"> szoftvercsomag szerves része</w:t>
+      <w:r>
+        <w:t>One szoftvercsomag szerves része</w:t>
       </w:r>
       <w:r>
         <w:t xml:space="preserve"> </w:t>
@@ -8902,10 +8669,28 @@
         <w:t>z eltérő típusú adatokból álló adatblokkok</w:t>
       </w:r>
       <w:r>
-        <w:t>at (struktúrákat) is, amelyek akár funkcióblokkok be- és kimeneti változóiként is megadhatók. Az intelligens programbevitel</w:t>
-      </w:r>
-      <w:r>
-        <w:t xml:space="preserve"> pedig egy prediktív stílusú böngészőt biztosít a felhasználó számára, amiben a szimbólumok nevének beírása közben láthatók a lehetséges találatok, amelyekre rá lehet kattintani, illetve amelyeket ki lehet választani.</w:t>
+        <w:t xml:space="preserve">at (struktúrákat) is, amelyek akár </w:t>
+      </w:r>
+      <w:r>
+        <w:t xml:space="preserve">a </w:t>
+      </w:r>
+      <w:r>
+        <w:t>funkcióblokkok be- és kimeneti változóiként is megadhatók. Az intelligens programbevitel</w:t>
+      </w:r>
+      <w:r>
+        <w:t xml:space="preserve"> </w:t>
+      </w:r>
+      <w:r>
+        <w:t>a szimbólumok kiválasztását teszi egyszerűbbé azáltal, hogy</w:t>
+      </w:r>
+      <w:r>
+        <w:t xml:space="preserve"> egy prediktív stílusú böngészőt biztosít a felhasználó számára, amiben a szimbólumok nevének beírása közben </w:t>
+      </w:r>
+      <w:r>
+        <w:t>megjelennek</w:t>
+      </w:r>
+      <w:r>
+        <w:t xml:space="preserve"> a lehetséges találatok.</w:t>
       </w:r>
       <w:r>
         <w:t xml:space="preserve"> Képes továbbá a </w:t>
@@ -8929,10 +8714,28 @@
         <w:t>csolódó eszközökkel automatikusan összekapcsol</w:t>
       </w:r>
       <w:r>
-        <w:t xml:space="preserve">ódni, illetve </w:t>
-      </w:r>
-      <w:r>
-        <w:t>az online hibakeresésre és szerkesztésre.</w:t>
+        <w:t xml:space="preserve">ódni, </w:t>
+      </w:r>
+      <w:r>
+        <w:t>megkönnyítve ezzel</w:t>
+      </w:r>
+      <w:r>
+        <w:t xml:space="preserve"> </w:t>
+      </w:r>
+      <w:r>
+        <w:t>a</w:t>
+      </w:r>
+      <w:r>
+        <w:t xml:space="preserve"> programozást és a </w:t>
+      </w:r>
+      <w:r>
+        <w:t>hibakeresés</w:t>
+      </w:r>
+      <w:r>
+        <w:t>t</w:t>
+      </w:r>
+      <w:r>
+        <w:t>.</w:t>
       </w:r>
     </w:p>
     <w:p>
@@ -8940,20 +8743,167 @@
         <w:ind w:firstLine="708"/>
       </w:pPr>
       <w:r>
-        <w:t xml:space="preserve">Ennek a szoftvernek a 30 napos próbaverziója ingyenesen is használható. Ez az idő alatt minden funkciója korlátozásmentesen igénybe vehető, ugyanakkor a 30 nap lejártával megszűnik a mentés és a nyomtatás lehetősége. </w:t>
-      </w:r>
-      <w:r>
-        <w:t>Továbbá f</w:t>
-      </w:r>
-      <w:r>
-        <w:t>ontos megje</w:t>
-      </w:r>
-      <w:r>
-        <w:t>gyezni, hogy a Windows különböző verzióval felléphetnek bizonyos korlátozások, de ezekre a gyártó weboldaláról is tájékozódni lehet</w:t>
+        <w:t xml:space="preserve">Ennek a szoftvernek a 30 napos próbaverziója ingyenesen is használható. Ez az idő alatt minden funkciója korlátozásmentesen igénybe vehető, ugyanakkor a 30 nap </w:t>
+      </w:r>
+      <w:r>
+        <w:t>elteltével</w:t>
+      </w:r>
+      <w:r>
+        <w:t xml:space="preserve"> megszűnik a mentés és a nyomtatás lehetősége</w:t>
+      </w:r>
+      <w:r>
+        <w:t>.</w:t>
+      </w:r>
+    </w:p>
+    <w:p>
+      <w:pPr>
+        <w:pStyle w:val="Heading2"/>
+      </w:pPr>
+      <w:bookmarkStart w:id="18" w:name="_Toc67884785"/>
+      <w:r>
+        <w:t xml:space="preserve">A </w:t>
+      </w:r>
+      <w:r>
+        <w:t>technológia-visszafejtés</w:t>
+      </w:r>
+      <w:r>
+        <w:t xml:space="preserve"> eszközei</w:t>
+      </w:r>
+      <w:bookmarkEnd w:id="18"/>
+    </w:p>
+    <w:p>
+      <w:pPr>
+        <w:ind w:firstLine="576"/>
+      </w:pPr>
+      <w:r>
+        <w:t xml:space="preserve">A technológia visszafejtés valójában két további részfeladatra lenne bontható, ami alapján a felhasznált hardvereket és szoftvereket tovább lehetne csoportosítani. Az adatgyűjtéshez ugyanis egy független lehallgatószoftver került felhasználásra, míg a begyűjtött adatok igazolása az I/O interfészt helyettesítő elektronika működő prototípusának a megépítésével történt, amihez egy </w:t>
+      </w:r>
+      <w:r>
+        <w:t xml:space="preserve">PIC </w:t>
+      </w:r>
+      <w:r>
+        <w:t>fejlesztőlap és a hozzá tartozó fejlesztőkörnyezet került felhasználásra.</w:t>
+      </w:r>
+    </w:p>
+    <w:p>
+      <w:pPr>
+        <w:pStyle w:val="Heading3"/>
+      </w:pPr>
+      <w:bookmarkStart w:id="19" w:name="_Toc67884786"/>
+      <w:r>
+        <w:t xml:space="preserve">Az </w:t>
+      </w:r>
+      <w:r>
+        <w:t xml:space="preserve">Eltima </w:t>
+      </w:r>
+      <w:r>
+        <w:rPr>
+          <w:lang w:val="en-US"/>
+        </w:rPr>
+        <w:t>Serial</w:t>
+      </w:r>
+      <w:r>
+        <w:t xml:space="preserve"> Port Monitor segédprogram</w:t>
+      </w:r>
+      <w:bookmarkEnd w:id="19"/>
+    </w:p>
+    <w:p>
+      <w:pPr>
+        <w:ind w:firstLine="708"/>
+      </w:pPr>
+      <w:r>
+        <w:t xml:space="preserve">A </w:t>
+      </w:r>
+      <w:r>
+        <w:t>Serial Port Monitor</w:t>
+      </w:r>
+      <w:r>
+        <w:t xml:space="preserve"> </w:t>
+      </w:r>
+      <w:r>
+        <w:t>(</w:t>
+      </w:r>
+      <w:r>
+        <w:fldChar w:fldCharType="begin"/>
+      </w:r>
+      <w:r>
+        <w:instrText xml:space="preserve"> REF _Ref69695682 \h </w:instrText>
+      </w:r>
+      <w:r>
+        <w:fldChar w:fldCharType="separate"/>
+      </w:r>
+      <w:r>
+        <w:rPr>
+          <w:noProof/>
+        </w:rPr>
+        <w:t>1.3</w:t>
+      </w:r>
+      <w:r>
+        <w:t>.</w:t>
+      </w:r>
+      <w:r>
+        <w:rPr>
+          <w:noProof/>
+        </w:rPr>
+        <w:t>1</w:t>
+      </w:r>
+      <w:r>
+        <w:t>. ábra</w:t>
+      </w:r>
+      <w:r>
+        <w:fldChar w:fldCharType="end"/>
+      </w:r>
+      <w:r>
+        <w:t xml:space="preserve">) az </w:t>
+      </w:r>
+      <w:r>
+        <w:t>Eltima IBC</w:t>
+      </w:r>
+      <w:r>
+        <w:t xml:space="preserve"> által </w:t>
+      </w:r>
+      <w:r>
+        <w:t>ki</w:t>
+      </w:r>
+      <w:r>
+        <w:t xml:space="preserve">fejlesztett </w:t>
+      </w:r>
+      <w:r>
+        <w:t xml:space="preserve">segédprogram, amely </w:t>
+      </w:r>
+      <w:r>
+        <w:t xml:space="preserve">a </w:t>
+      </w:r>
+      <w:r>
+        <w:t xml:space="preserve">COM </w:t>
+      </w:r>
+      <w:r>
+        <w:t>port</w:t>
+      </w:r>
+      <w:r>
+        <w:t>ok</w:t>
+      </w:r>
+      <w:r>
+        <w:t xml:space="preserve"> aktivitás</w:t>
+      </w:r>
+      <w:r>
+        <w:t>ának</w:t>
+      </w:r>
+      <w:r>
+        <w:t xml:space="preserve"> </w:t>
+      </w:r>
+      <w:r>
+        <w:t>nyomon követesére</w:t>
+      </w:r>
+      <w:r>
+        <w:t xml:space="preserve"> és elemzésére</w:t>
+      </w:r>
+      <w:r>
+        <w:t xml:space="preserve"> szolgál</w:t>
       </w:r>
       <w:sdt>
         <w:sdtPr>
-          <w:id w:val="-476919751"/>
+          <w:id w:val="-1497560414"/>
           <w:citation/>
         </w:sdtPr>
         <w:sdtContent>
@@ -8961,7 +8911,7 @@
             <w:fldChar w:fldCharType="begin"/>
           </w:r>
           <w:r>
-            <w:instrText xml:space="preserve">CITATION Whi \l 1033 </w:instrText>
+            <w:instrText xml:space="preserve"> CITATION Elt \l 1033 </w:instrText>
           </w:r>
           <w:r>
             <w:fldChar w:fldCharType="separate"/>
@@ -8970,13 +8920,7 @@
             <w:rPr>
               <w:noProof/>
             </w:rPr>
-            <w:t xml:space="preserve"> </w:t>
-          </w:r>
-          <w:r>
-            <w:rPr>
-              <w:noProof/>
-            </w:rPr>
-            <w:t>[6]</w:t>
+            <w:t xml:space="preserve"> [6]</w:t>
           </w:r>
           <w:r>
             <w:fldChar w:fldCharType="end"/>
@@ -8986,64 +8930,304 @@
       <w:r>
         <w:t>.</w:t>
       </w:r>
-    </w:p>
-    <w:p>
-      <w:pPr>
-        <w:pStyle w:val="Heading2"/>
-      </w:pPr>
-      <w:bookmarkStart w:id="18" w:name="_Toc67884785"/>
+      <w:r>
+        <w:t xml:space="preserve"> Ennek köszönhetőek kiválóan alkalmazható az olyan </w:t>
+      </w:r>
+      <w:r>
+        <w:t>hardveres és szoftveres megoldások fejlesztésé</w:t>
+      </w:r>
+      <w:r>
+        <w:t>ben</w:t>
+      </w:r>
+      <w:r>
+        <w:t xml:space="preserve"> és hibakeresésé</w:t>
+      </w:r>
+      <w:r>
+        <w:t>ben</w:t>
+      </w:r>
+      <w:r>
+        <w:t xml:space="preserve">, </w:t>
+      </w:r>
+      <w:r>
+        <w:t xml:space="preserve">amelyek </w:t>
+      </w:r>
+      <w:r>
+        <w:t xml:space="preserve">a soros adatátvitelt a </w:t>
+      </w:r>
+      <w:r>
+        <w:t>COM portok</w:t>
+      </w:r>
+      <w:r>
+        <w:t>on</w:t>
+      </w:r>
+      <w:r>
+        <w:t xml:space="preserve"> </w:t>
+      </w:r>
+      <w:r>
+        <w:t>keresztül valósítják meg</w:t>
+      </w:r>
+      <w:r>
+        <w:t>.</w:t>
+      </w:r>
+    </w:p>
+    <w:p>
+      <w:r>
+        <w:tab/>
+        <w:t xml:space="preserve">Ennek a szoftvernek az egyik leghasznosabb képessége, hogy </w:t>
+      </w:r>
+      <w:r>
+        <w:t xml:space="preserve">akkor is képes </w:t>
+      </w:r>
+      <w:r>
+        <w:t>a</w:t>
+      </w:r>
+      <w:r>
+        <w:t xml:space="preserve"> soros porton keresztül továbbított adatok</w:t>
+      </w:r>
+      <w:r>
+        <w:t>nak a</w:t>
+      </w:r>
+      <w:r>
+        <w:t xml:space="preserve"> lehallgatására, ha </w:t>
+      </w:r>
+      <w:r>
+        <w:t>a</w:t>
+      </w:r>
+      <w:r>
+        <w:t xml:space="preserve"> </w:t>
+      </w:r>
+      <w:r>
+        <w:t>soros</w:t>
+      </w:r>
+      <w:r>
+        <w:t xml:space="preserve"> portot </w:t>
+      </w:r>
+      <w:r>
+        <w:t xml:space="preserve">egy másik alkalmazás </w:t>
+      </w:r>
+      <w:r>
+        <w:t xml:space="preserve">már </w:t>
+      </w:r>
+      <w:r>
+        <w:t>használja</w:t>
+      </w:r>
+      <w:r>
+        <w:t>.</w:t>
+      </w:r>
+      <w:r>
+        <w:t xml:space="preserve"> </w:t>
+      </w:r>
+      <w:r>
+        <w:t>Valójában</w:t>
+      </w:r>
+      <w:r>
+        <w:t xml:space="preserve">, </w:t>
+      </w:r>
+      <w:r>
+        <w:t>a soros port aktivitásának minden adatát képes rögzíteni</w:t>
+      </w:r>
+      <w:r>
+        <w:t>, beleértve a</w:t>
+      </w:r>
+      <w:r>
+        <w:t>z összes</w:t>
+      </w:r>
+      <w:r>
+        <w:t xml:space="preserve"> beállítási kérelmet minden részletével és paraméterével</w:t>
+      </w:r>
+      <w:r>
+        <w:t xml:space="preserve"> </w:t>
+      </w:r>
+      <w:r>
+        <w:lastRenderedPageBreak/>
+        <w:t xml:space="preserve">együtt, így </w:t>
+      </w:r>
+      <w:r>
+        <w:t xml:space="preserve">például </w:t>
+      </w:r>
+      <w:r>
+        <w:t xml:space="preserve">az is megfigyelhető, hogy a soros portot használó alkalmazás milyen </w:t>
+      </w:r>
+      <w:r>
+        <w:t>beállításokkal nyitotta meg azt.</w:t>
+      </w:r>
+    </w:p>
+    <w:p>
+      <w:pPr>
+        <w:keepNext/>
+        <w:spacing w:before="120"/>
+        <w:jc w:val="center"/>
+      </w:pPr>
+      <w:r>
+        <w:rPr>
+          <w:noProof/>
+        </w:rPr>
+        <w:drawing>
+          <wp:inline distT="0" distB="0" distL="0" distR="0" wp14:anchorId="05280AB3" wp14:editId="2F3535A2">
+            <wp:extent cx="5371465" cy="4885055"/>
+            <wp:effectExtent l="0" t="0" r="635" b="0"/>
+            <wp:docPr id="8" name="Picture 8" descr="A Serial Port Monitor kezelőfelülete"/>
+            <wp:cNvGraphicFramePr>
+              <a:graphicFrameLocks xmlns:a="http://schemas.openxmlformats.org/drawingml/2006/main" noChangeAspect="1"/>
+            </wp:cNvGraphicFramePr>
+            <a:graphic xmlns:a="http://schemas.openxmlformats.org/drawingml/2006/main">
+              <a:graphicData uri="http://schemas.openxmlformats.org/drawingml/2006/picture">
+                <pic:pic xmlns:pic="http://schemas.openxmlformats.org/drawingml/2006/picture">
+                  <pic:nvPicPr>
+                    <pic:cNvPr id="8" name="Picture 8" descr="A Serial Port Monitor kezelőfelülete"/>
+                    <pic:cNvPicPr/>
+                  </pic:nvPicPr>
+                  <pic:blipFill>
+                    <a:blip r:embed="rId30">
+                      <a:extLst>
+                        <a:ext uri="{28A0092B-C50C-407E-A947-70E740481C1C}">
+                          <a14:useLocalDpi xmlns:a14="http://schemas.microsoft.com/office/drawing/2010/main" val="0"/>
+                        </a:ext>
+                      </a:extLst>
+                    </a:blip>
+                    <a:stretch>
+                      <a:fillRect/>
+                    </a:stretch>
+                  </pic:blipFill>
+                  <pic:spPr>
+                    <a:xfrm>
+                      <a:off x="0" y="0"/>
+                      <a:ext cx="5371465" cy="4885055"/>
+                    </a:xfrm>
+                    <a:prstGeom prst="rect">
+                      <a:avLst/>
+                    </a:prstGeom>
+                  </pic:spPr>
+                </pic:pic>
+              </a:graphicData>
+            </a:graphic>
+          </wp:inline>
+        </w:drawing>
+      </w:r>
+    </w:p>
+    <w:bookmarkStart w:id="20" w:name="_Ref69695682"/>
+    <w:p>
+      <w:pPr>
+        <w:pStyle w:val="Caption"/>
+        <w:jc w:val="center"/>
+      </w:pPr>
+      <w:r>
+        <w:fldChar w:fldCharType="begin"/>
+      </w:r>
+      <w:r>
+        <w:instrText xml:space="preserve"> STYLEREF 2 \s </w:instrText>
+      </w:r>
+      <w:r>
+        <w:fldChar w:fldCharType="separate"/>
+      </w:r>
+      <w:r>
+        <w:rPr>
+          <w:noProof/>
+        </w:rPr>
+        <w:t>1.3</w:t>
+      </w:r>
+      <w:r>
+        <w:fldChar w:fldCharType="end"/>
+      </w:r>
+      <w:r>
+        <w:t>.</w:t>
+      </w:r>
+      <w:r>
+        <w:fldChar w:fldCharType="begin"/>
+      </w:r>
+      <w:r>
+        <w:instrText xml:space="preserve"> SEQ ábra \* ARABIC \s 2 </w:instrText>
+      </w:r>
+      <w:r>
+        <w:fldChar w:fldCharType="separate"/>
+      </w:r>
+      <w:r>
+        <w:rPr>
+          <w:noProof/>
+        </w:rPr>
+        <w:t>1</w:t>
+      </w:r>
+      <w:r>
+        <w:fldChar w:fldCharType="end"/>
+      </w:r>
+      <w:r>
+        <w:t>. ábra</w:t>
+      </w:r>
+      <w:bookmarkEnd w:id="20"/>
+      <w:r>
+        <w:t xml:space="preserve">: A </w:t>
+      </w:r>
+      <w:r>
+        <w:t xml:space="preserve">Serial Port Monitor </w:t>
+      </w:r>
+      <w:r>
+        <w:t>kezelőfelülete</w:t>
+      </w:r>
+    </w:p>
+    <w:p>
+      <w:pPr>
+        <w:ind w:firstLine="708"/>
+      </w:pPr>
       <w:r>
         <w:t xml:space="preserve">A </w:t>
       </w:r>
       <w:r>
-        <w:t>technológia-visszafejtés</w:t>
-      </w:r>
-      <w:r>
-        <w:t xml:space="preserve"> eszközei</w:t>
-      </w:r>
-      <w:bookmarkEnd w:id="18"/>
-    </w:p>
-    <w:p/>
+        <w:t>megfigyelésből származó</w:t>
+      </w:r>
+      <w:r>
+        <w:t xml:space="preserve"> adatok megjelenítésére 5 különböző </w:t>
+      </w:r>
+      <w:r>
+        <w:t xml:space="preserve">nézet </w:t>
+      </w:r>
+      <w:r>
+        <w:t>biztosít</w:t>
+      </w:r>
+      <w:r>
+        <w:t>, amelyekre szűrőket is lehet alkalmazni</w:t>
+      </w:r>
+      <w:r>
+        <w:t>, amennyiben csak bizonyos típusú adatok megjelenítése a cél.</w:t>
+      </w:r>
+      <w:r>
+        <w:t xml:space="preserve"> Emellett képes a munkamenetek összehasonlítására is, így könnyendén megfigyelhetők az eltérések két munkamenet között.</w:t>
+      </w:r>
+    </w:p>
+    <w:p>
+      <w:pPr>
+        <w:ind w:firstLine="708"/>
+      </w:pPr>
+      <w:r>
+        <w:t>A megfigyelés mellett képes terminál üzemmódban is működni, azaz adatot küldeni a megfigyelt soros portra, mintha azok a megfigyelt alkalmazástól érkeztek volna. Ennek segítségével megfigyelhető úgy a COM port, mint a rá csatlakoztatott eszköz reakciója is.</w:t>
+      </w:r>
+    </w:p>
+    <w:p>
+      <w:pPr>
+        <w:ind w:firstLine="708"/>
+      </w:pPr>
+      <w:r>
+        <w:t>Ez a szoftver 14 napig ingyenesen és korlátozásmentesen is használható, viszont az ingyenes próbaidőszak után már csak megvásárolt licensszel használható tovább.</w:t>
+      </w:r>
+    </w:p>
     <w:p>
       <w:pPr>
         <w:pStyle w:val="Heading3"/>
       </w:pPr>
-      <w:bookmarkStart w:id="19" w:name="_Toc67884786"/>
-      <w:r>
-        <w:t xml:space="preserve">Az </w:t>
-      </w:r>
-      <w:r>
-        <w:t xml:space="preserve">Eltima </w:t>
-      </w:r>
-      <w:r>
-        <w:rPr>
-          <w:lang w:val="en-US"/>
-        </w:rPr>
-        <w:t>Serial</w:t>
-      </w:r>
-      <w:r>
-        <w:t xml:space="preserve"> Port Monitor segédprogram</w:t>
-      </w:r>
-      <w:bookmarkEnd w:id="19"/>
+      <w:bookmarkStart w:id="21" w:name="_Toc67884787"/>
+      <w:r>
+        <w:lastRenderedPageBreak/>
+        <w:t>A</w:t>
+      </w:r>
+      <w:r>
+        <w:t xml:space="preserve"> MikroElektronika EasyPIC v7 fejlesztőlap</w:t>
+      </w:r>
+      <w:bookmarkEnd w:id="21"/>
     </w:p>
     <w:p>
       <w:pPr>
         <w:pStyle w:val="Heading3"/>
       </w:pPr>
-      <w:bookmarkStart w:id="20" w:name="_Toc67884787"/>
-      <w:r>
-        <w:t>A</w:t>
-      </w:r>
-      <w:r>
-        <w:t xml:space="preserve"> MikroElektronika EasyPIC v7 fejlesztőlap</w:t>
-      </w:r>
-      <w:bookmarkEnd w:id="20"/>
-    </w:p>
-    <w:p>
-      <w:pPr>
-        <w:pStyle w:val="Heading3"/>
-      </w:pPr>
-      <w:bookmarkStart w:id="21" w:name="_Toc67884788"/>
+      <w:bookmarkStart w:id="22" w:name="_Toc67884788"/>
       <w:r>
         <w:t xml:space="preserve">A </w:t>
       </w:r>
@@ -9059,23 +9243,23 @@
       <w:r>
         <w:t>fejlesztőkörnyezet</w:t>
       </w:r>
-      <w:bookmarkEnd w:id="21"/>
+      <w:bookmarkEnd w:id="22"/>
     </w:p>
     <w:p>
       <w:pPr>
         <w:pStyle w:val="Heading2"/>
       </w:pPr>
-      <w:bookmarkStart w:id="22" w:name="_Toc67884789"/>
+      <w:bookmarkStart w:id="23" w:name="_Toc67884789"/>
       <w:r>
         <w:t>Az alternatív emuláció megvalósításának eszközei</w:t>
       </w:r>
-      <w:bookmarkEnd w:id="22"/>
+      <w:bookmarkEnd w:id="23"/>
     </w:p>
     <w:p>
       <w:pPr>
         <w:pStyle w:val="Heading3"/>
       </w:pPr>
-      <w:bookmarkStart w:id="23" w:name="_Toc67884790"/>
+      <w:bookmarkStart w:id="24" w:name="_Toc67884790"/>
       <w:r>
         <w:t xml:space="preserve">A </w:t>
       </w:r>
@@ -9088,13 +9272,13 @@
       <w:r>
         <w:t xml:space="preserve"> fejlesztőkörnyezet</w:t>
       </w:r>
-      <w:bookmarkEnd w:id="23"/>
+      <w:bookmarkEnd w:id="24"/>
     </w:p>
     <w:p>
       <w:pPr>
         <w:pStyle w:val="Heading3"/>
       </w:pPr>
-      <w:bookmarkStart w:id="24" w:name="_Toc67884791"/>
+      <w:bookmarkStart w:id="25" w:name="_Toc67884791"/>
       <w:r>
         <w:t xml:space="preserve">Az </w:t>
       </w:r>
@@ -9107,13 +9291,13 @@
       <w:r>
         <w:t xml:space="preserve"> elektronikai tervezőszoftver</w:t>
       </w:r>
-      <w:bookmarkEnd w:id="24"/>
+      <w:bookmarkEnd w:id="25"/>
     </w:p>
     <w:p>
       <w:pPr>
         <w:pStyle w:val="Heading3"/>
       </w:pPr>
-      <w:bookmarkStart w:id="25" w:name="_Toc67884792"/>
+      <w:bookmarkStart w:id="26" w:name="_Toc67884792"/>
       <w:r>
         <w:t xml:space="preserve">Az </w:t>
       </w:r>
@@ -9132,19 +9316,19 @@
       <w:r>
         <w:t>fejlesztőkörnyezet</w:t>
       </w:r>
-      <w:bookmarkEnd w:id="25"/>
+      <w:bookmarkEnd w:id="26"/>
     </w:p>
     <w:p/>
     <w:p>
       <w:pPr>
         <w:pStyle w:val="Heading1"/>
       </w:pPr>
-      <w:bookmarkStart w:id="26" w:name="_Toc67884793"/>
+      <w:bookmarkStart w:id="27" w:name="_Toc67884793"/>
       <w:r>
         <w:lastRenderedPageBreak/>
         <w:t>Az emulálni kívánt ipari folyamat</w:t>
       </w:r>
-      <w:bookmarkEnd w:id="26"/>
+      <w:bookmarkEnd w:id="27"/>
     </w:p>
     <w:p>
       <w:pPr>
@@ -9460,7 +9644,7 @@
       <w:pPr>
         <w:pStyle w:val="Heading1"/>
       </w:pPr>
-      <w:bookmarkStart w:id="27" w:name="_Toc67884794"/>
+      <w:bookmarkStart w:id="28" w:name="_Toc67884794"/>
       <w:r>
         <w:lastRenderedPageBreak/>
         <w:t>Interaktív vizualizáció</w:t>
@@ -9468,14 +9652,14 @@
       <w:r>
         <w:t xml:space="preserve"> készítése a BORIS eszköztárával</w:t>
       </w:r>
-      <w:bookmarkEnd w:id="27"/>
+      <w:bookmarkEnd w:id="28"/>
     </w:p>
     <w:p/>
     <w:p>
       <w:pPr>
         <w:pStyle w:val="Heading1"/>
       </w:pPr>
-      <w:bookmarkStart w:id="28" w:name="_Toc67884795"/>
+      <w:bookmarkStart w:id="29" w:name="_Toc67884795"/>
       <w:r>
         <w:lastRenderedPageBreak/>
         <w:t>Az ipari folyamat</w:t>
@@ -9483,7 +9667,7 @@
       <w:r>
         <w:t xml:space="preserve"> emulációja és irányítása</w:t>
       </w:r>
-      <w:bookmarkEnd w:id="28"/>
+      <w:bookmarkEnd w:id="29"/>
     </w:p>
     <w:p>
       <w:r>
@@ -9757,68 +9941,68 @@
       <w:pPr>
         <w:pStyle w:val="Heading2"/>
       </w:pPr>
-      <w:bookmarkStart w:id="29" w:name="_Toc67884796"/>
+      <w:bookmarkStart w:id="30" w:name="_Toc67884796"/>
       <w:r>
         <w:lastRenderedPageBreak/>
         <w:t>Az emuláció megvalósításának bemutatása</w:t>
       </w:r>
-      <w:bookmarkEnd w:id="29"/>
+      <w:bookmarkEnd w:id="30"/>
     </w:p>
     <w:p>
       <w:pPr>
         <w:pStyle w:val="Heading3"/>
       </w:pPr>
-      <w:bookmarkStart w:id="30" w:name="_Toc67884797"/>
+      <w:bookmarkStart w:id="31" w:name="_Toc67884797"/>
       <w:r>
         <w:t>A robotok és a futószalagok vizualizációja FAB segítségével</w:t>
       </w:r>
-      <w:bookmarkEnd w:id="30"/>
+      <w:bookmarkEnd w:id="31"/>
     </w:p>
     <w:p>
       <w:pPr>
         <w:pStyle w:val="Heading3"/>
       </w:pPr>
-      <w:bookmarkStart w:id="31" w:name="_Toc67884798"/>
+      <w:bookmarkStart w:id="32" w:name="_Toc67884798"/>
       <w:r>
         <w:t>A robotok mozgatása</w:t>
       </w:r>
-      <w:bookmarkEnd w:id="31"/>
+      <w:bookmarkEnd w:id="32"/>
     </w:p>
     <w:p>
       <w:pPr>
         <w:pStyle w:val="Heading3"/>
       </w:pPr>
-      <w:bookmarkStart w:id="32" w:name="_Toc67884799"/>
+      <w:bookmarkStart w:id="33" w:name="_Toc67884799"/>
       <w:r>
         <w:t>A karosszériák mozgatása</w:t>
       </w:r>
-      <w:bookmarkEnd w:id="32"/>
+      <w:bookmarkEnd w:id="33"/>
     </w:p>
     <w:p>
       <w:pPr>
         <w:pStyle w:val="Heading3"/>
       </w:pPr>
-      <w:bookmarkStart w:id="33" w:name="_Toc67884800"/>
+      <w:bookmarkStart w:id="34" w:name="_Toc67884800"/>
       <w:r>
         <w:t>A cellák ellenőrzőlogikái</w:t>
       </w:r>
-      <w:bookmarkEnd w:id="33"/>
+      <w:bookmarkEnd w:id="34"/>
     </w:p>
     <w:p>
       <w:pPr>
         <w:pStyle w:val="Heading2"/>
       </w:pPr>
-      <w:bookmarkStart w:id="34" w:name="_Toc67884801"/>
+      <w:bookmarkStart w:id="35" w:name="_Toc67884801"/>
       <w:r>
         <w:t>Az irányítás megvalósításának bemutatása</w:t>
       </w:r>
-      <w:bookmarkEnd w:id="34"/>
+      <w:bookmarkEnd w:id="35"/>
     </w:p>
     <w:p>
       <w:pPr>
         <w:pStyle w:val="Heading1"/>
       </w:pPr>
-      <w:bookmarkStart w:id="35" w:name="_Toc67884802"/>
+      <w:bookmarkStart w:id="36" w:name="_Toc67884802"/>
       <w:r>
         <w:lastRenderedPageBreak/>
         <w:t>A BORIS projektek hordozhatósági problémáj</w:t>
@@ -9829,7 +10013,7 @@
       <w:r>
         <w:t xml:space="preserve"> megoldása</w:t>
       </w:r>
-      <w:bookmarkEnd w:id="35"/>
+      <w:bookmarkEnd w:id="36"/>
     </w:p>
     <w:p>
       <w:pPr>
@@ -9863,7 +10047,7 @@
             <w:rPr>
               <w:noProof/>
             </w:rPr>
-            <w:t>[7]</w:t>
+            <w:t>[6]</w:t>
           </w:r>
           <w:r>
             <w:fldChar w:fldCharType="end"/>
@@ -10303,7 +10487,7 @@
         <w:t>\Examples\Demo8.sbl</w:t>
       </w:r>
     </w:p>
-    <w:bookmarkStart w:id="36" w:name="_Ref69608462"/>
+    <w:bookmarkStart w:id="37" w:name="_Ref69608462"/>
     <w:p>
       <w:pPr>
         <w:pStyle w:val="Caption"/>
@@ -10351,7 +10535,7 @@
       <w:r>
         <w:t>. példa</w:t>
       </w:r>
-      <w:bookmarkEnd w:id="36"/>
+      <w:bookmarkEnd w:id="37"/>
       <w:r>
         <w:t>: Korrigálási hiba azonos végződésű elérési útvonalak esetén</w:t>
       </w:r>
@@ -10362,100 +10546,93 @@
         <w:t xml:space="preserve">Tulajdonképpen a </w:t>
       </w:r>
       <w:r>
-        <w:t xml:space="preserve">BORIS </w:t>
-      </w:r>
-      <w:proofErr w:type="spellStart"/>
+        <w:t>BORIS Corrector</w:t>
+      </w:r>
+      <w:r>
+        <w:t xml:space="preserve"> </w:t>
+      </w:r>
+      <w:r>
+        <w:t>fontossága az olyan projekteknél kerülhetne előtérbe, amelyek</w:t>
+      </w:r>
+      <w:r>
+        <w:t xml:space="preserve"> verziókezelő rendszerek segítségével teszik lehetővé azt, hogy</w:t>
+      </w:r>
+      <w:r>
+        <w:t xml:space="preserve"> egyidejűleg több</w:t>
+      </w:r>
+      <w:r>
+        <w:t>en is</w:t>
+      </w:r>
+      <w:r>
+        <w:t xml:space="preserve"> </w:t>
+      </w:r>
+      <w:r>
+        <w:t xml:space="preserve">dolgozzanak </w:t>
+      </w:r>
+      <w:r>
+        <w:t>rajta.</w:t>
+      </w:r>
+      <w:r>
+        <w:t xml:space="preserve"> Ilyen esetben az egyik lehetőség</w:t>
+      </w:r>
+      <w:r>
+        <w:t xml:space="preserve"> a megállapodás </w:t>
+      </w:r>
+      <w:r>
+        <w:t>a</w:t>
+      </w:r>
+      <w:r>
+        <w:t xml:space="preserve"> </w:t>
+      </w:r>
+      <w:r>
+        <w:t xml:space="preserve">projekt </w:t>
+      </w:r>
+      <w:r>
+        <w:t>gyökérkönyvtár</w:t>
+      </w:r>
+      <w:r>
+        <w:t>á</w:t>
+      </w:r>
+      <w:r>
+        <w:t>nak</w:t>
+      </w:r>
+      <w:r>
+        <w:t xml:space="preserve"> </w:t>
+      </w:r>
+      <w:r>
+        <w:t>abszolút elérési útvonal</w:t>
+      </w:r>
+      <w:r>
+        <w:t>á</w:t>
+      </w:r>
+      <w:r>
+        <w:t>ban</w:t>
+      </w:r>
+      <w:r>
+        <w:t xml:space="preserve">, a </w:t>
+      </w:r>
+      <w:r>
+        <w:t>másik lehetőség</w:t>
+      </w:r>
+      <w:r>
+        <w:t xml:space="preserve"> pedig</w:t>
+      </w:r>
+      <w:r>
+        <w:t xml:space="preserve"> a BORIS </w:t>
+      </w:r>
       <w:r>
         <w:t>Corrector</w:t>
       </w:r>
-      <w:proofErr w:type="spellEnd"/>
+      <w:r>
+        <w:t xml:space="preserve"> kibővítése egy olyan funkcionalitással, amellyel a hivatkozásokat közös alakra </w:t>
+      </w:r>
+      <w:r>
+        <w:t>hozhatná a</w:t>
+      </w:r>
       <w:r>
         <w:t xml:space="preserve"> </w:t>
       </w:r>
       <w:r>
-        <w:t>fontossága az olyan projekteknél kerülhetne előtérbe, amelyek</w:t>
-      </w:r>
-      <w:r>
-        <w:t xml:space="preserve"> verziókezelő rendszerek segítségével teszik lehetővé azt, hogy</w:t>
-      </w:r>
-      <w:r>
-        <w:t xml:space="preserve"> egyidejűleg több</w:t>
-      </w:r>
-      <w:r>
-        <w:t>en is</w:t>
-      </w:r>
-      <w:r>
-        <w:t xml:space="preserve"> </w:t>
-      </w:r>
-      <w:r>
-        <w:t xml:space="preserve">dolgozzanak </w:t>
-      </w:r>
-      <w:r>
-        <w:t>rajta.</w:t>
-      </w:r>
-      <w:r>
-        <w:t xml:space="preserve"> Ilyen esetben az egyik lehetőség</w:t>
-      </w:r>
-      <w:r>
-        <w:t xml:space="preserve"> a megállapodás </w:t>
-      </w:r>
-      <w:r>
-        <w:t>a</w:t>
-      </w:r>
-      <w:r>
-        <w:t xml:space="preserve"> </w:t>
-      </w:r>
-      <w:r>
-        <w:t xml:space="preserve">projekt </w:t>
-      </w:r>
-      <w:r>
-        <w:t>gyökérkönyvtár</w:t>
-      </w:r>
-      <w:r>
-        <w:t>á</w:t>
-      </w:r>
-      <w:r>
-        <w:t>nak</w:t>
-      </w:r>
-      <w:r>
-        <w:t xml:space="preserve"> </w:t>
-      </w:r>
-      <w:r>
-        <w:t>abszolút elérési útvonal</w:t>
-      </w:r>
-      <w:r>
-        <w:t>á</w:t>
-      </w:r>
-      <w:r>
-        <w:t>ban</w:t>
-      </w:r>
-      <w:r>
-        <w:t xml:space="preserve">, a </w:t>
-      </w:r>
-      <w:r>
-        <w:t>másik lehetőség</w:t>
-      </w:r>
-      <w:r>
-        <w:t xml:space="preserve"> pedig</w:t>
-      </w:r>
-      <w:r>
-        <w:t xml:space="preserve"> a BORIS </w:t>
-      </w:r>
-      <w:proofErr w:type="spellStart"/>
-      <w:r>
-        <w:t>Corrector</w:t>
-      </w:r>
-      <w:proofErr w:type="spellEnd"/>
-      <w:r>
-        <w:t xml:space="preserve"> kibővítése egy olyan funkcionalitással, amellyel a hivatkozásokat közös alakra </w:t>
-      </w:r>
-      <w:r>
-        <w:t>hozhatná a</w:t>
-      </w:r>
-      <w:r>
-        <w:t xml:space="preserve"> </w:t>
-      </w:r>
-      <w:r>
         <w:t>verziókezelő rendszer</w:t>
       </w:r>
       <w:r>
@@ -10475,18 +10652,18 @@
       <w:pPr>
         <w:pStyle w:val="Heading1"/>
       </w:pPr>
-      <w:bookmarkStart w:id="37" w:name="_Toc67884803"/>
+      <w:bookmarkStart w:id="38" w:name="_Toc67884803"/>
       <w:r>
         <w:lastRenderedPageBreak/>
         <w:t>Az ipari folyamat emulálásának alternatív megoldása</w:t>
       </w:r>
-      <w:bookmarkEnd w:id="37"/>
+      <w:bookmarkEnd w:id="38"/>
     </w:p>
     <w:p>
       <w:pPr>
         <w:pStyle w:val="Heading2"/>
       </w:pPr>
-      <w:bookmarkStart w:id="38" w:name="_Toc67884804"/>
+      <w:bookmarkStart w:id="39" w:name="_Toc67884804"/>
       <w:r>
         <w:t xml:space="preserve">Az </w:t>
       </w:r>
@@ -10502,26 +10679,26 @@
       <w:r>
         <w:t>visszafejtése</w:t>
       </w:r>
-      <w:bookmarkEnd w:id="38"/>
+      <w:bookmarkEnd w:id="39"/>
     </w:p>
     <w:p>
       <w:pPr>
         <w:pStyle w:val="Heading3"/>
       </w:pPr>
-      <w:bookmarkStart w:id="39" w:name="_Toc67884805"/>
+      <w:bookmarkStart w:id="40" w:name="_Toc67884805"/>
       <w:r>
         <w:t>BORIS és az I/O interfész közötti kommunikáció</w:t>
       </w:r>
       <w:r>
         <w:t xml:space="preserve"> lehallgatása</w:t>
       </w:r>
-      <w:bookmarkEnd w:id="39"/>
+      <w:bookmarkEnd w:id="40"/>
     </w:p>
     <w:p>
       <w:pPr>
         <w:pStyle w:val="Heading3"/>
       </w:pPr>
-      <w:bookmarkStart w:id="40" w:name="_Toc67884806"/>
+      <w:bookmarkStart w:id="41" w:name="_Toc67884806"/>
       <w:r>
         <w:t xml:space="preserve">Az </w:t>
       </w:r>
@@ -10531,94 +10708,94 @@
       <w:r>
         <w:t xml:space="preserve"> utánzása a BORIS számára</w:t>
       </w:r>
-      <w:bookmarkEnd w:id="40"/>
+      <w:bookmarkEnd w:id="41"/>
     </w:p>
     <w:p>
       <w:pPr>
         <w:pStyle w:val="Heading3"/>
       </w:pPr>
-      <w:bookmarkStart w:id="41" w:name="_Toc67884807"/>
+      <w:bookmarkStart w:id="42" w:name="_Toc67884807"/>
       <w:r>
         <w:t>Az I/O interfész</w:t>
       </w:r>
       <w:r>
         <w:t xml:space="preserve"> működtetése a BORIS használata nélkül</w:t>
       </w:r>
-      <w:bookmarkEnd w:id="41"/>
+      <w:bookmarkEnd w:id="42"/>
     </w:p>
     <w:p>
       <w:pPr>
         <w:pStyle w:val="Heading2"/>
       </w:pPr>
-      <w:bookmarkStart w:id="42" w:name="_Toc67884808"/>
+      <w:bookmarkStart w:id="43" w:name="_Toc67884808"/>
       <w:r>
         <w:t>Az emuláció megvalósítása alternatív eszközökkel</w:t>
       </w:r>
-      <w:bookmarkEnd w:id="42"/>
+      <w:bookmarkEnd w:id="43"/>
     </w:p>
     <w:p>
       <w:pPr>
         <w:pStyle w:val="Heading3"/>
       </w:pPr>
-      <w:bookmarkStart w:id="43" w:name="_Toc67884809"/>
+      <w:bookmarkStart w:id="44" w:name="_Toc67884809"/>
       <w:r>
         <w:t>A karosszériák mozgatása</w:t>
       </w:r>
-      <w:bookmarkEnd w:id="43"/>
+      <w:bookmarkEnd w:id="44"/>
     </w:p>
     <w:p>
       <w:pPr>
         <w:pStyle w:val="Heading3"/>
       </w:pPr>
-      <w:bookmarkStart w:id="44" w:name="_Toc67884810"/>
+      <w:bookmarkStart w:id="45" w:name="_Toc67884810"/>
       <w:r>
         <w:t>A futószalagok megvalósítása és működtetése</w:t>
       </w:r>
-      <w:bookmarkEnd w:id="44"/>
+      <w:bookmarkEnd w:id="45"/>
     </w:p>
     <w:p>
       <w:pPr>
         <w:pStyle w:val="Heading3"/>
       </w:pPr>
-      <w:bookmarkStart w:id="45" w:name="_Toc67884811"/>
+      <w:bookmarkStart w:id="46" w:name="_Toc67884811"/>
       <w:r>
         <w:t>A daru megvalósítása és működtetése</w:t>
       </w:r>
-      <w:bookmarkEnd w:id="45"/>
+      <w:bookmarkEnd w:id="46"/>
     </w:p>
     <w:p>
       <w:pPr>
         <w:pStyle w:val="Heading3"/>
       </w:pPr>
-      <w:bookmarkStart w:id="46" w:name="_Toc67884812"/>
+      <w:bookmarkStart w:id="47" w:name="_Toc67884812"/>
       <w:r>
         <w:t>A robotok megvalósítása és működtetése</w:t>
       </w:r>
-      <w:bookmarkEnd w:id="46"/>
+      <w:bookmarkEnd w:id="47"/>
     </w:p>
     <w:p>
       <w:pPr>
         <w:pStyle w:val="Heading1"/>
       </w:pPr>
-      <w:bookmarkStart w:id="47" w:name="_Toc67884813"/>
+      <w:bookmarkStart w:id="48" w:name="_Toc67884813"/>
       <w:r>
         <w:lastRenderedPageBreak/>
         <w:t>Az I/O interfészt helyettesítő elektronika</w:t>
       </w:r>
-      <w:bookmarkEnd w:id="47"/>
+      <w:bookmarkEnd w:id="48"/>
     </w:p>
     <w:p>
       <w:pPr>
         <w:pStyle w:val="Heading1"/>
       </w:pPr>
-      <w:bookmarkStart w:id="48" w:name="_Toc67884814"/>
+      <w:bookmarkStart w:id="49" w:name="_Toc67884814"/>
       <w:r>
         <w:lastRenderedPageBreak/>
         <w:t>Konklúzió</w:t>
       </w:r>
-      <w:bookmarkEnd w:id="48"/>
-    </w:p>
-    <w:bookmarkStart w:id="49" w:name="_Toc67884815" w:displacedByCustomXml="next"/>
+      <w:bookmarkEnd w:id="49"/>
+    </w:p>
+    <w:bookmarkStart w:id="50" w:name="_Toc67884815" w:displacedByCustomXml="next"/>
     <w:sdt>
       <w:sdtPr>
         <w:rPr>
@@ -10646,7 +10823,7 @@
           <w:r>
             <w:t>Irodalomjegyzék</w:t>
           </w:r>
-          <w:bookmarkEnd w:id="49"/>
+          <w:bookmarkEnd w:id="50"/>
         </w:p>
         <w:sdt>
           <w:sdtPr>
@@ -10691,7 +10868,7 @@
               </w:tblGrid>
               <w:tr>
                 <w:trPr>
-                  <w:divId w:val="1601528164"/>
+                  <w:divId w:val="137503551"/>
                   <w:tblCellSpacing w:w="15" w:type="dxa"/>
                 </w:trPr>
                 <w:tc>
@@ -10737,7 +10914,7 @@
               </w:tr>
               <w:tr>
                 <w:trPr>
-                  <w:divId w:val="1601528164"/>
+                  <w:divId w:val="137503551"/>
                   <w:tblCellSpacing w:w="15" w:type="dxa"/>
                 </w:trPr>
                 <w:tc>
@@ -10783,7 +10960,7 @@
               </w:tr>
               <w:tr>
                 <w:trPr>
-                  <w:divId w:val="1601528164"/>
+                  <w:divId w:val="137503551"/>
                   <w:tblCellSpacing w:w="15" w:type="dxa"/>
                 </w:trPr>
                 <w:tc>
@@ -10829,7 +11006,7 @@
               </w:tr>
               <w:tr>
                 <w:trPr>
-                  <w:divId w:val="1601528164"/>
+                  <w:divId w:val="137503551"/>
                   <w:tblCellSpacing w:w="15" w:type="dxa"/>
                 </w:trPr>
                 <w:tc>
@@ -10875,7 +11052,7 @@
               </w:tr>
               <w:tr>
                 <w:trPr>
-                  <w:divId w:val="1601528164"/>
+                  <w:divId w:val="137503551"/>
                   <w:tblCellSpacing w:w="15" w:type="dxa"/>
                 </w:trPr>
                 <w:tc>
@@ -10921,7 +11098,7 @@
               </w:tr>
               <w:tr>
                 <w:trPr>
-                  <w:divId w:val="1601528164"/>
+                  <w:divId w:val="137503551"/>
                   <w:tblCellSpacing w:w="15" w:type="dxa"/>
                 </w:trPr>
                 <w:tc>
@@ -10960,52 +11137,6 @@
                       <w:rPr>
                         <w:noProof/>
                       </w:rPr>
-                      <w:t>Omron Corporation, „Which Operating Systems Does CX-One Support?,” [Online]. Available: https://www.myomron.com/index.php?action=kb&amp;article=165.</w:t>
-                    </w:r>
-                  </w:p>
-                </w:tc>
-              </w:tr>
-              <w:tr>
-                <w:trPr>
-                  <w:divId w:val="1601528164"/>
-                  <w:tblCellSpacing w:w="15" w:type="dxa"/>
-                </w:trPr>
-                <w:tc>
-                  <w:tcPr>
-                    <w:tcW w:w="50" w:type="pct"/>
-                    <w:hideMark/>
-                  </w:tcPr>
-                  <w:p>
-                    <w:pPr>
-                      <w:pStyle w:val="Bibliography"/>
-                      <w:rPr>
-                        <w:noProof/>
-                      </w:rPr>
-                    </w:pPr>
-                    <w:r>
-                      <w:rPr>
-                        <w:noProof/>
-                      </w:rPr>
-                      <w:t xml:space="preserve">[7] </w:t>
-                    </w:r>
-                  </w:p>
-                </w:tc>
-                <w:tc>
-                  <w:tcPr>
-                    <w:tcW w:w="0" w:type="auto"/>
-                    <w:hideMark/>
-                  </w:tcPr>
-                  <w:p>
-                    <w:pPr>
-                      <w:pStyle w:val="Bibliography"/>
-                      <w:rPr>
-                        <w:noProof/>
-                      </w:rPr>
-                    </w:pPr>
-                    <w:r>
-                      <w:rPr>
-                        <w:noProof/>
-                      </w:rPr>
                       <w:t>Wikipedia, „Path (computing),” [Online]. Available: https://en.wikipedia.org/wiki/Path_(computing).</w:t>
                     </w:r>
                   </w:p>
@@ -11014,7 +11145,7 @@
             </w:tbl>
             <w:p>
               <w:pPr>
-                <w:divId w:val="1601528164"/>
+                <w:divId w:val="137503551"/>
                 <w:rPr>
                   <w:rFonts w:eastAsia="Times New Roman"/>
                   <w:noProof/>
@@ -11042,12 +11173,12 @@
           <w:numId w:val="0"/>
         </w:numPr>
       </w:pPr>
-      <w:bookmarkStart w:id="50" w:name="_Toc67884816"/>
+      <w:bookmarkStart w:id="51" w:name="_Toc67884816"/>
       <w:r>
         <w:lastRenderedPageBreak/>
         <w:t>Nyilatkozat</w:t>
       </w:r>
-      <w:bookmarkEnd w:id="50"/>
+      <w:bookmarkEnd w:id="51"/>
     </w:p>
     <w:sectPr>
       <w:pgSz w:w="11906" w:h="16838"/>
@@ -14395,23 +14526,23 @@
     <b:RefOrder>5</b:RefOrder>
   </b:Source>
   <b:Source>
-    <b:Tag>Whi</b:Tag>
+    <b:Tag>Elt</b:Tag>
     <b:SourceType>InternetSite</b:SourceType>
-    <b:Guid>{9D660930-15CF-4DF0-8D71-13FB8536230D}</b:Guid>
-    <b:Title>Which Operating Systems Does CX-One Support?</b:Title>
+    <b:Guid>{3AFB5F2D-6CC4-4F4B-9472-36690E16256F}</b:Guid>
     <b:Author>
       <b:Author>
-        <b:Corporate>Omron Corporation</b:Corporate>
+        <b:Corporate>Eltima IBC</b:Corporate>
       </b:Author>
     </b:Author>
-    <b:URL>https://www.myomron.com/index.php?action=kb&amp;article=165</b:URL>
+    <b:Title>Serial Port Monitor</b:Title>
+    <b:URL>https://www.eltima.com/products/serial-port-monitor/</b:URL>
     <b:RefOrder>6</b:RefOrder>
   </b:Source>
 </b:Sources>
 </file>
 
 <file path=customXml/itemProps1.xml><?xml version="1.0" encoding="utf-8"?>
-<ds:datastoreItem xmlns:ds="http://schemas.openxmlformats.org/officeDocument/2006/customXml" ds:itemID="{DB21EF2C-940B-419B-8DEF-83A998403922}">
+<ds:datastoreItem xmlns:ds="http://schemas.openxmlformats.org/officeDocument/2006/customXml" ds:itemID="{57046750-4E4B-49E5-917A-28F4CB33BD11}">
   <ds:schemaRefs>
     <ds:schemaRef ds:uri="http://schemas.openxmlformats.org/officeDocument/2006/bibliography"/>
   </ds:schemaRefs>

</xml_diff>

<commit_message>
Wrote a summary of Serial Port Monitor and EasyPIC
</commit_message>
<xml_diff>
--- a/documentation/chapters.docx
+++ b/documentation/chapters.docx
@@ -724,7 +724,15 @@
         <w:spacing w:line="276" w:lineRule="auto"/>
       </w:pPr>
       <w:r>
-        <w:t xml:space="preserve">Lucas Nülle I/O interfész PRO/TRAIN-hez </w:t>
+        <w:t>Lucas Nülle I/O interfész PRO/TRAIN-</w:t>
+      </w:r>
+      <w:proofErr w:type="spellStart"/>
+      <w:r>
+        <w:t>hez</w:t>
+      </w:r>
+      <w:proofErr w:type="spellEnd"/>
+      <w:r>
+        <w:t xml:space="preserve"> </w:t>
       </w:r>
     </w:p>
     <w:p>
@@ -859,8 +867,21 @@
         <w:t xml:space="preserve">Egy ipari folyamat emulálása </w:t>
       </w:r>
       <w:r>
-        <w:t>hardware-in-the-loop</w:t>
-      </w:r>
+        <w:t>hardware-in-</w:t>
+      </w:r>
+      <w:proofErr w:type="spellStart"/>
+      <w:r>
+        <w:t>the</w:t>
+      </w:r>
+      <w:proofErr w:type="spellEnd"/>
+      <w:r>
+        <w:t>-</w:t>
+      </w:r>
+      <w:proofErr w:type="spellStart"/>
+      <w:r>
+        <w:t>loop</w:t>
+      </w:r>
+      <w:proofErr w:type="spellEnd"/>
       <w:r>
         <w:t xml:space="preserve"> (HIL) </w:t>
       </w:r>
@@ -1140,9 +1161,11 @@
       <w:r>
         <w:t xml:space="preserve">CX-Programmer 9.1, mikroC PRO </w:t>
       </w:r>
+      <w:proofErr w:type="spellStart"/>
       <w:r>
         <w:t>for</w:t>
       </w:r>
+      <w:proofErr w:type="spellEnd"/>
       <w:r>
         <w:t xml:space="preserve"> PIC 6.6.2</w:t>
       </w:r>
@@ -1152,12 +1175,38 @@
       <w:r>
         <w:t xml:space="preserve">IAR </w:t>
       </w:r>
-      <w:r>
-        <w:t>Embedded Workbench for Arm</w:t>
-      </w:r>
+      <w:proofErr w:type="spellStart"/>
+      <w:r>
+        <w:t>Embedded</w:t>
+      </w:r>
+      <w:proofErr w:type="spellEnd"/>
       <w:r>
         <w:t xml:space="preserve"> </w:t>
       </w:r>
+      <w:proofErr w:type="spellStart"/>
+      <w:r>
+        <w:t>Workbench</w:t>
+      </w:r>
+      <w:proofErr w:type="spellEnd"/>
+      <w:r>
+        <w:t xml:space="preserve"> </w:t>
+      </w:r>
+      <w:proofErr w:type="spellStart"/>
+      <w:r>
+        <w:t>for</w:t>
+      </w:r>
+      <w:proofErr w:type="spellEnd"/>
+      <w:r>
+        <w:t xml:space="preserve"> </w:t>
+      </w:r>
+      <w:proofErr w:type="spellStart"/>
+      <w:r>
+        <w:t>Arm</w:t>
+      </w:r>
+      <w:proofErr w:type="spellEnd"/>
+      <w:r>
+        <w:t xml:space="preserve"> </w:t>
+      </w:r>
       <w:r>
         <w:t>7.10.1</w:t>
       </w:r>
@@ -1165,8 +1214,21 @@
         <w:t xml:space="preserve">, </w:t>
       </w:r>
       <w:r>
-        <w:t>Visual Studio Code</w:t>
-      </w:r>
+        <w:t xml:space="preserve">Visual </w:t>
+      </w:r>
+      <w:proofErr w:type="spellStart"/>
+      <w:r>
+        <w:t>Studio</w:t>
+      </w:r>
+      <w:proofErr w:type="spellEnd"/>
+      <w:r>
+        <w:t xml:space="preserve"> </w:t>
+      </w:r>
+      <w:proofErr w:type="spellStart"/>
+      <w:r>
+        <w:t>Code</w:t>
+      </w:r>
+      <w:proofErr w:type="spellEnd"/>
       <w:r>
         <w:t xml:space="preserve"> 1.54.3 és</w:t>
       </w:r>
@@ -1176,9 +1238,11 @@
       <w:r>
         <w:t xml:space="preserve">Qt </w:t>
       </w:r>
+      <w:proofErr w:type="spellStart"/>
       <w:r>
         <w:t>Creator</w:t>
       </w:r>
+      <w:proofErr w:type="spellEnd"/>
       <w:r>
         <w:t xml:space="preserve"> 4.14.1</w:t>
       </w:r>
@@ -1194,9 +1258,11 @@
       <w:r>
         <w:t xml:space="preserve">Altium </w:t>
       </w:r>
+      <w:proofErr w:type="spellStart"/>
       <w:r>
         <w:t>Designer</w:t>
       </w:r>
+      <w:proofErr w:type="spellEnd"/>
       <w:r>
         <w:t xml:space="preserve"> 17.1</w:t>
       </w:r>
@@ -1209,9 +1275,11 @@
       <w:r>
         <w:t xml:space="preserve">Eltima </w:t>
       </w:r>
+      <w:proofErr w:type="spellStart"/>
       <w:r>
         <w:t>Serial</w:t>
       </w:r>
+      <w:proofErr w:type="spellEnd"/>
       <w:r>
         <w:t xml:space="preserve"> Port Monitor 6.0.235 segédprogram</w:t>
       </w:r>
@@ -5136,8 +5204,21 @@
         <w:t xml:space="preserve">A </w:t>
       </w:r>
       <w:r>
-        <w:t>hardware-in-the-loop</w:t>
-      </w:r>
+        <w:t>hardware-in-</w:t>
+      </w:r>
+      <w:proofErr w:type="spellStart"/>
+      <w:r>
+        <w:t>the</w:t>
+      </w:r>
+      <w:proofErr w:type="spellEnd"/>
+      <w:r>
+        <w:t>-</w:t>
+      </w:r>
+      <w:proofErr w:type="spellStart"/>
+      <w:r>
+        <w:t>loop</w:t>
+      </w:r>
+      <w:proofErr w:type="spellEnd"/>
       <w:r>
         <w:t xml:space="preserve"> (HIL) </w:t>
       </w:r>
@@ -5607,7 +5688,15 @@
         <w:t xml:space="preserve">terméke volt, amelyet a </w:t>
       </w:r>
       <w:r>
-        <w:t>PRO/TRAIN for Windows</w:t>
+        <w:t xml:space="preserve">PRO/TRAIN </w:t>
+      </w:r>
+      <w:proofErr w:type="spellStart"/>
+      <w:r>
+        <w:t>for</w:t>
+      </w:r>
+      <w:proofErr w:type="spellEnd"/>
+      <w:r>
+        <w:t xml:space="preserve"> Windows</w:t>
       </w:r>
       <w:r>
         <w:t xml:space="preserve"> szoftveréhez fejlesztett ki azzal a céllal, hogy </w:t>
@@ -5667,7 +5756,15 @@
         <w:t xml:space="preserve">, mint pedig a </w:t>
       </w:r>
       <w:r>
-        <w:t xml:space="preserve">PRO/TRAIN for Windows </w:t>
+        <w:t xml:space="preserve">PRO/TRAIN </w:t>
+      </w:r>
+      <w:proofErr w:type="spellStart"/>
+      <w:r>
+        <w:t>for</w:t>
+      </w:r>
+      <w:proofErr w:type="spellEnd"/>
+      <w:r>
+        <w:t xml:space="preserve"> Windows </w:t>
       </w:r>
       <w:r>
         <w:t>lekerültek a Lucas-Nülle</w:t>
@@ -5744,7 +5841,15 @@
         <w:t>emellett</w:t>
       </w:r>
       <w:r>
-        <w:t xml:space="preserve"> állapotjelző LED-ekkel </w:t>
+        <w:t xml:space="preserve"> állapotjelző LED-</w:t>
+      </w:r>
+      <w:proofErr w:type="spellStart"/>
+      <w:r>
+        <w:t>ekkel</w:t>
+      </w:r>
+      <w:proofErr w:type="spellEnd"/>
+      <w:r>
+        <w:t xml:space="preserve"> </w:t>
       </w:r>
       <w:r>
         <w:t>rendelkeznek</w:t>
@@ -6218,7 +6323,15 @@
         <w:t xml:space="preserve">Mivel a </w:t>
       </w:r>
       <w:r>
-        <w:t>PRO/TRAIN for Windows</w:t>
+        <w:t xml:space="preserve">PRO/TRAIN </w:t>
+      </w:r>
+      <w:proofErr w:type="spellStart"/>
+      <w:r>
+        <w:t>for</w:t>
+      </w:r>
+      <w:proofErr w:type="spellEnd"/>
+      <w:r>
+        <w:t xml:space="preserve"> Windows</w:t>
       </w:r>
       <w:r>
         <w:t xml:space="preserve"> </w:t>
@@ -6332,9 +6445,11 @@
       <w:r>
         <w:t xml:space="preserve">z </w:t>
       </w:r>
+      <w:proofErr w:type="spellStart"/>
       <w:r>
         <w:t>Ingenieurbüro</w:t>
       </w:r>
+      <w:proofErr w:type="spellEnd"/>
       <w:r>
         <w:t xml:space="preserve"> Dr. Kahlert</w:t>
       </w:r>
@@ -6391,8 +6506,21 @@
       <w:r>
         <w:t xml:space="preserve">Az elnevezése a </w:t>
       </w:r>
-      <w:r>
-        <w:t>Block-Oriented Simulation System</w:t>
+      <w:proofErr w:type="spellStart"/>
+      <w:r>
+        <w:t>Block</w:t>
+      </w:r>
+      <w:proofErr w:type="spellEnd"/>
+      <w:r>
+        <w:t xml:space="preserve">-Oriented </w:t>
+      </w:r>
+      <w:proofErr w:type="spellStart"/>
+      <w:r>
+        <w:t>Simulation</w:t>
+      </w:r>
+      <w:proofErr w:type="spellEnd"/>
+      <w:r>
+        <w:t xml:space="preserve"> System</w:t>
       </w:r>
       <w:r>
         <w:t xml:space="preserve"> kifejezésből ered</w:t>
@@ -6603,7 +6731,23 @@
         <w:t>on</w:t>
       </w:r>
       <w:r>
-        <w:t xml:space="preserve"> (System Block Toolbar)</w:t>
+        <w:t xml:space="preserve"> (System </w:t>
+      </w:r>
+      <w:proofErr w:type="spellStart"/>
+      <w:r>
+        <w:t>Block</w:t>
+      </w:r>
+      <w:proofErr w:type="spellEnd"/>
+      <w:r>
+        <w:t xml:space="preserve"> </w:t>
+      </w:r>
+      <w:proofErr w:type="spellStart"/>
+      <w:r>
+        <w:t>Toolbar</w:t>
+      </w:r>
+      <w:proofErr w:type="spellEnd"/>
+      <w:r>
+        <w:t>)</w:t>
       </w:r>
       <w:r>
         <w:t>, amely</w:t>
@@ -6713,9 +6857,19 @@
       <w:r>
         <w:t xml:space="preserve"> (</w:t>
       </w:r>
-      <w:r>
-        <w:t>Control Toolbar</w:t>
-      </w:r>
+      <w:proofErr w:type="spellStart"/>
+      <w:r>
+        <w:t>Control</w:t>
+      </w:r>
+      <w:proofErr w:type="spellEnd"/>
+      <w:r>
+        <w:t xml:space="preserve"> </w:t>
+      </w:r>
+      <w:proofErr w:type="spellStart"/>
+      <w:r>
+        <w:t>Toolbar</w:t>
+      </w:r>
+      <w:proofErr w:type="spellEnd"/>
       <w:r>
         <w:t>) tesz lehetővé</w:t>
       </w:r>
@@ -6774,7 +6928,7 @@
                 <v:shape id="_x0000_i1027" type="#_x0000_t75" style="width:18.75pt;height:18pt" o:ole="">
                   <v:imagedata r:id="rId11" o:title=""/>
                 </v:shape>
-                <o:OLEObject Type="Embed" ProgID="PBrush" ShapeID="_x0000_i1027" DrawAspect="Content" ObjectID="_1680315661" r:id="rId12"/>
+                <o:OLEObject Type="Embed" ProgID="PBrush" ShapeID="_x0000_i1027" DrawAspect="Content" ObjectID="_1680484238" r:id="rId12"/>
               </w:object>
             </w:r>
           </w:p>
@@ -6801,7 +6955,7 @@
                 <v:shape id="_x0000_i1028" type="#_x0000_t75" style="width:18.75pt;height:18pt" o:ole="">
                   <v:imagedata r:id="rId13" o:title=""/>
                 </v:shape>
-                <o:OLEObject Type="Embed" ProgID="PBrush" ShapeID="_x0000_i1028" DrawAspect="Content" ObjectID="_1680315662" r:id="rId14"/>
+                <o:OLEObject Type="Embed" ProgID="PBrush" ShapeID="_x0000_i1028" DrawAspect="Content" ObjectID="_1680484239" r:id="rId14"/>
               </w:object>
             </w:r>
           </w:p>
@@ -6831,7 +6985,7 @@
                 <v:shape id="_x0000_i1029" type="#_x0000_t75" style="width:18.75pt;height:18pt" o:ole="">
                   <v:imagedata r:id="rId15" o:title=""/>
                 </v:shape>
-                <o:OLEObject Type="Embed" ProgID="PBrush" ShapeID="_x0000_i1029" DrawAspect="Content" ObjectID="_1680315663" r:id="rId16"/>
+                <o:OLEObject Type="Embed" ProgID="PBrush" ShapeID="_x0000_i1029" DrawAspect="Content" ObjectID="_1680484240" r:id="rId16"/>
               </w:object>
             </w:r>
           </w:p>
@@ -6858,7 +7012,7 @@
                 <v:shape id="_x0000_i1030" type="#_x0000_t75" style="width:18.75pt;height:18pt" o:ole="">
                   <v:imagedata r:id="rId17" o:title=""/>
                 </v:shape>
-                <o:OLEObject Type="Embed" ProgID="PBrush" ShapeID="_x0000_i1030" DrawAspect="Content" ObjectID="_1680315664" r:id="rId18"/>
+                <o:OLEObject Type="Embed" ProgID="PBrush" ShapeID="_x0000_i1030" DrawAspect="Content" ObjectID="_1680484241" r:id="rId18"/>
               </w:object>
             </w:r>
           </w:p>
@@ -6885,7 +7039,7 @@
                 <v:shape id="_x0000_i1031" type="#_x0000_t75" style="width:18.75pt;height:18pt" o:ole="">
                   <v:imagedata r:id="rId19" o:title=""/>
                 </v:shape>
-                <o:OLEObject Type="Embed" ProgID="PBrush" ShapeID="_x0000_i1031" DrawAspect="Content" ObjectID="_1680315665" r:id="rId20"/>
+                <o:OLEObject Type="Embed" ProgID="PBrush" ShapeID="_x0000_i1031" DrawAspect="Content" ObjectID="_1680484242" r:id="rId20"/>
               </w:object>
             </w:r>
           </w:p>
@@ -6915,7 +7069,7 @@
                 <v:shape id="_x0000_i1032" type="#_x0000_t75" style="width:18.75pt;height:18pt" o:ole="">
                   <v:imagedata r:id="rId21" o:title=""/>
                 </v:shape>
-                <o:OLEObject Type="Embed" ProgID="PBrush" ShapeID="_x0000_i1032" DrawAspect="Content" ObjectID="_1680315666" r:id="rId22"/>
+                <o:OLEObject Type="Embed" ProgID="PBrush" ShapeID="_x0000_i1032" DrawAspect="Content" ObjectID="_1680484243" r:id="rId22"/>
               </w:object>
             </w:r>
           </w:p>
@@ -6942,7 +7096,7 @@
                 <v:shape id="_x0000_i1033" type="#_x0000_t75" style="width:18.75pt;height:18pt" o:ole="">
                   <v:imagedata r:id="rId23" o:title=""/>
                 </v:shape>
-                <o:OLEObject Type="Embed" ProgID="PBrush" ShapeID="_x0000_i1033" DrawAspect="Content" ObjectID="_1680315667" r:id="rId24"/>
+                <o:OLEObject Type="Embed" ProgID="PBrush" ShapeID="_x0000_i1033" DrawAspect="Content" ObjectID="_1680484244" r:id="rId24"/>
               </w:object>
             </w:r>
           </w:p>
@@ -6972,7 +7126,7 @@
                 <v:shape id="_x0000_i1034" type="#_x0000_t75" style="width:18.75pt;height:18pt" o:ole="">
                   <v:imagedata r:id="rId25" o:title=""/>
                 </v:shape>
-                <o:OLEObject Type="Embed" ProgID="PBrush" ShapeID="_x0000_i1034" DrawAspect="Content" ObjectID="_1680315668" r:id="rId26"/>
+                <o:OLEObject Type="Embed" ProgID="PBrush" ShapeID="_x0000_i1034" DrawAspect="Content" ObjectID="_1680484245" r:id="rId26"/>
               </w:object>
             </w:r>
           </w:p>
@@ -7137,9 +7291,19 @@
       <w:r>
         <w:t xml:space="preserve"> DLL (</w:t>
       </w:r>
-      <w:r>
-        <w:t>Dynamic Link Library</w:t>
-      </w:r>
+      <w:proofErr w:type="spellStart"/>
+      <w:r>
+        <w:t>Dynamic</w:t>
+      </w:r>
+      <w:proofErr w:type="spellEnd"/>
+      <w:r>
+        <w:t xml:space="preserve"> Link </w:t>
+      </w:r>
+      <w:proofErr w:type="spellStart"/>
+      <w:r>
+        <w:t>Library</w:t>
+      </w:r>
+      <w:proofErr w:type="spellEnd"/>
       <w:r>
         <w:t>) állományok</w:t>
       </w:r>
@@ -7180,7 +7344,31 @@
         <w:ind w:firstLine="576"/>
       </w:pPr>
       <w:r>
-        <w:t xml:space="preserve">A Flexible Animation Builder </w:t>
+        <w:t xml:space="preserve">A </w:t>
+      </w:r>
+      <w:proofErr w:type="spellStart"/>
+      <w:r>
+        <w:t>Flexible</w:t>
+      </w:r>
+      <w:proofErr w:type="spellEnd"/>
+      <w:r>
+        <w:t xml:space="preserve"> </w:t>
+      </w:r>
+      <w:proofErr w:type="spellStart"/>
+      <w:r>
+        <w:t>Animation</w:t>
+      </w:r>
+      <w:proofErr w:type="spellEnd"/>
+      <w:r>
+        <w:t xml:space="preserve"> </w:t>
+      </w:r>
+      <w:proofErr w:type="spellStart"/>
+      <w:r>
+        <w:t>Builder</w:t>
+      </w:r>
+      <w:proofErr w:type="spellEnd"/>
+      <w:r>
+        <w:t xml:space="preserve"> </w:t>
       </w:r>
       <w:r>
         <w:t xml:space="preserve">(FAB) </w:t>
@@ -7225,7 +7413,15 @@
         <w:t xml:space="preserve">) egy vizualizáció tervező és megjelenítő eszköz, amelyet </w:t>
       </w:r>
       <w:r>
-        <w:t xml:space="preserve">az Ingenieurbüro Dr. Kahlert </w:t>
+        <w:t xml:space="preserve">az </w:t>
+      </w:r>
+      <w:proofErr w:type="spellStart"/>
+      <w:r>
+        <w:t>Ingenieurbüro</w:t>
+      </w:r>
+      <w:proofErr w:type="spellEnd"/>
+      <w:r>
+        <w:t xml:space="preserve"> Dr. Kahlert </w:t>
       </w:r>
       <w:r>
         <w:t>fejlesztett ki a BORIS szoftveréhez azért, hogy leegyszerűsítse az interaktív vizualizációk, animációk és felhasználói felülete</w:t>
@@ -7925,7 +8121,15 @@
         <w:t xml:space="preserve">Emellett </w:t>
       </w:r>
       <w:r>
-        <w:t>egy beépített USB-porttal is rendelkezik</w:t>
+        <w:t>egy beépített USB-</w:t>
+      </w:r>
+      <w:proofErr w:type="spellStart"/>
+      <w:r>
+        <w:t>porttal</w:t>
+      </w:r>
+      <w:proofErr w:type="spellEnd"/>
+      <w:r>
+        <w:t xml:space="preserve"> is rendelkezik</w:t>
       </w:r>
       <w:r>
         <w:t>, am</w:t>
@@ -7976,8 +8180,13 @@
         </w:numPr>
       </w:pPr>
       <w:r>
-        <w:t>programmemória mérete: 10 Klépés</w:t>
-      </w:r>
+        <w:t>programmemória mérete: 10 </w:t>
+      </w:r>
+      <w:proofErr w:type="spellStart"/>
+      <w:r>
+        <w:t>Klépés</w:t>
+      </w:r>
+      <w:proofErr w:type="spellEnd"/>
     </w:p>
     <w:p>
       <w:pPr>
@@ -7988,8 +8197,13 @@
         </w:numPr>
       </w:pPr>
       <w:r>
-        <w:t>adatmemória mérete: 64 Kszó</w:t>
-      </w:r>
+        <w:t>adatmemória mérete: 64 </w:t>
+      </w:r>
+      <w:proofErr w:type="spellStart"/>
+      <w:r>
+        <w:t>Kszó</w:t>
+      </w:r>
+      <w:proofErr w:type="spellEnd"/>
     </w:p>
     <w:p>
       <w:pPr>
@@ -8016,7 +8230,15 @@
         </w:numPr>
       </w:pPr>
       <w:r>
-        <w:t>kommunikáció: EtherNet/IP, Ethernet TCP/IP, USB</w:t>
+        <w:t xml:space="preserve">kommunikáció: </w:t>
+      </w:r>
+      <w:proofErr w:type="spellStart"/>
+      <w:r>
+        <w:t>EtherNet</w:t>
+      </w:r>
+      <w:proofErr w:type="spellEnd"/>
+      <w:r>
+        <w:t>/IP, Ethernet TCP/IP, USB</w:t>
       </w:r>
     </w:p>
     <w:p>
@@ -8404,8 +8626,13 @@
       <w:r>
         <w:noBreakHyphen/>
       </w:r>
-      <w:r>
-        <w:t>One szoftvercsomag szerves része</w:t>
+      <w:proofErr w:type="spellStart"/>
+      <w:r>
+        <w:t>One</w:t>
+      </w:r>
+      <w:proofErr w:type="spellEnd"/>
+      <w:r>
+        <w:t xml:space="preserve"> szoftvercsomag szerves része</w:t>
       </w:r>
       <w:r>
         <w:t xml:space="preserve"> </w:t>
@@ -8630,102 +8857,96 @@
         <w:t xml:space="preserve">A </w:t>
       </w:r>
       <w:r>
-        <w:t>CX-Programmer</w:t>
+        <w:t xml:space="preserve">CX-Programmer </w:t>
+      </w:r>
+      <w:r>
+        <w:t xml:space="preserve">több kényelmi funkcióval is rendelkezik, </w:t>
+      </w:r>
+      <w:r>
+        <w:t>a</w:t>
+      </w:r>
+      <w:r>
+        <w:t xml:space="preserve">melyek a programok írását igyekeznek még </w:t>
+      </w:r>
+      <w:r>
+        <w:t>egyszerűbbé és gyorsabbá</w:t>
+      </w:r>
+      <w:r>
+        <w:t xml:space="preserve"> tenni.</w:t>
+      </w:r>
+      <w:r>
+        <w:t xml:space="preserve"> Így például a memória kiosztása és felügyelete automatizált, aminek köszönhetően elegendő a szimbólumok típusát meghatározni, a tárolásukról már maga a szoftver gondoskodik. Támogatja az </w:t>
+      </w:r>
+      <w:r>
+        <w:t>azonos típusú adatokból álló adatblokkok</w:t>
+      </w:r>
+      <w:r>
+        <w:t>at</w:t>
       </w:r>
       <w:r>
         <w:t xml:space="preserve"> </w:t>
       </w:r>
       <w:r>
-        <w:t xml:space="preserve">több kényelmi funkcióval is rendelkezik, </w:t>
+        <w:t>(tömböket) és a</w:t>
+      </w:r>
+      <w:r>
+        <w:t>z eltérő típusú adatokból álló adatblokkok</w:t>
+      </w:r>
+      <w:r>
+        <w:t xml:space="preserve">at (struktúrákat) is, amelyek akár </w:t>
+      </w:r>
+      <w:r>
+        <w:t xml:space="preserve">a </w:t>
+      </w:r>
+      <w:r>
+        <w:t>funkcióblokkok be- és kimeneti változóiként is megadhatók. Az intelligens programbevitel</w:t>
+      </w:r>
+      <w:r>
+        <w:t xml:space="preserve"> </w:t>
+      </w:r>
+      <w:r>
+        <w:t>a szimbólumok kiválasztását teszi egyszerűbbé azáltal, hogy</w:t>
+      </w:r>
+      <w:r>
+        <w:t xml:space="preserve"> egy prediktív stílusú böngészőt biztosít a felhasználó számára, amiben a szimbólumok nevének beírása közben </w:t>
+      </w:r>
+      <w:r>
+        <w:t>megjelennek</w:t>
+      </w:r>
+      <w:r>
+        <w:t xml:space="preserve"> a lehetséges találatok.</w:t>
+      </w:r>
+      <w:r>
+        <w:t xml:space="preserve"> Képes továbbá a </w:t>
+      </w:r>
+      <w:r>
+        <w:t>soros, USB és Ethernet/IP kapcsolato</w:t>
+      </w:r>
+      <w:r>
+        <w:t>ko</w:t>
+      </w:r>
+      <w:r>
+        <w:t xml:space="preserve">n keresztül </w:t>
+      </w:r>
+      <w:r>
+        <w:t>kap</w:t>
+      </w:r>
+      <w:r>
+        <w:t>csolódó eszközökkel automatikusan összekapcsol</w:t>
+      </w:r>
+      <w:r>
+        <w:t xml:space="preserve">ódni, </w:t>
+      </w:r>
+      <w:r>
+        <w:t>megkönnyítve ezzel</w:t>
+      </w:r>
+      <w:r>
+        <w:t xml:space="preserve"> </w:t>
       </w:r>
       <w:r>
         <w:t>a</w:t>
       </w:r>
       <w:r>
-        <w:t xml:space="preserve">melyek a programok írását igyekeznek még </w:t>
-      </w:r>
-      <w:r>
-        <w:t>egyszerűbbé és gyorsabbá</w:t>
-      </w:r>
-      <w:r>
-        <w:t xml:space="preserve"> tenni.</w:t>
-      </w:r>
-      <w:r>
-        <w:t xml:space="preserve"> Így például a memória kiosztása és felügyelete automatizált, aminek köszönhetően elegendő a szimbólumok típusát meghatározni, a tárolásukról már maga a szoftver gondoskodik. Támogatja az </w:t>
-      </w:r>
-      <w:r>
-        <w:t>azonos típusú adatokból álló adatblokkok</w:t>
-      </w:r>
-      <w:r>
-        <w:t>at</w:t>
-      </w:r>
-      <w:r>
-        <w:t xml:space="preserve"> </w:t>
-      </w:r>
-      <w:r>
-        <w:t>(tömböket) és a</w:t>
-      </w:r>
-      <w:r>
-        <w:t>z eltérő típusú adatokból álló adatblokkok</w:t>
-      </w:r>
-      <w:r>
-        <w:t xml:space="preserve">at (struktúrákat) is, amelyek akár </w:t>
-      </w:r>
-      <w:r>
-        <w:t xml:space="preserve">a </w:t>
-      </w:r>
-      <w:r>
-        <w:t>funkcióblokkok be- és kimeneti változóiként is megadhatók. Az intelligens programbevitel</w:t>
-      </w:r>
-      <w:r>
-        <w:t xml:space="preserve"> </w:t>
-      </w:r>
-      <w:r>
-        <w:t>a szimbólumok kiválasztását teszi egyszerűbbé azáltal, hogy</w:t>
-      </w:r>
-      <w:r>
-        <w:t xml:space="preserve"> egy prediktív stílusú böngészőt biztosít a felhasználó számára, amiben a szimbólumok nevének beírása közben </w:t>
-      </w:r>
-      <w:r>
-        <w:t>megjelennek</w:t>
-      </w:r>
-      <w:r>
-        <w:t xml:space="preserve"> a lehetséges találatok.</w:t>
-      </w:r>
-      <w:r>
-        <w:t xml:space="preserve"> Képes továbbá a </w:t>
-      </w:r>
-      <w:r>
-        <w:t>soros, USB és Ethernet/IP kapcsolato</w:t>
-      </w:r>
-      <w:r>
-        <w:t>ko</w:t>
-      </w:r>
-      <w:r>
-        <w:t>n keresztül</w:t>
-      </w:r>
-      <w:r>
-        <w:t xml:space="preserve"> </w:t>
-      </w:r>
-      <w:r>
-        <w:t>kap</w:t>
-      </w:r>
-      <w:r>
-        <w:t>csolódó eszközökkel automatikusan összekapcsol</w:t>
-      </w:r>
-      <w:r>
-        <w:t xml:space="preserve">ódni, </w:t>
-      </w:r>
-      <w:r>
-        <w:t>megkönnyítve ezzel</w:t>
-      </w:r>
-      <w:r>
-        <w:t xml:space="preserve"> </w:t>
-      </w:r>
-      <w:r>
-        <w:t>a</w:t>
-      </w:r>
-      <w:r>
         <w:t xml:space="preserve"> programozást és a </w:t>
       </w:r>
       <w:r>
@@ -8776,7 +8997,7 @@
         <w:ind w:firstLine="576"/>
       </w:pPr>
       <w:r>
-        <w:t xml:space="preserve">A technológia visszafejtés valójában két további részfeladatra lenne bontható, ami alapján a felhasznált hardvereket és szoftvereket tovább lehetne csoportosítani. Az adatgyűjtéshez ugyanis egy független lehallgatószoftver került felhasználásra, míg a begyűjtött adatok igazolása az I/O interfészt helyettesítő elektronika működő prototípusának a megépítésével történt, amihez egy </w:t>
+        <w:t xml:space="preserve">A technológia visszafejtés valójában két további részfeladatra lenne bontható, ami alapján a felhasznált hardvereket és szoftvereket tovább lehetne csoportosítani. Az adatgyűjtéshez ugyanis egy független lehallgatószoftver került felhasználásra, míg a begyűjtött adatok igazolása az I/O interfészt helyettesítő elektronika működő prototípusának megépítésével történt, amihez egy </w:t>
       </w:r>
       <w:r>
         <w:t xml:space="preserve">PIC </w:t>
@@ -8814,8 +9035,13 @@
       <w:r>
         <w:t xml:space="preserve">A </w:t>
       </w:r>
-      <w:r>
-        <w:t>Serial Port Monitor</w:t>
+      <w:proofErr w:type="spellStart"/>
+      <w:r>
+        <w:t>Serial</w:t>
+      </w:r>
+      <w:proofErr w:type="spellEnd"/>
+      <w:r>
+        <w:t xml:space="preserve"> Port Monitor</w:t>
       </w:r>
       <w:r>
         <w:t xml:space="preserve"> </w:t>
@@ -8869,13 +9095,10 @@
         <w:t xml:space="preserve">fejlesztett </w:t>
       </w:r>
       <w:r>
-        <w:t xml:space="preserve">segédprogram, amely </w:t>
-      </w:r>
-      <w:r>
-        <w:t xml:space="preserve">a </w:t>
-      </w:r>
-      <w:r>
-        <w:t xml:space="preserve">COM </w:t>
+        <w:t xml:space="preserve">segédprogram, amely a </w:t>
+      </w:r>
+      <w:r>
+        <w:t xml:space="preserve">soros </w:t>
       </w:r>
       <w:r>
         <w:t>port</w:t>
@@ -8890,16 +9113,7 @@
         <w:t>ának</w:t>
       </w:r>
       <w:r>
-        <w:t xml:space="preserve"> </w:t>
-      </w:r>
-      <w:r>
-        <w:t>nyomon követesére</w:t>
-      </w:r>
-      <w:r>
-        <w:t xml:space="preserve"> és elemzésére</w:t>
-      </w:r>
-      <w:r>
-        <w:t xml:space="preserve"> szolgál</w:t>
+        <w:t xml:space="preserve"> nyomon követesére és elemzésére szolgál</w:t>
       </w:r>
       <w:sdt>
         <w:sdtPr>
@@ -8931,125 +9145,90 @@
         <w:t>.</w:t>
       </w:r>
       <w:r>
-        <w:t xml:space="preserve"> Ennek köszönhetőek kiválóan alkalmazható az olyan </w:t>
-      </w:r>
-      <w:r>
-        <w:t>hardveres és szoftveres megoldások fejlesztésé</w:t>
-      </w:r>
-      <w:r>
-        <w:t>ben</w:t>
-      </w:r>
-      <w:r>
-        <w:t xml:space="preserve"> és hibakeresésé</w:t>
-      </w:r>
-      <w:r>
-        <w:t>ben</w:t>
+        <w:t xml:space="preserve"> </w:t>
+      </w:r>
+      <w:r>
+        <w:t xml:space="preserve">A képességeinek köszönhetően kiválóan alkalmazható a </w:t>
+      </w:r>
+      <w:r>
+        <w:t>hibakeresésben</w:t>
       </w:r>
       <w:r>
         <w:t xml:space="preserve">, </w:t>
       </w:r>
       <w:r>
-        <w:t xml:space="preserve">amelyek </w:t>
-      </w:r>
-      <w:r>
-        <w:t xml:space="preserve">a soros adatátvitelt a </w:t>
-      </w:r>
-      <w:r>
-        <w:t>COM portok</w:t>
-      </w:r>
-      <w:r>
-        <w:t>on</w:t>
+        <w:t>a kommunikációs protokollok fejlesztésében, a technológia</w:t>
+      </w:r>
+      <w:r>
+        <w:t>-</w:t>
+      </w:r>
+      <w:r>
+        <w:t>visszafejtésben és az oktatásban.</w:t>
+      </w:r>
+    </w:p>
+    <w:p>
+      <w:pPr>
+        <w:ind w:firstLine="708"/>
+      </w:pPr>
+      <w:r>
+        <w:t>E</w:t>
+      </w:r>
+      <w:r>
+        <w:t xml:space="preserve">nnek </w:t>
+      </w:r>
+      <w:r>
+        <w:t>a szoftver</w:t>
+      </w:r>
+      <w:r>
+        <w:t xml:space="preserve">nek a segítségével </w:t>
+      </w:r>
+      <w:r>
+        <w:t xml:space="preserve">lehetőség van a soros portok </w:t>
+      </w:r>
+      <w:r>
+        <w:t>minden aktivitását rögzíteni, beleértve a feléjük küldött vezérlőkódokat (IOCTL), a</w:t>
+      </w:r>
+      <w:r>
+        <w:t xml:space="preserve"> rajtuk áthaladó</w:t>
+      </w:r>
+      <w:r>
+        <w:t xml:space="preserve"> teljes </w:t>
+      </w:r>
+      <w:r>
+        <w:t xml:space="preserve">adatforgalmat </w:t>
+      </w:r>
+      <w:r>
+        <w:t>még akkor is, ha a</w:t>
+      </w:r>
+      <w:r>
+        <w:t xml:space="preserve">z érintett soros portok más alkalmazások által már meg lettek nyitva, illetve </w:t>
+      </w:r>
+      <w:r>
+        <w:t xml:space="preserve">azokat az adatokat is, amelyeket az alkalmazások </w:t>
+      </w:r>
+      <w:r>
+        <w:t xml:space="preserve">csak </w:t>
+      </w:r>
+      <w:r>
+        <w:t>megkíséreltek a portokra írni</w:t>
       </w:r>
       <w:r>
         <w:t xml:space="preserve"> </w:t>
       </w:r>
       <w:r>
-        <w:t>keresztül valósítják meg</w:t>
-      </w:r>
-      <w:r>
-        <w:t>.</w:t>
-      </w:r>
-    </w:p>
-    <w:p>
-      <w:r>
-        <w:tab/>
-        <w:t xml:space="preserve">Ennek a szoftvernek az egyik leghasznosabb képessége, hogy </w:t>
-      </w:r>
-      <w:r>
-        <w:t xml:space="preserve">akkor is képes </w:t>
-      </w:r>
-      <w:r>
-        <w:t>a</w:t>
-      </w:r>
-      <w:r>
-        <w:t xml:space="preserve"> soros porton keresztül továbbított adatok</w:t>
-      </w:r>
-      <w:r>
-        <w:t>nak a</w:t>
-      </w:r>
-      <w:r>
-        <w:t xml:space="preserve"> lehallgatására, ha </w:t>
-      </w:r>
-      <w:r>
-        <w:t>a</w:t>
-      </w:r>
-      <w:r>
-        <w:t xml:space="preserve"> </w:t>
-      </w:r>
-      <w:r>
-        <w:t>soros</w:t>
-      </w:r>
-      <w:r>
-        <w:t xml:space="preserve"> portot </w:t>
-      </w:r>
-      <w:r>
-        <w:t xml:space="preserve">egy másik alkalmazás </w:t>
-      </w:r>
-      <w:r>
-        <w:t xml:space="preserve">már </w:t>
-      </w:r>
-      <w:r>
-        <w:t>használja</w:t>
-      </w:r>
-      <w:r>
-        <w:t>.</w:t>
-      </w:r>
-      <w:r>
-        <w:t xml:space="preserve"> </w:t>
-      </w:r>
-      <w:r>
-        <w:t>Valójában</w:t>
-      </w:r>
-      <w:r>
-        <w:t xml:space="preserve">, </w:t>
-      </w:r>
-      <w:r>
-        <w:t>a soros port aktivitásának minden adatát képes rögzíteni</w:t>
-      </w:r>
-      <w:r>
-        <w:t>, beleértve a</w:t>
-      </w:r>
-      <w:r>
-        <w:t>z összes</w:t>
-      </w:r>
-      <w:r>
-        <w:t xml:space="preserve"> beállítási kérelmet minden részletével és paraméterével</w:t>
-      </w:r>
-      <w:r>
-        <w:t xml:space="preserve"> </w:t>
-      </w:r>
-      <w:r>
-        <w:lastRenderedPageBreak/>
-        <w:t xml:space="preserve">együtt, így </w:t>
-      </w:r>
-      <w:r>
-        <w:t xml:space="preserve">például </w:t>
-      </w:r>
-      <w:r>
-        <w:t xml:space="preserve">az is megfigyelhető, hogy a soros portot használó alkalmazás milyen </w:t>
-      </w:r>
-      <w:r>
-        <w:t>beállításokkal nyitotta meg azt.</w:t>
+        <w:t xml:space="preserve">a ténylegesen </w:t>
+      </w:r>
+      <w:r>
+        <w:t xml:space="preserve">a portoka </w:t>
+      </w:r>
+      <w:r>
+        <w:t>ír</w:t>
+      </w:r>
+      <w:r>
+        <w:t>ódot</w:t>
+      </w:r>
+      <w:r>
+        <w:t>t adatok mellett.</w:t>
       </w:r>
     </w:p>
     <w:p>
@@ -9062,11 +9241,12 @@
         <w:rPr>
           <w:noProof/>
         </w:rPr>
+        <w:lastRenderedPageBreak/>
         <w:drawing>
-          <wp:inline distT="0" distB="0" distL="0" distR="0" wp14:anchorId="05280AB3" wp14:editId="2F3535A2">
-            <wp:extent cx="5371465" cy="4885055"/>
+          <wp:inline distT="0" distB="0" distL="0" distR="0" wp14:anchorId="2FB42B34" wp14:editId="7B9CB7C2">
+            <wp:extent cx="5371465" cy="4884420"/>
             <wp:effectExtent l="0" t="0" r="635" b="0"/>
-            <wp:docPr id="8" name="Picture 8" descr="A Serial Port Monitor kezelőfelülete"/>
+            <wp:docPr id="9" name="Picture 9" descr="A Serial Port Monitor kezelőfelülete"/>
             <wp:cNvGraphicFramePr>
               <a:graphicFrameLocks xmlns:a="http://schemas.openxmlformats.org/drawingml/2006/main" noChangeAspect="1"/>
             </wp:cNvGraphicFramePr>
@@ -9074,7 +9254,7 @@
               <a:graphicData uri="http://schemas.openxmlformats.org/drawingml/2006/picture">
                 <pic:pic xmlns:pic="http://schemas.openxmlformats.org/drawingml/2006/picture">
                   <pic:nvPicPr>
-                    <pic:cNvPr id="8" name="Picture 8" descr="A Serial Port Monitor kezelőfelülete"/>
+                    <pic:cNvPr id="9" name="Picture 9" descr="A Serial Port Monitor kezelőfelülete"/>
                     <pic:cNvPicPr/>
                   </pic:nvPicPr>
                   <pic:blipFill>
@@ -9092,7 +9272,7 @@
                   <pic:spPr>
                     <a:xfrm>
                       <a:off x="0" y="0"/>
-                      <a:ext cx="5371465" cy="4885055"/>
+                      <a:ext cx="5371465" cy="4884420"/>
                     </a:xfrm>
                     <a:prstGeom prst="rect">
                       <a:avLst/>
@@ -9157,8 +9337,13 @@
       <w:r>
         <w:t xml:space="preserve">: A </w:t>
       </w:r>
-      <w:r>
-        <w:t xml:space="preserve">Serial Port Monitor </w:t>
+      <w:proofErr w:type="spellStart"/>
+      <w:r>
+        <w:t>Serial</w:t>
+      </w:r>
+      <w:proofErr w:type="spellEnd"/>
+      <w:r>
+        <w:t xml:space="preserve"> Port Monitor </w:t>
       </w:r>
       <w:r>
         <w:t>kezelőfelülete</w:t>
@@ -9171,26 +9356,151 @@
       <w:r>
         <w:t xml:space="preserve">A </w:t>
       </w:r>
-      <w:r>
-        <w:t>megfigyelésből származó</w:t>
-      </w:r>
-      <w:r>
-        <w:t xml:space="preserve"> adatok megjelenítésére 5 különböző </w:t>
-      </w:r>
-      <w:r>
-        <w:t xml:space="preserve">nézet </w:t>
-      </w:r>
-      <w:r>
-        <w:t>biztosít</w:t>
-      </w:r>
-      <w:r>
-        <w:t>, amelyekre szűrőket is lehet alkalmazni</w:t>
-      </w:r>
-      <w:r>
-        <w:t>, amennyiben csak bizonyos típusú adatok megjelenítése a cél.</w:t>
-      </w:r>
-      <w:r>
-        <w:t xml:space="preserve"> Emellett képes a munkamenetek összehasonlítására is, így könnyendén megfigyelhetők az eltérések két munkamenet között.</w:t>
+      <w:proofErr w:type="spellStart"/>
+      <w:r>
+        <w:t>Serial</w:t>
+      </w:r>
+      <w:proofErr w:type="spellEnd"/>
+      <w:r>
+        <w:t xml:space="preserve"> Port Monitor</w:t>
+      </w:r>
+      <w:r>
+        <w:t xml:space="preserve"> </w:t>
+      </w:r>
+      <w:r>
+        <w:t xml:space="preserve">a </w:t>
+      </w:r>
+      <w:r>
+        <w:t xml:space="preserve">rögzített adatok vizualizálásra öt különböző nézetet is biztosít, amelyek a terminál nézet (Terminal </w:t>
+      </w:r>
+      <w:proofErr w:type="spellStart"/>
+      <w:r>
+        <w:t>view</w:t>
+      </w:r>
+      <w:proofErr w:type="spellEnd"/>
+      <w:r>
+        <w:t xml:space="preserve">), a vonali nézet (Line </w:t>
+      </w:r>
+      <w:proofErr w:type="spellStart"/>
+      <w:r>
+        <w:t>view</w:t>
+      </w:r>
+      <w:proofErr w:type="spellEnd"/>
+      <w:r>
+        <w:t xml:space="preserve">), az </w:t>
+      </w:r>
+      <w:r>
+        <w:t>adatforgalom</w:t>
+      </w:r>
+      <w:r>
+        <w:t xml:space="preserve"> nézet (</w:t>
+      </w:r>
+      <w:proofErr w:type="spellStart"/>
+      <w:r>
+        <w:t>Dump</w:t>
+      </w:r>
+      <w:proofErr w:type="spellEnd"/>
+      <w:r>
+        <w:t xml:space="preserve"> </w:t>
+      </w:r>
+      <w:proofErr w:type="spellStart"/>
+      <w:r>
+        <w:t>view</w:t>
+      </w:r>
+      <w:proofErr w:type="spellEnd"/>
+      <w:r>
+        <w:t>)</w:t>
+      </w:r>
+      <w:r>
+        <w:t xml:space="preserve">, a </w:t>
+      </w:r>
+      <w:r>
+        <w:t>táblázat nézet</w:t>
+      </w:r>
+      <w:r>
+        <w:t xml:space="preserve"> (</w:t>
+      </w:r>
+      <w:proofErr w:type="spellStart"/>
+      <w:r>
+        <w:t>Table</w:t>
+      </w:r>
+      <w:proofErr w:type="spellEnd"/>
+      <w:r>
+        <w:t xml:space="preserve"> </w:t>
+      </w:r>
+      <w:proofErr w:type="spellStart"/>
+      <w:r>
+        <w:t>view</w:t>
+      </w:r>
+      <w:proofErr w:type="spellEnd"/>
+      <w:r>
+        <w:t>)</w:t>
+      </w:r>
+      <w:r>
+        <w:t xml:space="preserve"> és a </w:t>
+      </w:r>
+      <w:proofErr w:type="spellStart"/>
+      <w:r>
+        <w:t>Modbus</w:t>
+      </w:r>
+      <w:proofErr w:type="spellEnd"/>
+      <w:r>
+        <w:t xml:space="preserve"> </w:t>
+      </w:r>
+      <w:r>
+        <w:t>nézet (</w:t>
+      </w:r>
+      <w:proofErr w:type="spellStart"/>
+      <w:r>
+        <w:t>Modbus</w:t>
+      </w:r>
+      <w:proofErr w:type="spellEnd"/>
+      <w:r>
+        <w:t xml:space="preserve"> </w:t>
+      </w:r>
+      <w:proofErr w:type="spellStart"/>
+      <w:r>
+        <w:t>view</w:t>
+      </w:r>
+      <w:proofErr w:type="spellEnd"/>
+      <w:r>
+        <w:t>).</w:t>
+      </w:r>
+      <w:r>
+        <w:t xml:space="preserve"> </w:t>
+      </w:r>
+      <w:r>
+        <w:t>Mindezeknek a tartalm</w:t>
+      </w:r>
+      <w:r>
+        <w:t>a</w:t>
+      </w:r>
+      <w:r>
+        <w:t xml:space="preserve"> bármikor </w:t>
+      </w:r>
+      <w:r>
+        <w:t>el</w:t>
+      </w:r>
+      <w:r>
+        <w:t xml:space="preserve">menthető HTML, egyszerű szöveg vagy CSV formában, illetve összehasonlíthatók </w:t>
+      </w:r>
+      <w:r>
+        <w:t xml:space="preserve">a </w:t>
+      </w:r>
+      <w:r>
+        <w:t>korább</w:t>
+      </w:r>
+      <w:r>
+        <w:t xml:space="preserve">i munkamentekből származó </w:t>
+      </w:r>
+      <w:r>
+        <w:t>adatokkal</w:t>
+      </w:r>
+      <w:r>
+        <w:t xml:space="preserve"> is</w:t>
+      </w:r>
+      <w:r>
+        <w:t>.</w:t>
       </w:r>
     </w:p>
     <w:p>
@@ -9198,7 +9508,54 @@
         <w:ind w:firstLine="708"/>
       </w:pPr>
       <w:r>
-        <w:t>A megfigyelés mellett képes terminál üzemmódban is működni, azaz adatot küldeni a megfigyelt soros portra, mintha azok a megfigyelt alkalmazástól érkeztek volna. Ennek segítségével megfigyelhető úgy a COM port, mint a rá csatlakoztatott eszköz reakciója is.</w:t>
+        <w:t xml:space="preserve">A megfigyelés mellett </w:t>
+      </w:r>
+      <w:r>
+        <w:t xml:space="preserve">a </w:t>
+      </w:r>
+      <w:proofErr w:type="spellStart"/>
+      <w:r>
+        <w:t>Serial</w:t>
+      </w:r>
+      <w:proofErr w:type="spellEnd"/>
+      <w:r>
+        <w:t xml:space="preserve"> Port Monitor</w:t>
+      </w:r>
+      <w:r>
+        <w:t xml:space="preserve"> </w:t>
+      </w:r>
+      <w:r>
+        <w:t xml:space="preserve">képes </w:t>
+      </w:r>
+      <w:r>
+        <w:t xml:space="preserve">adatokat is küldeni </w:t>
+      </w:r>
+      <w:r>
+        <w:t>a megfigyelt soros portra</w:t>
+      </w:r>
+      <w:r>
+        <w:t xml:space="preserve"> úgy</w:t>
+      </w:r>
+      <w:r>
+        <w:t>, mintha azok</w:t>
+      </w:r>
+      <w:r>
+        <w:t>at</w:t>
+      </w:r>
+      <w:r>
+        <w:t xml:space="preserve"> a megfigyelt alkalmazás</w:t>
+      </w:r>
+      <w:r>
+        <w:t xml:space="preserve"> küldte </w:t>
+      </w:r>
+      <w:r>
+        <w:t xml:space="preserve">volna. Ennek segítségével megfigyelhető </w:t>
+      </w:r>
+      <w:r>
+        <w:t xml:space="preserve">a soros port és a </w:t>
+      </w:r>
+      <w:r>
+        <w:t>csatlakoztatott eszköz reakciója is.</w:t>
       </w:r>
     </w:p>
     <w:p>
@@ -9206,7 +9563,37 @@
         <w:ind w:firstLine="708"/>
       </w:pPr>
       <w:r>
-        <w:t>Ez a szoftver 14 napig ingyenesen és korlátozásmentesen is használható, viszont az ingyenes próbaidőszak után már csak megvásárolt licensszel használható tovább.</w:t>
+        <w:t>Ez</w:t>
+      </w:r>
+      <w:r>
+        <w:t>t</w:t>
+      </w:r>
+      <w:r>
+        <w:t xml:space="preserve"> a szoftver</w:t>
+      </w:r>
+      <w:r>
+        <w:t>t</w:t>
+      </w:r>
+      <w:r>
+        <w:t xml:space="preserve"> 14 napig ingyenesen és korlátozásmentesen is </w:t>
+      </w:r>
+      <w:r>
+        <w:t>használni</w:t>
+      </w:r>
+      <w:r>
+        <w:t xml:space="preserve"> </w:t>
+      </w:r>
+      <w:r>
+        <w:t>lehet</w:t>
+      </w:r>
+      <w:r>
+        <w:t>, viszont a</w:t>
+      </w:r>
+      <w:r>
+        <w:t xml:space="preserve"> </w:t>
+      </w:r>
+      <w:r>
+        <w:t>próbaidőszak után már csak megvásárolt licensszel használható tovább.</w:t>
       </w:r>
     </w:p>
     <w:p>
@@ -9225,10 +9612,455 @@
     </w:p>
     <w:p>
       <w:pPr>
+        <w:ind w:firstLine="708"/>
+      </w:pPr>
+      <w:r>
+        <w:t xml:space="preserve">Az EasyPIC v7 </w:t>
+      </w:r>
+      <w:r>
+        <w:t>(</w:t>
+      </w:r>
+      <w:r>
+        <w:fldChar w:fldCharType="begin"/>
+      </w:r>
+      <w:r>
+        <w:instrText xml:space="preserve"> REF _Ref69866333 \h </w:instrText>
+      </w:r>
+      <w:r>
+        <w:fldChar w:fldCharType="separate"/>
+      </w:r>
+      <w:r>
+        <w:rPr>
+          <w:noProof/>
+        </w:rPr>
+        <w:t>1.3</w:t>
+      </w:r>
+      <w:r>
+        <w:t>.</w:t>
+      </w:r>
+      <w:r>
+        <w:rPr>
+          <w:noProof/>
+        </w:rPr>
+        <w:t>2</w:t>
+      </w:r>
+      <w:r>
+        <w:t>. ábra</w:t>
+      </w:r>
+      <w:r>
+        <w:fldChar w:fldCharType="end"/>
+      </w:r>
+      <w:r>
+        <w:t xml:space="preserve">) </w:t>
+      </w:r>
+      <w:r>
+        <w:t>a MikroElektronika d.o.o. hetedik generációs fejlesztő</w:t>
+      </w:r>
+      <w:r>
+        <w:t xml:space="preserve">lapja, amelyet </w:t>
+      </w:r>
+      <w:r>
+        <w:t xml:space="preserve">a Microchip </w:t>
+      </w:r>
+      <w:proofErr w:type="spellStart"/>
+      <w:r>
+        <w:t>Technology</w:t>
+      </w:r>
+      <w:proofErr w:type="spellEnd"/>
+      <w:r>
+        <w:t xml:space="preserve"> Inc. 8</w:t>
+      </w:r>
+      <w:r>
+        <w:noBreakHyphen/>
+      </w:r>
+      <w:r>
+        <w:t xml:space="preserve">bites </w:t>
+      </w:r>
+      <w:r>
+        <w:t>PIC mikrovezérlő</w:t>
+      </w:r>
+      <w:r>
+        <w:t>i</w:t>
+      </w:r>
+      <w:r>
+        <w:t>hez</w:t>
+      </w:r>
+      <w:r>
+        <w:t xml:space="preserve"> </w:t>
+      </w:r>
+      <w:r>
+        <w:t>alakítottak ki</w:t>
+      </w:r>
+      <w:r>
+        <w:t xml:space="preserve"> </w:t>
+      </w:r>
+      <w:r>
+        <w:t>főként</w:t>
+      </w:r>
+      <w:r>
+        <w:t xml:space="preserve"> kezdő </w:t>
+      </w:r>
+      <w:r>
+        <w:t>felhasználók</w:t>
+      </w:r>
+      <w:r>
+        <w:t xml:space="preserve"> és</w:t>
+      </w:r>
+      <w:r>
+        <w:t xml:space="preserve"> hobbisták</w:t>
+      </w:r>
+      <w:r>
+        <w:t xml:space="preserve"> </w:t>
+      </w:r>
+      <w:r>
+        <w:t>számára</w:t>
+      </w:r>
+      <w:r>
+        <w:t>, illetve oktatási célokra</w:t>
+      </w:r>
+      <w:r>
+        <w:t>.</w:t>
+      </w:r>
+    </w:p>
+    <w:p>
+      <w:pPr>
+        <w:ind w:firstLine="708"/>
+      </w:pPr>
+      <w:r>
+        <w:t xml:space="preserve">Ezen a fejlesztőlapon számos modul kapott helyet, amelyek a legkülönfélébb alkalmazások fejlesztéséhez használhatók, </w:t>
+      </w:r>
+      <w:r>
+        <w:t>beleértve a grafikus megjelenítést, USB és soros kommunikációt, h</w:t>
+      </w:r>
+      <w:r>
+        <w:t>ő</w:t>
+      </w:r>
+      <w:r>
+        <w:t>mérsékletmérést és egyebeket.</w:t>
+      </w:r>
+      <w:r>
+        <w:t xml:space="preserve"> Rendelkezik két </w:t>
+      </w:r>
+      <w:proofErr w:type="spellStart"/>
+      <w:r>
+        <w:t>mikroBUS</w:t>
+      </w:r>
+      <w:proofErr w:type="spellEnd"/>
+      <w:r>
+        <w:t xml:space="preserve"> </w:t>
+      </w:r>
+      <w:r>
+        <w:t>aljzat</w:t>
+      </w:r>
+      <w:r>
+        <w:t xml:space="preserve">tal is, amelyeken keresztül </w:t>
+      </w:r>
+      <w:r>
+        <w:t>ezernyi</w:t>
+      </w:r>
+      <w:r>
+        <w:t xml:space="preserve"> új funkcionalitás adható a fejlesztőlaphoz</w:t>
+      </w:r>
+      <w:r>
+        <w:t xml:space="preserve"> </w:t>
+      </w:r>
+      <w:proofErr w:type="spellStart"/>
+      <w:r>
+        <w:t>Click</w:t>
+      </w:r>
+      <w:proofErr w:type="spellEnd"/>
+      <w:r>
+        <w:t xml:space="preserve"> </w:t>
+      </w:r>
+      <w:proofErr w:type="spellStart"/>
+      <w:r>
+        <w:t>Board</w:t>
+      </w:r>
+      <w:proofErr w:type="spellEnd"/>
+      <w:r>
+        <w:t xml:space="preserve"> </w:t>
+      </w:r>
+      <w:r>
+        <w:t xml:space="preserve">bővítőkártyák </w:t>
+      </w:r>
+      <w:r>
+        <w:t>segítségével.</w:t>
+      </w:r>
+      <w:r>
+        <w:t xml:space="preserve"> </w:t>
+      </w:r>
+      <w:r>
+        <w:t xml:space="preserve"> Minde</w:t>
+      </w:r>
+      <w:r>
+        <w:t xml:space="preserve">zek mellet rendelkezik egy </w:t>
+      </w:r>
+      <w:r>
+        <w:t>beépített</w:t>
+      </w:r>
+      <w:r>
+        <w:t xml:space="preserve"> </w:t>
+      </w:r>
+      <w:proofErr w:type="spellStart"/>
+      <w:r>
+        <w:t>mikroProg</w:t>
+      </w:r>
+      <w:proofErr w:type="spellEnd"/>
+      <w:r>
+        <w:t xml:space="preserve"> programozó</w:t>
+      </w:r>
+      <w:r>
+        <w:t>val</w:t>
+      </w:r>
+      <w:r>
+        <w:t xml:space="preserve"> és </w:t>
+      </w:r>
+      <w:r>
+        <w:t>áramkörön belüli hibakereső</w:t>
+      </w:r>
+      <w:r>
+        <w:t>vel, amel</w:t>
+      </w:r>
+      <w:r>
+        <w:t>yi</w:t>
+      </w:r>
+      <w:r>
+        <w:t>k</w:t>
+      </w:r>
+      <w:r>
+        <w:t xml:space="preserve"> </w:t>
+      </w:r>
+      <w:r>
+        <w:t xml:space="preserve">a </w:t>
+      </w:r>
+      <w:r>
+        <w:t xml:space="preserve">Microchip </w:t>
+      </w:r>
+      <w:proofErr w:type="spellStart"/>
+      <w:r>
+        <w:t>Technology</w:t>
+      </w:r>
+      <w:proofErr w:type="spellEnd"/>
+      <w:r>
+        <w:t xml:space="preserve"> Inc. </w:t>
+      </w:r>
+      <w:r>
+        <w:t xml:space="preserve">több mint </w:t>
+      </w:r>
+      <w:r>
+        <w:t>387</w:t>
+      </w:r>
+      <w:r>
+        <w:t xml:space="preserve"> mikrovezérlőjét támogatja</w:t>
+      </w:r>
+      <w:sdt>
+        <w:sdtPr>
+          <w:id w:val="-1801450610"/>
+          <w:citation/>
+        </w:sdtPr>
+        <w:sdtContent>
+          <w:r>
+            <w:fldChar w:fldCharType="begin"/>
+          </w:r>
+          <w:r>
+            <w:instrText xml:space="preserve"> CITATION Mik \l 1033 </w:instrText>
+          </w:r>
+          <w:r>
+            <w:fldChar w:fldCharType="separate"/>
+          </w:r>
+          <w:r>
+            <w:rPr>
+              <w:noProof/>
+            </w:rPr>
+            <w:t xml:space="preserve"> [7]</w:t>
+          </w:r>
+          <w:r>
+            <w:fldChar w:fldCharType="end"/>
+          </w:r>
+        </w:sdtContent>
+      </w:sdt>
+      <w:r>
+        <w:t>.</w:t>
+      </w:r>
+    </w:p>
+    <w:p>
+      <w:pPr>
+        <w:keepNext/>
+        <w:spacing w:before="120"/>
+        <w:jc w:val="center"/>
+      </w:pPr>
+      <w:r>
+        <w:rPr>
+          <w:noProof/>
+        </w:rPr>
+        <w:drawing>
+          <wp:inline distT="0" distB="0" distL="0" distR="0" wp14:anchorId="159366DA" wp14:editId="41D05E6C">
+            <wp:extent cx="4887007" cy="4029637"/>
+            <wp:effectExtent l="0" t="0" r="8890" b="9525"/>
+            <wp:docPr id="11" name="Picture 11" descr="Az EasyPIC v7 fejlesztőlap"/>
+            <wp:cNvGraphicFramePr>
+              <a:graphicFrameLocks xmlns:a="http://schemas.openxmlformats.org/drawingml/2006/main" noChangeAspect="1"/>
+            </wp:cNvGraphicFramePr>
+            <a:graphic xmlns:a="http://schemas.openxmlformats.org/drawingml/2006/main">
+              <a:graphicData uri="http://schemas.openxmlformats.org/drawingml/2006/picture">
+                <pic:pic xmlns:pic="http://schemas.openxmlformats.org/drawingml/2006/picture">
+                  <pic:nvPicPr>
+                    <pic:cNvPr id="11" name="Picture 11" descr="Az EasyPIC v7 fejlesztőlap"/>
+                    <pic:cNvPicPr/>
+                  </pic:nvPicPr>
+                  <pic:blipFill>
+                    <a:blip r:embed="rId31">
+                      <a:extLst>
+                        <a:ext uri="{28A0092B-C50C-407E-A947-70E740481C1C}">
+                          <a14:useLocalDpi xmlns:a14="http://schemas.microsoft.com/office/drawing/2010/main" val="0"/>
+                        </a:ext>
+                      </a:extLst>
+                    </a:blip>
+                    <a:stretch>
+                      <a:fillRect/>
+                    </a:stretch>
+                  </pic:blipFill>
+                  <pic:spPr>
+                    <a:xfrm>
+                      <a:off x="0" y="0"/>
+                      <a:ext cx="4887007" cy="4029637"/>
+                    </a:xfrm>
+                    <a:prstGeom prst="rect">
+                      <a:avLst/>
+                    </a:prstGeom>
+                  </pic:spPr>
+                </pic:pic>
+              </a:graphicData>
+            </a:graphic>
+          </wp:inline>
+        </w:drawing>
+      </w:r>
+    </w:p>
+    <w:bookmarkStart w:id="22" w:name="_Ref69866333"/>
+    <w:p>
+      <w:pPr>
+        <w:pStyle w:val="Caption"/>
+        <w:jc w:val="center"/>
+      </w:pPr>
+      <w:r>
+        <w:fldChar w:fldCharType="begin"/>
+      </w:r>
+      <w:r>
+        <w:instrText xml:space="preserve"> STYLEREF 2 \s </w:instrText>
+      </w:r>
+      <w:r>
+        <w:fldChar w:fldCharType="separate"/>
+      </w:r>
+      <w:r>
+        <w:rPr>
+          <w:noProof/>
+        </w:rPr>
+        <w:t>1.3</w:t>
+      </w:r>
+      <w:r>
+        <w:fldChar w:fldCharType="end"/>
+      </w:r>
+      <w:r>
+        <w:t>.</w:t>
+      </w:r>
+      <w:r>
+        <w:fldChar w:fldCharType="begin"/>
+      </w:r>
+      <w:r>
+        <w:instrText xml:space="preserve"> SEQ ábra \* ARABIC \s 2 </w:instrText>
+      </w:r>
+      <w:r>
+        <w:fldChar w:fldCharType="separate"/>
+      </w:r>
+      <w:r>
+        <w:rPr>
+          <w:noProof/>
+        </w:rPr>
+        <w:t>2</w:t>
+      </w:r>
+      <w:r>
+        <w:fldChar w:fldCharType="end"/>
+      </w:r>
+      <w:r>
+        <w:t>. ábra</w:t>
+      </w:r>
+      <w:bookmarkEnd w:id="22"/>
+      <w:r>
+        <w:t xml:space="preserve">: Az </w:t>
+      </w:r>
+      <w:r>
+        <w:t>EasyPIC v7 fejlesztőlap</w:t>
+      </w:r>
+    </w:p>
+    <w:p>
+      <w:pPr>
+        <w:ind w:firstLine="708"/>
+      </w:pPr>
+      <w:r>
+        <w:t xml:space="preserve">Az </w:t>
+      </w:r>
+      <w:r>
+        <w:t>EasyPIC v7</w:t>
+      </w:r>
+      <w:r>
+        <w:t xml:space="preserve"> kapcsolási rajza szabadon hozzáférhető </w:t>
+      </w:r>
+      <w:r>
+        <w:t xml:space="preserve">csak úgy, mint </w:t>
+      </w:r>
+      <w:r>
+        <w:t xml:space="preserve">a csatlakoztatható </w:t>
+      </w:r>
+      <w:r>
+        <w:t>bővítőkártyák</w:t>
+      </w:r>
+      <w:r>
+        <w:t>é</w:t>
+      </w:r>
+      <w:r>
+        <w:t xml:space="preserve"> is</w:t>
+      </w:r>
+      <w:r>
+        <w:t xml:space="preserve">, így a </w:t>
+      </w:r>
+      <w:r>
+        <w:t xml:space="preserve">fejlesztőlapon kipróbált </w:t>
+      </w:r>
+      <w:r>
+        <w:t xml:space="preserve">megoldások </w:t>
+      </w:r>
+      <w:r>
+        <w:t xml:space="preserve">viszonylag kevés ráfordítással </w:t>
+      </w:r>
+      <w:r>
+        <w:t xml:space="preserve">átvezethetők </w:t>
+      </w:r>
+      <w:r>
+        <w:t>a</w:t>
+      </w:r>
+      <w:r>
+        <w:t xml:space="preserve"> </w:t>
+      </w:r>
+      <w:r>
+        <w:t>célhardverek</w:t>
+      </w:r>
+      <w:r>
+        <w:t xml:space="preserve"> világába.</w:t>
+      </w:r>
+      <w:r>
+        <w:t xml:space="preserve"> </w:t>
+      </w:r>
+      <w:r>
+        <w:t>Mindezt a bővítőkártyákhoz szintén szabadon hozzáférhető függvénykönyvtárak és példaprogramok teszik még egyszerűbbé.</w:t>
+      </w:r>
+    </w:p>
+    <w:p>
+      <w:pPr>
         <w:pStyle w:val="Heading3"/>
       </w:pPr>
-      <w:bookmarkStart w:id="22" w:name="_Toc67884788"/>
-      <w:r>
+      <w:bookmarkStart w:id="23" w:name="_Toc67884788"/>
+      <w:r>
+        <w:lastRenderedPageBreak/>
         <w:t xml:space="preserve">A </w:t>
       </w:r>
       <w:r>
@@ -9243,23 +10075,24 @@
       <w:r>
         <w:t>fejlesztőkörnyezet</w:t>
       </w:r>
-      <w:bookmarkEnd w:id="22"/>
-    </w:p>
+      <w:bookmarkEnd w:id="23"/>
+    </w:p>
+    <w:p/>
     <w:p>
       <w:pPr>
         <w:pStyle w:val="Heading2"/>
       </w:pPr>
-      <w:bookmarkStart w:id="23" w:name="_Toc67884789"/>
+      <w:bookmarkStart w:id="24" w:name="_Toc67884789"/>
       <w:r>
         <w:t>Az alternatív emuláció megvalósításának eszközei</w:t>
       </w:r>
-      <w:bookmarkEnd w:id="23"/>
+      <w:bookmarkEnd w:id="24"/>
     </w:p>
     <w:p>
       <w:pPr>
         <w:pStyle w:val="Heading3"/>
       </w:pPr>
-      <w:bookmarkStart w:id="24" w:name="_Toc67884790"/>
+      <w:bookmarkStart w:id="25" w:name="_Toc67884790"/>
       <w:r>
         <w:t xml:space="preserve">A </w:t>
       </w:r>
@@ -9272,32 +10105,158 @@
       <w:r>
         <w:t xml:space="preserve"> fejlesztőkörnyezet</w:t>
       </w:r>
-      <w:bookmarkEnd w:id="24"/>
+      <w:bookmarkEnd w:id="25"/>
+    </w:p>
+    <w:p>
+      <w:pPr>
+        <w:ind w:firstLine="708"/>
+      </w:pPr>
+      <w:r>
+        <w:t xml:space="preserve">A Qt </w:t>
+      </w:r>
+      <w:proofErr w:type="spellStart"/>
+      <w:r>
+        <w:t>Creator</w:t>
+      </w:r>
+      <w:proofErr w:type="spellEnd"/>
+      <w:r>
+        <w:t xml:space="preserve"> egy keresztplatformos integrált fejlesztői környezet</w:t>
+      </w:r>
+      <w:r>
+        <w:t>,</w:t>
+      </w:r>
+      <w:r>
+        <w:t xml:space="preserve"> amelyet a </w:t>
+      </w:r>
+      <w:r>
+        <w:t xml:space="preserve">Qt </w:t>
+      </w:r>
+      <w:proofErr w:type="spellStart"/>
+      <w:r>
+        <w:t>Company</w:t>
+      </w:r>
+      <w:proofErr w:type="spellEnd"/>
+      <w:r>
+        <w:t xml:space="preserve"> fejlesztett ki a Qt alkalmazás-keretrendsze</w:t>
+      </w:r>
+      <w:r>
+        <w:t xml:space="preserve">rrel folytatott fejlesztés </w:t>
+      </w:r>
+      <w:r>
+        <w:t>igényei</w:t>
+      </w:r>
+      <w:r>
+        <w:t>nek megfelelően</w:t>
+      </w:r>
+      <w:r>
+        <w:t>.</w:t>
+      </w:r>
+      <w:r>
+        <w:t xml:space="preserve"> </w:t>
+      </w:r>
+      <w:r>
+        <w:t>Köszönhetően a b</w:t>
+      </w:r>
+      <w:r>
+        <w:t>eépített űrlaptervező</w:t>
+      </w:r>
+      <w:r>
+        <w:t>nek</w:t>
+      </w:r>
+      <w:r>
+        <w:t>,</w:t>
+      </w:r>
+      <w:r>
+        <w:t xml:space="preserve"> jelenleg</w:t>
+      </w:r>
+      <w:r>
+        <w:t xml:space="preserve"> a</w:t>
+      </w:r>
+      <w:r>
+        <w:t xml:space="preserve"> </w:t>
+      </w:r>
+      <w:r>
+        <w:t>Qt</w:t>
+      </w:r>
+      <w:r>
+        <w:t xml:space="preserve"> </w:t>
+      </w:r>
+      <w:r>
+        <w:t>alapú</w:t>
+      </w:r>
+      <w:r>
+        <w:t>,</w:t>
+      </w:r>
+      <w:r>
+        <w:t xml:space="preserve"> </w:t>
+      </w:r>
+      <w:r>
+        <w:t>grafikus felhasználófelület</w:t>
+      </w:r>
+      <w:r>
+        <w:t>tel rendelkező alkalmazások elsődleges fejlesztői környezete.</w:t>
+      </w:r>
+    </w:p>
+    <w:p>
+      <w:pPr>
+        <w:ind w:firstLine="708"/>
+      </w:pPr>
+    </w:p>
+    <w:p>
+      <w:pPr>
+        <w:ind w:firstLine="708"/>
+      </w:pPr>
+    </w:p>
+    <w:p>
+      <w:pPr>
+        <w:ind w:firstLine="708"/>
+      </w:pPr>
+      <w:r>
+        <w:t xml:space="preserve">Ez a szoftver valójában egy fejlett </w:t>
+      </w:r>
+      <w:r>
+        <w:t>forráskódszerkesztő</w:t>
+      </w:r>
+      <w:r>
+        <w:t xml:space="preserve"> C++</w:t>
+      </w:r>
+      <w:r>
+        <w:t>,</w:t>
+      </w:r>
+      <w:r>
+        <w:t xml:space="preserve"> QML és JavaScript </w:t>
+      </w:r>
+      <w:r>
+        <w:t>támogatással</w:t>
+      </w:r>
+      <w:r>
+        <w:t xml:space="preserve">, </w:t>
+      </w:r>
     </w:p>
     <w:p>
       <w:pPr>
         <w:pStyle w:val="Heading3"/>
       </w:pPr>
-      <w:bookmarkStart w:id="25" w:name="_Toc67884791"/>
+      <w:bookmarkStart w:id="26" w:name="_Toc67884791"/>
       <w:r>
         <w:t xml:space="preserve">Az </w:t>
       </w:r>
       <w:r>
         <w:rPr>
-          <w:lang w:val="en-US"/>
+          <w:lang w:val="de-DE"/>
         </w:rPr>
         <w:t>Altium Designer</w:t>
       </w:r>
       <w:r>
         <w:t xml:space="preserve"> elektronikai tervezőszoftver</w:t>
       </w:r>
-      <w:bookmarkEnd w:id="25"/>
+      <w:bookmarkEnd w:id="26"/>
     </w:p>
     <w:p>
       <w:pPr>
         <w:pStyle w:val="Heading3"/>
       </w:pPr>
-      <w:bookmarkStart w:id="26" w:name="_Toc67884792"/>
+      <w:bookmarkStart w:id="27" w:name="_Toc67884792"/>
       <w:r>
         <w:t xml:space="preserve">Az </w:t>
       </w:r>
@@ -9316,19 +10275,19 @@
       <w:r>
         <w:t>fejlesztőkörnyezet</w:t>
       </w:r>
-      <w:bookmarkEnd w:id="26"/>
+      <w:bookmarkEnd w:id="27"/>
     </w:p>
     <w:p/>
     <w:p>
       <w:pPr>
         <w:pStyle w:val="Heading1"/>
       </w:pPr>
-      <w:bookmarkStart w:id="27" w:name="_Toc67884793"/>
+      <w:bookmarkStart w:id="28" w:name="_Toc67884793"/>
       <w:r>
         <w:lastRenderedPageBreak/>
         <w:t>Az emulálni kívánt ipari folyamat</w:t>
       </w:r>
-      <w:bookmarkEnd w:id="27"/>
+      <w:bookmarkEnd w:id="28"/>
     </w:p>
     <w:p>
       <w:pPr>
@@ -9644,7 +10603,7 @@
       <w:pPr>
         <w:pStyle w:val="Heading1"/>
       </w:pPr>
-      <w:bookmarkStart w:id="28" w:name="_Toc67884794"/>
+      <w:bookmarkStart w:id="29" w:name="_Toc67884794"/>
       <w:r>
         <w:lastRenderedPageBreak/>
         <w:t>Interaktív vizualizáció</w:t>
@@ -9652,14 +10611,14 @@
       <w:r>
         <w:t xml:space="preserve"> készítése a BORIS eszköztárával</w:t>
       </w:r>
-      <w:bookmarkEnd w:id="28"/>
+      <w:bookmarkEnd w:id="29"/>
     </w:p>
     <w:p/>
     <w:p>
       <w:pPr>
         <w:pStyle w:val="Heading1"/>
       </w:pPr>
-      <w:bookmarkStart w:id="29" w:name="_Toc67884795"/>
+      <w:bookmarkStart w:id="30" w:name="_Toc67884795"/>
       <w:r>
         <w:lastRenderedPageBreak/>
         <w:t>Az ipari folyamat</w:t>
@@ -9667,7 +10626,7 @@
       <w:r>
         <w:t xml:space="preserve"> emulációja és irányítása</w:t>
       </w:r>
-      <w:bookmarkEnd w:id="29"/>
+      <w:bookmarkEnd w:id="30"/>
     </w:p>
     <w:p>
       <w:r>
@@ -9941,68 +10900,68 @@
       <w:pPr>
         <w:pStyle w:val="Heading2"/>
       </w:pPr>
-      <w:bookmarkStart w:id="30" w:name="_Toc67884796"/>
+      <w:bookmarkStart w:id="31" w:name="_Toc67884796"/>
       <w:r>
         <w:lastRenderedPageBreak/>
         <w:t>Az emuláció megvalósításának bemutatása</w:t>
       </w:r>
-      <w:bookmarkEnd w:id="30"/>
+      <w:bookmarkEnd w:id="31"/>
     </w:p>
     <w:p>
       <w:pPr>
         <w:pStyle w:val="Heading3"/>
       </w:pPr>
-      <w:bookmarkStart w:id="31" w:name="_Toc67884797"/>
+      <w:bookmarkStart w:id="32" w:name="_Toc67884797"/>
       <w:r>
         <w:t>A robotok és a futószalagok vizualizációja FAB segítségével</w:t>
       </w:r>
-      <w:bookmarkEnd w:id="31"/>
+      <w:bookmarkEnd w:id="32"/>
     </w:p>
     <w:p>
       <w:pPr>
         <w:pStyle w:val="Heading3"/>
       </w:pPr>
-      <w:bookmarkStart w:id="32" w:name="_Toc67884798"/>
+      <w:bookmarkStart w:id="33" w:name="_Toc67884798"/>
       <w:r>
         <w:t>A robotok mozgatása</w:t>
       </w:r>
-      <w:bookmarkEnd w:id="32"/>
+      <w:bookmarkEnd w:id="33"/>
     </w:p>
     <w:p>
       <w:pPr>
         <w:pStyle w:val="Heading3"/>
       </w:pPr>
-      <w:bookmarkStart w:id="33" w:name="_Toc67884799"/>
+      <w:bookmarkStart w:id="34" w:name="_Toc67884799"/>
       <w:r>
         <w:t>A karosszériák mozgatása</w:t>
       </w:r>
-      <w:bookmarkEnd w:id="33"/>
+      <w:bookmarkEnd w:id="34"/>
     </w:p>
     <w:p>
       <w:pPr>
         <w:pStyle w:val="Heading3"/>
       </w:pPr>
-      <w:bookmarkStart w:id="34" w:name="_Toc67884800"/>
+      <w:bookmarkStart w:id="35" w:name="_Toc67884800"/>
       <w:r>
         <w:t>A cellák ellenőrzőlogikái</w:t>
       </w:r>
-      <w:bookmarkEnd w:id="34"/>
+      <w:bookmarkEnd w:id="35"/>
     </w:p>
     <w:p>
       <w:pPr>
         <w:pStyle w:val="Heading2"/>
       </w:pPr>
-      <w:bookmarkStart w:id="35" w:name="_Toc67884801"/>
+      <w:bookmarkStart w:id="36" w:name="_Toc67884801"/>
       <w:r>
         <w:t>Az irányítás megvalósításának bemutatása</w:t>
       </w:r>
-      <w:bookmarkEnd w:id="35"/>
+      <w:bookmarkEnd w:id="36"/>
     </w:p>
     <w:p>
       <w:pPr>
         <w:pStyle w:val="Heading1"/>
       </w:pPr>
-      <w:bookmarkStart w:id="36" w:name="_Toc67884802"/>
+      <w:bookmarkStart w:id="37" w:name="_Toc67884802"/>
       <w:r>
         <w:lastRenderedPageBreak/>
         <w:t>A BORIS projektek hordozhatósági problémáj</w:t>
@@ -10013,7 +10972,7 @@
       <w:r>
         <w:t xml:space="preserve"> megoldása</w:t>
       </w:r>
-      <w:bookmarkEnd w:id="36"/>
+      <w:bookmarkEnd w:id="37"/>
     </w:p>
     <w:p>
       <w:pPr>
@@ -10272,10 +11231,7 @@
         <w:t xml:space="preserve">miközben </w:t>
       </w:r>
       <w:r>
-        <w:t xml:space="preserve">azonos </w:t>
-      </w:r>
-      <w:r>
-        <w:t>n</w:t>
+        <w:t>azonos n</w:t>
       </w:r>
       <w:r>
         <w:t xml:space="preserve">évvel és </w:t>
@@ -10365,15 +11321,7 @@
           <w:iCs/>
           <w:lang w:val="hu-HU"/>
         </w:rPr>
-        <w:t>Korrigálás</w:t>
-      </w:r>
-      <w:r>
-        <w:rPr>
-          <w:i/>
-          <w:iCs/>
-          <w:lang w:val="hu-HU"/>
-        </w:rPr>
-        <w:t xml:space="preserve"> előtt:</w:t>
+        <w:t>Korrigálás előtt:</w:t>
       </w:r>
     </w:p>
     <w:p>
@@ -10425,14 +11373,7 @@
           <w:i/>
           <w:iCs/>
         </w:rPr>
-        <w:t>// K</w:t>
-      </w:r>
-      <w:r>
-        <w:rPr>
-          <w:i/>
-          <w:iCs/>
-        </w:rPr>
-        <w:t>orrigálás után:</w:t>
+        <w:t>// Korrigálás után:</w:t>
       </w:r>
     </w:p>
     <w:p>
@@ -10440,10 +11381,7 @@
         <w:pStyle w:val="CodeBlock"/>
       </w:pPr>
       <w:r>
-        <w:t>E</w:t>
-      </w:r>
-      <w:r>
-        <w:t>:\Archived\</w:t>
+        <w:t>E:\Archived\</w:t>
       </w:r>
       <w:r>
         <w:t>2021\</w:t>
@@ -10466,10 +11404,7 @@
         <w:pStyle w:val="CodeBlock"/>
       </w:pPr>
       <w:r>
-        <w:t>E</w:t>
-      </w:r>
-      <w:r>
-        <w:t>:\Archived\</w:t>
+        <w:t>E:\Archived\</w:t>
       </w:r>
       <w:r>
         <w:t>2021\</w:t>
@@ -10487,7 +11422,7 @@
         <w:t>\Examples\Demo8.sbl</w:t>
       </w:r>
     </w:p>
-    <w:bookmarkStart w:id="37" w:name="_Ref69608462"/>
+    <w:bookmarkStart w:id="38" w:name="_Ref69608462"/>
     <w:p>
       <w:pPr>
         <w:pStyle w:val="Caption"/>
@@ -10535,7 +11470,7 @@
       <w:r>
         <w:t>. példa</w:t>
       </w:r>
-      <w:bookmarkEnd w:id="37"/>
+      <w:bookmarkEnd w:id="38"/>
       <w:r>
         <w:t>: Korrigálási hiba azonos végződésű elérési útvonalak esetén</w:t>
       </w:r>
@@ -10546,8 +11481,13 @@
         <w:t xml:space="preserve">Tulajdonképpen a </w:t>
       </w:r>
       <w:r>
-        <w:t>BORIS Corrector</w:t>
-      </w:r>
+        <w:t xml:space="preserve">BORIS </w:t>
+      </w:r>
+      <w:proofErr w:type="spellStart"/>
+      <w:r>
+        <w:t>Corrector</w:t>
+      </w:r>
+      <w:proofErr w:type="spellEnd"/>
       <w:r>
         <w:t xml:space="preserve"> </w:t>
       </w:r>
@@ -10620,9 +11560,11 @@
       <w:r>
         <w:t xml:space="preserve"> a BORIS </w:t>
       </w:r>
+      <w:proofErr w:type="spellStart"/>
       <w:r>
         <w:t>Corrector</w:t>
       </w:r>
+      <w:proofErr w:type="spellEnd"/>
       <w:r>
         <w:t xml:space="preserve"> kibővítése egy olyan funkcionalitással, amellyel a hivatkozásokat közös alakra </w:t>
       </w:r>
@@ -10633,10 +11575,7 @@
         <w:t xml:space="preserve"> </w:t>
       </w:r>
       <w:r>
-        <w:t>verziókezelő rendszer</w:t>
-      </w:r>
-      <w:r>
-        <w:t xml:space="preserve">be </w:t>
+        <w:t xml:space="preserve">verziókezelő rendszerbe </w:t>
       </w:r>
       <w:r>
         <w:t xml:space="preserve">való </w:t>
@@ -10652,18 +11591,18 @@
       <w:pPr>
         <w:pStyle w:val="Heading1"/>
       </w:pPr>
-      <w:bookmarkStart w:id="38" w:name="_Toc67884803"/>
+      <w:bookmarkStart w:id="39" w:name="_Toc67884803"/>
       <w:r>
         <w:lastRenderedPageBreak/>
         <w:t>Az ipari folyamat emulálásának alternatív megoldása</w:t>
       </w:r>
-      <w:bookmarkEnd w:id="38"/>
+      <w:bookmarkEnd w:id="39"/>
     </w:p>
     <w:p>
       <w:pPr>
         <w:pStyle w:val="Heading2"/>
       </w:pPr>
-      <w:bookmarkStart w:id="39" w:name="_Toc67884804"/>
+      <w:bookmarkStart w:id="40" w:name="_Toc67884804"/>
       <w:r>
         <w:t xml:space="preserve">Az </w:t>
       </w:r>
@@ -10679,26 +11618,26 @@
       <w:r>
         <w:t>visszafejtése</w:t>
       </w:r>
-      <w:bookmarkEnd w:id="39"/>
+      <w:bookmarkEnd w:id="40"/>
     </w:p>
     <w:p>
       <w:pPr>
         <w:pStyle w:val="Heading3"/>
       </w:pPr>
-      <w:bookmarkStart w:id="40" w:name="_Toc67884805"/>
+      <w:bookmarkStart w:id="41" w:name="_Toc67884805"/>
       <w:r>
         <w:t>BORIS és az I/O interfész közötti kommunikáció</w:t>
       </w:r>
       <w:r>
         <w:t xml:space="preserve"> lehallgatása</w:t>
       </w:r>
-      <w:bookmarkEnd w:id="40"/>
+      <w:bookmarkEnd w:id="41"/>
     </w:p>
     <w:p>
       <w:pPr>
         <w:pStyle w:val="Heading3"/>
       </w:pPr>
-      <w:bookmarkStart w:id="41" w:name="_Toc67884806"/>
+      <w:bookmarkStart w:id="42" w:name="_Toc67884806"/>
       <w:r>
         <w:t xml:space="preserve">Az </w:t>
       </w:r>
@@ -10708,94 +11647,94 @@
       <w:r>
         <w:t xml:space="preserve"> utánzása a BORIS számára</w:t>
       </w:r>
-      <w:bookmarkEnd w:id="41"/>
+      <w:bookmarkEnd w:id="42"/>
     </w:p>
     <w:p>
       <w:pPr>
         <w:pStyle w:val="Heading3"/>
       </w:pPr>
-      <w:bookmarkStart w:id="42" w:name="_Toc67884807"/>
+      <w:bookmarkStart w:id="43" w:name="_Toc67884807"/>
       <w:r>
         <w:t>Az I/O interfész</w:t>
       </w:r>
       <w:r>
         <w:t xml:space="preserve"> működtetése a BORIS használata nélkül</w:t>
       </w:r>
-      <w:bookmarkEnd w:id="42"/>
+      <w:bookmarkEnd w:id="43"/>
     </w:p>
     <w:p>
       <w:pPr>
         <w:pStyle w:val="Heading2"/>
       </w:pPr>
-      <w:bookmarkStart w:id="43" w:name="_Toc67884808"/>
+      <w:bookmarkStart w:id="44" w:name="_Toc67884808"/>
       <w:r>
         <w:t>Az emuláció megvalósítása alternatív eszközökkel</w:t>
       </w:r>
-      <w:bookmarkEnd w:id="43"/>
+      <w:bookmarkEnd w:id="44"/>
     </w:p>
     <w:p>
       <w:pPr>
         <w:pStyle w:val="Heading3"/>
       </w:pPr>
-      <w:bookmarkStart w:id="44" w:name="_Toc67884809"/>
+      <w:bookmarkStart w:id="45" w:name="_Toc67884809"/>
       <w:r>
         <w:t>A karosszériák mozgatása</w:t>
       </w:r>
-      <w:bookmarkEnd w:id="44"/>
+      <w:bookmarkEnd w:id="45"/>
     </w:p>
     <w:p>
       <w:pPr>
         <w:pStyle w:val="Heading3"/>
       </w:pPr>
-      <w:bookmarkStart w:id="45" w:name="_Toc67884810"/>
+      <w:bookmarkStart w:id="46" w:name="_Toc67884810"/>
       <w:r>
         <w:t>A futószalagok megvalósítása és működtetése</w:t>
       </w:r>
-      <w:bookmarkEnd w:id="45"/>
+      <w:bookmarkEnd w:id="46"/>
     </w:p>
     <w:p>
       <w:pPr>
         <w:pStyle w:val="Heading3"/>
       </w:pPr>
-      <w:bookmarkStart w:id="46" w:name="_Toc67884811"/>
+      <w:bookmarkStart w:id="47" w:name="_Toc67884811"/>
       <w:r>
         <w:t>A daru megvalósítása és működtetése</w:t>
       </w:r>
-      <w:bookmarkEnd w:id="46"/>
+      <w:bookmarkEnd w:id="47"/>
     </w:p>
     <w:p>
       <w:pPr>
         <w:pStyle w:val="Heading3"/>
       </w:pPr>
-      <w:bookmarkStart w:id="47" w:name="_Toc67884812"/>
+      <w:bookmarkStart w:id="48" w:name="_Toc67884812"/>
       <w:r>
         <w:t>A robotok megvalósítása és működtetése</w:t>
       </w:r>
-      <w:bookmarkEnd w:id="47"/>
+      <w:bookmarkEnd w:id="48"/>
     </w:p>
     <w:p>
       <w:pPr>
         <w:pStyle w:val="Heading1"/>
       </w:pPr>
-      <w:bookmarkStart w:id="48" w:name="_Toc67884813"/>
+      <w:bookmarkStart w:id="49" w:name="_Toc67884813"/>
       <w:r>
         <w:lastRenderedPageBreak/>
         <w:t>Az I/O interfészt helyettesítő elektronika</w:t>
       </w:r>
-      <w:bookmarkEnd w:id="48"/>
+      <w:bookmarkEnd w:id="49"/>
     </w:p>
     <w:p>
       <w:pPr>
         <w:pStyle w:val="Heading1"/>
       </w:pPr>
-      <w:bookmarkStart w:id="49" w:name="_Toc67884814"/>
+      <w:bookmarkStart w:id="50" w:name="_Toc67884814"/>
       <w:r>
         <w:lastRenderedPageBreak/>
         <w:t>Konklúzió</w:t>
       </w:r>
-      <w:bookmarkEnd w:id="49"/>
-    </w:p>
-    <w:bookmarkStart w:id="50" w:name="_Toc67884815" w:displacedByCustomXml="next"/>
+      <w:bookmarkEnd w:id="50"/>
+    </w:p>
+    <w:bookmarkStart w:id="51" w:name="_Toc67884815" w:displacedByCustomXml="next"/>
     <w:sdt>
       <w:sdtPr>
         <w:rPr>
@@ -10823,7 +11762,7 @@
           <w:r>
             <w:t>Irodalomjegyzék</w:t>
           </w:r>
-          <w:bookmarkEnd w:id="50"/>
+          <w:bookmarkEnd w:id="51"/>
         </w:p>
         <w:sdt>
           <w:sdtPr>
@@ -11173,12 +12112,12 @@
           <w:numId w:val="0"/>
         </w:numPr>
       </w:pPr>
-      <w:bookmarkStart w:id="51" w:name="_Toc67884816"/>
+      <w:bookmarkStart w:id="52" w:name="_Toc67884816"/>
       <w:r>
         <w:lastRenderedPageBreak/>
         <w:t>Nyilatkozat</w:t>
       </w:r>
-      <w:bookmarkEnd w:id="51"/>
+      <w:bookmarkEnd w:id="52"/>
     </w:p>
     <w:sectPr>
       <w:pgSz w:w="11906" w:h="16838"/>
@@ -14458,7 +15397,7 @@
     </b:Author>
     <b:InternetSiteTitle>Path (computing)</b:InternetSiteTitle>
     <b:URL>https://en.wikipedia.org/wiki/Path_(computing)</b:URL>
-    <b:RefOrder>7</b:RefOrder>
+    <b:RefOrder>8</b:RefOrder>
   </b:Source>
   <b:Source>
     <b:Tag>Omr</b:Tag>
@@ -14538,11 +15477,24 @@
     <b:URL>https://www.eltima.com/products/serial-port-monitor/</b:URL>
     <b:RefOrder>6</b:RefOrder>
   </b:Source>
+  <b:Source>
+    <b:Tag>Mik</b:Tag>
+    <b:SourceType>InternetSite</b:SourceType>
+    <b:Guid>{9130B811-87C5-473F-8DE7-20E12CF60AA3}</b:Guid>
+    <b:Author>
+      <b:Author>
+        <b:Corporate>MikroElektronika d.o.o.</b:Corporate>
+      </b:Author>
+    </b:Author>
+    <b:Title>EasyPIC v7</b:Title>
+    <b:URL>https://www.mikroe.com/easypic-v7</b:URL>
+    <b:RefOrder>7</b:RefOrder>
+  </b:Source>
 </b:Sources>
 </file>
 
 <file path=customXml/itemProps1.xml><?xml version="1.0" encoding="utf-8"?>
-<ds:datastoreItem xmlns:ds="http://schemas.openxmlformats.org/officeDocument/2006/customXml" ds:itemID="{57046750-4E4B-49E5-917A-28F4CB33BD11}">
+<ds:datastoreItem xmlns:ds="http://schemas.openxmlformats.org/officeDocument/2006/customXml" ds:itemID="{D9B9F794-A623-4E8A-AF78-0855CD74BB9E}">
   <ds:schemaRefs>
     <ds:schemaRef ds:uri="http://schemas.openxmlformats.org/officeDocument/2006/bibliography"/>
   </ds:schemaRefs>

</xml_diff>

<commit_message>
Continued to write summary about the used tools.
</commit_message>
<xml_diff>
--- a/documentation/chapters.docx
+++ b/documentation/chapters.docx
@@ -835,7 +835,7 @@
           <w:numId w:val="0"/>
         </w:numPr>
       </w:pPr>
-      <w:bookmarkStart w:id="2" w:name="_Toc67884775"/>
+      <w:bookmarkStart w:id="2" w:name="_Toc69951478"/>
       <w:r>
         <w:lastRenderedPageBreak/>
         <w:t>Tartalmi összefoglaló</w:t>
@@ -1250,7 +1250,10 @@
         <w:t xml:space="preserve"> </w:t>
       </w:r>
       <w:r>
-        <w:t>fejlesztőkörnyezetek</w:t>
+        <w:t>fejlesztői környezet</w:t>
+      </w:r>
+      <w:r>
+        <w:t>ek</w:t>
       </w:r>
       <w:r>
         <w:t xml:space="preserve">, </w:t>
@@ -1422,6 +1425,7 @@
         <w:jc w:val="left"/>
       </w:pPr>
       <w:r>
+        <w:lastRenderedPageBreak/>
         <w:br w:type="page"/>
       </w:r>
     </w:p>
@@ -1486,7 +1490,7 @@
             </w:rPr>
             <w:fldChar w:fldCharType="separate"/>
           </w:r>
-          <w:hyperlink w:anchor="_Toc67884775" w:history="1">
+          <w:hyperlink w:anchor="_Toc69951478" w:history="1">
             <w:r>
               <w:rPr>
                 <w:rStyle w:val="Hyperlink"/>
@@ -1513,7 +1517,7 @@
                 <w:noProof/>
                 <w:webHidden/>
               </w:rPr>
-              <w:instrText xml:space="preserve"> PAGEREF _Toc67884775 \h </w:instrText>
+              <w:instrText xml:space="preserve"> PAGEREF _Toc69951478 \h </w:instrText>
             </w:r>
             <w:r>
               <w:rPr>
@@ -1559,7 +1563,7 @@
               <w:lang w:eastAsia="hu-HU"/>
             </w:rPr>
           </w:pPr>
-          <w:hyperlink w:anchor="_Toc67884776" w:history="1">
+          <w:hyperlink w:anchor="_Toc69951479" w:history="1">
             <w:r>
               <w:rPr>
                 <w:rStyle w:val="Hyperlink"/>
@@ -1586,7 +1590,7 @@
                 <w:noProof/>
                 <w:webHidden/>
               </w:rPr>
-              <w:instrText xml:space="preserve"> PAGEREF _Toc67884776 \h </w:instrText>
+              <w:instrText xml:space="preserve"> PAGEREF _Toc69951479 \h </w:instrText>
             </w:r>
             <w:r>
               <w:rPr>
@@ -1606,7 +1610,7 @@
                 <w:noProof/>
                 <w:webHidden/>
               </w:rPr>
-              <w:t>5</w:t>
+              <w:t>6</w:t>
             </w:r>
             <w:r>
               <w:rPr>
@@ -1633,7 +1637,7 @@
               <w:lang w:eastAsia="hu-HU"/>
             </w:rPr>
           </w:pPr>
-          <w:hyperlink w:anchor="_Toc67884777" w:history="1">
+          <w:hyperlink w:anchor="_Toc69951480" w:history="1">
             <w:r>
               <w:rPr>
                 <w:rStyle w:val="Hyperlink"/>
@@ -1678,7 +1682,7 @@
                 <w:noProof/>
                 <w:webHidden/>
               </w:rPr>
-              <w:instrText xml:space="preserve"> PAGEREF _Toc67884777 \h </w:instrText>
+              <w:instrText xml:space="preserve"> PAGEREF _Toc69951480 \h </w:instrText>
             </w:r>
             <w:r>
               <w:rPr>
@@ -1698,7 +1702,7 @@
                 <w:noProof/>
                 <w:webHidden/>
               </w:rPr>
-              <w:t>6</w:t>
+              <w:t>7</w:t>
             </w:r>
             <w:r>
               <w:rPr>
@@ -1722,7 +1726,7 @@
               <w:sz w:val="22"/>
             </w:rPr>
           </w:pPr>
-          <w:hyperlink w:anchor="_Toc67884778" w:history="1">
+          <w:hyperlink w:anchor="_Toc69951481" w:history="1">
             <w:r>
               <w:rPr>
                 <w:rStyle w:val="Hyperlink"/>
@@ -1764,7 +1768,7 @@
                 <w:noProof/>
                 <w:webHidden/>
               </w:rPr>
-              <w:instrText xml:space="preserve"> PAGEREF _Toc67884778 \h </w:instrText>
+              <w:instrText xml:space="preserve"> PAGEREF _Toc69951481 \h </w:instrText>
             </w:r>
             <w:r>
               <w:rPr>
@@ -1784,7 +1788,7 @@
                 <w:noProof/>
                 <w:webHidden/>
               </w:rPr>
-              <w:t>6</w:t>
+              <w:t>7</w:t>
             </w:r>
             <w:r>
               <w:rPr>
@@ -1808,7 +1812,7 @@
               <w:sz w:val="22"/>
             </w:rPr>
           </w:pPr>
-          <w:hyperlink w:anchor="_Toc67884779" w:history="1">
+          <w:hyperlink w:anchor="_Toc69951482" w:history="1">
             <w:r>
               <w:rPr>
                 <w:rStyle w:val="Hyperlink"/>
@@ -1850,7 +1854,7 @@
                 <w:noProof/>
                 <w:webHidden/>
               </w:rPr>
-              <w:instrText xml:space="preserve"> PAGEREF _Toc67884779 \h </w:instrText>
+              <w:instrText xml:space="preserve"> PAGEREF _Toc69951482 \h </w:instrText>
             </w:r>
             <w:r>
               <w:rPr>
@@ -1870,7 +1874,7 @@
                 <w:noProof/>
                 <w:webHidden/>
               </w:rPr>
-              <w:t>6</w:t>
+              <w:t>7</w:t>
             </w:r>
             <w:r>
               <w:rPr>
@@ -1894,7 +1898,7 @@
               <w:sz w:val="22"/>
             </w:rPr>
           </w:pPr>
-          <w:hyperlink w:anchor="_Toc67884780" w:history="1">
+          <w:hyperlink w:anchor="_Toc69951483" w:history="1">
             <w:r>
               <w:rPr>
                 <w:rStyle w:val="Hyperlink"/>
@@ -1936,7 +1940,7 @@
                 <w:noProof/>
                 <w:webHidden/>
               </w:rPr>
-              <w:instrText xml:space="preserve"> PAGEREF _Toc67884780 \h </w:instrText>
+              <w:instrText xml:space="preserve"> PAGEREF _Toc69951483 \h </w:instrText>
             </w:r>
             <w:r>
               <w:rPr>
@@ -1956,7 +1960,7 @@
                 <w:noProof/>
                 <w:webHidden/>
               </w:rPr>
-              <w:t>6</w:t>
+              <w:t>8</w:t>
             </w:r>
             <w:r>
               <w:rPr>
@@ -1980,7 +1984,7 @@
               <w:sz w:val="22"/>
             </w:rPr>
           </w:pPr>
-          <w:hyperlink w:anchor="_Toc67884781" w:history="1">
+          <w:hyperlink w:anchor="_Toc69951484" w:history="1">
             <w:r>
               <w:rPr>
                 <w:rStyle w:val="Hyperlink"/>
@@ -2001,7 +2005,22 @@
                 <w:rStyle w:val="Hyperlink"/>
                 <w:noProof/>
               </w:rPr>
-              <w:t>A Flexible Animation Builder beépülőmodul</w:t>
+              <w:t xml:space="preserve">A </w:t>
+            </w:r>
+            <w:r>
+              <w:rPr>
+                <w:rStyle w:val="Hyperlink"/>
+                <w:noProof/>
+                <w:lang w:val="en-US"/>
+              </w:rPr>
+              <w:t>Flexible Animation Builder</w:t>
+            </w:r>
+            <w:r>
+              <w:rPr>
+                <w:rStyle w:val="Hyperlink"/>
+                <w:noProof/>
+              </w:rPr>
+              <w:t xml:space="preserve"> beépülőmodul</w:t>
             </w:r>
             <w:r>
               <w:rPr>
@@ -2022,7 +2041,7 @@
                 <w:noProof/>
                 <w:webHidden/>
               </w:rPr>
-              <w:instrText xml:space="preserve"> PAGEREF _Toc67884781 \h </w:instrText>
+              <w:instrText xml:space="preserve"> PAGEREF _Toc69951484 \h </w:instrText>
             </w:r>
             <w:r>
               <w:rPr>
@@ -2042,7 +2061,7 @@
                 <w:noProof/>
                 <w:webHidden/>
               </w:rPr>
-              <w:t>6</w:t>
+              <w:t>10</w:t>
             </w:r>
             <w:r>
               <w:rPr>
@@ -2066,7 +2085,7 @@
               <w:sz w:val="22"/>
             </w:rPr>
           </w:pPr>
-          <w:hyperlink w:anchor="_Toc67884782" w:history="1">
+          <w:hyperlink w:anchor="_Toc69951485" w:history="1">
             <w:r>
               <w:rPr>
                 <w:rStyle w:val="Hyperlink"/>
@@ -2108,7 +2127,7 @@
                 <w:noProof/>
                 <w:webHidden/>
               </w:rPr>
-              <w:instrText xml:space="preserve"> PAGEREF _Toc67884782 \h </w:instrText>
+              <w:instrText xml:space="preserve"> PAGEREF _Toc69951485 \h </w:instrText>
             </w:r>
             <w:r>
               <w:rPr>
@@ -2128,7 +2147,7 @@
                 <w:noProof/>
                 <w:webHidden/>
               </w:rPr>
-              <w:t>6</w:t>
+              <w:t>12</w:t>
             </w:r>
             <w:r>
               <w:rPr>
@@ -2152,7 +2171,7 @@
               <w:sz w:val="22"/>
             </w:rPr>
           </w:pPr>
-          <w:hyperlink w:anchor="_Toc67884783" w:history="1">
+          <w:hyperlink w:anchor="_Toc69951486" w:history="1">
             <w:r>
               <w:rPr>
                 <w:rStyle w:val="Hyperlink"/>
@@ -2173,7 +2192,7 @@
                 <w:rStyle w:val="Hyperlink"/>
                 <w:noProof/>
               </w:rPr>
-              <w:t>Az Omron programozható logikai vezérlő</w:t>
+              <w:t>Az Omron CJ2M programozható logikai vezérlő</w:t>
             </w:r>
             <w:r>
               <w:rPr>
@@ -2194,7 +2213,7 @@
                 <w:noProof/>
                 <w:webHidden/>
               </w:rPr>
-              <w:instrText xml:space="preserve"> PAGEREF _Toc67884783 \h </w:instrText>
+              <w:instrText xml:space="preserve"> PAGEREF _Toc69951486 \h </w:instrText>
             </w:r>
             <w:r>
               <w:rPr>
@@ -2214,7 +2233,7 @@
                 <w:noProof/>
                 <w:webHidden/>
               </w:rPr>
-              <w:t>6</w:t>
+              <w:t>12</w:t>
             </w:r>
             <w:r>
               <w:rPr>
@@ -2238,7 +2257,7 @@
               <w:sz w:val="22"/>
             </w:rPr>
           </w:pPr>
-          <w:hyperlink w:anchor="_Toc67884784" w:history="1">
+          <w:hyperlink w:anchor="_Toc69951487" w:history="1">
             <w:r>
               <w:rPr>
                 <w:rStyle w:val="Hyperlink"/>
@@ -2280,7 +2299,7 @@
                 <w:noProof/>
                 <w:webHidden/>
               </w:rPr>
-              <w:instrText xml:space="preserve"> PAGEREF _Toc67884784 \h </w:instrText>
+              <w:instrText xml:space="preserve"> PAGEREF _Toc69951487 \h </w:instrText>
             </w:r>
             <w:r>
               <w:rPr>
@@ -2300,7 +2319,7 @@
                 <w:noProof/>
                 <w:webHidden/>
               </w:rPr>
-              <w:t>6</w:t>
+              <w:t>13</w:t>
             </w:r>
             <w:r>
               <w:rPr>
@@ -2324,7 +2343,7 @@
               <w:sz w:val="22"/>
             </w:rPr>
           </w:pPr>
-          <w:hyperlink w:anchor="_Toc67884785" w:history="1">
+          <w:hyperlink w:anchor="_Toc69951488" w:history="1">
             <w:r>
               <w:rPr>
                 <w:rStyle w:val="Hyperlink"/>
@@ -2366,7 +2385,7 @@
                 <w:noProof/>
                 <w:webHidden/>
               </w:rPr>
-              <w:instrText xml:space="preserve"> PAGEREF _Toc67884785 \h </w:instrText>
+              <w:instrText xml:space="preserve"> PAGEREF _Toc69951488 \h </w:instrText>
             </w:r>
             <w:r>
               <w:rPr>
@@ -2386,7 +2405,7 @@
                 <w:noProof/>
                 <w:webHidden/>
               </w:rPr>
-              <w:t>6</w:t>
+              <w:t>14</w:t>
             </w:r>
             <w:r>
               <w:rPr>
@@ -2410,7 +2429,7 @@
               <w:sz w:val="22"/>
             </w:rPr>
           </w:pPr>
-          <w:hyperlink w:anchor="_Toc67884786" w:history="1">
+          <w:hyperlink w:anchor="_Toc69951489" w:history="1">
             <w:r>
               <w:rPr>
                 <w:rStyle w:val="Hyperlink"/>
@@ -2431,7 +2450,22 @@
                 <w:rStyle w:val="Hyperlink"/>
                 <w:noProof/>
               </w:rPr>
-              <w:t>Az Eltima Serial Port Monitor segédprogram</w:t>
+              <w:t xml:space="preserve">Az Eltima </w:t>
+            </w:r>
+            <w:r>
+              <w:rPr>
+                <w:rStyle w:val="Hyperlink"/>
+                <w:noProof/>
+                <w:lang w:val="en-US"/>
+              </w:rPr>
+              <w:t>Serial</w:t>
+            </w:r>
+            <w:r>
+              <w:rPr>
+                <w:rStyle w:val="Hyperlink"/>
+                <w:noProof/>
+              </w:rPr>
+              <w:t xml:space="preserve"> Port Monitor segédprogram</w:t>
             </w:r>
             <w:r>
               <w:rPr>
@@ -2452,7 +2486,7 @@
                 <w:noProof/>
                 <w:webHidden/>
               </w:rPr>
-              <w:instrText xml:space="preserve"> PAGEREF _Toc67884786 \h </w:instrText>
+              <w:instrText xml:space="preserve"> PAGEREF _Toc69951489 \h </w:instrText>
             </w:r>
             <w:r>
               <w:rPr>
@@ -2472,7 +2506,7 @@
                 <w:noProof/>
                 <w:webHidden/>
               </w:rPr>
-              <w:t>6</w:t>
+              <w:t>14</w:t>
             </w:r>
             <w:r>
               <w:rPr>
@@ -2496,7 +2530,7 @@
               <w:sz w:val="22"/>
             </w:rPr>
           </w:pPr>
-          <w:hyperlink w:anchor="_Toc67884787" w:history="1">
+          <w:hyperlink w:anchor="_Toc69951490" w:history="1">
             <w:r>
               <w:rPr>
                 <w:rStyle w:val="Hyperlink"/>
@@ -2538,7 +2572,7 @@
                 <w:noProof/>
                 <w:webHidden/>
               </w:rPr>
-              <w:instrText xml:space="preserve"> PAGEREF _Toc67884787 \h </w:instrText>
+              <w:instrText xml:space="preserve"> PAGEREF _Toc69951490 \h </w:instrText>
             </w:r>
             <w:r>
               <w:rPr>
@@ -2558,7 +2592,7 @@
                 <w:noProof/>
                 <w:webHidden/>
               </w:rPr>
-              <w:t>6</w:t>
+              <w:t>16</w:t>
             </w:r>
             <w:r>
               <w:rPr>
@@ -2582,7 +2616,7 @@
               <w:sz w:val="22"/>
             </w:rPr>
           </w:pPr>
-          <w:hyperlink w:anchor="_Toc67884788" w:history="1">
+          <w:hyperlink w:anchor="_Toc69951491" w:history="1">
             <w:r>
               <w:rPr>
                 <w:rStyle w:val="Hyperlink"/>
@@ -2603,7 +2637,22 @@
                 <w:rStyle w:val="Hyperlink"/>
                 <w:noProof/>
               </w:rPr>
-              <w:t>A mikroC PRO for PIC fejlesztőkörnyezet</w:t>
+              <w:t xml:space="preserve">A </w:t>
+            </w:r>
+            <w:r>
+              <w:rPr>
+                <w:rStyle w:val="Hyperlink"/>
+                <w:noProof/>
+                <w:lang w:val="en-US"/>
+              </w:rPr>
+              <w:t>mikroC PRO for PIC</w:t>
+            </w:r>
+            <w:r>
+              <w:rPr>
+                <w:rStyle w:val="Hyperlink"/>
+                <w:noProof/>
+              </w:rPr>
+              <w:t xml:space="preserve"> fejlesztői környezet</w:t>
             </w:r>
             <w:r>
               <w:rPr>
@@ -2624,7 +2673,7 @@
                 <w:noProof/>
                 <w:webHidden/>
               </w:rPr>
-              <w:instrText xml:space="preserve"> PAGEREF _Toc67884788 \h </w:instrText>
+              <w:instrText xml:space="preserve"> PAGEREF _Toc69951491 \h </w:instrText>
             </w:r>
             <w:r>
               <w:rPr>
@@ -2644,7 +2693,7 @@
                 <w:noProof/>
                 <w:webHidden/>
               </w:rPr>
-              <w:t>6</w:t>
+              <w:t>17</w:t>
             </w:r>
             <w:r>
               <w:rPr>
@@ -2668,7 +2717,7 @@
               <w:sz w:val="22"/>
             </w:rPr>
           </w:pPr>
-          <w:hyperlink w:anchor="_Toc67884789" w:history="1">
+          <w:hyperlink w:anchor="_Toc69951492" w:history="1">
             <w:r>
               <w:rPr>
                 <w:rStyle w:val="Hyperlink"/>
@@ -2710,7 +2759,7 @@
                 <w:noProof/>
                 <w:webHidden/>
               </w:rPr>
-              <w:instrText xml:space="preserve"> PAGEREF _Toc67884789 \h </w:instrText>
+              <w:instrText xml:space="preserve"> PAGEREF _Toc69951492 \h </w:instrText>
             </w:r>
             <w:r>
               <w:rPr>
@@ -2730,7 +2779,7 @@
                 <w:noProof/>
                 <w:webHidden/>
               </w:rPr>
-              <w:t>6</w:t>
+              <w:t>17</w:t>
             </w:r>
             <w:r>
               <w:rPr>
@@ -2754,7 +2803,7 @@
               <w:sz w:val="22"/>
             </w:rPr>
           </w:pPr>
-          <w:hyperlink w:anchor="_Toc67884790" w:history="1">
+          <w:hyperlink w:anchor="_Toc69951493" w:history="1">
             <w:r>
               <w:rPr>
                 <w:rStyle w:val="Hyperlink"/>
@@ -2775,7 +2824,22 @@
                 <w:rStyle w:val="Hyperlink"/>
                 <w:noProof/>
               </w:rPr>
-              <w:t>A Qt Creator fejlesztőkörnyezet</w:t>
+              <w:t xml:space="preserve">A </w:t>
+            </w:r>
+            <w:r>
+              <w:rPr>
+                <w:rStyle w:val="Hyperlink"/>
+                <w:noProof/>
+                <w:lang w:val="en-US"/>
+              </w:rPr>
+              <w:t>Qt Creator</w:t>
+            </w:r>
+            <w:r>
+              <w:rPr>
+                <w:rStyle w:val="Hyperlink"/>
+                <w:noProof/>
+              </w:rPr>
+              <w:t xml:space="preserve"> fejlesztői környezet</w:t>
             </w:r>
             <w:r>
               <w:rPr>
@@ -2796,7 +2860,7 @@
                 <w:noProof/>
                 <w:webHidden/>
               </w:rPr>
-              <w:instrText xml:space="preserve"> PAGEREF _Toc67884790 \h </w:instrText>
+              <w:instrText xml:space="preserve"> PAGEREF _Toc69951493 \h </w:instrText>
             </w:r>
             <w:r>
               <w:rPr>
@@ -2816,7 +2880,7 @@
                 <w:noProof/>
                 <w:webHidden/>
               </w:rPr>
-              <w:t>6</w:t>
+              <w:t>17</w:t>
             </w:r>
             <w:r>
               <w:rPr>
@@ -2840,7 +2904,7 @@
               <w:sz w:val="22"/>
             </w:rPr>
           </w:pPr>
-          <w:hyperlink w:anchor="_Toc67884791" w:history="1">
+          <w:hyperlink w:anchor="_Toc69951494" w:history="1">
             <w:r>
               <w:rPr>
                 <w:rStyle w:val="Hyperlink"/>
@@ -2861,7 +2925,22 @@
                 <w:rStyle w:val="Hyperlink"/>
                 <w:noProof/>
               </w:rPr>
-              <w:t>Az Altium Designer elektronikai tervezőszoftver</w:t>
+              <w:t xml:space="preserve">Az </w:t>
+            </w:r>
+            <w:r>
+              <w:rPr>
+                <w:rStyle w:val="Hyperlink"/>
+                <w:noProof/>
+                <w:lang w:val="de-DE"/>
+              </w:rPr>
+              <w:t>Altium Designer</w:t>
+            </w:r>
+            <w:r>
+              <w:rPr>
+                <w:rStyle w:val="Hyperlink"/>
+                <w:noProof/>
+              </w:rPr>
+              <w:t xml:space="preserve"> elektronikai tervezőszoftver</w:t>
             </w:r>
             <w:r>
               <w:rPr>
@@ -2882,7 +2961,7 @@
                 <w:noProof/>
                 <w:webHidden/>
               </w:rPr>
-              <w:instrText xml:space="preserve"> PAGEREF _Toc67884791 \h </w:instrText>
+              <w:instrText xml:space="preserve"> PAGEREF _Toc69951494 \h </w:instrText>
             </w:r>
             <w:r>
               <w:rPr>
@@ -2902,7 +2981,7 @@
                 <w:noProof/>
                 <w:webHidden/>
               </w:rPr>
-              <w:t>6</w:t>
+              <w:t>18</w:t>
             </w:r>
             <w:r>
               <w:rPr>
@@ -2926,7 +3005,7 @@
               <w:sz w:val="22"/>
             </w:rPr>
           </w:pPr>
-          <w:hyperlink w:anchor="_Toc67884792" w:history="1">
+          <w:hyperlink w:anchor="_Toc69951495" w:history="1">
             <w:r>
               <w:rPr>
                 <w:rStyle w:val="Hyperlink"/>
@@ -2947,7 +3026,22 @@
                 <w:rStyle w:val="Hyperlink"/>
                 <w:noProof/>
               </w:rPr>
-              <w:t>Az IAR Embedded Workbench for Arm fejlesztőkörnyezet</w:t>
+              <w:t xml:space="preserve">Az IAR </w:t>
+            </w:r>
+            <w:r>
+              <w:rPr>
+                <w:rStyle w:val="Hyperlink"/>
+                <w:noProof/>
+                <w:lang w:val="en-US"/>
+              </w:rPr>
+              <w:t>Embedded Workbench for Arm</w:t>
+            </w:r>
+            <w:r>
+              <w:rPr>
+                <w:rStyle w:val="Hyperlink"/>
+                <w:noProof/>
+              </w:rPr>
+              <w:t xml:space="preserve"> fejlesztői környezet</w:t>
             </w:r>
             <w:r>
               <w:rPr>
@@ -2968,7 +3062,7 @@
                 <w:noProof/>
                 <w:webHidden/>
               </w:rPr>
-              <w:instrText xml:space="preserve"> PAGEREF _Toc67884792 \h </w:instrText>
+              <w:instrText xml:space="preserve"> PAGEREF _Toc69951495 \h </w:instrText>
             </w:r>
             <w:r>
               <w:rPr>
@@ -2988,7 +3082,7 @@
                 <w:noProof/>
                 <w:webHidden/>
               </w:rPr>
-              <w:t>6</w:t>
+              <w:t>18</w:t>
             </w:r>
             <w:r>
               <w:rPr>
@@ -3015,7 +3109,7 @@
               <w:lang w:eastAsia="hu-HU"/>
             </w:rPr>
           </w:pPr>
-          <w:hyperlink w:anchor="_Toc67884793" w:history="1">
+          <w:hyperlink w:anchor="_Toc69951496" w:history="1">
             <w:r>
               <w:rPr>
                 <w:rStyle w:val="Hyperlink"/>
@@ -3060,7 +3154,7 @@
                 <w:noProof/>
                 <w:webHidden/>
               </w:rPr>
-              <w:instrText xml:space="preserve"> PAGEREF _Toc67884793 \h </w:instrText>
+              <w:instrText xml:space="preserve"> PAGEREF _Toc69951496 \h </w:instrText>
             </w:r>
             <w:r>
               <w:rPr>
@@ -3080,7 +3174,7 @@
                 <w:noProof/>
                 <w:webHidden/>
               </w:rPr>
-              <w:t>7</w:t>
+              <w:t>19</w:t>
             </w:r>
             <w:r>
               <w:rPr>
@@ -3107,7 +3201,7 @@
               <w:lang w:eastAsia="hu-HU"/>
             </w:rPr>
           </w:pPr>
-          <w:hyperlink w:anchor="_Toc67884794" w:history="1">
+          <w:hyperlink w:anchor="_Toc69951497" w:history="1">
             <w:r>
               <w:rPr>
                 <w:rStyle w:val="Hyperlink"/>
@@ -3152,7 +3246,7 @@
                 <w:noProof/>
                 <w:webHidden/>
               </w:rPr>
-              <w:instrText xml:space="preserve"> PAGEREF _Toc67884794 \h </w:instrText>
+              <w:instrText xml:space="preserve"> PAGEREF _Toc69951497 \h </w:instrText>
             </w:r>
             <w:r>
               <w:rPr>
@@ -3172,7 +3266,7 @@
                 <w:noProof/>
                 <w:webHidden/>
               </w:rPr>
-              <w:t>8</w:t>
+              <w:t>21</w:t>
             </w:r>
             <w:r>
               <w:rPr>
@@ -3199,7 +3293,7 @@
               <w:lang w:eastAsia="hu-HU"/>
             </w:rPr>
           </w:pPr>
-          <w:hyperlink w:anchor="_Toc67884795" w:history="1">
+          <w:hyperlink w:anchor="_Toc69951498" w:history="1">
             <w:r>
               <w:rPr>
                 <w:rStyle w:val="Hyperlink"/>
@@ -3244,7 +3338,7 @@
                 <w:noProof/>
                 <w:webHidden/>
               </w:rPr>
-              <w:instrText xml:space="preserve"> PAGEREF _Toc67884795 \h </w:instrText>
+              <w:instrText xml:space="preserve"> PAGEREF _Toc69951498 \h </w:instrText>
             </w:r>
             <w:r>
               <w:rPr>
@@ -3264,7 +3358,7 @@
                 <w:noProof/>
                 <w:webHidden/>
               </w:rPr>
-              <w:t>9</w:t>
+              <w:t>22</w:t>
             </w:r>
             <w:r>
               <w:rPr>
@@ -3288,7 +3382,7 @@
               <w:sz w:val="22"/>
             </w:rPr>
           </w:pPr>
-          <w:hyperlink w:anchor="_Toc67884796" w:history="1">
+          <w:hyperlink w:anchor="_Toc69951499" w:history="1">
             <w:r>
               <w:rPr>
                 <w:rStyle w:val="Hyperlink"/>
@@ -3330,7 +3424,7 @@
                 <w:noProof/>
                 <w:webHidden/>
               </w:rPr>
-              <w:instrText xml:space="preserve"> PAGEREF _Toc67884796 \h </w:instrText>
+              <w:instrText xml:space="preserve"> PAGEREF _Toc69951499 \h </w:instrText>
             </w:r>
             <w:r>
               <w:rPr>
@@ -3350,7 +3444,7 @@
                 <w:noProof/>
                 <w:webHidden/>
               </w:rPr>
-              <w:t>9</w:t>
+              <w:t>23</w:t>
             </w:r>
             <w:r>
               <w:rPr>
@@ -3374,7 +3468,7 @@
               <w:sz w:val="22"/>
             </w:rPr>
           </w:pPr>
-          <w:hyperlink w:anchor="_Toc67884797" w:history="1">
+          <w:hyperlink w:anchor="_Toc69951500" w:history="1">
             <w:r>
               <w:rPr>
                 <w:rStyle w:val="Hyperlink"/>
@@ -3416,7 +3510,7 @@
                 <w:noProof/>
                 <w:webHidden/>
               </w:rPr>
-              <w:instrText xml:space="preserve"> PAGEREF _Toc67884797 \h </w:instrText>
+              <w:instrText xml:space="preserve"> PAGEREF _Toc69951500 \h </w:instrText>
             </w:r>
             <w:r>
               <w:rPr>
@@ -3436,7 +3530,7 @@
                 <w:noProof/>
                 <w:webHidden/>
               </w:rPr>
-              <w:t>9</w:t>
+              <w:t>23</w:t>
             </w:r>
             <w:r>
               <w:rPr>
@@ -3460,7 +3554,7 @@
               <w:sz w:val="22"/>
             </w:rPr>
           </w:pPr>
-          <w:hyperlink w:anchor="_Toc67884798" w:history="1">
+          <w:hyperlink w:anchor="_Toc69951501" w:history="1">
             <w:r>
               <w:rPr>
                 <w:rStyle w:val="Hyperlink"/>
@@ -3502,7 +3596,7 @@
                 <w:noProof/>
                 <w:webHidden/>
               </w:rPr>
-              <w:instrText xml:space="preserve"> PAGEREF _Toc67884798 \h </w:instrText>
+              <w:instrText xml:space="preserve"> PAGEREF _Toc69951501 \h </w:instrText>
             </w:r>
             <w:r>
               <w:rPr>
@@ -3522,7 +3616,7 @@
                 <w:noProof/>
                 <w:webHidden/>
               </w:rPr>
-              <w:t>9</w:t>
+              <w:t>23</w:t>
             </w:r>
             <w:r>
               <w:rPr>
@@ -3546,7 +3640,7 @@
               <w:sz w:val="22"/>
             </w:rPr>
           </w:pPr>
-          <w:hyperlink w:anchor="_Toc67884799" w:history="1">
+          <w:hyperlink w:anchor="_Toc69951502" w:history="1">
             <w:r>
               <w:rPr>
                 <w:rStyle w:val="Hyperlink"/>
@@ -3588,7 +3682,7 @@
                 <w:noProof/>
                 <w:webHidden/>
               </w:rPr>
-              <w:instrText xml:space="preserve"> PAGEREF _Toc67884799 \h </w:instrText>
+              <w:instrText xml:space="preserve"> PAGEREF _Toc69951502 \h </w:instrText>
             </w:r>
             <w:r>
               <w:rPr>
@@ -3608,7 +3702,7 @@
                 <w:noProof/>
                 <w:webHidden/>
               </w:rPr>
-              <w:t>9</w:t>
+              <w:t>23</w:t>
             </w:r>
             <w:r>
               <w:rPr>
@@ -3632,7 +3726,7 @@
               <w:sz w:val="22"/>
             </w:rPr>
           </w:pPr>
-          <w:hyperlink w:anchor="_Toc67884800" w:history="1">
+          <w:hyperlink w:anchor="_Toc69951503" w:history="1">
             <w:r>
               <w:rPr>
                 <w:rStyle w:val="Hyperlink"/>
@@ -3674,7 +3768,7 @@
                 <w:noProof/>
                 <w:webHidden/>
               </w:rPr>
-              <w:instrText xml:space="preserve"> PAGEREF _Toc67884800 \h </w:instrText>
+              <w:instrText xml:space="preserve"> PAGEREF _Toc69951503 \h </w:instrText>
             </w:r>
             <w:r>
               <w:rPr>
@@ -3694,7 +3788,7 @@
                 <w:noProof/>
                 <w:webHidden/>
               </w:rPr>
-              <w:t>9</w:t>
+              <w:t>23</w:t>
             </w:r>
             <w:r>
               <w:rPr>
@@ -3718,7 +3812,7 @@
               <w:sz w:val="22"/>
             </w:rPr>
           </w:pPr>
-          <w:hyperlink w:anchor="_Toc67884801" w:history="1">
+          <w:hyperlink w:anchor="_Toc69951504" w:history="1">
             <w:r>
               <w:rPr>
                 <w:rStyle w:val="Hyperlink"/>
@@ -3760,7 +3854,7 @@
                 <w:noProof/>
                 <w:webHidden/>
               </w:rPr>
-              <w:instrText xml:space="preserve"> PAGEREF _Toc67884801 \h </w:instrText>
+              <w:instrText xml:space="preserve"> PAGEREF _Toc69951504 \h </w:instrText>
             </w:r>
             <w:r>
               <w:rPr>
@@ -3780,7 +3874,7 @@
                 <w:noProof/>
                 <w:webHidden/>
               </w:rPr>
-              <w:t>9</w:t>
+              <w:t>23</w:t>
             </w:r>
             <w:r>
               <w:rPr>
@@ -3807,7 +3901,7 @@
               <w:lang w:eastAsia="hu-HU"/>
             </w:rPr>
           </w:pPr>
-          <w:hyperlink w:anchor="_Toc67884802" w:history="1">
+          <w:hyperlink w:anchor="_Toc69951505" w:history="1">
             <w:r>
               <w:rPr>
                 <w:rStyle w:val="Hyperlink"/>
@@ -3852,7 +3946,7 @@
                 <w:noProof/>
                 <w:webHidden/>
               </w:rPr>
-              <w:instrText xml:space="preserve"> PAGEREF _Toc67884802 \h </w:instrText>
+              <w:instrText xml:space="preserve"> PAGEREF _Toc69951505 \h </w:instrText>
             </w:r>
             <w:r>
               <w:rPr>
@@ -3872,7 +3966,7 @@
                 <w:noProof/>
                 <w:webHidden/>
               </w:rPr>
-              <w:t>10</w:t>
+              <w:t>24</w:t>
             </w:r>
             <w:r>
               <w:rPr>
@@ -3899,7 +3993,7 @@
               <w:lang w:eastAsia="hu-HU"/>
             </w:rPr>
           </w:pPr>
-          <w:hyperlink w:anchor="_Toc67884803" w:history="1">
+          <w:hyperlink w:anchor="_Toc69951506" w:history="1">
             <w:r>
               <w:rPr>
                 <w:rStyle w:val="Hyperlink"/>
@@ -3944,7 +4038,7 @@
                 <w:noProof/>
                 <w:webHidden/>
               </w:rPr>
-              <w:instrText xml:space="preserve"> PAGEREF _Toc67884803 \h </w:instrText>
+              <w:instrText xml:space="preserve"> PAGEREF _Toc69951506 \h </w:instrText>
             </w:r>
             <w:r>
               <w:rPr>
@@ -3964,7 +4058,7 @@
                 <w:noProof/>
                 <w:webHidden/>
               </w:rPr>
-              <w:t>11</w:t>
+              <w:t>26</w:t>
             </w:r>
             <w:r>
               <w:rPr>
@@ -3988,7 +4082,7 @@
               <w:sz w:val="22"/>
             </w:rPr>
           </w:pPr>
-          <w:hyperlink w:anchor="_Toc67884804" w:history="1">
+          <w:hyperlink w:anchor="_Toc69951507" w:history="1">
             <w:r>
               <w:rPr>
                 <w:rStyle w:val="Hyperlink"/>
@@ -4030,7 +4124,7 @@
                 <w:noProof/>
                 <w:webHidden/>
               </w:rPr>
-              <w:instrText xml:space="preserve"> PAGEREF _Toc67884804 \h </w:instrText>
+              <w:instrText xml:space="preserve"> PAGEREF _Toc69951507 \h </w:instrText>
             </w:r>
             <w:r>
               <w:rPr>
@@ -4050,7 +4144,7 @@
                 <w:noProof/>
                 <w:webHidden/>
               </w:rPr>
-              <w:t>11</w:t>
+              <w:t>26</w:t>
             </w:r>
             <w:r>
               <w:rPr>
@@ -4074,7 +4168,7 @@
               <w:sz w:val="22"/>
             </w:rPr>
           </w:pPr>
-          <w:hyperlink w:anchor="_Toc67884805" w:history="1">
+          <w:hyperlink w:anchor="_Toc69951508" w:history="1">
             <w:r>
               <w:rPr>
                 <w:rStyle w:val="Hyperlink"/>
@@ -4116,7 +4210,7 @@
                 <w:noProof/>
                 <w:webHidden/>
               </w:rPr>
-              <w:instrText xml:space="preserve"> PAGEREF _Toc67884805 \h </w:instrText>
+              <w:instrText xml:space="preserve"> PAGEREF _Toc69951508 \h </w:instrText>
             </w:r>
             <w:r>
               <w:rPr>
@@ -4136,7 +4230,7 @@
                 <w:noProof/>
                 <w:webHidden/>
               </w:rPr>
-              <w:t>11</w:t>
+              <w:t>26</w:t>
             </w:r>
             <w:r>
               <w:rPr>
@@ -4160,7 +4254,7 @@
               <w:sz w:val="22"/>
             </w:rPr>
           </w:pPr>
-          <w:hyperlink w:anchor="_Toc67884806" w:history="1">
+          <w:hyperlink w:anchor="_Toc69951509" w:history="1">
             <w:r>
               <w:rPr>
                 <w:rStyle w:val="Hyperlink"/>
@@ -4202,7 +4296,7 @@
                 <w:noProof/>
                 <w:webHidden/>
               </w:rPr>
-              <w:instrText xml:space="preserve"> PAGEREF _Toc67884806 \h </w:instrText>
+              <w:instrText xml:space="preserve"> PAGEREF _Toc69951509 \h </w:instrText>
             </w:r>
             <w:r>
               <w:rPr>
@@ -4222,7 +4316,7 @@
                 <w:noProof/>
                 <w:webHidden/>
               </w:rPr>
-              <w:t>11</w:t>
+              <w:t>26</w:t>
             </w:r>
             <w:r>
               <w:rPr>
@@ -4246,7 +4340,7 @@
               <w:sz w:val="22"/>
             </w:rPr>
           </w:pPr>
-          <w:hyperlink w:anchor="_Toc67884807" w:history="1">
+          <w:hyperlink w:anchor="_Toc69951510" w:history="1">
             <w:r>
               <w:rPr>
                 <w:rStyle w:val="Hyperlink"/>
@@ -4288,7 +4382,7 @@
                 <w:noProof/>
                 <w:webHidden/>
               </w:rPr>
-              <w:instrText xml:space="preserve"> PAGEREF _Toc67884807 \h </w:instrText>
+              <w:instrText xml:space="preserve"> PAGEREF _Toc69951510 \h </w:instrText>
             </w:r>
             <w:r>
               <w:rPr>
@@ -4308,7 +4402,7 @@
                 <w:noProof/>
                 <w:webHidden/>
               </w:rPr>
-              <w:t>11</w:t>
+              <w:t>26</w:t>
             </w:r>
             <w:r>
               <w:rPr>
@@ -4332,7 +4426,7 @@
               <w:sz w:val="22"/>
             </w:rPr>
           </w:pPr>
-          <w:hyperlink w:anchor="_Toc67884808" w:history="1">
+          <w:hyperlink w:anchor="_Toc69951511" w:history="1">
             <w:r>
               <w:rPr>
                 <w:rStyle w:val="Hyperlink"/>
@@ -4374,7 +4468,7 @@
                 <w:noProof/>
                 <w:webHidden/>
               </w:rPr>
-              <w:instrText xml:space="preserve"> PAGEREF _Toc67884808 \h </w:instrText>
+              <w:instrText xml:space="preserve"> PAGEREF _Toc69951511 \h </w:instrText>
             </w:r>
             <w:r>
               <w:rPr>
@@ -4394,7 +4488,7 @@
                 <w:noProof/>
                 <w:webHidden/>
               </w:rPr>
-              <w:t>11</w:t>
+              <w:t>26</w:t>
             </w:r>
             <w:r>
               <w:rPr>
@@ -4418,7 +4512,7 @@
               <w:sz w:val="22"/>
             </w:rPr>
           </w:pPr>
-          <w:hyperlink w:anchor="_Toc67884809" w:history="1">
+          <w:hyperlink w:anchor="_Toc69951512" w:history="1">
             <w:r>
               <w:rPr>
                 <w:rStyle w:val="Hyperlink"/>
@@ -4460,7 +4554,7 @@
                 <w:noProof/>
                 <w:webHidden/>
               </w:rPr>
-              <w:instrText xml:space="preserve"> PAGEREF _Toc67884809 \h </w:instrText>
+              <w:instrText xml:space="preserve"> PAGEREF _Toc69951512 \h </w:instrText>
             </w:r>
             <w:r>
               <w:rPr>
@@ -4480,7 +4574,7 @@
                 <w:noProof/>
                 <w:webHidden/>
               </w:rPr>
-              <w:t>11</w:t>
+              <w:t>26</w:t>
             </w:r>
             <w:r>
               <w:rPr>
@@ -4504,7 +4598,7 @@
               <w:sz w:val="22"/>
             </w:rPr>
           </w:pPr>
-          <w:hyperlink w:anchor="_Toc67884810" w:history="1">
+          <w:hyperlink w:anchor="_Toc69951513" w:history="1">
             <w:r>
               <w:rPr>
                 <w:rStyle w:val="Hyperlink"/>
@@ -4546,7 +4640,7 @@
                 <w:noProof/>
                 <w:webHidden/>
               </w:rPr>
-              <w:instrText xml:space="preserve"> PAGEREF _Toc67884810 \h </w:instrText>
+              <w:instrText xml:space="preserve"> PAGEREF _Toc69951513 \h </w:instrText>
             </w:r>
             <w:r>
               <w:rPr>
@@ -4566,7 +4660,7 @@
                 <w:noProof/>
                 <w:webHidden/>
               </w:rPr>
-              <w:t>11</w:t>
+              <w:t>26</w:t>
             </w:r>
             <w:r>
               <w:rPr>
@@ -4590,7 +4684,7 @@
               <w:sz w:val="22"/>
             </w:rPr>
           </w:pPr>
-          <w:hyperlink w:anchor="_Toc67884811" w:history="1">
+          <w:hyperlink w:anchor="_Toc69951514" w:history="1">
             <w:r>
               <w:rPr>
                 <w:rStyle w:val="Hyperlink"/>
@@ -4632,7 +4726,7 @@
                 <w:noProof/>
                 <w:webHidden/>
               </w:rPr>
-              <w:instrText xml:space="preserve"> PAGEREF _Toc67884811 \h </w:instrText>
+              <w:instrText xml:space="preserve"> PAGEREF _Toc69951514 \h </w:instrText>
             </w:r>
             <w:r>
               <w:rPr>
@@ -4652,7 +4746,7 @@
                 <w:noProof/>
                 <w:webHidden/>
               </w:rPr>
-              <w:t>11</w:t>
+              <w:t>26</w:t>
             </w:r>
             <w:r>
               <w:rPr>
@@ -4676,7 +4770,7 @@
               <w:sz w:val="22"/>
             </w:rPr>
           </w:pPr>
-          <w:hyperlink w:anchor="_Toc67884812" w:history="1">
+          <w:hyperlink w:anchor="_Toc69951515" w:history="1">
             <w:r>
               <w:rPr>
                 <w:rStyle w:val="Hyperlink"/>
@@ -4718,7 +4812,7 @@
                 <w:noProof/>
                 <w:webHidden/>
               </w:rPr>
-              <w:instrText xml:space="preserve"> PAGEREF _Toc67884812 \h </w:instrText>
+              <w:instrText xml:space="preserve"> PAGEREF _Toc69951515 \h </w:instrText>
             </w:r>
             <w:r>
               <w:rPr>
@@ -4738,7 +4832,7 @@
                 <w:noProof/>
                 <w:webHidden/>
               </w:rPr>
-              <w:t>11</w:t>
+              <w:t>26</w:t>
             </w:r>
             <w:r>
               <w:rPr>
@@ -4765,7 +4859,7 @@
               <w:lang w:eastAsia="hu-HU"/>
             </w:rPr>
           </w:pPr>
-          <w:hyperlink w:anchor="_Toc67884813" w:history="1">
+          <w:hyperlink w:anchor="_Toc69951516" w:history="1">
             <w:r>
               <w:rPr>
                 <w:rStyle w:val="Hyperlink"/>
@@ -4810,7 +4904,7 @@
                 <w:noProof/>
                 <w:webHidden/>
               </w:rPr>
-              <w:instrText xml:space="preserve"> PAGEREF _Toc67884813 \h </w:instrText>
+              <w:instrText xml:space="preserve"> PAGEREF _Toc69951516 \h </w:instrText>
             </w:r>
             <w:r>
               <w:rPr>
@@ -4830,7 +4924,7 @@
                 <w:noProof/>
                 <w:webHidden/>
               </w:rPr>
-              <w:t>12</w:t>
+              <w:t>27</w:t>
             </w:r>
             <w:r>
               <w:rPr>
@@ -4857,7 +4951,7 @@
               <w:lang w:eastAsia="hu-HU"/>
             </w:rPr>
           </w:pPr>
-          <w:hyperlink w:anchor="_Toc67884814" w:history="1">
+          <w:hyperlink w:anchor="_Toc69951517" w:history="1">
             <w:r>
               <w:rPr>
                 <w:rStyle w:val="Hyperlink"/>
@@ -4902,7 +4996,7 @@
                 <w:noProof/>
                 <w:webHidden/>
               </w:rPr>
-              <w:instrText xml:space="preserve"> PAGEREF _Toc67884814 \h </w:instrText>
+              <w:instrText xml:space="preserve"> PAGEREF _Toc69951517 \h </w:instrText>
             </w:r>
             <w:r>
               <w:rPr>
@@ -4922,7 +5016,7 @@
                 <w:noProof/>
                 <w:webHidden/>
               </w:rPr>
-              <w:t>13</w:t>
+              <w:t>28</w:t>
             </w:r>
             <w:r>
               <w:rPr>
@@ -4948,7 +5042,7 @@
               <w:lang w:eastAsia="hu-HU"/>
             </w:rPr>
           </w:pPr>
-          <w:hyperlink w:anchor="_Toc67884815" w:history="1">
+          <w:hyperlink w:anchor="_Toc69951518" w:history="1">
             <w:r>
               <w:rPr>
                 <w:rStyle w:val="Hyperlink"/>
@@ -4975,7 +5069,7 @@
                 <w:noProof/>
                 <w:webHidden/>
               </w:rPr>
-              <w:instrText xml:space="preserve"> PAGEREF _Toc67884815 \h </w:instrText>
+              <w:instrText xml:space="preserve"> PAGEREF _Toc69951518 \h </w:instrText>
             </w:r>
             <w:r>
               <w:rPr>
@@ -4995,7 +5089,7 @@
                 <w:noProof/>
                 <w:webHidden/>
               </w:rPr>
-              <w:t>14</w:t>
+              <w:t>29</w:t>
             </w:r>
             <w:r>
               <w:rPr>
@@ -5021,7 +5115,7 @@
               <w:lang w:eastAsia="hu-HU"/>
             </w:rPr>
           </w:pPr>
-          <w:hyperlink w:anchor="_Toc67884816" w:history="1">
+          <w:hyperlink w:anchor="_Toc69951519" w:history="1">
             <w:r>
               <w:rPr>
                 <w:rStyle w:val="Hyperlink"/>
@@ -5048,7 +5142,7 @@
                 <w:noProof/>
                 <w:webHidden/>
               </w:rPr>
-              <w:instrText xml:space="preserve"> PAGEREF _Toc67884816 \h </w:instrText>
+              <w:instrText xml:space="preserve"> PAGEREF _Toc69951519 \h </w:instrText>
             </w:r>
             <w:r>
               <w:rPr>
@@ -5068,7 +5162,7 @@
                 <w:noProof/>
                 <w:webHidden/>
               </w:rPr>
-              <w:t>15</w:t>
+              <w:t>30</w:t>
             </w:r>
             <w:r>
               <w:rPr>
@@ -5106,7 +5200,7 @@
           <w:numId w:val="0"/>
         </w:numPr>
       </w:pPr>
-      <w:bookmarkStart w:id="3" w:name="_Toc67884776"/>
+      <w:bookmarkStart w:id="3" w:name="_Toc69951479"/>
       <w:r>
         <w:lastRenderedPageBreak/>
         <w:t>Bevezetés</w:t>
@@ -5415,7 +5509,7 @@
       <w:pPr>
         <w:pStyle w:val="Heading1"/>
       </w:pPr>
-      <w:bookmarkStart w:id="4" w:name="_Toc67884777"/>
+      <w:bookmarkStart w:id="4" w:name="_Toc69951480"/>
       <w:r>
         <w:lastRenderedPageBreak/>
         <w:t>Felhasznált hardverek és szoftverek</w:t>
@@ -5493,7 +5587,13 @@
         <w:t>I/O interfész</w:t>
       </w:r>
       <w:r>
-        <w:t xml:space="preserve"> közötti kommunikáció lehallgatására, majd egy fejlesztőlap a hozzá tartozó fejlesztőkörnyezettel a kommunikáció megfigyeléséből </w:t>
+        <w:t xml:space="preserve"> közötti kommunikáció lehallgatására, majd egy fejlesztőlap a hozzá tartozó </w:t>
+      </w:r>
+      <w:r>
+        <w:t>fejlesztői környezet</w:t>
+      </w:r>
+      <w:r>
+        <w:t xml:space="preserve">tel a kommunikáció megfigyeléséből </w:t>
       </w:r>
       <w:r>
         <w:t xml:space="preserve">származó adatok helyességének </w:t>
@@ -5541,10 +5641,10 @@
         <w:t xml:space="preserve">tervezőszoftverek és </w:t>
       </w:r>
       <w:r>
-        <w:t>fejlesztő</w:t>
-      </w:r>
-      <w:r>
-        <w:t>környezetek</w:t>
+        <w:t>fejlesztői környezet</w:t>
+      </w:r>
+      <w:r>
+        <w:t>ek</w:t>
       </w:r>
       <w:r>
         <w:t xml:space="preserve"> lettek </w:t>
@@ -5557,7 +5657,7 @@
       <w:pPr>
         <w:pStyle w:val="Heading2"/>
       </w:pPr>
-      <w:bookmarkStart w:id="5" w:name="_Toc67884778"/>
+      <w:bookmarkStart w:id="5" w:name="_Toc69951481"/>
       <w:r>
         <w:t>Az ipari folyamat emulálásának eszközei</w:t>
       </w:r>
@@ -5601,7 +5701,10 @@
         <w:t xml:space="preserve">grafikus </w:t>
       </w:r>
       <w:r>
-        <w:t xml:space="preserve">fejlesztőkörnyezet, amelyik támogatja a bővítmények </w:t>
+        <w:t>fejlesztői környezet</w:t>
+      </w:r>
+      <w:r>
+        <w:t xml:space="preserve">, amelyik támogatja a bővítmények </w:t>
       </w:r>
       <w:r>
         <w:t>használatát</w:t>
@@ -5626,7 +5729,7 @@
       <w:pPr>
         <w:pStyle w:val="Heading3"/>
       </w:pPr>
-      <w:bookmarkStart w:id="6" w:name="_Toc67884779"/>
+      <w:bookmarkStart w:id="6" w:name="_Toc69951482"/>
       <w:r>
         <w:t xml:space="preserve">A </w:t>
       </w:r>
@@ -6365,8 +6468,8 @@
       <w:pPr>
         <w:pStyle w:val="Heading3"/>
       </w:pPr>
-      <w:bookmarkStart w:id="8" w:name="_Toc67884780"/>
-      <w:bookmarkStart w:id="9" w:name="_Ref68394809"/>
+      <w:bookmarkStart w:id="8" w:name="_Ref68394809"/>
+      <w:bookmarkStart w:id="9" w:name="_Toc69951483"/>
       <w:r>
         <w:t xml:space="preserve">A </w:t>
       </w:r>
@@ -6928,7 +7031,7 @@
                 <v:shape id="_x0000_i1027" type="#_x0000_t75" style="width:18.75pt;height:18pt" o:ole="">
                   <v:imagedata r:id="rId11" o:title=""/>
                 </v:shape>
-                <o:OLEObject Type="Embed" ProgID="PBrush" ShapeID="_x0000_i1027" DrawAspect="Content" ObjectID="_1680484238" r:id="rId12"/>
+                <o:OLEObject Type="Embed" ProgID="PBrush" ShapeID="_x0000_i1027" DrawAspect="Content" ObjectID="_1680572492" r:id="rId12"/>
               </w:object>
             </w:r>
           </w:p>
@@ -6955,7 +7058,7 @@
                 <v:shape id="_x0000_i1028" type="#_x0000_t75" style="width:18.75pt;height:18pt" o:ole="">
                   <v:imagedata r:id="rId13" o:title=""/>
                 </v:shape>
-                <o:OLEObject Type="Embed" ProgID="PBrush" ShapeID="_x0000_i1028" DrawAspect="Content" ObjectID="_1680484239" r:id="rId14"/>
+                <o:OLEObject Type="Embed" ProgID="PBrush" ShapeID="_x0000_i1028" DrawAspect="Content" ObjectID="_1680572493" r:id="rId14"/>
               </w:object>
             </w:r>
           </w:p>
@@ -6985,7 +7088,7 @@
                 <v:shape id="_x0000_i1029" type="#_x0000_t75" style="width:18.75pt;height:18pt" o:ole="">
                   <v:imagedata r:id="rId15" o:title=""/>
                 </v:shape>
-                <o:OLEObject Type="Embed" ProgID="PBrush" ShapeID="_x0000_i1029" DrawAspect="Content" ObjectID="_1680484240" r:id="rId16"/>
+                <o:OLEObject Type="Embed" ProgID="PBrush" ShapeID="_x0000_i1029" DrawAspect="Content" ObjectID="_1680572494" r:id="rId16"/>
               </w:object>
             </w:r>
           </w:p>
@@ -7012,7 +7115,7 @@
                 <v:shape id="_x0000_i1030" type="#_x0000_t75" style="width:18.75pt;height:18pt" o:ole="">
                   <v:imagedata r:id="rId17" o:title=""/>
                 </v:shape>
-                <o:OLEObject Type="Embed" ProgID="PBrush" ShapeID="_x0000_i1030" DrawAspect="Content" ObjectID="_1680484241" r:id="rId18"/>
+                <o:OLEObject Type="Embed" ProgID="PBrush" ShapeID="_x0000_i1030" DrawAspect="Content" ObjectID="_1680572495" r:id="rId18"/>
               </w:object>
             </w:r>
           </w:p>
@@ -7039,7 +7142,7 @@
                 <v:shape id="_x0000_i1031" type="#_x0000_t75" style="width:18.75pt;height:18pt" o:ole="">
                   <v:imagedata r:id="rId19" o:title=""/>
                 </v:shape>
-                <o:OLEObject Type="Embed" ProgID="PBrush" ShapeID="_x0000_i1031" DrawAspect="Content" ObjectID="_1680484242" r:id="rId20"/>
+                <o:OLEObject Type="Embed" ProgID="PBrush" ShapeID="_x0000_i1031" DrawAspect="Content" ObjectID="_1680572496" r:id="rId20"/>
               </w:object>
             </w:r>
           </w:p>
@@ -7069,7 +7172,7 @@
                 <v:shape id="_x0000_i1032" type="#_x0000_t75" style="width:18.75pt;height:18pt" o:ole="">
                   <v:imagedata r:id="rId21" o:title=""/>
                 </v:shape>
-                <o:OLEObject Type="Embed" ProgID="PBrush" ShapeID="_x0000_i1032" DrawAspect="Content" ObjectID="_1680484243" r:id="rId22"/>
+                <o:OLEObject Type="Embed" ProgID="PBrush" ShapeID="_x0000_i1032" DrawAspect="Content" ObjectID="_1680572497" r:id="rId22"/>
               </w:object>
             </w:r>
           </w:p>
@@ -7096,7 +7199,7 @@
                 <v:shape id="_x0000_i1033" type="#_x0000_t75" style="width:18.75pt;height:18pt" o:ole="">
                   <v:imagedata r:id="rId23" o:title=""/>
                 </v:shape>
-                <o:OLEObject Type="Embed" ProgID="PBrush" ShapeID="_x0000_i1033" DrawAspect="Content" ObjectID="_1680484244" r:id="rId24"/>
+                <o:OLEObject Type="Embed" ProgID="PBrush" ShapeID="_x0000_i1033" DrawAspect="Content" ObjectID="_1680572498" r:id="rId24"/>
               </w:object>
             </w:r>
           </w:p>
@@ -7126,7 +7229,7 @@
                 <v:shape id="_x0000_i1034" type="#_x0000_t75" style="width:18.75pt;height:18pt" o:ole="">
                   <v:imagedata r:id="rId25" o:title=""/>
                 </v:shape>
-                <o:OLEObject Type="Embed" ProgID="PBrush" ShapeID="_x0000_i1034" DrawAspect="Content" ObjectID="_1680484245" r:id="rId26"/>
+                <o:OLEObject Type="Embed" ProgID="PBrush" ShapeID="_x0000_i1034" DrawAspect="Content" ObjectID="_1680572499" r:id="rId26"/>
               </w:object>
             </w:r>
           </w:p>
@@ -7324,7 +7427,7 @@
       <w:pPr>
         <w:pStyle w:val="Heading3"/>
       </w:pPr>
-      <w:bookmarkStart w:id="11" w:name="_Toc67884781"/>
+      <w:bookmarkStart w:id="11" w:name="_Toc69951484"/>
       <w:r>
         <w:t xml:space="preserve">A </w:t>
       </w:r>
@@ -7895,7 +7998,7 @@
       <w:pPr>
         <w:pStyle w:val="Heading2"/>
       </w:pPr>
-      <w:bookmarkStart w:id="13" w:name="_Toc67884782"/>
+      <w:bookmarkStart w:id="13" w:name="_Toc69951485"/>
       <w:r>
         <w:lastRenderedPageBreak/>
         <w:t xml:space="preserve">Az ipari folyamat </w:t>
@@ -7938,7 +8041,7 @@
       <w:pPr>
         <w:pStyle w:val="Heading3"/>
       </w:pPr>
-      <w:bookmarkStart w:id="14" w:name="_Toc67884783"/>
+      <w:bookmarkStart w:id="14" w:name="_Toc69951486"/>
       <w:r>
         <w:t xml:space="preserve">Az </w:t>
       </w:r>
@@ -8531,7 +8634,7 @@
       <w:pPr>
         <w:pStyle w:val="Heading3"/>
       </w:pPr>
-      <w:bookmarkStart w:id="16" w:name="_Toc67884784"/>
+      <w:bookmarkStart w:id="16" w:name="_Toc69951487"/>
       <w:r>
         <w:t xml:space="preserve">A </w:t>
       </w:r>
@@ -8980,7 +9083,7 @@
       <w:pPr>
         <w:pStyle w:val="Heading2"/>
       </w:pPr>
-      <w:bookmarkStart w:id="18" w:name="_Toc67884785"/>
+      <w:bookmarkStart w:id="18" w:name="_Toc69951488"/>
       <w:r>
         <w:t xml:space="preserve">A </w:t>
       </w:r>
@@ -9003,14 +9106,20 @@
         <w:t xml:space="preserve">PIC </w:t>
       </w:r>
       <w:r>
-        <w:t>fejlesztőlap és a hozzá tartozó fejlesztőkörnyezet került felhasználásra.</w:t>
+        <w:t xml:space="preserve">fejlesztőlap és a hozzá tartozó </w:t>
+      </w:r>
+      <w:r>
+        <w:t>fejlesztői környezet</w:t>
+      </w:r>
+      <w:r>
+        <w:t xml:space="preserve"> került felhasználásra.</w:t>
       </w:r>
     </w:p>
     <w:p>
       <w:pPr>
         <w:pStyle w:val="Heading3"/>
       </w:pPr>
-      <w:bookmarkStart w:id="19" w:name="_Toc67884786"/>
+      <w:bookmarkStart w:id="19" w:name="_Toc69951489"/>
       <w:r>
         <w:t xml:space="preserve">Az </w:t>
       </w:r>
@@ -9549,7 +9658,13 @@
         <w:t xml:space="preserve"> küldte </w:t>
       </w:r>
       <w:r>
-        <w:t xml:space="preserve">volna. Ennek segítségével megfigyelhető </w:t>
+        <w:t xml:space="preserve">volna. Ennek segítségével </w:t>
+      </w:r>
+      <w:r>
+        <w:t>megvizsgálható</w:t>
+      </w:r>
+      <w:r>
+        <w:t xml:space="preserve"> </w:t>
       </w:r>
       <w:r>
         <w:t xml:space="preserve">a soros port és a </w:t>
@@ -9563,44 +9678,43 @@
         <w:ind w:firstLine="708"/>
       </w:pPr>
       <w:r>
-        <w:t>Ez</w:t>
-      </w:r>
-      <w:r>
-        <w:t>t</w:t>
-      </w:r>
-      <w:r>
-        <w:t xml:space="preserve"> a szoftver</w:t>
-      </w:r>
-      <w:r>
-        <w:t>t</w:t>
-      </w:r>
-      <w:r>
-        <w:t xml:space="preserve"> 14 napig ingyenesen és korlátozásmentesen is </w:t>
-      </w:r>
-      <w:r>
-        <w:t>használni</w:t>
-      </w:r>
+        <w:t xml:space="preserve">Érdemes megjegyezni, hogy a bemutatott funkciók egy része csak </w:t>
+      </w:r>
+      <w:r>
+        <w:t xml:space="preserve">Professional </w:t>
+      </w:r>
+      <w:r>
+        <w:t xml:space="preserve">és </w:t>
+      </w:r>
+      <w:proofErr w:type="spellStart"/>
+      <w:r>
+        <w:t>Company</w:t>
+      </w:r>
+      <w:proofErr w:type="spellEnd"/>
       <w:r>
         <w:t xml:space="preserve"> </w:t>
       </w:r>
       <w:r>
-        <w:t>lehet</w:t>
-      </w:r>
-      <w:r>
-        <w:t>, viszont a</w:t>
-      </w:r>
-      <w:r>
-        <w:t xml:space="preserve"> </w:t>
-      </w:r>
-      <w:r>
-        <w:t>próbaidőszak után már csak megvásárolt licensszel használható tovább.</w:t>
+        <w:t>licenszekkel érhető el, viszont a</w:t>
+      </w:r>
+      <w:r>
+        <w:t xml:space="preserve"> 14 napig</w:t>
+      </w:r>
+      <w:r>
+        <w:t xml:space="preserve"> tartó próbaidőszak alatt minden funkció</w:t>
+      </w:r>
+      <w:r>
+        <w:t xml:space="preserve"> korlátozásmentesen </w:t>
+      </w:r>
+      <w:r>
+        <w:t>kipróbálható.</w:t>
       </w:r>
     </w:p>
     <w:p>
       <w:pPr>
         <w:pStyle w:val="Heading3"/>
       </w:pPr>
-      <w:bookmarkStart w:id="21" w:name="_Toc67884787"/>
+      <w:bookmarkStart w:id="21" w:name="_Toc69951490"/>
       <w:r>
         <w:lastRenderedPageBreak/>
         <w:t>A</w:t>
@@ -9730,7 +9844,19 @@
         <w:t xml:space="preserve">Ezen a fejlesztőlapon számos modul kapott helyet, amelyek a legkülönfélébb alkalmazások fejlesztéséhez használhatók, </w:t>
       </w:r>
       <w:r>
-        <w:t>beleértve a grafikus megjelenítést, USB és soros kommunikációt, h</w:t>
+        <w:t xml:space="preserve">beleértve a grafikus megjelenítést, </w:t>
+      </w:r>
+      <w:r>
+        <w:t xml:space="preserve">az </w:t>
+      </w:r>
+      <w:r>
+        <w:t xml:space="preserve">USB és soros kommunikációt, </w:t>
+      </w:r>
+      <w:r>
+        <w:t xml:space="preserve">a </w:t>
+      </w:r>
+      <w:r>
+        <w:t>h</w:t>
       </w:r>
       <w:r>
         <w:t>ő</w:t>
@@ -9819,7 +9945,13 @@
         <w:t>áramkörön belüli hibakereső</w:t>
       </w:r>
       <w:r>
-        <w:t>vel, amel</w:t>
+        <w:t>vel</w:t>
+      </w:r>
+      <w:r>
+        <w:t xml:space="preserve"> is</w:t>
+      </w:r>
+      <w:r>
+        <w:t>, amel</w:t>
       </w:r>
       <w:r>
         <w:t>yi</w:t>
@@ -10058,7 +10190,7 @@
       <w:pPr>
         <w:pStyle w:val="Heading3"/>
       </w:pPr>
-      <w:bookmarkStart w:id="23" w:name="_Toc67884788"/>
+      <w:bookmarkStart w:id="23" w:name="_Toc69951491"/>
       <w:r>
         <w:lastRenderedPageBreak/>
         <w:t xml:space="preserve">A </w:t>
@@ -10073,26 +10205,340 @@
         <w:t xml:space="preserve"> </w:t>
       </w:r>
       <w:r>
-        <w:t>fejlesztőkörnyezet</w:t>
+        <w:t>fejlesztői környezet</w:t>
       </w:r>
       <w:bookmarkEnd w:id="23"/>
     </w:p>
+    <w:p>
+      <w:pPr>
+        <w:ind w:firstLine="708"/>
+      </w:pPr>
+      <w:r>
+        <w:t xml:space="preserve">A </w:t>
+      </w:r>
+      <w:r>
+        <w:t xml:space="preserve">mikroC PRO </w:t>
+      </w:r>
+      <w:proofErr w:type="spellStart"/>
+      <w:r>
+        <w:t>for</w:t>
+      </w:r>
+      <w:proofErr w:type="spellEnd"/>
+      <w:r>
+        <w:t xml:space="preserve"> PIC</w:t>
+      </w:r>
+      <w:r>
+        <w:t xml:space="preserve"> (</w:t>
+      </w:r>
+      <w:r>
+        <w:fldChar w:fldCharType="begin"/>
+      </w:r>
+      <w:r>
+        <w:instrText xml:space="preserve"> REF _Ref69949279 \h </w:instrText>
+      </w:r>
+      <w:r>
+        <w:fldChar w:fldCharType="separate"/>
+      </w:r>
+      <w:r>
+        <w:rPr>
+          <w:noProof/>
+        </w:rPr>
+        <w:t>1.3</w:t>
+      </w:r>
+      <w:r>
+        <w:t>.</w:t>
+      </w:r>
+      <w:r>
+        <w:rPr>
+          <w:noProof/>
+        </w:rPr>
+        <w:t>3</w:t>
+      </w:r>
+      <w:r>
+        <w:t>. ábra</w:t>
+      </w:r>
+      <w:r>
+        <w:fldChar w:fldCharType="end"/>
+      </w:r>
+      <w:r>
+        <w:t xml:space="preserve">) </w:t>
+      </w:r>
+      <w:r>
+        <w:t>a MikroElektronika d.o.o.</w:t>
+      </w:r>
+      <w:r>
+        <w:t xml:space="preserve"> </w:t>
+      </w:r>
+      <w:r>
+        <w:t xml:space="preserve">integrált </w:t>
+      </w:r>
+      <w:r>
+        <w:t xml:space="preserve">fejlesztői </w:t>
+      </w:r>
+      <w:r>
+        <w:t>környezet</w:t>
+      </w:r>
+      <w:r>
+        <w:t>e</w:t>
+      </w:r>
+      <w:r>
+        <w:t xml:space="preserve">, amelyet a </w:t>
+      </w:r>
+      <w:r>
+        <w:t xml:space="preserve">Microchip </w:t>
+      </w:r>
+      <w:proofErr w:type="spellStart"/>
+      <w:r>
+        <w:t>Technology</w:t>
+      </w:r>
+      <w:proofErr w:type="spellEnd"/>
+      <w:r>
+        <w:t xml:space="preserve"> Inc. 8</w:t>
+      </w:r>
+      <w:r>
+        <w:noBreakHyphen/>
+      </w:r>
+      <w:r>
+        <w:t>bites PIC mikrovezérlői</w:t>
+      </w:r>
+      <w:r>
+        <w:t>nek C nyelven történő programozásá</w:t>
+      </w:r>
+      <w:r>
+        <w:t>hoz</w:t>
+      </w:r>
+      <w:r>
+        <w:t xml:space="preserve"> fejlesztett</w:t>
+      </w:r>
+      <w:r>
+        <w:t>ek</w:t>
+      </w:r>
+      <w:r>
+        <w:t xml:space="preserve"> ki.</w:t>
+      </w:r>
+    </w:p>
+    <w:p>
+      <w:r>
+        <w:tab/>
+      </w:r>
+      <w:r>
+        <w:t xml:space="preserve">A mikroC PRO </w:t>
+      </w:r>
+      <w:proofErr w:type="spellStart"/>
+      <w:r>
+        <w:t>for</w:t>
+      </w:r>
+      <w:proofErr w:type="spellEnd"/>
+      <w:r>
+        <w:t xml:space="preserve"> PIC</w:t>
+      </w:r>
+      <w:r>
+        <w:t xml:space="preserve"> a </w:t>
+      </w:r>
+      <w:r>
+        <w:t xml:space="preserve">Microchip </w:t>
+      </w:r>
+      <w:proofErr w:type="spellStart"/>
+      <w:r>
+        <w:t>Technology</w:t>
+      </w:r>
+      <w:proofErr w:type="spellEnd"/>
+      <w:r>
+        <w:t xml:space="preserve"> Inc. több mint 808 mikrovezérlőjét támogatja</w:t>
+      </w:r>
+    </w:p>
+    <w:p>
+      <w:pPr>
+        <w:keepNext/>
+        <w:spacing w:before="120"/>
+        <w:jc w:val="center"/>
+      </w:pPr>
+      <w:r>
+        <w:rPr>
+          <w:noProof/>
+        </w:rPr>
+        <w:drawing>
+          <wp:inline distT="0" distB="0" distL="0" distR="0" wp14:anchorId="4C891D18" wp14:editId="3E30FE6D">
+            <wp:extent cx="5371465" cy="5043170"/>
+            <wp:effectExtent l="0" t="0" r="635" b="5080"/>
+            <wp:docPr id="13" name="Picture 13" descr="A mikroC PRO for PIC kezelőfelülete"/>
+            <wp:cNvGraphicFramePr>
+              <a:graphicFrameLocks xmlns:a="http://schemas.openxmlformats.org/drawingml/2006/main" noChangeAspect="1"/>
+            </wp:cNvGraphicFramePr>
+            <a:graphic xmlns:a="http://schemas.openxmlformats.org/drawingml/2006/main">
+              <a:graphicData uri="http://schemas.openxmlformats.org/drawingml/2006/picture">
+                <pic:pic xmlns:pic="http://schemas.openxmlformats.org/drawingml/2006/picture">
+                  <pic:nvPicPr>
+                    <pic:cNvPr id="13" name="Picture 13" descr="A mikroC PRO for PIC kezelőfelülete"/>
+                    <pic:cNvPicPr/>
+                  </pic:nvPicPr>
+                  <pic:blipFill>
+                    <a:blip r:embed="rId32">
+                      <a:extLst>
+                        <a:ext uri="{28A0092B-C50C-407E-A947-70E740481C1C}">
+                          <a14:useLocalDpi xmlns:a14="http://schemas.microsoft.com/office/drawing/2010/main" val="0"/>
+                        </a:ext>
+                      </a:extLst>
+                    </a:blip>
+                    <a:stretch>
+                      <a:fillRect/>
+                    </a:stretch>
+                  </pic:blipFill>
+                  <pic:spPr>
+                    <a:xfrm>
+                      <a:off x="0" y="0"/>
+                      <a:ext cx="5371465" cy="5043170"/>
+                    </a:xfrm>
+                    <a:prstGeom prst="rect">
+                      <a:avLst/>
+                    </a:prstGeom>
+                  </pic:spPr>
+                </pic:pic>
+              </a:graphicData>
+            </a:graphic>
+          </wp:inline>
+        </w:drawing>
+      </w:r>
+    </w:p>
+    <w:bookmarkStart w:id="24" w:name="_Ref69949279"/>
+    <w:p>
+      <w:pPr>
+        <w:pStyle w:val="Caption"/>
+        <w:jc w:val="center"/>
+      </w:pPr>
+      <w:r>
+        <w:fldChar w:fldCharType="begin"/>
+      </w:r>
+      <w:r>
+        <w:instrText xml:space="preserve"> STYLEREF 2 \s </w:instrText>
+      </w:r>
+      <w:r>
+        <w:fldChar w:fldCharType="separate"/>
+      </w:r>
+      <w:r>
+        <w:rPr>
+          <w:noProof/>
+        </w:rPr>
+        <w:t>1.3</w:t>
+      </w:r>
+      <w:r>
+        <w:fldChar w:fldCharType="end"/>
+      </w:r>
+      <w:r>
+        <w:t>.</w:t>
+      </w:r>
+      <w:r>
+        <w:fldChar w:fldCharType="begin"/>
+      </w:r>
+      <w:r>
+        <w:instrText xml:space="preserve"> SEQ ábra \* ARABIC \s 2 </w:instrText>
+      </w:r>
+      <w:r>
+        <w:fldChar w:fldCharType="separate"/>
+      </w:r>
+      <w:r>
+        <w:rPr>
+          <w:noProof/>
+        </w:rPr>
+        <w:t>3</w:t>
+      </w:r>
+      <w:r>
+        <w:fldChar w:fldCharType="end"/>
+      </w:r>
+      <w:r>
+        <w:t>. ábra</w:t>
+      </w:r>
+      <w:bookmarkEnd w:id="24"/>
+      <w:r>
+        <w:t xml:space="preserve">: </w:t>
+      </w:r>
+      <w:r>
+        <w:t xml:space="preserve">A mikroC PRO </w:t>
+      </w:r>
+      <w:proofErr w:type="spellStart"/>
+      <w:r>
+        <w:t>for</w:t>
+      </w:r>
+      <w:proofErr w:type="spellEnd"/>
+      <w:r>
+        <w:t xml:space="preserve"> PIC kezelőfelülete</w:t>
+      </w:r>
+    </w:p>
     <w:p/>
     <w:p>
       <w:pPr>
+        <w:ind w:firstLine="576"/>
+      </w:pPr>
+      <w:r>
+        <w:t xml:space="preserve">Ennek a szoftvernek a </w:t>
+      </w:r>
+      <w:r>
+        <w:t>demó</w:t>
+      </w:r>
+      <w:r>
+        <w:t xml:space="preserve"> verziója </w:t>
+      </w:r>
+      <w:r>
+        <w:t xml:space="preserve">korlátlan ideig </w:t>
+      </w:r>
+      <w:r>
+        <w:t>használható</w:t>
+      </w:r>
+      <w:r>
+        <w:t xml:space="preserve"> </w:t>
+      </w:r>
+      <w:r>
+        <w:t>ingyenesen</w:t>
+      </w:r>
+      <w:r>
+        <w:t xml:space="preserve">, viszont </w:t>
+      </w:r>
+      <w:r>
+        <w:t>a demó verzióval</w:t>
+      </w:r>
+      <w:r>
+        <w:t xml:space="preserve"> </w:t>
+      </w:r>
+      <w:r>
+        <w:t xml:space="preserve">legfeljebb </w:t>
+      </w:r>
+      <w:r>
+        <w:t xml:space="preserve">csak </w:t>
+      </w:r>
+      <w:r>
+        <w:t>2</w:t>
+      </w:r>
+      <w:r>
+        <w:t> </w:t>
+      </w:r>
+      <w:proofErr w:type="spellStart"/>
+      <w:r>
+        <w:t>Kszó</w:t>
+      </w:r>
+      <w:proofErr w:type="spellEnd"/>
+      <w:r>
+        <w:t xml:space="preserve"> nagyságú</w:t>
+      </w:r>
+      <w:r>
+        <w:t xml:space="preserve"> PIC program fordítható.</w:t>
+      </w:r>
+    </w:p>
+    <w:p>
+      <w:pPr>
         <w:pStyle w:val="Heading2"/>
       </w:pPr>
-      <w:bookmarkStart w:id="24" w:name="_Toc67884789"/>
-      <w:r>
+      <w:bookmarkStart w:id="25" w:name="_Toc69951492"/>
+      <w:r>
+        <w:lastRenderedPageBreak/>
         <w:t>Az alternatív emuláció megvalósításának eszközei</w:t>
       </w:r>
-      <w:bookmarkEnd w:id="24"/>
+      <w:bookmarkEnd w:id="25"/>
     </w:p>
     <w:p>
       <w:pPr>
         <w:pStyle w:val="Heading3"/>
       </w:pPr>
-      <w:bookmarkStart w:id="25" w:name="_Toc67884790"/>
+      <w:bookmarkStart w:id="26" w:name="_Toc69951493"/>
       <w:r>
         <w:t xml:space="preserve">A </w:t>
       </w:r>
@@ -10103,9 +10549,12 @@
         <w:t>Qt Creator</w:t>
       </w:r>
       <w:r>
-        <w:t xml:space="preserve"> fejlesztőkörnyezet</w:t>
-      </w:r>
-      <w:bookmarkEnd w:id="25"/>
+        <w:t xml:space="preserve"> </w:t>
+      </w:r>
+      <w:r>
+        <w:t>fejlesztői környezet</w:t>
+      </w:r>
+      <w:bookmarkEnd w:id="26"/>
     </w:p>
     <w:p>
       <w:pPr>
@@ -10120,7 +10569,13 @@
       </w:r>
       <w:proofErr w:type="spellEnd"/>
       <w:r>
-        <w:t xml:space="preserve"> egy keresztplatformos integrált fejlesztői környezet</w:t>
+        <w:t xml:space="preserve"> egy keresztplatformos integrált </w:t>
+      </w:r>
+      <w:r>
+        <w:t xml:space="preserve">fejlesztői </w:t>
+      </w:r>
+      <w:r>
+        <w:t>környezet</w:t>
       </w:r>
       <w:r>
         <w:t>,</w:t>
@@ -10194,7 +10649,13 @@
         <w:t>grafikus felhasználófelület</w:t>
       </w:r>
       <w:r>
-        <w:t>tel rendelkező alkalmazások elsődleges fejlesztői környezete.</w:t>
+        <w:t xml:space="preserve">tel rendelkező alkalmazások elsődleges </w:t>
+      </w:r>
+      <w:r>
+        <w:t xml:space="preserve">fejlesztői </w:t>
+      </w:r>
+      <w:r>
+        <w:t>környezete.</w:t>
       </w:r>
     </w:p>
     <w:p>
@@ -10237,7 +10698,7 @@
       <w:pPr>
         <w:pStyle w:val="Heading3"/>
       </w:pPr>
-      <w:bookmarkStart w:id="26" w:name="_Toc67884791"/>
+      <w:bookmarkStart w:id="27" w:name="_Toc69951494"/>
       <w:r>
         <w:t xml:space="preserve">Az </w:t>
       </w:r>
@@ -10250,13 +10711,13 @@
       <w:r>
         <w:t xml:space="preserve"> elektronikai tervezőszoftver</w:t>
       </w:r>
-      <w:bookmarkEnd w:id="26"/>
+      <w:bookmarkEnd w:id="27"/>
     </w:p>
     <w:p>
       <w:pPr>
         <w:pStyle w:val="Heading3"/>
       </w:pPr>
-      <w:bookmarkStart w:id="27" w:name="_Toc67884792"/>
+      <w:bookmarkStart w:id="28" w:name="_Toc69951495"/>
       <w:r>
         <w:t xml:space="preserve">Az </w:t>
       </w:r>
@@ -10273,21 +10734,290 @@
         <w:t xml:space="preserve"> </w:t>
       </w:r>
       <w:r>
-        <w:t>fejlesztőkörnyezet</w:t>
-      </w:r>
-      <w:bookmarkEnd w:id="27"/>
+        <w:t>fejlesztői környezet</w:t>
+      </w:r>
+      <w:bookmarkEnd w:id="28"/>
+    </w:p>
+    <w:p>
+      <w:pPr>
+        <w:ind w:firstLine="708"/>
+      </w:pPr>
+      <w:r>
+        <w:t xml:space="preserve">Az </w:t>
+      </w:r>
+      <w:r>
+        <w:t xml:space="preserve">IAR </w:t>
+      </w:r>
+      <w:proofErr w:type="spellStart"/>
+      <w:r>
+        <w:t>Embedded</w:t>
+      </w:r>
+      <w:proofErr w:type="spellEnd"/>
+      <w:r>
+        <w:t xml:space="preserve"> </w:t>
+      </w:r>
+      <w:proofErr w:type="spellStart"/>
+      <w:r>
+        <w:t>Workbench</w:t>
+      </w:r>
+      <w:proofErr w:type="spellEnd"/>
+      <w:r>
+        <w:t xml:space="preserve"> </w:t>
+      </w:r>
+      <w:proofErr w:type="spellStart"/>
+      <w:r>
+        <w:t>for</w:t>
+      </w:r>
+      <w:proofErr w:type="spellEnd"/>
+      <w:r>
+        <w:t xml:space="preserve"> </w:t>
+      </w:r>
+      <w:proofErr w:type="spellStart"/>
+      <w:r>
+        <w:t>Arm</w:t>
+      </w:r>
+      <w:proofErr w:type="spellEnd"/>
+      <w:r>
+        <w:t xml:space="preserve"> </w:t>
+      </w:r>
+      <w:r>
+        <w:t>(</w:t>
+      </w:r>
+      <w:r>
+        <w:fldChar w:fldCharType="begin"/>
+      </w:r>
+      <w:r>
+        <w:instrText xml:space="preserve"> REF _Ref69957412 \h </w:instrText>
+      </w:r>
+      <w:r>
+        <w:fldChar w:fldCharType="separate"/>
+      </w:r>
+      <w:r>
+        <w:rPr>
+          <w:noProof/>
+        </w:rPr>
+        <w:t>1.4</w:t>
+      </w:r>
+      <w:r>
+        <w:t>.</w:t>
+      </w:r>
+      <w:r>
+        <w:rPr>
+          <w:noProof/>
+        </w:rPr>
+        <w:t>1</w:t>
+      </w:r>
+      <w:r>
+        <w:t>. ábra</w:t>
+      </w:r>
+      <w:r>
+        <w:fldChar w:fldCharType="end"/>
+      </w:r>
+      <w:r>
+        <w:t xml:space="preserve">) az </w:t>
+      </w:r>
+      <w:r>
+        <w:t>IAR Systems AB</w:t>
+      </w:r>
+      <w:r>
+        <w:t xml:space="preserve"> </w:t>
+      </w:r>
+      <w:r>
+        <w:t>integrált fejlesztői környezete</w:t>
+      </w:r>
+      <w:r>
+        <w:t xml:space="preserve">, </w:t>
+      </w:r>
+      <w:r>
+        <w:t xml:space="preserve">amely </w:t>
+      </w:r>
+      <w:r>
+        <w:t xml:space="preserve">több, mint 7000 </w:t>
+      </w:r>
+      <w:r>
+        <w:t xml:space="preserve">különböző </w:t>
+      </w:r>
+      <w:proofErr w:type="spellStart"/>
+      <w:r>
+        <w:t>A</w:t>
+      </w:r>
+      <w:r>
+        <w:t>rm</w:t>
+      </w:r>
+      <w:proofErr w:type="spellEnd"/>
+      <w:r>
+        <w:t xml:space="preserve"> </w:t>
+      </w:r>
+      <w:r>
+        <w:t>mikrovezérlő programozását teszi lehetővé C és C++ nyelveken.</w:t>
+      </w:r>
     </w:p>
     <w:p/>
     <w:p>
       <w:pPr>
+        <w:keepNext/>
+        <w:spacing w:before="120"/>
+        <w:jc w:val="center"/>
+      </w:pPr>
+      <w:r>
+        <w:rPr>
+          <w:noProof/>
+        </w:rPr>
+        <w:lastRenderedPageBreak/>
+        <w:drawing>
+          <wp:inline distT="0" distB="0" distL="0" distR="0" wp14:anchorId="6E73C942" wp14:editId="13472738">
+            <wp:extent cx="5371465" cy="4625975"/>
+            <wp:effectExtent l="0" t="0" r="635" b="3175"/>
+            <wp:docPr id="14" name="Picture 14" descr="Az IAR Embedded Workbench for Arm kezelőfelülete"/>
+            <wp:cNvGraphicFramePr>
+              <a:graphicFrameLocks xmlns:a="http://schemas.openxmlformats.org/drawingml/2006/main" noChangeAspect="1"/>
+            </wp:cNvGraphicFramePr>
+            <a:graphic xmlns:a="http://schemas.openxmlformats.org/drawingml/2006/main">
+              <a:graphicData uri="http://schemas.openxmlformats.org/drawingml/2006/picture">
+                <pic:pic xmlns:pic="http://schemas.openxmlformats.org/drawingml/2006/picture">
+                  <pic:nvPicPr>
+                    <pic:cNvPr id="14" name="Picture 14" descr="Az IAR Embedded Workbench for Arm kezelőfelülete"/>
+                    <pic:cNvPicPr/>
+                  </pic:nvPicPr>
+                  <pic:blipFill>
+                    <a:blip r:embed="rId33">
+                      <a:extLst>
+                        <a:ext uri="{28A0092B-C50C-407E-A947-70E740481C1C}">
+                          <a14:useLocalDpi xmlns:a14="http://schemas.microsoft.com/office/drawing/2010/main" val="0"/>
+                        </a:ext>
+                      </a:extLst>
+                    </a:blip>
+                    <a:stretch>
+                      <a:fillRect/>
+                    </a:stretch>
+                  </pic:blipFill>
+                  <pic:spPr>
+                    <a:xfrm>
+                      <a:off x="0" y="0"/>
+                      <a:ext cx="5371465" cy="4625975"/>
+                    </a:xfrm>
+                    <a:prstGeom prst="rect">
+                      <a:avLst/>
+                    </a:prstGeom>
+                  </pic:spPr>
+                </pic:pic>
+              </a:graphicData>
+            </a:graphic>
+          </wp:inline>
+        </w:drawing>
+      </w:r>
+    </w:p>
+    <w:bookmarkStart w:id="29" w:name="_Ref69957412"/>
+    <w:p>
+      <w:pPr>
+        <w:pStyle w:val="Caption"/>
+        <w:jc w:val="center"/>
+      </w:pPr>
+      <w:r>
+        <w:fldChar w:fldCharType="begin"/>
+      </w:r>
+      <w:r>
+        <w:instrText xml:space="preserve"> STYLEREF 2 \s </w:instrText>
+      </w:r>
+      <w:r>
+        <w:fldChar w:fldCharType="separate"/>
+      </w:r>
+      <w:r>
+        <w:rPr>
+          <w:noProof/>
+        </w:rPr>
+        <w:t>1.4</w:t>
+      </w:r>
+      <w:r>
+        <w:fldChar w:fldCharType="end"/>
+      </w:r>
+      <w:r>
+        <w:t>.</w:t>
+      </w:r>
+      <w:r>
+        <w:fldChar w:fldCharType="begin"/>
+      </w:r>
+      <w:r>
+        <w:instrText xml:space="preserve"> SEQ ábra \* ARABIC \s 2 </w:instrText>
+      </w:r>
+      <w:r>
+        <w:fldChar w:fldCharType="separate"/>
+      </w:r>
+      <w:r>
+        <w:rPr>
+          <w:noProof/>
+        </w:rPr>
+        <w:t>1</w:t>
+      </w:r>
+      <w:r>
+        <w:fldChar w:fldCharType="end"/>
+      </w:r>
+      <w:r>
+        <w:t>. ábra</w:t>
+      </w:r>
+      <w:bookmarkEnd w:id="29"/>
+      <w:r>
+        <w:t xml:space="preserve">: </w:t>
+      </w:r>
+      <w:r>
+        <w:t xml:space="preserve">Az IAR </w:t>
+      </w:r>
+      <w:proofErr w:type="spellStart"/>
+      <w:r>
+        <w:t>Embedded</w:t>
+      </w:r>
+      <w:proofErr w:type="spellEnd"/>
+      <w:r>
+        <w:t xml:space="preserve"> </w:t>
+      </w:r>
+      <w:proofErr w:type="spellStart"/>
+      <w:r>
+        <w:t>Workbench</w:t>
+      </w:r>
+      <w:proofErr w:type="spellEnd"/>
+      <w:r>
+        <w:t xml:space="preserve"> </w:t>
+      </w:r>
+      <w:proofErr w:type="spellStart"/>
+      <w:r>
+        <w:t>for</w:t>
+      </w:r>
+      <w:proofErr w:type="spellEnd"/>
+      <w:r>
+        <w:t xml:space="preserve"> </w:t>
+      </w:r>
+      <w:proofErr w:type="spellStart"/>
+      <w:r>
+        <w:t>Arm</w:t>
+      </w:r>
+      <w:proofErr w:type="spellEnd"/>
+      <w:r>
+        <w:t xml:space="preserve"> kezelőfelülete</w:t>
+      </w:r>
+    </w:p>
+    <w:p/>
+    <w:p>
+      <w:pPr>
+        <w:ind w:firstLine="708"/>
+      </w:pPr>
+      <w:r>
+        <w:t xml:space="preserve">Ezt a szoftver ingyenesen is lehet használni korlátlan ideig, de az ingyenes változat korlátozásokat tartalmaz. Ezzel szemben </w:t>
+      </w:r>
+      <w:r>
+        <w:t>a 30 napos próbaverzióban minden funkció korlátozásmentesen elérhető, viszont a próbaidőszak után már csak megvásárolt licensszel használható tovább.</w:t>
+      </w:r>
+    </w:p>
+    <w:p/>
+    <w:p>
+      <w:pPr>
         <w:pStyle w:val="Heading1"/>
       </w:pPr>
-      <w:bookmarkStart w:id="28" w:name="_Toc67884793"/>
+      <w:bookmarkStart w:id="30" w:name="_Toc69951496"/>
       <w:r>
         <w:lastRenderedPageBreak/>
         <w:t>Az emulálni kívánt ipari folyamat</w:t>
       </w:r>
-      <w:bookmarkEnd w:id="28"/>
+      <w:bookmarkEnd w:id="30"/>
     </w:p>
     <w:p>
       <w:pPr>
@@ -10603,7 +11333,7 @@
       <w:pPr>
         <w:pStyle w:val="Heading1"/>
       </w:pPr>
-      <w:bookmarkStart w:id="29" w:name="_Toc67884794"/>
+      <w:bookmarkStart w:id="31" w:name="_Toc69951497"/>
       <w:r>
         <w:lastRenderedPageBreak/>
         <w:t>Interaktív vizualizáció</w:t>
@@ -10611,14 +11341,14 @@
       <w:r>
         <w:t xml:space="preserve"> készítése a BORIS eszköztárával</w:t>
       </w:r>
-      <w:bookmarkEnd w:id="29"/>
+      <w:bookmarkEnd w:id="31"/>
     </w:p>
     <w:p/>
     <w:p>
       <w:pPr>
         <w:pStyle w:val="Heading1"/>
       </w:pPr>
-      <w:bookmarkStart w:id="30" w:name="_Toc67884795"/>
+      <w:bookmarkStart w:id="32" w:name="_Toc69951498"/>
       <w:r>
         <w:lastRenderedPageBreak/>
         <w:t>Az ipari folyamat</w:t>
@@ -10626,7 +11356,7 @@
       <w:r>
         <w:t xml:space="preserve"> emulációja és irányítása</w:t>
       </w:r>
-      <w:bookmarkEnd w:id="30"/>
+      <w:bookmarkEnd w:id="32"/>
     </w:p>
     <w:p>
       <w:r>
@@ -10645,7 +11375,7 @@
         <w:t xml:space="preserve">A BORIS egy átgondolt és intuitív </w:t>
       </w:r>
       <w:r>
-        <w:t>fejlesztőkörnyezet</w:t>
+        <w:t>fejlesztői környezet</w:t>
       </w:r>
       <w:r>
         <w:t xml:space="preserve">, amely </w:t>
@@ -10884,7 +11614,13 @@
         <w:t xml:space="preserve">, mint például a C, hanem egy elsősorban rendszerek szimulációjára </w:t>
       </w:r>
       <w:r>
-        <w:t>kifejlesztett speciális fejlesztőkörnyezet, ezért nem is várható tőle, hogy minden feladat megoldható legyen benne.</w:t>
+        <w:t xml:space="preserve">kifejlesztett speciális </w:t>
+      </w:r>
+      <w:r>
+        <w:t>fejlesztői környezet</w:t>
+      </w:r>
+      <w:r>
+        <w:t>, ezért nem is várható tőle, hogy minden feladat megoldható legyen benne.</w:t>
       </w:r>
     </w:p>
     <w:p>
@@ -10900,68 +11636,68 @@
       <w:pPr>
         <w:pStyle w:val="Heading2"/>
       </w:pPr>
-      <w:bookmarkStart w:id="31" w:name="_Toc67884796"/>
+      <w:bookmarkStart w:id="33" w:name="_Toc69951499"/>
       <w:r>
         <w:lastRenderedPageBreak/>
         <w:t>Az emuláció megvalósításának bemutatása</w:t>
       </w:r>
-      <w:bookmarkEnd w:id="31"/>
+      <w:bookmarkEnd w:id="33"/>
     </w:p>
     <w:p>
       <w:pPr>
         <w:pStyle w:val="Heading3"/>
       </w:pPr>
-      <w:bookmarkStart w:id="32" w:name="_Toc67884797"/>
+      <w:bookmarkStart w:id="34" w:name="_Toc69951500"/>
       <w:r>
         <w:t>A robotok és a futószalagok vizualizációja FAB segítségével</w:t>
       </w:r>
-      <w:bookmarkEnd w:id="32"/>
+      <w:bookmarkEnd w:id="34"/>
     </w:p>
     <w:p>
       <w:pPr>
         <w:pStyle w:val="Heading3"/>
       </w:pPr>
-      <w:bookmarkStart w:id="33" w:name="_Toc67884798"/>
+      <w:bookmarkStart w:id="35" w:name="_Toc69951501"/>
       <w:r>
         <w:t>A robotok mozgatása</w:t>
       </w:r>
-      <w:bookmarkEnd w:id="33"/>
+      <w:bookmarkEnd w:id="35"/>
     </w:p>
     <w:p>
       <w:pPr>
         <w:pStyle w:val="Heading3"/>
       </w:pPr>
-      <w:bookmarkStart w:id="34" w:name="_Toc67884799"/>
+      <w:bookmarkStart w:id="36" w:name="_Toc69951502"/>
       <w:r>
         <w:t>A karosszériák mozgatása</w:t>
       </w:r>
-      <w:bookmarkEnd w:id="34"/>
+      <w:bookmarkEnd w:id="36"/>
     </w:p>
     <w:p>
       <w:pPr>
         <w:pStyle w:val="Heading3"/>
       </w:pPr>
-      <w:bookmarkStart w:id="35" w:name="_Toc67884800"/>
+      <w:bookmarkStart w:id="37" w:name="_Toc69951503"/>
       <w:r>
         <w:t>A cellák ellenőrzőlogikái</w:t>
       </w:r>
-      <w:bookmarkEnd w:id="35"/>
+      <w:bookmarkEnd w:id="37"/>
     </w:p>
     <w:p>
       <w:pPr>
         <w:pStyle w:val="Heading2"/>
       </w:pPr>
-      <w:bookmarkStart w:id="36" w:name="_Toc67884801"/>
+      <w:bookmarkStart w:id="38" w:name="_Toc69951504"/>
       <w:r>
         <w:t>Az irányítás megvalósításának bemutatása</w:t>
       </w:r>
-      <w:bookmarkEnd w:id="36"/>
+      <w:bookmarkEnd w:id="38"/>
     </w:p>
     <w:p>
       <w:pPr>
         <w:pStyle w:val="Heading1"/>
       </w:pPr>
-      <w:bookmarkStart w:id="37" w:name="_Toc67884802"/>
+      <w:bookmarkStart w:id="39" w:name="_Toc69951505"/>
       <w:r>
         <w:lastRenderedPageBreak/>
         <w:t>A BORIS projektek hordozhatósági problémáj</w:t>
@@ -10972,7 +11708,7 @@
       <w:r>
         <w:t xml:space="preserve"> megoldása</w:t>
       </w:r>
-      <w:bookmarkEnd w:id="37"/>
+      <w:bookmarkEnd w:id="39"/>
     </w:p>
     <w:p>
       <w:pPr>
@@ -11422,7 +12158,7 @@
         <w:t>\Examples\Demo8.sbl</w:t>
       </w:r>
     </w:p>
-    <w:bookmarkStart w:id="38" w:name="_Ref69608462"/>
+    <w:bookmarkStart w:id="40" w:name="_Ref69608462"/>
     <w:p>
       <w:pPr>
         <w:pStyle w:val="Caption"/>
@@ -11470,7 +12206,7 @@
       <w:r>
         <w:t>. példa</w:t>
       </w:r>
-      <w:bookmarkEnd w:id="38"/>
+      <w:bookmarkEnd w:id="40"/>
       <w:r>
         <w:t>: Korrigálási hiba azonos végződésű elérési útvonalak esetén</w:t>
       </w:r>
@@ -11591,18 +12327,18 @@
       <w:pPr>
         <w:pStyle w:val="Heading1"/>
       </w:pPr>
-      <w:bookmarkStart w:id="39" w:name="_Toc67884803"/>
+      <w:bookmarkStart w:id="41" w:name="_Toc69951506"/>
       <w:r>
         <w:lastRenderedPageBreak/>
         <w:t>Az ipari folyamat emulálásának alternatív megoldása</w:t>
       </w:r>
-      <w:bookmarkEnd w:id="39"/>
+      <w:bookmarkEnd w:id="41"/>
     </w:p>
     <w:p>
       <w:pPr>
         <w:pStyle w:val="Heading2"/>
       </w:pPr>
-      <w:bookmarkStart w:id="40" w:name="_Toc67884804"/>
+      <w:bookmarkStart w:id="42" w:name="_Toc69951507"/>
       <w:r>
         <w:t xml:space="preserve">Az </w:t>
       </w:r>
@@ -11618,26 +12354,26 @@
       <w:r>
         <w:t>visszafejtése</w:t>
       </w:r>
-      <w:bookmarkEnd w:id="40"/>
+      <w:bookmarkEnd w:id="42"/>
     </w:p>
     <w:p>
       <w:pPr>
         <w:pStyle w:val="Heading3"/>
       </w:pPr>
-      <w:bookmarkStart w:id="41" w:name="_Toc67884805"/>
+      <w:bookmarkStart w:id="43" w:name="_Toc69951508"/>
       <w:r>
         <w:t>BORIS és az I/O interfész közötti kommunikáció</w:t>
       </w:r>
       <w:r>
         <w:t xml:space="preserve"> lehallgatása</w:t>
       </w:r>
-      <w:bookmarkEnd w:id="41"/>
+      <w:bookmarkEnd w:id="43"/>
     </w:p>
     <w:p>
       <w:pPr>
         <w:pStyle w:val="Heading3"/>
       </w:pPr>
-      <w:bookmarkStart w:id="42" w:name="_Toc67884806"/>
+      <w:bookmarkStart w:id="44" w:name="_Toc69951509"/>
       <w:r>
         <w:t xml:space="preserve">Az </w:t>
       </w:r>
@@ -11647,94 +12383,94 @@
       <w:r>
         <w:t xml:space="preserve"> utánzása a BORIS számára</w:t>
       </w:r>
-      <w:bookmarkEnd w:id="42"/>
+      <w:bookmarkEnd w:id="44"/>
     </w:p>
     <w:p>
       <w:pPr>
         <w:pStyle w:val="Heading3"/>
       </w:pPr>
-      <w:bookmarkStart w:id="43" w:name="_Toc67884807"/>
+      <w:bookmarkStart w:id="45" w:name="_Toc69951510"/>
       <w:r>
         <w:t>Az I/O interfész</w:t>
       </w:r>
       <w:r>
         <w:t xml:space="preserve"> működtetése a BORIS használata nélkül</w:t>
       </w:r>
-      <w:bookmarkEnd w:id="43"/>
+      <w:bookmarkEnd w:id="45"/>
     </w:p>
     <w:p>
       <w:pPr>
         <w:pStyle w:val="Heading2"/>
       </w:pPr>
-      <w:bookmarkStart w:id="44" w:name="_Toc67884808"/>
+      <w:bookmarkStart w:id="46" w:name="_Toc69951511"/>
       <w:r>
         <w:t>Az emuláció megvalósítása alternatív eszközökkel</w:t>
       </w:r>
-      <w:bookmarkEnd w:id="44"/>
+      <w:bookmarkEnd w:id="46"/>
     </w:p>
     <w:p>
       <w:pPr>
         <w:pStyle w:val="Heading3"/>
       </w:pPr>
-      <w:bookmarkStart w:id="45" w:name="_Toc67884809"/>
+      <w:bookmarkStart w:id="47" w:name="_Toc69951512"/>
       <w:r>
         <w:t>A karosszériák mozgatása</w:t>
       </w:r>
-      <w:bookmarkEnd w:id="45"/>
+      <w:bookmarkEnd w:id="47"/>
     </w:p>
     <w:p>
       <w:pPr>
         <w:pStyle w:val="Heading3"/>
       </w:pPr>
-      <w:bookmarkStart w:id="46" w:name="_Toc67884810"/>
+      <w:bookmarkStart w:id="48" w:name="_Toc69951513"/>
       <w:r>
         <w:t>A futószalagok megvalósítása és működtetése</w:t>
       </w:r>
-      <w:bookmarkEnd w:id="46"/>
+      <w:bookmarkEnd w:id="48"/>
     </w:p>
     <w:p>
       <w:pPr>
         <w:pStyle w:val="Heading3"/>
       </w:pPr>
-      <w:bookmarkStart w:id="47" w:name="_Toc67884811"/>
+      <w:bookmarkStart w:id="49" w:name="_Toc69951514"/>
       <w:r>
         <w:t>A daru megvalósítása és működtetése</w:t>
       </w:r>
-      <w:bookmarkEnd w:id="47"/>
+      <w:bookmarkEnd w:id="49"/>
     </w:p>
     <w:p>
       <w:pPr>
         <w:pStyle w:val="Heading3"/>
       </w:pPr>
-      <w:bookmarkStart w:id="48" w:name="_Toc67884812"/>
+      <w:bookmarkStart w:id="50" w:name="_Toc69951515"/>
       <w:r>
         <w:t>A robotok megvalósítása és működtetése</w:t>
       </w:r>
-      <w:bookmarkEnd w:id="48"/>
+      <w:bookmarkEnd w:id="50"/>
     </w:p>
     <w:p>
       <w:pPr>
         <w:pStyle w:val="Heading1"/>
       </w:pPr>
-      <w:bookmarkStart w:id="49" w:name="_Toc67884813"/>
+      <w:bookmarkStart w:id="51" w:name="_Toc69951516"/>
       <w:r>
         <w:lastRenderedPageBreak/>
         <w:t>Az I/O interfészt helyettesítő elektronika</w:t>
       </w:r>
-      <w:bookmarkEnd w:id="49"/>
+      <w:bookmarkEnd w:id="51"/>
     </w:p>
     <w:p>
       <w:pPr>
         <w:pStyle w:val="Heading1"/>
       </w:pPr>
-      <w:bookmarkStart w:id="50" w:name="_Toc67884814"/>
+      <w:bookmarkStart w:id="52" w:name="_Toc69951517"/>
       <w:r>
         <w:lastRenderedPageBreak/>
         <w:t>Konklúzió</w:t>
       </w:r>
-      <w:bookmarkEnd w:id="50"/>
-    </w:p>
-    <w:bookmarkStart w:id="51" w:name="_Toc67884815" w:displacedByCustomXml="next"/>
+      <w:bookmarkEnd w:id="52"/>
+    </w:p>
+    <w:bookmarkStart w:id="53" w:name="_Toc69951518" w:displacedByCustomXml="next"/>
     <w:sdt>
       <w:sdtPr>
         <w:rPr>
@@ -11762,7 +12498,7 @@
           <w:r>
             <w:t>Irodalomjegyzék</w:t>
           </w:r>
-          <w:bookmarkEnd w:id="51"/>
+          <w:bookmarkEnd w:id="53"/>
         </w:p>
         <w:sdt>
           <w:sdtPr>
@@ -12112,12 +12848,12 @@
           <w:numId w:val="0"/>
         </w:numPr>
       </w:pPr>
-      <w:bookmarkStart w:id="52" w:name="_Toc67884816"/>
+      <w:bookmarkStart w:id="54" w:name="_Toc69951519"/>
       <w:r>
         <w:lastRenderedPageBreak/>
         <w:t>Nyilatkozat</w:t>
       </w:r>
-      <w:bookmarkEnd w:id="52"/>
+      <w:bookmarkEnd w:id="54"/>
     </w:p>
     <w:sectPr>
       <w:pgSz w:w="11906" w:h="16838"/>
@@ -15084,6 +15820,76 @@
     <w:unhideWhenUsed/>
     <w:rsid w:val="00AA5E05"/>
   </w:style>
+  <w:style w:type="character" w:styleId="CommentReference">
+    <w:name w:val="annotation reference"/>
+    <w:basedOn w:val="DefaultParagraphFont"/>
+    <w:uiPriority w:val="99"/>
+    <w:semiHidden/>
+    <w:unhideWhenUsed/>
+    <w:rsid w:val="00D831D5"/>
+    <w:rPr>
+      <w:sz w:val="16"/>
+      <w:szCs w:val="16"/>
+    </w:rPr>
+  </w:style>
+  <w:style w:type="paragraph" w:styleId="CommentText">
+    <w:name w:val="annotation text"/>
+    <w:basedOn w:val="Normal"/>
+    <w:link w:val="CommentTextChar"/>
+    <w:uiPriority w:val="99"/>
+    <w:semiHidden/>
+    <w:unhideWhenUsed/>
+    <w:rsid w:val="00D831D5"/>
+    <w:pPr>
+      <w:spacing w:line="240" w:lineRule="auto"/>
+    </w:pPr>
+    <w:rPr>
+      <w:sz w:val="20"/>
+      <w:szCs w:val="20"/>
+    </w:rPr>
+  </w:style>
+  <w:style w:type="character" w:customStyle="1" w:styleId="CommentTextChar">
+    <w:name w:val="Comment Text Char"/>
+    <w:basedOn w:val="DefaultParagraphFont"/>
+    <w:link w:val="CommentText"/>
+    <w:uiPriority w:val="99"/>
+    <w:semiHidden/>
+    <w:rsid w:val="00D831D5"/>
+    <w:rPr>
+      <w:rFonts w:ascii="Times New Roman" w:hAnsi="Times New Roman"/>
+      <w:sz w:val="20"/>
+      <w:szCs w:val="20"/>
+    </w:rPr>
+  </w:style>
+  <w:style w:type="paragraph" w:styleId="CommentSubject">
+    <w:name w:val="annotation subject"/>
+    <w:basedOn w:val="CommentText"/>
+    <w:next w:val="CommentText"/>
+    <w:link w:val="CommentSubjectChar"/>
+    <w:uiPriority w:val="99"/>
+    <w:semiHidden/>
+    <w:unhideWhenUsed/>
+    <w:rsid w:val="00D831D5"/>
+    <w:rPr>
+      <w:b/>
+      <w:bCs/>
+    </w:rPr>
+  </w:style>
+  <w:style w:type="character" w:customStyle="1" w:styleId="CommentSubjectChar">
+    <w:name w:val="Comment Subject Char"/>
+    <w:basedOn w:val="CommentTextChar"/>
+    <w:link w:val="CommentSubject"/>
+    <w:uiPriority w:val="99"/>
+    <w:semiHidden/>
+    <w:rsid w:val="00D831D5"/>
+    <w:rPr>
+      <w:rFonts w:ascii="Times New Roman" w:hAnsi="Times New Roman"/>
+      <w:b/>
+      <w:bCs/>
+      <w:sz w:val="20"/>
+      <w:szCs w:val="20"/>
+    </w:rPr>
+  </w:style>
 </w:styles>
 </file>
 

</xml_diff>

<commit_message>
Completed to write my summary about mikroC.
</commit_message>
<xml_diff>
--- a/documentation/chapters.docx
+++ b/documentation/chapters.docx
@@ -7031,7 +7031,7 @@
                 <v:shape id="_x0000_i1027" type="#_x0000_t75" style="width:18.75pt;height:18pt" o:ole="">
                   <v:imagedata r:id="rId11" o:title=""/>
                 </v:shape>
-                <o:OLEObject Type="Embed" ProgID="PBrush" ShapeID="_x0000_i1027" DrawAspect="Content" ObjectID="_1680572492" r:id="rId12"/>
+                <o:OLEObject Type="Embed" ProgID="PBrush" ShapeID="_x0000_i1027" DrawAspect="Content" ObjectID="_1680742707" r:id="rId12"/>
               </w:object>
             </w:r>
           </w:p>
@@ -7058,7 +7058,7 @@
                 <v:shape id="_x0000_i1028" type="#_x0000_t75" style="width:18.75pt;height:18pt" o:ole="">
                   <v:imagedata r:id="rId13" o:title=""/>
                 </v:shape>
-                <o:OLEObject Type="Embed" ProgID="PBrush" ShapeID="_x0000_i1028" DrawAspect="Content" ObjectID="_1680572493" r:id="rId14"/>
+                <o:OLEObject Type="Embed" ProgID="PBrush" ShapeID="_x0000_i1028" DrawAspect="Content" ObjectID="_1680742708" r:id="rId14"/>
               </w:object>
             </w:r>
           </w:p>
@@ -7088,7 +7088,7 @@
                 <v:shape id="_x0000_i1029" type="#_x0000_t75" style="width:18.75pt;height:18pt" o:ole="">
                   <v:imagedata r:id="rId15" o:title=""/>
                 </v:shape>
-                <o:OLEObject Type="Embed" ProgID="PBrush" ShapeID="_x0000_i1029" DrawAspect="Content" ObjectID="_1680572494" r:id="rId16"/>
+                <o:OLEObject Type="Embed" ProgID="PBrush" ShapeID="_x0000_i1029" DrawAspect="Content" ObjectID="_1680742709" r:id="rId16"/>
               </w:object>
             </w:r>
           </w:p>
@@ -7115,7 +7115,7 @@
                 <v:shape id="_x0000_i1030" type="#_x0000_t75" style="width:18.75pt;height:18pt" o:ole="">
                   <v:imagedata r:id="rId17" o:title=""/>
                 </v:shape>
-                <o:OLEObject Type="Embed" ProgID="PBrush" ShapeID="_x0000_i1030" DrawAspect="Content" ObjectID="_1680572495" r:id="rId18"/>
+                <o:OLEObject Type="Embed" ProgID="PBrush" ShapeID="_x0000_i1030" DrawAspect="Content" ObjectID="_1680742710" r:id="rId18"/>
               </w:object>
             </w:r>
           </w:p>
@@ -7142,7 +7142,7 @@
                 <v:shape id="_x0000_i1031" type="#_x0000_t75" style="width:18.75pt;height:18pt" o:ole="">
                   <v:imagedata r:id="rId19" o:title=""/>
                 </v:shape>
-                <o:OLEObject Type="Embed" ProgID="PBrush" ShapeID="_x0000_i1031" DrawAspect="Content" ObjectID="_1680572496" r:id="rId20"/>
+                <o:OLEObject Type="Embed" ProgID="PBrush" ShapeID="_x0000_i1031" DrawAspect="Content" ObjectID="_1680742711" r:id="rId20"/>
               </w:object>
             </w:r>
           </w:p>
@@ -7172,7 +7172,7 @@
                 <v:shape id="_x0000_i1032" type="#_x0000_t75" style="width:18.75pt;height:18pt" o:ole="">
                   <v:imagedata r:id="rId21" o:title=""/>
                 </v:shape>
-                <o:OLEObject Type="Embed" ProgID="PBrush" ShapeID="_x0000_i1032" DrawAspect="Content" ObjectID="_1680572497" r:id="rId22"/>
+                <o:OLEObject Type="Embed" ProgID="PBrush" ShapeID="_x0000_i1032" DrawAspect="Content" ObjectID="_1680742712" r:id="rId22"/>
               </w:object>
             </w:r>
           </w:p>
@@ -7199,7 +7199,7 @@
                 <v:shape id="_x0000_i1033" type="#_x0000_t75" style="width:18.75pt;height:18pt" o:ole="">
                   <v:imagedata r:id="rId23" o:title=""/>
                 </v:shape>
-                <o:OLEObject Type="Embed" ProgID="PBrush" ShapeID="_x0000_i1033" DrawAspect="Content" ObjectID="_1680572498" r:id="rId24"/>
+                <o:OLEObject Type="Embed" ProgID="PBrush" ShapeID="_x0000_i1033" DrawAspect="Content" ObjectID="_1680742713" r:id="rId24"/>
               </w:object>
             </w:r>
           </w:p>
@@ -7229,7 +7229,7 @@
                 <v:shape id="_x0000_i1034" type="#_x0000_t75" style="width:18.75pt;height:18pt" o:ole="">
                   <v:imagedata r:id="rId25" o:title=""/>
                 </v:shape>
-                <o:OLEObject Type="Embed" ProgID="PBrush" ShapeID="_x0000_i1034" DrawAspect="Content" ObjectID="_1680572499" r:id="rId26"/>
+                <o:OLEObject Type="Embed" ProgID="PBrush" ShapeID="_x0000_i1034" DrawAspect="Content" ObjectID="_1680742714" r:id="rId26"/>
               </w:object>
             </w:r>
           </w:p>
@@ -10314,37 +10314,75 @@
         <w:t>ek</w:t>
       </w:r>
       <w:r>
-        <w:t xml:space="preserve"> ki.</w:t>
+        <w:t xml:space="preserve"> ki</w:t>
+      </w:r>
+      <w:sdt>
+        <w:sdtPr>
+          <w:id w:val="915204909"/>
+          <w:citation/>
+        </w:sdtPr>
+        <w:sdtContent>
+          <w:r>
+            <w:fldChar w:fldCharType="begin"/>
+          </w:r>
+          <w:r>
+            <w:instrText xml:space="preserve"> CITATION Mik1 \l 1033 </w:instrText>
+          </w:r>
+          <w:r>
+            <w:fldChar w:fldCharType="separate"/>
+          </w:r>
+          <w:r>
+            <w:rPr>
+              <w:noProof/>
+            </w:rPr>
+            <w:t xml:space="preserve"> [8]</w:t>
+          </w:r>
+          <w:r>
+            <w:fldChar w:fldCharType="end"/>
+          </w:r>
+        </w:sdtContent>
+      </w:sdt>
+      <w:r>
+        <w:t>.</w:t>
       </w:r>
     </w:p>
     <w:p>
       <w:r>
         <w:tab/>
-      </w:r>
-      <w:r>
-        <w:t xml:space="preserve">A mikroC PRO </w:t>
-      </w:r>
-      <w:proofErr w:type="spellStart"/>
-      <w:r>
-        <w:t>for</w:t>
-      </w:r>
-      <w:proofErr w:type="spellEnd"/>
-      <w:r>
-        <w:t xml:space="preserve"> PIC</w:t>
-      </w:r>
-      <w:r>
-        <w:t xml:space="preserve"> a </w:t>
-      </w:r>
-      <w:r>
-        <w:t xml:space="preserve">Microchip </w:t>
-      </w:r>
-      <w:proofErr w:type="spellStart"/>
-      <w:r>
-        <w:t>Technology</w:t>
-      </w:r>
-      <w:proofErr w:type="spellEnd"/>
-      <w:r>
-        <w:t xml:space="preserve"> Inc. több mint 808 mikrovezérlőjét támogatja</w:t>
+        <w:t xml:space="preserve">Ez a fejlesztői környezet több, mint 808 különböző PIC mikrovezérlő </w:t>
+      </w:r>
+      <w:r>
+        <w:t xml:space="preserve">programozását </w:t>
+      </w:r>
+      <w:r>
+        <w:t>támogat</w:t>
+      </w:r>
+      <w:r>
+        <w:t>ja</w:t>
+      </w:r>
+      <w:r>
+        <w:t xml:space="preserve">, illetve mindegyik támogatott mikrovezérlőhöz rendelkezik egy konfigurációs felülettel is, amelyen </w:t>
+      </w:r>
+      <w:r>
+        <w:t xml:space="preserve">keresztül a </w:t>
+      </w:r>
+      <w:r>
+        <w:t>mikrovezérlő könnyedén testre szabható.</w:t>
+      </w:r>
+      <w:r>
+        <w:t xml:space="preserve"> A perifériák és a gyakran csatlakoztatott hardverkomponensek </w:t>
+      </w:r>
+      <w:r>
+        <w:t>használatá</w:t>
+      </w:r>
+      <w:r>
+        <w:t>hoz számos függvénykönyvtárral rendelkezik, amelyeknek a használata a beépített súgó és a szoftverrel együtt szállított példaprogramok</w:t>
+      </w:r>
+      <w:r>
+        <w:t xml:space="preserve"> segítségével</w:t>
+      </w:r>
+      <w:r>
+        <w:t xml:space="preserve"> könnyedén megismerhető.</w:t>
       </w:r>
     </w:p>
     <w:p>
@@ -10464,12 +10502,204 @@
         <w:t xml:space="preserve"> PIC kezelőfelülete</w:t>
       </w:r>
     </w:p>
-    <w:p/>
     <w:p>
       <w:pPr>
         <w:ind w:firstLine="576"/>
       </w:pPr>
       <w:r>
+        <w:t>A</w:t>
+      </w:r>
+      <w:r>
+        <w:t xml:space="preserve"> modern fejlesztői környezetektől elvárható módon a </w:t>
+      </w:r>
+      <w:bookmarkStart w:id="25" w:name="_Hlk70124290"/>
+      <w:r>
+        <w:t xml:space="preserve">mikroC PRO </w:t>
+      </w:r>
+      <w:proofErr w:type="spellStart"/>
+      <w:r>
+        <w:t>for</w:t>
+      </w:r>
+      <w:proofErr w:type="spellEnd"/>
+      <w:r>
+        <w:t xml:space="preserve"> PIC </w:t>
+      </w:r>
+      <w:bookmarkEnd w:id="25"/>
+      <w:r>
+        <w:t>is rendelkezik</w:t>
+      </w:r>
+      <w:r>
+        <w:t xml:space="preserve"> </w:t>
+      </w:r>
+      <w:r>
+        <w:t xml:space="preserve">olyan </w:t>
+      </w:r>
+      <w:r>
+        <w:t xml:space="preserve">funkciókkal, amelyek </w:t>
+      </w:r>
+      <w:r>
+        <w:t xml:space="preserve">kényelmesebbé és hatékonyabbá teszik a </w:t>
+      </w:r>
+      <w:r>
+        <w:lastRenderedPageBreak/>
+        <w:t xml:space="preserve">fejlesztői munkát. </w:t>
+      </w:r>
+      <w:r>
+        <w:t xml:space="preserve">Így például rendelkezik </w:t>
+      </w:r>
+      <w:r>
+        <w:t xml:space="preserve">egy </w:t>
+      </w:r>
+      <w:r>
+        <w:t>i</w:t>
+      </w:r>
+      <w:r>
+        <w:t>ntelligens kódkiegészít</w:t>
+      </w:r>
+      <w:r>
+        <w:t>őve</w:t>
+      </w:r>
+      <w:r>
+        <w:t>l, ami a begépelt karakterekhez automatikusan felkínálja a lehetséges függvények</w:t>
+      </w:r>
+      <w:r>
+        <w:t>et</w:t>
+      </w:r>
+      <w:r>
+        <w:t>, konstansok</w:t>
+      </w:r>
+      <w:r>
+        <w:t>at</w:t>
+      </w:r>
+      <w:r>
+        <w:t>, struktúrák</w:t>
+      </w:r>
+      <w:r>
+        <w:t>at</w:t>
+      </w:r>
+      <w:r>
+        <w:t>, változók</w:t>
+      </w:r>
+      <w:r>
+        <w:t>at</w:t>
+      </w:r>
+      <w:r>
+        <w:t xml:space="preserve"> és egyéb kódelemek</w:t>
+      </w:r>
+      <w:r>
+        <w:t>et</w:t>
+      </w:r>
+      <w:r>
+        <w:t>.</w:t>
+      </w:r>
+      <w:r>
+        <w:t xml:space="preserve"> A függvényhívások helyes paraméterezését a beépített paraméter</w:t>
+      </w:r>
+      <w:r>
+        <w:t xml:space="preserve">segéddel támogatja </w:t>
+      </w:r>
+      <w:r>
+        <w:t>oly módon</w:t>
+      </w:r>
+      <w:r>
+        <w:t>, hogy a begépelt karakterek felett megjeleníti a függvény szignatúráját.</w:t>
+      </w:r>
+      <w:r>
+        <w:t xml:space="preserve"> Mindezek mellett az átláthatóság növelése érdekében képes a kódblokkok összecsukására és szétnyitására is.</w:t>
+      </w:r>
+    </w:p>
+    <w:p>
+      <w:pPr>
+        <w:ind w:firstLine="576"/>
+      </w:pPr>
+      <w:r>
+        <w:t xml:space="preserve">A </w:t>
+      </w:r>
+      <w:r>
+        <w:t xml:space="preserve">mikroC PRO </w:t>
+      </w:r>
+      <w:proofErr w:type="spellStart"/>
+      <w:r>
+        <w:t>for</w:t>
+      </w:r>
+      <w:proofErr w:type="spellEnd"/>
+      <w:r>
+        <w:t xml:space="preserve"> PIC</w:t>
+      </w:r>
+      <w:r>
+        <w:t xml:space="preserve"> a </w:t>
+      </w:r>
+      <w:r>
+        <w:t>hozzá tartozó</w:t>
+      </w:r>
+      <w:r>
+        <w:t xml:space="preserve"> </w:t>
+      </w:r>
+      <w:proofErr w:type="spellStart"/>
+      <w:r>
+        <w:t>mikroProg</w:t>
+      </w:r>
+      <w:proofErr w:type="spellEnd"/>
+      <w:r>
+        <w:t xml:space="preserve"> programozó és áramkörön belüli hibakereső</w:t>
+      </w:r>
+      <w:r>
+        <w:t xml:space="preserve"> segítségével</w:t>
+      </w:r>
+      <w:r>
+        <w:t xml:space="preserve"> natív támogatást nyújt a hardveres hibakereséshez</w:t>
+      </w:r>
+      <w:r>
+        <w:t>.</w:t>
+      </w:r>
+      <w:r>
+        <w:t xml:space="preserve"> Ezzel az eszközzel képes a mikrovezérlők programjait lépésről futtatni, megjeleníteni a regiszterek, </w:t>
+      </w:r>
+      <w:r>
+        <w:t>EEPROM</w:t>
+      </w:r>
+      <w:r>
+        <w:t>-</w:t>
+      </w:r>
+      <w:r>
+        <w:t>ok</w:t>
+      </w:r>
+      <w:r>
+        <w:t xml:space="preserve"> stb. aktuális értékeit, illetve </w:t>
+      </w:r>
+      <w:r>
+        <w:t xml:space="preserve">lehetőséget biztosít a </w:t>
+      </w:r>
+      <w:r>
+        <w:t xml:space="preserve">töréspontok </w:t>
+      </w:r>
+      <w:r>
+        <w:t xml:space="preserve">igény </w:t>
+      </w:r>
+      <w:r>
+        <w:t>szerint</w:t>
+      </w:r>
+      <w:r>
+        <w:t>i</w:t>
+      </w:r>
+      <w:r>
+        <w:t xml:space="preserve"> beiktat</w:t>
+      </w:r>
+      <w:r>
+        <w:t>ására</w:t>
+      </w:r>
+      <w:r>
+        <w:t xml:space="preserve"> és eltávolítására is</w:t>
+      </w:r>
+      <w:r>
+        <w:t>.</w:t>
+      </w:r>
+    </w:p>
+    <w:p>
+      <w:pPr>
+        <w:ind w:firstLine="576"/>
+      </w:pPr>
+      <w:r>
         <w:t xml:space="preserve">Ennek a szoftvernek a </w:t>
       </w:r>
       <w:r>
@@ -10520,25 +10750,36 @@
         <w:t xml:space="preserve"> nagyságú</w:t>
       </w:r>
       <w:r>
-        <w:t xml:space="preserve"> PIC program fordítható.</w:t>
+        <w:t xml:space="preserve"> PIC program</w:t>
+      </w:r>
+      <w:r>
+        <w:t>ok</w:t>
+      </w:r>
+      <w:r>
+        <w:t xml:space="preserve"> fordítható</w:t>
+      </w:r>
+      <w:r>
+        <w:t>k</w:t>
+      </w:r>
+      <w:r>
+        <w:t>.</w:t>
       </w:r>
     </w:p>
     <w:p>
       <w:pPr>
         <w:pStyle w:val="Heading2"/>
       </w:pPr>
-      <w:bookmarkStart w:id="25" w:name="_Toc69951492"/>
-      <w:r>
-        <w:lastRenderedPageBreak/>
+      <w:bookmarkStart w:id="26" w:name="_Toc69951492"/>
+      <w:r>
         <w:t>Az alternatív emuláció megvalósításának eszközei</w:t>
       </w:r>
-      <w:bookmarkEnd w:id="25"/>
+      <w:bookmarkEnd w:id="26"/>
     </w:p>
     <w:p>
       <w:pPr>
         <w:pStyle w:val="Heading3"/>
       </w:pPr>
-      <w:bookmarkStart w:id="26" w:name="_Toc69951493"/>
+      <w:bookmarkStart w:id="27" w:name="_Toc69951493"/>
       <w:r>
         <w:t xml:space="preserve">A </w:t>
       </w:r>
@@ -10554,7 +10795,7 @@
       <w:r>
         <w:t>fejlesztői környezet</w:t>
       </w:r>
-      <w:bookmarkEnd w:id="26"/>
+      <w:bookmarkEnd w:id="27"/>
     </w:p>
     <w:p>
       <w:pPr>
@@ -10698,7 +10939,7 @@
       <w:pPr>
         <w:pStyle w:val="Heading3"/>
       </w:pPr>
-      <w:bookmarkStart w:id="27" w:name="_Toc69951494"/>
+      <w:bookmarkStart w:id="28" w:name="_Toc69951494"/>
       <w:r>
         <w:t xml:space="preserve">Az </w:t>
       </w:r>
@@ -10711,13 +10952,13 @@
       <w:r>
         <w:t xml:space="preserve"> elektronikai tervezőszoftver</w:t>
       </w:r>
-      <w:bookmarkEnd w:id="27"/>
+      <w:bookmarkEnd w:id="28"/>
     </w:p>
     <w:p>
       <w:pPr>
         <w:pStyle w:val="Heading3"/>
       </w:pPr>
-      <w:bookmarkStart w:id="28" w:name="_Toc69951495"/>
+      <w:bookmarkStart w:id="29" w:name="_Toc69951495"/>
       <w:r>
         <w:t xml:space="preserve">Az </w:t>
       </w:r>
@@ -10736,7 +10977,7 @@
       <w:r>
         <w:t>fejlesztői környezet</w:t>
       </w:r>
-      <w:bookmarkEnd w:id="28"/>
+      <w:bookmarkEnd w:id="29"/>
     </w:p>
     <w:p>
       <w:pPr>
@@ -10837,22 +11078,81 @@
       <w:r>
         <w:t xml:space="preserve">különböző </w:t>
       </w:r>
-      <w:proofErr w:type="spellStart"/>
-      <w:r>
-        <w:t>A</w:t>
-      </w:r>
-      <w:r>
-        <w:t>rm</w:t>
-      </w:r>
-      <w:proofErr w:type="spellEnd"/>
-      <w:r>
-        <w:t xml:space="preserve"> </w:t>
-      </w:r>
-      <w:r>
-        <w:t>mikrovezérlő programozását teszi lehetővé C és C++ nyelveken.</w:t>
-      </w:r>
-    </w:p>
-    <w:p/>
+      <w:r>
+        <w:t xml:space="preserve">ARM </w:t>
+      </w:r>
+      <w:r>
+        <w:t>mikrovezérlő programozását teszi lehetővé C és C++ nyelveken</w:t>
+      </w:r>
+      <w:sdt>
+        <w:sdtPr>
+          <w:id w:val="350611622"/>
+          <w:citation/>
+        </w:sdtPr>
+        <w:sdtContent>
+          <w:r>
+            <w:fldChar w:fldCharType="begin"/>
+          </w:r>
+          <w:r>
+            <w:instrText xml:space="preserve"> CITATION IAR \l 1033 </w:instrText>
+          </w:r>
+          <w:r>
+            <w:fldChar w:fldCharType="separate"/>
+          </w:r>
+          <w:r>
+            <w:rPr>
+              <w:noProof/>
+            </w:rPr>
+            <w:t xml:space="preserve"> [9]</w:t>
+          </w:r>
+          <w:r>
+            <w:fldChar w:fldCharType="end"/>
+          </w:r>
+        </w:sdtContent>
+      </w:sdt>
+      <w:r>
+        <w:t>.</w:t>
+      </w:r>
+    </w:p>
+    <w:p>
+      <w:r>
+        <w:tab/>
+        <w:t>Ez az egyik legnépszerűbb fejlesztői környezet az ARM mikrovezérlők</w:t>
+      </w:r>
+      <w:r>
+        <w:t xml:space="preserve">höz, amit elsősorban a széleskörű kompatibilitásának, az egyszerű kezelőfelületének és a </w:t>
+      </w:r>
+      <w:r>
+        <w:t xml:space="preserve">magába foglalt </w:t>
+      </w:r>
+      <w:r>
+        <w:t>többezer</w:t>
+      </w:r>
+      <w:r>
+        <w:t>nyi</w:t>
+      </w:r>
+      <w:r>
+        <w:t xml:space="preserve"> példaprojektjének köszönhet.</w:t>
+      </w:r>
+      <w:r>
+        <w:t xml:space="preserve"> A kódminőség támogatása érdekében két beépített eszközt is </w:t>
+      </w:r>
+      <w:r>
+        <w:t>tartalmas</w:t>
+      </w:r>
+      <w:r>
+        <w:t xml:space="preserve">. A </w:t>
+      </w:r>
+      <w:r>
+        <w:t>C-STAT</w:t>
+      </w:r>
+      <w:r>
+        <w:t xml:space="preserve"> statikus kódanalizáto</w:t>
+      </w:r>
+      <w:r>
+        <w:t xml:space="preserve">r </w:t>
+      </w:r>
+    </w:p>
     <w:p>
       <w:pPr>
         <w:keepNext/>
@@ -10907,7 +11207,7 @@
         </w:drawing>
       </w:r>
     </w:p>
-    <w:bookmarkStart w:id="29" w:name="_Ref69957412"/>
+    <w:bookmarkStart w:id="30" w:name="_Ref69957412"/>
     <w:p>
       <w:pPr>
         <w:pStyle w:val="Caption"/>
@@ -10955,7 +11255,7 @@
       <w:r>
         <w:t>. ábra</w:t>
       </w:r>
-      <w:bookmarkEnd w:id="29"/>
+      <w:bookmarkEnd w:id="30"/>
       <w:r>
         <w:t xml:space="preserve">: </w:t>
       </w:r>
@@ -11012,12 +11312,12 @@
       <w:pPr>
         <w:pStyle w:val="Heading1"/>
       </w:pPr>
-      <w:bookmarkStart w:id="30" w:name="_Toc69951496"/>
+      <w:bookmarkStart w:id="31" w:name="_Toc69951496"/>
       <w:r>
         <w:lastRenderedPageBreak/>
         <w:t>Az emulálni kívánt ipari folyamat</w:t>
       </w:r>
-      <w:bookmarkEnd w:id="30"/>
+      <w:bookmarkEnd w:id="31"/>
     </w:p>
     <w:p>
       <w:pPr>
@@ -11333,7 +11633,7 @@
       <w:pPr>
         <w:pStyle w:val="Heading1"/>
       </w:pPr>
-      <w:bookmarkStart w:id="31" w:name="_Toc69951497"/>
+      <w:bookmarkStart w:id="32" w:name="_Toc69951497"/>
       <w:r>
         <w:lastRenderedPageBreak/>
         <w:t>Interaktív vizualizáció</w:t>
@@ -11341,14 +11641,14 @@
       <w:r>
         <w:t xml:space="preserve"> készítése a BORIS eszköztárával</w:t>
       </w:r>
-      <w:bookmarkEnd w:id="31"/>
+      <w:bookmarkEnd w:id="32"/>
     </w:p>
     <w:p/>
     <w:p>
       <w:pPr>
         <w:pStyle w:val="Heading1"/>
       </w:pPr>
-      <w:bookmarkStart w:id="32" w:name="_Toc69951498"/>
+      <w:bookmarkStart w:id="33" w:name="_Toc69951498"/>
       <w:r>
         <w:lastRenderedPageBreak/>
         <w:t>Az ipari folyamat</w:t>
@@ -11356,7 +11656,7 @@
       <w:r>
         <w:t xml:space="preserve"> emulációja és irányítása</w:t>
       </w:r>
-      <w:bookmarkEnd w:id="32"/>
+      <w:bookmarkEnd w:id="33"/>
     </w:p>
     <w:p>
       <w:r>
@@ -11636,68 +11936,68 @@
       <w:pPr>
         <w:pStyle w:val="Heading2"/>
       </w:pPr>
-      <w:bookmarkStart w:id="33" w:name="_Toc69951499"/>
+      <w:bookmarkStart w:id="34" w:name="_Toc69951499"/>
       <w:r>
         <w:lastRenderedPageBreak/>
         <w:t>Az emuláció megvalósításának bemutatása</w:t>
       </w:r>
-      <w:bookmarkEnd w:id="33"/>
+      <w:bookmarkEnd w:id="34"/>
     </w:p>
     <w:p>
       <w:pPr>
         <w:pStyle w:val="Heading3"/>
       </w:pPr>
-      <w:bookmarkStart w:id="34" w:name="_Toc69951500"/>
+      <w:bookmarkStart w:id="35" w:name="_Toc69951500"/>
       <w:r>
         <w:t>A robotok és a futószalagok vizualizációja FAB segítségével</w:t>
       </w:r>
-      <w:bookmarkEnd w:id="34"/>
+      <w:bookmarkEnd w:id="35"/>
     </w:p>
     <w:p>
       <w:pPr>
         <w:pStyle w:val="Heading3"/>
       </w:pPr>
-      <w:bookmarkStart w:id="35" w:name="_Toc69951501"/>
+      <w:bookmarkStart w:id="36" w:name="_Toc69951501"/>
       <w:r>
         <w:t>A robotok mozgatása</w:t>
       </w:r>
-      <w:bookmarkEnd w:id="35"/>
+      <w:bookmarkEnd w:id="36"/>
     </w:p>
     <w:p>
       <w:pPr>
         <w:pStyle w:val="Heading3"/>
       </w:pPr>
-      <w:bookmarkStart w:id="36" w:name="_Toc69951502"/>
+      <w:bookmarkStart w:id="37" w:name="_Toc69951502"/>
       <w:r>
         <w:t>A karosszériák mozgatása</w:t>
       </w:r>
-      <w:bookmarkEnd w:id="36"/>
+      <w:bookmarkEnd w:id="37"/>
     </w:p>
     <w:p>
       <w:pPr>
         <w:pStyle w:val="Heading3"/>
       </w:pPr>
-      <w:bookmarkStart w:id="37" w:name="_Toc69951503"/>
+      <w:bookmarkStart w:id="38" w:name="_Toc69951503"/>
       <w:r>
         <w:t>A cellák ellenőrzőlogikái</w:t>
       </w:r>
-      <w:bookmarkEnd w:id="37"/>
+      <w:bookmarkEnd w:id="38"/>
     </w:p>
     <w:p>
       <w:pPr>
         <w:pStyle w:val="Heading2"/>
       </w:pPr>
-      <w:bookmarkStart w:id="38" w:name="_Toc69951504"/>
+      <w:bookmarkStart w:id="39" w:name="_Toc69951504"/>
       <w:r>
         <w:t>Az irányítás megvalósításának bemutatása</w:t>
       </w:r>
-      <w:bookmarkEnd w:id="38"/>
+      <w:bookmarkEnd w:id="39"/>
     </w:p>
     <w:p>
       <w:pPr>
         <w:pStyle w:val="Heading1"/>
       </w:pPr>
-      <w:bookmarkStart w:id="39" w:name="_Toc69951505"/>
+      <w:bookmarkStart w:id="40" w:name="_Toc69951505"/>
       <w:r>
         <w:lastRenderedPageBreak/>
         <w:t>A BORIS projektek hordozhatósági problémáj</w:t>
@@ -11708,7 +12008,7 @@
       <w:r>
         <w:t xml:space="preserve"> megoldása</w:t>
       </w:r>
-      <w:bookmarkEnd w:id="39"/>
+      <w:bookmarkEnd w:id="40"/>
     </w:p>
     <w:p>
       <w:pPr>
@@ -12158,7 +12458,7 @@
         <w:t>\Examples\Demo8.sbl</w:t>
       </w:r>
     </w:p>
-    <w:bookmarkStart w:id="40" w:name="_Ref69608462"/>
+    <w:bookmarkStart w:id="41" w:name="_Ref69608462"/>
     <w:p>
       <w:pPr>
         <w:pStyle w:val="Caption"/>
@@ -12206,7 +12506,7 @@
       <w:r>
         <w:t>. példa</w:t>
       </w:r>
-      <w:bookmarkEnd w:id="40"/>
+      <w:bookmarkEnd w:id="41"/>
       <w:r>
         <w:t>: Korrigálási hiba azonos végződésű elérési útvonalak esetén</w:t>
       </w:r>
@@ -12327,18 +12627,18 @@
       <w:pPr>
         <w:pStyle w:val="Heading1"/>
       </w:pPr>
-      <w:bookmarkStart w:id="41" w:name="_Toc69951506"/>
+      <w:bookmarkStart w:id="42" w:name="_Toc69951506"/>
       <w:r>
         <w:lastRenderedPageBreak/>
         <w:t>Az ipari folyamat emulálásának alternatív megoldása</w:t>
       </w:r>
-      <w:bookmarkEnd w:id="41"/>
+      <w:bookmarkEnd w:id="42"/>
     </w:p>
     <w:p>
       <w:pPr>
         <w:pStyle w:val="Heading2"/>
       </w:pPr>
-      <w:bookmarkStart w:id="42" w:name="_Toc69951507"/>
+      <w:bookmarkStart w:id="43" w:name="_Toc69951507"/>
       <w:r>
         <w:t xml:space="preserve">Az </w:t>
       </w:r>
@@ -12354,26 +12654,26 @@
       <w:r>
         <w:t>visszafejtése</w:t>
       </w:r>
-      <w:bookmarkEnd w:id="42"/>
+      <w:bookmarkEnd w:id="43"/>
     </w:p>
     <w:p>
       <w:pPr>
         <w:pStyle w:val="Heading3"/>
       </w:pPr>
-      <w:bookmarkStart w:id="43" w:name="_Toc69951508"/>
+      <w:bookmarkStart w:id="44" w:name="_Toc69951508"/>
       <w:r>
         <w:t>BORIS és az I/O interfész közötti kommunikáció</w:t>
       </w:r>
       <w:r>
         <w:t xml:space="preserve"> lehallgatása</w:t>
       </w:r>
-      <w:bookmarkEnd w:id="43"/>
+      <w:bookmarkEnd w:id="44"/>
     </w:p>
     <w:p>
       <w:pPr>
         <w:pStyle w:val="Heading3"/>
       </w:pPr>
-      <w:bookmarkStart w:id="44" w:name="_Toc69951509"/>
+      <w:bookmarkStart w:id="45" w:name="_Toc69951509"/>
       <w:r>
         <w:t xml:space="preserve">Az </w:t>
       </w:r>
@@ -12383,94 +12683,94 @@
       <w:r>
         <w:t xml:space="preserve"> utánzása a BORIS számára</w:t>
       </w:r>
-      <w:bookmarkEnd w:id="44"/>
+      <w:bookmarkEnd w:id="45"/>
     </w:p>
     <w:p>
       <w:pPr>
         <w:pStyle w:val="Heading3"/>
       </w:pPr>
-      <w:bookmarkStart w:id="45" w:name="_Toc69951510"/>
+      <w:bookmarkStart w:id="46" w:name="_Toc69951510"/>
       <w:r>
         <w:t>Az I/O interfész</w:t>
       </w:r>
       <w:r>
         <w:t xml:space="preserve"> működtetése a BORIS használata nélkül</w:t>
       </w:r>
-      <w:bookmarkEnd w:id="45"/>
+      <w:bookmarkEnd w:id="46"/>
     </w:p>
     <w:p>
       <w:pPr>
         <w:pStyle w:val="Heading2"/>
       </w:pPr>
-      <w:bookmarkStart w:id="46" w:name="_Toc69951511"/>
+      <w:bookmarkStart w:id="47" w:name="_Toc69951511"/>
       <w:r>
         <w:t>Az emuláció megvalósítása alternatív eszközökkel</w:t>
       </w:r>
-      <w:bookmarkEnd w:id="46"/>
+      <w:bookmarkEnd w:id="47"/>
     </w:p>
     <w:p>
       <w:pPr>
         <w:pStyle w:val="Heading3"/>
       </w:pPr>
-      <w:bookmarkStart w:id="47" w:name="_Toc69951512"/>
+      <w:bookmarkStart w:id="48" w:name="_Toc69951512"/>
       <w:r>
         <w:t>A karosszériák mozgatása</w:t>
       </w:r>
-      <w:bookmarkEnd w:id="47"/>
+      <w:bookmarkEnd w:id="48"/>
     </w:p>
     <w:p>
       <w:pPr>
         <w:pStyle w:val="Heading3"/>
       </w:pPr>
-      <w:bookmarkStart w:id="48" w:name="_Toc69951513"/>
+      <w:bookmarkStart w:id="49" w:name="_Toc69951513"/>
       <w:r>
         <w:t>A futószalagok megvalósítása és működtetése</w:t>
       </w:r>
-      <w:bookmarkEnd w:id="48"/>
+      <w:bookmarkEnd w:id="49"/>
     </w:p>
     <w:p>
       <w:pPr>
         <w:pStyle w:val="Heading3"/>
       </w:pPr>
-      <w:bookmarkStart w:id="49" w:name="_Toc69951514"/>
+      <w:bookmarkStart w:id="50" w:name="_Toc69951514"/>
       <w:r>
         <w:t>A daru megvalósítása és működtetése</w:t>
       </w:r>
-      <w:bookmarkEnd w:id="49"/>
+      <w:bookmarkEnd w:id="50"/>
     </w:p>
     <w:p>
       <w:pPr>
         <w:pStyle w:val="Heading3"/>
       </w:pPr>
-      <w:bookmarkStart w:id="50" w:name="_Toc69951515"/>
+      <w:bookmarkStart w:id="51" w:name="_Toc69951515"/>
       <w:r>
         <w:t>A robotok megvalósítása és működtetése</w:t>
       </w:r>
-      <w:bookmarkEnd w:id="50"/>
+      <w:bookmarkEnd w:id="51"/>
     </w:p>
     <w:p>
       <w:pPr>
         <w:pStyle w:val="Heading1"/>
       </w:pPr>
-      <w:bookmarkStart w:id="51" w:name="_Toc69951516"/>
+      <w:bookmarkStart w:id="52" w:name="_Toc69951516"/>
       <w:r>
         <w:lastRenderedPageBreak/>
         <w:t>Az I/O interfészt helyettesítő elektronika</w:t>
       </w:r>
-      <w:bookmarkEnd w:id="51"/>
+      <w:bookmarkEnd w:id="52"/>
     </w:p>
     <w:p>
       <w:pPr>
         <w:pStyle w:val="Heading1"/>
       </w:pPr>
-      <w:bookmarkStart w:id="52" w:name="_Toc69951517"/>
+      <w:bookmarkStart w:id="53" w:name="_Toc69951517"/>
       <w:r>
         <w:lastRenderedPageBreak/>
         <w:t>Konklúzió</w:t>
       </w:r>
-      <w:bookmarkEnd w:id="52"/>
-    </w:p>
-    <w:bookmarkStart w:id="53" w:name="_Toc69951518" w:displacedByCustomXml="next"/>
+      <w:bookmarkEnd w:id="53"/>
+    </w:p>
+    <w:bookmarkStart w:id="54" w:name="_Toc69951518" w:displacedByCustomXml="next"/>
     <w:sdt>
       <w:sdtPr>
         <w:rPr>
@@ -12498,7 +12798,7 @@
           <w:r>
             <w:t>Irodalomjegyzék</w:t>
           </w:r>
-          <w:bookmarkEnd w:id="53"/>
+          <w:bookmarkEnd w:id="54"/>
         </w:p>
         <w:sdt>
           <w:sdtPr>
@@ -12848,12 +13148,12 @@
           <w:numId w:val="0"/>
         </w:numPr>
       </w:pPr>
-      <w:bookmarkStart w:id="54" w:name="_Toc69951519"/>
+      <w:bookmarkStart w:id="55" w:name="_Toc69951519"/>
       <w:r>
         <w:lastRenderedPageBreak/>
         <w:t>Nyilatkozat</w:t>
       </w:r>
-      <w:bookmarkEnd w:id="54"/>
+      <w:bookmarkEnd w:id="55"/>
     </w:p>
     <w:sectPr>
       <w:pgSz w:w="11906" w:h="16838"/>
@@ -16203,7 +16503,7 @@
     </b:Author>
     <b:InternetSiteTitle>Path (computing)</b:InternetSiteTitle>
     <b:URL>https://en.wikipedia.org/wiki/Path_(computing)</b:URL>
-    <b:RefOrder>8</b:RefOrder>
+    <b:RefOrder>10</b:RefOrder>
   </b:Source>
   <b:Source>
     <b:Tag>Omr</b:Tag>
@@ -16296,11 +16596,37 @@
     <b:URL>https://www.mikroe.com/easypic-v7</b:URL>
     <b:RefOrder>7</b:RefOrder>
   </b:Source>
+  <b:Source>
+    <b:Tag>Mik1</b:Tag>
+    <b:SourceType>InternetSite</b:SourceType>
+    <b:Guid>{A15D172E-6EE6-4367-85E1-B5F3BE6936C7}</b:Guid>
+    <b:Author>
+      <b:Author>
+        <b:Corporate>MikroElektronika d.o.o.</b:Corporate>
+      </b:Author>
+    </b:Author>
+    <b:Title>mikroC PRO for PIC</b:Title>
+    <b:URL>https://www.mikroe.com/mikroc-pic</b:URL>
+    <b:RefOrder>8</b:RefOrder>
+  </b:Source>
+  <b:Source>
+    <b:Tag>IAR</b:Tag>
+    <b:SourceType>InternetSite</b:SourceType>
+    <b:Guid>{34E18CA8-DC4B-4C9F-AF55-A25D4363BE10}</b:Guid>
+    <b:Author>
+      <b:Author>
+        <b:Corporate>IAR Systems AB</b:Corporate>
+      </b:Author>
+    </b:Author>
+    <b:Title>IAR Embedded Workbench for Arm</b:Title>
+    <b:URL>https://www.iar.com/products/architectures/arm/iar-embedded-workbench-for-arm</b:URL>
+    <b:RefOrder>9</b:RefOrder>
+  </b:Source>
 </b:Sources>
 </file>
 
 <file path=customXml/itemProps1.xml><?xml version="1.0" encoding="utf-8"?>
-<ds:datastoreItem xmlns:ds="http://schemas.openxmlformats.org/officeDocument/2006/customXml" ds:itemID="{D9B9F794-A623-4E8A-AF78-0855CD74BB9E}">
+<ds:datastoreItem xmlns:ds="http://schemas.openxmlformats.org/officeDocument/2006/customXml" ds:itemID="{206AA43B-880B-4DD0-89A0-C9201131DCF0}">
   <ds:schemaRefs>
     <ds:schemaRef ds:uri="http://schemas.openxmlformats.org/officeDocument/2006/bibliography"/>
   </ds:schemaRefs>

</xml_diff>

<commit_message>
Completed to write my summary about IAREW.
</commit_message>
<xml_diff>
--- a/documentation/chapters.docx
+++ b/documentation/chapters.docx
@@ -724,15 +724,7 @@
         <w:spacing w:line="276" w:lineRule="auto"/>
       </w:pPr>
       <w:r>
-        <w:t>Lucas Nülle I/O interfész PRO/TRAIN-</w:t>
-      </w:r>
-      <w:proofErr w:type="spellStart"/>
-      <w:r>
-        <w:t>hez</w:t>
-      </w:r>
-      <w:proofErr w:type="spellEnd"/>
-      <w:r>
-        <w:t xml:space="preserve"> </w:t>
+        <w:t xml:space="preserve">Lucas Nülle I/O interfész PRO/TRAIN-hez </w:t>
       </w:r>
     </w:p>
     <w:p>
@@ -867,21 +859,8 @@
         <w:t xml:space="preserve">Egy ipari folyamat emulálása </w:t>
       </w:r>
       <w:r>
-        <w:t>hardware-in-</w:t>
-      </w:r>
-      <w:proofErr w:type="spellStart"/>
-      <w:r>
-        <w:t>the</w:t>
-      </w:r>
-      <w:proofErr w:type="spellEnd"/>
-      <w:r>
-        <w:t>-</w:t>
-      </w:r>
-      <w:proofErr w:type="spellStart"/>
-      <w:r>
-        <w:t>loop</w:t>
-      </w:r>
-      <w:proofErr w:type="spellEnd"/>
+        <w:t>hardware-in-the-loop</w:t>
+      </w:r>
       <w:r>
         <w:t xml:space="preserve"> (HIL) </w:t>
       </w:r>
@@ -959,28 +938,34 @@
         <w:t xml:space="preserve"> </w:t>
       </w:r>
       <w:r>
-        <w:t xml:space="preserve">Az alap feladatkiíráson túl </w:t>
-      </w:r>
-      <w:r>
-        <w:t xml:space="preserve">meg kell terveznem és meg kell valósítanom egy alternatív megoldást a feladat megoldásához biztosított HIL </w:t>
-      </w:r>
-      <w:r>
-        <w:t xml:space="preserve">szimulátor </w:t>
-      </w:r>
-      <w:r>
-        <w:t xml:space="preserve">helyett, amelyik </w:t>
-      </w:r>
-      <w:r>
-        <w:t>egyben</w:t>
-      </w:r>
-      <w:r>
-        <w:t xml:space="preserve"> kompatibilis </w:t>
-      </w:r>
-      <w:r>
-        <w:t xml:space="preserve">is </w:t>
-      </w:r>
-      <w:r>
-        <w:t>azzal.</w:t>
+        <w:t>Továbbá, a</w:t>
+      </w:r>
+      <w:r>
+        <w:t>z alap feladatkiíráson túl</w:t>
+      </w:r>
+      <w:r>
+        <w:t>,</w:t>
+      </w:r>
+      <w:r>
+        <w:t xml:space="preserve"> </w:t>
+      </w:r>
+      <w:r>
+        <w:t>meg kell terveznem és meg kell valósítanom egy alternatív megoldást a</w:t>
+      </w:r>
+      <w:r>
+        <w:t xml:space="preserve">z emulációra, amelyik egyben kompatibilis </w:t>
+      </w:r>
+      <w:r>
+        <w:t xml:space="preserve">megoldásához biztosított HIL </w:t>
+      </w:r>
+      <w:r>
+        <w:t>szimulátor</w:t>
+      </w:r>
+      <w:r>
+        <w:t>ral</w:t>
+      </w:r>
+      <w:r>
+        <w:t>.</w:t>
       </w:r>
     </w:p>
     <w:p>
@@ -1132,157 +1117,107 @@
         <w:t xml:space="preserve">, </w:t>
       </w:r>
       <w:r>
-        <w:t xml:space="preserve">Tektronix MSO2024B </w:t>
-      </w:r>
-      <w:r>
-        <w:t>oszcilloszkóp,</w:t>
+        <w:t>WinFACT 7</w:t>
       </w:r>
       <w:r>
         <w:t xml:space="preserve"> </w:t>
       </w:r>
       <w:r>
-        <w:t>WinFACT 7</w:t>
+        <w:t>BORIS</w:t>
       </w:r>
       <w:r>
         <w:t xml:space="preserve"> </w:t>
       </w:r>
       <w:r>
-        <w:t>BORIS</w:t>
+        <w:t xml:space="preserve">szimulációs </w:t>
+      </w:r>
+      <w:r>
+        <w:t xml:space="preserve">szoftver, </w:t>
+      </w:r>
+      <w:r>
+        <w:t>CX</w:t>
+      </w:r>
+      <w:r>
+        <w:noBreakHyphen/>
+      </w:r>
+      <w:r>
+        <w:t xml:space="preserve">Programmer 9.1, mikroC PRO </w:t>
+      </w:r>
+      <w:r>
+        <w:t>for</w:t>
+      </w:r>
+      <w:r>
+        <w:t xml:space="preserve"> PIC 6.6.2</w:t>
+      </w:r>
+      <w:r>
+        <w:t xml:space="preserve">, </w:t>
+      </w:r>
+      <w:r>
+        <w:t xml:space="preserve">IAR </w:t>
+      </w:r>
+      <w:r>
+        <w:t>Embedded Workbench for Arm</w:t>
       </w:r>
       <w:r>
         <w:t xml:space="preserve"> </w:t>
       </w:r>
       <w:r>
-        <w:t xml:space="preserve">szimulációs </w:t>
-      </w:r>
-      <w:r>
-        <w:t xml:space="preserve">szoftver, </w:t>
-      </w:r>
-      <w:r>
-        <w:t xml:space="preserve">CX-Programmer 9.1, mikroC PRO </w:t>
-      </w:r>
-      <w:proofErr w:type="spellStart"/>
-      <w:r>
-        <w:t>for</w:t>
-      </w:r>
-      <w:proofErr w:type="spellEnd"/>
-      <w:r>
-        <w:t xml:space="preserve"> PIC 6.6.2</w:t>
+        <w:t>7.10.1</w:t>
       </w:r>
       <w:r>
         <w:t xml:space="preserve">, </w:t>
       </w:r>
       <w:r>
-        <w:t xml:space="preserve">IAR </w:t>
-      </w:r>
-      <w:proofErr w:type="spellStart"/>
-      <w:r>
-        <w:t>Embedded</w:t>
-      </w:r>
-      <w:proofErr w:type="spellEnd"/>
+        <w:t>Visual Studio Code</w:t>
+      </w:r>
+      <w:r>
+        <w:t xml:space="preserve"> 1.54.3 és</w:t>
+      </w:r>
       <w:r>
         <w:t xml:space="preserve"> </w:t>
       </w:r>
-      <w:proofErr w:type="spellStart"/>
-      <w:r>
-        <w:t>Workbench</w:t>
-      </w:r>
-      <w:proofErr w:type="spellEnd"/>
+      <w:r>
+        <w:t xml:space="preserve">Qt </w:t>
+      </w:r>
+      <w:r>
+        <w:t>Creator</w:t>
+      </w:r>
+      <w:r>
+        <w:t xml:space="preserve"> 4.14.1</w:t>
+      </w:r>
       <w:r>
         <w:t xml:space="preserve"> </w:t>
       </w:r>
-      <w:proofErr w:type="spellStart"/>
-      <w:r>
-        <w:t>for</w:t>
-      </w:r>
-      <w:proofErr w:type="spellEnd"/>
-      <w:r>
-        <w:t xml:space="preserve"> </w:t>
-      </w:r>
-      <w:proofErr w:type="spellStart"/>
-      <w:r>
-        <w:t>Arm</w:t>
-      </w:r>
-      <w:proofErr w:type="spellEnd"/>
-      <w:r>
-        <w:t xml:space="preserve"> </w:t>
-      </w:r>
-      <w:r>
-        <w:t>7.10.1</w:t>
+      <w:r>
+        <w:t>fejlesztői környezet</w:t>
+      </w:r>
+      <w:r>
+        <w:t>ek</w:t>
       </w:r>
       <w:r>
         <w:t xml:space="preserve">, </w:t>
       </w:r>
       <w:r>
-        <w:t xml:space="preserve">Visual </w:t>
-      </w:r>
-      <w:proofErr w:type="spellStart"/>
-      <w:r>
-        <w:t>Studio</w:t>
-      </w:r>
-      <w:proofErr w:type="spellEnd"/>
-      <w:r>
-        <w:t xml:space="preserve"> </w:t>
-      </w:r>
-      <w:proofErr w:type="spellStart"/>
-      <w:r>
-        <w:t>Code</w:t>
-      </w:r>
-      <w:proofErr w:type="spellEnd"/>
-      <w:r>
-        <w:t xml:space="preserve"> 1.54.3 és</w:t>
-      </w:r>
-      <w:r>
-        <w:t xml:space="preserve"> </w:t>
-      </w:r>
-      <w:r>
-        <w:t xml:space="preserve">Qt </w:t>
-      </w:r>
-      <w:proofErr w:type="spellStart"/>
-      <w:r>
-        <w:t>Creator</w:t>
-      </w:r>
-      <w:proofErr w:type="spellEnd"/>
-      <w:r>
-        <w:t xml:space="preserve"> 4.14.1</w:t>
-      </w:r>
-      <w:r>
-        <w:t xml:space="preserve"> </w:t>
-      </w:r>
-      <w:r>
-        <w:t>fejlesztői környezet</w:t>
-      </w:r>
-      <w:r>
-        <w:t>ek</w:t>
+        <w:t xml:space="preserve">Altium </w:t>
+      </w:r>
+      <w:r>
+        <w:t>Designer</w:t>
+      </w:r>
+      <w:r>
+        <w:t xml:space="preserve"> 17.1</w:t>
+      </w:r>
+      <w:r>
+        <w:t xml:space="preserve"> elektronikai tervező szoftver</w:t>
       </w:r>
       <w:r>
         <w:t xml:space="preserve">, </w:t>
       </w:r>
       <w:r>
-        <w:t xml:space="preserve">Altium </w:t>
-      </w:r>
-      <w:proofErr w:type="spellStart"/>
-      <w:r>
-        <w:t>Designer</w:t>
-      </w:r>
-      <w:proofErr w:type="spellEnd"/>
-      <w:r>
-        <w:t xml:space="preserve"> 17.1</w:t>
-      </w:r>
-      <w:r>
-        <w:t xml:space="preserve"> elektronikai tervező szoftver</w:t>
-      </w:r>
-      <w:r>
-        <w:t xml:space="preserve">, </w:t>
-      </w:r>
-      <w:r>
         <w:t xml:space="preserve">Eltima </w:t>
       </w:r>
-      <w:proofErr w:type="spellStart"/>
       <w:r>
         <w:t>Serial</w:t>
       </w:r>
-      <w:proofErr w:type="spellEnd"/>
       <w:r>
         <w:t xml:space="preserve"> Port Monitor 6.0.235 segédprogram</w:t>
       </w:r>
@@ -1425,7 +1360,6 @@
         <w:jc w:val="left"/>
       </w:pPr>
       <w:r>
-        <w:lastRenderedPageBreak/>
         <w:br w:type="page"/>
       </w:r>
     </w:p>
@@ -5298,21 +5232,8 @@
         <w:t xml:space="preserve">A </w:t>
       </w:r>
       <w:r>
-        <w:t>hardware-in-</w:t>
-      </w:r>
-      <w:proofErr w:type="spellStart"/>
-      <w:r>
-        <w:t>the</w:t>
-      </w:r>
-      <w:proofErr w:type="spellEnd"/>
-      <w:r>
-        <w:t>-</w:t>
-      </w:r>
-      <w:proofErr w:type="spellStart"/>
-      <w:r>
-        <w:t>loop</w:t>
-      </w:r>
-      <w:proofErr w:type="spellEnd"/>
+        <w:t>hardware-in-the-loop</w:t>
+      </w:r>
       <w:r>
         <w:t xml:space="preserve"> (HIL) </w:t>
       </w:r>
@@ -5791,15 +5712,7 @@
         <w:t xml:space="preserve">terméke volt, amelyet a </w:t>
       </w:r>
       <w:r>
-        <w:t xml:space="preserve">PRO/TRAIN </w:t>
-      </w:r>
-      <w:proofErr w:type="spellStart"/>
-      <w:r>
-        <w:t>for</w:t>
-      </w:r>
-      <w:proofErr w:type="spellEnd"/>
-      <w:r>
-        <w:t xml:space="preserve"> Windows</w:t>
+        <w:t>PRO/TRAIN for Windows</w:t>
       </w:r>
       <w:r>
         <w:t xml:space="preserve"> szoftveréhez fejlesztett ki azzal a céllal, hogy </w:t>
@@ -5859,15 +5772,7 @@
         <w:t xml:space="preserve">, mint pedig a </w:t>
       </w:r>
       <w:r>
-        <w:t xml:space="preserve">PRO/TRAIN </w:t>
-      </w:r>
-      <w:proofErr w:type="spellStart"/>
-      <w:r>
-        <w:t>for</w:t>
-      </w:r>
-      <w:proofErr w:type="spellEnd"/>
-      <w:r>
-        <w:t xml:space="preserve"> Windows </w:t>
+        <w:t xml:space="preserve">PRO/TRAIN for Windows </w:t>
       </w:r>
       <w:r>
         <w:t>lekerültek a Lucas-Nülle</w:t>
@@ -5944,15 +5849,7 @@
         <w:t>emellett</w:t>
       </w:r>
       <w:r>
-        <w:t xml:space="preserve"> állapotjelző LED-</w:t>
-      </w:r>
-      <w:proofErr w:type="spellStart"/>
-      <w:r>
-        <w:t>ekkel</w:t>
-      </w:r>
-      <w:proofErr w:type="spellEnd"/>
-      <w:r>
-        <w:t xml:space="preserve"> </w:t>
+        <w:t xml:space="preserve"> állapotjelző LED-ekkel </w:t>
       </w:r>
       <w:r>
         <w:t>rendelkeznek</w:t>
@@ -6426,15 +6323,7 @@
         <w:t xml:space="preserve">Mivel a </w:t>
       </w:r>
       <w:r>
-        <w:t xml:space="preserve">PRO/TRAIN </w:t>
-      </w:r>
-      <w:proofErr w:type="spellStart"/>
-      <w:r>
-        <w:t>for</w:t>
-      </w:r>
-      <w:proofErr w:type="spellEnd"/>
-      <w:r>
-        <w:t xml:space="preserve"> Windows</w:t>
+        <w:t>PRO/TRAIN for Windows</w:t>
       </w:r>
       <w:r>
         <w:t xml:space="preserve"> </w:t>
@@ -6548,11 +6437,9 @@
       <w:r>
         <w:t xml:space="preserve">z </w:t>
       </w:r>
-      <w:proofErr w:type="spellStart"/>
       <w:r>
         <w:t>Ingenieurbüro</w:t>
       </w:r>
-      <w:proofErr w:type="spellEnd"/>
       <w:r>
         <w:t xml:space="preserve"> Dr. Kahlert</w:t>
       </w:r>
@@ -6609,21 +6496,8 @@
       <w:r>
         <w:t xml:space="preserve">Az elnevezése a </w:t>
       </w:r>
-      <w:proofErr w:type="spellStart"/>
-      <w:r>
-        <w:t>Block</w:t>
-      </w:r>
-      <w:proofErr w:type="spellEnd"/>
-      <w:r>
-        <w:t xml:space="preserve">-Oriented </w:t>
-      </w:r>
-      <w:proofErr w:type="spellStart"/>
-      <w:r>
-        <w:t>Simulation</w:t>
-      </w:r>
-      <w:proofErr w:type="spellEnd"/>
-      <w:r>
-        <w:t xml:space="preserve"> System</w:t>
+      <w:r>
+        <w:t>Block-Oriented Simulation System</w:t>
       </w:r>
       <w:r>
         <w:t xml:space="preserve"> kifejezésből ered</w:t>
@@ -6834,23 +6708,7 @@
         <w:t>on</w:t>
       </w:r>
       <w:r>
-        <w:t xml:space="preserve"> (System </w:t>
-      </w:r>
-      <w:proofErr w:type="spellStart"/>
-      <w:r>
-        <w:t>Block</w:t>
-      </w:r>
-      <w:proofErr w:type="spellEnd"/>
-      <w:r>
-        <w:t xml:space="preserve"> </w:t>
-      </w:r>
-      <w:proofErr w:type="spellStart"/>
-      <w:r>
-        <w:t>Toolbar</w:t>
-      </w:r>
-      <w:proofErr w:type="spellEnd"/>
-      <w:r>
-        <w:t>)</w:t>
+        <w:t xml:space="preserve"> (System Block Toolbar)</w:t>
       </w:r>
       <w:r>
         <w:t>, amely</w:t>
@@ -6960,19 +6818,9 @@
       <w:r>
         <w:t xml:space="preserve"> (</w:t>
       </w:r>
-      <w:proofErr w:type="spellStart"/>
-      <w:r>
-        <w:t>Control</w:t>
-      </w:r>
-      <w:proofErr w:type="spellEnd"/>
-      <w:r>
-        <w:t xml:space="preserve"> </w:t>
-      </w:r>
-      <w:proofErr w:type="spellStart"/>
-      <w:r>
-        <w:t>Toolbar</w:t>
-      </w:r>
-      <w:proofErr w:type="spellEnd"/>
+      <w:r>
+        <w:t>Control Toolbar</w:t>
+      </w:r>
       <w:r>
         <w:t>) tesz lehetővé</w:t>
       </w:r>
@@ -7031,7 +6879,7 @@
                 <v:shape id="_x0000_i1027" type="#_x0000_t75" style="width:18.75pt;height:18pt" o:ole="">
                   <v:imagedata r:id="rId11" o:title=""/>
                 </v:shape>
-                <o:OLEObject Type="Embed" ProgID="PBrush" ShapeID="_x0000_i1027" DrawAspect="Content" ObjectID="_1680742707" r:id="rId12"/>
+                <o:OLEObject Type="Embed" ProgID="PBrush" ShapeID="_x0000_i1027" DrawAspect="Content" ObjectID="_1680832960" r:id="rId12"/>
               </w:object>
             </w:r>
           </w:p>
@@ -7058,7 +6906,7 @@
                 <v:shape id="_x0000_i1028" type="#_x0000_t75" style="width:18.75pt;height:18pt" o:ole="">
                   <v:imagedata r:id="rId13" o:title=""/>
                 </v:shape>
-                <o:OLEObject Type="Embed" ProgID="PBrush" ShapeID="_x0000_i1028" DrawAspect="Content" ObjectID="_1680742708" r:id="rId14"/>
+                <o:OLEObject Type="Embed" ProgID="PBrush" ShapeID="_x0000_i1028" DrawAspect="Content" ObjectID="_1680832961" r:id="rId14"/>
               </w:object>
             </w:r>
           </w:p>
@@ -7088,7 +6936,7 @@
                 <v:shape id="_x0000_i1029" type="#_x0000_t75" style="width:18.75pt;height:18pt" o:ole="">
                   <v:imagedata r:id="rId15" o:title=""/>
                 </v:shape>
-                <o:OLEObject Type="Embed" ProgID="PBrush" ShapeID="_x0000_i1029" DrawAspect="Content" ObjectID="_1680742709" r:id="rId16"/>
+                <o:OLEObject Type="Embed" ProgID="PBrush" ShapeID="_x0000_i1029" DrawAspect="Content" ObjectID="_1680832962" r:id="rId16"/>
               </w:object>
             </w:r>
           </w:p>
@@ -7115,7 +6963,7 @@
                 <v:shape id="_x0000_i1030" type="#_x0000_t75" style="width:18.75pt;height:18pt" o:ole="">
                   <v:imagedata r:id="rId17" o:title=""/>
                 </v:shape>
-                <o:OLEObject Type="Embed" ProgID="PBrush" ShapeID="_x0000_i1030" DrawAspect="Content" ObjectID="_1680742710" r:id="rId18"/>
+                <o:OLEObject Type="Embed" ProgID="PBrush" ShapeID="_x0000_i1030" DrawAspect="Content" ObjectID="_1680832963" r:id="rId18"/>
               </w:object>
             </w:r>
           </w:p>
@@ -7142,7 +6990,7 @@
                 <v:shape id="_x0000_i1031" type="#_x0000_t75" style="width:18.75pt;height:18pt" o:ole="">
                   <v:imagedata r:id="rId19" o:title=""/>
                 </v:shape>
-                <o:OLEObject Type="Embed" ProgID="PBrush" ShapeID="_x0000_i1031" DrawAspect="Content" ObjectID="_1680742711" r:id="rId20"/>
+                <o:OLEObject Type="Embed" ProgID="PBrush" ShapeID="_x0000_i1031" DrawAspect="Content" ObjectID="_1680832964" r:id="rId20"/>
               </w:object>
             </w:r>
           </w:p>
@@ -7172,7 +7020,7 @@
                 <v:shape id="_x0000_i1032" type="#_x0000_t75" style="width:18.75pt;height:18pt" o:ole="">
                   <v:imagedata r:id="rId21" o:title=""/>
                 </v:shape>
-                <o:OLEObject Type="Embed" ProgID="PBrush" ShapeID="_x0000_i1032" DrawAspect="Content" ObjectID="_1680742712" r:id="rId22"/>
+                <o:OLEObject Type="Embed" ProgID="PBrush" ShapeID="_x0000_i1032" DrawAspect="Content" ObjectID="_1680832965" r:id="rId22"/>
               </w:object>
             </w:r>
           </w:p>
@@ -7199,7 +7047,7 @@
                 <v:shape id="_x0000_i1033" type="#_x0000_t75" style="width:18.75pt;height:18pt" o:ole="">
                   <v:imagedata r:id="rId23" o:title=""/>
                 </v:shape>
-                <o:OLEObject Type="Embed" ProgID="PBrush" ShapeID="_x0000_i1033" DrawAspect="Content" ObjectID="_1680742713" r:id="rId24"/>
+                <o:OLEObject Type="Embed" ProgID="PBrush" ShapeID="_x0000_i1033" DrawAspect="Content" ObjectID="_1680832966" r:id="rId24"/>
               </w:object>
             </w:r>
           </w:p>
@@ -7229,7 +7077,7 @@
                 <v:shape id="_x0000_i1034" type="#_x0000_t75" style="width:18.75pt;height:18pt" o:ole="">
                   <v:imagedata r:id="rId25" o:title=""/>
                 </v:shape>
-                <o:OLEObject Type="Embed" ProgID="PBrush" ShapeID="_x0000_i1034" DrawAspect="Content" ObjectID="_1680742714" r:id="rId26"/>
+                <o:OLEObject Type="Embed" ProgID="PBrush" ShapeID="_x0000_i1034" DrawAspect="Content" ObjectID="_1680832967" r:id="rId26"/>
               </w:object>
             </w:r>
           </w:p>
@@ -7394,19 +7242,9 @@
       <w:r>
         <w:t xml:space="preserve"> DLL (</w:t>
       </w:r>
-      <w:proofErr w:type="spellStart"/>
-      <w:r>
-        <w:t>Dynamic</w:t>
-      </w:r>
-      <w:proofErr w:type="spellEnd"/>
-      <w:r>
-        <w:t xml:space="preserve"> Link </w:t>
-      </w:r>
-      <w:proofErr w:type="spellStart"/>
-      <w:r>
-        <w:t>Library</w:t>
-      </w:r>
-      <w:proofErr w:type="spellEnd"/>
+      <w:r>
+        <w:t>Dynamic Link Library</w:t>
+      </w:r>
       <w:r>
         <w:t>) állományok</w:t>
       </w:r>
@@ -7447,31 +7285,7 @@
         <w:ind w:firstLine="576"/>
       </w:pPr>
       <w:r>
-        <w:t xml:space="preserve">A </w:t>
-      </w:r>
-      <w:proofErr w:type="spellStart"/>
-      <w:r>
-        <w:t>Flexible</w:t>
-      </w:r>
-      <w:proofErr w:type="spellEnd"/>
-      <w:r>
-        <w:t xml:space="preserve"> </w:t>
-      </w:r>
-      <w:proofErr w:type="spellStart"/>
-      <w:r>
-        <w:t>Animation</w:t>
-      </w:r>
-      <w:proofErr w:type="spellEnd"/>
-      <w:r>
-        <w:t xml:space="preserve"> </w:t>
-      </w:r>
-      <w:proofErr w:type="spellStart"/>
-      <w:r>
-        <w:t>Builder</w:t>
-      </w:r>
-      <w:proofErr w:type="spellEnd"/>
-      <w:r>
-        <w:t xml:space="preserve"> </w:t>
+        <w:t xml:space="preserve">A Flexible Animation Builder </w:t>
       </w:r>
       <w:r>
         <w:t xml:space="preserve">(FAB) </w:t>
@@ -7516,15 +7330,7 @@
         <w:t xml:space="preserve">) egy vizualizáció tervező és megjelenítő eszköz, amelyet </w:t>
       </w:r>
       <w:r>
-        <w:t xml:space="preserve">az </w:t>
-      </w:r>
-      <w:proofErr w:type="spellStart"/>
-      <w:r>
-        <w:t>Ingenieurbüro</w:t>
-      </w:r>
-      <w:proofErr w:type="spellEnd"/>
-      <w:r>
-        <w:t xml:space="preserve"> Dr. Kahlert </w:t>
+        <w:t xml:space="preserve">az Ingenieurbüro Dr. Kahlert </w:t>
       </w:r>
       <w:r>
         <w:t>fejlesztett ki a BORIS szoftveréhez azért, hogy leegyszerűsítse az interaktív vizualizációk, animációk és felhasználói felülete</w:t>
@@ -8224,15 +8030,7 @@
         <w:t xml:space="preserve">Emellett </w:t>
       </w:r>
       <w:r>
-        <w:t>egy beépített USB-</w:t>
-      </w:r>
-      <w:proofErr w:type="spellStart"/>
-      <w:r>
-        <w:t>porttal</w:t>
-      </w:r>
-      <w:proofErr w:type="spellEnd"/>
-      <w:r>
-        <w:t xml:space="preserve"> is rendelkezik</w:t>
+        <w:t>egy beépített USB-porttal is rendelkezik</w:t>
       </w:r>
       <w:r>
         <w:t>, am</w:t>
@@ -8283,13 +8081,8 @@
         </w:numPr>
       </w:pPr>
       <w:r>
-        <w:t>programmemória mérete: 10 </w:t>
-      </w:r>
-      <w:proofErr w:type="spellStart"/>
-      <w:r>
-        <w:t>Klépés</w:t>
-      </w:r>
-      <w:proofErr w:type="spellEnd"/>
+        <w:t>programmemória mérete: 10 Klépés</w:t>
+      </w:r>
     </w:p>
     <w:p>
       <w:pPr>
@@ -8300,13 +8093,8 @@
         </w:numPr>
       </w:pPr>
       <w:r>
-        <w:t>adatmemória mérete: 64 </w:t>
-      </w:r>
-      <w:proofErr w:type="spellStart"/>
-      <w:r>
-        <w:t>Kszó</w:t>
-      </w:r>
-      <w:proofErr w:type="spellEnd"/>
+        <w:t>adatmemória mérete: 64 Kszó</w:t>
+      </w:r>
     </w:p>
     <w:p>
       <w:pPr>
@@ -8333,15 +8121,7 @@
         </w:numPr>
       </w:pPr>
       <w:r>
-        <w:t xml:space="preserve">kommunikáció: </w:t>
-      </w:r>
-      <w:proofErr w:type="spellStart"/>
-      <w:r>
-        <w:t>EtherNet</w:t>
-      </w:r>
-      <w:proofErr w:type="spellEnd"/>
-      <w:r>
-        <w:t>/IP, Ethernet TCP/IP, USB</w:t>
+        <w:t>kommunikáció: EtherNet/IP, Ethernet TCP/IP, USB</w:t>
       </w:r>
     </w:p>
     <w:p>
@@ -8729,13 +8509,8 @@
       <w:r>
         <w:noBreakHyphen/>
       </w:r>
-      <w:proofErr w:type="spellStart"/>
-      <w:r>
-        <w:t>One</w:t>
-      </w:r>
-      <w:proofErr w:type="spellEnd"/>
-      <w:r>
-        <w:t xml:space="preserve"> szoftvercsomag szerves része</w:t>
+      <w:r>
+        <w:t>One szoftvercsomag szerves része</w:t>
       </w:r>
       <w:r>
         <w:t xml:space="preserve"> </w:t>
@@ -9144,13 +8919,8 @@
       <w:r>
         <w:t xml:space="preserve">A </w:t>
       </w:r>
-      <w:proofErr w:type="spellStart"/>
-      <w:r>
-        <w:t>Serial</w:t>
-      </w:r>
-      <w:proofErr w:type="spellEnd"/>
-      <w:r>
-        <w:t xml:space="preserve"> Port Monitor</w:t>
+      <w:r>
+        <w:t>Serial Port Monitor</w:t>
       </w:r>
       <w:r>
         <w:t xml:space="preserve"> </w:t>
@@ -9446,13 +9216,8 @@
       <w:r>
         <w:t xml:space="preserve">: A </w:t>
       </w:r>
-      <w:proofErr w:type="spellStart"/>
-      <w:r>
-        <w:t>Serial</w:t>
-      </w:r>
-      <w:proofErr w:type="spellEnd"/>
-      <w:r>
-        <w:t xml:space="preserve"> Port Monitor </w:t>
+      <w:r>
+        <w:t xml:space="preserve">Serial Port Monitor </w:t>
       </w:r>
       <w:r>
         <w:t>kezelőfelülete</w:t>
@@ -9463,15 +9228,7 @@
         <w:ind w:firstLine="708"/>
       </w:pPr>
       <w:r>
-        <w:t xml:space="preserve">A </w:t>
-      </w:r>
-      <w:proofErr w:type="spellStart"/>
-      <w:r>
-        <w:t>Serial</w:t>
-      </w:r>
-      <w:proofErr w:type="spellEnd"/>
-      <w:r>
-        <w:t xml:space="preserve"> Port Monitor</w:t>
+        <w:t>A Serial Port Monitor</w:t>
       </w:r>
       <w:r>
         <w:t xml:space="preserve"> </w:t>
@@ -9480,136 +9237,129 @@
         <w:t xml:space="preserve">a </w:t>
       </w:r>
       <w:r>
-        <w:t xml:space="preserve">rögzített adatok vizualizálásra öt különböző nézetet is biztosít, amelyek a terminál nézet (Terminal </w:t>
-      </w:r>
-      <w:proofErr w:type="spellStart"/>
-      <w:r>
-        <w:t>view</w:t>
-      </w:r>
-      <w:proofErr w:type="spellEnd"/>
-      <w:r>
-        <w:t xml:space="preserve">), a vonali nézet (Line </w:t>
-      </w:r>
-      <w:proofErr w:type="spellStart"/>
-      <w:r>
-        <w:t>view</w:t>
-      </w:r>
-      <w:proofErr w:type="spellEnd"/>
-      <w:r>
-        <w:t xml:space="preserve">), az </w:t>
+        <w:t xml:space="preserve">rögzített adatok vizualizálásra öt különböző nézetet is biztosít, amelyek a terminál nézet (Terminal view), a vonali nézet (Line view), az </w:t>
       </w:r>
       <w:r>
         <w:t>adatforgalom</w:t>
       </w:r>
       <w:r>
-        <w:t xml:space="preserve"> nézet (</w:t>
-      </w:r>
-      <w:proofErr w:type="spellStart"/>
-      <w:r>
-        <w:t>Dump</w:t>
-      </w:r>
-      <w:proofErr w:type="spellEnd"/>
+        <w:t xml:space="preserve"> nézet (Dump view)</w:t>
+      </w:r>
+      <w:r>
+        <w:t xml:space="preserve">, a </w:t>
+      </w:r>
+      <w:r>
+        <w:t>táblázat nézet</w:t>
+      </w:r>
+      <w:r>
+        <w:t xml:space="preserve"> (Table view)</w:t>
+      </w:r>
+      <w:r>
+        <w:t xml:space="preserve"> és a </w:t>
+      </w:r>
+      <w:r>
+        <w:t xml:space="preserve">Modbus </w:t>
+      </w:r>
+      <w:r>
+        <w:t>nézet (</w:t>
+      </w:r>
+      <w:r>
+        <w:t xml:space="preserve">Modbus </w:t>
+      </w:r>
+      <w:r>
+        <w:t>view).</w:t>
+      </w:r>
       <w:r>
         <w:t xml:space="preserve"> </w:t>
       </w:r>
-      <w:proofErr w:type="spellStart"/>
-      <w:r>
-        <w:t>view</w:t>
-      </w:r>
-      <w:proofErr w:type="spellEnd"/>
-      <w:r>
-        <w:t>)</w:t>
-      </w:r>
-      <w:r>
-        <w:t xml:space="preserve">, a </w:t>
-      </w:r>
-      <w:r>
-        <w:t>táblázat nézet</w:t>
-      </w:r>
-      <w:r>
-        <w:t xml:space="preserve"> (</w:t>
-      </w:r>
-      <w:proofErr w:type="spellStart"/>
-      <w:r>
-        <w:t>Table</w:t>
-      </w:r>
-      <w:proofErr w:type="spellEnd"/>
+      <w:r>
+        <w:t>Mindezeknek a tartalm</w:t>
+      </w:r>
+      <w:r>
+        <w:t>a</w:t>
+      </w:r>
+      <w:r>
+        <w:t xml:space="preserve"> bármikor </w:t>
+      </w:r>
+      <w:r>
+        <w:t>el</w:t>
+      </w:r>
+      <w:r>
+        <w:t xml:space="preserve">menthető HTML, egyszerű szöveg vagy CSV formában, illetve összehasonlíthatók </w:t>
+      </w:r>
+      <w:r>
+        <w:t xml:space="preserve">a </w:t>
+      </w:r>
+      <w:r>
+        <w:t>korább</w:t>
+      </w:r>
+      <w:r>
+        <w:t xml:space="preserve">i munkamentekből származó </w:t>
+      </w:r>
+      <w:r>
+        <w:t>adatokkal</w:t>
+      </w:r>
+      <w:r>
+        <w:t xml:space="preserve"> is</w:t>
+      </w:r>
+      <w:r>
+        <w:t>.</w:t>
+      </w:r>
+    </w:p>
+    <w:p>
+      <w:pPr>
+        <w:ind w:firstLine="708"/>
+      </w:pPr>
+      <w:r>
+        <w:t xml:space="preserve">A megfigyelés mellett </w:t>
+      </w:r>
+      <w:r>
+        <w:t xml:space="preserve">a </w:t>
+      </w:r>
+      <w:r>
+        <w:t>Serial Port Monitor</w:t>
+      </w:r>
       <w:r>
         <w:t xml:space="preserve"> </w:t>
       </w:r>
-      <w:proofErr w:type="spellStart"/>
-      <w:r>
-        <w:t>view</w:t>
-      </w:r>
-      <w:proofErr w:type="spellEnd"/>
-      <w:r>
-        <w:t>)</w:t>
-      </w:r>
-      <w:r>
-        <w:t xml:space="preserve"> és a </w:t>
-      </w:r>
-      <w:proofErr w:type="spellStart"/>
-      <w:r>
-        <w:t>Modbus</w:t>
-      </w:r>
-      <w:proofErr w:type="spellEnd"/>
+      <w:r>
+        <w:t xml:space="preserve">képes </w:t>
+      </w:r>
+      <w:r>
+        <w:t xml:space="preserve">adatokat is küldeni </w:t>
+      </w:r>
+      <w:r>
+        <w:t>a megfigyelt soros portra</w:t>
+      </w:r>
+      <w:r>
+        <w:t xml:space="preserve"> úgy</w:t>
+      </w:r>
+      <w:r>
+        <w:t>, mintha azok</w:t>
+      </w:r>
+      <w:r>
+        <w:t>at</w:t>
+      </w:r>
+      <w:r>
+        <w:t xml:space="preserve"> a megfigyelt alkalmazás</w:t>
+      </w:r>
+      <w:r>
+        <w:t xml:space="preserve"> küldte </w:t>
+      </w:r>
+      <w:r>
+        <w:t xml:space="preserve">volna. Ennek segítségével </w:t>
+      </w:r>
+      <w:r>
+        <w:t>megvizsgálható</w:t>
+      </w:r>
       <w:r>
         <w:t xml:space="preserve"> </w:t>
       </w:r>
       <w:r>
-        <w:t>nézet (</w:t>
-      </w:r>
-      <w:proofErr w:type="spellStart"/>
-      <w:r>
-        <w:t>Modbus</w:t>
-      </w:r>
-      <w:proofErr w:type="spellEnd"/>
-      <w:r>
-        <w:t xml:space="preserve"> </w:t>
-      </w:r>
-      <w:proofErr w:type="spellStart"/>
-      <w:r>
-        <w:t>view</w:t>
-      </w:r>
-      <w:proofErr w:type="spellEnd"/>
-      <w:r>
-        <w:t>).</w:t>
-      </w:r>
-      <w:r>
-        <w:t xml:space="preserve"> </w:t>
-      </w:r>
-      <w:r>
-        <w:t>Mindezeknek a tartalm</w:t>
-      </w:r>
-      <w:r>
-        <w:t>a</w:t>
-      </w:r>
-      <w:r>
-        <w:t xml:space="preserve"> bármikor </w:t>
-      </w:r>
-      <w:r>
-        <w:t>el</w:t>
-      </w:r>
-      <w:r>
-        <w:t xml:space="preserve">menthető HTML, egyszerű szöveg vagy CSV formában, illetve összehasonlíthatók </w:t>
-      </w:r>
-      <w:r>
-        <w:t xml:space="preserve">a </w:t>
-      </w:r>
-      <w:r>
-        <w:t>korább</w:t>
-      </w:r>
-      <w:r>
-        <w:t xml:space="preserve">i munkamentekből származó </w:t>
-      </w:r>
-      <w:r>
-        <w:t>adatokkal</w:t>
-      </w:r>
-      <w:r>
-        <w:t xml:space="preserve"> is</w:t>
-      </w:r>
-      <w:r>
-        <w:t>.</w:t>
+        <w:t xml:space="preserve">a soros port és a </w:t>
+      </w:r>
+      <w:r>
+        <w:t>csatlakoztatott eszköz reakciója is.</w:t>
       </w:r>
     </w:p>
     <w:p>
@@ -9617,67 +9367,6 @@
         <w:ind w:firstLine="708"/>
       </w:pPr>
       <w:r>
-        <w:t xml:space="preserve">A megfigyelés mellett </w:t>
-      </w:r>
-      <w:r>
-        <w:t xml:space="preserve">a </w:t>
-      </w:r>
-      <w:proofErr w:type="spellStart"/>
-      <w:r>
-        <w:t>Serial</w:t>
-      </w:r>
-      <w:proofErr w:type="spellEnd"/>
-      <w:r>
-        <w:t xml:space="preserve"> Port Monitor</w:t>
-      </w:r>
-      <w:r>
-        <w:t xml:space="preserve"> </w:t>
-      </w:r>
-      <w:r>
-        <w:t xml:space="preserve">képes </w:t>
-      </w:r>
-      <w:r>
-        <w:t xml:space="preserve">adatokat is küldeni </w:t>
-      </w:r>
-      <w:r>
-        <w:t>a megfigyelt soros portra</w:t>
-      </w:r>
-      <w:r>
-        <w:t xml:space="preserve"> úgy</w:t>
-      </w:r>
-      <w:r>
-        <w:t>, mintha azok</w:t>
-      </w:r>
-      <w:r>
-        <w:t>at</w:t>
-      </w:r>
-      <w:r>
-        <w:t xml:space="preserve"> a megfigyelt alkalmazás</w:t>
-      </w:r>
-      <w:r>
-        <w:t xml:space="preserve"> küldte </w:t>
-      </w:r>
-      <w:r>
-        <w:t xml:space="preserve">volna. Ennek segítségével </w:t>
-      </w:r>
-      <w:r>
-        <w:t>megvizsgálható</w:t>
-      </w:r>
-      <w:r>
-        <w:t xml:space="preserve"> </w:t>
-      </w:r>
-      <w:r>
-        <w:t xml:space="preserve">a soros port és a </w:t>
-      </w:r>
-      <w:r>
-        <w:t>csatlakoztatott eszköz reakciója is.</w:t>
-      </w:r>
-    </w:p>
-    <w:p>
-      <w:pPr>
-        <w:ind w:firstLine="708"/>
-      </w:pPr>
-      <w:r>
         <w:t xml:space="preserve">Érdemes megjegyezni, hogy a bemutatott funkciók egy része csak </w:t>
       </w:r>
       <w:r>
@@ -9686,13 +9375,8 @@
       <w:r>
         <w:t xml:space="preserve">és </w:t>
       </w:r>
-      <w:proofErr w:type="spellStart"/>
-      <w:r>
-        <w:t>Company</w:t>
-      </w:r>
-      <w:proofErr w:type="spellEnd"/>
-      <w:r>
-        <w:t xml:space="preserve"> </w:t>
+      <w:r>
+        <w:t xml:space="preserve">Company </w:t>
       </w:r>
       <w:r>
         <w:t>licenszekkel érhető el, viszont a</w:t>
@@ -9774,15 +9458,7 @@
         <w:t xml:space="preserve">lapja, amelyet </w:t>
       </w:r>
       <w:r>
-        <w:t xml:space="preserve">a Microchip </w:t>
-      </w:r>
-      <w:proofErr w:type="spellStart"/>
-      <w:r>
-        <w:t>Technology</w:t>
-      </w:r>
-      <w:proofErr w:type="spellEnd"/>
-      <w:r>
-        <w:t xml:space="preserve"> Inc. 8</w:t>
+        <w:t>a Microchip Technology Inc. 8</w:t>
       </w:r>
       <w:r>
         <w:noBreakHyphen/>
@@ -9867,11 +9543,9 @@
       <w:r>
         <w:t xml:space="preserve"> Rendelkezik két </w:t>
       </w:r>
-      <w:proofErr w:type="spellStart"/>
       <w:r>
         <w:t>mikroBUS</w:t>
       </w:r>
-      <w:proofErr w:type="spellEnd"/>
       <w:r>
         <w:t xml:space="preserve"> </w:t>
       </w:r>
@@ -9890,91 +9564,71 @@
       <w:r>
         <w:t xml:space="preserve"> </w:t>
       </w:r>
-      <w:proofErr w:type="spellStart"/>
-      <w:r>
-        <w:t>Click</w:t>
-      </w:r>
-      <w:proofErr w:type="spellEnd"/>
+      <w:r>
+        <w:t>Click Board</w:t>
+      </w:r>
       <w:r>
         <w:t xml:space="preserve"> </w:t>
       </w:r>
-      <w:proofErr w:type="spellStart"/>
-      <w:r>
-        <w:t>Board</w:t>
-      </w:r>
-      <w:proofErr w:type="spellEnd"/>
+      <w:r>
+        <w:t xml:space="preserve">bővítőkártyák </w:t>
+      </w:r>
+      <w:r>
+        <w:t>segítségével.</w:t>
+      </w:r>
       <w:r>
         <w:t xml:space="preserve"> </w:t>
       </w:r>
       <w:r>
-        <w:t xml:space="preserve">bővítőkártyák </w:t>
-      </w:r>
-      <w:r>
-        <w:t>segítségével.</w:t>
+        <w:t xml:space="preserve"> Minde</w:t>
+      </w:r>
+      <w:r>
+        <w:t xml:space="preserve">zek mellet rendelkezik egy </w:t>
+      </w:r>
+      <w:r>
+        <w:t>beépített</w:t>
       </w:r>
       <w:r>
         <w:t xml:space="preserve"> </w:t>
       </w:r>
       <w:r>
-        <w:t xml:space="preserve"> Minde</w:t>
-      </w:r>
-      <w:r>
-        <w:t xml:space="preserve">zek mellet rendelkezik egy </w:t>
-      </w:r>
-      <w:r>
-        <w:t>beépített</w:t>
+        <w:t>mikroProg</w:t>
+      </w:r>
+      <w:r>
+        <w:t xml:space="preserve"> programozó</w:t>
+      </w:r>
+      <w:r>
+        <w:t>val</w:t>
+      </w:r>
+      <w:r>
+        <w:t xml:space="preserve"> és </w:t>
+      </w:r>
+      <w:r>
+        <w:t>áramkörön belüli hibakereső</w:t>
+      </w:r>
+      <w:r>
+        <w:t>vel</w:t>
+      </w:r>
+      <w:r>
+        <w:t xml:space="preserve"> is</w:t>
+      </w:r>
+      <w:r>
+        <w:t>, amel</w:t>
+      </w:r>
+      <w:r>
+        <w:t>yi</w:t>
+      </w:r>
+      <w:r>
+        <w:t>k</w:t>
       </w:r>
       <w:r>
         <w:t xml:space="preserve"> </w:t>
       </w:r>
-      <w:proofErr w:type="spellStart"/>
-      <w:r>
-        <w:t>mikroProg</w:t>
-      </w:r>
-      <w:proofErr w:type="spellEnd"/>
-      <w:r>
-        <w:t xml:space="preserve"> programozó</w:t>
-      </w:r>
-      <w:r>
-        <w:t>val</w:t>
-      </w:r>
-      <w:r>
-        <w:t xml:space="preserve"> és </w:t>
-      </w:r>
-      <w:r>
-        <w:t>áramkörön belüli hibakereső</w:t>
-      </w:r>
-      <w:r>
-        <w:t>vel</w:t>
-      </w:r>
-      <w:r>
-        <w:t xml:space="preserve"> is</w:t>
-      </w:r>
-      <w:r>
-        <w:t>, amel</w:t>
-      </w:r>
-      <w:r>
-        <w:t>yi</w:t>
-      </w:r>
-      <w:r>
-        <w:t>k</w:t>
-      </w:r>
-      <w:r>
-        <w:t xml:space="preserve"> </w:t>
-      </w:r>
       <w:r>
         <w:t xml:space="preserve">a </w:t>
       </w:r>
       <w:r>
-        <w:t xml:space="preserve">Microchip </w:t>
-      </w:r>
-      <w:proofErr w:type="spellStart"/>
-      <w:r>
-        <w:t>Technology</w:t>
-      </w:r>
-      <w:proofErr w:type="spellEnd"/>
-      <w:r>
-        <w:t xml:space="preserve"> Inc. </w:t>
+        <w:t xml:space="preserve">Microchip Technology Inc. </w:t>
       </w:r>
       <w:r>
         <w:t xml:space="preserve">több mint </w:t>
@@ -10217,15 +9871,7 @@
         <w:t xml:space="preserve">A </w:t>
       </w:r>
       <w:r>
-        <w:t xml:space="preserve">mikroC PRO </w:t>
-      </w:r>
-      <w:proofErr w:type="spellStart"/>
-      <w:r>
-        <w:t>for</w:t>
-      </w:r>
-      <w:proofErr w:type="spellEnd"/>
-      <w:r>
-        <w:t xml:space="preserve"> PIC</w:t>
+        <w:t>mikroC PRO for PIC</w:t>
       </w:r>
       <w:r>
         <w:t xml:space="preserve"> (</w:t>
@@ -10285,15 +9931,7 @@
         <w:t xml:space="preserve">, amelyet a </w:t>
       </w:r>
       <w:r>
-        <w:t xml:space="preserve">Microchip </w:t>
-      </w:r>
-      <w:proofErr w:type="spellStart"/>
-      <w:r>
-        <w:t>Technology</w:t>
-      </w:r>
-      <w:proofErr w:type="spellEnd"/>
-      <w:r>
-        <w:t xml:space="preserve"> Inc. 8</w:t>
+        <w:t>Microchip Technology Inc. 8</w:t>
       </w:r>
       <w:r>
         <w:noBreakHyphen/>
@@ -10491,15 +10129,7 @@
         <w:t xml:space="preserve">: </w:t>
       </w:r>
       <w:r>
-        <w:t xml:space="preserve">A mikroC PRO </w:t>
-      </w:r>
-      <w:proofErr w:type="spellStart"/>
-      <w:r>
-        <w:t>for</w:t>
-      </w:r>
-      <w:proofErr w:type="spellEnd"/>
-      <w:r>
-        <w:t xml:space="preserve"> PIC kezelőfelülete</w:t>
+        <w:t>A mikroC PRO for PIC kezelőfelülete</w:t>
       </w:r>
     </w:p>
     <w:p>
@@ -10514,19 +10144,14 @@
       </w:r>
       <w:bookmarkStart w:id="25" w:name="_Hlk70124290"/>
       <w:r>
-        <w:t xml:space="preserve">mikroC PRO </w:t>
-      </w:r>
-      <w:proofErr w:type="spellStart"/>
-      <w:r>
-        <w:t>for</w:t>
-      </w:r>
-      <w:proofErr w:type="spellEnd"/>
-      <w:r>
-        <w:t xml:space="preserve"> PIC </w:t>
+        <w:t xml:space="preserve">mikroC PRO for PIC </w:t>
       </w:r>
       <w:bookmarkEnd w:id="25"/>
       <w:r>
-        <w:t>is rendelkezik</w:t>
+        <w:t>szintén</w:t>
+      </w:r>
+      <w:r>
+        <w:t xml:space="preserve"> rendelkezik</w:t>
       </w:r>
       <w:r>
         <w:t xml:space="preserve"> </w:t>
@@ -10538,19 +10163,16 @@
         <w:t xml:space="preserve">funkciókkal, amelyek </w:t>
       </w:r>
       <w:r>
-        <w:t xml:space="preserve">kényelmesebbé és hatékonyabbá teszik a </w:t>
+        <w:t xml:space="preserve">kényelmesebbé és hatékonyabbá teszik </w:t>
       </w:r>
       <w:r>
         <w:lastRenderedPageBreak/>
-        <w:t xml:space="preserve">fejlesztői munkát. </w:t>
+        <w:t xml:space="preserve">a fejlesztői munkát. </w:t>
       </w:r>
       <w:r>
         <w:t xml:space="preserve">Így például rendelkezik </w:t>
       </w:r>
       <w:r>
-        <w:t xml:space="preserve">egy </w:t>
-      </w:r>
-      <w:r>
         <w:t>i</w:t>
       </w:r>
       <w:r>
@@ -10616,15 +10238,7 @@
         <w:t xml:space="preserve">A </w:t>
       </w:r>
       <w:r>
-        <w:t xml:space="preserve">mikroC PRO </w:t>
-      </w:r>
-      <w:proofErr w:type="spellStart"/>
-      <w:r>
-        <w:t>for</w:t>
-      </w:r>
-      <w:proofErr w:type="spellEnd"/>
-      <w:r>
-        <w:t xml:space="preserve"> PIC</w:t>
+        <w:t>mikroC PRO for PIC</w:t>
       </w:r>
       <w:r>
         <w:t xml:space="preserve"> a </w:t>
@@ -10635,13 +10249,8 @@
       <w:r>
         <w:t xml:space="preserve"> </w:t>
       </w:r>
-      <w:proofErr w:type="spellStart"/>
-      <w:r>
-        <w:t>mikroProg</w:t>
-      </w:r>
-      <w:proofErr w:type="spellEnd"/>
-      <w:r>
-        <w:t xml:space="preserve"> programozó és áramkörön belüli hibakereső</w:t>
+      <w:r>
+        <w:t>mikroProg programozó és áramkörön belüli hibakereső</w:t>
       </w:r>
       <w:r>
         <w:t xml:space="preserve"> segítségével</w:t>
@@ -10653,7 +10262,16 @@
         <w:t>.</w:t>
       </w:r>
       <w:r>
-        <w:t xml:space="preserve"> Ezzel az eszközzel képes a mikrovezérlők programjait lépésről futtatni, megjeleníteni a regiszterek, </w:t>
+        <w:t xml:space="preserve"> Ezzel az eszközzel képes a mikrovezérlők programjait lépésről</w:t>
+      </w:r>
+      <w:r>
+        <w:t xml:space="preserve"> lépésre</w:t>
+      </w:r>
+      <w:r>
+        <w:t xml:space="preserve"> futtatni, megjeleníteni a regiszterek, </w:t>
+      </w:r>
+      <w:r>
+        <w:t xml:space="preserve">az </w:t>
       </w:r>
       <w:r>
         <w:t>EEPROM</w:t>
@@ -10741,13 +10359,8 @@
       <w:r>
         <w:t> </w:t>
       </w:r>
-      <w:proofErr w:type="spellStart"/>
-      <w:r>
-        <w:t>Kszó</w:t>
-      </w:r>
-      <w:proofErr w:type="spellEnd"/>
-      <w:r>
-        <w:t xml:space="preserve"> nagyságú</w:t>
+      <w:r>
+        <w:t>Kszó nagyságú</w:t>
       </w:r>
       <w:r>
         <w:t xml:space="preserve"> PIC program</w:t>
@@ -10775,6 +10388,7 @@
       </w:r>
       <w:bookmarkEnd w:id="26"/>
     </w:p>
+    <w:p/>
     <w:p>
       <w:pPr>
         <w:pStyle w:val="Heading3"/>
@@ -10802,15 +10416,7 @@
         <w:ind w:firstLine="708"/>
       </w:pPr>
       <w:r>
-        <w:t xml:space="preserve">A Qt </w:t>
-      </w:r>
-      <w:proofErr w:type="spellStart"/>
-      <w:r>
-        <w:t>Creator</w:t>
-      </w:r>
-      <w:proofErr w:type="spellEnd"/>
-      <w:r>
-        <w:t xml:space="preserve"> egy keresztplatformos integrált </w:t>
+        <w:t xml:space="preserve">A Qt Creator egy keresztplatformos integrált </w:t>
       </w:r>
       <w:r>
         <w:t xml:space="preserve">fejlesztői </w:t>
@@ -10825,13 +10431,8 @@
         <w:t xml:space="preserve"> amelyet a </w:t>
       </w:r>
       <w:r>
-        <w:t xml:space="preserve">Qt </w:t>
-      </w:r>
-      <w:proofErr w:type="spellStart"/>
-      <w:r>
-        <w:t>Company</w:t>
-      </w:r>
-      <w:proofErr w:type="spellEnd"/>
+        <w:t>Qt Company</w:t>
+      </w:r>
       <w:r>
         <w:t xml:space="preserve"> fejlesztett ki a Qt alkalmazás-keretrendsze</w:t>
       </w:r>
@@ -10842,7 +10443,7 @@
         <w:t>igényei</w:t>
       </w:r>
       <w:r>
-        <w:t>nek megfelelően</w:t>
+        <w:t>re szabva</w:t>
       </w:r>
       <w:r>
         <w:t>.</w:t>
@@ -10854,10 +10455,10 @@
         <w:t>Köszönhetően a b</w:t>
       </w:r>
       <w:r>
-        <w:t>eépített űrlaptervező</w:t>
-      </w:r>
-      <w:r>
-        <w:t>nek</w:t>
+        <w:t xml:space="preserve">eépített </w:t>
+      </w:r>
+      <w:r>
+        <w:t>Qt specifikus eszköztárának</w:t>
       </w:r>
       <w:r>
         <w:t>,</w:t>
@@ -10878,19 +10479,7 @@
         <w:t xml:space="preserve"> </w:t>
       </w:r>
       <w:r>
-        <w:t>alapú</w:t>
-      </w:r>
-      <w:r>
-        <w:t>,</w:t>
-      </w:r>
-      <w:r>
-        <w:t xml:space="preserve"> </w:t>
-      </w:r>
-      <w:r>
-        <w:t>grafikus felhasználófelület</w:t>
-      </w:r>
-      <w:r>
-        <w:t xml:space="preserve">tel rendelkező alkalmazások elsődleges </w:t>
+        <w:t xml:space="preserve">alapú alkalmazások elsődleges </w:t>
       </w:r>
       <w:r>
         <w:t xml:space="preserve">fejlesztői </w:t>
@@ -10987,37 +10576,8 @@
         <w:t xml:space="preserve">Az </w:t>
       </w:r>
       <w:r>
-        <w:t xml:space="preserve">IAR </w:t>
-      </w:r>
-      <w:proofErr w:type="spellStart"/>
-      <w:r>
-        <w:t>Embedded</w:t>
-      </w:r>
-      <w:proofErr w:type="spellEnd"/>
-      <w:r>
-        <w:t xml:space="preserve"> </w:t>
-      </w:r>
-      <w:proofErr w:type="spellStart"/>
-      <w:r>
-        <w:t>Workbench</w:t>
-      </w:r>
-      <w:proofErr w:type="spellEnd"/>
-      <w:r>
-        <w:t xml:space="preserve"> </w:t>
-      </w:r>
-      <w:proofErr w:type="spellStart"/>
-      <w:r>
-        <w:t>for</w:t>
-      </w:r>
-      <w:proofErr w:type="spellEnd"/>
-      <w:r>
-        <w:t xml:space="preserve"> </w:t>
-      </w:r>
-      <w:proofErr w:type="spellStart"/>
-      <w:r>
-        <w:t>Arm</w:t>
-      </w:r>
-      <w:proofErr w:type="spellEnd"/>
+        <w:t>IAR Embedded Workbench for Arm</w:t>
+      </w:r>
       <w:r>
         <w:t xml:space="preserve"> </w:t>
       </w:r>
@@ -11135,22 +10695,83 @@
         <w:t xml:space="preserve"> példaprojektjének köszönhet.</w:t>
       </w:r>
       <w:r>
-        <w:t xml:space="preserve"> A kódminőség támogatása érdekében két beépített eszközt is </w:t>
-      </w:r>
-      <w:r>
-        <w:t>tartalmas</w:t>
-      </w:r>
-      <w:r>
-        <w:t xml:space="preserve">. A </w:t>
-      </w:r>
-      <w:r>
-        <w:t>C-STAT</w:t>
-      </w:r>
-      <w:r>
-        <w:t xml:space="preserve"> statikus kódanalizáto</w:t>
-      </w:r>
-      <w:r>
-        <w:t xml:space="preserve">r </w:t>
+        <w:t xml:space="preserve"> Külön érdekessége a beépített ARM </w:t>
+      </w:r>
+      <w:r>
+        <w:lastRenderedPageBreak/>
+        <w:t>utasításszimulátor, amely lehetővé teszi a program</w:t>
+      </w:r>
+      <w:r>
+        <w:t xml:space="preserve"> </w:t>
+      </w:r>
+      <w:r>
+        <w:t xml:space="preserve">futtatását </w:t>
+      </w:r>
+      <w:r>
+        <w:t xml:space="preserve">és a hibakeresést </w:t>
+      </w:r>
+      <w:r>
+        <w:t>magában a fejlesztőkörnyezetben</w:t>
+      </w:r>
+      <w:r>
+        <w:t xml:space="preserve">. Ezzel a szimulátorral a </w:t>
+      </w:r>
+      <w:r>
+        <w:t>lépésről lépésre</w:t>
+      </w:r>
+      <w:r>
+        <w:t xml:space="preserve"> történő futtatáskor azok </w:t>
+      </w:r>
+      <w:r>
+        <w:t>az ARM utasítások</w:t>
+      </w:r>
+      <w:r>
+        <w:t xml:space="preserve"> is </w:t>
+      </w:r>
+      <w:r>
+        <w:t>láthatóak</w:t>
+      </w:r>
+      <w:r>
+        <w:t>, amikre a</w:t>
+      </w:r>
+      <w:r>
+        <w:t xml:space="preserve">z </w:t>
+      </w:r>
+      <w:r>
+        <w:t>aktuális</w:t>
+      </w:r>
+      <w:r>
+        <w:t xml:space="preserve"> </w:t>
+      </w:r>
+      <w:r>
+        <w:t>kódsor</w:t>
+      </w:r>
+      <w:r>
+        <w:t>ok</w:t>
+      </w:r>
+      <w:r>
+        <w:t xml:space="preserve"> fordul</w:t>
+      </w:r>
+      <w:r>
+        <w:t>nak</w:t>
+      </w:r>
+      <w:r>
+        <w:t xml:space="preserve">. Természetesen a hibakeresést közvetlenül a célrendszeren is támogatja, amihez az elterjedt </w:t>
+      </w:r>
+      <w:r>
+        <w:t>áramkörön belüli hibakereső</w:t>
+      </w:r>
+      <w:r>
+        <w:t xml:space="preserve">k szinte </w:t>
+      </w:r>
+      <w:r>
+        <w:t>bármelyike</w:t>
+      </w:r>
+      <w:r>
+        <w:t xml:space="preserve"> </w:t>
+      </w:r>
+      <w:r>
+        <w:t>használható.</w:t>
       </w:r>
     </w:p>
     <w:p>
@@ -11163,7 +10784,6 @@
         <w:rPr>
           <w:noProof/>
         </w:rPr>
-        <w:lastRenderedPageBreak/>
         <w:drawing>
           <wp:inline distT="0" distB="0" distL="0" distR="0" wp14:anchorId="6E73C942" wp14:editId="13472738">
             <wp:extent cx="5371465" cy="4625975"/>
@@ -11260,42 +10880,60 @@
         <w:t xml:space="preserve">: </w:t>
       </w:r>
       <w:r>
-        <w:t xml:space="preserve">Az IAR </w:t>
-      </w:r>
-      <w:proofErr w:type="spellStart"/>
-      <w:r>
-        <w:t>Embedded</w:t>
-      </w:r>
-      <w:proofErr w:type="spellEnd"/>
+        <w:t>Az IAR Embedded Workbench for Arm kezelőfelülete</w:t>
+      </w:r>
+    </w:p>
+    <w:p>
+      <w:pPr>
+        <w:ind w:firstLine="708"/>
+      </w:pPr>
+      <w:r>
+        <w:t>Az IAR Embedded Workbench for Arm</w:t>
+      </w:r>
       <w:r>
         <w:t xml:space="preserve"> </w:t>
       </w:r>
-      <w:proofErr w:type="spellStart"/>
-      <w:r>
-        <w:t>Workbench</w:t>
-      </w:r>
-      <w:proofErr w:type="spellEnd"/>
-      <w:r>
-        <w:t xml:space="preserve"> </w:t>
-      </w:r>
-      <w:proofErr w:type="spellStart"/>
-      <w:r>
-        <w:t>for</w:t>
-      </w:r>
-      <w:proofErr w:type="spellEnd"/>
-      <w:r>
-        <w:t xml:space="preserve"> </w:t>
-      </w:r>
-      <w:proofErr w:type="spellStart"/>
-      <w:r>
-        <w:t>Arm</w:t>
-      </w:r>
-      <w:proofErr w:type="spellEnd"/>
-      <w:r>
-        <w:t xml:space="preserve"> kezelőfelülete</w:t>
-      </w:r>
-    </w:p>
-    <w:p/>
+      <w:r>
+        <w:t>a</w:t>
+      </w:r>
+      <w:r>
+        <w:t xml:space="preserve"> kódminőség </w:t>
+      </w:r>
+      <w:r>
+        <w:t>biztosítása</w:t>
+      </w:r>
+      <w:r>
+        <w:t xml:space="preserve"> érdekében két beépített eszközt is tartalmaz. A C</w:t>
+      </w:r>
+      <w:r>
+        <w:noBreakHyphen/>
+      </w:r>
+      <w:r>
+        <w:t xml:space="preserve">STAT statikus kódelemző a forráskód </w:t>
+      </w:r>
+      <w:r>
+        <w:t>lehetséges hibá</w:t>
+      </w:r>
+      <w:r>
+        <w:t>it képes a felszínre hozni a kódszinten végzett elemzésekkel, ugyanakkor azt is képes ellenőrizni, hogy a kód megfelel-e a kiválasztott szabványoknak. A C</w:t>
+      </w:r>
+      <w:r>
+        <w:noBreakHyphen/>
+        <w:t xml:space="preserve">RUN </w:t>
+      </w:r>
+      <w:r>
+        <w:t>futás idejű elemző</w:t>
+      </w:r>
+      <w:r>
+        <w:t xml:space="preserve"> ezzel szemben a célrendszeren vagy az utasításszimulátorban futó programot vizsgálja</w:t>
+      </w:r>
+      <w:r>
+        <w:t xml:space="preserve"> aritmetikai hibák, túlcsordulás, túlindexelés, memóriaszivárgás stb. után kutatva,</w:t>
+      </w:r>
+      <w:r>
+        <w:t xml:space="preserve"> amelyeknek képes meghatározni a pontos helyét is, ha bekövetkeznek.</w:t>
+      </w:r>
+    </w:p>
     <w:p>
       <w:pPr>
         <w:ind w:firstLine="708"/>
@@ -11304,7 +10942,11 @@
         <w:t xml:space="preserve">Ezt a szoftver ingyenesen is lehet használni korlátlan ideig, de az ingyenes változat korlátozásokat tartalmaz. Ezzel szemben </w:t>
       </w:r>
       <w:r>
-        <w:t>a 30 napos próbaverzióban minden funkció korlátozásmentesen elérhető, viszont a próbaidőszak után már csak megvásárolt licensszel használható tovább.</w:t>
+        <w:t xml:space="preserve">a 30 napos próbaverzióban minden </w:t>
+      </w:r>
+      <w:r>
+        <w:lastRenderedPageBreak/>
+        <w:t>funkció korlátozásmentesen elérhető, viszont a próbaidőszak után már csak megvásárolt licensszel használható tovább.</w:t>
       </w:r>
     </w:p>
     <w:p/>
@@ -12517,90 +12159,83 @@
         <w:t xml:space="preserve">Tulajdonképpen a </w:t>
       </w:r>
       <w:r>
-        <w:t xml:space="preserve">BORIS </w:t>
-      </w:r>
-      <w:proofErr w:type="spellStart"/>
+        <w:t>BORIS Corrector</w:t>
+      </w:r>
+      <w:r>
+        <w:t xml:space="preserve"> </w:t>
+      </w:r>
+      <w:r>
+        <w:t>fontossága az olyan projekteknél kerülhetne előtérbe, amelyek</w:t>
+      </w:r>
+      <w:r>
+        <w:t xml:space="preserve"> verziókezelő rendszerek segítségével teszik lehetővé azt, hogy</w:t>
+      </w:r>
+      <w:r>
+        <w:t xml:space="preserve"> egyidejűleg több</w:t>
+      </w:r>
+      <w:r>
+        <w:t>en is</w:t>
+      </w:r>
+      <w:r>
+        <w:t xml:space="preserve"> </w:t>
+      </w:r>
+      <w:r>
+        <w:t xml:space="preserve">dolgozzanak </w:t>
+      </w:r>
+      <w:r>
+        <w:t>rajta.</w:t>
+      </w:r>
+      <w:r>
+        <w:t xml:space="preserve"> Ilyen esetben az egyik lehetőség</w:t>
+      </w:r>
+      <w:r>
+        <w:t xml:space="preserve"> a megállapodás </w:t>
+      </w:r>
+      <w:r>
+        <w:t>a</w:t>
+      </w:r>
+      <w:r>
+        <w:t xml:space="preserve"> </w:t>
+      </w:r>
+      <w:r>
+        <w:t xml:space="preserve">projekt </w:t>
+      </w:r>
+      <w:r>
+        <w:t>gyökérkönyvtár</w:t>
+      </w:r>
+      <w:r>
+        <w:t>á</w:t>
+      </w:r>
+      <w:r>
+        <w:t>nak</w:t>
+      </w:r>
+      <w:r>
+        <w:t xml:space="preserve"> </w:t>
+      </w:r>
+      <w:r>
+        <w:t>abszolút elérési útvonal</w:t>
+      </w:r>
+      <w:r>
+        <w:t>á</w:t>
+      </w:r>
+      <w:r>
+        <w:t>ban</w:t>
+      </w:r>
+      <w:r>
+        <w:t xml:space="preserve">, a </w:t>
+      </w:r>
+      <w:r>
+        <w:t>másik lehetőség</w:t>
+      </w:r>
+      <w:r>
+        <w:t xml:space="preserve"> pedig</w:t>
+      </w:r>
+      <w:r>
+        <w:t xml:space="preserve"> a BORIS </w:t>
+      </w:r>
       <w:r>
         <w:t>Corrector</w:t>
       </w:r>
-      <w:proofErr w:type="spellEnd"/>
-      <w:r>
-        <w:t xml:space="preserve"> </w:t>
-      </w:r>
-      <w:r>
-        <w:t>fontossága az olyan projekteknél kerülhetne előtérbe, amelyek</w:t>
-      </w:r>
-      <w:r>
-        <w:t xml:space="preserve"> verziókezelő rendszerek segítségével teszik lehetővé azt, hogy</w:t>
-      </w:r>
-      <w:r>
-        <w:t xml:space="preserve"> egyidejűleg több</w:t>
-      </w:r>
-      <w:r>
-        <w:t>en is</w:t>
-      </w:r>
-      <w:r>
-        <w:t xml:space="preserve"> </w:t>
-      </w:r>
-      <w:r>
-        <w:t xml:space="preserve">dolgozzanak </w:t>
-      </w:r>
-      <w:r>
-        <w:t>rajta.</w:t>
-      </w:r>
-      <w:r>
-        <w:t xml:space="preserve"> Ilyen esetben az egyik lehetőség</w:t>
-      </w:r>
-      <w:r>
-        <w:t xml:space="preserve"> a megállapodás </w:t>
-      </w:r>
-      <w:r>
-        <w:t>a</w:t>
-      </w:r>
-      <w:r>
-        <w:t xml:space="preserve"> </w:t>
-      </w:r>
-      <w:r>
-        <w:t xml:space="preserve">projekt </w:t>
-      </w:r>
-      <w:r>
-        <w:t>gyökérkönyvtár</w:t>
-      </w:r>
-      <w:r>
-        <w:t>á</w:t>
-      </w:r>
-      <w:r>
-        <w:t>nak</w:t>
-      </w:r>
-      <w:r>
-        <w:t xml:space="preserve"> </w:t>
-      </w:r>
-      <w:r>
-        <w:t>abszolút elérési útvonal</w:t>
-      </w:r>
-      <w:r>
-        <w:t>á</w:t>
-      </w:r>
-      <w:r>
-        <w:t>ban</w:t>
-      </w:r>
-      <w:r>
-        <w:t xml:space="preserve">, a </w:t>
-      </w:r>
-      <w:r>
-        <w:t>másik lehetőség</w:t>
-      </w:r>
-      <w:r>
-        <w:t xml:space="preserve"> pedig</w:t>
-      </w:r>
-      <w:r>
-        <w:t xml:space="preserve"> a BORIS </w:t>
-      </w:r>
-      <w:proofErr w:type="spellStart"/>
-      <w:r>
-        <w:t>Corrector</w:t>
-      </w:r>
-      <w:proofErr w:type="spellEnd"/>
       <w:r>
         <w:t xml:space="preserve"> kibővítése egy olyan funkcionalitással, amellyel a hivatkozásokat közös alakra </w:t>
       </w:r>

</xml_diff>

<commit_message>
Completed to write my summary about Qt Creator.
</commit_message>
<xml_diff>
--- a/documentation/chapters.docx
+++ b/documentation/chapters.docx
@@ -724,7 +724,15 @@
         <w:spacing w:line="276" w:lineRule="auto"/>
       </w:pPr>
       <w:r>
-        <w:t xml:space="preserve">Lucas Nülle I/O interfész PRO/TRAIN-hez </w:t>
+        <w:t>Lucas Nülle I/O interfész PRO/TRAIN-</w:t>
+      </w:r>
+      <w:proofErr w:type="spellStart"/>
+      <w:r>
+        <w:t>hez</w:t>
+      </w:r>
+      <w:proofErr w:type="spellEnd"/>
+      <w:r>
+        <w:t xml:space="preserve"> </w:t>
       </w:r>
     </w:p>
     <w:p>
@@ -859,8 +867,21 @@
         <w:t xml:space="preserve">Egy ipari folyamat emulálása </w:t>
       </w:r>
       <w:r>
-        <w:t>hardware-in-the-loop</w:t>
-      </w:r>
+        <w:t>hardware-in-</w:t>
+      </w:r>
+      <w:proofErr w:type="spellStart"/>
+      <w:r>
+        <w:t>the</w:t>
+      </w:r>
+      <w:proofErr w:type="spellEnd"/>
+      <w:r>
+        <w:t>-</w:t>
+      </w:r>
+      <w:proofErr w:type="spellStart"/>
+      <w:r>
+        <w:t>loop</w:t>
+      </w:r>
+      <w:proofErr w:type="spellEnd"/>
       <w:r>
         <w:t xml:space="preserve"> (HIL) </w:t>
       </w:r>
@@ -1143,9 +1164,11 @@
       <w:r>
         <w:t xml:space="preserve">Programmer 9.1, mikroC PRO </w:t>
       </w:r>
+      <w:proofErr w:type="spellStart"/>
       <w:r>
         <w:t>for</w:t>
       </w:r>
+      <w:proofErr w:type="spellEnd"/>
       <w:r>
         <w:t xml:space="preserve"> PIC 6.6.2</w:t>
       </w:r>
@@ -1155,12 +1178,38 @@
       <w:r>
         <w:t xml:space="preserve">IAR </w:t>
       </w:r>
-      <w:r>
-        <w:t>Embedded Workbench for Arm</w:t>
-      </w:r>
+      <w:proofErr w:type="spellStart"/>
+      <w:r>
+        <w:t>Embedded</w:t>
+      </w:r>
+      <w:proofErr w:type="spellEnd"/>
       <w:r>
         <w:t xml:space="preserve"> </w:t>
       </w:r>
+      <w:proofErr w:type="spellStart"/>
+      <w:r>
+        <w:t>Workbench</w:t>
+      </w:r>
+      <w:proofErr w:type="spellEnd"/>
+      <w:r>
+        <w:t xml:space="preserve"> </w:t>
+      </w:r>
+      <w:proofErr w:type="spellStart"/>
+      <w:r>
+        <w:t>for</w:t>
+      </w:r>
+      <w:proofErr w:type="spellEnd"/>
+      <w:r>
+        <w:t xml:space="preserve"> </w:t>
+      </w:r>
+      <w:proofErr w:type="spellStart"/>
+      <w:r>
+        <w:t>Arm</w:t>
+      </w:r>
+      <w:proofErr w:type="spellEnd"/>
+      <w:r>
+        <w:t xml:space="preserve"> </w:t>
+      </w:r>
       <w:r>
         <w:t>7.10.1</w:t>
       </w:r>
@@ -1168,8 +1217,21 @@
         <w:t xml:space="preserve">, </w:t>
       </w:r>
       <w:r>
-        <w:t>Visual Studio Code</w:t>
-      </w:r>
+        <w:t xml:space="preserve">Visual </w:t>
+      </w:r>
+      <w:proofErr w:type="spellStart"/>
+      <w:r>
+        <w:t>Studio</w:t>
+      </w:r>
+      <w:proofErr w:type="spellEnd"/>
+      <w:r>
+        <w:t xml:space="preserve"> </w:t>
+      </w:r>
+      <w:proofErr w:type="spellStart"/>
+      <w:r>
+        <w:t>Code</w:t>
+      </w:r>
+      <w:proofErr w:type="spellEnd"/>
       <w:r>
         <w:t xml:space="preserve"> 1.54.3 és</w:t>
       </w:r>
@@ -1179,9 +1241,11 @@
       <w:r>
         <w:t xml:space="preserve">Qt </w:t>
       </w:r>
+      <w:proofErr w:type="spellStart"/>
       <w:r>
         <w:t>Creator</w:t>
       </w:r>
+      <w:proofErr w:type="spellEnd"/>
       <w:r>
         <w:t xml:space="preserve"> 4.14.1</w:t>
       </w:r>
@@ -1200,9 +1264,11 @@
       <w:r>
         <w:t xml:space="preserve">Altium </w:t>
       </w:r>
+      <w:proofErr w:type="spellStart"/>
       <w:r>
         <w:t>Designer</w:t>
       </w:r>
+      <w:proofErr w:type="spellEnd"/>
       <w:r>
         <w:t xml:space="preserve"> 17.1</w:t>
       </w:r>
@@ -1215,9 +1281,11 @@
       <w:r>
         <w:t xml:space="preserve">Eltima </w:t>
       </w:r>
+      <w:proofErr w:type="spellStart"/>
       <w:r>
         <w:t>Serial</w:t>
       </w:r>
+      <w:proofErr w:type="spellEnd"/>
       <w:r>
         <w:t xml:space="preserve"> Port Monitor 6.0.235 segédprogram</w:t>
       </w:r>
@@ -5232,8 +5300,21 @@
         <w:t xml:space="preserve">A </w:t>
       </w:r>
       <w:r>
-        <w:t>hardware-in-the-loop</w:t>
-      </w:r>
+        <w:t>hardware-in-</w:t>
+      </w:r>
+      <w:proofErr w:type="spellStart"/>
+      <w:r>
+        <w:t>the</w:t>
+      </w:r>
+      <w:proofErr w:type="spellEnd"/>
+      <w:r>
+        <w:t>-</w:t>
+      </w:r>
+      <w:proofErr w:type="spellStart"/>
+      <w:r>
+        <w:t>loop</w:t>
+      </w:r>
+      <w:proofErr w:type="spellEnd"/>
       <w:r>
         <w:t xml:space="preserve"> (HIL) </w:t>
       </w:r>
@@ -5625,13 +5706,21 @@
         <w:t>fejlesztői környezet</w:t>
       </w:r>
       <w:r>
-        <w:t xml:space="preserve">, amelyik támogatja a bővítmények </w:t>
+        <w:t xml:space="preserve">, amelyik </w:t>
+      </w:r>
+      <w:bookmarkStart w:id="6" w:name="_Hlk70300979"/>
+      <w:r>
+        <w:t xml:space="preserve">támogatja a bővítmények </w:t>
       </w:r>
       <w:r>
         <w:t>használatát</w:t>
       </w:r>
       <w:r>
-        <w:t xml:space="preserve"> is, míg a</w:t>
+        <w:t xml:space="preserve"> is</w:t>
+      </w:r>
+      <w:bookmarkEnd w:id="6"/>
+      <w:r>
+        <w:t>, míg a</w:t>
       </w:r>
       <w:r>
         <w:t xml:space="preserve"> PLC-vel kommunikáló hardver </w:t>
@@ -5650,14 +5739,14 @@
       <w:pPr>
         <w:pStyle w:val="Heading3"/>
       </w:pPr>
-      <w:bookmarkStart w:id="6" w:name="_Toc69951482"/>
+      <w:bookmarkStart w:id="7" w:name="_Toc69951482"/>
       <w:r>
         <w:t xml:space="preserve">A </w:t>
       </w:r>
       <w:r>
         <w:t>Lucas-Nülle I/O interfész</w:t>
       </w:r>
-      <w:bookmarkEnd w:id="6"/>
+      <w:bookmarkEnd w:id="7"/>
     </w:p>
     <w:p>
       <w:pPr>
@@ -5712,7 +5801,15 @@
         <w:t xml:space="preserve">terméke volt, amelyet a </w:t>
       </w:r>
       <w:r>
-        <w:t>PRO/TRAIN for Windows</w:t>
+        <w:t xml:space="preserve">PRO/TRAIN </w:t>
+      </w:r>
+      <w:proofErr w:type="spellStart"/>
+      <w:r>
+        <w:t>for</w:t>
+      </w:r>
+      <w:proofErr w:type="spellEnd"/>
+      <w:r>
+        <w:t xml:space="preserve"> Windows</w:t>
       </w:r>
       <w:r>
         <w:t xml:space="preserve"> szoftveréhez fejlesztett ki azzal a céllal, hogy </w:t>
@@ -5772,7 +5869,15 @@
         <w:t xml:space="preserve">, mint pedig a </w:t>
       </w:r>
       <w:r>
-        <w:t xml:space="preserve">PRO/TRAIN for Windows </w:t>
+        <w:t xml:space="preserve">PRO/TRAIN </w:t>
+      </w:r>
+      <w:proofErr w:type="spellStart"/>
+      <w:r>
+        <w:t>for</w:t>
+      </w:r>
+      <w:proofErr w:type="spellEnd"/>
+      <w:r>
+        <w:t xml:space="preserve"> Windows </w:t>
       </w:r>
       <w:r>
         <w:t>lekerültek a Lucas-Nülle</w:t>
@@ -5849,7 +5954,15 @@
         <w:t>emellett</w:t>
       </w:r>
       <w:r>
-        <w:t xml:space="preserve"> állapotjelző LED-ekkel </w:t>
+        <w:t xml:space="preserve"> állapotjelző LED-</w:t>
+      </w:r>
+      <w:proofErr w:type="spellStart"/>
+      <w:r>
+        <w:t>ekkel</w:t>
+      </w:r>
+      <w:proofErr w:type="spellEnd"/>
+      <w:r>
+        <w:t xml:space="preserve"> </w:t>
       </w:r>
       <w:r>
         <w:t>rendelkeznek</w:t>
@@ -6191,7 +6304,7 @@
         </w:drawing>
       </w:r>
     </w:p>
-    <w:bookmarkStart w:id="7" w:name="_Ref68310963"/>
+    <w:bookmarkStart w:id="8" w:name="_Ref68310963"/>
     <w:p>
       <w:pPr>
         <w:pStyle w:val="Caption"/>
@@ -6239,7 +6352,7 @@
       <w:r>
         <w:t>. ábra</w:t>
       </w:r>
-      <w:bookmarkEnd w:id="7"/>
+      <w:bookmarkEnd w:id="8"/>
       <w:r>
         <w:t xml:space="preserve">: </w:t>
       </w:r>
@@ -6323,7 +6436,15 @@
         <w:t xml:space="preserve">Mivel a </w:t>
       </w:r>
       <w:r>
-        <w:t>PRO/TRAIN for Windows</w:t>
+        <w:t xml:space="preserve">PRO/TRAIN </w:t>
+      </w:r>
+      <w:proofErr w:type="spellStart"/>
+      <w:r>
+        <w:t>for</w:t>
+      </w:r>
+      <w:proofErr w:type="spellEnd"/>
+      <w:r>
+        <w:t xml:space="preserve"> Windows</w:t>
       </w:r>
       <w:r>
         <w:t xml:space="preserve"> </w:t>
@@ -6357,16 +6478,16 @@
       <w:pPr>
         <w:pStyle w:val="Heading3"/>
       </w:pPr>
-      <w:bookmarkStart w:id="8" w:name="_Ref68394809"/>
-      <w:bookmarkStart w:id="9" w:name="_Toc69951483"/>
+      <w:bookmarkStart w:id="9" w:name="_Ref68394809"/>
+      <w:bookmarkStart w:id="10" w:name="_Toc69951483"/>
       <w:r>
         <w:t xml:space="preserve">A </w:t>
       </w:r>
       <w:r>
         <w:t>WinFACT 7 BORIS szimulációs szoftver</w:t>
       </w:r>
-      <w:bookmarkEnd w:id="8"/>
       <w:bookmarkEnd w:id="9"/>
+      <w:bookmarkEnd w:id="10"/>
     </w:p>
     <w:p>
       <w:pPr>
@@ -6437,9 +6558,11 @@
       <w:r>
         <w:t xml:space="preserve">z </w:t>
       </w:r>
+      <w:proofErr w:type="spellStart"/>
       <w:r>
         <w:t>Ingenieurbüro</w:t>
       </w:r>
+      <w:proofErr w:type="spellEnd"/>
       <w:r>
         <w:t xml:space="preserve"> Dr. Kahlert</w:t>
       </w:r>
@@ -6496,8 +6619,21 @@
       <w:r>
         <w:t xml:space="preserve">Az elnevezése a </w:t>
       </w:r>
-      <w:r>
-        <w:t>Block-Oriented Simulation System</w:t>
+      <w:proofErr w:type="spellStart"/>
+      <w:r>
+        <w:t>Block</w:t>
+      </w:r>
+      <w:proofErr w:type="spellEnd"/>
+      <w:r>
+        <w:t xml:space="preserve">-Oriented </w:t>
+      </w:r>
+      <w:proofErr w:type="spellStart"/>
+      <w:r>
+        <w:t>Simulation</w:t>
+      </w:r>
+      <w:proofErr w:type="spellEnd"/>
+      <w:r>
+        <w:t xml:space="preserve"> System</w:t>
       </w:r>
       <w:r>
         <w:t xml:space="preserve"> kifejezésből ered</w:t>
@@ -6581,7 +6717,7 @@
         </w:drawing>
       </w:r>
     </w:p>
-    <w:bookmarkStart w:id="10" w:name="_Ref68550861"/>
+    <w:bookmarkStart w:id="11" w:name="_Ref68550861"/>
     <w:p>
       <w:pPr>
         <w:pStyle w:val="Caption"/>
@@ -6629,7 +6765,7 @@
       <w:r>
         <w:t>. ábra</w:t>
       </w:r>
-      <w:bookmarkEnd w:id="10"/>
+      <w:bookmarkEnd w:id="11"/>
       <w:r>
         <w:t>: A BORIS kezelőfelülete</w:t>
       </w:r>
@@ -6708,7 +6844,23 @@
         <w:t>on</w:t>
       </w:r>
       <w:r>
-        <w:t xml:space="preserve"> (System Block Toolbar)</w:t>
+        <w:t xml:space="preserve"> (System </w:t>
+      </w:r>
+      <w:proofErr w:type="spellStart"/>
+      <w:r>
+        <w:t>Block</w:t>
+      </w:r>
+      <w:proofErr w:type="spellEnd"/>
+      <w:r>
+        <w:t xml:space="preserve"> </w:t>
+      </w:r>
+      <w:proofErr w:type="spellStart"/>
+      <w:r>
+        <w:t>Toolbar</w:t>
+      </w:r>
+      <w:proofErr w:type="spellEnd"/>
+      <w:r>
+        <w:t>)</w:t>
       </w:r>
       <w:r>
         <w:t>, amely</w:t>
@@ -6818,9 +6970,19 @@
       <w:r>
         <w:t xml:space="preserve"> (</w:t>
       </w:r>
-      <w:r>
-        <w:t>Control Toolbar</w:t>
-      </w:r>
+      <w:proofErr w:type="spellStart"/>
+      <w:r>
+        <w:t>Control</w:t>
+      </w:r>
+      <w:proofErr w:type="spellEnd"/>
+      <w:r>
+        <w:t xml:space="preserve"> </w:t>
+      </w:r>
+      <w:proofErr w:type="spellStart"/>
+      <w:r>
+        <w:t>Toolbar</w:t>
+      </w:r>
+      <w:proofErr w:type="spellEnd"/>
       <w:r>
         <w:t>) tesz lehetővé</w:t>
       </w:r>
@@ -6879,7 +7041,7 @@
                 <v:shape id="_x0000_i1027" type="#_x0000_t75" style="width:18.75pt;height:18pt" o:ole="">
                   <v:imagedata r:id="rId11" o:title=""/>
                 </v:shape>
-                <o:OLEObject Type="Embed" ProgID="PBrush" ShapeID="_x0000_i1027" DrawAspect="Content" ObjectID="_1680832960" r:id="rId12"/>
+                <o:OLEObject Type="Embed" ProgID="PBrush" ShapeID="_x0000_i1027" DrawAspect="Content" ObjectID="_1680921356" r:id="rId12"/>
               </w:object>
             </w:r>
           </w:p>
@@ -6906,7 +7068,7 @@
                 <v:shape id="_x0000_i1028" type="#_x0000_t75" style="width:18.75pt;height:18pt" o:ole="">
                   <v:imagedata r:id="rId13" o:title=""/>
                 </v:shape>
-                <o:OLEObject Type="Embed" ProgID="PBrush" ShapeID="_x0000_i1028" DrawAspect="Content" ObjectID="_1680832961" r:id="rId14"/>
+                <o:OLEObject Type="Embed" ProgID="PBrush" ShapeID="_x0000_i1028" DrawAspect="Content" ObjectID="_1680921357" r:id="rId14"/>
               </w:object>
             </w:r>
           </w:p>
@@ -6936,7 +7098,7 @@
                 <v:shape id="_x0000_i1029" type="#_x0000_t75" style="width:18.75pt;height:18pt" o:ole="">
                   <v:imagedata r:id="rId15" o:title=""/>
                 </v:shape>
-                <o:OLEObject Type="Embed" ProgID="PBrush" ShapeID="_x0000_i1029" DrawAspect="Content" ObjectID="_1680832962" r:id="rId16"/>
+                <o:OLEObject Type="Embed" ProgID="PBrush" ShapeID="_x0000_i1029" DrawAspect="Content" ObjectID="_1680921358" r:id="rId16"/>
               </w:object>
             </w:r>
           </w:p>
@@ -6963,7 +7125,7 @@
                 <v:shape id="_x0000_i1030" type="#_x0000_t75" style="width:18.75pt;height:18pt" o:ole="">
                   <v:imagedata r:id="rId17" o:title=""/>
                 </v:shape>
-                <o:OLEObject Type="Embed" ProgID="PBrush" ShapeID="_x0000_i1030" DrawAspect="Content" ObjectID="_1680832963" r:id="rId18"/>
+                <o:OLEObject Type="Embed" ProgID="PBrush" ShapeID="_x0000_i1030" DrawAspect="Content" ObjectID="_1680921359" r:id="rId18"/>
               </w:object>
             </w:r>
           </w:p>
@@ -6990,7 +7152,7 @@
                 <v:shape id="_x0000_i1031" type="#_x0000_t75" style="width:18.75pt;height:18pt" o:ole="">
                   <v:imagedata r:id="rId19" o:title=""/>
                 </v:shape>
-                <o:OLEObject Type="Embed" ProgID="PBrush" ShapeID="_x0000_i1031" DrawAspect="Content" ObjectID="_1680832964" r:id="rId20"/>
+                <o:OLEObject Type="Embed" ProgID="PBrush" ShapeID="_x0000_i1031" DrawAspect="Content" ObjectID="_1680921360" r:id="rId20"/>
               </w:object>
             </w:r>
           </w:p>
@@ -7020,7 +7182,7 @@
                 <v:shape id="_x0000_i1032" type="#_x0000_t75" style="width:18.75pt;height:18pt" o:ole="">
                   <v:imagedata r:id="rId21" o:title=""/>
                 </v:shape>
-                <o:OLEObject Type="Embed" ProgID="PBrush" ShapeID="_x0000_i1032" DrawAspect="Content" ObjectID="_1680832965" r:id="rId22"/>
+                <o:OLEObject Type="Embed" ProgID="PBrush" ShapeID="_x0000_i1032" DrawAspect="Content" ObjectID="_1680921361" r:id="rId22"/>
               </w:object>
             </w:r>
           </w:p>
@@ -7047,7 +7209,7 @@
                 <v:shape id="_x0000_i1033" type="#_x0000_t75" style="width:18.75pt;height:18pt" o:ole="">
                   <v:imagedata r:id="rId23" o:title=""/>
                 </v:shape>
-                <o:OLEObject Type="Embed" ProgID="PBrush" ShapeID="_x0000_i1033" DrawAspect="Content" ObjectID="_1680832966" r:id="rId24"/>
+                <o:OLEObject Type="Embed" ProgID="PBrush" ShapeID="_x0000_i1033" DrawAspect="Content" ObjectID="_1680921362" r:id="rId24"/>
               </w:object>
             </w:r>
           </w:p>
@@ -7077,7 +7239,7 @@
                 <v:shape id="_x0000_i1034" type="#_x0000_t75" style="width:18.75pt;height:18pt" o:ole="">
                   <v:imagedata r:id="rId25" o:title=""/>
                 </v:shape>
-                <o:OLEObject Type="Embed" ProgID="PBrush" ShapeID="_x0000_i1034" DrawAspect="Content" ObjectID="_1680832967" r:id="rId26"/>
+                <o:OLEObject Type="Embed" ProgID="PBrush" ShapeID="_x0000_i1034" DrawAspect="Content" ObjectID="_1680921363" r:id="rId26"/>
               </w:object>
             </w:r>
           </w:p>
@@ -7242,9 +7404,19 @@
       <w:r>
         <w:t xml:space="preserve"> DLL (</w:t>
       </w:r>
-      <w:r>
-        <w:t>Dynamic Link Library</w:t>
-      </w:r>
+      <w:proofErr w:type="spellStart"/>
+      <w:r>
+        <w:t>Dynamic</w:t>
+      </w:r>
+      <w:proofErr w:type="spellEnd"/>
+      <w:r>
+        <w:t xml:space="preserve"> Link </w:t>
+      </w:r>
+      <w:proofErr w:type="spellStart"/>
+      <w:r>
+        <w:t>Library</w:t>
+      </w:r>
+      <w:proofErr w:type="spellEnd"/>
       <w:r>
         <w:t>) állományok</w:t>
       </w:r>
@@ -7265,7 +7437,7 @@
       <w:pPr>
         <w:pStyle w:val="Heading3"/>
       </w:pPr>
-      <w:bookmarkStart w:id="11" w:name="_Toc69951484"/>
+      <w:bookmarkStart w:id="12" w:name="_Toc69951484"/>
       <w:r>
         <w:t xml:space="preserve">A </w:t>
       </w:r>
@@ -7278,14 +7450,38 @@
       <w:r>
         <w:t xml:space="preserve"> beépülőmodul</w:t>
       </w:r>
-      <w:bookmarkEnd w:id="11"/>
+      <w:bookmarkEnd w:id="12"/>
     </w:p>
     <w:p>
       <w:pPr>
         <w:ind w:firstLine="576"/>
       </w:pPr>
       <w:r>
-        <w:t xml:space="preserve">A Flexible Animation Builder </w:t>
+        <w:t xml:space="preserve">A </w:t>
+      </w:r>
+      <w:proofErr w:type="spellStart"/>
+      <w:r>
+        <w:t>Flexible</w:t>
+      </w:r>
+      <w:proofErr w:type="spellEnd"/>
+      <w:r>
+        <w:t xml:space="preserve"> </w:t>
+      </w:r>
+      <w:proofErr w:type="spellStart"/>
+      <w:r>
+        <w:t>Animation</w:t>
+      </w:r>
+      <w:proofErr w:type="spellEnd"/>
+      <w:r>
+        <w:t xml:space="preserve"> </w:t>
+      </w:r>
+      <w:proofErr w:type="spellStart"/>
+      <w:r>
+        <w:t>Builder</w:t>
+      </w:r>
+      <w:proofErr w:type="spellEnd"/>
+      <w:r>
+        <w:t xml:space="preserve"> </w:t>
       </w:r>
       <w:r>
         <w:t xml:space="preserve">(FAB) </w:t>
@@ -7330,7 +7526,15 @@
         <w:t xml:space="preserve">) egy vizualizáció tervező és megjelenítő eszköz, amelyet </w:t>
       </w:r>
       <w:r>
-        <w:t xml:space="preserve">az Ingenieurbüro Dr. Kahlert </w:t>
+        <w:t xml:space="preserve">az </w:t>
+      </w:r>
+      <w:proofErr w:type="spellStart"/>
+      <w:r>
+        <w:t>Ingenieurbüro</w:t>
+      </w:r>
+      <w:proofErr w:type="spellEnd"/>
+      <w:r>
+        <w:t xml:space="preserve"> Dr. Kahlert </w:t>
       </w:r>
       <w:r>
         <w:t>fejlesztett ki a BORIS szoftveréhez azért, hogy leegyszerűsítse az interaktív vizualizációk, animációk és felhasználói felülete</w:t>
@@ -7646,7 +7850,7 @@
         </w:drawing>
       </w:r>
     </w:p>
-    <w:bookmarkStart w:id="12" w:name="_Ref69019993"/>
+    <w:bookmarkStart w:id="13" w:name="_Ref69019993"/>
     <w:p>
       <w:pPr>
         <w:pStyle w:val="Caption"/>
@@ -7694,7 +7898,7 @@
       <w:r>
         <w:t>. ábra</w:t>
       </w:r>
-      <w:bookmarkEnd w:id="12"/>
+      <w:bookmarkEnd w:id="13"/>
       <w:r>
         <w:t xml:space="preserve">: </w:t>
       </w:r>
@@ -7804,7 +8008,7 @@
       <w:pPr>
         <w:pStyle w:val="Heading2"/>
       </w:pPr>
-      <w:bookmarkStart w:id="13" w:name="_Toc69951485"/>
+      <w:bookmarkStart w:id="14" w:name="_Toc69951485"/>
       <w:r>
         <w:lastRenderedPageBreak/>
         <w:t xml:space="preserve">Az ipari folyamat </w:t>
@@ -7815,7 +8019,7 @@
       <w:r>
         <w:t xml:space="preserve"> eszközei</w:t>
       </w:r>
-      <w:bookmarkEnd w:id="13"/>
+      <w:bookmarkEnd w:id="14"/>
     </w:p>
     <w:p>
       <w:pPr>
@@ -7847,7 +8051,7 @@
       <w:pPr>
         <w:pStyle w:val="Heading3"/>
       </w:pPr>
-      <w:bookmarkStart w:id="14" w:name="_Toc69951486"/>
+      <w:bookmarkStart w:id="15" w:name="_Toc69951486"/>
       <w:r>
         <w:t xml:space="preserve">Az </w:t>
       </w:r>
@@ -7857,7 +8061,7 @@
       <w:r>
         <w:t>programozható logikai vezérlő</w:t>
       </w:r>
-      <w:bookmarkEnd w:id="14"/>
+      <w:bookmarkEnd w:id="15"/>
     </w:p>
     <w:p>
       <w:pPr>
@@ -8030,7 +8234,15 @@
         <w:t xml:space="preserve">Emellett </w:t>
       </w:r>
       <w:r>
-        <w:t>egy beépített USB-porttal is rendelkezik</w:t>
+        <w:t>egy beépített USB-</w:t>
+      </w:r>
+      <w:proofErr w:type="spellStart"/>
+      <w:r>
+        <w:t>porttal</w:t>
+      </w:r>
+      <w:proofErr w:type="spellEnd"/>
+      <w:r>
+        <w:t xml:space="preserve"> is rendelkezik</w:t>
       </w:r>
       <w:r>
         <w:t>, am</w:t>
@@ -8081,8 +8293,13 @@
         </w:numPr>
       </w:pPr>
       <w:r>
-        <w:t>programmemória mérete: 10 Klépés</w:t>
-      </w:r>
+        <w:t>programmemória mérete: 10 </w:t>
+      </w:r>
+      <w:proofErr w:type="spellStart"/>
+      <w:r>
+        <w:t>Klépés</w:t>
+      </w:r>
+      <w:proofErr w:type="spellEnd"/>
     </w:p>
     <w:p>
       <w:pPr>
@@ -8093,8 +8310,13 @@
         </w:numPr>
       </w:pPr>
       <w:r>
-        <w:t>adatmemória mérete: 64 Kszó</w:t>
-      </w:r>
+        <w:t>adatmemória mérete: 64 </w:t>
+      </w:r>
+      <w:proofErr w:type="spellStart"/>
+      <w:r>
+        <w:t>Kszó</w:t>
+      </w:r>
+      <w:proofErr w:type="spellEnd"/>
     </w:p>
     <w:p>
       <w:pPr>
@@ -8121,7 +8343,15 @@
         </w:numPr>
       </w:pPr>
       <w:r>
-        <w:t>kommunikáció: EtherNet/IP, Ethernet TCP/IP, USB</w:t>
+        <w:t xml:space="preserve">kommunikáció: </w:t>
+      </w:r>
+      <w:proofErr w:type="spellStart"/>
+      <w:r>
+        <w:t>EtherNet</w:t>
+      </w:r>
+      <w:proofErr w:type="spellEnd"/>
+      <w:r>
+        <w:t>/IP, Ethernet TCP/IP, USB</w:t>
       </w:r>
     </w:p>
     <w:p>
@@ -8213,7 +8443,7 @@
         </w:drawing>
       </w:r>
     </w:p>
-    <w:bookmarkStart w:id="15" w:name="_Ref69095727"/>
+    <w:bookmarkStart w:id="16" w:name="_Ref69095727"/>
     <w:p>
       <w:pPr>
         <w:pStyle w:val="Caption"/>
@@ -8261,7 +8491,7 @@
       <w:r>
         <w:t>. ábra</w:t>
       </w:r>
-      <w:bookmarkEnd w:id="15"/>
+      <w:bookmarkEnd w:id="16"/>
       <w:r>
         <w:t xml:space="preserve">: A </w:t>
       </w:r>
@@ -8414,7 +8644,7 @@
       <w:pPr>
         <w:pStyle w:val="Heading3"/>
       </w:pPr>
-      <w:bookmarkStart w:id="16" w:name="_Toc69951487"/>
+      <w:bookmarkStart w:id="17" w:name="_Toc69951487"/>
       <w:r>
         <w:t xml:space="preserve">A </w:t>
       </w:r>
@@ -8427,7 +8657,7 @@
       <w:r>
         <w:t>programozószoftver</w:t>
       </w:r>
-      <w:bookmarkEnd w:id="16"/>
+      <w:bookmarkEnd w:id="17"/>
     </w:p>
     <w:p>
       <w:pPr>
@@ -8509,8 +8739,13 @@
       <w:r>
         <w:noBreakHyphen/>
       </w:r>
-      <w:r>
-        <w:t>One szoftvercsomag szerves része</w:t>
+      <w:proofErr w:type="spellStart"/>
+      <w:r>
+        <w:t>One</w:t>
+      </w:r>
+      <w:proofErr w:type="spellEnd"/>
+      <w:r>
+        <w:t xml:space="preserve"> szoftvercsomag szerves része</w:t>
       </w:r>
       <w:r>
         <w:t xml:space="preserve"> </w:t>
@@ -8666,7 +8901,7 @@
         </w:drawing>
       </w:r>
     </w:p>
-    <w:bookmarkStart w:id="17" w:name="_Ref69340035"/>
+    <w:bookmarkStart w:id="18" w:name="_Ref69340035"/>
     <w:p>
       <w:pPr>
         <w:pStyle w:val="Caption"/>
@@ -8714,7 +8949,7 @@
       <w:r>
         <w:t>. ábra</w:t>
       </w:r>
-      <w:bookmarkEnd w:id="17"/>
+      <w:bookmarkEnd w:id="18"/>
       <w:r>
         <w:t xml:space="preserve">: </w:t>
       </w:r>
@@ -8777,7 +9012,13 @@
         <w:t xml:space="preserve">a </w:t>
       </w:r>
       <w:r>
-        <w:t>funkcióblokkok be- és kimeneti változóiként is megadhatók. Az intelligens programbevitel</w:t>
+        <w:t xml:space="preserve">funkcióblokkok </w:t>
+      </w:r>
+      <w:r>
+        <w:t>ki- és bemen</w:t>
+      </w:r>
+      <w:r>
+        <w:t>eti változóiként is megadhatók. Az intelligens programbevitel</w:t>
       </w:r>
       <w:r>
         <w:t xml:space="preserve"> </w:t>
@@ -8858,7 +9099,7 @@
       <w:pPr>
         <w:pStyle w:val="Heading2"/>
       </w:pPr>
-      <w:bookmarkStart w:id="18" w:name="_Toc69951488"/>
+      <w:bookmarkStart w:id="19" w:name="_Toc69951488"/>
       <w:r>
         <w:t xml:space="preserve">A </w:t>
       </w:r>
@@ -8868,7 +9109,7 @@
       <w:r>
         <w:t xml:space="preserve"> eszközei</w:t>
       </w:r>
-      <w:bookmarkEnd w:id="18"/>
+      <w:bookmarkEnd w:id="19"/>
     </w:p>
     <w:p>
       <w:pPr>
@@ -8894,7 +9135,7 @@
       <w:pPr>
         <w:pStyle w:val="Heading3"/>
       </w:pPr>
-      <w:bookmarkStart w:id="19" w:name="_Toc69951489"/>
+      <w:bookmarkStart w:id="20" w:name="_Toc69951489"/>
       <w:r>
         <w:t xml:space="preserve">Az </w:t>
       </w:r>
@@ -8910,7 +9151,7 @@
       <w:r>
         <w:t xml:space="preserve"> Port Monitor segédprogram</w:t>
       </w:r>
-      <w:bookmarkEnd w:id="19"/>
+      <w:bookmarkEnd w:id="20"/>
     </w:p>
     <w:p>
       <w:pPr>
@@ -8919,8 +9160,13 @@
       <w:r>
         <w:t xml:space="preserve">A </w:t>
       </w:r>
-      <w:r>
-        <w:t>Serial Port Monitor</w:t>
+      <w:proofErr w:type="spellStart"/>
+      <w:r>
+        <w:t>Serial</w:t>
+      </w:r>
+      <w:proofErr w:type="spellEnd"/>
+      <w:r>
+        <w:t xml:space="preserve"> Port Monitor</w:t>
       </w:r>
       <w:r>
         <w:t xml:space="preserve"> </w:t>
@@ -9164,7 +9410,7 @@
         </w:drawing>
       </w:r>
     </w:p>
-    <w:bookmarkStart w:id="20" w:name="_Ref69695682"/>
+    <w:bookmarkStart w:id="21" w:name="_Ref69695682"/>
     <w:p>
       <w:pPr>
         <w:pStyle w:val="Caption"/>
@@ -9212,12 +9458,17 @@
       <w:r>
         <w:t>. ábra</w:t>
       </w:r>
-      <w:bookmarkEnd w:id="20"/>
+      <w:bookmarkEnd w:id="21"/>
       <w:r>
         <w:t xml:space="preserve">: A </w:t>
       </w:r>
-      <w:r>
-        <w:t xml:space="preserve">Serial Port Monitor </w:t>
+      <w:proofErr w:type="spellStart"/>
+      <w:r>
+        <w:t>Serial</w:t>
+      </w:r>
+      <w:proofErr w:type="spellEnd"/>
+      <w:r>
+        <w:t xml:space="preserve"> Port Monitor </w:t>
       </w:r>
       <w:r>
         <w:t>kezelőfelülete</w:t>
@@ -9228,7 +9479,15 @@
         <w:ind w:firstLine="708"/>
       </w:pPr>
       <w:r>
-        <w:t>A Serial Port Monitor</w:t>
+        <w:t xml:space="preserve">A </w:t>
+      </w:r>
+      <w:proofErr w:type="spellStart"/>
+      <w:r>
+        <w:t>Serial</w:t>
+      </w:r>
+      <w:proofErr w:type="spellEnd"/>
+      <w:r>
+        <w:t xml:space="preserve"> Port Monitor</w:t>
       </w:r>
       <w:r>
         <w:t xml:space="preserve"> </w:t>
@@ -9237,13 +9496,45 @@
         <w:t xml:space="preserve">a </w:t>
       </w:r>
       <w:r>
-        <w:t xml:space="preserve">rögzített adatok vizualizálásra öt különböző nézetet is biztosít, amelyek a terminál nézet (Terminal view), a vonali nézet (Line view), az </w:t>
+        <w:t xml:space="preserve">rögzített adatok vizualizálásra öt különböző nézetet is biztosít, amelyek a terminál nézet (Terminal </w:t>
+      </w:r>
+      <w:proofErr w:type="spellStart"/>
+      <w:r>
+        <w:t>view</w:t>
+      </w:r>
+      <w:proofErr w:type="spellEnd"/>
+      <w:r>
+        <w:t xml:space="preserve">), a vonali nézet (Line </w:t>
+      </w:r>
+      <w:proofErr w:type="spellStart"/>
+      <w:r>
+        <w:t>view</w:t>
+      </w:r>
+      <w:proofErr w:type="spellEnd"/>
+      <w:r>
+        <w:t xml:space="preserve">), az </w:t>
       </w:r>
       <w:r>
         <w:t>adatforgalom</w:t>
       </w:r>
       <w:r>
-        <w:t xml:space="preserve"> nézet (Dump view)</w:t>
+        <w:t xml:space="preserve"> nézet (</w:t>
+      </w:r>
+      <w:proofErr w:type="spellStart"/>
+      <w:r>
+        <w:t>Dump</w:t>
+      </w:r>
+      <w:proofErr w:type="spellEnd"/>
+      <w:r>
+        <w:t xml:space="preserve"> </w:t>
+      </w:r>
+      <w:proofErr w:type="spellStart"/>
+      <w:r>
+        <w:t>view</w:t>
+      </w:r>
+      <w:proofErr w:type="spellEnd"/>
+      <w:r>
+        <w:t>)</w:t>
       </w:r>
       <w:r>
         <w:t xml:space="preserve">, a </w:t>
@@ -9252,26 +9543,57 @@
         <w:t>táblázat nézet</w:t>
       </w:r>
       <w:r>
-        <w:t xml:space="preserve"> (Table view)</w:t>
+        <w:t xml:space="preserve"> (</w:t>
+      </w:r>
+      <w:proofErr w:type="spellStart"/>
+      <w:r>
+        <w:t>Table</w:t>
+      </w:r>
+      <w:proofErr w:type="spellEnd"/>
+      <w:r>
+        <w:t xml:space="preserve"> </w:t>
+      </w:r>
+      <w:proofErr w:type="spellStart"/>
+      <w:r>
+        <w:t>view</w:t>
+      </w:r>
+      <w:proofErr w:type="spellEnd"/>
+      <w:r>
+        <w:t>)</w:t>
       </w:r>
       <w:r>
         <w:t xml:space="preserve"> és a </w:t>
       </w:r>
-      <w:r>
-        <w:t xml:space="preserve">Modbus </w:t>
+      <w:proofErr w:type="spellStart"/>
+      <w:r>
+        <w:t>Modbus</w:t>
+      </w:r>
+      <w:proofErr w:type="spellEnd"/>
+      <w:r>
+        <w:t xml:space="preserve"> </w:t>
       </w:r>
       <w:r>
         <w:t>nézet (</w:t>
       </w:r>
-      <w:r>
-        <w:t xml:space="preserve">Modbus </w:t>
-      </w:r>
-      <w:r>
-        <w:t>view).</w:t>
-      </w:r>
+      <w:proofErr w:type="spellStart"/>
+      <w:r>
+        <w:t>Modbus</w:t>
+      </w:r>
+      <w:proofErr w:type="spellEnd"/>
       <w:r>
         <w:t xml:space="preserve"> </w:t>
       </w:r>
+      <w:proofErr w:type="spellStart"/>
+      <w:r>
+        <w:t>view</w:t>
+      </w:r>
+      <w:proofErr w:type="spellEnd"/>
+      <w:r>
+        <w:t>).</w:t>
+      </w:r>
+      <w:r>
+        <w:t xml:space="preserve"> </w:t>
+      </w:r>
       <w:r>
         <w:t>Mindezeknek a tartalm</w:t>
       </w:r>
@@ -9316,8 +9638,13 @@
       <w:r>
         <w:t xml:space="preserve">a </w:t>
       </w:r>
-      <w:r>
-        <w:t>Serial Port Monitor</w:t>
+      <w:proofErr w:type="spellStart"/>
+      <w:r>
+        <w:t>Serial</w:t>
+      </w:r>
+      <w:proofErr w:type="spellEnd"/>
+      <w:r>
+        <w:t xml:space="preserve"> Port Monitor</w:t>
       </w:r>
       <w:r>
         <w:t xml:space="preserve"> </w:t>
@@ -9375,8 +9702,13 @@
       <w:r>
         <w:t xml:space="preserve">és </w:t>
       </w:r>
-      <w:r>
-        <w:t xml:space="preserve">Company </w:t>
+      <w:proofErr w:type="spellStart"/>
+      <w:r>
+        <w:t>Company</w:t>
+      </w:r>
+      <w:proofErr w:type="spellEnd"/>
+      <w:r>
+        <w:t xml:space="preserve"> </w:t>
       </w:r>
       <w:r>
         <w:t>licenszekkel érhető el, viszont a</w:t>
@@ -9398,7 +9730,7 @@
       <w:pPr>
         <w:pStyle w:val="Heading3"/>
       </w:pPr>
-      <w:bookmarkStart w:id="21" w:name="_Toc69951490"/>
+      <w:bookmarkStart w:id="22" w:name="_Toc69951490"/>
       <w:r>
         <w:lastRenderedPageBreak/>
         <w:t>A</w:t>
@@ -9406,7 +9738,7 @@
       <w:r>
         <w:t xml:space="preserve"> MikroElektronika EasyPIC v7 fejlesztőlap</w:t>
       </w:r>
-      <w:bookmarkEnd w:id="21"/>
+      <w:bookmarkEnd w:id="22"/>
     </w:p>
     <w:p>
       <w:pPr>
@@ -9458,7 +9790,15 @@
         <w:t xml:space="preserve">lapja, amelyet </w:t>
       </w:r>
       <w:r>
-        <w:t>a Microchip Technology Inc. 8</w:t>
+        <w:t xml:space="preserve">a Microchip </w:t>
+      </w:r>
+      <w:proofErr w:type="spellStart"/>
+      <w:r>
+        <w:t>Technology</w:t>
+      </w:r>
+      <w:proofErr w:type="spellEnd"/>
+      <w:r>
+        <w:t xml:space="preserve"> Inc. 8</w:t>
       </w:r>
       <w:r>
         <w:noBreakHyphen/>
@@ -9543,9 +9883,11 @@
       <w:r>
         <w:t xml:space="preserve"> Rendelkezik két </w:t>
       </w:r>
+      <w:proofErr w:type="spellStart"/>
       <w:r>
         <w:t>mikroBUS</w:t>
       </w:r>
+      <w:proofErr w:type="spellEnd"/>
       <w:r>
         <w:t xml:space="preserve"> </w:t>
       </w:r>
@@ -9564,12 +9906,22 @@
       <w:r>
         <w:t xml:space="preserve"> </w:t>
       </w:r>
-      <w:r>
-        <w:t>Click Board</w:t>
-      </w:r>
+      <w:proofErr w:type="spellStart"/>
+      <w:r>
+        <w:t>Click</w:t>
+      </w:r>
+      <w:proofErr w:type="spellEnd"/>
       <w:r>
         <w:t xml:space="preserve"> </w:t>
       </w:r>
+      <w:proofErr w:type="spellStart"/>
+      <w:r>
+        <w:t>Board</w:t>
+      </w:r>
+      <w:proofErr w:type="spellEnd"/>
+      <w:r>
+        <w:t xml:space="preserve"> </w:t>
+      </w:r>
       <w:r>
         <w:t xml:space="preserve">bővítőkártyák </w:t>
       </w:r>
@@ -9591,9 +9943,11 @@
       <w:r>
         <w:t xml:space="preserve"> </w:t>
       </w:r>
+      <w:proofErr w:type="spellStart"/>
       <w:r>
         <w:t>mikroProg</w:t>
       </w:r>
+      <w:proofErr w:type="spellEnd"/>
       <w:r>
         <w:t xml:space="preserve"> programozó</w:t>
       </w:r>
@@ -9628,7 +9982,15 @@
         <w:t xml:space="preserve">a </w:t>
       </w:r>
       <w:r>
-        <w:t xml:space="preserve">Microchip Technology Inc. </w:t>
+        <w:t xml:space="preserve">Microchip </w:t>
+      </w:r>
+      <w:proofErr w:type="spellStart"/>
+      <w:r>
+        <w:t>Technology</w:t>
+      </w:r>
+      <w:proofErr w:type="spellEnd"/>
+      <w:r>
+        <w:t xml:space="preserve"> Inc. </w:t>
       </w:r>
       <w:r>
         <w:t xml:space="preserve">több mint </w:t>
@@ -9722,7 +10084,7 @@
         </w:drawing>
       </w:r>
     </w:p>
-    <w:bookmarkStart w:id="22" w:name="_Ref69866333"/>
+    <w:bookmarkStart w:id="23" w:name="_Ref69866333"/>
     <w:p>
       <w:pPr>
         <w:pStyle w:val="Caption"/>
@@ -9770,7 +10132,7 @@
       <w:r>
         <w:t>. ábra</w:t>
       </w:r>
-      <w:bookmarkEnd w:id="22"/>
+      <w:bookmarkEnd w:id="23"/>
       <w:r>
         <w:t xml:space="preserve">: Az </w:t>
       </w:r>
@@ -9844,7 +10206,7 @@
       <w:pPr>
         <w:pStyle w:val="Heading3"/>
       </w:pPr>
-      <w:bookmarkStart w:id="23" w:name="_Toc69951491"/>
+      <w:bookmarkStart w:id="24" w:name="_Toc69951491"/>
       <w:r>
         <w:lastRenderedPageBreak/>
         <w:t xml:space="preserve">A </w:t>
@@ -9861,7 +10223,7 @@
       <w:r>
         <w:t>fejlesztői környezet</w:t>
       </w:r>
-      <w:bookmarkEnd w:id="23"/>
+      <w:bookmarkEnd w:id="24"/>
     </w:p>
     <w:p>
       <w:pPr>
@@ -9871,7 +10233,15 @@
         <w:t xml:space="preserve">A </w:t>
       </w:r>
       <w:r>
-        <w:t>mikroC PRO for PIC</w:t>
+        <w:t xml:space="preserve">mikroC PRO </w:t>
+      </w:r>
+      <w:proofErr w:type="spellStart"/>
+      <w:r>
+        <w:t>for</w:t>
+      </w:r>
+      <w:proofErr w:type="spellEnd"/>
+      <w:r>
+        <w:t xml:space="preserve"> PIC</w:t>
       </w:r>
       <w:r>
         <w:t xml:space="preserve"> (</w:t>
@@ -9931,7 +10301,15 @@
         <w:t xml:space="preserve">, amelyet a </w:t>
       </w:r>
       <w:r>
-        <w:t>Microchip Technology Inc. 8</w:t>
+        <w:t xml:space="preserve">Microchip </w:t>
+      </w:r>
+      <w:proofErr w:type="spellStart"/>
+      <w:r>
+        <w:t>Technology</w:t>
+      </w:r>
+      <w:proofErr w:type="spellEnd"/>
+      <w:r>
+        <w:t xml:space="preserve"> Inc. 8</w:t>
       </w:r>
       <w:r>
         <w:noBreakHyphen/>
@@ -10076,7 +10454,7 @@
         </w:drawing>
       </w:r>
     </w:p>
-    <w:bookmarkStart w:id="24" w:name="_Ref69949279"/>
+    <w:bookmarkStart w:id="25" w:name="_Ref69949279"/>
     <w:p>
       <w:pPr>
         <w:pStyle w:val="Caption"/>
@@ -10124,12 +10502,20 @@
       <w:r>
         <w:t>. ábra</w:t>
       </w:r>
-      <w:bookmarkEnd w:id="24"/>
+      <w:bookmarkEnd w:id="25"/>
       <w:r>
         <w:t xml:space="preserve">: </w:t>
       </w:r>
       <w:r>
-        <w:t>A mikroC PRO for PIC kezelőfelülete</w:t>
+        <w:t xml:space="preserve">A mikroC PRO </w:t>
+      </w:r>
+      <w:proofErr w:type="spellStart"/>
+      <w:r>
+        <w:t>for</w:t>
+      </w:r>
+      <w:proofErr w:type="spellEnd"/>
+      <w:r>
+        <w:t xml:space="preserve"> PIC kezelőfelülete</w:t>
       </w:r>
     </w:p>
     <w:p>
@@ -10142,11 +10528,19 @@
       <w:r>
         <w:t xml:space="preserve"> modern fejlesztői környezetektől elvárható módon a </w:t>
       </w:r>
-      <w:bookmarkStart w:id="25" w:name="_Hlk70124290"/>
-      <w:r>
-        <w:t xml:space="preserve">mikroC PRO for PIC </w:t>
-      </w:r>
-      <w:bookmarkEnd w:id="25"/>
+      <w:bookmarkStart w:id="26" w:name="_Hlk70124290"/>
+      <w:r>
+        <w:t xml:space="preserve">mikroC PRO </w:t>
+      </w:r>
+      <w:proofErr w:type="spellStart"/>
+      <w:r>
+        <w:t>for</w:t>
+      </w:r>
+      <w:proofErr w:type="spellEnd"/>
+      <w:r>
+        <w:t xml:space="preserve"> PIC </w:t>
+      </w:r>
+      <w:bookmarkEnd w:id="26"/>
       <w:r>
         <w:t>szintén</w:t>
       </w:r>
@@ -10238,7 +10632,15 @@
         <w:t xml:space="preserve">A </w:t>
       </w:r>
       <w:r>
-        <w:t>mikroC PRO for PIC</w:t>
+        <w:t xml:space="preserve">mikroC PRO </w:t>
+      </w:r>
+      <w:proofErr w:type="spellStart"/>
+      <w:r>
+        <w:t>for</w:t>
+      </w:r>
+      <w:proofErr w:type="spellEnd"/>
+      <w:r>
+        <w:t xml:space="preserve"> PIC</w:t>
       </w:r>
       <w:r>
         <w:t xml:space="preserve"> a </w:t>
@@ -10249,8 +10651,13 @@
       <w:r>
         <w:t xml:space="preserve"> </w:t>
       </w:r>
-      <w:r>
-        <w:t>mikroProg programozó és áramkörön belüli hibakereső</w:t>
+      <w:proofErr w:type="spellStart"/>
+      <w:r>
+        <w:t>mikroProg</w:t>
+      </w:r>
+      <w:proofErr w:type="spellEnd"/>
+      <w:r>
+        <w:t xml:space="preserve"> programozó és áramkörön belüli hibakereső</w:t>
       </w:r>
       <w:r>
         <w:t xml:space="preserve"> segítségével</w:t>
@@ -10359,8 +10766,13 @@
       <w:r>
         <w:t> </w:t>
       </w:r>
-      <w:r>
-        <w:t>Kszó nagyságú</w:t>
+      <w:proofErr w:type="spellStart"/>
+      <w:r>
+        <w:t>Kszó</w:t>
+      </w:r>
+      <w:proofErr w:type="spellEnd"/>
+      <w:r>
+        <w:t xml:space="preserve"> nagyságú</w:t>
       </w:r>
       <w:r>
         <w:t xml:space="preserve"> PIC program</w:t>
@@ -10382,18 +10794,118 @@
       <w:pPr>
         <w:pStyle w:val="Heading2"/>
       </w:pPr>
-      <w:bookmarkStart w:id="26" w:name="_Toc69951492"/>
+      <w:bookmarkStart w:id="27" w:name="_Toc69951492"/>
       <w:r>
         <w:t>Az alternatív emuláció megvalósításának eszközei</w:t>
       </w:r>
-      <w:bookmarkEnd w:id="26"/>
-    </w:p>
-    <w:p/>
+      <w:bookmarkEnd w:id="27"/>
+    </w:p>
+    <w:p>
+      <w:pPr>
+        <w:ind w:firstLine="576"/>
+      </w:pPr>
+      <w:r>
+        <w:t>Az alternatív emuláció három különböző fejlesztési terület prominens szoftver</w:t>
+      </w:r>
+      <w:r>
+        <w:t>j</w:t>
+      </w:r>
+      <w:r>
+        <w:t xml:space="preserve">einek felhasználásával valósult meg. Az I/O interfészt helyettesítő elektronika kapcsolási rajza és nyomtatott áramköre az Altium </w:t>
+      </w:r>
+      <w:proofErr w:type="spellStart"/>
+      <w:r>
+        <w:t>Designer</w:t>
+      </w:r>
+      <w:proofErr w:type="spellEnd"/>
+      <w:r>
+        <w:t xml:space="preserve"> tervezőszoftver</w:t>
+      </w:r>
+      <w:r>
+        <w:t>rel</w:t>
+      </w:r>
+      <w:r>
+        <w:t xml:space="preserve"> lett megrajzolva</w:t>
+      </w:r>
+      <w:r>
+        <w:t>. U</w:t>
+      </w:r>
+      <w:r>
+        <w:t xml:space="preserve">gyanennek az </w:t>
+      </w:r>
+      <w:r>
+        <w:t>elektronikának a</w:t>
+      </w:r>
+      <w:r>
+        <w:t xml:space="preserve"> ki- és bemeneteit </w:t>
+      </w:r>
+      <w:r>
+        <w:t>vezérlő</w:t>
+      </w:r>
+      <w:r>
+        <w:t>,</w:t>
+      </w:r>
+      <w:r>
+        <w:t xml:space="preserve"> </w:t>
+      </w:r>
+      <w:r>
+        <w:t xml:space="preserve">illetve </w:t>
+      </w:r>
+      <w:r>
+        <w:t>a számítógéppel kommunikáló mikrovezérlő programja</w:t>
+      </w:r>
+      <w:r>
+        <w:t xml:space="preserve"> az</w:t>
+      </w:r>
+      <w:r>
+        <w:t xml:space="preserve"> IAR </w:t>
+      </w:r>
+      <w:proofErr w:type="spellStart"/>
+      <w:r>
+        <w:t>Embedded</w:t>
+      </w:r>
+      <w:proofErr w:type="spellEnd"/>
+      <w:r>
+        <w:t xml:space="preserve"> </w:t>
+      </w:r>
+      <w:proofErr w:type="spellStart"/>
+      <w:r>
+        <w:t>Workbench</w:t>
+      </w:r>
+      <w:proofErr w:type="spellEnd"/>
+      <w:r>
+        <w:t xml:space="preserve"> </w:t>
+      </w:r>
+      <w:proofErr w:type="spellStart"/>
+      <w:r>
+        <w:t>for</w:t>
+      </w:r>
+      <w:proofErr w:type="spellEnd"/>
+      <w:r>
+        <w:t xml:space="preserve"> </w:t>
+      </w:r>
+      <w:proofErr w:type="spellStart"/>
+      <w:r>
+        <w:t>Arm</w:t>
+      </w:r>
+      <w:proofErr w:type="spellEnd"/>
+      <w:r>
+        <w:t xml:space="preserve"> fejlesztői környezetben lett megvalósítva. Az alternatív I/O interfésznek a számítógépen futó illesztőprogramja, illetve az alternatív vizualizáció pedig a Qt </w:t>
+      </w:r>
+      <w:proofErr w:type="spellStart"/>
+      <w:r>
+        <w:t>Creator</w:t>
+      </w:r>
+      <w:proofErr w:type="spellEnd"/>
+      <w:r>
+        <w:t xml:space="preserve"> fejlesztői környezetben valósult meg.</w:t>
+      </w:r>
+    </w:p>
     <w:p>
       <w:pPr>
         <w:pStyle w:val="Heading3"/>
       </w:pPr>
-      <w:bookmarkStart w:id="27" w:name="_Toc69951493"/>
+      <w:bookmarkStart w:id="28" w:name="_Toc69951493"/>
       <w:r>
         <w:t xml:space="preserve">A </w:t>
       </w:r>
@@ -10409,14 +10921,61 @@
       <w:r>
         <w:t>fejlesztői környezet</w:t>
       </w:r>
-      <w:bookmarkEnd w:id="27"/>
+      <w:bookmarkEnd w:id="28"/>
     </w:p>
     <w:p>
       <w:pPr>
         <w:ind w:firstLine="708"/>
       </w:pPr>
       <w:r>
-        <w:t xml:space="preserve">A Qt Creator egy keresztplatformos integrált </w:t>
+        <w:t xml:space="preserve">A Qt </w:t>
+      </w:r>
+      <w:proofErr w:type="spellStart"/>
+      <w:r>
+        <w:t>Creator</w:t>
+      </w:r>
+      <w:proofErr w:type="spellEnd"/>
+      <w:r>
+        <w:t xml:space="preserve"> </w:t>
+      </w:r>
+      <w:r>
+        <w:t>(</w:t>
+      </w:r>
+      <w:r>
+        <w:fldChar w:fldCharType="begin"/>
+      </w:r>
+      <w:r>
+        <w:instrText xml:space="preserve"> REF _Ref70293743 \h </w:instrText>
+      </w:r>
+      <w:r>
+        <w:fldChar w:fldCharType="separate"/>
+      </w:r>
+      <w:r>
+        <w:rPr>
+          <w:noProof/>
+        </w:rPr>
+        <w:t>1.4</w:t>
+      </w:r>
+      <w:r>
+        <w:t>.</w:t>
+      </w:r>
+      <w:r>
+        <w:rPr>
+          <w:noProof/>
+        </w:rPr>
+        <w:t>1</w:t>
+      </w:r>
+      <w:r>
+        <w:t>. ábra</w:t>
+      </w:r>
+      <w:r>
+        <w:fldChar w:fldCharType="end"/>
+      </w:r>
+      <w:r>
+        <w:t xml:space="preserve">) </w:t>
+      </w:r>
+      <w:r>
+        <w:t xml:space="preserve">egy keresztplatformos integrált </w:t>
       </w:r>
       <w:r>
         <w:t xml:space="preserve">fejlesztői </w:t>
@@ -10431,10 +10990,21 @@
         <w:t xml:space="preserve"> amelyet a </w:t>
       </w:r>
       <w:r>
-        <w:t>Qt Company</w:t>
-      </w:r>
-      <w:r>
-        <w:t xml:space="preserve"> fejlesztett ki a Qt alkalmazás-keretrendsze</w:t>
+        <w:t xml:space="preserve">Qt </w:t>
+      </w:r>
+      <w:proofErr w:type="spellStart"/>
+      <w:r>
+        <w:t>Company</w:t>
+      </w:r>
+      <w:proofErr w:type="spellEnd"/>
+      <w:r>
+        <w:t xml:space="preserve"> fejlesztett ki a Qt alkalmazás</w:t>
+      </w:r>
+      <w:r>
+        <w:noBreakHyphen/>
+      </w:r>
+      <w:r>
+        <w:t>keretrendsze</w:t>
       </w:r>
       <w:r>
         <w:t xml:space="preserve">rrel folytatott fejlesztés </w:t>
@@ -10458,78 +11028,479 @@
         <w:t xml:space="preserve">eépített </w:t>
       </w:r>
       <w:r>
-        <w:t>Qt specifikus eszköztárának</w:t>
+        <w:t>Qt</w:t>
+      </w:r>
+      <w:r>
+        <w:t>-</w:t>
+      </w:r>
+      <w:r>
+        <w:t xml:space="preserve">specifikus </w:t>
+      </w:r>
+      <w:r>
+        <w:t>eszközeinek és kényelmi funkcióinak</w:t>
       </w:r>
       <w:r>
         <w:t>,</w:t>
       </w:r>
       <w:r>
-        <w:t xml:space="preserve"> jelenleg</w:t>
+        <w:t xml:space="preserve"> </w:t>
+      </w:r>
+      <w:r>
+        <w:t xml:space="preserve">jelenleg </w:t>
+      </w:r>
+      <w:r>
+        <w:t xml:space="preserve">ez </w:t>
+      </w:r>
+      <w:r>
+        <w:t>a</w:t>
+      </w:r>
+      <w:r>
+        <w:t xml:space="preserve"> </w:t>
+      </w:r>
+      <w:r>
+        <w:t>Qt</w:t>
+      </w:r>
+      <w:r>
+        <w:t>-</w:t>
+      </w:r>
+      <w:r>
+        <w:t xml:space="preserve">alapú alkalmazások elsődleges </w:t>
+      </w:r>
+      <w:r>
+        <w:t xml:space="preserve">fejlesztői </w:t>
+      </w:r>
+      <w:r>
+        <w:t>környezete</w:t>
+      </w:r>
+      <w:sdt>
+        <w:sdtPr>
+          <w:id w:val="1677534808"/>
+          <w:citation/>
+        </w:sdtPr>
+        <w:sdtContent>
+          <w:r>
+            <w:fldChar w:fldCharType="begin"/>
+          </w:r>
+          <w:r>
+            <w:instrText xml:space="preserve"> CITATION QtC \l 1033 </w:instrText>
+          </w:r>
+          <w:r>
+            <w:fldChar w:fldCharType="separate"/>
+          </w:r>
+          <w:r>
+            <w:rPr>
+              <w:noProof/>
+            </w:rPr>
+            <w:t xml:space="preserve"> [9]</w:t>
+          </w:r>
+          <w:r>
+            <w:fldChar w:fldCharType="end"/>
+          </w:r>
+        </w:sdtContent>
+      </w:sdt>
+      <w:r>
+        <w:t>.</w:t>
+      </w:r>
+    </w:p>
+    <w:p>
+      <w:pPr>
+        <w:ind w:firstLine="708"/>
+      </w:pPr>
+      <w:r>
+        <w:t xml:space="preserve">A Qt </w:t>
+      </w:r>
+      <w:proofErr w:type="spellStart"/>
+      <w:r>
+        <w:t>Creator</w:t>
+      </w:r>
+      <w:proofErr w:type="spellEnd"/>
+      <w:r>
+        <w:t xml:space="preserve"> </w:t>
+      </w:r>
+      <w:r>
+        <w:t>segítségével tulajdonképpen</w:t>
+      </w:r>
+      <w:r>
+        <w:t xml:space="preserve"> </w:t>
+      </w:r>
+      <w:r>
+        <w:t>bármilyen C++</w:t>
+      </w:r>
+      <w:r>
+        <w:t xml:space="preserve"> </w:t>
+      </w:r>
+      <w:r>
+        <w:t xml:space="preserve">projekt fejleszthető, </w:t>
+      </w:r>
+      <w:r>
+        <w:t xml:space="preserve">a használatához ugyanis a Qt </w:t>
+      </w:r>
+      <w:r>
+        <w:t xml:space="preserve">keretrendszer </w:t>
+      </w:r>
+      <w:r>
+        <w:t xml:space="preserve">használata nem szükségszerű, </w:t>
+      </w:r>
+      <w:r>
+        <w:t xml:space="preserve">sőt még </w:t>
+      </w:r>
+      <w:r>
+        <w:t xml:space="preserve">a hozzá tartozó </w:t>
+      </w:r>
+      <w:proofErr w:type="spellStart"/>
+      <w:r>
+        <w:t>q</w:t>
+      </w:r>
+      <w:r>
+        <w:t>make</w:t>
+      </w:r>
+      <w:proofErr w:type="spellEnd"/>
+      <w:r>
+        <w:t xml:space="preserve"> </w:t>
+      </w:r>
+      <w:r>
+        <w:t xml:space="preserve">és </w:t>
+      </w:r>
+      <w:proofErr w:type="spellStart"/>
+      <w:r>
+        <w:t>Qbs</w:t>
+      </w:r>
+      <w:proofErr w:type="spellEnd"/>
+      <w:r>
+        <w:t xml:space="preserve"> </w:t>
+      </w:r>
+      <w:r>
+        <w:t>fordítórendszer</w:t>
+      </w:r>
+      <w:r>
+        <w:t xml:space="preserve">ek </w:t>
+      </w:r>
+      <w:r>
+        <w:t>használata sem, mivel</w:t>
+      </w:r>
+      <w:r>
+        <w:t xml:space="preserve"> natívan támogatja a </w:t>
+      </w:r>
+      <w:proofErr w:type="spellStart"/>
+      <w:r>
+        <w:t>CMake</w:t>
+      </w:r>
+      <w:proofErr w:type="spellEnd"/>
+      <w:r>
+        <w:t>,</w:t>
+      </w:r>
+      <w:r>
+        <w:t xml:space="preserve"> a </w:t>
+      </w:r>
+      <w:r>
+        <w:t xml:space="preserve">GNU </w:t>
+      </w:r>
+      <w:proofErr w:type="spellStart"/>
+      <w:r>
+        <w:t>Autotools</w:t>
+      </w:r>
+      <w:proofErr w:type="spellEnd"/>
+      <w:r>
+        <w:t xml:space="preserve"> </w:t>
+      </w:r>
+      <w:r>
+        <w:t xml:space="preserve">stb. </w:t>
+      </w:r>
+      <w:r>
+        <w:t>fordítórendszereket is</w:t>
+      </w:r>
+      <w:r>
+        <w:t>.</w:t>
+      </w:r>
+      <w:r>
+        <w:t xml:space="preserve"> A </w:t>
+      </w:r>
+      <w:r>
+        <w:t>kódminőség biztosítása érdekében b</w:t>
+      </w:r>
+      <w:r>
+        <w:t>eépített kódelemzőkk</w:t>
+      </w:r>
+      <w:r>
+        <w:t>el</w:t>
+      </w:r>
+      <w:r>
+        <w:t xml:space="preserve"> és </w:t>
+      </w:r>
+      <w:r>
+        <w:t>szoftver</w:t>
+      </w:r>
+      <w:r>
+        <w:t>tesztelési eszközök</w:t>
+      </w:r>
+      <w:r>
+        <w:t xml:space="preserve">kel is rendelkezik, </w:t>
+      </w:r>
+      <w:r>
+        <w:lastRenderedPageBreak/>
+        <w:t xml:space="preserve">emellett támogatja a legnépszerűbb </w:t>
+      </w:r>
+      <w:r>
+        <w:t>verziókezelő rendszer</w:t>
+      </w:r>
+      <w:r>
+        <w:t xml:space="preserve">eket, mint például a </w:t>
+      </w:r>
+      <w:proofErr w:type="spellStart"/>
+      <w:r>
+        <w:t>Git</w:t>
+      </w:r>
+      <w:proofErr w:type="spellEnd"/>
+      <w:r>
+        <w:t xml:space="preserve">, a </w:t>
+      </w:r>
+      <w:proofErr w:type="spellStart"/>
+      <w:r>
+        <w:t>Subversion</w:t>
+      </w:r>
+      <w:proofErr w:type="spellEnd"/>
+      <w:r>
+        <w:t xml:space="preserve">, a </w:t>
+      </w:r>
+      <w:proofErr w:type="spellStart"/>
+      <w:r>
+        <w:t>ClearCase</w:t>
+      </w:r>
+      <w:proofErr w:type="spellEnd"/>
+      <w:r>
+        <w:t xml:space="preserve"> vagy a </w:t>
+      </w:r>
+      <w:proofErr w:type="spellStart"/>
+      <w:r>
+        <w:t>Mercurial</w:t>
+      </w:r>
+      <w:proofErr w:type="spellEnd"/>
+      <w:r>
+        <w:t>.</w:t>
+      </w:r>
+      <w:r>
+        <w:t xml:space="preserve"> Noha a Qt </w:t>
+      </w:r>
+      <w:proofErr w:type="spellStart"/>
+      <w:r>
+        <w:t>Creator</w:t>
+      </w:r>
+      <w:proofErr w:type="spellEnd"/>
+      <w:r>
+        <w:t xml:space="preserve"> fő programozási nyelve a C++, köszönhetően a bővítmények támogatásának, ezek révén</w:t>
+      </w:r>
+      <w:r>
+        <w:t xml:space="preserve"> bármikor felruházható más programozási nyelvek támogatásával is,</w:t>
+      </w:r>
+      <w:r>
+        <w:t xml:space="preserve"> vagy bármi egyébbel, például helyesírás-ellenőrzővel.</w:t>
+      </w:r>
+    </w:p>
+    <w:p>
+      <w:pPr>
+        <w:keepNext/>
+        <w:spacing w:before="120"/>
+        <w:jc w:val="center"/>
+      </w:pPr>
+      <w:r>
+        <w:rPr>
+          <w:noProof/>
+        </w:rPr>
+        <w:drawing>
+          <wp:inline distT="0" distB="0" distL="0" distR="0" wp14:anchorId="06941B61" wp14:editId="7326E963">
+            <wp:extent cx="5371465" cy="4215130"/>
+            <wp:effectExtent l="0" t="0" r="635" b="0"/>
+            <wp:docPr id="15" name="Picture 15" descr="A Qt Creator kezelőfelülete"/>
+            <wp:cNvGraphicFramePr>
+              <a:graphicFrameLocks xmlns:a="http://schemas.openxmlformats.org/drawingml/2006/main" noChangeAspect="1"/>
+            </wp:cNvGraphicFramePr>
+            <a:graphic xmlns:a="http://schemas.openxmlformats.org/drawingml/2006/main">
+              <a:graphicData uri="http://schemas.openxmlformats.org/drawingml/2006/picture">
+                <pic:pic xmlns:pic="http://schemas.openxmlformats.org/drawingml/2006/picture">
+                  <pic:nvPicPr>
+                    <pic:cNvPr id="15" name="Picture 15" descr="A Qt Creator kezelőfelülete"/>
+                    <pic:cNvPicPr/>
+                  </pic:nvPicPr>
+                  <pic:blipFill>
+                    <a:blip r:embed="rId33">
+                      <a:extLst>
+                        <a:ext uri="{28A0092B-C50C-407E-A947-70E740481C1C}">
+                          <a14:useLocalDpi xmlns:a14="http://schemas.microsoft.com/office/drawing/2010/main" val="0"/>
+                        </a:ext>
+                      </a:extLst>
+                    </a:blip>
+                    <a:stretch>
+                      <a:fillRect/>
+                    </a:stretch>
+                  </pic:blipFill>
+                  <pic:spPr>
+                    <a:xfrm>
+                      <a:off x="0" y="0"/>
+                      <a:ext cx="5371465" cy="4215130"/>
+                    </a:xfrm>
+                    <a:prstGeom prst="rect">
+                      <a:avLst/>
+                    </a:prstGeom>
+                  </pic:spPr>
+                </pic:pic>
+              </a:graphicData>
+            </a:graphic>
+          </wp:inline>
+        </w:drawing>
+      </w:r>
+    </w:p>
+    <w:bookmarkStart w:id="29" w:name="_Ref70293743"/>
+    <w:p>
+      <w:pPr>
+        <w:pStyle w:val="Caption"/>
+        <w:jc w:val="center"/>
+      </w:pPr>
+      <w:r>
+        <w:fldChar w:fldCharType="begin"/>
+      </w:r>
+      <w:r>
+        <w:instrText xml:space="preserve"> STYLEREF 2 \s </w:instrText>
+      </w:r>
+      <w:r>
+        <w:fldChar w:fldCharType="separate"/>
+      </w:r>
+      <w:r>
+        <w:rPr>
+          <w:noProof/>
+        </w:rPr>
+        <w:t>1.4</w:t>
+      </w:r>
+      <w:r>
+        <w:fldChar w:fldCharType="end"/>
+      </w:r>
+      <w:r>
+        <w:t>.</w:t>
+      </w:r>
+      <w:r>
+        <w:fldChar w:fldCharType="begin"/>
+      </w:r>
+      <w:r>
+        <w:instrText xml:space="preserve"> SEQ ábra \* ARABIC \s 2 </w:instrText>
+      </w:r>
+      <w:r>
+        <w:fldChar w:fldCharType="separate"/>
+      </w:r>
+      <w:r>
+        <w:rPr>
+          <w:noProof/>
+        </w:rPr>
+        <w:t>1</w:t>
+      </w:r>
+      <w:r>
+        <w:fldChar w:fldCharType="end"/>
+      </w:r>
+      <w:r>
+        <w:t>. ábra</w:t>
+      </w:r>
+      <w:bookmarkEnd w:id="29"/>
+      <w:r>
+        <w:t xml:space="preserve">: A </w:t>
+      </w:r>
+      <w:r>
+        <w:t xml:space="preserve">Qt </w:t>
+      </w:r>
+      <w:proofErr w:type="spellStart"/>
+      <w:r>
+        <w:t>Creator</w:t>
+      </w:r>
+      <w:proofErr w:type="spellEnd"/>
+      <w:r>
+        <w:t xml:space="preserve"> </w:t>
+      </w:r>
+      <w:r>
+        <w:t>kezelőfelülete</w:t>
+      </w:r>
+    </w:p>
+    <w:p>
+      <w:pPr>
+        <w:ind w:firstLine="708"/>
+      </w:pPr>
+      <w:r>
+        <w:t xml:space="preserve">Ebben a fejlesztői környezetben a Qt moduljaira épülő </w:t>
+      </w:r>
+      <w:r>
+        <w:t>grafikus</w:t>
+      </w:r>
+      <w:r>
+        <w:t xml:space="preserve"> felhasználói felület</w:t>
+      </w:r>
+      <w:r>
+        <w:t>e</w:t>
+      </w:r>
+      <w:r>
+        <w:t>knek mindkét típusa szerkeszthető grafikusan. A beépített űrlapszerkesztő a hagyományos űrlap alapú</w:t>
+      </w:r>
+      <w:r>
+        <w:t xml:space="preserve"> alkalmazások felhasználói felületének fejlesztését teszi lehetővé, míg a modern, főleg okostelefonokra és táblagépekre jellemző grafikus felületek fejlesztésé</w:t>
+      </w:r>
+      <w:r>
+        <w:t>re</w:t>
       </w:r>
       <w:r>
         <w:t xml:space="preserve"> a</w:t>
       </w:r>
       <w:r>
+        <w:t xml:space="preserve"> beépített</w:t>
+      </w:r>
+      <w:r>
         <w:t xml:space="preserve"> </w:t>
       </w:r>
       <w:r>
-        <w:t>Qt</w:t>
-      </w:r>
-      <w:r>
-        <w:t xml:space="preserve"> </w:t>
-      </w:r>
-      <w:r>
-        <w:t xml:space="preserve">alapú alkalmazások elsődleges </w:t>
-      </w:r>
-      <w:r>
-        <w:t xml:space="preserve">fejlesztői </w:t>
-      </w:r>
-      <w:r>
-        <w:t>környezete.</w:t>
+        <w:t xml:space="preserve">Qt </w:t>
+      </w:r>
+      <w:r>
+        <w:t>Quick</w:t>
+      </w:r>
+      <w:r>
+        <w:t xml:space="preserve"> tervező</w:t>
+      </w:r>
+      <w:r>
+        <w:t xml:space="preserve"> szolgál</w:t>
+      </w:r>
+      <w:r>
+        <w:t>.</w:t>
       </w:r>
     </w:p>
     <w:p>
       <w:pPr>
         <w:ind w:firstLine="708"/>
       </w:pPr>
-    </w:p>
-    <w:p>
-      <w:pPr>
-        <w:ind w:firstLine="708"/>
-      </w:pPr>
-    </w:p>
-    <w:p>
-      <w:pPr>
-        <w:ind w:firstLine="708"/>
-      </w:pPr>
-      <w:r>
-        <w:t xml:space="preserve">Ez a szoftver valójában egy fejlett </w:t>
-      </w:r>
-      <w:r>
-        <w:t>forráskódszerkesztő</w:t>
-      </w:r>
-      <w:r>
-        <w:t xml:space="preserve"> C++</w:t>
-      </w:r>
-      <w:r>
-        <w:t>,</w:t>
-      </w:r>
-      <w:r>
-        <w:t xml:space="preserve"> QML és JavaScript </w:t>
-      </w:r>
-      <w:r>
-        <w:t>támogatással</w:t>
-      </w:r>
-      <w:r>
-        <w:t xml:space="preserve">, </w:t>
+      <w:r>
+        <w:t xml:space="preserve">A Qt </w:t>
+      </w:r>
+      <w:proofErr w:type="spellStart"/>
+      <w:r>
+        <w:t>Creator</w:t>
+      </w:r>
+      <w:proofErr w:type="spellEnd"/>
+      <w:r>
+        <w:t xml:space="preserve"> egy nyílt forráskódú és teljesen ingyenes szoftver, </w:t>
+      </w:r>
+      <w:r>
+        <w:t xml:space="preserve">aminek a használata sem hobbi, sem </w:t>
+      </w:r>
+      <w:r>
+        <w:t>ü</w:t>
+      </w:r>
+      <w:r>
+        <w:t>zleti célokra nem igényel semmilyen licenszt.</w:t>
+      </w:r>
+      <w:r>
+        <w:t xml:space="preserve"> Mindemellett nagyon jól dokumentált és számos példaprojekt érhető el hozzá, amik még könnyebbé teszik a használatának az elsajátítását.</w:t>
       </w:r>
     </w:p>
     <w:p>
       <w:pPr>
         <w:pStyle w:val="Heading3"/>
       </w:pPr>
-      <w:bookmarkStart w:id="28" w:name="_Toc69951494"/>
-      <w:r>
+      <w:bookmarkStart w:id="30" w:name="_Toc69951494"/>
+      <w:r>
+        <w:lastRenderedPageBreak/>
         <w:t xml:space="preserve">Az </w:t>
       </w:r>
       <w:r>
@@ -10541,13 +11512,289 @@
       <w:r>
         <w:t xml:space="preserve"> elektronikai tervezőszoftver</w:t>
       </w:r>
-      <w:bookmarkEnd w:id="28"/>
-    </w:p>
+      <w:bookmarkEnd w:id="30"/>
+    </w:p>
+    <w:p>
+      <w:pPr>
+        <w:ind w:firstLine="708"/>
+      </w:pPr>
+      <w:r>
+        <w:t xml:space="preserve">Az </w:t>
+      </w:r>
+      <w:r>
+        <w:t xml:space="preserve">Altium </w:t>
+      </w:r>
+      <w:proofErr w:type="spellStart"/>
+      <w:r>
+        <w:t>Designer</w:t>
+      </w:r>
+      <w:proofErr w:type="spellEnd"/>
+      <w:r>
+        <w:t xml:space="preserve"> </w:t>
+      </w:r>
+      <w:r>
+        <w:t>(</w:t>
+      </w:r>
+      <w:r>
+        <w:fldChar w:fldCharType="begin"/>
+      </w:r>
+      <w:r>
+        <w:instrText xml:space="preserve"> REF _Ref70304580 \h </w:instrText>
+      </w:r>
+      <w:r>
+        <w:fldChar w:fldCharType="separate"/>
+      </w:r>
+      <w:r>
+        <w:rPr>
+          <w:noProof/>
+        </w:rPr>
+        <w:t>1.4</w:t>
+      </w:r>
+      <w:r>
+        <w:t>.</w:t>
+      </w:r>
+      <w:r>
+        <w:rPr>
+          <w:noProof/>
+        </w:rPr>
+        <w:t>2</w:t>
+      </w:r>
+      <w:r>
+        <w:t>. ábra</w:t>
+      </w:r>
+      <w:r>
+        <w:fldChar w:fldCharType="end"/>
+      </w:r>
+      <w:r>
+        <w:t xml:space="preserve">) </w:t>
+      </w:r>
+      <w:r>
+        <w:t xml:space="preserve">egy sokrétű elektronikai tervezőszoftver, amit </w:t>
+      </w:r>
+      <w:r>
+        <w:t xml:space="preserve">az </w:t>
+      </w:r>
+      <w:r>
+        <w:t>Altium Limited</w:t>
+      </w:r>
+      <w:r>
+        <w:t xml:space="preserve"> </w:t>
+      </w:r>
+      <w:r>
+        <w:t>fejlesztett</w:t>
+      </w:r>
+      <w:r>
+        <w:t xml:space="preserve"> ki</w:t>
+      </w:r>
+      <w:r>
+        <w:t xml:space="preserve"> a nyomtatott áramkörök tervezésének támogatására.</w:t>
+      </w:r>
+      <w:r>
+        <w:t xml:space="preserve"> Alapvetően </w:t>
+      </w:r>
+      <w:r>
+        <w:t>négy fő funkcionális területet foglal magába</w:t>
+      </w:r>
+      <w:r>
+        <w:t xml:space="preserve">, beleérve a </w:t>
+      </w:r>
+      <w:r>
+        <w:t xml:space="preserve">kapcsolási rajzok létrehozását és szerkesztését, a </w:t>
+      </w:r>
+      <w:r>
+        <w:t>háromdimenziós</w:t>
+      </w:r>
+      <w:r>
+        <w:t xml:space="preserve"> nyomtatott áramkör</w:t>
+      </w:r>
+      <w:r>
+        <w:t>ök</w:t>
+      </w:r>
+      <w:r>
+        <w:t xml:space="preserve"> tervezés</w:t>
+      </w:r>
+      <w:r>
+        <w:t>é</w:t>
+      </w:r>
+      <w:r>
+        <w:t xml:space="preserve">t, a </w:t>
+      </w:r>
+      <w:r>
+        <w:t>programozható logikai kaputömb</w:t>
+      </w:r>
+      <w:r>
+        <w:t>ök (</w:t>
+      </w:r>
+      <w:r>
+        <w:t>FPGA</w:t>
+      </w:r>
+      <w:r>
+        <w:t xml:space="preserve">) fejlesztését és a </w:t>
+      </w:r>
+      <w:r>
+        <w:t>kiadáskezelés</w:t>
+      </w:r>
+      <w:r>
+        <w:t>t</w:t>
+      </w:r>
+      <w:sdt>
+        <w:sdtPr>
+          <w:id w:val="1740592862"/>
+          <w:citation/>
+        </w:sdtPr>
+        <w:sdtContent>
+          <w:r>
+            <w:fldChar w:fldCharType="begin"/>
+          </w:r>
+          <w:r>
+            <w:instrText xml:space="preserve"> CITATION Wik1 \l 1033 </w:instrText>
+          </w:r>
+          <w:r>
+            <w:fldChar w:fldCharType="separate"/>
+          </w:r>
+          <w:r>
+            <w:rPr>
+              <w:noProof/>
+            </w:rPr>
+            <w:t xml:space="preserve"> [10]</w:t>
+          </w:r>
+          <w:r>
+            <w:fldChar w:fldCharType="end"/>
+          </w:r>
+        </w:sdtContent>
+      </w:sdt>
+      <w:r>
+        <w:t>.</w:t>
+      </w:r>
+    </w:p>
+    <w:p>
+      <w:pPr>
+        <w:ind w:firstLine="708"/>
+      </w:pPr>
+    </w:p>
+    <w:p>
+      <w:pPr>
+        <w:keepNext/>
+        <w:spacing w:before="120"/>
+        <w:jc w:val="center"/>
+      </w:pPr>
+      <w:r>
+        <w:rPr>
+          <w:noProof/>
+        </w:rPr>
+        <w:drawing>
+          <wp:inline distT="0" distB="0" distL="0" distR="0" wp14:anchorId="17D70C1E" wp14:editId="5905560F">
+            <wp:extent cx="5371465" cy="4265930"/>
+            <wp:effectExtent l="0" t="0" r="635" b="1270"/>
+            <wp:docPr id="16" name="Picture 16" descr="Az Altium Designer kezelőfelülete"/>
+            <wp:cNvGraphicFramePr>
+              <a:graphicFrameLocks xmlns:a="http://schemas.openxmlformats.org/drawingml/2006/main" noChangeAspect="1"/>
+            </wp:cNvGraphicFramePr>
+            <a:graphic xmlns:a="http://schemas.openxmlformats.org/drawingml/2006/main">
+              <a:graphicData uri="http://schemas.openxmlformats.org/drawingml/2006/picture">
+                <pic:pic xmlns:pic="http://schemas.openxmlformats.org/drawingml/2006/picture">
+                  <pic:nvPicPr>
+                    <pic:cNvPr id="16" name="Picture 16" descr="Az Altium Designer kezelőfelülete"/>
+                    <pic:cNvPicPr/>
+                  </pic:nvPicPr>
+                  <pic:blipFill>
+                    <a:blip r:embed="rId34">
+                      <a:extLst>
+                        <a:ext uri="{28A0092B-C50C-407E-A947-70E740481C1C}">
+                          <a14:useLocalDpi xmlns:a14="http://schemas.microsoft.com/office/drawing/2010/main" val="0"/>
+                        </a:ext>
+                      </a:extLst>
+                    </a:blip>
+                    <a:stretch>
+                      <a:fillRect/>
+                    </a:stretch>
+                  </pic:blipFill>
+                  <pic:spPr>
+                    <a:xfrm>
+                      <a:off x="0" y="0"/>
+                      <a:ext cx="5371465" cy="4265930"/>
+                    </a:xfrm>
+                    <a:prstGeom prst="rect">
+                      <a:avLst/>
+                    </a:prstGeom>
+                  </pic:spPr>
+                </pic:pic>
+              </a:graphicData>
+            </a:graphic>
+          </wp:inline>
+        </w:drawing>
+      </w:r>
+    </w:p>
+    <w:bookmarkStart w:id="31" w:name="_Ref70304580"/>
+    <w:p>
+      <w:pPr>
+        <w:pStyle w:val="Caption"/>
+        <w:jc w:val="center"/>
+      </w:pPr>
+      <w:r>
+        <w:fldChar w:fldCharType="begin"/>
+      </w:r>
+      <w:r>
+        <w:instrText xml:space="preserve"> STYLEREF 2 \s </w:instrText>
+      </w:r>
+      <w:r>
+        <w:fldChar w:fldCharType="separate"/>
+      </w:r>
+      <w:r>
+        <w:rPr>
+          <w:noProof/>
+        </w:rPr>
+        <w:t>1.4</w:t>
+      </w:r>
+      <w:r>
+        <w:fldChar w:fldCharType="end"/>
+      </w:r>
+      <w:r>
+        <w:t>.</w:t>
+      </w:r>
+      <w:r>
+        <w:fldChar w:fldCharType="begin"/>
+      </w:r>
+      <w:r>
+        <w:instrText xml:space="preserve"> SEQ ábra \* ARABIC \s 2 </w:instrText>
+      </w:r>
+      <w:r>
+        <w:fldChar w:fldCharType="separate"/>
+      </w:r>
+      <w:r>
+        <w:rPr>
+          <w:noProof/>
+        </w:rPr>
+        <w:t>2</w:t>
+      </w:r>
+      <w:r>
+        <w:fldChar w:fldCharType="end"/>
+      </w:r>
+      <w:r>
+        <w:t>. ábra</w:t>
+      </w:r>
+      <w:bookmarkEnd w:id="31"/>
+      <w:r>
+        <w:t xml:space="preserve">: </w:t>
+      </w:r>
+      <w:r>
+        <w:t xml:space="preserve">Az Altium </w:t>
+      </w:r>
+      <w:proofErr w:type="spellStart"/>
+      <w:r>
+        <w:t>Designer</w:t>
+      </w:r>
+      <w:proofErr w:type="spellEnd"/>
+      <w:r>
+        <w:t xml:space="preserve"> kezelőfelülete</w:t>
+      </w:r>
+    </w:p>
+    <w:p/>
     <w:p>
       <w:pPr>
         <w:pStyle w:val="Heading3"/>
       </w:pPr>
-      <w:bookmarkStart w:id="29" w:name="_Toc69951495"/>
+      <w:bookmarkStart w:id="32" w:name="_Toc69951495"/>
       <w:r>
         <w:t xml:space="preserve">Az </w:t>
       </w:r>
@@ -10566,7 +11813,7 @@
       <w:r>
         <w:t>fejlesztői környezet</w:t>
       </w:r>
-      <w:bookmarkEnd w:id="29"/>
+      <w:bookmarkEnd w:id="32"/>
     </w:p>
     <w:p>
       <w:pPr>
@@ -10576,8 +11823,37 @@
         <w:t xml:space="preserve">Az </w:t>
       </w:r>
       <w:r>
-        <w:t>IAR Embedded Workbench for Arm</w:t>
-      </w:r>
+        <w:t xml:space="preserve">IAR </w:t>
+      </w:r>
+      <w:proofErr w:type="spellStart"/>
+      <w:r>
+        <w:t>Embedded</w:t>
+      </w:r>
+      <w:proofErr w:type="spellEnd"/>
+      <w:r>
+        <w:t xml:space="preserve"> </w:t>
+      </w:r>
+      <w:proofErr w:type="spellStart"/>
+      <w:r>
+        <w:t>Workbench</w:t>
+      </w:r>
+      <w:proofErr w:type="spellEnd"/>
+      <w:r>
+        <w:t xml:space="preserve"> </w:t>
+      </w:r>
+      <w:proofErr w:type="spellStart"/>
+      <w:r>
+        <w:t>for</w:t>
+      </w:r>
+      <w:proofErr w:type="spellEnd"/>
+      <w:r>
+        <w:t xml:space="preserve"> </w:t>
+      </w:r>
+      <w:proofErr w:type="spellStart"/>
+      <w:r>
+        <w:t>Arm</w:t>
+      </w:r>
+      <w:proofErr w:type="spellEnd"/>
       <w:r>
         <w:t xml:space="preserve"> </w:t>
       </w:r>
@@ -10800,7 +12076,7 @@
                     <pic:cNvPicPr/>
                   </pic:nvPicPr>
                   <pic:blipFill>
-                    <a:blip r:embed="rId33">
+                    <a:blip r:embed="rId35">
                       <a:extLst>
                         <a:ext uri="{28A0092B-C50C-407E-A947-70E740481C1C}">
                           <a14:useLocalDpi xmlns:a14="http://schemas.microsoft.com/office/drawing/2010/main" val="0"/>
@@ -10827,7 +12103,7 @@
         </w:drawing>
       </w:r>
     </w:p>
-    <w:bookmarkStart w:id="30" w:name="_Ref69957412"/>
+    <w:bookmarkStart w:id="33" w:name="_Ref69957412"/>
     <w:p>
       <w:pPr>
         <w:pStyle w:val="Caption"/>
@@ -10867,7 +12143,7 @@
         <w:rPr>
           <w:noProof/>
         </w:rPr>
-        <w:t>1</w:t>
+        <w:t>3</w:t>
       </w:r>
       <w:r>
         <w:fldChar w:fldCharType="end"/>
@@ -10875,12 +12151,44 @@
       <w:r>
         <w:t>. ábra</w:t>
       </w:r>
-      <w:bookmarkEnd w:id="30"/>
+      <w:bookmarkEnd w:id="33"/>
       <w:r>
         <w:t xml:space="preserve">: </w:t>
       </w:r>
       <w:r>
-        <w:t>Az IAR Embedded Workbench for Arm kezelőfelülete</w:t>
+        <w:t xml:space="preserve">Az IAR </w:t>
+      </w:r>
+      <w:proofErr w:type="spellStart"/>
+      <w:r>
+        <w:t>Embedded</w:t>
+      </w:r>
+      <w:proofErr w:type="spellEnd"/>
+      <w:r>
+        <w:t xml:space="preserve"> </w:t>
+      </w:r>
+      <w:proofErr w:type="spellStart"/>
+      <w:r>
+        <w:t>Workbench</w:t>
+      </w:r>
+      <w:proofErr w:type="spellEnd"/>
+      <w:r>
+        <w:t xml:space="preserve"> </w:t>
+      </w:r>
+      <w:proofErr w:type="spellStart"/>
+      <w:r>
+        <w:t>for</w:t>
+      </w:r>
+      <w:proofErr w:type="spellEnd"/>
+      <w:r>
+        <w:t xml:space="preserve"> </w:t>
+      </w:r>
+      <w:proofErr w:type="spellStart"/>
+      <w:r>
+        <w:t>Arm</w:t>
+      </w:r>
+      <w:proofErr w:type="spellEnd"/>
+      <w:r>
+        <w:t xml:space="preserve"> kezelőfelülete</w:t>
       </w:r>
     </w:p>
     <w:p>
@@ -10888,8 +12196,37 @@
         <w:ind w:firstLine="708"/>
       </w:pPr>
       <w:r>
-        <w:t>Az IAR Embedded Workbench for Arm</w:t>
-      </w:r>
+        <w:t xml:space="preserve">Az IAR </w:t>
+      </w:r>
+      <w:proofErr w:type="spellStart"/>
+      <w:r>
+        <w:t>Embedded</w:t>
+      </w:r>
+      <w:proofErr w:type="spellEnd"/>
+      <w:r>
+        <w:t xml:space="preserve"> </w:t>
+      </w:r>
+      <w:proofErr w:type="spellStart"/>
+      <w:r>
+        <w:t>Workbench</w:t>
+      </w:r>
+      <w:proofErr w:type="spellEnd"/>
+      <w:r>
+        <w:t xml:space="preserve"> </w:t>
+      </w:r>
+      <w:proofErr w:type="spellStart"/>
+      <w:r>
+        <w:t>for</w:t>
+      </w:r>
+      <w:proofErr w:type="spellEnd"/>
+      <w:r>
+        <w:t xml:space="preserve"> </w:t>
+      </w:r>
+      <w:proofErr w:type="spellStart"/>
+      <w:r>
+        <w:t>Arm</w:t>
+      </w:r>
+      <w:proofErr w:type="spellEnd"/>
       <w:r>
         <w:t xml:space="preserve"> </w:t>
       </w:r>
@@ -10954,12 +12291,12 @@
       <w:pPr>
         <w:pStyle w:val="Heading1"/>
       </w:pPr>
-      <w:bookmarkStart w:id="31" w:name="_Toc69951496"/>
+      <w:bookmarkStart w:id="34" w:name="_Toc69951496"/>
       <w:r>
         <w:lastRenderedPageBreak/>
         <w:t>Az emulálni kívánt ipari folyamat</w:t>
       </w:r>
-      <w:bookmarkEnd w:id="31"/>
+      <w:bookmarkEnd w:id="34"/>
     </w:p>
     <w:p>
       <w:pPr>
@@ -11275,7 +12612,7 @@
       <w:pPr>
         <w:pStyle w:val="Heading1"/>
       </w:pPr>
-      <w:bookmarkStart w:id="32" w:name="_Toc69951497"/>
+      <w:bookmarkStart w:id="35" w:name="_Toc69951497"/>
       <w:r>
         <w:lastRenderedPageBreak/>
         <w:t>Interaktív vizualizáció</w:t>
@@ -11283,14 +12620,14 @@
       <w:r>
         <w:t xml:space="preserve"> készítése a BORIS eszköztárával</w:t>
       </w:r>
-      <w:bookmarkEnd w:id="32"/>
+      <w:bookmarkEnd w:id="35"/>
     </w:p>
     <w:p/>
     <w:p>
       <w:pPr>
         <w:pStyle w:val="Heading1"/>
       </w:pPr>
-      <w:bookmarkStart w:id="33" w:name="_Toc69951498"/>
+      <w:bookmarkStart w:id="36" w:name="_Toc69951498"/>
       <w:r>
         <w:lastRenderedPageBreak/>
         <w:t>Az ipari folyamat</w:t>
@@ -11298,7 +12635,7 @@
       <w:r>
         <w:t xml:space="preserve"> emulációja és irányítása</w:t>
       </w:r>
-      <w:bookmarkEnd w:id="33"/>
+      <w:bookmarkEnd w:id="36"/>
     </w:p>
     <w:p>
       <w:r>
@@ -11578,68 +12915,68 @@
       <w:pPr>
         <w:pStyle w:val="Heading2"/>
       </w:pPr>
-      <w:bookmarkStart w:id="34" w:name="_Toc69951499"/>
+      <w:bookmarkStart w:id="37" w:name="_Toc69951499"/>
       <w:r>
         <w:lastRenderedPageBreak/>
         <w:t>Az emuláció megvalósításának bemutatása</w:t>
       </w:r>
-      <w:bookmarkEnd w:id="34"/>
+      <w:bookmarkEnd w:id="37"/>
     </w:p>
     <w:p>
       <w:pPr>
         <w:pStyle w:val="Heading3"/>
       </w:pPr>
-      <w:bookmarkStart w:id="35" w:name="_Toc69951500"/>
+      <w:bookmarkStart w:id="38" w:name="_Toc69951500"/>
       <w:r>
         <w:t>A robotok és a futószalagok vizualizációja FAB segítségével</w:t>
       </w:r>
-      <w:bookmarkEnd w:id="35"/>
+      <w:bookmarkEnd w:id="38"/>
     </w:p>
     <w:p>
       <w:pPr>
         <w:pStyle w:val="Heading3"/>
       </w:pPr>
-      <w:bookmarkStart w:id="36" w:name="_Toc69951501"/>
+      <w:bookmarkStart w:id="39" w:name="_Toc69951501"/>
       <w:r>
         <w:t>A robotok mozgatása</w:t>
       </w:r>
-      <w:bookmarkEnd w:id="36"/>
+      <w:bookmarkEnd w:id="39"/>
     </w:p>
     <w:p>
       <w:pPr>
         <w:pStyle w:val="Heading3"/>
       </w:pPr>
-      <w:bookmarkStart w:id="37" w:name="_Toc69951502"/>
+      <w:bookmarkStart w:id="40" w:name="_Toc69951502"/>
       <w:r>
         <w:t>A karosszériák mozgatása</w:t>
       </w:r>
-      <w:bookmarkEnd w:id="37"/>
+      <w:bookmarkEnd w:id="40"/>
     </w:p>
     <w:p>
       <w:pPr>
         <w:pStyle w:val="Heading3"/>
       </w:pPr>
-      <w:bookmarkStart w:id="38" w:name="_Toc69951503"/>
+      <w:bookmarkStart w:id="41" w:name="_Toc69951503"/>
       <w:r>
         <w:t>A cellák ellenőrzőlogikái</w:t>
       </w:r>
-      <w:bookmarkEnd w:id="38"/>
+      <w:bookmarkEnd w:id="41"/>
     </w:p>
     <w:p>
       <w:pPr>
         <w:pStyle w:val="Heading2"/>
       </w:pPr>
-      <w:bookmarkStart w:id="39" w:name="_Toc69951504"/>
+      <w:bookmarkStart w:id="42" w:name="_Toc69951504"/>
       <w:r>
         <w:t>Az irányítás megvalósításának bemutatása</w:t>
       </w:r>
-      <w:bookmarkEnd w:id="39"/>
+      <w:bookmarkEnd w:id="42"/>
     </w:p>
     <w:p>
       <w:pPr>
         <w:pStyle w:val="Heading1"/>
       </w:pPr>
-      <w:bookmarkStart w:id="40" w:name="_Toc69951505"/>
+      <w:bookmarkStart w:id="43" w:name="_Toc69951505"/>
       <w:r>
         <w:lastRenderedPageBreak/>
         <w:t>A BORIS projektek hordozhatósági problémáj</w:t>
@@ -11650,7 +12987,7 @@
       <w:r>
         <w:t xml:space="preserve"> megoldása</w:t>
       </w:r>
-      <w:bookmarkEnd w:id="40"/>
+      <w:bookmarkEnd w:id="43"/>
     </w:p>
     <w:p>
       <w:pPr>
@@ -12100,7 +13437,7 @@
         <w:t>\Examples\Demo8.sbl</w:t>
       </w:r>
     </w:p>
-    <w:bookmarkStart w:id="41" w:name="_Ref69608462"/>
+    <w:bookmarkStart w:id="44" w:name="_Ref69608462"/>
     <w:p>
       <w:pPr>
         <w:pStyle w:val="Caption"/>
@@ -12148,7 +13485,7 @@
       <w:r>
         <w:t>. példa</w:t>
       </w:r>
-      <w:bookmarkEnd w:id="41"/>
+      <w:bookmarkEnd w:id="44"/>
       <w:r>
         <w:t>: Korrigálási hiba azonos végződésű elérési útvonalak esetén</w:t>
       </w:r>
@@ -12159,8 +13496,13 @@
         <w:t xml:space="preserve">Tulajdonképpen a </w:t>
       </w:r>
       <w:r>
-        <w:t>BORIS Corrector</w:t>
-      </w:r>
+        <w:t xml:space="preserve">BORIS </w:t>
+      </w:r>
+      <w:proofErr w:type="spellStart"/>
+      <w:r>
+        <w:t>Corrector</w:t>
+      </w:r>
+      <w:proofErr w:type="spellEnd"/>
       <w:r>
         <w:t xml:space="preserve"> </w:t>
       </w:r>
@@ -12233,9 +13575,11 @@
       <w:r>
         <w:t xml:space="preserve"> a BORIS </w:t>
       </w:r>
+      <w:proofErr w:type="spellStart"/>
       <w:r>
         <w:t>Corrector</w:t>
       </w:r>
+      <w:proofErr w:type="spellEnd"/>
       <w:r>
         <w:t xml:space="preserve"> kibővítése egy olyan funkcionalitással, amellyel a hivatkozásokat közös alakra </w:t>
       </w:r>
@@ -12262,18 +13606,18 @@
       <w:pPr>
         <w:pStyle w:val="Heading1"/>
       </w:pPr>
-      <w:bookmarkStart w:id="42" w:name="_Toc69951506"/>
+      <w:bookmarkStart w:id="45" w:name="_Toc69951506"/>
       <w:r>
         <w:lastRenderedPageBreak/>
         <w:t>Az ipari folyamat emulálásának alternatív megoldása</w:t>
       </w:r>
-      <w:bookmarkEnd w:id="42"/>
+      <w:bookmarkEnd w:id="45"/>
     </w:p>
     <w:p>
       <w:pPr>
         <w:pStyle w:val="Heading2"/>
       </w:pPr>
-      <w:bookmarkStart w:id="43" w:name="_Toc69951507"/>
+      <w:bookmarkStart w:id="46" w:name="_Toc69951507"/>
       <w:r>
         <w:t xml:space="preserve">Az </w:t>
       </w:r>
@@ -12289,26 +13633,26 @@
       <w:r>
         <w:t>visszafejtése</w:t>
       </w:r>
-      <w:bookmarkEnd w:id="43"/>
+      <w:bookmarkEnd w:id="46"/>
     </w:p>
     <w:p>
       <w:pPr>
         <w:pStyle w:val="Heading3"/>
       </w:pPr>
-      <w:bookmarkStart w:id="44" w:name="_Toc69951508"/>
+      <w:bookmarkStart w:id="47" w:name="_Toc69951508"/>
       <w:r>
         <w:t>BORIS és az I/O interfész közötti kommunikáció</w:t>
       </w:r>
       <w:r>
         <w:t xml:space="preserve"> lehallgatása</w:t>
       </w:r>
-      <w:bookmarkEnd w:id="44"/>
+      <w:bookmarkEnd w:id="47"/>
     </w:p>
     <w:p>
       <w:pPr>
         <w:pStyle w:val="Heading3"/>
       </w:pPr>
-      <w:bookmarkStart w:id="45" w:name="_Toc69951509"/>
+      <w:bookmarkStart w:id="48" w:name="_Toc69951509"/>
       <w:r>
         <w:t xml:space="preserve">Az </w:t>
       </w:r>
@@ -12318,94 +13662,94 @@
       <w:r>
         <w:t xml:space="preserve"> utánzása a BORIS számára</w:t>
       </w:r>
-      <w:bookmarkEnd w:id="45"/>
+      <w:bookmarkEnd w:id="48"/>
     </w:p>
     <w:p>
       <w:pPr>
         <w:pStyle w:val="Heading3"/>
       </w:pPr>
-      <w:bookmarkStart w:id="46" w:name="_Toc69951510"/>
+      <w:bookmarkStart w:id="49" w:name="_Toc69951510"/>
       <w:r>
         <w:t>Az I/O interfész</w:t>
       </w:r>
       <w:r>
         <w:t xml:space="preserve"> működtetése a BORIS használata nélkül</w:t>
       </w:r>
-      <w:bookmarkEnd w:id="46"/>
+      <w:bookmarkEnd w:id="49"/>
     </w:p>
     <w:p>
       <w:pPr>
         <w:pStyle w:val="Heading2"/>
       </w:pPr>
-      <w:bookmarkStart w:id="47" w:name="_Toc69951511"/>
+      <w:bookmarkStart w:id="50" w:name="_Toc69951511"/>
       <w:r>
         <w:t>Az emuláció megvalósítása alternatív eszközökkel</w:t>
       </w:r>
-      <w:bookmarkEnd w:id="47"/>
+      <w:bookmarkEnd w:id="50"/>
     </w:p>
     <w:p>
       <w:pPr>
         <w:pStyle w:val="Heading3"/>
       </w:pPr>
-      <w:bookmarkStart w:id="48" w:name="_Toc69951512"/>
+      <w:bookmarkStart w:id="51" w:name="_Toc69951512"/>
       <w:r>
         <w:t>A karosszériák mozgatása</w:t>
       </w:r>
-      <w:bookmarkEnd w:id="48"/>
+      <w:bookmarkEnd w:id="51"/>
     </w:p>
     <w:p>
       <w:pPr>
         <w:pStyle w:val="Heading3"/>
       </w:pPr>
-      <w:bookmarkStart w:id="49" w:name="_Toc69951513"/>
+      <w:bookmarkStart w:id="52" w:name="_Toc69951513"/>
       <w:r>
         <w:t>A futószalagok megvalósítása és működtetése</w:t>
       </w:r>
-      <w:bookmarkEnd w:id="49"/>
+      <w:bookmarkEnd w:id="52"/>
     </w:p>
     <w:p>
       <w:pPr>
         <w:pStyle w:val="Heading3"/>
       </w:pPr>
-      <w:bookmarkStart w:id="50" w:name="_Toc69951514"/>
+      <w:bookmarkStart w:id="53" w:name="_Toc69951514"/>
       <w:r>
         <w:t>A daru megvalósítása és működtetése</w:t>
       </w:r>
-      <w:bookmarkEnd w:id="50"/>
+      <w:bookmarkEnd w:id="53"/>
     </w:p>
     <w:p>
       <w:pPr>
         <w:pStyle w:val="Heading3"/>
       </w:pPr>
-      <w:bookmarkStart w:id="51" w:name="_Toc69951515"/>
+      <w:bookmarkStart w:id="54" w:name="_Toc69951515"/>
       <w:r>
         <w:t>A robotok megvalósítása és működtetése</w:t>
       </w:r>
-      <w:bookmarkEnd w:id="51"/>
+      <w:bookmarkEnd w:id="54"/>
     </w:p>
     <w:p>
       <w:pPr>
         <w:pStyle w:val="Heading1"/>
       </w:pPr>
-      <w:bookmarkStart w:id="52" w:name="_Toc69951516"/>
+      <w:bookmarkStart w:id="55" w:name="_Toc69951516"/>
       <w:r>
         <w:lastRenderedPageBreak/>
         <w:t>Az I/O interfészt helyettesítő elektronika</w:t>
       </w:r>
-      <w:bookmarkEnd w:id="52"/>
+      <w:bookmarkEnd w:id="55"/>
     </w:p>
     <w:p>
       <w:pPr>
         <w:pStyle w:val="Heading1"/>
       </w:pPr>
-      <w:bookmarkStart w:id="53" w:name="_Toc69951517"/>
+      <w:bookmarkStart w:id="56" w:name="_Toc69951517"/>
       <w:r>
         <w:lastRenderedPageBreak/>
         <w:t>Konklúzió</w:t>
       </w:r>
-      <w:bookmarkEnd w:id="53"/>
-    </w:p>
-    <w:bookmarkStart w:id="54" w:name="_Toc69951518" w:displacedByCustomXml="next"/>
+      <w:bookmarkEnd w:id="56"/>
+    </w:p>
+    <w:bookmarkStart w:id="57" w:name="_Toc69951518" w:displacedByCustomXml="next"/>
     <w:sdt>
       <w:sdtPr>
         <w:rPr>
@@ -12433,7 +13777,7 @@
           <w:r>
             <w:t>Irodalomjegyzék</w:t>
           </w:r>
-          <w:bookmarkEnd w:id="54"/>
+          <w:bookmarkEnd w:id="57"/>
         </w:p>
         <w:sdt>
           <w:sdtPr>
@@ -12783,12 +14127,12 @@
           <w:numId w:val="0"/>
         </w:numPr>
       </w:pPr>
-      <w:bookmarkStart w:id="55" w:name="_Toc69951519"/>
+      <w:bookmarkStart w:id="58" w:name="_Toc69951519"/>
       <w:r>
         <w:lastRenderedPageBreak/>
         <w:t>Nyilatkozat</w:t>
       </w:r>
-      <w:bookmarkEnd w:id="55"/>
+      <w:bookmarkEnd w:id="58"/>
     </w:p>
     <w:sectPr>
       <w:pgSz w:w="11906" w:h="16838"/>
@@ -16138,7 +17482,7 @@
     </b:Author>
     <b:InternetSiteTitle>Path (computing)</b:InternetSiteTitle>
     <b:URL>https://en.wikipedia.org/wiki/Path_(computing)</b:URL>
-    <b:RefOrder>10</b:RefOrder>
+    <b:RefOrder>12</b:RefOrder>
   </b:Source>
   <b:Source>
     <b:Tag>Omr</b:Tag>
@@ -16255,13 +17599,39 @@
     </b:Author>
     <b:Title>IAR Embedded Workbench for Arm</b:Title>
     <b:URL>https://www.iar.com/products/architectures/arm/iar-embedded-workbench-for-arm</b:URL>
+    <b:RefOrder>11</b:RefOrder>
+  </b:Source>
+  <b:Source>
+    <b:Tag>QtC</b:Tag>
+    <b:SourceType>InternetSite</b:SourceType>
+    <b:Guid>{5FD0D98C-D2C7-42E8-B50A-35F166242295}</b:Guid>
+    <b:Author>
+      <b:Author>
+        <b:Corporate>Qt Company</b:Corporate>
+      </b:Author>
+    </b:Author>
+    <b:Title>Qt Creator</b:Title>
+    <b:URL>https://wiki.qt.io/Qt_Creator/hu</b:URL>
     <b:RefOrder>9</b:RefOrder>
+  </b:Source>
+  <b:Source>
+    <b:Tag>Wik1</b:Tag>
+    <b:SourceType>InternetSite</b:SourceType>
+    <b:Guid>{4EB7559B-E0D1-4A3F-85C5-BC6553D842D4}</b:Guid>
+    <b:Author>
+      <b:Author>
+        <b:Corporate>Wikipedia</b:Corporate>
+      </b:Author>
+    </b:Author>
+    <b:Title>Altium Designer</b:Title>
+    <b:URL>https://en.wikipedia.org/wiki/Altium_Designer</b:URL>
+    <b:RefOrder>10</b:RefOrder>
   </b:Source>
 </b:Sources>
 </file>
 
 <file path=customXml/itemProps1.xml><?xml version="1.0" encoding="utf-8"?>
-<ds:datastoreItem xmlns:ds="http://schemas.openxmlformats.org/officeDocument/2006/customXml" ds:itemID="{206AA43B-880B-4DD0-89A0-C9201131DCF0}">
+<ds:datastoreItem xmlns:ds="http://schemas.openxmlformats.org/officeDocument/2006/customXml" ds:itemID="{F15AE6DB-83A4-4C6B-8245-555C161049A9}">
   <ds:schemaRefs>
     <ds:schemaRef ds:uri="http://schemas.openxmlformats.org/officeDocument/2006/bibliography"/>
   </ds:schemaRefs>

</xml_diff>

<commit_message>
Wrote a draft summary about Altium Designer.
</commit_message>
<xml_diff>
--- a/documentation/chapters.docx
+++ b/documentation/chapters.docx
@@ -724,15 +724,7 @@
         <w:spacing w:line="276" w:lineRule="auto"/>
       </w:pPr>
       <w:r>
-        <w:t>Lucas Nülle I/O interfész PRO/TRAIN-</w:t>
-      </w:r>
-      <w:proofErr w:type="spellStart"/>
-      <w:r>
-        <w:t>hez</w:t>
-      </w:r>
-      <w:proofErr w:type="spellEnd"/>
-      <w:r>
-        <w:t xml:space="preserve"> </w:t>
+        <w:t xml:space="preserve">Lucas Nülle I/O interfész PRO/TRAIN-hez </w:t>
       </w:r>
     </w:p>
     <w:p>
@@ -867,21 +859,8 @@
         <w:t xml:space="preserve">Egy ipari folyamat emulálása </w:t>
       </w:r>
       <w:r>
-        <w:t>hardware-in-</w:t>
-      </w:r>
-      <w:proofErr w:type="spellStart"/>
-      <w:r>
-        <w:t>the</w:t>
-      </w:r>
-      <w:proofErr w:type="spellEnd"/>
-      <w:r>
-        <w:t>-</w:t>
-      </w:r>
-      <w:proofErr w:type="spellStart"/>
-      <w:r>
-        <w:t>loop</w:t>
-      </w:r>
-      <w:proofErr w:type="spellEnd"/>
+        <w:t>hardware-in-the-loop</w:t>
+      </w:r>
       <w:r>
         <w:t xml:space="preserve"> (HIL) </w:t>
       </w:r>
@@ -1164,11 +1143,9 @@
       <w:r>
         <w:t xml:space="preserve">Programmer 9.1, mikroC PRO </w:t>
       </w:r>
-      <w:proofErr w:type="spellStart"/>
       <w:r>
         <w:t>for</w:t>
       </w:r>
-      <w:proofErr w:type="spellEnd"/>
       <w:r>
         <w:t xml:space="preserve"> PIC 6.6.2</w:t>
       </w:r>
@@ -1178,114 +1155,69 @@
       <w:r>
         <w:t xml:space="preserve">IAR </w:t>
       </w:r>
-      <w:proofErr w:type="spellStart"/>
-      <w:r>
-        <w:t>Embedded</w:t>
-      </w:r>
-      <w:proofErr w:type="spellEnd"/>
+      <w:r>
+        <w:t>Embedded Workbench for Arm</w:t>
+      </w:r>
       <w:r>
         <w:t xml:space="preserve"> </w:t>
       </w:r>
-      <w:proofErr w:type="spellStart"/>
-      <w:r>
-        <w:t>Workbench</w:t>
-      </w:r>
-      <w:proofErr w:type="spellEnd"/>
+      <w:r>
+        <w:t>7.10.1</w:t>
+      </w:r>
+      <w:r>
+        <w:t xml:space="preserve">, </w:t>
+      </w:r>
+      <w:r>
+        <w:t>Visual Studio Code</w:t>
+      </w:r>
+      <w:r>
+        <w:t xml:space="preserve"> 1.54.3 és</w:t>
+      </w:r>
       <w:r>
         <w:t xml:space="preserve"> </w:t>
       </w:r>
-      <w:proofErr w:type="spellStart"/>
-      <w:r>
-        <w:t>for</w:t>
-      </w:r>
-      <w:proofErr w:type="spellEnd"/>
+      <w:r>
+        <w:t xml:space="preserve">Qt </w:t>
+      </w:r>
+      <w:r>
+        <w:t>Creator</w:t>
+      </w:r>
+      <w:r>
+        <w:t xml:space="preserve"> 4.14.1</w:t>
+      </w:r>
       <w:r>
         <w:t xml:space="preserve"> </w:t>
       </w:r>
-      <w:proofErr w:type="spellStart"/>
-      <w:r>
-        <w:t>Arm</w:t>
-      </w:r>
-      <w:proofErr w:type="spellEnd"/>
-      <w:r>
-        <w:t xml:space="preserve"> </w:t>
-      </w:r>
-      <w:r>
-        <w:t>7.10.1</w:t>
+      <w:r>
+        <w:t>fejlesztői környezet</w:t>
+      </w:r>
+      <w:r>
+        <w:t>ek</w:t>
       </w:r>
       <w:r>
         <w:t xml:space="preserve">, </w:t>
       </w:r>
       <w:r>
-        <w:t xml:space="preserve">Visual </w:t>
-      </w:r>
-      <w:proofErr w:type="spellStart"/>
-      <w:r>
-        <w:t>Studio</w:t>
-      </w:r>
-      <w:proofErr w:type="spellEnd"/>
-      <w:r>
-        <w:t xml:space="preserve"> </w:t>
-      </w:r>
-      <w:proofErr w:type="spellStart"/>
-      <w:r>
-        <w:t>Code</w:t>
-      </w:r>
-      <w:proofErr w:type="spellEnd"/>
-      <w:r>
-        <w:t xml:space="preserve"> 1.54.3 és</w:t>
-      </w:r>
-      <w:r>
-        <w:t xml:space="preserve"> </w:t>
-      </w:r>
-      <w:r>
-        <w:t xml:space="preserve">Qt </w:t>
-      </w:r>
-      <w:proofErr w:type="spellStart"/>
-      <w:r>
-        <w:t>Creator</w:t>
-      </w:r>
-      <w:proofErr w:type="spellEnd"/>
-      <w:r>
-        <w:t xml:space="preserve"> 4.14.1</w:t>
-      </w:r>
-      <w:r>
-        <w:t xml:space="preserve"> </w:t>
-      </w:r>
-      <w:r>
-        <w:t>fejlesztői környezet</w:t>
-      </w:r>
-      <w:r>
-        <w:t>ek</w:t>
+        <w:t xml:space="preserve">Altium </w:t>
+      </w:r>
+      <w:r>
+        <w:t>Designer</w:t>
+      </w:r>
+      <w:r>
+        <w:t xml:space="preserve"> 17.1</w:t>
+      </w:r>
+      <w:r>
+        <w:t xml:space="preserve"> elektronikai tervező szoftver</w:t>
       </w:r>
       <w:r>
         <w:t xml:space="preserve">, </w:t>
       </w:r>
       <w:r>
-        <w:t xml:space="preserve">Altium </w:t>
-      </w:r>
-      <w:proofErr w:type="spellStart"/>
-      <w:r>
-        <w:t>Designer</w:t>
-      </w:r>
-      <w:proofErr w:type="spellEnd"/>
-      <w:r>
-        <w:t xml:space="preserve"> 17.1</w:t>
-      </w:r>
-      <w:r>
-        <w:t xml:space="preserve"> elektronikai tervező szoftver</w:t>
-      </w:r>
-      <w:r>
-        <w:t xml:space="preserve">, </w:t>
-      </w:r>
-      <w:r>
         <w:t xml:space="preserve">Eltima </w:t>
       </w:r>
-      <w:proofErr w:type="spellStart"/>
       <w:r>
         <w:t>Serial</w:t>
       </w:r>
-      <w:proofErr w:type="spellEnd"/>
       <w:r>
         <w:t xml:space="preserve"> Port Monitor 6.0.235 segédprogram</w:t>
       </w:r>
@@ -5300,21 +5232,8 @@
         <w:t xml:space="preserve">A </w:t>
       </w:r>
       <w:r>
-        <w:t>hardware-in-</w:t>
-      </w:r>
-      <w:proofErr w:type="spellStart"/>
-      <w:r>
-        <w:t>the</w:t>
-      </w:r>
-      <w:proofErr w:type="spellEnd"/>
-      <w:r>
-        <w:t>-</w:t>
-      </w:r>
-      <w:proofErr w:type="spellStart"/>
-      <w:r>
-        <w:t>loop</w:t>
-      </w:r>
-      <w:proofErr w:type="spellEnd"/>
+        <w:t>hardware-in-the-loop</w:t>
+      </w:r>
       <w:r>
         <w:t xml:space="preserve"> (HIL) </w:t>
       </w:r>
@@ -5801,15 +5720,7 @@
         <w:t xml:space="preserve">terméke volt, amelyet a </w:t>
       </w:r>
       <w:r>
-        <w:t xml:space="preserve">PRO/TRAIN </w:t>
-      </w:r>
-      <w:proofErr w:type="spellStart"/>
-      <w:r>
-        <w:t>for</w:t>
-      </w:r>
-      <w:proofErr w:type="spellEnd"/>
-      <w:r>
-        <w:t xml:space="preserve"> Windows</w:t>
+        <w:t>PRO/TRAIN for Windows</w:t>
       </w:r>
       <w:r>
         <w:t xml:space="preserve"> szoftveréhez fejlesztett ki azzal a céllal, hogy </w:t>
@@ -5869,15 +5780,7 @@
         <w:t xml:space="preserve">, mint pedig a </w:t>
       </w:r>
       <w:r>
-        <w:t xml:space="preserve">PRO/TRAIN </w:t>
-      </w:r>
-      <w:proofErr w:type="spellStart"/>
-      <w:r>
-        <w:t>for</w:t>
-      </w:r>
-      <w:proofErr w:type="spellEnd"/>
-      <w:r>
-        <w:t xml:space="preserve"> Windows </w:t>
+        <w:t xml:space="preserve">PRO/TRAIN for Windows </w:t>
       </w:r>
       <w:r>
         <w:t>lekerültek a Lucas-Nülle</w:t>
@@ -5954,15 +5857,7 @@
         <w:t>emellett</w:t>
       </w:r>
       <w:r>
-        <w:t xml:space="preserve"> állapotjelző LED-</w:t>
-      </w:r>
-      <w:proofErr w:type="spellStart"/>
-      <w:r>
-        <w:t>ekkel</w:t>
-      </w:r>
-      <w:proofErr w:type="spellEnd"/>
-      <w:r>
-        <w:t xml:space="preserve"> </w:t>
+        <w:t xml:space="preserve"> állapotjelző LED-ekkel </w:t>
       </w:r>
       <w:r>
         <w:t>rendelkeznek</w:t>
@@ -6436,15 +6331,7 @@
         <w:t xml:space="preserve">Mivel a </w:t>
       </w:r>
       <w:r>
-        <w:t xml:space="preserve">PRO/TRAIN </w:t>
-      </w:r>
-      <w:proofErr w:type="spellStart"/>
-      <w:r>
-        <w:t>for</w:t>
-      </w:r>
-      <w:proofErr w:type="spellEnd"/>
-      <w:r>
-        <w:t xml:space="preserve"> Windows</w:t>
+        <w:t>PRO/TRAIN for Windows</w:t>
       </w:r>
       <w:r>
         <w:t xml:space="preserve"> </w:t>
@@ -6558,11 +6445,9 @@
       <w:r>
         <w:t xml:space="preserve">z </w:t>
       </w:r>
-      <w:proofErr w:type="spellStart"/>
       <w:r>
         <w:t>Ingenieurbüro</w:t>
       </w:r>
-      <w:proofErr w:type="spellEnd"/>
       <w:r>
         <w:t xml:space="preserve"> Dr. Kahlert</w:t>
       </w:r>
@@ -6619,21 +6504,8 @@
       <w:r>
         <w:t xml:space="preserve">Az elnevezése a </w:t>
       </w:r>
-      <w:proofErr w:type="spellStart"/>
-      <w:r>
-        <w:t>Block</w:t>
-      </w:r>
-      <w:proofErr w:type="spellEnd"/>
-      <w:r>
-        <w:t xml:space="preserve">-Oriented </w:t>
-      </w:r>
-      <w:proofErr w:type="spellStart"/>
-      <w:r>
-        <w:t>Simulation</w:t>
-      </w:r>
-      <w:proofErr w:type="spellEnd"/>
-      <w:r>
-        <w:t xml:space="preserve"> System</w:t>
+      <w:r>
+        <w:t>Block-Oriented Simulation System</w:t>
       </w:r>
       <w:r>
         <w:t xml:space="preserve"> kifejezésből ered</w:t>
@@ -6844,23 +6716,7 @@
         <w:t>on</w:t>
       </w:r>
       <w:r>
-        <w:t xml:space="preserve"> (System </w:t>
-      </w:r>
-      <w:proofErr w:type="spellStart"/>
-      <w:r>
-        <w:t>Block</w:t>
-      </w:r>
-      <w:proofErr w:type="spellEnd"/>
-      <w:r>
-        <w:t xml:space="preserve"> </w:t>
-      </w:r>
-      <w:proofErr w:type="spellStart"/>
-      <w:r>
-        <w:t>Toolbar</w:t>
-      </w:r>
-      <w:proofErr w:type="spellEnd"/>
-      <w:r>
-        <w:t>)</w:t>
+        <w:t xml:space="preserve"> (System Block Toolbar)</w:t>
       </w:r>
       <w:r>
         <w:t>, amely</w:t>
@@ -6970,19 +6826,9 @@
       <w:r>
         <w:t xml:space="preserve"> (</w:t>
       </w:r>
-      <w:proofErr w:type="spellStart"/>
-      <w:r>
-        <w:t>Control</w:t>
-      </w:r>
-      <w:proofErr w:type="spellEnd"/>
-      <w:r>
-        <w:t xml:space="preserve"> </w:t>
-      </w:r>
-      <w:proofErr w:type="spellStart"/>
-      <w:r>
-        <w:t>Toolbar</w:t>
-      </w:r>
-      <w:proofErr w:type="spellEnd"/>
+      <w:r>
+        <w:t>Control Toolbar</w:t>
+      </w:r>
       <w:r>
         <w:t>) tesz lehetővé</w:t>
       </w:r>
@@ -7041,7 +6887,7 @@
                 <v:shape id="_x0000_i1027" type="#_x0000_t75" style="width:18.75pt;height:18pt" o:ole="">
                   <v:imagedata r:id="rId11" o:title=""/>
                 </v:shape>
-                <o:OLEObject Type="Embed" ProgID="PBrush" ShapeID="_x0000_i1027" DrawAspect="Content" ObjectID="_1680921356" r:id="rId12"/>
+                <o:OLEObject Type="Embed" ProgID="PBrush" ShapeID="_x0000_i1027" DrawAspect="Content" ObjectID="_1681008366" r:id="rId12"/>
               </w:object>
             </w:r>
           </w:p>
@@ -7068,7 +6914,7 @@
                 <v:shape id="_x0000_i1028" type="#_x0000_t75" style="width:18.75pt;height:18pt" o:ole="">
                   <v:imagedata r:id="rId13" o:title=""/>
                 </v:shape>
-                <o:OLEObject Type="Embed" ProgID="PBrush" ShapeID="_x0000_i1028" DrawAspect="Content" ObjectID="_1680921357" r:id="rId14"/>
+                <o:OLEObject Type="Embed" ProgID="PBrush" ShapeID="_x0000_i1028" DrawAspect="Content" ObjectID="_1681008367" r:id="rId14"/>
               </w:object>
             </w:r>
           </w:p>
@@ -7098,7 +6944,7 @@
                 <v:shape id="_x0000_i1029" type="#_x0000_t75" style="width:18.75pt;height:18pt" o:ole="">
                   <v:imagedata r:id="rId15" o:title=""/>
                 </v:shape>
-                <o:OLEObject Type="Embed" ProgID="PBrush" ShapeID="_x0000_i1029" DrawAspect="Content" ObjectID="_1680921358" r:id="rId16"/>
+                <o:OLEObject Type="Embed" ProgID="PBrush" ShapeID="_x0000_i1029" DrawAspect="Content" ObjectID="_1681008368" r:id="rId16"/>
               </w:object>
             </w:r>
           </w:p>
@@ -7125,7 +6971,7 @@
                 <v:shape id="_x0000_i1030" type="#_x0000_t75" style="width:18.75pt;height:18pt" o:ole="">
                   <v:imagedata r:id="rId17" o:title=""/>
                 </v:shape>
-                <o:OLEObject Type="Embed" ProgID="PBrush" ShapeID="_x0000_i1030" DrawAspect="Content" ObjectID="_1680921359" r:id="rId18"/>
+                <o:OLEObject Type="Embed" ProgID="PBrush" ShapeID="_x0000_i1030" DrawAspect="Content" ObjectID="_1681008369" r:id="rId18"/>
               </w:object>
             </w:r>
           </w:p>
@@ -7152,7 +6998,7 @@
                 <v:shape id="_x0000_i1031" type="#_x0000_t75" style="width:18.75pt;height:18pt" o:ole="">
                   <v:imagedata r:id="rId19" o:title=""/>
                 </v:shape>
-                <o:OLEObject Type="Embed" ProgID="PBrush" ShapeID="_x0000_i1031" DrawAspect="Content" ObjectID="_1680921360" r:id="rId20"/>
+                <o:OLEObject Type="Embed" ProgID="PBrush" ShapeID="_x0000_i1031" DrawAspect="Content" ObjectID="_1681008370" r:id="rId20"/>
               </w:object>
             </w:r>
           </w:p>
@@ -7182,7 +7028,7 @@
                 <v:shape id="_x0000_i1032" type="#_x0000_t75" style="width:18.75pt;height:18pt" o:ole="">
                   <v:imagedata r:id="rId21" o:title=""/>
                 </v:shape>
-                <o:OLEObject Type="Embed" ProgID="PBrush" ShapeID="_x0000_i1032" DrawAspect="Content" ObjectID="_1680921361" r:id="rId22"/>
+                <o:OLEObject Type="Embed" ProgID="PBrush" ShapeID="_x0000_i1032" DrawAspect="Content" ObjectID="_1681008371" r:id="rId22"/>
               </w:object>
             </w:r>
           </w:p>
@@ -7209,7 +7055,7 @@
                 <v:shape id="_x0000_i1033" type="#_x0000_t75" style="width:18.75pt;height:18pt" o:ole="">
                   <v:imagedata r:id="rId23" o:title=""/>
                 </v:shape>
-                <o:OLEObject Type="Embed" ProgID="PBrush" ShapeID="_x0000_i1033" DrawAspect="Content" ObjectID="_1680921362" r:id="rId24"/>
+                <o:OLEObject Type="Embed" ProgID="PBrush" ShapeID="_x0000_i1033" DrawAspect="Content" ObjectID="_1681008372" r:id="rId24"/>
               </w:object>
             </w:r>
           </w:p>
@@ -7239,7 +7085,7 @@
                 <v:shape id="_x0000_i1034" type="#_x0000_t75" style="width:18.75pt;height:18pt" o:ole="">
                   <v:imagedata r:id="rId25" o:title=""/>
                 </v:shape>
-                <o:OLEObject Type="Embed" ProgID="PBrush" ShapeID="_x0000_i1034" DrawAspect="Content" ObjectID="_1680921363" r:id="rId26"/>
+                <o:OLEObject Type="Embed" ProgID="PBrush" ShapeID="_x0000_i1034" DrawAspect="Content" ObjectID="_1681008373" r:id="rId26"/>
               </w:object>
             </w:r>
           </w:p>
@@ -7404,19 +7250,9 @@
       <w:r>
         <w:t xml:space="preserve"> DLL (</w:t>
       </w:r>
-      <w:proofErr w:type="spellStart"/>
-      <w:r>
-        <w:t>Dynamic</w:t>
-      </w:r>
-      <w:proofErr w:type="spellEnd"/>
-      <w:r>
-        <w:t xml:space="preserve"> Link </w:t>
-      </w:r>
-      <w:proofErr w:type="spellStart"/>
-      <w:r>
-        <w:t>Library</w:t>
-      </w:r>
-      <w:proofErr w:type="spellEnd"/>
+      <w:r>
+        <w:t>Dynamic Link Library</w:t>
+      </w:r>
       <w:r>
         <w:t>) állományok</w:t>
       </w:r>
@@ -7457,31 +7293,7 @@
         <w:ind w:firstLine="576"/>
       </w:pPr>
       <w:r>
-        <w:t xml:space="preserve">A </w:t>
-      </w:r>
-      <w:proofErr w:type="spellStart"/>
-      <w:r>
-        <w:t>Flexible</w:t>
-      </w:r>
-      <w:proofErr w:type="spellEnd"/>
-      <w:r>
-        <w:t xml:space="preserve"> </w:t>
-      </w:r>
-      <w:proofErr w:type="spellStart"/>
-      <w:r>
-        <w:t>Animation</w:t>
-      </w:r>
-      <w:proofErr w:type="spellEnd"/>
-      <w:r>
-        <w:t xml:space="preserve"> </w:t>
-      </w:r>
-      <w:proofErr w:type="spellStart"/>
-      <w:r>
-        <w:t>Builder</w:t>
-      </w:r>
-      <w:proofErr w:type="spellEnd"/>
-      <w:r>
-        <w:t xml:space="preserve"> </w:t>
+        <w:t xml:space="preserve">A Flexible Animation Builder </w:t>
       </w:r>
       <w:r>
         <w:t xml:space="preserve">(FAB) </w:t>
@@ -7526,15 +7338,7 @@
         <w:t xml:space="preserve">) egy vizualizáció tervező és megjelenítő eszköz, amelyet </w:t>
       </w:r>
       <w:r>
-        <w:t xml:space="preserve">az </w:t>
-      </w:r>
-      <w:proofErr w:type="spellStart"/>
-      <w:r>
-        <w:t>Ingenieurbüro</w:t>
-      </w:r>
-      <w:proofErr w:type="spellEnd"/>
-      <w:r>
-        <w:t xml:space="preserve"> Dr. Kahlert </w:t>
+        <w:t xml:space="preserve">az Ingenieurbüro Dr. Kahlert </w:t>
       </w:r>
       <w:r>
         <w:t>fejlesztett ki a BORIS szoftveréhez azért, hogy leegyszerűsítse az interaktív vizualizációk, animációk és felhasználói felülete</w:t>
@@ -8234,15 +8038,7 @@
         <w:t xml:space="preserve">Emellett </w:t>
       </w:r>
       <w:r>
-        <w:t>egy beépített USB-</w:t>
-      </w:r>
-      <w:proofErr w:type="spellStart"/>
-      <w:r>
-        <w:t>porttal</w:t>
-      </w:r>
-      <w:proofErr w:type="spellEnd"/>
-      <w:r>
-        <w:t xml:space="preserve"> is rendelkezik</w:t>
+        <w:t>egy beépített USB-porttal is rendelkezik</w:t>
       </w:r>
       <w:r>
         <w:t>, am</w:t>
@@ -8293,13 +8089,8 @@
         </w:numPr>
       </w:pPr>
       <w:r>
-        <w:t>programmemória mérete: 10 </w:t>
-      </w:r>
-      <w:proofErr w:type="spellStart"/>
-      <w:r>
-        <w:t>Klépés</w:t>
-      </w:r>
-      <w:proofErr w:type="spellEnd"/>
+        <w:t>programmemória mérete: 10 Klépés</w:t>
+      </w:r>
     </w:p>
     <w:p>
       <w:pPr>
@@ -8310,13 +8101,8 @@
         </w:numPr>
       </w:pPr>
       <w:r>
-        <w:t>adatmemória mérete: 64 </w:t>
-      </w:r>
-      <w:proofErr w:type="spellStart"/>
-      <w:r>
-        <w:t>Kszó</w:t>
-      </w:r>
-      <w:proofErr w:type="spellEnd"/>
+        <w:t>adatmemória mérete: 64 Kszó</w:t>
+      </w:r>
     </w:p>
     <w:p>
       <w:pPr>
@@ -8343,15 +8129,7 @@
         </w:numPr>
       </w:pPr>
       <w:r>
-        <w:t xml:space="preserve">kommunikáció: </w:t>
-      </w:r>
-      <w:proofErr w:type="spellStart"/>
-      <w:r>
-        <w:t>EtherNet</w:t>
-      </w:r>
-      <w:proofErr w:type="spellEnd"/>
-      <w:r>
-        <w:t>/IP, Ethernet TCP/IP, USB</w:t>
+        <w:t>kommunikáció: EtherNet/IP, Ethernet TCP/IP, USB</w:t>
       </w:r>
     </w:p>
     <w:p>
@@ -8739,13 +8517,8 @@
       <w:r>
         <w:noBreakHyphen/>
       </w:r>
-      <w:proofErr w:type="spellStart"/>
-      <w:r>
-        <w:t>One</w:t>
-      </w:r>
-      <w:proofErr w:type="spellEnd"/>
-      <w:r>
-        <w:t xml:space="preserve"> szoftvercsomag szerves része</w:t>
+      <w:r>
+        <w:t>One szoftvercsomag szerves része</w:t>
       </w:r>
       <w:r>
         <w:t xml:space="preserve"> </w:t>
@@ -9160,13 +8933,8 @@
       <w:r>
         <w:t xml:space="preserve">A </w:t>
       </w:r>
-      <w:proofErr w:type="spellStart"/>
-      <w:r>
-        <w:t>Serial</w:t>
-      </w:r>
-      <w:proofErr w:type="spellEnd"/>
-      <w:r>
-        <w:t xml:space="preserve"> Port Monitor</w:t>
+      <w:r>
+        <w:t>Serial Port Monitor</w:t>
       </w:r>
       <w:r>
         <w:t xml:space="preserve"> </w:t>
@@ -9462,13 +9230,8 @@
       <w:r>
         <w:t xml:space="preserve">: A </w:t>
       </w:r>
-      <w:proofErr w:type="spellStart"/>
-      <w:r>
-        <w:t>Serial</w:t>
-      </w:r>
-      <w:proofErr w:type="spellEnd"/>
-      <w:r>
-        <w:t xml:space="preserve"> Port Monitor </w:t>
+      <w:r>
+        <w:t xml:space="preserve">Serial Port Monitor </w:t>
       </w:r>
       <w:r>
         <w:t>kezelőfelülete</w:t>
@@ -9479,15 +9242,7 @@
         <w:ind w:firstLine="708"/>
       </w:pPr>
       <w:r>
-        <w:t xml:space="preserve">A </w:t>
-      </w:r>
-      <w:proofErr w:type="spellStart"/>
-      <w:r>
-        <w:t>Serial</w:t>
-      </w:r>
-      <w:proofErr w:type="spellEnd"/>
-      <w:r>
-        <w:t xml:space="preserve"> Port Monitor</w:t>
+        <w:t>A Serial Port Monitor</w:t>
       </w:r>
       <w:r>
         <w:t xml:space="preserve"> </w:t>
@@ -9496,136 +9251,129 @@
         <w:t xml:space="preserve">a </w:t>
       </w:r>
       <w:r>
-        <w:t xml:space="preserve">rögzített adatok vizualizálásra öt különböző nézetet is biztosít, amelyek a terminál nézet (Terminal </w:t>
-      </w:r>
-      <w:proofErr w:type="spellStart"/>
-      <w:r>
-        <w:t>view</w:t>
-      </w:r>
-      <w:proofErr w:type="spellEnd"/>
-      <w:r>
-        <w:t xml:space="preserve">), a vonali nézet (Line </w:t>
-      </w:r>
-      <w:proofErr w:type="spellStart"/>
-      <w:r>
-        <w:t>view</w:t>
-      </w:r>
-      <w:proofErr w:type="spellEnd"/>
-      <w:r>
-        <w:t xml:space="preserve">), az </w:t>
+        <w:t xml:space="preserve">rögzített adatok vizualizálásra öt különböző nézetet is biztosít, amelyek a terminál nézet (Terminal view), a vonali nézet (Line view), az </w:t>
       </w:r>
       <w:r>
         <w:t>adatforgalom</w:t>
       </w:r>
       <w:r>
-        <w:t xml:space="preserve"> nézet (</w:t>
-      </w:r>
-      <w:proofErr w:type="spellStart"/>
-      <w:r>
-        <w:t>Dump</w:t>
-      </w:r>
-      <w:proofErr w:type="spellEnd"/>
+        <w:t xml:space="preserve"> nézet (Dump view)</w:t>
+      </w:r>
+      <w:r>
+        <w:t xml:space="preserve">, a </w:t>
+      </w:r>
+      <w:r>
+        <w:t>táblázat nézet</w:t>
+      </w:r>
+      <w:r>
+        <w:t xml:space="preserve"> (Table view)</w:t>
+      </w:r>
+      <w:r>
+        <w:t xml:space="preserve"> és a </w:t>
+      </w:r>
+      <w:r>
+        <w:t xml:space="preserve">Modbus </w:t>
+      </w:r>
+      <w:r>
+        <w:t>nézet (</w:t>
+      </w:r>
+      <w:r>
+        <w:t xml:space="preserve">Modbus </w:t>
+      </w:r>
+      <w:r>
+        <w:t>view).</w:t>
+      </w:r>
       <w:r>
         <w:t xml:space="preserve"> </w:t>
       </w:r>
-      <w:proofErr w:type="spellStart"/>
-      <w:r>
-        <w:t>view</w:t>
-      </w:r>
-      <w:proofErr w:type="spellEnd"/>
-      <w:r>
-        <w:t>)</w:t>
-      </w:r>
-      <w:r>
-        <w:t xml:space="preserve">, a </w:t>
-      </w:r>
-      <w:r>
-        <w:t>táblázat nézet</w:t>
-      </w:r>
-      <w:r>
-        <w:t xml:space="preserve"> (</w:t>
-      </w:r>
-      <w:proofErr w:type="spellStart"/>
-      <w:r>
-        <w:t>Table</w:t>
-      </w:r>
-      <w:proofErr w:type="spellEnd"/>
+      <w:r>
+        <w:t>Mindezeknek a tartalm</w:t>
+      </w:r>
+      <w:r>
+        <w:t>a</w:t>
+      </w:r>
+      <w:r>
+        <w:t xml:space="preserve"> bármikor </w:t>
+      </w:r>
+      <w:r>
+        <w:t>el</w:t>
+      </w:r>
+      <w:r>
+        <w:t xml:space="preserve">menthető HTML, egyszerű szöveg vagy CSV formában, illetve összehasonlíthatók </w:t>
+      </w:r>
+      <w:r>
+        <w:t xml:space="preserve">a </w:t>
+      </w:r>
+      <w:r>
+        <w:t>korább</w:t>
+      </w:r>
+      <w:r>
+        <w:t xml:space="preserve">i munkamentekből származó </w:t>
+      </w:r>
+      <w:r>
+        <w:t>adatokkal</w:t>
+      </w:r>
+      <w:r>
+        <w:t xml:space="preserve"> is</w:t>
+      </w:r>
+      <w:r>
+        <w:t>.</w:t>
+      </w:r>
+    </w:p>
+    <w:p>
+      <w:pPr>
+        <w:ind w:firstLine="708"/>
+      </w:pPr>
+      <w:r>
+        <w:t xml:space="preserve">A megfigyelés mellett </w:t>
+      </w:r>
+      <w:r>
+        <w:t xml:space="preserve">a </w:t>
+      </w:r>
+      <w:r>
+        <w:t>Serial Port Monitor</w:t>
+      </w:r>
       <w:r>
         <w:t xml:space="preserve"> </w:t>
       </w:r>
-      <w:proofErr w:type="spellStart"/>
-      <w:r>
-        <w:t>view</w:t>
-      </w:r>
-      <w:proofErr w:type="spellEnd"/>
-      <w:r>
-        <w:t>)</w:t>
-      </w:r>
-      <w:r>
-        <w:t xml:space="preserve"> és a </w:t>
-      </w:r>
-      <w:proofErr w:type="spellStart"/>
-      <w:r>
-        <w:t>Modbus</w:t>
-      </w:r>
-      <w:proofErr w:type="spellEnd"/>
+      <w:r>
+        <w:t xml:space="preserve">képes </w:t>
+      </w:r>
+      <w:r>
+        <w:t xml:space="preserve">adatokat is küldeni </w:t>
+      </w:r>
+      <w:r>
+        <w:t>a megfigyelt soros portra</w:t>
+      </w:r>
+      <w:r>
+        <w:t xml:space="preserve"> úgy</w:t>
+      </w:r>
+      <w:r>
+        <w:t>, mintha azok</w:t>
+      </w:r>
+      <w:r>
+        <w:t>at</w:t>
+      </w:r>
+      <w:r>
+        <w:t xml:space="preserve"> a megfigyelt alkalmazás</w:t>
+      </w:r>
+      <w:r>
+        <w:t xml:space="preserve"> küldte </w:t>
+      </w:r>
+      <w:r>
+        <w:t xml:space="preserve">volna. Ennek segítségével </w:t>
+      </w:r>
+      <w:r>
+        <w:t>megvizsgálható</w:t>
+      </w:r>
       <w:r>
         <w:t xml:space="preserve"> </w:t>
       </w:r>
       <w:r>
-        <w:t>nézet (</w:t>
-      </w:r>
-      <w:proofErr w:type="spellStart"/>
-      <w:r>
-        <w:t>Modbus</w:t>
-      </w:r>
-      <w:proofErr w:type="spellEnd"/>
-      <w:r>
-        <w:t xml:space="preserve"> </w:t>
-      </w:r>
-      <w:proofErr w:type="spellStart"/>
-      <w:r>
-        <w:t>view</w:t>
-      </w:r>
-      <w:proofErr w:type="spellEnd"/>
-      <w:r>
-        <w:t>).</w:t>
-      </w:r>
-      <w:r>
-        <w:t xml:space="preserve"> </w:t>
-      </w:r>
-      <w:r>
-        <w:t>Mindezeknek a tartalm</w:t>
-      </w:r>
-      <w:r>
-        <w:t>a</w:t>
-      </w:r>
-      <w:r>
-        <w:t xml:space="preserve"> bármikor </w:t>
-      </w:r>
-      <w:r>
-        <w:t>el</w:t>
-      </w:r>
-      <w:r>
-        <w:t xml:space="preserve">menthető HTML, egyszerű szöveg vagy CSV formában, illetve összehasonlíthatók </w:t>
-      </w:r>
-      <w:r>
-        <w:t xml:space="preserve">a </w:t>
-      </w:r>
-      <w:r>
-        <w:t>korább</w:t>
-      </w:r>
-      <w:r>
-        <w:t xml:space="preserve">i munkamentekből származó </w:t>
-      </w:r>
-      <w:r>
-        <w:t>adatokkal</w:t>
-      </w:r>
-      <w:r>
-        <w:t xml:space="preserve"> is</w:t>
-      </w:r>
-      <w:r>
-        <w:t>.</w:t>
+        <w:t xml:space="preserve">a soros port és a </w:t>
+      </w:r>
+      <w:r>
+        <w:t>csatlakoztatott eszköz reakciója is.</w:t>
       </w:r>
     </w:p>
     <w:p>
@@ -9633,67 +9381,6 @@
         <w:ind w:firstLine="708"/>
       </w:pPr>
       <w:r>
-        <w:t xml:space="preserve">A megfigyelés mellett </w:t>
-      </w:r>
-      <w:r>
-        <w:t xml:space="preserve">a </w:t>
-      </w:r>
-      <w:proofErr w:type="spellStart"/>
-      <w:r>
-        <w:t>Serial</w:t>
-      </w:r>
-      <w:proofErr w:type="spellEnd"/>
-      <w:r>
-        <w:t xml:space="preserve"> Port Monitor</w:t>
-      </w:r>
-      <w:r>
-        <w:t xml:space="preserve"> </w:t>
-      </w:r>
-      <w:r>
-        <w:t xml:space="preserve">képes </w:t>
-      </w:r>
-      <w:r>
-        <w:t xml:space="preserve">adatokat is küldeni </w:t>
-      </w:r>
-      <w:r>
-        <w:t>a megfigyelt soros portra</w:t>
-      </w:r>
-      <w:r>
-        <w:t xml:space="preserve"> úgy</w:t>
-      </w:r>
-      <w:r>
-        <w:t>, mintha azok</w:t>
-      </w:r>
-      <w:r>
-        <w:t>at</w:t>
-      </w:r>
-      <w:r>
-        <w:t xml:space="preserve"> a megfigyelt alkalmazás</w:t>
-      </w:r>
-      <w:r>
-        <w:t xml:space="preserve"> küldte </w:t>
-      </w:r>
-      <w:r>
-        <w:t xml:space="preserve">volna. Ennek segítségével </w:t>
-      </w:r>
-      <w:r>
-        <w:t>megvizsgálható</w:t>
-      </w:r>
-      <w:r>
-        <w:t xml:space="preserve"> </w:t>
-      </w:r>
-      <w:r>
-        <w:t xml:space="preserve">a soros port és a </w:t>
-      </w:r>
-      <w:r>
-        <w:t>csatlakoztatott eszköz reakciója is.</w:t>
-      </w:r>
-    </w:p>
-    <w:p>
-      <w:pPr>
-        <w:ind w:firstLine="708"/>
-      </w:pPr>
-      <w:r>
         <w:t xml:space="preserve">Érdemes megjegyezni, hogy a bemutatott funkciók egy része csak </w:t>
       </w:r>
       <w:r>
@@ -9702,13 +9389,8 @@
       <w:r>
         <w:t xml:space="preserve">és </w:t>
       </w:r>
-      <w:proofErr w:type="spellStart"/>
-      <w:r>
-        <w:t>Company</w:t>
-      </w:r>
-      <w:proofErr w:type="spellEnd"/>
-      <w:r>
-        <w:t xml:space="preserve"> </w:t>
+      <w:r>
+        <w:t xml:space="preserve">Company </w:t>
       </w:r>
       <w:r>
         <w:t>licenszekkel érhető el, viszont a</w:t>
@@ -9790,15 +9472,7 @@
         <w:t xml:space="preserve">lapja, amelyet </w:t>
       </w:r>
       <w:r>
-        <w:t xml:space="preserve">a Microchip </w:t>
-      </w:r>
-      <w:proofErr w:type="spellStart"/>
-      <w:r>
-        <w:t>Technology</w:t>
-      </w:r>
-      <w:proofErr w:type="spellEnd"/>
-      <w:r>
-        <w:t xml:space="preserve"> Inc. 8</w:t>
+        <w:t>a Microchip Technology Inc. 8</w:t>
       </w:r>
       <w:r>
         <w:noBreakHyphen/>
@@ -9883,11 +9557,9 @@
       <w:r>
         <w:t xml:space="preserve"> Rendelkezik két </w:t>
       </w:r>
-      <w:proofErr w:type="spellStart"/>
       <w:r>
         <w:t>mikroBUS</w:t>
       </w:r>
-      <w:proofErr w:type="spellEnd"/>
       <w:r>
         <w:t xml:space="preserve"> </w:t>
       </w:r>
@@ -9906,91 +9578,71 @@
       <w:r>
         <w:t xml:space="preserve"> </w:t>
       </w:r>
-      <w:proofErr w:type="spellStart"/>
-      <w:r>
-        <w:t>Click</w:t>
-      </w:r>
-      <w:proofErr w:type="spellEnd"/>
+      <w:r>
+        <w:t>Click Board</w:t>
+      </w:r>
       <w:r>
         <w:t xml:space="preserve"> </w:t>
       </w:r>
-      <w:proofErr w:type="spellStart"/>
-      <w:r>
-        <w:t>Board</w:t>
-      </w:r>
-      <w:proofErr w:type="spellEnd"/>
+      <w:r>
+        <w:t xml:space="preserve">bővítőkártyák </w:t>
+      </w:r>
+      <w:r>
+        <w:t>segítségével.</w:t>
+      </w:r>
       <w:r>
         <w:t xml:space="preserve"> </w:t>
       </w:r>
       <w:r>
-        <w:t xml:space="preserve">bővítőkártyák </w:t>
-      </w:r>
-      <w:r>
-        <w:t>segítségével.</w:t>
+        <w:t xml:space="preserve"> Minde</w:t>
+      </w:r>
+      <w:r>
+        <w:t xml:space="preserve">zek mellet rendelkezik egy </w:t>
+      </w:r>
+      <w:r>
+        <w:t>beépített</w:t>
       </w:r>
       <w:r>
         <w:t xml:space="preserve"> </w:t>
       </w:r>
       <w:r>
-        <w:t xml:space="preserve"> Minde</w:t>
-      </w:r>
-      <w:r>
-        <w:t xml:space="preserve">zek mellet rendelkezik egy </w:t>
-      </w:r>
-      <w:r>
-        <w:t>beépített</w:t>
+        <w:t>mikroProg</w:t>
+      </w:r>
+      <w:r>
+        <w:t xml:space="preserve"> programozó</w:t>
+      </w:r>
+      <w:r>
+        <w:t>val</w:t>
+      </w:r>
+      <w:r>
+        <w:t xml:space="preserve"> és </w:t>
+      </w:r>
+      <w:r>
+        <w:t>áramkörön belüli hibakereső</w:t>
+      </w:r>
+      <w:r>
+        <w:t>vel</w:t>
+      </w:r>
+      <w:r>
+        <w:t xml:space="preserve"> is</w:t>
+      </w:r>
+      <w:r>
+        <w:t>, amel</w:t>
+      </w:r>
+      <w:r>
+        <w:t>yi</w:t>
+      </w:r>
+      <w:r>
+        <w:t>k</w:t>
       </w:r>
       <w:r>
         <w:t xml:space="preserve"> </w:t>
       </w:r>
-      <w:proofErr w:type="spellStart"/>
-      <w:r>
-        <w:t>mikroProg</w:t>
-      </w:r>
-      <w:proofErr w:type="spellEnd"/>
-      <w:r>
-        <w:t xml:space="preserve"> programozó</w:t>
-      </w:r>
-      <w:r>
-        <w:t>val</w:t>
-      </w:r>
-      <w:r>
-        <w:t xml:space="preserve"> és </w:t>
-      </w:r>
-      <w:r>
-        <w:t>áramkörön belüli hibakereső</w:t>
-      </w:r>
-      <w:r>
-        <w:t>vel</w:t>
-      </w:r>
-      <w:r>
-        <w:t xml:space="preserve"> is</w:t>
-      </w:r>
-      <w:r>
-        <w:t>, amel</w:t>
-      </w:r>
-      <w:r>
-        <w:t>yi</w:t>
-      </w:r>
-      <w:r>
-        <w:t>k</w:t>
-      </w:r>
-      <w:r>
-        <w:t xml:space="preserve"> </w:t>
-      </w:r>
       <w:r>
         <w:t xml:space="preserve">a </w:t>
       </w:r>
       <w:r>
-        <w:t xml:space="preserve">Microchip </w:t>
-      </w:r>
-      <w:proofErr w:type="spellStart"/>
-      <w:r>
-        <w:t>Technology</w:t>
-      </w:r>
-      <w:proofErr w:type="spellEnd"/>
-      <w:r>
-        <w:t xml:space="preserve"> Inc. </w:t>
+        <w:t xml:space="preserve">Microchip Technology Inc. </w:t>
       </w:r>
       <w:r>
         <w:t xml:space="preserve">több mint </w:t>
@@ -10233,15 +9885,7 @@
         <w:t xml:space="preserve">A </w:t>
       </w:r>
       <w:r>
-        <w:t xml:space="preserve">mikroC PRO </w:t>
-      </w:r>
-      <w:proofErr w:type="spellStart"/>
-      <w:r>
-        <w:t>for</w:t>
-      </w:r>
-      <w:proofErr w:type="spellEnd"/>
-      <w:r>
-        <w:t xml:space="preserve"> PIC</w:t>
+        <w:t>mikroC PRO for PIC</w:t>
       </w:r>
       <w:r>
         <w:t xml:space="preserve"> (</w:t>
@@ -10301,15 +9945,7 @@
         <w:t xml:space="preserve">, amelyet a </w:t>
       </w:r>
       <w:r>
-        <w:t xml:space="preserve">Microchip </w:t>
-      </w:r>
-      <w:proofErr w:type="spellStart"/>
-      <w:r>
-        <w:t>Technology</w:t>
-      </w:r>
-      <w:proofErr w:type="spellEnd"/>
-      <w:r>
-        <w:t xml:space="preserve"> Inc. 8</w:t>
+        <w:t>Microchip Technology Inc. 8</w:t>
       </w:r>
       <w:r>
         <w:noBreakHyphen/>
@@ -10507,15 +10143,7 @@
         <w:t xml:space="preserve">: </w:t>
       </w:r>
       <w:r>
-        <w:t xml:space="preserve">A mikroC PRO </w:t>
-      </w:r>
-      <w:proofErr w:type="spellStart"/>
-      <w:r>
-        <w:t>for</w:t>
-      </w:r>
-      <w:proofErr w:type="spellEnd"/>
-      <w:r>
-        <w:t xml:space="preserve"> PIC kezelőfelülete</w:t>
+        <w:t>A mikroC PRO for PIC kezelőfelülete</w:t>
       </w:r>
     </w:p>
     <w:p>
@@ -10530,34 +10158,14 @@
       </w:r>
       <w:bookmarkStart w:id="26" w:name="_Hlk70124290"/>
       <w:r>
-        <w:t xml:space="preserve">mikroC PRO </w:t>
-      </w:r>
-      <w:proofErr w:type="spellStart"/>
-      <w:r>
-        <w:t>for</w:t>
-      </w:r>
-      <w:proofErr w:type="spellEnd"/>
-      <w:r>
-        <w:t xml:space="preserve"> PIC </w:t>
+        <w:t xml:space="preserve">mikroC PRO for PIC </w:t>
       </w:r>
       <w:bookmarkEnd w:id="26"/>
       <w:r>
         <w:t>szintén</w:t>
       </w:r>
       <w:r>
-        <w:t xml:space="preserve"> rendelkezik</w:t>
-      </w:r>
-      <w:r>
-        <w:t xml:space="preserve"> </w:t>
-      </w:r>
-      <w:r>
-        <w:t xml:space="preserve">olyan </w:t>
-      </w:r>
-      <w:r>
-        <w:t xml:space="preserve">funkciókkal, amelyek </w:t>
-      </w:r>
-      <w:r>
-        <w:t xml:space="preserve">kényelmesebbé és hatékonyabbá teszik </w:t>
+        <w:t xml:space="preserve"> rendelkezik olyan funkciókkal, amelyek kényelmesebbé és hatékonyabbá teszik </w:t>
       </w:r>
       <w:r>
         <w:lastRenderedPageBreak/>
@@ -10632,223 +10240,185 @@
         <w:t xml:space="preserve">A </w:t>
       </w:r>
       <w:r>
-        <w:t xml:space="preserve">mikroC PRO </w:t>
-      </w:r>
-      <w:proofErr w:type="spellStart"/>
-      <w:r>
-        <w:t>for</w:t>
-      </w:r>
-      <w:proofErr w:type="spellEnd"/>
-      <w:r>
-        <w:t xml:space="preserve"> PIC</w:t>
-      </w:r>
-      <w:r>
-        <w:t xml:space="preserve"> a </w:t>
-      </w:r>
-      <w:r>
-        <w:t>hozzá tartozó</w:t>
+        <w:t>mikroC PRO for PIC</w:t>
+      </w:r>
+      <w:r>
+        <w:t xml:space="preserve"> a hozzá tartozó </w:t>
+      </w:r>
+      <w:r>
+        <w:t>mikroProg programozó és áramkörön belüli hibakereső</w:t>
+      </w:r>
+      <w:r>
+        <w:t xml:space="preserve"> segítségével</w:t>
+      </w:r>
+      <w:r>
+        <w:t xml:space="preserve"> natív támogatást nyújt a hardveres hibakereséshez</w:t>
+      </w:r>
+      <w:r>
+        <w:t>.</w:t>
+      </w:r>
+      <w:r>
+        <w:t xml:space="preserve"> Ezzel az eszközzel képes a mikrovezérlők programjait lépésről</w:t>
+      </w:r>
+      <w:r>
+        <w:t xml:space="preserve"> lépésre</w:t>
+      </w:r>
+      <w:r>
+        <w:t xml:space="preserve"> futtatni, megjeleníteni a regiszterek, </w:t>
+      </w:r>
+      <w:r>
+        <w:t xml:space="preserve">az </w:t>
+      </w:r>
+      <w:r>
+        <w:t>EEPROM</w:t>
+      </w:r>
+      <w:r>
+        <w:t>-</w:t>
+      </w:r>
+      <w:r>
+        <w:t>ok</w:t>
+      </w:r>
+      <w:r>
+        <w:t xml:space="preserve"> stb. aktuális értékeit, illetve </w:t>
+      </w:r>
+      <w:r>
+        <w:t xml:space="preserve">lehetőséget biztosít a töréspontok igény </w:t>
+      </w:r>
+      <w:r>
+        <w:t>szerint</w:t>
+      </w:r>
+      <w:r>
+        <w:t>i</w:t>
+      </w:r>
+      <w:r>
+        <w:t xml:space="preserve"> beiktat</w:t>
+      </w:r>
+      <w:r>
+        <w:t>ására</w:t>
+      </w:r>
+      <w:r>
+        <w:t xml:space="preserve"> és eltávolítására is</w:t>
+      </w:r>
+      <w:r>
+        <w:t>.</w:t>
+      </w:r>
+    </w:p>
+    <w:p>
+      <w:pPr>
+        <w:ind w:firstLine="576"/>
+      </w:pPr>
+      <w:r>
+        <w:t xml:space="preserve">Ennek a szoftvernek a </w:t>
+      </w:r>
+      <w:r>
+        <w:t>demó</w:t>
+      </w:r>
+      <w:r>
+        <w:t xml:space="preserve"> verziója </w:t>
+      </w:r>
+      <w:r>
+        <w:t xml:space="preserve">korlátlan ideig </w:t>
+      </w:r>
+      <w:r>
+        <w:t>használható</w:t>
       </w:r>
       <w:r>
         <w:t xml:space="preserve"> </w:t>
       </w:r>
-      <w:proofErr w:type="spellStart"/>
-      <w:r>
-        <w:t>mikroProg</w:t>
-      </w:r>
-      <w:proofErr w:type="spellEnd"/>
-      <w:r>
-        <w:t xml:space="preserve"> programozó és áramkörön belüli hibakereső</w:t>
-      </w:r>
-      <w:r>
-        <w:t xml:space="preserve"> segítségével</w:t>
-      </w:r>
-      <w:r>
-        <w:t xml:space="preserve"> natív támogatást nyújt a hardveres hibakereséshez</w:t>
+      <w:r>
+        <w:t>ingyenesen</w:t>
+      </w:r>
+      <w:r>
+        <w:t xml:space="preserve">, viszont </w:t>
+      </w:r>
+      <w:r>
+        <w:t>a demó verzióval</w:t>
+      </w:r>
+      <w:r>
+        <w:t xml:space="preserve"> </w:t>
+      </w:r>
+      <w:r>
+        <w:t xml:space="preserve">legfeljebb </w:t>
+      </w:r>
+      <w:r>
+        <w:t xml:space="preserve">csak </w:t>
+      </w:r>
+      <w:r>
+        <w:t>2</w:t>
+      </w:r>
+      <w:r>
+        <w:t> </w:t>
+      </w:r>
+      <w:r>
+        <w:t>Kszó nagyságú</w:t>
+      </w:r>
+      <w:r>
+        <w:t xml:space="preserve"> PIC program</w:t>
+      </w:r>
+      <w:r>
+        <w:t>ok</w:t>
+      </w:r>
+      <w:r>
+        <w:t xml:space="preserve"> fordítható</w:t>
+      </w:r>
+      <w:r>
+        <w:t>k</w:t>
       </w:r>
       <w:r>
         <w:t>.</w:t>
       </w:r>
-      <w:r>
-        <w:t xml:space="preserve"> Ezzel az eszközzel képes a mikrovezérlők programjait lépésről</w:t>
-      </w:r>
-      <w:r>
-        <w:t xml:space="preserve"> lépésre</w:t>
-      </w:r>
-      <w:r>
-        <w:t xml:space="preserve"> futtatni, megjeleníteni a regiszterek, </w:t>
-      </w:r>
-      <w:r>
-        <w:t xml:space="preserve">az </w:t>
-      </w:r>
-      <w:r>
-        <w:t>EEPROM</w:t>
-      </w:r>
-      <w:r>
-        <w:t>-</w:t>
-      </w:r>
-      <w:r>
-        <w:t>ok</w:t>
-      </w:r>
-      <w:r>
-        <w:t xml:space="preserve"> stb. aktuális értékeit, illetve </w:t>
-      </w:r>
-      <w:r>
-        <w:t xml:space="preserve">lehetőséget biztosít a </w:t>
-      </w:r>
-      <w:r>
-        <w:t xml:space="preserve">töréspontok </w:t>
-      </w:r>
-      <w:r>
-        <w:t xml:space="preserve">igény </w:t>
-      </w:r>
-      <w:r>
-        <w:t>szerint</w:t>
-      </w:r>
-      <w:r>
-        <w:t>i</w:t>
-      </w:r>
-      <w:r>
-        <w:t xml:space="preserve"> beiktat</w:t>
-      </w:r>
-      <w:r>
-        <w:t>ására</w:t>
-      </w:r>
-      <w:r>
-        <w:t xml:space="preserve"> és eltávolítására is</w:t>
-      </w:r>
-      <w:r>
-        <w:t>.</w:t>
-      </w:r>
+    </w:p>
+    <w:p>
+      <w:pPr>
+        <w:pStyle w:val="Heading2"/>
+      </w:pPr>
+      <w:bookmarkStart w:id="27" w:name="_Toc69951492"/>
+      <w:r>
+        <w:t>Az alternatív emuláció megvalósításának eszközei</w:t>
+      </w:r>
+      <w:bookmarkEnd w:id="27"/>
     </w:p>
     <w:p>
       <w:pPr>
         <w:ind w:firstLine="576"/>
       </w:pPr>
       <w:r>
-        <w:t xml:space="preserve">Ennek a szoftvernek a </w:t>
-      </w:r>
-      <w:r>
-        <w:t>demó</w:t>
-      </w:r>
-      <w:r>
-        <w:t xml:space="preserve"> verziója </w:t>
-      </w:r>
-      <w:r>
-        <w:t xml:space="preserve">korlátlan ideig </w:t>
-      </w:r>
-      <w:r>
-        <w:t>használható</w:t>
+        <w:t>Az alternatív emuláció három különböző fejlesztési terület prominens szoftver</w:t>
+      </w:r>
+      <w:r>
+        <w:t>j</w:t>
+      </w:r>
+      <w:r>
+        <w:t>einek felhasználásával valósult meg. Az I/O interfészt helyettesítő elektronika kapcsolási rajza és nyomtatott áramköre az Altium Designer tervezőszoftver</w:t>
+      </w:r>
+      <w:r>
+        <w:t>rel</w:t>
+      </w:r>
+      <w:r>
+        <w:t xml:space="preserve"> lett megrajzolva</w:t>
+      </w:r>
+      <w:r>
+        <w:t>. U</w:t>
+      </w:r>
+      <w:r>
+        <w:t xml:space="preserve">gyanennek az </w:t>
+      </w:r>
+      <w:r>
+        <w:t>elektronikának a</w:t>
+      </w:r>
+      <w:r>
+        <w:t xml:space="preserve"> ki- és bemeneteit </w:t>
+      </w:r>
+      <w:r>
+        <w:t>vezérlő</w:t>
+      </w:r>
+      <w:r>
+        <w:t>,</w:t>
       </w:r>
       <w:r>
         <w:t xml:space="preserve"> </w:t>
       </w:r>
       <w:r>
-        <w:t>ingyenesen</w:t>
-      </w:r>
-      <w:r>
-        <w:t xml:space="preserve">, viszont </w:t>
-      </w:r>
-      <w:r>
-        <w:t>a demó verzióval</w:t>
-      </w:r>
-      <w:r>
-        <w:t xml:space="preserve"> </w:t>
-      </w:r>
-      <w:r>
-        <w:t xml:space="preserve">legfeljebb </w:t>
-      </w:r>
-      <w:r>
-        <w:t xml:space="preserve">csak </w:t>
-      </w:r>
-      <w:r>
-        <w:t>2</w:t>
-      </w:r>
-      <w:r>
-        <w:t> </w:t>
-      </w:r>
-      <w:proofErr w:type="spellStart"/>
-      <w:r>
-        <w:t>Kszó</w:t>
-      </w:r>
-      <w:proofErr w:type="spellEnd"/>
-      <w:r>
-        <w:t xml:space="preserve"> nagyságú</w:t>
-      </w:r>
-      <w:r>
-        <w:t xml:space="preserve"> PIC program</w:t>
-      </w:r>
-      <w:r>
-        <w:t>ok</w:t>
-      </w:r>
-      <w:r>
-        <w:t xml:space="preserve"> fordítható</w:t>
-      </w:r>
-      <w:r>
-        <w:t>k</w:t>
-      </w:r>
-      <w:r>
-        <w:t>.</w:t>
-      </w:r>
-    </w:p>
-    <w:p>
-      <w:pPr>
-        <w:pStyle w:val="Heading2"/>
-      </w:pPr>
-      <w:bookmarkStart w:id="27" w:name="_Toc69951492"/>
-      <w:r>
-        <w:t>Az alternatív emuláció megvalósításának eszközei</w:t>
-      </w:r>
-      <w:bookmarkEnd w:id="27"/>
-    </w:p>
-    <w:p>
-      <w:pPr>
-        <w:ind w:firstLine="576"/>
-      </w:pPr>
-      <w:r>
-        <w:t>Az alternatív emuláció három különböző fejlesztési terület prominens szoftver</w:t>
-      </w:r>
-      <w:r>
-        <w:t>j</w:t>
-      </w:r>
-      <w:r>
-        <w:t xml:space="preserve">einek felhasználásával valósult meg. Az I/O interfészt helyettesítő elektronika kapcsolási rajza és nyomtatott áramköre az Altium </w:t>
-      </w:r>
-      <w:proofErr w:type="spellStart"/>
-      <w:r>
-        <w:t>Designer</w:t>
-      </w:r>
-      <w:proofErr w:type="spellEnd"/>
-      <w:r>
-        <w:t xml:space="preserve"> tervezőszoftver</w:t>
-      </w:r>
-      <w:r>
-        <w:t>rel</w:t>
-      </w:r>
-      <w:r>
-        <w:t xml:space="preserve"> lett megrajzolva</w:t>
-      </w:r>
-      <w:r>
-        <w:t>. U</w:t>
-      </w:r>
-      <w:r>
-        <w:t xml:space="preserve">gyanennek az </w:t>
-      </w:r>
-      <w:r>
-        <w:t>elektronikának a</w:t>
-      </w:r>
-      <w:r>
-        <w:t xml:space="preserve"> ki- és bemeneteit </w:t>
-      </w:r>
-      <w:r>
-        <w:t>vezérlő</w:t>
-      </w:r>
-      <w:r>
-        <w:t>,</w:t>
-      </w:r>
-      <w:r>
-        <w:t xml:space="preserve"> </w:t>
-      </w:r>
-      <w:r>
         <w:t xml:space="preserve">illetve </w:t>
       </w:r>
       <w:r>
@@ -10858,47 +10428,7 @@
         <w:t xml:space="preserve"> az</w:t>
       </w:r>
       <w:r>
-        <w:t xml:space="preserve"> IAR </w:t>
-      </w:r>
-      <w:proofErr w:type="spellStart"/>
-      <w:r>
-        <w:t>Embedded</w:t>
-      </w:r>
-      <w:proofErr w:type="spellEnd"/>
-      <w:r>
-        <w:t xml:space="preserve"> </w:t>
-      </w:r>
-      <w:proofErr w:type="spellStart"/>
-      <w:r>
-        <w:t>Workbench</w:t>
-      </w:r>
-      <w:proofErr w:type="spellEnd"/>
-      <w:r>
-        <w:t xml:space="preserve"> </w:t>
-      </w:r>
-      <w:proofErr w:type="spellStart"/>
-      <w:r>
-        <w:t>for</w:t>
-      </w:r>
-      <w:proofErr w:type="spellEnd"/>
-      <w:r>
-        <w:t xml:space="preserve"> </w:t>
-      </w:r>
-      <w:proofErr w:type="spellStart"/>
-      <w:r>
-        <w:t>Arm</w:t>
-      </w:r>
-      <w:proofErr w:type="spellEnd"/>
-      <w:r>
-        <w:t xml:space="preserve"> fejlesztői környezetben lett megvalósítva. Az alternatív I/O interfésznek a számítógépen futó illesztőprogramja, illetve az alternatív vizualizáció pedig a Qt </w:t>
-      </w:r>
-      <w:proofErr w:type="spellStart"/>
-      <w:r>
-        <w:t>Creator</w:t>
-      </w:r>
-      <w:proofErr w:type="spellEnd"/>
-      <w:r>
-        <w:t xml:space="preserve"> fejlesztői környezetben valósult meg.</w:t>
+        <w:t xml:space="preserve"> IAR Embedded Workbench for Arm fejlesztői környezetben lett megvalósítva. Az alternatív I/O interfésznek a számítógépen futó illesztőprogramja, illetve az alternatív vizualizáció pedig a Qt Creator fejlesztői környezetben valósult meg.</w:t>
       </w:r>
     </w:p>
     <w:p>
@@ -10928,15 +10458,7 @@
         <w:ind w:firstLine="708"/>
       </w:pPr>
       <w:r>
-        <w:t xml:space="preserve">A Qt </w:t>
-      </w:r>
-      <w:proofErr w:type="spellStart"/>
-      <w:r>
-        <w:t>Creator</w:t>
-      </w:r>
-      <w:proofErr w:type="spellEnd"/>
-      <w:r>
-        <w:t xml:space="preserve"> </w:t>
+        <w:t xml:space="preserve">A Qt Creator </w:t>
       </w:r>
       <w:r>
         <w:t>(</w:t>
@@ -10990,13 +10512,8 @@
         <w:t xml:space="preserve"> amelyet a </w:t>
       </w:r>
       <w:r>
-        <w:t xml:space="preserve">Qt </w:t>
-      </w:r>
-      <w:proofErr w:type="spellStart"/>
-      <w:r>
-        <w:t>Company</w:t>
-      </w:r>
-      <w:proofErr w:type="spellEnd"/>
+        <w:t>Qt Company</w:t>
+      </w:r>
       <w:r>
         <w:t xml:space="preserve"> fejlesztett ki a Qt alkalmazás</w:t>
       </w:r>
@@ -11107,13 +10624,8 @@
         <w:ind w:firstLine="708"/>
       </w:pPr>
       <w:r>
-        <w:t xml:space="preserve">A Qt </w:t>
-      </w:r>
-      <w:proofErr w:type="spellStart"/>
-      <w:r>
-        <w:t>Creator</w:t>
-      </w:r>
-      <w:proofErr w:type="spellEnd"/>
+        <w:t>A Qt Creator</w:t>
+      </w:r>
       <w:r>
         <w:t xml:space="preserve"> </w:t>
       </w:r>
@@ -11145,65 +10657,45 @@
         <w:t xml:space="preserve">sőt még </w:t>
       </w:r>
       <w:r>
-        <w:t xml:space="preserve">a hozzá tartozó </w:t>
-      </w:r>
-      <w:proofErr w:type="spellStart"/>
-      <w:r>
-        <w:t>q</w:t>
-      </w:r>
-      <w:r>
-        <w:t>make</w:t>
-      </w:r>
-      <w:proofErr w:type="spellEnd"/>
+        <w:t>a hozzá tartozó q</w:t>
+      </w:r>
+      <w:r>
+        <w:t xml:space="preserve">make </w:t>
+      </w:r>
+      <w:r>
+        <w:t xml:space="preserve">és </w:t>
+      </w:r>
+      <w:r>
+        <w:t>Qbs</w:t>
+      </w:r>
       <w:r>
         <w:t xml:space="preserve"> </w:t>
       </w:r>
       <w:r>
-        <w:t xml:space="preserve">és </w:t>
-      </w:r>
-      <w:proofErr w:type="spellStart"/>
-      <w:r>
-        <w:t>Qbs</w:t>
-      </w:r>
-      <w:proofErr w:type="spellEnd"/>
+        <w:t>fordítórendszer</w:t>
+      </w:r>
+      <w:r>
+        <w:t xml:space="preserve">ek </w:t>
+      </w:r>
+      <w:r>
+        <w:t>használata sem, mivel</w:t>
+      </w:r>
+      <w:r>
+        <w:t xml:space="preserve"> natívan támogatja a CMake</w:t>
+      </w:r>
+      <w:r>
+        <w:t>,</w:t>
+      </w:r>
+      <w:r>
+        <w:t xml:space="preserve"> a </w:t>
+      </w:r>
+      <w:r>
+        <w:t>GNU Autotools</w:t>
+      </w:r>
       <w:r>
         <w:t xml:space="preserve"> </w:t>
       </w:r>
       <w:r>
-        <w:t>fordítórendszer</w:t>
-      </w:r>
-      <w:r>
-        <w:t xml:space="preserve">ek </w:t>
-      </w:r>
-      <w:r>
-        <w:t>használata sem, mivel</w:t>
-      </w:r>
-      <w:r>
-        <w:t xml:space="preserve"> natívan támogatja a </w:t>
-      </w:r>
-      <w:proofErr w:type="spellStart"/>
-      <w:r>
-        <w:t>CMake</w:t>
-      </w:r>
-      <w:proofErr w:type="spellEnd"/>
-      <w:r>
-        <w:t>,</w:t>
-      </w:r>
-      <w:r>
-        <w:t xml:space="preserve"> a </w:t>
-      </w:r>
-      <w:r>
-        <w:t xml:space="preserve">GNU </w:t>
-      </w:r>
-      <w:proofErr w:type="spellStart"/>
-      <w:r>
-        <w:t>Autotools</w:t>
-      </w:r>
-      <w:proofErr w:type="spellEnd"/>
-      <w:r>
-        <w:t xml:space="preserve"> </w:t>
-      </w:r>
-      <w:r>
         <w:t xml:space="preserve">stb. </w:t>
       </w:r>
       <w:r>
@@ -11234,7 +10726,7 @@
         <w:t>tesztelési eszközök</w:t>
       </w:r>
       <w:r>
-        <w:t xml:space="preserve">kel is rendelkezik, </w:t>
+        <w:t xml:space="preserve">kel rendelkezik, </w:t>
       </w:r>
       <w:r>
         <w:lastRenderedPageBreak/>
@@ -11244,56 +10736,70 @@
         <w:t>verziókezelő rendszer</w:t>
       </w:r>
       <w:r>
-        <w:t xml:space="preserve">eket, mint például a </w:t>
-      </w:r>
-      <w:proofErr w:type="spellStart"/>
-      <w:r>
-        <w:t>Git</w:t>
-      </w:r>
-      <w:proofErr w:type="spellEnd"/>
+        <w:t>eket</w:t>
+      </w:r>
+      <w:r>
+        <w:t xml:space="preserve"> is</w:t>
+      </w:r>
+      <w:r>
+        <w:t xml:space="preserve">, mint például a Git, a </w:t>
+      </w:r>
+      <w:r>
+        <w:t>Subversion</w:t>
+      </w:r>
       <w:r>
         <w:t xml:space="preserve">, a </w:t>
       </w:r>
-      <w:proofErr w:type="spellStart"/>
-      <w:r>
-        <w:t>Subversion</w:t>
-      </w:r>
-      <w:proofErr w:type="spellEnd"/>
-      <w:r>
-        <w:t xml:space="preserve">, a </w:t>
-      </w:r>
-      <w:proofErr w:type="spellStart"/>
       <w:r>
         <w:t>ClearCase</w:t>
       </w:r>
-      <w:proofErr w:type="spellEnd"/>
       <w:r>
         <w:t xml:space="preserve"> vagy a </w:t>
       </w:r>
-      <w:proofErr w:type="spellStart"/>
       <w:r>
         <w:t>Mercurial</w:t>
       </w:r>
-      <w:proofErr w:type="spellEnd"/>
       <w:r>
         <w:t>.</w:t>
       </w:r>
       <w:r>
-        <w:t xml:space="preserve"> Noha a Qt </w:t>
-      </w:r>
-      <w:proofErr w:type="spellStart"/>
-      <w:r>
-        <w:t>Creator</w:t>
-      </w:r>
-      <w:proofErr w:type="spellEnd"/>
-      <w:r>
-        <w:t xml:space="preserve"> fő programozási nyelve a C++, köszönhetően a bővítmények támogatásának, ezek révén</w:t>
+        <w:t xml:space="preserve"> </w:t>
+      </w:r>
+      <w:r>
+        <w:t>Habár</w:t>
+      </w:r>
+      <w:r>
+        <w:t xml:space="preserve"> a Qt Creator fő programozási nyelve a C++, </w:t>
+      </w:r>
+      <w:r>
+        <w:t>a megfelelő bővítmények segítségével</w:t>
       </w:r>
       <w:r>
         <w:t xml:space="preserve"> bármikor felruházható más programozási nyelvek támogatásával is,</w:t>
       </w:r>
       <w:r>
-        <w:t xml:space="preserve"> vagy bármi egyébbel, például helyesírás-ellenőrzővel.</w:t>
+        <w:t xml:space="preserve"> vagy bármi egyébbel, </w:t>
+      </w:r>
+      <w:r>
+        <w:t>így</w:t>
+      </w:r>
+      <w:r>
+        <w:t xml:space="preserve"> </w:t>
+      </w:r>
+      <w:r>
+        <w:t>például helyesírás-ellenőrzővel</w:t>
+      </w:r>
+      <w:r>
+        <w:t xml:space="preserve"> vagy </w:t>
+      </w:r>
+      <w:r>
+        <w:t>diagram készít</w:t>
+      </w:r>
+      <w:r>
+        <w:t>ővel</w:t>
+      </w:r>
+      <w:r>
+        <w:t>.</w:t>
       </w:r>
     </w:p>
     <w:p>
@@ -11402,15 +10908,7 @@
         <w:t xml:space="preserve">: A </w:t>
       </w:r>
       <w:r>
-        <w:t xml:space="preserve">Qt </w:t>
-      </w:r>
-      <w:proofErr w:type="spellStart"/>
-      <w:r>
-        <w:t>Creator</w:t>
-      </w:r>
-      <w:proofErr w:type="spellEnd"/>
-      <w:r>
-        <w:t xml:space="preserve"> </w:t>
+        <w:t xml:space="preserve">Qt Creator </w:t>
       </w:r>
       <w:r>
         <w:t>kezelőfelülete</w:t>
@@ -11448,10 +10946,7 @@
         <w:t xml:space="preserve"> beépített</w:t>
       </w:r>
       <w:r>
-        <w:t xml:space="preserve"> </w:t>
-      </w:r>
-      <w:r>
-        <w:t xml:space="preserve">Qt </w:t>
+        <w:t xml:space="preserve"> Qt </w:t>
       </w:r>
       <w:r>
         <w:t>Quick</w:t>
@@ -11471,13 +10966,8 @@
         <w:ind w:firstLine="708"/>
       </w:pPr>
       <w:r>
-        <w:t xml:space="preserve">A Qt </w:t>
-      </w:r>
-      <w:proofErr w:type="spellStart"/>
-      <w:r>
-        <w:t>Creator</w:t>
-      </w:r>
-      <w:proofErr w:type="spellEnd"/>
+        <w:t>A Qt Creator</w:t>
+      </w:r>
       <w:r>
         <w:t xml:space="preserve"> egy nyílt forráskódú és teljesen ingyenes szoftver, </w:t>
       </w:r>
@@ -11488,7 +10978,13 @@
         <w:t>ü</w:t>
       </w:r>
       <w:r>
-        <w:t>zleti célokra nem igényel semmilyen licenszt.</w:t>
+        <w:t xml:space="preserve">zleti célokra nem igényel </w:t>
+      </w:r>
+      <w:r>
+        <w:t>külön</w:t>
+      </w:r>
+      <w:r>
+        <w:t xml:space="preserve"> licenszt.</w:t>
       </w:r>
       <w:r>
         <w:t xml:space="preserve"> Mindemellett nagyon jól dokumentált és számos példaprojekt érhető el hozzá, amik még könnyebbé teszik a használatának az elsajátítását.</w:t>
@@ -11522,13 +11018,8 @@
         <w:t xml:space="preserve">Az </w:t>
       </w:r>
       <w:r>
-        <w:t xml:space="preserve">Altium </w:t>
-      </w:r>
-      <w:proofErr w:type="spellStart"/>
-      <w:r>
-        <w:t>Designer</w:t>
-      </w:r>
-      <w:proofErr w:type="spellEnd"/>
+        <w:t>Altium Designer</w:t>
+      </w:r>
       <w:r>
         <w:t xml:space="preserve"> </w:t>
       </w:r>
@@ -11596,10 +11087,13 @@
         <w:t>négy fő funkcionális területet foglal magába</w:t>
       </w:r>
       <w:r>
-        <w:t xml:space="preserve">, beleérve a </w:t>
-      </w:r>
-      <w:r>
-        <w:t xml:space="preserve">kapcsolási rajzok létrehozását és szerkesztését, a </w:t>
+        <w:t>, nevezetesen</w:t>
+      </w:r>
+      <w:r>
+        <w:t xml:space="preserve"> a </w:t>
+      </w:r>
+      <w:r>
+        <w:t xml:space="preserve">kapcsolási rajzok szerkesztését, a </w:t>
       </w:r>
       <w:r>
         <w:t>háromdimenziós</w:t>
@@ -11671,6 +11165,69 @@
       <w:pPr>
         <w:ind w:firstLine="708"/>
       </w:pPr>
+      <w:r>
+        <w:t xml:space="preserve">Ez a szoftver </w:t>
+      </w:r>
+      <w:r>
+        <w:t xml:space="preserve">az </w:t>
+      </w:r>
+      <w:r>
+        <w:t>elektronik</w:t>
+      </w:r>
+      <w:r>
+        <w:t xml:space="preserve">us </w:t>
+      </w:r>
+      <w:r>
+        <w:t>termékek fejlesztés</w:t>
+      </w:r>
+      <w:r>
+        <w:t>ének gyakorlatilag minden aspektusát támogatja.</w:t>
+      </w:r>
+      <w:r>
+        <w:t xml:space="preserve"> </w:t>
+      </w:r>
+      <w:r>
+        <w:t>Ez azt jelenti, hogy a</w:t>
+      </w:r>
+      <w:r>
+        <w:t xml:space="preserve"> fejlesztési folyamat minden állomásának</w:t>
+      </w:r>
+      <w:r>
+        <w:t>,</w:t>
+      </w:r>
+      <w:r>
+        <w:t xml:space="preserve"> a</w:t>
+      </w:r>
+      <w:r>
+        <w:t>z</w:t>
+      </w:r>
+      <w:r>
+        <w:t xml:space="preserve"> elképzelés vázlatának megrajzolásától a </w:t>
+      </w:r>
+      <w:r>
+        <w:t>gyártásig,</w:t>
+      </w:r>
+      <w:r>
+        <w:t xml:space="preserve"> </w:t>
+      </w:r>
+      <w:r>
+        <w:t>megtalálhatók</w:t>
+      </w:r>
+      <w:r>
+        <w:t xml:space="preserve"> az eszközei </w:t>
+      </w:r>
+      <w:r>
+        <w:t xml:space="preserve">az </w:t>
+      </w:r>
+      <w:r>
+        <w:t>Altium Designer</w:t>
+      </w:r>
+      <w:r>
+        <w:t xml:space="preserve"> környezetében</w:t>
+      </w:r>
+      <w:r>
+        <w:t>.</w:t>
+      </w:r>
     </w:p>
     <w:p>
       <w:pPr>
@@ -11778,18 +11335,246 @@
         <w:t xml:space="preserve">: </w:t>
       </w:r>
       <w:r>
-        <w:t xml:space="preserve">Az Altium </w:t>
-      </w:r>
-      <w:proofErr w:type="spellStart"/>
-      <w:r>
-        <w:t>Designer</w:t>
-      </w:r>
-      <w:proofErr w:type="spellEnd"/>
+        <w:t>Az Altium Designer</w:t>
+      </w:r>
       <w:r>
         <w:t xml:space="preserve"> kezelőfelülete</w:t>
       </w:r>
     </w:p>
-    <w:p/>
+    <w:p>
+      <w:pPr>
+        <w:ind w:firstLine="708"/>
+      </w:pPr>
+      <w:r>
+        <w:t>Az Altium Designer</w:t>
+      </w:r>
+      <w:r>
+        <w:t xml:space="preserve"> alapvető építő</w:t>
+      </w:r>
+      <w:r>
+        <w:t>kövei</w:t>
+      </w:r>
+      <w:r>
+        <w:t xml:space="preserve"> az úgynevezett komponensek.</w:t>
+      </w:r>
+      <w:r>
+        <w:t xml:space="preserve"> Ezek</w:t>
+      </w:r>
+      <w:r>
+        <w:t xml:space="preserve"> a való világ elektronikai alkatrészeinek szoftveres megfelelői, </w:t>
+      </w:r>
+      <w:r>
+        <w:t xml:space="preserve">amelyek a tervezés különböző területein más-más reprezentációval rendelkeznek. Ez azt jelenti, hogy egy komponens a </w:t>
+      </w:r>
+      <w:r>
+        <w:t>kapcsolási rajzon</w:t>
+      </w:r>
+      <w:r>
+        <w:t xml:space="preserve"> </w:t>
+      </w:r>
+      <w:r>
+        <w:t xml:space="preserve">szimbólumként, </w:t>
+      </w:r>
+      <w:r>
+        <w:t>a nyomtatott áramkörön</w:t>
+      </w:r>
+      <w:r>
+        <w:t xml:space="preserve"> </w:t>
+      </w:r>
+      <w:r>
+        <w:t>tokozásként</w:t>
+      </w:r>
+      <w:r>
+        <w:t xml:space="preserve"> (</w:t>
+      </w:r>
+      <w:r>
+        <w:t>footprint</w:t>
+      </w:r>
+      <w:r>
+        <w:t xml:space="preserve">), </w:t>
+      </w:r>
+      <w:r>
+        <w:t>a szimulációkban</w:t>
+      </w:r>
+      <w:r>
+        <w:t xml:space="preserve"> </w:t>
+      </w:r>
+      <w:r>
+        <w:t>SPICE</w:t>
+      </w:r>
+      <w:sdt>
+        <w:sdtPr>
+          <w:id w:val="-629937504"/>
+          <w:citation/>
+        </w:sdtPr>
+        <w:sdtContent>
+          <w:r>
+            <w:fldChar w:fldCharType="begin"/>
+          </w:r>
+          <w:r>
+            <w:instrText xml:space="preserve"> CITATION Wik2 \l 1033 </w:instrText>
+          </w:r>
+          <w:r>
+            <w:fldChar w:fldCharType="separate"/>
+          </w:r>
+          <w:r>
+            <w:rPr>
+              <w:noProof/>
+            </w:rPr>
+            <w:t xml:space="preserve"> [11]</w:t>
+          </w:r>
+          <w:r>
+            <w:fldChar w:fldCharType="end"/>
+          </w:r>
+        </w:sdtContent>
+      </w:sdt>
+      <w:r>
+        <w:t xml:space="preserve"> definícióként,</w:t>
+      </w:r>
+      <w:r>
+        <w:t xml:space="preserve"> </w:t>
+      </w:r>
+      <w:r>
+        <w:t>az</w:t>
+      </w:r>
+      <w:r>
+        <w:t xml:space="preserve"> </w:t>
+      </w:r>
+      <w:r>
+        <w:t>analízis során</w:t>
+      </w:r>
+      <w:r>
+        <w:t xml:space="preserve"> </w:t>
+      </w:r>
+      <w:r>
+        <w:t>jelintegritási</w:t>
+      </w:r>
+      <w:r>
+        <w:t xml:space="preserve"> </w:t>
+      </w:r>
+      <w:r>
+        <w:lastRenderedPageBreak/>
+        <w:t>leírás</w:t>
+      </w:r>
+      <w:r>
+        <w:t>ként</w:t>
+      </w:r>
+      <w:r>
+        <w:t xml:space="preserve">, </w:t>
+      </w:r>
+      <w:r>
+        <w:t>a termékvizualizációban</w:t>
+      </w:r>
+      <w:r>
+        <w:t xml:space="preserve"> pedig</w:t>
+      </w:r>
+      <w:r>
+        <w:t xml:space="preserve"> </w:t>
+      </w:r>
+      <w:r>
+        <w:t>háromdimenziós modellként</w:t>
+      </w:r>
+      <w:r>
+        <w:t xml:space="preserve"> </w:t>
+      </w:r>
+      <w:r>
+        <w:t>jelenik meg</w:t>
+      </w:r>
+      <w:r>
+        <w:t xml:space="preserve">. </w:t>
+      </w:r>
+      <w:r>
+        <w:t>Egy termék kifejlesztése során az az alkatrész használható, amelyiknek a komponense elérhető a rendelkezésre álló komponenskönyvtárak valamelyikében.</w:t>
+      </w:r>
+      <w:r>
+        <w:t xml:space="preserve"> </w:t>
+      </w:r>
+      <w:r>
+        <w:t>Ezt az igényt a többszázezer komponens tartalmazó komponenskönyvtárak jobbára lefedik, de abban az esetben, ha az alkatrész mégsem található, a beépített komponens készítővel el is készíthető</w:t>
+      </w:r>
+      <w:r>
+        <w:t xml:space="preserve">, akár a már meglevő komponensek </w:t>
+      </w:r>
+      <w:r>
+        <w:t>újrafelhasználásával</w:t>
+      </w:r>
+      <w:r>
+        <w:t>.</w:t>
+      </w:r>
+    </w:p>
+    <w:p>
+      <w:pPr>
+        <w:ind w:firstLine="708"/>
+      </w:pPr>
+      <w:r>
+        <w:t xml:space="preserve">Ezt a szoftver a sokrétűsége mellett igen gazdag eszközkínálattal rendelkezik. </w:t>
+      </w:r>
+      <w:r>
+        <w:t xml:space="preserve">A kapcsolási rajzok esetén például </w:t>
+      </w:r>
+      <w:r>
+        <w:t>támogatja</w:t>
+      </w:r>
+      <w:r>
+        <w:t xml:space="preserve"> a szimbólumok egy csoportjá</w:t>
+      </w:r>
+      <w:r>
+        <w:t>nak a kiszervezésé</w:t>
+      </w:r>
+      <w:r>
+        <w:t>t külön munkalapra</w:t>
+      </w:r>
+      <w:r>
+        <w:t>, illetve beépített huzalozás-ellenőrzővel is rendelkezik az összeköttetések hibáinak felderítésére.</w:t>
+      </w:r>
+      <w:r>
+        <w:t xml:space="preserve"> A nyomtatott áramkörök esetén a nyomvonalak megrajzolásá</w:t>
+      </w:r>
+      <w:r>
+        <w:t>t a beépített interaktív útválasztás teszi sokkal egyszerűbbé, emellett lehetőséges biztosít a t</w:t>
+      </w:r>
+      <w:r>
+        <w:t>eljesítményeloszlás elemzése</w:t>
+      </w:r>
+      <w:r>
+        <w:t xml:space="preserve"> is.</w:t>
+      </w:r>
+      <w:r>
+        <w:t xml:space="preserve"> A gyártáshoz szükséges dokumentumok előállítása pedig egy beépített </w:t>
+      </w:r>
+      <w:r>
+        <w:t>anyagjegyzék</w:t>
+      </w:r>
+      <w:r>
+        <w:t xml:space="preserve"> generátort is biztosít a felhasználók számára.</w:t>
+      </w:r>
+    </w:p>
+    <w:p>
+      <w:pPr>
+        <w:ind w:firstLine="708"/>
+      </w:pPr>
+      <w:r>
+        <w:t>Ez a szoftver alapvetően ipari alkalmazásra lett kifejlesztve</w:t>
+      </w:r>
+      <w:r>
+        <w:t xml:space="preserve"> széles licensz kínálattal</w:t>
+      </w:r>
+      <w:r>
+        <w:t>, de van elérhető a próbaverziója</w:t>
+      </w:r>
+      <w:r>
+        <w:t xml:space="preserve"> is. </w:t>
+      </w:r>
+      <w:r>
+        <w:t xml:space="preserve">A felhasználás jellegétől függően korlátoltabb képességű változatok is elérhetőek, mint például az </w:t>
+      </w:r>
+      <w:r>
+        <w:t>Altium CircuitMaker</w:t>
+      </w:r>
+      <w:r>
+        <w:t>, ami teljesen ingyenes.</w:t>
+      </w:r>
+    </w:p>
     <w:p>
       <w:pPr>
         <w:pStyle w:val="Heading3"/>
@@ -11823,39 +11608,7 @@
         <w:t xml:space="preserve">Az </w:t>
       </w:r>
       <w:r>
-        <w:t xml:space="preserve">IAR </w:t>
-      </w:r>
-      <w:proofErr w:type="spellStart"/>
-      <w:r>
-        <w:t>Embedded</w:t>
-      </w:r>
-      <w:proofErr w:type="spellEnd"/>
-      <w:r>
-        <w:t xml:space="preserve"> </w:t>
-      </w:r>
-      <w:proofErr w:type="spellStart"/>
-      <w:r>
-        <w:t>Workbench</w:t>
-      </w:r>
-      <w:proofErr w:type="spellEnd"/>
-      <w:r>
-        <w:t xml:space="preserve"> </w:t>
-      </w:r>
-      <w:proofErr w:type="spellStart"/>
-      <w:r>
-        <w:t>for</w:t>
-      </w:r>
-      <w:proofErr w:type="spellEnd"/>
-      <w:r>
-        <w:t xml:space="preserve"> </w:t>
-      </w:r>
-      <w:proofErr w:type="spellStart"/>
-      <w:r>
-        <w:t>Arm</w:t>
-      </w:r>
-      <w:proofErr w:type="spellEnd"/>
-      <w:r>
-        <w:t xml:space="preserve"> </w:t>
+        <w:t xml:space="preserve">IAR Embedded Workbench for Arm </w:t>
       </w:r>
       <w:r>
         <w:t>(</w:t>
@@ -11971,11 +11724,7 @@
         <w:t xml:space="preserve"> példaprojektjének köszönhet.</w:t>
       </w:r>
       <w:r>
-        <w:t xml:space="preserve"> Külön érdekessége a beépített ARM </w:t>
-      </w:r>
-      <w:r>
-        <w:lastRenderedPageBreak/>
-        <w:t>utasításszimulátor, amely lehetővé teszi a program</w:t>
+        <w:t xml:space="preserve"> Külön érdekessége a beépített ARM utasításszimulátor, amely lehetővé teszi a program</w:t>
       </w:r>
       <w:r>
         <w:t xml:space="preserve"> </w:t>
@@ -11990,13 +11739,7 @@
         <w:t>magában a fejlesztőkörnyezetben</w:t>
       </w:r>
       <w:r>
-        <w:t xml:space="preserve">. Ezzel a szimulátorral a </w:t>
-      </w:r>
-      <w:r>
-        <w:t>lépésről lépésre</w:t>
-      </w:r>
-      <w:r>
-        <w:t xml:space="preserve"> történő futtatáskor azok </w:t>
+        <w:t xml:space="preserve">. Ezzel a szimulátorral a lépésről lépésre történő futtatáskor azok </w:t>
       </w:r>
       <w:r>
         <w:t>az ARM utasítások</w:t>
@@ -12041,10 +11784,7 @@
         <w:t xml:space="preserve">k szinte </w:t>
       </w:r>
       <w:r>
-        <w:t>bármelyike</w:t>
-      </w:r>
-      <w:r>
-        <w:t xml:space="preserve"> </w:t>
+        <w:t xml:space="preserve">bármelyike </w:t>
       </w:r>
       <w:r>
         <w:t>használható.</w:t>
@@ -12060,6 +11800,7 @@
         <w:rPr>
           <w:noProof/>
         </w:rPr>
+        <w:lastRenderedPageBreak/>
         <w:drawing>
           <wp:inline distT="0" distB="0" distL="0" distR="0" wp14:anchorId="6E73C942" wp14:editId="13472738">
             <wp:extent cx="5371465" cy="4625975"/>
@@ -12156,39 +11897,7 @@
         <w:t xml:space="preserve">: </w:t>
       </w:r>
       <w:r>
-        <w:t xml:space="preserve">Az IAR </w:t>
-      </w:r>
-      <w:proofErr w:type="spellStart"/>
-      <w:r>
-        <w:t>Embedded</w:t>
-      </w:r>
-      <w:proofErr w:type="spellEnd"/>
-      <w:r>
-        <w:t xml:space="preserve"> </w:t>
-      </w:r>
-      <w:proofErr w:type="spellStart"/>
-      <w:r>
-        <w:t>Workbench</w:t>
-      </w:r>
-      <w:proofErr w:type="spellEnd"/>
-      <w:r>
-        <w:t xml:space="preserve"> </w:t>
-      </w:r>
-      <w:proofErr w:type="spellStart"/>
-      <w:r>
-        <w:t>for</w:t>
-      </w:r>
-      <w:proofErr w:type="spellEnd"/>
-      <w:r>
-        <w:t xml:space="preserve"> </w:t>
-      </w:r>
-      <w:proofErr w:type="spellStart"/>
-      <w:r>
-        <w:t>Arm</w:t>
-      </w:r>
-      <w:proofErr w:type="spellEnd"/>
-      <w:r>
-        <w:t xml:space="preserve"> kezelőfelülete</w:t>
+        <w:t>Az IAR Embedded Workbench for Arm kezelőfelülete</w:t>
       </w:r>
     </w:p>
     <w:p>
@@ -12196,39 +11905,7 @@
         <w:ind w:firstLine="708"/>
       </w:pPr>
       <w:r>
-        <w:t xml:space="preserve">Az IAR </w:t>
-      </w:r>
-      <w:proofErr w:type="spellStart"/>
-      <w:r>
-        <w:t>Embedded</w:t>
-      </w:r>
-      <w:proofErr w:type="spellEnd"/>
-      <w:r>
-        <w:t xml:space="preserve"> </w:t>
-      </w:r>
-      <w:proofErr w:type="spellStart"/>
-      <w:r>
-        <w:t>Workbench</w:t>
-      </w:r>
-      <w:proofErr w:type="spellEnd"/>
-      <w:r>
-        <w:t xml:space="preserve"> </w:t>
-      </w:r>
-      <w:proofErr w:type="spellStart"/>
-      <w:r>
-        <w:t>for</w:t>
-      </w:r>
-      <w:proofErr w:type="spellEnd"/>
-      <w:r>
-        <w:t xml:space="preserve"> </w:t>
-      </w:r>
-      <w:proofErr w:type="spellStart"/>
-      <w:r>
-        <w:t>Arm</w:t>
-      </w:r>
-      <w:proofErr w:type="spellEnd"/>
-      <w:r>
-        <w:t xml:space="preserve"> </w:t>
+        <w:t xml:space="preserve">Az IAR Embedded Workbench for Arm </w:t>
       </w:r>
       <w:r>
         <w:t>a</w:t>
@@ -12244,8 +11921,6 @@
       </w:r>
       <w:r>
         <w:noBreakHyphen/>
-      </w:r>
-      <w:r>
         <w:t xml:space="preserve">STAT statikus kódelemző a forráskód </w:t>
       </w:r>
       <w:r>
@@ -12279,11 +11954,7 @@
         <w:t xml:space="preserve">Ezt a szoftver ingyenesen is lehet használni korlátlan ideig, de az ingyenes változat korlátozásokat tartalmaz. Ezzel szemben </w:t>
       </w:r>
       <w:r>
-        <w:t xml:space="preserve">a 30 napos próbaverzióban minden </w:t>
-      </w:r>
-      <w:r>
-        <w:lastRenderedPageBreak/>
-        <w:t>funkció korlátozásmentesen elérhető, viszont a próbaidőszak után már csak megvásárolt licensszel használható tovább.</w:t>
+        <w:t>a 30 napos próbaverzióban minden funkció korlátozásmentesen elérhető, viszont a próbaidőszak után már csak megvásárolt licensszel használható tovább.</w:t>
       </w:r>
     </w:p>
     <w:p/>
@@ -13496,90 +13167,83 @@
         <w:t xml:space="preserve">Tulajdonképpen a </w:t>
       </w:r>
       <w:r>
-        <w:t xml:space="preserve">BORIS </w:t>
-      </w:r>
-      <w:proofErr w:type="spellStart"/>
+        <w:t>BORIS Corrector</w:t>
+      </w:r>
+      <w:r>
+        <w:t xml:space="preserve"> </w:t>
+      </w:r>
+      <w:r>
+        <w:t>fontossága az olyan projekteknél kerülhetne előtérbe, amelyek</w:t>
+      </w:r>
+      <w:r>
+        <w:t xml:space="preserve"> verziókezelő rendszerek segítségével teszik lehetővé azt, hogy</w:t>
+      </w:r>
+      <w:r>
+        <w:t xml:space="preserve"> egyidejűleg több</w:t>
+      </w:r>
+      <w:r>
+        <w:t>en is</w:t>
+      </w:r>
+      <w:r>
+        <w:t xml:space="preserve"> </w:t>
+      </w:r>
+      <w:r>
+        <w:t xml:space="preserve">dolgozzanak </w:t>
+      </w:r>
+      <w:r>
+        <w:t>rajta.</w:t>
+      </w:r>
+      <w:r>
+        <w:t xml:space="preserve"> Ilyen esetben az egyik lehetőség</w:t>
+      </w:r>
+      <w:r>
+        <w:t xml:space="preserve"> a megállapodás </w:t>
+      </w:r>
+      <w:r>
+        <w:t>a</w:t>
+      </w:r>
+      <w:r>
+        <w:t xml:space="preserve"> </w:t>
+      </w:r>
+      <w:r>
+        <w:t xml:space="preserve">projekt </w:t>
+      </w:r>
+      <w:r>
+        <w:t>gyökérkönyvtár</w:t>
+      </w:r>
+      <w:r>
+        <w:t>á</w:t>
+      </w:r>
+      <w:r>
+        <w:t>nak</w:t>
+      </w:r>
+      <w:r>
+        <w:t xml:space="preserve"> </w:t>
+      </w:r>
+      <w:r>
+        <w:t>abszolút elérési útvonal</w:t>
+      </w:r>
+      <w:r>
+        <w:t>á</w:t>
+      </w:r>
+      <w:r>
+        <w:t>ban</w:t>
+      </w:r>
+      <w:r>
+        <w:t xml:space="preserve">, a </w:t>
+      </w:r>
+      <w:r>
+        <w:t>másik lehetőség</w:t>
+      </w:r>
+      <w:r>
+        <w:t xml:space="preserve"> pedig</w:t>
+      </w:r>
+      <w:r>
+        <w:t xml:space="preserve"> a BORIS </w:t>
+      </w:r>
       <w:r>
         <w:t>Corrector</w:t>
       </w:r>
-      <w:proofErr w:type="spellEnd"/>
-      <w:r>
-        <w:t xml:space="preserve"> </w:t>
-      </w:r>
-      <w:r>
-        <w:t>fontossága az olyan projekteknél kerülhetne előtérbe, amelyek</w:t>
-      </w:r>
-      <w:r>
-        <w:t xml:space="preserve"> verziókezelő rendszerek segítségével teszik lehetővé azt, hogy</w:t>
-      </w:r>
-      <w:r>
-        <w:t xml:space="preserve"> egyidejűleg több</w:t>
-      </w:r>
-      <w:r>
-        <w:t>en is</w:t>
-      </w:r>
-      <w:r>
-        <w:t xml:space="preserve"> </w:t>
-      </w:r>
-      <w:r>
-        <w:t xml:space="preserve">dolgozzanak </w:t>
-      </w:r>
-      <w:r>
-        <w:t>rajta.</w:t>
-      </w:r>
-      <w:r>
-        <w:t xml:space="preserve"> Ilyen esetben az egyik lehetőség</w:t>
-      </w:r>
-      <w:r>
-        <w:t xml:space="preserve"> a megállapodás </w:t>
-      </w:r>
-      <w:r>
-        <w:t>a</w:t>
-      </w:r>
-      <w:r>
-        <w:t xml:space="preserve"> </w:t>
-      </w:r>
-      <w:r>
-        <w:t xml:space="preserve">projekt </w:t>
-      </w:r>
-      <w:r>
-        <w:t>gyökérkönyvtár</w:t>
-      </w:r>
-      <w:r>
-        <w:t>á</w:t>
-      </w:r>
-      <w:r>
-        <w:t>nak</w:t>
-      </w:r>
-      <w:r>
-        <w:t xml:space="preserve"> </w:t>
-      </w:r>
-      <w:r>
-        <w:t>abszolút elérési útvonal</w:t>
-      </w:r>
-      <w:r>
-        <w:t>á</w:t>
-      </w:r>
-      <w:r>
-        <w:t>ban</w:t>
-      </w:r>
-      <w:r>
-        <w:t xml:space="preserve">, a </w:t>
-      </w:r>
-      <w:r>
-        <w:t>másik lehetőség</w:t>
-      </w:r>
-      <w:r>
-        <w:t xml:space="preserve"> pedig</w:t>
-      </w:r>
-      <w:r>
-        <w:t xml:space="preserve"> a BORIS </w:t>
-      </w:r>
-      <w:proofErr w:type="spellStart"/>
-      <w:r>
-        <w:t>Corrector</w:t>
-      </w:r>
-      <w:proofErr w:type="spellEnd"/>
       <w:r>
         <w:t xml:space="preserve"> kibővítése egy olyan funkcionalitással, amellyel a hivatkozásokat közös alakra </w:t>
       </w:r>
@@ -16462,7 +16126,6 @@
   <w:style w:type="character" w:default="1" w:styleId="DefaultParagraphFont">
     <w:name w:val="Default Paragraph Font"/>
     <w:uiPriority w:val="1"/>
-    <w:semiHidden/>
     <w:unhideWhenUsed/>
   </w:style>
   <w:style w:type="table" w:default="1" w:styleId="TableNormal">
@@ -17482,7 +17145,7 @@
     </b:Author>
     <b:InternetSiteTitle>Path (computing)</b:InternetSiteTitle>
     <b:URL>https://en.wikipedia.org/wiki/Path_(computing)</b:URL>
-    <b:RefOrder>12</b:RefOrder>
+    <b:RefOrder>13</b:RefOrder>
   </b:Source>
   <b:Source>
     <b:Tag>Omr</b:Tag>
@@ -17599,7 +17262,7 @@
     </b:Author>
     <b:Title>IAR Embedded Workbench for Arm</b:Title>
     <b:URL>https://www.iar.com/products/architectures/arm/iar-embedded-workbench-for-arm</b:URL>
-    <b:RefOrder>11</b:RefOrder>
+    <b:RefOrder>12</b:RefOrder>
   </b:Source>
   <b:Source>
     <b:Tag>QtC</b:Tag>
@@ -17627,11 +17290,24 @@
     <b:URL>https://en.wikipedia.org/wiki/Altium_Designer</b:URL>
     <b:RefOrder>10</b:RefOrder>
   </b:Source>
+  <b:Source>
+    <b:Tag>Wik2</b:Tag>
+    <b:SourceType>InternetSite</b:SourceType>
+    <b:Guid>{3CC1DB3F-B596-48C2-BCAD-02F175FA0F9C}</b:Guid>
+    <b:Author>
+      <b:Author>
+        <b:Corporate>Wikipedia</b:Corporate>
+      </b:Author>
+    </b:Author>
+    <b:Title>SPICE</b:Title>
+    <b:URL>https://en.wikipedia.org/wiki/SPICE</b:URL>
+    <b:RefOrder>11</b:RefOrder>
+  </b:Source>
 </b:Sources>
 </file>
 
 <file path=customXml/itemProps1.xml><?xml version="1.0" encoding="utf-8"?>
-<ds:datastoreItem xmlns:ds="http://schemas.openxmlformats.org/officeDocument/2006/customXml" ds:itemID="{F15AE6DB-83A4-4C6B-8245-555C161049A9}">
+<ds:datastoreItem xmlns:ds="http://schemas.openxmlformats.org/officeDocument/2006/customXml" ds:itemID="{E16C7EBA-9BDF-430B-B6A3-554CB95DBB5B}">
   <ds:schemaRefs>
     <ds:schemaRef ds:uri="http://schemas.openxmlformats.org/officeDocument/2006/bibliography"/>
   </ds:schemaRefs>

</xml_diff>

<commit_message>
Finished to write about the used tools.
</commit_message>
<xml_diff>
--- a/documentation/chapters.docx
+++ b/documentation/chapters.docx
@@ -724,7 +724,15 @@
         <w:spacing w:line="276" w:lineRule="auto"/>
       </w:pPr>
       <w:r>
-        <w:t xml:space="preserve">Lucas Nülle I/O interfész PRO/TRAIN-hez </w:t>
+        <w:t>Lucas Nülle I/O interfész PRO/TRAIN-</w:t>
+      </w:r>
+      <w:proofErr w:type="spellStart"/>
+      <w:r>
+        <w:t>hez</w:t>
+      </w:r>
+      <w:proofErr w:type="spellEnd"/>
+      <w:r>
+        <w:t xml:space="preserve"> </w:t>
       </w:r>
     </w:p>
     <w:p>
@@ -827,7 +835,7 @@
           <w:numId w:val="0"/>
         </w:numPr>
       </w:pPr>
-      <w:bookmarkStart w:id="2" w:name="_Toc69951478"/>
+      <w:bookmarkStart w:id="2" w:name="_Toc70479033"/>
       <w:r>
         <w:lastRenderedPageBreak/>
         <w:t>Tartalmi összefoglaló</w:t>
@@ -859,8 +867,21 @@
         <w:t xml:space="preserve">Egy ipari folyamat emulálása </w:t>
       </w:r>
       <w:r>
-        <w:t>hardware-in-the-loop</w:t>
-      </w:r>
+        <w:t>hardware-in-</w:t>
+      </w:r>
+      <w:proofErr w:type="spellStart"/>
+      <w:r>
+        <w:t>the</w:t>
+      </w:r>
+      <w:proofErr w:type="spellEnd"/>
+      <w:r>
+        <w:t>-</w:t>
+      </w:r>
+      <w:proofErr w:type="spellStart"/>
+      <w:r>
+        <w:t>loop</w:t>
+      </w:r>
+      <w:proofErr w:type="spellEnd"/>
       <w:r>
         <w:t xml:space="preserve"> (HIL) </w:t>
       </w:r>
@@ -1143,9 +1164,11 @@
       <w:r>
         <w:t xml:space="preserve">Programmer 9.1, mikroC PRO </w:t>
       </w:r>
+      <w:proofErr w:type="spellStart"/>
       <w:r>
         <w:t>for</w:t>
       </w:r>
+      <w:proofErr w:type="spellEnd"/>
       <w:r>
         <w:t xml:space="preserve"> PIC 6.6.2</w:t>
       </w:r>
@@ -1155,12 +1178,38 @@
       <w:r>
         <w:t xml:space="preserve">IAR </w:t>
       </w:r>
-      <w:r>
-        <w:t>Embedded Workbench for Arm</w:t>
-      </w:r>
+      <w:proofErr w:type="spellStart"/>
+      <w:r>
+        <w:t>Embedded</w:t>
+      </w:r>
+      <w:proofErr w:type="spellEnd"/>
       <w:r>
         <w:t xml:space="preserve"> </w:t>
       </w:r>
+      <w:proofErr w:type="spellStart"/>
+      <w:r>
+        <w:t>Workbench</w:t>
+      </w:r>
+      <w:proofErr w:type="spellEnd"/>
+      <w:r>
+        <w:t xml:space="preserve"> </w:t>
+      </w:r>
+      <w:proofErr w:type="spellStart"/>
+      <w:r>
+        <w:t>for</w:t>
+      </w:r>
+      <w:proofErr w:type="spellEnd"/>
+      <w:r>
+        <w:t xml:space="preserve"> </w:t>
+      </w:r>
+      <w:proofErr w:type="spellStart"/>
+      <w:r>
+        <w:t>Arm</w:t>
+      </w:r>
+      <w:proofErr w:type="spellEnd"/>
+      <w:r>
+        <w:t xml:space="preserve"> </w:t>
+      </w:r>
       <w:r>
         <w:t>7.10.1</w:t>
       </w:r>
@@ -1168,8 +1217,21 @@
         <w:t xml:space="preserve">, </w:t>
       </w:r>
       <w:r>
-        <w:t>Visual Studio Code</w:t>
-      </w:r>
+        <w:t xml:space="preserve">Visual </w:t>
+      </w:r>
+      <w:proofErr w:type="spellStart"/>
+      <w:r>
+        <w:t>Studio</w:t>
+      </w:r>
+      <w:proofErr w:type="spellEnd"/>
+      <w:r>
+        <w:t xml:space="preserve"> </w:t>
+      </w:r>
+      <w:proofErr w:type="spellStart"/>
+      <w:r>
+        <w:t>Code</w:t>
+      </w:r>
+      <w:proofErr w:type="spellEnd"/>
       <w:r>
         <w:t xml:space="preserve"> 1.54.3 és</w:t>
       </w:r>
@@ -1179,9 +1241,11 @@
       <w:r>
         <w:t xml:space="preserve">Qt </w:t>
       </w:r>
+      <w:proofErr w:type="spellStart"/>
       <w:r>
         <w:t>Creator</w:t>
       </w:r>
+      <w:proofErr w:type="spellEnd"/>
       <w:r>
         <w:t xml:space="preserve"> 4.14.1</w:t>
       </w:r>
@@ -1200,9 +1264,11 @@
       <w:r>
         <w:t xml:space="preserve">Altium </w:t>
       </w:r>
+      <w:proofErr w:type="spellStart"/>
       <w:r>
         <w:t>Designer</w:t>
       </w:r>
+      <w:proofErr w:type="spellEnd"/>
       <w:r>
         <w:t xml:space="preserve"> 17.1</w:t>
       </w:r>
@@ -1215,9 +1281,11 @@
       <w:r>
         <w:t xml:space="preserve">Eltima </w:t>
       </w:r>
+      <w:proofErr w:type="spellStart"/>
       <w:r>
         <w:t>Serial</w:t>
       </w:r>
+      <w:proofErr w:type="spellEnd"/>
       <w:r>
         <w:t xml:space="preserve"> Port Monitor 6.0.235 segédprogram</w:t>
       </w:r>
@@ -1424,7 +1492,7 @@
             </w:rPr>
             <w:fldChar w:fldCharType="separate"/>
           </w:r>
-          <w:hyperlink w:anchor="_Toc69951478" w:history="1">
+          <w:hyperlink w:anchor="_Toc70479033" w:history="1">
             <w:r>
               <w:rPr>
                 <w:rStyle w:val="Hyperlink"/>
@@ -1451,7 +1519,7 @@
                 <w:noProof/>
                 <w:webHidden/>
               </w:rPr>
-              <w:instrText xml:space="preserve"> PAGEREF _Toc69951478 \h </w:instrText>
+              <w:instrText xml:space="preserve"> PAGEREF _Toc70479033 \h </w:instrText>
             </w:r>
             <w:r>
               <w:rPr>
@@ -1497,7 +1565,7 @@
               <w:lang w:eastAsia="hu-HU"/>
             </w:rPr>
           </w:pPr>
-          <w:hyperlink w:anchor="_Toc69951479" w:history="1">
+          <w:hyperlink w:anchor="_Toc70479034" w:history="1">
             <w:r>
               <w:rPr>
                 <w:rStyle w:val="Hyperlink"/>
@@ -1524,7 +1592,7 @@
                 <w:noProof/>
                 <w:webHidden/>
               </w:rPr>
-              <w:instrText xml:space="preserve"> PAGEREF _Toc69951479 \h </w:instrText>
+              <w:instrText xml:space="preserve"> PAGEREF _Toc70479034 \h </w:instrText>
             </w:r>
             <w:r>
               <w:rPr>
@@ -1544,7 +1612,7 @@
                 <w:noProof/>
                 <w:webHidden/>
               </w:rPr>
-              <w:t>6</w:t>
+              <w:t>5</w:t>
             </w:r>
             <w:r>
               <w:rPr>
@@ -1571,7 +1639,7 @@
               <w:lang w:eastAsia="hu-HU"/>
             </w:rPr>
           </w:pPr>
-          <w:hyperlink w:anchor="_Toc69951480" w:history="1">
+          <w:hyperlink w:anchor="_Toc70479035" w:history="1">
             <w:r>
               <w:rPr>
                 <w:rStyle w:val="Hyperlink"/>
@@ -1616,7 +1684,7 @@
                 <w:noProof/>
                 <w:webHidden/>
               </w:rPr>
-              <w:instrText xml:space="preserve"> PAGEREF _Toc69951480 \h </w:instrText>
+              <w:instrText xml:space="preserve"> PAGEREF _Toc70479035 \h </w:instrText>
             </w:r>
             <w:r>
               <w:rPr>
@@ -1636,7 +1704,7 @@
                 <w:noProof/>
                 <w:webHidden/>
               </w:rPr>
-              <w:t>7</w:t>
+              <w:t>6</w:t>
             </w:r>
             <w:r>
               <w:rPr>
@@ -1660,7 +1728,7 @@
               <w:sz w:val="22"/>
             </w:rPr>
           </w:pPr>
-          <w:hyperlink w:anchor="_Toc69951481" w:history="1">
+          <w:hyperlink w:anchor="_Toc70479036" w:history="1">
             <w:r>
               <w:rPr>
                 <w:rStyle w:val="Hyperlink"/>
@@ -1702,7 +1770,7 @@
                 <w:noProof/>
                 <w:webHidden/>
               </w:rPr>
-              <w:instrText xml:space="preserve"> PAGEREF _Toc69951481 \h </w:instrText>
+              <w:instrText xml:space="preserve"> PAGEREF _Toc70479036 \h </w:instrText>
             </w:r>
             <w:r>
               <w:rPr>
@@ -1722,7 +1790,7 @@
                 <w:noProof/>
                 <w:webHidden/>
               </w:rPr>
-              <w:t>7</w:t>
+              <w:t>6</w:t>
             </w:r>
             <w:r>
               <w:rPr>
@@ -1746,7 +1814,7 @@
               <w:sz w:val="22"/>
             </w:rPr>
           </w:pPr>
-          <w:hyperlink w:anchor="_Toc69951482" w:history="1">
+          <w:hyperlink w:anchor="_Toc70479037" w:history="1">
             <w:r>
               <w:rPr>
                 <w:rStyle w:val="Hyperlink"/>
@@ -1788,7 +1856,7 @@
                 <w:noProof/>
                 <w:webHidden/>
               </w:rPr>
-              <w:instrText xml:space="preserve"> PAGEREF _Toc69951482 \h </w:instrText>
+              <w:instrText xml:space="preserve"> PAGEREF _Toc70479037 \h </w:instrText>
             </w:r>
             <w:r>
               <w:rPr>
@@ -1808,7 +1876,7 @@
                 <w:noProof/>
                 <w:webHidden/>
               </w:rPr>
-              <w:t>7</w:t>
+              <w:t>6</w:t>
             </w:r>
             <w:r>
               <w:rPr>
@@ -1832,7 +1900,7 @@
               <w:sz w:val="22"/>
             </w:rPr>
           </w:pPr>
-          <w:hyperlink w:anchor="_Toc69951483" w:history="1">
+          <w:hyperlink w:anchor="_Toc70479038" w:history="1">
             <w:r>
               <w:rPr>
                 <w:rStyle w:val="Hyperlink"/>
@@ -1874,7 +1942,7 @@
                 <w:noProof/>
                 <w:webHidden/>
               </w:rPr>
-              <w:instrText xml:space="preserve"> PAGEREF _Toc69951483 \h </w:instrText>
+              <w:instrText xml:space="preserve"> PAGEREF _Toc70479038 \h </w:instrText>
             </w:r>
             <w:r>
               <w:rPr>
@@ -1894,7 +1962,7 @@
                 <w:noProof/>
                 <w:webHidden/>
               </w:rPr>
-              <w:t>8</w:t>
+              <w:t>7</w:t>
             </w:r>
             <w:r>
               <w:rPr>
@@ -1918,7 +1986,7 @@
               <w:sz w:val="22"/>
             </w:rPr>
           </w:pPr>
-          <w:hyperlink w:anchor="_Toc69951484" w:history="1">
+          <w:hyperlink w:anchor="_Toc70479039" w:history="1">
             <w:r>
               <w:rPr>
                 <w:rStyle w:val="Hyperlink"/>
@@ -1975,7 +2043,7 @@
                 <w:noProof/>
                 <w:webHidden/>
               </w:rPr>
-              <w:instrText xml:space="preserve"> PAGEREF _Toc69951484 \h </w:instrText>
+              <w:instrText xml:space="preserve"> PAGEREF _Toc70479039 \h </w:instrText>
             </w:r>
             <w:r>
               <w:rPr>
@@ -1995,7 +2063,7 @@
                 <w:noProof/>
                 <w:webHidden/>
               </w:rPr>
-              <w:t>10</w:t>
+              <w:t>9</w:t>
             </w:r>
             <w:r>
               <w:rPr>
@@ -2019,7 +2087,7 @@
               <w:sz w:val="22"/>
             </w:rPr>
           </w:pPr>
-          <w:hyperlink w:anchor="_Toc69951485" w:history="1">
+          <w:hyperlink w:anchor="_Toc70479040" w:history="1">
             <w:r>
               <w:rPr>
                 <w:rStyle w:val="Hyperlink"/>
@@ -2061,7 +2129,7 @@
                 <w:noProof/>
                 <w:webHidden/>
               </w:rPr>
-              <w:instrText xml:space="preserve"> PAGEREF _Toc69951485 \h </w:instrText>
+              <w:instrText xml:space="preserve"> PAGEREF _Toc70479040 \h </w:instrText>
             </w:r>
             <w:r>
               <w:rPr>
@@ -2081,7 +2149,7 @@
                 <w:noProof/>
                 <w:webHidden/>
               </w:rPr>
-              <w:t>12</w:t>
+              <w:t>11</w:t>
             </w:r>
             <w:r>
               <w:rPr>
@@ -2105,7 +2173,7 @@
               <w:sz w:val="22"/>
             </w:rPr>
           </w:pPr>
-          <w:hyperlink w:anchor="_Toc69951486" w:history="1">
+          <w:hyperlink w:anchor="_Toc70479041" w:history="1">
             <w:r>
               <w:rPr>
                 <w:rStyle w:val="Hyperlink"/>
@@ -2147,7 +2215,7 @@
                 <w:noProof/>
                 <w:webHidden/>
               </w:rPr>
-              <w:instrText xml:space="preserve"> PAGEREF _Toc69951486 \h </w:instrText>
+              <w:instrText xml:space="preserve"> PAGEREF _Toc70479041 \h </w:instrText>
             </w:r>
             <w:r>
               <w:rPr>
@@ -2167,7 +2235,7 @@
                 <w:noProof/>
                 <w:webHidden/>
               </w:rPr>
-              <w:t>12</w:t>
+              <w:t>11</w:t>
             </w:r>
             <w:r>
               <w:rPr>
@@ -2191,7 +2259,7 @@
               <w:sz w:val="22"/>
             </w:rPr>
           </w:pPr>
-          <w:hyperlink w:anchor="_Toc69951487" w:history="1">
+          <w:hyperlink w:anchor="_Toc70479042" w:history="1">
             <w:r>
               <w:rPr>
                 <w:rStyle w:val="Hyperlink"/>
@@ -2233,7 +2301,7 @@
                 <w:noProof/>
                 <w:webHidden/>
               </w:rPr>
-              <w:instrText xml:space="preserve"> PAGEREF _Toc69951487 \h </w:instrText>
+              <w:instrText xml:space="preserve"> PAGEREF _Toc70479042 \h </w:instrText>
             </w:r>
             <w:r>
               <w:rPr>
@@ -2253,7 +2321,7 @@
                 <w:noProof/>
                 <w:webHidden/>
               </w:rPr>
-              <w:t>13</w:t>
+              <w:t>12</w:t>
             </w:r>
             <w:r>
               <w:rPr>
@@ -2277,7 +2345,7 @@
               <w:sz w:val="22"/>
             </w:rPr>
           </w:pPr>
-          <w:hyperlink w:anchor="_Toc69951488" w:history="1">
+          <w:hyperlink w:anchor="_Toc70479043" w:history="1">
             <w:r>
               <w:rPr>
                 <w:rStyle w:val="Hyperlink"/>
@@ -2319,7 +2387,7 @@
                 <w:noProof/>
                 <w:webHidden/>
               </w:rPr>
-              <w:instrText xml:space="preserve"> PAGEREF _Toc69951488 \h </w:instrText>
+              <w:instrText xml:space="preserve"> PAGEREF _Toc70479043 \h </w:instrText>
             </w:r>
             <w:r>
               <w:rPr>
@@ -2339,7 +2407,7 @@
                 <w:noProof/>
                 <w:webHidden/>
               </w:rPr>
-              <w:t>14</w:t>
+              <w:t>13</w:t>
             </w:r>
             <w:r>
               <w:rPr>
@@ -2363,7 +2431,7 @@
               <w:sz w:val="22"/>
             </w:rPr>
           </w:pPr>
-          <w:hyperlink w:anchor="_Toc69951489" w:history="1">
+          <w:hyperlink w:anchor="_Toc70479044" w:history="1">
             <w:r>
               <w:rPr>
                 <w:rStyle w:val="Hyperlink"/>
@@ -2420,7 +2488,7 @@
                 <w:noProof/>
                 <w:webHidden/>
               </w:rPr>
-              <w:instrText xml:space="preserve"> PAGEREF _Toc69951489 \h </w:instrText>
+              <w:instrText xml:space="preserve"> PAGEREF _Toc70479044 \h </w:instrText>
             </w:r>
             <w:r>
               <w:rPr>
@@ -2440,7 +2508,7 @@
                 <w:noProof/>
                 <w:webHidden/>
               </w:rPr>
-              <w:t>14</w:t>
+              <w:t>13</w:t>
             </w:r>
             <w:r>
               <w:rPr>
@@ -2464,7 +2532,7 @@
               <w:sz w:val="22"/>
             </w:rPr>
           </w:pPr>
-          <w:hyperlink w:anchor="_Toc69951490" w:history="1">
+          <w:hyperlink w:anchor="_Toc70479045" w:history="1">
             <w:r>
               <w:rPr>
                 <w:rStyle w:val="Hyperlink"/>
@@ -2506,7 +2574,7 @@
                 <w:noProof/>
                 <w:webHidden/>
               </w:rPr>
-              <w:instrText xml:space="preserve"> PAGEREF _Toc69951490 \h </w:instrText>
+              <w:instrText xml:space="preserve"> PAGEREF _Toc70479045 \h </w:instrText>
             </w:r>
             <w:r>
               <w:rPr>
@@ -2526,7 +2594,7 @@
                 <w:noProof/>
                 <w:webHidden/>
               </w:rPr>
-              <w:t>16</w:t>
+              <w:t>15</w:t>
             </w:r>
             <w:r>
               <w:rPr>
@@ -2550,7 +2618,7 @@
               <w:sz w:val="22"/>
             </w:rPr>
           </w:pPr>
-          <w:hyperlink w:anchor="_Toc69951491" w:history="1">
+          <w:hyperlink w:anchor="_Toc70479046" w:history="1">
             <w:r>
               <w:rPr>
                 <w:rStyle w:val="Hyperlink"/>
@@ -2607,7 +2675,7 @@
                 <w:noProof/>
                 <w:webHidden/>
               </w:rPr>
-              <w:instrText xml:space="preserve"> PAGEREF _Toc69951491 \h </w:instrText>
+              <w:instrText xml:space="preserve"> PAGEREF _Toc70479046 \h </w:instrText>
             </w:r>
             <w:r>
               <w:rPr>
@@ -2627,7 +2695,7 @@
                 <w:noProof/>
                 <w:webHidden/>
               </w:rPr>
-              <w:t>17</w:t>
+              <w:t>16</w:t>
             </w:r>
             <w:r>
               <w:rPr>
@@ -2651,7 +2719,7 @@
               <w:sz w:val="22"/>
             </w:rPr>
           </w:pPr>
-          <w:hyperlink w:anchor="_Toc69951492" w:history="1">
+          <w:hyperlink w:anchor="_Toc70479047" w:history="1">
             <w:r>
               <w:rPr>
                 <w:rStyle w:val="Hyperlink"/>
@@ -2693,7 +2761,7 @@
                 <w:noProof/>
                 <w:webHidden/>
               </w:rPr>
-              <w:instrText xml:space="preserve"> PAGEREF _Toc69951492 \h </w:instrText>
+              <w:instrText xml:space="preserve"> PAGEREF _Toc70479047 \h </w:instrText>
             </w:r>
             <w:r>
               <w:rPr>
@@ -2737,7 +2805,7 @@
               <w:sz w:val="22"/>
             </w:rPr>
           </w:pPr>
-          <w:hyperlink w:anchor="_Toc69951493" w:history="1">
+          <w:hyperlink w:anchor="_Toc70479048" w:history="1">
             <w:r>
               <w:rPr>
                 <w:rStyle w:val="Hyperlink"/>
@@ -2794,7 +2862,7 @@
                 <w:noProof/>
                 <w:webHidden/>
               </w:rPr>
-              <w:instrText xml:space="preserve"> PAGEREF _Toc69951493 \h </w:instrText>
+              <w:instrText xml:space="preserve"> PAGEREF _Toc70479048 \h </w:instrText>
             </w:r>
             <w:r>
               <w:rPr>
@@ -2838,7 +2906,7 @@
               <w:sz w:val="22"/>
             </w:rPr>
           </w:pPr>
-          <w:hyperlink w:anchor="_Toc69951494" w:history="1">
+          <w:hyperlink w:anchor="_Toc70479049" w:history="1">
             <w:r>
               <w:rPr>
                 <w:rStyle w:val="Hyperlink"/>
@@ -2895,7 +2963,7 @@
                 <w:noProof/>
                 <w:webHidden/>
               </w:rPr>
-              <w:instrText xml:space="preserve"> PAGEREF _Toc69951494 \h </w:instrText>
+              <w:instrText xml:space="preserve"> PAGEREF _Toc70479049 \h </w:instrText>
             </w:r>
             <w:r>
               <w:rPr>
@@ -2915,7 +2983,7 @@
                 <w:noProof/>
                 <w:webHidden/>
               </w:rPr>
-              <w:t>18</w:t>
+              <w:t>19</w:t>
             </w:r>
             <w:r>
               <w:rPr>
@@ -2939,7 +3007,7 @@
               <w:sz w:val="22"/>
             </w:rPr>
           </w:pPr>
-          <w:hyperlink w:anchor="_Toc69951495" w:history="1">
+          <w:hyperlink w:anchor="_Toc70479050" w:history="1">
             <w:r>
               <w:rPr>
                 <w:rStyle w:val="Hyperlink"/>
@@ -2996,7 +3064,7 @@
                 <w:noProof/>
                 <w:webHidden/>
               </w:rPr>
-              <w:instrText xml:space="preserve"> PAGEREF _Toc69951495 \h </w:instrText>
+              <w:instrText xml:space="preserve"> PAGEREF _Toc70479050 \h </w:instrText>
             </w:r>
             <w:r>
               <w:rPr>
@@ -3016,7 +3084,7 @@
                 <w:noProof/>
                 <w:webHidden/>
               </w:rPr>
-              <w:t>18</w:t>
+              <w:t>20</w:t>
             </w:r>
             <w:r>
               <w:rPr>
@@ -3043,7 +3111,7 @@
               <w:lang w:eastAsia="hu-HU"/>
             </w:rPr>
           </w:pPr>
-          <w:hyperlink w:anchor="_Toc69951496" w:history="1">
+          <w:hyperlink w:anchor="_Toc70479051" w:history="1">
             <w:r>
               <w:rPr>
                 <w:rStyle w:val="Hyperlink"/>
@@ -3088,7 +3156,7 @@
                 <w:noProof/>
                 <w:webHidden/>
               </w:rPr>
-              <w:instrText xml:space="preserve"> PAGEREF _Toc69951496 \h </w:instrText>
+              <w:instrText xml:space="preserve"> PAGEREF _Toc70479051 \h </w:instrText>
             </w:r>
             <w:r>
               <w:rPr>
@@ -3108,7 +3176,7 @@
                 <w:noProof/>
                 <w:webHidden/>
               </w:rPr>
-              <w:t>19</w:t>
+              <w:t>22</w:t>
             </w:r>
             <w:r>
               <w:rPr>
@@ -3135,7 +3203,7 @@
               <w:lang w:eastAsia="hu-HU"/>
             </w:rPr>
           </w:pPr>
-          <w:hyperlink w:anchor="_Toc69951497" w:history="1">
+          <w:hyperlink w:anchor="_Toc70479052" w:history="1">
             <w:r>
               <w:rPr>
                 <w:rStyle w:val="Hyperlink"/>
@@ -3180,7 +3248,7 @@
                 <w:noProof/>
                 <w:webHidden/>
               </w:rPr>
-              <w:instrText xml:space="preserve"> PAGEREF _Toc69951497 \h </w:instrText>
+              <w:instrText xml:space="preserve"> PAGEREF _Toc70479052 \h </w:instrText>
             </w:r>
             <w:r>
               <w:rPr>
@@ -3200,7 +3268,7 @@
                 <w:noProof/>
                 <w:webHidden/>
               </w:rPr>
-              <w:t>21</w:t>
+              <w:t>24</w:t>
             </w:r>
             <w:r>
               <w:rPr>
@@ -3227,7 +3295,7 @@
               <w:lang w:eastAsia="hu-HU"/>
             </w:rPr>
           </w:pPr>
-          <w:hyperlink w:anchor="_Toc69951498" w:history="1">
+          <w:hyperlink w:anchor="_Toc70479053" w:history="1">
             <w:r>
               <w:rPr>
                 <w:rStyle w:val="Hyperlink"/>
@@ -3272,7 +3340,7 @@
                 <w:noProof/>
                 <w:webHidden/>
               </w:rPr>
-              <w:instrText xml:space="preserve"> PAGEREF _Toc69951498 \h </w:instrText>
+              <w:instrText xml:space="preserve"> PAGEREF _Toc70479053 \h </w:instrText>
             </w:r>
             <w:r>
               <w:rPr>
@@ -3292,7 +3360,7 @@
                 <w:noProof/>
                 <w:webHidden/>
               </w:rPr>
-              <w:t>22</w:t>
+              <w:t>25</w:t>
             </w:r>
             <w:r>
               <w:rPr>
@@ -3316,7 +3384,7 @@
               <w:sz w:val="22"/>
             </w:rPr>
           </w:pPr>
-          <w:hyperlink w:anchor="_Toc69951499" w:history="1">
+          <w:hyperlink w:anchor="_Toc70479054" w:history="1">
             <w:r>
               <w:rPr>
                 <w:rStyle w:val="Hyperlink"/>
@@ -3358,7 +3426,7 @@
                 <w:noProof/>
                 <w:webHidden/>
               </w:rPr>
-              <w:instrText xml:space="preserve"> PAGEREF _Toc69951499 \h </w:instrText>
+              <w:instrText xml:space="preserve"> PAGEREF _Toc70479054 \h </w:instrText>
             </w:r>
             <w:r>
               <w:rPr>
@@ -3378,7 +3446,7 @@
                 <w:noProof/>
                 <w:webHidden/>
               </w:rPr>
-              <w:t>23</w:t>
+              <w:t>26</w:t>
             </w:r>
             <w:r>
               <w:rPr>
@@ -3402,7 +3470,7 @@
               <w:sz w:val="22"/>
             </w:rPr>
           </w:pPr>
-          <w:hyperlink w:anchor="_Toc69951500" w:history="1">
+          <w:hyperlink w:anchor="_Toc70479055" w:history="1">
             <w:r>
               <w:rPr>
                 <w:rStyle w:val="Hyperlink"/>
@@ -3444,7 +3512,7 @@
                 <w:noProof/>
                 <w:webHidden/>
               </w:rPr>
-              <w:instrText xml:space="preserve"> PAGEREF _Toc69951500 \h </w:instrText>
+              <w:instrText xml:space="preserve"> PAGEREF _Toc70479055 \h </w:instrText>
             </w:r>
             <w:r>
               <w:rPr>
@@ -3464,7 +3532,7 @@
                 <w:noProof/>
                 <w:webHidden/>
               </w:rPr>
-              <w:t>23</w:t>
+              <w:t>26</w:t>
             </w:r>
             <w:r>
               <w:rPr>
@@ -3488,7 +3556,7 @@
               <w:sz w:val="22"/>
             </w:rPr>
           </w:pPr>
-          <w:hyperlink w:anchor="_Toc69951501" w:history="1">
+          <w:hyperlink w:anchor="_Toc70479056" w:history="1">
             <w:r>
               <w:rPr>
                 <w:rStyle w:val="Hyperlink"/>
@@ -3530,7 +3598,7 @@
                 <w:noProof/>
                 <w:webHidden/>
               </w:rPr>
-              <w:instrText xml:space="preserve"> PAGEREF _Toc69951501 \h </w:instrText>
+              <w:instrText xml:space="preserve"> PAGEREF _Toc70479056 \h </w:instrText>
             </w:r>
             <w:r>
               <w:rPr>
@@ -3550,7 +3618,7 @@
                 <w:noProof/>
                 <w:webHidden/>
               </w:rPr>
-              <w:t>23</w:t>
+              <w:t>26</w:t>
             </w:r>
             <w:r>
               <w:rPr>
@@ -3574,7 +3642,7 @@
               <w:sz w:val="22"/>
             </w:rPr>
           </w:pPr>
-          <w:hyperlink w:anchor="_Toc69951502" w:history="1">
+          <w:hyperlink w:anchor="_Toc70479057" w:history="1">
             <w:r>
               <w:rPr>
                 <w:rStyle w:val="Hyperlink"/>
@@ -3616,7 +3684,7 @@
                 <w:noProof/>
                 <w:webHidden/>
               </w:rPr>
-              <w:instrText xml:space="preserve"> PAGEREF _Toc69951502 \h </w:instrText>
+              <w:instrText xml:space="preserve"> PAGEREF _Toc70479057 \h </w:instrText>
             </w:r>
             <w:r>
               <w:rPr>
@@ -3636,7 +3704,7 @@
                 <w:noProof/>
                 <w:webHidden/>
               </w:rPr>
-              <w:t>23</w:t>
+              <w:t>26</w:t>
             </w:r>
             <w:r>
               <w:rPr>
@@ -3660,7 +3728,7 @@
               <w:sz w:val="22"/>
             </w:rPr>
           </w:pPr>
-          <w:hyperlink w:anchor="_Toc69951503" w:history="1">
+          <w:hyperlink w:anchor="_Toc70479058" w:history="1">
             <w:r>
               <w:rPr>
                 <w:rStyle w:val="Hyperlink"/>
@@ -3702,7 +3770,7 @@
                 <w:noProof/>
                 <w:webHidden/>
               </w:rPr>
-              <w:instrText xml:space="preserve"> PAGEREF _Toc69951503 \h </w:instrText>
+              <w:instrText xml:space="preserve"> PAGEREF _Toc70479058 \h </w:instrText>
             </w:r>
             <w:r>
               <w:rPr>
@@ -3722,7 +3790,7 @@
                 <w:noProof/>
                 <w:webHidden/>
               </w:rPr>
-              <w:t>23</w:t>
+              <w:t>26</w:t>
             </w:r>
             <w:r>
               <w:rPr>
@@ -3746,7 +3814,7 @@
               <w:sz w:val="22"/>
             </w:rPr>
           </w:pPr>
-          <w:hyperlink w:anchor="_Toc69951504" w:history="1">
+          <w:hyperlink w:anchor="_Toc70479059" w:history="1">
             <w:r>
               <w:rPr>
                 <w:rStyle w:val="Hyperlink"/>
@@ -3788,7 +3856,7 @@
                 <w:noProof/>
                 <w:webHidden/>
               </w:rPr>
-              <w:instrText xml:space="preserve"> PAGEREF _Toc69951504 \h </w:instrText>
+              <w:instrText xml:space="preserve"> PAGEREF _Toc70479059 \h </w:instrText>
             </w:r>
             <w:r>
               <w:rPr>
@@ -3808,7 +3876,7 @@
                 <w:noProof/>
                 <w:webHidden/>
               </w:rPr>
-              <w:t>23</w:t>
+              <w:t>26</w:t>
             </w:r>
             <w:r>
               <w:rPr>
@@ -3835,7 +3903,7 @@
               <w:lang w:eastAsia="hu-HU"/>
             </w:rPr>
           </w:pPr>
-          <w:hyperlink w:anchor="_Toc69951505" w:history="1">
+          <w:hyperlink w:anchor="_Toc70479060" w:history="1">
             <w:r>
               <w:rPr>
                 <w:rStyle w:val="Hyperlink"/>
@@ -3880,7 +3948,7 @@
                 <w:noProof/>
                 <w:webHidden/>
               </w:rPr>
-              <w:instrText xml:space="preserve"> PAGEREF _Toc69951505 \h </w:instrText>
+              <w:instrText xml:space="preserve"> PAGEREF _Toc70479060 \h </w:instrText>
             </w:r>
             <w:r>
               <w:rPr>
@@ -3900,7 +3968,7 @@
                 <w:noProof/>
                 <w:webHidden/>
               </w:rPr>
-              <w:t>24</w:t>
+              <w:t>27</w:t>
             </w:r>
             <w:r>
               <w:rPr>
@@ -3927,7 +3995,7 @@
               <w:lang w:eastAsia="hu-HU"/>
             </w:rPr>
           </w:pPr>
-          <w:hyperlink w:anchor="_Toc69951506" w:history="1">
+          <w:hyperlink w:anchor="_Toc70479061" w:history="1">
             <w:r>
               <w:rPr>
                 <w:rStyle w:val="Hyperlink"/>
@@ -3972,7 +4040,7 @@
                 <w:noProof/>
                 <w:webHidden/>
               </w:rPr>
-              <w:instrText xml:space="preserve"> PAGEREF _Toc69951506 \h </w:instrText>
+              <w:instrText xml:space="preserve"> PAGEREF _Toc70479061 \h </w:instrText>
             </w:r>
             <w:r>
               <w:rPr>
@@ -3992,7 +4060,7 @@
                 <w:noProof/>
                 <w:webHidden/>
               </w:rPr>
-              <w:t>26</w:t>
+              <w:t>29</w:t>
             </w:r>
             <w:r>
               <w:rPr>
@@ -4016,7 +4084,7 @@
               <w:sz w:val="22"/>
             </w:rPr>
           </w:pPr>
-          <w:hyperlink w:anchor="_Toc69951507" w:history="1">
+          <w:hyperlink w:anchor="_Toc70479062" w:history="1">
             <w:r>
               <w:rPr>
                 <w:rStyle w:val="Hyperlink"/>
@@ -4058,7 +4126,7 @@
                 <w:noProof/>
                 <w:webHidden/>
               </w:rPr>
-              <w:instrText xml:space="preserve"> PAGEREF _Toc69951507 \h </w:instrText>
+              <w:instrText xml:space="preserve"> PAGEREF _Toc70479062 \h </w:instrText>
             </w:r>
             <w:r>
               <w:rPr>
@@ -4078,7 +4146,7 @@
                 <w:noProof/>
                 <w:webHidden/>
               </w:rPr>
-              <w:t>26</w:t>
+              <w:t>29</w:t>
             </w:r>
             <w:r>
               <w:rPr>
@@ -4102,7 +4170,7 @@
               <w:sz w:val="22"/>
             </w:rPr>
           </w:pPr>
-          <w:hyperlink w:anchor="_Toc69951508" w:history="1">
+          <w:hyperlink w:anchor="_Toc70479063" w:history="1">
             <w:r>
               <w:rPr>
                 <w:rStyle w:val="Hyperlink"/>
@@ -4144,7 +4212,7 @@
                 <w:noProof/>
                 <w:webHidden/>
               </w:rPr>
-              <w:instrText xml:space="preserve"> PAGEREF _Toc69951508 \h </w:instrText>
+              <w:instrText xml:space="preserve"> PAGEREF _Toc70479063 \h </w:instrText>
             </w:r>
             <w:r>
               <w:rPr>
@@ -4164,7 +4232,7 @@
                 <w:noProof/>
                 <w:webHidden/>
               </w:rPr>
-              <w:t>26</w:t>
+              <w:t>29</w:t>
             </w:r>
             <w:r>
               <w:rPr>
@@ -4188,7 +4256,7 @@
               <w:sz w:val="22"/>
             </w:rPr>
           </w:pPr>
-          <w:hyperlink w:anchor="_Toc69951509" w:history="1">
+          <w:hyperlink w:anchor="_Toc70479064" w:history="1">
             <w:r>
               <w:rPr>
                 <w:rStyle w:val="Hyperlink"/>
@@ -4230,7 +4298,7 @@
                 <w:noProof/>
                 <w:webHidden/>
               </w:rPr>
-              <w:instrText xml:space="preserve"> PAGEREF _Toc69951509 \h </w:instrText>
+              <w:instrText xml:space="preserve"> PAGEREF _Toc70479064 \h </w:instrText>
             </w:r>
             <w:r>
               <w:rPr>
@@ -4250,7 +4318,7 @@
                 <w:noProof/>
                 <w:webHidden/>
               </w:rPr>
-              <w:t>26</w:t>
+              <w:t>29</w:t>
             </w:r>
             <w:r>
               <w:rPr>
@@ -4274,7 +4342,7 @@
               <w:sz w:val="22"/>
             </w:rPr>
           </w:pPr>
-          <w:hyperlink w:anchor="_Toc69951510" w:history="1">
+          <w:hyperlink w:anchor="_Toc70479065" w:history="1">
             <w:r>
               <w:rPr>
                 <w:rStyle w:val="Hyperlink"/>
@@ -4316,7 +4384,7 @@
                 <w:noProof/>
                 <w:webHidden/>
               </w:rPr>
-              <w:instrText xml:space="preserve"> PAGEREF _Toc69951510 \h </w:instrText>
+              <w:instrText xml:space="preserve"> PAGEREF _Toc70479065 \h </w:instrText>
             </w:r>
             <w:r>
               <w:rPr>
@@ -4336,7 +4404,7 @@
                 <w:noProof/>
                 <w:webHidden/>
               </w:rPr>
-              <w:t>26</w:t>
+              <w:t>29</w:t>
             </w:r>
             <w:r>
               <w:rPr>
@@ -4360,7 +4428,7 @@
               <w:sz w:val="22"/>
             </w:rPr>
           </w:pPr>
-          <w:hyperlink w:anchor="_Toc69951511" w:history="1">
+          <w:hyperlink w:anchor="_Toc70479066" w:history="1">
             <w:r>
               <w:rPr>
                 <w:rStyle w:val="Hyperlink"/>
@@ -4402,7 +4470,7 @@
                 <w:noProof/>
                 <w:webHidden/>
               </w:rPr>
-              <w:instrText xml:space="preserve"> PAGEREF _Toc69951511 \h </w:instrText>
+              <w:instrText xml:space="preserve"> PAGEREF _Toc70479066 \h </w:instrText>
             </w:r>
             <w:r>
               <w:rPr>
@@ -4422,7 +4490,7 @@
                 <w:noProof/>
                 <w:webHidden/>
               </w:rPr>
-              <w:t>26</w:t>
+              <w:t>29</w:t>
             </w:r>
             <w:r>
               <w:rPr>
@@ -4446,7 +4514,7 @@
               <w:sz w:val="22"/>
             </w:rPr>
           </w:pPr>
-          <w:hyperlink w:anchor="_Toc69951512" w:history="1">
+          <w:hyperlink w:anchor="_Toc70479067" w:history="1">
             <w:r>
               <w:rPr>
                 <w:rStyle w:val="Hyperlink"/>
@@ -4488,7 +4556,7 @@
                 <w:noProof/>
                 <w:webHidden/>
               </w:rPr>
-              <w:instrText xml:space="preserve"> PAGEREF _Toc69951512 \h </w:instrText>
+              <w:instrText xml:space="preserve"> PAGEREF _Toc70479067 \h </w:instrText>
             </w:r>
             <w:r>
               <w:rPr>
@@ -4508,7 +4576,7 @@
                 <w:noProof/>
                 <w:webHidden/>
               </w:rPr>
-              <w:t>26</w:t>
+              <w:t>29</w:t>
             </w:r>
             <w:r>
               <w:rPr>
@@ -4532,7 +4600,7 @@
               <w:sz w:val="22"/>
             </w:rPr>
           </w:pPr>
-          <w:hyperlink w:anchor="_Toc69951513" w:history="1">
+          <w:hyperlink w:anchor="_Toc70479068" w:history="1">
             <w:r>
               <w:rPr>
                 <w:rStyle w:val="Hyperlink"/>
@@ -4574,7 +4642,7 @@
                 <w:noProof/>
                 <w:webHidden/>
               </w:rPr>
-              <w:instrText xml:space="preserve"> PAGEREF _Toc69951513 \h </w:instrText>
+              <w:instrText xml:space="preserve"> PAGEREF _Toc70479068 \h </w:instrText>
             </w:r>
             <w:r>
               <w:rPr>
@@ -4594,7 +4662,7 @@
                 <w:noProof/>
                 <w:webHidden/>
               </w:rPr>
-              <w:t>26</w:t>
+              <w:t>29</w:t>
             </w:r>
             <w:r>
               <w:rPr>
@@ -4618,7 +4686,7 @@
               <w:sz w:val="22"/>
             </w:rPr>
           </w:pPr>
-          <w:hyperlink w:anchor="_Toc69951514" w:history="1">
+          <w:hyperlink w:anchor="_Toc70479069" w:history="1">
             <w:r>
               <w:rPr>
                 <w:rStyle w:val="Hyperlink"/>
@@ -4660,7 +4728,7 @@
                 <w:noProof/>
                 <w:webHidden/>
               </w:rPr>
-              <w:instrText xml:space="preserve"> PAGEREF _Toc69951514 \h </w:instrText>
+              <w:instrText xml:space="preserve"> PAGEREF _Toc70479069 \h </w:instrText>
             </w:r>
             <w:r>
               <w:rPr>
@@ -4680,7 +4748,7 @@
                 <w:noProof/>
                 <w:webHidden/>
               </w:rPr>
-              <w:t>26</w:t>
+              <w:t>29</w:t>
             </w:r>
             <w:r>
               <w:rPr>
@@ -4704,7 +4772,7 @@
               <w:sz w:val="22"/>
             </w:rPr>
           </w:pPr>
-          <w:hyperlink w:anchor="_Toc69951515" w:history="1">
+          <w:hyperlink w:anchor="_Toc70479070" w:history="1">
             <w:r>
               <w:rPr>
                 <w:rStyle w:val="Hyperlink"/>
@@ -4746,7 +4814,7 @@
                 <w:noProof/>
                 <w:webHidden/>
               </w:rPr>
-              <w:instrText xml:space="preserve"> PAGEREF _Toc69951515 \h </w:instrText>
+              <w:instrText xml:space="preserve"> PAGEREF _Toc70479070 \h </w:instrText>
             </w:r>
             <w:r>
               <w:rPr>
@@ -4766,7 +4834,7 @@
                 <w:noProof/>
                 <w:webHidden/>
               </w:rPr>
-              <w:t>26</w:t>
+              <w:t>29</w:t>
             </w:r>
             <w:r>
               <w:rPr>
@@ -4793,7 +4861,7 @@
               <w:lang w:eastAsia="hu-HU"/>
             </w:rPr>
           </w:pPr>
-          <w:hyperlink w:anchor="_Toc69951516" w:history="1">
+          <w:hyperlink w:anchor="_Toc70479071" w:history="1">
             <w:r>
               <w:rPr>
                 <w:rStyle w:val="Hyperlink"/>
@@ -4838,7 +4906,7 @@
                 <w:noProof/>
                 <w:webHidden/>
               </w:rPr>
-              <w:instrText xml:space="preserve"> PAGEREF _Toc69951516 \h </w:instrText>
+              <w:instrText xml:space="preserve"> PAGEREF _Toc70479071 \h </w:instrText>
             </w:r>
             <w:r>
               <w:rPr>
@@ -4858,7 +4926,7 @@
                 <w:noProof/>
                 <w:webHidden/>
               </w:rPr>
-              <w:t>27</w:t>
+              <w:t>30</w:t>
             </w:r>
             <w:r>
               <w:rPr>
@@ -4885,7 +4953,7 @@
               <w:lang w:eastAsia="hu-HU"/>
             </w:rPr>
           </w:pPr>
-          <w:hyperlink w:anchor="_Toc69951517" w:history="1">
+          <w:hyperlink w:anchor="_Toc70479072" w:history="1">
             <w:r>
               <w:rPr>
                 <w:rStyle w:val="Hyperlink"/>
@@ -4930,7 +4998,7 @@
                 <w:noProof/>
                 <w:webHidden/>
               </w:rPr>
-              <w:instrText xml:space="preserve"> PAGEREF _Toc69951517 \h </w:instrText>
+              <w:instrText xml:space="preserve"> PAGEREF _Toc70479072 \h </w:instrText>
             </w:r>
             <w:r>
               <w:rPr>
@@ -4950,7 +5018,7 @@
                 <w:noProof/>
                 <w:webHidden/>
               </w:rPr>
-              <w:t>28</w:t>
+              <w:t>31</w:t>
             </w:r>
             <w:r>
               <w:rPr>
@@ -4976,7 +5044,7 @@
               <w:lang w:eastAsia="hu-HU"/>
             </w:rPr>
           </w:pPr>
-          <w:hyperlink w:anchor="_Toc69951518" w:history="1">
+          <w:hyperlink w:anchor="_Toc70479073" w:history="1">
             <w:r>
               <w:rPr>
                 <w:rStyle w:val="Hyperlink"/>
@@ -5003,7 +5071,7 @@
                 <w:noProof/>
                 <w:webHidden/>
               </w:rPr>
-              <w:instrText xml:space="preserve"> PAGEREF _Toc69951518 \h </w:instrText>
+              <w:instrText xml:space="preserve"> PAGEREF _Toc70479073 \h </w:instrText>
             </w:r>
             <w:r>
               <w:rPr>
@@ -5023,7 +5091,7 @@
                 <w:noProof/>
                 <w:webHidden/>
               </w:rPr>
-              <w:t>29</w:t>
+              <w:t>32</w:t>
             </w:r>
             <w:r>
               <w:rPr>
@@ -5049,7 +5117,7 @@
               <w:lang w:eastAsia="hu-HU"/>
             </w:rPr>
           </w:pPr>
-          <w:hyperlink w:anchor="_Toc69951519" w:history="1">
+          <w:hyperlink w:anchor="_Toc70479074" w:history="1">
             <w:r>
               <w:rPr>
                 <w:rStyle w:val="Hyperlink"/>
@@ -5076,7 +5144,7 @@
                 <w:noProof/>
                 <w:webHidden/>
               </w:rPr>
-              <w:instrText xml:space="preserve"> PAGEREF _Toc69951519 \h </w:instrText>
+              <w:instrText xml:space="preserve"> PAGEREF _Toc70479074 \h </w:instrText>
             </w:r>
             <w:r>
               <w:rPr>
@@ -5096,7 +5164,7 @@
                 <w:noProof/>
                 <w:webHidden/>
               </w:rPr>
-              <w:t>30</w:t>
+              <w:t>33</w:t>
             </w:r>
             <w:r>
               <w:rPr>
@@ -5134,7 +5202,7 @@
           <w:numId w:val="0"/>
         </w:numPr>
       </w:pPr>
-      <w:bookmarkStart w:id="3" w:name="_Toc69951479"/>
+      <w:bookmarkStart w:id="3" w:name="_Toc70479034"/>
       <w:r>
         <w:lastRenderedPageBreak/>
         <w:t>Bevezetés</w:t>
@@ -5232,8 +5300,21 @@
         <w:t xml:space="preserve">A </w:t>
       </w:r>
       <w:r>
-        <w:t>hardware-in-the-loop</w:t>
-      </w:r>
+        <w:t>hardware-in-</w:t>
+      </w:r>
+      <w:proofErr w:type="spellStart"/>
+      <w:r>
+        <w:t>the</w:t>
+      </w:r>
+      <w:proofErr w:type="spellEnd"/>
+      <w:r>
+        <w:t>-</w:t>
+      </w:r>
+      <w:proofErr w:type="spellStart"/>
+      <w:r>
+        <w:t>loop</w:t>
+      </w:r>
+      <w:proofErr w:type="spellEnd"/>
       <w:r>
         <w:t xml:space="preserve"> (HIL) </w:t>
       </w:r>
@@ -5430,7 +5511,7 @@
       <w:pPr>
         <w:pStyle w:val="Heading1"/>
       </w:pPr>
-      <w:bookmarkStart w:id="4" w:name="_Toc69951480"/>
+      <w:bookmarkStart w:id="4" w:name="_Toc70479035"/>
       <w:r>
         <w:lastRenderedPageBreak/>
         <w:t>Felhasznált hardverek és szoftverek</w:t>
@@ -5578,7 +5659,7 @@
       <w:pPr>
         <w:pStyle w:val="Heading2"/>
       </w:pPr>
-      <w:bookmarkStart w:id="5" w:name="_Toc69951481"/>
+      <w:bookmarkStart w:id="5" w:name="_Toc70479036"/>
       <w:r>
         <w:t>Az ipari folyamat emulálásának eszközei</w:t>
       </w:r>
@@ -5658,7 +5739,7 @@
       <w:pPr>
         <w:pStyle w:val="Heading3"/>
       </w:pPr>
-      <w:bookmarkStart w:id="7" w:name="_Toc69951482"/>
+      <w:bookmarkStart w:id="7" w:name="_Toc70479037"/>
       <w:r>
         <w:t xml:space="preserve">A </w:t>
       </w:r>
@@ -5720,7 +5801,15 @@
         <w:t xml:space="preserve">terméke volt, amelyet a </w:t>
       </w:r>
       <w:r>
-        <w:t>PRO/TRAIN for Windows</w:t>
+        <w:t xml:space="preserve">PRO/TRAIN </w:t>
+      </w:r>
+      <w:proofErr w:type="spellStart"/>
+      <w:r>
+        <w:t>for</w:t>
+      </w:r>
+      <w:proofErr w:type="spellEnd"/>
+      <w:r>
+        <w:t xml:space="preserve"> Windows</w:t>
       </w:r>
       <w:r>
         <w:t xml:space="preserve"> szoftveréhez fejlesztett ki azzal a céllal, hogy </w:t>
@@ -5780,7 +5869,15 @@
         <w:t xml:space="preserve">, mint pedig a </w:t>
       </w:r>
       <w:r>
-        <w:t xml:space="preserve">PRO/TRAIN for Windows </w:t>
+        <w:t xml:space="preserve">PRO/TRAIN </w:t>
+      </w:r>
+      <w:proofErr w:type="spellStart"/>
+      <w:r>
+        <w:t>for</w:t>
+      </w:r>
+      <w:proofErr w:type="spellEnd"/>
+      <w:r>
+        <w:t xml:space="preserve"> Windows </w:t>
       </w:r>
       <w:r>
         <w:t>lekerültek a Lucas-Nülle</w:t>
@@ -5857,7 +5954,15 @@
         <w:t>emellett</w:t>
       </w:r>
       <w:r>
-        <w:t xml:space="preserve"> állapotjelző LED-ekkel </w:t>
+        <w:t xml:space="preserve"> állapotjelző LED-</w:t>
+      </w:r>
+      <w:proofErr w:type="spellStart"/>
+      <w:r>
+        <w:t>ekkel</w:t>
+      </w:r>
+      <w:proofErr w:type="spellEnd"/>
+      <w:r>
+        <w:t xml:space="preserve"> </w:t>
       </w:r>
       <w:r>
         <w:t>rendelkeznek</w:t>
@@ -6226,24 +6331,14 @@
       <w:r>
         <w:t>.</w:t>
       </w:r>
-      <w:r>
-        <w:fldChar w:fldCharType="begin"/>
-      </w:r>
-      <w:r>
-        <w:instrText xml:space="preserve"> SEQ ábra \* ARABIC \s 2 </w:instrText>
-      </w:r>
-      <w:r>
-        <w:fldChar w:fldCharType="separate"/>
-      </w:r>
-      <w:r>
-        <w:rPr>
-          <w:noProof/>
-        </w:rPr>
-        <w:t>1</w:t>
-      </w:r>
-      <w:r>
-        <w:fldChar w:fldCharType="end"/>
-      </w:r>
+      <w:fldSimple w:instr=" SEQ ábra \* ARABIC \s 2 ">
+        <w:r>
+          <w:rPr>
+            <w:noProof/>
+          </w:rPr>
+          <w:t>1</w:t>
+        </w:r>
+      </w:fldSimple>
       <w:r>
         <w:t>. ábra</w:t>
       </w:r>
@@ -6331,7 +6426,15 @@
         <w:t xml:space="preserve">Mivel a </w:t>
       </w:r>
       <w:r>
-        <w:t>PRO/TRAIN for Windows</w:t>
+        <w:t xml:space="preserve">PRO/TRAIN </w:t>
+      </w:r>
+      <w:proofErr w:type="spellStart"/>
+      <w:r>
+        <w:t>for</w:t>
+      </w:r>
+      <w:proofErr w:type="spellEnd"/>
+      <w:r>
+        <w:t xml:space="preserve"> Windows</w:t>
       </w:r>
       <w:r>
         <w:t xml:space="preserve"> </w:t>
@@ -6366,7 +6469,7 @@
         <w:pStyle w:val="Heading3"/>
       </w:pPr>
       <w:bookmarkStart w:id="9" w:name="_Ref68394809"/>
-      <w:bookmarkStart w:id="10" w:name="_Toc69951483"/>
+      <w:bookmarkStart w:id="10" w:name="_Toc70479038"/>
       <w:r>
         <w:t xml:space="preserve">A </w:t>
       </w:r>
@@ -6445,9 +6548,11 @@
       <w:r>
         <w:t xml:space="preserve">z </w:t>
       </w:r>
+      <w:proofErr w:type="spellStart"/>
       <w:r>
         <w:t>Ingenieurbüro</w:t>
       </w:r>
+      <w:proofErr w:type="spellEnd"/>
       <w:r>
         <w:t xml:space="preserve"> Dr. Kahlert</w:t>
       </w:r>
@@ -6504,8 +6609,21 @@
       <w:r>
         <w:t xml:space="preserve">Az elnevezése a </w:t>
       </w:r>
-      <w:r>
-        <w:t>Block-Oriented Simulation System</w:t>
+      <w:proofErr w:type="spellStart"/>
+      <w:r>
+        <w:t>Block</w:t>
+      </w:r>
+      <w:proofErr w:type="spellEnd"/>
+      <w:r>
+        <w:t xml:space="preserve">-Oriented </w:t>
+      </w:r>
+      <w:proofErr w:type="spellStart"/>
+      <w:r>
+        <w:t>Simulation</w:t>
+      </w:r>
+      <w:proofErr w:type="spellEnd"/>
+      <w:r>
+        <w:t xml:space="preserve"> System</w:t>
       </w:r>
       <w:r>
         <w:t xml:space="preserve"> kifejezésből ered</w:t>
@@ -6616,24 +6734,14 @@
       <w:r>
         <w:t>.</w:t>
       </w:r>
-      <w:r>
-        <w:fldChar w:fldCharType="begin"/>
-      </w:r>
-      <w:r>
-        <w:instrText xml:space="preserve"> SEQ ábra \* ARABIC \s 2 </w:instrText>
-      </w:r>
-      <w:r>
-        <w:fldChar w:fldCharType="separate"/>
-      </w:r>
-      <w:r>
-        <w:rPr>
-          <w:noProof/>
-        </w:rPr>
-        <w:t>2</w:t>
-      </w:r>
-      <w:r>
-        <w:fldChar w:fldCharType="end"/>
-      </w:r>
+      <w:fldSimple w:instr=" SEQ ábra \* ARABIC \s 2 ">
+        <w:r>
+          <w:rPr>
+            <w:noProof/>
+          </w:rPr>
+          <w:t>2</w:t>
+        </w:r>
+      </w:fldSimple>
       <w:r>
         <w:t>. ábra</w:t>
       </w:r>
@@ -6716,7 +6824,23 @@
         <w:t>on</w:t>
       </w:r>
       <w:r>
-        <w:t xml:space="preserve"> (System Block Toolbar)</w:t>
+        <w:t xml:space="preserve"> (System </w:t>
+      </w:r>
+      <w:proofErr w:type="spellStart"/>
+      <w:r>
+        <w:t>Block</w:t>
+      </w:r>
+      <w:proofErr w:type="spellEnd"/>
+      <w:r>
+        <w:t xml:space="preserve"> </w:t>
+      </w:r>
+      <w:proofErr w:type="spellStart"/>
+      <w:r>
+        <w:t>Toolbar</w:t>
+      </w:r>
+      <w:proofErr w:type="spellEnd"/>
+      <w:r>
+        <w:t>)</w:t>
       </w:r>
       <w:r>
         <w:t>, amely</w:t>
@@ -6826,9 +6950,19 @@
       <w:r>
         <w:t xml:space="preserve"> (</w:t>
       </w:r>
-      <w:r>
-        <w:t>Control Toolbar</w:t>
-      </w:r>
+      <w:proofErr w:type="spellStart"/>
+      <w:r>
+        <w:t>Control</w:t>
+      </w:r>
+      <w:proofErr w:type="spellEnd"/>
+      <w:r>
+        <w:t xml:space="preserve"> </w:t>
+      </w:r>
+      <w:proofErr w:type="spellStart"/>
+      <w:r>
+        <w:t>Toolbar</w:t>
+      </w:r>
+      <w:proofErr w:type="spellEnd"/>
       <w:r>
         <w:t>) tesz lehetővé</w:t>
       </w:r>
@@ -6887,7 +7021,7 @@
                 <v:shape id="_x0000_i1027" type="#_x0000_t75" style="width:18.75pt;height:18pt" o:ole="">
                   <v:imagedata r:id="rId11" o:title=""/>
                 </v:shape>
-                <o:OLEObject Type="Embed" ProgID="PBrush" ShapeID="_x0000_i1027" DrawAspect="Content" ObjectID="_1681008366" r:id="rId12"/>
+                <o:OLEObject Type="Embed" ProgID="PBrush" ShapeID="_x0000_i1027" DrawAspect="Content" ObjectID="_1681095476" r:id="rId12"/>
               </w:object>
             </w:r>
           </w:p>
@@ -6914,7 +7048,7 @@
                 <v:shape id="_x0000_i1028" type="#_x0000_t75" style="width:18.75pt;height:18pt" o:ole="">
                   <v:imagedata r:id="rId13" o:title=""/>
                 </v:shape>
-                <o:OLEObject Type="Embed" ProgID="PBrush" ShapeID="_x0000_i1028" DrawAspect="Content" ObjectID="_1681008367" r:id="rId14"/>
+                <o:OLEObject Type="Embed" ProgID="PBrush" ShapeID="_x0000_i1028" DrawAspect="Content" ObjectID="_1681095477" r:id="rId14"/>
               </w:object>
             </w:r>
           </w:p>
@@ -6944,7 +7078,7 @@
                 <v:shape id="_x0000_i1029" type="#_x0000_t75" style="width:18.75pt;height:18pt" o:ole="">
                   <v:imagedata r:id="rId15" o:title=""/>
                 </v:shape>
-                <o:OLEObject Type="Embed" ProgID="PBrush" ShapeID="_x0000_i1029" DrawAspect="Content" ObjectID="_1681008368" r:id="rId16"/>
+                <o:OLEObject Type="Embed" ProgID="PBrush" ShapeID="_x0000_i1029" DrawAspect="Content" ObjectID="_1681095478" r:id="rId16"/>
               </w:object>
             </w:r>
           </w:p>
@@ -6971,7 +7105,7 @@
                 <v:shape id="_x0000_i1030" type="#_x0000_t75" style="width:18.75pt;height:18pt" o:ole="">
                   <v:imagedata r:id="rId17" o:title=""/>
                 </v:shape>
-                <o:OLEObject Type="Embed" ProgID="PBrush" ShapeID="_x0000_i1030" DrawAspect="Content" ObjectID="_1681008369" r:id="rId18"/>
+                <o:OLEObject Type="Embed" ProgID="PBrush" ShapeID="_x0000_i1030" DrawAspect="Content" ObjectID="_1681095479" r:id="rId18"/>
               </w:object>
             </w:r>
           </w:p>
@@ -6998,7 +7132,7 @@
                 <v:shape id="_x0000_i1031" type="#_x0000_t75" style="width:18.75pt;height:18pt" o:ole="">
                   <v:imagedata r:id="rId19" o:title=""/>
                 </v:shape>
-                <o:OLEObject Type="Embed" ProgID="PBrush" ShapeID="_x0000_i1031" DrawAspect="Content" ObjectID="_1681008370" r:id="rId20"/>
+                <o:OLEObject Type="Embed" ProgID="PBrush" ShapeID="_x0000_i1031" DrawAspect="Content" ObjectID="_1681095480" r:id="rId20"/>
               </w:object>
             </w:r>
           </w:p>
@@ -7028,7 +7162,7 @@
                 <v:shape id="_x0000_i1032" type="#_x0000_t75" style="width:18.75pt;height:18pt" o:ole="">
                   <v:imagedata r:id="rId21" o:title=""/>
                 </v:shape>
-                <o:OLEObject Type="Embed" ProgID="PBrush" ShapeID="_x0000_i1032" DrawAspect="Content" ObjectID="_1681008371" r:id="rId22"/>
+                <o:OLEObject Type="Embed" ProgID="PBrush" ShapeID="_x0000_i1032" DrawAspect="Content" ObjectID="_1681095481" r:id="rId22"/>
               </w:object>
             </w:r>
           </w:p>
@@ -7055,7 +7189,7 @@
                 <v:shape id="_x0000_i1033" type="#_x0000_t75" style="width:18.75pt;height:18pt" o:ole="">
                   <v:imagedata r:id="rId23" o:title=""/>
                 </v:shape>
-                <o:OLEObject Type="Embed" ProgID="PBrush" ShapeID="_x0000_i1033" DrawAspect="Content" ObjectID="_1681008372" r:id="rId24"/>
+                <o:OLEObject Type="Embed" ProgID="PBrush" ShapeID="_x0000_i1033" DrawAspect="Content" ObjectID="_1681095482" r:id="rId24"/>
               </w:object>
             </w:r>
           </w:p>
@@ -7085,7 +7219,7 @@
                 <v:shape id="_x0000_i1034" type="#_x0000_t75" style="width:18.75pt;height:18pt" o:ole="">
                   <v:imagedata r:id="rId25" o:title=""/>
                 </v:shape>
-                <o:OLEObject Type="Embed" ProgID="PBrush" ShapeID="_x0000_i1034" DrawAspect="Content" ObjectID="_1681008373" r:id="rId26"/>
+                <o:OLEObject Type="Embed" ProgID="PBrush" ShapeID="_x0000_i1034" DrawAspect="Content" ObjectID="_1681095483" r:id="rId26"/>
               </w:object>
             </w:r>
           </w:p>
@@ -7250,9 +7384,19 @@
       <w:r>
         <w:t xml:space="preserve"> DLL (</w:t>
       </w:r>
-      <w:r>
-        <w:t>Dynamic Link Library</w:t>
-      </w:r>
+      <w:proofErr w:type="spellStart"/>
+      <w:r>
+        <w:t>Dynamic</w:t>
+      </w:r>
+      <w:proofErr w:type="spellEnd"/>
+      <w:r>
+        <w:t xml:space="preserve"> Link </w:t>
+      </w:r>
+      <w:proofErr w:type="spellStart"/>
+      <w:r>
+        <w:t>Library</w:t>
+      </w:r>
+      <w:proofErr w:type="spellEnd"/>
       <w:r>
         <w:t>) állományok</w:t>
       </w:r>
@@ -7273,7 +7417,7 @@
       <w:pPr>
         <w:pStyle w:val="Heading3"/>
       </w:pPr>
-      <w:bookmarkStart w:id="12" w:name="_Toc69951484"/>
+      <w:bookmarkStart w:id="12" w:name="_Toc70479039"/>
       <w:r>
         <w:t xml:space="preserve">A </w:t>
       </w:r>
@@ -7293,7 +7437,31 @@
         <w:ind w:firstLine="576"/>
       </w:pPr>
       <w:r>
-        <w:t xml:space="preserve">A Flexible Animation Builder </w:t>
+        <w:t xml:space="preserve">A </w:t>
+      </w:r>
+      <w:proofErr w:type="spellStart"/>
+      <w:r>
+        <w:t>Flexible</w:t>
+      </w:r>
+      <w:proofErr w:type="spellEnd"/>
+      <w:r>
+        <w:t xml:space="preserve"> </w:t>
+      </w:r>
+      <w:proofErr w:type="spellStart"/>
+      <w:r>
+        <w:t>Animation</w:t>
+      </w:r>
+      <w:proofErr w:type="spellEnd"/>
+      <w:r>
+        <w:t xml:space="preserve"> </w:t>
+      </w:r>
+      <w:proofErr w:type="spellStart"/>
+      <w:r>
+        <w:t>Builder</w:t>
+      </w:r>
+      <w:proofErr w:type="spellEnd"/>
+      <w:r>
+        <w:t xml:space="preserve"> </w:t>
       </w:r>
       <w:r>
         <w:t xml:space="preserve">(FAB) </w:t>
@@ -7338,7 +7506,15 @@
         <w:t xml:space="preserve">) egy vizualizáció tervező és megjelenítő eszköz, amelyet </w:t>
       </w:r>
       <w:r>
-        <w:t xml:space="preserve">az Ingenieurbüro Dr. Kahlert </w:t>
+        <w:t xml:space="preserve">az </w:t>
+      </w:r>
+      <w:proofErr w:type="spellStart"/>
+      <w:r>
+        <w:t>Ingenieurbüro</w:t>
+      </w:r>
+      <w:proofErr w:type="spellEnd"/>
+      <w:r>
+        <w:t xml:space="preserve"> Dr. Kahlert </w:t>
       </w:r>
       <w:r>
         <w:t>fejlesztett ki a BORIS szoftveréhez azért, hogy leegyszerűsítse az interaktív vizualizációk, animációk és felhasználói felülete</w:t>
@@ -7681,24 +7857,14 @@
       <w:r>
         <w:t>.</w:t>
       </w:r>
-      <w:r>
-        <w:fldChar w:fldCharType="begin"/>
-      </w:r>
-      <w:r>
-        <w:instrText xml:space="preserve"> SEQ ábra \* ARABIC \s 2 </w:instrText>
-      </w:r>
-      <w:r>
-        <w:fldChar w:fldCharType="separate"/>
-      </w:r>
-      <w:r>
-        <w:rPr>
-          <w:noProof/>
-        </w:rPr>
-        <w:t>3</w:t>
-      </w:r>
-      <w:r>
-        <w:fldChar w:fldCharType="end"/>
-      </w:r>
+      <w:fldSimple w:instr=" SEQ ábra \* ARABIC \s 2 ">
+        <w:r>
+          <w:rPr>
+            <w:noProof/>
+          </w:rPr>
+          <w:t>3</w:t>
+        </w:r>
+      </w:fldSimple>
       <w:r>
         <w:t>. ábra</w:t>
       </w:r>
@@ -7812,7 +7978,7 @@
       <w:pPr>
         <w:pStyle w:val="Heading2"/>
       </w:pPr>
-      <w:bookmarkStart w:id="14" w:name="_Toc69951485"/>
+      <w:bookmarkStart w:id="14" w:name="_Toc70479040"/>
       <w:r>
         <w:lastRenderedPageBreak/>
         <w:t xml:space="preserve">Az ipari folyamat </w:t>
@@ -7855,7 +8021,7 @@
       <w:pPr>
         <w:pStyle w:val="Heading3"/>
       </w:pPr>
-      <w:bookmarkStart w:id="15" w:name="_Toc69951486"/>
+      <w:bookmarkStart w:id="15" w:name="_Toc70479041"/>
       <w:r>
         <w:t xml:space="preserve">Az </w:t>
       </w:r>
@@ -8038,7 +8204,15 @@
         <w:t xml:space="preserve">Emellett </w:t>
       </w:r>
       <w:r>
-        <w:t>egy beépített USB-porttal is rendelkezik</w:t>
+        <w:t>egy beépített USB-</w:t>
+      </w:r>
+      <w:proofErr w:type="spellStart"/>
+      <w:r>
+        <w:t>porttal</w:t>
+      </w:r>
+      <w:proofErr w:type="spellEnd"/>
+      <w:r>
+        <w:t xml:space="preserve"> is rendelkezik</w:t>
       </w:r>
       <w:r>
         <w:t>, am</w:t>
@@ -8089,8 +8263,13 @@
         </w:numPr>
       </w:pPr>
       <w:r>
-        <w:t>programmemória mérete: 10 Klépés</w:t>
-      </w:r>
+        <w:t>programmemória mérete: 10 </w:t>
+      </w:r>
+      <w:proofErr w:type="spellStart"/>
+      <w:r>
+        <w:t>Klépés</w:t>
+      </w:r>
+      <w:proofErr w:type="spellEnd"/>
     </w:p>
     <w:p>
       <w:pPr>
@@ -8101,8 +8280,13 @@
         </w:numPr>
       </w:pPr>
       <w:r>
-        <w:t>adatmemória mérete: 64 Kszó</w:t>
-      </w:r>
+        <w:t>adatmemória mérete: 64 </w:t>
+      </w:r>
+      <w:proofErr w:type="spellStart"/>
+      <w:r>
+        <w:t>Kszó</w:t>
+      </w:r>
+      <w:proofErr w:type="spellEnd"/>
     </w:p>
     <w:p>
       <w:pPr>
@@ -8129,7 +8313,15 @@
         </w:numPr>
       </w:pPr>
       <w:r>
-        <w:t>kommunikáció: EtherNet/IP, Ethernet TCP/IP, USB</w:t>
+        <w:t xml:space="preserve">kommunikáció: </w:t>
+      </w:r>
+      <w:proofErr w:type="spellStart"/>
+      <w:r>
+        <w:t>EtherNet</w:t>
+      </w:r>
+      <w:proofErr w:type="spellEnd"/>
+      <w:r>
+        <w:t>/IP, Ethernet TCP/IP, USB</w:t>
       </w:r>
     </w:p>
     <w:p>
@@ -8248,24 +8440,14 @@
       <w:r>
         <w:t>.</w:t>
       </w:r>
-      <w:r>
-        <w:fldChar w:fldCharType="begin"/>
-      </w:r>
-      <w:r>
-        <w:instrText xml:space="preserve"> SEQ ábra \* ARABIC \s 2 </w:instrText>
-      </w:r>
-      <w:r>
-        <w:fldChar w:fldCharType="separate"/>
-      </w:r>
-      <w:r>
-        <w:rPr>
-          <w:noProof/>
-        </w:rPr>
-        <w:t>1</w:t>
-      </w:r>
-      <w:r>
-        <w:fldChar w:fldCharType="end"/>
-      </w:r>
+      <w:fldSimple w:instr=" SEQ ábra \* ARABIC \s 2 ">
+        <w:r>
+          <w:rPr>
+            <w:noProof/>
+          </w:rPr>
+          <w:t>1</w:t>
+        </w:r>
+      </w:fldSimple>
       <w:r>
         <w:t>. ábra</w:t>
       </w:r>
@@ -8422,7 +8604,7 @@
       <w:pPr>
         <w:pStyle w:val="Heading3"/>
       </w:pPr>
-      <w:bookmarkStart w:id="17" w:name="_Toc69951487"/>
+      <w:bookmarkStart w:id="17" w:name="_Toc70479042"/>
       <w:r>
         <w:t xml:space="preserve">A </w:t>
       </w:r>
@@ -8517,8 +8699,13 @@
       <w:r>
         <w:noBreakHyphen/>
       </w:r>
-      <w:r>
-        <w:t>One szoftvercsomag szerves része</w:t>
+      <w:proofErr w:type="spellStart"/>
+      <w:r>
+        <w:t>One</w:t>
+      </w:r>
+      <w:proofErr w:type="spellEnd"/>
+      <w:r>
+        <w:t xml:space="preserve"> szoftvercsomag szerves része</w:t>
       </w:r>
       <w:r>
         <w:t xml:space="preserve"> </w:t>
@@ -8701,24 +8888,14 @@
       <w:r>
         <w:t>.</w:t>
       </w:r>
-      <w:r>
-        <w:fldChar w:fldCharType="begin"/>
-      </w:r>
-      <w:r>
-        <w:instrText xml:space="preserve"> SEQ ábra \* ARABIC \s 2 </w:instrText>
-      </w:r>
-      <w:r>
-        <w:fldChar w:fldCharType="separate"/>
-      </w:r>
-      <w:r>
-        <w:rPr>
-          <w:noProof/>
-        </w:rPr>
-        <w:t>2</w:t>
-      </w:r>
-      <w:r>
-        <w:fldChar w:fldCharType="end"/>
-      </w:r>
+      <w:fldSimple w:instr=" SEQ ábra \* ARABIC \s 2 ">
+        <w:r>
+          <w:rPr>
+            <w:noProof/>
+          </w:rPr>
+          <w:t>2</w:t>
+        </w:r>
+      </w:fldSimple>
       <w:r>
         <w:t>. ábra</w:t>
       </w:r>
@@ -8872,7 +9049,7 @@
       <w:pPr>
         <w:pStyle w:val="Heading2"/>
       </w:pPr>
-      <w:bookmarkStart w:id="19" w:name="_Toc69951488"/>
+      <w:bookmarkStart w:id="19" w:name="_Toc70479043"/>
       <w:r>
         <w:t xml:space="preserve">A </w:t>
       </w:r>
@@ -8908,7 +9085,7 @@
       <w:pPr>
         <w:pStyle w:val="Heading3"/>
       </w:pPr>
-      <w:bookmarkStart w:id="20" w:name="_Toc69951489"/>
+      <w:bookmarkStart w:id="20" w:name="_Toc70479044"/>
       <w:r>
         <w:t xml:space="preserve">Az </w:t>
       </w:r>
@@ -8933,8 +9110,13 @@
       <w:r>
         <w:t xml:space="preserve">A </w:t>
       </w:r>
-      <w:r>
-        <w:t>Serial Port Monitor</w:t>
+      <w:proofErr w:type="spellStart"/>
+      <w:r>
+        <w:t>Serial</w:t>
+      </w:r>
+      <w:proofErr w:type="spellEnd"/>
+      <w:r>
+        <w:t xml:space="preserve"> Port Monitor</w:t>
       </w:r>
       <w:r>
         <w:t xml:space="preserve"> </w:t>
@@ -9027,7 +9209,13 @@
             <w:rPr>
               <w:noProof/>
             </w:rPr>
-            <w:t xml:space="preserve"> [6]</w:t>
+            <w:t xml:space="preserve"> </w:t>
+          </w:r>
+          <w:r>
+            <w:rPr>
+              <w:noProof/>
+            </w:rPr>
+            <w:t>[6]</w:t>
           </w:r>
           <w:r>
             <w:fldChar w:fldCharType="end"/>
@@ -9205,24 +9393,14 @@
       <w:r>
         <w:t>.</w:t>
       </w:r>
-      <w:r>
-        <w:fldChar w:fldCharType="begin"/>
-      </w:r>
-      <w:r>
-        <w:instrText xml:space="preserve"> SEQ ábra \* ARABIC \s 2 </w:instrText>
-      </w:r>
-      <w:r>
-        <w:fldChar w:fldCharType="separate"/>
-      </w:r>
-      <w:r>
-        <w:rPr>
-          <w:noProof/>
-        </w:rPr>
-        <w:t>1</w:t>
-      </w:r>
-      <w:r>
-        <w:fldChar w:fldCharType="end"/>
-      </w:r>
+      <w:fldSimple w:instr=" SEQ ábra \* ARABIC \s 2 ">
+        <w:r>
+          <w:rPr>
+            <w:noProof/>
+          </w:rPr>
+          <w:t>1</w:t>
+        </w:r>
+      </w:fldSimple>
       <w:r>
         <w:t>. ábra</w:t>
       </w:r>
@@ -9230,8 +9408,13 @@
       <w:r>
         <w:t xml:space="preserve">: A </w:t>
       </w:r>
-      <w:r>
-        <w:t xml:space="preserve">Serial Port Monitor </w:t>
+      <w:proofErr w:type="spellStart"/>
+      <w:r>
+        <w:t>Serial</w:t>
+      </w:r>
+      <w:proofErr w:type="spellEnd"/>
+      <w:r>
+        <w:t xml:space="preserve"> Port Monitor </w:t>
       </w:r>
       <w:r>
         <w:t>kezelőfelülete</w:t>
@@ -9242,7 +9425,15 @@
         <w:ind w:firstLine="708"/>
       </w:pPr>
       <w:r>
-        <w:t>A Serial Port Monitor</w:t>
+        <w:t xml:space="preserve">A </w:t>
+      </w:r>
+      <w:proofErr w:type="spellStart"/>
+      <w:r>
+        <w:t>Serial</w:t>
+      </w:r>
+      <w:proofErr w:type="spellEnd"/>
+      <w:r>
+        <w:t xml:space="preserve"> Port Monitor</w:t>
       </w:r>
       <w:r>
         <w:t xml:space="preserve"> </w:t>
@@ -9251,13 +9442,45 @@
         <w:t xml:space="preserve">a </w:t>
       </w:r>
       <w:r>
-        <w:t xml:space="preserve">rögzített adatok vizualizálásra öt különböző nézetet is biztosít, amelyek a terminál nézet (Terminal view), a vonali nézet (Line view), az </w:t>
+        <w:t xml:space="preserve">rögzített adatok vizualizálásra öt különböző nézetet is biztosít, amelyek a terminál nézet (Terminal </w:t>
+      </w:r>
+      <w:proofErr w:type="spellStart"/>
+      <w:r>
+        <w:t>view</w:t>
+      </w:r>
+      <w:proofErr w:type="spellEnd"/>
+      <w:r>
+        <w:t xml:space="preserve">), a vonali nézet (Line </w:t>
+      </w:r>
+      <w:proofErr w:type="spellStart"/>
+      <w:r>
+        <w:t>view</w:t>
+      </w:r>
+      <w:proofErr w:type="spellEnd"/>
+      <w:r>
+        <w:t xml:space="preserve">), az </w:t>
       </w:r>
       <w:r>
         <w:t>adatforgalom</w:t>
       </w:r>
       <w:r>
-        <w:t xml:space="preserve"> nézet (Dump view)</w:t>
+        <w:t xml:space="preserve"> nézet (</w:t>
+      </w:r>
+      <w:proofErr w:type="spellStart"/>
+      <w:r>
+        <w:t>Dump</w:t>
+      </w:r>
+      <w:proofErr w:type="spellEnd"/>
+      <w:r>
+        <w:t xml:space="preserve"> </w:t>
+      </w:r>
+      <w:proofErr w:type="spellStart"/>
+      <w:r>
+        <w:t>view</w:t>
+      </w:r>
+      <w:proofErr w:type="spellEnd"/>
+      <w:r>
+        <w:t>)</w:t>
       </w:r>
       <w:r>
         <w:t xml:space="preserve">, a </w:t>
@@ -9266,26 +9489,57 @@
         <w:t>táblázat nézet</w:t>
       </w:r>
       <w:r>
-        <w:t xml:space="preserve"> (Table view)</w:t>
+        <w:t xml:space="preserve"> (</w:t>
+      </w:r>
+      <w:proofErr w:type="spellStart"/>
+      <w:r>
+        <w:t>Table</w:t>
+      </w:r>
+      <w:proofErr w:type="spellEnd"/>
+      <w:r>
+        <w:t xml:space="preserve"> </w:t>
+      </w:r>
+      <w:proofErr w:type="spellStart"/>
+      <w:r>
+        <w:t>view</w:t>
+      </w:r>
+      <w:proofErr w:type="spellEnd"/>
+      <w:r>
+        <w:t>)</w:t>
       </w:r>
       <w:r>
         <w:t xml:space="preserve"> és a </w:t>
       </w:r>
-      <w:r>
-        <w:t xml:space="preserve">Modbus </w:t>
+      <w:proofErr w:type="spellStart"/>
+      <w:r>
+        <w:t>Modbus</w:t>
+      </w:r>
+      <w:proofErr w:type="spellEnd"/>
+      <w:r>
+        <w:t xml:space="preserve"> </w:t>
       </w:r>
       <w:r>
         <w:t>nézet (</w:t>
       </w:r>
-      <w:r>
-        <w:t xml:space="preserve">Modbus </w:t>
-      </w:r>
-      <w:r>
-        <w:t>view).</w:t>
-      </w:r>
+      <w:proofErr w:type="spellStart"/>
+      <w:r>
+        <w:t>Modbus</w:t>
+      </w:r>
+      <w:proofErr w:type="spellEnd"/>
       <w:r>
         <w:t xml:space="preserve"> </w:t>
       </w:r>
+      <w:proofErr w:type="spellStart"/>
+      <w:r>
+        <w:t>view</w:t>
+      </w:r>
+      <w:proofErr w:type="spellEnd"/>
+      <w:r>
+        <w:t>).</w:t>
+      </w:r>
+      <w:r>
+        <w:t xml:space="preserve"> </w:t>
+      </w:r>
       <w:r>
         <w:t>Mindezeknek a tartalm</w:t>
       </w:r>
@@ -9330,8 +9584,13 @@
       <w:r>
         <w:t xml:space="preserve">a </w:t>
       </w:r>
-      <w:r>
-        <w:t>Serial Port Monitor</w:t>
+      <w:proofErr w:type="spellStart"/>
+      <w:r>
+        <w:t>Serial</w:t>
+      </w:r>
+      <w:proofErr w:type="spellEnd"/>
+      <w:r>
+        <w:t xml:space="preserve"> Port Monitor</w:t>
       </w:r>
       <w:r>
         <w:t xml:space="preserve"> </w:t>
@@ -9389,8 +9648,13 @@
       <w:r>
         <w:t xml:space="preserve">és </w:t>
       </w:r>
-      <w:r>
-        <w:t xml:space="preserve">Company </w:t>
+      <w:proofErr w:type="spellStart"/>
+      <w:r>
+        <w:t>Company</w:t>
+      </w:r>
+      <w:proofErr w:type="spellEnd"/>
+      <w:r>
+        <w:t xml:space="preserve"> </w:t>
       </w:r>
       <w:r>
         <w:t>licenszekkel érhető el, viszont a</w:t>
@@ -9412,7 +9676,7 @@
       <w:pPr>
         <w:pStyle w:val="Heading3"/>
       </w:pPr>
-      <w:bookmarkStart w:id="22" w:name="_Toc69951490"/>
+      <w:bookmarkStart w:id="22" w:name="_Toc70479045"/>
       <w:r>
         <w:lastRenderedPageBreak/>
         <w:t>A</w:t>
@@ -9472,7 +9736,15 @@
         <w:t xml:space="preserve">lapja, amelyet </w:t>
       </w:r>
       <w:r>
-        <w:t>a Microchip Technology Inc. 8</w:t>
+        <w:t xml:space="preserve">a Microchip </w:t>
+      </w:r>
+      <w:proofErr w:type="spellStart"/>
+      <w:r>
+        <w:t>Technology</w:t>
+      </w:r>
+      <w:proofErr w:type="spellEnd"/>
+      <w:r>
+        <w:t xml:space="preserve"> Inc. 8</w:t>
       </w:r>
       <w:r>
         <w:noBreakHyphen/>
@@ -9557,9 +9829,11 @@
       <w:r>
         <w:t xml:space="preserve"> Rendelkezik két </w:t>
       </w:r>
+      <w:proofErr w:type="spellStart"/>
       <w:r>
         <w:t>mikroBUS</w:t>
       </w:r>
+      <w:proofErr w:type="spellEnd"/>
       <w:r>
         <w:t xml:space="preserve"> </w:t>
       </w:r>
@@ -9578,12 +9852,22 @@
       <w:r>
         <w:t xml:space="preserve"> </w:t>
       </w:r>
-      <w:r>
-        <w:t>Click Board</w:t>
-      </w:r>
+      <w:proofErr w:type="spellStart"/>
+      <w:r>
+        <w:t>Click</w:t>
+      </w:r>
+      <w:proofErr w:type="spellEnd"/>
       <w:r>
         <w:t xml:space="preserve"> </w:t>
       </w:r>
+      <w:proofErr w:type="spellStart"/>
+      <w:r>
+        <w:t>Board</w:t>
+      </w:r>
+      <w:proofErr w:type="spellEnd"/>
+      <w:r>
+        <w:t xml:space="preserve"> </w:t>
+      </w:r>
       <w:r>
         <w:t xml:space="preserve">bővítőkártyák </w:t>
       </w:r>
@@ -9605,9 +9889,11 @@
       <w:r>
         <w:t xml:space="preserve"> </w:t>
       </w:r>
+      <w:proofErr w:type="spellStart"/>
       <w:r>
         <w:t>mikroProg</w:t>
       </w:r>
+      <w:proofErr w:type="spellEnd"/>
       <w:r>
         <w:t xml:space="preserve"> programozó</w:t>
       </w:r>
@@ -9642,7 +9928,15 @@
         <w:t xml:space="preserve">a </w:t>
       </w:r>
       <w:r>
-        <w:t xml:space="preserve">Microchip Technology Inc. </w:t>
+        <w:t xml:space="preserve">Microchip </w:t>
+      </w:r>
+      <w:proofErr w:type="spellStart"/>
+      <w:r>
+        <w:t>Technology</w:t>
+      </w:r>
+      <w:proofErr w:type="spellEnd"/>
+      <w:r>
+        <w:t xml:space="preserve"> Inc. </w:t>
       </w:r>
       <w:r>
         <w:t xml:space="preserve">több mint </w:t>
@@ -9672,7 +9966,13 @@
             <w:rPr>
               <w:noProof/>
             </w:rPr>
-            <w:t xml:space="preserve"> [7]</w:t>
+            <w:t xml:space="preserve"> </w:t>
+          </w:r>
+          <w:r>
+            <w:rPr>
+              <w:noProof/>
+            </w:rPr>
+            <w:t>[7]</w:t>
           </w:r>
           <w:r>
             <w:fldChar w:fldCharType="end"/>
@@ -9763,24 +10063,14 @@
       <w:r>
         <w:t>.</w:t>
       </w:r>
-      <w:r>
-        <w:fldChar w:fldCharType="begin"/>
-      </w:r>
-      <w:r>
-        <w:instrText xml:space="preserve"> SEQ ábra \* ARABIC \s 2 </w:instrText>
-      </w:r>
-      <w:r>
-        <w:fldChar w:fldCharType="separate"/>
-      </w:r>
-      <w:r>
-        <w:rPr>
-          <w:noProof/>
-        </w:rPr>
-        <w:t>2</w:t>
-      </w:r>
-      <w:r>
-        <w:fldChar w:fldCharType="end"/>
-      </w:r>
+      <w:fldSimple w:instr=" SEQ ábra \* ARABIC \s 2 ">
+        <w:r>
+          <w:rPr>
+            <w:noProof/>
+          </w:rPr>
+          <w:t>2</w:t>
+        </w:r>
+      </w:fldSimple>
       <w:r>
         <w:t>. ábra</w:t>
       </w:r>
@@ -9858,7 +10148,7 @@
       <w:pPr>
         <w:pStyle w:val="Heading3"/>
       </w:pPr>
-      <w:bookmarkStart w:id="24" w:name="_Toc69951491"/>
+      <w:bookmarkStart w:id="24" w:name="_Toc70479046"/>
       <w:r>
         <w:lastRenderedPageBreak/>
         <w:t xml:space="preserve">A </w:t>
@@ -9885,7 +10175,15 @@
         <w:t xml:space="preserve">A </w:t>
       </w:r>
       <w:r>
-        <w:t>mikroC PRO for PIC</w:t>
+        <w:t xml:space="preserve">mikroC PRO </w:t>
+      </w:r>
+      <w:proofErr w:type="spellStart"/>
+      <w:r>
+        <w:t>for</w:t>
+      </w:r>
+      <w:proofErr w:type="spellEnd"/>
+      <w:r>
+        <w:t xml:space="preserve"> PIC</w:t>
       </w:r>
       <w:r>
         <w:t xml:space="preserve"> (</w:t>
@@ -9945,7 +10243,15 @@
         <w:t xml:space="preserve">, amelyet a </w:t>
       </w:r>
       <w:r>
-        <w:t>Microchip Technology Inc. 8</w:t>
+        <w:t xml:space="preserve">Microchip </w:t>
+      </w:r>
+      <w:proofErr w:type="spellStart"/>
+      <w:r>
+        <w:t>Technology</w:t>
+      </w:r>
+      <w:proofErr w:type="spellEnd"/>
+      <w:r>
+        <w:t xml:space="preserve"> Inc. 8</w:t>
       </w:r>
       <w:r>
         <w:noBreakHyphen/>
@@ -9987,7 +10293,13 @@
             <w:rPr>
               <w:noProof/>
             </w:rPr>
-            <w:t xml:space="preserve"> [8]</w:t>
+            <w:t xml:space="preserve"> </w:t>
+          </w:r>
+          <w:r>
+            <w:rPr>
+              <w:noProof/>
+            </w:rPr>
+            <w:t>[8]</w:t>
           </w:r>
           <w:r>
             <w:fldChar w:fldCharType="end"/>
@@ -10117,24 +10429,14 @@
       <w:r>
         <w:t>.</w:t>
       </w:r>
-      <w:r>
-        <w:fldChar w:fldCharType="begin"/>
-      </w:r>
-      <w:r>
-        <w:instrText xml:space="preserve"> SEQ ábra \* ARABIC \s 2 </w:instrText>
-      </w:r>
-      <w:r>
-        <w:fldChar w:fldCharType="separate"/>
-      </w:r>
-      <w:r>
-        <w:rPr>
-          <w:noProof/>
-        </w:rPr>
-        <w:t>3</w:t>
-      </w:r>
-      <w:r>
-        <w:fldChar w:fldCharType="end"/>
-      </w:r>
+      <w:fldSimple w:instr=" SEQ ábra \* ARABIC \s 2 ">
+        <w:r>
+          <w:rPr>
+            <w:noProof/>
+          </w:rPr>
+          <w:t>3</w:t>
+        </w:r>
+      </w:fldSimple>
       <w:r>
         <w:t>. ábra</w:t>
       </w:r>
@@ -10143,7 +10445,15 @@
         <w:t xml:space="preserve">: </w:t>
       </w:r>
       <w:r>
-        <w:t>A mikroC PRO for PIC kezelőfelülete</w:t>
+        <w:t xml:space="preserve">A mikroC PRO </w:t>
+      </w:r>
+      <w:proofErr w:type="spellStart"/>
+      <w:r>
+        <w:t>for</w:t>
+      </w:r>
+      <w:proofErr w:type="spellEnd"/>
+      <w:r>
+        <w:t xml:space="preserve"> PIC kezelőfelülete</w:t>
       </w:r>
     </w:p>
     <w:p>
@@ -10158,15 +10468,28 @@
       </w:r>
       <w:bookmarkStart w:id="26" w:name="_Hlk70124290"/>
       <w:r>
-        <w:t xml:space="preserve">mikroC PRO for PIC </w:t>
+        <w:t xml:space="preserve">mikroC PRO </w:t>
+      </w:r>
+      <w:proofErr w:type="spellStart"/>
+      <w:r>
+        <w:t>for</w:t>
+      </w:r>
+      <w:proofErr w:type="spellEnd"/>
+      <w:r>
+        <w:t xml:space="preserve"> PIC </w:t>
       </w:r>
       <w:bookmarkEnd w:id="26"/>
       <w:r>
         <w:t>szintén</w:t>
       </w:r>
       <w:r>
-        <w:t xml:space="preserve"> rendelkezik olyan funkciókkal, amelyek kényelmesebbé és hatékonyabbá teszik </w:t>
-      </w:r>
+        <w:t xml:space="preserve"> rendelkezik olyan funkciókkal, amelyek </w:t>
+      </w:r>
+      <w:bookmarkStart w:id="27" w:name="_Hlk70476398"/>
+      <w:r>
+        <w:t xml:space="preserve">kényelmesebbé és hatékonyabbá teszik </w:t>
+      </w:r>
+      <w:bookmarkEnd w:id="27"/>
       <w:r>
         <w:lastRenderedPageBreak/>
         <w:t xml:space="preserve">a fejlesztői munkát. </w:t>
@@ -10240,13 +10563,26 @@
         <w:t xml:space="preserve">A </w:t>
       </w:r>
       <w:r>
-        <w:t>mikroC PRO for PIC</w:t>
+        <w:t xml:space="preserve">mikroC PRO </w:t>
+      </w:r>
+      <w:proofErr w:type="spellStart"/>
+      <w:r>
+        <w:t>for</w:t>
+      </w:r>
+      <w:proofErr w:type="spellEnd"/>
+      <w:r>
+        <w:t xml:space="preserve"> PIC</w:t>
       </w:r>
       <w:r>
         <w:t xml:space="preserve"> a hozzá tartozó </w:t>
       </w:r>
-      <w:r>
-        <w:t>mikroProg programozó és áramkörön belüli hibakereső</w:t>
+      <w:proofErr w:type="spellStart"/>
+      <w:r>
+        <w:t>mikroProg</w:t>
+      </w:r>
+      <w:proofErr w:type="spellEnd"/>
+      <w:r>
+        <w:t xml:space="preserve"> programozó és áramkörön belüli hibakereső</w:t>
       </w:r>
       <w:r>
         <w:t xml:space="preserve"> segítségével</w:t>
@@ -10349,8 +10685,13 @@
       <w:r>
         <w:t> </w:t>
       </w:r>
-      <w:r>
-        <w:t>Kszó nagyságú</w:t>
+      <w:proofErr w:type="spellStart"/>
+      <w:r>
+        <w:t>Kszó</w:t>
+      </w:r>
+      <w:proofErr w:type="spellEnd"/>
+      <w:r>
+        <w:t xml:space="preserve"> nagyságú</w:t>
       </w:r>
       <w:r>
         <w:t xml:space="preserve"> PIC program</w:t>
@@ -10372,11 +10713,11 @@
       <w:pPr>
         <w:pStyle w:val="Heading2"/>
       </w:pPr>
-      <w:bookmarkStart w:id="27" w:name="_Toc69951492"/>
+      <w:bookmarkStart w:id="28" w:name="_Toc70479047"/>
       <w:r>
         <w:t>Az alternatív emuláció megvalósításának eszközei</w:t>
       </w:r>
-      <w:bookmarkEnd w:id="27"/>
+      <w:bookmarkEnd w:id="28"/>
     </w:p>
     <w:p>
       <w:pPr>
@@ -10389,7 +10730,15 @@
         <w:t>j</w:t>
       </w:r>
       <w:r>
-        <w:t>einek felhasználásával valósult meg. Az I/O interfészt helyettesítő elektronika kapcsolási rajza és nyomtatott áramköre az Altium Designer tervezőszoftver</w:t>
+        <w:t xml:space="preserve">einek felhasználásával valósult meg. Az I/O interfészt helyettesítő elektronika kapcsolási rajza és nyomtatott áramköre az Altium </w:t>
+      </w:r>
+      <w:proofErr w:type="spellStart"/>
+      <w:r>
+        <w:t>Designer</w:t>
+      </w:r>
+      <w:proofErr w:type="spellEnd"/>
+      <w:r>
+        <w:t xml:space="preserve"> tervezőszoftver</w:t>
       </w:r>
       <w:r>
         <w:t>rel</w:t>
@@ -10428,14 +10777,54 @@
         <w:t xml:space="preserve"> az</w:t>
       </w:r>
       <w:r>
-        <w:t xml:space="preserve"> IAR Embedded Workbench for Arm fejlesztői környezetben lett megvalósítva. Az alternatív I/O interfésznek a számítógépen futó illesztőprogramja, illetve az alternatív vizualizáció pedig a Qt Creator fejlesztői környezetben valósult meg.</w:t>
+        <w:t xml:space="preserve"> IAR </w:t>
+      </w:r>
+      <w:proofErr w:type="spellStart"/>
+      <w:r>
+        <w:t>Embedded</w:t>
+      </w:r>
+      <w:proofErr w:type="spellEnd"/>
+      <w:r>
+        <w:t xml:space="preserve"> </w:t>
+      </w:r>
+      <w:proofErr w:type="spellStart"/>
+      <w:r>
+        <w:t>Workbench</w:t>
+      </w:r>
+      <w:proofErr w:type="spellEnd"/>
+      <w:r>
+        <w:t xml:space="preserve"> </w:t>
+      </w:r>
+      <w:proofErr w:type="spellStart"/>
+      <w:r>
+        <w:t>for</w:t>
+      </w:r>
+      <w:proofErr w:type="spellEnd"/>
+      <w:r>
+        <w:t xml:space="preserve"> </w:t>
+      </w:r>
+      <w:proofErr w:type="spellStart"/>
+      <w:r>
+        <w:t>Arm</w:t>
+      </w:r>
+      <w:proofErr w:type="spellEnd"/>
+      <w:r>
+        <w:t xml:space="preserve"> fejlesztői környezetben lett megvalósítva. Az alternatív I/O interfésznek a számítógépen futó illesztőprogramja, illetve az alternatív vizualizáció pedig a Qt </w:t>
+      </w:r>
+      <w:proofErr w:type="spellStart"/>
+      <w:r>
+        <w:t>Creator</w:t>
+      </w:r>
+      <w:proofErr w:type="spellEnd"/>
+      <w:r>
+        <w:t xml:space="preserve"> fejlesztői környezetben valósult meg.</w:t>
       </w:r>
     </w:p>
     <w:p>
       <w:pPr>
         <w:pStyle w:val="Heading3"/>
       </w:pPr>
-      <w:bookmarkStart w:id="28" w:name="_Toc69951493"/>
+      <w:bookmarkStart w:id="29" w:name="_Toc70479048"/>
       <w:r>
         <w:t xml:space="preserve">A </w:t>
       </w:r>
@@ -10451,14 +10840,22 @@
       <w:r>
         <w:t>fejlesztői környezet</w:t>
       </w:r>
-      <w:bookmarkEnd w:id="28"/>
+      <w:bookmarkEnd w:id="29"/>
     </w:p>
     <w:p>
       <w:pPr>
         <w:ind w:firstLine="708"/>
       </w:pPr>
       <w:r>
-        <w:t xml:space="preserve">A Qt Creator </w:t>
+        <w:t xml:space="preserve">A Qt </w:t>
+      </w:r>
+      <w:proofErr w:type="spellStart"/>
+      <w:r>
+        <w:t>Creator</w:t>
+      </w:r>
+      <w:proofErr w:type="spellEnd"/>
+      <w:r>
+        <w:t xml:space="preserve"> </w:t>
       </w:r>
       <w:r>
         <w:t>(</w:t>
@@ -10512,8 +10909,13 @@
         <w:t xml:space="preserve"> amelyet a </w:t>
       </w:r>
       <w:r>
-        <w:t>Qt Company</w:t>
-      </w:r>
+        <w:t xml:space="preserve">Qt </w:t>
+      </w:r>
+      <w:proofErr w:type="spellStart"/>
+      <w:r>
+        <w:t>Company</w:t>
+      </w:r>
+      <w:proofErr w:type="spellEnd"/>
       <w:r>
         <w:t xml:space="preserve"> fejlesztett ki a Qt alkalmazás</w:t>
       </w:r>
@@ -10608,7 +11010,13 @@
             <w:rPr>
               <w:noProof/>
             </w:rPr>
-            <w:t xml:space="preserve"> [9]</w:t>
+            <w:t xml:space="preserve"> </w:t>
+          </w:r>
+          <w:r>
+            <w:rPr>
+              <w:noProof/>
+            </w:rPr>
+            <w:t>[9]</w:t>
           </w:r>
           <w:r>
             <w:fldChar w:fldCharType="end"/>
@@ -10624,8 +11032,13 @@
         <w:ind w:firstLine="708"/>
       </w:pPr>
       <w:r>
-        <w:t>A Qt Creator</w:t>
-      </w:r>
+        <w:t xml:space="preserve">A Qt </w:t>
+      </w:r>
+      <w:proofErr w:type="spellStart"/>
+      <w:r>
+        <w:t>Creator</w:t>
+      </w:r>
+      <w:proofErr w:type="spellEnd"/>
       <w:r>
         <w:t xml:space="preserve"> </w:t>
       </w:r>
@@ -10657,17 +11070,27 @@
         <w:t xml:space="preserve">sőt még </w:t>
       </w:r>
       <w:r>
-        <w:t>a hozzá tartozó q</w:t>
-      </w:r>
-      <w:r>
-        <w:t xml:space="preserve">make </w:t>
+        <w:t xml:space="preserve">a hozzá tartozó </w:t>
+      </w:r>
+      <w:proofErr w:type="spellStart"/>
+      <w:r>
+        <w:t>q</w:t>
+      </w:r>
+      <w:r>
+        <w:t>make</w:t>
+      </w:r>
+      <w:proofErr w:type="spellEnd"/>
+      <w:r>
+        <w:t xml:space="preserve"> </w:t>
       </w:r>
       <w:r>
         <w:t xml:space="preserve">és </w:t>
       </w:r>
+      <w:proofErr w:type="spellStart"/>
       <w:r>
         <w:t>Qbs</w:t>
       </w:r>
+      <w:proofErr w:type="spellEnd"/>
       <w:r>
         <w:t xml:space="preserve"> </w:t>
       </w:r>
@@ -10681,8 +11104,13 @@
         <w:t>használata sem, mivel</w:t>
       </w:r>
       <w:r>
-        <w:t xml:space="preserve"> natívan támogatja a CMake</w:t>
-      </w:r>
+        <w:t xml:space="preserve"> natívan támogatja a </w:t>
+      </w:r>
+      <w:proofErr w:type="spellStart"/>
+      <w:r>
+        <w:t>CMake</w:t>
+      </w:r>
+      <w:proofErr w:type="spellEnd"/>
       <w:r>
         <w:t>,</w:t>
       </w:r>
@@ -10690,8 +11118,13 @@
         <w:t xml:space="preserve"> a </w:t>
       </w:r>
       <w:r>
-        <w:t>GNU Autotools</w:t>
-      </w:r>
+        <w:t xml:space="preserve">GNU </w:t>
+      </w:r>
+      <w:proofErr w:type="spellStart"/>
+      <w:r>
+        <w:t>Autotools</w:t>
+      </w:r>
+      <w:proofErr w:type="spellEnd"/>
       <w:r>
         <w:t xml:space="preserve"> </w:t>
       </w:r>
@@ -10742,23 +11175,37 @@
         <w:t xml:space="preserve"> is</w:t>
       </w:r>
       <w:r>
-        <w:t xml:space="preserve">, mint például a Git, a </w:t>
-      </w:r>
+        <w:t xml:space="preserve">, mint például a </w:t>
+      </w:r>
+      <w:proofErr w:type="spellStart"/>
+      <w:r>
+        <w:t>Git</w:t>
+      </w:r>
+      <w:proofErr w:type="spellEnd"/>
+      <w:r>
+        <w:t xml:space="preserve">, a </w:t>
+      </w:r>
+      <w:proofErr w:type="spellStart"/>
       <w:r>
         <w:t>Subversion</w:t>
       </w:r>
+      <w:proofErr w:type="spellEnd"/>
       <w:r>
         <w:t xml:space="preserve">, a </w:t>
       </w:r>
+      <w:proofErr w:type="spellStart"/>
       <w:r>
         <w:t>ClearCase</w:t>
       </w:r>
+      <w:proofErr w:type="spellEnd"/>
       <w:r>
         <w:t xml:space="preserve"> vagy a </w:t>
       </w:r>
+      <w:proofErr w:type="spellStart"/>
       <w:r>
         <w:t>Mercurial</w:t>
       </w:r>
+      <w:proofErr w:type="spellEnd"/>
       <w:r>
         <w:t>.</w:t>
       </w:r>
@@ -10769,7 +11216,15 @@
         <w:t>Habár</w:t>
       </w:r>
       <w:r>
-        <w:t xml:space="preserve"> a Qt Creator fő programozási nyelve a C++, </w:t>
+        <w:t xml:space="preserve"> a Qt </w:t>
+      </w:r>
+      <w:proofErr w:type="spellStart"/>
+      <w:r>
+        <w:t>Creator</w:t>
+      </w:r>
+      <w:proofErr w:type="spellEnd"/>
+      <w:r>
+        <w:t xml:space="preserve"> fő programozási nyelve a C++, </w:t>
       </w:r>
       <w:r>
         <w:t>a megfelelő bővítmények segítségével</w:t>
@@ -10855,7 +11310,7 @@
         </w:drawing>
       </w:r>
     </w:p>
-    <w:bookmarkStart w:id="29" w:name="_Ref70293743"/>
+    <w:bookmarkStart w:id="30" w:name="_Ref70293743"/>
     <w:p>
       <w:pPr>
         <w:pStyle w:val="Caption"/>
@@ -10882,33 +11337,31 @@
       <w:r>
         <w:t>.</w:t>
       </w:r>
-      <w:r>
-        <w:fldChar w:fldCharType="begin"/>
-      </w:r>
-      <w:r>
-        <w:instrText xml:space="preserve"> SEQ ábra \* ARABIC \s 2 </w:instrText>
-      </w:r>
-      <w:r>
-        <w:fldChar w:fldCharType="separate"/>
-      </w:r>
-      <w:r>
-        <w:rPr>
-          <w:noProof/>
-        </w:rPr>
-        <w:t>1</w:t>
-      </w:r>
-      <w:r>
-        <w:fldChar w:fldCharType="end"/>
-      </w:r>
+      <w:fldSimple w:instr=" SEQ ábra \* ARABIC \s 2 ">
+        <w:r>
+          <w:rPr>
+            <w:noProof/>
+          </w:rPr>
+          <w:t>1</w:t>
+        </w:r>
+      </w:fldSimple>
       <w:r>
         <w:t>. ábra</w:t>
       </w:r>
-      <w:bookmarkEnd w:id="29"/>
+      <w:bookmarkEnd w:id="30"/>
       <w:r>
         <w:t xml:space="preserve">: A </w:t>
       </w:r>
       <w:r>
-        <w:t xml:space="preserve">Qt Creator </w:t>
+        <w:t xml:space="preserve">Qt </w:t>
+      </w:r>
+      <w:proofErr w:type="spellStart"/>
+      <w:r>
+        <w:t>Creator</w:t>
+      </w:r>
+      <w:proofErr w:type="spellEnd"/>
+      <w:r>
+        <w:t xml:space="preserve"> </w:t>
       </w:r>
       <w:r>
         <w:t>kezelőfelülete</w:t>
@@ -10966,8 +11419,13 @@
         <w:ind w:firstLine="708"/>
       </w:pPr>
       <w:r>
-        <w:t>A Qt Creator</w:t>
-      </w:r>
+        <w:t xml:space="preserve">A Qt </w:t>
+      </w:r>
+      <w:proofErr w:type="spellStart"/>
+      <w:r>
+        <w:t>Creator</w:t>
+      </w:r>
+      <w:proofErr w:type="spellEnd"/>
       <w:r>
         <w:t xml:space="preserve"> egy nyílt forráskódú és teljesen ingyenes szoftver, </w:t>
       </w:r>
@@ -10994,7 +11452,7 @@
       <w:pPr>
         <w:pStyle w:val="Heading3"/>
       </w:pPr>
-      <w:bookmarkStart w:id="30" w:name="_Toc69951494"/>
+      <w:bookmarkStart w:id="31" w:name="_Toc70479049"/>
       <w:r>
         <w:lastRenderedPageBreak/>
         <w:t xml:space="preserve">Az </w:t>
@@ -11008,7 +11466,7 @@
       <w:r>
         <w:t xml:space="preserve"> elektronikai tervezőszoftver</w:t>
       </w:r>
-      <w:bookmarkEnd w:id="30"/>
+      <w:bookmarkEnd w:id="31"/>
     </w:p>
     <w:p>
       <w:pPr>
@@ -11018,8 +11476,13 @@
         <w:t xml:space="preserve">Az </w:t>
       </w:r>
       <w:r>
-        <w:t>Altium Designer</w:t>
-      </w:r>
+        <w:t xml:space="preserve">Altium </w:t>
+      </w:r>
+      <w:proofErr w:type="spellStart"/>
+      <w:r>
+        <w:t>Designer</w:t>
+      </w:r>
+      <w:proofErr w:type="spellEnd"/>
       <w:r>
         <w:t xml:space="preserve"> </w:t>
       </w:r>
@@ -11093,13 +11556,13 @@
         <w:t xml:space="preserve"> a </w:t>
       </w:r>
       <w:r>
-        <w:t xml:space="preserve">kapcsolási rajzok szerkesztését, a </w:t>
-      </w:r>
-      <w:r>
-        <w:t>háromdimenziós</w:t>
-      </w:r>
-      <w:r>
-        <w:t xml:space="preserve"> nyomtatott áramkör</w:t>
+        <w:t xml:space="preserve">kapcsolási rajzok </w:t>
+      </w:r>
+      <w:r>
+        <w:t>készítését</w:t>
+      </w:r>
+      <w:r>
+        <w:t>, a nyomtatott áramkör</w:t>
       </w:r>
       <w:r>
         <w:t>ök</w:t>
@@ -11123,13 +11586,10 @@
         <w:t>FPGA</w:t>
       </w:r>
       <w:r>
-        <w:t xml:space="preserve">) fejlesztését és a </w:t>
-      </w:r>
-      <w:r>
-        <w:t>kiadáskezelés</w:t>
-      </w:r>
-      <w:r>
-        <w:t>t</w:t>
+        <w:t>) fejlesztését és a</w:t>
+      </w:r>
+      <w:r>
+        <w:t>z adatok kezelését</w:t>
       </w:r>
       <w:sdt>
         <w:sdtPr>
@@ -11150,7 +11610,13 @@
             <w:rPr>
               <w:noProof/>
             </w:rPr>
-            <w:t xml:space="preserve"> [10]</w:t>
+            <w:t xml:space="preserve"> </w:t>
+          </w:r>
+          <w:r>
+            <w:rPr>
+              <w:noProof/>
+            </w:rPr>
+            <w:t>[10]</w:t>
           </w:r>
           <w:r>
             <w:fldChar w:fldCharType="end"/>
@@ -11172,10 +11638,7 @@
         <w:t xml:space="preserve">az </w:t>
       </w:r>
       <w:r>
-        <w:t>elektronik</w:t>
-      </w:r>
-      <w:r>
-        <w:t xml:space="preserve">us </w:t>
+        <w:t xml:space="preserve">elektronikai </w:t>
       </w:r>
       <w:r>
         <w:t>termékek fejlesztés</w:t>
@@ -11187,43 +11650,78 @@
         <w:t xml:space="preserve"> </w:t>
       </w:r>
       <w:r>
-        <w:t>Ez azt jelenti, hogy a</w:t>
+        <w:t xml:space="preserve">Ez azt jelenti, hogy </w:t>
+      </w:r>
+      <w:r>
+        <w:t xml:space="preserve">az </w:t>
+      </w:r>
+      <w:r>
+        <w:t xml:space="preserve">Altium </w:t>
+      </w:r>
+      <w:proofErr w:type="spellStart"/>
+      <w:r>
+        <w:t>Designer</w:t>
+      </w:r>
+      <w:proofErr w:type="spellEnd"/>
+      <w:r>
+        <w:t xml:space="preserve"> környezetében </w:t>
+      </w:r>
+      <w:r>
+        <w:t>a</w:t>
       </w:r>
       <w:r>
         <w:t xml:space="preserve"> fejlesztési folyamat minden állomásának</w:t>
       </w:r>
       <w:r>
+        <w:t xml:space="preserve"> </w:t>
+      </w:r>
+      <w:r>
+        <w:t>megtalálható</w:t>
+      </w:r>
+      <w:r>
+        <w:t>a</w:t>
+      </w:r>
+      <w:r>
+        <w:t>k az eszközei</w:t>
+      </w:r>
+      <w:r>
         <w:t>,</w:t>
       </w:r>
       <w:r>
-        <w:t xml:space="preserve"> a</w:t>
+        <w:t xml:space="preserve"> </w:t>
+      </w:r>
+      <w:r>
+        <w:t xml:space="preserve">kezdve </w:t>
+      </w:r>
+      <w:r>
+        <w:t>a</w:t>
       </w:r>
       <w:r>
         <w:t>z</w:t>
       </w:r>
       <w:r>
-        <w:t xml:space="preserve"> elképzelés vázlatának megrajzolásától a </w:t>
-      </w:r>
-      <w:r>
-        <w:t>gyártásig,</w:t>
-      </w:r>
-      <w:r>
         <w:t xml:space="preserve"> </w:t>
       </w:r>
       <w:r>
-        <w:t>megtalálhatók</w:t>
-      </w:r>
-      <w:r>
-        <w:t xml:space="preserve"> az eszközei </w:t>
-      </w:r>
-      <w:r>
-        <w:t xml:space="preserve">az </w:t>
-      </w:r>
-      <w:r>
-        <w:t>Altium Designer</w:t>
-      </w:r>
-      <w:r>
-        <w:t xml:space="preserve"> környezetében</w:t>
+        <w:t>első</w:t>
+      </w:r>
+      <w:r>
+        <w:t xml:space="preserve"> vázlat</w:t>
+      </w:r>
+      <w:r>
+        <w:t>ok</w:t>
+      </w:r>
+      <w:r>
+        <w:t xml:space="preserve"> megrajzolásától </w:t>
+      </w:r>
+      <w:r>
+        <w:t xml:space="preserve">egészen </w:t>
+      </w:r>
+      <w:r>
+        <w:t xml:space="preserve">a </w:t>
+      </w:r>
+      <w:r>
+        <w:t>gyártásig</w:t>
       </w:r>
       <w:r>
         <w:t>.</w:t>
@@ -11282,7 +11780,7 @@
         </w:drawing>
       </w:r>
     </w:p>
-    <w:bookmarkStart w:id="31" w:name="_Ref70304580"/>
+    <w:bookmarkStart w:id="32" w:name="_Ref70304580"/>
     <w:p>
       <w:pPr>
         <w:pStyle w:val="Caption"/>
@@ -11309,34 +11807,29 @@
       <w:r>
         <w:t>.</w:t>
       </w:r>
-      <w:r>
-        <w:fldChar w:fldCharType="begin"/>
-      </w:r>
-      <w:r>
-        <w:instrText xml:space="preserve"> SEQ ábra \* ARABIC \s 2 </w:instrText>
-      </w:r>
-      <w:r>
-        <w:fldChar w:fldCharType="separate"/>
-      </w:r>
-      <w:r>
-        <w:rPr>
-          <w:noProof/>
-        </w:rPr>
-        <w:t>2</w:t>
-      </w:r>
-      <w:r>
-        <w:fldChar w:fldCharType="end"/>
-      </w:r>
+      <w:fldSimple w:instr=" SEQ ábra \* ARABIC \s 2 ">
+        <w:r>
+          <w:rPr>
+            <w:noProof/>
+          </w:rPr>
+          <w:t>2</w:t>
+        </w:r>
+      </w:fldSimple>
       <w:r>
         <w:t>. ábra</w:t>
       </w:r>
-      <w:bookmarkEnd w:id="31"/>
+      <w:bookmarkEnd w:id="32"/>
       <w:r>
         <w:t xml:space="preserve">: </w:t>
       </w:r>
       <w:r>
-        <w:t>Az Altium Designer</w:t>
-      </w:r>
+        <w:t xml:space="preserve">Az Altium </w:t>
+      </w:r>
+      <w:proofErr w:type="spellStart"/>
+      <w:r>
+        <w:t>Designer</w:t>
+      </w:r>
+      <w:proofErr w:type="spellEnd"/>
       <w:r>
         <w:t xml:space="preserve"> kezelőfelülete</w:t>
       </w:r>
@@ -11346,7 +11839,60 @@
         <w:ind w:firstLine="708"/>
       </w:pPr>
       <w:r>
-        <w:t>Az Altium Designer</w:t>
+        <w:t xml:space="preserve">Az Altium </w:t>
+      </w:r>
+      <w:proofErr w:type="spellStart"/>
+      <w:r>
+        <w:t>Designer</w:t>
+      </w:r>
+      <w:proofErr w:type="spellEnd"/>
+      <w:r>
+        <w:t xml:space="preserve"> környezetében</w:t>
+      </w:r>
+      <w:r>
+        <w:t xml:space="preserve"> minden </w:t>
+      </w:r>
+      <w:r>
+        <w:t>fejlesztés</w:t>
+      </w:r>
+      <w:r>
+        <w:t xml:space="preserve"> kiindulópontja egy projekt</w:t>
+      </w:r>
+      <w:r>
+        <w:t>, ami összefogja mindazokat a</w:t>
+      </w:r>
+      <w:r>
+        <w:t xml:space="preserve"> dokumentumok</w:t>
+      </w:r>
+      <w:r>
+        <w:t>at</w:t>
+      </w:r>
+      <w:r>
+        <w:t xml:space="preserve">, amelyek </w:t>
+      </w:r>
+      <w:r>
+        <w:t>együttesen</w:t>
+      </w:r>
+      <w:r>
+        <w:t xml:space="preserve"> </w:t>
+      </w:r>
+      <w:r>
+        <w:t xml:space="preserve">meghatározzák a </w:t>
+      </w:r>
+      <w:r>
+        <w:t>megvalósítani kívánt</w:t>
+      </w:r>
+      <w:r>
+        <w:t xml:space="preserve"> </w:t>
+      </w:r>
+      <w:r>
+        <w:t>terméket</w:t>
+      </w:r>
+      <w:r>
+        <w:t>.</w:t>
+      </w:r>
+      <w:r>
+        <w:t xml:space="preserve"> Ezeknek a dokumentumoknak az</w:t>
       </w:r>
       <w:r>
         <w:t xml:space="preserve"> alapvető építő</w:t>
@@ -11355,31 +11901,59 @@
         <w:t>kövei</w:t>
       </w:r>
       <w:r>
-        <w:t xml:space="preserve"> az úgynevezett komponensek.</w:t>
-      </w:r>
-      <w:r>
-        <w:t xml:space="preserve"> Ezek</w:t>
-      </w:r>
-      <w:r>
-        <w:t xml:space="preserve"> a való világ elektronikai alkatrészeinek szoftveres megfelelői, </w:t>
-      </w:r>
-      <w:r>
-        <w:t xml:space="preserve">amelyek a tervezés különböző területein más-más reprezentációval rendelkeznek. Ez azt jelenti, hogy egy komponens a </w:t>
-      </w:r>
-      <w:r>
-        <w:t>kapcsolási rajzon</w:t>
-      </w:r>
-      <w:r>
-        <w:t xml:space="preserve"> </w:t>
+        <w:t xml:space="preserve"> az úgynevezett komponensek</w:t>
+      </w:r>
+      <w:r>
+        <w:t xml:space="preserve">, amelyek </w:t>
+      </w:r>
+      <w:r>
+        <w:t>a való világ elektronikai alkatrészeinek szoftveres megfelelői</w:t>
+      </w:r>
+      <w:r>
+        <w:t>. A komponensek</w:t>
+      </w:r>
+      <w:r>
+        <w:t xml:space="preserve"> a különböző </w:t>
+      </w:r>
+      <w:r>
+        <w:t>dokumentumokban</w:t>
+      </w:r>
+      <w:r>
+        <w:t xml:space="preserve"> más-más reprezentációval </w:t>
+      </w:r>
+      <w:r>
+        <w:lastRenderedPageBreak/>
+        <w:t>rendelkeznek</w:t>
+      </w:r>
+      <w:r>
+        <w:t>, e</w:t>
+      </w:r>
+      <w:r>
+        <w:t>nnek megfelelően</w:t>
+      </w:r>
+      <w:r>
+        <w:t xml:space="preserve"> egy komponens a </w:t>
+      </w:r>
+      <w:r>
+        <w:t>kapcsolási rajzo</w:t>
+      </w:r>
+      <w:r>
+        <w:t>ko</w:t>
+      </w:r>
+      <w:r>
+        <w:t xml:space="preserve">n </w:t>
       </w:r>
       <w:r>
         <w:t xml:space="preserve">szimbólumként, </w:t>
       </w:r>
       <w:r>
-        <w:t>a nyomtatott áramkörön</w:t>
-      </w:r>
-      <w:r>
-        <w:t xml:space="preserve"> </w:t>
+        <w:t>a nyomtatott áramkörö</w:t>
+      </w:r>
+      <w:r>
+        <w:t>kö</w:t>
+      </w:r>
+      <w:r>
+        <w:t xml:space="preserve">n </w:t>
       </w:r>
       <w:r>
         <w:t>tokozásként</w:t>
@@ -11387,9 +11961,11 @@
       <w:r>
         <w:t xml:space="preserve"> (</w:t>
       </w:r>
+      <w:proofErr w:type="spellStart"/>
       <w:r>
         <w:t>footprint</w:t>
       </w:r>
+      <w:proofErr w:type="spellEnd"/>
       <w:r>
         <w:t xml:space="preserve">), </w:t>
       </w:r>
@@ -11421,7 +11997,13 @@
             <w:rPr>
               <w:noProof/>
             </w:rPr>
-            <w:t xml:space="preserve"> [11]</w:t>
+            <w:t xml:space="preserve"> </w:t>
+          </w:r>
+          <w:r>
+            <w:rPr>
+              <w:noProof/>
+            </w:rPr>
+            <w:t>[11]</w:t>
           </w:r>
           <w:r>
             <w:fldChar w:fldCharType="end"/>
@@ -11435,151 +12017,254 @@
         <w:t xml:space="preserve"> </w:t>
       </w:r>
       <w:r>
-        <w:t>az</w:t>
+        <w:t>a vizualizáció</w:t>
+      </w:r>
+      <w:r>
+        <w:t>k</w:t>
+      </w:r>
+      <w:r>
+        <w:t>ban</w:t>
+      </w:r>
+      <w:r>
+        <w:t xml:space="preserve"> pedig</w:t>
       </w:r>
       <w:r>
         <w:t xml:space="preserve"> </w:t>
       </w:r>
       <w:r>
-        <w:t>analízis során</w:t>
+        <w:t>háromdimenziós modellként</w:t>
       </w:r>
       <w:r>
         <w:t xml:space="preserve"> </w:t>
       </w:r>
       <w:r>
-        <w:t>jelintegritási</w:t>
+        <w:t>jelenik meg.</w:t>
+      </w:r>
+    </w:p>
+    <w:p>
+      <w:pPr>
+        <w:ind w:firstLine="708"/>
+      </w:pPr>
+      <w:r>
+        <w:t xml:space="preserve">Ahhoz, hogy egy alkatrészt használni lehessen a </w:t>
+      </w:r>
+      <w:r>
+        <w:t>fejlesztés</w:t>
       </w:r>
       <w:r>
         <w:t xml:space="preserve"> </w:t>
       </w:r>
       <w:r>
-        <w:lastRenderedPageBreak/>
-        <w:t>leírás</w:t>
-      </w:r>
-      <w:r>
-        <w:t>ként</w:t>
+        <w:t>során,</w:t>
+      </w:r>
+      <w:r>
+        <w:t xml:space="preserve"> szükség van az azt reprezentáló komponensre. Általában ezek a komponense</w:t>
+      </w:r>
+      <w:r>
+        <w:t>k</w:t>
+      </w:r>
+      <w:r>
+        <w:t xml:space="preserve"> megtalálhatóak a </w:t>
+      </w:r>
+      <w:r>
+        <w:t>rendelkezés</w:t>
+      </w:r>
+      <w:r>
+        <w:t>re</w:t>
+      </w:r>
+      <w:r>
+        <w:t xml:space="preserve"> álló komponenskönyvtárak valamelyikében</w:t>
       </w:r>
       <w:r>
         <w:t xml:space="preserve">, </w:t>
       </w:r>
       <w:r>
-        <w:t>a termékvizualizációban</w:t>
-      </w:r>
-      <w:r>
-        <w:t xml:space="preserve"> pedig</w:t>
+        <w:t>tekintve, hogy az</w:t>
+      </w:r>
+      <w:r>
+        <w:t xml:space="preserve"> elérhető komponensek száma többszázezres nagyságrendű. </w:t>
+      </w:r>
+      <w:r>
+        <w:t>A</w:t>
+      </w:r>
+      <w:r>
+        <w:t>zo</w:t>
+      </w:r>
+      <w:r>
+        <w:t>n</w:t>
+      </w:r>
+      <w:r>
+        <w:t>ba</w:t>
+      </w:r>
+      <w:r>
+        <w:t>n</w:t>
+      </w:r>
+      <w:r>
+        <w:t xml:space="preserve">, ha egy </w:t>
+      </w:r>
+      <w:r>
+        <w:t xml:space="preserve">komponens </w:t>
+      </w:r>
+      <w:r>
+        <w:t>mégsem</w:t>
       </w:r>
       <w:r>
         <w:t xml:space="preserve"> </w:t>
       </w:r>
       <w:r>
-        <w:t>háromdimenziós modellként</w:t>
-      </w:r>
+        <w:t>szerepelne egyik komponenskönyvtárban sem</w:t>
+      </w:r>
+      <w:r>
+        <w:t xml:space="preserve">, </w:t>
+      </w:r>
+      <w:r>
+        <w:t>lehetőség van megrajzolni azt, amihez az elérhető rajzelemek mellett a már meglévő komponensek is felhasználhatók.</w:t>
+      </w:r>
+    </w:p>
+    <w:p>
+      <w:pPr>
+        <w:ind w:firstLine="708"/>
+      </w:pPr>
+      <w:r>
+        <w:t xml:space="preserve">Az Altium </w:t>
+      </w:r>
+      <w:proofErr w:type="spellStart"/>
+      <w:r>
+        <w:t>Designer</w:t>
+      </w:r>
+      <w:proofErr w:type="spellEnd"/>
       <w:r>
         <w:t xml:space="preserve"> </w:t>
       </w:r>
       <w:r>
-        <w:t>jelenik meg</w:t>
-      </w:r>
-      <w:r>
-        <w:t xml:space="preserve">. </w:t>
-      </w:r>
-      <w:r>
-        <w:t>Egy termék kifejlesztése során az az alkatrész használható, amelyiknek a komponense elérhető a rendelkezésre álló komponenskönyvtárak valamelyikében.</w:t>
+        <w:t xml:space="preserve">a sokrétűsége mellett </w:t>
+      </w:r>
+      <w:r>
+        <w:t xml:space="preserve">több olyan funkcióval is rendelkezik, </w:t>
+      </w:r>
+      <w:r>
+        <w:t xml:space="preserve">amelyek </w:t>
+      </w:r>
+      <w:r>
+        <w:t xml:space="preserve">kényelmesebbé és hatékonyabbá teszik </w:t>
+      </w:r>
+      <w:r>
+        <w:t xml:space="preserve">a fejlesztést. </w:t>
+      </w:r>
+      <w:r>
+        <w:t xml:space="preserve">A kapcsolási rajzok esetén például </w:t>
+      </w:r>
+      <w:r>
+        <w:t>támogatja</w:t>
+      </w:r>
+      <w:r>
+        <w:t xml:space="preserve"> a szimbólumok egy csoportjá</w:t>
+      </w:r>
+      <w:r>
+        <w:t>nak a kiszervezésé</w:t>
+      </w:r>
+      <w:r>
+        <w:t>t külön munkalapra</w:t>
+      </w:r>
+      <w:r>
+        <w:t xml:space="preserve">, illetve </w:t>
+      </w:r>
+      <w:r>
+        <w:t xml:space="preserve">képes </w:t>
+      </w:r>
+      <w:r>
+        <w:t xml:space="preserve">az összeköttetések hibáinak </w:t>
+      </w:r>
+      <w:r>
+        <w:t xml:space="preserve">a </w:t>
+      </w:r>
+      <w:r>
+        <w:t>felderítésére</w:t>
       </w:r>
       <w:r>
         <w:t xml:space="preserve"> </w:t>
       </w:r>
       <w:r>
-        <w:t>Ezt az igényt a többszázezer komponens tartalmazó komponenskönyvtárak jobbára lefedik, de abban az esetben, ha az alkatrész mégsem található, a beépített komponens készítővel el is készíthető</w:t>
-      </w:r>
-      <w:r>
-        <w:t xml:space="preserve">, akár a már meglevő komponensek </w:t>
-      </w:r>
-      <w:r>
-        <w:t>újrafelhasználásával</w:t>
+        <w:t>is</w:t>
       </w:r>
       <w:r>
         <w:t>.</w:t>
       </w:r>
+      <w:r>
+        <w:t xml:space="preserve"> A nyomtatott áramkörök esetén a nyomvonalak megrajzolásá</w:t>
+      </w:r>
+      <w:r>
+        <w:t>t a beépített interaktív útválasztás teszi sokkal egyszerűbbé, emellett lehetősége</w:t>
+      </w:r>
+      <w:r>
+        <w:t>t</w:t>
+      </w:r>
+      <w:r>
+        <w:t xml:space="preserve"> biztosít a t</w:t>
+      </w:r>
+      <w:r>
+        <w:t>eljesítményeloszlás elemzése</w:t>
+      </w:r>
+      <w:r>
+        <w:t xml:space="preserve"> is.</w:t>
+      </w:r>
+      <w:r>
+        <w:t xml:space="preserve"> A gyártáshoz szükséges dokumentumok előállítás</w:t>
+      </w:r>
+      <w:r>
+        <w:t>ára</w:t>
+      </w:r>
+      <w:r>
+        <w:t xml:space="preserve"> pedig egy beépített </w:t>
+      </w:r>
+      <w:r>
+        <w:t>anyagjegyzék</w:t>
+      </w:r>
+      <w:r>
+        <w:t xml:space="preserve"> generátort is biztosít a felhasználók számára.</w:t>
+      </w:r>
     </w:p>
     <w:p>
       <w:pPr>
         <w:ind w:firstLine="708"/>
       </w:pPr>
       <w:r>
-        <w:t xml:space="preserve">Ezt a szoftver a sokrétűsége mellett igen gazdag eszközkínálattal rendelkezik. </w:t>
-      </w:r>
-      <w:r>
-        <w:t xml:space="preserve">A kapcsolási rajzok esetén például </w:t>
-      </w:r>
-      <w:r>
-        <w:t>támogatja</w:t>
-      </w:r>
-      <w:r>
-        <w:t xml:space="preserve"> a szimbólumok egy csoportjá</w:t>
-      </w:r>
-      <w:r>
-        <w:t>nak a kiszervezésé</w:t>
-      </w:r>
-      <w:r>
-        <w:t>t külön munkalapra</w:t>
-      </w:r>
-      <w:r>
-        <w:t>, illetve beépített huzalozás-ellenőrzővel is rendelkezik az összeköttetések hibáinak felderítésére.</w:t>
-      </w:r>
-      <w:r>
-        <w:t xml:space="preserve"> A nyomtatott áramkörök esetén a nyomvonalak megrajzolásá</w:t>
-      </w:r>
-      <w:r>
-        <w:t>t a beépített interaktív útválasztás teszi sokkal egyszerűbbé, emellett lehetőséges biztosít a t</w:t>
-      </w:r>
-      <w:r>
-        <w:t>eljesítményeloszlás elemzése</w:t>
-      </w:r>
-      <w:r>
-        <w:t xml:space="preserve"> is.</w:t>
-      </w:r>
-      <w:r>
-        <w:t xml:space="preserve"> A gyártáshoz szükséges dokumentumok előállítása pedig egy beépített </w:t>
-      </w:r>
-      <w:r>
-        <w:t>anyagjegyzék</w:t>
-      </w:r>
-      <w:r>
-        <w:t xml:space="preserve"> generátort is biztosít a felhasználók számára.</w:t>
-      </w:r>
-    </w:p>
-    <w:p>
-      <w:pPr>
-        <w:ind w:firstLine="708"/>
-      </w:pPr>
-      <w:r>
-        <w:t>Ez a szoftver alapvetően ipari alkalmazásra lett kifejlesztve</w:t>
-      </w:r>
-      <w:r>
-        <w:t xml:space="preserve"> széles licensz kínálattal</w:t>
-      </w:r>
-      <w:r>
-        <w:t>, de van elérhető a próbaverziója</w:t>
-      </w:r>
-      <w:r>
-        <w:t xml:space="preserve"> is. </w:t>
-      </w:r>
-      <w:r>
-        <w:t xml:space="preserve">A felhasználás jellegétől függően korlátoltabb képességű változatok is elérhetőek, mint például az </w:t>
-      </w:r>
-      <w:r>
-        <w:t>Altium CircuitMaker</w:t>
-      </w:r>
-      <w:r>
-        <w:t>, ami teljesen ingyenes.</w:t>
+        <w:t xml:space="preserve">Ez a szoftver alapvetően ipari alkalmazásra lett kifejlesztve széles licensz kínálattal, de van elérhető próbaverziója is. A próbaverzió mellett </w:t>
+      </w:r>
+      <w:r>
+        <w:t xml:space="preserve">elérhetőek a </w:t>
+      </w:r>
+      <w:r>
+        <w:t>korlátoltabb képességű változat</w:t>
+      </w:r>
+      <w:r>
+        <w:t>ai is</w:t>
+      </w:r>
+      <w:r>
+        <w:t xml:space="preserve">, mint például az Altium </w:t>
+      </w:r>
+      <w:proofErr w:type="spellStart"/>
+      <w:r>
+        <w:t>CircuitMaker</w:t>
+      </w:r>
+      <w:proofErr w:type="spellEnd"/>
+      <w:r>
+        <w:t xml:space="preserve">, ami az Altium </w:t>
+      </w:r>
+      <w:proofErr w:type="spellStart"/>
+      <w:r>
+        <w:t>Designer</w:t>
+      </w:r>
+      <w:proofErr w:type="spellEnd"/>
+      <w:r>
+        <w:t xml:space="preserve"> kapcsolási rajz készítőjét és nyomtatott áramkör tervezőjét foglalja magába, viszont teljesen ingyenes.</w:t>
       </w:r>
     </w:p>
     <w:p>
       <w:pPr>
         <w:pStyle w:val="Heading3"/>
       </w:pPr>
-      <w:bookmarkStart w:id="32" w:name="_Toc69951495"/>
+      <w:bookmarkStart w:id="33" w:name="_Toc70479050"/>
       <w:r>
         <w:t xml:space="preserve">Az </w:t>
       </w:r>
@@ -11598,7 +12283,7 @@
       <w:r>
         <w:t>fejlesztői környezet</w:t>
       </w:r>
-      <w:bookmarkEnd w:id="32"/>
+      <w:bookmarkEnd w:id="33"/>
     </w:p>
     <w:p>
       <w:pPr>
@@ -11608,7 +12293,39 @@
         <w:t xml:space="preserve">Az </w:t>
       </w:r>
       <w:r>
-        <w:t xml:space="preserve">IAR Embedded Workbench for Arm </w:t>
+        <w:t xml:space="preserve">IAR </w:t>
+      </w:r>
+      <w:proofErr w:type="spellStart"/>
+      <w:r>
+        <w:t>Embedded</w:t>
+      </w:r>
+      <w:proofErr w:type="spellEnd"/>
+      <w:r>
+        <w:t xml:space="preserve"> </w:t>
+      </w:r>
+      <w:proofErr w:type="spellStart"/>
+      <w:r>
+        <w:t>Workbench</w:t>
+      </w:r>
+      <w:proofErr w:type="spellEnd"/>
+      <w:r>
+        <w:t xml:space="preserve"> </w:t>
+      </w:r>
+      <w:proofErr w:type="spellStart"/>
+      <w:r>
+        <w:t>for</w:t>
+      </w:r>
+      <w:proofErr w:type="spellEnd"/>
+      <w:r>
+        <w:t xml:space="preserve"> </w:t>
+      </w:r>
+      <w:proofErr w:type="spellStart"/>
+      <w:r>
+        <w:t>Arm</w:t>
+      </w:r>
+      <w:proofErr w:type="spellEnd"/>
+      <w:r>
+        <w:t xml:space="preserve"> </w:t>
       </w:r>
       <w:r>
         <w:t>(</w:t>
@@ -11692,7 +12409,13 @@
             <w:rPr>
               <w:noProof/>
             </w:rPr>
-            <w:t xml:space="preserve"> [9]</w:t>
+            <w:t xml:space="preserve"> </w:t>
+          </w:r>
+          <w:r>
+            <w:rPr>
+              <w:noProof/>
+            </w:rPr>
+            <w:t>[12]</w:t>
           </w:r>
           <w:r>
             <w:fldChar w:fldCharType="end"/>
@@ -11775,7 +12498,11 @@
         <w:t>nak</w:t>
       </w:r>
       <w:r>
-        <w:t xml:space="preserve">. Természetesen a hibakeresést közvetlenül a célrendszeren is támogatja, amihez az elterjedt </w:t>
+        <w:t xml:space="preserve">. Természetesen </w:t>
+      </w:r>
+      <w:r>
+        <w:lastRenderedPageBreak/>
+        <w:t xml:space="preserve">a hibakeresést közvetlenül a célrendszeren is támogatja, amihez az elterjedt </w:t>
       </w:r>
       <w:r>
         <w:t>áramkörön belüli hibakereső</w:t>
@@ -11800,7 +12527,6 @@
         <w:rPr>
           <w:noProof/>
         </w:rPr>
-        <w:lastRenderedPageBreak/>
         <w:drawing>
           <wp:inline distT="0" distB="0" distL="0" distR="0" wp14:anchorId="6E73C942" wp14:editId="13472738">
             <wp:extent cx="5371465" cy="4625975"/>
@@ -11844,7 +12570,7 @@
         </w:drawing>
       </w:r>
     </w:p>
-    <w:bookmarkStart w:id="33" w:name="_Ref69957412"/>
+    <w:bookmarkStart w:id="34" w:name="_Ref69957412"/>
     <w:p>
       <w:pPr>
         <w:pStyle w:val="Caption"/>
@@ -11871,33 +12597,55 @@
       <w:r>
         <w:t>.</w:t>
       </w:r>
-      <w:r>
-        <w:fldChar w:fldCharType="begin"/>
-      </w:r>
-      <w:r>
-        <w:instrText xml:space="preserve"> SEQ ábra \* ARABIC \s 2 </w:instrText>
-      </w:r>
-      <w:r>
-        <w:fldChar w:fldCharType="separate"/>
-      </w:r>
-      <w:r>
-        <w:rPr>
-          <w:noProof/>
-        </w:rPr>
-        <w:t>3</w:t>
-      </w:r>
-      <w:r>
-        <w:fldChar w:fldCharType="end"/>
-      </w:r>
+      <w:fldSimple w:instr=" SEQ ábra \* ARABIC \s 2 ">
+        <w:r>
+          <w:rPr>
+            <w:noProof/>
+          </w:rPr>
+          <w:t>3</w:t>
+        </w:r>
+      </w:fldSimple>
       <w:r>
         <w:t>. ábra</w:t>
       </w:r>
-      <w:bookmarkEnd w:id="33"/>
+      <w:bookmarkEnd w:id="34"/>
       <w:r>
         <w:t xml:space="preserve">: </w:t>
       </w:r>
       <w:r>
-        <w:t>Az IAR Embedded Workbench for Arm kezelőfelülete</w:t>
+        <w:t xml:space="preserve">Az IAR </w:t>
+      </w:r>
+      <w:proofErr w:type="spellStart"/>
+      <w:r>
+        <w:t>Embedded</w:t>
+      </w:r>
+      <w:proofErr w:type="spellEnd"/>
+      <w:r>
+        <w:t xml:space="preserve"> </w:t>
+      </w:r>
+      <w:proofErr w:type="spellStart"/>
+      <w:r>
+        <w:t>Workbench</w:t>
+      </w:r>
+      <w:proofErr w:type="spellEnd"/>
+      <w:r>
+        <w:t xml:space="preserve"> </w:t>
+      </w:r>
+      <w:proofErr w:type="spellStart"/>
+      <w:r>
+        <w:t>for</w:t>
+      </w:r>
+      <w:proofErr w:type="spellEnd"/>
+      <w:r>
+        <w:t xml:space="preserve"> </w:t>
+      </w:r>
+      <w:proofErr w:type="spellStart"/>
+      <w:r>
+        <w:t>Arm</w:t>
+      </w:r>
+      <w:proofErr w:type="spellEnd"/>
+      <w:r>
+        <w:t xml:space="preserve"> kezelőfelülete</w:t>
       </w:r>
     </w:p>
     <w:p>
@@ -11905,7 +12653,39 @@
         <w:ind w:firstLine="708"/>
       </w:pPr>
       <w:r>
-        <w:t xml:space="preserve">Az IAR Embedded Workbench for Arm </w:t>
+        <w:t xml:space="preserve">Az IAR </w:t>
+      </w:r>
+      <w:proofErr w:type="spellStart"/>
+      <w:r>
+        <w:t>Embedded</w:t>
+      </w:r>
+      <w:proofErr w:type="spellEnd"/>
+      <w:r>
+        <w:t xml:space="preserve"> </w:t>
+      </w:r>
+      <w:proofErr w:type="spellStart"/>
+      <w:r>
+        <w:t>Workbench</w:t>
+      </w:r>
+      <w:proofErr w:type="spellEnd"/>
+      <w:r>
+        <w:t xml:space="preserve"> </w:t>
+      </w:r>
+      <w:proofErr w:type="spellStart"/>
+      <w:r>
+        <w:t>for</w:t>
+      </w:r>
+      <w:proofErr w:type="spellEnd"/>
+      <w:r>
+        <w:t xml:space="preserve"> </w:t>
+      </w:r>
+      <w:proofErr w:type="spellStart"/>
+      <w:r>
+        <w:t>Arm</w:t>
+      </w:r>
+      <w:proofErr w:type="spellEnd"/>
+      <w:r>
+        <w:t xml:space="preserve"> </w:t>
       </w:r>
       <w:r>
         <w:t>a</w:t>
@@ -11957,17 +12737,16 @@
         <w:t>a 30 napos próbaverzióban minden funkció korlátozásmentesen elérhető, viszont a próbaidőszak után már csak megvásárolt licensszel használható tovább.</w:t>
       </w:r>
     </w:p>
-    <w:p/>
     <w:p>
       <w:pPr>
         <w:pStyle w:val="Heading1"/>
       </w:pPr>
-      <w:bookmarkStart w:id="34" w:name="_Toc69951496"/>
+      <w:bookmarkStart w:id="35" w:name="_Toc70479051"/>
       <w:r>
         <w:lastRenderedPageBreak/>
         <w:t>Az emulálni kívánt ipari folyamat</w:t>
       </w:r>
-      <w:bookmarkEnd w:id="34"/>
+      <w:bookmarkEnd w:id="35"/>
     </w:p>
     <w:p>
       <w:pPr>
@@ -12283,7 +13062,7 @@
       <w:pPr>
         <w:pStyle w:val="Heading1"/>
       </w:pPr>
-      <w:bookmarkStart w:id="35" w:name="_Toc69951497"/>
+      <w:bookmarkStart w:id="36" w:name="_Toc70479052"/>
       <w:r>
         <w:lastRenderedPageBreak/>
         <w:t>Interaktív vizualizáció</w:t>
@@ -12291,14 +13070,14 @@
       <w:r>
         <w:t xml:space="preserve"> készítése a BORIS eszköztárával</w:t>
       </w:r>
-      <w:bookmarkEnd w:id="35"/>
+      <w:bookmarkEnd w:id="36"/>
     </w:p>
     <w:p/>
     <w:p>
       <w:pPr>
         <w:pStyle w:val="Heading1"/>
       </w:pPr>
-      <w:bookmarkStart w:id="36" w:name="_Toc69951498"/>
+      <w:bookmarkStart w:id="37" w:name="_Toc70479053"/>
       <w:r>
         <w:lastRenderedPageBreak/>
         <w:t>Az ipari folyamat</w:t>
@@ -12306,7 +13085,7 @@
       <w:r>
         <w:t xml:space="preserve"> emulációja és irányítása</w:t>
       </w:r>
-      <w:bookmarkEnd w:id="36"/>
+      <w:bookmarkEnd w:id="37"/>
     </w:p>
     <w:p>
       <w:r>
@@ -12586,68 +13365,68 @@
       <w:pPr>
         <w:pStyle w:val="Heading2"/>
       </w:pPr>
-      <w:bookmarkStart w:id="37" w:name="_Toc69951499"/>
+      <w:bookmarkStart w:id="38" w:name="_Toc70479054"/>
       <w:r>
         <w:lastRenderedPageBreak/>
         <w:t>Az emuláció megvalósításának bemutatása</w:t>
       </w:r>
-      <w:bookmarkEnd w:id="37"/>
+      <w:bookmarkEnd w:id="38"/>
     </w:p>
     <w:p>
       <w:pPr>
         <w:pStyle w:val="Heading3"/>
       </w:pPr>
-      <w:bookmarkStart w:id="38" w:name="_Toc69951500"/>
+      <w:bookmarkStart w:id="39" w:name="_Toc70479055"/>
       <w:r>
         <w:t>A robotok és a futószalagok vizualizációja FAB segítségével</w:t>
       </w:r>
-      <w:bookmarkEnd w:id="38"/>
+      <w:bookmarkEnd w:id="39"/>
     </w:p>
     <w:p>
       <w:pPr>
         <w:pStyle w:val="Heading3"/>
       </w:pPr>
-      <w:bookmarkStart w:id="39" w:name="_Toc69951501"/>
+      <w:bookmarkStart w:id="40" w:name="_Toc70479056"/>
       <w:r>
         <w:t>A robotok mozgatása</w:t>
       </w:r>
-      <w:bookmarkEnd w:id="39"/>
+      <w:bookmarkEnd w:id="40"/>
     </w:p>
     <w:p>
       <w:pPr>
         <w:pStyle w:val="Heading3"/>
       </w:pPr>
-      <w:bookmarkStart w:id="40" w:name="_Toc69951502"/>
+      <w:bookmarkStart w:id="41" w:name="_Toc70479057"/>
       <w:r>
         <w:t>A karosszériák mozgatása</w:t>
       </w:r>
-      <w:bookmarkEnd w:id="40"/>
+      <w:bookmarkEnd w:id="41"/>
     </w:p>
     <w:p>
       <w:pPr>
         <w:pStyle w:val="Heading3"/>
       </w:pPr>
-      <w:bookmarkStart w:id="41" w:name="_Toc69951503"/>
+      <w:bookmarkStart w:id="42" w:name="_Toc70479058"/>
       <w:r>
         <w:t>A cellák ellenőrzőlogikái</w:t>
       </w:r>
-      <w:bookmarkEnd w:id="41"/>
+      <w:bookmarkEnd w:id="42"/>
     </w:p>
     <w:p>
       <w:pPr>
         <w:pStyle w:val="Heading2"/>
       </w:pPr>
-      <w:bookmarkStart w:id="42" w:name="_Toc69951504"/>
+      <w:bookmarkStart w:id="43" w:name="_Toc70479059"/>
       <w:r>
         <w:t>Az irányítás megvalósításának bemutatása</w:t>
       </w:r>
-      <w:bookmarkEnd w:id="42"/>
+      <w:bookmarkEnd w:id="43"/>
     </w:p>
     <w:p>
       <w:pPr>
         <w:pStyle w:val="Heading1"/>
       </w:pPr>
-      <w:bookmarkStart w:id="43" w:name="_Toc69951505"/>
+      <w:bookmarkStart w:id="44" w:name="_Toc70479060"/>
       <w:r>
         <w:lastRenderedPageBreak/>
         <w:t>A BORIS projektek hordozhatósági problémáj</w:t>
@@ -12658,7 +13437,7 @@
       <w:r>
         <w:t xml:space="preserve"> megoldása</w:t>
       </w:r>
-      <w:bookmarkEnd w:id="43"/>
+      <w:bookmarkEnd w:id="44"/>
     </w:p>
     <w:p>
       <w:pPr>
@@ -12692,7 +13471,7 @@
             <w:rPr>
               <w:noProof/>
             </w:rPr>
-            <w:t>[6]</w:t>
+            <w:t>[13]</w:t>
           </w:r>
           <w:r>
             <w:fldChar w:fldCharType="end"/>
@@ -13108,7 +13887,7 @@
         <w:t>\Examples\Demo8.sbl</w:t>
       </w:r>
     </w:p>
-    <w:bookmarkStart w:id="44" w:name="_Ref69608462"/>
+    <w:bookmarkStart w:id="45" w:name="_Ref69608462"/>
     <w:p>
       <w:pPr>
         <w:pStyle w:val="Caption"/>
@@ -13135,28 +13914,18 @@
       <w:r>
         <w:t>.</w:t>
       </w:r>
-      <w:r>
-        <w:fldChar w:fldCharType="begin"/>
-      </w:r>
-      <w:r>
-        <w:instrText xml:space="preserve"> SEQ példa \* ARABIC \s 2 </w:instrText>
-      </w:r>
-      <w:r>
-        <w:fldChar w:fldCharType="separate"/>
-      </w:r>
-      <w:r>
-        <w:rPr>
-          <w:noProof/>
-        </w:rPr>
-        <w:t>1</w:t>
-      </w:r>
-      <w:r>
-        <w:fldChar w:fldCharType="end"/>
-      </w:r>
+      <w:fldSimple w:instr=" SEQ példa \* ARABIC \s 2 ">
+        <w:r>
+          <w:rPr>
+            <w:noProof/>
+          </w:rPr>
+          <w:t>1</w:t>
+        </w:r>
+      </w:fldSimple>
       <w:r>
         <w:t>. példa</w:t>
       </w:r>
-      <w:bookmarkEnd w:id="44"/>
+      <w:bookmarkEnd w:id="45"/>
       <w:r>
         <w:t>: Korrigálási hiba azonos végződésű elérési útvonalak esetén</w:t>
       </w:r>
@@ -13167,8 +13936,13 @@
         <w:t xml:space="preserve">Tulajdonképpen a </w:t>
       </w:r>
       <w:r>
-        <w:t>BORIS Corrector</w:t>
-      </w:r>
+        <w:t xml:space="preserve">BORIS </w:t>
+      </w:r>
+      <w:proofErr w:type="spellStart"/>
+      <w:r>
+        <w:t>Corrector</w:t>
+      </w:r>
+      <w:proofErr w:type="spellEnd"/>
       <w:r>
         <w:t xml:space="preserve"> </w:t>
       </w:r>
@@ -13241,9 +14015,11 @@
       <w:r>
         <w:t xml:space="preserve"> a BORIS </w:t>
       </w:r>
+      <w:proofErr w:type="spellStart"/>
       <w:r>
         <w:t>Corrector</w:t>
       </w:r>
+      <w:proofErr w:type="spellEnd"/>
       <w:r>
         <w:t xml:space="preserve"> kibővítése egy olyan funkcionalitással, amellyel a hivatkozásokat közös alakra </w:t>
       </w:r>
@@ -13270,18 +14046,18 @@
       <w:pPr>
         <w:pStyle w:val="Heading1"/>
       </w:pPr>
-      <w:bookmarkStart w:id="45" w:name="_Toc69951506"/>
+      <w:bookmarkStart w:id="46" w:name="_Toc70479061"/>
       <w:r>
         <w:lastRenderedPageBreak/>
         <w:t>Az ipari folyamat emulálásának alternatív megoldása</w:t>
       </w:r>
-      <w:bookmarkEnd w:id="45"/>
+      <w:bookmarkEnd w:id="46"/>
     </w:p>
     <w:p>
       <w:pPr>
         <w:pStyle w:val="Heading2"/>
       </w:pPr>
-      <w:bookmarkStart w:id="46" w:name="_Toc69951507"/>
+      <w:bookmarkStart w:id="47" w:name="_Toc70479062"/>
       <w:r>
         <w:t xml:space="preserve">Az </w:t>
       </w:r>
@@ -13297,26 +14073,26 @@
       <w:r>
         <w:t>visszafejtése</w:t>
       </w:r>
-      <w:bookmarkEnd w:id="46"/>
+      <w:bookmarkEnd w:id="47"/>
     </w:p>
     <w:p>
       <w:pPr>
         <w:pStyle w:val="Heading3"/>
       </w:pPr>
-      <w:bookmarkStart w:id="47" w:name="_Toc69951508"/>
+      <w:bookmarkStart w:id="48" w:name="_Toc70479063"/>
       <w:r>
         <w:t>BORIS és az I/O interfész közötti kommunikáció</w:t>
       </w:r>
       <w:r>
         <w:t xml:space="preserve"> lehallgatása</w:t>
       </w:r>
-      <w:bookmarkEnd w:id="47"/>
+      <w:bookmarkEnd w:id="48"/>
     </w:p>
     <w:p>
       <w:pPr>
         <w:pStyle w:val="Heading3"/>
       </w:pPr>
-      <w:bookmarkStart w:id="48" w:name="_Toc69951509"/>
+      <w:bookmarkStart w:id="49" w:name="_Toc70479064"/>
       <w:r>
         <w:t xml:space="preserve">Az </w:t>
       </w:r>
@@ -13326,94 +14102,94 @@
       <w:r>
         <w:t xml:space="preserve"> utánzása a BORIS számára</w:t>
       </w:r>
-      <w:bookmarkEnd w:id="48"/>
+      <w:bookmarkEnd w:id="49"/>
     </w:p>
     <w:p>
       <w:pPr>
         <w:pStyle w:val="Heading3"/>
       </w:pPr>
-      <w:bookmarkStart w:id="49" w:name="_Toc69951510"/>
+      <w:bookmarkStart w:id="50" w:name="_Toc70479065"/>
       <w:r>
         <w:t>Az I/O interfész</w:t>
       </w:r>
       <w:r>
         <w:t xml:space="preserve"> működtetése a BORIS használata nélkül</w:t>
       </w:r>
-      <w:bookmarkEnd w:id="49"/>
+      <w:bookmarkEnd w:id="50"/>
     </w:p>
     <w:p>
       <w:pPr>
         <w:pStyle w:val="Heading2"/>
       </w:pPr>
-      <w:bookmarkStart w:id="50" w:name="_Toc69951511"/>
+      <w:bookmarkStart w:id="51" w:name="_Toc70479066"/>
       <w:r>
         <w:t>Az emuláció megvalósítása alternatív eszközökkel</w:t>
       </w:r>
-      <w:bookmarkEnd w:id="50"/>
+      <w:bookmarkEnd w:id="51"/>
     </w:p>
     <w:p>
       <w:pPr>
         <w:pStyle w:val="Heading3"/>
       </w:pPr>
-      <w:bookmarkStart w:id="51" w:name="_Toc69951512"/>
+      <w:bookmarkStart w:id="52" w:name="_Toc70479067"/>
       <w:r>
         <w:t>A karosszériák mozgatása</w:t>
       </w:r>
-      <w:bookmarkEnd w:id="51"/>
+      <w:bookmarkEnd w:id="52"/>
     </w:p>
     <w:p>
       <w:pPr>
         <w:pStyle w:val="Heading3"/>
       </w:pPr>
-      <w:bookmarkStart w:id="52" w:name="_Toc69951513"/>
+      <w:bookmarkStart w:id="53" w:name="_Toc70479068"/>
       <w:r>
         <w:t>A futószalagok megvalósítása és működtetése</w:t>
       </w:r>
-      <w:bookmarkEnd w:id="52"/>
+      <w:bookmarkEnd w:id="53"/>
     </w:p>
     <w:p>
       <w:pPr>
         <w:pStyle w:val="Heading3"/>
       </w:pPr>
-      <w:bookmarkStart w:id="53" w:name="_Toc69951514"/>
+      <w:bookmarkStart w:id="54" w:name="_Toc70479069"/>
       <w:r>
         <w:t>A daru megvalósítása és működtetése</w:t>
       </w:r>
-      <w:bookmarkEnd w:id="53"/>
+      <w:bookmarkEnd w:id="54"/>
     </w:p>
     <w:p>
       <w:pPr>
         <w:pStyle w:val="Heading3"/>
       </w:pPr>
-      <w:bookmarkStart w:id="54" w:name="_Toc69951515"/>
+      <w:bookmarkStart w:id="55" w:name="_Toc70479070"/>
       <w:r>
         <w:t>A robotok megvalósítása és működtetése</w:t>
       </w:r>
-      <w:bookmarkEnd w:id="54"/>
+      <w:bookmarkEnd w:id="55"/>
     </w:p>
     <w:p>
       <w:pPr>
         <w:pStyle w:val="Heading1"/>
       </w:pPr>
-      <w:bookmarkStart w:id="55" w:name="_Toc69951516"/>
+      <w:bookmarkStart w:id="56" w:name="_Toc70479071"/>
       <w:r>
         <w:lastRenderedPageBreak/>
         <w:t>Az I/O interfészt helyettesítő elektronika</w:t>
       </w:r>
-      <w:bookmarkEnd w:id="55"/>
+      <w:bookmarkEnd w:id="56"/>
     </w:p>
     <w:p>
       <w:pPr>
         <w:pStyle w:val="Heading1"/>
       </w:pPr>
-      <w:bookmarkStart w:id="56" w:name="_Toc69951517"/>
+      <w:bookmarkStart w:id="57" w:name="_Toc70479072"/>
       <w:r>
         <w:lastRenderedPageBreak/>
         <w:t>Konklúzió</w:t>
       </w:r>
-      <w:bookmarkEnd w:id="56"/>
-    </w:p>
-    <w:bookmarkStart w:id="57" w:name="_Toc69951518" w:displacedByCustomXml="next"/>
+      <w:bookmarkEnd w:id="57"/>
+    </w:p>
+    <w:bookmarkStart w:id="58" w:name="_Toc70479073" w:displacedByCustomXml="next"/>
     <w:sdt>
       <w:sdtPr>
         <w:rPr>
@@ -13441,7 +14217,7 @@
           <w:r>
             <w:t>Irodalomjegyzék</w:t>
           </w:r>
-          <w:bookmarkEnd w:id="57"/>
+          <w:bookmarkEnd w:id="58"/>
         </w:p>
         <w:sdt>
           <w:sdtPr>
@@ -13481,12 +14257,12 @@
                 <w:tblLook w:val="04A0" w:firstRow="1" w:lastRow="0" w:firstColumn="1" w:lastColumn="0" w:noHBand="0" w:noVBand="1"/>
               </w:tblPr>
               <w:tblGrid>
-                <w:gridCol w:w="355"/>
-                <w:gridCol w:w="8104"/>
+                <w:gridCol w:w="475"/>
+                <w:gridCol w:w="7984"/>
               </w:tblGrid>
               <w:tr>
                 <w:trPr>
-                  <w:divId w:val="137503551"/>
+                  <w:divId w:val="1331373885"/>
                   <w:tblCellSpacing w:w="15" w:type="dxa"/>
                 </w:trPr>
                 <w:tc>
@@ -13532,7 +14308,7 @@
               </w:tr>
               <w:tr>
                 <w:trPr>
-                  <w:divId w:val="137503551"/>
+                  <w:divId w:val="1331373885"/>
                   <w:tblCellSpacing w:w="15" w:type="dxa"/>
                 </w:trPr>
                 <w:tc>
@@ -13578,7 +14354,7 @@
               </w:tr>
               <w:tr>
                 <w:trPr>
-                  <w:divId w:val="137503551"/>
+                  <w:divId w:val="1331373885"/>
                   <w:tblCellSpacing w:w="15" w:type="dxa"/>
                 </w:trPr>
                 <w:tc>
@@ -13624,7 +14400,7 @@
               </w:tr>
               <w:tr>
                 <w:trPr>
-                  <w:divId w:val="137503551"/>
+                  <w:divId w:val="1331373885"/>
                   <w:tblCellSpacing w:w="15" w:type="dxa"/>
                 </w:trPr>
                 <w:tc>
@@ -13670,7 +14446,7 @@
               </w:tr>
               <w:tr>
                 <w:trPr>
-                  <w:divId w:val="137503551"/>
+                  <w:divId w:val="1331373885"/>
                   <w:tblCellSpacing w:w="15" w:type="dxa"/>
                 </w:trPr>
                 <w:tc>
@@ -13716,7 +14492,7 @@
               </w:tr>
               <w:tr>
                 <w:trPr>
-                  <w:divId w:val="137503551"/>
+                  <w:divId w:val="1331373885"/>
                   <w:tblCellSpacing w:w="15" w:type="dxa"/>
                 </w:trPr>
                 <w:tc>
@@ -13755,6 +14531,328 @@
                       <w:rPr>
                         <w:noProof/>
                       </w:rPr>
+                      <w:t>Eltima IBC, „Serial Port Monitor,” [Online]. Available: https://www.eltima.com/products/serial-port-monitor/.</w:t>
+                    </w:r>
+                  </w:p>
+                </w:tc>
+              </w:tr>
+              <w:tr>
+                <w:trPr>
+                  <w:divId w:val="1331373885"/>
+                  <w:tblCellSpacing w:w="15" w:type="dxa"/>
+                </w:trPr>
+                <w:tc>
+                  <w:tcPr>
+                    <w:tcW w:w="50" w:type="pct"/>
+                    <w:hideMark/>
+                  </w:tcPr>
+                  <w:p>
+                    <w:pPr>
+                      <w:pStyle w:val="Bibliography"/>
+                      <w:rPr>
+                        <w:noProof/>
+                      </w:rPr>
+                    </w:pPr>
+                    <w:r>
+                      <w:rPr>
+                        <w:noProof/>
+                      </w:rPr>
+                      <w:t xml:space="preserve">[7] </w:t>
+                    </w:r>
+                  </w:p>
+                </w:tc>
+                <w:tc>
+                  <w:tcPr>
+                    <w:tcW w:w="0" w:type="auto"/>
+                    <w:hideMark/>
+                  </w:tcPr>
+                  <w:p>
+                    <w:pPr>
+                      <w:pStyle w:val="Bibliography"/>
+                      <w:rPr>
+                        <w:noProof/>
+                      </w:rPr>
+                    </w:pPr>
+                    <w:r>
+                      <w:rPr>
+                        <w:noProof/>
+                      </w:rPr>
+                      <w:t>MikroElektronika d.o.o., „EasyPIC v7,” [Online]. Available: https://www.mikroe.com/easypic-v7.</w:t>
+                    </w:r>
+                  </w:p>
+                </w:tc>
+              </w:tr>
+              <w:tr>
+                <w:trPr>
+                  <w:divId w:val="1331373885"/>
+                  <w:tblCellSpacing w:w="15" w:type="dxa"/>
+                </w:trPr>
+                <w:tc>
+                  <w:tcPr>
+                    <w:tcW w:w="50" w:type="pct"/>
+                    <w:hideMark/>
+                  </w:tcPr>
+                  <w:p>
+                    <w:pPr>
+                      <w:pStyle w:val="Bibliography"/>
+                      <w:rPr>
+                        <w:noProof/>
+                      </w:rPr>
+                    </w:pPr>
+                    <w:r>
+                      <w:rPr>
+                        <w:noProof/>
+                      </w:rPr>
+                      <w:t xml:space="preserve">[8] </w:t>
+                    </w:r>
+                  </w:p>
+                </w:tc>
+                <w:tc>
+                  <w:tcPr>
+                    <w:tcW w:w="0" w:type="auto"/>
+                    <w:hideMark/>
+                  </w:tcPr>
+                  <w:p>
+                    <w:pPr>
+                      <w:pStyle w:val="Bibliography"/>
+                      <w:rPr>
+                        <w:noProof/>
+                      </w:rPr>
+                    </w:pPr>
+                    <w:r>
+                      <w:rPr>
+                        <w:noProof/>
+                      </w:rPr>
+                      <w:t>MikroElektronika d.o.o., „mikroC PRO for PIC,” [Online]. Available: https://www.mikroe.com/mikroc-pic.</w:t>
+                    </w:r>
+                  </w:p>
+                </w:tc>
+              </w:tr>
+              <w:tr>
+                <w:trPr>
+                  <w:divId w:val="1331373885"/>
+                  <w:tblCellSpacing w:w="15" w:type="dxa"/>
+                </w:trPr>
+                <w:tc>
+                  <w:tcPr>
+                    <w:tcW w:w="50" w:type="pct"/>
+                    <w:hideMark/>
+                  </w:tcPr>
+                  <w:p>
+                    <w:pPr>
+                      <w:pStyle w:val="Bibliography"/>
+                      <w:rPr>
+                        <w:noProof/>
+                      </w:rPr>
+                    </w:pPr>
+                    <w:r>
+                      <w:rPr>
+                        <w:noProof/>
+                      </w:rPr>
+                      <w:t xml:space="preserve">[9] </w:t>
+                    </w:r>
+                  </w:p>
+                </w:tc>
+                <w:tc>
+                  <w:tcPr>
+                    <w:tcW w:w="0" w:type="auto"/>
+                    <w:hideMark/>
+                  </w:tcPr>
+                  <w:p>
+                    <w:pPr>
+                      <w:pStyle w:val="Bibliography"/>
+                      <w:rPr>
+                        <w:noProof/>
+                      </w:rPr>
+                    </w:pPr>
+                    <w:r>
+                      <w:rPr>
+                        <w:noProof/>
+                      </w:rPr>
+                      <w:t>Qt Company, „Qt Creator,” [Online]. Available: https://wiki.qt.io/Qt_Creator/hu.</w:t>
+                    </w:r>
+                  </w:p>
+                </w:tc>
+              </w:tr>
+              <w:tr>
+                <w:trPr>
+                  <w:divId w:val="1331373885"/>
+                  <w:tblCellSpacing w:w="15" w:type="dxa"/>
+                </w:trPr>
+                <w:tc>
+                  <w:tcPr>
+                    <w:tcW w:w="50" w:type="pct"/>
+                    <w:hideMark/>
+                  </w:tcPr>
+                  <w:p>
+                    <w:pPr>
+                      <w:pStyle w:val="Bibliography"/>
+                      <w:rPr>
+                        <w:noProof/>
+                      </w:rPr>
+                    </w:pPr>
+                    <w:r>
+                      <w:rPr>
+                        <w:noProof/>
+                      </w:rPr>
+                      <w:t xml:space="preserve">[10] </w:t>
+                    </w:r>
+                  </w:p>
+                </w:tc>
+                <w:tc>
+                  <w:tcPr>
+                    <w:tcW w:w="0" w:type="auto"/>
+                    <w:hideMark/>
+                  </w:tcPr>
+                  <w:p>
+                    <w:pPr>
+                      <w:pStyle w:val="Bibliography"/>
+                      <w:rPr>
+                        <w:noProof/>
+                      </w:rPr>
+                    </w:pPr>
+                    <w:r>
+                      <w:rPr>
+                        <w:noProof/>
+                      </w:rPr>
+                      <w:t>Wikipedia, „Altium Designer,” [Online]. Available: https://en.wikipedia.org/wiki/Altium_Designer.</w:t>
+                    </w:r>
+                  </w:p>
+                </w:tc>
+              </w:tr>
+              <w:tr>
+                <w:trPr>
+                  <w:divId w:val="1331373885"/>
+                  <w:tblCellSpacing w:w="15" w:type="dxa"/>
+                </w:trPr>
+                <w:tc>
+                  <w:tcPr>
+                    <w:tcW w:w="50" w:type="pct"/>
+                    <w:hideMark/>
+                  </w:tcPr>
+                  <w:p>
+                    <w:pPr>
+                      <w:pStyle w:val="Bibliography"/>
+                      <w:rPr>
+                        <w:noProof/>
+                      </w:rPr>
+                    </w:pPr>
+                    <w:r>
+                      <w:rPr>
+                        <w:noProof/>
+                      </w:rPr>
+                      <w:t xml:space="preserve">[11] </w:t>
+                    </w:r>
+                  </w:p>
+                </w:tc>
+                <w:tc>
+                  <w:tcPr>
+                    <w:tcW w:w="0" w:type="auto"/>
+                    <w:hideMark/>
+                  </w:tcPr>
+                  <w:p>
+                    <w:pPr>
+                      <w:pStyle w:val="Bibliography"/>
+                      <w:rPr>
+                        <w:noProof/>
+                      </w:rPr>
+                    </w:pPr>
+                    <w:r>
+                      <w:rPr>
+                        <w:noProof/>
+                      </w:rPr>
+                      <w:t>Wikipedia, „SPICE,” [Online]. Available: https://en.wikipedia.org/wiki/SPICE.</w:t>
+                    </w:r>
+                  </w:p>
+                </w:tc>
+              </w:tr>
+              <w:tr>
+                <w:trPr>
+                  <w:divId w:val="1331373885"/>
+                  <w:tblCellSpacing w:w="15" w:type="dxa"/>
+                </w:trPr>
+                <w:tc>
+                  <w:tcPr>
+                    <w:tcW w:w="50" w:type="pct"/>
+                    <w:hideMark/>
+                  </w:tcPr>
+                  <w:p>
+                    <w:pPr>
+                      <w:pStyle w:val="Bibliography"/>
+                      <w:rPr>
+                        <w:noProof/>
+                      </w:rPr>
+                    </w:pPr>
+                    <w:r>
+                      <w:rPr>
+                        <w:noProof/>
+                      </w:rPr>
+                      <w:t xml:space="preserve">[12] </w:t>
+                    </w:r>
+                  </w:p>
+                </w:tc>
+                <w:tc>
+                  <w:tcPr>
+                    <w:tcW w:w="0" w:type="auto"/>
+                    <w:hideMark/>
+                  </w:tcPr>
+                  <w:p>
+                    <w:pPr>
+                      <w:pStyle w:val="Bibliography"/>
+                      <w:rPr>
+                        <w:noProof/>
+                      </w:rPr>
+                    </w:pPr>
+                    <w:r>
+                      <w:rPr>
+                        <w:noProof/>
+                      </w:rPr>
+                      <w:t>IAR Systems AB, „IAR Embedded Workbench for Arm,” [Online]. Available: https://www.iar.com/products/architectures/arm/iar-embedded-workbench-for-arm.</w:t>
+                    </w:r>
+                  </w:p>
+                </w:tc>
+              </w:tr>
+              <w:tr>
+                <w:trPr>
+                  <w:divId w:val="1331373885"/>
+                  <w:tblCellSpacing w:w="15" w:type="dxa"/>
+                </w:trPr>
+                <w:tc>
+                  <w:tcPr>
+                    <w:tcW w:w="50" w:type="pct"/>
+                    <w:hideMark/>
+                  </w:tcPr>
+                  <w:p>
+                    <w:pPr>
+                      <w:pStyle w:val="Bibliography"/>
+                      <w:rPr>
+                        <w:noProof/>
+                      </w:rPr>
+                    </w:pPr>
+                    <w:r>
+                      <w:rPr>
+                        <w:noProof/>
+                      </w:rPr>
+                      <w:t xml:space="preserve">[13] </w:t>
+                    </w:r>
+                  </w:p>
+                </w:tc>
+                <w:tc>
+                  <w:tcPr>
+                    <w:tcW w:w="0" w:type="auto"/>
+                    <w:hideMark/>
+                  </w:tcPr>
+                  <w:p>
+                    <w:pPr>
+                      <w:pStyle w:val="Bibliography"/>
+                      <w:rPr>
+                        <w:noProof/>
+                      </w:rPr>
+                    </w:pPr>
+                    <w:r>
+                      <w:rPr>
+                        <w:noProof/>
+                      </w:rPr>
                       <w:t>Wikipedia, „Path (computing),” [Online]. Available: https://en.wikipedia.org/wiki/Path_(computing).</w:t>
                     </w:r>
                   </w:p>
@@ -13763,7 +14861,7 @@
             </w:tbl>
             <w:p>
               <w:pPr>
-                <w:divId w:val="137503551"/>
+                <w:divId w:val="1331373885"/>
                 <w:rPr>
                   <w:rFonts w:eastAsia="Times New Roman"/>
                   <w:noProof/>
@@ -13791,12 +14889,12 @@
           <w:numId w:val="0"/>
         </w:numPr>
       </w:pPr>
-      <w:bookmarkStart w:id="58" w:name="_Toc69951519"/>
+      <w:bookmarkStart w:id="59" w:name="_Toc70479074"/>
       <w:r>
         <w:lastRenderedPageBreak/>
         <w:t>Nyilatkozat</w:t>
       </w:r>
-      <w:bookmarkEnd w:id="58"/>
+      <w:bookmarkEnd w:id="59"/>
     </w:p>
     <w:sectPr>
       <w:pgSz w:w="11906" w:h="16838"/>
@@ -16126,6 +17224,7 @@
   <w:style w:type="character" w:default="1" w:styleId="DefaultParagraphFont">
     <w:name w:val="Default Paragraph Font"/>
     <w:uiPriority w:val="1"/>
+    <w:semiHidden/>
     <w:unhideWhenUsed/>
   </w:style>
   <w:style w:type="table" w:default="1" w:styleId="TableNormal">

</xml_diff>

<commit_message>
Reviewed the first two chapters.
</commit_message>
<xml_diff>
--- a/documentation/chapters.docx
+++ b/documentation/chapters.docx
@@ -163,7 +163,7 @@
               <w:left w:w="567" w:type="dxa"/>
               <w:right w:w="567" w:type="dxa"/>
             </w:tcMar>
-            <w:vAlign w:val="center"/>
+            <w:vAlign w:val="bottom"/>
           </w:tcPr>
           <w:p>
             <w:pPr>
@@ -181,7 +181,7 @@
               <w:left w:w="567" w:type="dxa"/>
               <w:right w:w="567" w:type="dxa"/>
             </w:tcMar>
-            <w:vAlign w:val="center"/>
+            <w:vAlign w:val="bottom"/>
           </w:tcPr>
           <w:p>
             <w:pPr>
@@ -269,7 +269,6 @@
               <w:left w:w="567" w:type="dxa"/>
               <w:right w:w="567" w:type="dxa"/>
             </w:tcMar>
-            <w:vAlign w:val="center"/>
           </w:tcPr>
           <w:p>
             <w:pPr>
@@ -295,7 +294,6 @@
               <w:left w:w="567" w:type="dxa"/>
               <w:right w:w="567" w:type="dxa"/>
             </w:tcMar>
-            <w:vAlign w:val="center"/>
           </w:tcPr>
           <w:p>
             <w:pPr>
@@ -490,6 +488,7 @@
     </w:p>
     <w:p>
       <w:pPr>
+        <w:spacing w:line="240" w:lineRule="auto"/>
         <w:rPr>
           <w:b/>
           <w:bCs/>
@@ -724,15 +723,7 @@
         <w:spacing w:line="276" w:lineRule="auto"/>
       </w:pPr>
       <w:r>
-        <w:t>Lucas Nülle I/O interfész PRO/TRAIN-</w:t>
-      </w:r>
-      <w:proofErr w:type="spellStart"/>
-      <w:r>
-        <w:t>hez</w:t>
-      </w:r>
-      <w:proofErr w:type="spellEnd"/>
-      <w:r>
-        <w:t xml:space="preserve"> </w:t>
+        <w:t xml:space="preserve">Lucas Nülle I/O interfész PRO/TRAIN-hez </w:t>
       </w:r>
     </w:p>
     <w:p>
@@ -835,7 +826,7 @@
           <w:numId w:val="0"/>
         </w:numPr>
       </w:pPr>
-      <w:bookmarkStart w:id="2" w:name="_Toc70479033"/>
+      <w:bookmarkStart w:id="2" w:name="_Toc70555177"/>
       <w:r>
         <w:lastRenderedPageBreak/>
         <w:t>Tartalmi összefoglaló</w:t>
@@ -867,21 +858,11 @@
         <w:t xml:space="preserve">Egy ipari folyamat emulálása </w:t>
       </w:r>
       <w:r>
-        <w:t>hardware-in-</w:t>
-      </w:r>
-      <w:proofErr w:type="spellStart"/>
-      <w:r>
-        <w:t>the</w:t>
-      </w:r>
-      <w:proofErr w:type="spellEnd"/>
-      <w:r>
-        <w:t>-</w:t>
-      </w:r>
-      <w:proofErr w:type="spellStart"/>
-      <w:r>
-        <w:t>loop</w:t>
-      </w:r>
-      <w:proofErr w:type="spellEnd"/>
+        <w:rPr>
+          <w:lang w:val="en-US"/>
+        </w:rPr>
+        <w:t>hardware-in-the-loop</w:t>
+      </w:r>
       <w:r>
         <w:t xml:space="preserve"> (HIL) </w:t>
       </w:r>
@@ -1018,7 +999,19 @@
         </w:numPr>
       </w:pPr>
       <w:r>
-        <w:t>A feladat megoldásához biztosított szoftverek és hardverek megismerése.</w:t>
+        <w:t xml:space="preserve">A feladat megoldásához biztosított </w:t>
+      </w:r>
+      <w:r>
+        <w:t xml:space="preserve">hardverek </w:t>
+      </w:r>
+      <w:r>
+        <w:t xml:space="preserve">és </w:t>
+      </w:r>
+      <w:r>
+        <w:t xml:space="preserve">szoftverek </w:t>
+      </w:r>
+      <w:r>
+        <w:t>megismerése.</w:t>
       </w:r>
     </w:p>
     <w:p>
@@ -1081,7 +1074,19 @@
         <w:t xml:space="preserve">ral </w:t>
       </w:r>
       <w:r>
-        <w:t>kompatibilis szoftver és hardver fejlesztése</w:t>
+        <w:t xml:space="preserve">kompatibilis </w:t>
+      </w:r>
+      <w:r>
+        <w:t xml:space="preserve">hardver </w:t>
+      </w:r>
+      <w:r>
+        <w:t xml:space="preserve">és </w:t>
+      </w:r>
+      <w:r>
+        <w:t xml:space="preserve">szoftver </w:t>
+      </w:r>
+      <w:r>
+        <w:t>fejlesztése</w:t>
       </w:r>
       <w:r>
         <w:t xml:space="preserve"> és tesztelése.</w:t>
@@ -1162,132 +1167,91 @@
         <w:noBreakHyphen/>
       </w:r>
       <w:r>
-        <w:t xml:space="preserve">Programmer 9.1, mikroC PRO </w:t>
-      </w:r>
-      <w:proofErr w:type="spellStart"/>
-      <w:r>
-        <w:t>for</w:t>
-      </w:r>
-      <w:proofErr w:type="spellEnd"/>
-      <w:r>
-        <w:t xml:space="preserve"> PIC 6.6.2</w:t>
+        <w:t xml:space="preserve">Programmer 9.1, </w:t>
+      </w:r>
+      <w:r>
+        <w:rPr>
+          <w:lang w:val="en-US"/>
+        </w:rPr>
+        <w:t>mikroC PRO for PIC</w:t>
+      </w:r>
+      <w:r>
+        <w:t xml:space="preserve"> 6.6.2</w:t>
       </w:r>
       <w:r>
         <w:t xml:space="preserve">, </w:t>
       </w:r>
       <w:r>
-        <w:t xml:space="preserve">IAR </w:t>
-      </w:r>
-      <w:proofErr w:type="spellStart"/>
-      <w:r>
-        <w:t>Embedded</w:t>
-      </w:r>
-      <w:proofErr w:type="spellEnd"/>
+        <w:rPr>
+          <w:lang w:val="en-US"/>
+        </w:rPr>
+        <w:t>IAR Embedded Workbench for Arm</w:t>
+      </w:r>
       <w:r>
         <w:t xml:space="preserve"> </w:t>
       </w:r>
-      <w:proofErr w:type="spellStart"/>
-      <w:r>
-        <w:t>Workbench</w:t>
-      </w:r>
-      <w:proofErr w:type="spellEnd"/>
+      <w:r>
+        <w:t>7.10.1</w:t>
+      </w:r>
+      <w:r>
+        <w:t xml:space="preserve">, </w:t>
+      </w:r>
+      <w:r>
+        <w:rPr>
+          <w:lang w:val="en-US"/>
+        </w:rPr>
+        <w:t>Visual Studio Code</w:t>
+      </w:r>
+      <w:r>
+        <w:t xml:space="preserve"> 1.54.3 és</w:t>
+      </w:r>
       <w:r>
         <w:t xml:space="preserve"> </w:t>
       </w:r>
-      <w:proofErr w:type="spellStart"/>
-      <w:r>
-        <w:t>for</w:t>
-      </w:r>
-      <w:proofErr w:type="spellEnd"/>
+      <w:r>
+        <w:rPr>
+          <w:lang w:val="en-US"/>
+        </w:rPr>
+        <w:t>Qt Creator</w:t>
+      </w:r>
+      <w:r>
+        <w:t xml:space="preserve"> 4.14.1</w:t>
+      </w:r>
       <w:r>
         <w:t xml:space="preserve"> </w:t>
       </w:r>
-      <w:proofErr w:type="spellStart"/>
-      <w:r>
-        <w:t>Arm</w:t>
-      </w:r>
-      <w:proofErr w:type="spellEnd"/>
-      <w:r>
-        <w:t xml:space="preserve"> </w:t>
-      </w:r>
-      <w:r>
-        <w:t>7.10.1</w:t>
+      <w:r>
+        <w:t>fejlesztői környezet</w:t>
+      </w:r>
+      <w:r>
+        <w:t>ek</w:t>
       </w:r>
       <w:r>
         <w:t xml:space="preserve">, </w:t>
       </w:r>
       <w:r>
-        <w:t xml:space="preserve">Visual </w:t>
-      </w:r>
-      <w:proofErr w:type="spellStart"/>
-      <w:r>
-        <w:t>Studio</w:t>
-      </w:r>
-      <w:proofErr w:type="spellEnd"/>
-      <w:r>
-        <w:t xml:space="preserve"> </w:t>
-      </w:r>
-      <w:proofErr w:type="spellStart"/>
-      <w:r>
-        <w:t>Code</w:t>
-      </w:r>
-      <w:proofErr w:type="spellEnd"/>
-      <w:r>
-        <w:t xml:space="preserve"> 1.54.3 és</w:t>
-      </w:r>
-      <w:r>
-        <w:t xml:space="preserve"> </w:t>
-      </w:r>
-      <w:r>
-        <w:t xml:space="preserve">Qt </w:t>
-      </w:r>
-      <w:proofErr w:type="spellStart"/>
-      <w:r>
-        <w:t>Creator</w:t>
-      </w:r>
-      <w:proofErr w:type="spellEnd"/>
-      <w:r>
-        <w:t xml:space="preserve"> 4.14.1</w:t>
-      </w:r>
-      <w:r>
-        <w:t xml:space="preserve"> </w:t>
-      </w:r>
-      <w:r>
-        <w:t>fejlesztői környezet</w:t>
-      </w:r>
-      <w:r>
-        <w:t>ek</w:t>
+        <w:rPr>
+          <w:lang w:val="en-US"/>
+        </w:rPr>
+        <w:t>Altium Designer</w:t>
+      </w:r>
+      <w:r>
+        <w:t xml:space="preserve"> 17.1</w:t>
+      </w:r>
+      <w:r>
+        <w:t xml:space="preserve"> elektronikai tervező szoftver</w:t>
       </w:r>
       <w:r>
         <w:t xml:space="preserve">, </w:t>
       </w:r>
       <w:r>
-        <w:t xml:space="preserve">Altium </w:t>
-      </w:r>
-      <w:proofErr w:type="spellStart"/>
-      <w:r>
-        <w:t>Designer</w:t>
-      </w:r>
-      <w:proofErr w:type="spellEnd"/>
-      <w:r>
-        <w:t xml:space="preserve"> 17.1</w:t>
-      </w:r>
-      <w:r>
-        <w:t xml:space="preserve"> elektronikai tervező szoftver</w:t>
-      </w:r>
-      <w:r>
-        <w:t xml:space="preserve">, </w:t>
-      </w:r>
-      <w:r>
-        <w:t xml:space="preserve">Eltima </w:t>
-      </w:r>
-      <w:proofErr w:type="spellStart"/>
-      <w:r>
-        <w:t>Serial</w:t>
-      </w:r>
-      <w:proofErr w:type="spellEnd"/>
-      <w:r>
-        <w:t xml:space="preserve"> Port Monitor 6.0.235 segédprogram</w:t>
+        <w:rPr>
+          <w:lang w:val="en-US"/>
+        </w:rPr>
+        <w:t>Eltima Serial Port Monitor</w:t>
+      </w:r>
+      <w:r>
+        <w:t xml:space="preserve"> 6.0.235 segédprogram</w:t>
       </w:r>
     </w:p>
     <w:p>
@@ -1367,7 +1331,10 @@
         <w:t>helyettesítő</w:t>
       </w:r>
       <w:r>
-        <w:t xml:space="preserve"> áramkör</w:t>
+        <w:t xml:space="preserve"> </w:t>
+      </w:r>
+      <w:r>
+        <w:t>elektronika</w:t>
       </w:r>
       <w:r>
         <w:t xml:space="preserve"> alapjait és </w:t>
@@ -1492,7 +1459,7 @@
             </w:rPr>
             <w:fldChar w:fldCharType="separate"/>
           </w:r>
-          <w:hyperlink w:anchor="_Toc70479033" w:history="1">
+          <w:hyperlink w:anchor="_Toc70555177" w:history="1">
             <w:r>
               <w:rPr>
                 <w:rStyle w:val="Hyperlink"/>
@@ -1519,7 +1486,7 @@
                 <w:noProof/>
                 <w:webHidden/>
               </w:rPr>
-              <w:instrText xml:space="preserve"> PAGEREF _Toc70479033 \h </w:instrText>
+              <w:instrText xml:space="preserve"> PAGEREF _Toc70555177 \h </w:instrText>
             </w:r>
             <w:r>
               <w:rPr>
@@ -1565,7 +1532,7 @@
               <w:lang w:eastAsia="hu-HU"/>
             </w:rPr>
           </w:pPr>
-          <w:hyperlink w:anchor="_Toc70479034" w:history="1">
+          <w:hyperlink w:anchor="_Toc70555178" w:history="1">
             <w:r>
               <w:rPr>
                 <w:rStyle w:val="Hyperlink"/>
@@ -1592,7 +1559,7 @@
                 <w:noProof/>
                 <w:webHidden/>
               </w:rPr>
-              <w:instrText xml:space="preserve"> PAGEREF _Toc70479034 \h </w:instrText>
+              <w:instrText xml:space="preserve"> PAGEREF _Toc70555178 \h </w:instrText>
             </w:r>
             <w:r>
               <w:rPr>
@@ -1639,7 +1606,7 @@
               <w:lang w:eastAsia="hu-HU"/>
             </w:rPr>
           </w:pPr>
-          <w:hyperlink w:anchor="_Toc70479035" w:history="1">
+          <w:hyperlink w:anchor="_Toc70555179" w:history="1">
             <w:r>
               <w:rPr>
                 <w:rStyle w:val="Hyperlink"/>
@@ -1684,7 +1651,7 @@
                 <w:noProof/>
                 <w:webHidden/>
               </w:rPr>
-              <w:instrText xml:space="preserve"> PAGEREF _Toc70479035 \h </w:instrText>
+              <w:instrText xml:space="preserve"> PAGEREF _Toc70555179 \h </w:instrText>
             </w:r>
             <w:r>
               <w:rPr>
@@ -1728,7 +1695,7 @@
               <w:sz w:val="22"/>
             </w:rPr>
           </w:pPr>
-          <w:hyperlink w:anchor="_Toc70479036" w:history="1">
+          <w:hyperlink w:anchor="_Toc70555180" w:history="1">
             <w:r>
               <w:rPr>
                 <w:rStyle w:val="Hyperlink"/>
@@ -1770,7 +1737,7 @@
                 <w:noProof/>
                 <w:webHidden/>
               </w:rPr>
-              <w:instrText xml:space="preserve"> PAGEREF _Toc70479036 \h </w:instrText>
+              <w:instrText xml:space="preserve"> PAGEREF _Toc70555180 \h </w:instrText>
             </w:r>
             <w:r>
               <w:rPr>
@@ -1814,7 +1781,7 @@
               <w:sz w:val="22"/>
             </w:rPr>
           </w:pPr>
-          <w:hyperlink w:anchor="_Toc70479037" w:history="1">
+          <w:hyperlink w:anchor="_Toc70555181" w:history="1">
             <w:r>
               <w:rPr>
                 <w:rStyle w:val="Hyperlink"/>
@@ -1856,7 +1823,7 @@
                 <w:noProof/>
                 <w:webHidden/>
               </w:rPr>
-              <w:instrText xml:space="preserve"> PAGEREF _Toc70479037 \h </w:instrText>
+              <w:instrText xml:space="preserve"> PAGEREF _Toc70555181 \h </w:instrText>
             </w:r>
             <w:r>
               <w:rPr>
@@ -1900,7 +1867,7 @@
               <w:sz w:val="22"/>
             </w:rPr>
           </w:pPr>
-          <w:hyperlink w:anchor="_Toc70479038" w:history="1">
+          <w:hyperlink w:anchor="_Toc70555182" w:history="1">
             <w:r>
               <w:rPr>
                 <w:rStyle w:val="Hyperlink"/>
@@ -1942,7 +1909,7 @@
                 <w:noProof/>
                 <w:webHidden/>
               </w:rPr>
-              <w:instrText xml:space="preserve"> PAGEREF _Toc70479038 \h </w:instrText>
+              <w:instrText xml:space="preserve"> PAGEREF _Toc70555182 \h </w:instrText>
             </w:r>
             <w:r>
               <w:rPr>
@@ -1986,7 +1953,7 @@
               <w:sz w:val="22"/>
             </w:rPr>
           </w:pPr>
-          <w:hyperlink w:anchor="_Toc70479039" w:history="1">
+          <w:hyperlink w:anchor="_Toc70555183" w:history="1">
             <w:r>
               <w:rPr>
                 <w:rStyle w:val="Hyperlink"/>
@@ -2043,7 +2010,7 @@
                 <w:noProof/>
                 <w:webHidden/>
               </w:rPr>
-              <w:instrText xml:space="preserve"> PAGEREF _Toc70479039 \h </w:instrText>
+              <w:instrText xml:space="preserve"> PAGEREF _Toc70555183 \h </w:instrText>
             </w:r>
             <w:r>
               <w:rPr>
@@ -2087,7 +2054,7 @@
               <w:sz w:val="22"/>
             </w:rPr>
           </w:pPr>
-          <w:hyperlink w:anchor="_Toc70479040" w:history="1">
+          <w:hyperlink w:anchor="_Toc70555184" w:history="1">
             <w:r>
               <w:rPr>
                 <w:rStyle w:val="Hyperlink"/>
@@ -2129,7 +2096,7 @@
                 <w:noProof/>
                 <w:webHidden/>
               </w:rPr>
-              <w:instrText xml:space="preserve"> PAGEREF _Toc70479040 \h </w:instrText>
+              <w:instrText xml:space="preserve"> PAGEREF _Toc70555184 \h </w:instrText>
             </w:r>
             <w:r>
               <w:rPr>
@@ -2173,7 +2140,7 @@
               <w:sz w:val="22"/>
             </w:rPr>
           </w:pPr>
-          <w:hyperlink w:anchor="_Toc70479041" w:history="1">
+          <w:hyperlink w:anchor="_Toc70555185" w:history="1">
             <w:r>
               <w:rPr>
                 <w:rStyle w:val="Hyperlink"/>
@@ -2215,7 +2182,7 @@
                 <w:noProof/>
                 <w:webHidden/>
               </w:rPr>
-              <w:instrText xml:space="preserve"> PAGEREF _Toc70479041 \h </w:instrText>
+              <w:instrText xml:space="preserve"> PAGEREF _Toc70555185 \h </w:instrText>
             </w:r>
             <w:r>
               <w:rPr>
@@ -2259,7 +2226,7 @@
               <w:sz w:val="22"/>
             </w:rPr>
           </w:pPr>
-          <w:hyperlink w:anchor="_Toc70479042" w:history="1">
+          <w:hyperlink w:anchor="_Toc70555186" w:history="1">
             <w:r>
               <w:rPr>
                 <w:rStyle w:val="Hyperlink"/>
@@ -2301,7 +2268,7 @@
                 <w:noProof/>
                 <w:webHidden/>
               </w:rPr>
-              <w:instrText xml:space="preserve"> PAGEREF _Toc70479042 \h </w:instrText>
+              <w:instrText xml:space="preserve"> PAGEREF _Toc70555186 \h </w:instrText>
             </w:r>
             <w:r>
               <w:rPr>
@@ -2345,7 +2312,7 @@
               <w:sz w:val="22"/>
             </w:rPr>
           </w:pPr>
-          <w:hyperlink w:anchor="_Toc70479043" w:history="1">
+          <w:hyperlink w:anchor="_Toc70555187" w:history="1">
             <w:r>
               <w:rPr>
                 <w:rStyle w:val="Hyperlink"/>
@@ -2387,7 +2354,7 @@
                 <w:noProof/>
                 <w:webHidden/>
               </w:rPr>
-              <w:instrText xml:space="preserve"> PAGEREF _Toc70479043 \h </w:instrText>
+              <w:instrText xml:space="preserve"> PAGEREF _Toc70555187 \h </w:instrText>
             </w:r>
             <w:r>
               <w:rPr>
@@ -2431,7 +2398,7 @@
               <w:sz w:val="22"/>
             </w:rPr>
           </w:pPr>
-          <w:hyperlink w:anchor="_Toc70479044" w:history="1">
+          <w:hyperlink w:anchor="_Toc70555188" w:history="1">
             <w:r>
               <w:rPr>
                 <w:rStyle w:val="Hyperlink"/>
@@ -2488,7 +2455,7 @@
                 <w:noProof/>
                 <w:webHidden/>
               </w:rPr>
-              <w:instrText xml:space="preserve"> PAGEREF _Toc70479044 \h </w:instrText>
+              <w:instrText xml:space="preserve"> PAGEREF _Toc70555188 \h </w:instrText>
             </w:r>
             <w:r>
               <w:rPr>
@@ -2532,7 +2499,7 @@
               <w:sz w:val="22"/>
             </w:rPr>
           </w:pPr>
-          <w:hyperlink w:anchor="_Toc70479045" w:history="1">
+          <w:hyperlink w:anchor="_Toc70555189" w:history="1">
             <w:r>
               <w:rPr>
                 <w:rStyle w:val="Hyperlink"/>
@@ -2574,7 +2541,7 @@
                 <w:noProof/>
                 <w:webHidden/>
               </w:rPr>
-              <w:instrText xml:space="preserve"> PAGEREF _Toc70479045 \h </w:instrText>
+              <w:instrText xml:space="preserve"> PAGEREF _Toc70555189 \h </w:instrText>
             </w:r>
             <w:r>
               <w:rPr>
@@ -2618,7 +2585,7 @@
               <w:sz w:val="22"/>
             </w:rPr>
           </w:pPr>
-          <w:hyperlink w:anchor="_Toc70479046" w:history="1">
+          <w:hyperlink w:anchor="_Toc70555190" w:history="1">
             <w:r>
               <w:rPr>
                 <w:rStyle w:val="Hyperlink"/>
@@ -2675,7 +2642,7 @@
                 <w:noProof/>
                 <w:webHidden/>
               </w:rPr>
-              <w:instrText xml:space="preserve"> PAGEREF _Toc70479046 \h </w:instrText>
+              <w:instrText xml:space="preserve"> PAGEREF _Toc70555190 \h </w:instrText>
             </w:r>
             <w:r>
               <w:rPr>
@@ -2719,7 +2686,7 @@
               <w:sz w:val="22"/>
             </w:rPr>
           </w:pPr>
-          <w:hyperlink w:anchor="_Toc70479047" w:history="1">
+          <w:hyperlink w:anchor="_Toc70555191" w:history="1">
             <w:r>
               <w:rPr>
                 <w:rStyle w:val="Hyperlink"/>
@@ -2761,7 +2728,7 @@
                 <w:noProof/>
                 <w:webHidden/>
               </w:rPr>
-              <w:instrText xml:space="preserve"> PAGEREF _Toc70479047 \h </w:instrText>
+              <w:instrText xml:space="preserve"> PAGEREF _Toc70555191 \h </w:instrText>
             </w:r>
             <w:r>
               <w:rPr>
@@ -2805,7 +2772,7 @@
               <w:sz w:val="22"/>
             </w:rPr>
           </w:pPr>
-          <w:hyperlink w:anchor="_Toc70479048" w:history="1">
+          <w:hyperlink w:anchor="_Toc70555192" w:history="1">
             <w:r>
               <w:rPr>
                 <w:rStyle w:val="Hyperlink"/>
@@ -2862,7 +2829,7 @@
                 <w:noProof/>
                 <w:webHidden/>
               </w:rPr>
-              <w:instrText xml:space="preserve"> PAGEREF _Toc70479048 \h </w:instrText>
+              <w:instrText xml:space="preserve"> PAGEREF _Toc70555192 \h </w:instrText>
             </w:r>
             <w:r>
               <w:rPr>
@@ -2906,7 +2873,7 @@
               <w:sz w:val="22"/>
             </w:rPr>
           </w:pPr>
-          <w:hyperlink w:anchor="_Toc70479049" w:history="1">
+          <w:hyperlink w:anchor="_Toc70555193" w:history="1">
             <w:r>
               <w:rPr>
                 <w:rStyle w:val="Hyperlink"/>
@@ -2963,7 +2930,7 @@
                 <w:noProof/>
                 <w:webHidden/>
               </w:rPr>
-              <w:instrText xml:space="preserve"> PAGEREF _Toc70479049 \h </w:instrText>
+              <w:instrText xml:space="preserve"> PAGEREF _Toc70555193 \h </w:instrText>
             </w:r>
             <w:r>
               <w:rPr>
@@ -3007,7 +2974,7 @@
               <w:sz w:val="22"/>
             </w:rPr>
           </w:pPr>
-          <w:hyperlink w:anchor="_Toc70479050" w:history="1">
+          <w:hyperlink w:anchor="_Toc70555194" w:history="1">
             <w:r>
               <w:rPr>
                 <w:rStyle w:val="Hyperlink"/>
@@ -3064,7 +3031,7 @@
                 <w:noProof/>
                 <w:webHidden/>
               </w:rPr>
-              <w:instrText xml:space="preserve"> PAGEREF _Toc70479050 \h </w:instrText>
+              <w:instrText xml:space="preserve"> PAGEREF _Toc70555194 \h </w:instrText>
             </w:r>
             <w:r>
               <w:rPr>
@@ -3111,7 +3078,7 @@
               <w:lang w:eastAsia="hu-HU"/>
             </w:rPr>
           </w:pPr>
-          <w:hyperlink w:anchor="_Toc70479051" w:history="1">
+          <w:hyperlink w:anchor="_Toc70555195" w:history="1">
             <w:r>
               <w:rPr>
                 <w:rStyle w:val="Hyperlink"/>
@@ -3156,7 +3123,7 @@
                 <w:noProof/>
                 <w:webHidden/>
               </w:rPr>
-              <w:instrText xml:space="preserve"> PAGEREF _Toc70479051 \h </w:instrText>
+              <w:instrText xml:space="preserve"> PAGEREF _Toc70555195 \h </w:instrText>
             </w:r>
             <w:r>
               <w:rPr>
@@ -3203,7 +3170,7 @@
               <w:lang w:eastAsia="hu-HU"/>
             </w:rPr>
           </w:pPr>
-          <w:hyperlink w:anchor="_Toc70479052" w:history="1">
+          <w:hyperlink w:anchor="_Toc70555196" w:history="1">
             <w:r>
               <w:rPr>
                 <w:rStyle w:val="Hyperlink"/>
@@ -3248,7 +3215,7 @@
                 <w:noProof/>
                 <w:webHidden/>
               </w:rPr>
-              <w:instrText xml:space="preserve"> PAGEREF _Toc70479052 \h </w:instrText>
+              <w:instrText xml:space="preserve"> PAGEREF _Toc70555196 \h </w:instrText>
             </w:r>
             <w:r>
               <w:rPr>
@@ -3295,7 +3262,7 @@
               <w:lang w:eastAsia="hu-HU"/>
             </w:rPr>
           </w:pPr>
-          <w:hyperlink w:anchor="_Toc70479053" w:history="1">
+          <w:hyperlink w:anchor="_Toc70555197" w:history="1">
             <w:r>
               <w:rPr>
                 <w:rStyle w:val="Hyperlink"/>
@@ -3340,7 +3307,7 @@
                 <w:noProof/>
                 <w:webHidden/>
               </w:rPr>
-              <w:instrText xml:space="preserve"> PAGEREF _Toc70479053 \h </w:instrText>
+              <w:instrText xml:space="preserve"> PAGEREF _Toc70555197 \h </w:instrText>
             </w:r>
             <w:r>
               <w:rPr>
@@ -3384,7 +3351,7 @@
               <w:sz w:val="22"/>
             </w:rPr>
           </w:pPr>
-          <w:hyperlink w:anchor="_Toc70479054" w:history="1">
+          <w:hyperlink w:anchor="_Toc70555198" w:history="1">
             <w:r>
               <w:rPr>
                 <w:rStyle w:val="Hyperlink"/>
@@ -3426,7 +3393,7 @@
                 <w:noProof/>
                 <w:webHidden/>
               </w:rPr>
-              <w:instrText xml:space="preserve"> PAGEREF _Toc70479054 \h </w:instrText>
+              <w:instrText xml:space="preserve"> PAGEREF _Toc70555198 \h </w:instrText>
             </w:r>
             <w:r>
               <w:rPr>
@@ -3470,7 +3437,7 @@
               <w:sz w:val="22"/>
             </w:rPr>
           </w:pPr>
-          <w:hyperlink w:anchor="_Toc70479055" w:history="1">
+          <w:hyperlink w:anchor="_Toc70555199" w:history="1">
             <w:r>
               <w:rPr>
                 <w:rStyle w:val="Hyperlink"/>
@@ -3512,7 +3479,7 @@
                 <w:noProof/>
                 <w:webHidden/>
               </w:rPr>
-              <w:instrText xml:space="preserve"> PAGEREF _Toc70479055 \h </w:instrText>
+              <w:instrText xml:space="preserve"> PAGEREF _Toc70555199 \h </w:instrText>
             </w:r>
             <w:r>
               <w:rPr>
@@ -3556,7 +3523,7 @@
               <w:sz w:val="22"/>
             </w:rPr>
           </w:pPr>
-          <w:hyperlink w:anchor="_Toc70479056" w:history="1">
+          <w:hyperlink w:anchor="_Toc70555200" w:history="1">
             <w:r>
               <w:rPr>
                 <w:rStyle w:val="Hyperlink"/>
@@ -3598,7 +3565,7 @@
                 <w:noProof/>
                 <w:webHidden/>
               </w:rPr>
-              <w:instrText xml:space="preserve"> PAGEREF _Toc70479056 \h </w:instrText>
+              <w:instrText xml:space="preserve"> PAGEREF _Toc70555200 \h </w:instrText>
             </w:r>
             <w:r>
               <w:rPr>
@@ -3642,7 +3609,7 @@
               <w:sz w:val="22"/>
             </w:rPr>
           </w:pPr>
-          <w:hyperlink w:anchor="_Toc70479057" w:history="1">
+          <w:hyperlink w:anchor="_Toc70555201" w:history="1">
             <w:r>
               <w:rPr>
                 <w:rStyle w:val="Hyperlink"/>
@@ -3684,7 +3651,7 @@
                 <w:noProof/>
                 <w:webHidden/>
               </w:rPr>
-              <w:instrText xml:space="preserve"> PAGEREF _Toc70479057 \h </w:instrText>
+              <w:instrText xml:space="preserve"> PAGEREF _Toc70555201 \h </w:instrText>
             </w:r>
             <w:r>
               <w:rPr>
@@ -3728,7 +3695,7 @@
               <w:sz w:val="22"/>
             </w:rPr>
           </w:pPr>
-          <w:hyperlink w:anchor="_Toc70479058" w:history="1">
+          <w:hyperlink w:anchor="_Toc70555202" w:history="1">
             <w:r>
               <w:rPr>
                 <w:rStyle w:val="Hyperlink"/>
@@ -3770,7 +3737,7 @@
                 <w:noProof/>
                 <w:webHidden/>
               </w:rPr>
-              <w:instrText xml:space="preserve"> PAGEREF _Toc70479058 \h </w:instrText>
+              <w:instrText xml:space="preserve"> PAGEREF _Toc70555202 \h </w:instrText>
             </w:r>
             <w:r>
               <w:rPr>
@@ -3814,7 +3781,7 @@
               <w:sz w:val="22"/>
             </w:rPr>
           </w:pPr>
-          <w:hyperlink w:anchor="_Toc70479059" w:history="1">
+          <w:hyperlink w:anchor="_Toc70555203" w:history="1">
             <w:r>
               <w:rPr>
                 <w:rStyle w:val="Hyperlink"/>
@@ -3856,7 +3823,7 @@
                 <w:noProof/>
                 <w:webHidden/>
               </w:rPr>
-              <w:instrText xml:space="preserve"> PAGEREF _Toc70479059 \h </w:instrText>
+              <w:instrText xml:space="preserve"> PAGEREF _Toc70555203 \h </w:instrText>
             </w:r>
             <w:r>
               <w:rPr>
@@ -3903,7 +3870,7 @@
               <w:lang w:eastAsia="hu-HU"/>
             </w:rPr>
           </w:pPr>
-          <w:hyperlink w:anchor="_Toc70479060" w:history="1">
+          <w:hyperlink w:anchor="_Toc70555204" w:history="1">
             <w:r>
               <w:rPr>
                 <w:rStyle w:val="Hyperlink"/>
@@ -3948,7 +3915,7 @@
                 <w:noProof/>
                 <w:webHidden/>
               </w:rPr>
-              <w:instrText xml:space="preserve"> PAGEREF _Toc70479060 \h </w:instrText>
+              <w:instrText xml:space="preserve"> PAGEREF _Toc70555204 \h </w:instrText>
             </w:r>
             <w:r>
               <w:rPr>
@@ -3995,7 +3962,7 @@
               <w:lang w:eastAsia="hu-HU"/>
             </w:rPr>
           </w:pPr>
-          <w:hyperlink w:anchor="_Toc70479061" w:history="1">
+          <w:hyperlink w:anchor="_Toc70555205" w:history="1">
             <w:r>
               <w:rPr>
                 <w:rStyle w:val="Hyperlink"/>
@@ -4040,7 +4007,7 @@
                 <w:noProof/>
                 <w:webHidden/>
               </w:rPr>
-              <w:instrText xml:space="preserve"> PAGEREF _Toc70479061 \h </w:instrText>
+              <w:instrText xml:space="preserve"> PAGEREF _Toc70555205 \h </w:instrText>
             </w:r>
             <w:r>
               <w:rPr>
@@ -4084,7 +4051,7 @@
               <w:sz w:val="22"/>
             </w:rPr>
           </w:pPr>
-          <w:hyperlink w:anchor="_Toc70479062" w:history="1">
+          <w:hyperlink w:anchor="_Toc70555206" w:history="1">
             <w:r>
               <w:rPr>
                 <w:rStyle w:val="Hyperlink"/>
@@ -4126,7 +4093,7 @@
                 <w:noProof/>
                 <w:webHidden/>
               </w:rPr>
-              <w:instrText xml:space="preserve"> PAGEREF _Toc70479062 \h </w:instrText>
+              <w:instrText xml:space="preserve"> PAGEREF _Toc70555206 \h </w:instrText>
             </w:r>
             <w:r>
               <w:rPr>
@@ -4170,7 +4137,7 @@
               <w:sz w:val="22"/>
             </w:rPr>
           </w:pPr>
-          <w:hyperlink w:anchor="_Toc70479063" w:history="1">
+          <w:hyperlink w:anchor="_Toc70555207" w:history="1">
             <w:r>
               <w:rPr>
                 <w:rStyle w:val="Hyperlink"/>
@@ -4212,7 +4179,7 @@
                 <w:noProof/>
                 <w:webHidden/>
               </w:rPr>
-              <w:instrText xml:space="preserve"> PAGEREF _Toc70479063 \h </w:instrText>
+              <w:instrText xml:space="preserve"> PAGEREF _Toc70555207 \h </w:instrText>
             </w:r>
             <w:r>
               <w:rPr>
@@ -4256,7 +4223,7 @@
               <w:sz w:val="22"/>
             </w:rPr>
           </w:pPr>
-          <w:hyperlink w:anchor="_Toc70479064" w:history="1">
+          <w:hyperlink w:anchor="_Toc70555208" w:history="1">
             <w:r>
               <w:rPr>
                 <w:rStyle w:val="Hyperlink"/>
@@ -4298,7 +4265,7 @@
                 <w:noProof/>
                 <w:webHidden/>
               </w:rPr>
-              <w:instrText xml:space="preserve"> PAGEREF _Toc70479064 \h </w:instrText>
+              <w:instrText xml:space="preserve"> PAGEREF _Toc70555208 \h </w:instrText>
             </w:r>
             <w:r>
               <w:rPr>
@@ -4342,7 +4309,7 @@
               <w:sz w:val="22"/>
             </w:rPr>
           </w:pPr>
-          <w:hyperlink w:anchor="_Toc70479065" w:history="1">
+          <w:hyperlink w:anchor="_Toc70555209" w:history="1">
             <w:r>
               <w:rPr>
                 <w:rStyle w:val="Hyperlink"/>
@@ -4384,7 +4351,7 @@
                 <w:noProof/>
                 <w:webHidden/>
               </w:rPr>
-              <w:instrText xml:space="preserve"> PAGEREF _Toc70479065 \h </w:instrText>
+              <w:instrText xml:space="preserve"> PAGEREF _Toc70555209 \h </w:instrText>
             </w:r>
             <w:r>
               <w:rPr>
@@ -4428,7 +4395,7 @@
               <w:sz w:val="22"/>
             </w:rPr>
           </w:pPr>
-          <w:hyperlink w:anchor="_Toc70479066" w:history="1">
+          <w:hyperlink w:anchor="_Toc70555210" w:history="1">
             <w:r>
               <w:rPr>
                 <w:rStyle w:val="Hyperlink"/>
@@ -4470,7 +4437,7 @@
                 <w:noProof/>
                 <w:webHidden/>
               </w:rPr>
-              <w:instrText xml:space="preserve"> PAGEREF _Toc70479066 \h </w:instrText>
+              <w:instrText xml:space="preserve"> PAGEREF _Toc70555210 \h </w:instrText>
             </w:r>
             <w:r>
               <w:rPr>
@@ -4514,7 +4481,7 @@
               <w:sz w:val="22"/>
             </w:rPr>
           </w:pPr>
-          <w:hyperlink w:anchor="_Toc70479067" w:history="1">
+          <w:hyperlink w:anchor="_Toc70555211" w:history="1">
             <w:r>
               <w:rPr>
                 <w:rStyle w:val="Hyperlink"/>
@@ -4556,7 +4523,7 @@
                 <w:noProof/>
                 <w:webHidden/>
               </w:rPr>
-              <w:instrText xml:space="preserve"> PAGEREF _Toc70479067 \h </w:instrText>
+              <w:instrText xml:space="preserve"> PAGEREF _Toc70555211 \h </w:instrText>
             </w:r>
             <w:r>
               <w:rPr>
@@ -4600,7 +4567,7 @@
               <w:sz w:val="22"/>
             </w:rPr>
           </w:pPr>
-          <w:hyperlink w:anchor="_Toc70479068" w:history="1">
+          <w:hyperlink w:anchor="_Toc70555212" w:history="1">
             <w:r>
               <w:rPr>
                 <w:rStyle w:val="Hyperlink"/>
@@ -4642,7 +4609,7 @@
                 <w:noProof/>
                 <w:webHidden/>
               </w:rPr>
-              <w:instrText xml:space="preserve"> PAGEREF _Toc70479068 \h </w:instrText>
+              <w:instrText xml:space="preserve"> PAGEREF _Toc70555212 \h </w:instrText>
             </w:r>
             <w:r>
               <w:rPr>
@@ -4686,7 +4653,7 @@
               <w:sz w:val="22"/>
             </w:rPr>
           </w:pPr>
-          <w:hyperlink w:anchor="_Toc70479069" w:history="1">
+          <w:hyperlink w:anchor="_Toc70555213" w:history="1">
             <w:r>
               <w:rPr>
                 <w:rStyle w:val="Hyperlink"/>
@@ -4728,7 +4695,7 @@
                 <w:noProof/>
                 <w:webHidden/>
               </w:rPr>
-              <w:instrText xml:space="preserve"> PAGEREF _Toc70479069 \h </w:instrText>
+              <w:instrText xml:space="preserve"> PAGEREF _Toc70555213 \h </w:instrText>
             </w:r>
             <w:r>
               <w:rPr>
@@ -4772,7 +4739,7 @@
               <w:sz w:val="22"/>
             </w:rPr>
           </w:pPr>
-          <w:hyperlink w:anchor="_Toc70479070" w:history="1">
+          <w:hyperlink w:anchor="_Toc70555214" w:history="1">
             <w:r>
               <w:rPr>
                 <w:rStyle w:val="Hyperlink"/>
@@ -4814,7 +4781,7 @@
                 <w:noProof/>
                 <w:webHidden/>
               </w:rPr>
-              <w:instrText xml:space="preserve"> PAGEREF _Toc70479070 \h </w:instrText>
+              <w:instrText xml:space="preserve"> PAGEREF _Toc70555214 \h </w:instrText>
             </w:r>
             <w:r>
               <w:rPr>
@@ -4861,7 +4828,7 @@
               <w:lang w:eastAsia="hu-HU"/>
             </w:rPr>
           </w:pPr>
-          <w:hyperlink w:anchor="_Toc70479071" w:history="1">
+          <w:hyperlink w:anchor="_Toc70555215" w:history="1">
             <w:r>
               <w:rPr>
                 <w:rStyle w:val="Hyperlink"/>
@@ -4906,7 +4873,7 @@
                 <w:noProof/>
                 <w:webHidden/>
               </w:rPr>
-              <w:instrText xml:space="preserve"> PAGEREF _Toc70479071 \h </w:instrText>
+              <w:instrText xml:space="preserve"> PAGEREF _Toc70555215 \h </w:instrText>
             </w:r>
             <w:r>
               <w:rPr>
@@ -4953,7 +4920,7 @@
               <w:lang w:eastAsia="hu-HU"/>
             </w:rPr>
           </w:pPr>
-          <w:hyperlink w:anchor="_Toc70479072" w:history="1">
+          <w:hyperlink w:anchor="_Toc70555216" w:history="1">
             <w:r>
               <w:rPr>
                 <w:rStyle w:val="Hyperlink"/>
@@ -4998,7 +4965,7 @@
                 <w:noProof/>
                 <w:webHidden/>
               </w:rPr>
-              <w:instrText xml:space="preserve"> PAGEREF _Toc70479072 \h </w:instrText>
+              <w:instrText xml:space="preserve"> PAGEREF _Toc70555216 \h </w:instrText>
             </w:r>
             <w:r>
               <w:rPr>
@@ -5044,7 +5011,7 @@
               <w:lang w:eastAsia="hu-HU"/>
             </w:rPr>
           </w:pPr>
-          <w:hyperlink w:anchor="_Toc70479073" w:history="1">
+          <w:hyperlink w:anchor="_Toc70555217" w:history="1">
             <w:r>
               <w:rPr>
                 <w:rStyle w:val="Hyperlink"/>
@@ -5071,7 +5038,7 @@
                 <w:noProof/>
                 <w:webHidden/>
               </w:rPr>
-              <w:instrText xml:space="preserve"> PAGEREF _Toc70479073 \h </w:instrText>
+              <w:instrText xml:space="preserve"> PAGEREF _Toc70555217 \h </w:instrText>
             </w:r>
             <w:r>
               <w:rPr>
@@ -5117,7 +5084,7 @@
               <w:lang w:eastAsia="hu-HU"/>
             </w:rPr>
           </w:pPr>
-          <w:hyperlink w:anchor="_Toc70479074" w:history="1">
+          <w:hyperlink w:anchor="_Toc70555218" w:history="1">
             <w:r>
               <w:rPr>
                 <w:rStyle w:val="Hyperlink"/>
@@ -5144,7 +5111,7 @@
                 <w:noProof/>
                 <w:webHidden/>
               </w:rPr>
-              <w:instrText xml:space="preserve"> PAGEREF _Toc70479074 \h </w:instrText>
+              <w:instrText xml:space="preserve"> PAGEREF _Toc70555218 \h </w:instrText>
             </w:r>
             <w:r>
               <w:rPr>
@@ -5202,7 +5169,7 @@
           <w:numId w:val="0"/>
         </w:numPr>
       </w:pPr>
-      <w:bookmarkStart w:id="3" w:name="_Toc70479034"/>
+      <w:bookmarkStart w:id="3" w:name="_Toc70555178"/>
       <w:r>
         <w:lastRenderedPageBreak/>
         <w:t>Bevezetés</w:t>
@@ -5300,21 +5267,11 @@
         <w:t xml:space="preserve">A </w:t>
       </w:r>
       <w:r>
-        <w:t>hardware-in-</w:t>
-      </w:r>
-      <w:proofErr w:type="spellStart"/>
-      <w:r>
-        <w:t>the</w:t>
-      </w:r>
-      <w:proofErr w:type="spellEnd"/>
-      <w:r>
-        <w:t>-</w:t>
-      </w:r>
-      <w:proofErr w:type="spellStart"/>
-      <w:r>
-        <w:t>loop</w:t>
-      </w:r>
-      <w:proofErr w:type="spellEnd"/>
+        <w:rPr>
+          <w:lang w:val="en-US"/>
+        </w:rPr>
+        <w:t>hardware-in-the-loop</w:t>
+      </w:r>
       <w:r>
         <w:t xml:space="preserve"> (HIL) </w:t>
       </w:r>
@@ -5511,7 +5468,7 @@
       <w:pPr>
         <w:pStyle w:val="Heading1"/>
       </w:pPr>
-      <w:bookmarkStart w:id="4" w:name="_Toc70479035"/>
+      <w:bookmarkStart w:id="4" w:name="_Toc70555179"/>
       <w:r>
         <w:lastRenderedPageBreak/>
         <w:t>Felhasznált hardverek és szoftverek</w:t>
@@ -5659,7 +5616,7 @@
       <w:pPr>
         <w:pStyle w:val="Heading2"/>
       </w:pPr>
-      <w:bookmarkStart w:id="5" w:name="_Toc70479036"/>
+      <w:bookmarkStart w:id="5" w:name="_Toc70555180"/>
       <w:r>
         <w:t>Az ipari folyamat emulálásának eszközei</w:t>
       </w:r>
@@ -5739,7 +5696,7 @@
       <w:pPr>
         <w:pStyle w:val="Heading3"/>
       </w:pPr>
-      <w:bookmarkStart w:id="7" w:name="_Toc70479037"/>
+      <w:bookmarkStart w:id="7" w:name="_Toc70555181"/>
       <w:r>
         <w:t xml:space="preserve">A </w:t>
       </w:r>
@@ -5801,15 +5758,10 @@
         <w:t xml:space="preserve">terméke volt, amelyet a </w:t>
       </w:r>
       <w:r>
-        <w:t xml:space="preserve">PRO/TRAIN </w:t>
-      </w:r>
-      <w:proofErr w:type="spellStart"/>
-      <w:r>
-        <w:t>for</w:t>
-      </w:r>
-      <w:proofErr w:type="spellEnd"/>
-      <w:r>
-        <w:t xml:space="preserve"> Windows</w:t>
+        <w:rPr>
+          <w:lang w:val="en-US"/>
+        </w:rPr>
+        <w:t>PRO/TRAIN for Windows</w:t>
       </w:r>
       <w:r>
         <w:t xml:space="preserve"> szoftveréhez fejlesztett ki azzal a céllal, hogy </w:t>
@@ -5869,15 +5821,13 @@
         <w:t xml:space="preserve">, mint pedig a </w:t>
       </w:r>
       <w:r>
-        <w:t xml:space="preserve">PRO/TRAIN </w:t>
-      </w:r>
-      <w:proofErr w:type="spellStart"/>
-      <w:r>
-        <w:t>for</w:t>
-      </w:r>
-      <w:proofErr w:type="spellEnd"/>
-      <w:r>
-        <w:t xml:space="preserve"> Windows </w:t>
+        <w:rPr>
+          <w:lang w:val="en-US"/>
+        </w:rPr>
+        <w:t>PRO/TRAIN for Windows</w:t>
+      </w:r>
+      <w:r>
+        <w:t xml:space="preserve"> </w:t>
       </w:r>
       <w:r>
         <w:t>lekerültek a Lucas-Nülle</w:t>
@@ -5954,15 +5904,7 @@
         <w:t>emellett</w:t>
       </w:r>
       <w:r>
-        <w:t xml:space="preserve"> állapotjelző LED-</w:t>
-      </w:r>
-      <w:proofErr w:type="spellStart"/>
-      <w:r>
-        <w:t>ekkel</w:t>
-      </w:r>
-      <w:proofErr w:type="spellEnd"/>
-      <w:r>
-        <w:t xml:space="preserve"> </w:t>
+        <w:t xml:space="preserve"> állapotjelző LED-ekkel </w:t>
       </w:r>
       <w:r>
         <w:t>rendelkeznek</w:t>
@@ -6426,15 +6368,10 @@
         <w:t xml:space="preserve">Mivel a </w:t>
       </w:r>
       <w:r>
-        <w:t xml:space="preserve">PRO/TRAIN </w:t>
-      </w:r>
-      <w:proofErr w:type="spellStart"/>
-      <w:r>
-        <w:t>for</w:t>
-      </w:r>
-      <w:proofErr w:type="spellEnd"/>
-      <w:r>
-        <w:t xml:space="preserve"> Windows</w:t>
+        <w:rPr>
+          <w:lang w:val="en-US"/>
+        </w:rPr>
+        <w:t>PRO/TRAIN for Windows</w:t>
       </w:r>
       <w:r>
         <w:t xml:space="preserve"> </w:t>
@@ -6469,7 +6406,7 @@
         <w:pStyle w:val="Heading3"/>
       </w:pPr>
       <w:bookmarkStart w:id="9" w:name="_Ref68394809"/>
-      <w:bookmarkStart w:id="10" w:name="_Toc70479038"/>
+      <w:bookmarkStart w:id="10" w:name="_Toc70555182"/>
       <w:r>
         <w:t xml:space="preserve">A </w:t>
       </w:r>
@@ -6548,13 +6485,11 @@
       <w:r>
         <w:t xml:space="preserve">z </w:t>
       </w:r>
-      <w:proofErr w:type="spellStart"/>
-      <w:r>
-        <w:t>Ingenieurbüro</w:t>
-      </w:r>
-      <w:proofErr w:type="spellEnd"/>
-      <w:r>
-        <w:t xml:space="preserve"> Dr. Kahlert</w:t>
+      <w:r>
+        <w:rPr>
+          <w:lang w:val="de-DE"/>
+        </w:rPr>
+        <w:t>Ingenieurbüro Dr. Kahlert</w:t>
       </w:r>
       <w:r>
         <w:t xml:space="preserve"> terméke és a</w:t>
@@ -6609,21 +6544,11 @@
       <w:r>
         <w:t xml:space="preserve">Az elnevezése a </w:t>
       </w:r>
-      <w:proofErr w:type="spellStart"/>
-      <w:r>
-        <w:t>Block</w:t>
-      </w:r>
-      <w:proofErr w:type="spellEnd"/>
-      <w:r>
-        <w:t xml:space="preserve">-Oriented </w:t>
-      </w:r>
-      <w:proofErr w:type="spellStart"/>
-      <w:r>
-        <w:t>Simulation</w:t>
-      </w:r>
-      <w:proofErr w:type="spellEnd"/>
-      <w:r>
-        <w:t xml:space="preserve"> System</w:t>
+      <w:r>
+        <w:rPr>
+          <w:lang w:val="en-US"/>
+        </w:rPr>
+        <w:t>Block-Oriented Simulation System</w:t>
       </w:r>
       <w:r>
         <w:t xml:space="preserve"> kifejezésből ered</w:t>
@@ -6824,21 +6749,14 @@
         <w:t>on</w:t>
       </w:r>
       <w:r>
-        <w:t xml:space="preserve"> (System </w:t>
-      </w:r>
-      <w:proofErr w:type="spellStart"/>
-      <w:r>
-        <w:t>Block</w:t>
-      </w:r>
-      <w:proofErr w:type="spellEnd"/>
-      <w:r>
-        <w:t xml:space="preserve"> </w:t>
-      </w:r>
-      <w:proofErr w:type="spellStart"/>
-      <w:r>
-        <w:t>Toolbar</w:t>
-      </w:r>
-      <w:proofErr w:type="spellEnd"/>
+        <w:t xml:space="preserve"> (</w:t>
+      </w:r>
+      <w:r>
+        <w:rPr>
+          <w:lang w:val="en-US"/>
+        </w:rPr>
+        <w:t>System Block Toolbar</w:t>
+      </w:r>
       <w:r>
         <w:t>)</w:t>
       </w:r>
@@ -6950,19 +6868,12 @@
       <w:r>
         <w:t xml:space="preserve"> (</w:t>
       </w:r>
-      <w:proofErr w:type="spellStart"/>
-      <w:r>
-        <w:t>Control</w:t>
-      </w:r>
-      <w:proofErr w:type="spellEnd"/>
-      <w:r>
-        <w:t xml:space="preserve"> </w:t>
-      </w:r>
-      <w:proofErr w:type="spellStart"/>
-      <w:r>
-        <w:t>Toolbar</w:t>
-      </w:r>
-      <w:proofErr w:type="spellEnd"/>
+      <w:r>
+        <w:rPr>
+          <w:lang w:val="en-US"/>
+        </w:rPr>
+        <w:t>Control Toolbar</w:t>
+      </w:r>
       <w:r>
         <w:t>) tesz lehetővé</w:t>
       </w:r>
@@ -7021,7 +6932,7 @@
                 <v:shape id="_x0000_i1027" type="#_x0000_t75" style="width:18.75pt;height:18pt" o:ole="">
                   <v:imagedata r:id="rId11" o:title=""/>
                 </v:shape>
-                <o:OLEObject Type="Embed" ProgID="PBrush" ShapeID="_x0000_i1027" DrawAspect="Content" ObjectID="_1681095476" r:id="rId12"/>
+                <o:OLEObject Type="Embed" ProgID="PBrush" ShapeID="_x0000_i1027" DrawAspect="Content" ObjectID="_1681174874" r:id="rId12"/>
               </w:object>
             </w:r>
           </w:p>
@@ -7048,7 +6959,7 @@
                 <v:shape id="_x0000_i1028" type="#_x0000_t75" style="width:18.75pt;height:18pt" o:ole="">
                   <v:imagedata r:id="rId13" o:title=""/>
                 </v:shape>
-                <o:OLEObject Type="Embed" ProgID="PBrush" ShapeID="_x0000_i1028" DrawAspect="Content" ObjectID="_1681095477" r:id="rId14"/>
+                <o:OLEObject Type="Embed" ProgID="PBrush" ShapeID="_x0000_i1028" DrawAspect="Content" ObjectID="_1681174875" r:id="rId14"/>
               </w:object>
             </w:r>
           </w:p>
@@ -7078,7 +6989,7 @@
                 <v:shape id="_x0000_i1029" type="#_x0000_t75" style="width:18.75pt;height:18pt" o:ole="">
                   <v:imagedata r:id="rId15" o:title=""/>
                 </v:shape>
-                <o:OLEObject Type="Embed" ProgID="PBrush" ShapeID="_x0000_i1029" DrawAspect="Content" ObjectID="_1681095478" r:id="rId16"/>
+                <o:OLEObject Type="Embed" ProgID="PBrush" ShapeID="_x0000_i1029" DrawAspect="Content" ObjectID="_1681174876" r:id="rId16"/>
               </w:object>
             </w:r>
           </w:p>
@@ -7105,7 +7016,7 @@
                 <v:shape id="_x0000_i1030" type="#_x0000_t75" style="width:18.75pt;height:18pt" o:ole="">
                   <v:imagedata r:id="rId17" o:title=""/>
                 </v:shape>
-                <o:OLEObject Type="Embed" ProgID="PBrush" ShapeID="_x0000_i1030" DrawAspect="Content" ObjectID="_1681095479" r:id="rId18"/>
+                <o:OLEObject Type="Embed" ProgID="PBrush" ShapeID="_x0000_i1030" DrawAspect="Content" ObjectID="_1681174877" r:id="rId18"/>
               </w:object>
             </w:r>
           </w:p>
@@ -7132,7 +7043,7 @@
                 <v:shape id="_x0000_i1031" type="#_x0000_t75" style="width:18.75pt;height:18pt" o:ole="">
                   <v:imagedata r:id="rId19" o:title=""/>
                 </v:shape>
-                <o:OLEObject Type="Embed" ProgID="PBrush" ShapeID="_x0000_i1031" DrawAspect="Content" ObjectID="_1681095480" r:id="rId20"/>
+                <o:OLEObject Type="Embed" ProgID="PBrush" ShapeID="_x0000_i1031" DrawAspect="Content" ObjectID="_1681174878" r:id="rId20"/>
               </w:object>
             </w:r>
           </w:p>
@@ -7162,7 +7073,7 @@
                 <v:shape id="_x0000_i1032" type="#_x0000_t75" style="width:18.75pt;height:18pt" o:ole="">
                   <v:imagedata r:id="rId21" o:title=""/>
                 </v:shape>
-                <o:OLEObject Type="Embed" ProgID="PBrush" ShapeID="_x0000_i1032" DrawAspect="Content" ObjectID="_1681095481" r:id="rId22"/>
+                <o:OLEObject Type="Embed" ProgID="PBrush" ShapeID="_x0000_i1032" DrawAspect="Content" ObjectID="_1681174879" r:id="rId22"/>
               </w:object>
             </w:r>
           </w:p>
@@ -7189,7 +7100,7 @@
                 <v:shape id="_x0000_i1033" type="#_x0000_t75" style="width:18.75pt;height:18pt" o:ole="">
                   <v:imagedata r:id="rId23" o:title=""/>
                 </v:shape>
-                <o:OLEObject Type="Embed" ProgID="PBrush" ShapeID="_x0000_i1033" DrawAspect="Content" ObjectID="_1681095482" r:id="rId24"/>
+                <o:OLEObject Type="Embed" ProgID="PBrush" ShapeID="_x0000_i1033" DrawAspect="Content" ObjectID="_1681174880" r:id="rId24"/>
               </w:object>
             </w:r>
           </w:p>
@@ -7219,7 +7130,7 @@
                 <v:shape id="_x0000_i1034" type="#_x0000_t75" style="width:18.75pt;height:18pt" o:ole="">
                   <v:imagedata r:id="rId25" o:title=""/>
                 </v:shape>
-                <o:OLEObject Type="Embed" ProgID="PBrush" ShapeID="_x0000_i1034" DrawAspect="Content" ObjectID="_1681095483" r:id="rId26"/>
+                <o:OLEObject Type="Embed" ProgID="PBrush" ShapeID="_x0000_i1034" DrawAspect="Content" ObjectID="_1681174881" r:id="rId26"/>
               </w:object>
             </w:r>
           </w:p>
@@ -7384,19 +7295,12 @@
       <w:r>
         <w:t xml:space="preserve"> DLL (</w:t>
       </w:r>
-      <w:proofErr w:type="spellStart"/>
-      <w:r>
-        <w:t>Dynamic</w:t>
-      </w:r>
-      <w:proofErr w:type="spellEnd"/>
-      <w:r>
-        <w:t xml:space="preserve"> Link </w:t>
-      </w:r>
-      <w:proofErr w:type="spellStart"/>
-      <w:r>
-        <w:t>Library</w:t>
-      </w:r>
-      <w:proofErr w:type="spellEnd"/>
+      <w:r>
+        <w:rPr>
+          <w:lang w:val="en-US"/>
+        </w:rPr>
+        <w:t>Dynamic Link Library</w:t>
+      </w:r>
       <w:r>
         <w:t>) állományok</w:t>
       </w:r>
@@ -7417,7 +7321,7 @@
       <w:pPr>
         <w:pStyle w:val="Heading3"/>
       </w:pPr>
-      <w:bookmarkStart w:id="12" w:name="_Toc70479039"/>
+      <w:bookmarkStart w:id="12" w:name="_Toc70555183"/>
       <w:r>
         <w:t xml:space="preserve">A </w:t>
       </w:r>
@@ -7439,27 +7343,12 @@
       <w:r>
         <w:t xml:space="preserve">A </w:t>
       </w:r>
-      <w:proofErr w:type="spellStart"/>
-      <w:r>
-        <w:t>Flexible</w:t>
-      </w:r>
-      <w:proofErr w:type="spellEnd"/>
-      <w:r>
-        <w:t xml:space="preserve"> </w:t>
-      </w:r>
-      <w:proofErr w:type="spellStart"/>
-      <w:r>
-        <w:t>Animation</w:t>
-      </w:r>
-      <w:proofErr w:type="spellEnd"/>
-      <w:r>
-        <w:t xml:space="preserve"> </w:t>
-      </w:r>
-      <w:proofErr w:type="spellStart"/>
-      <w:r>
-        <w:t>Builder</w:t>
-      </w:r>
-      <w:proofErr w:type="spellEnd"/>
+      <w:r>
+        <w:rPr>
+          <w:lang w:val="en-US"/>
+        </w:rPr>
+        <w:t>Flexible Animation Builder</w:t>
+      </w:r>
       <w:r>
         <w:t xml:space="preserve"> </w:t>
       </w:r>
@@ -7508,13 +7397,14 @@
       <w:r>
         <w:t xml:space="preserve">az </w:t>
       </w:r>
-      <w:proofErr w:type="spellStart"/>
-      <w:r>
-        <w:t>Ingenieurbüro</w:t>
-      </w:r>
-      <w:proofErr w:type="spellEnd"/>
-      <w:r>
-        <w:t xml:space="preserve"> Dr. Kahlert </w:t>
+      <w:r>
+        <w:rPr>
+          <w:lang w:val="de-DE"/>
+        </w:rPr>
+        <w:t>Ingenieurbüro Dr. Kahlert</w:t>
+      </w:r>
+      <w:r>
+        <w:t xml:space="preserve"> </w:t>
       </w:r>
       <w:r>
         <w:t>fejlesztett ki a BORIS szoftveréhez azért, hogy leegyszerűsítse az interaktív vizualizációk, animációk és felhasználói felülete</w:t>
@@ -7978,7 +7868,7 @@
       <w:pPr>
         <w:pStyle w:val="Heading2"/>
       </w:pPr>
-      <w:bookmarkStart w:id="14" w:name="_Toc70479040"/>
+      <w:bookmarkStart w:id="14" w:name="_Toc70555184"/>
       <w:r>
         <w:lastRenderedPageBreak/>
         <w:t xml:space="preserve">Az ipari folyamat </w:t>
@@ -8021,7 +7911,7 @@
       <w:pPr>
         <w:pStyle w:val="Heading3"/>
       </w:pPr>
-      <w:bookmarkStart w:id="15" w:name="_Toc70479041"/>
+      <w:bookmarkStart w:id="15" w:name="_Toc70555185"/>
       <w:r>
         <w:t xml:space="preserve">Az </w:t>
       </w:r>
@@ -8204,15 +8094,7 @@
         <w:t xml:space="preserve">Emellett </w:t>
       </w:r>
       <w:r>
-        <w:t>egy beépített USB-</w:t>
-      </w:r>
-      <w:proofErr w:type="spellStart"/>
-      <w:r>
-        <w:t>porttal</w:t>
-      </w:r>
-      <w:proofErr w:type="spellEnd"/>
-      <w:r>
-        <w:t xml:space="preserve"> is rendelkezik</w:t>
+        <w:t>egy beépített USB-porttal is rendelkezik</w:t>
       </w:r>
       <w:r>
         <w:t>, am</w:t>
@@ -8263,13 +8145,8 @@
         </w:numPr>
       </w:pPr>
       <w:r>
-        <w:t>programmemória mérete: 10 </w:t>
-      </w:r>
-      <w:proofErr w:type="spellStart"/>
-      <w:r>
-        <w:t>Klépés</w:t>
-      </w:r>
-      <w:proofErr w:type="spellEnd"/>
+        <w:t>programmemória mérete: 10 Klépés</w:t>
+      </w:r>
     </w:p>
     <w:p>
       <w:pPr>
@@ -8280,13 +8157,8 @@
         </w:numPr>
       </w:pPr>
       <w:r>
-        <w:t>adatmemória mérete: 64 </w:t>
-      </w:r>
-      <w:proofErr w:type="spellStart"/>
-      <w:r>
-        <w:t>Kszó</w:t>
-      </w:r>
-      <w:proofErr w:type="spellEnd"/>
+        <w:t>adatmemória mérete: 64 Kszó</w:t>
+      </w:r>
     </w:p>
     <w:p>
       <w:pPr>
@@ -8315,13 +8187,11 @@
       <w:r>
         <w:t xml:space="preserve">kommunikáció: </w:t>
       </w:r>
-      <w:proofErr w:type="spellStart"/>
-      <w:r>
-        <w:t>EtherNet</w:t>
-      </w:r>
-      <w:proofErr w:type="spellEnd"/>
-      <w:r>
-        <w:t>/IP, Ethernet TCP/IP, USB</w:t>
+      <w:r>
+        <w:t>EtherNet/IP</w:t>
+      </w:r>
+      <w:r>
+        <w:t>, Ethernet TCP/IP, USB</w:t>
       </w:r>
     </w:p>
     <w:p>
@@ -8604,7 +8474,7 @@
       <w:pPr>
         <w:pStyle w:val="Heading3"/>
       </w:pPr>
-      <w:bookmarkStart w:id="17" w:name="_Toc70479042"/>
+      <w:bookmarkStart w:id="17" w:name="_Toc70555186"/>
       <w:r>
         <w:t xml:space="preserve">A </w:t>
       </w:r>
@@ -8694,16 +8564,26 @@
         <w:t xml:space="preserve"> </w:t>
       </w:r>
       <w:r>
-        <w:t>a CX</w:t>
-      </w:r>
-      <w:r>
+        <w:t xml:space="preserve">a </w:t>
+      </w:r>
+      <w:r>
+        <w:rPr>
+          <w:lang w:val="en-US"/>
+        </w:rPr>
+        <w:t>CX</w:t>
+      </w:r>
+      <w:r>
+        <w:rPr>
+          <w:lang w:val="en-US"/>
+        </w:rPr>
         <w:noBreakHyphen/>
       </w:r>
-      <w:proofErr w:type="spellStart"/>
-      <w:r>
+      <w:r>
+        <w:rPr>
+          <w:lang w:val="en-US"/>
+        </w:rPr>
         <w:t>One</w:t>
       </w:r>
-      <w:proofErr w:type="spellEnd"/>
       <w:r>
         <w:t xml:space="preserve"> szoftvercsomag szerves része</w:t>
       </w:r>
@@ -8989,13 +8869,28 @@
         <w:t xml:space="preserve"> Képes továbbá a </w:t>
       </w:r>
       <w:r>
-        <w:t>soros, USB és Ethernet/IP kapcsolato</w:t>
-      </w:r>
-      <w:r>
-        <w:t>ko</w:t>
-      </w:r>
-      <w:r>
-        <w:t xml:space="preserve">n keresztül </w:t>
+        <w:t>soros,</w:t>
+      </w:r>
+      <w:r>
+        <w:t xml:space="preserve"> az</w:t>
+      </w:r>
+      <w:r>
+        <w:t xml:space="preserve"> USB és </w:t>
+      </w:r>
+      <w:r>
+        <w:t xml:space="preserve">az </w:t>
+      </w:r>
+      <w:r>
+        <w:t>EtherNet/IP</w:t>
+      </w:r>
+      <w:r>
+        <w:t xml:space="preserve"> </w:t>
+      </w:r>
+      <w:r>
+        <w:t>portokon</w:t>
+      </w:r>
+      <w:r>
+        <w:t xml:space="preserve"> keresztül </w:t>
       </w:r>
       <w:r>
         <w:t>kap</w:t>
@@ -9049,7 +8944,7 @@
       <w:pPr>
         <w:pStyle w:val="Heading2"/>
       </w:pPr>
-      <w:bookmarkStart w:id="19" w:name="_Toc70479043"/>
+      <w:bookmarkStart w:id="19" w:name="_Toc70555187"/>
       <w:r>
         <w:t xml:space="preserve">A </w:t>
       </w:r>
@@ -9085,7 +8980,7 @@
       <w:pPr>
         <w:pStyle w:val="Heading3"/>
       </w:pPr>
-      <w:bookmarkStart w:id="20" w:name="_Toc70479044"/>
+      <w:bookmarkStart w:id="20" w:name="_Toc70555188"/>
       <w:r>
         <w:t xml:space="preserve">Az </w:t>
       </w:r>
@@ -9110,13 +9005,11 @@
       <w:r>
         <w:t xml:space="preserve">A </w:t>
       </w:r>
-      <w:proofErr w:type="spellStart"/>
-      <w:r>
-        <w:t>Serial</w:t>
-      </w:r>
-      <w:proofErr w:type="spellEnd"/>
-      <w:r>
-        <w:t xml:space="preserve"> Port Monitor</w:t>
+      <w:r>
+        <w:rPr>
+          <w:lang w:val="en-US"/>
+        </w:rPr>
+        <w:t>Serial Port Monitor</w:t>
       </w:r>
       <w:r>
         <w:t xml:space="preserve"> </w:t>
@@ -9408,13 +9301,14 @@
       <w:r>
         <w:t xml:space="preserve">: A </w:t>
       </w:r>
-      <w:proofErr w:type="spellStart"/>
-      <w:r>
-        <w:t>Serial</w:t>
-      </w:r>
-      <w:proofErr w:type="spellEnd"/>
-      <w:r>
-        <w:t xml:space="preserve"> Port Monitor </w:t>
+      <w:r>
+        <w:rPr>
+          <w:lang w:val="en-US"/>
+        </w:rPr>
+        <w:t>Serial Port Monitor</w:t>
+      </w:r>
+      <w:r>
+        <w:t xml:space="preserve"> </w:t>
       </w:r>
       <w:r>
         <w:t>kezelőfelülete</w:t>
@@ -9427,13 +9321,11 @@
       <w:r>
         <w:t xml:space="preserve">A </w:t>
       </w:r>
-      <w:proofErr w:type="spellStart"/>
-      <w:r>
-        <w:t>Serial</w:t>
-      </w:r>
-      <w:proofErr w:type="spellEnd"/>
-      <w:r>
-        <w:t xml:space="preserve"> Port Monitor</w:t>
+      <w:r>
+        <w:rPr>
+          <w:lang w:val="en-US"/>
+        </w:rPr>
+        <w:t>Serial Port Monitor</w:t>
       </w:r>
       <w:r>
         <w:t xml:space="preserve"> </w:t>
@@ -9442,221 +9334,205 @@
         <w:t xml:space="preserve">a </w:t>
       </w:r>
       <w:r>
-        <w:t xml:space="preserve">rögzített adatok vizualizálásra öt különböző nézetet is biztosít, amelyek a terminál nézet (Terminal </w:t>
-      </w:r>
-      <w:proofErr w:type="spellStart"/>
-      <w:r>
+        <w:t>rögzített adatok vizualizálásra öt különböző nézetet is biztosít, amelyek a terminál nézet (</w:t>
+      </w:r>
+      <w:r>
+        <w:rPr>
+          <w:lang w:val="en-US"/>
+        </w:rPr>
+        <w:t>Terminal view</w:t>
+      </w:r>
+      <w:r>
+        <w:t>), a vonali nézet (</w:t>
+      </w:r>
+      <w:r>
+        <w:rPr>
+          <w:lang w:val="en-US"/>
+        </w:rPr>
+        <w:t>Line view</w:t>
+      </w:r>
+      <w:r>
+        <w:t xml:space="preserve">), az </w:t>
+      </w:r>
+      <w:r>
+        <w:t>adatforgalom</w:t>
+      </w:r>
+      <w:r>
+        <w:t xml:space="preserve"> nézet (</w:t>
+      </w:r>
+      <w:r>
+        <w:rPr>
+          <w:lang w:val="en-US"/>
+        </w:rPr>
+        <w:t>Dump view</w:t>
+      </w:r>
+      <w:r>
+        <w:t>)</w:t>
+      </w:r>
+      <w:r>
+        <w:t xml:space="preserve">, a </w:t>
+      </w:r>
+      <w:r>
+        <w:t>táblázat nézet</w:t>
+      </w:r>
+      <w:r>
+        <w:t xml:space="preserve"> (</w:t>
+      </w:r>
+      <w:r>
+        <w:rPr>
+          <w:lang w:val="en-US"/>
+        </w:rPr>
+        <w:t>Table view</w:t>
+      </w:r>
+      <w:r>
+        <w:t>)</w:t>
+      </w:r>
+      <w:r>
+        <w:t xml:space="preserve"> és a </w:t>
+      </w:r>
+      <w:r>
+        <w:rPr>
+          <w:lang w:val="en-US"/>
+        </w:rPr>
+        <w:t>Modbus</w:t>
+      </w:r>
+      <w:r>
+        <w:t xml:space="preserve"> </w:t>
+      </w:r>
+      <w:r>
+        <w:t>nézet (</w:t>
+      </w:r>
+      <w:r>
+        <w:rPr>
+          <w:lang w:val="en-US"/>
+        </w:rPr>
+        <w:t xml:space="preserve">Modbus </w:t>
+      </w:r>
+      <w:r>
+        <w:rPr>
+          <w:lang w:val="en-US"/>
+        </w:rPr>
         <w:t>view</w:t>
       </w:r>
-      <w:proofErr w:type="spellEnd"/>
-      <w:r>
-        <w:t xml:space="preserve">), a vonali nézet (Line </w:t>
-      </w:r>
-      <w:proofErr w:type="spellStart"/>
-      <w:r>
-        <w:t>view</w:t>
-      </w:r>
-      <w:proofErr w:type="spellEnd"/>
-      <w:r>
-        <w:t xml:space="preserve">), az </w:t>
-      </w:r>
-      <w:r>
-        <w:t>adatforgalom</w:t>
-      </w:r>
-      <w:r>
-        <w:t xml:space="preserve"> nézet (</w:t>
-      </w:r>
-      <w:proofErr w:type="spellStart"/>
-      <w:r>
-        <w:t>Dump</w:t>
-      </w:r>
-      <w:proofErr w:type="spellEnd"/>
+      <w:r>
+        <w:t>).</w:t>
+      </w:r>
       <w:r>
         <w:t xml:space="preserve"> </w:t>
       </w:r>
-      <w:proofErr w:type="spellStart"/>
-      <w:r>
-        <w:t>view</w:t>
-      </w:r>
-      <w:proofErr w:type="spellEnd"/>
-      <w:r>
-        <w:t>)</w:t>
-      </w:r>
-      <w:r>
-        <w:t xml:space="preserve">, a </w:t>
-      </w:r>
-      <w:r>
-        <w:t>táblázat nézet</w:t>
-      </w:r>
-      <w:r>
-        <w:t xml:space="preserve"> (</w:t>
-      </w:r>
-      <w:proofErr w:type="spellStart"/>
-      <w:r>
-        <w:t>Table</w:t>
-      </w:r>
-      <w:proofErr w:type="spellEnd"/>
+      <w:r>
+        <w:t>Mindezeknek a tartalm</w:t>
+      </w:r>
+      <w:r>
+        <w:t>a</w:t>
+      </w:r>
+      <w:r>
+        <w:t xml:space="preserve"> bármikor </w:t>
+      </w:r>
+      <w:r>
+        <w:t>el</w:t>
+      </w:r>
+      <w:r>
+        <w:t xml:space="preserve">menthető HTML, egyszerű szöveg vagy CSV formában, illetve összehasonlíthatók </w:t>
+      </w:r>
+      <w:r>
+        <w:t xml:space="preserve">a </w:t>
+      </w:r>
+      <w:r>
+        <w:t>korább</w:t>
+      </w:r>
+      <w:r>
+        <w:t xml:space="preserve">i munkamentekből származó </w:t>
+      </w:r>
+      <w:r>
+        <w:t>adatokkal</w:t>
+      </w:r>
+      <w:r>
+        <w:t xml:space="preserve"> is</w:t>
+      </w:r>
+      <w:r>
+        <w:t>.</w:t>
+      </w:r>
+    </w:p>
+    <w:p>
+      <w:pPr>
+        <w:ind w:firstLine="708"/>
+      </w:pPr>
+      <w:r>
+        <w:t xml:space="preserve">A megfigyelés mellett </w:t>
+      </w:r>
+      <w:r>
+        <w:t xml:space="preserve">a </w:t>
+      </w:r>
+      <w:r>
+        <w:rPr>
+          <w:lang w:val="en-US"/>
+        </w:rPr>
+        <w:t xml:space="preserve">Serial Port Monitor </w:t>
+      </w:r>
+      <w:r>
+        <w:t xml:space="preserve">képes </w:t>
+      </w:r>
+      <w:r>
+        <w:t xml:space="preserve">adatokat is küldeni </w:t>
+      </w:r>
+      <w:r>
+        <w:t>a megfigyelt soros portra</w:t>
+      </w:r>
+      <w:r>
+        <w:t xml:space="preserve"> úgy</w:t>
+      </w:r>
+      <w:r>
+        <w:t>, mintha azok</w:t>
+      </w:r>
+      <w:r>
+        <w:t>at</w:t>
+      </w:r>
+      <w:r>
+        <w:t xml:space="preserve"> a megfigyelt alkalmazás</w:t>
+      </w:r>
+      <w:r>
+        <w:t xml:space="preserve"> küldte </w:t>
+      </w:r>
+      <w:r>
+        <w:t xml:space="preserve">volna. Ennek segítségével </w:t>
+      </w:r>
+      <w:r>
+        <w:t>megvizsgálható</w:t>
+      </w:r>
       <w:r>
         <w:t xml:space="preserve"> </w:t>
       </w:r>
-      <w:proofErr w:type="spellStart"/>
-      <w:r>
-        <w:t>view</w:t>
-      </w:r>
-      <w:proofErr w:type="spellEnd"/>
-      <w:r>
-        <w:t>)</w:t>
-      </w:r>
-      <w:r>
-        <w:t xml:space="preserve"> és a </w:t>
-      </w:r>
-      <w:proofErr w:type="spellStart"/>
-      <w:r>
-        <w:t>Modbus</w:t>
-      </w:r>
-      <w:proofErr w:type="spellEnd"/>
+      <w:r>
+        <w:t xml:space="preserve">a soros port és a </w:t>
+      </w:r>
+      <w:r>
+        <w:t>csatlakoztatott eszköz reakciója is.</w:t>
+      </w:r>
+    </w:p>
+    <w:p>
+      <w:pPr>
+        <w:ind w:firstLine="708"/>
+      </w:pPr>
+      <w:r>
+        <w:t xml:space="preserve">Érdemes megjegyezni, hogy a bemutatott funkciók egy része csak </w:t>
+      </w:r>
+      <w:r>
+        <w:t xml:space="preserve">Professional </w:t>
+      </w:r>
+      <w:r>
+        <w:t xml:space="preserve">és </w:t>
+      </w:r>
+      <w:r>
+        <w:rPr>
+          <w:lang w:val="en-US"/>
+        </w:rPr>
+        <w:t>Company</w:t>
+      </w:r>
       <w:r>
         <w:t xml:space="preserve"> </w:t>
       </w:r>
       <w:r>
-        <w:t>nézet (</w:t>
-      </w:r>
-      <w:proofErr w:type="spellStart"/>
-      <w:r>
-        <w:t>Modbus</w:t>
-      </w:r>
-      <w:proofErr w:type="spellEnd"/>
-      <w:r>
-        <w:t xml:space="preserve"> </w:t>
-      </w:r>
-      <w:proofErr w:type="spellStart"/>
-      <w:r>
-        <w:t>view</w:t>
-      </w:r>
-      <w:proofErr w:type="spellEnd"/>
-      <w:r>
-        <w:t>).</w:t>
-      </w:r>
-      <w:r>
-        <w:t xml:space="preserve"> </w:t>
-      </w:r>
-      <w:r>
-        <w:t>Mindezeknek a tartalm</w:t>
-      </w:r>
-      <w:r>
-        <w:t>a</w:t>
-      </w:r>
-      <w:r>
-        <w:t xml:space="preserve"> bármikor </w:t>
-      </w:r>
-      <w:r>
-        <w:t>el</w:t>
-      </w:r>
-      <w:r>
-        <w:t xml:space="preserve">menthető HTML, egyszerű szöveg vagy CSV formában, illetve összehasonlíthatók </w:t>
-      </w:r>
-      <w:r>
-        <w:t xml:space="preserve">a </w:t>
-      </w:r>
-      <w:r>
-        <w:t>korább</w:t>
-      </w:r>
-      <w:r>
-        <w:t xml:space="preserve">i munkamentekből származó </w:t>
-      </w:r>
-      <w:r>
-        <w:t>adatokkal</w:t>
-      </w:r>
-      <w:r>
-        <w:t xml:space="preserve"> is</w:t>
-      </w:r>
-      <w:r>
-        <w:t>.</w:t>
-      </w:r>
-    </w:p>
-    <w:p>
-      <w:pPr>
-        <w:ind w:firstLine="708"/>
-      </w:pPr>
-      <w:r>
-        <w:t xml:space="preserve">A megfigyelés mellett </w:t>
-      </w:r>
-      <w:r>
-        <w:t xml:space="preserve">a </w:t>
-      </w:r>
-      <w:proofErr w:type="spellStart"/>
-      <w:r>
-        <w:t>Serial</w:t>
-      </w:r>
-      <w:proofErr w:type="spellEnd"/>
-      <w:r>
-        <w:t xml:space="preserve"> Port Monitor</w:t>
-      </w:r>
-      <w:r>
-        <w:t xml:space="preserve"> </w:t>
-      </w:r>
-      <w:r>
-        <w:t xml:space="preserve">képes </w:t>
-      </w:r>
-      <w:r>
-        <w:t xml:space="preserve">adatokat is küldeni </w:t>
-      </w:r>
-      <w:r>
-        <w:t>a megfigyelt soros portra</w:t>
-      </w:r>
-      <w:r>
-        <w:t xml:space="preserve"> úgy</w:t>
-      </w:r>
-      <w:r>
-        <w:t>, mintha azok</w:t>
-      </w:r>
-      <w:r>
-        <w:t>at</w:t>
-      </w:r>
-      <w:r>
-        <w:t xml:space="preserve"> a megfigyelt alkalmazás</w:t>
-      </w:r>
-      <w:r>
-        <w:t xml:space="preserve"> küldte </w:t>
-      </w:r>
-      <w:r>
-        <w:t xml:space="preserve">volna. Ennek segítségével </w:t>
-      </w:r>
-      <w:r>
-        <w:t>megvizsgálható</w:t>
-      </w:r>
-      <w:r>
-        <w:t xml:space="preserve"> </w:t>
-      </w:r>
-      <w:r>
-        <w:t xml:space="preserve">a soros port és a </w:t>
-      </w:r>
-      <w:r>
-        <w:t>csatlakoztatott eszköz reakciója is.</w:t>
-      </w:r>
-    </w:p>
-    <w:p>
-      <w:pPr>
-        <w:ind w:firstLine="708"/>
-      </w:pPr>
-      <w:r>
-        <w:t xml:space="preserve">Érdemes megjegyezni, hogy a bemutatott funkciók egy része csak </w:t>
-      </w:r>
-      <w:r>
-        <w:t xml:space="preserve">Professional </w:t>
-      </w:r>
-      <w:r>
-        <w:t xml:space="preserve">és </w:t>
-      </w:r>
-      <w:proofErr w:type="spellStart"/>
-      <w:r>
-        <w:t>Company</w:t>
-      </w:r>
-      <w:proofErr w:type="spellEnd"/>
-      <w:r>
-        <w:t xml:space="preserve"> </w:t>
-      </w:r>
-      <w:r>
         <w:t>licenszekkel érhető el, viszont a</w:t>
       </w:r>
       <w:r>
@@ -9676,7 +9552,7 @@
       <w:pPr>
         <w:pStyle w:val="Heading3"/>
       </w:pPr>
-      <w:bookmarkStart w:id="22" w:name="_Toc70479045"/>
+      <w:bookmarkStart w:id="22" w:name="_Toc70555189"/>
       <w:r>
         <w:lastRenderedPageBreak/>
         <w:t>A</w:t>
@@ -9736,13 +9612,14 @@
         <w:t xml:space="preserve">lapja, amelyet </w:t>
       </w:r>
       <w:r>
-        <w:t xml:space="preserve">a Microchip </w:t>
-      </w:r>
-      <w:proofErr w:type="spellStart"/>
-      <w:r>
-        <w:t>Technology</w:t>
-      </w:r>
-      <w:proofErr w:type="spellEnd"/>
+        <w:t xml:space="preserve">a </w:t>
+      </w:r>
+      <w:r>
+        <w:rPr>
+          <w:lang w:val="en-US"/>
+        </w:rPr>
+        <w:t>Microchip Technology</w:t>
+      </w:r>
       <w:r>
         <w:t xml:space="preserve"> Inc. 8</w:t>
       </w:r>
@@ -9829,11 +9706,9 @@
       <w:r>
         <w:t xml:space="preserve"> Rendelkezik két </w:t>
       </w:r>
-      <w:proofErr w:type="spellStart"/>
       <w:r>
         <w:t>mikroBUS</w:t>
       </w:r>
-      <w:proofErr w:type="spellEnd"/>
       <w:r>
         <w:t xml:space="preserve"> </w:t>
       </w:r>
@@ -9852,89 +9727,78 @@
       <w:r>
         <w:t xml:space="preserve"> </w:t>
       </w:r>
-      <w:proofErr w:type="spellStart"/>
-      <w:r>
-        <w:t>Click</w:t>
-      </w:r>
-      <w:proofErr w:type="spellEnd"/>
+      <w:r>
+        <w:rPr>
+          <w:lang w:val="en-US"/>
+        </w:rPr>
+        <w:t>Click Board</w:t>
+      </w:r>
       <w:r>
         <w:t xml:space="preserve"> </w:t>
       </w:r>
-      <w:proofErr w:type="spellStart"/>
-      <w:r>
-        <w:t>Board</w:t>
-      </w:r>
-      <w:proofErr w:type="spellEnd"/>
+      <w:r>
+        <w:t xml:space="preserve">bővítőkártyák </w:t>
+      </w:r>
+      <w:r>
+        <w:t>segítségével.</w:t>
+      </w:r>
       <w:r>
         <w:t xml:space="preserve"> </w:t>
       </w:r>
       <w:r>
-        <w:t xml:space="preserve">bővítőkártyák </w:t>
-      </w:r>
-      <w:r>
-        <w:t>segítségével.</w:t>
+        <w:t xml:space="preserve"> Minde</w:t>
+      </w:r>
+      <w:r>
+        <w:t xml:space="preserve">zek mellet rendelkezik egy </w:t>
+      </w:r>
+      <w:r>
+        <w:t>beépített</w:t>
       </w:r>
       <w:r>
         <w:t xml:space="preserve"> </w:t>
       </w:r>
       <w:r>
-        <w:t xml:space="preserve"> Minde</w:t>
-      </w:r>
-      <w:r>
-        <w:t xml:space="preserve">zek mellet rendelkezik egy </w:t>
-      </w:r>
-      <w:r>
-        <w:t>beépített</w:t>
+        <w:t>mikroProg</w:t>
+      </w:r>
+      <w:r>
+        <w:t xml:space="preserve"> programozó</w:t>
+      </w:r>
+      <w:r>
+        <w:t>val</w:t>
+      </w:r>
+      <w:r>
+        <w:t xml:space="preserve"> és </w:t>
+      </w:r>
+      <w:r>
+        <w:t>áramkörön belüli hibakereső</w:t>
+      </w:r>
+      <w:r>
+        <w:t>vel</w:t>
+      </w:r>
+      <w:r>
+        <w:t xml:space="preserve"> is</w:t>
+      </w:r>
+      <w:r>
+        <w:t>, amel</w:t>
+      </w:r>
+      <w:r>
+        <w:t>yi</w:t>
+      </w:r>
+      <w:r>
+        <w:t>k</w:t>
       </w:r>
       <w:r>
         <w:t xml:space="preserve"> </w:t>
       </w:r>
-      <w:proofErr w:type="spellStart"/>
-      <w:r>
-        <w:t>mikroProg</w:t>
-      </w:r>
-      <w:proofErr w:type="spellEnd"/>
-      <w:r>
-        <w:t xml:space="preserve"> programozó</w:t>
-      </w:r>
-      <w:r>
-        <w:t>val</w:t>
-      </w:r>
-      <w:r>
-        <w:t xml:space="preserve"> és </w:t>
-      </w:r>
-      <w:r>
-        <w:t>áramkörön belüli hibakereső</w:t>
-      </w:r>
-      <w:r>
-        <w:t>vel</w:t>
-      </w:r>
-      <w:r>
-        <w:t xml:space="preserve"> is</w:t>
-      </w:r>
-      <w:r>
-        <w:t>, amel</w:t>
-      </w:r>
-      <w:r>
-        <w:t>yi</w:t>
-      </w:r>
-      <w:r>
-        <w:t>k</w:t>
-      </w:r>
-      <w:r>
-        <w:t xml:space="preserve"> </w:t>
-      </w:r>
       <w:r>
         <w:t xml:space="preserve">a </w:t>
       </w:r>
       <w:r>
-        <w:t xml:space="preserve">Microchip </w:t>
-      </w:r>
-      <w:proofErr w:type="spellStart"/>
-      <w:r>
-        <w:t>Technology</w:t>
-      </w:r>
-      <w:proofErr w:type="spellEnd"/>
+        <w:rPr>
+          <w:lang w:val="en-US"/>
+        </w:rPr>
+        <w:t>Microchip Technology</w:t>
+      </w:r>
       <w:r>
         <w:t xml:space="preserve"> Inc. </w:t>
       </w:r>
@@ -10148,7 +10012,7 @@
       <w:pPr>
         <w:pStyle w:val="Heading3"/>
       </w:pPr>
-      <w:bookmarkStart w:id="24" w:name="_Toc70479046"/>
+      <w:bookmarkStart w:id="24" w:name="_Toc70555190"/>
       <w:r>
         <w:lastRenderedPageBreak/>
         <w:t xml:space="preserve">A </w:t>
@@ -10175,15 +10039,10 @@
         <w:t xml:space="preserve">A </w:t>
       </w:r>
       <w:r>
-        <w:t xml:space="preserve">mikroC PRO </w:t>
-      </w:r>
-      <w:proofErr w:type="spellStart"/>
-      <w:r>
-        <w:t>for</w:t>
-      </w:r>
-      <w:proofErr w:type="spellEnd"/>
-      <w:r>
-        <w:t xml:space="preserve"> PIC</w:t>
+        <w:rPr>
+          <w:lang w:val="en-US"/>
+        </w:rPr>
+        <w:t>mikroC PRO for PIC</w:t>
       </w:r>
       <w:r>
         <w:t xml:space="preserve"> (</w:t>
@@ -10243,13 +10102,11 @@
         <w:t xml:space="preserve">, amelyet a </w:t>
       </w:r>
       <w:r>
-        <w:t xml:space="preserve">Microchip </w:t>
-      </w:r>
-      <w:proofErr w:type="spellStart"/>
-      <w:r>
-        <w:t>Technology</w:t>
-      </w:r>
-      <w:proofErr w:type="spellEnd"/>
+        <w:rPr>
+          <w:lang w:val="en-US"/>
+        </w:rPr>
+        <w:t>Microchip Technology</w:t>
+      </w:r>
       <w:r>
         <w:t xml:space="preserve"> Inc. 8</w:t>
       </w:r>
@@ -10445,15 +10302,16 @@
         <w:t xml:space="preserve">: </w:t>
       </w:r>
       <w:r>
-        <w:t xml:space="preserve">A mikroC PRO </w:t>
-      </w:r>
-      <w:proofErr w:type="spellStart"/>
-      <w:r>
-        <w:t>for</w:t>
-      </w:r>
-      <w:proofErr w:type="spellEnd"/>
-      <w:r>
-        <w:t xml:space="preserve"> PIC kezelőfelülete</w:t>
+        <w:t xml:space="preserve">A </w:t>
+      </w:r>
+      <w:r>
+        <w:rPr>
+          <w:lang w:val="en-US"/>
+        </w:rPr>
+        <w:t>mikroC PRO for PIC</w:t>
+      </w:r>
+      <w:r>
+        <w:t xml:space="preserve"> kezelőfelülete</w:t>
       </w:r>
     </w:p>
     <w:p>
@@ -10468,15 +10326,13 @@
       </w:r>
       <w:bookmarkStart w:id="26" w:name="_Hlk70124290"/>
       <w:r>
-        <w:t xml:space="preserve">mikroC PRO </w:t>
-      </w:r>
-      <w:proofErr w:type="spellStart"/>
-      <w:r>
-        <w:t>for</w:t>
-      </w:r>
-      <w:proofErr w:type="spellEnd"/>
-      <w:r>
-        <w:t xml:space="preserve"> PIC </w:t>
+        <w:rPr>
+          <w:lang w:val="en-US"/>
+        </w:rPr>
+        <w:t>mikroC PRO for PIC</w:t>
+      </w:r>
+      <w:r>
+        <w:t xml:space="preserve"> </w:t>
       </w:r>
       <w:bookmarkEnd w:id="26"/>
       <w:r>
@@ -10563,26 +10419,16 @@
         <w:t xml:space="preserve">A </w:t>
       </w:r>
       <w:r>
-        <w:t xml:space="preserve">mikroC PRO </w:t>
-      </w:r>
-      <w:proofErr w:type="spellStart"/>
-      <w:r>
-        <w:t>for</w:t>
-      </w:r>
-      <w:proofErr w:type="spellEnd"/>
-      <w:r>
-        <w:t xml:space="preserve"> PIC</w:t>
+        <w:rPr>
+          <w:lang w:val="en-US"/>
+        </w:rPr>
+        <w:t>mikroC PRO for PIC</w:t>
       </w:r>
       <w:r>
         <w:t xml:space="preserve"> a hozzá tartozó </w:t>
       </w:r>
-      <w:proofErr w:type="spellStart"/>
-      <w:r>
-        <w:t>mikroProg</w:t>
-      </w:r>
-      <w:proofErr w:type="spellEnd"/>
-      <w:r>
-        <w:t xml:space="preserve"> programozó és áramkörön belüli hibakereső</w:t>
+      <w:r>
+        <w:t>mikroProg programozó és áramkörön belüli hibakereső</w:t>
       </w:r>
       <w:r>
         <w:t xml:space="preserve"> segítségével</w:t>
@@ -10685,13 +10531,8 @@
       <w:r>
         <w:t> </w:t>
       </w:r>
-      <w:proofErr w:type="spellStart"/>
-      <w:r>
-        <w:t>Kszó</w:t>
-      </w:r>
-      <w:proofErr w:type="spellEnd"/>
-      <w:r>
-        <w:t xml:space="preserve"> nagyságú</w:t>
+      <w:r>
+        <w:t>Kszó nagyságú</w:t>
       </w:r>
       <w:r>
         <w:t xml:space="preserve"> PIC program</w:t>
@@ -10713,7 +10554,7 @@
       <w:pPr>
         <w:pStyle w:val="Heading2"/>
       </w:pPr>
-      <w:bookmarkStart w:id="28" w:name="_Toc70479047"/>
+      <w:bookmarkStart w:id="28" w:name="_Toc70555191"/>
       <w:r>
         <w:t>Az alternatív emuláció megvalósításának eszközei</w:t>
       </w:r>
@@ -10730,13 +10571,14 @@
         <w:t>j</w:t>
       </w:r>
       <w:r>
-        <w:t xml:space="preserve">einek felhasználásával valósult meg. Az I/O interfészt helyettesítő elektronika kapcsolási rajza és nyomtatott áramköre az Altium </w:t>
-      </w:r>
-      <w:proofErr w:type="spellStart"/>
-      <w:r>
-        <w:t>Designer</w:t>
-      </w:r>
-      <w:proofErr w:type="spellEnd"/>
+        <w:t xml:space="preserve">einek felhasználásával valósult meg. Az I/O interfészt helyettesítő elektronika kapcsolási rajza és nyomtatott áramköre az </w:t>
+      </w:r>
+      <w:r>
+        <w:rPr>
+          <w:lang w:val="en-US"/>
+        </w:rPr>
+        <w:t>Altium Designer</w:t>
+      </w:r>
       <w:r>
         <w:t xml:space="preserve"> tervezőszoftver</w:t>
       </w:r>
@@ -10777,56 +10619,16 @@
         <w:t xml:space="preserve"> az</w:t>
       </w:r>
       <w:r>
-        <w:t xml:space="preserve"> IAR </w:t>
-      </w:r>
-      <w:proofErr w:type="spellStart"/>
-      <w:r>
-        <w:t>Embedded</w:t>
-      </w:r>
-      <w:proofErr w:type="spellEnd"/>
-      <w:r>
         <w:t xml:space="preserve"> </w:t>
       </w:r>
-      <w:proofErr w:type="spellStart"/>
-      <w:r>
-        <w:t>Workbench</w:t>
-      </w:r>
-      <w:proofErr w:type="spellEnd"/>
-      <w:r>
-        <w:t xml:space="preserve"> </w:t>
-      </w:r>
-      <w:proofErr w:type="spellStart"/>
-      <w:r>
-        <w:t>for</w:t>
-      </w:r>
-      <w:proofErr w:type="spellEnd"/>
-      <w:r>
-        <w:t xml:space="preserve"> </w:t>
-      </w:r>
-      <w:proofErr w:type="spellStart"/>
-      <w:r>
-        <w:t>Arm</w:t>
-      </w:r>
-      <w:proofErr w:type="spellEnd"/>
-      <w:r>
-        <w:t xml:space="preserve"> fejlesztői környezetben lett megvalósítva. Az alternatív I/O interfésznek a számítógépen futó illesztőprogramja, illetve az alternatív vizualizáció pedig a Qt </w:t>
-      </w:r>
-      <w:proofErr w:type="spellStart"/>
-      <w:r>
-        <w:t>Creator</w:t>
-      </w:r>
-      <w:proofErr w:type="spellEnd"/>
-      <w:r>
-        <w:t xml:space="preserve"> fejlesztői környezetben valósult meg.</w:t>
-      </w:r>
-    </w:p>
-    <w:p>
-      <w:pPr>
-        <w:pStyle w:val="Heading3"/>
-      </w:pPr>
-      <w:bookmarkStart w:id="29" w:name="_Toc70479048"/>
-      <w:r>
-        <w:t xml:space="preserve">A </w:t>
+      <w:r>
+        <w:rPr>
+          <w:lang w:val="en-US"/>
+        </w:rPr>
+        <w:t>IAR Embedded Workbench for Arm</w:t>
+      </w:r>
+      <w:r>
+        <w:t xml:space="preserve"> fejlesztői környezetben lett megvalósítva. Az alternatív I/O interfésznek a számítógépen futó illesztőprogramja, illetve az alternatív vizualizáció pedig a </w:t>
       </w:r>
       <w:r>
         <w:rPr>
@@ -10835,6 +10637,24 @@
         <w:t>Qt Creator</w:t>
       </w:r>
       <w:r>
+        <w:t xml:space="preserve"> fejlesztői környezetben valósult meg.</w:t>
+      </w:r>
+    </w:p>
+    <w:p>
+      <w:pPr>
+        <w:pStyle w:val="Heading3"/>
+      </w:pPr>
+      <w:bookmarkStart w:id="29" w:name="_Toc70555192"/>
+      <w:r>
+        <w:t xml:space="preserve">A </w:t>
+      </w:r>
+      <w:r>
+        <w:rPr>
+          <w:lang w:val="en-US"/>
+        </w:rPr>
+        <w:t>Qt Creator</w:t>
+      </w:r>
+      <w:r>
         <w:t xml:space="preserve"> </w:t>
       </w:r>
       <w:r>
@@ -10847,13 +10667,14 @@
         <w:ind w:firstLine="708"/>
       </w:pPr>
       <w:r>
-        <w:t xml:space="preserve">A Qt </w:t>
-      </w:r>
-      <w:proofErr w:type="spellStart"/>
-      <w:r>
-        <w:t>Creator</w:t>
-      </w:r>
-      <w:proofErr w:type="spellEnd"/>
+        <w:t xml:space="preserve">A </w:t>
+      </w:r>
+      <w:r>
+        <w:rPr>
+          <w:lang w:val="en-US"/>
+        </w:rPr>
+        <w:t>Qt Creator</w:t>
+      </w:r>
       <w:r>
         <w:t xml:space="preserve"> </w:t>
       </w:r>
@@ -10909,13 +10730,11 @@
         <w:t xml:space="preserve"> amelyet a </w:t>
       </w:r>
       <w:r>
-        <w:t xml:space="preserve">Qt </w:t>
-      </w:r>
-      <w:proofErr w:type="spellStart"/>
-      <w:r>
-        <w:t>Company</w:t>
-      </w:r>
-      <w:proofErr w:type="spellEnd"/>
+        <w:rPr>
+          <w:lang w:val="en-US"/>
+        </w:rPr>
+        <w:t>Qt Company</w:t>
+      </w:r>
       <w:r>
         <w:t xml:space="preserve"> fejlesztett ki a Qt alkalmazás</w:t>
       </w:r>
@@ -11032,13 +10851,14 @@
         <w:ind w:firstLine="708"/>
       </w:pPr>
       <w:r>
-        <w:t xml:space="preserve">A Qt </w:t>
-      </w:r>
-      <w:proofErr w:type="spellStart"/>
-      <w:r>
-        <w:t>Creator</w:t>
-      </w:r>
-      <w:proofErr w:type="spellEnd"/>
+        <w:t xml:space="preserve">A </w:t>
+      </w:r>
+      <w:r>
+        <w:rPr>
+          <w:lang w:val="en-US"/>
+        </w:rPr>
+        <w:t>Qt Creator</w:t>
+      </w:r>
       <w:r>
         <w:t xml:space="preserve"> </w:t>
       </w:r>
@@ -11070,31 +10890,21 @@
         <w:t xml:space="preserve">sőt még </w:t>
       </w:r>
       <w:r>
-        <w:t xml:space="preserve">a hozzá tartozó </w:t>
-      </w:r>
-      <w:proofErr w:type="spellStart"/>
-      <w:r>
-        <w:t>q</w:t>
-      </w:r>
-      <w:r>
-        <w:t>make</w:t>
-      </w:r>
-      <w:proofErr w:type="spellEnd"/>
+        <w:t>a hozzá tartozó q</w:t>
+      </w:r>
+      <w:r>
+        <w:t xml:space="preserve">make </w:t>
+      </w:r>
+      <w:r>
+        <w:t xml:space="preserve">és </w:t>
+      </w:r>
+      <w:r>
+        <w:t>Qbs</w:t>
+      </w:r>
       <w:r>
         <w:t xml:space="preserve"> </w:t>
       </w:r>
       <w:r>
-        <w:t xml:space="preserve">és </w:t>
-      </w:r>
-      <w:proofErr w:type="spellStart"/>
-      <w:r>
-        <w:t>Qbs</w:t>
-      </w:r>
-      <w:proofErr w:type="spellEnd"/>
-      <w:r>
-        <w:t xml:space="preserve"> </w:t>
-      </w:r>
-      <w:r>
         <w:t>fordítórendszer</w:t>
       </w:r>
       <w:r>
@@ -11104,13 +10914,8 @@
         <w:t>használata sem, mivel</w:t>
       </w:r>
       <w:r>
-        <w:t xml:space="preserve"> natívan támogatja a </w:t>
-      </w:r>
-      <w:proofErr w:type="spellStart"/>
-      <w:r>
-        <w:t>CMake</w:t>
-      </w:r>
-      <w:proofErr w:type="spellEnd"/>
+        <w:t xml:space="preserve"> natívan támogatja a CMake</w:t>
+      </w:r>
       <w:r>
         <w:t>,</w:t>
       </w:r>
@@ -11118,13 +10923,8 @@
         <w:t xml:space="preserve"> a </w:t>
       </w:r>
       <w:r>
-        <w:t xml:space="preserve">GNU </w:t>
-      </w:r>
-      <w:proofErr w:type="spellStart"/>
-      <w:r>
-        <w:t>Autotools</w:t>
-      </w:r>
-      <w:proofErr w:type="spellEnd"/>
+        <w:t>GNU Autotools</w:t>
+      </w:r>
       <w:r>
         <w:t xml:space="preserve"> </w:t>
       </w:r>
@@ -11177,35 +10977,36 @@
       <w:r>
         <w:t xml:space="preserve">, mint például a </w:t>
       </w:r>
-      <w:proofErr w:type="spellStart"/>
-      <w:r>
+      <w:r>
+        <w:rPr>
+          <w:lang w:val="en-US"/>
+        </w:rPr>
         <w:t>Git</w:t>
       </w:r>
-      <w:proofErr w:type="spellEnd"/>
       <w:r>
         <w:t xml:space="preserve">, a </w:t>
       </w:r>
-      <w:proofErr w:type="spellStart"/>
-      <w:r>
+      <w:r>
+        <w:rPr>
+          <w:lang w:val="en-US"/>
+        </w:rPr>
         <w:t>Subversion</w:t>
       </w:r>
-      <w:proofErr w:type="spellEnd"/>
       <w:r>
         <w:t xml:space="preserve">, a </w:t>
       </w:r>
-      <w:proofErr w:type="spellStart"/>
       <w:r>
         <w:t>ClearCase</w:t>
       </w:r>
-      <w:proofErr w:type="spellEnd"/>
       <w:r>
         <w:t xml:space="preserve"> vagy a </w:t>
       </w:r>
-      <w:proofErr w:type="spellStart"/>
-      <w:r>
+      <w:r>
+        <w:rPr>
+          <w:lang w:val="en-US"/>
+        </w:rPr>
         <w:t>Mercurial</w:t>
       </w:r>
-      <w:proofErr w:type="spellEnd"/>
       <w:r>
         <w:t>.</w:t>
       </w:r>
@@ -11216,13 +11017,14 @@
         <w:t>Habár</w:t>
       </w:r>
       <w:r>
-        <w:t xml:space="preserve"> a Qt </w:t>
-      </w:r>
-      <w:proofErr w:type="spellStart"/>
-      <w:r>
-        <w:t>Creator</w:t>
-      </w:r>
-      <w:proofErr w:type="spellEnd"/>
+        <w:t xml:space="preserve"> a </w:t>
+      </w:r>
+      <w:r>
+        <w:rPr>
+          <w:lang w:val="en-US"/>
+        </w:rPr>
+        <w:t>Qt Creator</w:t>
+      </w:r>
       <w:r>
         <w:t xml:space="preserve"> fő programozási nyelve a C++, </w:t>
       </w:r>
@@ -11353,13 +11155,11 @@
         <w:t xml:space="preserve">: A </w:t>
       </w:r>
       <w:r>
-        <w:t xml:space="preserve">Qt </w:t>
-      </w:r>
-      <w:proofErr w:type="spellStart"/>
-      <w:r>
-        <w:t>Creator</w:t>
-      </w:r>
-      <w:proofErr w:type="spellEnd"/>
+        <w:rPr>
+          <w:lang w:val="en-US"/>
+        </w:rPr>
+        <w:t>Qt Creator</w:t>
+      </w:r>
       <w:r>
         <w:t xml:space="preserve"> </w:t>
       </w:r>
@@ -11419,13 +11219,14 @@
         <w:ind w:firstLine="708"/>
       </w:pPr>
       <w:r>
-        <w:t xml:space="preserve">A Qt </w:t>
-      </w:r>
-      <w:proofErr w:type="spellStart"/>
-      <w:r>
-        <w:t>Creator</w:t>
-      </w:r>
-      <w:proofErr w:type="spellEnd"/>
+        <w:t xml:space="preserve">A </w:t>
+      </w:r>
+      <w:r>
+        <w:rPr>
+          <w:lang w:val="en-US"/>
+        </w:rPr>
+        <w:t>Qt Creator</w:t>
+      </w:r>
       <w:r>
         <w:t xml:space="preserve"> egy nyílt forráskódú és teljesen ingyenes szoftver, </w:t>
       </w:r>
@@ -11452,7 +11253,7 @@
       <w:pPr>
         <w:pStyle w:val="Heading3"/>
       </w:pPr>
-      <w:bookmarkStart w:id="31" w:name="_Toc70479049"/>
+      <w:bookmarkStart w:id="31" w:name="_Toc70555193"/>
       <w:r>
         <w:lastRenderedPageBreak/>
         <w:t xml:space="preserve">Az </w:t>
@@ -11476,13 +11277,11 @@
         <w:t xml:space="preserve">Az </w:t>
       </w:r>
       <w:r>
-        <w:t xml:space="preserve">Altium </w:t>
-      </w:r>
-      <w:proofErr w:type="spellStart"/>
-      <w:r>
-        <w:t>Designer</w:t>
-      </w:r>
-      <w:proofErr w:type="spellEnd"/>
+        <w:rPr>
+          <w:lang w:val="en-US"/>
+        </w:rPr>
+        <w:t>Altium Designer</w:t>
+      </w:r>
       <w:r>
         <w:t xml:space="preserve"> </w:t>
       </w:r>
@@ -11656,13 +11455,11 @@
         <w:t xml:space="preserve">az </w:t>
       </w:r>
       <w:r>
-        <w:t xml:space="preserve">Altium </w:t>
-      </w:r>
-      <w:proofErr w:type="spellStart"/>
-      <w:r>
-        <w:t>Designer</w:t>
-      </w:r>
-      <w:proofErr w:type="spellEnd"/>
+        <w:rPr>
+          <w:lang w:val="en-US"/>
+        </w:rPr>
+        <w:t>Altium Designer</w:t>
+      </w:r>
       <w:r>
         <w:t xml:space="preserve"> környezetében </w:t>
       </w:r>
@@ -11823,13 +11620,14 @@
         <w:t xml:space="preserve">: </w:t>
       </w:r>
       <w:r>
-        <w:t xml:space="preserve">Az Altium </w:t>
-      </w:r>
-      <w:proofErr w:type="spellStart"/>
-      <w:r>
-        <w:t>Designer</w:t>
-      </w:r>
-      <w:proofErr w:type="spellEnd"/>
+        <w:t xml:space="preserve">Az </w:t>
+      </w:r>
+      <w:r>
+        <w:rPr>
+          <w:lang w:val="en-US"/>
+        </w:rPr>
+        <w:t>Altium Designer</w:t>
+      </w:r>
       <w:r>
         <w:t xml:space="preserve"> kezelőfelülete</w:t>
       </w:r>
@@ -11839,13 +11637,14 @@
         <w:ind w:firstLine="708"/>
       </w:pPr>
       <w:r>
-        <w:t xml:space="preserve">Az Altium </w:t>
-      </w:r>
-      <w:proofErr w:type="spellStart"/>
-      <w:r>
-        <w:t>Designer</w:t>
-      </w:r>
-      <w:proofErr w:type="spellEnd"/>
+        <w:t xml:space="preserve">Az </w:t>
+      </w:r>
+      <w:r>
+        <w:rPr>
+          <w:lang w:val="en-US"/>
+        </w:rPr>
+        <w:t>Altium Designer</w:t>
+      </w:r>
       <w:r>
         <w:t xml:space="preserve"> környezetében</w:t>
       </w:r>
@@ -11961,11 +11760,12 @@
       <w:r>
         <w:t xml:space="preserve"> (</w:t>
       </w:r>
-      <w:proofErr w:type="spellStart"/>
-      <w:r>
+      <w:r>
+        <w:rPr>
+          <w:lang w:val="en-US"/>
+        </w:rPr>
         <w:t>footprint</w:t>
       </w:r>
-      <w:proofErr w:type="spellEnd"/>
       <w:r>
         <w:t xml:space="preserve">), </w:t>
       </w:r>
@@ -12126,13 +11926,14 @@
         <w:ind w:firstLine="708"/>
       </w:pPr>
       <w:r>
-        <w:t xml:space="preserve">Az Altium </w:t>
-      </w:r>
-      <w:proofErr w:type="spellStart"/>
-      <w:r>
-        <w:t>Designer</w:t>
-      </w:r>
-      <w:proofErr w:type="spellEnd"/>
+        <w:t xml:space="preserve">Az </w:t>
+      </w:r>
+      <w:r>
+        <w:rPr>
+          <w:lang w:val="en-US"/>
+        </w:rPr>
+        <w:t>Altium Designer</w:t>
+      </w:r>
       <w:r>
         <w:t xml:space="preserve"> </w:t>
       </w:r>
@@ -12241,21 +12042,23 @@
         <w:t>ai is</w:t>
       </w:r>
       <w:r>
-        <w:t xml:space="preserve">, mint például az Altium </w:t>
-      </w:r>
-      <w:proofErr w:type="spellStart"/>
-      <w:r>
-        <w:t>CircuitMaker</w:t>
-      </w:r>
-      <w:proofErr w:type="spellEnd"/>
-      <w:r>
-        <w:t xml:space="preserve">, ami az Altium </w:t>
-      </w:r>
-      <w:proofErr w:type="spellStart"/>
-      <w:r>
-        <w:t>Designer</w:t>
-      </w:r>
-      <w:proofErr w:type="spellEnd"/>
+        <w:t xml:space="preserve">, mint például az </w:t>
+      </w:r>
+      <w:r>
+        <w:rPr>
+          <w:lang w:val="en-US"/>
+        </w:rPr>
+        <w:t>Altium CircuitMaker</w:t>
+      </w:r>
+      <w:r>
+        <w:t xml:space="preserve">, ami az </w:t>
+      </w:r>
+      <w:r>
+        <w:rPr>
+          <w:lang w:val="en-US"/>
+        </w:rPr>
+        <w:t>Altium Designer</w:t>
+      </w:r>
       <w:r>
         <w:t xml:space="preserve"> kapcsolási rajz készítőjét és nyomtatott áramkör tervezőjét foglalja magába, viszont teljesen ingyenes.</w:t>
       </w:r>
@@ -12264,7 +12067,7 @@
       <w:pPr>
         <w:pStyle w:val="Heading3"/>
       </w:pPr>
-      <w:bookmarkStart w:id="33" w:name="_Toc70479050"/>
+      <w:bookmarkStart w:id="33" w:name="_Toc70555194"/>
       <w:r>
         <w:t xml:space="preserve">Az </w:t>
       </w:r>
@@ -12293,37 +12096,11 @@
         <w:t xml:space="preserve">Az </w:t>
       </w:r>
       <w:r>
-        <w:t xml:space="preserve">IAR </w:t>
-      </w:r>
-      <w:proofErr w:type="spellStart"/>
-      <w:r>
-        <w:t>Embedded</w:t>
-      </w:r>
-      <w:proofErr w:type="spellEnd"/>
-      <w:r>
-        <w:t xml:space="preserve"> </w:t>
-      </w:r>
-      <w:proofErr w:type="spellStart"/>
-      <w:r>
-        <w:t>Workbench</w:t>
-      </w:r>
-      <w:proofErr w:type="spellEnd"/>
-      <w:r>
-        <w:t xml:space="preserve"> </w:t>
-      </w:r>
-      <w:proofErr w:type="spellStart"/>
-      <w:r>
-        <w:t>for</w:t>
-      </w:r>
-      <w:proofErr w:type="spellEnd"/>
-      <w:r>
-        <w:t xml:space="preserve"> </w:t>
-      </w:r>
-      <w:proofErr w:type="spellStart"/>
-      <w:r>
-        <w:t>Arm</w:t>
-      </w:r>
-      <w:proofErr w:type="spellEnd"/>
+        <w:rPr>
+          <w:lang w:val="en-US"/>
+        </w:rPr>
+        <w:t>IAR Embedded Workbench for Arm</w:t>
+      </w:r>
       <w:r>
         <w:t xml:space="preserve"> </w:t>
       </w:r>
@@ -12444,7 +12221,7 @@
         <w:t>nyi</w:t>
       </w:r>
       <w:r>
-        <w:t xml:space="preserve"> példaprojektjének köszönhet.</w:t>
+        <w:t xml:space="preserve"> példaprojektnek köszönhet.</w:t>
       </w:r>
       <w:r>
         <w:t xml:space="preserve"> Külön érdekessége a beépített ARM utasításszimulátor, amely lehetővé teszi a program</w:t>
@@ -12613,37 +12390,14 @@
         <w:t xml:space="preserve">: </w:t>
       </w:r>
       <w:r>
-        <w:t xml:space="preserve">Az IAR </w:t>
-      </w:r>
-      <w:proofErr w:type="spellStart"/>
-      <w:r>
-        <w:t>Embedded</w:t>
-      </w:r>
-      <w:proofErr w:type="spellEnd"/>
-      <w:r>
-        <w:t xml:space="preserve"> </w:t>
-      </w:r>
-      <w:proofErr w:type="spellStart"/>
-      <w:r>
-        <w:t>Workbench</w:t>
-      </w:r>
-      <w:proofErr w:type="spellEnd"/>
-      <w:r>
-        <w:t xml:space="preserve"> </w:t>
-      </w:r>
-      <w:proofErr w:type="spellStart"/>
-      <w:r>
-        <w:t>for</w:t>
-      </w:r>
-      <w:proofErr w:type="spellEnd"/>
-      <w:r>
-        <w:t xml:space="preserve"> </w:t>
-      </w:r>
-      <w:proofErr w:type="spellStart"/>
-      <w:r>
-        <w:t>Arm</w:t>
-      </w:r>
-      <w:proofErr w:type="spellEnd"/>
+        <w:t xml:space="preserve">Az </w:t>
+      </w:r>
+      <w:r>
+        <w:rPr>
+          <w:lang w:val="en-US"/>
+        </w:rPr>
+        <w:t>IAR Embedded Workbench for Arm</w:t>
+      </w:r>
       <w:r>
         <w:t xml:space="preserve"> kezelőfelülete</w:t>
       </w:r>
@@ -12653,37 +12407,14 @@
         <w:ind w:firstLine="708"/>
       </w:pPr>
       <w:r>
-        <w:t xml:space="preserve">Az IAR </w:t>
-      </w:r>
-      <w:proofErr w:type="spellStart"/>
-      <w:r>
-        <w:t>Embedded</w:t>
-      </w:r>
-      <w:proofErr w:type="spellEnd"/>
-      <w:r>
-        <w:t xml:space="preserve"> </w:t>
-      </w:r>
-      <w:proofErr w:type="spellStart"/>
-      <w:r>
-        <w:t>Workbench</w:t>
-      </w:r>
-      <w:proofErr w:type="spellEnd"/>
-      <w:r>
-        <w:t xml:space="preserve"> </w:t>
-      </w:r>
-      <w:proofErr w:type="spellStart"/>
-      <w:r>
-        <w:t>for</w:t>
-      </w:r>
-      <w:proofErr w:type="spellEnd"/>
-      <w:r>
-        <w:t xml:space="preserve"> </w:t>
-      </w:r>
-      <w:proofErr w:type="spellStart"/>
-      <w:r>
-        <w:t>Arm</w:t>
-      </w:r>
-      <w:proofErr w:type="spellEnd"/>
+        <w:t xml:space="preserve">Az </w:t>
+      </w:r>
+      <w:r>
+        <w:rPr>
+          <w:lang w:val="en-US"/>
+        </w:rPr>
+        <w:t>IAR Embedded Workbench for Arm</w:t>
+      </w:r>
       <w:r>
         <w:t xml:space="preserve"> </w:t>
       </w:r>
@@ -12741,7 +12472,7 @@
       <w:pPr>
         <w:pStyle w:val="Heading1"/>
       </w:pPr>
-      <w:bookmarkStart w:id="35" w:name="_Toc70479051"/>
+      <w:bookmarkStart w:id="35" w:name="_Toc70555195"/>
       <w:r>
         <w:lastRenderedPageBreak/>
         <w:t>Az emulálni kívánt ipari folyamat</w:t>
@@ -13062,7 +12793,7 @@
       <w:pPr>
         <w:pStyle w:val="Heading1"/>
       </w:pPr>
-      <w:bookmarkStart w:id="36" w:name="_Toc70479052"/>
+      <w:bookmarkStart w:id="36" w:name="_Toc70555196"/>
       <w:r>
         <w:lastRenderedPageBreak/>
         <w:t>Interaktív vizualizáció</w:t>
@@ -13077,7 +12808,7 @@
       <w:pPr>
         <w:pStyle w:val="Heading1"/>
       </w:pPr>
-      <w:bookmarkStart w:id="37" w:name="_Toc70479053"/>
+      <w:bookmarkStart w:id="37" w:name="_Toc70555197"/>
       <w:r>
         <w:lastRenderedPageBreak/>
         <w:t>Az ipari folyamat</w:t>
@@ -13365,7 +13096,7 @@
       <w:pPr>
         <w:pStyle w:val="Heading2"/>
       </w:pPr>
-      <w:bookmarkStart w:id="38" w:name="_Toc70479054"/>
+      <w:bookmarkStart w:id="38" w:name="_Toc70555198"/>
       <w:r>
         <w:lastRenderedPageBreak/>
         <w:t>Az emuláció megvalósításának bemutatása</w:t>
@@ -13376,7 +13107,7 @@
       <w:pPr>
         <w:pStyle w:val="Heading3"/>
       </w:pPr>
-      <w:bookmarkStart w:id="39" w:name="_Toc70479055"/>
+      <w:bookmarkStart w:id="39" w:name="_Toc70555199"/>
       <w:r>
         <w:t>A robotok és a futószalagok vizualizációja FAB segítségével</w:t>
       </w:r>
@@ -13386,7 +13117,7 @@
       <w:pPr>
         <w:pStyle w:val="Heading3"/>
       </w:pPr>
-      <w:bookmarkStart w:id="40" w:name="_Toc70479056"/>
+      <w:bookmarkStart w:id="40" w:name="_Toc70555200"/>
       <w:r>
         <w:t>A robotok mozgatása</w:t>
       </w:r>
@@ -13396,7 +13127,7 @@
       <w:pPr>
         <w:pStyle w:val="Heading3"/>
       </w:pPr>
-      <w:bookmarkStart w:id="41" w:name="_Toc70479057"/>
+      <w:bookmarkStart w:id="41" w:name="_Toc70555201"/>
       <w:r>
         <w:t>A karosszériák mozgatása</w:t>
       </w:r>
@@ -13406,7 +13137,7 @@
       <w:pPr>
         <w:pStyle w:val="Heading3"/>
       </w:pPr>
-      <w:bookmarkStart w:id="42" w:name="_Toc70479058"/>
+      <w:bookmarkStart w:id="42" w:name="_Toc70555202"/>
       <w:r>
         <w:t>A cellák ellenőrzőlogikái</w:t>
       </w:r>
@@ -13416,7 +13147,7 @@
       <w:pPr>
         <w:pStyle w:val="Heading2"/>
       </w:pPr>
-      <w:bookmarkStart w:id="43" w:name="_Toc70479059"/>
+      <w:bookmarkStart w:id="43" w:name="_Toc70555203"/>
       <w:r>
         <w:t>Az irányítás megvalósításának bemutatása</w:t>
       </w:r>
@@ -13426,7 +13157,7 @@
       <w:pPr>
         <w:pStyle w:val="Heading1"/>
       </w:pPr>
-      <w:bookmarkStart w:id="44" w:name="_Toc70479060"/>
+      <w:bookmarkStart w:id="44" w:name="_Toc70555204"/>
       <w:r>
         <w:lastRenderedPageBreak/>
         <w:t>A BORIS projektek hordozhatósági problémáj</w:t>
@@ -13936,13 +13667,11 @@
         <w:t xml:space="preserve">Tulajdonképpen a </w:t>
       </w:r>
       <w:r>
-        <w:t xml:space="preserve">BORIS </w:t>
-      </w:r>
-      <w:proofErr w:type="spellStart"/>
-      <w:r>
-        <w:t>Corrector</w:t>
-      </w:r>
-      <w:proofErr w:type="spellEnd"/>
+        <w:rPr>
+          <w:lang w:val="en-US"/>
+        </w:rPr>
+        <w:t>BORIS Corrector</w:t>
+      </w:r>
       <w:r>
         <w:t xml:space="preserve"> </w:t>
       </w:r>
@@ -14013,13 +13742,14 @@
         <w:t xml:space="preserve"> pedig</w:t>
       </w:r>
       <w:r>
-        <w:t xml:space="preserve"> a BORIS </w:t>
-      </w:r>
-      <w:proofErr w:type="spellStart"/>
-      <w:r>
-        <w:t>Corrector</w:t>
-      </w:r>
-      <w:proofErr w:type="spellEnd"/>
+        <w:t xml:space="preserve"> a </w:t>
+      </w:r>
+      <w:r>
+        <w:rPr>
+          <w:lang w:val="en-US"/>
+        </w:rPr>
+        <w:t>BORIS Corrector</w:t>
+      </w:r>
       <w:r>
         <w:t xml:space="preserve"> kibővítése egy olyan funkcionalitással, amellyel a hivatkozásokat közös alakra </w:t>
       </w:r>
@@ -14046,7 +13776,7 @@
       <w:pPr>
         <w:pStyle w:val="Heading1"/>
       </w:pPr>
-      <w:bookmarkStart w:id="46" w:name="_Toc70479061"/>
+      <w:bookmarkStart w:id="46" w:name="_Toc70555205"/>
       <w:r>
         <w:lastRenderedPageBreak/>
         <w:t>Az ipari folyamat emulálásának alternatív megoldása</w:t>
@@ -14057,7 +13787,7 @@
       <w:pPr>
         <w:pStyle w:val="Heading2"/>
       </w:pPr>
-      <w:bookmarkStart w:id="47" w:name="_Toc70479062"/>
+      <w:bookmarkStart w:id="47" w:name="_Toc70555206"/>
       <w:r>
         <w:t xml:space="preserve">Az </w:t>
       </w:r>
@@ -14079,7 +13809,7 @@
       <w:pPr>
         <w:pStyle w:val="Heading3"/>
       </w:pPr>
-      <w:bookmarkStart w:id="48" w:name="_Toc70479063"/>
+      <w:bookmarkStart w:id="48" w:name="_Toc70555207"/>
       <w:r>
         <w:t>BORIS és az I/O interfész közötti kommunikáció</w:t>
       </w:r>
@@ -14092,7 +13822,7 @@
       <w:pPr>
         <w:pStyle w:val="Heading3"/>
       </w:pPr>
-      <w:bookmarkStart w:id="49" w:name="_Toc70479064"/>
+      <w:bookmarkStart w:id="49" w:name="_Toc70555208"/>
       <w:r>
         <w:t xml:space="preserve">Az </w:t>
       </w:r>
@@ -14108,7 +13838,7 @@
       <w:pPr>
         <w:pStyle w:val="Heading3"/>
       </w:pPr>
-      <w:bookmarkStart w:id="50" w:name="_Toc70479065"/>
+      <w:bookmarkStart w:id="50" w:name="_Toc70555209"/>
       <w:r>
         <w:t>Az I/O interfész</w:t>
       </w:r>
@@ -14121,7 +13851,7 @@
       <w:pPr>
         <w:pStyle w:val="Heading2"/>
       </w:pPr>
-      <w:bookmarkStart w:id="51" w:name="_Toc70479066"/>
+      <w:bookmarkStart w:id="51" w:name="_Toc70555210"/>
       <w:r>
         <w:t>Az emuláció megvalósítása alternatív eszközökkel</w:t>
       </w:r>
@@ -14131,7 +13861,7 @@
       <w:pPr>
         <w:pStyle w:val="Heading3"/>
       </w:pPr>
-      <w:bookmarkStart w:id="52" w:name="_Toc70479067"/>
+      <w:bookmarkStart w:id="52" w:name="_Toc70555211"/>
       <w:r>
         <w:t>A karosszériák mozgatása</w:t>
       </w:r>
@@ -14141,7 +13871,7 @@
       <w:pPr>
         <w:pStyle w:val="Heading3"/>
       </w:pPr>
-      <w:bookmarkStart w:id="53" w:name="_Toc70479068"/>
+      <w:bookmarkStart w:id="53" w:name="_Toc70555212"/>
       <w:r>
         <w:t>A futószalagok megvalósítása és működtetése</w:t>
       </w:r>
@@ -14151,7 +13881,7 @@
       <w:pPr>
         <w:pStyle w:val="Heading3"/>
       </w:pPr>
-      <w:bookmarkStart w:id="54" w:name="_Toc70479069"/>
+      <w:bookmarkStart w:id="54" w:name="_Toc70555213"/>
       <w:r>
         <w:t>A daru megvalósítása és működtetése</w:t>
       </w:r>
@@ -14161,7 +13891,7 @@
       <w:pPr>
         <w:pStyle w:val="Heading3"/>
       </w:pPr>
-      <w:bookmarkStart w:id="55" w:name="_Toc70479070"/>
+      <w:bookmarkStart w:id="55" w:name="_Toc70555214"/>
       <w:r>
         <w:t>A robotok megvalósítása és működtetése</w:t>
       </w:r>
@@ -14171,7 +13901,7 @@
       <w:pPr>
         <w:pStyle w:val="Heading1"/>
       </w:pPr>
-      <w:bookmarkStart w:id="56" w:name="_Toc70479071"/>
+      <w:bookmarkStart w:id="56" w:name="_Toc70555215"/>
       <w:r>
         <w:lastRenderedPageBreak/>
         <w:t>Az I/O interfészt helyettesítő elektronika</w:t>
@@ -14182,14 +13912,14 @@
       <w:pPr>
         <w:pStyle w:val="Heading1"/>
       </w:pPr>
-      <w:bookmarkStart w:id="57" w:name="_Toc70479072"/>
+      <w:bookmarkStart w:id="57" w:name="_Toc70555216"/>
       <w:r>
         <w:lastRenderedPageBreak/>
         <w:t>Konklúzió</w:t>
       </w:r>
       <w:bookmarkEnd w:id="57"/>
     </w:p>
-    <w:bookmarkStart w:id="58" w:name="_Toc70479073" w:displacedByCustomXml="next"/>
+    <w:bookmarkStart w:id="58" w:name="_Toc70555217" w:displacedByCustomXml="next"/>
     <w:sdt>
       <w:sdtPr>
         <w:rPr>
@@ -14889,7 +14619,7 @@
           <w:numId w:val="0"/>
         </w:numPr>
       </w:pPr>
-      <w:bookmarkStart w:id="59" w:name="_Toc70479074"/>
+      <w:bookmarkStart w:id="59" w:name="_Toc70555218"/>
       <w:r>
         <w:lastRenderedPageBreak/>
         <w:t>Nyilatkozat</w:t>

</xml_diff>

<commit_message>
Fixed the indentation and chapter references.
</commit_message>
<xml_diff>
--- a/documentation/chapters.docx
+++ b/documentation/chapters.docx
@@ -425,7 +425,7 @@
       </w:pPr>
       <w:r>
         <w:pict w14:anchorId="7B13BD78">
-          <v:rect id="_x0000_i1025" style="width:0;height:1.5pt" o:hralign="center" o:hrstd="t" o:hr="t" fillcolor="#a0a0a0" stroked="f"/>
+          <v:rect id="_x0000_i1169" style="width:0;height:1.5pt" o:hralign="center" o:hrstd="t" o:hr="t" fillcolor="#a0a0a0" stroked="f"/>
         </w:pict>
       </w:r>
     </w:p>
@@ -512,7 +512,7 @@
       </w:pPr>
       <w:r>
         <w:pict w14:anchorId="3AEB49CC">
-          <v:rect id="_x0000_i1026" style="width:0;height:1.5pt" o:hralign="center" o:hrstd="t" o:hr="t" fillcolor="#a0a0a0" stroked="f"/>
+          <v:rect id="_x0000_i1170" style="width:0;height:1.5pt" o:hralign="center" o:hrstd="t" o:hr="t" fillcolor="#a0a0a0" stroked="f"/>
         </w:pict>
       </w:r>
     </w:p>
@@ -5178,7 +5178,7 @@
     </w:p>
     <w:p>
       <w:pPr>
-        <w:ind w:firstLine="708"/>
+        <w:ind w:firstLine="709"/>
       </w:pPr>
       <w:r>
         <w:t xml:space="preserve">A minőség korunk egyik legmeghatározóbb </w:t>
@@ -5260,9 +5260,9 @@
       </w:r>
     </w:p>
     <w:p>
-      <w:r>
-        <w:tab/>
-      </w:r>
+      <w:pPr>
+        <w:ind w:firstLine="709"/>
+      </w:pPr>
       <w:r>
         <w:t xml:space="preserve">A </w:t>
       </w:r>
@@ -5349,9 +5349,9 @@
       </w:r>
     </w:p>
     <w:p>
-      <w:r>
-        <w:tab/>
-      </w:r>
+      <w:pPr>
+        <w:ind w:firstLine="709"/>
+      </w:pPr>
       <w:r>
         <w:t xml:space="preserve">Ez a </w:t>
       </w:r>
@@ -5383,7 +5383,28 @@
         <w:t>Ennek érdekében a</w:t>
       </w:r>
       <w:r>
-        <w:t xml:space="preserve">z első fejezetben először </w:t>
+        <w:t xml:space="preserve">z </w:t>
+      </w:r>
+      <w:r>
+        <w:fldChar w:fldCharType="begin"/>
+      </w:r>
+      <w:r>
+        <w:instrText xml:space="preserve"> REF _Ref70785183 \r \h </w:instrText>
+      </w:r>
+      <w:r>
+        <w:fldChar w:fldCharType="separate"/>
+      </w:r>
+      <w:r>
+        <w:t>1</w:t>
+      </w:r>
+      <w:r>
+        <w:fldChar w:fldCharType="end"/>
+      </w:r>
+      <w:r>
+        <w:t xml:space="preserve">. </w:t>
+      </w:r>
+      <w:r>
+        <w:t xml:space="preserve">fejezetben először </w:t>
       </w:r>
       <w:r>
         <w:t xml:space="preserve">azok a hardverek és </w:t>
@@ -5416,10 +5437,52 @@
         <w:t xml:space="preserve"> </w:t>
       </w:r>
       <w:r>
-        <w:t>Ezt követi az emulálni kívánt ipari folyamat rövid bemutatása a második fejezetben.</w:t>
-      </w:r>
-      <w:r>
-        <w:t xml:space="preserve"> A harmadik fejezet a HIL szimulátor szoftverével történő </w:t>
+        <w:t xml:space="preserve">Ezt követi az emulálni kívánt ipari folyamat rövid bemutatása a </w:t>
+      </w:r>
+      <w:r>
+        <w:fldChar w:fldCharType="begin"/>
+      </w:r>
+      <w:r>
+        <w:instrText xml:space="preserve"> REF _Ref70785231 \r \h </w:instrText>
+      </w:r>
+      <w:r>
+        <w:fldChar w:fldCharType="separate"/>
+      </w:r>
+      <w:r>
+        <w:t>2</w:t>
+      </w:r>
+      <w:r>
+        <w:fldChar w:fldCharType="end"/>
+      </w:r>
+      <w:r>
+        <w:t xml:space="preserve">. </w:t>
+      </w:r>
+      <w:r>
+        <w:t>fejezetben.</w:t>
+      </w:r>
+      <w:r>
+        <w:t xml:space="preserve"> A </w:t>
+      </w:r>
+      <w:r>
+        <w:fldChar w:fldCharType="begin"/>
+      </w:r>
+      <w:r>
+        <w:instrText xml:space="preserve"> REF _Ref70785255 \r \h </w:instrText>
+      </w:r>
+      <w:r>
+        <w:fldChar w:fldCharType="separate"/>
+      </w:r>
+      <w:r>
+        <w:t>3</w:t>
+      </w:r>
+      <w:r>
+        <w:fldChar w:fldCharType="end"/>
+      </w:r>
+      <w:r>
+        <w:t xml:space="preserve">. </w:t>
+      </w:r>
+      <w:r>
+        <w:t xml:space="preserve">fejezet a HIL szimulátor szoftverével történő </w:t>
       </w:r>
       <w:r>
         <w:t>animáció</w:t>
@@ -5446,7 +5509,49 @@
         <w:t xml:space="preserve"> </w:t>
       </w:r>
       <w:r>
-        <w:t>Az emulált ipari folyamatnak a megvalósítása a negyedik fejezetben kerül bemutatásra, míg a bemutatott megvalósítást is érintő hordozhatósági probléma és annak megoldása az ötödik fejezetben kerül ismertetésre.</w:t>
+        <w:t xml:space="preserve">Az emulált ipari folyamatnak a megvalósítása a </w:t>
+      </w:r>
+      <w:r>
+        <w:fldChar w:fldCharType="begin"/>
+      </w:r>
+      <w:r>
+        <w:instrText xml:space="preserve"> REF _Ref70785275 \r \h </w:instrText>
+      </w:r>
+      <w:r>
+        <w:fldChar w:fldCharType="separate"/>
+      </w:r>
+      <w:r>
+        <w:t>4</w:t>
+      </w:r>
+      <w:r>
+        <w:fldChar w:fldCharType="end"/>
+      </w:r>
+      <w:r>
+        <w:t>.</w:t>
+      </w:r>
+      <w:r>
+        <w:t xml:space="preserve"> fejezetben kerül bemutatásra, míg a bemutatott megvalósítást is érintő hordozhatósági probléma és annak megoldása az </w:t>
+      </w:r>
+      <w:r>
+        <w:fldChar w:fldCharType="begin"/>
+      </w:r>
+      <w:r>
+        <w:instrText xml:space="preserve"> REF _Ref70785292 \r \h </w:instrText>
+      </w:r>
+      <w:r>
+        <w:fldChar w:fldCharType="separate"/>
+      </w:r>
+      <w:r>
+        <w:t>5</w:t>
+      </w:r>
+      <w:r>
+        <w:fldChar w:fldCharType="end"/>
+      </w:r>
+      <w:r>
+        <w:t>.</w:t>
+      </w:r>
+      <w:r>
+        <w:t xml:space="preserve"> fejezetben kerül ismertetésre.</w:t>
       </w:r>
       <w:r>
         <w:t xml:space="preserve"> Végezetül bemutatásra kerül az emulált ipari folyamat alternatív megvalósítása és a </w:t>
@@ -5455,13 +5560,82 @@
         <w:t xml:space="preserve">HIL </w:t>
       </w:r>
       <w:r>
-        <w:t>szimulátor hardverének helyettesítő elektronikája a hatodik és a hetedik fejezet</w:t>
+        <w:t xml:space="preserve">szimulátor hardverének helyettesítő elektronikája a </w:t>
+      </w:r>
+      <w:r>
+        <w:fldChar w:fldCharType="begin"/>
+      </w:r>
+      <w:r>
+        <w:instrText xml:space="preserve"> REF _Ref70785318 \r \h </w:instrText>
+      </w:r>
+      <w:r>
+        <w:fldChar w:fldCharType="separate"/>
+      </w:r>
+      <w:r>
+        <w:t>6</w:t>
+      </w:r>
+      <w:r>
+        <w:fldChar w:fldCharType="end"/>
+      </w:r>
+      <w:r>
+        <w:t>.</w:t>
+      </w:r>
+      <w:r>
+        <w:t xml:space="preserve"> és a </w:t>
+      </w:r>
+      <w:r>
+        <w:fldChar w:fldCharType="begin"/>
+      </w:r>
+      <w:r>
+        <w:instrText xml:space="preserve"> REF _Ref70785329 \r \h </w:instrText>
+      </w:r>
+      <w:r>
+        <w:fldChar w:fldCharType="separate"/>
+      </w:r>
+      <w:r>
+        <w:t>7</w:t>
+      </w:r>
+      <w:r>
+        <w:fldChar w:fldCharType="end"/>
+      </w:r>
+      <w:r>
+        <w:t>.</w:t>
+      </w:r>
+      <w:r>
+        <w:t xml:space="preserve"> fejezet</w:t>
       </w:r>
       <w:r>
         <w:t>ek</w:t>
       </w:r>
       <w:r>
-        <w:t>ben. A feladat kidolgozása közben megszerzett tapasztalatok és az elért eredmények a nyolcadik fejezetben kerülnek összefoglalásra.</w:t>
+        <w:t>ben. A feladat kidolgozása közben megszerzett tapasztalatok és az elért eredmények</w:t>
+      </w:r>
+      <w:r>
+        <w:t xml:space="preserve"> pedig</w:t>
+      </w:r>
+      <w:r>
+        <w:t xml:space="preserve"> a </w:t>
+      </w:r>
+      <w:r>
+        <w:fldChar w:fldCharType="begin"/>
+      </w:r>
+      <w:r>
+        <w:instrText xml:space="preserve"> REF _Ref70785344 \r \h </w:instrText>
+      </w:r>
+      <w:r>
+        <w:fldChar w:fldCharType="separate"/>
+      </w:r>
+      <w:r>
+        <w:t>8</w:t>
+      </w:r>
+      <w:r>
+        <w:fldChar w:fldCharType="end"/>
+      </w:r>
+      <w:r>
+        <w:t>.</w:t>
+      </w:r>
+      <w:r>
+        <w:t xml:space="preserve"> fejezetben kerülnek összefoglalásra.</w:t>
       </w:r>
     </w:p>
     <w:p>
@@ -5469,15 +5643,17 @@
         <w:pStyle w:val="Heading1"/>
       </w:pPr>
       <w:bookmarkStart w:id="4" w:name="_Toc70555179"/>
+      <w:bookmarkStart w:id="5" w:name="_Ref70785183"/>
       <w:r>
         <w:lastRenderedPageBreak/>
         <w:t>Felhasznált hardverek és szoftverek</w:t>
       </w:r>
       <w:bookmarkEnd w:id="4"/>
-    </w:p>
-    <w:p>
-      <w:pPr>
-        <w:ind w:firstLine="432"/>
+      <w:bookmarkEnd w:id="5"/>
+    </w:p>
+    <w:p>
+      <w:pPr>
+        <w:ind w:firstLine="709"/>
       </w:pPr>
       <w:r>
         <w:t xml:space="preserve">A feladat megoldásához </w:t>
@@ -5616,15 +5792,15 @@
       <w:pPr>
         <w:pStyle w:val="Heading2"/>
       </w:pPr>
-      <w:bookmarkStart w:id="5" w:name="_Toc70555180"/>
+      <w:bookmarkStart w:id="6" w:name="_Toc70555180"/>
       <w:r>
         <w:t>Az ipari folyamat emulálásának eszközei</w:t>
       </w:r>
-      <w:bookmarkEnd w:id="5"/>
-    </w:p>
-    <w:p>
-      <w:pPr>
-        <w:ind w:firstLine="576"/>
+      <w:bookmarkEnd w:id="6"/>
+    </w:p>
+    <w:p>
+      <w:pPr>
+        <w:ind w:firstLine="709"/>
       </w:pPr>
       <w:r>
         <w:t>A HIL szimulátor két külön</w:t>
@@ -5665,7 +5841,7 @@
       <w:r>
         <w:t xml:space="preserve">, amelyik </w:t>
       </w:r>
-      <w:bookmarkStart w:id="6" w:name="_Hlk70300979"/>
+      <w:bookmarkStart w:id="7" w:name="_Hlk70300979"/>
       <w:r>
         <w:t xml:space="preserve">támogatja a bővítmények </w:t>
       </w:r>
@@ -5675,7 +5851,7 @@
       <w:r>
         <w:t xml:space="preserve"> is</w:t>
       </w:r>
-      <w:bookmarkEnd w:id="6"/>
+      <w:bookmarkEnd w:id="7"/>
       <w:r>
         <w:t>, míg a</w:t>
       </w:r>
@@ -5696,18 +5872,18 @@
       <w:pPr>
         <w:pStyle w:val="Heading3"/>
       </w:pPr>
-      <w:bookmarkStart w:id="7" w:name="_Toc70555181"/>
+      <w:bookmarkStart w:id="8" w:name="_Toc70555181"/>
       <w:r>
         <w:t xml:space="preserve">A </w:t>
       </w:r>
       <w:r>
         <w:t>Lucas-Nülle I/O interfész</w:t>
       </w:r>
-      <w:bookmarkEnd w:id="7"/>
-    </w:p>
-    <w:p>
-      <w:pPr>
-        <w:ind w:firstLine="708"/>
+      <w:bookmarkEnd w:id="8"/>
+    </w:p>
+    <w:p>
+      <w:pPr>
+        <w:ind w:firstLine="709"/>
       </w:pPr>
       <w:r>
         <w:t xml:space="preserve">A CO3715-1H típusjelzésű I/O interfész </w:t>
@@ -5841,7 +6017,7 @@
     </w:p>
     <w:p>
       <w:pPr>
-        <w:ind w:firstLine="708"/>
+        <w:ind w:firstLine="709"/>
       </w:pPr>
       <w:r>
         <w:t>Ez a</w:t>
@@ -5991,6 +6167,7 @@
         </w:numPr>
       </w:pPr>
       <w:r>
+        <w:lastRenderedPageBreak/>
         <w:t>16 digitális kimenet</w:t>
       </w:r>
       <w:r>
@@ -6009,7 +6186,6 @@
         </w:numPr>
       </w:pPr>
       <w:r>
-        <w:lastRenderedPageBreak/>
         <w:t xml:space="preserve">2 analóg </w:t>
       </w:r>
       <w:r>
@@ -6246,7 +6422,7 @@
         </w:drawing>
       </w:r>
     </w:p>
-    <w:bookmarkStart w:id="8" w:name="_Ref68310963"/>
+    <w:bookmarkStart w:id="9" w:name="_Ref68310963"/>
     <w:p>
       <w:pPr>
         <w:pStyle w:val="Caption"/>
@@ -6284,7 +6460,7 @@
       <w:r>
         <w:t>. ábra</w:t>
       </w:r>
-      <w:bookmarkEnd w:id="8"/>
+      <w:bookmarkEnd w:id="9"/>
       <w:r>
         <w:t xml:space="preserve">: </w:t>
       </w:r>
@@ -6293,9 +6469,9 @@
       </w:r>
     </w:p>
     <w:p>
-      <w:r>
-        <w:tab/>
-      </w:r>
+      <w:pPr>
+        <w:ind w:firstLine="709"/>
+      </w:pPr>
       <w:r>
         <w:t>A működtetéséhez a megfelelő tápellátás biztosítás</w:t>
       </w:r>
@@ -6362,7 +6538,7 @@
     </w:p>
     <w:p>
       <w:pPr>
-        <w:ind w:firstLine="708"/>
+        <w:ind w:firstLine="709"/>
       </w:pPr>
       <w:r>
         <w:t xml:space="preserve">Mivel a </w:t>
@@ -6405,20 +6581,20 @@
       <w:pPr>
         <w:pStyle w:val="Heading3"/>
       </w:pPr>
-      <w:bookmarkStart w:id="9" w:name="_Ref68394809"/>
-      <w:bookmarkStart w:id="10" w:name="_Toc70555182"/>
+      <w:bookmarkStart w:id="10" w:name="_Ref68394809"/>
+      <w:bookmarkStart w:id="11" w:name="_Toc70555182"/>
       <w:r>
         <w:t xml:space="preserve">A </w:t>
       </w:r>
       <w:r>
         <w:t>WinFACT 7 BORIS szimulációs szoftver</w:t>
       </w:r>
-      <w:bookmarkEnd w:id="9"/>
       <w:bookmarkEnd w:id="10"/>
-    </w:p>
-    <w:p>
-      <w:pPr>
-        <w:ind w:firstLine="708"/>
+      <w:bookmarkEnd w:id="11"/>
+    </w:p>
+    <w:p>
+      <w:pPr>
+        <w:ind w:firstLine="709"/>
       </w:pPr>
       <w:r>
         <w:t xml:space="preserve">A </w:t>
@@ -6632,7 +6808,7 @@
         </w:drawing>
       </w:r>
     </w:p>
-    <w:bookmarkStart w:id="11" w:name="_Ref68550861"/>
+    <w:bookmarkStart w:id="12" w:name="_Ref68550861"/>
     <w:p>
       <w:pPr>
         <w:pStyle w:val="Caption"/>
@@ -6670,15 +6846,15 @@
       <w:r>
         <w:t>. ábra</w:t>
       </w:r>
-      <w:bookmarkEnd w:id="11"/>
+      <w:bookmarkEnd w:id="12"/>
       <w:r>
         <w:t>: A BORIS kezelőfelülete</w:t>
       </w:r>
     </w:p>
     <w:p>
-      <w:r>
-        <w:tab/>
-      </w:r>
+      <w:pPr>
+        <w:ind w:firstLine="709"/>
+      </w:pPr>
       <w:r>
         <w:t xml:space="preserve">A BORIS </w:t>
       </w:r>
@@ -6832,9 +7008,9 @@
       </w:r>
     </w:p>
     <w:p>
-      <w:r>
-        <w:tab/>
-      </w:r>
+      <w:pPr>
+        <w:ind w:firstLine="709"/>
+      </w:pPr>
       <w:r>
         <w:t xml:space="preserve">A szimulált folyamatok vezérlésére a BORIS több eltérő lehetőséget is kínál. </w:t>
       </w:r>
@@ -6929,10 +7105,10 @@
                   <v:path o:extrusionok="f" gradientshapeok="t" o:connecttype="rect"/>
                   <o:lock v:ext="edit" aspectratio="t"/>
                 </v:shapetype>
-                <v:shape id="_x0000_i1027" type="#_x0000_t75" style="width:18.75pt;height:18pt" o:ole="">
+                <v:shape id="_x0000_i1171" type="#_x0000_t75" style="width:18.75pt;height:18pt" o:ole="">
                   <v:imagedata r:id="rId11" o:title=""/>
                 </v:shape>
-                <o:OLEObject Type="Embed" ProgID="PBrush" ShapeID="_x0000_i1027" DrawAspect="Content" ObjectID="_1681174874" r:id="rId12"/>
+                <o:OLEObject Type="Embed" ProgID="PBrush" ShapeID="_x0000_i1171" DrawAspect="Content" ObjectID="_1681414051" r:id="rId12"/>
               </w:object>
             </w:r>
           </w:p>
@@ -6956,10 +7132,10 @@
           <w:p>
             <w:r>
               <w:object w:dxaOrig="375" w:dyaOrig="360" w14:anchorId="13E97F68">
-                <v:shape id="_x0000_i1028" type="#_x0000_t75" style="width:18.75pt;height:18pt" o:ole="">
+                <v:shape id="_x0000_i1172" type="#_x0000_t75" style="width:18.75pt;height:18pt" o:ole="">
                   <v:imagedata r:id="rId13" o:title=""/>
                 </v:shape>
-                <o:OLEObject Type="Embed" ProgID="PBrush" ShapeID="_x0000_i1028" DrawAspect="Content" ObjectID="_1681174875" r:id="rId14"/>
+                <o:OLEObject Type="Embed" ProgID="PBrush" ShapeID="_x0000_i1172" DrawAspect="Content" ObjectID="_1681414052" r:id="rId14"/>
               </w:object>
             </w:r>
           </w:p>
@@ -6986,10 +7162,10 @@
           <w:p>
             <w:r>
               <w:object w:dxaOrig="375" w:dyaOrig="360" w14:anchorId="0EB696F0">
-                <v:shape id="_x0000_i1029" type="#_x0000_t75" style="width:18.75pt;height:18pt" o:ole="">
+                <v:shape id="_x0000_i1173" type="#_x0000_t75" style="width:18.75pt;height:18pt" o:ole="">
                   <v:imagedata r:id="rId15" o:title=""/>
                 </v:shape>
-                <o:OLEObject Type="Embed" ProgID="PBrush" ShapeID="_x0000_i1029" DrawAspect="Content" ObjectID="_1681174876" r:id="rId16"/>
+                <o:OLEObject Type="Embed" ProgID="PBrush" ShapeID="_x0000_i1173" DrawAspect="Content" ObjectID="_1681414053" r:id="rId16"/>
               </w:object>
             </w:r>
           </w:p>
@@ -7013,10 +7189,10 @@
           <w:p>
             <w:r>
               <w:object w:dxaOrig="375" w:dyaOrig="360" w14:anchorId="13BEE3F6">
-                <v:shape id="_x0000_i1030" type="#_x0000_t75" style="width:18.75pt;height:18pt" o:ole="">
+                <v:shape id="_x0000_i1174" type="#_x0000_t75" style="width:18.75pt;height:18pt" o:ole="">
                   <v:imagedata r:id="rId17" o:title=""/>
                 </v:shape>
-                <o:OLEObject Type="Embed" ProgID="PBrush" ShapeID="_x0000_i1030" DrawAspect="Content" ObjectID="_1681174877" r:id="rId18"/>
+                <o:OLEObject Type="Embed" ProgID="PBrush" ShapeID="_x0000_i1174" DrawAspect="Content" ObjectID="_1681414054" r:id="rId18"/>
               </w:object>
             </w:r>
           </w:p>
@@ -7040,10 +7216,10 @@
           <w:p>
             <w:r>
               <w:object w:dxaOrig="375" w:dyaOrig="360" w14:anchorId="3E45E852">
-                <v:shape id="_x0000_i1031" type="#_x0000_t75" style="width:18.75pt;height:18pt" o:ole="">
+                <v:shape id="_x0000_i1175" type="#_x0000_t75" style="width:18.75pt;height:18pt" o:ole="">
                   <v:imagedata r:id="rId19" o:title=""/>
                 </v:shape>
-                <o:OLEObject Type="Embed" ProgID="PBrush" ShapeID="_x0000_i1031" DrawAspect="Content" ObjectID="_1681174878" r:id="rId20"/>
+                <o:OLEObject Type="Embed" ProgID="PBrush" ShapeID="_x0000_i1175" DrawAspect="Content" ObjectID="_1681414055" r:id="rId20"/>
               </w:object>
             </w:r>
           </w:p>
@@ -7070,10 +7246,10 @@
           <w:p>
             <w:r>
               <w:object w:dxaOrig="375" w:dyaOrig="360" w14:anchorId="0C199A7E">
-                <v:shape id="_x0000_i1032" type="#_x0000_t75" style="width:18.75pt;height:18pt" o:ole="">
+                <v:shape id="_x0000_i1176" type="#_x0000_t75" style="width:18.75pt;height:18pt" o:ole="">
                   <v:imagedata r:id="rId21" o:title=""/>
                 </v:shape>
-                <o:OLEObject Type="Embed" ProgID="PBrush" ShapeID="_x0000_i1032" DrawAspect="Content" ObjectID="_1681174879" r:id="rId22"/>
+                <o:OLEObject Type="Embed" ProgID="PBrush" ShapeID="_x0000_i1176" DrawAspect="Content" ObjectID="_1681414056" r:id="rId22"/>
               </w:object>
             </w:r>
           </w:p>
@@ -7097,10 +7273,10 @@
           <w:p>
             <w:r>
               <w:object w:dxaOrig="375" w:dyaOrig="360" w14:anchorId="7CF5884A">
-                <v:shape id="_x0000_i1033" type="#_x0000_t75" style="width:18.75pt;height:18pt" o:ole="">
+                <v:shape id="_x0000_i1177" type="#_x0000_t75" style="width:18.75pt;height:18pt" o:ole="">
                   <v:imagedata r:id="rId23" o:title=""/>
                 </v:shape>
-                <o:OLEObject Type="Embed" ProgID="PBrush" ShapeID="_x0000_i1033" DrawAspect="Content" ObjectID="_1681174880" r:id="rId24"/>
+                <o:OLEObject Type="Embed" ProgID="PBrush" ShapeID="_x0000_i1177" DrawAspect="Content" ObjectID="_1681414057" r:id="rId24"/>
               </w:object>
             </w:r>
           </w:p>
@@ -7127,10 +7303,10 @@
           <w:p>
             <w:r>
               <w:object w:dxaOrig="375" w:dyaOrig="360" w14:anchorId="773E4659">
-                <v:shape id="_x0000_i1034" type="#_x0000_t75" style="width:18.75pt;height:18pt" o:ole="">
+                <v:shape id="_x0000_i1178" type="#_x0000_t75" style="width:18.75pt;height:18pt" o:ole="">
                   <v:imagedata r:id="rId25" o:title=""/>
                 </v:shape>
-                <o:OLEObject Type="Embed" ProgID="PBrush" ShapeID="_x0000_i1034" DrawAspect="Content" ObjectID="_1681174881" r:id="rId26"/>
+                <o:OLEObject Type="Embed" ProgID="PBrush" ShapeID="_x0000_i1178" DrawAspect="Content" ObjectID="_1681414058" r:id="rId26"/>
               </w:object>
             </w:r>
           </w:p>
@@ -7216,8 +7392,10 @@
       </w:r>
     </w:p>
     <w:p>
-      <w:r>
-        <w:tab/>
+      <w:pPr>
+        <w:ind w:firstLine="709"/>
+      </w:pPr>
+      <w:r>
         <w:t>A BORIS rendszerblokk</w:t>
       </w:r>
       <w:r>
@@ -7321,7 +7499,7 @@
       <w:pPr>
         <w:pStyle w:val="Heading3"/>
       </w:pPr>
-      <w:bookmarkStart w:id="12" w:name="_Toc70555183"/>
+      <w:bookmarkStart w:id="13" w:name="_Toc70555183"/>
       <w:r>
         <w:t xml:space="preserve">A </w:t>
       </w:r>
@@ -7334,11 +7512,11 @@
       <w:r>
         <w:t xml:space="preserve"> beépülőmodul</w:t>
       </w:r>
-      <w:bookmarkEnd w:id="12"/>
-    </w:p>
-    <w:p>
-      <w:pPr>
-        <w:ind w:firstLine="576"/>
+      <w:bookmarkEnd w:id="13"/>
+    </w:p>
+    <w:p>
+      <w:pPr>
+        <w:ind w:firstLine="709"/>
       </w:pPr>
       <w:r>
         <w:t xml:space="preserve">A </w:t>
@@ -7453,7 +7631,7 @@
     </w:p>
     <w:p>
       <w:pPr>
-        <w:ind w:firstLine="576"/>
+        <w:ind w:firstLine="709"/>
       </w:pPr>
       <w:r>
         <w:t>A BORIS alapból nem rendelkezik olyan eszköz</w:t>
@@ -7492,11 +7670,11 @@
         <w:t>adat</w:t>
       </w:r>
       <w:r>
-        <w:t xml:space="preserve">megjelenítő blokkokat kínál, mint </w:t>
+        <w:t xml:space="preserve">megjelenítő </w:t>
       </w:r>
       <w:r>
         <w:lastRenderedPageBreak/>
-        <w:t xml:space="preserve">a táblázatok, </w:t>
+        <w:t xml:space="preserve">blokkokat kínál, mint a táblázatok, </w:t>
       </w:r>
       <w:r>
         <w:t xml:space="preserve">a </w:t>
@@ -7720,7 +7898,7 @@
         </w:drawing>
       </w:r>
     </w:p>
-    <w:bookmarkStart w:id="13" w:name="_Ref69019993"/>
+    <w:bookmarkStart w:id="14" w:name="_Ref69019993"/>
     <w:p>
       <w:pPr>
         <w:pStyle w:val="Caption"/>
@@ -7758,7 +7936,7 @@
       <w:r>
         <w:t>. ábra</w:t>
       </w:r>
-      <w:bookmarkEnd w:id="13"/>
+      <w:bookmarkEnd w:id="14"/>
       <w:r>
         <w:t xml:space="preserve">: </w:t>
       </w:r>
@@ -7767,8 +7945,10 @@
       </w:r>
     </w:p>
     <w:p>
-      <w:r>
-        <w:tab/>
+      <w:pPr>
+        <w:ind w:firstLine="709"/>
+      </w:pPr>
+      <w:r>
         <w:t xml:space="preserve">A </w:t>
       </w:r>
       <w:r>
@@ -7843,7 +8023,7 @@
     </w:p>
     <w:p>
       <w:pPr>
-        <w:ind w:firstLine="576"/>
+        <w:ind w:firstLine="709"/>
       </w:pPr>
       <w:r>
         <w:t xml:space="preserve">Mivel a feladat megoldásában a FAB kiemelt szerepet töltött be és </w:t>
@@ -7858,17 +8038,35 @@
         <w:t xml:space="preserve"> </w:t>
       </w:r>
       <w:r>
-        <w:t>a harmadik</w:t>
-      </w:r>
-      <w:r>
-        <w:t xml:space="preserve"> fejezetben.</w:t>
+        <w:t xml:space="preserve">a </w:t>
+      </w:r>
+      <w:r>
+        <w:fldChar w:fldCharType="begin"/>
+      </w:r>
+      <w:r>
+        <w:instrText xml:space="preserve"> REF _Ref70785105 \r \h </w:instrText>
+      </w:r>
+      <w:r>
+        <w:fldChar w:fldCharType="separate"/>
+      </w:r>
+      <w:r>
+        <w:t>3</w:t>
+      </w:r>
+      <w:r>
+        <w:fldChar w:fldCharType="end"/>
+      </w:r>
+      <w:r>
+        <w:t xml:space="preserve">. </w:t>
+      </w:r>
+      <w:r>
+        <w:t>fejezetben.</w:t>
       </w:r>
     </w:p>
     <w:p>
       <w:pPr>
         <w:pStyle w:val="Heading2"/>
       </w:pPr>
-      <w:bookmarkStart w:id="14" w:name="_Toc70555184"/>
+      <w:bookmarkStart w:id="15" w:name="_Toc70555184"/>
       <w:r>
         <w:lastRenderedPageBreak/>
         <w:t xml:space="preserve">Az ipari folyamat </w:t>
@@ -7879,11 +8077,11 @@
       <w:r>
         <w:t xml:space="preserve"> eszközei</w:t>
       </w:r>
-      <w:bookmarkEnd w:id="14"/>
-    </w:p>
-    <w:p>
-      <w:pPr>
-        <w:ind w:firstLine="576"/>
+      <w:bookmarkEnd w:id="15"/>
+    </w:p>
+    <w:p>
+      <w:pPr>
+        <w:ind w:firstLine="709"/>
       </w:pPr>
       <w:r>
         <w:t>Az irányítás megvalósításához, összhangban a feladat megoldásához rendelkezésre álló erőforrásokkal, egy CJ2M-CPU32 típusjelzésű PLC került felhasználásra</w:t>
@@ -7911,7 +8109,7 @@
       <w:pPr>
         <w:pStyle w:val="Heading3"/>
       </w:pPr>
-      <w:bookmarkStart w:id="15" w:name="_Toc70555185"/>
+      <w:bookmarkStart w:id="16" w:name="_Toc70555185"/>
       <w:r>
         <w:t xml:space="preserve">Az </w:t>
       </w:r>
@@ -7921,11 +8119,11 @@
       <w:r>
         <w:t>programozható logikai vezérlő</w:t>
       </w:r>
-      <w:bookmarkEnd w:id="15"/>
-    </w:p>
-    <w:p>
-      <w:pPr>
-        <w:ind w:firstLine="708"/>
+      <w:bookmarkEnd w:id="16"/>
+    </w:p>
+    <w:p>
+      <w:pPr>
+        <w:ind w:firstLine="709"/>
       </w:pPr>
       <w:r>
         <w:t xml:space="preserve">A </w:t>
@@ -8046,7 +8244,7 @@
     </w:p>
     <w:p>
       <w:pPr>
-        <w:ind w:firstLine="708"/>
+        <w:ind w:firstLine="709"/>
       </w:pPr>
       <w:r>
         <w:t xml:space="preserve">Ez az eszköz </w:t>
@@ -8283,7 +8481,7 @@
         </w:drawing>
       </w:r>
     </w:p>
-    <w:bookmarkStart w:id="16" w:name="_Ref69095727"/>
+    <w:bookmarkStart w:id="17" w:name="_Ref69095727"/>
     <w:p>
       <w:pPr>
         <w:pStyle w:val="Caption"/>
@@ -8321,7 +8519,7 @@
       <w:r>
         <w:t>. ábra</w:t>
       </w:r>
-      <w:bookmarkEnd w:id="16"/>
+      <w:bookmarkEnd w:id="17"/>
       <w:r>
         <w:t xml:space="preserve">: A </w:t>
       </w:r>
@@ -8333,11 +8531,11 @@
       </w:r>
     </w:p>
     <w:p>
+      <w:pPr>
+        <w:ind w:firstLine="709"/>
+      </w:pPr>
       <w:r>
         <w:lastRenderedPageBreak/>
-        <w:tab/>
-      </w:r>
-      <w:r>
         <w:t>A</w:t>
       </w:r>
       <w:r>
@@ -8474,7 +8672,7 @@
       <w:pPr>
         <w:pStyle w:val="Heading3"/>
       </w:pPr>
-      <w:bookmarkStart w:id="17" w:name="_Toc70555186"/>
+      <w:bookmarkStart w:id="18" w:name="_Toc70555186"/>
       <w:r>
         <w:t xml:space="preserve">A </w:t>
       </w:r>
@@ -8487,11 +8685,11 @@
       <w:r>
         <w:t>programozószoftver</w:t>
       </w:r>
-      <w:bookmarkEnd w:id="17"/>
-    </w:p>
-    <w:p>
-      <w:pPr>
-        <w:ind w:firstLine="576"/>
+      <w:bookmarkEnd w:id="18"/>
+    </w:p>
+    <w:p>
+      <w:pPr>
+        <w:ind w:firstLine="709"/>
       </w:pPr>
       <w:r>
         <w:t xml:space="preserve">A </w:t>
@@ -8741,7 +8939,7 @@
         </w:drawing>
       </w:r>
     </w:p>
-    <w:bookmarkStart w:id="18" w:name="_Ref69340035"/>
+    <w:bookmarkStart w:id="19" w:name="_Ref69340035"/>
     <w:p>
       <w:pPr>
         <w:pStyle w:val="Caption"/>
@@ -8779,7 +8977,7 @@
       <w:r>
         <w:t>. ábra</w:t>
       </w:r>
-      <w:bookmarkEnd w:id="18"/>
+      <w:bookmarkEnd w:id="19"/>
       <w:r>
         <w:t xml:space="preserve">: </w:t>
       </w:r>
@@ -8794,9 +8992,11 @@
       </w:r>
     </w:p>
     <w:p>
+      <w:pPr>
+        <w:ind w:firstLine="709"/>
+      </w:pPr>
       <w:r>
         <w:lastRenderedPageBreak/>
-        <w:tab/>
         <w:t xml:space="preserve">A </w:t>
       </w:r>
       <w:r>
@@ -8925,7 +9125,7 @@
     </w:p>
     <w:p>
       <w:pPr>
-        <w:ind w:firstLine="708"/>
+        <w:ind w:firstLine="709"/>
       </w:pPr>
       <w:r>
         <w:t xml:space="preserve">Ennek a szoftvernek a 30 napos próbaverziója ingyenesen is használható. Ez az idő alatt minden funkciója korlátozásmentesen igénybe vehető, ugyanakkor a 30 nap </w:t>
@@ -8944,7 +9144,7 @@
       <w:pPr>
         <w:pStyle w:val="Heading2"/>
       </w:pPr>
-      <w:bookmarkStart w:id="19" w:name="_Toc70555187"/>
+      <w:bookmarkStart w:id="20" w:name="_Toc70555187"/>
       <w:r>
         <w:t xml:space="preserve">A </w:t>
       </w:r>
@@ -8954,11 +9154,11 @@
       <w:r>
         <w:t xml:space="preserve"> eszközei</w:t>
       </w:r>
-      <w:bookmarkEnd w:id="19"/>
-    </w:p>
-    <w:p>
-      <w:pPr>
-        <w:ind w:firstLine="576"/>
+      <w:bookmarkEnd w:id="20"/>
+    </w:p>
+    <w:p>
+      <w:pPr>
+        <w:ind w:firstLine="709"/>
       </w:pPr>
       <w:r>
         <w:t xml:space="preserve">A technológia visszafejtés valójában két további részfeladatra lenne bontható, ami alapján a felhasznált hardvereket és szoftvereket tovább lehetne csoportosítani. Az adatgyűjtéshez ugyanis egy független lehallgatószoftver került felhasználásra, míg a begyűjtött adatok igazolása az I/O interfészt helyettesítő elektronika működő prototípusának megépítésével történt, amihez egy </w:t>
@@ -8980,7 +9180,7 @@
       <w:pPr>
         <w:pStyle w:val="Heading3"/>
       </w:pPr>
-      <w:bookmarkStart w:id="20" w:name="_Toc70555188"/>
+      <w:bookmarkStart w:id="21" w:name="_Toc70555188"/>
       <w:r>
         <w:t xml:space="preserve">Az </w:t>
       </w:r>
@@ -8996,11 +9196,11 @@
       <w:r>
         <w:t xml:space="preserve"> Port Monitor segédprogram</w:t>
       </w:r>
-      <w:bookmarkEnd w:id="20"/>
-    </w:p>
-    <w:p>
-      <w:pPr>
-        <w:ind w:firstLine="708"/>
+      <w:bookmarkEnd w:id="21"/>
+    </w:p>
+    <w:p>
+      <w:pPr>
+        <w:ind w:firstLine="709"/>
       </w:pPr>
       <w:r>
         <w:t xml:space="preserve">A </w:t>
@@ -9142,7 +9342,7 @@
     </w:p>
     <w:p>
       <w:pPr>
-        <w:ind w:firstLine="708"/>
+        <w:ind w:firstLine="709"/>
       </w:pPr>
       <w:r>
         <w:t>E</w:t>
@@ -9259,7 +9459,7 @@
         </w:drawing>
       </w:r>
     </w:p>
-    <w:bookmarkStart w:id="21" w:name="_Ref69695682"/>
+    <w:bookmarkStart w:id="22" w:name="_Ref69695682"/>
     <w:p>
       <w:pPr>
         <w:pStyle w:val="Caption"/>
@@ -9297,7 +9497,7 @@
       <w:r>
         <w:t>. ábra</w:t>
       </w:r>
-      <w:bookmarkEnd w:id="21"/>
+      <w:bookmarkEnd w:id="22"/>
       <w:r>
         <w:t xml:space="preserve">: A </w:t>
       </w:r>
@@ -9316,7 +9516,7 @@
     </w:p>
     <w:p>
       <w:pPr>
-        <w:ind w:firstLine="708"/>
+        <w:ind w:firstLine="709"/>
       </w:pPr>
       <w:r>
         <w:t xml:space="preserve">A </w:t>
@@ -9456,7 +9656,7 @@
     </w:p>
     <w:p>
       <w:pPr>
-        <w:ind w:firstLine="708"/>
+        <w:ind w:firstLine="709"/>
       </w:pPr>
       <w:r>
         <w:t xml:space="preserve">A megfigyelés mellett </w:t>
@@ -9512,7 +9712,7 @@
     </w:p>
     <w:p>
       <w:pPr>
-        <w:ind w:firstLine="708"/>
+        <w:ind w:firstLine="709"/>
       </w:pPr>
       <w:r>
         <w:t xml:space="preserve">Érdemes megjegyezni, hogy a bemutatott funkciók egy része csak </w:t>
@@ -9552,7 +9752,7 @@
       <w:pPr>
         <w:pStyle w:val="Heading3"/>
       </w:pPr>
-      <w:bookmarkStart w:id="22" w:name="_Toc70555189"/>
+      <w:bookmarkStart w:id="23" w:name="_Toc70555189"/>
       <w:r>
         <w:lastRenderedPageBreak/>
         <w:t>A</w:t>
@@ -9560,11 +9760,11 @@
       <w:r>
         <w:t xml:space="preserve"> MikroElektronika EasyPIC v7 fejlesztőlap</w:t>
       </w:r>
-      <w:bookmarkEnd w:id="22"/>
-    </w:p>
-    <w:p>
-      <w:pPr>
-        <w:ind w:firstLine="708"/>
+      <w:bookmarkEnd w:id="23"/>
+    </w:p>
+    <w:p>
+      <w:pPr>
+        <w:ind w:firstLine="709"/>
       </w:pPr>
       <w:r>
         <w:t xml:space="preserve">Az EasyPIC v7 </w:t>
@@ -9677,7 +9877,7 @@
     </w:p>
     <w:p>
       <w:pPr>
-        <w:ind w:firstLine="708"/>
+        <w:ind w:firstLine="709"/>
       </w:pPr>
       <w:r>
         <w:t xml:space="preserve">Ezen a fejlesztőlapon számos modul kapott helyet, amelyek a legkülönfélébb alkalmazások fejlesztéséhez használhatók, </w:t>
@@ -9900,7 +10100,7 @@
         </w:drawing>
       </w:r>
     </w:p>
-    <w:bookmarkStart w:id="23" w:name="_Ref69866333"/>
+    <w:bookmarkStart w:id="24" w:name="_Ref69866333"/>
     <w:p>
       <w:pPr>
         <w:pStyle w:val="Caption"/>
@@ -9938,7 +10138,7 @@
       <w:r>
         <w:t>. ábra</w:t>
       </w:r>
-      <w:bookmarkEnd w:id="23"/>
+      <w:bookmarkEnd w:id="24"/>
       <w:r>
         <w:t xml:space="preserve">: Az </w:t>
       </w:r>
@@ -9948,7 +10148,7 @@
     </w:p>
     <w:p>
       <w:pPr>
-        <w:ind w:firstLine="708"/>
+        <w:ind w:firstLine="709"/>
       </w:pPr>
       <w:r>
         <w:t xml:space="preserve">Az </w:t>
@@ -10012,7 +10212,7 @@
       <w:pPr>
         <w:pStyle w:val="Heading3"/>
       </w:pPr>
-      <w:bookmarkStart w:id="24" w:name="_Toc70555190"/>
+      <w:bookmarkStart w:id="25" w:name="_Toc70555190"/>
       <w:r>
         <w:lastRenderedPageBreak/>
         <w:t xml:space="preserve">A </w:t>
@@ -10029,11 +10229,11 @@
       <w:r>
         <w:t>fejlesztői környezet</w:t>
       </w:r>
-      <w:bookmarkEnd w:id="24"/>
-    </w:p>
-    <w:p>
-      <w:pPr>
-        <w:ind w:firstLine="708"/>
+      <w:bookmarkEnd w:id="25"/>
+    </w:p>
+    <w:p>
+      <w:pPr>
+        <w:ind w:firstLine="709"/>
       </w:pPr>
       <w:r>
         <w:t xml:space="preserve">A </w:t>
@@ -10168,8 +10368,10 @@
       </w:r>
     </w:p>
     <w:p>
-      <w:r>
-        <w:tab/>
+      <w:pPr>
+        <w:ind w:firstLine="709"/>
+      </w:pPr>
+      <w:r>
         <w:t xml:space="preserve">Ez a fejlesztői környezet több, mint 808 különböző PIC mikrovezérlő </w:t>
       </w:r>
       <w:r>
@@ -10259,7 +10461,7 @@
         </w:drawing>
       </w:r>
     </w:p>
-    <w:bookmarkStart w:id="25" w:name="_Ref69949279"/>
+    <w:bookmarkStart w:id="26" w:name="_Ref69949279"/>
     <w:p>
       <w:pPr>
         <w:pStyle w:val="Caption"/>
@@ -10297,7 +10499,7 @@
       <w:r>
         <w:t>. ábra</w:t>
       </w:r>
-      <w:bookmarkEnd w:id="25"/>
+      <w:bookmarkEnd w:id="26"/>
       <w:r>
         <w:t xml:space="preserve">: </w:t>
       </w:r>
@@ -10316,7 +10518,7 @@
     </w:p>
     <w:p>
       <w:pPr>
-        <w:ind w:firstLine="576"/>
+        <w:ind w:firstLine="709"/>
       </w:pPr>
       <w:r>
         <w:t>A</w:t>
@@ -10324,7 +10526,7 @@
       <w:r>
         <w:t xml:space="preserve"> modern fejlesztői környezetektől elvárható módon a </w:t>
       </w:r>
-      <w:bookmarkStart w:id="26" w:name="_Hlk70124290"/>
+      <w:bookmarkStart w:id="27" w:name="_Hlk70124290"/>
       <w:r>
         <w:rPr>
           <w:lang w:val="en-US"/>
@@ -10334,18 +10536,18 @@
       <w:r>
         <w:t xml:space="preserve"> </w:t>
       </w:r>
-      <w:bookmarkEnd w:id="26"/>
+      <w:bookmarkEnd w:id="27"/>
       <w:r>
         <w:t>szintén</w:t>
       </w:r>
       <w:r>
         <w:t xml:space="preserve"> rendelkezik olyan funkciókkal, amelyek </w:t>
       </w:r>
-      <w:bookmarkStart w:id="27" w:name="_Hlk70476398"/>
+      <w:bookmarkStart w:id="28" w:name="_Hlk70476398"/>
       <w:r>
         <w:t xml:space="preserve">kényelmesebbé és hatékonyabbá teszik </w:t>
       </w:r>
-      <w:bookmarkEnd w:id="27"/>
+      <w:bookmarkEnd w:id="28"/>
       <w:r>
         <w:lastRenderedPageBreak/>
         <w:t xml:space="preserve">a fejlesztői munkát. </w:t>
@@ -10413,7 +10615,7 @@
     </w:p>
     <w:p>
       <w:pPr>
-        <w:ind w:firstLine="576"/>
+        <w:ind w:firstLine="709"/>
       </w:pPr>
       <w:r>
         <w:t xml:space="preserve">A </w:t>
@@ -10487,7 +10689,7 @@
     </w:p>
     <w:p>
       <w:pPr>
-        <w:ind w:firstLine="576"/>
+        <w:ind w:firstLine="709"/>
       </w:pPr>
       <w:r>
         <w:t xml:space="preserve">Ennek a szoftvernek a </w:t>
@@ -10554,15 +10756,15 @@
       <w:pPr>
         <w:pStyle w:val="Heading2"/>
       </w:pPr>
-      <w:bookmarkStart w:id="28" w:name="_Toc70555191"/>
+      <w:bookmarkStart w:id="29" w:name="_Toc70555191"/>
       <w:r>
         <w:t>Az alternatív emuláció megvalósításának eszközei</w:t>
       </w:r>
-      <w:bookmarkEnd w:id="28"/>
-    </w:p>
-    <w:p>
-      <w:pPr>
-        <w:ind w:firstLine="576"/>
+      <w:bookmarkEnd w:id="29"/>
+    </w:p>
+    <w:p>
+      <w:pPr>
+        <w:ind w:firstLine="709"/>
       </w:pPr>
       <w:r>
         <w:t>Az alternatív emuláció három különböző fejlesztési terület prominens szoftver</w:t>
@@ -10644,7 +10846,7 @@
       <w:pPr>
         <w:pStyle w:val="Heading3"/>
       </w:pPr>
-      <w:bookmarkStart w:id="29" w:name="_Toc70555192"/>
+      <w:bookmarkStart w:id="30" w:name="_Toc70555192"/>
       <w:r>
         <w:t xml:space="preserve">A </w:t>
       </w:r>
@@ -10660,11 +10862,11 @@
       <w:r>
         <w:t>fejlesztői környezet</w:t>
       </w:r>
-      <w:bookmarkEnd w:id="29"/>
-    </w:p>
-    <w:p>
-      <w:pPr>
-        <w:ind w:firstLine="708"/>
+      <w:bookmarkEnd w:id="30"/>
+    </w:p>
+    <w:p>
+      <w:pPr>
+        <w:ind w:firstLine="709"/>
       </w:pPr>
       <w:r>
         <w:t xml:space="preserve">A </w:t>
@@ -10848,7 +11050,7 @@
     </w:p>
     <w:p>
       <w:pPr>
-        <w:ind w:firstLine="708"/>
+        <w:ind w:firstLine="709"/>
       </w:pPr>
       <w:r>
         <w:t xml:space="preserve">A </w:t>
@@ -11112,7 +11314,7 @@
         </w:drawing>
       </w:r>
     </w:p>
-    <w:bookmarkStart w:id="30" w:name="_Ref70293743"/>
+    <w:bookmarkStart w:id="31" w:name="_Ref70293743"/>
     <w:p>
       <w:pPr>
         <w:pStyle w:val="Caption"/>
@@ -11150,7 +11352,7 @@
       <w:r>
         <w:t>. ábra</w:t>
       </w:r>
-      <w:bookmarkEnd w:id="30"/>
+      <w:bookmarkEnd w:id="31"/>
       <w:r>
         <w:t xml:space="preserve">: A </w:t>
       </w:r>
@@ -11169,7 +11371,7 @@
     </w:p>
     <w:p>
       <w:pPr>
-        <w:ind w:firstLine="708"/>
+        <w:ind w:firstLine="709"/>
       </w:pPr>
       <w:r>
         <w:t xml:space="preserve">Ebben a fejlesztői környezetben a Qt moduljaira épülő </w:t>
@@ -11216,7 +11418,7 @@
     </w:p>
     <w:p>
       <w:pPr>
-        <w:ind w:firstLine="708"/>
+        <w:ind w:firstLine="709"/>
       </w:pPr>
       <w:r>
         <w:t xml:space="preserve">A </w:t>
@@ -11253,7 +11455,7 @@
       <w:pPr>
         <w:pStyle w:val="Heading3"/>
       </w:pPr>
-      <w:bookmarkStart w:id="31" w:name="_Toc70555193"/>
+      <w:bookmarkStart w:id="32" w:name="_Toc70555193"/>
       <w:r>
         <w:lastRenderedPageBreak/>
         <w:t xml:space="preserve">Az </w:t>
@@ -11267,11 +11469,11 @@
       <w:r>
         <w:t xml:space="preserve"> elektronikai tervezőszoftver</w:t>
       </w:r>
-      <w:bookmarkEnd w:id="31"/>
-    </w:p>
-    <w:p>
-      <w:pPr>
-        <w:ind w:firstLine="708"/>
+      <w:bookmarkEnd w:id="32"/>
+    </w:p>
+    <w:p>
+      <w:pPr>
+        <w:ind w:firstLine="709"/>
       </w:pPr>
       <w:r>
         <w:t xml:space="preserve">Az </w:t>
@@ -11428,7 +11630,7 @@
     </w:p>
     <w:p>
       <w:pPr>
-        <w:ind w:firstLine="708"/>
+        <w:ind w:firstLine="709"/>
       </w:pPr>
       <w:r>
         <w:t xml:space="preserve">Ez a szoftver </w:t>
@@ -11577,7 +11779,7 @@
         </w:drawing>
       </w:r>
     </w:p>
-    <w:bookmarkStart w:id="32" w:name="_Ref70304580"/>
+    <w:bookmarkStart w:id="33" w:name="_Ref70304580"/>
     <w:p>
       <w:pPr>
         <w:pStyle w:val="Caption"/>
@@ -11615,7 +11817,7 @@
       <w:r>
         <w:t>. ábra</w:t>
       </w:r>
-      <w:bookmarkEnd w:id="32"/>
+      <w:bookmarkEnd w:id="33"/>
       <w:r>
         <w:t xml:space="preserve">: </w:t>
       </w:r>
@@ -11634,7 +11836,7 @@
     </w:p>
     <w:p>
       <w:pPr>
-        <w:ind w:firstLine="708"/>
+        <w:ind w:firstLine="709"/>
       </w:pPr>
       <w:r>
         <w:t xml:space="preserve">Az </w:t>
@@ -11843,7 +12045,7 @@
     </w:p>
     <w:p>
       <w:pPr>
-        <w:ind w:firstLine="708"/>
+        <w:ind w:firstLine="709"/>
       </w:pPr>
       <w:r>
         <w:t xml:space="preserve">Ahhoz, hogy egy alkatrészt használni lehessen a </w:t>
@@ -11923,7 +12125,7 @@
     </w:p>
     <w:p>
       <w:pPr>
-        <w:ind w:firstLine="708"/>
+        <w:ind w:firstLine="709"/>
       </w:pPr>
       <w:r>
         <w:t xml:space="preserve">Az </w:t>
@@ -12027,7 +12229,7 @@
     </w:p>
     <w:p>
       <w:pPr>
-        <w:ind w:firstLine="708"/>
+        <w:ind w:firstLine="709"/>
       </w:pPr>
       <w:r>
         <w:t xml:space="preserve">Ez a szoftver alapvetően ipari alkalmazásra lett kifejlesztve széles licensz kínálattal, de van elérhető próbaverziója is. A próbaverzió mellett </w:t>
@@ -12067,7 +12269,7 @@
       <w:pPr>
         <w:pStyle w:val="Heading3"/>
       </w:pPr>
-      <w:bookmarkStart w:id="33" w:name="_Toc70555194"/>
+      <w:bookmarkStart w:id="34" w:name="_Toc70555194"/>
       <w:r>
         <w:t xml:space="preserve">Az </w:t>
       </w:r>
@@ -12086,11 +12288,11 @@
       <w:r>
         <w:t>fejlesztői környezet</w:t>
       </w:r>
-      <w:bookmarkEnd w:id="33"/>
-    </w:p>
-    <w:p>
-      <w:pPr>
-        <w:ind w:firstLine="708"/>
+      <w:bookmarkEnd w:id="34"/>
+    </w:p>
+    <w:p>
+      <w:pPr>
+        <w:ind w:firstLine="709"/>
       </w:pPr>
       <w:r>
         <w:t xml:space="preserve">Az </w:t>
@@ -12204,8 +12406,10 @@
       </w:r>
     </w:p>
     <w:p>
-      <w:r>
-        <w:tab/>
+      <w:pPr>
+        <w:ind w:firstLine="709"/>
+      </w:pPr>
+      <w:r>
         <w:t>Ez az egyik legnépszerűbb fejlesztői környezet az ARM mikrovezérlők</w:t>
       </w:r>
       <w:r>
@@ -12347,7 +12551,7 @@
         </w:drawing>
       </w:r>
     </w:p>
-    <w:bookmarkStart w:id="34" w:name="_Ref69957412"/>
+    <w:bookmarkStart w:id="35" w:name="_Ref69957412"/>
     <w:p>
       <w:pPr>
         <w:pStyle w:val="Caption"/>
@@ -12385,7 +12589,7 @@
       <w:r>
         <w:t>. ábra</w:t>
       </w:r>
-      <w:bookmarkEnd w:id="34"/>
+      <w:bookmarkEnd w:id="35"/>
       <w:r>
         <w:t xml:space="preserve">: </w:t>
       </w:r>
@@ -12404,7 +12608,7 @@
     </w:p>
     <w:p>
       <w:pPr>
-        <w:ind w:firstLine="708"/>
+        <w:ind w:firstLine="709"/>
       </w:pPr>
       <w:r>
         <w:t xml:space="preserve">Az </w:t>
@@ -12459,7 +12663,7 @@
     </w:p>
     <w:p>
       <w:pPr>
-        <w:ind w:firstLine="708"/>
+        <w:ind w:firstLine="709"/>
       </w:pPr>
       <w:r>
         <w:t xml:space="preserve">Ezt a szoftver ingyenesen is lehet használni korlátlan ideig, de az ingyenes változat korlátozásokat tartalmaz. Ezzel szemben </w:t>
@@ -12472,16 +12676,18 @@
       <w:pPr>
         <w:pStyle w:val="Heading1"/>
       </w:pPr>
-      <w:bookmarkStart w:id="35" w:name="_Toc70555195"/>
+      <w:bookmarkStart w:id="36" w:name="_Toc70555195"/>
+      <w:bookmarkStart w:id="37" w:name="_Ref70785231"/>
       <w:r>
         <w:lastRenderedPageBreak/>
         <w:t>Az emulálni kívánt ipari folyamat</w:t>
       </w:r>
-      <w:bookmarkEnd w:id="35"/>
-    </w:p>
-    <w:p>
-      <w:pPr>
-        <w:ind w:firstLine="432"/>
+      <w:bookmarkEnd w:id="36"/>
+      <w:bookmarkEnd w:id="37"/>
+    </w:p>
+    <w:p>
+      <w:pPr>
+        <w:ind w:firstLine="709"/>
       </w:pPr>
       <w:r>
         <w:t>A</w:t>
@@ -12537,7 +12743,7 @@
     </w:p>
     <w:p>
       <w:pPr>
-        <w:ind w:firstLine="432"/>
+        <w:ind w:firstLine="709"/>
       </w:pPr>
       <w:r>
         <w:t>A gyártósor a gépjármű karosszériák gyártásának egy szakaszát mutatja be, ahol a következő három fő művelet folyik:</w:t>
@@ -12604,7 +12810,7 @@
     </w:p>
     <w:p>
       <w:pPr>
-        <w:ind w:firstLine="432"/>
+        <w:ind w:firstLine="709"/>
       </w:pPr>
       <w:r>
         <w:t xml:space="preserve">Az első cellában két ponthegesztésre alkalmas robot helyezkedik el, </w:t>
@@ -12657,7 +12863,7 @@
     </w:p>
     <w:p>
       <w:pPr>
-        <w:ind w:firstLine="432"/>
+        <w:ind w:firstLine="709"/>
       </w:pPr>
       <w:r>
         <w:t xml:space="preserve">Az emuláció szempontjából a feladat nehézsége a vizualizáció megvalósítása. A karosszériáknak ugyanis követniük kell a valóságban őket mozgató elemek mozgását ahhoz, hogy valóságosnak tűnjenek, ehhez pedig </w:t>
@@ -12680,11 +12886,8 @@
     </w:p>
     <w:p>
       <w:pPr>
-        <w:ind w:firstLine="432"/>
-      </w:pPr>
-      <w:r>
-        <w:tab/>
-      </w:r>
+        <w:ind w:firstLine="709"/>
+      </w:pPr>
       <w:r>
         <w:t>Irányítási</w:t>
       </w:r>
@@ -12752,10 +12955,9 @@
     </w:p>
     <w:p>
       <w:pPr>
-        <w:ind w:firstLine="432"/>
-      </w:pPr>
-      <w:r>
-        <w:tab/>
+        <w:ind w:firstLine="709"/>
+      </w:pPr>
+      <w:r>
         <w:t>A</w:t>
       </w:r>
       <w:r>
@@ -12793,7 +12995,9 @@
       <w:pPr>
         <w:pStyle w:val="Heading1"/>
       </w:pPr>
-      <w:bookmarkStart w:id="36" w:name="_Toc70555196"/>
+      <w:bookmarkStart w:id="38" w:name="_Toc70555196"/>
+      <w:bookmarkStart w:id="39" w:name="_Ref70785105"/>
+      <w:bookmarkStart w:id="40" w:name="_Ref70785255"/>
       <w:r>
         <w:lastRenderedPageBreak/>
         <w:t>Interaktív vizualizáció</w:t>
@@ -12801,14 +13005,21 @@
       <w:r>
         <w:t xml:space="preserve"> készítése a BORIS eszköztárával</w:t>
       </w:r>
-      <w:bookmarkEnd w:id="36"/>
-    </w:p>
-    <w:p/>
+      <w:bookmarkEnd w:id="38"/>
+      <w:bookmarkEnd w:id="39"/>
+      <w:bookmarkEnd w:id="40"/>
+    </w:p>
+    <w:p>
+      <w:pPr>
+        <w:ind w:firstLine="709"/>
+      </w:pPr>
+    </w:p>
     <w:p>
       <w:pPr>
         <w:pStyle w:val="Heading1"/>
       </w:pPr>
-      <w:bookmarkStart w:id="37" w:name="_Toc70555197"/>
+      <w:bookmarkStart w:id="41" w:name="_Toc70555197"/>
+      <w:bookmarkStart w:id="42" w:name="_Ref70785275"/>
       <w:r>
         <w:lastRenderedPageBreak/>
         <w:t>Az ipari folyamat</w:t>
@@ -12816,7 +13027,8 @@
       <w:r>
         <w:t xml:space="preserve"> emulációja és irányítása</w:t>
       </w:r>
-      <w:bookmarkEnd w:id="37"/>
+      <w:bookmarkEnd w:id="41"/>
+      <w:bookmarkEnd w:id="42"/>
     </w:p>
     <w:p>
       <w:r>
@@ -13096,68 +13308,69 @@
       <w:pPr>
         <w:pStyle w:val="Heading2"/>
       </w:pPr>
-      <w:bookmarkStart w:id="38" w:name="_Toc70555198"/>
+      <w:bookmarkStart w:id="43" w:name="_Toc70555198"/>
       <w:r>
         <w:lastRenderedPageBreak/>
         <w:t>Az emuláció megvalósításának bemutatása</w:t>
       </w:r>
-      <w:bookmarkEnd w:id="38"/>
+      <w:bookmarkEnd w:id="43"/>
     </w:p>
     <w:p>
       <w:pPr>
         <w:pStyle w:val="Heading3"/>
       </w:pPr>
-      <w:bookmarkStart w:id="39" w:name="_Toc70555199"/>
+      <w:bookmarkStart w:id="44" w:name="_Toc70555199"/>
       <w:r>
         <w:t>A robotok és a futószalagok vizualizációja FAB segítségével</w:t>
       </w:r>
-      <w:bookmarkEnd w:id="39"/>
+      <w:bookmarkEnd w:id="44"/>
     </w:p>
     <w:p>
       <w:pPr>
         <w:pStyle w:val="Heading3"/>
       </w:pPr>
-      <w:bookmarkStart w:id="40" w:name="_Toc70555200"/>
+      <w:bookmarkStart w:id="45" w:name="_Toc70555200"/>
       <w:r>
         <w:t>A robotok mozgatása</w:t>
       </w:r>
-      <w:bookmarkEnd w:id="40"/>
+      <w:bookmarkEnd w:id="45"/>
     </w:p>
     <w:p>
       <w:pPr>
         <w:pStyle w:val="Heading3"/>
       </w:pPr>
-      <w:bookmarkStart w:id="41" w:name="_Toc70555201"/>
+      <w:bookmarkStart w:id="46" w:name="_Toc70555201"/>
       <w:r>
         <w:t>A karosszériák mozgatása</w:t>
       </w:r>
-      <w:bookmarkEnd w:id="41"/>
+      <w:bookmarkEnd w:id="46"/>
     </w:p>
     <w:p>
       <w:pPr>
         <w:pStyle w:val="Heading3"/>
       </w:pPr>
-      <w:bookmarkStart w:id="42" w:name="_Toc70555202"/>
+      <w:bookmarkStart w:id="47" w:name="_Toc70555202"/>
       <w:r>
         <w:t>A cellák ellenőrzőlogikái</w:t>
       </w:r>
-      <w:bookmarkEnd w:id="42"/>
+      <w:bookmarkEnd w:id="47"/>
     </w:p>
     <w:p>
       <w:pPr>
         <w:pStyle w:val="Heading2"/>
       </w:pPr>
-      <w:bookmarkStart w:id="43" w:name="_Toc70555203"/>
+      <w:bookmarkStart w:id="48" w:name="_Toc70555203"/>
       <w:r>
         <w:t>Az irányítás megvalósításának bemutatása</w:t>
       </w:r>
-      <w:bookmarkEnd w:id="43"/>
+      <w:bookmarkEnd w:id="48"/>
     </w:p>
     <w:p>
       <w:pPr>
         <w:pStyle w:val="Heading1"/>
       </w:pPr>
-      <w:bookmarkStart w:id="44" w:name="_Toc70555204"/>
+      <w:bookmarkStart w:id="49" w:name="_Toc70555204"/>
+      <w:bookmarkStart w:id="50" w:name="_Ref70785292"/>
       <w:r>
         <w:lastRenderedPageBreak/>
         <w:t>A BORIS projektek hordozhatósági problémáj</w:t>
@@ -13168,7 +13381,8 @@
       <w:r>
         <w:t xml:space="preserve"> megoldása</w:t>
       </w:r>
-      <w:bookmarkEnd w:id="44"/>
+      <w:bookmarkEnd w:id="49"/>
+      <w:bookmarkEnd w:id="50"/>
     </w:p>
     <w:p>
       <w:pPr>
@@ -13618,7 +13832,7 @@
         <w:t>\Examples\Demo8.sbl</w:t>
       </w:r>
     </w:p>
-    <w:bookmarkStart w:id="45" w:name="_Ref69608462"/>
+    <w:bookmarkStart w:id="51" w:name="_Ref69608462"/>
     <w:p>
       <w:pPr>
         <w:pStyle w:val="Caption"/>
@@ -13656,7 +13870,7 @@
       <w:r>
         <w:t>. példa</w:t>
       </w:r>
-      <w:bookmarkEnd w:id="45"/>
+      <w:bookmarkEnd w:id="51"/>
       <w:r>
         <w:t>: Korrigálási hiba azonos végződésű elérési útvonalak esetén</w:t>
       </w:r>
@@ -13776,18 +13990,20 @@
       <w:pPr>
         <w:pStyle w:val="Heading1"/>
       </w:pPr>
-      <w:bookmarkStart w:id="46" w:name="_Toc70555205"/>
+      <w:bookmarkStart w:id="52" w:name="_Toc70555205"/>
+      <w:bookmarkStart w:id="53" w:name="_Ref70785318"/>
       <w:r>
         <w:lastRenderedPageBreak/>
         <w:t>Az ipari folyamat emulálásának alternatív megoldása</w:t>
       </w:r>
-      <w:bookmarkEnd w:id="46"/>
+      <w:bookmarkEnd w:id="52"/>
+      <w:bookmarkEnd w:id="53"/>
     </w:p>
     <w:p>
       <w:pPr>
         <w:pStyle w:val="Heading2"/>
       </w:pPr>
-      <w:bookmarkStart w:id="47" w:name="_Toc70555206"/>
+      <w:bookmarkStart w:id="54" w:name="_Toc70555206"/>
       <w:r>
         <w:t xml:space="preserve">Az </w:t>
       </w:r>
@@ -13803,26 +14019,26 @@
       <w:r>
         <w:t>visszafejtése</w:t>
       </w:r>
-      <w:bookmarkEnd w:id="47"/>
+      <w:bookmarkEnd w:id="54"/>
     </w:p>
     <w:p>
       <w:pPr>
         <w:pStyle w:val="Heading3"/>
       </w:pPr>
-      <w:bookmarkStart w:id="48" w:name="_Toc70555207"/>
+      <w:bookmarkStart w:id="55" w:name="_Toc70555207"/>
       <w:r>
         <w:t>BORIS és az I/O interfész közötti kommunikáció</w:t>
       </w:r>
       <w:r>
         <w:t xml:space="preserve"> lehallgatása</w:t>
       </w:r>
-      <w:bookmarkEnd w:id="48"/>
+      <w:bookmarkEnd w:id="55"/>
     </w:p>
     <w:p>
       <w:pPr>
         <w:pStyle w:val="Heading3"/>
       </w:pPr>
-      <w:bookmarkStart w:id="49" w:name="_Toc70555208"/>
+      <w:bookmarkStart w:id="56" w:name="_Toc70555208"/>
       <w:r>
         <w:t xml:space="preserve">Az </w:t>
       </w:r>
@@ -13832,94 +14048,98 @@
       <w:r>
         <w:t xml:space="preserve"> utánzása a BORIS számára</w:t>
       </w:r>
-      <w:bookmarkEnd w:id="49"/>
+      <w:bookmarkEnd w:id="56"/>
     </w:p>
     <w:p>
       <w:pPr>
         <w:pStyle w:val="Heading3"/>
       </w:pPr>
-      <w:bookmarkStart w:id="50" w:name="_Toc70555209"/>
+      <w:bookmarkStart w:id="57" w:name="_Toc70555209"/>
       <w:r>
         <w:t>Az I/O interfész</w:t>
       </w:r>
       <w:r>
         <w:t xml:space="preserve"> működtetése a BORIS használata nélkül</w:t>
       </w:r>
-      <w:bookmarkEnd w:id="50"/>
+      <w:bookmarkEnd w:id="57"/>
     </w:p>
     <w:p>
       <w:pPr>
         <w:pStyle w:val="Heading2"/>
       </w:pPr>
-      <w:bookmarkStart w:id="51" w:name="_Toc70555210"/>
+      <w:bookmarkStart w:id="58" w:name="_Toc70555210"/>
       <w:r>
         <w:t>Az emuláció megvalósítása alternatív eszközökkel</w:t>
       </w:r>
-      <w:bookmarkEnd w:id="51"/>
+      <w:bookmarkEnd w:id="58"/>
     </w:p>
     <w:p>
       <w:pPr>
         <w:pStyle w:val="Heading3"/>
       </w:pPr>
-      <w:bookmarkStart w:id="52" w:name="_Toc70555211"/>
+      <w:bookmarkStart w:id="59" w:name="_Toc70555211"/>
       <w:r>
         <w:t>A karosszériák mozgatása</w:t>
       </w:r>
-      <w:bookmarkEnd w:id="52"/>
+      <w:bookmarkEnd w:id="59"/>
     </w:p>
     <w:p>
       <w:pPr>
         <w:pStyle w:val="Heading3"/>
       </w:pPr>
-      <w:bookmarkStart w:id="53" w:name="_Toc70555212"/>
+      <w:bookmarkStart w:id="60" w:name="_Toc70555212"/>
       <w:r>
         <w:t>A futószalagok megvalósítása és működtetése</w:t>
       </w:r>
-      <w:bookmarkEnd w:id="53"/>
+      <w:bookmarkEnd w:id="60"/>
     </w:p>
     <w:p>
       <w:pPr>
         <w:pStyle w:val="Heading3"/>
       </w:pPr>
-      <w:bookmarkStart w:id="54" w:name="_Toc70555213"/>
+      <w:bookmarkStart w:id="61" w:name="_Toc70555213"/>
       <w:r>
         <w:t>A daru megvalósítása és működtetése</w:t>
       </w:r>
-      <w:bookmarkEnd w:id="54"/>
+      <w:bookmarkEnd w:id="61"/>
     </w:p>
     <w:p>
       <w:pPr>
         <w:pStyle w:val="Heading3"/>
       </w:pPr>
-      <w:bookmarkStart w:id="55" w:name="_Toc70555214"/>
+      <w:bookmarkStart w:id="62" w:name="_Toc70555214"/>
       <w:r>
         <w:t>A robotok megvalósítása és működtetése</w:t>
       </w:r>
-      <w:bookmarkEnd w:id="55"/>
+      <w:bookmarkEnd w:id="62"/>
     </w:p>
     <w:p>
       <w:pPr>
         <w:pStyle w:val="Heading1"/>
       </w:pPr>
-      <w:bookmarkStart w:id="56" w:name="_Toc70555215"/>
+      <w:bookmarkStart w:id="63" w:name="_Toc70555215"/>
+      <w:bookmarkStart w:id="64" w:name="_Ref70785329"/>
       <w:r>
         <w:lastRenderedPageBreak/>
         <w:t>Az I/O interfészt helyettesítő elektronika</w:t>
       </w:r>
-      <w:bookmarkEnd w:id="56"/>
+      <w:bookmarkEnd w:id="63"/>
+      <w:bookmarkEnd w:id="64"/>
     </w:p>
     <w:p>
       <w:pPr>
         <w:pStyle w:val="Heading1"/>
       </w:pPr>
-      <w:bookmarkStart w:id="57" w:name="_Toc70555216"/>
+      <w:bookmarkStart w:id="65" w:name="_Toc70555216"/>
+      <w:bookmarkStart w:id="66" w:name="_Ref70785344"/>
       <w:r>
         <w:lastRenderedPageBreak/>
         <w:t>Konklúzió</w:t>
       </w:r>
-      <w:bookmarkEnd w:id="57"/>
-    </w:p>
-    <w:bookmarkStart w:id="58" w:name="_Toc70555217" w:displacedByCustomXml="next"/>
+      <w:bookmarkEnd w:id="65"/>
+      <w:bookmarkEnd w:id="66"/>
+    </w:p>
+    <w:bookmarkStart w:id="67" w:name="_Toc70555217" w:displacedByCustomXml="next"/>
     <w:sdt>
       <w:sdtPr>
         <w:rPr>
@@ -13947,7 +14167,7 @@
           <w:r>
             <w:t>Irodalomjegyzék</w:t>
           </w:r>
-          <w:bookmarkEnd w:id="58"/>
+          <w:bookmarkEnd w:id="67"/>
         </w:p>
         <w:sdt>
           <w:sdtPr>
@@ -14619,12 +14839,12 @@
           <w:numId w:val="0"/>
         </w:numPr>
       </w:pPr>
-      <w:bookmarkStart w:id="59" w:name="_Toc70555218"/>
+      <w:bookmarkStart w:id="68" w:name="_Toc70555218"/>
       <w:r>
         <w:lastRenderedPageBreak/>
         <w:t>Nyilatkozat</w:t>
       </w:r>
-      <w:bookmarkEnd w:id="59"/>
+      <w:bookmarkEnd w:id="68"/>
     </w:p>
     <w:sectPr>
       <w:pgSz w:w="11906" w:h="16838"/>

</xml_diff>

<commit_message>
Started to write about visualization making.
</commit_message>
<xml_diff>
--- a/documentation/chapters.docx
+++ b/documentation/chapters.docx
@@ -425,7 +425,7 @@
       </w:pPr>
       <w:r>
         <w:pict w14:anchorId="7B13BD78">
-          <v:rect id="_x0000_i1169" style="width:0;height:1.5pt" o:hralign="center" o:hrstd="t" o:hr="t" fillcolor="#a0a0a0" stroked="f"/>
+          <v:rect id="_x0000_i1025" style="width:0;height:1.5pt" o:hralign="center" o:hrstd="t" o:hr="t" fillcolor="#a0a0a0" stroked="f"/>
         </w:pict>
       </w:r>
     </w:p>
@@ -512,7 +512,7 @@
       </w:pPr>
       <w:r>
         <w:pict w14:anchorId="3AEB49CC">
-          <v:rect id="_x0000_i1170" style="width:0;height:1.5pt" o:hralign="center" o:hrstd="t" o:hr="t" fillcolor="#a0a0a0" stroked="f"/>
+          <v:rect id="_x0000_i1026" style="width:0;height:1.5pt" o:hralign="center" o:hrstd="t" o:hr="t" fillcolor="#a0a0a0" stroked="f"/>
         </w:pict>
       </w:r>
     </w:p>
@@ -826,7 +826,7 @@
           <w:numId w:val="0"/>
         </w:numPr>
       </w:pPr>
-      <w:bookmarkStart w:id="2" w:name="_Toc70555177"/>
+      <w:bookmarkStart w:id="2" w:name="_Toc70899198"/>
       <w:r>
         <w:lastRenderedPageBreak/>
         <w:t>Tartalmi összefoglaló</w:t>
@@ -858,11 +858,21 @@
         <w:t xml:space="preserve">Egy ipari folyamat emulálása </w:t>
       </w:r>
       <w:r>
-        <w:rPr>
-          <w:lang w:val="en-US"/>
-        </w:rPr>
-        <w:t>hardware-in-the-loop</w:t>
-      </w:r>
+        <w:t>hardware-in-</w:t>
+      </w:r>
+      <w:proofErr w:type="spellStart"/>
+      <w:r>
+        <w:t>the</w:t>
+      </w:r>
+      <w:proofErr w:type="spellEnd"/>
+      <w:r>
+        <w:t>-</w:t>
+      </w:r>
+      <w:proofErr w:type="spellStart"/>
+      <w:r>
+        <w:t>loop</w:t>
+      </w:r>
+      <w:proofErr w:type="spellEnd"/>
       <w:r>
         <w:t xml:space="preserve"> (HIL) </w:t>
       </w:r>
@@ -1170,10 +1180,15 @@
         <w:t xml:space="preserve">Programmer 9.1, </w:t>
       </w:r>
       <w:r>
-        <w:rPr>
-          <w:lang w:val="en-US"/>
-        </w:rPr>
-        <w:t>mikroC PRO for PIC</w:t>
+        <w:t xml:space="preserve">mikroC PRO </w:t>
+      </w:r>
+      <w:proofErr w:type="spellStart"/>
+      <w:r>
+        <w:t>for</w:t>
+      </w:r>
+      <w:proofErr w:type="spellEnd"/>
+      <w:r>
+        <w:t xml:space="preserve"> PIC</w:t>
       </w:r>
       <w:r>
         <w:t xml:space="preserve"> 6.6.2</w:t>
@@ -1182,14 +1197,40 @@
         <w:t xml:space="preserve">, </w:t>
       </w:r>
       <w:r>
-        <w:rPr>
-          <w:lang w:val="en-US"/>
-        </w:rPr>
-        <w:t>IAR Embedded Workbench for Arm</w:t>
-      </w:r>
+        <w:t xml:space="preserve">IAR </w:t>
+      </w:r>
+      <w:proofErr w:type="spellStart"/>
+      <w:r>
+        <w:t>Embedded</w:t>
+      </w:r>
+      <w:proofErr w:type="spellEnd"/>
       <w:r>
         <w:t xml:space="preserve"> </w:t>
       </w:r>
+      <w:proofErr w:type="spellStart"/>
+      <w:r>
+        <w:t>Workbench</w:t>
+      </w:r>
+      <w:proofErr w:type="spellEnd"/>
+      <w:r>
+        <w:t xml:space="preserve"> </w:t>
+      </w:r>
+      <w:proofErr w:type="spellStart"/>
+      <w:r>
+        <w:t>for</w:t>
+      </w:r>
+      <w:proofErr w:type="spellEnd"/>
+      <w:r>
+        <w:t xml:space="preserve"> </w:t>
+      </w:r>
+      <w:proofErr w:type="spellStart"/>
+      <w:r>
+        <w:t>Arm</w:t>
+      </w:r>
+      <w:proofErr w:type="spellEnd"/>
+      <w:r>
+        <w:t xml:space="preserve"> </w:t>
+      </w:r>
       <w:r>
         <w:t>7.10.1</w:t>
       </w:r>
@@ -1197,11 +1238,21 @@
         <w:t xml:space="preserve">, </w:t>
       </w:r>
       <w:r>
-        <w:rPr>
-          <w:lang w:val="en-US"/>
-        </w:rPr>
-        <w:t>Visual Studio Code</w:t>
-      </w:r>
+        <w:t xml:space="preserve">Visual </w:t>
+      </w:r>
+      <w:proofErr w:type="spellStart"/>
+      <w:r>
+        <w:t>Studio</w:t>
+      </w:r>
+      <w:proofErr w:type="spellEnd"/>
+      <w:r>
+        <w:t xml:space="preserve"> </w:t>
+      </w:r>
+      <w:proofErr w:type="spellStart"/>
+      <w:r>
+        <w:t>Code</w:t>
+      </w:r>
+      <w:proofErr w:type="spellEnd"/>
       <w:r>
         <w:t xml:space="preserve"> 1.54.3 és</w:t>
       </w:r>
@@ -1209,11 +1260,13 @@
         <w:t xml:space="preserve"> </w:t>
       </w:r>
       <w:r>
-        <w:rPr>
-          <w:lang w:val="en-US"/>
-        </w:rPr>
-        <w:t>Qt Creator</w:t>
-      </w:r>
+        <w:t xml:space="preserve">Qt </w:t>
+      </w:r>
+      <w:proofErr w:type="spellStart"/>
+      <w:r>
+        <w:t>Creator</w:t>
+      </w:r>
+      <w:proofErr w:type="spellEnd"/>
       <w:r>
         <w:t xml:space="preserve"> 4.14.1</w:t>
       </w:r>
@@ -1230,11 +1283,13 @@
         <w:t xml:space="preserve">, </w:t>
       </w:r>
       <w:r>
-        <w:rPr>
-          <w:lang w:val="en-US"/>
-        </w:rPr>
-        <w:t>Altium Designer</w:t>
-      </w:r>
+        <w:t xml:space="preserve">Altium </w:t>
+      </w:r>
+      <w:proofErr w:type="spellStart"/>
+      <w:r>
+        <w:t>Designer</w:t>
+      </w:r>
+      <w:proofErr w:type="spellEnd"/>
       <w:r>
         <w:t xml:space="preserve"> 17.1</w:t>
       </w:r>
@@ -1245,10 +1300,15 @@
         <w:t xml:space="preserve">, </w:t>
       </w:r>
       <w:r>
-        <w:rPr>
-          <w:lang w:val="en-US"/>
-        </w:rPr>
-        <w:t>Eltima Serial Port Monitor</w:t>
+        <w:t xml:space="preserve">Eltima </w:t>
+      </w:r>
+      <w:proofErr w:type="spellStart"/>
+      <w:r>
+        <w:t>Serial</w:t>
+      </w:r>
+      <w:proofErr w:type="spellEnd"/>
+      <w:r>
+        <w:t xml:space="preserve"> Port Monitor</w:t>
       </w:r>
       <w:r>
         <w:t xml:space="preserve"> 6.0.235 segédprogram</w:t>
@@ -1459,7 +1519,7 @@
             </w:rPr>
             <w:fldChar w:fldCharType="separate"/>
           </w:r>
-          <w:hyperlink w:anchor="_Toc70555177" w:history="1">
+          <w:hyperlink w:anchor="_Toc70899198" w:history="1">
             <w:r>
               <w:rPr>
                 <w:rStyle w:val="Hyperlink"/>
@@ -1486,7 +1546,7 @@
                 <w:noProof/>
                 <w:webHidden/>
               </w:rPr>
-              <w:instrText xml:space="preserve"> PAGEREF _Toc70555177 \h </w:instrText>
+              <w:instrText xml:space="preserve"> PAGEREF _Toc70899198 \h </w:instrText>
             </w:r>
             <w:r>
               <w:rPr>
@@ -1532,7 +1592,7 @@
               <w:lang w:eastAsia="hu-HU"/>
             </w:rPr>
           </w:pPr>
-          <w:hyperlink w:anchor="_Toc70555178" w:history="1">
+          <w:hyperlink w:anchor="_Toc70899199" w:history="1">
             <w:r>
               <w:rPr>
                 <w:rStyle w:val="Hyperlink"/>
@@ -1559,7 +1619,7 @@
                 <w:noProof/>
                 <w:webHidden/>
               </w:rPr>
-              <w:instrText xml:space="preserve"> PAGEREF _Toc70555178 \h </w:instrText>
+              <w:instrText xml:space="preserve"> PAGEREF _Toc70899199 \h </w:instrText>
             </w:r>
             <w:r>
               <w:rPr>
@@ -1606,7 +1666,7 @@
               <w:lang w:eastAsia="hu-HU"/>
             </w:rPr>
           </w:pPr>
-          <w:hyperlink w:anchor="_Toc70555179" w:history="1">
+          <w:hyperlink w:anchor="_Toc70899200" w:history="1">
             <w:r>
               <w:rPr>
                 <w:rStyle w:val="Hyperlink"/>
@@ -1651,7 +1711,7 @@
                 <w:noProof/>
                 <w:webHidden/>
               </w:rPr>
-              <w:instrText xml:space="preserve"> PAGEREF _Toc70555179 \h </w:instrText>
+              <w:instrText xml:space="preserve"> PAGEREF _Toc70899200 \h </w:instrText>
             </w:r>
             <w:r>
               <w:rPr>
@@ -1695,7 +1755,7 @@
               <w:sz w:val="22"/>
             </w:rPr>
           </w:pPr>
-          <w:hyperlink w:anchor="_Toc70555180" w:history="1">
+          <w:hyperlink w:anchor="_Toc70899201" w:history="1">
             <w:r>
               <w:rPr>
                 <w:rStyle w:val="Hyperlink"/>
@@ -1737,7 +1797,7 @@
                 <w:noProof/>
                 <w:webHidden/>
               </w:rPr>
-              <w:instrText xml:space="preserve"> PAGEREF _Toc70555180 \h </w:instrText>
+              <w:instrText xml:space="preserve"> PAGEREF _Toc70899201 \h </w:instrText>
             </w:r>
             <w:r>
               <w:rPr>
@@ -1781,7 +1841,7 @@
               <w:sz w:val="22"/>
             </w:rPr>
           </w:pPr>
-          <w:hyperlink w:anchor="_Toc70555181" w:history="1">
+          <w:hyperlink w:anchor="_Toc70899202" w:history="1">
             <w:r>
               <w:rPr>
                 <w:rStyle w:val="Hyperlink"/>
@@ -1823,7 +1883,7 @@
                 <w:noProof/>
                 <w:webHidden/>
               </w:rPr>
-              <w:instrText xml:space="preserve"> PAGEREF _Toc70555181 \h </w:instrText>
+              <w:instrText xml:space="preserve"> PAGEREF _Toc70899202 \h </w:instrText>
             </w:r>
             <w:r>
               <w:rPr>
@@ -1867,7 +1927,7 @@
               <w:sz w:val="22"/>
             </w:rPr>
           </w:pPr>
-          <w:hyperlink w:anchor="_Toc70555182" w:history="1">
+          <w:hyperlink w:anchor="_Toc70899203" w:history="1">
             <w:r>
               <w:rPr>
                 <w:rStyle w:val="Hyperlink"/>
@@ -1909,7 +1969,7 @@
                 <w:noProof/>
                 <w:webHidden/>
               </w:rPr>
-              <w:instrText xml:space="preserve"> PAGEREF _Toc70555182 \h </w:instrText>
+              <w:instrText xml:space="preserve"> PAGEREF _Toc70899203 \h </w:instrText>
             </w:r>
             <w:r>
               <w:rPr>
@@ -1953,7 +2013,7 @@
               <w:sz w:val="22"/>
             </w:rPr>
           </w:pPr>
-          <w:hyperlink w:anchor="_Toc70555183" w:history="1">
+          <w:hyperlink w:anchor="_Toc70899204" w:history="1">
             <w:r>
               <w:rPr>
                 <w:rStyle w:val="Hyperlink"/>
@@ -2010,7 +2070,7 @@
                 <w:noProof/>
                 <w:webHidden/>
               </w:rPr>
-              <w:instrText xml:space="preserve"> PAGEREF _Toc70555183 \h </w:instrText>
+              <w:instrText xml:space="preserve"> PAGEREF _Toc70899204 \h </w:instrText>
             </w:r>
             <w:r>
               <w:rPr>
@@ -2054,7 +2114,7 @@
               <w:sz w:val="22"/>
             </w:rPr>
           </w:pPr>
-          <w:hyperlink w:anchor="_Toc70555184" w:history="1">
+          <w:hyperlink w:anchor="_Toc70899205" w:history="1">
             <w:r>
               <w:rPr>
                 <w:rStyle w:val="Hyperlink"/>
@@ -2096,7 +2156,7 @@
                 <w:noProof/>
                 <w:webHidden/>
               </w:rPr>
-              <w:instrText xml:space="preserve"> PAGEREF _Toc70555184 \h </w:instrText>
+              <w:instrText xml:space="preserve"> PAGEREF _Toc70899205 \h </w:instrText>
             </w:r>
             <w:r>
               <w:rPr>
@@ -2140,7 +2200,7 @@
               <w:sz w:val="22"/>
             </w:rPr>
           </w:pPr>
-          <w:hyperlink w:anchor="_Toc70555185" w:history="1">
+          <w:hyperlink w:anchor="_Toc70899206" w:history="1">
             <w:r>
               <w:rPr>
                 <w:rStyle w:val="Hyperlink"/>
@@ -2182,7 +2242,7 @@
                 <w:noProof/>
                 <w:webHidden/>
               </w:rPr>
-              <w:instrText xml:space="preserve"> PAGEREF _Toc70555185 \h </w:instrText>
+              <w:instrText xml:space="preserve"> PAGEREF _Toc70899206 \h </w:instrText>
             </w:r>
             <w:r>
               <w:rPr>
@@ -2226,7 +2286,7 @@
               <w:sz w:val="22"/>
             </w:rPr>
           </w:pPr>
-          <w:hyperlink w:anchor="_Toc70555186" w:history="1">
+          <w:hyperlink w:anchor="_Toc70899207" w:history="1">
             <w:r>
               <w:rPr>
                 <w:rStyle w:val="Hyperlink"/>
@@ -2268,7 +2328,7 @@
                 <w:noProof/>
                 <w:webHidden/>
               </w:rPr>
-              <w:instrText xml:space="preserve"> PAGEREF _Toc70555186 \h </w:instrText>
+              <w:instrText xml:space="preserve"> PAGEREF _Toc70899207 \h </w:instrText>
             </w:r>
             <w:r>
               <w:rPr>
@@ -2312,7 +2372,7 @@
               <w:sz w:val="22"/>
             </w:rPr>
           </w:pPr>
-          <w:hyperlink w:anchor="_Toc70555187" w:history="1">
+          <w:hyperlink w:anchor="_Toc70899208" w:history="1">
             <w:r>
               <w:rPr>
                 <w:rStyle w:val="Hyperlink"/>
@@ -2354,7 +2414,7 @@
                 <w:noProof/>
                 <w:webHidden/>
               </w:rPr>
-              <w:instrText xml:space="preserve"> PAGEREF _Toc70555187 \h </w:instrText>
+              <w:instrText xml:space="preserve"> PAGEREF _Toc70899208 \h </w:instrText>
             </w:r>
             <w:r>
               <w:rPr>
@@ -2398,7 +2458,7 @@
               <w:sz w:val="22"/>
             </w:rPr>
           </w:pPr>
-          <w:hyperlink w:anchor="_Toc70555188" w:history="1">
+          <w:hyperlink w:anchor="_Toc70899209" w:history="1">
             <w:r>
               <w:rPr>
                 <w:rStyle w:val="Hyperlink"/>
@@ -2455,7 +2515,7 @@
                 <w:noProof/>
                 <w:webHidden/>
               </w:rPr>
-              <w:instrText xml:space="preserve"> PAGEREF _Toc70555188 \h </w:instrText>
+              <w:instrText xml:space="preserve"> PAGEREF _Toc70899209 \h </w:instrText>
             </w:r>
             <w:r>
               <w:rPr>
@@ -2499,7 +2559,7 @@
               <w:sz w:val="22"/>
             </w:rPr>
           </w:pPr>
-          <w:hyperlink w:anchor="_Toc70555189" w:history="1">
+          <w:hyperlink w:anchor="_Toc70899210" w:history="1">
             <w:r>
               <w:rPr>
                 <w:rStyle w:val="Hyperlink"/>
@@ -2541,7 +2601,7 @@
                 <w:noProof/>
                 <w:webHidden/>
               </w:rPr>
-              <w:instrText xml:space="preserve"> PAGEREF _Toc70555189 \h </w:instrText>
+              <w:instrText xml:space="preserve"> PAGEREF _Toc70899210 \h </w:instrText>
             </w:r>
             <w:r>
               <w:rPr>
@@ -2585,7 +2645,7 @@
               <w:sz w:val="22"/>
             </w:rPr>
           </w:pPr>
-          <w:hyperlink w:anchor="_Toc70555190" w:history="1">
+          <w:hyperlink w:anchor="_Toc70899211" w:history="1">
             <w:r>
               <w:rPr>
                 <w:rStyle w:val="Hyperlink"/>
@@ -2642,7 +2702,7 @@
                 <w:noProof/>
                 <w:webHidden/>
               </w:rPr>
-              <w:instrText xml:space="preserve"> PAGEREF _Toc70555190 \h </w:instrText>
+              <w:instrText xml:space="preserve"> PAGEREF _Toc70899211 \h </w:instrText>
             </w:r>
             <w:r>
               <w:rPr>
@@ -2686,7 +2746,7 @@
               <w:sz w:val="22"/>
             </w:rPr>
           </w:pPr>
-          <w:hyperlink w:anchor="_Toc70555191" w:history="1">
+          <w:hyperlink w:anchor="_Toc70899212" w:history="1">
             <w:r>
               <w:rPr>
                 <w:rStyle w:val="Hyperlink"/>
@@ -2728,7 +2788,7 @@
                 <w:noProof/>
                 <w:webHidden/>
               </w:rPr>
-              <w:instrText xml:space="preserve"> PAGEREF _Toc70555191 \h </w:instrText>
+              <w:instrText xml:space="preserve"> PAGEREF _Toc70899212 \h </w:instrText>
             </w:r>
             <w:r>
               <w:rPr>
@@ -2772,7 +2832,7 @@
               <w:sz w:val="22"/>
             </w:rPr>
           </w:pPr>
-          <w:hyperlink w:anchor="_Toc70555192" w:history="1">
+          <w:hyperlink w:anchor="_Toc70899213" w:history="1">
             <w:r>
               <w:rPr>
                 <w:rStyle w:val="Hyperlink"/>
@@ -2829,7 +2889,7 @@
                 <w:noProof/>
                 <w:webHidden/>
               </w:rPr>
-              <w:instrText xml:space="preserve"> PAGEREF _Toc70555192 \h </w:instrText>
+              <w:instrText xml:space="preserve"> PAGEREF _Toc70899213 \h </w:instrText>
             </w:r>
             <w:r>
               <w:rPr>
@@ -2873,7 +2933,7 @@
               <w:sz w:val="22"/>
             </w:rPr>
           </w:pPr>
-          <w:hyperlink w:anchor="_Toc70555193" w:history="1">
+          <w:hyperlink w:anchor="_Toc70899214" w:history="1">
             <w:r>
               <w:rPr>
                 <w:rStyle w:val="Hyperlink"/>
@@ -2930,7 +2990,7 @@
                 <w:noProof/>
                 <w:webHidden/>
               </w:rPr>
-              <w:instrText xml:space="preserve"> PAGEREF _Toc70555193 \h </w:instrText>
+              <w:instrText xml:space="preserve"> PAGEREF _Toc70899214 \h </w:instrText>
             </w:r>
             <w:r>
               <w:rPr>
@@ -2974,7 +3034,7 @@
               <w:sz w:val="22"/>
             </w:rPr>
           </w:pPr>
-          <w:hyperlink w:anchor="_Toc70555194" w:history="1">
+          <w:hyperlink w:anchor="_Toc70899215" w:history="1">
             <w:r>
               <w:rPr>
                 <w:rStyle w:val="Hyperlink"/>
@@ -3031,7 +3091,7 @@
                 <w:noProof/>
                 <w:webHidden/>
               </w:rPr>
-              <w:instrText xml:space="preserve"> PAGEREF _Toc70555194 \h </w:instrText>
+              <w:instrText xml:space="preserve"> PAGEREF _Toc70899215 \h </w:instrText>
             </w:r>
             <w:r>
               <w:rPr>
@@ -3078,7 +3138,7 @@
               <w:lang w:eastAsia="hu-HU"/>
             </w:rPr>
           </w:pPr>
-          <w:hyperlink w:anchor="_Toc70555195" w:history="1">
+          <w:hyperlink w:anchor="_Toc70899216" w:history="1">
             <w:r>
               <w:rPr>
                 <w:rStyle w:val="Hyperlink"/>
@@ -3123,7 +3183,7 @@
                 <w:noProof/>
                 <w:webHidden/>
               </w:rPr>
-              <w:instrText xml:space="preserve"> PAGEREF _Toc70555195 \h </w:instrText>
+              <w:instrText xml:space="preserve"> PAGEREF _Toc70899216 \h </w:instrText>
             </w:r>
             <w:r>
               <w:rPr>
@@ -3170,7 +3230,7 @@
               <w:lang w:eastAsia="hu-HU"/>
             </w:rPr>
           </w:pPr>
-          <w:hyperlink w:anchor="_Toc70555196" w:history="1">
+          <w:hyperlink w:anchor="_Toc70899217" w:history="1">
             <w:r>
               <w:rPr>
                 <w:rStyle w:val="Hyperlink"/>
@@ -3194,7 +3254,21 @@
                 <w:rStyle w:val="Hyperlink"/>
                 <w:noProof/>
               </w:rPr>
-              <w:t>Interaktív vizualizáció készítése a BORIS eszköztárával</w:t>
+              <w:t>Interaktív vizualizáci</w:t>
+            </w:r>
+            <w:r>
+              <w:rPr>
+                <w:rStyle w:val="Hyperlink"/>
+                <w:noProof/>
+              </w:rPr>
+              <w:t>ó</w:t>
+            </w:r>
+            <w:r>
+              <w:rPr>
+                <w:rStyle w:val="Hyperlink"/>
+                <w:noProof/>
+              </w:rPr>
+              <w:t xml:space="preserve"> készítése a FAB eszköztárával</w:t>
             </w:r>
             <w:r>
               <w:rPr>
@@ -3215,7 +3289,7 @@
                 <w:noProof/>
                 <w:webHidden/>
               </w:rPr>
-              <w:instrText xml:space="preserve"> PAGEREF _Toc70555196 \h </w:instrText>
+              <w:instrText xml:space="preserve"> PAGEREF _Toc70899217 \h </w:instrText>
             </w:r>
             <w:r>
               <w:rPr>
@@ -3262,7 +3336,7 @@
               <w:lang w:eastAsia="hu-HU"/>
             </w:rPr>
           </w:pPr>
-          <w:hyperlink w:anchor="_Toc70555197" w:history="1">
+          <w:hyperlink w:anchor="_Toc70899218" w:history="1">
             <w:r>
               <w:rPr>
                 <w:rStyle w:val="Hyperlink"/>
@@ -3307,7 +3381,7 @@
                 <w:noProof/>
                 <w:webHidden/>
               </w:rPr>
-              <w:instrText xml:space="preserve"> PAGEREF _Toc70555197 \h </w:instrText>
+              <w:instrText xml:space="preserve"> PAGEREF _Toc70899218 \h </w:instrText>
             </w:r>
             <w:r>
               <w:rPr>
@@ -3351,7 +3425,7 @@
               <w:sz w:val="22"/>
             </w:rPr>
           </w:pPr>
-          <w:hyperlink w:anchor="_Toc70555198" w:history="1">
+          <w:hyperlink w:anchor="_Toc70899219" w:history="1">
             <w:r>
               <w:rPr>
                 <w:rStyle w:val="Hyperlink"/>
@@ -3393,7 +3467,7 @@
                 <w:noProof/>
                 <w:webHidden/>
               </w:rPr>
-              <w:instrText xml:space="preserve"> PAGEREF _Toc70555198 \h </w:instrText>
+              <w:instrText xml:space="preserve"> PAGEREF _Toc70899219 \h </w:instrText>
             </w:r>
             <w:r>
               <w:rPr>
@@ -3437,7 +3511,7 @@
               <w:sz w:val="22"/>
             </w:rPr>
           </w:pPr>
-          <w:hyperlink w:anchor="_Toc70555199" w:history="1">
+          <w:hyperlink w:anchor="_Toc70899220" w:history="1">
             <w:r>
               <w:rPr>
                 <w:rStyle w:val="Hyperlink"/>
@@ -3479,7 +3553,7 @@
                 <w:noProof/>
                 <w:webHidden/>
               </w:rPr>
-              <w:instrText xml:space="preserve"> PAGEREF _Toc70555199 \h </w:instrText>
+              <w:instrText xml:space="preserve"> PAGEREF _Toc70899220 \h </w:instrText>
             </w:r>
             <w:r>
               <w:rPr>
@@ -3523,7 +3597,7 @@
               <w:sz w:val="22"/>
             </w:rPr>
           </w:pPr>
-          <w:hyperlink w:anchor="_Toc70555200" w:history="1">
+          <w:hyperlink w:anchor="_Toc70899221" w:history="1">
             <w:r>
               <w:rPr>
                 <w:rStyle w:val="Hyperlink"/>
@@ -3565,7 +3639,7 @@
                 <w:noProof/>
                 <w:webHidden/>
               </w:rPr>
-              <w:instrText xml:space="preserve"> PAGEREF _Toc70555200 \h </w:instrText>
+              <w:instrText xml:space="preserve"> PAGEREF _Toc70899221 \h </w:instrText>
             </w:r>
             <w:r>
               <w:rPr>
@@ -3609,7 +3683,7 @@
               <w:sz w:val="22"/>
             </w:rPr>
           </w:pPr>
-          <w:hyperlink w:anchor="_Toc70555201" w:history="1">
+          <w:hyperlink w:anchor="_Toc70899222" w:history="1">
             <w:r>
               <w:rPr>
                 <w:rStyle w:val="Hyperlink"/>
@@ -3651,7 +3725,7 @@
                 <w:noProof/>
                 <w:webHidden/>
               </w:rPr>
-              <w:instrText xml:space="preserve"> PAGEREF _Toc70555201 \h </w:instrText>
+              <w:instrText xml:space="preserve"> PAGEREF _Toc70899222 \h </w:instrText>
             </w:r>
             <w:r>
               <w:rPr>
@@ -3695,7 +3769,7 @@
               <w:sz w:val="22"/>
             </w:rPr>
           </w:pPr>
-          <w:hyperlink w:anchor="_Toc70555202" w:history="1">
+          <w:hyperlink w:anchor="_Toc70899223" w:history="1">
             <w:r>
               <w:rPr>
                 <w:rStyle w:val="Hyperlink"/>
@@ -3737,7 +3811,7 @@
                 <w:noProof/>
                 <w:webHidden/>
               </w:rPr>
-              <w:instrText xml:space="preserve"> PAGEREF _Toc70555202 \h </w:instrText>
+              <w:instrText xml:space="preserve"> PAGEREF _Toc70899223 \h </w:instrText>
             </w:r>
             <w:r>
               <w:rPr>
@@ -3781,7 +3855,7 @@
               <w:sz w:val="22"/>
             </w:rPr>
           </w:pPr>
-          <w:hyperlink w:anchor="_Toc70555203" w:history="1">
+          <w:hyperlink w:anchor="_Toc70899224" w:history="1">
             <w:r>
               <w:rPr>
                 <w:rStyle w:val="Hyperlink"/>
@@ -3823,7 +3897,7 @@
                 <w:noProof/>
                 <w:webHidden/>
               </w:rPr>
-              <w:instrText xml:space="preserve"> PAGEREF _Toc70555203 \h </w:instrText>
+              <w:instrText xml:space="preserve"> PAGEREF _Toc70899224 \h </w:instrText>
             </w:r>
             <w:r>
               <w:rPr>
@@ -3870,7 +3944,7 @@
               <w:lang w:eastAsia="hu-HU"/>
             </w:rPr>
           </w:pPr>
-          <w:hyperlink w:anchor="_Toc70555204" w:history="1">
+          <w:hyperlink w:anchor="_Toc70899225" w:history="1">
             <w:r>
               <w:rPr>
                 <w:rStyle w:val="Hyperlink"/>
@@ -3915,7 +3989,7 @@
                 <w:noProof/>
                 <w:webHidden/>
               </w:rPr>
-              <w:instrText xml:space="preserve"> PAGEREF _Toc70555204 \h </w:instrText>
+              <w:instrText xml:space="preserve"> PAGEREF _Toc70899225 \h </w:instrText>
             </w:r>
             <w:r>
               <w:rPr>
@@ -3962,7 +4036,7 @@
               <w:lang w:eastAsia="hu-HU"/>
             </w:rPr>
           </w:pPr>
-          <w:hyperlink w:anchor="_Toc70555205" w:history="1">
+          <w:hyperlink w:anchor="_Toc70899226" w:history="1">
             <w:r>
               <w:rPr>
                 <w:rStyle w:val="Hyperlink"/>
@@ -4007,7 +4081,7 @@
                 <w:noProof/>
                 <w:webHidden/>
               </w:rPr>
-              <w:instrText xml:space="preserve"> PAGEREF _Toc70555205 \h </w:instrText>
+              <w:instrText xml:space="preserve"> PAGEREF _Toc70899226 \h </w:instrText>
             </w:r>
             <w:r>
               <w:rPr>
@@ -4051,7 +4125,7 @@
               <w:sz w:val="22"/>
             </w:rPr>
           </w:pPr>
-          <w:hyperlink w:anchor="_Toc70555206" w:history="1">
+          <w:hyperlink w:anchor="_Toc70899227" w:history="1">
             <w:r>
               <w:rPr>
                 <w:rStyle w:val="Hyperlink"/>
@@ -4093,7 +4167,7 @@
                 <w:noProof/>
                 <w:webHidden/>
               </w:rPr>
-              <w:instrText xml:space="preserve"> PAGEREF _Toc70555206 \h </w:instrText>
+              <w:instrText xml:space="preserve"> PAGEREF _Toc70899227 \h </w:instrText>
             </w:r>
             <w:r>
               <w:rPr>
@@ -4137,7 +4211,7 @@
               <w:sz w:val="22"/>
             </w:rPr>
           </w:pPr>
-          <w:hyperlink w:anchor="_Toc70555207" w:history="1">
+          <w:hyperlink w:anchor="_Toc70899228" w:history="1">
             <w:r>
               <w:rPr>
                 <w:rStyle w:val="Hyperlink"/>
@@ -4179,7 +4253,7 @@
                 <w:noProof/>
                 <w:webHidden/>
               </w:rPr>
-              <w:instrText xml:space="preserve"> PAGEREF _Toc70555207 \h </w:instrText>
+              <w:instrText xml:space="preserve"> PAGEREF _Toc70899228 \h </w:instrText>
             </w:r>
             <w:r>
               <w:rPr>
@@ -4223,7 +4297,7 @@
               <w:sz w:val="22"/>
             </w:rPr>
           </w:pPr>
-          <w:hyperlink w:anchor="_Toc70555208" w:history="1">
+          <w:hyperlink w:anchor="_Toc70899229" w:history="1">
             <w:r>
               <w:rPr>
                 <w:rStyle w:val="Hyperlink"/>
@@ -4265,7 +4339,7 @@
                 <w:noProof/>
                 <w:webHidden/>
               </w:rPr>
-              <w:instrText xml:space="preserve"> PAGEREF _Toc70555208 \h </w:instrText>
+              <w:instrText xml:space="preserve"> PAGEREF _Toc70899229 \h </w:instrText>
             </w:r>
             <w:r>
               <w:rPr>
@@ -4309,7 +4383,7 @@
               <w:sz w:val="22"/>
             </w:rPr>
           </w:pPr>
-          <w:hyperlink w:anchor="_Toc70555209" w:history="1">
+          <w:hyperlink w:anchor="_Toc70899230" w:history="1">
             <w:r>
               <w:rPr>
                 <w:rStyle w:val="Hyperlink"/>
@@ -4351,7 +4425,7 @@
                 <w:noProof/>
                 <w:webHidden/>
               </w:rPr>
-              <w:instrText xml:space="preserve"> PAGEREF _Toc70555209 \h </w:instrText>
+              <w:instrText xml:space="preserve"> PAGEREF _Toc70899230 \h </w:instrText>
             </w:r>
             <w:r>
               <w:rPr>
@@ -4395,7 +4469,7 @@
               <w:sz w:val="22"/>
             </w:rPr>
           </w:pPr>
-          <w:hyperlink w:anchor="_Toc70555210" w:history="1">
+          <w:hyperlink w:anchor="_Toc70899231" w:history="1">
             <w:r>
               <w:rPr>
                 <w:rStyle w:val="Hyperlink"/>
@@ -4437,7 +4511,7 @@
                 <w:noProof/>
                 <w:webHidden/>
               </w:rPr>
-              <w:instrText xml:space="preserve"> PAGEREF _Toc70555210 \h </w:instrText>
+              <w:instrText xml:space="preserve"> PAGEREF _Toc70899231 \h </w:instrText>
             </w:r>
             <w:r>
               <w:rPr>
@@ -4481,7 +4555,7 @@
               <w:sz w:val="22"/>
             </w:rPr>
           </w:pPr>
-          <w:hyperlink w:anchor="_Toc70555211" w:history="1">
+          <w:hyperlink w:anchor="_Toc70899232" w:history="1">
             <w:r>
               <w:rPr>
                 <w:rStyle w:val="Hyperlink"/>
@@ -4523,7 +4597,7 @@
                 <w:noProof/>
                 <w:webHidden/>
               </w:rPr>
-              <w:instrText xml:space="preserve"> PAGEREF _Toc70555211 \h </w:instrText>
+              <w:instrText xml:space="preserve"> PAGEREF _Toc70899232 \h </w:instrText>
             </w:r>
             <w:r>
               <w:rPr>
@@ -4567,7 +4641,7 @@
               <w:sz w:val="22"/>
             </w:rPr>
           </w:pPr>
-          <w:hyperlink w:anchor="_Toc70555212" w:history="1">
+          <w:hyperlink w:anchor="_Toc70899233" w:history="1">
             <w:r>
               <w:rPr>
                 <w:rStyle w:val="Hyperlink"/>
@@ -4609,7 +4683,7 @@
                 <w:noProof/>
                 <w:webHidden/>
               </w:rPr>
-              <w:instrText xml:space="preserve"> PAGEREF _Toc70555212 \h </w:instrText>
+              <w:instrText xml:space="preserve"> PAGEREF _Toc70899233 \h </w:instrText>
             </w:r>
             <w:r>
               <w:rPr>
@@ -4653,7 +4727,7 @@
               <w:sz w:val="22"/>
             </w:rPr>
           </w:pPr>
-          <w:hyperlink w:anchor="_Toc70555213" w:history="1">
+          <w:hyperlink w:anchor="_Toc70899234" w:history="1">
             <w:r>
               <w:rPr>
                 <w:rStyle w:val="Hyperlink"/>
@@ -4695,7 +4769,7 @@
                 <w:noProof/>
                 <w:webHidden/>
               </w:rPr>
-              <w:instrText xml:space="preserve"> PAGEREF _Toc70555213 \h </w:instrText>
+              <w:instrText xml:space="preserve"> PAGEREF _Toc70899234 \h </w:instrText>
             </w:r>
             <w:r>
               <w:rPr>
@@ -4739,7 +4813,7 @@
               <w:sz w:val="22"/>
             </w:rPr>
           </w:pPr>
-          <w:hyperlink w:anchor="_Toc70555214" w:history="1">
+          <w:hyperlink w:anchor="_Toc70899235" w:history="1">
             <w:r>
               <w:rPr>
                 <w:rStyle w:val="Hyperlink"/>
@@ -4781,7 +4855,7 @@
                 <w:noProof/>
                 <w:webHidden/>
               </w:rPr>
-              <w:instrText xml:space="preserve"> PAGEREF _Toc70555214 \h </w:instrText>
+              <w:instrText xml:space="preserve"> PAGEREF _Toc70899235 \h </w:instrText>
             </w:r>
             <w:r>
               <w:rPr>
@@ -4828,7 +4902,7 @@
               <w:lang w:eastAsia="hu-HU"/>
             </w:rPr>
           </w:pPr>
-          <w:hyperlink w:anchor="_Toc70555215" w:history="1">
+          <w:hyperlink w:anchor="_Toc70899236" w:history="1">
             <w:r>
               <w:rPr>
                 <w:rStyle w:val="Hyperlink"/>
@@ -4873,7 +4947,7 @@
                 <w:noProof/>
                 <w:webHidden/>
               </w:rPr>
-              <w:instrText xml:space="preserve"> PAGEREF _Toc70555215 \h </w:instrText>
+              <w:instrText xml:space="preserve"> PAGEREF _Toc70899236 \h </w:instrText>
             </w:r>
             <w:r>
               <w:rPr>
@@ -4920,7 +4994,7 @@
               <w:lang w:eastAsia="hu-HU"/>
             </w:rPr>
           </w:pPr>
-          <w:hyperlink w:anchor="_Toc70555216" w:history="1">
+          <w:hyperlink w:anchor="_Toc70899237" w:history="1">
             <w:r>
               <w:rPr>
                 <w:rStyle w:val="Hyperlink"/>
@@ -4965,7 +5039,7 @@
                 <w:noProof/>
                 <w:webHidden/>
               </w:rPr>
-              <w:instrText xml:space="preserve"> PAGEREF _Toc70555216 \h </w:instrText>
+              <w:instrText xml:space="preserve"> PAGEREF _Toc70899237 \h </w:instrText>
             </w:r>
             <w:r>
               <w:rPr>
@@ -5011,7 +5085,7 @@
               <w:lang w:eastAsia="hu-HU"/>
             </w:rPr>
           </w:pPr>
-          <w:hyperlink w:anchor="_Toc70555217" w:history="1">
+          <w:hyperlink w:anchor="_Toc70899238" w:history="1">
             <w:r>
               <w:rPr>
                 <w:rStyle w:val="Hyperlink"/>
@@ -5038,7 +5112,7 @@
                 <w:noProof/>
                 <w:webHidden/>
               </w:rPr>
-              <w:instrText xml:space="preserve"> PAGEREF _Toc70555217 \h </w:instrText>
+              <w:instrText xml:space="preserve"> PAGEREF _Toc70899238 \h </w:instrText>
             </w:r>
             <w:r>
               <w:rPr>
@@ -5084,7 +5158,7 @@
               <w:lang w:eastAsia="hu-HU"/>
             </w:rPr>
           </w:pPr>
-          <w:hyperlink w:anchor="_Toc70555218" w:history="1">
+          <w:hyperlink w:anchor="_Toc70899239" w:history="1">
             <w:r>
               <w:rPr>
                 <w:rStyle w:val="Hyperlink"/>
@@ -5111,7 +5185,7 @@
                 <w:noProof/>
                 <w:webHidden/>
               </w:rPr>
-              <w:instrText xml:space="preserve"> PAGEREF _Toc70555218 \h </w:instrText>
+              <w:instrText xml:space="preserve"> PAGEREF _Toc70899239 \h </w:instrText>
             </w:r>
             <w:r>
               <w:rPr>
@@ -5169,7 +5243,7 @@
           <w:numId w:val="0"/>
         </w:numPr>
       </w:pPr>
-      <w:bookmarkStart w:id="3" w:name="_Toc70555178"/>
+      <w:bookmarkStart w:id="3" w:name="_Toc70899199"/>
       <w:r>
         <w:lastRenderedPageBreak/>
         <w:t>Bevezetés</w:t>
@@ -5267,11 +5341,21 @@
         <w:t xml:space="preserve">A </w:t>
       </w:r>
       <w:r>
-        <w:rPr>
-          <w:lang w:val="en-US"/>
-        </w:rPr>
-        <w:t>hardware-in-the-loop</w:t>
-      </w:r>
+        <w:t>hardware-in-</w:t>
+      </w:r>
+      <w:proofErr w:type="spellStart"/>
+      <w:r>
+        <w:t>the</w:t>
+      </w:r>
+      <w:proofErr w:type="spellEnd"/>
+      <w:r>
+        <w:t>-</w:t>
+      </w:r>
+      <w:proofErr w:type="spellStart"/>
+      <w:r>
+        <w:t>loop</w:t>
+      </w:r>
+      <w:proofErr w:type="spellEnd"/>
       <w:r>
         <w:t xml:space="preserve"> (HIL) </w:t>
       </w:r>
@@ -5642,8 +5726,8 @@
       <w:pPr>
         <w:pStyle w:val="Heading1"/>
       </w:pPr>
-      <w:bookmarkStart w:id="4" w:name="_Toc70555179"/>
-      <w:bookmarkStart w:id="5" w:name="_Ref70785183"/>
+      <w:bookmarkStart w:id="4" w:name="_Ref70785183"/>
+      <w:bookmarkStart w:id="5" w:name="_Toc70899200"/>
       <w:r>
         <w:lastRenderedPageBreak/>
         <w:t>Felhasznált hardverek és szoftverek</w:t>
@@ -5792,7 +5876,7 @@
       <w:pPr>
         <w:pStyle w:val="Heading2"/>
       </w:pPr>
-      <w:bookmarkStart w:id="6" w:name="_Toc70555180"/>
+      <w:bookmarkStart w:id="6" w:name="_Toc70899201"/>
       <w:r>
         <w:t>Az ipari folyamat emulálásának eszközei</w:t>
       </w:r>
@@ -5872,7 +5956,7 @@
       <w:pPr>
         <w:pStyle w:val="Heading3"/>
       </w:pPr>
-      <w:bookmarkStart w:id="8" w:name="_Toc70555181"/>
+      <w:bookmarkStart w:id="8" w:name="_Toc70899202"/>
       <w:r>
         <w:t xml:space="preserve">A </w:t>
       </w:r>
@@ -5934,10 +6018,15 @@
         <w:t xml:space="preserve">terméke volt, amelyet a </w:t>
       </w:r>
       <w:r>
-        <w:rPr>
-          <w:lang w:val="en-US"/>
-        </w:rPr>
-        <w:t>PRO/TRAIN for Windows</w:t>
+        <w:t xml:space="preserve">PRO/TRAIN </w:t>
+      </w:r>
+      <w:proofErr w:type="spellStart"/>
+      <w:r>
+        <w:t>for</w:t>
+      </w:r>
+      <w:proofErr w:type="spellEnd"/>
+      <w:r>
+        <w:t xml:space="preserve"> Windows</w:t>
       </w:r>
       <w:r>
         <w:t xml:space="preserve"> szoftveréhez fejlesztett ki azzal a céllal, hogy </w:t>
@@ -5997,10 +6086,15 @@
         <w:t xml:space="preserve">, mint pedig a </w:t>
       </w:r>
       <w:r>
-        <w:rPr>
-          <w:lang w:val="en-US"/>
-        </w:rPr>
-        <w:t>PRO/TRAIN for Windows</w:t>
+        <w:t xml:space="preserve">PRO/TRAIN </w:t>
+      </w:r>
+      <w:proofErr w:type="spellStart"/>
+      <w:r>
+        <w:t>for</w:t>
+      </w:r>
+      <w:proofErr w:type="spellEnd"/>
+      <w:r>
+        <w:t xml:space="preserve"> Windows</w:t>
       </w:r>
       <w:r>
         <w:t xml:space="preserve"> </w:t>
@@ -6544,10 +6638,15 @@
         <w:t xml:space="preserve">Mivel a </w:t>
       </w:r>
       <w:r>
-        <w:rPr>
-          <w:lang w:val="en-US"/>
-        </w:rPr>
-        <w:t>PRO/TRAIN for Windows</w:t>
+        <w:t xml:space="preserve">PRO/TRAIN </w:t>
+      </w:r>
+      <w:proofErr w:type="spellStart"/>
+      <w:r>
+        <w:t>for</w:t>
+      </w:r>
+      <w:proofErr w:type="spellEnd"/>
+      <w:r>
+        <w:t xml:space="preserve"> Windows</w:t>
       </w:r>
       <w:r>
         <w:t xml:space="preserve"> </w:t>
@@ -6582,7 +6681,7 @@
         <w:pStyle w:val="Heading3"/>
       </w:pPr>
       <w:bookmarkStart w:id="10" w:name="_Ref68394809"/>
-      <w:bookmarkStart w:id="11" w:name="_Toc70555182"/>
+      <w:bookmarkStart w:id="11" w:name="_Toc70899203"/>
       <w:r>
         <w:t xml:space="preserve">A </w:t>
       </w:r>
@@ -6661,11 +6760,13 @@
       <w:r>
         <w:t xml:space="preserve">z </w:t>
       </w:r>
-      <w:r>
-        <w:rPr>
-          <w:lang w:val="de-DE"/>
-        </w:rPr>
-        <w:t>Ingenieurbüro Dr. Kahlert</w:t>
+      <w:proofErr w:type="spellStart"/>
+      <w:r>
+        <w:t>Ingenieurbüro</w:t>
+      </w:r>
+      <w:proofErr w:type="spellEnd"/>
+      <w:r>
+        <w:t xml:space="preserve"> Dr. Kahlert</w:t>
       </w:r>
       <w:r>
         <w:t xml:space="preserve"> terméke és a</w:t>
@@ -6720,11 +6821,21 @@
       <w:r>
         <w:t xml:space="preserve">Az elnevezése a </w:t>
       </w:r>
-      <w:r>
-        <w:rPr>
-          <w:lang w:val="en-US"/>
-        </w:rPr>
-        <w:t>Block-Oriented Simulation System</w:t>
+      <w:proofErr w:type="spellStart"/>
+      <w:r>
+        <w:t>Block</w:t>
+      </w:r>
+      <w:proofErr w:type="spellEnd"/>
+      <w:r>
+        <w:t xml:space="preserve">-Oriented </w:t>
+      </w:r>
+      <w:proofErr w:type="spellStart"/>
+      <w:r>
+        <w:t>Simulation</w:t>
+      </w:r>
+      <w:proofErr w:type="spellEnd"/>
+      <w:r>
+        <w:t xml:space="preserve"> System</w:t>
       </w:r>
       <w:r>
         <w:t xml:space="preserve"> kifejezésből ered</w:t>
@@ -6918,6 +7029,7 @@
       <w:r>
         <w:t xml:space="preserve"> A lerakható blokkoknak szinte mindegyike megtalálható a </w:t>
       </w:r>
+      <w:bookmarkStart w:id="13" w:name="_Hlk70897897"/>
       <w:r>
         <w:t>Rendszerblokk Eszköztár</w:t>
       </w:r>
@@ -6925,14 +7037,28 @@
         <w:t>on</w:t>
       </w:r>
       <w:r>
-        <w:t xml:space="preserve"> (</w:t>
-      </w:r>
-      <w:r>
-        <w:rPr>
-          <w:lang w:val="en-US"/>
-        </w:rPr>
-        <w:t>System Block Toolbar</w:t>
-      </w:r>
+        <w:t xml:space="preserve"> </w:t>
+      </w:r>
+      <w:bookmarkEnd w:id="13"/>
+      <w:r>
+        <w:t>(</w:t>
+      </w:r>
+      <w:r>
+        <w:t xml:space="preserve">System </w:t>
+      </w:r>
+      <w:proofErr w:type="spellStart"/>
+      <w:r>
+        <w:t>Block</w:t>
+      </w:r>
+      <w:proofErr w:type="spellEnd"/>
+      <w:r>
+        <w:t xml:space="preserve"> </w:t>
+      </w:r>
+      <w:proofErr w:type="spellStart"/>
+      <w:r>
+        <w:t>Toolbar</w:t>
+      </w:r>
+      <w:proofErr w:type="spellEnd"/>
       <w:r>
         <w:t>)</w:t>
       </w:r>
@@ -7044,12 +7170,19 @@
       <w:r>
         <w:t xml:space="preserve"> (</w:t>
       </w:r>
-      <w:r>
-        <w:rPr>
-          <w:lang w:val="en-US"/>
-        </w:rPr>
-        <w:t>Control Toolbar</w:t>
-      </w:r>
+      <w:proofErr w:type="spellStart"/>
+      <w:r>
+        <w:t>Control</w:t>
+      </w:r>
+      <w:proofErr w:type="spellEnd"/>
+      <w:r>
+        <w:t xml:space="preserve"> </w:t>
+      </w:r>
+      <w:proofErr w:type="spellStart"/>
+      <w:r>
+        <w:t>Toolbar</w:t>
+      </w:r>
+      <w:proofErr w:type="spellEnd"/>
       <w:r>
         <w:t>) tesz lehetővé</w:t>
       </w:r>
@@ -7105,10 +7238,10 @@
                   <v:path o:extrusionok="f" gradientshapeok="t" o:connecttype="rect"/>
                   <o:lock v:ext="edit" aspectratio="t"/>
                 </v:shapetype>
-                <v:shape id="_x0000_i1171" type="#_x0000_t75" style="width:18.75pt;height:18pt" o:ole="">
+                <v:shape id="_x0000_i1027" type="#_x0000_t75" style="width:18.75pt;height:18pt" o:ole="">
                   <v:imagedata r:id="rId11" o:title=""/>
                 </v:shape>
-                <o:OLEObject Type="Embed" ProgID="PBrush" ShapeID="_x0000_i1171" DrawAspect="Content" ObjectID="_1681414051" r:id="rId12"/>
+                <o:OLEObject Type="Embed" ProgID="PBrush" ShapeID="_x0000_i1027" DrawAspect="Content" ObjectID="_1681527234" r:id="rId12"/>
               </w:object>
             </w:r>
           </w:p>
@@ -7132,10 +7265,10 @@
           <w:p>
             <w:r>
               <w:object w:dxaOrig="375" w:dyaOrig="360" w14:anchorId="13E97F68">
-                <v:shape id="_x0000_i1172" type="#_x0000_t75" style="width:18.75pt;height:18pt" o:ole="">
+                <v:shape id="_x0000_i1028" type="#_x0000_t75" style="width:18.75pt;height:18pt" o:ole="">
                   <v:imagedata r:id="rId13" o:title=""/>
                 </v:shape>
-                <o:OLEObject Type="Embed" ProgID="PBrush" ShapeID="_x0000_i1172" DrawAspect="Content" ObjectID="_1681414052" r:id="rId14"/>
+                <o:OLEObject Type="Embed" ProgID="PBrush" ShapeID="_x0000_i1028" DrawAspect="Content" ObjectID="_1681527235" r:id="rId14"/>
               </w:object>
             </w:r>
           </w:p>
@@ -7162,10 +7295,10 @@
           <w:p>
             <w:r>
               <w:object w:dxaOrig="375" w:dyaOrig="360" w14:anchorId="0EB696F0">
-                <v:shape id="_x0000_i1173" type="#_x0000_t75" style="width:18.75pt;height:18pt" o:ole="">
+                <v:shape id="_x0000_i1029" type="#_x0000_t75" style="width:18.75pt;height:18pt" o:ole="">
                   <v:imagedata r:id="rId15" o:title=""/>
                 </v:shape>
-                <o:OLEObject Type="Embed" ProgID="PBrush" ShapeID="_x0000_i1173" DrawAspect="Content" ObjectID="_1681414053" r:id="rId16"/>
+                <o:OLEObject Type="Embed" ProgID="PBrush" ShapeID="_x0000_i1029" DrawAspect="Content" ObjectID="_1681527236" r:id="rId16"/>
               </w:object>
             </w:r>
           </w:p>
@@ -7189,10 +7322,10 @@
           <w:p>
             <w:r>
               <w:object w:dxaOrig="375" w:dyaOrig="360" w14:anchorId="13BEE3F6">
-                <v:shape id="_x0000_i1174" type="#_x0000_t75" style="width:18.75pt;height:18pt" o:ole="">
+                <v:shape id="_x0000_i1030" type="#_x0000_t75" style="width:18.75pt;height:18pt" o:ole="">
                   <v:imagedata r:id="rId17" o:title=""/>
                 </v:shape>
-                <o:OLEObject Type="Embed" ProgID="PBrush" ShapeID="_x0000_i1174" DrawAspect="Content" ObjectID="_1681414054" r:id="rId18"/>
+                <o:OLEObject Type="Embed" ProgID="PBrush" ShapeID="_x0000_i1030" DrawAspect="Content" ObjectID="_1681527237" r:id="rId18"/>
               </w:object>
             </w:r>
           </w:p>
@@ -7216,10 +7349,10 @@
           <w:p>
             <w:r>
               <w:object w:dxaOrig="375" w:dyaOrig="360" w14:anchorId="3E45E852">
-                <v:shape id="_x0000_i1175" type="#_x0000_t75" style="width:18.75pt;height:18pt" o:ole="">
+                <v:shape id="_x0000_i1031" type="#_x0000_t75" style="width:18.75pt;height:18pt" o:ole="">
                   <v:imagedata r:id="rId19" o:title=""/>
                 </v:shape>
-                <o:OLEObject Type="Embed" ProgID="PBrush" ShapeID="_x0000_i1175" DrawAspect="Content" ObjectID="_1681414055" r:id="rId20"/>
+                <o:OLEObject Type="Embed" ProgID="PBrush" ShapeID="_x0000_i1031" DrawAspect="Content" ObjectID="_1681527238" r:id="rId20"/>
               </w:object>
             </w:r>
           </w:p>
@@ -7246,10 +7379,10 @@
           <w:p>
             <w:r>
               <w:object w:dxaOrig="375" w:dyaOrig="360" w14:anchorId="0C199A7E">
-                <v:shape id="_x0000_i1176" type="#_x0000_t75" style="width:18.75pt;height:18pt" o:ole="">
+                <v:shape id="_x0000_i1032" type="#_x0000_t75" style="width:18.75pt;height:18pt" o:ole="">
                   <v:imagedata r:id="rId21" o:title=""/>
                 </v:shape>
-                <o:OLEObject Type="Embed" ProgID="PBrush" ShapeID="_x0000_i1176" DrawAspect="Content" ObjectID="_1681414056" r:id="rId22"/>
+                <o:OLEObject Type="Embed" ProgID="PBrush" ShapeID="_x0000_i1032" DrawAspect="Content" ObjectID="_1681527239" r:id="rId22"/>
               </w:object>
             </w:r>
           </w:p>
@@ -7273,10 +7406,10 @@
           <w:p>
             <w:r>
               <w:object w:dxaOrig="375" w:dyaOrig="360" w14:anchorId="7CF5884A">
-                <v:shape id="_x0000_i1177" type="#_x0000_t75" style="width:18.75pt;height:18pt" o:ole="">
+                <v:shape id="_x0000_i1033" type="#_x0000_t75" style="width:18.75pt;height:18pt" o:ole="">
                   <v:imagedata r:id="rId23" o:title=""/>
                 </v:shape>
-                <o:OLEObject Type="Embed" ProgID="PBrush" ShapeID="_x0000_i1177" DrawAspect="Content" ObjectID="_1681414057" r:id="rId24"/>
+                <o:OLEObject Type="Embed" ProgID="PBrush" ShapeID="_x0000_i1033" DrawAspect="Content" ObjectID="_1681527240" r:id="rId24"/>
               </w:object>
             </w:r>
           </w:p>
@@ -7303,10 +7436,10 @@
           <w:p>
             <w:r>
               <w:object w:dxaOrig="375" w:dyaOrig="360" w14:anchorId="773E4659">
-                <v:shape id="_x0000_i1178" type="#_x0000_t75" style="width:18.75pt;height:18pt" o:ole="">
+                <v:shape id="_x0000_i1034" type="#_x0000_t75" style="width:18.75pt;height:18pt" o:ole="">
                   <v:imagedata r:id="rId25" o:title=""/>
                 </v:shape>
-                <o:OLEObject Type="Embed" ProgID="PBrush" ShapeID="_x0000_i1178" DrawAspect="Content" ObjectID="_1681414058" r:id="rId26"/>
+                <o:OLEObject Type="Embed" ProgID="PBrush" ShapeID="_x0000_i1034" DrawAspect="Content" ObjectID="_1681527241" r:id="rId26"/>
               </w:object>
             </w:r>
           </w:p>
@@ -7473,12 +7606,19 @@
       <w:r>
         <w:t xml:space="preserve"> DLL (</w:t>
       </w:r>
-      <w:r>
-        <w:rPr>
-          <w:lang w:val="en-US"/>
-        </w:rPr>
-        <w:t>Dynamic Link Library</w:t>
-      </w:r>
+      <w:proofErr w:type="spellStart"/>
+      <w:r>
+        <w:t>Dynamic</w:t>
+      </w:r>
+      <w:proofErr w:type="spellEnd"/>
+      <w:r>
+        <w:t xml:space="preserve"> Link </w:t>
+      </w:r>
+      <w:proofErr w:type="spellStart"/>
+      <w:r>
+        <w:t>Library</w:t>
+      </w:r>
+      <w:proofErr w:type="spellEnd"/>
       <w:r>
         <w:t>) állományok</w:t>
       </w:r>
@@ -7499,7 +7639,7 @@
       <w:pPr>
         <w:pStyle w:val="Heading3"/>
       </w:pPr>
-      <w:bookmarkStart w:id="13" w:name="_Toc70555183"/>
+      <w:bookmarkStart w:id="14" w:name="_Toc70899204"/>
       <w:r>
         <w:t xml:space="preserve">A </w:t>
       </w:r>
@@ -7512,7 +7652,7 @@
       <w:r>
         <w:t xml:space="preserve"> beépülőmodul</w:t>
       </w:r>
-      <w:bookmarkEnd w:id="13"/>
+      <w:bookmarkEnd w:id="14"/>
     </w:p>
     <w:p>
       <w:pPr>
@@ -7521,12 +7661,27 @@
       <w:r>
         <w:t xml:space="preserve">A </w:t>
       </w:r>
-      <w:r>
-        <w:rPr>
-          <w:lang w:val="en-US"/>
-        </w:rPr>
-        <w:t>Flexible Animation Builder</w:t>
-      </w:r>
+      <w:proofErr w:type="spellStart"/>
+      <w:r>
+        <w:t>Flexible</w:t>
+      </w:r>
+      <w:proofErr w:type="spellEnd"/>
+      <w:r>
+        <w:t xml:space="preserve"> </w:t>
+      </w:r>
+      <w:proofErr w:type="spellStart"/>
+      <w:r>
+        <w:t>Animation</w:t>
+      </w:r>
+      <w:proofErr w:type="spellEnd"/>
+      <w:r>
+        <w:t xml:space="preserve"> </w:t>
+      </w:r>
+      <w:proofErr w:type="spellStart"/>
+      <w:r>
+        <w:t>Builder</w:t>
+      </w:r>
+      <w:proofErr w:type="spellEnd"/>
       <w:r>
         <w:t xml:space="preserve"> </w:t>
       </w:r>
@@ -7575,11 +7730,13 @@
       <w:r>
         <w:t xml:space="preserve">az </w:t>
       </w:r>
-      <w:r>
-        <w:rPr>
-          <w:lang w:val="de-DE"/>
-        </w:rPr>
-        <w:t>Ingenieurbüro Dr. Kahlert</w:t>
+      <w:proofErr w:type="spellStart"/>
+      <w:r>
+        <w:t>Ingenieurbüro</w:t>
+      </w:r>
+      <w:proofErr w:type="spellEnd"/>
+      <w:r>
+        <w:t xml:space="preserve"> Dr. Kahlert</w:t>
       </w:r>
       <w:r>
         <w:t xml:space="preserve"> </w:t>
@@ -7898,7 +8055,7 @@
         </w:drawing>
       </w:r>
     </w:p>
-    <w:bookmarkStart w:id="14" w:name="_Ref69019993"/>
+    <w:bookmarkStart w:id="15" w:name="_Ref69019993"/>
     <w:p>
       <w:pPr>
         <w:pStyle w:val="Caption"/>
@@ -7936,7 +8093,7 @@
       <w:r>
         <w:t>. ábra</w:t>
       </w:r>
-      <w:bookmarkEnd w:id="14"/>
+      <w:bookmarkEnd w:id="15"/>
       <w:r>
         <w:t xml:space="preserve">: </w:t>
       </w:r>
@@ -8066,7 +8223,7 @@
       <w:pPr>
         <w:pStyle w:val="Heading2"/>
       </w:pPr>
-      <w:bookmarkStart w:id="15" w:name="_Toc70555184"/>
+      <w:bookmarkStart w:id="16" w:name="_Toc70899205"/>
       <w:r>
         <w:lastRenderedPageBreak/>
         <w:t xml:space="preserve">Az ipari folyamat </w:t>
@@ -8077,7 +8234,7 @@
       <w:r>
         <w:t xml:space="preserve"> eszközei</w:t>
       </w:r>
-      <w:bookmarkEnd w:id="15"/>
+      <w:bookmarkEnd w:id="16"/>
     </w:p>
     <w:p>
       <w:pPr>
@@ -8109,7 +8266,7 @@
       <w:pPr>
         <w:pStyle w:val="Heading3"/>
       </w:pPr>
-      <w:bookmarkStart w:id="16" w:name="_Toc70555185"/>
+      <w:bookmarkStart w:id="17" w:name="_Toc70899206"/>
       <w:r>
         <w:t xml:space="preserve">Az </w:t>
       </w:r>
@@ -8119,7 +8276,7 @@
       <w:r>
         <w:t>programozható logikai vezérlő</w:t>
       </w:r>
-      <w:bookmarkEnd w:id="16"/>
+      <w:bookmarkEnd w:id="17"/>
     </w:p>
     <w:p>
       <w:pPr>
@@ -8481,7 +8638,7 @@
         </w:drawing>
       </w:r>
     </w:p>
-    <w:bookmarkStart w:id="17" w:name="_Ref69095727"/>
+    <w:bookmarkStart w:id="18" w:name="_Ref69095727"/>
     <w:p>
       <w:pPr>
         <w:pStyle w:val="Caption"/>
@@ -8519,7 +8676,7 @@
       <w:r>
         <w:t>. ábra</w:t>
       </w:r>
-      <w:bookmarkEnd w:id="17"/>
+      <w:bookmarkEnd w:id="18"/>
       <w:r>
         <w:t xml:space="preserve">: A </w:t>
       </w:r>
@@ -8672,7 +8829,7 @@
       <w:pPr>
         <w:pStyle w:val="Heading3"/>
       </w:pPr>
-      <w:bookmarkStart w:id="18" w:name="_Toc70555186"/>
+      <w:bookmarkStart w:id="19" w:name="_Toc70899207"/>
       <w:r>
         <w:t xml:space="preserve">A </w:t>
       </w:r>
@@ -8685,7 +8842,7 @@
       <w:r>
         <w:t>programozószoftver</w:t>
       </w:r>
-      <w:bookmarkEnd w:id="18"/>
+      <w:bookmarkEnd w:id="19"/>
     </w:p>
     <w:p>
       <w:pPr>
@@ -8765,23 +8922,16 @@
         <w:t xml:space="preserve">a </w:t>
       </w:r>
       <w:r>
-        <w:rPr>
-          <w:lang w:val="en-US"/>
-        </w:rPr>
         <w:t>CX</w:t>
       </w:r>
       <w:r>
-        <w:rPr>
-          <w:lang w:val="en-US"/>
-        </w:rPr>
         <w:noBreakHyphen/>
       </w:r>
-      <w:r>
-        <w:rPr>
-          <w:lang w:val="en-US"/>
-        </w:rPr>
+      <w:proofErr w:type="spellStart"/>
+      <w:r>
         <w:t>One</w:t>
       </w:r>
+      <w:proofErr w:type="spellEnd"/>
       <w:r>
         <w:t xml:space="preserve"> szoftvercsomag szerves része</w:t>
       </w:r>
@@ -8939,7 +9089,7 @@
         </w:drawing>
       </w:r>
     </w:p>
-    <w:bookmarkStart w:id="19" w:name="_Ref69340035"/>
+    <w:bookmarkStart w:id="20" w:name="_Ref69340035"/>
     <w:p>
       <w:pPr>
         <w:pStyle w:val="Caption"/>
@@ -8977,7 +9127,7 @@
       <w:r>
         <w:t>. ábra</w:t>
       </w:r>
-      <w:bookmarkEnd w:id="19"/>
+      <w:bookmarkEnd w:id="20"/>
       <w:r>
         <w:t xml:space="preserve">: </w:t>
       </w:r>
@@ -9081,33 +9231,30 @@
         <w:t xml:space="preserve">az </w:t>
       </w:r>
       <w:r>
-        <w:t>EtherNet/IP</w:t>
+        <w:t xml:space="preserve">EtherNet/IP </w:t>
+      </w:r>
+      <w:r>
+        <w:t>portokon</w:t>
+      </w:r>
+      <w:r>
+        <w:t xml:space="preserve"> keresztül </w:t>
+      </w:r>
+      <w:r>
+        <w:t>kap</w:t>
+      </w:r>
+      <w:r>
+        <w:t>csolódó eszközökkel automatikusan összekapcsol</w:t>
+      </w:r>
+      <w:r>
+        <w:t xml:space="preserve">ódni, </w:t>
+      </w:r>
+      <w:r>
+        <w:t>megkönnyítve ezzel</w:t>
       </w:r>
       <w:r>
         <w:t xml:space="preserve"> </w:t>
       </w:r>
       <w:r>
-        <w:t>portokon</w:t>
-      </w:r>
-      <w:r>
-        <w:t xml:space="preserve"> keresztül </w:t>
-      </w:r>
-      <w:r>
-        <w:t>kap</w:t>
-      </w:r>
-      <w:r>
-        <w:t>csolódó eszközökkel automatikusan összekapcsol</w:t>
-      </w:r>
-      <w:r>
-        <w:t xml:space="preserve">ódni, </w:t>
-      </w:r>
-      <w:r>
-        <w:t>megkönnyítve ezzel</w:t>
-      </w:r>
-      <w:r>
-        <w:t xml:space="preserve"> </w:t>
-      </w:r>
-      <w:r>
         <w:t>a</w:t>
       </w:r>
       <w:r>
@@ -9144,7 +9291,7 @@
       <w:pPr>
         <w:pStyle w:val="Heading2"/>
       </w:pPr>
-      <w:bookmarkStart w:id="20" w:name="_Toc70555187"/>
+      <w:bookmarkStart w:id="21" w:name="_Toc70899208"/>
       <w:r>
         <w:t xml:space="preserve">A </w:t>
       </w:r>
@@ -9154,7 +9301,7 @@
       <w:r>
         <w:t xml:space="preserve"> eszközei</w:t>
       </w:r>
-      <w:bookmarkEnd w:id="20"/>
+      <w:bookmarkEnd w:id="21"/>
     </w:p>
     <w:p>
       <w:pPr>
@@ -9180,7 +9327,7 @@
       <w:pPr>
         <w:pStyle w:val="Heading3"/>
       </w:pPr>
-      <w:bookmarkStart w:id="21" w:name="_Toc70555188"/>
+      <w:bookmarkStart w:id="22" w:name="_Toc70899209"/>
       <w:r>
         <w:t xml:space="preserve">Az </w:t>
       </w:r>
@@ -9196,7 +9343,7 @@
       <w:r>
         <w:t xml:space="preserve"> Port Monitor segédprogram</w:t>
       </w:r>
-      <w:bookmarkEnd w:id="21"/>
+      <w:bookmarkEnd w:id="22"/>
     </w:p>
     <w:p>
       <w:pPr>
@@ -9205,11 +9352,13 @@
       <w:r>
         <w:t xml:space="preserve">A </w:t>
       </w:r>
-      <w:r>
-        <w:rPr>
-          <w:lang w:val="en-US"/>
-        </w:rPr>
-        <w:t>Serial Port Monitor</w:t>
+      <w:proofErr w:type="spellStart"/>
+      <w:r>
+        <w:t>Serial</w:t>
+      </w:r>
+      <w:proofErr w:type="spellEnd"/>
+      <w:r>
+        <w:t xml:space="preserve"> Port Monitor</w:t>
       </w:r>
       <w:r>
         <w:t xml:space="preserve"> </w:t>
@@ -9459,7 +9608,7 @@
         </w:drawing>
       </w:r>
     </w:p>
-    <w:bookmarkStart w:id="22" w:name="_Ref69695682"/>
+    <w:bookmarkStart w:id="23" w:name="_Ref69695682"/>
     <w:p>
       <w:pPr>
         <w:pStyle w:val="Caption"/>
@@ -9497,7 +9646,7 @@
       <w:r>
         <w:t>. ábra</w:t>
       </w:r>
-      <w:bookmarkEnd w:id="22"/>
+      <w:bookmarkEnd w:id="23"/>
       <w:r>
         <w:t xml:space="preserve">: A </w:t>
       </w:r>
@@ -9521,11 +9670,13 @@
       <w:r>
         <w:t xml:space="preserve">A </w:t>
       </w:r>
-      <w:r>
-        <w:rPr>
-          <w:lang w:val="en-US"/>
-        </w:rPr>
-        <w:t>Serial Port Monitor</w:t>
+      <w:proofErr w:type="spellStart"/>
+      <w:r>
+        <w:t>Serial</w:t>
+      </w:r>
+      <w:proofErr w:type="spellEnd"/>
+      <w:r>
+        <w:t xml:space="preserve"> Port Monitor</w:t>
       </w:r>
       <w:r>
         <w:t xml:space="preserve"> </w:t>
@@ -9537,20 +9688,24 @@
         <w:t>rögzített adatok vizualizálásra öt különböző nézetet is biztosít, amelyek a terminál nézet (</w:t>
       </w:r>
       <w:r>
-        <w:rPr>
-          <w:lang w:val="en-US"/>
-        </w:rPr>
-        <w:t>Terminal view</w:t>
-      </w:r>
+        <w:t xml:space="preserve">Terminal </w:t>
+      </w:r>
+      <w:proofErr w:type="spellStart"/>
+      <w:r>
+        <w:t>view</w:t>
+      </w:r>
+      <w:proofErr w:type="spellEnd"/>
       <w:r>
         <w:t>), a vonali nézet (</w:t>
       </w:r>
       <w:r>
-        <w:rPr>
-          <w:lang w:val="en-US"/>
-        </w:rPr>
-        <w:t>Line view</w:t>
-      </w:r>
+        <w:t xml:space="preserve">Line </w:t>
+      </w:r>
+      <w:proofErr w:type="spellStart"/>
+      <w:r>
+        <w:t>view</w:t>
+      </w:r>
+      <w:proofErr w:type="spellEnd"/>
       <w:r>
         <w:t xml:space="preserve">), az </w:t>
       </w:r>
@@ -9560,12 +9715,19 @@
       <w:r>
         <w:t xml:space="preserve"> nézet (</w:t>
       </w:r>
-      <w:r>
-        <w:rPr>
-          <w:lang w:val="en-US"/>
-        </w:rPr>
-        <w:t>Dump view</w:t>
-      </w:r>
+      <w:proofErr w:type="spellStart"/>
+      <w:r>
+        <w:t>Dump</w:t>
+      </w:r>
+      <w:proofErr w:type="spellEnd"/>
+      <w:r>
+        <w:t xml:space="preserve"> </w:t>
+      </w:r>
+      <w:proofErr w:type="spellStart"/>
+      <w:r>
+        <w:t>view</w:t>
+      </w:r>
+      <w:proofErr w:type="spellEnd"/>
       <w:r>
         <w:t>)</w:t>
       </w:r>
@@ -9578,42 +9740,49 @@
       <w:r>
         <w:t xml:space="preserve"> (</w:t>
       </w:r>
-      <w:r>
-        <w:rPr>
-          <w:lang w:val="en-US"/>
-        </w:rPr>
-        <w:t>Table view</w:t>
-      </w:r>
+      <w:proofErr w:type="spellStart"/>
+      <w:r>
+        <w:t>Table</w:t>
+      </w:r>
+      <w:proofErr w:type="spellEnd"/>
+      <w:r>
+        <w:t xml:space="preserve"> </w:t>
+      </w:r>
+      <w:proofErr w:type="spellStart"/>
+      <w:r>
+        <w:t>view</w:t>
+      </w:r>
+      <w:proofErr w:type="spellEnd"/>
       <w:r>
         <w:t>)</w:t>
       </w:r>
       <w:r>
         <w:t xml:space="preserve"> és a </w:t>
       </w:r>
-      <w:r>
-        <w:rPr>
-          <w:lang w:val="en-US"/>
-        </w:rPr>
+      <w:proofErr w:type="spellStart"/>
+      <w:r>
         <w:t>Modbus</w:t>
       </w:r>
+      <w:proofErr w:type="spellEnd"/>
       <w:r>
         <w:t xml:space="preserve"> </w:t>
       </w:r>
       <w:r>
         <w:t>nézet (</w:t>
       </w:r>
-      <w:r>
-        <w:rPr>
-          <w:lang w:val="en-US"/>
-        </w:rPr>
-        <w:t xml:space="preserve">Modbus </w:t>
-      </w:r>
-      <w:r>
-        <w:rPr>
-          <w:lang w:val="en-US"/>
-        </w:rPr>
+      <w:proofErr w:type="spellStart"/>
+      <w:r>
+        <w:t>Modbus</w:t>
+      </w:r>
+      <w:proofErr w:type="spellEnd"/>
+      <w:r>
+        <w:t xml:space="preserve"> </w:t>
+      </w:r>
+      <w:proofErr w:type="spellStart"/>
+      <w:r>
         <w:t>view</w:t>
       </w:r>
+      <w:proofErr w:type="spellEnd"/>
       <w:r>
         <w:t>).</w:t>
       </w:r>
@@ -9723,12 +9892,11 @@
       <w:r>
         <w:t xml:space="preserve">és </w:t>
       </w:r>
-      <w:r>
-        <w:rPr>
-          <w:lang w:val="en-US"/>
-        </w:rPr>
+      <w:proofErr w:type="spellStart"/>
+      <w:r>
         <w:t>Company</w:t>
       </w:r>
+      <w:proofErr w:type="spellEnd"/>
       <w:r>
         <w:t xml:space="preserve"> </w:t>
       </w:r>
@@ -9752,7 +9920,7 @@
       <w:pPr>
         <w:pStyle w:val="Heading3"/>
       </w:pPr>
-      <w:bookmarkStart w:id="23" w:name="_Toc70555189"/>
+      <w:bookmarkStart w:id="24" w:name="_Toc70899210"/>
       <w:r>
         <w:lastRenderedPageBreak/>
         <w:t>A</w:t>
@@ -9760,7 +9928,7 @@
       <w:r>
         <w:t xml:space="preserve"> MikroElektronika EasyPIC v7 fejlesztőlap</w:t>
       </w:r>
-      <w:bookmarkEnd w:id="23"/>
+      <w:bookmarkEnd w:id="24"/>
     </w:p>
     <w:p>
       <w:pPr>
@@ -9815,11 +9983,13 @@
         <w:t xml:space="preserve">a </w:t>
       </w:r>
       <w:r>
-        <w:rPr>
-          <w:lang w:val="en-US"/>
-        </w:rPr>
-        <w:t>Microchip Technology</w:t>
-      </w:r>
+        <w:t xml:space="preserve">Microchip </w:t>
+      </w:r>
+      <w:proofErr w:type="spellStart"/>
+      <w:r>
+        <w:t>Technology</w:t>
+      </w:r>
+      <w:proofErr w:type="spellEnd"/>
       <w:r>
         <w:t xml:space="preserve"> Inc. 8</w:t>
       </w:r>
@@ -9927,15 +10097,22 @@
       <w:r>
         <w:t xml:space="preserve"> </w:t>
       </w:r>
-      <w:r>
-        <w:rPr>
-          <w:lang w:val="en-US"/>
-        </w:rPr>
-        <w:t>Click Board</w:t>
-      </w:r>
+      <w:proofErr w:type="spellStart"/>
+      <w:r>
+        <w:t>Click</w:t>
+      </w:r>
+      <w:proofErr w:type="spellEnd"/>
       <w:r>
         <w:t xml:space="preserve"> </w:t>
       </w:r>
+      <w:proofErr w:type="spellStart"/>
+      <w:r>
+        <w:t>Board</w:t>
+      </w:r>
+      <w:proofErr w:type="spellEnd"/>
+      <w:r>
+        <w:t xml:space="preserve"> </w:t>
+      </w:r>
       <w:r>
         <w:t xml:space="preserve">bővítőkártyák </w:t>
       </w:r>
@@ -9994,11 +10171,13 @@
         <w:t xml:space="preserve">a </w:t>
       </w:r>
       <w:r>
-        <w:rPr>
-          <w:lang w:val="en-US"/>
-        </w:rPr>
-        <w:t>Microchip Technology</w:t>
-      </w:r>
+        <w:t xml:space="preserve">Microchip </w:t>
+      </w:r>
+      <w:proofErr w:type="spellStart"/>
+      <w:r>
+        <w:t>Technology</w:t>
+      </w:r>
+      <w:proofErr w:type="spellEnd"/>
       <w:r>
         <w:t xml:space="preserve"> Inc. </w:t>
       </w:r>
@@ -10100,7 +10279,7 @@
         </w:drawing>
       </w:r>
     </w:p>
-    <w:bookmarkStart w:id="24" w:name="_Ref69866333"/>
+    <w:bookmarkStart w:id="25" w:name="_Ref69866333"/>
     <w:p>
       <w:pPr>
         <w:pStyle w:val="Caption"/>
@@ -10138,7 +10317,7 @@
       <w:r>
         <w:t>. ábra</w:t>
       </w:r>
-      <w:bookmarkEnd w:id="24"/>
+      <w:bookmarkEnd w:id="25"/>
       <w:r>
         <w:t xml:space="preserve">: Az </w:t>
       </w:r>
@@ -10212,7 +10391,7 @@
       <w:pPr>
         <w:pStyle w:val="Heading3"/>
       </w:pPr>
-      <w:bookmarkStart w:id="25" w:name="_Toc70555190"/>
+      <w:bookmarkStart w:id="26" w:name="_Toc70899211"/>
       <w:r>
         <w:lastRenderedPageBreak/>
         <w:t xml:space="preserve">A </w:t>
@@ -10229,7 +10408,7 @@
       <w:r>
         <w:t>fejlesztői környezet</w:t>
       </w:r>
-      <w:bookmarkEnd w:id="25"/>
+      <w:bookmarkEnd w:id="26"/>
     </w:p>
     <w:p>
       <w:pPr>
@@ -10239,10 +10418,15 @@
         <w:t xml:space="preserve">A </w:t>
       </w:r>
       <w:r>
-        <w:rPr>
-          <w:lang w:val="en-US"/>
-        </w:rPr>
-        <w:t>mikroC PRO for PIC</w:t>
+        <w:t xml:space="preserve">mikroC PRO </w:t>
+      </w:r>
+      <w:proofErr w:type="spellStart"/>
+      <w:r>
+        <w:t>for</w:t>
+      </w:r>
+      <w:proofErr w:type="spellEnd"/>
+      <w:r>
+        <w:t xml:space="preserve"> PIC</w:t>
       </w:r>
       <w:r>
         <w:t xml:space="preserve"> (</w:t>
@@ -10302,11 +10486,13 @@
         <w:t xml:space="preserve">, amelyet a </w:t>
       </w:r>
       <w:r>
-        <w:rPr>
-          <w:lang w:val="en-US"/>
-        </w:rPr>
-        <w:t>Microchip Technology</w:t>
-      </w:r>
+        <w:t xml:space="preserve">Microchip </w:t>
+      </w:r>
+      <w:proofErr w:type="spellStart"/>
+      <w:r>
+        <w:t>Technology</w:t>
+      </w:r>
+      <w:proofErr w:type="spellEnd"/>
       <w:r>
         <w:t xml:space="preserve"> Inc. 8</w:t>
       </w:r>
@@ -10461,7 +10647,7 @@
         </w:drawing>
       </w:r>
     </w:p>
-    <w:bookmarkStart w:id="26" w:name="_Ref69949279"/>
+    <w:bookmarkStart w:id="27" w:name="_Ref69949279"/>
     <w:p>
       <w:pPr>
         <w:pStyle w:val="Caption"/>
@@ -10499,7 +10685,7 @@
       <w:r>
         <w:t>. ábra</w:t>
       </w:r>
-      <w:bookmarkEnd w:id="26"/>
+      <w:bookmarkEnd w:id="27"/>
       <w:r>
         <w:t xml:space="preserve">: </w:t>
       </w:r>
@@ -10526,28 +10712,33 @@
       <w:r>
         <w:t xml:space="preserve"> modern fejlesztői környezetektől elvárható módon a </w:t>
       </w:r>
-      <w:bookmarkStart w:id="27" w:name="_Hlk70124290"/>
-      <w:r>
-        <w:rPr>
-          <w:lang w:val="en-US"/>
-        </w:rPr>
-        <w:t>mikroC PRO for PIC</w:t>
+      <w:bookmarkStart w:id="28" w:name="_Hlk70124290"/>
+      <w:r>
+        <w:t xml:space="preserve">mikroC PRO </w:t>
+      </w:r>
+      <w:proofErr w:type="spellStart"/>
+      <w:r>
+        <w:t>for</w:t>
+      </w:r>
+      <w:proofErr w:type="spellEnd"/>
+      <w:r>
+        <w:t xml:space="preserve"> PIC</w:t>
       </w:r>
       <w:r>
         <w:t xml:space="preserve"> </w:t>
       </w:r>
-      <w:bookmarkEnd w:id="27"/>
+      <w:bookmarkEnd w:id="28"/>
       <w:r>
         <w:t>szintén</w:t>
       </w:r>
       <w:r>
         <w:t xml:space="preserve"> rendelkezik olyan funkciókkal, amelyek </w:t>
       </w:r>
-      <w:bookmarkStart w:id="28" w:name="_Hlk70476398"/>
+      <w:bookmarkStart w:id="29" w:name="_Hlk70476398"/>
       <w:r>
         <w:t xml:space="preserve">kényelmesebbé és hatékonyabbá teszik </w:t>
       </w:r>
-      <w:bookmarkEnd w:id="28"/>
+      <w:bookmarkEnd w:id="29"/>
       <w:r>
         <w:lastRenderedPageBreak/>
         <w:t xml:space="preserve">a fejlesztői munkát. </w:t>
@@ -10621,10 +10812,15 @@
         <w:t xml:space="preserve">A </w:t>
       </w:r>
       <w:r>
-        <w:rPr>
-          <w:lang w:val="en-US"/>
-        </w:rPr>
-        <w:t>mikroC PRO for PIC</w:t>
+        <w:t xml:space="preserve">mikroC PRO </w:t>
+      </w:r>
+      <w:proofErr w:type="spellStart"/>
+      <w:r>
+        <w:t>for</w:t>
+      </w:r>
+      <w:proofErr w:type="spellEnd"/>
+      <w:r>
+        <w:t xml:space="preserve"> PIC</w:t>
       </w:r>
       <w:r>
         <w:t xml:space="preserve"> a hozzá tartozó </w:t>
@@ -10756,11 +10952,11 @@
       <w:pPr>
         <w:pStyle w:val="Heading2"/>
       </w:pPr>
-      <w:bookmarkStart w:id="29" w:name="_Toc70555191"/>
+      <w:bookmarkStart w:id="30" w:name="_Toc70899212"/>
       <w:r>
         <w:t>Az alternatív emuláció megvalósításának eszközei</w:t>
       </w:r>
-      <w:bookmarkEnd w:id="29"/>
+      <w:bookmarkEnd w:id="30"/>
     </w:p>
     <w:p>
       <w:pPr>
@@ -10776,11 +10972,13 @@
         <w:t xml:space="preserve">einek felhasználásával valósult meg. Az I/O interfészt helyettesítő elektronika kapcsolási rajza és nyomtatott áramköre az </w:t>
       </w:r>
       <w:r>
-        <w:rPr>
-          <w:lang w:val="en-US"/>
-        </w:rPr>
-        <w:t>Altium Designer</w:t>
-      </w:r>
+        <w:t xml:space="preserve">Altium </w:t>
+      </w:r>
+      <w:proofErr w:type="spellStart"/>
+      <w:r>
+        <w:t>Designer</w:t>
+      </w:r>
+      <w:proofErr w:type="spellEnd"/>
       <w:r>
         <w:t xml:space="preserve"> tervezőszoftver</w:t>
       </w:r>
@@ -10824,13 +11022,59 @@
         <w:t xml:space="preserve"> </w:t>
       </w:r>
       <w:r>
-        <w:rPr>
-          <w:lang w:val="en-US"/>
-        </w:rPr>
-        <w:t>IAR Embedded Workbench for Arm</w:t>
-      </w:r>
+        <w:t xml:space="preserve">IAR </w:t>
+      </w:r>
+      <w:proofErr w:type="spellStart"/>
+      <w:r>
+        <w:t>Embedded</w:t>
+      </w:r>
+      <w:proofErr w:type="spellEnd"/>
+      <w:r>
+        <w:t xml:space="preserve"> </w:t>
+      </w:r>
+      <w:proofErr w:type="spellStart"/>
+      <w:r>
+        <w:t>Workbench</w:t>
+      </w:r>
+      <w:proofErr w:type="spellEnd"/>
+      <w:r>
+        <w:t xml:space="preserve"> </w:t>
+      </w:r>
+      <w:proofErr w:type="spellStart"/>
+      <w:r>
+        <w:t>for</w:t>
+      </w:r>
+      <w:proofErr w:type="spellEnd"/>
+      <w:r>
+        <w:t xml:space="preserve"> </w:t>
+      </w:r>
+      <w:proofErr w:type="spellStart"/>
+      <w:r>
+        <w:t>Arm</w:t>
+      </w:r>
+      <w:proofErr w:type="spellEnd"/>
       <w:r>
         <w:t xml:space="preserve"> fejlesztői környezetben lett megvalósítva. Az alternatív I/O interfésznek a számítógépen futó illesztőprogramja, illetve az alternatív vizualizáció pedig a </w:t>
+      </w:r>
+      <w:r>
+        <w:t xml:space="preserve">Qt </w:t>
+      </w:r>
+      <w:proofErr w:type="spellStart"/>
+      <w:r>
+        <w:t>Creator</w:t>
+      </w:r>
+      <w:proofErr w:type="spellEnd"/>
+      <w:r>
+        <w:t xml:space="preserve"> fejlesztői környezetben valósult meg.</w:t>
+      </w:r>
+    </w:p>
+    <w:p>
+      <w:pPr>
+        <w:pStyle w:val="Heading3"/>
+      </w:pPr>
+      <w:bookmarkStart w:id="31" w:name="_Toc70899213"/>
+      <w:r>
+        <w:t xml:space="preserve">A </w:t>
       </w:r>
       <w:r>
         <w:rPr>
@@ -10839,44 +11083,28 @@
         <w:t>Qt Creator</w:t>
       </w:r>
       <w:r>
-        <w:t xml:space="preserve"> fejlesztői környezetben valósult meg.</w:t>
-      </w:r>
-    </w:p>
-    <w:p>
-      <w:pPr>
-        <w:pStyle w:val="Heading3"/>
-      </w:pPr>
-      <w:bookmarkStart w:id="30" w:name="_Toc70555192"/>
+        <w:t xml:space="preserve"> </w:t>
+      </w:r>
+      <w:r>
+        <w:t>fejlesztői környezet</w:t>
+      </w:r>
+      <w:bookmarkEnd w:id="31"/>
+    </w:p>
+    <w:p>
+      <w:pPr>
+        <w:ind w:firstLine="709"/>
+      </w:pPr>
       <w:r>
         <w:t xml:space="preserve">A </w:t>
       </w:r>
       <w:r>
-        <w:rPr>
-          <w:lang w:val="en-US"/>
-        </w:rPr>
-        <w:t>Qt Creator</w:t>
-      </w:r>
-      <w:r>
-        <w:t xml:space="preserve"> </w:t>
-      </w:r>
-      <w:r>
-        <w:t>fejlesztői környezet</w:t>
-      </w:r>
-      <w:bookmarkEnd w:id="30"/>
-    </w:p>
-    <w:p>
-      <w:pPr>
-        <w:ind w:firstLine="709"/>
-      </w:pPr>
-      <w:r>
-        <w:t xml:space="preserve">A </w:t>
-      </w:r>
-      <w:r>
-        <w:rPr>
-          <w:lang w:val="en-US"/>
-        </w:rPr>
-        <w:t>Qt Creator</w:t>
-      </w:r>
+        <w:t xml:space="preserve">Qt </w:t>
+      </w:r>
+      <w:proofErr w:type="spellStart"/>
+      <w:r>
+        <w:t>Creator</w:t>
+      </w:r>
+      <w:proofErr w:type="spellEnd"/>
       <w:r>
         <w:t xml:space="preserve"> </w:t>
       </w:r>
@@ -10932,11 +11160,13 @@
         <w:t xml:space="preserve"> amelyet a </w:t>
       </w:r>
       <w:r>
-        <w:rPr>
-          <w:lang w:val="en-US"/>
-        </w:rPr>
-        <w:t>Qt Company</w:t>
-      </w:r>
+        <w:t xml:space="preserve">Qt </w:t>
+      </w:r>
+      <w:proofErr w:type="spellStart"/>
+      <w:r>
+        <w:t>Company</w:t>
+      </w:r>
+      <w:proofErr w:type="spellEnd"/>
       <w:r>
         <w:t xml:space="preserve"> fejlesztett ki a Qt alkalmazás</w:t>
       </w:r>
@@ -11056,11 +11286,13 @@
         <w:t xml:space="preserve">A </w:t>
       </w:r>
       <w:r>
-        <w:rPr>
-          <w:lang w:val="en-US"/>
-        </w:rPr>
-        <w:t>Qt Creator</w:t>
-      </w:r>
+        <w:t xml:space="preserve">Qt </w:t>
+      </w:r>
+      <w:proofErr w:type="spellStart"/>
+      <w:r>
+        <w:t>Creator</w:t>
+      </w:r>
+      <w:proofErr w:type="spellEnd"/>
       <w:r>
         <w:t xml:space="preserve"> </w:t>
       </w:r>
@@ -11179,21 +11411,19 @@
       <w:r>
         <w:t xml:space="preserve">, mint például a </w:t>
       </w:r>
-      <w:r>
-        <w:rPr>
-          <w:lang w:val="en-US"/>
-        </w:rPr>
+      <w:proofErr w:type="spellStart"/>
+      <w:r>
         <w:t>Git</w:t>
       </w:r>
+      <w:proofErr w:type="spellEnd"/>
       <w:r>
         <w:t xml:space="preserve">, a </w:t>
       </w:r>
-      <w:r>
-        <w:rPr>
-          <w:lang w:val="en-US"/>
-        </w:rPr>
+      <w:proofErr w:type="spellStart"/>
+      <w:r>
         <w:t>Subversion</w:t>
       </w:r>
+      <w:proofErr w:type="spellEnd"/>
       <w:r>
         <w:t xml:space="preserve">, a </w:t>
       </w:r>
@@ -11203,12 +11433,11 @@
       <w:r>
         <w:t xml:space="preserve"> vagy a </w:t>
       </w:r>
-      <w:r>
-        <w:rPr>
-          <w:lang w:val="en-US"/>
-        </w:rPr>
+      <w:proofErr w:type="spellStart"/>
+      <w:r>
         <w:t>Mercurial</w:t>
       </w:r>
+      <w:proofErr w:type="spellEnd"/>
       <w:r>
         <w:t>.</w:t>
       </w:r>
@@ -11222,11 +11451,13 @@
         <w:t xml:space="preserve"> a </w:t>
       </w:r>
       <w:r>
-        <w:rPr>
-          <w:lang w:val="en-US"/>
-        </w:rPr>
-        <w:t>Qt Creator</w:t>
-      </w:r>
+        <w:t xml:space="preserve">Qt </w:t>
+      </w:r>
+      <w:proofErr w:type="spellStart"/>
+      <w:r>
+        <w:t>Creator</w:t>
+      </w:r>
+      <w:proofErr w:type="spellEnd"/>
       <w:r>
         <w:t xml:space="preserve"> fő programozási nyelve a C++, </w:t>
       </w:r>
@@ -11314,7 +11545,7 @@
         </w:drawing>
       </w:r>
     </w:p>
-    <w:bookmarkStart w:id="31" w:name="_Ref70293743"/>
+    <w:bookmarkStart w:id="32" w:name="_Ref70293743"/>
     <w:p>
       <w:pPr>
         <w:pStyle w:val="Caption"/>
@@ -11352,16 +11583,18 @@
       <w:r>
         <w:t>. ábra</w:t>
       </w:r>
-      <w:bookmarkEnd w:id="31"/>
+      <w:bookmarkEnd w:id="32"/>
       <w:r>
         <w:t xml:space="preserve">: A </w:t>
       </w:r>
       <w:r>
-        <w:rPr>
-          <w:lang w:val="en-US"/>
-        </w:rPr>
-        <w:t>Qt Creator</w:t>
-      </w:r>
+        <w:t xml:space="preserve">Qt </w:t>
+      </w:r>
+      <w:proofErr w:type="spellStart"/>
+      <w:r>
+        <w:t>Creator</w:t>
+      </w:r>
+      <w:proofErr w:type="spellEnd"/>
       <w:r>
         <w:t xml:space="preserve"> </w:t>
       </w:r>
@@ -11424,11 +11657,13 @@
         <w:t xml:space="preserve">A </w:t>
       </w:r>
       <w:r>
-        <w:rPr>
-          <w:lang w:val="en-US"/>
-        </w:rPr>
-        <w:t>Qt Creator</w:t>
-      </w:r>
+        <w:t xml:space="preserve">Qt </w:t>
+      </w:r>
+      <w:proofErr w:type="spellStart"/>
+      <w:r>
+        <w:t>Creator</w:t>
+      </w:r>
+      <w:proofErr w:type="spellEnd"/>
       <w:r>
         <w:t xml:space="preserve"> egy nyílt forráskódú és teljesen ingyenes szoftver, </w:t>
       </w:r>
@@ -11455,7 +11690,7 @@
       <w:pPr>
         <w:pStyle w:val="Heading3"/>
       </w:pPr>
-      <w:bookmarkStart w:id="32" w:name="_Toc70555193"/>
+      <w:bookmarkStart w:id="33" w:name="_Toc70899214"/>
       <w:r>
         <w:lastRenderedPageBreak/>
         <w:t xml:space="preserve">Az </w:t>
@@ -11469,7 +11704,7 @@
       <w:r>
         <w:t xml:space="preserve"> elektronikai tervezőszoftver</w:t>
       </w:r>
-      <w:bookmarkEnd w:id="32"/>
+      <w:bookmarkEnd w:id="33"/>
     </w:p>
     <w:p>
       <w:pPr>
@@ -11479,11 +11714,13 @@
         <w:t xml:space="preserve">Az </w:t>
       </w:r>
       <w:r>
-        <w:rPr>
-          <w:lang w:val="en-US"/>
-        </w:rPr>
-        <w:t>Altium Designer</w:t>
-      </w:r>
+        <w:t xml:space="preserve">Altium </w:t>
+      </w:r>
+      <w:proofErr w:type="spellStart"/>
+      <w:r>
+        <w:t>Designer</w:t>
+      </w:r>
+      <w:proofErr w:type="spellEnd"/>
       <w:r>
         <w:t xml:space="preserve"> </w:t>
       </w:r>
@@ -11657,11 +11894,13 @@
         <w:t xml:space="preserve">az </w:t>
       </w:r>
       <w:r>
-        <w:rPr>
-          <w:lang w:val="en-US"/>
-        </w:rPr>
-        <w:t>Altium Designer</w:t>
-      </w:r>
+        <w:t xml:space="preserve">Altium </w:t>
+      </w:r>
+      <w:proofErr w:type="spellStart"/>
+      <w:r>
+        <w:t>Designer</w:t>
+      </w:r>
+      <w:proofErr w:type="spellEnd"/>
       <w:r>
         <w:t xml:space="preserve"> környezetében </w:t>
       </w:r>
@@ -11779,7 +12018,7 @@
         </w:drawing>
       </w:r>
     </w:p>
-    <w:bookmarkStart w:id="33" w:name="_Ref70304580"/>
+    <w:bookmarkStart w:id="34" w:name="_Ref70304580"/>
     <w:p>
       <w:pPr>
         <w:pStyle w:val="Caption"/>
@@ -11817,7 +12056,7 @@
       <w:r>
         <w:t>. ábra</w:t>
       </w:r>
-      <w:bookmarkEnd w:id="33"/>
+      <w:bookmarkEnd w:id="34"/>
       <w:r>
         <w:t xml:space="preserve">: </w:t>
       </w:r>
@@ -11825,11 +12064,13 @@
         <w:t xml:space="preserve">Az </w:t>
       </w:r>
       <w:r>
-        <w:rPr>
-          <w:lang w:val="en-US"/>
-        </w:rPr>
-        <w:t>Altium Designer</w:t>
-      </w:r>
+        <w:t xml:space="preserve">Altium </w:t>
+      </w:r>
+      <w:proofErr w:type="spellStart"/>
+      <w:r>
+        <w:t>Designer</w:t>
+      </w:r>
+      <w:proofErr w:type="spellEnd"/>
       <w:r>
         <w:t xml:space="preserve"> kezelőfelülete</w:t>
       </w:r>
@@ -11842,11 +12083,13 @@
         <w:t xml:space="preserve">Az </w:t>
       </w:r>
       <w:r>
-        <w:rPr>
-          <w:lang w:val="en-US"/>
-        </w:rPr>
-        <w:t>Altium Designer</w:t>
-      </w:r>
+        <w:t xml:space="preserve">Altium </w:t>
+      </w:r>
+      <w:proofErr w:type="spellStart"/>
+      <w:r>
+        <w:t>Designer</w:t>
+      </w:r>
+      <w:proofErr w:type="spellEnd"/>
       <w:r>
         <w:t xml:space="preserve"> környezetében</w:t>
       </w:r>
@@ -11962,12 +12205,11 @@
       <w:r>
         <w:t xml:space="preserve"> (</w:t>
       </w:r>
-      <w:r>
-        <w:rPr>
-          <w:lang w:val="en-US"/>
-        </w:rPr>
+      <w:proofErr w:type="spellStart"/>
+      <w:r>
         <w:t>footprint</w:t>
       </w:r>
+      <w:proofErr w:type="spellEnd"/>
       <w:r>
         <w:t xml:space="preserve">), </w:t>
       </w:r>
@@ -12131,11 +12373,13 @@
         <w:t xml:space="preserve">Az </w:t>
       </w:r>
       <w:r>
-        <w:rPr>
-          <w:lang w:val="en-US"/>
-        </w:rPr>
-        <w:t>Altium Designer</w:t>
-      </w:r>
+        <w:t xml:space="preserve">Altium </w:t>
+      </w:r>
+      <w:proofErr w:type="spellStart"/>
+      <w:r>
+        <w:t>Designer</w:t>
+      </w:r>
+      <w:proofErr w:type="spellEnd"/>
       <w:r>
         <w:t xml:space="preserve"> </w:t>
       </w:r>
@@ -12247,20 +12491,19 @@
         <w:t xml:space="preserve">, mint például az </w:t>
       </w:r>
       <w:r>
-        <w:rPr>
-          <w:lang w:val="en-US"/>
-        </w:rPr>
         <w:t>Altium CircuitMaker</w:t>
       </w:r>
       <w:r>
         <w:t xml:space="preserve">, ami az </w:t>
       </w:r>
       <w:r>
-        <w:rPr>
-          <w:lang w:val="en-US"/>
-        </w:rPr>
-        <w:t>Altium Designer</w:t>
-      </w:r>
+        <w:t xml:space="preserve">Altium </w:t>
+      </w:r>
+      <w:proofErr w:type="spellStart"/>
+      <w:r>
+        <w:t>Designer</w:t>
+      </w:r>
+      <w:proofErr w:type="spellEnd"/>
       <w:r>
         <w:t xml:space="preserve"> kapcsolási rajz készítőjét és nyomtatott áramkör tervezőjét foglalja magába, viszont teljesen ingyenes.</w:t>
       </w:r>
@@ -12269,7 +12512,7 @@
       <w:pPr>
         <w:pStyle w:val="Heading3"/>
       </w:pPr>
-      <w:bookmarkStart w:id="34" w:name="_Toc70555194"/>
+      <w:bookmarkStart w:id="35" w:name="_Toc70899215"/>
       <w:r>
         <w:t xml:space="preserve">Az </w:t>
       </w:r>
@@ -12288,7 +12531,7 @@
       <w:r>
         <w:t>fejlesztői környezet</w:t>
       </w:r>
-      <w:bookmarkEnd w:id="34"/>
+      <w:bookmarkEnd w:id="35"/>
     </w:p>
     <w:p>
       <w:pPr>
@@ -12298,11 +12541,37 @@
         <w:t xml:space="preserve">Az </w:t>
       </w:r>
       <w:r>
-        <w:rPr>
-          <w:lang w:val="en-US"/>
-        </w:rPr>
-        <w:t>IAR Embedded Workbench for Arm</w:t>
-      </w:r>
+        <w:t xml:space="preserve">IAR </w:t>
+      </w:r>
+      <w:proofErr w:type="spellStart"/>
+      <w:r>
+        <w:t>Embedded</w:t>
+      </w:r>
+      <w:proofErr w:type="spellEnd"/>
+      <w:r>
+        <w:t xml:space="preserve"> </w:t>
+      </w:r>
+      <w:proofErr w:type="spellStart"/>
+      <w:r>
+        <w:t>Workbench</w:t>
+      </w:r>
+      <w:proofErr w:type="spellEnd"/>
+      <w:r>
+        <w:t xml:space="preserve"> </w:t>
+      </w:r>
+      <w:proofErr w:type="spellStart"/>
+      <w:r>
+        <w:t>for</w:t>
+      </w:r>
+      <w:proofErr w:type="spellEnd"/>
+      <w:r>
+        <w:t xml:space="preserve"> </w:t>
+      </w:r>
+      <w:proofErr w:type="spellStart"/>
+      <w:r>
+        <w:t>Arm</w:t>
+      </w:r>
+      <w:proofErr w:type="spellEnd"/>
       <w:r>
         <w:t xml:space="preserve"> </w:t>
       </w:r>
@@ -12551,7 +12820,7 @@
         </w:drawing>
       </w:r>
     </w:p>
-    <w:bookmarkStart w:id="35" w:name="_Ref69957412"/>
+    <w:bookmarkStart w:id="36" w:name="_Ref69957412"/>
     <w:p>
       <w:pPr>
         <w:pStyle w:val="Caption"/>
@@ -12589,7 +12858,7 @@
       <w:r>
         <w:t>. ábra</w:t>
       </w:r>
-      <w:bookmarkEnd w:id="35"/>
+      <w:bookmarkEnd w:id="36"/>
       <w:r>
         <w:t xml:space="preserve">: </w:t>
       </w:r>
@@ -12614,11 +12883,37 @@
         <w:t xml:space="preserve">Az </w:t>
       </w:r>
       <w:r>
-        <w:rPr>
-          <w:lang w:val="en-US"/>
-        </w:rPr>
-        <w:t>IAR Embedded Workbench for Arm</w:t>
-      </w:r>
+        <w:t xml:space="preserve">IAR </w:t>
+      </w:r>
+      <w:proofErr w:type="spellStart"/>
+      <w:r>
+        <w:t>Embedded</w:t>
+      </w:r>
+      <w:proofErr w:type="spellEnd"/>
+      <w:r>
+        <w:t xml:space="preserve"> </w:t>
+      </w:r>
+      <w:proofErr w:type="spellStart"/>
+      <w:r>
+        <w:t>Workbench</w:t>
+      </w:r>
+      <w:proofErr w:type="spellEnd"/>
+      <w:r>
+        <w:t xml:space="preserve"> </w:t>
+      </w:r>
+      <w:proofErr w:type="spellStart"/>
+      <w:r>
+        <w:t>for</w:t>
+      </w:r>
+      <w:proofErr w:type="spellEnd"/>
+      <w:r>
+        <w:t xml:space="preserve"> </w:t>
+      </w:r>
+      <w:proofErr w:type="spellStart"/>
+      <w:r>
+        <w:t>Arm</w:t>
+      </w:r>
+      <w:proofErr w:type="spellEnd"/>
       <w:r>
         <w:t xml:space="preserve"> </w:t>
       </w:r>
@@ -12676,14 +12971,14 @@
       <w:pPr>
         <w:pStyle w:val="Heading1"/>
       </w:pPr>
-      <w:bookmarkStart w:id="36" w:name="_Toc70555195"/>
       <w:bookmarkStart w:id="37" w:name="_Ref70785231"/>
+      <w:bookmarkStart w:id="38" w:name="_Toc70899216"/>
       <w:r>
         <w:lastRenderedPageBreak/>
         <w:t>Az emulálni kívánt ipari folyamat</w:t>
       </w:r>
-      <w:bookmarkEnd w:id="36"/>
       <w:bookmarkEnd w:id="37"/>
+      <w:bookmarkEnd w:id="38"/>
     </w:p>
     <w:p>
       <w:pPr>
@@ -12995,31 +13290,504 @@
       <w:pPr>
         <w:pStyle w:val="Heading1"/>
       </w:pPr>
-      <w:bookmarkStart w:id="38" w:name="_Toc70555196"/>
       <w:bookmarkStart w:id="39" w:name="_Ref70785105"/>
       <w:bookmarkStart w:id="40" w:name="_Ref70785255"/>
+      <w:bookmarkStart w:id="41" w:name="_Toc70899217"/>
       <w:r>
         <w:lastRenderedPageBreak/>
         <w:t>Interaktív vizualizáció</w:t>
       </w:r>
       <w:r>
-        <w:t xml:space="preserve"> készítése a BORIS eszköztárával</w:t>
-      </w:r>
-      <w:bookmarkEnd w:id="38"/>
+        <w:t xml:space="preserve"> készítése a </w:t>
+      </w:r>
+      <w:r>
+        <w:t>FAB</w:t>
+      </w:r>
+      <w:r>
+        <w:t xml:space="preserve"> eszköztárával</w:t>
+      </w:r>
       <w:bookmarkEnd w:id="39"/>
       <w:bookmarkEnd w:id="40"/>
+      <w:bookmarkEnd w:id="41"/>
     </w:p>
     <w:p>
       <w:pPr>
         <w:ind w:firstLine="709"/>
       </w:pPr>
+      <w:r>
+        <w:t>A FAB egy grafikus felülettel rendelkező beépülőmodul, amely lehetővé teszi a BORIS felhasználói számára, hogy a szimulációkhoz egyéni vizualizációkat valósítsanak meg. Nélküle a BORIS csak nagyon korlátolt mértékben és nem módosítható módon képes az adatok vizualizálására.</w:t>
+      </w:r>
+    </w:p>
+    <w:p>
+      <w:pPr>
+        <w:ind w:firstLine="709"/>
+      </w:pPr>
+      <w:r>
+        <w:t xml:space="preserve">A FAB valójában önálló szerkesztőfelületként működik, saját eszköztárral, </w:t>
+      </w:r>
+      <w:r>
+        <w:t xml:space="preserve">beállító felülettel, </w:t>
+      </w:r>
+      <w:r>
+        <w:t xml:space="preserve">fájltípussal </w:t>
+      </w:r>
+      <w:r>
+        <w:t xml:space="preserve">és szerkesztőablakkal. </w:t>
+      </w:r>
+      <w:r>
+        <w:t xml:space="preserve">A BORIS szimulációkkal egyedüli kapcsolata </w:t>
+      </w:r>
+      <w:r>
+        <w:t xml:space="preserve">csak </w:t>
+      </w:r>
+      <w:r>
+        <w:t xml:space="preserve">a </w:t>
+      </w:r>
+      <w:r>
+        <w:t xml:space="preserve">Rendszerblokk Eszköztáron </w:t>
+      </w:r>
+      <w:r>
+        <w:t xml:space="preserve">is </w:t>
+      </w:r>
+      <w:r>
+        <w:t xml:space="preserve">megtalálható </w:t>
+      </w:r>
+      <w:proofErr w:type="spellStart"/>
+      <w:r>
+        <w:t>Flexible</w:t>
+      </w:r>
+      <w:proofErr w:type="spellEnd"/>
+      <w:r>
+        <w:t xml:space="preserve"> </w:t>
+      </w:r>
+      <w:proofErr w:type="spellStart"/>
+      <w:r>
+        <w:t>Animation</w:t>
+      </w:r>
+      <w:proofErr w:type="spellEnd"/>
+      <w:r>
+        <w:t xml:space="preserve"> </w:t>
+      </w:r>
+      <w:proofErr w:type="spellStart"/>
+      <w:r>
+        <w:t>Builder</w:t>
+      </w:r>
+      <w:proofErr w:type="spellEnd"/>
+      <w:r>
+        <w:t xml:space="preserve"> </w:t>
+      </w:r>
+      <w:r>
+        <w:t>blokkon keresztül van.</w:t>
+      </w:r>
+      <w:r>
+        <w:t xml:space="preserve"> Egy új vizualizáció megvalósításához pontosan ezt a blokkot kell lerakni a munkalapra, majd </w:t>
+      </w:r>
+      <w:r>
+        <w:t xml:space="preserve">a </w:t>
+      </w:r>
+      <w:r>
+        <w:t xml:space="preserve">dupla kattintással </w:t>
+      </w:r>
+      <w:r>
+        <w:t xml:space="preserve">is </w:t>
+      </w:r>
+      <w:r>
+        <w:t xml:space="preserve">megnyitható szerkesztőablakában a </w:t>
+      </w:r>
+      <w:r>
+        <w:rPr>
+          <w:i/>
+          <w:iCs/>
+        </w:rPr>
+        <w:t>Dialog…</w:t>
+      </w:r>
+      <w:r>
+        <w:t xml:space="preserve"> gombra kattintani</w:t>
+      </w:r>
+      <w:r>
+        <w:t xml:space="preserve"> és az</w:t>
+      </w:r>
+      <w:r>
+        <w:t xml:space="preserve"> így megjelenő </w:t>
+      </w:r>
+      <w:r>
+        <w:t>szerkesztővel</w:t>
+      </w:r>
+      <w:r>
+        <w:t xml:space="preserve"> megkezdeni a</w:t>
+      </w:r>
+      <w:r>
+        <w:t xml:space="preserve"> munkát</w:t>
+      </w:r>
+      <w:r>
+        <w:t>.</w:t>
+      </w:r>
+    </w:p>
+    <w:p>
+      <w:pPr>
+        <w:ind w:firstLine="709"/>
+      </w:pPr>
+      <w:r>
+        <w:t>Az i</w:t>
+      </w:r>
+      <w:r>
+        <w:t>nteraktív vizualizáció</w:t>
+      </w:r>
+      <w:r>
+        <w:t>k</w:t>
+      </w:r>
+      <w:r>
+        <w:t xml:space="preserve"> készítés</w:t>
+      </w:r>
+      <w:r>
+        <w:t>ének szemléletesebb bemutatása érdekében</w:t>
+      </w:r>
+      <w:r>
+        <w:t xml:space="preserve"> ebben a fejezetben egy kellően összetett feladat megvalósítása kerül bemutatásra lépésről lépésre.</w:t>
+      </w:r>
+      <w:r>
+        <w:t xml:space="preserve"> Ez a feladat lényegében egy mini asztali CNC marógép kézi vezérlésének a vizualizálása, ami</w:t>
+      </w:r>
+      <w:r>
+        <w:t>nek a következő elfogadási feltételeket kell teljesítenie:</w:t>
+      </w:r>
+    </w:p>
+    <w:p>
+      <w:pPr>
+        <w:pStyle w:val="ListParagraph"/>
+        <w:numPr>
+          <w:ilvl w:val="0"/>
+          <w:numId w:val="23"/>
+        </w:numPr>
+      </w:pPr>
+      <w:r>
+        <w:t xml:space="preserve">A felhasználó </w:t>
+      </w:r>
+      <w:r>
+        <w:t xml:space="preserve">számára nyolc iránygomb </w:t>
+      </w:r>
+      <w:r>
+        <w:t xml:space="preserve">és egy nyomógomb </w:t>
+      </w:r>
+      <w:r>
+        <w:t xml:space="preserve">áll a rendelkezésére, amelyeknek a </w:t>
+      </w:r>
+      <w:r>
+        <w:t>külön-külön történő nyomva tartásával mozgatja és hozza működésbe a szerszámot.</w:t>
+      </w:r>
+    </w:p>
+    <w:p>
+      <w:pPr>
+        <w:pStyle w:val="ListParagraph"/>
+        <w:numPr>
+          <w:ilvl w:val="0"/>
+          <w:numId w:val="23"/>
+        </w:numPr>
+      </w:pPr>
+      <w:r>
+        <w:t xml:space="preserve">A felhasználó által nyomva tartott </w:t>
+      </w:r>
+      <w:r>
+        <w:t>nyomó</w:t>
+      </w:r>
+      <w:r>
+        <w:t xml:space="preserve">gomb értéke </w:t>
+      </w:r>
+      <w:r>
+        <w:t>négy</w:t>
+      </w:r>
+      <w:r>
+        <w:t> biten van kódolva</w:t>
+      </w:r>
+      <w:r>
+        <w:t xml:space="preserve"> úgy, hogy a négy bit együttes magas logikai szintje a szerszám</w:t>
+      </w:r>
+      <w:r>
+        <w:t xml:space="preserve"> működtetését jelenti</w:t>
+      </w:r>
+      <w:r>
+        <w:t xml:space="preserve">, míg a </w:t>
+      </w:r>
+      <w:r>
+        <w:t>logikai szintek</w:t>
+      </w:r>
+      <w:r>
+        <w:t xml:space="preserve"> egyéb kombinációja a mozgatást, ahol </w:t>
+      </w:r>
+      <w:r>
+        <w:t>az egyes bitek magas logikai szintjei</w:t>
+      </w:r>
+      <w:r>
+        <w:t>nek jelentése</w:t>
+      </w:r>
+      <w:r>
+        <w:t xml:space="preserve"> az </w:t>
+      </w:r>
+      <w:r>
+        <w:t>MSB-</w:t>
+      </w:r>
+      <w:proofErr w:type="spellStart"/>
+      <w:r>
+        <w:t>től</w:t>
+      </w:r>
+      <w:proofErr w:type="spellEnd"/>
+      <w:r>
+        <w:t xml:space="preserve"> az LSB-</w:t>
+      </w:r>
+      <w:proofErr w:type="spellStart"/>
+      <w:r>
+        <w:t>ig</w:t>
+      </w:r>
+      <w:proofErr w:type="spellEnd"/>
+      <w:r>
+        <w:t xml:space="preserve">: </w:t>
+      </w:r>
+      <m:oMath>
+        <m:r>
+          <w:rPr>
+            <w:rFonts w:ascii="Cambria Math" w:hAnsi="Cambria Math"/>
+          </w:rPr>
+          <m:t>-Y, +Y, -X, +X</m:t>
+        </m:r>
+      </m:oMath>
+      <w:r>
+        <w:t>.</w:t>
+      </w:r>
+    </w:p>
+    <w:p>
+      <w:pPr>
+        <w:pStyle w:val="ListParagraph"/>
+        <w:numPr>
+          <w:ilvl w:val="0"/>
+          <w:numId w:val="23"/>
+        </w:numPr>
+      </w:pPr>
+      <w:r>
+        <w:t xml:space="preserve">A folyamatban levő mozgatást négy darab LED jelzi a felhasználó számára, amelyek az </w:t>
+      </w:r>
+      <m:oMath>
+        <m:r>
+          <w:rPr>
+            <w:rFonts w:ascii="Cambria Math" w:hAnsi="Cambria Math"/>
+          </w:rPr>
+          <m:t>X</m:t>
+        </m:r>
+      </m:oMath>
+      <w:r>
+        <w:t xml:space="preserve"> és </w:t>
+      </w:r>
+      <m:oMath>
+        <m:r>
+          <w:rPr>
+            <w:rFonts w:ascii="Cambria Math" w:hAnsi="Cambria Math"/>
+          </w:rPr>
+          <m:t>Y</m:t>
+        </m:r>
+      </m:oMath>
+      <w:r>
+        <w:t xml:space="preserve"> tengelyek mentén történő mozgatás irányainak megfelelően világítanak.</w:t>
+      </w:r>
+    </w:p>
+    <w:p>
+      <w:pPr>
+        <w:pStyle w:val="ListParagraph"/>
+        <w:numPr>
+          <w:ilvl w:val="0"/>
+          <w:numId w:val="23"/>
+        </w:numPr>
+      </w:pPr>
+      <w:r>
+        <w:t xml:space="preserve">A szerszámnak az </w:t>
+      </w:r>
+      <m:oMath>
+        <m:r>
+          <w:rPr>
+            <w:rFonts w:ascii="Cambria Math" w:hAnsi="Cambria Math"/>
+          </w:rPr>
+          <m:t>X</m:t>
+        </m:r>
+      </m:oMath>
+      <w:r>
+        <w:t xml:space="preserve"> és </w:t>
+      </w:r>
+      <m:oMath>
+        <m:r>
+          <w:rPr>
+            <w:rFonts w:ascii="Cambria Math" w:hAnsi="Cambria Math"/>
+          </w:rPr>
+          <m:t>Y</m:t>
+        </m:r>
+      </m:oMath>
+      <w:r>
+        <w:t xml:space="preserve"> tengelyek mentén történő mozgatása sebesség értékek megad</w:t>
+      </w:r>
+      <w:r>
+        <w:t>á</w:t>
+      </w:r>
+      <w:r>
+        <w:t xml:space="preserve">sával történik, amelyeknek a megengedett intervalluma: </w:t>
+      </w:r>
+      <m:oMath>
+        <m:d>
+          <m:dPr>
+            <m:begChr m:val="["/>
+            <m:endChr m:val="]"/>
+            <m:ctrlPr>
+              <w:rPr>
+                <w:rFonts w:ascii="Cambria Math" w:hAnsi="Cambria Math"/>
+                <w:i/>
+              </w:rPr>
+            </m:ctrlPr>
+          </m:dPr>
+          <m:e>
+            <m:r>
+              <w:rPr>
+                <w:rFonts w:ascii="Cambria Math" w:hAnsi="Cambria Math"/>
+              </w:rPr>
+              <m:t>-15, 15</m:t>
+            </m:r>
+          </m:e>
+        </m:d>
+      </m:oMath>
+      <w:r>
+        <w:t>.</w:t>
+      </w:r>
+    </w:p>
+    <w:p>
+      <w:pPr>
+        <w:pStyle w:val="ListParagraph"/>
+        <w:numPr>
+          <w:ilvl w:val="0"/>
+          <w:numId w:val="23"/>
+        </w:numPr>
+      </w:pPr>
+      <w:r>
+        <w:t>A mozgatás animációja végállástól végállásig tart, azaz a sebesség értékek mellőzésre kerülnek, ha azok értelmében a szerszámnak túl kellene mozdulnia végállásain.</w:t>
+      </w:r>
+    </w:p>
+    <w:p>
+      <w:pPr>
+        <w:pStyle w:val="ListParagraph"/>
+        <w:numPr>
+          <w:ilvl w:val="0"/>
+          <w:numId w:val="23"/>
+        </w:numPr>
+      </w:pPr>
+      <w:r>
+        <w:t>A szerszám működtetése logikai szintek segítségével történik úgy, hogy a magas logikai szint működtet</w:t>
+      </w:r>
+      <w:r>
+        <w:t>i a szerszámot, míg az</w:t>
+      </w:r>
+      <w:r>
+        <w:t xml:space="preserve"> alacsony </w:t>
+      </w:r>
+      <w:r>
+        <w:t>nem</w:t>
+      </w:r>
+      <w:r>
+        <w:t>.</w:t>
+      </w:r>
+    </w:p>
+    <w:p>
+      <w:r>
+        <w:lastRenderedPageBreak/>
+        <w:t xml:space="preserve">Tekintettel arra, hogy ezzel a példával a vizualizációkészítés bemutatása a cél, a kész példában a nyomógombok állapotainak sebesség értékekre és működtető bitre történő </w:t>
+      </w:r>
+      <w:r>
+        <w:t>átalakítását</w:t>
+      </w:r>
+      <w:r>
+        <w:t xml:space="preserve"> szintén a szimuláció végzi.</w:t>
+      </w:r>
+    </w:p>
+    <w:p>
+      <w:pPr>
+        <w:keepNext/>
+        <w:spacing w:before="120"/>
+        <w:jc w:val="center"/>
+      </w:pPr>
+      <w:r>
+        <w:rPr>
+          <w:noProof/>
+        </w:rPr>
+        <w:drawing>
+          <wp:inline distT="0" distB="0" distL="0" distR="0" wp14:anchorId="119DEB0F" wp14:editId="202BD327">
+            <wp:extent cx="3705742" cy="5277587"/>
+            <wp:effectExtent l="0" t="0" r="9525" b="0"/>
+            <wp:docPr id="3" name="Picture 3" descr="A feladat elfogadási feltételeit teljesítő vizualizáció"/>
+            <wp:cNvGraphicFramePr>
+              <a:graphicFrameLocks xmlns:a="http://schemas.openxmlformats.org/drawingml/2006/main" noChangeAspect="1"/>
+            </wp:cNvGraphicFramePr>
+            <a:graphic xmlns:a="http://schemas.openxmlformats.org/drawingml/2006/main">
+              <a:graphicData uri="http://schemas.openxmlformats.org/drawingml/2006/picture">
+                <pic:pic xmlns:pic="http://schemas.openxmlformats.org/drawingml/2006/picture">
+                  <pic:nvPicPr>
+                    <pic:cNvPr id="3" name="Picture 3" descr="A feladat elfogadási feltételeit teljesítő vizualizáció"/>
+                    <pic:cNvPicPr/>
+                  </pic:nvPicPr>
+                  <pic:blipFill>
+                    <a:blip r:embed="rId36">
+                      <a:extLst>
+                        <a:ext uri="{28A0092B-C50C-407E-A947-70E740481C1C}">
+                          <a14:useLocalDpi xmlns:a14="http://schemas.microsoft.com/office/drawing/2010/main" val="0"/>
+                        </a:ext>
+                      </a:extLst>
+                    </a:blip>
+                    <a:stretch>
+                      <a:fillRect/>
+                    </a:stretch>
+                  </pic:blipFill>
+                  <pic:spPr>
+                    <a:xfrm>
+                      <a:off x="0" y="0"/>
+                      <a:ext cx="3705742" cy="5277587"/>
+                    </a:xfrm>
+                    <a:prstGeom prst="rect">
+                      <a:avLst/>
+                    </a:prstGeom>
+                  </pic:spPr>
+                </pic:pic>
+              </a:graphicData>
+            </a:graphic>
+          </wp:inline>
+        </w:drawing>
+      </w:r>
+    </w:p>
+    <w:p>
+      <w:pPr>
+        <w:pStyle w:val="Caption"/>
+        <w:jc w:val="center"/>
+      </w:pPr>
+      <w:fldSimple w:instr=" STYLEREF 2 \s ">
+        <w:r>
+          <w:rPr>
+            <w:noProof/>
+          </w:rPr>
+          <w:t>1.4</w:t>
+        </w:r>
+      </w:fldSimple>
+      <w:r>
+        <w:t>.</w:t>
+      </w:r>
+      <w:fldSimple w:instr=" SEQ ábra \* ARABIC \s 2 ">
+        <w:r>
+          <w:rPr>
+            <w:noProof/>
+          </w:rPr>
+          <w:t>1</w:t>
+        </w:r>
+      </w:fldSimple>
+      <w:r>
+        <w:t>. ábra: A feladat elfogadási feltételeit teljesítő vizualizáció</w:t>
+      </w:r>
     </w:p>
     <w:p>
       <w:pPr>
         <w:pStyle w:val="Heading1"/>
       </w:pPr>
-      <w:bookmarkStart w:id="41" w:name="_Toc70555197"/>
       <w:bookmarkStart w:id="42" w:name="_Ref70785275"/>
+      <w:bookmarkStart w:id="43" w:name="_Toc70899218"/>
       <w:r>
         <w:lastRenderedPageBreak/>
         <w:t>Az ipari folyamat</w:t>
@@ -13027,8 +13795,8 @@
       <w:r>
         <w:t xml:space="preserve"> emulációja és irányítása</w:t>
       </w:r>
-      <w:bookmarkEnd w:id="41"/>
       <w:bookmarkEnd w:id="42"/>
+      <w:bookmarkEnd w:id="43"/>
     </w:p>
     <w:p>
       <w:r>
@@ -13308,69 +14076,69 @@
       <w:pPr>
         <w:pStyle w:val="Heading2"/>
       </w:pPr>
-      <w:bookmarkStart w:id="43" w:name="_Toc70555198"/>
+      <w:bookmarkStart w:id="44" w:name="_Toc70899219"/>
       <w:r>
         <w:lastRenderedPageBreak/>
         <w:t>Az emuláció megvalósításának bemutatása</w:t>
       </w:r>
-      <w:bookmarkEnd w:id="43"/>
+      <w:bookmarkEnd w:id="44"/>
     </w:p>
     <w:p>
       <w:pPr>
         <w:pStyle w:val="Heading3"/>
       </w:pPr>
-      <w:bookmarkStart w:id="44" w:name="_Toc70555199"/>
+      <w:bookmarkStart w:id="45" w:name="_Toc70899220"/>
       <w:r>
         <w:t>A robotok és a futószalagok vizualizációja FAB segítségével</w:t>
       </w:r>
-      <w:bookmarkEnd w:id="44"/>
+      <w:bookmarkEnd w:id="45"/>
     </w:p>
     <w:p>
       <w:pPr>
         <w:pStyle w:val="Heading3"/>
       </w:pPr>
-      <w:bookmarkStart w:id="45" w:name="_Toc70555200"/>
+      <w:bookmarkStart w:id="46" w:name="_Toc70899221"/>
       <w:r>
         <w:t>A robotok mozgatása</w:t>
       </w:r>
-      <w:bookmarkEnd w:id="45"/>
+      <w:bookmarkEnd w:id="46"/>
     </w:p>
     <w:p>
       <w:pPr>
         <w:pStyle w:val="Heading3"/>
       </w:pPr>
-      <w:bookmarkStart w:id="46" w:name="_Toc70555201"/>
+      <w:bookmarkStart w:id="47" w:name="_Toc70899222"/>
       <w:r>
         <w:t>A karosszériák mozgatása</w:t>
       </w:r>
-      <w:bookmarkEnd w:id="46"/>
+      <w:bookmarkEnd w:id="47"/>
     </w:p>
     <w:p>
       <w:pPr>
         <w:pStyle w:val="Heading3"/>
       </w:pPr>
-      <w:bookmarkStart w:id="47" w:name="_Toc70555202"/>
+      <w:bookmarkStart w:id="48" w:name="_Toc70899223"/>
       <w:r>
         <w:t>A cellák ellenőrzőlogikái</w:t>
       </w:r>
-      <w:bookmarkEnd w:id="47"/>
+      <w:bookmarkEnd w:id="48"/>
     </w:p>
     <w:p>
       <w:pPr>
         <w:pStyle w:val="Heading2"/>
       </w:pPr>
-      <w:bookmarkStart w:id="48" w:name="_Toc70555203"/>
+      <w:bookmarkStart w:id="49" w:name="_Toc70899224"/>
       <w:r>
         <w:t>Az irányítás megvalósításának bemutatása</w:t>
       </w:r>
-      <w:bookmarkEnd w:id="48"/>
+      <w:bookmarkEnd w:id="49"/>
     </w:p>
     <w:p>
       <w:pPr>
         <w:pStyle w:val="Heading1"/>
       </w:pPr>
-      <w:bookmarkStart w:id="49" w:name="_Toc70555204"/>
       <w:bookmarkStart w:id="50" w:name="_Ref70785292"/>
+      <w:bookmarkStart w:id="51" w:name="_Toc70899225"/>
       <w:r>
         <w:lastRenderedPageBreak/>
         <w:t>A BORIS projektek hordozhatósági problémáj</w:t>
@@ -13381,8 +14149,8 @@
       <w:r>
         <w:t xml:space="preserve"> megoldása</w:t>
       </w:r>
-      <w:bookmarkEnd w:id="49"/>
       <w:bookmarkEnd w:id="50"/>
+      <w:bookmarkEnd w:id="51"/>
     </w:p>
     <w:p>
       <w:pPr>
@@ -13832,7 +14600,7 @@
         <w:t>\Examples\Demo8.sbl</w:t>
       </w:r>
     </w:p>
-    <w:bookmarkStart w:id="51" w:name="_Ref69608462"/>
+    <w:bookmarkStart w:id="52" w:name="_Ref69608462"/>
     <w:p>
       <w:pPr>
         <w:pStyle w:val="Caption"/>
@@ -13870,7 +14638,7 @@
       <w:r>
         <w:t>. példa</w:t>
       </w:r>
-      <w:bookmarkEnd w:id="51"/>
+      <w:bookmarkEnd w:id="52"/>
       <w:r>
         <w:t>: Korrigálási hiba azonos végződésű elérési útvonalak esetén</w:t>
       </w:r>
@@ -13881,11 +14649,13 @@
         <w:t xml:space="preserve">Tulajdonképpen a </w:t>
       </w:r>
       <w:r>
-        <w:rPr>
-          <w:lang w:val="en-US"/>
-        </w:rPr>
-        <w:t>BORIS Corrector</w:t>
-      </w:r>
+        <w:t xml:space="preserve">BORIS </w:t>
+      </w:r>
+      <w:proofErr w:type="spellStart"/>
+      <w:r>
+        <w:t>Corrector</w:t>
+      </w:r>
+      <w:proofErr w:type="spellEnd"/>
       <w:r>
         <w:t xml:space="preserve"> </w:t>
       </w:r>
@@ -13959,11 +14729,13 @@
         <w:t xml:space="preserve"> a </w:t>
       </w:r>
       <w:r>
-        <w:rPr>
-          <w:lang w:val="en-US"/>
-        </w:rPr>
-        <w:t>BORIS Corrector</w:t>
-      </w:r>
+        <w:t xml:space="preserve">BORIS </w:t>
+      </w:r>
+      <w:proofErr w:type="spellStart"/>
+      <w:r>
+        <w:t>Corrector</w:t>
+      </w:r>
+      <w:proofErr w:type="spellEnd"/>
       <w:r>
         <w:t xml:space="preserve"> kibővítése egy olyan funkcionalitással, amellyel a hivatkozásokat közös alakra </w:t>
       </w:r>
@@ -13990,20 +14762,20 @@
       <w:pPr>
         <w:pStyle w:val="Heading1"/>
       </w:pPr>
-      <w:bookmarkStart w:id="52" w:name="_Toc70555205"/>
       <w:bookmarkStart w:id="53" w:name="_Ref70785318"/>
+      <w:bookmarkStart w:id="54" w:name="_Toc70899226"/>
       <w:r>
         <w:lastRenderedPageBreak/>
         <w:t>Az ipari folyamat emulálásának alternatív megoldása</w:t>
       </w:r>
-      <w:bookmarkEnd w:id="52"/>
       <w:bookmarkEnd w:id="53"/>
+      <w:bookmarkEnd w:id="54"/>
     </w:p>
     <w:p>
       <w:pPr>
         <w:pStyle w:val="Heading2"/>
       </w:pPr>
-      <w:bookmarkStart w:id="54" w:name="_Toc70555206"/>
+      <w:bookmarkStart w:id="55" w:name="_Toc70899227"/>
       <w:r>
         <w:t xml:space="preserve">Az </w:t>
       </w:r>
@@ -14019,26 +14791,26 @@
       <w:r>
         <w:t>visszafejtése</w:t>
       </w:r>
-      <w:bookmarkEnd w:id="54"/>
+      <w:bookmarkEnd w:id="55"/>
     </w:p>
     <w:p>
       <w:pPr>
         <w:pStyle w:val="Heading3"/>
       </w:pPr>
-      <w:bookmarkStart w:id="55" w:name="_Toc70555207"/>
+      <w:bookmarkStart w:id="56" w:name="_Toc70899228"/>
       <w:r>
         <w:t>BORIS és az I/O interfész közötti kommunikáció</w:t>
       </w:r>
       <w:r>
         <w:t xml:space="preserve"> lehallgatása</w:t>
       </w:r>
-      <w:bookmarkEnd w:id="55"/>
+      <w:bookmarkEnd w:id="56"/>
     </w:p>
     <w:p>
       <w:pPr>
         <w:pStyle w:val="Heading3"/>
       </w:pPr>
-      <w:bookmarkStart w:id="56" w:name="_Toc70555208"/>
+      <w:bookmarkStart w:id="57" w:name="_Toc70899229"/>
       <w:r>
         <w:t xml:space="preserve">Az </w:t>
       </w:r>
@@ -14048,98 +14820,98 @@
       <w:r>
         <w:t xml:space="preserve"> utánzása a BORIS számára</w:t>
       </w:r>
-      <w:bookmarkEnd w:id="56"/>
+      <w:bookmarkEnd w:id="57"/>
     </w:p>
     <w:p>
       <w:pPr>
         <w:pStyle w:val="Heading3"/>
       </w:pPr>
-      <w:bookmarkStart w:id="57" w:name="_Toc70555209"/>
+      <w:bookmarkStart w:id="58" w:name="_Toc70899230"/>
       <w:r>
         <w:t>Az I/O interfész</w:t>
       </w:r>
       <w:r>
         <w:t xml:space="preserve"> működtetése a BORIS használata nélkül</w:t>
       </w:r>
-      <w:bookmarkEnd w:id="57"/>
+      <w:bookmarkEnd w:id="58"/>
     </w:p>
     <w:p>
       <w:pPr>
         <w:pStyle w:val="Heading2"/>
       </w:pPr>
-      <w:bookmarkStart w:id="58" w:name="_Toc70555210"/>
+      <w:bookmarkStart w:id="59" w:name="_Toc70899231"/>
       <w:r>
         <w:t>Az emuláció megvalósítása alternatív eszközökkel</w:t>
       </w:r>
-      <w:bookmarkEnd w:id="58"/>
+      <w:bookmarkEnd w:id="59"/>
     </w:p>
     <w:p>
       <w:pPr>
         <w:pStyle w:val="Heading3"/>
       </w:pPr>
-      <w:bookmarkStart w:id="59" w:name="_Toc70555211"/>
+      <w:bookmarkStart w:id="60" w:name="_Toc70899232"/>
       <w:r>
         <w:t>A karosszériák mozgatása</w:t>
       </w:r>
-      <w:bookmarkEnd w:id="59"/>
+      <w:bookmarkEnd w:id="60"/>
     </w:p>
     <w:p>
       <w:pPr>
         <w:pStyle w:val="Heading3"/>
       </w:pPr>
-      <w:bookmarkStart w:id="60" w:name="_Toc70555212"/>
+      <w:bookmarkStart w:id="61" w:name="_Toc70899233"/>
       <w:r>
         <w:t>A futószalagok megvalósítása és működtetése</w:t>
       </w:r>
-      <w:bookmarkEnd w:id="60"/>
+      <w:bookmarkEnd w:id="61"/>
     </w:p>
     <w:p>
       <w:pPr>
         <w:pStyle w:val="Heading3"/>
       </w:pPr>
-      <w:bookmarkStart w:id="61" w:name="_Toc70555213"/>
+      <w:bookmarkStart w:id="62" w:name="_Toc70899234"/>
       <w:r>
         <w:t>A daru megvalósítása és működtetése</w:t>
       </w:r>
-      <w:bookmarkEnd w:id="61"/>
+      <w:bookmarkEnd w:id="62"/>
     </w:p>
     <w:p>
       <w:pPr>
         <w:pStyle w:val="Heading3"/>
       </w:pPr>
-      <w:bookmarkStart w:id="62" w:name="_Toc70555214"/>
+      <w:bookmarkStart w:id="63" w:name="_Toc70899235"/>
       <w:r>
         <w:t>A robotok megvalósítása és működtetése</w:t>
       </w:r>
-      <w:bookmarkEnd w:id="62"/>
+      <w:bookmarkEnd w:id="63"/>
     </w:p>
     <w:p>
       <w:pPr>
         <w:pStyle w:val="Heading1"/>
       </w:pPr>
-      <w:bookmarkStart w:id="63" w:name="_Toc70555215"/>
       <w:bookmarkStart w:id="64" w:name="_Ref70785329"/>
+      <w:bookmarkStart w:id="65" w:name="_Toc70899236"/>
       <w:r>
         <w:lastRenderedPageBreak/>
         <w:t>Az I/O interfészt helyettesítő elektronika</w:t>
       </w:r>
-      <w:bookmarkEnd w:id="63"/>
       <w:bookmarkEnd w:id="64"/>
+      <w:bookmarkEnd w:id="65"/>
     </w:p>
     <w:p>
       <w:pPr>
         <w:pStyle w:val="Heading1"/>
       </w:pPr>
-      <w:bookmarkStart w:id="65" w:name="_Toc70555216"/>
       <w:bookmarkStart w:id="66" w:name="_Ref70785344"/>
+      <w:bookmarkStart w:id="67" w:name="_Toc70899237"/>
       <w:r>
         <w:lastRenderedPageBreak/>
         <w:t>Konklúzió</w:t>
       </w:r>
-      <w:bookmarkEnd w:id="65"/>
       <w:bookmarkEnd w:id="66"/>
-    </w:p>
-    <w:bookmarkStart w:id="67" w:name="_Toc70555217" w:displacedByCustomXml="next"/>
+      <w:bookmarkEnd w:id="67"/>
+    </w:p>
+    <w:bookmarkStart w:id="68" w:name="_Toc70899238" w:displacedByCustomXml="next"/>
     <w:sdt>
       <w:sdtPr>
         <w:rPr>
@@ -14167,7 +14939,7 @@
           <w:r>
             <w:t>Irodalomjegyzék</w:t>
           </w:r>
-          <w:bookmarkEnd w:id="67"/>
+          <w:bookmarkEnd w:id="68"/>
         </w:p>
         <w:sdt>
           <w:sdtPr>
@@ -14839,12 +15611,12 @@
           <w:numId w:val="0"/>
         </w:numPr>
       </w:pPr>
-      <w:bookmarkStart w:id="68" w:name="_Toc70555218"/>
+      <w:bookmarkStart w:id="69" w:name="_Toc70899239"/>
       <w:r>
         <w:lastRenderedPageBreak/>
         <w:t>Nyilatkozat</w:t>
       </w:r>
-      <w:bookmarkEnd w:id="68"/>
+      <w:bookmarkEnd w:id="69"/>
     </w:p>
     <w:sectPr>
       <w:pgSz w:w="11906" w:h="16838"/>
@@ -16249,9 +17021,9 @@
     </w:lvl>
   </w:abstractNum>
   <w:abstractNum w:abstractNumId="20" w15:restartNumberingAfterBreak="0">
-    <w:nsid w:val="676257BB"/>
+    <w:nsid w:val="64DC10C9"/>
     <w:multiLevelType w:val="hybridMultilevel"/>
-    <w:tmpl w:val="D3304FF4"/>
+    <w:tmpl w:val="4AE6BBEE"/>
     <w:lvl w:ilvl="0" w:tplc="040E0001">
       <w:start w:val="1"/>
       <w:numFmt w:val="bullet"/>
@@ -16362,6 +17134,119 @@
     </w:lvl>
   </w:abstractNum>
   <w:abstractNum w:abstractNumId="21" w15:restartNumberingAfterBreak="0">
+    <w:nsid w:val="676257BB"/>
+    <w:multiLevelType w:val="hybridMultilevel"/>
+    <w:tmpl w:val="D3304FF4"/>
+    <w:lvl w:ilvl="0" w:tplc="040E0001">
+      <w:start w:val="1"/>
+      <w:numFmt w:val="bullet"/>
+      <w:lvlText w:val=""/>
+      <w:lvlJc w:val="left"/>
+      <w:pPr>
+        <w:ind w:left="360" w:hanging="360"/>
+      </w:pPr>
+      <w:rPr>
+        <w:rFonts w:ascii="Symbol" w:hAnsi="Symbol" w:hint="default"/>
+      </w:rPr>
+    </w:lvl>
+    <w:lvl w:ilvl="1" w:tplc="040E0003" w:tentative="1">
+      <w:start w:val="1"/>
+      <w:numFmt w:val="bullet"/>
+      <w:lvlText w:val="o"/>
+      <w:lvlJc w:val="left"/>
+      <w:pPr>
+        <w:ind w:left="1080" w:hanging="360"/>
+      </w:pPr>
+      <w:rPr>
+        <w:rFonts w:ascii="Courier New" w:hAnsi="Courier New" w:cs="Courier New" w:hint="default"/>
+      </w:rPr>
+    </w:lvl>
+    <w:lvl w:ilvl="2" w:tplc="040E0005" w:tentative="1">
+      <w:start w:val="1"/>
+      <w:numFmt w:val="bullet"/>
+      <w:lvlText w:val=""/>
+      <w:lvlJc w:val="left"/>
+      <w:pPr>
+        <w:ind w:left="1800" w:hanging="360"/>
+      </w:pPr>
+      <w:rPr>
+        <w:rFonts w:ascii="Wingdings" w:hAnsi="Wingdings" w:hint="default"/>
+      </w:rPr>
+    </w:lvl>
+    <w:lvl w:ilvl="3" w:tplc="040E0001" w:tentative="1">
+      <w:start w:val="1"/>
+      <w:numFmt w:val="bullet"/>
+      <w:lvlText w:val=""/>
+      <w:lvlJc w:val="left"/>
+      <w:pPr>
+        <w:ind w:left="2520" w:hanging="360"/>
+      </w:pPr>
+      <w:rPr>
+        <w:rFonts w:ascii="Symbol" w:hAnsi="Symbol" w:hint="default"/>
+      </w:rPr>
+    </w:lvl>
+    <w:lvl w:ilvl="4" w:tplc="040E0003" w:tentative="1">
+      <w:start w:val="1"/>
+      <w:numFmt w:val="bullet"/>
+      <w:lvlText w:val="o"/>
+      <w:lvlJc w:val="left"/>
+      <w:pPr>
+        <w:ind w:left="3240" w:hanging="360"/>
+      </w:pPr>
+      <w:rPr>
+        <w:rFonts w:ascii="Courier New" w:hAnsi="Courier New" w:cs="Courier New" w:hint="default"/>
+      </w:rPr>
+    </w:lvl>
+    <w:lvl w:ilvl="5" w:tplc="040E0005" w:tentative="1">
+      <w:start w:val="1"/>
+      <w:numFmt w:val="bullet"/>
+      <w:lvlText w:val=""/>
+      <w:lvlJc w:val="left"/>
+      <w:pPr>
+        <w:ind w:left="3960" w:hanging="360"/>
+      </w:pPr>
+      <w:rPr>
+        <w:rFonts w:ascii="Wingdings" w:hAnsi="Wingdings" w:hint="default"/>
+      </w:rPr>
+    </w:lvl>
+    <w:lvl w:ilvl="6" w:tplc="040E0001" w:tentative="1">
+      <w:start w:val="1"/>
+      <w:numFmt w:val="bullet"/>
+      <w:lvlText w:val=""/>
+      <w:lvlJc w:val="left"/>
+      <w:pPr>
+        <w:ind w:left="4680" w:hanging="360"/>
+      </w:pPr>
+      <w:rPr>
+        <w:rFonts w:ascii="Symbol" w:hAnsi="Symbol" w:hint="default"/>
+      </w:rPr>
+    </w:lvl>
+    <w:lvl w:ilvl="7" w:tplc="040E0003" w:tentative="1">
+      <w:start w:val="1"/>
+      <w:numFmt w:val="bullet"/>
+      <w:lvlText w:val="o"/>
+      <w:lvlJc w:val="left"/>
+      <w:pPr>
+        <w:ind w:left="5400" w:hanging="360"/>
+      </w:pPr>
+      <w:rPr>
+        <w:rFonts w:ascii="Courier New" w:hAnsi="Courier New" w:cs="Courier New" w:hint="default"/>
+      </w:rPr>
+    </w:lvl>
+    <w:lvl w:ilvl="8" w:tplc="040E0005" w:tentative="1">
+      <w:start w:val="1"/>
+      <w:numFmt w:val="bullet"/>
+      <w:lvlText w:val=""/>
+      <w:lvlJc w:val="left"/>
+      <w:pPr>
+        <w:ind w:left="6120" w:hanging="360"/>
+      </w:pPr>
+      <w:rPr>
+        <w:rFonts w:ascii="Wingdings" w:hAnsi="Wingdings" w:hint="default"/>
+      </w:rPr>
+    </w:lvl>
+  </w:abstractNum>
+  <w:abstractNum w:abstractNumId="22" w15:restartNumberingAfterBreak="0">
     <w:nsid w:val="73BF2D8D"/>
     <w:multiLevelType w:val="hybridMultilevel"/>
     <w:tmpl w:val="5592135E"/>
@@ -16535,9 +17420,12 @@
     <w:abstractNumId w:val="19"/>
   </w:num>
   <w:num w:numId="21">
+    <w:abstractNumId w:val="22"/>
+  </w:num>
+  <w:num w:numId="22">
     <w:abstractNumId w:val="21"/>
   </w:num>
-  <w:num w:numId="22">
+  <w:num w:numId="23">
     <w:abstractNumId w:val="20"/>
   </w:num>
 </w:numbering>
@@ -17881,6 +18769,16 @@
       <w:szCs w:val="20"/>
     </w:rPr>
   </w:style>
+  <w:style w:type="character" w:styleId="PlaceholderText">
+    <w:name w:val="Placeholder Text"/>
+    <w:basedOn w:val="DefaultParagraphFont"/>
+    <w:uiPriority w:val="99"/>
+    <w:semiHidden/>
+    <w:rsid w:val="00A55C0F"/>
+    <w:rPr>
+      <w:color w:val="808080"/>
+    </w:rPr>
+  </w:style>
 </w:styles>
 </file>
 

</xml_diff>

<commit_message>
Continued to write about visualization making.
</commit_message>
<xml_diff>
--- a/documentation/chapters.docx
+++ b/documentation/chapters.docx
@@ -858,21 +858,8 @@
         <w:t xml:space="preserve">Egy ipari folyamat emulálása </w:t>
       </w:r>
       <w:r>
-        <w:t>hardware-in-</w:t>
-      </w:r>
-      <w:proofErr w:type="spellStart"/>
-      <w:r>
-        <w:t>the</w:t>
-      </w:r>
-      <w:proofErr w:type="spellEnd"/>
-      <w:r>
-        <w:t>-</w:t>
-      </w:r>
-      <w:proofErr w:type="spellStart"/>
-      <w:r>
-        <w:t>loop</w:t>
-      </w:r>
-      <w:proofErr w:type="spellEnd"/>
+        <w:t>hardware-in-the-loop</w:t>
+      </w:r>
       <w:r>
         <w:t xml:space="preserve"> (HIL) </w:t>
       </w:r>
@@ -1180,15 +1167,7 @@
         <w:t xml:space="preserve">Programmer 9.1, </w:t>
       </w:r>
       <w:r>
-        <w:t xml:space="preserve">mikroC PRO </w:t>
-      </w:r>
-      <w:proofErr w:type="spellStart"/>
-      <w:r>
-        <w:t>for</w:t>
-      </w:r>
-      <w:proofErr w:type="spellEnd"/>
-      <w:r>
-        <w:t xml:space="preserve"> PIC</w:t>
+        <w:t>mikroC PRO for PIC</w:t>
       </w:r>
       <w:r>
         <w:t xml:space="preserve"> 6.6.2</w:t>
@@ -1197,118 +1176,58 @@
         <w:t xml:space="preserve">, </w:t>
       </w:r>
       <w:r>
-        <w:t xml:space="preserve">IAR </w:t>
-      </w:r>
-      <w:proofErr w:type="spellStart"/>
-      <w:r>
-        <w:t>Embedded</w:t>
-      </w:r>
-      <w:proofErr w:type="spellEnd"/>
+        <w:t>IAR Embedded Workbench for Arm</w:t>
+      </w:r>
       <w:r>
         <w:t xml:space="preserve"> </w:t>
       </w:r>
-      <w:proofErr w:type="spellStart"/>
-      <w:r>
-        <w:t>Workbench</w:t>
-      </w:r>
-      <w:proofErr w:type="spellEnd"/>
+      <w:r>
+        <w:t>7.10.1</w:t>
+      </w:r>
+      <w:r>
+        <w:t xml:space="preserve">, </w:t>
+      </w:r>
+      <w:r>
+        <w:t>Visual Studio Code</w:t>
+      </w:r>
+      <w:r>
+        <w:t xml:space="preserve"> 1.54.3 és</w:t>
+      </w:r>
       <w:r>
         <w:t xml:space="preserve"> </w:t>
       </w:r>
-      <w:proofErr w:type="spellStart"/>
-      <w:r>
-        <w:t>for</w:t>
-      </w:r>
-      <w:proofErr w:type="spellEnd"/>
+      <w:r>
+        <w:t>Qt Creator</w:t>
+      </w:r>
+      <w:r>
+        <w:t xml:space="preserve"> 4.14.1</w:t>
+      </w:r>
       <w:r>
         <w:t xml:space="preserve"> </w:t>
       </w:r>
-      <w:proofErr w:type="spellStart"/>
-      <w:r>
-        <w:t>Arm</w:t>
-      </w:r>
-      <w:proofErr w:type="spellEnd"/>
-      <w:r>
-        <w:t xml:space="preserve"> </w:t>
-      </w:r>
-      <w:r>
-        <w:t>7.10.1</w:t>
+      <w:r>
+        <w:t>fejlesztői környezet</w:t>
+      </w:r>
+      <w:r>
+        <w:t>ek</w:t>
       </w:r>
       <w:r>
         <w:t xml:space="preserve">, </w:t>
       </w:r>
       <w:r>
-        <w:t xml:space="preserve">Visual </w:t>
-      </w:r>
-      <w:proofErr w:type="spellStart"/>
-      <w:r>
-        <w:t>Studio</w:t>
-      </w:r>
-      <w:proofErr w:type="spellEnd"/>
-      <w:r>
-        <w:t xml:space="preserve"> </w:t>
-      </w:r>
-      <w:proofErr w:type="spellStart"/>
-      <w:r>
-        <w:t>Code</w:t>
-      </w:r>
-      <w:proofErr w:type="spellEnd"/>
-      <w:r>
-        <w:t xml:space="preserve"> 1.54.3 és</w:t>
-      </w:r>
-      <w:r>
-        <w:t xml:space="preserve"> </w:t>
-      </w:r>
-      <w:r>
-        <w:t xml:space="preserve">Qt </w:t>
-      </w:r>
-      <w:proofErr w:type="spellStart"/>
-      <w:r>
-        <w:t>Creator</w:t>
-      </w:r>
-      <w:proofErr w:type="spellEnd"/>
-      <w:r>
-        <w:t xml:space="preserve"> 4.14.1</w:t>
-      </w:r>
-      <w:r>
-        <w:t xml:space="preserve"> </w:t>
-      </w:r>
-      <w:r>
-        <w:t>fejlesztői környezet</w:t>
-      </w:r>
-      <w:r>
-        <w:t>ek</w:t>
+        <w:t>Altium Designer</w:t>
+      </w:r>
+      <w:r>
+        <w:t xml:space="preserve"> 17.1</w:t>
+      </w:r>
+      <w:r>
+        <w:t xml:space="preserve"> elektronikai tervező szoftver</w:t>
       </w:r>
       <w:r>
         <w:t xml:space="preserve">, </w:t>
       </w:r>
       <w:r>
-        <w:t xml:space="preserve">Altium </w:t>
-      </w:r>
-      <w:proofErr w:type="spellStart"/>
-      <w:r>
-        <w:t>Designer</w:t>
-      </w:r>
-      <w:proofErr w:type="spellEnd"/>
-      <w:r>
-        <w:t xml:space="preserve"> 17.1</w:t>
-      </w:r>
-      <w:r>
-        <w:t xml:space="preserve"> elektronikai tervező szoftver</w:t>
-      </w:r>
-      <w:r>
-        <w:t xml:space="preserve">, </w:t>
-      </w:r>
-      <w:r>
-        <w:t xml:space="preserve">Eltima </w:t>
-      </w:r>
-      <w:proofErr w:type="spellStart"/>
-      <w:r>
-        <w:t>Serial</w:t>
-      </w:r>
-      <w:proofErr w:type="spellEnd"/>
-      <w:r>
-        <w:t xml:space="preserve"> Port Monitor</w:t>
+        <w:t>Eltima Serial Port Monitor</w:t>
       </w:r>
       <w:r>
         <w:t xml:space="preserve"> 6.0.235 segédprogram</w:t>
@@ -3254,21 +3173,7 @@
                 <w:rStyle w:val="Hyperlink"/>
                 <w:noProof/>
               </w:rPr>
-              <w:t>Interaktív vizualizáci</w:t>
-            </w:r>
-            <w:r>
-              <w:rPr>
-                <w:rStyle w:val="Hyperlink"/>
-                <w:noProof/>
-              </w:rPr>
-              <w:t>ó</w:t>
-            </w:r>
-            <w:r>
-              <w:rPr>
-                <w:rStyle w:val="Hyperlink"/>
-                <w:noProof/>
-              </w:rPr>
-              <w:t xml:space="preserve"> készítése a FAB eszköztárával</w:t>
+              <w:t>Interaktív vizualizáció készítése a FAB eszköztárával</w:t>
             </w:r>
             <w:r>
               <w:rPr>
@@ -5341,21 +5246,8 @@
         <w:t xml:space="preserve">A </w:t>
       </w:r>
       <w:r>
-        <w:t>hardware-in-</w:t>
-      </w:r>
-      <w:proofErr w:type="spellStart"/>
-      <w:r>
-        <w:t>the</w:t>
-      </w:r>
-      <w:proofErr w:type="spellEnd"/>
-      <w:r>
-        <w:t>-</w:t>
-      </w:r>
-      <w:proofErr w:type="spellStart"/>
-      <w:r>
-        <w:t>loop</w:t>
-      </w:r>
-      <w:proofErr w:type="spellEnd"/>
+        <w:t>hardware-in-the-loop</w:t>
+      </w:r>
       <w:r>
         <w:t xml:space="preserve"> (HIL) </w:t>
       </w:r>
@@ -6018,15 +5910,7 @@
         <w:t xml:space="preserve">terméke volt, amelyet a </w:t>
       </w:r>
       <w:r>
-        <w:t xml:space="preserve">PRO/TRAIN </w:t>
-      </w:r>
-      <w:proofErr w:type="spellStart"/>
-      <w:r>
-        <w:t>for</w:t>
-      </w:r>
-      <w:proofErr w:type="spellEnd"/>
-      <w:r>
-        <w:t xml:space="preserve"> Windows</w:t>
+        <w:t>PRO/TRAIN for Windows</w:t>
       </w:r>
       <w:r>
         <w:t xml:space="preserve"> szoftveréhez fejlesztett ki azzal a céllal, hogy </w:t>
@@ -6086,15 +5970,7 @@
         <w:t xml:space="preserve">, mint pedig a </w:t>
       </w:r>
       <w:r>
-        <w:t xml:space="preserve">PRO/TRAIN </w:t>
-      </w:r>
-      <w:proofErr w:type="spellStart"/>
-      <w:r>
-        <w:t>for</w:t>
-      </w:r>
-      <w:proofErr w:type="spellEnd"/>
-      <w:r>
-        <w:t xml:space="preserve"> Windows</w:t>
+        <w:t>PRO/TRAIN for Windows</w:t>
       </w:r>
       <w:r>
         <w:t xml:space="preserve"> </w:t>
@@ -6638,15 +6514,7 @@
         <w:t xml:space="preserve">Mivel a </w:t>
       </w:r>
       <w:r>
-        <w:t xml:space="preserve">PRO/TRAIN </w:t>
-      </w:r>
-      <w:proofErr w:type="spellStart"/>
-      <w:r>
-        <w:t>for</w:t>
-      </w:r>
-      <w:proofErr w:type="spellEnd"/>
-      <w:r>
-        <w:t xml:space="preserve"> Windows</w:t>
+        <w:t>PRO/TRAIN for Windows</w:t>
       </w:r>
       <w:r>
         <w:t xml:space="preserve"> </w:t>
@@ -6760,13 +6628,8 @@
       <w:r>
         <w:t xml:space="preserve">z </w:t>
       </w:r>
-      <w:proofErr w:type="spellStart"/>
-      <w:r>
-        <w:t>Ingenieurbüro</w:t>
-      </w:r>
-      <w:proofErr w:type="spellEnd"/>
-      <w:r>
-        <w:t xml:space="preserve"> Dr. Kahlert</w:t>
+      <w:r>
+        <w:t>Ingenieurbüro Dr. Kahlert</w:t>
       </w:r>
       <w:r>
         <w:t xml:space="preserve"> terméke és a</w:t>
@@ -6821,21 +6684,8 @@
       <w:r>
         <w:t xml:space="preserve">Az elnevezése a </w:t>
       </w:r>
-      <w:proofErr w:type="spellStart"/>
-      <w:r>
-        <w:t>Block</w:t>
-      </w:r>
-      <w:proofErr w:type="spellEnd"/>
-      <w:r>
-        <w:t xml:space="preserve">-Oriented </w:t>
-      </w:r>
-      <w:proofErr w:type="spellStart"/>
-      <w:r>
-        <w:t>Simulation</w:t>
-      </w:r>
-      <w:proofErr w:type="spellEnd"/>
-      <w:r>
-        <w:t xml:space="preserve"> System</w:t>
+      <w:r>
+        <w:t>Block-Oriented Simulation System</w:t>
       </w:r>
       <w:r>
         <w:t xml:space="preserve"> kifejezésből ered</w:t>
@@ -7044,21 +6894,8 @@
         <w:t>(</w:t>
       </w:r>
       <w:r>
-        <w:t xml:space="preserve">System </w:t>
-      </w:r>
-      <w:proofErr w:type="spellStart"/>
-      <w:r>
-        <w:t>Block</w:t>
-      </w:r>
-      <w:proofErr w:type="spellEnd"/>
-      <w:r>
-        <w:t xml:space="preserve"> </w:t>
-      </w:r>
-      <w:proofErr w:type="spellStart"/>
-      <w:r>
-        <w:t>Toolbar</w:t>
-      </w:r>
-      <w:proofErr w:type="spellEnd"/>
+        <w:t>System Block Toolbar</w:t>
+      </w:r>
       <w:r>
         <w:t>)</w:t>
       </w:r>
@@ -7170,19 +7007,9 @@
       <w:r>
         <w:t xml:space="preserve"> (</w:t>
       </w:r>
-      <w:proofErr w:type="spellStart"/>
-      <w:r>
-        <w:t>Control</w:t>
-      </w:r>
-      <w:proofErr w:type="spellEnd"/>
-      <w:r>
-        <w:t xml:space="preserve"> </w:t>
-      </w:r>
-      <w:proofErr w:type="spellStart"/>
-      <w:r>
-        <w:t>Toolbar</w:t>
-      </w:r>
-      <w:proofErr w:type="spellEnd"/>
+      <w:r>
+        <w:t>Control Toolbar</w:t>
+      </w:r>
       <w:r>
         <w:t>) tesz lehetővé</w:t>
       </w:r>
@@ -7241,7 +7068,7 @@
                 <v:shape id="_x0000_i1027" type="#_x0000_t75" style="width:18.75pt;height:18pt" o:ole="">
                   <v:imagedata r:id="rId11" o:title=""/>
                 </v:shape>
-                <o:OLEObject Type="Embed" ProgID="PBrush" ShapeID="_x0000_i1027" DrawAspect="Content" ObjectID="_1681527234" r:id="rId12"/>
+                <o:OLEObject Type="Embed" ProgID="PBrush" ShapeID="_x0000_i1027" DrawAspect="Content" ObjectID="_1681567305" r:id="rId12"/>
               </w:object>
             </w:r>
           </w:p>
@@ -7268,7 +7095,7 @@
                 <v:shape id="_x0000_i1028" type="#_x0000_t75" style="width:18.75pt;height:18pt" o:ole="">
                   <v:imagedata r:id="rId13" o:title=""/>
                 </v:shape>
-                <o:OLEObject Type="Embed" ProgID="PBrush" ShapeID="_x0000_i1028" DrawAspect="Content" ObjectID="_1681527235" r:id="rId14"/>
+                <o:OLEObject Type="Embed" ProgID="PBrush" ShapeID="_x0000_i1028" DrawAspect="Content" ObjectID="_1681567306" r:id="rId14"/>
               </w:object>
             </w:r>
           </w:p>
@@ -7298,7 +7125,7 @@
                 <v:shape id="_x0000_i1029" type="#_x0000_t75" style="width:18.75pt;height:18pt" o:ole="">
                   <v:imagedata r:id="rId15" o:title=""/>
                 </v:shape>
-                <o:OLEObject Type="Embed" ProgID="PBrush" ShapeID="_x0000_i1029" DrawAspect="Content" ObjectID="_1681527236" r:id="rId16"/>
+                <o:OLEObject Type="Embed" ProgID="PBrush" ShapeID="_x0000_i1029" DrawAspect="Content" ObjectID="_1681567307" r:id="rId16"/>
               </w:object>
             </w:r>
           </w:p>
@@ -7325,7 +7152,7 @@
                 <v:shape id="_x0000_i1030" type="#_x0000_t75" style="width:18.75pt;height:18pt" o:ole="">
                   <v:imagedata r:id="rId17" o:title=""/>
                 </v:shape>
-                <o:OLEObject Type="Embed" ProgID="PBrush" ShapeID="_x0000_i1030" DrawAspect="Content" ObjectID="_1681527237" r:id="rId18"/>
+                <o:OLEObject Type="Embed" ProgID="PBrush" ShapeID="_x0000_i1030" DrawAspect="Content" ObjectID="_1681567308" r:id="rId18"/>
               </w:object>
             </w:r>
           </w:p>
@@ -7352,7 +7179,7 @@
                 <v:shape id="_x0000_i1031" type="#_x0000_t75" style="width:18.75pt;height:18pt" o:ole="">
                   <v:imagedata r:id="rId19" o:title=""/>
                 </v:shape>
-                <o:OLEObject Type="Embed" ProgID="PBrush" ShapeID="_x0000_i1031" DrawAspect="Content" ObjectID="_1681527238" r:id="rId20"/>
+                <o:OLEObject Type="Embed" ProgID="PBrush" ShapeID="_x0000_i1031" DrawAspect="Content" ObjectID="_1681567309" r:id="rId20"/>
               </w:object>
             </w:r>
           </w:p>
@@ -7382,7 +7209,7 @@
                 <v:shape id="_x0000_i1032" type="#_x0000_t75" style="width:18.75pt;height:18pt" o:ole="">
                   <v:imagedata r:id="rId21" o:title=""/>
                 </v:shape>
-                <o:OLEObject Type="Embed" ProgID="PBrush" ShapeID="_x0000_i1032" DrawAspect="Content" ObjectID="_1681527239" r:id="rId22"/>
+                <o:OLEObject Type="Embed" ProgID="PBrush" ShapeID="_x0000_i1032" DrawAspect="Content" ObjectID="_1681567310" r:id="rId22"/>
               </w:object>
             </w:r>
           </w:p>
@@ -7409,7 +7236,7 @@
                 <v:shape id="_x0000_i1033" type="#_x0000_t75" style="width:18.75pt;height:18pt" o:ole="">
                   <v:imagedata r:id="rId23" o:title=""/>
                 </v:shape>
-                <o:OLEObject Type="Embed" ProgID="PBrush" ShapeID="_x0000_i1033" DrawAspect="Content" ObjectID="_1681527240" r:id="rId24"/>
+                <o:OLEObject Type="Embed" ProgID="PBrush" ShapeID="_x0000_i1033" DrawAspect="Content" ObjectID="_1681567311" r:id="rId24"/>
               </w:object>
             </w:r>
           </w:p>
@@ -7439,7 +7266,7 @@
                 <v:shape id="_x0000_i1034" type="#_x0000_t75" style="width:18.75pt;height:18pt" o:ole="">
                   <v:imagedata r:id="rId25" o:title=""/>
                 </v:shape>
-                <o:OLEObject Type="Embed" ProgID="PBrush" ShapeID="_x0000_i1034" DrawAspect="Content" ObjectID="_1681527241" r:id="rId26"/>
+                <o:OLEObject Type="Embed" ProgID="PBrush" ShapeID="_x0000_i1034" DrawAspect="Content" ObjectID="_1681567312" r:id="rId26"/>
               </w:object>
             </w:r>
           </w:p>
@@ -7606,19 +7433,9 @@
       <w:r>
         <w:t xml:space="preserve"> DLL (</w:t>
       </w:r>
-      <w:proofErr w:type="spellStart"/>
-      <w:r>
-        <w:t>Dynamic</w:t>
-      </w:r>
-      <w:proofErr w:type="spellEnd"/>
-      <w:r>
-        <w:t xml:space="preserve"> Link </w:t>
-      </w:r>
-      <w:proofErr w:type="spellStart"/>
-      <w:r>
-        <w:t>Library</w:t>
-      </w:r>
-      <w:proofErr w:type="spellEnd"/>
+      <w:r>
+        <w:t>Dynamic Link Library</w:t>
+      </w:r>
       <w:r>
         <w:t>) állományok</w:t>
       </w:r>
@@ -7661,27 +7478,9 @@
       <w:r>
         <w:t xml:space="preserve">A </w:t>
       </w:r>
-      <w:proofErr w:type="spellStart"/>
-      <w:r>
-        <w:t>Flexible</w:t>
-      </w:r>
-      <w:proofErr w:type="spellEnd"/>
-      <w:r>
-        <w:t xml:space="preserve"> </w:t>
-      </w:r>
-      <w:proofErr w:type="spellStart"/>
-      <w:r>
-        <w:t>Animation</w:t>
-      </w:r>
-      <w:proofErr w:type="spellEnd"/>
-      <w:r>
-        <w:t xml:space="preserve"> </w:t>
-      </w:r>
-      <w:proofErr w:type="spellStart"/>
-      <w:r>
-        <w:t>Builder</w:t>
-      </w:r>
-      <w:proofErr w:type="spellEnd"/>
+      <w:r>
+        <w:t>Flexible Animation Builder</w:t>
+      </w:r>
       <w:r>
         <w:t xml:space="preserve"> </w:t>
       </w:r>
@@ -7730,13 +7529,8 @@
       <w:r>
         <w:t xml:space="preserve">az </w:t>
       </w:r>
-      <w:proofErr w:type="spellStart"/>
-      <w:r>
-        <w:t>Ingenieurbüro</w:t>
-      </w:r>
-      <w:proofErr w:type="spellEnd"/>
-      <w:r>
-        <w:t xml:space="preserve"> Dr. Kahlert</w:t>
+      <w:r>
+        <w:t>Ingenieurbüro Dr. Kahlert</w:t>
       </w:r>
       <w:r>
         <w:t xml:space="preserve"> </w:t>
@@ -8927,11 +8721,9 @@
       <w:r>
         <w:noBreakHyphen/>
       </w:r>
-      <w:proofErr w:type="spellStart"/>
       <w:r>
         <w:t>One</w:t>
       </w:r>
-      <w:proofErr w:type="spellEnd"/>
       <w:r>
         <w:t xml:space="preserve"> szoftvercsomag szerves része</w:t>
       </w:r>
@@ -9352,13 +9144,8 @@
       <w:r>
         <w:t xml:space="preserve">A </w:t>
       </w:r>
-      <w:proofErr w:type="spellStart"/>
-      <w:r>
-        <w:t>Serial</w:t>
-      </w:r>
-      <w:proofErr w:type="spellEnd"/>
-      <w:r>
-        <w:t xml:space="preserve"> Port Monitor</w:t>
+      <w:r>
+        <w:t>Serial Port Monitor</w:t>
       </w:r>
       <w:r>
         <w:t xml:space="preserve"> </w:t>
@@ -9670,13 +9457,8 @@
       <w:r>
         <w:t xml:space="preserve">A </w:t>
       </w:r>
-      <w:proofErr w:type="spellStart"/>
-      <w:r>
-        <w:t>Serial</w:t>
-      </w:r>
-      <w:proofErr w:type="spellEnd"/>
-      <w:r>
-        <w:t xml:space="preserve"> Port Monitor</w:t>
+      <w:r>
+        <w:t>Serial Port Monitor</w:t>
       </w:r>
       <w:r>
         <w:t xml:space="preserve"> </w:t>
@@ -9688,101 +9470,62 @@
         <w:t>rögzített adatok vizualizálásra öt különböző nézetet is biztosít, amelyek a terminál nézet (</w:t>
       </w:r>
       <w:r>
-        <w:t xml:space="preserve">Terminal </w:t>
-      </w:r>
-      <w:proofErr w:type="spellStart"/>
+        <w:t>Terminal view</w:t>
+      </w:r>
+      <w:r>
+        <w:t>), a vonali nézet (</w:t>
+      </w:r>
+      <w:r>
+        <w:t>Line view</w:t>
+      </w:r>
+      <w:r>
+        <w:t xml:space="preserve">), az </w:t>
+      </w:r>
+      <w:r>
+        <w:t>adatforgalom</w:t>
+      </w:r>
+      <w:r>
+        <w:t xml:space="preserve"> nézet (</w:t>
+      </w:r>
+      <w:r>
+        <w:t>Dump view</w:t>
+      </w:r>
+      <w:r>
+        <w:t>)</w:t>
+      </w:r>
+      <w:r>
+        <w:t xml:space="preserve">, a </w:t>
+      </w:r>
+      <w:r>
+        <w:t>táblázat nézet</w:t>
+      </w:r>
+      <w:r>
+        <w:t xml:space="preserve"> (</w:t>
+      </w:r>
+      <w:r>
+        <w:t>Table view</w:t>
+      </w:r>
+      <w:r>
+        <w:t>)</w:t>
+      </w:r>
+      <w:r>
+        <w:t xml:space="preserve"> és a </w:t>
+      </w:r>
+      <w:r>
+        <w:t>Modbus</w:t>
+      </w:r>
+      <w:r>
+        <w:t xml:space="preserve"> </w:t>
+      </w:r>
+      <w:r>
+        <w:t>nézet (</w:t>
+      </w:r>
+      <w:r>
+        <w:t xml:space="preserve">Modbus </w:t>
+      </w:r>
       <w:r>
         <w:t>view</w:t>
       </w:r>
-      <w:proofErr w:type="spellEnd"/>
-      <w:r>
-        <w:t>), a vonali nézet (</w:t>
-      </w:r>
-      <w:r>
-        <w:t xml:space="preserve">Line </w:t>
-      </w:r>
-      <w:proofErr w:type="spellStart"/>
-      <w:r>
-        <w:t>view</w:t>
-      </w:r>
-      <w:proofErr w:type="spellEnd"/>
-      <w:r>
-        <w:t xml:space="preserve">), az </w:t>
-      </w:r>
-      <w:r>
-        <w:t>adatforgalom</w:t>
-      </w:r>
-      <w:r>
-        <w:t xml:space="preserve"> nézet (</w:t>
-      </w:r>
-      <w:proofErr w:type="spellStart"/>
-      <w:r>
-        <w:t>Dump</w:t>
-      </w:r>
-      <w:proofErr w:type="spellEnd"/>
-      <w:r>
-        <w:t xml:space="preserve"> </w:t>
-      </w:r>
-      <w:proofErr w:type="spellStart"/>
-      <w:r>
-        <w:t>view</w:t>
-      </w:r>
-      <w:proofErr w:type="spellEnd"/>
-      <w:r>
-        <w:t>)</w:t>
-      </w:r>
-      <w:r>
-        <w:t xml:space="preserve">, a </w:t>
-      </w:r>
-      <w:r>
-        <w:t>táblázat nézet</w:t>
-      </w:r>
-      <w:r>
-        <w:t xml:space="preserve"> (</w:t>
-      </w:r>
-      <w:proofErr w:type="spellStart"/>
-      <w:r>
-        <w:t>Table</w:t>
-      </w:r>
-      <w:proofErr w:type="spellEnd"/>
-      <w:r>
-        <w:t xml:space="preserve"> </w:t>
-      </w:r>
-      <w:proofErr w:type="spellStart"/>
-      <w:r>
-        <w:t>view</w:t>
-      </w:r>
-      <w:proofErr w:type="spellEnd"/>
-      <w:r>
-        <w:t>)</w:t>
-      </w:r>
-      <w:r>
-        <w:t xml:space="preserve"> és a </w:t>
-      </w:r>
-      <w:proofErr w:type="spellStart"/>
-      <w:r>
-        <w:t>Modbus</w:t>
-      </w:r>
-      <w:proofErr w:type="spellEnd"/>
-      <w:r>
-        <w:t xml:space="preserve"> </w:t>
-      </w:r>
-      <w:r>
-        <w:t>nézet (</w:t>
-      </w:r>
-      <w:proofErr w:type="spellStart"/>
-      <w:r>
-        <w:t>Modbus</w:t>
-      </w:r>
-      <w:proofErr w:type="spellEnd"/>
-      <w:r>
-        <w:t xml:space="preserve"> </w:t>
-      </w:r>
-      <w:proofErr w:type="spellStart"/>
-      <w:r>
-        <w:t>view</w:t>
-      </w:r>
-      <w:proofErr w:type="spellEnd"/>
       <w:r>
         <w:t>).</w:t>
       </w:r>
@@ -9892,11 +9635,9 @@
       <w:r>
         <w:t xml:space="preserve">és </w:t>
       </w:r>
-      <w:proofErr w:type="spellStart"/>
       <w:r>
         <w:t>Company</w:t>
       </w:r>
-      <w:proofErr w:type="spellEnd"/>
       <w:r>
         <w:t xml:space="preserve"> </w:t>
       </w:r>
@@ -9983,13 +9724,8 @@
         <w:t xml:space="preserve">a </w:t>
       </w:r>
       <w:r>
-        <w:t xml:space="preserve">Microchip </w:t>
-      </w:r>
-      <w:proofErr w:type="spellStart"/>
-      <w:r>
-        <w:t>Technology</w:t>
-      </w:r>
-      <w:proofErr w:type="spellEnd"/>
+        <w:t>Microchip Technology</w:t>
+      </w:r>
       <w:r>
         <w:t xml:space="preserve"> Inc. 8</w:t>
       </w:r>
@@ -10097,87 +9833,72 @@
       <w:r>
         <w:t xml:space="preserve"> </w:t>
       </w:r>
-      <w:proofErr w:type="spellStart"/>
-      <w:r>
-        <w:t>Click</w:t>
-      </w:r>
-      <w:proofErr w:type="spellEnd"/>
+      <w:r>
+        <w:t>Click Board</w:t>
+      </w:r>
       <w:r>
         <w:t xml:space="preserve"> </w:t>
       </w:r>
-      <w:proofErr w:type="spellStart"/>
-      <w:r>
-        <w:t>Board</w:t>
-      </w:r>
-      <w:proofErr w:type="spellEnd"/>
+      <w:r>
+        <w:t xml:space="preserve">bővítőkártyák </w:t>
+      </w:r>
+      <w:r>
+        <w:t>segítségével.</w:t>
+      </w:r>
       <w:r>
         <w:t xml:space="preserve"> </w:t>
       </w:r>
       <w:r>
-        <w:t xml:space="preserve">bővítőkártyák </w:t>
-      </w:r>
-      <w:r>
-        <w:t>segítségével.</w:t>
+        <w:t xml:space="preserve"> Minde</w:t>
+      </w:r>
+      <w:r>
+        <w:t xml:space="preserve">zek mellet rendelkezik egy </w:t>
+      </w:r>
+      <w:r>
+        <w:t>beépített</w:t>
       </w:r>
       <w:r>
         <w:t xml:space="preserve"> </w:t>
       </w:r>
       <w:r>
-        <w:t xml:space="preserve"> Minde</w:t>
-      </w:r>
-      <w:r>
-        <w:t xml:space="preserve">zek mellet rendelkezik egy </w:t>
-      </w:r>
-      <w:r>
-        <w:t>beépített</w:t>
+        <w:t>mikroProg</w:t>
+      </w:r>
+      <w:r>
+        <w:t xml:space="preserve"> programozó</w:t>
+      </w:r>
+      <w:r>
+        <w:t>val</w:t>
+      </w:r>
+      <w:r>
+        <w:t xml:space="preserve"> és </w:t>
+      </w:r>
+      <w:r>
+        <w:t>áramkörön belüli hibakereső</w:t>
+      </w:r>
+      <w:r>
+        <w:t>vel</w:t>
+      </w:r>
+      <w:r>
+        <w:t xml:space="preserve"> is</w:t>
+      </w:r>
+      <w:r>
+        <w:t>, amel</w:t>
+      </w:r>
+      <w:r>
+        <w:t>yi</w:t>
+      </w:r>
+      <w:r>
+        <w:t>k</w:t>
       </w:r>
       <w:r>
         <w:t xml:space="preserve"> </w:t>
       </w:r>
       <w:r>
-        <w:t>mikroProg</w:t>
-      </w:r>
-      <w:r>
-        <w:t xml:space="preserve"> programozó</w:t>
-      </w:r>
-      <w:r>
-        <w:t>val</w:t>
-      </w:r>
-      <w:r>
-        <w:t xml:space="preserve"> és </w:t>
-      </w:r>
-      <w:r>
-        <w:t>áramkörön belüli hibakereső</w:t>
-      </w:r>
-      <w:r>
-        <w:t>vel</w:t>
-      </w:r>
-      <w:r>
-        <w:t xml:space="preserve"> is</w:t>
-      </w:r>
-      <w:r>
-        <w:t>, amel</w:t>
-      </w:r>
-      <w:r>
-        <w:t>yi</w:t>
-      </w:r>
-      <w:r>
-        <w:t>k</w:t>
-      </w:r>
-      <w:r>
-        <w:t xml:space="preserve"> </w:t>
-      </w:r>
-      <w:r>
         <w:t xml:space="preserve">a </w:t>
       </w:r>
       <w:r>
-        <w:t xml:space="preserve">Microchip </w:t>
-      </w:r>
-      <w:proofErr w:type="spellStart"/>
-      <w:r>
-        <w:t>Technology</w:t>
-      </w:r>
-      <w:proofErr w:type="spellEnd"/>
+        <w:t>Microchip Technology</w:t>
+      </w:r>
       <w:r>
         <w:t xml:space="preserve"> Inc. </w:t>
       </w:r>
@@ -10418,15 +10139,7 @@
         <w:t xml:space="preserve">A </w:t>
       </w:r>
       <w:r>
-        <w:t xml:space="preserve">mikroC PRO </w:t>
-      </w:r>
-      <w:proofErr w:type="spellStart"/>
-      <w:r>
-        <w:t>for</w:t>
-      </w:r>
-      <w:proofErr w:type="spellEnd"/>
-      <w:r>
-        <w:t xml:space="preserve"> PIC</w:t>
+        <w:t>mikroC PRO for PIC</w:t>
       </w:r>
       <w:r>
         <w:t xml:space="preserve"> (</w:t>
@@ -10486,13 +10199,8 @@
         <w:t xml:space="preserve">, amelyet a </w:t>
       </w:r>
       <w:r>
-        <w:t xml:space="preserve">Microchip </w:t>
-      </w:r>
-      <w:proofErr w:type="spellStart"/>
-      <w:r>
-        <w:t>Technology</w:t>
-      </w:r>
-      <w:proofErr w:type="spellEnd"/>
+        <w:t>Microchip Technology</w:t>
+      </w:r>
       <w:r>
         <w:t xml:space="preserve"> Inc. 8</w:t>
       </w:r>
@@ -10714,15 +10422,7 @@
       </w:r>
       <w:bookmarkStart w:id="28" w:name="_Hlk70124290"/>
       <w:r>
-        <w:t xml:space="preserve">mikroC PRO </w:t>
-      </w:r>
-      <w:proofErr w:type="spellStart"/>
-      <w:r>
-        <w:t>for</w:t>
-      </w:r>
-      <w:proofErr w:type="spellEnd"/>
-      <w:r>
-        <w:t xml:space="preserve"> PIC</w:t>
+        <w:t>mikroC PRO for PIC</w:t>
       </w:r>
       <w:r>
         <w:t xml:space="preserve"> </w:t>
@@ -10812,15 +10512,7 @@
         <w:t xml:space="preserve">A </w:t>
       </w:r>
       <w:r>
-        <w:t xml:space="preserve">mikroC PRO </w:t>
-      </w:r>
-      <w:proofErr w:type="spellStart"/>
-      <w:r>
-        <w:t>for</w:t>
-      </w:r>
-      <w:proofErr w:type="spellEnd"/>
-      <w:r>
-        <w:t xml:space="preserve"> PIC</w:t>
+        <w:t>mikroC PRO for PIC</w:t>
       </w:r>
       <w:r>
         <w:t xml:space="preserve"> a hozzá tartozó </w:t>
@@ -10972,13 +10664,8 @@
         <w:t xml:space="preserve">einek felhasználásával valósult meg. Az I/O interfészt helyettesítő elektronika kapcsolási rajza és nyomtatott áramköre az </w:t>
       </w:r>
       <w:r>
-        <w:t xml:space="preserve">Altium </w:t>
-      </w:r>
-      <w:proofErr w:type="spellStart"/>
-      <w:r>
-        <w:t>Designer</w:t>
-      </w:r>
-      <w:proofErr w:type="spellEnd"/>
+        <w:t>Altium Designer</w:t>
+      </w:r>
       <w:r>
         <w:t xml:space="preserve"> tervezőszoftver</w:t>
       </w:r>
@@ -11022,48 +10709,14 @@
         <w:t xml:space="preserve"> </w:t>
       </w:r>
       <w:r>
-        <w:t xml:space="preserve">IAR </w:t>
-      </w:r>
-      <w:proofErr w:type="spellStart"/>
-      <w:r>
-        <w:t>Embedded</w:t>
-      </w:r>
-      <w:proofErr w:type="spellEnd"/>
-      <w:r>
-        <w:t xml:space="preserve"> </w:t>
-      </w:r>
-      <w:proofErr w:type="spellStart"/>
-      <w:r>
-        <w:t>Workbench</w:t>
-      </w:r>
-      <w:proofErr w:type="spellEnd"/>
-      <w:r>
-        <w:t xml:space="preserve"> </w:t>
-      </w:r>
-      <w:proofErr w:type="spellStart"/>
-      <w:r>
-        <w:t>for</w:t>
-      </w:r>
-      <w:proofErr w:type="spellEnd"/>
-      <w:r>
-        <w:t xml:space="preserve"> </w:t>
-      </w:r>
-      <w:proofErr w:type="spellStart"/>
-      <w:r>
-        <w:t>Arm</w:t>
-      </w:r>
-      <w:proofErr w:type="spellEnd"/>
+        <w:t>IAR Embedded Workbench for Arm</w:t>
+      </w:r>
       <w:r>
         <w:t xml:space="preserve"> fejlesztői környezetben lett megvalósítva. Az alternatív I/O interfésznek a számítógépen futó illesztőprogramja, illetve az alternatív vizualizáció pedig a </w:t>
       </w:r>
       <w:r>
-        <w:t xml:space="preserve">Qt </w:t>
-      </w:r>
-      <w:proofErr w:type="spellStart"/>
-      <w:r>
-        <w:t>Creator</w:t>
-      </w:r>
-      <w:proofErr w:type="spellEnd"/>
+        <w:t>Qt Creator</w:t>
+      </w:r>
       <w:r>
         <w:t xml:space="preserve"> fejlesztői környezetben valósult meg.</w:t>
       </w:r>
@@ -11098,13 +10751,8 @@
         <w:t xml:space="preserve">A </w:t>
       </w:r>
       <w:r>
-        <w:t xml:space="preserve">Qt </w:t>
-      </w:r>
-      <w:proofErr w:type="spellStart"/>
-      <w:r>
-        <w:t>Creator</w:t>
-      </w:r>
-      <w:proofErr w:type="spellEnd"/>
+        <w:t>Qt Creator</w:t>
+      </w:r>
       <w:r>
         <w:t xml:space="preserve"> </w:t>
       </w:r>
@@ -11160,13 +10808,8 @@
         <w:t xml:space="preserve"> amelyet a </w:t>
       </w:r>
       <w:r>
-        <w:t xml:space="preserve">Qt </w:t>
-      </w:r>
-      <w:proofErr w:type="spellStart"/>
-      <w:r>
-        <w:t>Company</w:t>
-      </w:r>
-      <w:proofErr w:type="spellEnd"/>
+        <w:t>Qt Company</w:t>
+      </w:r>
       <w:r>
         <w:t xml:space="preserve"> fejlesztett ki a Qt alkalmazás</w:t>
       </w:r>
@@ -11286,13 +10929,8 @@
         <w:t xml:space="preserve">A </w:t>
       </w:r>
       <w:r>
-        <w:t xml:space="preserve">Qt </w:t>
-      </w:r>
-      <w:proofErr w:type="spellStart"/>
-      <w:r>
-        <w:t>Creator</w:t>
-      </w:r>
-      <w:proofErr w:type="spellEnd"/>
+        <w:t>Qt Creator</w:t>
+      </w:r>
       <w:r>
         <w:t xml:space="preserve"> </w:t>
       </w:r>
@@ -11411,19 +11049,15 @@
       <w:r>
         <w:t xml:space="preserve">, mint például a </w:t>
       </w:r>
-      <w:proofErr w:type="spellStart"/>
       <w:r>
         <w:t>Git</w:t>
       </w:r>
-      <w:proofErr w:type="spellEnd"/>
       <w:r>
         <w:t xml:space="preserve">, a </w:t>
       </w:r>
-      <w:proofErr w:type="spellStart"/>
       <w:r>
         <w:t>Subversion</w:t>
       </w:r>
-      <w:proofErr w:type="spellEnd"/>
       <w:r>
         <w:t xml:space="preserve">, a </w:t>
       </w:r>
@@ -11433,11 +11067,9 @@
       <w:r>
         <w:t xml:space="preserve"> vagy a </w:t>
       </w:r>
-      <w:proofErr w:type="spellStart"/>
       <w:r>
         <w:t>Mercurial</w:t>
       </w:r>
-      <w:proofErr w:type="spellEnd"/>
       <w:r>
         <w:t>.</w:t>
       </w:r>
@@ -11451,13 +11083,8 @@
         <w:t xml:space="preserve"> a </w:t>
       </w:r>
       <w:r>
-        <w:t xml:space="preserve">Qt </w:t>
-      </w:r>
-      <w:proofErr w:type="spellStart"/>
-      <w:r>
-        <w:t>Creator</w:t>
-      </w:r>
-      <w:proofErr w:type="spellEnd"/>
+        <w:t>Qt Creator</w:t>
+      </w:r>
       <w:r>
         <w:t xml:space="preserve"> fő programozási nyelve a C++, </w:t>
       </w:r>
@@ -11588,13 +11215,8 @@
         <w:t xml:space="preserve">: A </w:t>
       </w:r>
       <w:r>
-        <w:t xml:space="preserve">Qt </w:t>
-      </w:r>
-      <w:proofErr w:type="spellStart"/>
-      <w:r>
-        <w:t>Creator</w:t>
-      </w:r>
-      <w:proofErr w:type="spellEnd"/>
+        <w:t>Qt Creator</w:t>
+      </w:r>
       <w:r>
         <w:t xml:space="preserve"> </w:t>
       </w:r>
@@ -11657,13 +11279,8 @@
         <w:t xml:space="preserve">A </w:t>
       </w:r>
       <w:r>
-        <w:t xml:space="preserve">Qt </w:t>
-      </w:r>
-      <w:proofErr w:type="spellStart"/>
-      <w:r>
-        <w:t>Creator</w:t>
-      </w:r>
-      <w:proofErr w:type="spellEnd"/>
+        <w:t>Qt Creator</w:t>
+      </w:r>
       <w:r>
         <w:t xml:space="preserve"> egy nyílt forráskódú és teljesen ingyenes szoftver, </w:t>
       </w:r>
@@ -11714,13 +11331,8 @@
         <w:t xml:space="preserve">Az </w:t>
       </w:r>
       <w:r>
-        <w:t xml:space="preserve">Altium </w:t>
-      </w:r>
-      <w:proofErr w:type="spellStart"/>
-      <w:r>
-        <w:t>Designer</w:t>
-      </w:r>
-      <w:proofErr w:type="spellEnd"/>
+        <w:t>Altium Designer</w:t>
+      </w:r>
       <w:r>
         <w:t xml:space="preserve"> </w:t>
       </w:r>
@@ -11894,13 +11506,8 @@
         <w:t xml:space="preserve">az </w:t>
       </w:r>
       <w:r>
-        <w:t xml:space="preserve">Altium </w:t>
-      </w:r>
-      <w:proofErr w:type="spellStart"/>
-      <w:r>
-        <w:t>Designer</w:t>
-      </w:r>
-      <w:proofErr w:type="spellEnd"/>
+        <w:t>Altium Designer</w:t>
+      </w:r>
       <w:r>
         <w:t xml:space="preserve"> környezetében </w:t>
       </w:r>
@@ -12064,13 +11671,8 @@
         <w:t xml:space="preserve">Az </w:t>
       </w:r>
       <w:r>
-        <w:t xml:space="preserve">Altium </w:t>
-      </w:r>
-      <w:proofErr w:type="spellStart"/>
-      <w:r>
-        <w:t>Designer</w:t>
-      </w:r>
-      <w:proofErr w:type="spellEnd"/>
+        <w:t>Altium Designer</w:t>
+      </w:r>
       <w:r>
         <w:t xml:space="preserve"> kezelőfelülete</w:t>
       </w:r>
@@ -12083,13 +11685,8 @@
         <w:t xml:space="preserve">Az </w:t>
       </w:r>
       <w:r>
-        <w:t xml:space="preserve">Altium </w:t>
-      </w:r>
-      <w:proofErr w:type="spellStart"/>
-      <w:r>
-        <w:t>Designer</w:t>
-      </w:r>
-      <w:proofErr w:type="spellEnd"/>
+        <w:t>Altium Designer</w:t>
+      </w:r>
       <w:r>
         <w:t xml:space="preserve"> környezetében</w:t>
       </w:r>
@@ -12205,11 +11802,9 @@
       <w:r>
         <w:t xml:space="preserve"> (</w:t>
       </w:r>
-      <w:proofErr w:type="spellStart"/>
       <w:r>
         <w:t>footprint</w:t>
       </w:r>
-      <w:proofErr w:type="spellEnd"/>
       <w:r>
         <w:t xml:space="preserve">), </w:t>
       </w:r>
@@ -12373,13 +11968,8 @@
         <w:t xml:space="preserve">Az </w:t>
       </w:r>
       <w:r>
-        <w:t xml:space="preserve">Altium </w:t>
-      </w:r>
-      <w:proofErr w:type="spellStart"/>
-      <w:r>
-        <w:t>Designer</w:t>
-      </w:r>
-      <w:proofErr w:type="spellEnd"/>
+        <w:t>Altium Designer</w:t>
+      </w:r>
       <w:r>
         <w:t xml:space="preserve"> </w:t>
       </w:r>
@@ -12497,13 +12087,8 @@
         <w:t xml:space="preserve">, ami az </w:t>
       </w:r>
       <w:r>
-        <w:t xml:space="preserve">Altium </w:t>
-      </w:r>
-      <w:proofErr w:type="spellStart"/>
-      <w:r>
-        <w:t>Designer</w:t>
-      </w:r>
-      <w:proofErr w:type="spellEnd"/>
+        <w:t>Altium Designer</w:t>
+      </w:r>
       <w:r>
         <w:t xml:space="preserve"> kapcsolási rajz készítőjét és nyomtatott áramkör tervezőjét foglalja magába, viszont teljesen ingyenes.</w:t>
       </w:r>
@@ -12541,37 +12126,8 @@
         <w:t xml:space="preserve">Az </w:t>
       </w:r>
       <w:r>
-        <w:t xml:space="preserve">IAR </w:t>
-      </w:r>
-      <w:proofErr w:type="spellStart"/>
-      <w:r>
-        <w:t>Embedded</w:t>
-      </w:r>
-      <w:proofErr w:type="spellEnd"/>
-      <w:r>
-        <w:t xml:space="preserve"> </w:t>
-      </w:r>
-      <w:proofErr w:type="spellStart"/>
-      <w:r>
-        <w:t>Workbench</w:t>
-      </w:r>
-      <w:proofErr w:type="spellEnd"/>
-      <w:r>
-        <w:t xml:space="preserve"> </w:t>
-      </w:r>
-      <w:proofErr w:type="spellStart"/>
-      <w:r>
-        <w:t>for</w:t>
-      </w:r>
-      <w:proofErr w:type="spellEnd"/>
-      <w:r>
-        <w:t xml:space="preserve"> </w:t>
-      </w:r>
-      <w:proofErr w:type="spellStart"/>
-      <w:r>
-        <w:t>Arm</w:t>
-      </w:r>
-      <w:proofErr w:type="spellEnd"/>
+        <w:t>IAR Embedded Workbench for Arm</w:t>
+      </w:r>
       <w:r>
         <w:t xml:space="preserve"> </w:t>
       </w:r>
@@ -12883,37 +12439,8 @@
         <w:t xml:space="preserve">Az </w:t>
       </w:r>
       <w:r>
-        <w:t xml:space="preserve">IAR </w:t>
-      </w:r>
-      <w:proofErr w:type="spellStart"/>
-      <w:r>
-        <w:t>Embedded</w:t>
-      </w:r>
-      <w:proofErr w:type="spellEnd"/>
-      <w:r>
-        <w:t xml:space="preserve"> </w:t>
-      </w:r>
-      <w:proofErr w:type="spellStart"/>
-      <w:r>
-        <w:t>Workbench</w:t>
-      </w:r>
-      <w:proofErr w:type="spellEnd"/>
-      <w:r>
-        <w:t xml:space="preserve"> </w:t>
-      </w:r>
-      <w:proofErr w:type="spellStart"/>
-      <w:r>
-        <w:t>for</w:t>
-      </w:r>
-      <w:proofErr w:type="spellEnd"/>
-      <w:r>
-        <w:t xml:space="preserve"> </w:t>
-      </w:r>
-      <w:proofErr w:type="spellStart"/>
-      <w:r>
-        <w:t>Arm</w:t>
-      </w:r>
-      <w:proofErr w:type="spellEnd"/>
+        <w:t>IAR Embedded Workbench for Arm</w:t>
+      </w:r>
       <w:r>
         <w:t xml:space="preserve"> </w:t>
       </w:r>
@@ -13323,7 +12850,13 @@
         <w:ind w:firstLine="709"/>
       </w:pPr>
       <w:r>
-        <w:t xml:space="preserve">A FAB valójában önálló szerkesztőfelületként működik, saját eszköztárral, </w:t>
+        <w:t>A FAB valójában önálló szerkesztő</w:t>
+      </w:r>
+      <w:r>
+        <w:t>programként</w:t>
+      </w:r>
+      <w:r>
+        <w:t xml:space="preserve"> működik, saját eszköztárral, </w:t>
       </w:r>
       <w:r>
         <w:t xml:space="preserve">beállító felülettel, </w:t>
@@ -13352,27 +12885,9 @@
       <w:r>
         <w:t xml:space="preserve">megtalálható </w:t>
       </w:r>
-      <w:proofErr w:type="spellStart"/>
-      <w:r>
-        <w:t>Flexible</w:t>
-      </w:r>
-      <w:proofErr w:type="spellEnd"/>
-      <w:r>
-        <w:t xml:space="preserve"> </w:t>
-      </w:r>
-      <w:proofErr w:type="spellStart"/>
-      <w:r>
-        <w:t>Animation</w:t>
-      </w:r>
-      <w:proofErr w:type="spellEnd"/>
-      <w:r>
-        <w:t xml:space="preserve"> </w:t>
-      </w:r>
-      <w:proofErr w:type="spellStart"/>
-      <w:r>
-        <w:t>Builder</w:t>
-      </w:r>
-      <w:proofErr w:type="spellEnd"/>
+      <w:r>
+        <w:t>Flexible Animation Builder</w:t>
+      </w:r>
       <w:r>
         <w:t xml:space="preserve"> </w:t>
       </w:r>
@@ -13443,13 +12958,25 @@
         <w:t>ének szemléletesebb bemutatása érdekében</w:t>
       </w:r>
       <w:r>
-        <w:t xml:space="preserve"> ebben a fejezetben egy kellően összetett feladat megvalósítása kerül bemutatásra lépésről lépésre.</w:t>
+        <w:t xml:space="preserve"> ebben a fejezetben egy kellően összetett feladat kerül </w:t>
+      </w:r>
+      <w:r>
+        <w:t>kidolgozásra</w:t>
+      </w:r>
+      <w:r>
+        <w:t xml:space="preserve"> lépésről lépésre.</w:t>
       </w:r>
       <w:r>
         <w:t xml:space="preserve"> Ez a feladat lényegében egy mini asztali CNC marógép kézi vezérlésének a vizualizálása, ami</w:t>
       </w:r>
       <w:r>
-        <w:t>nek a következő elfogadási feltételeket kell teljesítenie:</w:t>
+        <w:t>nek a következő</w:t>
+      </w:r>
+      <w:r>
+        <w:t xml:space="preserve">ket </w:t>
+      </w:r>
+      <w:r>
+        <w:t>kell teljesítenie:</w:t>
       </w:r>
     </w:p>
     <w:p>
@@ -13473,7 +13000,19 @@
         <w:t xml:space="preserve">áll a rendelkezésére, amelyeknek a </w:t>
       </w:r>
       <w:r>
-        <w:t>külön-külön történő nyomva tartásával mozgatja és hozza működésbe a szerszámot.</w:t>
+        <w:t xml:space="preserve">nyomva tartásával </w:t>
+      </w:r>
+      <w:r>
+        <w:t>pozícionálja</w:t>
+      </w:r>
+      <w:r>
+        <w:t xml:space="preserve"> és működ</w:t>
+      </w:r>
+      <w:r>
+        <w:t>teti</w:t>
+      </w:r>
+      <w:r>
+        <w:t xml:space="preserve"> a szerszámot.</w:t>
       </w:r>
     </w:p>
     <w:p>
@@ -13491,7 +13030,10 @@
         <w:t>nyomó</w:t>
       </w:r>
       <w:r>
-        <w:t xml:space="preserve">gomb értéke </w:t>
+        <w:t>gomb</w:t>
+      </w:r>
+      <w:r>
+        <w:t xml:space="preserve">-kombináció </w:t>
       </w:r>
       <w:r>
         <w:t>négy</w:t>
@@ -13500,47 +13042,28 @@
         <w:t> biten van kódolva</w:t>
       </w:r>
       <w:r>
-        <w:t xml:space="preserve"> úgy, hogy a négy bit együttes magas logikai szintje a szerszám</w:t>
-      </w:r>
-      <w:r>
-        <w:t xml:space="preserve"> működtetését jelenti</w:t>
-      </w:r>
-      <w:r>
-        <w:t xml:space="preserve">, míg a </w:t>
-      </w:r>
-      <w:r>
-        <w:t>logikai szintek</w:t>
-      </w:r>
-      <w:r>
-        <w:t xml:space="preserve"> egyéb kombinációja a mozgatást, ahol </w:t>
-      </w:r>
-      <w:r>
-        <w:t>az egyes bitek magas logikai szintjei</w:t>
-      </w:r>
-      <w:r>
-        <w:t>nek jelentése</w:t>
-      </w:r>
-      <w:r>
-        <w:t xml:space="preserve"> az </w:t>
-      </w:r>
-      <w:r>
-        <w:t>MSB-</w:t>
-      </w:r>
-      <w:proofErr w:type="spellStart"/>
-      <w:r>
-        <w:t>től</w:t>
-      </w:r>
-      <w:proofErr w:type="spellEnd"/>
-      <w:r>
-        <w:t xml:space="preserve"> az LSB-</w:t>
-      </w:r>
-      <w:proofErr w:type="spellStart"/>
-      <w:r>
-        <w:t>ig</w:t>
-      </w:r>
-      <w:proofErr w:type="spellEnd"/>
-      <w:r>
-        <w:t xml:space="preserve">: </w:t>
+        <w:t xml:space="preserve"> úgy, hogy </w:t>
+      </w:r>
+      <w:r>
+        <w:t xml:space="preserve">ha </w:t>
+      </w:r>
+      <w:r>
+        <w:t xml:space="preserve">a négy bit </w:t>
+      </w:r>
+      <w:r>
+        <w:t xml:space="preserve">egyidőben magas logikai szinten </w:t>
+      </w:r>
+      <w:r>
+        <w:t>van, akkor az</w:t>
+      </w:r>
+      <w:r>
+        <w:t xml:space="preserve"> a szerszám működtetését jelenti, </w:t>
+      </w:r>
+      <w:r>
+        <w:t xml:space="preserve">ellenkező esetben az egyes bitek magas logikai szintjeinek jelentése az </w:t>
+      </w:r>
+      <w:r>
+        <w:t xml:space="preserve">MSB-től az LSB-ig: </w:t>
       </w:r>
       <m:oMath>
         <m:r>
@@ -13563,7 +13086,46 @@
         </w:numPr>
       </w:pPr>
       <w:r>
-        <w:t xml:space="preserve">A folyamatban levő mozgatást négy darab LED jelzi a felhasználó számára, amelyek az </w:t>
+        <w:t>A folyamatban levő mozgatás</w:t>
+      </w:r>
+      <w:r>
+        <w:t xml:space="preserve"> irányát</w:t>
+      </w:r>
+      <w:r>
+        <w:t xml:space="preserve"> négy darab LED jelzi a felhasználó </w:t>
+      </w:r>
+      <w:r>
+        <w:t>felé</w:t>
+      </w:r>
+      <w:r>
+        <w:t xml:space="preserve">, illetve a szerszám működtetését </w:t>
+      </w:r>
+      <w:r>
+        <w:t xml:space="preserve">ugyanennek </w:t>
+      </w:r>
+      <w:r>
+        <w:t>a négy LED</w:t>
+      </w:r>
+      <w:r>
+        <w:t>-nek az</w:t>
+      </w:r>
+      <w:r>
+        <w:t xml:space="preserve"> egyidejű világítása jelzi</w:t>
+      </w:r>
+      <w:r>
+        <w:t>.</w:t>
+      </w:r>
+    </w:p>
+    <w:p>
+      <w:pPr>
+        <w:pStyle w:val="ListParagraph"/>
+        <w:numPr>
+          <w:ilvl w:val="0"/>
+          <w:numId w:val="23"/>
+        </w:numPr>
+      </w:pPr>
+      <w:r>
+        <w:t xml:space="preserve">A szerszámnak az </w:t>
       </w:r>
       <m:oMath>
         <m:r>
@@ -13585,40 +13147,6 @@
         </m:r>
       </m:oMath>
       <w:r>
-        <w:t xml:space="preserve"> tengelyek mentén történő mozgatás irányainak megfelelően világítanak.</w:t>
-      </w:r>
-    </w:p>
-    <w:p>
-      <w:pPr>
-        <w:pStyle w:val="ListParagraph"/>
-        <w:numPr>
-          <w:ilvl w:val="0"/>
-          <w:numId w:val="23"/>
-        </w:numPr>
-      </w:pPr>
-      <w:r>
-        <w:t xml:space="preserve">A szerszámnak az </w:t>
-      </w:r>
-      <m:oMath>
-        <m:r>
-          <w:rPr>
-            <w:rFonts w:ascii="Cambria Math" w:hAnsi="Cambria Math"/>
-          </w:rPr>
-          <m:t>X</m:t>
-        </m:r>
-      </m:oMath>
-      <w:r>
-        <w:t xml:space="preserve"> és </w:t>
-      </w:r>
-      <m:oMath>
-        <m:r>
-          <w:rPr>
-            <w:rFonts w:ascii="Cambria Math" w:hAnsi="Cambria Math"/>
-          </w:rPr>
-          <m:t>Y</m:t>
-        </m:r>
-      </m:oMath>
-      <w:r>
         <w:t xml:space="preserve"> tengelyek mentén történő mozgatása sebesség értékek megad</w:t>
       </w:r>
       <w:r>
@@ -13674,16 +13202,28 @@
         </w:numPr>
       </w:pPr>
       <w:r>
-        <w:t>A szerszám működtetése logikai szintek segítségével történik úgy, hogy a magas logikai szint működtet</w:t>
-      </w:r>
-      <w:r>
-        <w:t>i a szerszámot, míg az</w:t>
-      </w:r>
-      <w:r>
-        <w:t xml:space="preserve"> alacsony </w:t>
-      </w:r>
-      <w:r>
-        <w:t>nem</w:t>
+        <w:t>A szerszám működtetése logikai szintek segítségével történik úgy, hogy a</w:t>
+      </w:r>
+      <w:r>
+        <w:t xml:space="preserve"> szerszám</w:t>
+      </w:r>
+      <w:r>
+        <w:t xml:space="preserve"> </w:t>
+      </w:r>
+      <w:r>
+        <w:t xml:space="preserve">csak a </w:t>
+      </w:r>
+      <w:r>
+        <w:t xml:space="preserve">magas logikai szint </w:t>
+      </w:r>
+      <w:r>
+        <w:t xml:space="preserve">esetén </w:t>
+      </w:r>
+      <w:r>
+        <w:t>működ</w:t>
+      </w:r>
+      <w:r>
+        <w:t>ik</w:t>
       </w:r>
       <w:r>
         <w:t>.</w:t>
@@ -13691,14 +13231,50 @@
     </w:p>
     <w:p>
       <w:r>
+        <w:t xml:space="preserve">Tekintettel arra, hogy ezzel a példával a vizualizációkészítés bemutatása a cél, a </w:t>
+      </w:r>
+      <w:r>
+        <w:t>kidolgozásban</w:t>
+      </w:r>
+      <w:r>
+        <w:t xml:space="preserve"> a nyomógombok állapotai</w:t>
+      </w:r>
+      <w:r>
+        <w:t xml:space="preserve">t a szimuláció alakítja át </w:t>
+      </w:r>
+      <w:r>
+        <w:t xml:space="preserve">sebesség értékekre és </w:t>
+      </w:r>
+      <w:r>
+        <w:t xml:space="preserve">a szerszámot </w:t>
+      </w:r>
+      <w:r>
+        <w:t>működtető bitre.</w:t>
+      </w:r>
+    </w:p>
+    <w:p>
+      <w:pPr>
+        <w:pStyle w:val="Heading2"/>
+      </w:pPr>
+      <w:r>
         <w:lastRenderedPageBreak/>
-        <w:t xml:space="preserve">Tekintettel arra, hogy ezzel a példával a vizualizációkészítés bemutatása a cél, a kész példában a nyomógombok állapotainak sebesség értékekre és működtető bitre történő </w:t>
-      </w:r>
-      <w:r>
-        <w:t>átalakítását</w:t>
-      </w:r>
-      <w:r>
-        <w:t xml:space="preserve"> szintén a szimuláció végzi.</w:t>
+        <w:t>A nyomógombok megvalósítása</w:t>
+      </w:r>
+    </w:p>
+    <w:p>
+      <w:pPr>
+        <w:pStyle w:val="Heading2"/>
+      </w:pPr>
+      <w:r>
+        <w:t>A mozgatás irányának és a szerszám működésének a jelzése</w:t>
+      </w:r>
+    </w:p>
+    <w:p>
+      <w:pPr>
+        <w:pStyle w:val="Heading2"/>
+      </w:pPr>
+      <w:r>
+        <w:t xml:space="preserve">A szerszám animációinak megvalósítása </w:t>
       </w:r>
     </w:p>
     <w:p>
@@ -14649,13 +14225,8 @@
         <w:t xml:space="preserve">Tulajdonképpen a </w:t>
       </w:r>
       <w:r>
-        <w:t xml:space="preserve">BORIS </w:t>
-      </w:r>
-      <w:proofErr w:type="spellStart"/>
-      <w:r>
-        <w:t>Corrector</w:t>
-      </w:r>
-      <w:proofErr w:type="spellEnd"/>
+        <w:t>BORIS Corrector</w:t>
+      </w:r>
       <w:r>
         <w:t xml:space="preserve"> </w:t>
       </w:r>
@@ -14729,13 +14300,8 @@
         <w:t xml:space="preserve"> a </w:t>
       </w:r>
       <w:r>
-        <w:t xml:space="preserve">BORIS </w:t>
-      </w:r>
-      <w:proofErr w:type="spellStart"/>
-      <w:r>
-        <w:t>Corrector</w:t>
-      </w:r>
-      <w:proofErr w:type="spellEnd"/>
+        <w:t>BORIS Corrector</w:t>
+      </w:r>
       <w:r>
         <w:t xml:space="preserve"> kibővítése egy olyan funkcionalitással, amellyel a hivatkozásokat közös alakra </w:t>
       </w:r>

</xml_diff>

<commit_message>
Fixed the example for visualization making.
</commit_message>
<xml_diff>
--- a/documentation/chapters.docx
+++ b/documentation/chapters.docx
@@ -7068,7 +7068,7 @@
                 <v:shape id="_x0000_i1027" type="#_x0000_t75" style="width:18.75pt;height:18pt" o:ole="">
                   <v:imagedata r:id="rId11" o:title=""/>
                 </v:shape>
-                <o:OLEObject Type="Embed" ProgID="PBrush" ShapeID="_x0000_i1027" DrawAspect="Content" ObjectID="_1681567305" r:id="rId12"/>
+                <o:OLEObject Type="Embed" ProgID="PBrush" ShapeID="_x0000_i1027" DrawAspect="Content" ObjectID="_1681613595" r:id="rId12"/>
               </w:object>
             </w:r>
           </w:p>
@@ -7095,7 +7095,7 @@
                 <v:shape id="_x0000_i1028" type="#_x0000_t75" style="width:18.75pt;height:18pt" o:ole="">
                   <v:imagedata r:id="rId13" o:title=""/>
                 </v:shape>
-                <o:OLEObject Type="Embed" ProgID="PBrush" ShapeID="_x0000_i1028" DrawAspect="Content" ObjectID="_1681567306" r:id="rId14"/>
+                <o:OLEObject Type="Embed" ProgID="PBrush" ShapeID="_x0000_i1028" DrawAspect="Content" ObjectID="_1681613596" r:id="rId14"/>
               </w:object>
             </w:r>
           </w:p>
@@ -7125,7 +7125,7 @@
                 <v:shape id="_x0000_i1029" type="#_x0000_t75" style="width:18.75pt;height:18pt" o:ole="">
                   <v:imagedata r:id="rId15" o:title=""/>
                 </v:shape>
-                <o:OLEObject Type="Embed" ProgID="PBrush" ShapeID="_x0000_i1029" DrawAspect="Content" ObjectID="_1681567307" r:id="rId16"/>
+                <o:OLEObject Type="Embed" ProgID="PBrush" ShapeID="_x0000_i1029" DrawAspect="Content" ObjectID="_1681613597" r:id="rId16"/>
               </w:object>
             </w:r>
           </w:p>
@@ -7152,7 +7152,7 @@
                 <v:shape id="_x0000_i1030" type="#_x0000_t75" style="width:18.75pt;height:18pt" o:ole="">
                   <v:imagedata r:id="rId17" o:title=""/>
                 </v:shape>
-                <o:OLEObject Type="Embed" ProgID="PBrush" ShapeID="_x0000_i1030" DrawAspect="Content" ObjectID="_1681567308" r:id="rId18"/>
+                <o:OLEObject Type="Embed" ProgID="PBrush" ShapeID="_x0000_i1030" DrawAspect="Content" ObjectID="_1681613598" r:id="rId18"/>
               </w:object>
             </w:r>
           </w:p>
@@ -7179,7 +7179,7 @@
                 <v:shape id="_x0000_i1031" type="#_x0000_t75" style="width:18.75pt;height:18pt" o:ole="">
                   <v:imagedata r:id="rId19" o:title=""/>
                 </v:shape>
-                <o:OLEObject Type="Embed" ProgID="PBrush" ShapeID="_x0000_i1031" DrawAspect="Content" ObjectID="_1681567309" r:id="rId20"/>
+                <o:OLEObject Type="Embed" ProgID="PBrush" ShapeID="_x0000_i1031" DrawAspect="Content" ObjectID="_1681613599" r:id="rId20"/>
               </w:object>
             </w:r>
           </w:p>
@@ -7209,7 +7209,7 @@
                 <v:shape id="_x0000_i1032" type="#_x0000_t75" style="width:18.75pt;height:18pt" o:ole="">
                   <v:imagedata r:id="rId21" o:title=""/>
                 </v:shape>
-                <o:OLEObject Type="Embed" ProgID="PBrush" ShapeID="_x0000_i1032" DrawAspect="Content" ObjectID="_1681567310" r:id="rId22"/>
+                <o:OLEObject Type="Embed" ProgID="PBrush" ShapeID="_x0000_i1032" DrawAspect="Content" ObjectID="_1681613600" r:id="rId22"/>
               </w:object>
             </w:r>
           </w:p>
@@ -7236,7 +7236,7 @@
                 <v:shape id="_x0000_i1033" type="#_x0000_t75" style="width:18.75pt;height:18pt" o:ole="">
                   <v:imagedata r:id="rId23" o:title=""/>
                 </v:shape>
-                <o:OLEObject Type="Embed" ProgID="PBrush" ShapeID="_x0000_i1033" DrawAspect="Content" ObjectID="_1681567311" r:id="rId24"/>
+                <o:OLEObject Type="Embed" ProgID="PBrush" ShapeID="_x0000_i1033" DrawAspect="Content" ObjectID="_1681613601" r:id="rId24"/>
               </w:object>
             </w:r>
           </w:p>
@@ -7266,7 +7266,7 @@
                 <v:shape id="_x0000_i1034" type="#_x0000_t75" style="width:18.75pt;height:18pt" o:ole="">
                   <v:imagedata r:id="rId25" o:title=""/>
                 </v:shape>
-                <o:OLEObject Type="Embed" ProgID="PBrush" ShapeID="_x0000_i1034" DrawAspect="Content" ObjectID="_1681567312" r:id="rId26"/>
+                <o:OLEObject Type="Embed" ProgID="PBrush" ShapeID="_x0000_i1034" DrawAspect="Content" ObjectID="_1681613602" r:id="rId26"/>
               </w:object>
             </w:r>
           </w:p>
@@ -12850,40 +12850,13 @@
         <w:ind w:firstLine="709"/>
       </w:pPr>
       <w:r>
-        <w:t>A FAB valójában önálló szerkesztő</w:t>
-      </w:r>
-      <w:r>
-        <w:t>programként</w:t>
-      </w:r>
-      <w:r>
-        <w:t xml:space="preserve"> működik, saját eszköztárral, </w:t>
-      </w:r>
-      <w:r>
-        <w:t xml:space="preserve">beállító felülettel, </w:t>
-      </w:r>
-      <w:r>
-        <w:t xml:space="preserve">fájltípussal </w:t>
-      </w:r>
-      <w:r>
-        <w:t xml:space="preserve">és szerkesztőablakkal. </w:t>
-      </w:r>
-      <w:r>
-        <w:t xml:space="preserve">A BORIS szimulációkkal egyedüli kapcsolata </w:t>
-      </w:r>
-      <w:r>
-        <w:t xml:space="preserve">csak </w:t>
-      </w:r>
-      <w:r>
-        <w:t xml:space="preserve">a </w:t>
+        <w:t xml:space="preserve">A FAB valójában önálló szerkesztőprogramként működik, saját eszköztárral, beállító felülettel, fájltípussal és szerkesztőablakkal. A BORIS szimulációkkal egyedüli kapcsolata csak a </w:t>
       </w:r>
       <w:r>
         <w:t xml:space="preserve">Rendszerblokk Eszköztáron </w:t>
       </w:r>
       <w:r>
-        <w:t xml:space="preserve">is </w:t>
-      </w:r>
-      <w:r>
-        <w:t xml:space="preserve">megtalálható </w:t>
+        <w:t xml:space="preserve">is megtalálható </w:t>
       </w:r>
       <w:r>
         <w:t>Flexible Animation Builder</w:t>
@@ -12892,22 +12865,7 @@
         <w:t xml:space="preserve"> </w:t>
       </w:r>
       <w:r>
-        <w:t>blokkon keresztül van.</w:t>
-      </w:r>
-      <w:r>
-        <w:t xml:space="preserve"> Egy új vizualizáció megvalósításához pontosan ezt a blokkot kell lerakni a munkalapra, majd </w:t>
-      </w:r>
-      <w:r>
-        <w:t xml:space="preserve">a </w:t>
-      </w:r>
-      <w:r>
-        <w:t xml:space="preserve">dupla kattintással </w:t>
-      </w:r>
-      <w:r>
-        <w:t xml:space="preserve">is </w:t>
-      </w:r>
-      <w:r>
-        <w:t xml:space="preserve">megnyitható szerkesztőablakában a </w:t>
+        <w:t xml:space="preserve">blokkon keresztül van. Egy új vizualizáció megvalósításához pontosan ezt a blokkot kell lerakni a munkalapra, majd a dupla kattintással is megnyitható szerkesztőablakában a </w:t>
       </w:r>
       <w:r>
         <w:rPr>
@@ -12917,25 +12875,7 @@
         <w:t>Dialog…</w:t>
       </w:r>
       <w:r>
-        <w:t xml:space="preserve"> gombra kattintani</w:t>
-      </w:r>
-      <w:r>
-        <w:t xml:space="preserve"> és az</w:t>
-      </w:r>
-      <w:r>
-        <w:t xml:space="preserve"> így megjelenő </w:t>
-      </w:r>
-      <w:r>
-        <w:t>szerkesztővel</w:t>
-      </w:r>
-      <w:r>
-        <w:t xml:space="preserve"> megkezdeni a</w:t>
-      </w:r>
-      <w:r>
-        <w:t xml:space="preserve"> munkát</w:t>
-      </w:r>
-      <w:r>
-        <w:t>.</w:t>
+        <w:t xml:space="preserve"> gombra kattintani és az így megjelenő szerkesztővel megkezdeni a munkát.</w:t>
       </w:r>
     </w:p>
     <w:p>
@@ -12955,28 +12895,7 @@
         <w:t xml:space="preserve"> készítés</w:t>
       </w:r>
       <w:r>
-        <w:t>ének szemléletesebb bemutatása érdekében</w:t>
-      </w:r>
-      <w:r>
-        <w:t xml:space="preserve"> ebben a fejezetben egy kellően összetett feladat kerül </w:t>
-      </w:r>
-      <w:r>
-        <w:t>kidolgozásra</w:t>
-      </w:r>
-      <w:r>
-        <w:t xml:space="preserve"> lépésről lépésre.</w:t>
-      </w:r>
-      <w:r>
-        <w:t xml:space="preserve"> Ez a feladat lényegében egy mini asztali CNC marógép kézi vezérlésének a vizualizálása, ami</w:t>
-      </w:r>
-      <w:r>
-        <w:t>nek a következő</w:t>
-      </w:r>
-      <w:r>
-        <w:t xml:space="preserve">ket </w:t>
-      </w:r>
-      <w:r>
-        <w:t>kell teljesítenie:</w:t>
+        <w:t>ének szemléletesebb bemutatása érdekében ebben a fejezetben egy kellően összetett feladat kerül kidolgozásra lépésről lépésre. Ez a feladat lényegében egy mini asztali CNC marógép kézi vezérlésének a vizualizálása, aminek a következőket kell teljesítenie:</w:t>
       </w:r>
     </w:p>
     <w:p>
@@ -12988,31 +12907,7 @@
         </w:numPr>
       </w:pPr>
       <w:r>
-        <w:t xml:space="preserve">A felhasználó </w:t>
-      </w:r>
-      <w:r>
-        <w:t xml:space="preserve">számára nyolc iránygomb </w:t>
-      </w:r>
-      <w:r>
-        <w:t xml:space="preserve">és egy nyomógomb </w:t>
-      </w:r>
-      <w:r>
-        <w:t xml:space="preserve">áll a rendelkezésére, amelyeknek a </w:t>
-      </w:r>
-      <w:r>
-        <w:t xml:space="preserve">nyomva tartásával </w:t>
-      </w:r>
-      <w:r>
-        <w:t>pozícionálja</w:t>
-      </w:r>
-      <w:r>
-        <w:t xml:space="preserve"> és működ</w:t>
-      </w:r>
-      <w:r>
-        <w:t>teti</w:t>
-      </w:r>
-      <w:r>
-        <w:t xml:space="preserve"> a szerszámot.</w:t>
+        <w:t>A felhasználónak nyolc iránygomb és egy nyomógomb áll a rendelkezésére, amelyeknek a nyomva tartásával pozícionálja és működteti a szerszámot.</w:t>
       </w:r>
     </w:p>
     <w:p>
@@ -13024,46 +12919,13 @@
         </w:numPr>
       </w:pPr>
       <w:r>
-        <w:t xml:space="preserve">A felhasználó által nyomva tartott </w:t>
-      </w:r>
-      <w:r>
-        <w:t>nyomó</w:t>
-      </w:r>
-      <w:r>
-        <w:t>gomb</w:t>
-      </w:r>
-      <w:r>
-        <w:t xml:space="preserve">-kombináció </w:t>
-      </w:r>
-      <w:r>
-        <w:t>négy</w:t>
-      </w:r>
-      <w:r>
-        <w:t> biten van kódolva</w:t>
-      </w:r>
-      <w:r>
-        <w:t xml:space="preserve"> úgy, hogy </w:t>
-      </w:r>
-      <w:r>
-        <w:t xml:space="preserve">ha </w:t>
-      </w:r>
-      <w:r>
-        <w:t xml:space="preserve">a négy bit </w:t>
-      </w:r>
-      <w:r>
-        <w:t xml:space="preserve">egyidőben magas logikai szinten </w:t>
-      </w:r>
-      <w:r>
-        <w:t>van, akkor az</w:t>
-      </w:r>
-      <w:r>
-        <w:t xml:space="preserve"> a szerszám működtetését jelenti, </w:t>
-      </w:r>
-      <w:r>
-        <w:t xml:space="preserve">ellenkező esetben az egyes bitek magas logikai szintjeinek jelentése az </w:t>
-      </w:r>
-      <w:r>
-        <w:t xml:space="preserve">MSB-től az LSB-ig: </w:t>
+        <w:t>A felhasználó által nyomva tartott nyomógomb-kombináció négy biten van kódolva úgy, hogy ha mind a négy bit magas logikai szinten</w:t>
+      </w:r>
+      <w:r>
+        <w:t xml:space="preserve"> </w:t>
+      </w:r>
+      <w:r>
+        <w:t xml:space="preserve">van, akkor az a szerszám működtetését jelenti, ellenkező esetben a bitek magas logikai szintjeinek a jelentése az MSB-től az LSB-ig: </w:t>
       </w:r>
       <m:oMath>
         <m:r>
@@ -13086,34 +12948,7 @@
         </w:numPr>
       </w:pPr>
       <w:r>
-        <w:t>A folyamatban levő mozgatás</w:t>
-      </w:r>
-      <w:r>
-        <w:t xml:space="preserve"> irányát</w:t>
-      </w:r>
-      <w:r>
-        <w:t xml:space="preserve"> négy darab LED jelzi a felhasználó </w:t>
-      </w:r>
-      <w:r>
-        <w:t>felé</w:t>
-      </w:r>
-      <w:r>
-        <w:t xml:space="preserve">, illetve a szerszám működtetését </w:t>
-      </w:r>
-      <w:r>
-        <w:t xml:space="preserve">ugyanennek </w:t>
-      </w:r>
-      <w:r>
-        <w:t>a négy LED</w:t>
-      </w:r>
-      <w:r>
-        <w:t>-nek az</w:t>
-      </w:r>
-      <w:r>
-        <w:t xml:space="preserve"> egyidejű világítása jelzi</w:t>
-      </w:r>
-      <w:r>
-        <w:t>.</w:t>
+        <w:t>A folyamatban levő mozgatás irányát négy darab LED jelzi a felhasználó számára, azzal, hogy ha mind a négy LED világít, akkor az a szerszám működését jelzi.</w:t>
       </w:r>
     </w:p>
     <w:p>
@@ -13190,7 +13025,7 @@
         </w:numPr>
       </w:pPr>
       <w:r>
-        <w:t>A mozgatás animációja végállástól végállásig tart, azaz a sebesség értékek mellőzésre kerülnek, ha azok értelmében a szerszámnak túl kellene mozdulnia végállásain.</w:t>
+        <w:t>A mozgatás csak a végállások között lehetséges, vagyis a sebesség értékek mellőzésre kerülnek, ha azok alapján a szerszámnak túl kellene mozdulnia végállásain.</w:t>
       </w:r>
     </w:p>
     <w:p>
@@ -13202,54 +13037,18 @@
         </w:numPr>
       </w:pPr>
       <w:r>
-        <w:t>A szerszám működtetése logikai szintek segítségével történik úgy, hogy a</w:t>
-      </w:r>
-      <w:r>
-        <w:t xml:space="preserve"> szerszám</w:t>
-      </w:r>
-      <w:r>
-        <w:t xml:space="preserve"> </w:t>
-      </w:r>
-      <w:r>
-        <w:t xml:space="preserve">csak a </w:t>
-      </w:r>
-      <w:r>
-        <w:t xml:space="preserve">magas logikai szint </w:t>
-      </w:r>
-      <w:r>
-        <w:t xml:space="preserve">esetén </w:t>
-      </w:r>
-      <w:r>
-        <w:t>működ</w:t>
-      </w:r>
-      <w:r>
-        <w:t>ik</w:t>
-      </w:r>
-      <w:r>
-        <w:t>.</w:t>
-      </w:r>
-    </w:p>
-    <w:p>
-      <w:r>
-        <w:t xml:space="preserve">Tekintettel arra, hogy ezzel a példával a vizualizációkészítés bemutatása a cél, a </w:t>
-      </w:r>
-      <w:r>
-        <w:t>kidolgozásban</w:t>
-      </w:r>
-      <w:r>
-        <w:t xml:space="preserve"> a nyomógombok állapotai</w:t>
-      </w:r>
-      <w:r>
-        <w:t xml:space="preserve">t a szimuláció alakítja át </w:t>
-      </w:r>
-      <w:r>
-        <w:t xml:space="preserve">sebesség értékekre és </w:t>
-      </w:r>
-      <w:r>
-        <w:t xml:space="preserve">a szerszámot </w:t>
-      </w:r>
-      <w:r>
-        <w:t>működtető bitre.</w:t>
+        <w:t>A szerszám működtetése logikai szintek segítségével történik, aminek megfelelően a magas jelenti a működés megkezdését, az alacsony pedig a befejezését.</w:t>
+      </w:r>
+    </w:p>
+    <w:p>
+      <w:r>
+        <w:t xml:space="preserve">Tekintettel arra, hogy ezzel a példával a vizualizációkészítés bemutatása a cél, a kidolgozásban a nyomógombok állapotait </w:t>
+      </w:r>
+      <w:r>
+        <w:t xml:space="preserve">szintén </w:t>
+      </w:r>
+      <w:r>
+        <w:t>a szimuláció alakítja át sebesség értékekre és a szerszámot működtető logikai szintre.</w:t>
       </w:r>
     </w:p>
     <w:p>
@@ -13263,6 +13062,1406 @@
     </w:p>
     <w:p>
       <w:pPr>
+        <w:ind w:firstLine="709"/>
+      </w:pPr>
+      <w:r>
+        <w:t>A nyomógombok részét képezik a FAB építőelemeinek, ezért</w:t>
+      </w:r>
+      <w:r>
+        <w:t xml:space="preserve"> </w:t>
+      </w:r>
+      <w:r>
+        <w:t>ahhoz, hogy egy</w:t>
+      </w:r>
+      <w:r>
+        <w:t xml:space="preserve"> új nyomógomb</w:t>
+      </w:r>
+      <w:r>
+        <w:t xml:space="preserve"> </w:t>
+      </w:r>
+      <w:r>
+        <w:t>hozzáadódjon</w:t>
+      </w:r>
+      <w:r>
+        <w:t xml:space="preserve"> a vizualizáció</w:t>
+      </w:r>
+      <w:r>
+        <w:t>hoz</w:t>
+      </w:r>
+      <w:r>
+        <w:t xml:space="preserve">, elegendő megkeresni azt az </w:t>
+      </w:r>
+      <w:r>
+        <w:rPr>
+          <w:lang w:val="en-US"/>
+        </w:rPr>
+        <w:t>Elements</w:t>
+      </w:r>
+      <w:r>
+        <w:t xml:space="preserve"> ablak </w:t>
+      </w:r>
+      <w:r>
+        <w:rPr>
+          <w:lang w:val="en-US"/>
+        </w:rPr>
+        <w:t>Control</w:t>
+      </w:r>
+      <w:r>
+        <w:rPr>
+          <w:lang w:val="en-US"/>
+        </w:rPr>
+        <w:t>s</w:t>
+      </w:r>
+      <w:r>
+        <w:t xml:space="preserve"> fülén és rákattintani.</w:t>
+      </w:r>
+      <w:r>
+        <w:t xml:space="preserve"> Amikor egy új elem </w:t>
+      </w:r>
+      <w:r>
+        <w:t>kerül</w:t>
+      </w:r>
+      <w:r>
+        <w:t xml:space="preserve"> a FAB </w:t>
+      </w:r>
+      <w:r>
+        <w:t>vásznára</w:t>
+      </w:r>
+      <w:r>
+        <w:t xml:space="preserve">, egyúttal egy új bejegyzéssel bővül az FAB </w:t>
+      </w:r>
+      <w:r>
+        <w:rPr>
+          <w:lang w:val="en-US"/>
+        </w:rPr>
+        <w:t>Configuration</w:t>
+      </w:r>
+      <w:r>
+        <w:t xml:space="preserve"> ablak </w:t>
+      </w:r>
+      <w:r>
+        <w:rPr>
+          <w:lang w:val="en-US"/>
+        </w:rPr>
+        <w:t>Elements</w:t>
+      </w:r>
+      <w:r>
+        <w:t xml:space="preserve"> fülén található </w:t>
+      </w:r>
+      <w:r>
+        <w:rPr>
+          <w:lang w:val="en-US"/>
+        </w:rPr>
+        <w:t>Elements</w:t>
+      </w:r>
+      <w:r>
+        <w:t xml:space="preserve"> lista is. Ebben a listában az aktuálisan kiválasztott elem tulajdonságai</w:t>
+      </w:r>
+      <w:r>
+        <w:t xml:space="preserve"> tetszés szerint módosíthatók</w:t>
+      </w:r>
+      <w:r>
+        <w:t xml:space="preserve"> a lista melletti </w:t>
+      </w:r>
+      <w:r>
+        <w:rPr>
+          <w:lang w:val="en-US"/>
+        </w:rPr>
+        <w:t>Element properties</w:t>
+      </w:r>
+      <w:r>
+        <w:t xml:space="preserve"> felület</w:t>
+      </w:r>
+      <w:r>
+        <w:t>e</w:t>
+      </w:r>
+      <w:r>
+        <w:t>n.</w:t>
+      </w:r>
+      <w:r>
+        <w:t xml:space="preserve"> A feladat ezen részének kidolgozásához kilenc darab nyomógombot kell hozzáadni a vizualizációhoz célszerű</w:t>
+      </w:r>
+      <w:r>
+        <w:t>en</w:t>
+      </w:r>
+      <w:r>
+        <w:t xml:space="preserve"> </w:t>
+      </w:r>
+      <w:r>
+        <w:t>3</w:t>
+      </w:r>
+      <w:r>
+        <w:t>×</w:t>
+      </w:r>
+      <w:r>
+        <w:t>3</w:t>
+      </w:r>
+      <w:r>
+        <w:noBreakHyphen/>
+        <w:t>as</w:t>
+      </w:r>
+      <w:r>
+        <w:t xml:space="preserve"> elrendezé</w:t>
+      </w:r>
+      <w:r>
+        <w:t>sben</w:t>
+      </w:r>
+      <w:r>
+        <w:t>, és az átláthatóság szempontjából az a jó, ha a nyolc iránygomb körül veszi a szerszámot működtető nyomógombot (</w:t>
+      </w:r>
+      <w:r>
+        <w:fldChar w:fldCharType="begin"/>
+      </w:r>
+      <w:r>
+        <w:instrText xml:space="preserve"> REF _Ref70986164 \h </w:instrText>
+      </w:r>
+      <w:r>
+        <w:fldChar w:fldCharType="separate"/>
+      </w:r>
+      <w:r>
+        <w:rPr>
+          <w:noProof/>
+        </w:rPr>
+        <w:t>3.1</w:t>
+      </w:r>
+      <w:r>
+        <w:t>.</w:t>
+      </w:r>
+      <w:r>
+        <w:rPr>
+          <w:noProof/>
+        </w:rPr>
+        <w:t>1</w:t>
+      </w:r>
+      <w:r>
+        <w:t>. ábra</w:t>
+      </w:r>
+      <w:r>
+        <w:fldChar w:fldCharType="end"/>
+      </w:r>
+      <w:r>
+        <w:t>).</w:t>
+      </w:r>
+    </w:p>
+    <w:p>
+      <w:pPr>
+        <w:keepNext/>
+        <w:spacing w:before="120"/>
+      </w:pPr>
+      <w:r>
+        <w:rPr>
+          <w:noProof/>
+        </w:rPr>
+        <w:drawing>
+          <wp:inline distT="0" distB="0" distL="0" distR="0" wp14:anchorId="7B6A085F" wp14:editId="3C044C06">
+            <wp:extent cx="5371465" cy="2407285"/>
+            <wp:effectExtent l="0" t="0" r="635" b="0"/>
+            <wp:docPr id="8" name="Picture 8" descr="Nyomógombok elrendezése a vizualizációban"/>
+            <wp:cNvGraphicFramePr>
+              <a:graphicFrameLocks xmlns:a="http://schemas.openxmlformats.org/drawingml/2006/main" noChangeAspect="1"/>
+            </wp:cNvGraphicFramePr>
+            <a:graphic xmlns:a="http://schemas.openxmlformats.org/drawingml/2006/main">
+              <a:graphicData uri="http://schemas.openxmlformats.org/drawingml/2006/picture">
+                <pic:pic xmlns:pic="http://schemas.openxmlformats.org/drawingml/2006/picture">
+                  <pic:nvPicPr>
+                    <pic:cNvPr id="8" name="Picture 8" descr="Nyomógombok elrendezése a vizualizációban"/>
+                    <pic:cNvPicPr/>
+                  </pic:nvPicPr>
+                  <pic:blipFill>
+                    <a:blip r:embed="rId36">
+                      <a:extLst>
+                        <a:ext uri="{28A0092B-C50C-407E-A947-70E740481C1C}">
+                          <a14:useLocalDpi xmlns:a14="http://schemas.microsoft.com/office/drawing/2010/main" val="0"/>
+                        </a:ext>
+                      </a:extLst>
+                    </a:blip>
+                    <a:stretch>
+                      <a:fillRect/>
+                    </a:stretch>
+                  </pic:blipFill>
+                  <pic:spPr>
+                    <a:xfrm>
+                      <a:off x="0" y="0"/>
+                      <a:ext cx="5371465" cy="2407285"/>
+                    </a:xfrm>
+                    <a:prstGeom prst="rect">
+                      <a:avLst/>
+                    </a:prstGeom>
+                  </pic:spPr>
+                </pic:pic>
+              </a:graphicData>
+            </a:graphic>
+          </wp:inline>
+        </w:drawing>
+      </w:r>
+    </w:p>
+    <w:bookmarkStart w:id="42" w:name="_Ref70986164"/>
+    <w:p>
+      <w:pPr>
+        <w:pStyle w:val="Caption"/>
+        <w:jc w:val="center"/>
+      </w:pPr>
+      <w:r>
+        <w:fldChar w:fldCharType="begin"/>
+      </w:r>
+      <w:r>
+        <w:instrText xml:space="preserve"> STYLEREF 2 \s </w:instrText>
+      </w:r>
+      <w:r>
+        <w:fldChar w:fldCharType="separate"/>
+      </w:r>
+      <w:r>
+        <w:rPr>
+          <w:noProof/>
+        </w:rPr>
+        <w:t>3.1</w:t>
+      </w:r>
+      <w:r>
+        <w:fldChar w:fldCharType="end"/>
+      </w:r>
+      <w:r>
+        <w:t>.</w:t>
+      </w:r>
+      <w:fldSimple w:instr=" SEQ ábra \* ARABIC \s 2 ">
+        <w:r>
+          <w:rPr>
+            <w:noProof/>
+          </w:rPr>
+          <w:t>1</w:t>
+        </w:r>
+      </w:fldSimple>
+      <w:r>
+        <w:t>. ábra</w:t>
+      </w:r>
+      <w:bookmarkEnd w:id="42"/>
+      <w:r>
+        <w:t>: Nyomógombok elrendezése a vizualizációban</w:t>
+      </w:r>
+    </w:p>
+    <w:p>
+      <w:pPr>
+        <w:ind w:firstLine="709"/>
+      </w:pPr>
+      <w:r>
+        <w:t>A</w:t>
+      </w:r>
+      <w:r>
+        <w:t xml:space="preserve"> nyomógombok jeleinek kimenetekké alakításához érdemes megfigyelni azt a tényt, hogy a</w:t>
+      </w:r>
+      <w:r>
+        <w:t xml:space="preserve"> nyolc iránygomb értelemszerűen négy főirányra és négy mellékirányra bontható</w:t>
+      </w:r>
+      <w:r>
+        <w:t>, ahol a</w:t>
+      </w:r>
+      <w:r>
+        <w:t xml:space="preserve"> főirányok az </w:t>
+      </w:r>
+      <m:oMath>
+        <m:r>
+          <w:rPr>
+            <w:rFonts w:ascii="Cambria Math" w:hAnsi="Cambria Math"/>
+          </w:rPr>
+          <m:t>X</m:t>
+        </m:r>
+      </m:oMath>
+      <w:r>
+        <w:t xml:space="preserve"> és </w:t>
+      </w:r>
+      <m:oMath>
+        <m:r>
+          <w:rPr>
+            <w:rFonts w:ascii="Cambria Math" w:hAnsi="Cambria Math"/>
+          </w:rPr>
+          <m:t>Y</m:t>
+        </m:r>
+      </m:oMath>
+      <w:r>
+        <w:t xml:space="preserve"> tengelyek mentén történő pozitív és negatív irányú mozgásokat jelentik, a mellékirányok pedig azokat a főiránypárokat, amelyek egy </w:t>
+      </w:r>
+      <m:oMath>
+        <m:r>
+          <w:rPr>
+            <w:rFonts w:ascii="Cambria Math" w:hAnsi="Cambria Math"/>
+          </w:rPr>
+          <m:t>X</m:t>
+        </m:r>
+      </m:oMath>
+      <w:r>
+        <w:t xml:space="preserve"> és egy </w:t>
+      </w:r>
+      <m:oMath>
+        <m:r>
+          <w:rPr>
+            <w:rFonts w:ascii="Cambria Math" w:hAnsi="Cambria Math"/>
+          </w:rPr>
+          <m:t>Y</m:t>
+        </m:r>
+      </m:oMath>
+      <w:r>
+        <w:t xml:space="preserve"> irányú mozgásból állnak.</w:t>
+      </w:r>
+      <w:r>
+        <w:t xml:space="preserve"> </w:t>
+      </w:r>
+      <w:r>
+        <w:t xml:space="preserve">Ezek alapján </w:t>
+      </w:r>
+      <w:r>
+        <w:t xml:space="preserve">ugyanis </w:t>
+      </w:r>
+      <w:r>
+        <w:t xml:space="preserve">a főirányok megfeleltethetőek a nyomógombok állapotát reprezentáló </w:t>
+      </w:r>
+      <w:r>
+        <w:t>bitsorozatnak</w:t>
+      </w:r>
+      <w:r>
+        <w:t>, a mellékirányok pedig kifejezhetők két főiránnyal ugyanezen a bitsorozaton. Továbbá észre kell venni azt is, hogy a szerszám működtetésének bitsorozata</w:t>
+      </w:r>
+      <w:r>
+        <w:t xml:space="preserve"> </w:t>
+      </w:r>
+      <w:r>
+        <w:t xml:space="preserve">a négy főirány </w:t>
+      </w:r>
+      <w:r>
+        <w:t>egyidejű</w:t>
+      </w:r>
+      <w:r>
+        <w:t xml:space="preserve"> lenyomásával is kiváltható.</w:t>
+      </w:r>
+    </w:p>
+    <w:p>
+      <w:pPr>
+        <w:ind w:firstLine="709"/>
+      </w:pPr>
+      <w:r>
+        <w:t xml:space="preserve">Első megközelítésre talán az tűnhet a legészszerűbb megoldásnak, ha a FAB blokk négy kimenettel rendelkezne, mindegyik főirányhoz eggyel, a mellégirányok és a </w:t>
+      </w:r>
+      <w:r>
+        <w:t xml:space="preserve">szerszámot </w:t>
+      </w:r>
+      <w:r>
+        <w:t>működtető nyomógomb pedig ugyanezeket a kimeneteket használnák, esetleg a főirányok nyomógombjainak tulajdonságai</w:t>
+      </w:r>
+      <w:r>
+        <w:t>t</w:t>
+      </w:r>
+      <w:r>
+        <w:t xml:space="preserve"> felhasznál</w:t>
+      </w:r>
+      <w:r>
+        <w:t>va</w:t>
+      </w:r>
+      <w:r>
+        <w:t xml:space="preserve">. A FAB azonban nem </w:t>
+      </w:r>
+      <w:r>
+        <w:lastRenderedPageBreak/>
+        <w:t xml:space="preserve">ennyire rugalmas. </w:t>
+      </w:r>
+      <w:r>
+        <w:t xml:space="preserve">Igaz, hogy egyes tulajdonságok értékei kifejezésekkel is megadhatók, de ezekben a kifejezésekben csak a blokk </w:t>
+      </w:r>
+      <w:r>
+        <w:t>ki- és bemeneteire lehet hivatkozni</w:t>
+      </w:r>
+      <w:r>
+        <w:t>, elemek tulajdonságaira nem, továbbá egy elem csak egy kimenetet képes befolyásolni.</w:t>
+      </w:r>
+      <w:r>
+        <w:t xml:space="preserve"> Mindezek fényében viszont a legkézenfekvőbb út az, ha minden nyomógomb különálló kimenetet kap</w:t>
+      </w:r>
+      <w:r>
+        <w:t>, azonban azt kihasználva, hogy a kimenetek lehetnek rejtettek is és az értékeik felhasználhatók akár egy látható kimenet értékét létrehozó kifejezésben</w:t>
+      </w:r>
+      <w:r>
+        <w:t xml:space="preserve"> is</w:t>
+      </w:r>
+      <w:r>
+        <w:t>, teret ad egy elegánsabb kerülőmegoldásnak.</w:t>
+      </w:r>
+    </w:p>
+    <w:p>
+      <w:pPr>
+        <w:ind w:firstLine="709"/>
+      </w:pPr>
+      <w:r>
+        <w:t xml:space="preserve">A kerülőmegoldáshoz először is szükség van egy rejtett elemre, amelyik a hozzárendelt kimenetre </w:t>
+      </w:r>
+      <w:r>
+        <w:t>képes kiírni</w:t>
+      </w:r>
+      <w:r>
+        <w:t xml:space="preserve"> a rejtett kimenetek értékei</w:t>
+      </w:r>
+      <w:r>
+        <w:t xml:space="preserve">t </w:t>
+      </w:r>
+      <w:r>
+        <w:t>egy kifejezés segítségével</w:t>
+      </w:r>
+      <w:r>
+        <w:t>. A</w:t>
+      </w:r>
+      <w:r>
+        <w:t xml:space="preserve">z Elements ablak Controls fülén található </w:t>
+      </w:r>
+      <w:r>
+        <w:t>C</w:t>
+      </w:r>
+      <w:r>
+        <w:t>heckbox</w:t>
+      </w:r>
+      <w:r>
+        <w:t xml:space="preserve"> </w:t>
+      </w:r>
+      <w:r>
+        <w:t>elem</w:t>
+      </w:r>
+      <w:r>
+        <w:t xml:space="preserve"> például teljesen megfelelő erre a célra, </w:t>
+      </w:r>
+      <w:r>
+        <w:t xml:space="preserve">ha az </w:t>
+      </w:r>
+      <w:r>
+        <w:t>elrejtés</w:t>
+      </w:r>
+      <w:r>
+        <w:t xml:space="preserve"> előtt ki lett jelölve</w:t>
+      </w:r>
+      <w:r>
+        <w:t xml:space="preserve">, viszont a megfelelő kifejezés megírásához számolni kell azzal a ténnyel, hogy a </w:t>
+      </w:r>
+      <w:r>
+        <w:t>FAB kifejezések nem támogatják a bitműveleteket</w:t>
+      </w:r>
+      <w:r>
+        <w:t xml:space="preserve">.  </w:t>
+      </w:r>
+    </w:p>
+    <w:p>
+      <w:pPr>
+        <w:ind w:firstLine="709"/>
+      </w:pPr>
+    </w:p>
+    <w:p>
+      <w:pPr>
+        <w:ind w:firstLine="709"/>
+      </w:pPr>
+    </w:p>
+    <w:p>
+      <w:pPr>
+        <w:ind w:firstLine="709"/>
+      </w:pPr>
+      <w:r>
+        <w:t xml:space="preserve">A kerülőmegoldáshoz </w:t>
+      </w:r>
+      <w:r>
+        <w:t>szükség</w:t>
+      </w:r>
+      <w:r>
+        <w:t xml:space="preserve"> </w:t>
+      </w:r>
+      <w:r>
+        <w:t>van</w:t>
+      </w:r>
+      <w:r>
+        <w:t xml:space="preserve"> egy olyan elemre, amelyik </w:t>
+      </w:r>
+      <w:r>
+        <w:t xml:space="preserve">képes </w:t>
+      </w:r>
+      <w:r>
+        <w:t xml:space="preserve">az általa befolyásolt kimenet értékét valamelyik tulajdonságának az értéke alapján </w:t>
+      </w:r>
+      <w:r>
+        <w:t>meg</w:t>
+      </w:r>
+      <w:r>
+        <w:t>változtat</w:t>
+      </w:r>
+      <w:r>
+        <w:t>ni</w:t>
+      </w:r>
+      <w:r>
+        <w:t>. Ilyen például</w:t>
+      </w:r>
+      <w:r>
+        <w:t xml:space="preserve"> az </w:t>
+      </w:r>
+      <w:r>
+        <w:t>Elements</w:t>
+      </w:r>
+      <w:r>
+        <w:t xml:space="preserve"> ablak </w:t>
+      </w:r>
+      <w:r>
+        <w:t>Controls</w:t>
+      </w:r>
+      <w:r>
+        <w:t xml:space="preserve"> fülén található </w:t>
+      </w:r>
+      <w:r>
+        <w:t>Slider</w:t>
+      </w:r>
+      <w:r>
+        <w:t xml:space="preserve"> elem</w:t>
+      </w:r>
+      <w:r>
+        <w:t xml:space="preserve"> is, aminek a</w:t>
+      </w:r>
+      <w:r>
+        <w:t xml:space="preserve"> Min és Max tulajdonságai</w:t>
+      </w:r>
+      <w:r>
+        <w:t>t kiegyenlítve a beállított</w:t>
+      </w:r>
+      <w:r>
+        <w:t xml:space="preserve"> érték</w:t>
+      </w:r>
+      <w:r>
+        <w:t xml:space="preserve"> </w:t>
+      </w:r>
+      <w:r>
+        <w:t>kiírható</w:t>
+      </w:r>
+      <w:r>
+        <w:t xml:space="preserve"> </w:t>
+      </w:r>
+      <w:r>
+        <w:t>az általa befolyásolt kimenet</w:t>
+      </w:r>
+      <w:r>
+        <w:t>re</w:t>
+      </w:r>
+      <w:r>
+        <w:t>.</w:t>
+      </w:r>
+      <w:r>
+        <w:t xml:space="preserve"> </w:t>
+      </w:r>
+      <w:r>
+        <w:t>Mindez sajnos még mindig nem elég, ugyanis a FAB kifejezések nem támogatják a bitműveleteket, így sem az eltolást, sem a bitenkénti logikai összeadást.</w:t>
+      </w:r>
+      <w:r>
+        <w:t xml:space="preserve"> Ennek ellenére a</w:t>
+      </w:r>
+      <w:r>
+        <w:t xml:space="preserve"> megfelelő értékekkel (</w:t>
+      </w:r>
+      <w:r>
+        <w:fldChar w:fldCharType="begin"/>
+      </w:r>
+      <w:r>
+        <w:instrText xml:space="preserve"> REF _Ref70992334 \h </w:instrText>
+      </w:r>
+      <w:r>
+        <w:fldChar w:fldCharType="separate"/>
+      </w:r>
+      <w:r>
+        <w:rPr>
+          <w:noProof/>
+        </w:rPr>
+        <w:t>3.1</w:t>
+      </w:r>
+      <w:r>
+        <w:t>.</w:t>
+      </w:r>
+      <w:r>
+        <w:rPr>
+          <w:noProof/>
+        </w:rPr>
+        <w:t>1</w:t>
+      </w:r>
+      <w:r>
+        <w:t>. táblázat</w:t>
+      </w:r>
+      <w:r>
+        <w:fldChar w:fldCharType="end"/>
+      </w:r>
+      <w:r>
+        <w:t xml:space="preserve">) az </w:t>
+      </w:r>
+      <w:r>
+        <w:t>összeadás</w:t>
+      </w:r>
+      <w:r>
+        <w:t xml:space="preserve"> is</w:t>
+      </w:r>
+      <w:r>
+        <w:t xml:space="preserve"> használható alternatíva,</w:t>
+      </w:r>
+      <w:r>
+        <w:t xml:space="preserve"> ha egyszerre mindig csak </w:t>
+      </w:r>
+      <w:r>
+        <w:t>az egyik</w:t>
+      </w:r>
+      <w:r>
+        <w:t xml:space="preserve"> nyomógomb van lenyomva</w:t>
+      </w:r>
+      <w:r>
+        <w:t>.</w:t>
+      </w:r>
+    </w:p>
+    <w:tbl>
+      <w:tblPr>
+        <w:tblStyle w:val="GridTable4-Accent3"/>
+        <w:tblW w:w="0" w:type="auto"/>
+        <w:tblLook w:val="0420" w:firstRow="1" w:lastRow="0" w:firstColumn="0" w:lastColumn="0" w:noHBand="0" w:noVBand="1"/>
+      </w:tblPr>
+      <w:tblGrid>
+        <w:gridCol w:w="2348"/>
+        <w:gridCol w:w="2042"/>
+        <w:gridCol w:w="4059"/>
+      </w:tblGrid>
+      <w:tr>
+        <w:trPr>
+          <w:cnfStyle w:val="100000000000" w:firstRow="1" w:lastRow="0" w:firstColumn="0" w:lastColumn="0" w:oddVBand="0" w:evenVBand="0" w:oddHBand="0" w:evenHBand="0" w:firstRowFirstColumn="0" w:firstRowLastColumn="0" w:lastRowFirstColumn="0" w:lastRowLastColumn="0"/>
+        </w:trPr>
+        <w:tc>
+          <w:tcPr>
+            <w:tcW w:w="2348" w:type="dxa"/>
+            <w:vAlign w:val="center"/>
+          </w:tcPr>
+          <w:p>
+            <w:pPr>
+              <w:spacing w:before="60" w:after="60" w:line="240" w:lineRule="auto"/>
+              <w:jc w:val="center"/>
+              <w:rPr>
+                <w:color w:val="auto"/>
+              </w:rPr>
+            </w:pPr>
+            <w:r>
+              <w:rPr>
+                <w:color w:val="auto"/>
+              </w:rPr>
+              <w:t>Element</w:t>
+            </w:r>
+          </w:p>
+        </w:tc>
+        <w:tc>
+          <w:tcPr>
+            <w:tcW w:w="2042" w:type="dxa"/>
+            <w:vAlign w:val="center"/>
+          </w:tcPr>
+          <w:p>
+            <w:pPr>
+              <w:spacing w:before="60" w:after="60" w:line="240" w:lineRule="auto"/>
+              <w:jc w:val="center"/>
+              <w:rPr>
+                <w:color w:val="auto"/>
+              </w:rPr>
+            </w:pPr>
+            <w:r>
+              <w:rPr>
+                <w:color w:val="auto"/>
+              </w:rPr>
+              <w:t>Output</w:t>
+            </w:r>
+          </w:p>
+        </w:tc>
+        <w:tc>
+          <w:tcPr>
+            <w:tcW w:w="4059" w:type="dxa"/>
+            <w:vAlign w:val="center"/>
+          </w:tcPr>
+          <w:p>
+            <w:pPr>
+              <w:spacing w:before="60" w:after="60" w:line="240" w:lineRule="auto"/>
+              <w:jc w:val="center"/>
+              <w:rPr>
+                <w:color w:val="auto"/>
+              </w:rPr>
+            </w:pPr>
+            <w:r>
+              <w:rPr>
+                <w:color w:val="auto"/>
+              </w:rPr>
+              <w:t>OnValue</w:t>
+            </w:r>
+          </w:p>
+        </w:tc>
+      </w:tr>
+      <w:tr>
+        <w:trPr>
+          <w:cnfStyle w:val="000000100000" w:firstRow="0" w:lastRow="0" w:firstColumn="0" w:lastColumn="0" w:oddVBand="0" w:evenVBand="0" w:oddHBand="1" w:evenHBand="0" w:firstRowFirstColumn="0" w:firstRowLastColumn="0" w:lastRowFirstColumn="0" w:lastRowLastColumn="0"/>
+        </w:trPr>
+        <w:tc>
+          <w:tcPr>
+            <w:tcW w:w="2348" w:type="dxa"/>
+            <w:vAlign w:val="center"/>
+          </w:tcPr>
+          <w:p>
+            <w:pPr>
+              <w:spacing w:before="60" w:after="60" w:line="240" w:lineRule="auto"/>
+              <w:jc w:val="center"/>
+            </w:pPr>
+            <w:r>
+              <w:t>OUTPUT</w:t>
+            </w:r>
+          </w:p>
+        </w:tc>
+        <w:tc>
+          <w:tcPr>
+            <w:tcW w:w="2042" w:type="dxa"/>
+            <w:vAlign w:val="center"/>
+          </w:tcPr>
+          <w:p>
+            <w:pPr>
+              <w:spacing w:before="60" w:after="60" w:line="240" w:lineRule="auto"/>
+              <w:jc w:val="center"/>
+            </w:pPr>
+            <w:r>
+              <w:t>1</w:t>
+            </w:r>
+          </w:p>
+        </w:tc>
+        <w:tc>
+          <w:tcPr>
+            <w:tcW w:w="4059" w:type="dxa"/>
+            <w:vAlign w:val="center"/>
+          </w:tcPr>
+          <w:p>
+            <w:pPr>
+              <w:keepNext/>
+              <w:spacing w:before="60" w:after="60" w:line="240" w:lineRule="auto"/>
+              <w:jc w:val="center"/>
+            </w:pPr>
+            <w:r>
+              <w:t>O2+O3+O4+O5+O6+O7+O8+O9+O10</w:t>
+            </w:r>
+          </w:p>
+        </w:tc>
+      </w:tr>
+      <w:tr>
+        <w:tc>
+          <w:tcPr>
+            <w:tcW w:w="2348" w:type="dxa"/>
+            <w:vAlign w:val="center"/>
+          </w:tcPr>
+          <w:p>
+            <w:pPr>
+              <w:spacing w:before="60" w:after="60" w:line="240" w:lineRule="auto"/>
+              <w:jc w:val="center"/>
+            </w:pPr>
+            <w:r>
+              <w:t>UPLEFT</w:t>
+            </w:r>
+          </w:p>
+        </w:tc>
+        <w:tc>
+          <w:tcPr>
+            <w:tcW w:w="2042" w:type="dxa"/>
+            <w:vAlign w:val="center"/>
+          </w:tcPr>
+          <w:p>
+            <w:pPr>
+              <w:spacing w:before="60" w:after="60" w:line="240" w:lineRule="auto"/>
+              <w:jc w:val="center"/>
+            </w:pPr>
+            <w:r>
+              <w:t>2</w:t>
+            </w:r>
+          </w:p>
+        </w:tc>
+        <w:tc>
+          <w:tcPr>
+            <w:tcW w:w="4059" w:type="dxa"/>
+            <w:vAlign w:val="center"/>
+          </w:tcPr>
+          <w:p>
+            <w:pPr>
+              <w:spacing w:before="60" w:after="60" w:line="240" w:lineRule="auto"/>
+              <w:jc w:val="center"/>
+            </w:pPr>
+            <w:r>
+              <w:t>10</w:t>
+            </w:r>
+            <w:r>
+              <w:t xml:space="preserve"> (</w:t>
+            </w:r>
+            <w:r>
+              <w:t>1010</w:t>
+            </w:r>
+            <w:r>
+              <w:t>)</w:t>
+            </w:r>
+          </w:p>
+        </w:tc>
+      </w:tr>
+      <w:tr>
+        <w:trPr>
+          <w:cnfStyle w:val="000000100000" w:firstRow="0" w:lastRow="0" w:firstColumn="0" w:lastColumn="0" w:oddVBand="0" w:evenVBand="0" w:oddHBand="1" w:evenHBand="0" w:firstRowFirstColumn="0" w:firstRowLastColumn="0" w:lastRowFirstColumn="0" w:lastRowLastColumn="0"/>
+        </w:trPr>
+        <w:tc>
+          <w:tcPr>
+            <w:tcW w:w="2348" w:type="dxa"/>
+            <w:vAlign w:val="center"/>
+          </w:tcPr>
+          <w:p>
+            <w:pPr>
+              <w:spacing w:before="60" w:after="60" w:line="240" w:lineRule="auto"/>
+              <w:jc w:val="center"/>
+            </w:pPr>
+            <w:r>
+              <w:t>UP</w:t>
+            </w:r>
+          </w:p>
+        </w:tc>
+        <w:tc>
+          <w:tcPr>
+            <w:tcW w:w="2042" w:type="dxa"/>
+            <w:vAlign w:val="center"/>
+          </w:tcPr>
+          <w:p>
+            <w:pPr>
+              <w:spacing w:before="60" w:after="60" w:line="240" w:lineRule="auto"/>
+              <w:jc w:val="center"/>
+            </w:pPr>
+            <w:r>
+              <w:t>3</w:t>
+            </w:r>
+          </w:p>
+        </w:tc>
+        <w:tc>
+          <w:tcPr>
+            <w:tcW w:w="4059" w:type="dxa"/>
+            <w:vAlign w:val="center"/>
+          </w:tcPr>
+          <w:p>
+            <w:pPr>
+              <w:spacing w:before="60" w:after="60" w:line="240" w:lineRule="auto"/>
+              <w:jc w:val="center"/>
+            </w:pPr>
+            <w:r>
+              <w:t>8</w:t>
+            </w:r>
+            <w:r>
+              <w:t xml:space="preserve"> (</w:t>
+            </w:r>
+            <w:r>
+              <w:t>1000</w:t>
+            </w:r>
+            <w:r>
+              <w:t>)</w:t>
+            </w:r>
+          </w:p>
+        </w:tc>
+      </w:tr>
+      <w:tr>
+        <w:tc>
+          <w:tcPr>
+            <w:tcW w:w="2348" w:type="dxa"/>
+            <w:vAlign w:val="center"/>
+          </w:tcPr>
+          <w:p>
+            <w:pPr>
+              <w:spacing w:before="60" w:after="60" w:line="240" w:lineRule="auto"/>
+              <w:jc w:val="center"/>
+            </w:pPr>
+            <w:r>
+              <w:t>UPRIGHT</w:t>
+            </w:r>
+          </w:p>
+        </w:tc>
+        <w:tc>
+          <w:tcPr>
+            <w:tcW w:w="2042" w:type="dxa"/>
+            <w:vAlign w:val="center"/>
+          </w:tcPr>
+          <w:p>
+            <w:pPr>
+              <w:spacing w:before="60" w:after="60" w:line="240" w:lineRule="auto"/>
+              <w:jc w:val="center"/>
+            </w:pPr>
+            <w:r>
+              <w:t>4</w:t>
+            </w:r>
+          </w:p>
+        </w:tc>
+        <w:tc>
+          <w:tcPr>
+            <w:tcW w:w="4059" w:type="dxa"/>
+            <w:vAlign w:val="center"/>
+          </w:tcPr>
+          <w:p>
+            <w:pPr>
+              <w:spacing w:before="60" w:after="60" w:line="240" w:lineRule="auto"/>
+              <w:jc w:val="center"/>
+            </w:pPr>
+            <w:r>
+              <w:t>9</w:t>
+            </w:r>
+            <w:r>
+              <w:t xml:space="preserve"> (</w:t>
+            </w:r>
+            <w:r>
+              <w:t>1001</w:t>
+            </w:r>
+            <w:r>
+              <w:t>)</w:t>
+            </w:r>
+          </w:p>
+        </w:tc>
+      </w:tr>
+      <w:tr>
+        <w:trPr>
+          <w:cnfStyle w:val="000000100000" w:firstRow="0" w:lastRow="0" w:firstColumn="0" w:lastColumn="0" w:oddVBand="0" w:evenVBand="0" w:oddHBand="1" w:evenHBand="0" w:firstRowFirstColumn="0" w:firstRowLastColumn="0" w:lastRowFirstColumn="0" w:lastRowLastColumn="0"/>
+        </w:trPr>
+        <w:tc>
+          <w:tcPr>
+            <w:tcW w:w="2348" w:type="dxa"/>
+            <w:vAlign w:val="center"/>
+          </w:tcPr>
+          <w:p>
+            <w:pPr>
+              <w:spacing w:before="60" w:after="60" w:line="240" w:lineRule="auto"/>
+              <w:jc w:val="center"/>
+            </w:pPr>
+            <w:r>
+              <w:t>LEFT</w:t>
+            </w:r>
+          </w:p>
+        </w:tc>
+        <w:tc>
+          <w:tcPr>
+            <w:tcW w:w="2042" w:type="dxa"/>
+            <w:vAlign w:val="center"/>
+          </w:tcPr>
+          <w:p>
+            <w:pPr>
+              <w:spacing w:before="60" w:after="60" w:line="240" w:lineRule="auto"/>
+              <w:jc w:val="center"/>
+            </w:pPr>
+            <w:r>
+              <w:t>5</w:t>
+            </w:r>
+          </w:p>
+        </w:tc>
+        <w:tc>
+          <w:tcPr>
+            <w:tcW w:w="4059" w:type="dxa"/>
+            <w:vAlign w:val="center"/>
+          </w:tcPr>
+          <w:p>
+            <w:pPr>
+              <w:spacing w:before="60" w:after="60" w:line="240" w:lineRule="auto"/>
+              <w:jc w:val="center"/>
+            </w:pPr>
+            <w:r>
+              <w:t>2</w:t>
+            </w:r>
+            <w:r>
+              <w:t xml:space="preserve"> (00</w:t>
+            </w:r>
+            <w:r>
+              <w:t>10</w:t>
+            </w:r>
+            <w:r>
+              <w:t>)</w:t>
+            </w:r>
+          </w:p>
+        </w:tc>
+      </w:tr>
+      <w:tr>
+        <w:tc>
+          <w:tcPr>
+            <w:tcW w:w="2348" w:type="dxa"/>
+            <w:vAlign w:val="center"/>
+          </w:tcPr>
+          <w:p>
+            <w:pPr>
+              <w:spacing w:before="60" w:after="60" w:line="240" w:lineRule="auto"/>
+              <w:jc w:val="center"/>
+            </w:pPr>
+            <w:r>
+              <w:t>ACT</w:t>
+            </w:r>
+          </w:p>
+        </w:tc>
+        <w:tc>
+          <w:tcPr>
+            <w:tcW w:w="2042" w:type="dxa"/>
+            <w:vAlign w:val="center"/>
+          </w:tcPr>
+          <w:p>
+            <w:pPr>
+              <w:spacing w:before="60" w:after="60" w:line="240" w:lineRule="auto"/>
+              <w:jc w:val="center"/>
+            </w:pPr>
+            <w:r>
+              <w:t>6</w:t>
+            </w:r>
+          </w:p>
+        </w:tc>
+        <w:tc>
+          <w:tcPr>
+            <w:tcW w:w="4059" w:type="dxa"/>
+            <w:vAlign w:val="center"/>
+          </w:tcPr>
+          <w:p>
+            <w:pPr>
+              <w:spacing w:before="60" w:after="60" w:line="240" w:lineRule="auto"/>
+              <w:jc w:val="center"/>
+            </w:pPr>
+            <w:r>
+              <w:t>15</w:t>
+            </w:r>
+            <w:r>
+              <w:t xml:space="preserve"> (</w:t>
+            </w:r>
+            <w:r>
+              <w:t>1111</w:t>
+            </w:r>
+            <w:r>
+              <w:t>)</w:t>
+            </w:r>
+          </w:p>
+        </w:tc>
+      </w:tr>
+      <w:tr>
+        <w:trPr>
+          <w:cnfStyle w:val="000000100000" w:firstRow="0" w:lastRow="0" w:firstColumn="0" w:lastColumn="0" w:oddVBand="0" w:evenVBand="0" w:oddHBand="1" w:evenHBand="0" w:firstRowFirstColumn="0" w:firstRowLastColumn="0" w:lastRowFirstColumn="0" w:lastRowLastColumn="0"/>
+        </w:trPr>
+        <w:tc>
+          <w:tcPr>
+            <w:tcW w:w="2348" w:type="dxa"/>
+            <w:vAlign w:val="center"/>
+          </w:tcPr>
+          <w:p>
+            <w:pPr>
+              <w:spacing w:before="60" w:after="60" w:line="240" w:lineRule="auto"/>
+              <w:jc w:val="center"/>
+            </w:pPr>
+            <w:r>
+              <w:t>RIGHT</w:t>
+            </w:r>
+          </w:p>
+        </w:tc>
+        <w:tc>
+          <w:tcPr>
+            <w:tcW w:w="2042" w:type="dxa"/>
+            <w:vAlign w:val="center"/>
+          </w:tcPr>
+          <w:p>
+            <w:pPr>
+              <w:spacing w:before="60" w:after="60" w:line="240" w:lineRule="auto"/>
+              <w:jc w:val="center"/>
+            </w:pPr>
+            <w:r>
+              <w:t>7</w:t>
+            </w:r>
+          </w:p>
+        </w:tc>
+        <w:tc>
+          <w:tcPr>
+            <w:tcW w:w="4059" w:type="dxa"/>
+            <w:vAlign w:val="center"/>
+          </w:tcPr>
+          <w:p>
+            <w:pPr>
+              <w:spacing w:before="60" w:after="60" w:line="240" w:lineRule="auto"/>
+              <w:jc w:val="center"/>
+            </w:pPr>
+            <w:r>
+              <w:t>1</w:t>
+            </w:r>
+            <w:r>
+              <w:t xml:space="preserve"> (0001)</w:t>
+            </w:r>
+          </w:p>
+        </w:tc>
+      </w:tr>
+      <w:tr>
+        <w:tc>
+          <w:tcPr>
+            <w:tcW w:w="2348" w:type="dxa"/>
+            <w:vAlign w:val="center"/>
+          </w:tcPr>
+          <w:p>
+            <w:pPr>
+              <w:spacing w:before="60" w:after="60" w:line="240" w:lineRule="auto"/>
+              <w:jc w:val="center"/>
+            </w:pPr>
+            <w:r>
+              <w:t>DOWNLEFT</w:t>
+            </w:r>
+          </w:p>
+        </w:tc>
+        <w:tc>
+          <w:tcPr>
+            <w:tcW w:w="2042" w:type="dxa"/>
+            <w:vAlign w:val="center"/>
+          </w:tcPr>
+          <w:p>
+            <w:pPr>
+              <w:spacing w:before="60" w:after="60" w:line="240" w:lineRule="auto"/>
+              <w:jc w:val="center"/>
+            </w:pPr>
+            <w:r>
+              <w:t>8</w:t>
+            </w:r>
+          </w:p>
+        </w:tc>
+        <w:tc>
+          <w:tcPr>
+            <w:tcW w:w="4059" w:type="dxa"/>
+            <w:vAlign w:val="center"/>
+          </w:tcPr>
+          <w:p>
+            <w:pPr>
+              <w:spacing w:before="60" w:after="60" w:line="240" w:lineRule="auto"/>
+              <w:jc w:val="center"/>
+            </w:pPr>
+            <w:r>
+              <w:t>6</w:t>
+            </w:r>
+            <w:r>
+              <w:t xml:space="preserve"> (0</w:t>
+            </w:r>
+            <w:r>
+              <w:t>110</w:t>
+            </w:r>
+            <w:r>
+              <w:t>)</w:t>
+            </w:r>
+          </w:p>
+        </w:tc>
+      </w:tr>
+      <w:tr>
+        <w:trPr>
+          <w:cnfStyle w:val="000000100000" w:firstRow="0" w:lastRow="0" w:firstColumn="0" w:lastColumn="0" w:oddVBand="0" w:evenVBand="0" w:oddHBand="1" w:evenHBand="0" w:firstRowFirstColumn="0" w:firstRowLastColumn="0" w:lastRowFirstColumn="0" w:lastRowLastColumn="0"/>
+        </w:trPr>
+        <w:tc>
+          <w:tcPr>
+            <w:tcW w:w="2348" w:type="dxa"/>
+            <w:vAlign w:val="center"/>
+          </w:tcPr>
+          <w:p>
+            <w:pPr>
+              <w:spacing w:before="60" w:after="60" w:line="240" w:lineRule="auto"/>
+              <w:jc w:val="center"/>
+            </w:pPr>
+            <w:r>
+              <w:t>DOWN</w:t>
+            </w:r>
+          </w:p>
+        </w:tc>
+        <w:tc>
+          <w:tcPr>
+            <w:tcW w:w="2042" w:type="dxa"/>
+            <w:vAlign w:val="center"/>
+          </w:tcPr>
+          <w:p>
+            <w:pPr>
+              <w:spacing w:before="60" w:after="60" w:line="240" w:lineRule="auto"/>
+              <w:jc w:val="center"/>
+            </w:pPr>
+            <w:r>
+              <w:t>9</w:t>
+            </w:r>
+          </w:p>
+        </w:tc>
+        <w:tc>
+          <w:tcPr>
+            <w:tcW w:w="4059" w:type="dxa"/>
+            <w:vAlign w:val="center"/>
+          </w:tcPr>
+          <w:p>
+            <w:pPr>
+              <w:spacing w:before="60" w:after="60" w:line="240" w:lineRule="auto"/>
+              <w:jc w:val="center"/>
+            </w:pPr>
+            <w:r>
+              <w:t>4</w:t>
+            </w:r>
+            <w:r>
+              <w:t xml:space="preserve"> (0</w:t>
+            </w:r>
+            <w:r>
+              <w:t>100</w:t>
+            </w:r>
+            <w:r>
+              <w:t>)</w:t>
+            </w:r>
+          </w:p>
+        </w:tc>
+      </w:tr>
+      <w:tr>
+        <w:tc>
+          <w:tcPr>
+            <w:tcW w:w="2348" w:type="dxa"/>
+            <w:vAlign w:val="center"/>
+          </w:tcPr>
+          <w:p>
+            <w:pPr>
+              <w:spacing w:before="60" w:after="60" w:line="240" w:lineRule="auto"/>
+              <w:jc w:val="center"/>
+            </w:pPr>
+            <w:r>
+              <w:lastRenderedPageBreak/>
+              <w:t>DOWNRIGHT</w:t>
+            </w:r>
+          </w:p>
+        </w:tc>
+        <w:tc>
+          <w:tcPr>
+            <w:tcW w:w="2042" w:type="dxa"/>
+            <w:vAlign w:val="center"/>
+          </w:tcPr>
+          <w:p>
+            <w:pPr>
+              <w:spacing w:before="60" w:after="60" w:line="240" w:lineRule="auto"/>
+              <w:jc w:val="center"/>
+            </w:pPr>
+            <w:r>
+              <w:t>10</w:t>
+            </w:r>
+          </w:p>
+        </w:tc>
+        <w:tc>
+          <w:tcPr>
+            <w:tcW w:w="4059" w:type="dxa"/>
+            <w:vAlign w:val="center"/>
+          </w:tcPr>
+          <w:p>
+            <w:pPr>
+              <w:keepNext/>
+              <w:spacing w:before="60" w:after="60" w:line="240" w:lineRule="auto"/>
+              <w:jc w:val="center"/>
+            </w:pPr>
+            <w:r>
+              <w:t>5</w:t>
+            </w:r>
+            <w:r>
+              <w:t xml:space="preserve"> (0</w:t>
+            </w:r>
+            <w:r>
+              <w:t>101</w:t>
+            </w:r>
+            <w:r>
+              <w:t>)</w:t>
+            </w:r>
+          </w:p>
+        </w:tc>
+      </w:tr>
+    </w:tbl>
+    <w:bookmarkStart w:id="43" w:name="_Ref70992334"/>
+    <w:p>
+      <w:pPr>
+        <w:pStyle w:val="Caption"/>
+        <w:spacing w:before="120"/>
+        <w:jc w:val="center"/>
+      </w:pPr>
+      <w:r>
+        <w:fldChar w:fldCharType="begin"/>
+      </w:r>
+      <w:r>
+        <w:instrText xml:space="preserve"> STYLEREF 2 \s </w:instrText>
+      </w:r>
+      <w:r>
+        <w:fldChar w:fldCharType="separate"/>
+      </w:r>
+      <w:r>
+        <w:rPr>
+          <w:noProof/>
+        </w:rPr>
+        <w:t>3.1</w:t>
+      </w:r>
+      <w:r>
+        <w:fldChar w:fldCharType="end"/>
+      </w:r>
+      <w:r>
+        <w:t>.</w:t>
+      </w:r>
+      <w:fldSimple w:instr=" SEQ táblázat \* ARABIC \s 2 ">
+        <w:r>
+          <w:rPr>
+            <w:noProof/>
+          </w:rPr>
+          <w:t>1</w:t>
+        </w:r>
+      </w:fldSimple>
+      <w:r>
+        <w:t>. táblázat</w:t>
+      </w:r>
+      <w:bookmarkEnd w:id="43"/>
+      <w:r>
+        <w:t>: A nyomógombok kimeneti értékei</w:t>
+      </w:r>
+    </w:p>
+    <w:p>
+      <w:pPr>
+        <w:ind w:firstLine="709"/>
+      </w:pPr>
+    </w:p>
+    <w:p>
+      <w:pPr>
+        <w:ind w:firstLine="709"/>
+      </w:pPr>
+      <w:r>
+        <w:t>A feladat ezen része elméletben kétféleképpen is megoldható lehetne. Egyrészt a FAB blokk rendelkezhetne négy kimenettel, ahol minden egyes kimenet egy főirány állapotát jelezné. Másrészt ugyanez a blokk rendelkezhetne mindössze egy kimenettel, aminek az értéke a főirányok állapotát jelző bitsorozat lenne. A gyakorlatban viszont csak a második megközelítés valósítható meg, mivel a FAB által kínált nyomógombok egyszerre csak egy kimenethez rendelhetők.</w:t>
+      </w:r>
+    </w:p>
+    <w:p>
+      <w:pPr>
+        <w:ind w:firstLine="709"/>
+      </w:pPr>
+      <w:r>
+        <w:t xml:space="preserve">A FAB elemek egyes tulajdonságainak az értékei tartalmazhatnak kifejezéseket is és függhetnek a </w:t>
+      </w:r>
+      <w:r>
+        <w:t>ki- és be</w:t>
+      </w:r>
+      <w:r>
+        <w:t>menetek értékeitől is. Ezzel szemben egymás tulajdonságainak értékeire már nem képesek hivatkozni, ahogyan a saját tulajdonságaik értékeire sem, továbbá a kimenetekhez sem lehet kifejezéseket rendelni. A kerülőmegoldás rejtett kimenetek használatával valósítható meg, ami annyit jelent, hogy a FAB blokk nem megjelenített kimenetei is használatba kerülnek, és az egyes irányok, illetve a működtetés ezekre írják ki az állapotaikat. Mindezzel az a cél, hogy az az elem, amelyik az egyetlen megjelenített kimenet állapotáért felelős, képes legyen ehhez az állapothoz olyan kifejezést rendelni, amelyik a használatban levő rejtett kimenetektől függ ().</w:t>
+      </w:r>
+    </w:p>
+    <w:p>
+      <w:pPr>
+        <w:ind w:firstLine="709"/>
+      </w:pPr>
+      <w:r>
+        <w:t>// ábra</w:t>
+      </w:r>
+    </w:p>
+    <w:p>
+      <w:pPr>
+        <w:ind w:firstLine="709"/>
+      </w:pPr>
+      <w:r>
+        <w:t xml:space="preserve">Sajnálatos módon a FAB elég szegényes a kifejezésekben használható operátorok terén, így például a </w:t>
+      </w:r>
+      <w:r>
+        <w:t>bitenként</w:t>
+      </w:r>
+      <w:r>
+        <w:t>i „VAGY” műveletet sem támogatja, viszont az összeadást igen, amivel ez a logikai művelet ebben az esetben helyettesíthető. Ehhez természetesen az kell, hogy a nyomógombok olyan értékeket küldjenek a kimenetre, amelyeknek az összeadásából ugyanolyan eredmény születik, mint a bitenkénti „VAGY” műveletből, ahogyan azt a … ábra is mutatja.</w:t>
+      </w:r>
+    </w:p>
+    <w:p>
+      <w:pPr>
+        <w:ind w:firstLine="709"/>
+      </w:pPr>
+      <w:r>
+        <w:t>// ábra</w:t>
+      </w:r>
+    </w:p>
+    <w:p>
+      <w:pPr>
+        <w:ind w:firstLine="709"/>
+      </w:pPr>
+      <w:r>
+        <w:t>A nyomógombokon látható bitképek egyébként nem részei a FAB bitképgyűjteményének, hanem külön lettek megrajzolva. Az egyéni bitképek megadása a nyomógombok … tulajdonságának módosításával lehetséges.</w:t>
+      </w:r>
+    </w:p>
+    <w:p/>
+    <w:p>
+      <w:pPr>
         <w:pStyle w:val="Heading2"/>
       </w:pPr>
       <w:r>
@@ -13270,10 +14469,16 @@
       </w:r>
     </w:p>
     <w:p>
+      <w:r>
+        <w:t>dd</w:t>
+      </w:r>
+    </w:p>
+    <w:p>
       <w:pPr>
         <w:pStyle w:val="Heading2"/>
       </w:pPr>
       <w:r>
+        <w:lastRenderedPageBreak/>
         <w:t xml:space="preserve">A szerszám animációinak megvalósítása </w:t>
       </w:r>
     </w:p>
@@ -13303,7 +14508,7 @@
                     <pic:cNvPicPr/>
                   </pic:nvPicPr>
                   <pic:blipFill>
-                    <a:blip r:embed="rId36">
+                    <a:blip r:embed="rId37">
                       <a:extLst>
                         <a:ext uri="{28A0092B-C50C-407E-A947-70E740481C1C}">
                           <a14:useLocalDpi xmlns:a14="http://schemas.microsoft.com/office/drawing/2010/main" val="0"/>
@@ -13340,7 +14545,7 @@
           <w:rPr>
             <w:noProof/>
           </w:rPr>
-          <w:t>1.4</w:t>
+          <w:t>3.3</w:t>
         </w:r>
       </w:fldSimple>
       <w:r>
@@ -13362,8 +14567,8 @@
       <w:pPr>
         <w:pStyle w:val="Heading1"/>
       </w:pPr>
-      <w:bookmarkStart w:id="42" w:name="_Ref70785275"/>
-      <w:bookmarkStart w:id="43" w:name="_Toc70899218"/>
+      <w:bookmarkStart w:id="44" w:name="_Ref70785275"/>
+      <w:bookmarkStart w:id="45" w:name="_Toc70899218"/>
       <w:r>
         <w:lastRenderedPageBreak/>
         <w:t>Az ipari folyamat</w:t>
@@ -13371,8 +14576,8 @@
       <w:r>
         <w:t xml:space="preserve"> emulációja és irányítása</w:t>
       </w:r>
-      <w:bookmarkEnd w:id="42"/>
-      <w:bookmarkEnd w:id="43"/>
+      <w:bookmarkEnd w:id="44"/>
+      <w:bookmarkEnd w:id="45"/>
     </w:p>
     <w:p>
       <w:r>
@@ -13652,69 +14857,83 @@
       <w:pPr>
         <w:pStyle w:val="Heading2"/>
       </w:pPr>
-      <w:bookmarkStart w:id="44" w:name="_Toc70899219"/>
+      <w:bookmarkStart w:id="46" w:name="_Toc70899219"/>
       <w:r>
         <w:lastRenderedPageBreak/>
         <w:t>Az emuláció megvalósításának bemutatása</w:t>
       </w:r>
-      <w:bookmarkEnd w:id="44"/>
+      <w:bookmarkEnd w:id="46"/>
+    </w:p>
+    <w:p>
+      <w:r>
+        <w:t xml:space="preserve">Fontos megjegyezni, hogy </w:t>
+      </w:r>
+      <w:r>
+        <w:t>Ákos diplomamunkája és a 3. fejezet</w:t>
+      </w:r>
+      <w:r>
+        <w:t>ben bemutatott vizualizációkészítés</w:t>
+      </w:r>
+      <w:r>
+        <w:t xml:space="preserve"> megismerése nélkülözhetetlen ennek az alfejezetnek a megértéséhez.</w:t>
+      </w:r>
     </w:p>
     <w:p>
       <w:pPr>
         <w:pStyle w:val="Heading3"/>
       </w:pPr>
-      <w:bookmarkStart w:id="45" w:name="_Toc70899220"/>
+      <w:bookmarkStart w:id="47" w:name="_Toc70899220"/>
       <w:r>
         <w:t>A robotok és a futószalagok vizualizációja FAB segítségével</w:t>
       </w:r>
-      <w:bookmarkEnd w:id="45"/>
+      <w:bookmarkEnd w:id="47"/>
     </w:p>
     <w:p>
       <w:pPr>
         <w:pStyle w:val="Heading3"/>
       </w:pPr>
-      <w:bookmarkStart w:id="46" w:name="_Toc70899221"/>
+      <w:bookmarkStart w:id="48" w:name="_Toc70899221"/>
       <w:r>
         <w:t>A robotok mozgatása</w:t>
       </w:r>
-      <w:bookmarkEnd w:id="46"/>
+      <w:bookmarkEnd w:id="48"/>
     </w:p>
     <w:p>
       <w:pPr>
         <w:pStyle w:val="Heading3"/>
       </w:pPr>
-      <w:bookmarkStart w:id="47" w:name="_Toc70899222"/>
+      <w:bookmarkStart w:id="49" w:name="_Toc70899222"/>
       <w:r>
         <w:t>A karosszériák mozgatása</w:t>
       </w:r>
-      <w:bookmarkEnd w:id="47"/>
+      <w:bookmarkEnd w:id="49"/>
     </w:p>
     <w:p>
       <w:pPr>
         <w:pStyle w:val="Heading3"/>
       </w:pPr>
-      <w:bookmarkStart w:id="48" w:name="_Toc70899223"/>
+      <w:bookmarkStart w:id="50" w:name="_Toc70899223"/>
       <w:r>
         <w:t>A cellák ellenőrzőlogikái</w:t>
       </w:r>
-      <w:bookmarkEnd w:id="48"/>
+      <w:bookmarkEnd w:id="50"/>
     </w:p>
     <w:p>
       <w:pPr>
         <w:pStyle w:val="Heading2"/>
       </w:pPr>
-      <w:bookmarkStart w:id="49" w:name="_Toc70899224"/>
+      <w:bookmarkStart w:id="51" w:name="_Toc70899224"/>
       <w:r>
         <w:t>Az irányítás megvalósításának bemutatása</w:t>
       </w:r>
-      <w:bookmarkEnd w:id="49"/>
+      <w:bookmarkEnd w:id="51"/>
     </w:p>
     <w:p>
       <w:pPr>
         <w:pStyle w:val="Heading1"/>
       </w:pPr>
-      <w:bookmarkStart w:id="50" w:name="_Ref70785292"/>
-      <w:bookmarkStart w:id="51" w:name="_Toc70899225"/>
+      <w:bookmarkStart w:id="52" w:name="_Ref70785292"/>
+      <w:bookmarkStart w:id="53" w:name="_Toc70899225"/>
       <w:r>
         <w:lastRenderedPageBreak/>
         <w:t>A BORIS projektek hordozhatósági problémáj</w:t>
@@ -13725,8 +14944,8 @@
       <w:r>
         <w:t xml:space="preserve"> megoldása</w:t>
       </w:r>
-      <w:bookmarkEnd w:id="50"/>
-      <w:bookmarkEnd w:id="51"/>
+      <w:bookmarkEnd w:id="52"/>
+      <w:bookmarkEnd w:id="53"/>
     </w:p>
     <w:p>
       <w:pPr>
@@ -14176,7 +15395,7 @@
         <w:t>\Examples\Demo8.sbl</w:t>
       </w:r>
     </w:p>
-    <w:bookmarkStart w:id="52" w:name="_Ref69608462"/>
+    <w:bookmarkStart w:id="54" w:name="_Ref69608462"/>
     <w:p>
       <w:pPr>
         <w:pStyle w:val="Caption"/>
@@ -14214,7 +15433,7 @@
       <w:r>
         <w:t>. példa</w:t>
       </w:r>
-      <w:bookmarkEnd w:id="52"/>
+      <w:bookmarkEnd w:id="54"/>
       <w:r>
         <w:t>: Korrigálási hiba azonos végződésű elérési útvonalak esetén</w:t>
       </w:r>
@@ -14328,20 +15547,20 @@
       <w:pPr>
         <w:pStyle w:val="Heading1"/>
       </w:pPr>
-      <w:bookmarkStart w:id="53" w:name="_Ref70785318"/>
-      <w:bookmarkStart w:id="54" w:name="_Toc70899226"/>
+      <w:bookmarkStart w:id="55" w:name="_Ref70785318"/>
+      <w:bookmarkStart w:id="56" w:name="_Toc70899226"/>
       <w:r>
         <w:lastRenderedPageBreak/>
         <w:t>Az ipari folyamat emulálásának alternatív megoldása</w:t>
       </w:r>
-      <w:bookmarkEnd w:id="53"/>
-      <w:bookmarkEnd w:id="54"/>
+      <w:bookmarkEnd w:id="55"/>
+      <w:bookmarkEnd w:id="56"/>
     </w:p>
     <w:p>
       <w:pPr>
         <w:pStyle w:val="Heading2"/>
       </w:pPr>
-      <w:bookmarkStart w:id="55" w:name="_Toc70899227"/>
+      <w:bookmarkStart w:id="57" w:name="_Toc70899227"/>
       <w:r>
         <w:t xml:space="preserve">Az </w:t>
       </w:r>
@@ -14357,26 +15576,26 @@
       <w:r>
         <w:t>visszafejtése</w:t>
       </w:r>
-      <w:bookmarkEnd w:id="55"/>
+      <w:bookmarkEnd w:id="57"/>
     </w:p>
     <w:p>
       <w:pPr>
         <w:pStyle w:val="Heading3"/>
       </w:pPr>
-      <w:bookmarkStart w:id="56" w:name="_Toc70899228"/>
+      <w:bookmarkStart w:id="58" w:name="_Toc70899228"/>
       <w:r>
         <w:t>BORIS és az I/O interfész közötti kommunikáció</w:t>
       </w:r>
       <w:r>
         <w:t xml:space="preserve"> lehallgatása</w:t>
       </w:r>
-      <w:bookmarkEnd w:id="56"/>
+      <w:bookmarkEnd w:id="58"/>
     </w:p>
     <w:p>
       <w:pPr>
         <w:pStyle w:val="Heading3"/>
       </w:pPr>
-      <w:bookmarkStart w:id="57" w:name="_Toc70899229"/>
+      <w:bookmarkStart w:id="59" w:name="_Toc70899229"/>
       <w:r>
         <w:t xml:space="preserve">Az </w:t>
       </w:r>
@@ -14386,98 +15605,98 @@
       <w:r>
         <w:t xml:space="preserve"> utánzása a BORIS számára</w:t>
       </w:r>
-      <w:bookmarkEnd w:id="57"/>
+      <w:bookmarkEnd w:id="59"/>
     </w:p>
     <w:p>
       <w:pPr>
         <w:pStyle w:val="Heading3"/>
       </w:pPr>
-      <w:bookmarkStart w:id="58" w:name="_Toc70899230"/>
+      <w:bookmarkStart w:id="60" w:name="_Toc70899230"/>
       <w:r>
         <w:t>Az I/O interfész</w:t>
       </w:r>
       <w:r>
         <w:t xml:space="preserve"> működtetése a BORIS használata nélkül</w:t>
       </w:r>
-      <w:bookmarkEnd w:id="58"/>
+      <w:bookmarkEnd w:id="60"/>
     </w:p>
     <w:p>
       <w:pPr>
         <w:pStyle w:val="Heading2"/>
       </w:pPr>
-      <w:bookmarkStart w:id="59" w:name="_Toc70899231"/>
+      <w:bookmarkStart w:id="61" w:name="_Toc70899231"/>
       <w:r>
         <w:t>Az emuláció megvalósítása alternatív eszközökkel</w:t>
       </w:r>
-      <w:bookmarkEnd w:id="59"/>
+      <w:bookmarkEnd w:id="61"/>
     </w:p>
     <w:p>
       <w:pPr>
         <w:pStyle w:val="Heading3"/>
       </w:pPr>
-      <w:bookmarkStart w:id="60" w:name="_Toc70899232"/>
+      <w:bookmarkStart w:id="62" w:name="_Toc70899232"/>
       <w:r>
         <w:t>A karosszériák mozgatása</w:t>
       </w:r>
-      <w:bookmarkEnd w:id="60"/>
+      <w:bookmarkEnd w:id="62"/>
     </w:p>
     <w:p>
       <w:pPr>
         <w:pStyle w:val="Heading3"/>
       </w:pPr>
-      <w:bookmarkStart w:id="61" w:name="_Toc70899233"/>
+      <w:bookmarkStart w:id="63" w:name="_Toc70899233"/>
       <w:r>
         <w:t>A futószalagok megvalósítása és működtetése</w:t>
       </w:r>
-      <w:bookmarkEnd w:id="61"/>
+      <w:bookmarkEnd w:id="63"/>
     </w:p>
     <w:p>
       <w:pPr>
         <w:pStyle w:val="Heading3"/>
       </w:pPr>
-      <w:bookmarkStart w:id="62" w:name="_Toc70899234"/>
+      <w:bookmarkStart w:id="64" w:name="_Toc70899234"/>
       <w:r>
         <w:t>A daru megvalósítása és működtetése</w:t>
       </w:r>
-      <w:bookmarkEnd w:id="62"/>
+      <w:bookmarkEnd w:id="64"/>
     </w:p>
     <w:p>
       <w:pPr>
         <w:pStyle w:val="Heading3"/>
       </w:pPr>
-      <w:bookmarkStart w:id="63" w:name="_Toc70899235"/>
+      <w:bookmarkStart w:id="65" w:name="_Toc70899235"/>
       <w:r>
         <w:t>A robotok megvalósítása és működtetése</w:t>
       </w:r>
-      <w:bookmarkEnd w:id="63"/>
+      <w:bookmarkEnd w:id="65"/>
     </w:p>
     <w:p>
       <w:pPr>
         <w:pStyle w:val="Heading1"/>
       </w:pPr>
-      <w:bookmarkStart w:id="64" w:name="_Ref70785329"/>
-      <w:bookmarkStart w:id="65" w:name="_Toc70899236"/>
+      <w:bookmarkStart w:id="66" w:name="_Ref70785329"/>
+      <w:bookmarkStart w:id="67" w:name="_Toc70899236"/>
       <w:r>
         <w:lastRenderedPageBreak/>
         <w:t>Az I/O interfészt helyettesítő elektronika</w:t>
       </w:r>
-      <w:bookmarkEnd w:id="64"/>
-      <w:bookmarkEnd w:id="65"/>
+      <w:bookmarkEnd w:id="66"/>
+      <w:bookmarkEnd w:id="67"/>
     </w:p>
     <w:p>
       <w:pPr>
         <w:pStyle w:val="Heading1"/>
       </w:pPr>
-      <w:bookmarkStart w:id="66" w:name="_Ref70785344"/>
-      <w:bookmarkStart w:id="67" w:name="_Toc70899237"/>
+      <w:bookmarkStart w:id="68" w:name="_Ref70785344"/>
+      <w:bookmarkStart w:id="69" w:name="_Toc70899237"/>
       <w:r>
         <w:lastRenderedPageBreak/>
         <w:t>Konklúzió</w:t>
       </w:r>
-      <w:bookmarkEnd w:id="66"/>
-      <w:bookmarkEnd w:id="67"/>
-    </w:p>
-    <w:bookmarkStart w:id="68" w:name="_Toc70899238" w:displacedByCustomXml="next"/>
+      <w:bookmarkEnd w:id="68"/>
+      <w:bookmarkEnd w:id="69"/>
+    </w:p>
+    <w:bookmarkStart w:id="70" w:name="_Toc70899238" w:displacedByCustomXml="next"/>
     <w:sdt>
       <w:sdtPr>
         <w:rPr>
@@ -14505,7 +15724,7 @@
           <w:r>
             <w:t>Irodalomjegyzék</w:t>
           </w:r>
-          <w:bookmarkEnd w:id="68"/>
+          <w:bookmarkEnd w:id="70"/>
         </w:p>
         <w:sdt>
           <w:sdtPr>
@@ -15177,12 +16396,12 @@
           <w:numId w:val="0"/>
         </w:numPr>
       </w:pPr>
-      <w:bookmarkStart w:id="69" w:name="_Toc70899239"/>
+      <w:bookmarkStart w:id="71" w:name="_Toc70899239"/>
       <w:r>
         <w:lastRenderedPageBreak/>
         <w:t>Nyilatkozat</w:t>
       </w:r>
-      <w:bookmarkEnd w:id="69"/>
+      <w:bookmarkEnd w:id="71"/>
     </w:p>
     <w:sectPr>
       <w:pgSz w:w="11906" w:h="16838"/>
@@ -18345,6 +19564,79 @@
       <w:color w:val="808080"/>
     </w:rPr>
   </w:style>
+  <w:style w:type="table" w:styleId="GridTable4-Accent3">
+    <w:name w:val="Grid Table 4 Accent 3"/>
+    <w:basedOn w:val="TableNormal"/>
+    <w:uiPriority w:val="49"/>
+    <w:rsid w:val="002B3435"/>
+    <w:tblPr>
+      <w:tblStyleRowBandSize w:val="1"/>
+      <w:tblStyleColBandSize w:val="1"/>
+      <w:tblBorders>
+        <w:top w:val="single" w:sz="4" w:space="0" w:color="C9C9C9" w:themeColor="accent3" w:themeTint="99"/>
+        <w:left w:val="single" w:sz="4" w:space="0" w:color="C9C9C9" w:themeColor="accent3" w:themeTint="99"/>
+        <w:bottom w:val="single" w:sz="4" w:space="0" w:color="C9C9C9" w:themeColor="accent3" w:themeTint="99"/>
+        <w:right w:val="single" w:sz="4" w:space="0" w:color="C9C9C9" w:themeColor="accent3" w:themeTint="99"/>
+        <w:insideH w:val="single" w:sz="4" w:space="0" w:color="C9C9C9" w:themeColor="accent3" w:themeTint="99"/>
+        <w:insideV w:val="single" w:sz="4" w:space="0" w:color="C9C9C9" w:themeColor="accent3" w:themeTint="99"/>
+      </w:tblBorders>
+    </w:tblPr>
+    <w:tblStylePr w:type="firstRow">
+      <w:rPr>
+        <w:b/>
+        <w:bCs/>
+        <w:color w:val="FFFFFF" w:themeColor="background1"/>
+      </w:rPr>
+      <w:tblPr/>
+      <w:tcPr>
+        <w:tcBorders>
+          <w:top w:val="single" w:sz="4" w:space="0" w:color="A5A5A5" w:themeColor="accent3"/>
+          <w:left w:val="single" w:sz="4" w:space="0" w:color="A5A5A5" w:themeColor="accent3"/>
+          <w:bottom w:val="single" w:sz="4" w:space="0" w:color="A5A5A5" w:themeColor="accent3"/>
+          <w:right w:val="single" w:sz="4" w:space="0" w:color="A5A5A5" w:themeColor="accent3"/>
+          <w:insideH w:val="nil"/>
+          <w:insideV w:val="nil"/>
+        </w:tcBorders>
+        <w:shd w:val="clear" w:color="auto" w:fill="A5A5A5" w:themeFill="accent3"/>
+      </w:tcPr>
+    </w:tblStylePr>
+    <w:tblStylePr w:type="lastRow">
+      <w:rPr>
+        <w:b/>
+        <w:bCs/>
+      </w:rPr>
+      <w:tblPr/>
+      <w:tcPr>
+        <w:tcBorders>
+          <w:top w:val="double" w:sz="4" w:space="0" w:color="A5A5A5" w:themeColor="accent3"/>
+        </w:tcBorders>
+      </w:tcPr>
+    </w:tblStylePr>
+    <w:tblStylePr w:type="firstCol">
+      <w:rPr>
+        <w:b/>
+        <w:bCs/>
+      </w:rPr>
+    </w:tblStylePr>
+    <w:tblStylePr w:type="lastCol">
+      <w:rPr>
+        <w:b/>
+        <w:bCs/>
+      </w:rPr>
+    </w:tblStylePr>
+    <w:tblStylePr w:type="band1Vert">
+      <w:tblPr/>
+      <w:tcPr>
+        <w:shd w:val="clear" w:color="auto" w:fill="EDEDED" w:themeFill="accent3" w:themeFillTint="33"/>
+      </w:tcPr>
+    </w:tblStylePr>
+    <w:tblStylePr w:type="band1Horz">
+      <w:tblPr/>
+      <w:tcPr>
+        <w:shd w:val="clear" w:color="auto" w:fill="EDEDED" w:themeFill="accent3" w:themeFillTint="33"/>
+      </w:tcPr>
+    </w:tblStylePr>
+  </w:style>
 </w:styles>
 </file>
 

</xml_diff>

<commit_message>
Continued the last part of visualization making.
</commit_message>
<xml_diff>
--- a/documentation/chapters.docx
+++ b/documentation/chapters.docx
@@ -723,7 +723,15 @@
         <w:spacing w:line="276" w:lineRule="auto"/>
       </w:pPr>
       <w:r>
-        <w:t xml:space="preserve">Lucas Nülle I/O interfész PRO/TRAIN-hez </w:t>
+        <w:t>Lucas Nülle I/O interfész PRO/TRAIN-</w:t>
+      </w:r>
+      <w:proofErr w:type="spellStart"/>
+      <w:r>
+        <w:t>hez</w:t>
+      </w:r>
+      <w:proofErr w:type="spellEnd"/>
+      <w:r>
+        <w:t xml:space="preserve"> </w:t>
       </w:r>
     </w:p>
     <w:p>
@@ -858,8 +866,21 @@
         <w:t xml:space="preserve">Egy ipari folyamat emulálása </w:t>
       </w:r>
       <w:r>
-        <w:t>hardware-in-the-loop</w:t>
-      </w:r>
+        <w:t>hardware-in-</w:t>
+      </w:r>
+      <w:proofErr w:type="spellStart"/>
+      <w:r>
+        <w:t>the</w:t>
+      </w:r>
+      <w:proofErr w:type="spellEnd"/>
+      <w:r>
+        <w:t>-</w:t>
+      </w:r>
+      <w:proofErr w:type="spellStart"/>
+      <w:r>
+        <w:t>loop</w:t>
+      </w:r>
+      <w:proofErr w:type="spellEnd"/>
       <w:r>
         <w:t xml:space="preserve"> (HIL) </w:t>
       </w:r>
@@ -1167,7 +1188,15 @@
         <w:t xml:space="preserve">Programmer 9.1, </w:t>
       </w:r>
       <w:r>
-        <w:t>mikroC PRO for PIC</w:t>
+        <w:t xml:space="preserve">mikroC PRO </w:t>
+      </w:r>
+      <w:proofErr w:type="spellStart"/>
+      <w:r>
+        <w:t>for</w:t>
+      </w:r>
+      <w:proofErr w:type="spellEnd"/>
+      <w:r>
+        <w:t xml:space="preserve"> PIC</w:t>
       </w:r>
       <w:r>
         <w:t xml:space="preserve"> 6.6.2</w:t>
@@ -1176,11 +1205,40 @@
         <w:t xml:space="preserve">, </w:t>
       </w:r>
       <w:r>
-        <w:t>IAR Embedded Workbench for Arm</w:t>
-      </w:r>
+        <w:t xml:space="preserve">IAR </w:t>
+      </w:r>
+      <w:proofErr w:type="spellStart"/>
+      <w:r>
+        <w:t>Embedded</w:t>
+      </w:r>
+      <w:proofErr w:type="spellEnd"/>
       <w:r>
         <w:t xml:space="preserve"> </w:t>
       </w:r>
+      <w:proofErr w:type="spellStart"/>
+      <w:r>
+        <w:t>Workbench</w:t>
+      </w:r>
+      <w:proofErr w:type="spellEnd"/>
+      <w:r>
+        <w:t xml:space="preserve"> </w:t>
+      </w:r>
+      <w:proofErr w:type="spellStart"/>
+      <w:r>
+        <w:t>for</w:t>
+      </w:r>
+      <w:proofErr w:type="spellEnd"/>
+      <w:r>
+        <w:t xml:space="preserve"> </w:t>
+      </w:r>
+      <w:proofErr w:type="spellStart"/>
+      <w:r>
+        <w:t>Arm</w:t>
+      </w:r>
+      <w:proofErr w:type="spellEnd"/>
+      <w:r>
+        <w:t xml:space="preserve"> </w:t>
+      </w:r>
       <w:r>
         <w:t>7.10.1</w:t>
       </w:r>
@@ -1188,8 +1246,21 @@
         <w:t xml:space="preserve">, </w:t>
       </w:r>
       <w:r>
-        <w:t>Visual Studio Code</w:t>
-      </w:r>
+        <w:t xml:space="preserve">Visual </w:t>
+      </w:r>
+      <w:proofErr w:type="spellStart"/>
+      <w:r>
+        <w:t>Studio</w:t>
+      </w:r>
+      <w:proofErr w:type="spellEnd"/>
+      <w:r>
+        <w:t xml:space="preserve"> </w:t>
+      </w:r>
+      <w:proofErr w:type="spellStart"/>
+      <w:r>
+        <w:t>Code</w:t>
+      </w:r>
+      <w:proofErr w:type="spellEnd"/>
       <w:r>
         <w:t xml:space="preserve"> 1.54.3 és</w:t>
       </w:r>
@@ -1197,8 +1268,13 @@
         <w:t xml:space="preserve"> </w:t>
       </w:r>
       <w:r>
-        <w:t>Qt Creator</w:t>
-      </w:r>
+        <w:t xml:space="preserve">Qt </w:t>
+      </w:r>
+      <w:proofErr w:type="spellStart"/>
+      <w:r>
+        <w:t>Creator</w:t>
+      </w:r>
+      <w:proofErr w:type="spellEnd"/>
       <w:r>
         <w:t xml:space="preserve"> 4.14.1</w:t>
       </w:r>
@@ -1215,8 +1291,13 @@
         <w:t xml:space="preserve">, </w:t>
       </w:r>
       <w:r>
-        <w:t>Altium Designer</w:t>
-      </w:r>
+        <w:t xml:space="preserve">Altium </w:t>
+      </w:r>
+      <w:proofErr w:type="spellStart"/>
+      <w:r>
+        <w:t>Designer</w:t>
+      </w:r>
+      <w:proofErr w:type="spellEnd"/>
       <w:r>
         <w:t xml:space="preserve"> 17.1</w:t>
       </w:r>
@@ -1227,7 +1308,15 @@
         <w:t xml:space="preserve">, </w:t>
       </w:r>
       <w:r>
-        <w:t>Eltima Serial Port Monitor</w:t>
+        <w:t xml:space="preserve">Eltima </w:t>
+      </w:r>
+      <w:proofErr w:type="spellStart"/>
+      <w:r>
+        <w:t>Serial</w:t>
+      </w:r>
+      <w:proofErr w:type="spellEnd"/>
+      <w:r>
+        <w:t xml:space="preserve"> Port Monitor</w:t>
       </w:r>
       <w:r>
         <w:t xml:space="preserve"> 6.0.235 segédprogram</w:t>
@@ -5246,8 +5335,21 @@
         <w:t xml:space="preserve">A </w:t>
       </w:r>
       <w:r>
-        <w:t>hardware-in-the-loop</w:t>
-      </w:r>
+        <w:t>hardware-in-</w:t>
+      </w:r>
+      <w:proofErr w:type="spellStart"/>
+      <w:r>
+        <w:t>the</w:t>
+      </w:r>
+      <w:proofErr w:type="spellEnd"/>
+      <w:r>
+        <w:t>-</w:t>
+      </w:r>
+      <w:proofErr w:type="spellStart"/>
+      <w:r>
+        <w:t>loop</w:t>
+      </w:r>
+      <w:proofErr w:type="spellEnd"/>
       <w:r>
         <w:t xml:space="preserve"> (HIL) </w:t>
       </w:r>
@@ -5910,7 +6012,15 @@
         <w:t xml:space="preserve">terméke volt, amelyet a </w:t>
       </w:r>
       <w:r>
-        <w:t>PRO/TRAIN for Windows</w:t>
+        <w:t xml:space="preserve">PRO/TRAIN </w:t>
+      </w:r>
+      <w:proofErr w:type="spellStart"/>
+      <w:r>
+        <w:t>for</w:t>
+      </w:r>
+      <w:proofErr w:type="spellEnd"/>
+      <w:r>
+        <w:t xml:space="preserve"> Windows</w:t>
       </w:r>
       <w:r>
         <w:t xml:space="preserve"> szoftveréhez fejlesztett ki azzal a céllal, hogy </w:t>
@@ -5970,7 +6080,15 @@
         <w:t xml:space="preserve">, mint pedig a </w:t>
       </w:r>
       <w:r>
-        <w:t>PRO/TRAIN for Windows</w:t>
+        <w:t xml:space="preserve">PRO/TRAIN </w:t>
+      </w:r>
+      <w:proofErr w:type="spellStart"/>
+      <w:r>
+        <w:t>for</w:t>
+      </w:r>
+      <w:proofErr w:type="spellEnd"/>
+      <w:r>
+        <w:t xml:space="preserve"> Windows</w:t>
       </w:r>
       <w:r>
         <w:t xml:space="preserve"> </w:t>
@@ -6514,7 +6632,15 @@
         <w:t xml:space="preserve">Mivel a </w:t>
       </w:r>
       <w:r>
-        <w:t>PRO/TRAIN for Windows</w:t>
+        <w:t xml:space="preserve">PRO/TRAIN </w:t>
+      </w:r>
+      <w:proofErr w:type="spellStart"/>
+      <w:r>
+        <w:t>for</w:t>
+      </w:r>
+      <w:proofErr w:type="spellEnd"/>
+      <w:r>
+        <w:t xml:space="preserve"> Windows</w:t>
       </w:r>
       <w:r>
         <w:t xml:space="preserve"> </w:t>
@@ -6628,8 +6754,13 @@
       <w:r>
         <w:t xml:space="preserve">z </w:t>
       </w:r>
-      <w:r>
-        <w:t>Ingenieurbüro Dr. Kahlert</w:t>
+      <w:proofErr w:type="spellStart"/>
+      <w:r>
+        <w:t>Ingenieurbüro</w:t>
+      </w:r>
+      <w:proofErr w:type="spellEnd"/>
+      <w:r>
+        <w:t xml:space="preserve"> Dr. Kahlert</w:t>
       </w:r>
       <w:r>
         <w:t xml:space="preserve"> terméke és a</w:t>
@@ -6684,8 +6815,21 @@
       <w:r>
         <w:t xml:space="preserve">Az elnevezése a </w:t>
       </w:r>
-      <w:r>
-        <w:t>Block-Oriented Simulation System</w:t>
+      <w:proofErr w:type="spellStart"/>
+      <w:r>
+        <w:t>Block</w:t>
+      </w:r>
+      <w:proofErr w:type="spellEnd"/>
+      <w:r>
+        <w:t xml:space="preserve">-Oriented </w:t>
+      </w:r>
+      <w:proofErr w:type="spellStart"/>
+      <w:r>
+        <w:t>Simulation</w:t>
+      </w:r>
+      <w:proofErr w:type="spellEnd"/>
+      <w:r>
+        <w:t xml:space="preserve"> System</w:t>
       </w:r>
       <w:r>
         <w:t xml:space="preserve"> kifejezésből ered</w:t>
@@ -6894,8 +7038,21 @@
         <w:t>(</w:t>
       </w:r>
       <w:r>
-        <w:t>System Block Toolbar</w:t>
-      </w:r>
+        <w:t xml:space="preserve">System </w:t>
+      </w:r>
+      <w:proofErr w:type="spellStart"/>
+      <w:r>
+        <w:t>Block</w:t>
+      </w:r>
+      <w:proofErr w:type="spellEnd"/>
+      <w:r>
+        <w:t xml:space="preserve"> </w:t>
+      </w:r>
+      <w:proofErr w:type="spellStart"/>
+      <w:r>
+        <w:t>Toolbar</w:t>
+      </w:r>
+      <w:proofErr w:type="spellEnd"/>
       <w:r>
         <w:t>)</w:t>
       </w:r>
@@ -7007,9 +7164,19 @@
       <w:r>
         <w:t xml:space="preserve"> (</w:t>
       </w:r>
-      <w:r>
-        <w:t>Control Toolbar</w:t>
-      </w:r>
+      <w:proofErr w:type="spellStart"/>
+      <w:r>
+        <w:t>Control</w:t>
+      </w:r>
+      <w:proofErr w:type="spellEnd"/>
+      <w:r>
+        <w:t xml:space="preserve"> </w:t>
+      </w:r>
+      <w:proofErr w:type="spellStart"/>
+      <w:r>
+        <w:t>Toolbar</w:t>
+      </w:r>
+      <w:proofErr w:type="spellEnd"/>
       <w:r>
         <w:t>) tesz lehetővé</w:t>
       </w:r>
@@ -7068,7 +7235,7 @@
                 <v:shape id="_x0000_i1027" type="#_x0000_t75" style="width:18.75pt;height:18pt" o:ole="">
                   <v:imagedata r:id="rId11" o:title=""/>
                 </v:shape>
-                <o:OLEObject Type="Embed" ProgID="PBrush" ShapeID="_x0000_i1027" DrawAspect="Content" ObjectID="_1681698369" r:id="rId12"/>
+                <o:OLEObject Type="Embed" ProgID="PBrush" ShapeID="_x0000_i1027" DrawAspect="Content" ObjectID="_1681786838" r:id="rId12"/>
               </w:object>
             </w:r>
           </w:p>
@@ -7095,7 +7262,7 @@
                 <v:shape id="_x0000_i1028" type="#_x0000_t75" style="width:18.75pt;height:18pt" o:ole="">
                   <v:imagedata r:id="rId13" o:title=""/>
                 </v:shape>
-                <o:OLEObject Type="Embed" ProgID="PBrush" ShapeID="_x0000_i1028" DrawAspect="Content" ObjectID="_1681698370" r:id="rId14"/>
+                <o:OLEObject Type="Embed" ProgID="PBrush" ShapeID="_x0000_i1028" DrawAspect="Content" ObjectID="_1681786839" r:id="rId14"/>
               </w:object>
             </w:r>
           </w:p>
@@ -7125,7 +7292,7 @@
                 <v:shape id="_x0000_i1029" type="#_x0000_t75" style="width:18.75pt;height:18pt" o:ole="">
                   <v:imagedata r:id="rId15" o:title=""/>
                 </v:shape>
-                <o:OLEObject Type="Embed" ProgID="PBrush" ShapeID="_x0000_i1029" DrawAspect="Content" ObjectID="_1681698371" r:id="rId16"/>
+                <o:OLEObject Type="Embed" ProgID="PBrush" ShapeID="_x0000_i1029" DrawAspect="Content" ObjectID="_1681786840" r:id="rId16"/>
               </w:object>
             </w:r>
           </w:p>
@@ -7152,7 +7319,7 @@
                 <v:shape id="_x0000_i1030" type="#_x0000_t75" style="width:18.75pt;height:18pt" o:ole="">
                   <v:imagedata r:id="rId17" o:title=""/>
                 </v:shape>
-                <o:OLEObject Type="Embed" ProgID="PBrush" ShapeID="_x0000_i1030" DrawAspect="Content" ObjectID="_1681698372" r:id="rId18"/>
+                <o:OLEObject Type="Embed" ProgID="PBrush" ShapeID="_x0000_i1030" DrawAspect="Content" ObjectID="_1681786841" r:id="rId18"/>
               </w:object>
             </w:r>
           </w:p>
@@ -7179,7 +7346,7 @@
                 <v:shape id="_x0000_i1031" type="#_x0000_t75" style="width:18.75pt;height:18pt" o:ole="">
                   <v:imagedata r:id="rId19" o:title=""/>
                 </v:shape>
-                <o:OLEObject Type="Embed" ProgID="PBrush" ShapeID="_x0000_i1031" DrawAspect="Content" ObjectID="_1681698373" r:id="rId20"/>
+                <o:OLEObject Type="Embed" ProgID="PBrush" ShapeID="_x0000_i1031" DrawAspect="Content" ObjectID="_1681786842" r:id="rId20"/>
               </w:object>
             </w:r>
           </w:p>
@@ -7209,7 +7376,7 @@
                 <v:shape id="_x0000_i1032" type="#_x0000_t75" style="width:18.75pt;height:18pt" o:ole="">
                   <v:imagedata r:id="rId21" o:title=""/>
                 </v:shape>
-                <o:OLEObject Type="Embed" ProgID="PBrush" ShapeID="_x0000_i1032" DrawAspect="Content" ObjectID="_1681698374" r:id="rId22"/>
+                <o:OLEObject Type="Embed" ProgID="PBrush" ShapeID="_x0000_i1032" DrawAspect="Content" ObjectID="_1681786843" r:id="rId22"/>
               </w:object>
             </w:r>
           </w:p>
@@ -7236,7 +7403,7 @@
                 <v:shape id="_x0000_i1033" type="#_x0000_t75" style="width:18.75pt;height:18pt" o:ole="">
                   <v:imagedata r:id="rId23" o:title=""/>
                 </v:shape>
-                <o:OLEObject Type="Embed" ProgID="PBrush" ShapeID="_x0000_i1033" DrawAspect="Content" ObjectID="_1681698375" r:id="rId24"/>
+                <o:OLEObject Type="Embed" ProgID="PBrush" ShapeID="_x0000_i1033" DrawAspect="Content" ObjectID="_1681786844" r:id="rId24"/>
               </w:object>
             </w:r>
           </w:p>
@@ -7266,7 +7433,7 @@
                 <v:shape id="_x0000_i1034" type="#_x0000_t75" style="width:18.75pt;height:18pt" o:ole="">
                   <v:imagedata r:id="rId25" o:title=""/>
                 </v:shape>
-                <o:OLEObject Type="Embed" ProgID="PBrush" ShapeID="_x0000_i1034" DrawAspect="Content" ObjectID="_1681698376" r:id="rId26"/>
+                <o:OLEObject Type="Embed" ProgID="PBrush" ShapeID="_x0000_i1034" DrawAspect="Content" ObjectID="_1681786845" r:id="rId26"/>
               </w:object>
             </w:r>
           </w:p>
@@ -7433,9 +7600,19 @@
       <w:r>
         <w:t xml:space="preserve"> DLL (</w:t>
       </w:r>
-      <w:r>
-        <w:t>Dynamic Link Library</w:t>
-      </w:r>
+      <w:proofErr w:type="spellStart"/>
+      <w:r>
+        <w:t>Dynamic</w:t>
+      </w:r>
+      <w:proofErr w:type="spellEnd"/>
+      <w:r>
+        <w:t xml:space="preserve"> Link </w:t>
+      </w:r>
+      <w:proofErr w:type="spellStart"/>
+      <w:r>
+        <w:t>Library</w:t>
+      </w:r>
+      <w:proofErr w:type="spellEnd"/>
       <w:r>
         <w:t>) állományok</w:t>
       </w:r>
@@ -7478,9 +7655,27 @@
       <w:r>
         <w:t xml:space="preserve">A </w:t>
       </w:r>
-      <w:r>
-        <w:t>Flexible Animation Builder</w:t>
-      </w:r>
+      <w:proofErr w:type="spellStart"/>
+      <w:r>
+        <w:t>Flexible</w:t>
+      </w:r>
+      <w:proofErr w:type="spellEnd"/>
+      <w:r>
+        <w:t xml:space="preserve"> </w:t>
+      </w:r>
+      <w:proofErr w:type="spellStart"/>
+      <w:r>
+        <w:t>Animation</w:t>
+      </w:r>
+      <w:proofErr w:type="spellEnd"/>
+      <w:r>
+        <w:t xml:space="preserve"> </w:t>
+      </w:r>
+      <w:proofErr w:type="spellStart"/>
+      <w:r>
+        <w:t>Builder</w:t>
+      </w:r>
+      <w:proofErr w:type="spellEnd"/>
       <w:r>
         <w:t xml:space="preserve"> </w:t>
       </w:r>
@@ -7529,8 +7724,13 @@
       <w:r>
         <w:t xml:space="preserve">az </w:t>
       </w:r>
-      <w:r>
-        <w:t>Ingenieurbüro Dr. Kahlert</w:t>
+      <w:proofErr w:type="spellStart"/>
+      <w:r>
+        <w:t>Ingenieurbüro</w:t>
+      </w:r>
+      <w:proofErr w:type="spellEnd"/>
+      <w:r>
+        <w:t xml:space="preserve"> Dr. Kahlert</w:t>
       </w:r>
       <w:r>
         <w:t xml:space="preserve"> </w:t>
@@ -8721,9 +8921,11 @@
       <w:r>
         <w:noBreakHyphen/>
       </w:r>
+      <w:proofErr w:type="spellStart"/>
       <w:r>
         <w:t>One</w:t>
       </w:r>
+      <w:proofErr w:type="spellEnd"/>
       <w:r>
         <w:t xml:space="preserve"> szoftvercsomag szerves része</w:t>
       </w:r>
@@ -9144,8 +9346,13 @@
       <w:r>
         <w:t xml:space="preserve">A </w:t>
       </w:r>
-      <w:r>
-        <w:t>Serial Port Monitor</w:t>
+      <w:proofErr w:type="spellStart"/>
+      <w:r>
+        <w:t>Serial</w:t>
+      </w:r>
+      <w:proofErr w:type="spellEnd"/>
+      <w:r>
+        <w:t xml:space="preserve"> Port Monitor</w:t>
       </w:r>
       <w:r>
         <w:t xml:space="preserve"> </w:t>
@@ -9457,8 +9664,13 @@
       <w:r>
         <w:t xml:space="preserve">A </w:t>
       </w:r>
-      <w:r>
-        <w:t>Serial Port Monitor</w:t>
+      <w:proofErr w:type="spellStart"/>
+      <w:r>
+        <w:t>Serial</w:t>
+      </w:r>
+      <w:proofErr w:type="spellEnd"/>
+      <w:r>
+        <w:t xml:space="preserve"> Port Monitor</w:t>
       </w:r>
       <w:r>
         <w:t xml:space="preserve"> </w:t>
@@ -9470,14 +9682,24 @@
         <w:t>rögzített adatok vizualizálásra öt különböző nézetet is biztosít, amelyek a terminál nézet (</w:t>
       </w:r>
       <w:r>
-        <w:t>Terminal view</w:t>
-      </w:r>
+        <w:t xml:space="preserve">Terminal </w:t>
+      </w:r>
+      <w:proofErr w:type="spellStart"/>
+      <w:r>
+        <w:t>view</w:t>
+      </w:r>
+      <w:proofErr w:type="spellEnd"/>
       <w:r>
         <w:t>), a vonali nézet (</w:t>
       </w:r>
       <w:r>
-        <w:t>Line view</w:t>
-      </w:r>
+        <w:t xml:space="preserve">Line </w:t>
+      </w:r>
+      <w:proofErr w:type="spellStart"/>
+      <w:r>
+        <w:t>view</w:t>
+      </w:r>
+      <w:proofErr w:type="spellEnd"/>
       <w:r>
         <w:t xml:space="preserve">), az </w:t>
       </w:r>
@@ -9487,9 +9709,19 @@
       <w:r>
         <w:t xml:space="preserve"> nézet (</w:t>
       </w:r>
-      <w:r>
-        <w:t>Dump view</w:t>
-      </w:r>
+      <w:proofErr w:type="spellStart"/>
+      <w:r>
+        <w:t>Dump</w:t>
+      </w:r>
+      <w:proofErr w:type="spellEnd"/>
+      <w:r>
+        <w:t xml:space="preserve"> </w:t>
+      </w:r>
+      <w:proofErr w:type="spellStart"/>
+      <w:r>
+        <w:t>view</w:t>
+      </w:r>
+      <w:proofErr w:type="spellEnd"/>
       <w:r>
         <w:t>)</w:t>
       </w:r>
@@ -9502,30 +9734,49 @@
       <w:r>
         <w:t xml:space="preserve"> (</w:t>
       </w:r>
-      <w:r>
-        <w:t>Table view</w:t>
-      </w:r>
+      <w:proofErr w:type="spellStart"/>
+      <w:r>
+        <w:t>Table</w:t>
+      </w:r>
+      <w:proofErr w:type="spellEnd"/>
+      <w:r>
+        <w:t xml:space="preserve"> </w:t>
+      </w:r>
+      <w:proofErr w:type="spellStart"/>
+      <w:r>
+        <w:t>view</w:t>
+      </w:r>
+      <w:proofErr w:type="spellEnd"/>
       <w:r>
         <w:t>)</w:t>
       </w:r>
       <w:r>
         <w:t xml:space="preserve"> és a </w:t>
       </w:r>
+      <w:proofErr w:type="spellStart"/>
       <w:r>
         <w:t>Modbus</w:t>
       </w:r>
+      <w:proofErr w:type="spellEnd"/>
       <w:r>
         <w:t xml:space="preserve"> </w:t>
       </w:r>
       <w:r>
         <w:t>nézet (</w:t>
       </w:r>
-      <w:r>
-        <w:t xml:space="preserve">Modbus </w:t>
-      </w:r>
+      <w:proofErr w:type="spellStart"/>
+      <w:r>
+        <w:t>Modbus</w:t>
+      </w:r>
+      <w:proofErr w:type="spellEnd"/>
+      <w:r>
+        <w:t xml:space="preserve"> </w:t>
+      </w:r>
+      <w:proofErr w:type="spellStart"/>
       <w:r>
         <w:t>view</w:t>
       </w:r>
+      <w:proofErr w:type="spellEnd"/>
       <w:r>
         <w:t>).</w:t>
       </w:r>
@@ -9635,9 +9886,11 @@
       <w:r>
         <w:t xml:space="preserve">és </w:t>
       </w:r>
+      <w:proofErr w:type="spellStart"/>
       <w:r>
         <w:t>Company</w:t>
       </w:r>
+      <w:proofErr w:type="spellEnd"/>
       <w:r>
         <w:t xml:space="preserve"> </w:t>
       </w:r>
@@ -9724,8 +9977,13 @@
         <w:t xml:space="preserve">a </w:t>
       </w:r>
       <w:r>
-        <w:t>Microchip Technology</w:t>
-      </w:r>
+        <w:t xml:space="preserve">Microchip </w:t>
+      </w:r>
+      <w:proofErr w:type="spellStart"/>
+      <w:r>
+        <w:t>Technology</w:t>
+      </w:r>
+      <w:proofErr w:type="spellEnd"/>
       <w:r>
         <w:t xml:space="preserve"> Inc. 8</w:t>
       </w:r>
@@ -9833,12 +10091,22 @@
       <w:r>
         <w:t xml:space="preserve"> </w:t>
       </w:r>
-      <w:r>
-        <w:t>Click Board</w:t>
-      </w:r>
+      <w:proofErr w:type="spellStart"/>
+      <w:r>
+        <w:t>Click</w:t>
+      </w:r>
+      <w:proofErr w:type="spellEnd"/>
       <w:r>
         <w:t xml:space="preserve"> </w:t>
       </w:r>
+      <w:proofErr w:type="spellStart"/>
+      <w:r>
+        <w:t>Board</w:t>
+      </w:r>
+      <w:proofErr w:type="spellEnd"/>
+      <w:r>
+        <w:t xml:space="preserve"> </w:t>
+      </w:r>
       <w:r>
         <w:t xml:space="preserve">bővítőkártyák </w:t>
       </w:r>
@@ -9897,8 +10165,13 @@
         <w:t xml:space="preserve">a </w:t>
       </w:r>
       <w:r>
-        <w:t>Microchip Technology</w:t>
-      </w:r>
+        <w:t xml:space="preserve">Microchip </w:t>
+      </w:r>
+      <w:proofErr w:type="spellStart"/>
+      <w:r>
+        <w:t>Technology</w:t>
+      </w:r>
+      <w:proofErr w:type="spellEnd"/>
       <w:r>
         <w:t xml:space="preserve"> Inc. </w:t>
       </w:r>
@@ -10139,7 +10412,15 @@
         <w:t xml:space="preserve">A </w:t>
       </w:r>
       <w:r>
-        <w:t>mikroC PRO for PIC</w:t>
+        <w:t xml:space="preserve">mikroC PRO </w:t>
+      </w:r>
+      <w:proofErr w:type="spellStart"/>
+      <w:r>
+        <w:t>for</w:t>
+      </w:r>
+      <w:proofErr w:type="spellEnd"/>
+      <w:r>
+        <w:t xml:space="preserve"> PIC</w:t>
       </w:r>
       <w:r>
         <w:t xml:space="preserve"> (</w:t>
@@ -10199,8 +10480,13 @@
         <w:t xml:space="preserve">, amelyet a </w:t>
       </w:r>
       <w:r>
-        <w:t>Microchip Technology</w:t>
-      </w:r>
+        <w:t xml:space="preserve">Microchip </w:t>
+      </w:r>
+      <w:proofErr w:type="spellStart"/>
+      <w:r>
+        <w:t>Technology</w:t>
+      </w:r>
+      <w:proofErr w:type="spellEnd"/>
       <w:r>
         <w:t xml:space="preserve"> Inc. 8</w:t>
       </w:r>
@@ -10422,7 +10708,15 @@
       </w:r>
       <w:bookmarkStart w:id="28" w:name="_Hlk70124290"/>
       <w:r>
-        <w:t>mikroC PRO for PIC</w:t>
+        <w:t xml:space="preserve">mikroC PRO </w:t>
+      </w:r>
+      <w:proofErr w:type="spellStart"/>
+      <w:r>
+        <w:t>for</w:t>
+      </w:r>
+      <w:proofErr w:type="spellEnd"/>
+      <w:r>
+        <w:t xml:space="preserve"> PIC</w:t>
       </w:r>
       <w:r>
         <w:t xml:space="preserve"> </w:t>
@@ -10512,7 +10806,15 @@
         <w:t xml:space="preserve">A </w:t>
       </w:r>
       <w:r>
-        <w:t>mikroC PRO for PIC</w:t>
+        <w:t xml:space="preserve">mikroC PRO </w:t>
+      </w:r>
+      <w:proofErr w:type="spellStart"/>
+      <w:r>
+        <w:t>for</w:t>
+      </w:r>
+      <w:proofErr w:type="spellEnd"/>
+      <w:r>
+        <w:t xml:space="preserve"> PIC</w:t>
       </w:r>
       <w:r>
         <w:t xml:space="preserve"> a hozzá tartozó </w:t>
@@ -10664,8 +10966,13 @@
         <w:t xml:space="preserve">einek felhasználásával valósult meg. Az I/O interfészt helyettesítő elektronika kapcsolási rajza és nyomtatott áramköre az </w:t>
       </w:r>
       <w:r>
-        <w:t>Altium Designer</w:t>
-      </w:r>
+        <w:t xml:space="preserve">Altium </w:t>
+      </w:r>
+      <w:proofErr w:type="spellStart"/>
+      <w:r>
+        <w:t>Designer</w:t>
+      </w:r>
+      <w:proofErr w:type="spellEnd"/>
       <w:r>
         <w:t xml:space="preserve"> tervezőszoftver</w:t>
       </w:r>
@@ -10709,14 +11016,48 @@
         <w:t xml:space="preserve"> </w:t>
       </w:r>
       <w:r>
-        <w:t>IAR Embedded Workbench for Arm</w:t>
-      </w:r>
+        <w:t xml:space="preserve">IAR </w:t>
+      </w:r>
+      <w:proofErr w:type="spellStart"/>
+      <w:r>
+        <w:t>Embedded</w:t>
+      </w:r>
+      <w:proofErr w:type="spellEnd"/>
+      <w:r>
+        <w:t xml:space="preserve"> </w:t>
+      </w:r>
+      <w:proofErr w:type="spellStart"/>
+      <w:r>
+        <w:t>Workbench</w:t>
+      </w:r>
+      <w:proofErr w:type="spellEnd"/>
+      <w:r>
+        <w:t xml:space="preserve"> </w:t>
+      </w:r>
+      <w:proofErr w:type="spellStart"/>
+      <w:r>
+        <w:t>for</w:t>
+      </w:r>
+      <w:proofErr w:type="spellEnd"/>
+      <w:r>
+        <w:t xml:space="preserve"> </w:t>
+      </w:r>
+      <w:proofErr w:type="spellStart"/>
+      <w:r>
+        <w:t>Arm</w:t>
+      </w:r>
+      <w:proofErr w:type="spellEnd"/>
       <w:r>
         <w:t xml:space="preserve"> fejlesztői környezetben lett megvalósítva. Az alternatív I/O interfésznek a számítógépen futó illesztőprogramja, illetve az alternatív vizualizáció pedig a </w:t>
       </w:r>
       <w:r>
-        <w:t>Qt Creator</w:t>
-      </w:r>
+        <w:t xml:space="preserve">Qt </w:t>
+      </w:r>
+      <w:proofErr w:type="spellStart"/>
+      <w:r>
+        <w:t>Creator</w:t>
+      </w:r>
+      <w:proofErr w:type="spellEnd"/>
       <w:r>
         <w:t xml:space="preserve"> fejlesztői környezetben valósult meg.</w:t>
       </w:r>
@@ -10751,8 +11092,13 @@
         <w:t xml:space="preserve">A </w:t>
       </w:r>
       <w:r>
-        <w:t>Qt Creator</w:t>
-      </w:r>
+        <w:t xml:space="preserve">Qt </w:t>
+      </w:r>
+      <w:proofErr w:type="spellStart"/>
+      <w:r>
+        <w:t>Creator</w:t>
+      </w:r>
+      <w:proofErr w:type="spellEnd"/>
       <w:r>
         <w:t xml:space="preserve"> </w:t>
       </w:r>
@@ -10808,8 +11154,13 @@
         <w:t xml:space="preserve"> amelyet a </w:t>
       </w:r>
       <w:r>
-        <w:t>Qt Company</w:t>
-      </w:r>
+        <w:t xml:space="preserve">Qt </w:t>
+      </w:r>
+      <w:proofErr w:type="spellStart"/>
+      <w:r>
+        <w:t>Company</w:t>
+      </w:r>
+      <w:proofErr w:type="spellEnd"/>
       <w:r>
         <w:t xml:space="preserve"> fejlesztett ki a Qt alkalmazás</w:t>
       </w:r>
@@ -10929,8 +11280,13 @@
         <w:t xml:space="preserve">A </w:t>
       </w:r>
       <w:r>
-        <w:t>Qt Creator</w:t>
-      </w:r>
+        <w:t xml:space="preserve">Qt </w:t>
+      </w:r>
+      <w:proofErr w:type="spellStart"/>
+      <w:r>
+        <w:t>Creator</w:t>
+      </w:r>
+      <w:proofErr w:type="spellEnd"/>
       <w:r>
         <w:t xml:space="preserve"> </w:t>
       </w:r>
@@ -11049,15 +11405,19 @@
       <w:r>
         <w:t xml:space="preserve">, mint például a </w:t>
       </w:r>
+      <w:proofErr w:type="spellStart"/>
       <w:r>
         <w:t>Git</w:t>
       </w:r>
+      <w:proofErr w:type="spellEnd"/>
       <w:r>
         <w:t xml:space="preserve">, a </w:t>
       </w:r>
+      <w:proofErr w:type="spellStart"/>
       <w:r>
         <w:t>Subversion</w:t>
       </w:r>
+      <w:proofErr w:type="spellEnd"/>
       <w:r>
         <w:t xml:space="preserve">, a </w:t>
       </w:r>
@@ -11067,9 +11427,11 @@
       <w:r>
         <w:t xml:space="preserve"> vagy a </w:t>
       </w:r>
+      <w:proofErr w:type="spellStart"/>
       <w:r>
         <w:t>Mercurial</w:t>
       </w:r>
+      <w:proofErr w:type="spellEnd"/>
       <w:r>
         <w:t>.</w:t>
       </w:r>
@@ -11083,8 +11445,13 @@
         <w:t xml:space="preserve"> a </w:t>
       </w:r>
       <w:r>
-        <w:t>Qt Creator</w:t>
-      </w:r>
+        <w:t xml:space="preserve">Qt </w:t>
+      </w:r>
+      <w:proofErr w:type="spellStart"/>
+      <w:r>
+        <w:t>Creator</w:t>
+      </w:r>
+      <w:proofErr w:type="spellEnd"/>
       <w:r>
         <w:t xml:space="preserve"> fő programozási nyelve a C++, </w:t>
       </w:r>
@@ -11215,8 +11582,13 @@
         <w:t xml:space="preserve">: A </w:t>
       </w:r>
       <w:r>
-        <w:t>Qt Creator</w:t>
-      </w:r>
+        <w:t xml:space="preserve">Qt </w:t>
+      </w:r>
+      <w:proofErr w:type="spellStart"/>
+      <w:r>
+        <w:t>Creator</w:t>
+      </w:r>
+      <w:proofErr w:type="spellEnd"/>
       <w:r>
         <w:t xml:space="preserve"> </w:t>
       </w:r>
@@ -11279,8 +11651,13 @@
         <w:t xml:space="preserve">A </w:t>
       </w:r>
       <w:r>
-        <w:t>Qt Creator</w:t>
-      </w:r>
+        <w:t xml:space="preserve">Qt </w:t>
+      </w:r>
+      <w:proofErr w:type="spellStart"/>
+      <w:r>
+        <w:t>Creator</w:t>
+      </w:r>
+      <w:proofErr w:type="spellEnd"/>
       <w:r>
         <w:t xml:space="preserve"> egy nyílt forráskódú és teljesen ingyenes szoftver, </w:t>
       </w:r>
@@ -11331,8 +11708,13 @@
         <w:t xml:space="preserve">Az </w:t>
       </w:r>
       <w:r>
-        <w:t>Altium Designer</w:t>
-      </w:r>
+        <w:t xml:space="preserve">Altium </w:t>
+      </w:r>
+      <w:proofErr w:type="spellStart"/>
+      <w:r>
+        <w:t>Designer</w:t>
+      </w:r>
+      <w:proofErr w:type="spellEnd"/>
       <w:r>
         <w:t xml:space="preserve"> </w:t>
       </w:r>
@@ -11506,8 +11888,13 @@
         <w:t xml:space="preserve">az </w:t>
       </w:r>
       <w:r>
-        <w:t>Altium Designer</w:t>
-      </w:r>
+        <w:t xml:space="preserve">Altium </w:t>
+      </w:r>
+      <w:proofErr w:type="spellStart"/>
+      <w:r>
+        <w:t>Designer</w:t>
+      </w:r>
+      <w:proofErr w:type="spellEnd"/>
       <w:r>
         <w:t xml:space="preserve"> környezetében </w:t>
       </w:r>
@@ -11671,8 +12058,13 @@
         <w:t xml:space="preserve">Az </w:t>
       </w:r>
       <w:r>
-        <w:t>Altium Designer</w:t>
-      </w:r>
+        <w:t xml:space="preserve">Altium </w:t>
+      </w:r>
+      <w:proofErr w:type="spellStart"/>
+      <w:r>
+        <w:t>Designer</w:t>
+      </w:r>
+      <w:proofErr w:type="spellEnd"/>
       <w:r>
         <w:t xml:space="preserve"> kezelőfelülete</w:t>
       </w:r>
@@ -11685,8 +12077,13 @@
         <w:t xml:space="preserve">Az </w:t>
       </w:r>
       <w:r>
-        <w:t>Altium Designer</w:t>
-      </w:r>
+        <w:t xml:space="preserve">Altium </w:t>
+      </w:r>
+      <w:proofErr w:type="spellStart"/>
+      <w:r>
+        <w:t>Designer</w:t>
+      </w:r>
+      <w:proofErr w:type="spellEnd"/>
       <w:r>
         <w:t xml:space="preserve"> környezetében</w:t>
       </w:r>
@@ -11802,9 +12199,11 @@
       <w:r>
         <w:t xml:space="preserve"> (</w:t>
       </w:r>
+      <w:proofErr w:type="spellStart"/>
       <w:r>
         <w:t>footprint</w:t>
       </w:r>
+      <w:proofErr w:type="spellEnd"/>
       <w:r>
         <w:t xml:space="preserve">), </w:t>
       </w:r>
@@ -11968,8 +12367,13 @@
         <w:t xml:space="preserve">Az </w:t>
       </w:r>
       <w:r>
-        <w:t>Altium Designer</w:t>
-      </w:r>
+        <w:t xml:space="preserve">Altium </w:t>
+      </w:r>
+      <w:proofErr w:type="spellStart"/>
+      <w:r>
+        <w:t>Designer</w:t>
+      </w:r>
+      <w:proofErr w:type="spellEnd"/>
       <w:r>
         <w:t xml:space="preserve"> </w:t>
       </w:r>
@@ -12087,8 +12491,13 @@
         <w:t xml:space="preserve">, ami az </w:t>
       </w:r>
       <w:r>
-        <w:t>Altium Designer</w:t>
-      </w:r>
+        <w:t xml:space="preserve">Altium </w:t>
+      </w:r>
+      <w:proofErr w:type="spellStart"/>
+      <w:r>
+        <w:t>Designer</w:t>
+      </w:r>
+      <w:proofErr w:type="spellEnd"/>
       <w:r>
         <w:t xml:space="preserve"> kapcsolási rajz készítőjét és nyomtatott áramkör tervezőjét foglalja magába, viszont teljesen ingyenes.</w:t>
       </w:r>
@@ -12126,8 +12535,37 @@
         <w:t xml:space="preserve">Az </w:t>
       </w:r>
       <w:r>
-        <w:t>IAR Embedded Workbench for Arm</w:t>
-      </w:r>
+        <w:t xml:space="preserve">IAR </w:t>
+      </w:r>
+      <w:proofErr w:type="spellStart"/>
+      <w:r>
+        <w:t>Embedded</w:t>
+      </w:r>
+      <w:proofErr w:type="spellEnd"/>
+      <w:r>
+        <w:t xml:space="preserve"> </w:t>
+      </w:r>
+      <w:proofErr w:type="spellStart"/>
+      <w:r>
+        <w:t>Workbench</w:t>
+      </w:r>
+      <w:proofErr w:type="spellEnd"/>
+      <w:r>
+        <w:t xml:space="preserve"> </w:t>
+      </w:r>
+      <w:proofErr w:type="spellStart"/>
+      <w:r>
+        <w:t>for</w:t>
+      </w:r>
+      <w:proofErr w:type="spellEnd"/>
+      <w:r>
+        <w:t xml:space="preserve"> </w:t>
+      </w:r>
+      <w:proofErr w:type="spellStart"/>
+      <w:r>
+        <w:t>Arm</w:t>
+      </w:r>
+      <w:proofErr w:type="spellEnd"/>
       <w:r>
         <w:t xml:space="preserve"> </w:t>
       </w:r>
@@ -12439,8 +12877,37 @@
         <w:t xml:space="preserve">Az </w:t>
       </w:r>
       <w:r>
-        <w:t>IAR Embedded Workbench for Arm</w:t>
-      </w:r>
+        <w:t xml:space="preserve">IAR </w:t>
+      </w:r>
+      <w:proofErr w:type="spellStart"/>
+      <w:r>
+        <w:t>Embedded</w:t>
+      </w:r>
+      <w:proofErr w:type="spellEnd"/>
+      <w:r>
+        <w:t xml:space="preserve"> </w:t>
+      </w:r>
+      <w:proofErr w:type="spellStart"/>
+      <w:r>
+        <w:t>Workbench</w:t>
+      </w:r>
+      <w:proofErr w:type="spellEnd"/>
+      <w:r>
+        <w:t xml:space="preserve"> </w:t>
+      </w:r>
+      <w:proofErr w:type="spellStart"/>
+      <w:r>
+        <w:t>for</w:t>
+      </w:r>
+      <w:proofErr w:type="spellEnd"/>
+      <w:r>
+        <w:t xml:space="preserve"> </w:t>
+      </w:r>
+      <w:proofErr w:type="spellStart"/>
+      <w:r>
+        <w:t>Arm</w:t>
+      </w:r>
+      <w:proofErr w:type="spellEnd"/>
       <w:r>
         <w:t xml:space="preserve"> </w:t>
       </w:r>
@@ -12858,9 +13325,27 @@
       <w:r>
         <w:t xml:space="preserve">is megtalálható </w:t>
       </w:r>
-      <w:r>
-        <w:t>Flexible Animation Builder</w:t>
-      </w:r>
+      <w:proofErr w:type="spellStart"/>
+      <w:r>
+        <w:t>Flexible</w:t>
+      </w:r>
+      <w:proofErr w:type="spellEnd"/>
+      <w:r>
+        <w:t xml:space="preserve"> </w:t>
+      </w:r>
+      <w:proofErr w:type="spellStart"/>
+      <w:r>
+        <w:t>Animation</w:t>
+      </w:r>
+      <w:proofErr w:type="spellEnd"/>
+      <w:r>
+        <w:t xml:space="preserve"> </w:t>
+      </w:r>
+      <w:proofErr w:type="spellStart"/>
+      <w:r>
+        <w:t>Builder</w:t>
+      </w:r>
+      <w:proofErr w:type="spellEnd"/>
       <w:r>
         <w:t xml:space="preserve"> </w:t>
       </w:r>
@@ -12925,7 +13410,23 @@
         <w:t xml:space="preserve"> </w:t>
       </w:r>
       <w:r>
-        <w:t xml:space="preserve">van, akkor az a szerszám működtetését jelenti, ellenkező esetben a bitek magas logikai szintjeinek a jelentése az MSB-től az LSB-ig: </w:t>
+        <w:t>van, akkor az a szerszám működtetését jelenti, ellenkező esetben a bitek magas logikai szintjeinek a jelentése az MSB-</w:t>
+      </w:r>
+      <w:proofErr w:type="spellStart"/>
+      <w:r>
+        <w:t>től</w:t>
+      </w:r>
+      <w:proofErr w:type="spellEnd"/>
+      <w:r>
+        <w:t xml:space="preserve"> az LSB-</w:t>
+      </w:r>
+      <w:proofErr w:type="spellStart"/>
+      <w:r>
+        <w:t>ig</w:t>
+      </w:r>
+      <w:proofErr w:type="spellEnd"/>
+      <w:r>
+        <w:t xml:space="preserve">: </w:t>
       </w:r>
       <m:oMath>
         <m:r>
@@ -13062,7 +13563,15 @@
           <w:i/>
           <w:iCs/>
         </w:rPr>
-        <w:t>/emulated</w:t>
+        <w:t>/</w:t>
+      </w:r>
+      <w:proofErr w:type="spellStart"/>
+      <w:r>
+        <w:rPr>
+          <w:i/>
+          <w:iCs/>
+        </w:rPr>
+        <w:t>emulated</w:t>
       </w:r>
       <w:r>
         <w:rPr>
@@ -13070,14 +13579,41 @@
           <w:iCs/>
         </w:rPr>
         <w:noBreakHyphen/>
-      </w:r>
+        <w:t>system</w:t>
+      </w:r>
+      <w:proofErr w:type="spellEnd"/>
       <w:r>
         <w:rPr>
           <w:i/>
           <w:iCs/>
         </w:rPr>
-        <w:t>system/emulation/examples/hmi</w:t>
-      </w:r>
+        <w:t>/emulation/</w:t>
+      </w:r>
+      <w:proofErr w:type="spellStart"/>
+      <w:r>
+        <w:rPr>
+          <w:i/>
+          <w:iCs/>
+        </w:rPr>
+        <w:t>examples</w:t>
+      </w:r>
+      <w:proofErr w:type="spellEnd"/>
+      <w:r>
+        <w:rPr>
+          <w:i/>
+          <w:iCs/>
+        </w:rPr>
+        <w:t>/</w:t>
+      </w:r>
+      <w:proofErr w:type="spellStart"/>
+      <w:r>
+        <w:rPr>
+          <w:i/>
+          <w:iCs/>
+        </w:rPr>
+        <w:t>hmi</w:t>
+      </w:r>
+      <w:proofErr w:type="spellEnd"/>
       <w:r>
         <w:t xml:space="preserve"> könyvtárban található.</w:t>
       </w:r>
@@ -13097,45 +13633,59 @@
       <w:r>
         <w:t xml:space="preserve">A nyomógombok részét képezik a FAB építőelemeinek, ezért ahhoz, hogy a vizualizáció egy új nyomógombbal bővüljön, elegendő megkeresni azt az </w:t>
       </w:r>
+      <w:proofErr w:type="spellStart"/>
       <w:r>
         <w:t>Elements</w:t>
       </w:r>
+      <w:proofErr w:type="spellEnd"/>
       <w:r>
         <w:t xml:space="preserve"> ablak </w:t>
       </w:r>
+      <w:proofErr w:type="spellStart"/>
       <w:r>
         <w:t>Controls</w:t>
       </w:r>
+      <w:proofErr w:type="spellEnd"/>
       <w:r>
         <w:t xml:space="preserve"> fülén és rákattintani. Amikor egy új elem kerül a FAB vásznára, egyúttal egy új bejegyzéssel bővül az FAB </w:t>
       </w:r>
+      <w:proofErr w:type="spellStart"/>
       <w:r>
         <w:t>Configuration</w:t>
       </w:r>
+      <w:proofErr w:type="spellEnd"/>
       <w:r>
         <w:t xml:space="preserve"> ablak </w:t>
       </w:r>
+      <w:proofErr w:type="spellStart"/>
       <w:r>
         <w:t>Elements</w:t>
       </w:r>
+      <w:proofErr w:type="spellEnd"/>
       <w:r>
         <w:t xml:space="preserve"> fülén található </w:t>
       </w:r>
+      <w:proofErr w:type="spellStart"/>
       <w:r>
         <w:t>Elements</w:t>
       </w:r>
+      <w:proofErr w:type="spellEnd"/>
       <w:r>
         <w:t xml:space="preserve"> lista is. Ebben a listában az aktuálisan kiválasztott elem tulajdonságai tetszés szerint módosíthatók a lista melletti </w:t>
       </w:r>
+      <w:proofErr w:type="spellStart"/>
       <w:r>
         <w:t>Element</w:t>
       </w:r>
+      <w:proofErr w:type="spellEnd"/>
       <w:r>
         <w:t xml:space="preserve"> </w:t>
       </w:r>
+      <w:proofErr w:type="spellStart"/>
       <w:r>
         <w:t>properties</w:t>
       </w:r>
+      <w:proofErr w:type="spellEnd"/>
       <w:r>
         <w:t xml:space="preserve"> felületen. A feladat ezen részének kidolgozásához kilenc darab nyomógombot kell hozzáadni a vizualizációhoz célszerűen 3×3</w:t>
       </w:r>
@@ -13346,21 +13896,27 @@
       <w:r>
         <w:t xml:space="preserve">A kerülőmegoldáshoz először is szükség van egy segédelemre, amelyik képes a hozzá tartozó kimenet értékét kifejezéssel is megadni. Erre közvetlenül sajnos egyik elem sem képes, de az </w:t>
       </w:r>
+      <w:proofErr w:type="spellStart"/>
       <w:r>
         <w:t>Elements</w:t>
       </w:r>
+      <w:proofErr w:type="spellEnd"/>
       <w:r>
         <w:t xml:space="preserve"> ablak </w:t>
       </w:r>
+      <w:proofErr w:type="spellStart"/>
       <w:r>
         <w:t>Controls</w:t>
       </w:r>
+      <w:proofErr w:type="spellEnd"/>
       <w:r>
         <w:t xml:space="preserve"> fülén található </w:t>
       </w:r>
+      <w:proofErr w:type="spellStart"/>
       <w:r>
         <w:t>Checkbox</w:t>
       </w:r>
+      <w:proofErr w:type="spellEnd"/>
       <w:r>
         <w:t xml:space="preserve"> például, ha ki van jelölve, akkor az OnValue tulajdonságának értékét írja a kimenetére, ami már kifejezéssel is megadható. Ezen a ponton fontos rávilágítani a </w:t>
       </w:r>
@@ -13442,12 +13998,14 @@
                 <w:color w:val="auto"/>
               </w:rPr>
             </w:pPr>
+            <w:proofErr w:type="spellStart"/>
             <w:r>
               <w:rPr>
                 <w:color w:val="auto"/>
               </w:rPr>
               <w:t>Element</w:t>
             </w:r>
+            <w:proofErr w:type="spellEnd"/>
           </w:p>
         </w:tc>
         <w:tc>
@@ -14136,12 +14694,11 @@
       <w:r>
         <w:t xml:space="preserve">szintén megtalálhatók a FAB építőelemei között az </w:t>
       </w:r>
-      <w:r>
-        <w:rPr>
-          <w:lang w:val="en-US"/>
-        </w:rPr>
+      <w:proofErr w:type="spellStart"/>
+      <w:r>
         <w:t>Elements</w:t>
       </w:r>
+      <w:proofErr w:type="spellEnd"/>
       <w:r>
         <w:t xml:space="preserve"> ablak Display fülén. </w:t>
       </w:r>
@@ -14232,20 +14789,29 @@
       <w:r>
         <w:t xml:space="preserve">az </w:t>
       </w:r>
+      <w:proofErr w:type="spellStart"/>
       <w:r>
         <w:t>Elements</w:t>
       </w:r>
+      <w:proofErr w:type="spellEnd"/>
       <w:r>
         <w:t xml:space="preserve"> ablak </w:t>
       </w:r>
+      <w:proofErr w:type="spellStart"/>
       <w:r>
         <w:t>Graph</w:t>
       </w:r>
+      <w:proofErr w:type="spellEnd"/>
       <w:r>
         <w:t xml:space="preserve"> fülén található </w:t>
       </w:r>
-      <w:r>
-        <w:t>Static Text</w:t>
+      <w:proofErr w:type="spellStart"/>
+      <w:r>
+        <w:t>Static</w:t>
+      </w:r>
+      <w:proofErr w:type="spellEnd"/>
+      <w:r>
+        <w:t xml:space="preserve"> Text</w:t>
       </w:r>
       <w:r>
         <w:t xml:space="preserve"> </w:t>
@@ -14770,10 +15336,7 @@
         <w:t xml:space="preserve">ezért </w:t>
       </w:r>
       <w:r>
-        <w:t xml:space="preserve">ahhoz, hogy </w:t>
-      </w:r>
-      <w:r>
-        <w:t xml:space="preserve">a </w:t>
+        <w:t xml:space="preserve">ahhoz, hogy a </w:t>
       </w:r>
       <w:r>
         <w:fldChar w:fldCharType="begin"/>
@@ -14794,10 +15357,7 @@
         <w:fldChar w:fldCharType="end"/>
       </w:r>
       <w:r>
-        <w:t xml:space="preserve"> egyenlet</w:t>
-      </w:r>
-      <w:r>
-        <w:t xml:space="preserve"> leírható legyen FAB kifejezésként, el kell végezni </w:t>
+        <w:t xml:space="preserve"> egyenlet leírható legyen FAB kifejezésként, el kell végezni </w:t>
       </w:r>
       <w:r>
         <w:t xml:space="preserve">a </w:t>
@@ -14878,19 +15438,7 @@
         <w:rPr>
           <w:bCs/>
         </w:rPr>
-        <w:t>(</w:t>
-      </w:r>
-      <w:r>
-        <w:rPr>
-          <w:bCs/>
-        </w:rPr>
-        <w:t>3.2.3</w:t>
-      </w:r>
-      <w:r>
-        <w:rPr>
-          <w:bCs/>
-        </w:rPr>
-        <w:t>)</w:t>
+        <w:t>(3.2.3)</w:t>
       </w:r>
       <w:r>
         <w:fldChar w:fldCharType="end"/>
@@ -15244,13 +15792,7 @@
                       <w:rPr>
                         <w:rFonts w:ascii="Cambria Math" w:hAnsi="Cambria Math"/>
                       </w:rPr>
-                      <m:t>-</m:t>
-                    </m:r>
-                    <m:r>
-                      <w:rPr>
-                        <w:rFonts w:ascii="Cambria Math" w:hAnsi="Cambria Math"/>
-                      </w:rPr>
-                      <m:t>2</m:t>
+                      <m:t>-2</m:t>
                     </m:r>
                     <m:d>
                       <m:dPr>
@@ -15732,10 +16274,7 @@
         <w:fldChar w:fldCharType="end"/>
       </w:r>
       <w:r>
-        <w:t xml:space="preserve"> egyenletben</w:t>
-      </w:r>
-      <w:r>
-        <w:t xml:space="preserve"> a végső egészre kerekítés</w:t>
+        <w:t xml:space="preserve"> egyenletben a végső egészre kerekítés</w:t>
       </w:r>
       <w:r>
         <w:t>t</w:t>
@@ -16200,65 +16739,146 @@
         <w:ind w:firstLine="709"/>
       </w:pPr>
       <w:r>
-        <w:t xml:space="preserve">A FAB alapvetően az előre elkészített építőelemeinek és animációinak a használatát támogatja, az egyéni animációk készítése terén azonban magasan korlátoltak a képességei annak ellenére, hogy a FAB betűszó valójában </w:t>
-      </w:r>
-      <w:r>
-        <w:t>rugalmas animációkészítő</w:t>
-      </w:r>
-      <w:r>
-        <w:t>t</w:t>
+        <w:t xml:space="preserve">A FAB </w:t>
+      </w:r>
+      <w:r>
+        <w:t>elsősorban</w:t>
       </w:r>
       <w:r>
         <w:t xml:space="preserve"> </w:t>
       </w:r>
       <w:r>
-        <w:t>(</w:t>
+        <w:t>a saját</w:t>
+      </w:r>
+      <w:r>
+        <w:t xml:space="preserve"> építőelemeinek és animációinak a használatát támogatja</w:t>
+      </w:r>
+      <w:r>
+        <w:t xml:space="preserve"> és meglehetősen korlátoltak a képességei az egyéni animációk készítése terén</w:t>
+      </w:r>
+      <w:r>
+        <w:t>,</w:t>
+      </w:r>
+      <w:r>
+        <w:t xml:space="preserve"> annak ellenére, hogy a</w:t>
+      </w:r>
+      <w:r>
+        <w:t xml:space="preserve"> FAB betűszó valójában rugalmas animációkészítőt (</w:t>
+      </w:r>
+      <w:proofErr w:type="spellStart"/>
+      <w:r>
+        <w:t>Flexible</w:t>
+      </w:r>
+      <w:proofErr w:type="spellEnd"/>
+      <w:r>
+        <w:t xml:space="preserve"> </w:t>
+      </w:r>
+      <w:proofErr w:type="spellStart"/>
+      <w:r>
+        <w:t>Animation</w:t>
+      </w:r>
+      <w:proofErr w:type="spellEnd"/>
+      <w:r>
+        <w:t xml:space="preserve"> </w:t>
+      </w:r>
+      <w:proofErr w:type="spellStart"/>
+      <w:r>
+        <w:t>Builder</w:t>
+      </w:r>
+      <w:proofErr w:type="spellEnd"/>
+      <w:r>
+        <w:t>) jelent</w:t>
+      </w:r>
+      <w:r>
+        <w:t>. Valójában a megjelenítésen kívül semmi egyébbel nem tud hozzájárulni az egyéni animációkhoz, vagyis a megjelenített képektől kezdve az animáció tulajdonságain át a mozgatás logikájáig mindent kívülről kell biztosítani hozzá.</w:t>
+      </w:r>
+    </w:p>
+    <w:p>
+      <w:pPr>
+        <w:ind w:firstLine="709"/>
+      </w:pPr>
+      <w:r>
+        <w:lastRenderedPageBreak/>
+        <w:t>A szerszám animációinak megvalósítás</w:t>
+      </w:r>
+      <w:r>
+        <w:t>ához első lépésként a CNC marógép minden egyes megjelenítendő részét</w:t>
+      </w:r>
+      <w:r>
+        <w:t>, illetve a szerszám működését vizualizáló mozgóképnek minden egyes képkockáját</w:t>
+      </w:r>
+      <w:r>
+        <w:t xml:space="preserve"> meg kell rajzolni.</w:t>
+      </w:r>
+      <w:r>
+        <w:t xml:space="preserve"> Erre a feladatra bármelyik rajzolóprogram felhasználható, egyedül arra kell </w:t>
+      </w:r>
+      <w:r>
+        <w:t>ügyelni</w:t>
+      </w:r>
+      <w:r>
+        <w:t xml:space="preserve">, hogy a </w:t>
+      </w:r>
+      <w:r>
+        <w:t xml:space="preserve">képkockák és a mozgatás szempontjából különálló elemek külön képfájlba </w:t>
+      </w:r>
+      <w:r>
+        <w:t>kerüljenek</w:t>
+      </w:r>
+      <w:r>
+        <w:t xml:space="preserve"> (</w:t>
+      </w:r>
+      <w:r>
+        <w:fldChar w:fldCharType="begin"/>
+      </w:r>
+      <w:r>
+        <w:instrText xml:space="preserve"> REF _Ref71164067 \h </w:instrText>
+      </w:r>
+      <w:r>
+        <w:fldChar w:fldCharType="separate"/>
       </w:r>
       <w:r>
         <w:rPr>
-          <w:lang w:val="en-US"/>
+          <w:noProof/>
         </w:rPr>
-        <w:t>Flexible Animation Builder</w:t>
-      </w:r>
-      <w:r>
-        <w:t xml:space="preserve">) jelent. </w:t>
-      </w:r>
-    </w:p>
-    <w:p>
-      <w:pPr>
-        <w:ind w:firstLine="709"/>
-      </w:pPr>
-    </w:p>
-    <w:p>
-      <w:pPr>
-        <w:ind w:firstLine="709"/>
-      </w:pPr>
-    </w:p>
-    <w:p>
-      <w:pPr>
-        <w:ind w:firstLine="709"/>
-      </w:pPr>
-      <w:r>
-        <w:lastRenderedPageBreak/>
-        <w:t xml:space="preserve">A beépített tartály, keverőlapát, futószalag stb. animációk ettől függetlenül kiválóan alkalmazhatók, de </w:t>
-      </w:r>
-    </w:p>
-    <w:p/>
+        <w:t>3.3</w:t>
+      </w:r>
+      <w:r>
+        <w:t>.</w:t>
+      </w:r>
+      <w:r>
+        <w:rPr>
+          <w:noProof/>
+        </w:rPr>
+        <w:t>1</w:t>
+      </w:r>
+      <w:r>
+        <w:t>. ábra</w:t>
+      </w:r>
+      <w:r>
+        <w:fldChar w:fldCharType="end"/>
+      </w:r>
+      <w:r>
+        <w:t>)</w:t>
+      </w:r>
+      <w:r>
+        <w:t>.</w:t>
+      </w:r>
+    </w:p>
     <w:p>
       <w:pPr>
         <w:keepNext/>
         <w:spacing w:before="120"/>
-        <w:jc w:val="center"/>
       </w:pPr>
       <w:r>
         <w:rPr>
           <w:noProof/>
         </w:rPr>
         <w:drawing>
-          <wp:inline distT="0" distB="0" distL="0" distR="0" wp14:anchorId="119DEB0F" wp14:editId="202BD327">
-            <wp:extent cx="3705742" cy="5277587"/>
-            <wp:effectExtent l="0" t="0" r="9525" b="0"/>
-            <wp:docPr id="3" name="Picture 3" descr="A feladat elfogadási feltételeit teljesítő vizualizáció"/>
+          <wp:inline distT="0" distB="0" distL="0" distR="0" wp14:anchorId="5CD15BCD" wp14:editId="5FE3FC05">
+            <wp:extent cx="5371465" cy="3823335"/>
+            <wp:effectExtent l="0" t="0" r="635" b="5715"/>
+            <wp:docPr id="10" name="Picture 10" descr="A CNC marógép megrajzolt elemei"/>
             <wp:cNvGraphicFramePr>
               <a:graphicFrameLocks xmlns:a="http://schemas.openxmlformats.org/drawingml/2006/main" noChangeAspect="1"/>
             </wp:cNvGraphicFramePr>
@@ -16266,7 +16886,7 @@
               <a:graphicData uri="http://schemas.openxmlformats.org/drawingml/2006/picture">
                 <pic:pic xmlns:pic="http://schemas.openxmlformats.org/drawingml/2006/picture">
                   <pic:nvPicPr>
-                    <pic:cNvPr id="3" name="Picture 3" descr="A feladat elfogadási feltételeit teljesítő vizualizáció"/>
+                    <pic:cNvPr id="10" name="Picture 10" descr="A CNC marógép megrajzolt elemei"/>
                     <pic:cNvPicPr/>
                   </pic:nvPicPr>
                   <pic:blipFill>
@@ -16284,7 +16904,7 @@
                   <pic:spPr>
                     <a:xfrm>
                       <a:off x="0" y="0"/>
-                      <a:ext cx="3705742" cy="5277587"/>
+                      <a:ext cx="5371465" cy="3823335"/>
                     </a:xfrm>
                     <a:prstGeom prst="rect">
                       <a:avLst/>
@@ -16297,19 +16917,30 @@
         </w:drawing>
       </w:r>
     </w:p>
+    <w:bookmarkStart w:id="53" w:name="_Ref71164067"/>
     <w:p>
       <w:pPr>
         <w:pStyle w:val="Caption"/>
         <w:jc w:val="center"/>
       </w:pPr>
-      <w:fldSimple w:instr=" STYLEREF 2 \s ">
-        <w:r>
-          <w:rPr>
-            <w:noProof/>
-          </w:rPr>
-          <w:t>3.3</w:t>
-        </w:r>
-      </w:fldSimple>
+      <w:r>
+        <w:fldChar w:fldCharType="begin"/>
+      </w:r>
+      <w:r>
+        <w:instrText xml:space="preserve"> STYLEREF 2 \s </w:instrText>
+      </w:r>
+      <w:r>
+        <w:fldChar w:fldCharType="separate"/>
+      </w:r>
+      <w:r>
+        <w:rPr>
+          <w:noProof/>
+        </w:rPr>
+        <w:t>3.3</w:t>
+      </w:r>
+      <w:r>
+        <w:fldChar w:fldCharType="end"/>
+      </w:r>
       <w:r>
         <w:t>.</w:t>
       </w:r>
@@ -16322,15 +16953,343 @@
         </w:r>
       </w:fldSimple>
       <w:r>
-        <w:t>. ábra: A feladat elfogadási feltételeit teljesítő vizualizáció</w:t>
+        <w:t>. ábra</w:t>
+      </w:r>
+      <w:bookmarkEnd w:id="53"/>
+      <w:r>
+        <w:t xml:space="preserve">: </w:t>
+      </w:r>
+      <w:r>
+        <w:t xml:space="preserve">A CNC marógép </w:t>
+      </w:r>
+      <w:r>
+        <w:t>megrajzolt</w:t>
+      </w:r>
+      <w:r>
+        <w:t xml:space="preserve"> elemei</w:t>
+      </w:r>
+    </w:p>
+    <w:p>
+      <w:pPr>
+        <w:ind w:firstLine="709"/>
+      </w:pPr>
+      <w:r>
+        <w:t xml:space="preserve">A </w:t>
+      </w:r>
+      <w:r>
+        <w:t>feladat ezen részének kidolgozásához</w:t>
+      </w:r>
+      <w:r>
+        <w:t xml:space="preserve"> az elkészült rajzokat az </w:t>
+      </w:r>
+      <w:proofErr w:type="spellStart"/>
+      <w:r>
+        <w:t>Elements</w:t>
+      </w:r>
+      <w:proofErr w:type="spellEnd"/>
+      <w:r>
+        <w:t xml:space="preserve"> ablak </w:t>
+      </w:r>
+      <w:proofErr w:type="spellStart"/>
+      <w:r>
+        <w:t>Graph</w:t>
+      </w:r>
+      <w:proofErr w:type="spellEnd"/>
+      <w:r>
+        <w:t xml:space="preserve"> fülén található Bitmap segítségével hozzá kell adni a vizualizációhoz a</w:t>
+      </w:r>
+      <w:r>
+        <w:t xml:space="preserve"> </w:t>
+      </w:r>
+      <w:r>
+        <w:fldChar w:fldCharType="begin"/>
+      </w:r>
+      <w:r>
+        <w:instrText xml:space="preserve"> REF _Ref71166307 \h </w:instrText>
+      </w:r>
+      <w:r>
+        <w:fldChar w:fldCharType="separate"/>
+      </w:r>
+      <w:r>
+        <w:rPr>
+          <w:noProof/>
+        </w:rPr>
+        <w:t>3.3</w:t>
+      </w:r>
+      <w:r>
+        <w:t>.</w:t>
+      </w:r>
+      <w:r>
+        <w:rPr>
+          <w:noProof/>
+        </w:rPr>
+        <w:t>2</w:t>
+      </w:r>
+      <w:r>
+        <w:t>. ábra</w:t>
+      </w:r>
+      <w:r>
+        <w:fldChar w:fldCharType="end"/>
+      </w:r>
+      <w:r>
+        <w:t xml:space="preserve"> szerinti elrendezésben, illetve a szerszám működésének képkockáit hozzá kell adni egy </w:t>
+      </w:r>
+      <w:r>
+        <w:t xml:space="preserve">Bitmap </w:t>
+      </w:r>
+      <w:proofErr w:type="spellStart"/>
+      <w:r>
+        <w:t>Sequence</w:t>
+      </w:r>
+      <w:proofErr w:type="spellEnd"/>
+      <w:r>
+        <w:t xml:space="preserve"> </w:t>
+      </w:r>
+      <w:r>
+        <w:t xml:space="preserve">elemhez, amelyik ugyanennek az ablaknak a </w:t>
+      </w:r>
+      <w:r>
+        <w:t>Display</w:t>
+      </w:r>
+      <w:r>
+        <w:t xml:space="preserve"> fülén található. Az elrendezés mellett a rétegezésre is ügyelni kell, ugyanis az az elem, amelyik feljebb van, eltakarja az alatta levőket, ezért az elemeknek a </w:t>
+      </w:r>
+      <w:r>
+        <w:t xml:space="preserve">FAB </w:t>
+      </w:r>
+      <w:proofErr w:type="spellStart"/>
+      <w:r>
+        <w:t>Configuration</w:t>
+      </w:r>
+      <w:proofErr w:type="spellEnd"/>
+      <w:r>
+        <w:t xml:space="preserve"> ablak </w:t>
+      </w:r>
+      <w:proofErr w:type="spellStart"/>
+      <w:r>
+        <w:t>Elements</w:t>
+      </w:r>
+      <w:proofErr w:type="spellEnd"/>
+      <w:r>
+        <w:t xml:space="preserve"> fülén található </w:t>
+      </w:r>
+      <w:proofErr w:type="spellStart"/>
+      <w:r>
+        <w:t>Elements</w:t>
+      </w:r>
+      <w:proofErr w:type="spellEnd"/>
+      <w:r>
+        <w:t xml:space="preserve"> list</w:t>
+      </w:r>
+      <w:r>
+        <w:t xml:space="preserve">ában szintén a </w:t>
+      </w:r>
+      <w:r>
+        <w:fldChar w:fldCharType="begin"/>
+      </w:r>
+      <w:r>
+        <w:instrText xml:space="preserve"> REF _Ref71166307 \h </w:instrText>
+      </w:r>
+      <w:r>
+        <w:fldChar w:fldCharType="separate"/>
+      </w:r>
+      <w:r>
+        <w:rPr>
+          <w:noProof/>
+        </w:rPr>
+        <w:t>3.3</w:t>
+      </w:r>
+      <w:r>
+        <w:t>.</w:t>
+      </w:r>
+      <w:r>
+        <w:rPr>
+          <w:noProof/>
+        </w:rPr>
+        <w:t>2</w:t>
+      </w:r>
+      <w:r>
+        <w:t>. ábra</w:t>
+      </w:r>
+      <w:r>
+        <w:fldChar w:fldCharType="end"/>
+      </w:r>
+      <w:r>
+        <w:t xml:space="preserve"> </w:t>
+      </w:r>
+      <w:r>
+        <w:t>szerinti sorrendet kell követniük.</w:t>
+      </w:r>
+    </w:p>
+    <w:p>
+      <w:pPr>
+        <w:ind w:firstLine="709"/>
+      </w:pPr>
+      <w:r>
+        <w:t>A</w:t>
+      </w:r>
+      <w:r>
+        <w:t xml:space="preserve"> képek mozgatása és a mozgókép lejátszása legkönnyebben számlálók segítségével valósítható meg, amelyeknek az aktuális értékeit felhasználva indexelhetők a képkockák, illetve kifejezések írhatók a mozgó elemek x és y koordinátáik kiszámítására. A </w:t>
+      </w:r>
+      <w:r>
+        <w:t xml:space="preserve">FAB </w:t>
+      </w:r>
+      <w:r>
+        <w:t>még r</w:t>
+      </w:r>
+      <w:r>
+        <w:t xml:space="preserve">endelkezik </w:t>
+      </w:r>
+      <w:r>
+        <w:t>is</w:t>
+      </w:r>
+      <w:r>
+        <w:t xml:space="preserve"> beépített számlálókkal, am</w:t>
+      </w:r>
+      <w:r>
+        <w:t>elye</w:t>
+      </w:r>
+      <w:r>
+        <w:t xml:space="preserve">k az I51, I52 és I53 virtuális bemenetekre vannak kapcsolva, de ezeket az időzítőket nem lehet sem </w:t>
+      </w:r>
+      <w:r>
+        <w:lastRenderedPageBreak/>
+        <w:t xml:space="preserve">megállítani, sem a sebességüket módosítani, és mivel </w:t>
+      </w:r>
+      <w:r>
+        <w:t xml:space="preserve">ezek </w:t>
+      </w:r>
+      <w:r>
+        <w:t xml:space="preserve">a szimuláció </w:t>
+      </w:r>
+      <w:r>
+        <w:t xml:space="preserve">ciklusidejével </w:t>
+      </w:r>
+      <w:r>
+        <w:t>számolnak, túl gyorsak ahhoz, hogy egy animációt működtessenek. Éppen ezért ezen a ponton már a BORIS segítségére van szükség, hogy megvalósítsa az animációkhoz szükséges</w:t>
+      </w:r>
+      <w:r>
+        <w:t xml:space="preserve"> </w:t>
+      </w:r>
+      <w:r>
+        <w:t>számlálókat</w:t>
+      </w:r>
+      <w:r>
+        <w:t xml:space="preserve"> és összekösse azokat a FAB blokk bemeneteivel.</w:t>
+      </w:r>
+    </w:p>
+    <w:p>
+      <w:pPr>
+        <w:keepNext/>
+        <w:spacing w:before="120"/>
+      </w:pPr>
+      <w:r>
+        <w:rPr>
+          <w:noProof/>
+        </w:rPr>
+        <w:drawing>
+          <wp:inline distT="0" distB="0" distL="0" distR="0" wp14:anchorId="51DE14B1" wp14:editId="6EEFE595">
+            <wp:extent cx="5371465" cy="4099560"/>
+            <wp:effectExtent l="0" t="0" r="635" b="0"/>
+            <wp:docPr id="12" name="Picture 12" descr="A feladat elfogadási feltételeit teljesítő vizualizáció"/>
+            <wp:cNvGraphicFramePr>
+              <a:graphicFrameLocks xmlns:a="http://schemas.openxmlformats.org/drawingml/2006/main" noChangeAspect="1"/>
+            </wp:cNvGraphicFramePr>
+            <a:graphic xmlns:a="http://schemas.openxmlformats.org/drawingml/2006/main">
+              <a:graphicData uri="http://schemas.openxmlformats.org/drawingml/2006/picture">
+                <pic:pic xmlns:pic="http://schemas.openxmlformats.org/drawingml/2006/picture">
+                  <pic:nvPicPr>
+                    <pic:cNvPr id="12" name="Picture 12" descr="A feladat elfogadási feltételeit teljesítő vizualizáció"/>
+                    <pic:cNvPicPr/>
+                  </pic:nvPicPr>
+                  <pic:blipFill>
+                    <a:blip r:embed="rId39">
+                      <a:extLst>
+                        <a:ext uri="{28A0092B-C50C-407E-A947-70E740481C1C}">
+                          <a14:useLocalDpi xmlns:a14="http://schemas.microsoft.com/office/drawing/2010/main" val="0"/>
+                        </a:ext>
+                      </a:extLst>
+                    </a:blip>
+                    <a:stretch>
+                      <a:fillRect/>
+                    </a:stretch>
+                  </pic:blipFill>
+                  <pic:spPr>
+                    <a:xfrm>
+                      <a:off x="0" y="0"/>
+                      <a:ext cx="5371465" cy="4099560"/>
+                    </a:xfrm>
+                    <a:prstGeom prst="rect">
+                      <a:avLst/>
+                    </a:prstGeom>
+                  </pic:spPr>
+                </pic:pic>
+              </a:graphicData>
+            </a:graphic>
+          </wp:inline>
+        </w:drawing>
+      </w:r>
+    </w:p>
+    <w:bookmarkStart w:id="54" w:name="_Ref71166307"/>
+    <w:p>
+      <w:pPr>
+        <w:pStyle w:val="Caption"/>
+        <w:jc w:val="center"/>
+      </w:pPr>
+      <w:r>
+        <w:fldChar w:fldCharType="begin"/>
+      </w:r>
+      <w:r>
+        <w:instrText xml:space="preserve"> STYLEREF 2 \s </w:instrText>
+      </w:r>
+      <w:r>
+        <w:fldChar w:fldCharType="separate"/>
+      </w:r>
+      <w:r>
+        <w:rPr>
+          <w:noProof/>
+        </w:rPr>
+        <w:t>3.3</w:t>
+      </w:r>
+      <w:r>
+        <w:fldChar w:fldCharType="end"/>
+      </w:r>
+      <w:r>
+        <w:t>.</w:t>
+      </w:r>
+      <w:fldSimple w:instr=" SEQ ábra \* ARABIC \s 2 ">
+        <w:r>
+          <w:rPr>
+            <w:noProof/>
+          </w:rPr>
+          <w:t>2</w:t>
+        </w:r>
+      </w:fldSimple>
+      <w:r>
+        <w:t>. ábra</w:t>
+      </w:r>
+      <w:bookmarkEnd w:id="54"/>
+      <w:r>
+        <w:t xml:space="preserve">: </w:t>
+      </w:r>
+      <w:r>
+        <w:t>A feladat elfogadási feltételeit teljesítő vizualizáció</w:t>
+      </w:r>
+    </w:p>
+    <w:p>
+      <w:pPr>
+        <w:ind w:firstLine="709"/>
+      </w:pPr>
+      <w:r>
+        <w:t>Kihasználva a szuperblokkok adta lehetőségeket, mindössze két számlálót kell megvalósítani az animációk működtetésére.</w:t>
       </w:r>
     </w:p>
     <w:p>
       <w:pPr>
         <w:pStyle w:val="Heading1"/>
       </w:pPr>
-      <w:bookmarkStart w:id="53" w:name="_Ref70785275"/>
-      <w:bookmarkStart w:id="54" w:name="_Toc70899218"/>
+      <w:bookmarkStart w:id="55" w:name="_Ref70785275"/>
+      <w:bookmarkStart w:id="56" w:name="_Toc70899218"/>
       <w:r>
         <w:lastRenderedPageBreak/>
         <w:t>Az ipari folyamat</w:t>
@@ -16338,8 +17297,8 @@
       <w:r>
         <w:t xml:space="preserve"> emulációja és irányítása</w:t>
       </w:r>
-      <w:bookmarkEnd w:id="53"/>
-      <w:bookmarkEnd w:id="54"/>
+      <w:bookmarkEnd w:id="55"/>
+      <w:bookmarkEnd w:id="56"/>
     </w:p>
     <w:p>
       <w:r>
@@ -16619,12 +17578,12 @@
       <w:pPr>
         <w:pStyle w:val="Heading2"/>
       </w:pPr>
-      <w:bookmarkStart w:id="55" w:name="_Toc70899219"/>
+      <w:bookmarkStart w:id="57" w:name="_Toc70899219"/>
       <w:r>
         <w:lastRenderedPageBreak/>
         <w:t>Az emuláció megvalósításának bemutatása</w:t>
       </w:r>
-      <w:bookmarkEnd w:id="55"/>
+      <w:bookmarkEnd w:id="57"/>
     </w:p>
     <w:p>
       <w:r>
@@ -16644,58 +17603,58 @@
       <w:pPr>
         <w:pStyle w:val="Heading3"/>
       </w:pPr>
-      <w:bookmarkStart w:id="56" w:name="_Toc70899220"/>
+      <w:bookmarkStart w:id="58" w:name="_Toc70899220"/>
       <w:r>
         <w:t>A robotok és a futószalagok vizualizációja FAB segítségével</w:t>
       </w:r>
-      <w:bookmarkEnd w:id="56"/>
+      <w:bookmarkEnd w:id="58"/>
     </w:p>
     <w:p>
       <w:pPr>
         <w:pStyle w:val="Heading3"/>
       </w:pPr>
-      <w:bookmarkStart w:id="57" w:name="_Toc70899221"/>
+      <w:bookmarkStart w:id="59" w:name="_Toc70899221"/>
       <w:r>
         <w:t>A robotok mozgatása</w:t>
       </w:r>
-      <w:bookmarkEnd w:id="57"/>
+      <w:bookmarkEnd w:id="59"/>
     </w:p>
     <w:p>
       <w:pPr>
         <w:pStyle w:val="Heading3"/>
       </w:pPr>
-      <w:bookmarkStart w:id="58" w:name="_Toc70899222"/>
+      <w:bookmarkStart w:id="60" w:name="_Toc70899222"/>
       <w:r>
         <w:t>A karosszériák mozgatása</w:t>
       </w:r>
-      <w:bookmarkEnd w:id="58"/>
+      <w:bookmarkEnd w:id="60"/>
     </w:p>
     <w:p>
       <w:pPr>
         <w:pStyle w:val="Heading3"/>
       </w:pPr>
-      <w:bookmarkStart w:id="59" w:name="_Toc70899223"/>
+      <w:bookmarkStart w:id="61" w:name="_Toc70899223"/>
       <w:r>
         <w:t>A cellák ellenőrzőlogikái</w:t>
       </w:r>
-      <w:bookmarkEnd w:id="59"/>
+      <w:bookmarkEnd w:id="61"/>
     </w:p>
     <w:p>
       <w:pPr>
         <w:pStyle w:val="Heading2"/>
       </w:pPr>
-      <w:bookmarkStart w:id="60" w:name="_Toc70899224"/>
+      <w:bookmarkStart w:id="62" w:name="_Toc70899224"/>
       <w:r>
         <w:t>Az irányítás megvalósításának bemutatása</w:t>
       </w:r>
-      <w:bookmarkEnd w:id="60"/>
+      <w:bookmarkEnd w:id="62"/>
     </w:p>
     <w:p>
       <w:pPr>
         <w:pStyle w:val="Heading1"/>
       </w:pPr>
-      <w:bookmarkStart w:id="61" w:name="_Ref70785292"/>
-      <w:bookmarkStart w:id="62" w:name="_Toc70899225"/>
+      <w:bookmarkStart w:id="63" w:name="_Ref70785292"/>
+      <w:bookmarkStart w:id="64" w:name="_Toc70899225"/>
       <w:r>
         <w:lastRenderedPageBreak/>
         <w:t>A BORIS projektek hordozhatósági problémáj</w:t>
@@ -16706,8 +17665,8 @@
       <w:r>
         <w:t xml:space="preserve"> megoldása</w:t>
       </w:r>
-      <w:bookmarkEnd w:id="61"/>
-      <w:bookmarkEnd w:id="62"/>
+      <w:bookmarkEnd w:id="63"/>
+      <w:bookmarkEnd w:id="64"/>
     </w:p>
     <w:p>
       <w:pPr>
@@ -17157,7 +18116,7 @@
         <w:t>\Examples\Demo8.sbl</w:t>
       </w:r>
     </w:p>
-    <w:bookmarkStart w:id="63" w:name="_Ref69608462"/>
+    <w:bookmarkStart w:id="65" w:name="_Ref69608462"/>
     <w:p>
       <w:pPr>
         <w:pStyle w:val="Caption"/>
@@ -17195,7 +18154,7 @@
       <w:r>
         <w:t>. példa</w:t>
       </w:r>
-      <w:bookmarkEnd w:id="63"/>
+      <w:bookmarkEnd w:id="65"/>
       <w:r>
         <w:t>: Korrigálási hiba azonos végződésű elérési útvonalak esetén</w:t>
       </w:r>
@@ -17206,8 +18165,13 @@
         <w:t xml:space="preserve">Tulajdonképpen a </w:t>
       </w:r>
       <w:r>
-        <w:t>BORIS Corrector</w:t>
-      </w:r>
+        <w:t xml:space="preserve">BORIS </w:t>
+      </w:r>
+      <w:proofErr w:type="spellStart"/>
+      <w:r>
+        <w:t>Corrector</w:t>
+      </w:r>
+      <w:proofErr w:type="spellEnd"/>
       <w:r>
         <w:t xml:space="preserve"> </w:t>
       </w:r>
@@ -17281,8 +18245,13 @@
         <w:t xml:space="preserve"> a </w:t>
       </w:r>
       <w:r>
-        <w:t>BORIS Corrector</w:t>
-      </w:r>
+        <w:t xml:space="preserve">BORIS </w:t>
+      </w:r>
+      <w:proofErr w:type="spellStart"/>
+      <w:r>
+        <w:t>Corrector</w:t>
+      </w:r>
+      <w:proofErr w:type="spellEnd"/>
       <w:r>
         <w:t xml:space="preserve"> kibővítése egy olyan funkcionalitással, amellyel a hivatkozásokat közös alakra </w:t>
       </w:r>
@@ -17309,20 +18278,20 @@
       <w:pPr>
         <w:pStyle w:val="Heading1"/>
       </w:pPr>
-      <w:bookmarkStart w:id="64" w:name="_Ref70785318"/>
-      <w:bookmarkStart w:id="65" w:name="_Toc70899226"/>
+      <w:bookmarkStart w:id="66" w:name="_Ref70785318"/>
+      <w:bookmarkStart w:id="67" w:name="_Toc70899226"/>
       <w:r>
         <w:lastRenderedPageBreak/>
         <w:t>Az ipari folyamat emulálásának alternatív megoldása</w:t>
       </w:r>
-      <w:bookmarkEnd w:id="64"/>
-      <w:bookmarkEnd w:id="65"/>
+      <w:bookmarkEnd w:id="66"/>
+      <w:bookmarkEnd w:id="67"/>
     </w:p>
     <w:p>
       <w:pPr>
         <w:pStyle w:val="Heading2"/>
       </w:pPr>
-      <w:bookmarkStart w:id="66" w:name="_Toc70899227"/>
+      <w:bookmarkStart w:id="68" w:name="_Toc70899227"/>
       <w:r>
         <w:t xml:space="preserve">Az </w:t>
       </w:r>
@@ -17338,26 +18307,26 @@
       <w:r>
         <w:t>visszafejtése</w:t>
       </w:r>
-      <w:bookmarkEnd w:id="66"/>
+      <w:bookmarkEnd w:id="68"/>
     </w:p>
     <w:p>
       <w:pPr>
         <w:pStyle w:val="Heading3"/>
       </w:pPr>
-      <w:bookmarkStart w:id="67" w:name="_Toc70899228"/>
+      <w:bookmarkStart w:id="69" w:name="_Toc70899228"/>
       <w:r>
         <w:t>BORIS és az I/O interfész közötti kommunikáció</w:t>
       </w:r>
       <w:r>
         <w:t xml:space="preserve"> lehallgatása</w:t>
       </w:r>
-      <w:bookmarkEnd w:id="67"/>
+      <w:bookmarkEnd w:id="69"/>
     </w:p>
     <w:p>
       <w:pPr>
         <w:pStyle w:val="Heading3"/>
       </w:pPr>
-      <w:bookmarkStart w:id="68" w:name="_Toc70899229"/>
+      <w:bookmarkStart w:id="70" w:name="_Toc70899229"/>
       <w:r>
         <w:t xml:space="preserve">Az </w:t>
       </w:r>
@@ -17367,98 +18336,98 @@
       <w:r>
         <w:t xml:space="preserve"> utánzása a BORIS számára</w:t>
       </w:r>
-      <w:bookmarkEnd w:id="68"/>
+      <w:bookmarkEnd w:id="70"/>
     </w:p>
     <w:p>
       <w:pPr>
         <w:pStyle w:val="Heading3"/>
       </w:pPr>
-      <w:bookmarkStart w:id="69" w:name="_Toc70899230"/>
+      <w:bookmarkStart w:id="71" w:name="_Toc70899230"/>
       <w:r>
         <w:t>Az I/O interfész</w:t>
       </w:r>
       <w:r>
         <w:t xml:space="preserve"> működtetése a BORIS használata nélkül</w:t>
       </w:r>
-      <w:bookmarkEnd w:id="69"/>
+      <w:bookmarkEnd w:id="71"/>
     </w:p>
     <w:p>
       <w:pPr>
         <w:pStyle w:val="Heading2"/>
       </w:pPr>
-      <w:bookmarkStart w:id="70" w:name="_Toc70899231"/>
+      <w:bookmarkStart w:id="72" w:name="_Toc70899231"/>
       <w:r>
         <w:t>Az emuláció megvalósítása alternatív eszközökkel</w:t>
       </w:r>
-      <w:bookmarkEnd w:id="70"/>
+      <w:bookmarkEnd w:id="72"/>
     </w:p>
     <w:p>
       <w:pPr>
         <w:pStyle w:val="Heading3"/>
       </w:pPr>
-      <w:bookmarkStart w:id="71" w:name="_Toc70899232"/>
+      <w:bookmarkStart w:id="73" w:name="_Toc70899232"/>
       <w:r>
         <w:t>A karosszériák mozgatása</w:t>
       </w:r>
-      <w:bookmarkEnd w:id="71"/>
+      <w:bookmarkEnd w:id="73"/>
     </w:p>
     <w:p>
       <w:pPr>
         <w:pStyle w:val="Heading3"/>
       </w:pPr>
-      <w:bookmarkStart w:id="72" w:name="_Toc70899233"/>
+      <w:bookmarkStart w:id="74" w:name="_Toc70899233"/>
       <w:r>
         <w:t>A futószalagok megvalósítása és működtetése</w:t>
       </w:r>
-      <w:bookmarkEnd w:id="72"/>
+      <w:bookmarkEnd w:id="74"/>
     </w:p>
     <w:p>
       <w:pPr>
         <w:pStyle w:val="Heading3"/>
       </w:pPr>
-      <w:bookmarkStart w:id="73" w:name="_Toc70899234"/>
+      <w:bookmarkStart w:id="75" w:name="_Toc70899234"/>
       <w:r>
         <w:t>A daru megvalósítása és működtetése</w:t>
       </w:r>
-      <w:bookmarkEnd w:id="73"/>
+      <w:bookmarkEnd w:id="75"/>
     </w:p>
     <w:p>
       <w:pPr>
         <w:pStyle w:val="Heading3"/>
       </w:pPr>
-      <w:bookmarkStart w:id="74" w:name="_Toc70899235"/>
+      <w:bookmarkStart w:id="76" w:name="_Toc70899235"/>
       <w:r>
         <w:t>A robotok megvalósítása és működtetése</w:t>
       </w:r>
-      <w:bookmarkEnd w:id="74"/>
+      <w:bookmarkEnd w:id="76"/>
     </w:p>
     <w:p>
       <w:pPr>
         <w:pStyle w:val="Heading1"/>
       </w:pPr>
-      <w:bookmarkStart w:id="75" w:name="_Ref70785329"/>
-      <w:bookmarkStart w:id="76" w:name="_Toc70899236"/>
+      <w:bookmarkStart w:id="77" w:name="_Ref70785329"/>
+      <w:bookmarkStart w:id="78" w:name="_Toc70899236"/>
       <w:r>
         <w:lastRenderedPageBreak/>
         <w:t>Az I/O interfészt helyettesítő elektronika</w:t>
       </w:r>
-      <w:bookmarkEnd w:id="75"/>
-      <w:bookmarkEnd w:id="76"/>
+      <w:bookmarkEnd w:id="77"/>
+      <w:bookmarkEnd w:id="78"/>
     </w:p>
     <w:p>
       <w:pPr>
         <w:pStyle w:val="Heading1"/>
       </w:pPr>
-      <w:bookmarkStart w:id="77" w:name="_Ref70785344"/>
-      <w:bookmarkStart w:id="78" w:name="_Toc70899237"/>
+      <w:bookmarkStart w:id="79" w:name="_Ref70785344"/>
+      <w:bookmarkStart w:id="80" w:name="_Toc70899237"/>
       <w:r>
         <w:lastRenderedPageBreak/>
         <w:t>Konklúzió</w:t>
       </w:r>
-      <w:bookmarkEnd w:id="77"/>
-      <w:bookmarkEnd w:id="78"/>
-    </w:p>
-    <w:bookmarkStart w:id="79" w:name="_Toc70899238" w:displacedByCustomXml="next"/>
+      <w:bookmarkEnd w:id="79"/>
+      <w:bookmarkEnd w:id="80"/>
+    </w:p>
+    <w:bookmarkStart w:id="81" w:name="_Toc70899238" w:displacedByCustomXml="next"/>
     <w:sdt>
       <w:sdtPr>
         <w:rPr>
@@ -17486,7 +18455,7 @@
           <w:r>
             <w:t>Irodalomjegyzék</w:t>
           </w:r>
-          <w:bookmarkEnd w:id="79"/>
+          <w:bookmarkEnd w:id="81"/>
         </w:p>
         <w:sdt>
           <w:sdtPr>
@@ -18158,12 +19127,12 @@
           <w:numId w:val="0"/>
         </w:numPr>
       </w:pPr>
-      <w:bookmarkStart w:id="80" w:name="_Toc70899239"/>
+      <w:bookmarkStart w:id="82" w:name="_Toc70899239"/>
       <w:r>
         <w:lastRenderedPageBreak/>
         <w:t>Nyilatkozat</w:t>
       </w:r>
-      <w:bookmarkEnd w:id="80"/>
+      <w:bookmarkEnd w:id="82"/>
     </w:p>
     <w:sectPr>
       <w:pgSz w:w="11906" w:h="16838"/>

</xml_diff>

<commit_message>
Wrote pros and cons about counters in BORIS
</commit_message>
<xml_diff>
--- a/documentation/chapters.docx
+++ b/documentation/chapters.docx
@@ -723,15 +723,7 @@
         <w:spacing w:line="276" w:lineRule="auto"/>
       </w:pPr>
       <w:r>
-        <w:t>Lucas Nülle I/O interfész PRO/TRAIN-</w:t>
-      </w:r>
-      <w:proofErr w:type="spellStart"/>
-      <w:r>
-        <w:t>hez</w:t>
-      </w:r>
-      <w:proofErr w:type="spellEnd"/>
-      <w:r>
-        <w:t xml:space="preserve"> </w:t>
+        <w:t xml:space="preserve">Lucas Nülle I/O interfész PRO/TRAIN-hez </w:t>
       </w:r>
     </w:p>
     <w:p>
@@ -866,21 +858,8 @@
         <w:t xml:space="preserve">Egy ipari folyamat emulálása </w:t>
       </w:r>
       <w:r>
-        <w:t>hardware-in-</w:t>
-      </w:r>
-      <w:proofErr w:type="spellStart"/>
-      <w:r>
-        <w:t>the</w:t>
-      </w:r>
-      <w:proofErr w:type="spellEnd"/>
-      <w:r>
-        <w:t>-</w:t>
-      </w:r>
-      <w:proofErr w:type="spellStart"/>
-      <w:r>
-        <w:t>loop</w:t>
-      </w:r>
-      <w:proofErr w:type="spellEnd"/>
+        <w:t>hardware-in-the-loop</w:t>
+      </w:r>
       <w:r>
         <w:t xml:space="preserve"> (HIL) </w:t>
       </w:r>
@@ -1188,15 +1167,7 @@
         <w:t xml:space="preserve">Programmer 9.1, </w:t>
       </w:r>
       <w:r>
-        <w:t xml:space="preserve">mikroC PRO </w:t>
-      </w:r>
-      <w:proofErr w:type="spellStart"/>
-      <w:r>
-        <w:t>for</w:t>
-      </w:r>
-      <w:proofErr w:type="spellEnd"/>
-      <w:r>
-        <w:t xml:space="preserve"> PIC</w:t>
+        <w:t>mikroC PRO for PIC</w:t>
       </w:r>
       <w:r>
         <w:t xml:space="preserve"> 6.6.2</w:t>
@@ -1205,118 +1176,58 @@
         <w:t xml:space="preserve">, </w:t>
       </w:r>
       <w:r>
-        <w:t xml:space="preserve">IAR </w:t>
-      </w:r>
-      <w:proofErr w:type="spellStart"/>
-      <w:r>
-        <w:t>Embedded</w:t>
-      </w:r>
-      <w:proofErr w:type="spellEnd"/>
+        <w:t>IAR Embedded Workbench for Arm</w:t>
+      </w:r>
       <w:r>
         <w:t xml:space="preserve"> </w:t>
       </w:r>
-      <w:proofErr w:type="spellStart"/>
-      <w:r>
-        <w:t>Workbench</w:t>
-      </w:r>
-      <w:proofErr w:type="spellEnd"/>
+      <w:r>
+        <w:t>7.10.1</w:t>
+      </w:r>
+      <w:r>
+        <w:t xml:space="preserve">, </w:t>
+      </w:r>
+      <w:r>
+        <w:t>Visual Studio Code</w:t>
+      </w:r>
+      <w:r>
+        <w:t xml:space="preserve"> 1.54.3 és</w:t>
+      </w:r>
       <w:r>
         <w:t xml:space="preserve"> </w:t>
       </w:r>
-      <w:proofErr w:type="spellStart"/>
-      <w:r>
-        <w:t>for</w:t>
-      </w:r>
-      <w:proofErr w:type="spellEnd"/>
+      <w:r>
+        <w:t>Qt Creator</w:t>
+      </w:r>
+      <w:r>
+        <w:t xml:space="preserve"> 4.14.1</w:t>
+      </w:r>
       <w:r>
         <w:t xml:space="preserve"> </w:t>
       </w:r>
-      <w:proofErr w:type="spellStart"/>
-      <w:r>
-        <w:t>Arm</w:t>
-      </w:r>
-      <w:proofErr w:type="spellEnd"/>
-      <w:r>
-        <w:t xml:space="preserve"> </w:t>
-      </w:r>
-      <w:r>
-        <w:t>7.10.1</w:t>
+      <w:r>
+        <w:t>fejlesztői környezet</w:t>
+      </w:r>
+      <w:r>
+        <w:t>ek</w:t>
       </w:r>
       <w:r>
         <w:t xml:space="preserve">, </w:t>
       </w:r>
       <w:r>
-        <w:t xml:space="preserve">Visual </w:t>
-      </w:r>
-      <w:proofErr w:type="spellStart"/>
-      <w:r>
-        <w:t>Studio</w:t>
-      </w:r>
-      <w:proofErr w:type="spellEnd"/>
-      <w:r>
-        <w:t xml:space="preserve"> </w:t>
-      </w:r>
-      <w:proofErr w:type="spellStart"/>
-      <w:r>
-        <w:t>Code</w:t>
-      </w:r>
-      <w:proofErr w:type="spellEnd"/>
-      <w:r>
-        <w:t xml:space="preserve"> 1.54.3 és</w:t>
-      </w:r>
-      <w:r>
-        <w:t xml:space="preserve"> </w:t>
-      </w:r>
-      <w:r>
-        <w:t xml:space="preserve">Qt </w:t>
-      </w:r>
-      <w:proofErr w:type="spellStart"/>
-      <w:r>
-        <w:t>Creator</w:t>
-      </w:r>
-      <w:proofErr w:type="spellEnd"/>
-      <w:r>
-        <w:t xml:space="preserve"> 4.14.1</w:t>
-      </w:r>
-      <w:r>
-        <w:t xml:space="preserve"> </w:t>
-      </w:r>
-      <w:r>
-        <w:t>fejlesztői környezet</w:t>
-      </w:r>
-      <w:r>
-        <w:t>ek</w:t>
+        <w:t>Altium Designer</w:t>
+      </w:r>
+      <w:r>
+        <w:t xml:space="preserve"> 17.1</w:t>
+      </w:r>
+      <w:r>
+        <w:t xml:space="preserve"> elektronikai tervező szoftver</w:t>
       </w:r>
       <w:r>
         <w:t xml:space="preserve">, </w:t>
       </w:r>
       <w:r>
-        <w:t xml:space="preserve">Altium </w:t>
-      </w:r>
-      <w:proofErr w:type="spellStart"/>
-      <w:r>
-        <w:t>Designer</w:t>
-      </w:r>
-      <w:proofErr w:type="spellEnd"/>
-      <w:r>
-        <w:t xml:space="preserve"> 17.1</w:t>
-      </w:r>
-      <w:r>
-        <w:t xml:space="preserve"> elektronikai tervező szoftver</w:t>
-      </w:r>
-      <w:r>
-        <w:t xml:space="preserve">, </w:t>
-      </w:r>
-      <w:r>
-        <w:t xml:space="preserve">Eltima </w:t>
-      </w:r>
-      <w:proofErr w:type="spellStart"/>
-      <w:r>
-        <w:t>Serial</w:t>
-      </w:r>
-      <w:proofErr w:type="spellEnd"/>
-      <w:r>
-        <w:t xml:space="preserve"> Port Monitor</w:t>
+        <w:t>Eltima Serial Port Monitor</w:t>
       </w:r>
       <w:r>
         <w:t xml:space="preserve"> 6.0.235 segédprogram</w:t>
@@ -5335,21 +5246,8 @@
         <w:t xml:space="preserve">A </w:t>
       </w:r>
       <w:r>
-        <w:t>hardware-in-</w:t>
-      </w:r>
-      <w:proofErr w:type="spellStart"/>
-      <w:r>
-        <w:t>the</w:t>
-      </w:r>
-      <w:proofErr w:type="spellEnd"/>
-      <w:r>
-        <w:t>-</w:t>
-      </w:r>
-      <w:proofErr w:type="spellStart"/>
-      <w:r>
-        <w:t>loop</w:t>
-      </w:r>
-      <w:proofErr w:type="spellEnd"/>
+        <w:t>hardware-in-the-loop</w:t>
+      </w:r>
       <w:r>
         <w:t xml:space="preserve"> (HIL) </w:t>
       </w:r>
@@ -6012,15 +5910,7 @@
         <w:t xml:space="preserve">terméke volt, amelyet a </w:t>
       </w:r>
       <w:r>
-        <w:t xml:space="preserve">PRO/TRAIN </w:t>
-      </w:r>
-      <w:proofErr w:type="spellStart"/>
-      <w:r>
-        <w:t>for</w:t>
-      </w:r>
-      <w:proofErr w:type="spellEnd"/>
-      <w:r>
-        <w:t xml:space="preserve"> Windows</w:t>
+        <w:t>PRO/TRAIN for Windows</w:t>
       </w:r>
       <w:r>
         <w:t xml:space="preserve"> szoftveréhez fejlesztett ki azzal a céllal, hogy </w:t>
@@ -6080,15 +5970,7 @@
         <w:t xml:space="preserve">, mint pedig a </w:t>
       </w:r>
       <w:r>
-        <w:t xml:space="preserve">PRO/TRAIN </w:t>
-      </w:r>
-      <w:proofErr w:type="spellStart"/>
-      <w:r>
-        <w:t>for</w:t>
-      </w:r>
-      <w:proofErr w:type="spellEnd"/>
-      <w:r>
-        <w:t xml:space="preserve"> Windows</w:t>
+        <w:t>PRO/TRAIN for Windows</w:t>
       </w:r>
       <w:r>
         <w:t xml:space="preserve"> </w:t>
@@ -6632,15 +6514,7 @@
         <w:t xml:space="preserve">Mivel a </w:t>
       </w:r>
       <w:r>
-        <w:t xml:space="preserve">PRO/TRAIN </w:t>
-      </w:r>
-      <w:proofErr w:type="spellStart"/>
-      <w:r>
-        <w:t>for</w:t>
-      </w:r>
-      <w:proofErr w:type="spellEnd"/>
-      <w:r>
-        <w:t xml:space="preserve"> Windows</w:t>
+        <w:t>PRO/TRAIN for Windows</w:t>
       </w:r>
       <w:r>
         <w:t xml:space="preserve"> </w:t>
@@ -6754,13 +6628,8 @@
       <w:r>
         <w:t xml:space="preserve">z </w:t>
       </w:r>
-      <w:proofErr w:type="spellStart"/>
-      <w:r>
-        <w:t>Ingenieurbüro</w:t>
-      </w:r>
-      <w:proofErr w:type="spellEnd"/>
-      <w:r>
-        <w:t xml:space="preserve"> Dr. Kahlert</w:t>
+      <w:r>
+        <w:t>Ingenieurbüro Dr. Kahlert</w:t>
       </w:r>
       <w:r>
         <w:t xml:space="preserve"> terméke és a</w:t>
@@ -6815,21 +6684,8 @@
       <w:r>
         <w:t xml:space="preserve">Az elnevezése a </w:t>
       </w:r>
-      <w:proofErr w:type="spellStart"/>
-      <w:r>
-        <w:t>Block</w:t>
-      </w:r>
-      <w:proofErr w:type="spellEnd"/>
-      <w:r>
-        <w:t xml:space="preserve">-Oriented </w:t>
-      </w:r>
-      <w:proofErr w:type="spellStart"/>
-      <w:r>
-        <w:t>Simulation</w:t>
-      </w:r>
-      <w:proofErr w:type="spellEnd"/>
-      <w:r>
-        <w:t xml:space="preserve"> System</w:t>
+      <w:r>
+        <w:t>Block-Oriented Simulation System</w:t>
       </w:r>
       <w:r>
         <w:t xml:space="preserve"> kifejezésből ered</w:t>
@@ -7038,21 +6894,8 @@
         <w:t>(</w:t>
       </w:r>
       <w:r>
-        <w:t xml:space="preserve">System </w:t>
-      </w:r>
-      <w:proofErr w:type="spellStart"/>
-      <w:r>
-        <w:t>Block</w:t>
-      </w:r>
-      <w:proofErr w:type="spellEnd"/>
-      <w:r>
-        <w:t xml:space="preserve"> </w:t>
-      </w:r>
-      <w:proofErr w:type="spellStart"/>
-      <w:r>
-        <w:t>Toolbar</w:t>
-      </w:r>
-      <w:proofErr w:type="spellEnd"/>
+        <w:t>System Block Toolbar</w:t>
+      </w:r>
       <w:r>
         <w:t>)</w:t>
       </w:r>
@@ -7164,19 +7007,9 @@
       <w:r>
         <w:t xml:space="preserve"> (</w:t>
       </w:r>
-      <w:proofErr w:type="spellStart"/>
-      <w:r>
-        <w:t>Control</w:t>
-      </w:r>
-      <w:proofErr w:type="spellEnd"/>
-      <w:r>
-        <w:t xml:space="preserve"> </w:t>
-      </w:r>
-      <w:proofErr w:type="spellStart"/>
-      <w:r>
-        <w:t>Toolbar</w:t>
-      </w:r>
-      <w:proofErr w:type="spellEnd"/>
+      <w:r>
+        <w:t>Control Toolbar</w:t>
+      </w:r>
       <w:r>
         <w:t>) tesz lehetővé</w:t>
       </w:r>
@@ -7235,7 +7068,7 @@
                 <v:shape id="_x0000_i1027" type="#_x0000_t75" style="width:18.75pt;height:18pt" o:ole="">
                   <v:imagedata r:id="rId11" o:title=""/>
                 </v:shape>
-                <o:OLEObject Type="Embed" ProgID="PBrush" ShapeID="_x0000_i1027" DrawAspect="Content" ObjectID="_1681786838" r:id="rId12"/>
+                <o:OLEObject Type="Embed" ProgID="PBrush" ShapeID="_x0000_i1027" DrawAspect="Content" ObjectID="_1681875109" r:id="rId12"/>
               </w:object>
             </w:r>
           </w:p>
@@ -7262,7 +7095,7 @@
                 <v:shape id="_x0000_i1028" type="#_x0000_t75" style="width:18.75pt;height:18pt" o:ole="">
                   <v:imagedata r:id="rId13" o:title=""/>
                 </v:shape>
-                <o:OLEObject Type="Embed" ProgID="PBrush" ShapeID="_x0000_i1028" DrawAspect="Content" ObjectID="_1681786839" r:id="rId14"/>
+                <o:OLEObject Type="Embed" ProgID="PBrush" ShapeID="_x0000_i1028" DrawAspect="Content" ObjectID="_1681875110" r:id="rId14"/>
               </w:object>
             </w:r>
           </w:p>
@@ -7292,7 +7125,7 @@
                 <v:shape id="_x0000_i1029" type="#_x0000_t75" style="width:18.75pt;height:18pt" o:ole="">
                   <v:imagedata r:id="rId15" o:title=""/>
                 </v:shape>
-                <o:OLEObject Type="Embed" ProgID="PBrush" ShapeID="_x0000_i1029" DrawAspect="Content" ObjectID="_1681786840" r:id="rId16"/>
+                <o:OLEObject Type="Embed" ProgID="PBrush" ShapeID="_x0000_i1029" DrawAspect="Content" ObjectID="_1681875111" r:id="rId16"/>
               </w:object>
             </w:r>
           </w:p>
@@ -7319,7 +7152,7 @@
                 <v:shape id="_x0000_i1030" type="#_x0000_t75" style="width:18.75pt;height:18pt" o:ole="">
                   <v:imagedata r:id="rId17" o:title=""/>
                 </v:shape>
-                <o:OLEObject Type="Embed" ProgID="PBrush" ShapeID="_x0000_i1030" DrawAspect="Content" ObjectID="_1681786841" r:id="rId18"/>
+                <o:OLEObject Type="Embed" ProgID="PBrush" ShapeID="_x0000_i1030" DrawAspect="Content" ObjectID="_1681875112" r:id="rId18"/>
               </w:object>
             </w:r>
           </w:p>
@@ -7346,7 +7179,7 @@
                 <v:shape id="_x0000_i1031" type="#_x0000_t75" style="width:18.75pt;height:18pt" o:ole="">
                   <v:imagedata r:id="rId19" o:title=""/>
                 </v:shape>
-                <o:OLEObject Type="Embed" ProgID="PBrush" ShapeID="_x0000_i1031" DrawAspect="Content" ObjectID="_1681786842" r:id="rId20"/>
+                <o:OLEObject Type="Embed" ProgID="PBrush" ShapeID="_x0000_i1031" DrawAspect="Content" ObjectID="_1681875113" r:id="rId20"/>
               </w:object>
             </w:r>
           </w:p>
@@ -7376,7 +7209,7 @@
                 <v:shape id="_x0000_i1032" type="#_x0000_t75" style="width:18.75pt;height:18pt" o:ole="">
                   <v:imagedata r:id="rId21" o:title=""/>
                 </v:shape>
-                <o:OLEObject Type="Embed" ProgID="PBrush" ShapeID="_x0000_i1032" DrawAspect="Content" ObjectID="_1681786843" r:id="rId22"/>
+                <o:OLEObject Type="Embed" ProgID="PBrush" ShapeID="_x0000_i1032" DrawAspect="Content" ObjectID="_1681875114" r:id="rId22"/>
               </w:object>
             </w:r>
           </w:p>
@@ -7403,7 +7236,7 @@
                 <v:shape id="_x0000_i1033" type="#_x0000_t75" style="width:18.75pt;height:18pt" o:ole="">
                   <v:imagedata r:id="rId23" o:title=""/>
                 </v:shape>
-                <o:OLEObject Type="Embed" ProgID="PBrush" ShapeID="_x0000_i1033" DrawAspect="Content" ObjectID="_1681786844" r:id="rId24"/>
+                <o:OLEObject Type="Embed" ProgID="PBrush" ShapeID="_x0000_i1033" DrawAspect="Content" ObjectID="_1681875115" r:id="rId24"/>
               </w:object>
             </w:r>
           </w:p>
@@ -7433,7 +7266,7 @@
                 <v:shape id="_x0000_i1034" type="#_x0000_t75" style="width:18.75pt;height:18pt" o:ole="">
                   <v:imagedata r:id="rId25" o:title=""/>
                 </v:shape>
-                <o:OLEObject Type="Embed" ProgID="PBrush" ShapeID="_x0000_i1034" DrawAspect="Content" ObjectID="_1681786845" r:id="rId26"/>
+                <o:OLEObject Type="Embed" ProgID="PBrush" ShapeID="_x0000_i1034" DrawAspect="Content" ObjectID="_1681875116" r:id="rId26"/>
               </w:object>
             </w:r>
           </w:p>
@@ -7600,19 +7433,9 @@
       <w:r>
         <w:t xml:space="preserve"> DLL (</w:t>
       </w:r>
-      <w:proofErr w:type="spellStart"/>
-      <w:r>
-        <w:t>Dynamic</w:t>
-      </w:r>
-      <w:proofErr w:type="spellEnd"/>
-      <w:r>
-        <w:t xml:space="preserve"> Link </w:t>
-      </w:r>
-      <w:proofErr w:type="spellStart"/>
-      <w:r>
-        <w:t>Library</w:t>
-      </w:r>
-      <w:proofErr w:type="spellEnd"/>
+      <w:r>
+        <w:t>Dynamic Link Library</w:t>
+      </w:r>
       <w:r>
         <w:t>) állományok</w:t>
       </w:r>
@@ -7655,27 +7478,9 @@
       <w:r>
         <w:t xml:space="preserve">A </w:t>
       </w:r>
-      <w:proofErr w:type="spellStart"/>
-      <w:r>
-        <w:t>Flexible</w:t>
-      </w:r>
-      <w:proofErr w:type="spellEnd"/>
-      <w:r>
-        <w:t xml:space="preserve"> </w:t>
-      </w:r>
-      <w:proofErr w:type="spellStart"/>
-      <w:r>
-        <w:t>Animation</w:t>
-      </w:r>
-      <w:proofErr w:type="spellEnd"/>
-      <w:r>
-        <w:t xml:space="preserve"> </w:t>
-      </w:r>
-      <w:proofErr w:type="spellStart"/>
-      <w:r>
-        <w:t>Builder</w:t>
-      </w:r>
-      <w:proofErr w:type="spellEnd"/>
+      <w:r>
+        <w:t>Flexible Animation Builder</w:t>
+      </w:r>
       <w:r>
         <w:t xml:space="preserve"> </w:t>
       </w:r>
@@ -7724,13 +7529,8 @@
       <w:r>
         <w:t xml:space="preserve">az </w:t>
       </w:r>
-      <w:proofErr w:type="spellStart"/>
-      <w:r>
-        <w:t>Ingenieurbüro</w:t>
-      </w:r>
-      <w:proofErr w:type="spellEnd"/>
-      <w:r>
-        <w:t xml:space="preserve"> Dr. Kahlert</w:t>
+      <w:r>
+        <w:t>Ingenieurbüro Dr. Kahlert</w:t>
       </w:r>
       <w:r>
         <w:t xml:space="preserve"> </w:t>
@@ -8921,11 +8721,9 @@
       <w:r>
         <w:noBreakHyphen/>
       </w:r>
-      <w:proofErr w:type="spellStart"/>
       <w:r>
         <w:t>One</w:t>
       </w:r>
-      <w:proofErr w:type="spellEnd"/>
       <w:r>
         <w:t xml:space="preserve"> szoftvercsomag szerves része</w:t>
       </w:r>
@@ -9346,13 +9144,8 @@
       <w:r>
         <w:t xml:space="preserve">A </w:t>
       </w:r>
-      <w:proofErr w:type="spellStart"/>
-      <w:r>
-        <w:t>Serial</w:t>
-      </w:r>
-      <w:proofErr w:type="spellEnd"/>
-      <w:r>
-        <w:t xml:space="preserve"> Port Monitor</w:t>
+      <w:r>
+        <w:t>Serial Port Monitor</w:t>
       </w:r>
       <w:r>
         <w:t xml:space="preserve"> </w:t>
@@ -9664,13 +9457,8 @@
       <w:r>
         <w:t xml:space="preserve">A </w:t>
       </w:r>
-      <w:proofErr w:type="spellStart"/>
-      <w:r>
-        <w:t>Serial</w:t>
-      </w:r>
-      <w:proofErr w:type="spellEnd"/>
-      <w:r>
-        <w:t xml:space="preserve"> Port Monitor</w:t>
+      <w:r>
+        <w:t>Serial Port Monitor</w:t>
       </w:r>
       <w:r>
         <w:t xml:space="preserve"> </w:t>
@@ -9682,101 +9470,62 @@
         <w:t>rögzített adatok vizualizálásra öt különböző nézetet is biztosít, amelyek a terminál nézet (</w:t>
       </w:r>
       <w:r>
-        <w:t xml:space="preserve">Terminal </w:t>
-      </w:r>
-      <w:proofErr w:type="spellStart"/>
+        <w:t>Terminal view</w:t>
+      </w:r>
+      <w:r>
+        <w:t>), a vonali nézet (</w:t>
+      </w:r>
+      <w:r>
+        <w:t>Line view</w:t>
+      </w:r>
+      <w:r>
+        <w:t xml:space="preserve">), az </w:t>
+      </w:r>
+      <w:r>
+        <w:t>adatforgalom</w:t>
+      </w:r>
+      <w:r>
+        <w:t xml:space="preserve"> nézet (</w:t>
+      </w:r>
+      <w:r>
+        <w:t>Dump view</w:t>
+      </w:r>
+      <w:r>
+        <w:t>)</w:t>
+      </w:r>
+      <w:r>
+        <w:t xml:space="preserve">, a </w:t>
+      </w:r>
+      <w:r>
+        <w:t>táblázat nézet</w:t>
+      </w:r>
+      <w:r>
+        <w:t xml:space="preserve"> (</w:t>
+      </w:r>
+      <w:r>
+        <w:t>Table view</w:t>
+      </w:r>
+      <w:r>
+        <w:t>)</w:t>
+      </w:r>
+      <w:r>
+        <w:t xml:space="preserve"> és a </w:t>
+      </w:r>
+      <w:r>
+        <w:t>Modbus</w:t>
+      </w:r>
+      <w:r>
+        <w:t xml:space="preserve"> </w:t>
+      </w:r>
+      <w:r>
+        <w:t>nézet (</w:t>
+      </w:r>
+      <w:r>
+        <w:t xml:space="preserve">Modbus </w:t>
+      </w:r>
       <w:r>
         <w:t>view</w:t>
       </w:r>
-      <w:proofErr w:type="spellEnd"/>
-      <w:r>
-        <w:t>), a vonali nézet (</w:t>
-      </w:r>
-      <w:r>
-        <w:t xml:space="preserve">Line </w:t>
-      </w:r>
-      <w:proofErr w:type="spellStart"/>
-      <w:r>
-        <w:t>view</w:t>
-      </w:r>
-      <w:proofErr w:type="spellEnd"/>
-      <w:r>
-        <w:t xml:space="preserve">), az </w:t>
-      </w:r>
-      <w:r>
-        <w:t>adatforgalom</w:t>
-      </w:r>
-      <w:r>
-        <w:t xml:space="preserve"> nézet (</w:t>
-      </w:r>
-      <w:proofErr w:type="spellStart"/>
-      <w:r>
-        <w:t>Dump</w:t>
-      </w:r>
-      <w:proofErr w:type="spellEnd"/>
-      <w:r>
-        <w:t xml:space="preserve"> </w:t>
-      </w:r>
-      <w:proofErr w:type="spellStart"/>
-      <w:r>
-        <w:t>view</w:t>
-      </w:r>
-      <w:proofErr w:type="spellEnd"/>
-      <w:r>
-        <w:t>)</w:t>
-      </w:r>
-      <w:r>
-        <w:t xml:space="preserve">, a </w:t>
-      </w:r>
-      <w:r>
-        <w:t>táblázat nézet</w:t>
-      </w:r>
-      <w:r>
-        <w:t xml:space="preserve"> (</w:t>
-      </w:r>
-      <w:proofErr w:type="spellStart"/>
-      <w:r>
-        <w:t>Table</w:t>
-      </w:r>
-      <w:proofErr w:type="spellEnd"/>
-      <w:r>
-        <w:t xml:space="preserve"> </w:t>
-      </w:r>
-      <w:proofErr w:type="spellStart"/>
-      <w:r>
-        <w:t>view</w:t>
-      </w:r>
-      <w:proofErr w:type="spellEnd"/>
-      <w:r>
-        <w:t>)</w:t>
-      </w:r>
-      <w:r>
-        <w:t xml:space="preserve"> és a </w:t>
-      </w:r>
-      <w:proofErr w:type="spellStart"/>
-      <w:r>
-        <w:t>Modbus</w:t>
-      </w:r>
-      <w:proofErr w:type="spellEnd"/>
-      <w:r>
-        <w:t xml:space="preserve"> </w:t>
-      </w:r>
-      <w:r>
-        <w:t>nézet (</w:t>
-      </w:r>
-      <w:proofErr w:type="spellStart"/>
-      <w:r>
-        <w:t>Modbus</w:t>
-      </w:r>
-      <w:proofErr w:type="spellEnd"/>
-      <w:r>
-        <w:t xml:space="preserve"> </w:t>
-      </w:r>
-      <w:proofErr w:type="spellStart"/>
-      <w:r>
-        <w:t>view</w:t>
-      </w:r>
-      <w:proofErr w:type="spellEnd"/>
       <w:r>
         <w:t>).</w:t>
       </w:r>
@@ -9886,11 +9635,9 @@
       <w:r>
         <w:t xml:space="preserve">és </w:t>
       </w:r>
-      <w:proofErr w:type="spellStart"/>
       <w:r>
         <w:t>Company</w:t>
       </w:r>
-      <w:proofErr w:type="spellEnd"/>
       <w:r>
         <w:t xml:space="preserve"> </w:t>
       </w:r>
@@ -9977,13 +9724,8 @@
         <w:t xml:space="preserve">a </w:t>
       </w:r>
       <w:r>
-        <w:t xml:space="preserve">Microchip </w:t>
-      </w:r>
-      <w:proofErr w:type="spellStart"/>
-      <w:r>
-        <w:t>Technology</w:t>
-      </w:r>
-      <w:proofErr w:type="spellEnd"/>
+        <w:t>Microchip Technology</w:t>
+      </w:r>
       <w:r>
         <w:t xml:space="preserve"> Inc. 8</w:t>
       </w:r>
@@ -10091,87 +9833,72 @@
       <w:r>
         <w:t xml:space="preserve"> </w:t>
       </w:r>
-      <w:proofErr w:type="spellStart"/>
-      <w:r>
-        <w:t>Click</w:t>
-      </w:r>
-      <w:proofErr w:type="spellEnd"/>
+      <w:r>
+        <w:t>Click Board</w:t>
+      </w:r>
       <w:r>
         <w:t xml:space="preserve"> </w:t>
       </w:r>
-      <w:proofErr w:type="spellStart"/>
-      <w:r>
-        <w:t>Board</w:t>
-      </w:r>
-      <w:proofErr w:type="spellEnd"/>
+      <w:r>
+        <w:t xml:space="preserve">bővítőkártyák </w:t>
+      </w:r>
+      <w:r>
+        <w:t>segítségével.</w:t>
+      </w:r>
       <w:r>
         <w:t xml:space="preserve"> </w:t>
       </w:r>
       <w:r>
-        <w:t xml:space="preserve">bővítőkártyák </w:t>
-      </w:r>
-      <w:r>
-        <w:t>segítségével.</w:t>
+        <w:t xml:space="preserve"> Minde</w:t>
+      </w:r>
+      <w:r>
+        <w:t xml:space="preserve">zek mellet rendelkezik egy </w:t>
+      </w:r>
+      <w:r>
+        <w:t>beépített</w:t>
       </w:r>
       <w:r>
         <w:t xml:space="preserve"> </w:t>
       </w:r>
       <w:r>
-        <w:t xml:space="preserve"> Minde</w:t>
-      </w:r>
-      <w:r>
-        <w:t xml:space="preserve">zek mellet rendelkezik egy </w:t>
-      </w:r>
-      <w:r>
-        <w:t>beépített</w:t>
+        <w:t>mikroProg</w:t>
+      </w:r>
+      <w:r>
+        <w:t xml:space="preserve"> programozó</w:t>
+      </w:r>
+      <w:r>
+        <w:t>val</w:t>
+      </w:r>
+      <w:r>
+        <w:t xml:space="preserve"> és </w:t>
+      </w:r>
+      <w:r>
+        <w:t>áramkörön belüli hibakereső</w:t>
+      </w:r>
+      <w:r>
+        <w:t>vel</w:t>
+      </w:r>
+      <w:r>
+        <w:t xml:space="preserve"> is</w:t>
+      </w:r>
+      <w:r>
+        <w:t>, amel</w:t>
+      </w:r>
+      <w:r>
+        <w:t>yi</w:t>
+      </w:r>
+      <w:r>
+        <w:t>k</w:t>
       </w:r>
       <w:r>
         <w:t xml:space="preserve"> </w:t>
       </w:r>
       <w:r>
-        <w:t>mikroProg</w:t>
-      </w:r>
-      <w:r>
-        <w:t xml:space="preserve"> programozó</w:t>
-      </w:r>
-      <w:r>
-        <w:t>val</w:t>
-      </w:r>
-      <w:r>
-        <w:t xml:space="preserve"> és </w:t>
-      </w:r>
-      <w:r>
-        <w:t>áramkörön belüli hibakereső</w:t>
-      </w:r>
-      <w:r>
-        <w:t>vel</w:t>
-      </w:r>
-      <w:r>
-        <w:t xml:space="preserve"> is</w:t>
-      </w:r>
-      <w:r>
-        <w:t>, amel</w:t>
-      </w:r>
-      <w:r>
-        <w:t>yi</w:t>
-      </w:r>
-      <w:r>
-        <w:t>k</w:t>
-      </w:r>
-      <w:r>
-        <w:t xml:space="preserve"> </w:t>
-      </w:r>
-      <w:r>
         <w:t xml:space="preserve">a </w:t>
       </w:r>
       <w:r>
-        <w:t xml:space="preserve">Microchip </w:t>
-      </w:r>
-      <w:proofErr w:type="spellStart"/>
-      <w:r>
-        <w:t>Technology</w:t>
-      </w:r>
-      <w:proofErr w:type="spellEnd"/>
+        <w:t>Microchip Technology</w:t>
+      </w:r>
       <w:r>
         <w:t xml:space="preserve"> Inc. </w:t>
       </w:r>
@@ -10412,15 +10139,7 @@
         <w:t xml:space="preserve">A </w:t>
       </w:r>
       <w:r>
-        <w:t xml:space="preserve">mikroC PRO </w:t>
-      </w:r>
-      <w:proofErr w:type="spellStart"/>
-      <w:r>
-        <w:t>for</w:t>
-      </w:r>
-      <w:proofErr w:type="spellEnd"/>
-      <w:r>
-        <w:t xml:space="preserve"> PIC</w:t>
+        <w:t>mikroC PRO for PIC</w:t>
       </w:r>
       <w:r>
         <w:t xml:space="preserve"> (</w:t>
@@ -10480,13 +10199,8 @@
         <w:t xml:space="preserve">, amelyet a </w:t>
       </w:r>
       <w:r>
-        <w:t xml:space="preserve">Microchip </w:t>
-      </w:r>
-      <w:proofErr w:type="spellStart"/>
-      <w:r>
-        <w:t>Technology</w:t>
-      </w:r>
-      <w:proofErr w:type="spellEnd"/>
+        <w:t>Microchip Technology</w:t>
+      </w:r>
       <w:r>
         <w:t xml:space="preserve"> Inc. 8</w:t>
       </w:r>
@@ -10708,15 +10422,7 @@
       </w:r>
       <w:bookmarkStart w:id="28" w:name="_Hlk70124290"/>
       <w:r>
-        <w:t xml:space="preserve">mikroC PRO </w:t>
-      </w:r>
-      <w:proofErr w:type="spellStart"/>
-      <w:r>
-        <w:t>for</w:t>
-      </w:r>
-      <w:proofErr w:type="spellEnd"/>
-      <w:r>
-        <w:t xml:space="preserve"> PIC</w:t>
+        <w:t>mikroC PRO for PIC</w:t>
       </w:r>
       <w:r>
         <w:t xml:space="preserve"> </w:t>
@@ -10806,15 +10512,7 @@
         <w:t xml:space="preserve">A </w:t>
       </w:r>
       <w:r>
-        <w:t xml:space="preserve">mikroC PRO </w:t>
-      </w:r>
-      <w:proofErr w:type="spellStart"/>
-      <w:r>
-        <w:t>for</w:t>
-      </w:r>
-      <w:proofErr w:type="spellEnd"/>
-      <w:r>
-        <w:t xml:space="preserve"> PIC</w:t>
+        <w:t>mikroC PRO for PIC</w:t>
       </w:r>
       <w:r>
         <w:t xml:space="preserve"> a hozzá tartozó </w:t>
@@ -10966,13 +10664,8 @@
         <w:t xml:space="preserve">einek felhasználásával valósult meg. Az I/O interfészt helyettesítő elektronika kapcsolási rajza és nyomtatott áramköre az </w:t>
       </w:r>
       <w:r>
-        <w:t xml:space="preserve">Altium </w:t>
-      </w:r>
-      <w:proofErr w:type="spellStart"/>
-      <w:r>
-        <w:t>Designer</w:t>
-      </w:r>
-      <w:proofErr w:type="spellEnd"/>
+        <w:t>Altium Designer</w:t>
+      </w:r>
       <w:r>
         <w:t xml:space="preserve"> tervezőszoftver</w:t>
       </w:r>
@@ -11016,48 +10709,14 @@
         <w:t xml:space="preserve"> </w:t>
       </w:r>
       <w:r>
-        <w:t xml:space="preserve">IAR </w:t>
-      </w:r>
-      <w:proofErr w:type="spellStart"/>
-      <w:r>
-        <w:t>Embedded</w:t>
-      </w:r>
-      <w:proofErr w:type="spellEnd"/>
-      <w:r>
-        <w:t xml:space="preserve"> </w:t>
-      </w:r>
-      <w:proofErr w:type="spellStart"/>
-      <w:r>
-        <w:t>Workbench</w:t>
-      </w:r>
-      <w:proofErr w:type="spellEnd"/>
-      <w:r>
-        <w:t xml:space="preserve"> </w:t>
-      </w:r>
-      <w:proofErr w:type="spellStart"/>
-      <w:r>
-        <w:t>for</w:t>
-      </w:r>
-      <w:proofErr w:type="spellEnd"/>
-      <w:r>
-        <w:t xml:space="preserve"> </w:t>
-      </w:r>
-      <w:proofErr w:type="spellStart"/>
-      <w:r>
-        <w:t>Arm</w:t>
-      </w:r>
-      <w:proofErr w:type="spellEnd"/>
+        <w:t>IAR Embedded Workbench for Arm</w:t>
+      </w:r>
       <w:r>
         <w:t xml:space="preserve"> fejlesztői környezetben lett megvalósítva. Az alternatív I/O interfésznek a számítógépen futó illesztőprogramja, illetve az alternatív vizualizáció pedig a </w:t>
       </w:r>
       <w:r>
-        <w:t xml:space="preserve">Qt </w:t>
-      </w:r>
-      <w:proofErr w:type="spellStart"/>
-      <w:r>
-        <w:t>Creator</w:t>
-      </w:r>
-      <w:proofErr w:type="spellEnd"/>
+        <w:t>Qt Creator</w:t>
+      </w:r>
       <w:r>
         <w:t xml:space="preserve"> fejlesztői környezetben valósult meg.</w:t>
       </w:r>
@@ -11092,13 +10751,8 @@
         <w:t xml:space="preserve">A </w:t>
       </w:r>
       <w:r>
-        <w:t xml:space="preserve">Qt </w:t>
-      </w:r>
-      <w:proofErr w:type="spellStart"/>
-      <w:r>
-        <w:t>Creator</w:t>
-      </w:r>
-      <w:proofErr w:type="spellEnd"/>
+        <w:t>Qt Creator</w:t>
+      </w:r>
       <w:r>
         <w:t xml:space="preserve"> </w:t>
       </w:r>
@@ -11154,13 +10808,8 @@
         <w:t xml:space="preserve"> amelyet a </w:t>
       </w:r>
       <w:r>
-        <w:t xml:space="preserve">Qt </w:t>
-      </w:r>
-      <w:proofErr w:type="spellStart"/>
-      <w:r>
-        <w:t>Company</w:t>
-      </w:r>
-      <w:proofErr w:type="spellEnd"/>
+        <w:t>Qt Company</w:t>
+      </w:r>
       <w:r>
         <w:t xml:space="preserve"> fejlesztett ki a Qt alkalmazás</w:t>
       </w:r>
@@ -11280,13 +10929,8 @@
         <w:t xml:space="preserve">A </w:t>
       </w:r>
       <w:r>
-        <w:t xml:space="preserve">Qt </w:t>
-      </w:r>
-      <w:proofErr w:type="spellStart"/>
-      <w:r>
-        <w:t>Creator</w:t>
-      </w:r>
-      <w:proofErr w:type="spellEnd"/>
+        <w:t>Qt Creator</w:t>
+      </w:r>
       <w:r>
         <w:t xml:space="preserve"> </w:t>
       </w:r>
@@ -11405,19 +11049,15 @@
       <w:r>
         <w:t xml:space="preserve">, mint például a </w:t>
       </w:r>
-      <w:proofErr w:type="spellStart"/>
       <w:r>
         <w:t>Git</w:t>
       </w:r>
-      <w:proofErr w:type="spellEnd"/>
       <w:r>
         <w:t xml:space="preserve">, a </w:t>
       </w:r>
-      <w:proofErr w:type="spellStart"/>
       <w:r>
         <w:t>Subversion</w:t>
       </w:r>
-      <w:proofErr w:type="spellEnd"/>
       <w:r>
         <w:t xml:space="preserve">, a </w:t>
       </w:r>
@@ -11427,11 +11067,9 @@
       <w:r>
         <w:t xml:space="preserve"> vagy a </w:t>
       </w:r>
-      <w:proofErr w:type="spellStart"/>
       <w:r>
         <w:t>Mercurial</w:t>
       </w:r>
-      <w:proofErr w:type="spellEnd"/>
       <w:r>
         <w:t>.</w:t>
       </w:r>
@@ -11445,13 +11083,8 @@
         <w:t xml:space="preserve"> a </w:t>
       </w:r>
       <w:r>
-        <w:t xml:space="preserve">Qt </w:t>
-      </w:r>
-      <w:proofErr w:type="spellStart"/>
-      <w:r>
-        <w:t>Creator</w:t>
-      </w:r>
-      <w:proofErr w:type="spellEnd"/>
+        <w:t>Qt Creator</w:t>
+      </w:r>
       <w:r>
         <w:t xml:space="preserve"> fő programozási nyelve a C++, </w:t>
       </w:r>
@@ -11582,13 +11215,8 @@
         <w:t xml:space="preserve">: A </w:t>
       </w:r>
       <w:r>
-        <w:t xml:space="preserve">Qt </w:t>
-      </w:r>
-      <w:proofErr w:type="spellStart"/>
-      <w:r>
-        <w:t>Creator</w:t>
-      </w:r>
-      <w:proofErr w:type="spellEnd"/>
+        <w:t>Qt Creator</w:t>
+      </w:r>
       <w:r>
         <w:t xml:space="preserve"> </w:t>
       </w:r>
@@ -11651,13 +11279,8 @@
         <w:t xml:space="preserve">A </w:t>
       </w:r>
       <w:r>
-        <w:t xml:space="preserve">Qt </w:t>
-      </w:r>
-      <w:proofErr w:type="spellStart"/>
-      <w:r>
-        <w:t>Creator</w:t>
-      </w:r>
-      <w:proofErr w:type="spellEnd"/>
+        <w:t>Qt Creator</w:t>
+      </w:r>
       <w:r>
         <w:t xml:space="preserve"> egy nyílt forráskódú és teljesen ingyenes szoftver, </w:t>
       </w:r>
@@ -11708,13 +11331,8 @@
         <w:t xml:space="preserve">Az </w:t>
       </w:r>
       <w:r>
-        <w:t xml:space="preserve">Altium </w:t>
-      </w:r>
-      <w:proofErr w:type="spellStart"/>
-      <w:r>
-        <w:t>Designer</w:t>
-      </w:r>
-      <w:proofErr w:type="spellEnd"/>
+        <w:t>Altium Designer</w:t>
+      </w:r>
       <w:r>
         <w:t xml:space="preserve"> </w:t>
       </w:r>
@@ -11888,13 +11506,8 @@
         <w:t xml:space="preserve">az </w:t>
       </w:r>
       <w:r>
-        <w:t xml:space="preserve">Altium </w:t>
-      </w:r>
-      <w:proofErr w:type="spellStart"/>
-      <w:r>
-        <w:t>Designer</w:t>
-      </w:r>
-      <w:proofErr w:type="spellEnd"/>
+        <w:t>Altium Designer</w:t>
+      </w:r>
       <w:r>
         <w:t xml:space="preserve"> környezetében </w:t>
       </w:r>
@@ -12058,13 +11671,8 @@
         <w:t xml:space="preserve">Az </w:t>
       </w:r>
       <w:r>
-        <w:t xml:space="preserve">Altium </w:t>
-      </w:r>
-      <w:proofErr w:type="spellStart"/>
-      <w:r>
-        <w:t>Designer</w:t>
-      </w:r>
-      <w:proofErr w:type="spellEnd"/>
+        <w:t>Altium Designer</w:t>
+      </w:r>
       <w:r>
         <w:t xml:space="preserve"> kezelőfelülete</w:t>
       </w:r>
@@ -12077,13 +11685,8 @@
         <w:t xml:space="preserve">Az </w:t>
       </w:r>
       <w:r>
-        <w:t xml:space="preserve">Altium </w:t>
-      </w:r>
-      <w:proofErr w:type="spellStart"/>
-      <w:r>
-        <w:t>Designer</w:t>
-      </w:r>
-      <w:proofErr w:type="spellEnd"/>
+        <w:t>Altium Designer</w:t>
+      </w:r>
       <w:r>
         <w:t xml:space="preserve"> környezetében</w:t>
       </w:r>
@@ -12199,11 +11802,9 @@
       <w:r>
         <w:t xml:space="preserve"> (</w:t>
       </w:r>
-      <w:proofErr w:type="spellStart"/>
       <w:r>
         <w:t>footprint</w:t>
       </w:r>
-      <w:proofErr w:type="spellEnd"/>
       <w:r>
         <w:t xml:space="preserve">), </w:t>
       </w:r>
@@ -12367,13 +11968,8 @@
         <w:t xml:space="preserve">Az </w:t>
       </w:r>
       <w:r>
-        <w:t xml:space="preserve">Altium </w:t>
-      </w:r>
-      <w:proofErr w:type="spellStart"/>
-      <w:r>
-        <w:t>Designer</w:t>
-      </w:r>
-      <w:proofErr w:type="spellEnd"/>
+        <w:t>Altium Designer</w:t>
+      </w:r>
       <w:r>
         <w:t xml:space="preserve"> </w:t>
       </w:r>
@@ -12491,13 +12087,8 @@
         <w:t xml:space="preserve">, ami az </w:t>
       </w:r>
       <w:r>
-        <w:t xml:space="preserve">Altium </w:t>
-      </w:r>
-      <w:proofErr w:type="spellStart"/>
-      <w:r>
-        <w:t>Designer</w:t>
-      </w:r>
-      <w:proofErr w:type="spellEnd"/>
+        <w:t>Altium Designer</w:t>
+      </w:r>
       <w:r>
         <w:t xml:space="preserve"> kapcsolási rajz készítőjét és nyomtatott áramkör tervezőjét foglalja magába, viszont teljesen ingyenes.</w:t>
       </w:r>
@@ -12535,37 +12126,8 @@
         <w:t xml:space="preserve">Az </w:t>
       </w:r>
       <w:r>
-        <w:t xml:space="preserve">IAR </w:t>
-      </w:r>
-      <w:proofErr w:type="spellStart"/>
-      <w:r>
-        <w:t>Embedded</w:t>
-      </w:r>
-      <w:proofErr w:type="spellEnd"/>
-      <w:r>
-        <w:t xml:space="preserve"> </w:t>
-      </w:r>
-      <w:proofErr w:type="spellStart"/>
-      <w:r>
-        <w:t>Workbench</w:t>
-      </w:r>
-      <w:proofErr w:type="spellEnd"/>
-      <w:r>
-        <w:t xml:space="preserve"> </w:t>
-      </w:r>
-      <w:proofErr w:type="spellStart"/>
-      <w:r>
-        <w:t>for</w:t>
-      </w:r>
-      <w:proofErr w:type="spellEnd"/>
-      <w:r>
-        <w:t xml:space="preserve"> </w:t>
-      </w:r>
-      <w:proofErr w:type="spellStart"/>
-      <w:r>
-        <w:t>Arm</w:t>
-      </w:r>
-      <w:proofErr w:type="spellEnd"/>
+        <w:t>IAR Embedded Workbench for Arm</w:t>
+      </w:r>
       <w:r>
         <w:t xml:space="preserve"> </w:t>
       </w:r>
@@ -12877,37 +12439,8 @@
         <w:t xml:space="preserve">Az </w:t>
       </w:r>
       <w:r>
-        <w:t xml:space="preserve">IAR </w:t>
-      </w:r>
-      <w:proofErr w:type="spellStart"/>
-      <w:r>
-        <w:t>Embedded</w:t>
-      </w:r>
-      <w:proofErr w:type="spellEnd"/>
-      <w:r>
-        <w:t xml:space="preserve"> </w:t>
-      </w:r>
-      <w:proofErr w:type="spellStart"/>
-      <w:r>
-        <w:t>Workbench</w:t>
-      </w:r>
-      <w:proofErr w:type="spellEnd"/>
-      <w:r>
-        <w:t xml:space="preserve"> </w:t>
-      </w:r>
-      <w:proofErr w:type="spellStart"/>
-      <w:r>
-        <w:t>for</w:t>
-      </w:r>
-      <w:proofErr w:type="spellEnd"/>
-      <w:r>
-        <w:t xml:space="preserve"> </w:t>
-      </w:r>
-      <w:proofErr w:type="spellStart"/>
-      <w:r>
-        <w:t>Arm</w:t>
-      </w:r>
-      <w:proofErr w:type="spellEnd"/>
+        <w:t>IAR Embedded Workbench for Arm</w:t>
+      </w:r>
       <w:r>
         <w:t xml:space="preserve"> </w:t>
       </w:r>
@@ -13325,27 +12858,9 @@
       <w:r>
         <w:t xml:space="preserve">is megtalálható </w:t>
       </w:r>
-      <w:proofErr w:type="spellStart"/>
-      <w:r>
-        <w:t>Flexible</w:t>
-      </w:r>
-      <w:proofErr w:type="spellEnd"/>
-      <w:r>
-        <w:t xml:space="preserve"> </w:t>
-      </w:r>
-      <w:proofErr w:type="spellStart"/>
-      <w:r>
-        <w:t>Animation</w:t>
-      </w:r>
-      <w:proofErr w:type="spellEnd"/>
-      <w:r>
-        <w:t xml:space="preserve"> </w:t>
-      </w:r>
-      <w:proofErr w:type="spellStart"/>
-      <w:r>
-        <w:t>Builder</w:t>
-      </w:r>
-      <w:proofErr w:type="spellEnd"/>
+      <w:r>
+        <w:t>Flexible Animation Builder</w:t>
+      </w:r>
       <w:r>
         <w:t xml:space="preserve"> </w:t>
       </w:r>
@@ -13410,30 +12925,53 @@
         <w:t xml:space="preserve"> </w:t>
       </w:r>
       <w:r>
-        <w:t>van, akkor az a szerszám működtetését jelenti, ellenkező esetben a bitek magas logikai szintjeinek a jelentése az MSB-</w:t>
-      </w:r>
-      <w:proofErr w:type="spellStart"/>
-      <w:r>
-        <w:t>től</w:t>
-      </w:r>
-      <w:proofErr w:type="spellEnd"/>
-      <w:r>
-        <w:t xml:space="preserve"> az LSB-</w:t>
-      </w:r>
-      <w:proofErr w:type="spellStart"/>
-      <w:r>
-        <w:t>ig</w:t>
-      </w:r>
-      <w:proofErr w:type="spellEnd"/>
-      <w:r>
-        <w:t xml:space="preserve">: </w:t>
+        <w:t xml:space="preserve">van, akkor az a szerszám működtetését jelenti, ellenkező esetben a bitek magas logikai szintjeinek a jelentése az MSB-től az LSB-ig </w:t>
       </w:r>
       <m:oMath>
         <m:r>
           <w:rPr>
             <w:rFonts w:ascii="Cambria Math" w:hAnsi="Cambria Math"/>
           </w:rPr>
-          <m:t>-Y, +Y, -X, +X</m:t>
+          <m:t>-Y</m:t>
+        </m:r>
+      </m:oMath>
+      <w:r>
+        <w:t>,</w:t>
+      </w:r>
+      <w:r>
+        <w:t xml:space="preserve"> </w:t>
+      </w:r>
+      <m:oMath>
+        <m:r>
+          <w:rPr>
+            <w:rFonts w:ascii="Cambria Math" w:hAnsi="Cambria Math"/>
+          </w:rPr>
+          <m:t>+Y</m:t>
+        </m:r>
+      </m:oMath>
+      <w:r>
+        <w:t>,</w:t>
+      </w:r>
+      <w:r>
+        <w:t xml:space="preserve"> </w:t>
+      </w:r>
+      <m:oMath>
+        <m:r>
+          <w:rPr>
+            <w:rFonts w:ascii="Cambria Math" w:hAnsi="Cambria Math"/>
+          </w:rPr>
+          <m:t>-X</m:t>
+        </m:r>
+      </m:oMath>
+      <w:r>
+        <w:t xml:space="preserve"> és </w:t>
+      </w:r>
+      <m:oMath>
+        <m:r>
+          <w:rPr>
+            <w:rFonts w:ascii="Cambria Math" w:hAnsi="Cambria Math"/>
+          </w:rPr>
+          <m:t>+X</m:t>
         </m:r>
       </m:oMath>
       <w:r>
@@ -13483,35 +13021,43 @@
         </m:r>
       </m:oMath>
       <w:r>
-        <w:t xml:space="preserve"> tengelyek mentén történő mozgatása sebesség értékek megad</w:t>
+        <w:t xml:space="preserve"> tengelyek mentén történő mozgatása előjelek megad</w:t>
       </w:r>
       <w:r>
         <w:t>á</w:t>
       </w:r>
       <w:r>
-        <w:t xml:space="preserve">sával történik, amelyeknek a megengedett intervalluma: </w:t>
+        <w:t xml:space="preserve">sával történik, ami negatív irány esetén </w:t>
       </w:r>
       <m:oMath>
-        <m:d>
-          <m:dPr>
-            <m:begChr m:val="["/>
-            <m:endChr m:val="]"/>
-            <m:ctrlPr>
-              <w:rPr>
-                <w:rFonts w:ascii="Cambria Math" w:hAnsi="Cambria Math"/>
-                <w:i/>
-              </w:rPr>
-            </m:ctrlPr>
-          </m:dPr>
-          <m:e>
-            <m:r>
-              <w:rPr>
-                <w:rFonts w:ascii="Cambria Math" w:hAnsi="Cambria Math"/>
-              </w:rPr>
-              <m:t>-15, 15</m:t>
-            </m:r>
-          </m:e>
-        </m:d>
+        <m:r>
+          <w:rPr>
+            <w:rFonts w:ascii="Cambria Math" w:hAnsi="Cambria Math"/>
+          </w:rPr>
+          <m:t>-1</m:t>
+        </m:r>
+      </m:oMath>
+      <w:r>
+        <w:t xml:space="preserve">, pozitív irány esetén </w:t>
+      </w:r>
+      <m:oMath>
+        <m:r>
+          <w:rPr>
+            <w:rFonts w:ascii="Cambria Math" w:hAnsi="Cambria Math"/>
+          </w:rPr>
+          <m:t>+1</m:t>
+        </m:r>
+      </m:oMath>
+      <w:r>
+        <w:t xml:space="preserve">, egyébként pedig </w:t>
+      </w:r>
+      <m:oMath>
+        <m:r>
+          <w:rPr>
+            <w:rFonts w:ascii="Cambria Math" w:hAnsi="Cambria Math"/>
+          </w:rPr>
+          <m:t>0</m:t>
+        </m:r>
       </m:oMath>
       <w:r>
         <w:t>.</w:t>
@@ -13526,7 +13072,13 @@
         </w:numPr>
       </w:pPr>
       <w:r>
-        <w:t>A mozgatás csak a végállások között lehetséges, vagyis a sebesség értékek mellőzésre kerülnek, ha azok alapján a szerszámnak túl kellene mozdulnia végállásain.</w:t>
+        <w:t>A mozgatás csak a végállások között lehetséges, vagyis azok a mozgatási előjelek, amelyek hatására a szerszám túlmozdulna végállásain,</w:t>
+      </w:r>
+      <w:r>
+        <w:t xml:space="preserve"> </w:t>
+      </w:r>
+      <w:r>
+        <w:t>mellőzésre kerülnek.</w:t>
       </w:r>
     </w:p>
     <w:p>
@@ -13563,15 +13115,7 @@
           <w:i/>
           <w:iCs/>
         </w:rPr>
-        <w:t>/</w:t>
-      </w:r>
-      <w:proofErr w:type="spellStart"/>
-      <w:r>
-        <w:rPr>
-          <w:i/>
-          <w:iCs/>
-        </w:rPr>
-        <w:t>emulated</w:t>
+        <w:t>/emulated</w:t>
       </w:r>
       <w:r>
         <w:rPr>
@@ -13579,41 +13123,8 @@
           <w:iCs/>
         </w:rPr>
         <w:noBreakHyphen/>
-        <w:t>system</w:t>
-      </w:r>
-      <w:proofErr w:type="spellEnd"/>
-      <w:r>
-        <w:rPr>
-          <w:i/>
-          <w:iCs/>
-        </w:rPr>
-        <w:t>/emulation/</w:t>
-      </w:r>
-      <w:proofErr w:type="spellStart"/>
-      <w:r>
-        <w:rPr>
-          <w:i/>
-          <w:iCs/>
-        </w:rPr>
-        <w:t>examples</w:t>
-      </w:r>
-      <w:proofErr w:type="spellEnd"/>
-      <w:r>
-        <w:rPr>
-          <w:i/>
-          <w:iCs/>
-        </w:rPr>
-        <w:t>/</w:t>
-      </w:r>
-      <w:proofErr w:type="spellStart"/>
-      <w:r>
-        <w:rPr>
-          <w:i/>
-          <w:iCs/>
-        </w:rPr>
-        <w:t>hmi</w:t>
-      </w:r>
-      <w:proofErr w:type="spellEnd"/>
+        <w:t>system/emulation/examples/hmi</w:t>
+      </w:r>
       <w:r>
         <w:t xml:space="preserve"> könyvtárban található.</w:t>
       </w:r>
@@ -13633,59 +13144,45 @@
       <w:r>
         <w:t xml:space="preserve">A nyomógombok részét képezik a FAB építőelemeinek, ezért ahhoz, hogy a vizualizáció egy új nyomógombbal bővüljön, elegendő megkeresni azt az </w:t>
       </w:r>
-      <w:proofErr w:type="spellStart"/>
       <w:r>
         <w:t>Elements</w:t>
       </w:r>
-      <w:proofErr w:type="spellEnd"/>
       <w:r>
         <w:t xml:space="preserve"> ablak </w:t>
       </w:r>
-      <w:proofErr w:type="spellStart"/>
       <w:r>
         <w:t>Controls</w:t>
       </w:r>
-      <w:proofErr w:type="spellEnd"/>
       <w:r>
         <w:t xml:space="preserve"> fülén és rákattintani. Amikor egy új elem kerül a FAB vásznára, egyúttal egy új bejegyzéssel bővül az FAB </w:t>
       </w:r>
-      <w:proofErr w:type="spellStart"/>
       <w:r>
         <w:t>Configuration</w:t>
       </w:r>
-      <w:proofErr w:type="spellEnd"/>
       <w:r>
         <w:t xml:space="preserve"> ablak </w:t>
       </w:r>
-      <w:proofErr w:type="spellStart"/>
       <w:r>
         <w:t>Elements</w:t>
       </w:r>
-      <w:proofErr w:type="spellEnd"/>
       <w:r>
         <w:t xml:space="preserve"> fülén található </w:t>
       </w:r>
-      <w:proofErr w:type="spellStart"/>
       <w:r>
         <w:t>Elements</w:t>
       </w:r>
-      <w:proofErr w:type="spellEnd"/>
       <w:r>
         <w:t xml:space="preserve"> lista is. Ebben a listában az aktuálisan kiválasztott elem tulajdonságai tetszés szerint módosíthatók a lista melletti </w:t>
       </w:r>
-      <w:proofErr w:type="spellStart"/>
       <w:r>
         <w:t>Element</w:t>
       </w:r>
-      <w:proofErr w:type="spellEnd"/>
       <w:r>
         <w:t xml:space="preserve"> </w:t>
       </w:r>
-      <w:proofErr w:type="spellStart"/>
       <w:r>
         <w:t>properties</w:t>
       </w:r>
-      <w:proofErr w:type="spellEnd"/>
       <w:r>
         <w:t xml:space="preserve"> felületen. A feladat ezen részének kidolgozásához kilenc darab nyomógombot kell hozzáadni a vizualizációhoz célszerűen 3×3</w:t>
       </w:r>
@@ -13896,27 +13393,21 @@
       <w:r>
         <w:t xml:space="preserve">A kerülőmegoldáshoz először is szükség van egy segédelemre, amelyik képes a hozzá tartozó kimenet értékét kifejezéssel is megadni. Erre közvetlenül sajnos egyik elem sem képes, de az </w:t>
       </w:r>
-      <w:proofErr w:type="spellStart"/>
       <w:r>
         <w:t>Elements</w:t>
       </w:r>
-      <w:proofErr w:type="spellEnd"/>
       <w:r>
         <w:t xml:space="preserve"> ablak </w:t>
       </w:r>
-      <w:proofErr w:type="spellStart"/>
       <w:r>
         <w:t>Controls</w:t>
       </w:r>
-      <w:proofErr w:type="spellEnd"/>
       <w:r>
         <w:t xml:space="preserve"> fülén található </w:t>
       </w:r>
-      <w:proofErr w:type="spellStart"/>
       <w:r>
         <w:t>Checkbox</w:t>
       </w:r>
-      <w:proofErr w:type="spellEnd"/>
       <w:r>
         <w:t xml:space="preserve"> például, ha ki van jelölve, akkor az OnValue tulajdonságának értékét írja a kimenetére, ami már kifejezéssel is megadható. Ezen a ponton fontos rávilágítani a </w:t>
       </w:r>
@@ -13998,14 +13489,12 @@
                 <w:color w:val="auto"/>
               </w:rPr>
             </w:pPr>
-            <w:proofErr w:type="spellStart"/>
             <w:r>
               <w:rPr>
                 <w:color w:val="auto"/>
               </w:rPr>
               <w:t>Element</w:t>
             </w:r>
-            <w:proofErr w:type="spellEnd"/>
           </w:p>
         </w:tc>
         <w:tc>
@@ -14694,11 +14183,9 @@
       <w:r>
         <w:t xml:space="preserve">szintén megtalálhatók a FAB építőelemei között az </w:t>
       </w:r>
-      <w:proofErr w:type="spellStart"/>
       <w:r>
         <w:t>Elements</w:t>
       </w:r>
-      <w:proofErr w:type="spellEnd"/>
       <w:r>
         <w:t xml:space="preserve"> ablak Display fülén. </w:t>
       </w:r>
@@ -14789,29 +14276,20 @@
       <w:r>
         <w:t xml:space="preserve">az </w:t>
       </w:r>
-      <w:proofErr w:type="spellStart"/>
       <w:r>
         <w:t>Elements</w:t>
       </w:r>
-      <w:proofErr w:type="spellEnd"/>
       <w:r>
         <w:t xml:space="preserve"> ablak </w:t>
       </w:r>
-      <w:proofErr w:type="spellStart"/>
       <w:r>
         <w:t>Graph</w:t>
       </w:r>
-      <w:proofErr w:type="spellEnd"/>
       <w:r>
         <w:t xml:space="preserve"> fülén található </w:t>
       </w:r>
-      <w:proofErr w:type="spellStart"/>
-      <w:r>
-        <w:t>Static</w:t>
-      </w:r>
-      <w:proofErr w:type="spellEnd"/>
-      <w:r>
-        <w:t xml:space="preserve"> Text</w:t>
+      <w:r>
+        <w:t>Static Text</w:t>
       </w:r>
       <w:r>
         <w:t xml:space="preserve"> </w:t>
@@ -16129,6 +15607,7 @@
             <w:r>
               <w:rPr>
                 <w:bCs/>
+                <w:noProof/>
               </w:rPr>
               <w:t>3.2</w:t>
             </w:r>
@@ -16165,6 +15644,7 @@
             <w:r>
               <w:rPr>
                 <w:bCs/>
+                <w:noProof/>
               </w:rPr>
               <w:t>3</w:t>
             </w:r>
@@ -16763,31 +16243,7 @@
         <w:t xml:space="preserve"> annak ellenére, hogy a</w:t>
       </w:r>
       <w:r>
-        <w:t xml:space="preserve"> FAB betűszó valójában rugalmas animációkészítőt (</w:t>
-      </w:r>
-      <w:proofErr w:type="spellStart"/>
-      <w:r>
-        <w:t>Flexible</w:t>
-      </w:r>
-      <w:proofErr w:type="spellEnd"/>
-      <w:r>
-        <w:t xml:space="preserve"> </w:t>
-      </w:r>
-      <w:proofErr w:type="spellStart"/>
-      <w:r>
-        <w:t>Animation</w:t>
-      </w:r>
-      <w:proofErr w:type="spellEnd"/>
-      <w:r>
-        <w:t xml:space="preserve"> </w:t>
-      </w:r>
-      <w:proofErr w:type="spellStart"/>
-      <w:r>
-        <w:t>Builder</w:t>
-      </w:r>
-      <w:proofErr w:type="spellEnd"/>
-      <w:r>
-        <w:t>) jelent</w:t>
+        <w:t xml:space="preserve"> FAB betűszó valójában rugalmas animációkészítőt (Flexible Animation Builder) jelent</w:t>
       </w:r>
       <w:r>
         <w:t>. Valójában a megjelenítésen kívül semmi egyébbel nem tud hozzájárulni az egyéni animációkhoz, vagyis a megjelenített képektől kezdve az animáció tulajdonságain át a mozgatás logikájáig mindent kívülről kell biztosítani hozzá.</w:t>
@@ -16982,19 +16438,15 @@
       <w:r>
         <w:t xml:space="preserve"> az elkészült rajzokat az </w:t>
       </w:r>
-      <w:proofErr w:type="spellStart"/>
       <w:r>
         <w:t>Elements</w:t>
       </w:r>
-      <w:proofErr w:type="spellEnd"/>
       <w:r>
         <w:t xml:space="preserve"> ablak </w:t>
       </w:r>
-      <w:proofErr w:type="spellStart"/>
       <w:r>
         <w:t>Graph</w:t>
       </w:r>
-      <w:proofErr w:type="spellEnd"/>
       <w:r>
         <w:t xml:space="preserve"> fülén található Bitmap segítségével hozzá kell adni a vizualizációhoz a</w:t>
       </w:r>
@@ -17035,13 +16487,8 @@
         <w:t xml:space="preserve"> szerinti elrendezésben, illetve a szerszám működésének képkockáit hozzá kell adni egy </w:t>
       </w:r>
       <w:r>
-        <w:t xml:space="preserve">Bitmap </w:t>
-      </w:r>
-      <w:proofErr w:type="spellStart"/>
-      <w:r>
-        <w:t>Sequence</w:t>
-      </w:r>
-      <w:proofErr w:type="spellEnd"/>
+        <w:t>Bitmap Sequence</w:t>
+      </w:r>
       <w:r>
         <w:t xml:space="preserve"> </w:t>
       </w:r>
@@ -17055,31 +16502,7 @@
         <w:t xml:space="preserve"> fülén található. Az elrendezés mellett a rétegezésre is ügyelni kell, ugyanis az az elem, amelyik feljebb van, eltakarja az alatta levőket, ezért az elemeknek a </w:t>
       </w:r>
       <w:r>
-        <w:t xml:space="preserve">FAB </w:t>
-      </w:r>
-      <w:proofErr w:type="spellStart"/>
-      <w:r>
-        <w:t>Configuration</w:t>
-      </w:r>
-      <w:proofErr w:type="spellEnd"/>
-      <w:r>
-        <w:t xml:space="preserve"> ablak </w:t>
-      </w:r>
-      <w:proofErr w:type="spellStart"/>
-      <w:r>
-        <w:t>Elements</w:t>
-      </w:r>
-      <w:proofErr w:type="spellEnd"/>
-      <w:r>
-        <w:t xml:space="preserve"> fülén található </w:t>
-      </w:r>
-      <w:proofErr w:type="spellStart"/>
-      <w:r>
-        <w:t>Elements</w:t>
-      </w:r>
-      <w:proofErr w:type="spellEnd"/>
-      <w:r>
-        <w:t xml:space="preserve"> list</w:t>
+        <w:t>FAB Configuration ablak Elements fülén található Elements list</w:t>
       </w:r>
       <w:r>
         <w:t xml:space="preserve">ában szintén a </w:t>
@@ -17129,53 +16552,36 @@
         <w:t>A</w:t>
       </w:r>
       <w:r>
-        <w:t xml:space="preserve"> képek mozgatása és a mozgókép lejátszása legkönnyebben számlálók segítségével valósítható meg, amelyeknek az aktuális értékeit felhasználva indexelhetők a képkockák, illetve kifejezések írhatók a mozgó elemek x és y koordinátáik kiszámítására. A </w:t>
-      </w:r>
-      <w:r>
-        <w:t xml:space="preserve">FAB </w:t>
-      </w:r>
-      <w:r>
-        <w:t>még r</w:t>
-      </w:r>
-      <w:r>
-        <w:t xml:space="preserve">endelkezik </w:t>
-      </w:r>
-      <w:r>
-        <w:t>is</w:t>
-      </w:r>
-      <w:r>
-        <w:t xml:space="preserve"> beépített számlálókkal, am</w:t>
-      </w:r>
-      <w:r>
-        <w:t>elye</w:t>
-      </w:r>
-      <w:r>
-        <w:t xml:space="preserve">k az I51, I52 és I53 virtuális bemenetekre vannak kapcsolva, de ezeket az időzítőket nem lehet sem </w:t>
+        <w:t xml:space="preserve"> képek mozgatása és a mozgókép lejátszása legkönnyebben számlálók segítségével valósítható meg, amelyeknek az aktuális értékeit felhasználva indexelhetők a képkockák, illetve kifejezések írhatók a mozgó elemek </w:t>
+      </w:r>
+      <m:oMath>
+        <m:r>
+          <w:rPr>
+            <w:rFonts w:ascii="Cambria Math" w:hAnsi="Cambria Math"/>
+          </w:rPr>
+          <m:t>X</m:t>
+        </m:r>
+      </m:oMath>
+      <w:r>
+        <w:t xml:space="preserve"> és </w:t>
+      </w:r>
+      <m:oMath>
+        <m:r>
+          <w:rPr>
+            <w:rFonts w:ascii="Cambria Math" w:hAnsi="Cambria Math"/>
+          </w:rPr>
+          <m:t>Y</m:t>
+        </m:r>
+      </m:oMath>
+      <w:r>
+        <w:t xml:space="preserve"> koordinátáik kiszámítására. </w:t>
+      </w:r>
+      <w:r>
+        <w:t xml:space="preserve">A FAB ugyan rendelkezik beépített számlálókkal, amelyek az I51, I52 és I53 virtuális bemenetekre vannak kötve, de ezeket az időzítőket nem lehet sem </w:t>
       </w:r>
       <w:r>
         <w:lastRenderedPageBreak/>
-        <w:t xml:space="preserve">megállítani, sem a sebességüket módosítani, és mivel </w:t>
-      </w:r>
-      <w:r>
-        <w:t xml:space="preserve">ezek </w:t>
-      </w:r>
-      <w:r>
-        <w:t xml:space="preserve">a szimuláció </w:t>
-      </w:r>
-      <w:r>
-        <w:t xml:space="preserve">ciklusidejével </w:t>
-      </w:r>
-      <w:r>
-        <w:t>számolnak, túl gyorsak ahhoz, hogy egy animációt működtessenek. Éppen ezért ezen a ponton már a BORIS segítségére van szükség, hogy megvalósítsa az animációkhoz szükséges</w:t>
-      </w:r>
-      <w:r>
-        <w:t xml:space="preserve"> </w:t>
-      </w:r>
-      <w:r>
-        <w:t>számlálókat</w:t>
-      </w:r>
-      <w:r>
-        <w:t xml:space="preserve"> és összekösse azokat a FAB blokk bemeneteivel.</w:t>
+        <w:t>megállítani, sem a sebességüket módosítani, és mivel ezek a szimuláció ciklusidejével számolnak, túl gyorsak ahhoz, hogy egy animációt működtessenek. Éppen ezért ezen a ponton már a BORIS segítségére van szükség, hogy megvalósítsa az animációkhoz szükséges számlálókat és összekösse azokat a FAB blokk bemeneteivel.</w:t>
       </w:r>
     </w:p>
     <w:p>
@@ -17188,10 +16594,10 @@
           <w:noProof/>
         </w:rPr>
         <w:drawing>
-          <wp:inline distT="0" distB="0" distL="0" distR="0" wp14:anchorId="51DE14B1" wp14:editId="6EEFE595">
+          <wp:inline distT="0" distB="0" distL="0" distR="0" wp14:anchorId="51DE14B1" wp14:editId="746D8C28">
             <wp:extent cx="5371465" cy="4099560"/>
             <wp:effectExtent l="0" t="0" r="635" b="0"/>
-            <wp:docPr id="12" name="Picture 12" descr="A feladat elfogadási feltételeit teljesítő vizualizáció"/>
+            <wp:docPr id="12" name="Picture 12" descr="A feladatot kidolgozását jelentő vizualizáció"/>
             <wp:cNvGraphicFramePr>
               <a:graphicFrameLocks xmlns:a="http://schemas.openxmlformats.org/drawingml/2006/main" noChangeAspect="1"/>
             </wp:cNvGraphicFramePr>
@@ -17199,7 +16605,7 @@
               <a:graphicData uri="http://schemas.openxmlformats.org/drawingml/2006/picture">
                 <pic:pic xmlns:pic="http://schemas.openxmlformats.org/drawingml/2006/picture">
                   <pic:nvPicPr>
-                    <pic:cNvPr id="12" name="Picture 12" descr="A feladat elfogadási feltételeit teljesítő vizualizáció"/>
+                    <pic:cNvPr id="12" name="Picture 12" descr="A feladatot kidolgozását jelentő vizualizáció"/>
                     <pic:cNvPicPr/>
                   </pic:nvPicPr>
                   <pic:blipFill>
@@ -17273,23 +16679,790 @@
         <w:t xml:space="preserve">: </w:t>
       </w:r>
       <w:r>
-        <w:t>A feladat elfogadási feltételeit teljesítő vizualizáció</w:t>
+        <w:t>A feladatot kidolgozását jelentő vizualizáció</w:t>
       </w:r>
     </w:p>
     <w:p>
       <w:pPr>
         <w:ind w:firstLine="709"/>
-      </w:pPr>
-      <w:r>
-        <w:t>Kihasználva a szuperblokkok adta lehetőségeket, mindössze két számlálót kell megvalósítani az animációk működtetésére.</w:t>
-      </w:r>
-    </w:p>
-    <w:p>
-      <w:pPr>
-        <w:pStyle w:val="Heading1"/>
       </w:pPr>
       <w:bookmarkStart w:id="55" w:name="_Ref70785275"/>
       <w:bookmarkStart w:id="56" w:name="_Toc70899218"/>
+      <w:r>
+        <w:t>A BORIS blokkjai között megtalálható számláló</w:t>
+      </w:r>
+      <w:r>
+        <w:t xml:space="preserve"> (</w:t>
+      </w:r>
+      <w:r>
+        <w:rPr>
+          <w:lang w:val="en-US"/>
+        </w:rPr>
+        <w:t>Counter</w:t>
+      </w:r>
+      <w:r>
+        <w:t>)</w:t>
+      </w:r>
+      <w:r>
+        <w:t xml:space="preserve"> </w:t>
+      </w:r>
+      <w:r>
+        <w:t>több</w:t>
+      </w:r>
+      <w:r>
+        <w:t xml:space="preserve"> szempontból</w:t>
+      </w:r>
+      <w:r>
+        <w:t xml:space="preserve"> </w:t>
+      </w:r>
+      <w:r>
+        <w:t xml:space="preserve">is </w:t>
+      </w:r>
+      <w:r>
+        <w:t xml:space="preserve">meghaladja a FAB számlálóinak a képességeit, így például </w:t>
+      </w:r>
+      <w:r>
+        <w:t xml:space="preserve">bármikor </w:t>
+      </w:r>
+      <w:r>
+        <w:t>újraindítható</w:t>
+      </w:r>
+      <w:r>
+        <w:t xml:space="preserve"> és a számlálás iránya is változtatható</w:t>
+      </w:r>
+      <w:r>
+        <w:t xml:space="preserve">, viszont a működéséhez órajel generátorra van szüksége és a FAB számlálóival szemben ennek nem lehet </w:t>
+      </w:r>
+      <w:r>
+        <w:t xml:space="preserve">megadni egy </w:t>
+      </w:r>
+      <w:r>
+        <w:t>felső korlátot</w:t>
+      </w:r>
+      <w:r>
+        <w:t>, ami</w:t>
+      </w:r>
+      <w:r>
+        <w:t xml:space="preserve"> felett</w:t>
+      </w:r>
+      <w:r>
+        <w:t xml:space="preserve"> </w:t>
+      </w:r>
+      <w:r>
+        <w:t>újraindulna</w:t>
+      </w:r>
+      <w:r>
+        <w:t xml:space="preserve"> </w:t>
+      </w:r>
+      <w:r>
+        <w:t>a számlálás</w:t>
+      </w:r>
+      <w:r>
+        <w:t>.</w:t>
+      </w:r>
+      <w:r>
+        <w:t xml:space="preserve"> </w:t>
+      </w:r>
+      <w:r>
+        <w:t>Mindezek ellenére</w:t>
+      </w:r>
+      <w:r>
+        <w:t xml:space="preserve"> e</w:t>
+      </w:r>
+      <w:r>
+        <w:t xml:space="preserve">zzel a blokkal </w:t>
+      </w:r>
+      <w:r>
+        <w:t xml:space="preserve">már </w:t>
+      </w:r>
+      <w:r>
+        <w:t>meg</w:t>
+      </w:r>
+      <w:r>
+        <w:t xml:space="preserve"> lehetne valósítani az </w:t>
+      </w:r>
+      <w:r>
+        <w:t>animációk működtetés</w:t>
+      </w:r>
+      <w:r>
+        <w:t>ét</w:t>
+      </w:r>
+      <w:r>
+        <w:t>,</w:t>
+      </w:r>
+      <w:r>
+        <w:t xml:space="preserve"> a hiányosságai ugyanis további blokkok hozzáadásával</w:t>
+      </w:r>
+      <w:r>
+        <w:t xml:space="preserve"> </w:t>
+      </w:r>
+      <w:r>
+        <w:t>bármikor</w:t>
+      </w:r>
+      <w:r>
+        <w:t xml:space="preserve"> </w:t>
+      </w:r>
+      <w:r>
+        <w:t>pótolhatók.</w:t>
+      </w:r>
+      <w:r>
+        <w:t xml:space="preserve"> Ami </w:t>
+      </w:r>
+      <w:r>
+        <w:t xml:space="preserve">viszont </w:t>
+      </w:r>
+      <w:r>
+        <w:t xml:space="preserve">ellene szól, az az, hogy </w:t>
+      </w:r>
+      <w:r>
+        <w:t xml:space="preserve">sokszor egyszerűbb a megfelelő kimenetet előállító számlálót </w:t>
+      </w:r>
+      <w:r>
+        <w:t>összerakni</w:t>
+      </w:r>
+      <w:r>
+        <w:t xml:space="preserve">, mint </w:t>
+      </w:r>
+      <w:r>
+        <w:t xml:space="preserve">ezt </w:t>
+      </w:r>
+      <w:r>
+        <w:t>a blokkot kiegészíteni</w:t>
+      </w:r>
+      <w:r>
+        <w:t>, ugyanis e</w:t>
+      </w:r>
+      <w:r>
+        <w:t>gy számláló</w:t>
+      </w:r>
+      <w:r>
+        <w:t xml:space="preserve">hoz mindössze egy memóriára van szükség az aktuális érték </w:t>
+      </w:r>
+      <w:r>
+        <w:t>tárolásá</w:t>
+      </w:r>
+      <w:r>
+        <w:t>ra</w:t>
+      </w:r>
+      <w:r>
+        <w:t>, és egy számláló logikára a következő érték előállításához</w:t>
+      </w:r>
+      <w:r>
+        <w:t>.</w:t>
+      </w:r>
+    </w:p>
+    <w:p>
+      <w:pPr>
+        <w:ind w:firstLine="709"/>
+      </w:pPr>
+      <w:r>
+        <w:t>A képkockák indexelését végző számlálónak</w:t>
+      </w:r>
+      <w:r>
+        <w:t xml:space="preserve"> ()</w:t>
+      </w:r>
+      <w:r>
+        <w:t xml:space="preserve"> a 0</w:t>
+      </w:r>
+      <w:r>
+        <w:t>-</w:t>
+      </w:r>
+      <w:r>
+        <w:t>1</w:t>
+      </w:r>
+      <w:r>
+        <w:t>-</w:t>
+      </w:r>
+      <w:r>
+        <w:t>2 sorozatot kell</w:t>
+      </w:r>
+      <w:r>
+        <w:t xml:space="preserve"> folyamatosan</w:t>
+      </w:r>
+      <w:r>
+        <w:t xml:space="preserve"> ismételnie mindaddig, amíg az engedélyező bemenetén magas logikai </w:t>
+      </w:r>
+      <w:r>
+        <w:t>szint</w:t>
+      </w:r>
+      <w:r>
+        <w:t xml:space="preserve"> </w:t>
+      </w:r>
+      <w:r>
+        <w:lastRenderedPageBreak/>
+        <w:t>van</w:t>
+      </w:r>
+      <w:r>
+        <w:t>.</w:t>
+      </w:r>
+      <w:r>
+        <w:t xml:space="preserve"> Ennek a számlálónak mindössze két flip-flopra van szüksége</w:t>
+      </w:r>
+      <w:r>
+        <w:t xml:space="preserve"> </w:t>
+      </w:r>
+      <w:r>
+        <w:t>az aktuális érték tárolására</w:t>
+      </w:r>
+      <w:r>
+        <w:t>, mivel a számsorozat mindegyik eleme kifejezhető két biten.</w:t>
+      </w:r>
+      <w:r>
+        <w:t xml:space="preserve"> A következő értéket előállító függvény pedig megegyezik a </w:t>
+      </w:r>
+      <w:r>
+        <w:fldChar w:fldCharType="begin"/>
+      </w:r>
+      <w:r>
+        <w:instrText xml:space="preserve"> REF _Ref71257033 \h </w:instrText>
+      </w:r>
+      <w:r>
+        <w:fldChar w:fldCharType="separate"/>
+      </w:r>
+      <w:r>
+        <w:rPr>
+          <w:bCs/>
+        </w:rPr>
+        <w:t>(</w:t>
+      </w:r>
+      <w:r>
+        <w:t>3</w:t>
+      </w:r>
+      <w:r>
+        <w:t>.3.1</w:t>
+      </w:r>
+      <w:r>
+        <w:rPr>
+          <w:bCs/>
+        </w:rPr>
+        <w:t>)</w:t>
+      </w:r>
+      <w:r>
+        <w:fldChar w:fldCharType="end"/>
+      </w:r>
+      <w:r>
+        <w:t xml:space="preserve"> függvénnyel.</w:t>
+      </w:r>
+    </w:p>
+    <w:tbl>
+      <w:tblPr>
+        <w:tblStyle w:val="TableGrid"/>
+        <w:tblW w:w="5000" w:type="pct"/>
+        <w:tblBorders>
+          <w:top w:val="none" w:sz="0" w:space="0" w:color="auto"/>
+          <w:left w:val="none" w:sz="0" w:space="0" w:color="auto"/>
+          <w:bottom w:val="none" w:sz="0" w:space="0" w:color="auto"/>
+          <w:right w:val="none" w:sz="0" w:space="0" w:color="auto"/>
+          <w:insideH w:val="none" w:sz="0" w:space="0" w:color="auto"/>
+          <w:insideV w:val="none" w:sz="0" w:space="0" w:color="auto"/>
+        </w:tblBorders>
+        <w:tblLook w:val="04A0" w:firstRow="1" w:lastRow="0" w:firstColumn="1" w:lastColumn="0" w:noHBand="0" w:noVBand="1"/>
+      </w:tblPr>
+      <w:tblGrid>
+        <w:gridCol w:w="2819"/>
+        <w:gridCol w:w="2820"/>
+        <w:gridCol w:w="2820"/>
+      </w:tblGrid>
+      <w:tr>
+        <w:tc>
+          <w:tcPr>
+            <w:tcW w:w="1666" w:type="pct"/>
+            <w:vAlign w:val="center"/>
+          </w:tcPr>
+          <w:p>
+            <w:pPr>
+              <w:jc w:val="left"/>
+            </w:pPr>
+          </w:p>
+        </w:tc>
+        <w:tc>
+          <w:tcPr>
+            <w:tcW w:w="1667" w:type="pct"/>
+            <w:vAlign w:val="center"/>
+          </w:tcPr>
+          <w:p>
+            <w:pPr>
+              <w:jc w:val="center"/>
+            </w:pPr>
+            <m:oMathPara>
+              <m:oMath>
+                <m:r>
+                  <w:rPr>
+                    <w:rFonts w:ascii="Cambria Math" w:hAnsi="Cambria Math"/>
+                  </w:rPr>
+                  <m:t>f</m:t>
+                </m:r>
+                <m:d>
+                  <m:dPr>
+                    <m:ctrlPr>
+                      <w:rPr>
+                        <w:rFonts w:ascii="Cambria Math" w:hAnsi="Cambria Math"/>
+                        <w:i/>
+                      </w:rPr>
+                    </m:ctrlPr>
+                  </m:dPr>
+                  <m:e>
+                    <m:r>
+                      <w:rPr>
+                        <w:rFonts w:ascii="Cambria Math" w:hAnsi="Cambria Math"/>
+                      </w:rPr>
+                      <m:t>x</m:t>
+                    </m:r>
+                  </m:e>
+                </m:d>
+                <m:r>
+                  <w:rPr>
+                    <w:rFonts w:ascii="Cambria Math" w:hAnsi="Cambria Math"/>
+                  </w:rPr>
+                  <m:t>=</m:t>
+                </m:r>
+                <m:d>
+                  <m:dPr>
+                    <m:ctrlPr>
+                      <w:rPr>
+                        <w:rFonts w:ascii="Cambria Math" w:hAnsi="Cambria Math"/>
+                        <w:i/>
+                      </w:rPr>
+                    </m:ctrlPr>
+                  </m:dPr>
+                  <m:e>
+                    <m:r>
+                      <w:rPr>
+                        <w:rFonts w:ascii="Cambria Math" w:hAnsi="Cambria Math"/>
+                      </w:rPr>
+                      <m:t>x+1</m:t>
+                    </m:r>
+                  </m:e>
+                </m:d>
+                <m:r>
+                  <w:rPr>
+                    <w:rFonts w:ascii="Cambria Math" w:hAnsi="Cambria Math"/>
+                  </w:rPr>
+                  <m:t xml:space="preserve"> </m:t>
+                </m:r>
+                <m:r>
+                  <m:rPr>
+                    <m:nor/>
+                  </m:rPr>
+                  <m:t>mod</m:t>
+                </m:r>
+                <m:r>
+                  <w:rPr>
+                    <w:rFonts w:ascii="Cambria Math" w:hAnsi="Cambria Math"/>
+                  </w:rPr>
+                  <m:t xml:space="preserve"> </m:t>
+                </m:r>
+                <m:r>
+                  <w:rPr>
+                    <w:rFonts w:ascii="Cambria Math" w:hAnsi="Cambria Math"/>
+                  </w:rPr>
+                  <m:t>2</m:t>
+                </m:r>
+              </m:oMath>
+            </m:oMathPara>
+          </w:p>
+        </w:tc>
+        <w:tc>
+          <w:tcPr>
+            <w:tcW w:w="1667" w:type="pct"/>
+            <w:vAlign w:val="center"/>
+          </w:tcPr>
+          <w:p>
+            <w:pPr>
+              <w:jc w:val="right"/>
+              <w:rPr>
+                <w:bCs/>
+              </w:rPr>
+            </w:pPr>
+            <w:bookmarkStart w:id="57" w:name="_Ref71257033"/>
+            <w:r>
+              <w:rPr>
+                <w:bCs/>
+              </w:rPr>
+              <w:t>(</w:t>
+            </w:r>
+            <w:r>
+              <w:fldChar w:fldCharType="begin"/>
+            </w:r>
+            <w:r>
+              <w:instrText xml:space="preserve"> STYLEREF 2 \s </w:instrText>
+            </w:r>
+            <w:r>
+              <w:fldChar w:fldCharType="separate"/>
+            </w:r>
+            <w:r>
+              <w:t>3.3</w:t>
+            </w:r>
+            <w:r>
+              <w:fldChar w:fldCharType="end"/>
+            </w:r>
+            <w:r>
+              <w:t>.</w:t>
+            </w:r>
+            <w:r>
+              <w:fldChar w:fldCharType="begin"/>
+            </w:r>
+            <w:r>
+              <w:instrText xml:space="preserve"> SEQ egyenlet \* ARABIC \s 2 </w:instrText>
+            </w:r>
+            <w:r>
+              <w:fldChar w:fldCharType="separate"/>
+            </w:r>
+            <w:r>
+              <w:t>1</w:t>
+            </w:r>
+            <w:r>
+              <w:fldChar w:fldCharType="end"/>
+            </w:r>
+            <w:r>
+              <w:rPr>
+                <w:bCs/>
+              </w:rPr>
+              <w:t>)</w:t>
+            </w:r>
+            <w:bookmarkEnd w:id="57"/>
+          </w:p>
+        </w:tc>
+      </w:tr>
+    </w:tbl>
+    <w:p>
+      <w:r>
+        <w:t xml:space="preserve">Tekintettel arra, hogy a BORIS sem támogatja a </w:t>
+      </w:r>
+      <w:r>
+        <w:t>maradékképzést</w:t>
+      </w:r>
+      <w:r>
+        <w:t xml:space="preserve">, az áltáthatóság érdekében érdemes a </w:t>
+      </w:r>
+      <w:r>
+        <w:fldChar w:fldCharType="begin"/>
+      </w:r>
+      <w:r>
+        <w:instrText xml:space="preserve"> REF _Ref71257033 \h </w:instrText>
+      </w:r>
+      <w:r>
+        <w:fldChar w:fldCharType="separate"/>
+      </w:r>
+      <w:r>
+        <w:rPr>
+          <w:bCs/>
+        </w:rPr>
+        <w:t>(</w:t>
+      </w:r>
+      <w:r>
+        <w:t>3.3.1</w:t>
+      </w:r>
+      <w:r>
+        <w:rPr>
+          <w:bCs/>
+        </w:rPr>
+        <w:t>)</w:t>
+      </w:r>
+      <w:r>
+        <w:fldChar w:fldCharType="end"/>
+      </w:r>
+      <w:r>
+        <w:t xml:space="preserve"> </w:t>
+      </w:r>
+      <w:r>
+        <w:t xml:space="preserve">függvényt két különálló blokkal megvalósítani, ahol az első csak növeli a bemenetét eggyel, a második pedig a </w:t>
+      </w:r>
+      <w:r>
+        <w:fldChar w:fldCharType="begin"/>
+      </w:r>
+      <w:r>
+        <w:instrText xml:space="preserve"> REF _Ref71071843 \h </w:instrText>
+      </w:r>
+      <w:r>
+        <w:fldChar w:fldCharType="separate"/>
+      </w:r>
+      <w:r>
+        <w:rPr>
+          <w:bCs/>
+        </w:rPr>
+        <w:t>(</w:t>
+      </w:r>
+      <w:r>
+        <w:rPr>
+          <w:noProof/>
+        </w:rPr>
+        <w:t>3.2</w:t>
+      </w:r>
+      <w:r>
+        <w:t>.</w:t>
+      </w:r>
+      <w:r>
+        <w:rPr>
+          <w:noProof/>
+        </w:rPr>
+        <w:t>2</w:t>
+      </w:r>
+      <w:r>
+        <w:rPr>
+          <w:bCs/>
+        </w:rPr>
+        <w:t>)</w:t>
+      </w:r>
+      <w:r>
+        <w:fldChar w:fldCharType="end"/>
+      </w:r>
+      <w:r>
+        <w:t xml:space="preserve"> behelyettesítést</w:t>
+      </w:r>
+      <w:r>
+        <w:t xml:space="preserve"> alkalmazva elvégzi a maradékképzést.</w:t>
+      </w:r>
+    </w:p>
+    <w:p>
+      <w:pPr>
+        <w:ind w:firstLine="709"/>
+      </w:pPr>
+    </w:p>
+    <w:p>
+      <w:pPr>
+        <w:ind w:firstLine="709"/>
+      </w:pPr>
+      <w:r>
+        <w:t>A</w:t>
+      </w:r>
+      <w:r>
+        <w:t xml:space="preserve"> mozgatást működtető számlálónak </w:t>
+      </w:r>
+      <w:r>
+        <w:t>() két hatérérték</w:t>
+      </w:r>
+      <w:r>
+        <w:t xml:space="preserve"> között kell oda-vissza számolnia, attól függően, hogy a bemenetének milyen előjel van megadva</w:t>
+      </w:r>
+      <w:r>
+        <w:t>, és fel kell függesztenie a számolást, ha elérte valamelyik határértékét.</w:t>
+      </w:r>
+    </w:p>
+    <w:p>
+      <w:pPr>
+        <w:ind w:firstLine="709"/>
+      </w:pPr>
+    </w:p>
+    <w:p>
+      <w:pPr>
+        <w:ind w:firstLine="709"/>
+      </w:pPr>
+    </w:p>
+    <w:p>
+      <w:pPr>
+        <w:ind w:firstLine="709"/>
+      </w:pPr>
+    </w:p>
+    <w:p>
+      <w:pPr>
+        <w:ind w:firstLine="709"/>
+      </w:pPr>
+    </w:p>
+    <w:p>
+      <w:pPr>
+        <w:ind w:firstLine="709"/>
+      </w:pPr>
+    </w:p>
+    <w:p>
+      <w:pPr>
+        <w:ind w:firstLine="709"/>
+      </w:pPr>
+      <w:r>
+        <w:t xml:space="preserve"> </w:t>
+      </w:r>
+      <w:r>
+        <w:t xml:space="preserve">nagyon </w:t>
+      </w:r>
+      <w:r>
+        <w:t>leegyszerűsítve</w:t>
+      </w:r>
+      <w:r>
+        <w:t xml:space="preserve"> </w:t>
+      </w:r>
+      <w:r>
+        <w:t>az aktuális értékének tárolására alkalmas memóriából és a következő értékét előállító logikából áll</w:t>
+      </w:r>
+      <w:r>
+        <w:t>. A BORIS blokkjaival a tárolást flip-</w:t>
+      </w:r>
+      <w:r>
+        <w:t xml:space="preserve">flopok </w:t>
+      </w:r>
+      <w:r>
+        <w:t xml:space="preserve">segítségével, a következő értéket előállító logikát pedig logikai kapukkal vagy függvényekkel </w:t>
+      </w:r>
+      <w:r>
+        <w:t>lehet megvalósítani</w:t>
+      </w:r>
+      <w:r>
+        <w:t>.</w:t>
+      </w:r>
+    </w:p>
+    <w:p>
+      <w:pPr>
+        <w:ind w:firstLine="709"/>
+      </w:pPr>
+    </w:p>
+    <w:p>
+      <w:pPr>
+        <w:ind w:firstLine="709"/>
+      </w:pPr>
+      <w:r>
+        <w:t>. Mindezek ellenére az animációk igényeit ez sem képes teljes mértékben kielégíteni, ezért a számlálást másként kell megvalósítani. A cél az, hogy a számláló azonos időközönként egy tetszőleges kifejezés segítségével módosítsa az aktuális értékét, és a számlálást bármikor fel lehessen függeszteni majd folytatni. Ehhez valójában flip-flopokra, órajel generátorra, kapcsolókra és funkcióblokkokra van szükség. A flip-flopok a számláló aktuális értékének tárolásához kellenek, a funkcióblokkok segítségével valósítható meg az aktuális és a következő értékek közötti matematikai összefüggés, az órajel a számláló működtetésére szolgál, a kapcsolók pedig a számláló felfüggesztését teszik lehetővé.</w:t>
+      </w:r>
+    </w:p>
+    <w:p>
+      <w:pPr>
+        <w:ind w:firstLine="709"/>
+      </w:pPr>
+    </w:p>
+    <w:p>
+      <w:pPr>
+        <w:ind w:firstLine="709"/>
+      </w:pPr>
+    </w:p>
+    <w:p>
+      <w:pPr>
+        <w:ind w:firstLine="709"/>
+      </w:pPr>
+      <w:r>
+        <w:lastRenderedPageBreak/>
+        <w:t xml:space="preserve"> és ezt küldje ki a kimenetére. Ez a legegyszerűbben flip-flopokkal és egy órajel generátorral valósítható meg, ahol a flip-flopoknak a kimenetei funkcióblokkokon keresztül vissza vannak kötve a bemeneteikre. Vagyis a számláló aktuális értéke  </w:t>
+      </w:r>
+    </w:p>
+    <w:p>
+      <w:pPr>
+        <w:ind w:firstLine="709"/>
+      </w:pPr>
+    </w:p>
+    <w:p>
+      <w:pPr>
+        <w:ind w:firstLine="709"/>
+      </w:pPr>
+      <w:r>
+        <w:t xml:space="preserve">Az azonos időközönként frissülő tárolt érték legegyszerűbben flip-flopokkal és egy órajel generátorral valósítható meg, ahol </w:t>
+      </w:r>
+    </w:p>
+    <w:p>
+      <w:pPr>
+        <w:ind w:firstLine="709"/>
+      </w:pPr>
+    </w:p>
+    <w:p>
+      <w:pPr>
+        <w:ind w:firstLine="709"/>
+      </w:pPr>
+      <w:r>
+        <w:t xml:space="preserve"> egy olyan megoldás szükséges, aminek a kimenete igény szerint teszteszabható. </w:t>
+      </w:r>
+    </w:p>
+    <w:p>
+      <w:pPr>
+        <w:ind w:firstLine="709"/>
+      </w:pPr>
+    </w:p>
+    <w:p>
+      <w:pPr>
+        <w:ind w:firstLine="709"/>
+      </w:pPr>
+      <w:r>
+        <w:t>Kihasználva a szuperblokkok adta lehetőségeket, mindössze két számlálót kell megvalósítani az animációk működtetésére. Habár a BORIS úgyszintén rendelkezik egy számláló blokkal, annak a képességei nem sokban haladják meg a FAB időzítőinek képességeit, így a jelen feladatra nem is használható fel.</w:t>
+      </w:r>
+    </w:p>
+    <w:p>
+      <w:pPr>
+        <w:ind w:firstLine="709"/>
+      </w:pPr>
+    </w:p>
+    <w:p>
+      <w:pPr>
+        <w:ind w:firstLine="709"/>
+      </w:pPr>
+      <w:r>
+        <w:t xml:space="preserve"> A képkockák indexelését végző számlálónak a 0</w:t>
+      </w:r>
+      <w:r>
+        <w:noBreakHyphen/>
+        <w:t>1</w:t>
+      </w:r>
+      <w:r>
+        <w:noBreakHyphen/>
+        <w:t>2 sorozatot kell ismételnie mindaddig, amíg az engedélyező bemenetén magas logikai érték van, a mozgatást működtető számlálónak pedig két érték között kell oda-vissza számolnia, attól függően, hogy a bemenetének milyen előjel van megadva. Mindkét számláló alapelve az, hogy azonos időközönként egy kifejezés segítségével módosítsa az aktuális értékét.</w:t>
+      </w:r>
+    </w:p>
+    <w:p>
+      <w:pPr>
+        <w:ind w:firstLine="709"/>
+      </w:pPr>
+    </w:p>
+    <w:p>
+      <w:pPr>
+        <w:ind w:firstLine="709"/>
+      </w:pPr>
+    </w:p>
+    <w:p>
+      <w:pPr>
+        <w:ind w:firstLine="709"/>
+      </w:pPr>
+      <w:r>
+        <w:t xml:space="preserve">, de mivel a BORIS blokkjai között található számláló csak kicsivel tud többet, mint a FAB számlálói, ezért erre a célra </w:t>
+      </w:r>
+    </w:p>
+    <w:p>
+      <w:pPr>
+        <w:ind w:firstLine="709"/>
+      </w:pPr>
+    </w:p>
+    <w:p>
+      <w:pPr>
+        <w:ind w:firstLine="709"/>
+      </w:pPr>
+    </w:p>
+    <w:p>
+      <w:pPr>
+        <w:ind w:firstLine="709"/>
+      </w:pPr>
+      <w:r>
+        <w:t>, viszont mindkét számláló esetén szükség van egy alapelvre, ami szerint a számlálás egyáltalán működhet. A BORIS blokkjai között ugyan van számláló, de a FAB számlálóihoz hasonlóan elég kevés beállítási lehetőséggel rendelkezik.</w:t>
+      </w:r>
+    </w:p>
+    <w:p>
+      <w:pPr>
+        <w:ind w:firstLine="709"/>
+      </w:pPr>
+    </w:p>
+    <w:p>
+      <w:pPr>
+        <w:ind w:firstLine="709"/>
+      </w:pPr>
+    </w:p>
+    <w:p>
+      <w:pPr>
+        <w:ind w:firstLine="709"/>
+      </w:pPr>
+    </w:p>
+    <w:p>
+      <w:pPr>
+        <w:ind w:firstLine="709"/>
+      </w:pPr>
+      <w:r>
+        <w:t>vagyis van a számlálónak egy aktuális értéke, amit flip-flopok tárolnak, és ami egyrészt a kimenetre, másrészt funkcióblokkokon keresztül vissza van juttatva a flip</w:t>
+      </w:r>
+      <w:r>
+        <w:noBreakHyphen/>
+      </w:r>
+      <w:r>
+        <w:t xml:space="preserve">flopok </w:t>
+      </w:r>
+      <w:r>
+        <w:t xml:space="preserve">bementeire, a </w:t>
+      </w:r>
+    </w:p>
+    <w:p>
+      <w:pPr>
+        <w:pStyle w:val="Heading1"/>
+      </w:pPr>
       <w:r>
         <w:lastRenderedPageBreak/>
         <w:t>Az ipari folyamat</w:t>
@@ -17573,17 +17746,20 @@
           <w:numId w:val="18"/>
         </w:numPr>
       </w:pPr>
+      <w:r>
+        <w:t>Leginkább a funkcionális programozáshoz hasonlítható, mivel egyrészt a blokkok működési szempontból leginkább a függvényhívásokhoz hasonlíthatók, másrészt nem rendelkezik beépített eszközökkel az állapotok tárolására.</w:t>
+      </w:r>
     </w:p>
     <w:p>
       <w:pPr>
         <w:pStyle w:val="Heading2"/>
       </w:pPr>
-      <w:bookmarkStart w:id="57" w:name="_Toc70899219"/>
+      <w:bookmarkStart w:id="58" w:name="_Toc70899219"/>
       <w:r>
         <w:lastRenderedPageBreak/>
         <w:t>Az emuláció megvalósításának bemutatása</w:t>
       </w:r>
-      <w:bookmarkEnd w:id="57"/>
+      <w:bookmarkEnd w:id="58"/>
     </w:p>
     <w:p>
       <w:r>
@@ -17603,58 +17779,58 @@
       <w:pPr>
         <w:pStyle w:val="Heading3"/>
       </w:pPr>
-      <w:bookmarkStart w:id="58" w:name="_Toc70899220"/>
+      <w:bookmarkStart w:id="59" w:name="_Toc70899220"/>
       <w:r>
         <w:t>A robotok és a futószalagok vizualizációja FAB segítségével</w:t>
       </w:r>
-      <w:bookmarkEnd w:id="58"/>
+      <w:bookmarkEnd w:id="59"/>
     </w:p>
     <w:p>
       <w:pPr>
         <w:pStyle w:val="Heading3"/>
       </w:pPr>
-      <w:bookmarkStart w:id="59" w:name="_Toc70899221"/>
+      <w:bookmarkStart w:id="60" w:name="_Toc70899221"/>
       <w:r>
         <w:t>A robotok mozgatása</w:t>
       </w:r>
-      <w:bookmarkEnd w:id="59"/>
+      <w:bookmarkEnd w:id="60"/>
     </w:p>
     <w:p>
       <w:pPr>
         <w:pStyle w:val="Heading3"/>
       </w:pPr>
-      <w:bookmarkStart w:id="60" w:name="_Toc70899222"/>
+      <w:bookmarkStart w:id="61" w:name="_Toc70899222"/>
       <w:r>
         <w:t>A karosszériák mozgatása</w:t>
       </w:r>
-      <w:bookmarkEnd w:id="60"/>
+      <w:bookmarkEnd w:id="61"/>
     </w:p>
     <w:p>
       <w:pPr>
         <w:pStyle w:val="Heading3"/>
       </w:pPr>
-      <w:bookmarkStart w:id="61" w:name="_Toc70899223"/>
+      <w:bookmarkStart w:id="62" w:name="_Toc70899223"/>
       <w:r>
         <w:t>A cellák ellenőrzőlogikái</w:t>
       </w:r>
-      <w:bookmarkEnd w:id="61"/>
+      <w:bookmarkEnd w:id="62"/>
     </w:p>
     <w:p>
       <w:pPr>
         <w:pStyle w:val="Heading2"/>
       </w:pPr>
-      <w:bookmarkStart w:id="62" w:name="_Toc70899224"/>
+      <w:bookmarkStart w:id="63" w:name="_Toc70899224"/>
       <w:r>
         <w:t>Az irányítás megvalósításának bemutatása</w:t>
       </w:r>
-      <w:bookmarkEnd w:id="62"/>
+      <w:bookmarkEnd w:id="63"/>
     </w:p>
     <w:p>
       <w:pPr>
         <w:pStyle w:val="Heading1"/>
       </w:pPr>
-      <w:bookmarkStart w:id="63" w:name="_Ref70785292"/>
-      <w:bookmarkStart w:id="64" w:name="_Toc70899225"/>
+      <w:bookmarkStart w:id="64" w:name="_Ref70785292"/>
+      <w:bookmarkStart w:id="65" w:name="_Toc70899225"/>
       <w:r>
         <w:lastRenderedPageBreak/>
         <w:t>A BORIS projektek hordozhatósági problémáj</w:t>
@@ -17665,8 +17841,8 @@
       <w:r>
         <w:t xml:space="preserve"> megoldása</w:t>
       </w:r>
-      <w:bookmarkEnd w:id="63"/>
       <w:bookmarkEnd w:id="64"/>
+      <w:bookmarkEnd w:id="65"/>
     </w:p>
     <w:p>
       <w:pPr>
@@ -18116,7 +18292,7 @@
         <w:t>\Examples\Demo8.sbl</w:t>
       </w:r>
     </w:p>
-    <w:bookmarkStart w:id="65" w:name="_Ref69608462"/>
+    <w:bookmarkStart w:id="66" w:name="_Ref69608462"/>
     <w:p>
       <w:pPr>
         <w:pStyle w:val="Caption"/>
@@ -18154,7 +18330,7 @@
       <w:r>
         <w:t>. példa</w:t>
       </w:r>
-      <w:bookmarkEnd w:id="65"/>
+      <w:bookmarkEnd w:id="66"/>
       <w:r>
         <w:t>: Korrigálási hiba azonos végződésű elérési útvonalak esetén</w:t>
       </w:r>
@@ -18165,13 +18341,8 @@
         <w:t xml:space="preserve">Tulajdonképpen a </w:t>
       </w:r>
       <w:r>
-        <w:t xml:space="preserve">BORIS </w:t>
-      </w:r>
-      <w:proofErr w:type="spellStart"/>
-      <w:r>
-        <w:t>Corrector</w:t>
-      </w:r>
-      <w:proofErr w:type="spellEnd"/>
+        <w:t>BORIS Corrector</w:t>
+      </w:r>
       <w:r>
         <w:t xml:space="preserve"> </w:t>
       </w:r>
@@ -18245,13 +18416,8 @@
         <w:t xml:space="preserve"> a </w:t>
       </w:r>
       <w:r>
-        <w:t xml:space="preserve">BORIS </w:t>
-      </w:r>
-      <w:proofErr w:type="spellStart"/>
-      <w:r>
-        <w:t>Corrector</w:t>
-      </w:r>
-      <w:proofErr w:type="spellEnd"/>
+        <w:t>BORIS Corrector</w:t>
+      </w:r>
       <w:r>
         <w:t xml:space="preserve"> kibővítése egy olyan funkcionalitással, amellyel a hivatkozásokat közös alakra </w:t>
       </w:r>
@@ -18278,20 +18444,20 @@
       <w:pPr>
         <w:pStyle w:val="Heading1"/>
       </w:pPr>
-      <w:bookmarkStart w:id="66" w:name="_Ref70785318"/>
-      <w:bookmarkStart w:id="67" w:name="_Toc70899226"/>
+      <w:bookmarkStart w:id="67" w:name="_Ref70785318"/>
+      <w:bookmarkStart w:id="68" w:name="_Toc70899226"/>
       <w:r>
         <w:lastRenderedPageBreak/>
         <w:t>Az ipari folyamat emulálásának alternatív megoldása</w:t>
       </w:r>
-      <w:bookmarkEnd w:id="66"/>
       <w:bookmarkEnd w:id="67"/>
+      <w:bookmarkEnd w:id="68"/>
     </w:p>
     <w:p>
       <w:pPr>
         <w:pStyle w:val="Heading2"/>
       </w:pPr>
-      <w:bookmarkStart w:id="68" w:name="_Toc70899227"/>
+      <w:bookmarkStart w:id="69" w:name="_Toc70899227"/>
       <w:r>
         <w:t xml:space="preserve">Az </w:t>
       </w:r>
@@ -18307,26 +18473,26 @@
       <w:r>
         <w:t>visszafejtése</w:t>
       </w:r>
-      <w:bookmarkEnd w:id="68"/>
+      <w:bookmarkEnd w:id="69"/>
     </w:p>
     <w:p>
       <w:pPr>
         <w:pStyle w:val="Heading3"/>
       </w:pPr>
-      <w:bookmarkStart w:id="69" w:name="_Toc70899228"/>
+      <w:bookmarkStart w:id="70" w:name="_Toc70899228"/>
       <w:r>
         <w:t>BORIS és az I/O interfész közötti kommunikáció</w:t>
       </w:r>
       <w:r>
         <w:t xml:space="preserve"> lehallgatása</w:t>
       </w:r>
-      <w:bookmarkEnd w:id="69"/>
+      <w:bookmarkEnd w:id="70"/>
     </w:p>
     <w:p>
       <w:pPr>
         <w:pStyle w:val="Heading3"/>
       </w:pPr>
-      <w:bookmarkStart w:id="70" w:name="_Toc70899229"/>
+      <w:bookmarkStart w:id="71" w:name="_Toc70899229"/>
       <w:r>
         <w:t xml:space="preserve">Az </w:t>
       </w:r>
@@ -18336,98 +18502,98 @@
       <w:r>
         <w:t xml:space="preserve"> utánzása a BORIS számára</w:t>
       </w:r>
-      <w:bookmarkEnd w:id="70"/>
+      <w:bookmarkEnd w:id="71"/>
     </w:p>
     <w:p>
       <w:pPr>
         <w:pStyle w:val="Heading3"/>
       </w:pPr>
-      <w:bookmarkStart w:id="71" w:name="_Toc70899230"/>
+      <w:bookmarkStart w:id="72" w:name="_Toc70899230"/>
       <w:r>
         <w:t>Az I/O interfész</w:t>
       </w:r>
       <w:r>
         <w:t xml:space="preserve"> működtetése a BORIS használata nélkül</w:t>
       </w:r>
-      <w:bookmarkEnd w:id="71"/>
+      <w:bookmarkEnd w:id="72"/>
     </w:p>
     <w:p>
       <w:pPr>
         <w:pStyle w:val="Heading2"/>
       </w:pPr>
-      <w:bookmarkStart w:id="72" w:name="_Toc70899231"/>
+      <w:bookmarkStart w:id="73" w:name="_Toc70899231"/>
       <w:r>
         <w:t>Az emuláció megvalósítása alternatív eszközökkel</w:t>
       </w:r>
-      <w:bookmarkEnd w:id="72"/>
+      <w:bookmarkEnd w:id="73"/>
     </w:p>
     <w:p>
       <w:pPr>
         <w:pStyle w:val="Heading3"/>
       </w:pPr>
-      <w:bookmarkStart w:id="73" w:name="_Toc70899232"/>
+      <w:bookmarkStart w:id="74" w:name="_Toc70899232"/>
       <w:r>
         <w:t>A karosszériák mozgatása</w:t>
       </w:r>
-      <w:bookmarkEnd w:id="73"/>
+      <w:bookmarkEnd w:id="74"/>
     </w:p>
     <w:p>
       <w:pPr>
         <w:pStyle w:val="Heading3"/>
       </w:pPr>
-      <w:bookmarkStart w:id="74" w:name="_Toc70899233"/>
+      <w:bookmarkStart w:id="75" w:name="_Toc70899233"/>
       <w:r>
         <w:t>A futószalagok megvalósítása és működtetése</w:t>
       </w:r>
-      <w:bookmarkEnd w:id="74"/>
+      <w:bookmarkEnd w:id="75"/>
     </w:p>
     <w:p>
       <w:pPr>
         <w:pStyle w:val="Heading3"/>
       </w:pPr>
-      <w:bookmarkStart w:id="75" w:name="_Toc70899234"/>
+      <w:bookmarkStart w:id="76" w:name="_Toc70899234"/>
       <w:r>
         <w:t>A daru megvalósítása és működtetése</w:t>
       </w:r>
-      <w:bookmarkEnd w:id="75"/>
+      <w:bookmarkEnd w:id="76"/>
     </w:p>
     <w:p>
       <w:pPr>
         <w:pStyle w:val="Heading3"/>
       </w:pPr>
-      <w:bookmarkStart w:id="76" w:name="_Toc70899235"/>
+      <w:bookmarkStart w:id="77" w:name="_Toc70899235"/>
       <w:r>
         <w:t>A robotok megvalósítása és működtetése</w:t>
       </w:r>
-      <w:bookmarkEnd w:id="76"/>
+      <w:bookmarkEnd w:id="77"/>
     </w:p>
     <w:p>
       <w:pPr>
         <w:pStyle w:val="Heading1"/>
       </w:pPr>
-      <w:bookmarkStart w:id="77" w:name="_Ref70785329"/>
-      <w:bookmarkStart w:id="78" w:name="_Toc70899236"/>
+      <w:bookmarkStart w:id="78" w:name="_Ref70785329"/>
+      <w:bookmarkStart w:id="79" w:name="_Toc70899236"/>
       <w:r>
         <w:lastRenderedPageBreak/>
         <w:t>Az I/O interfészt helyettesítő elektronika</w:t>
       </w:r>
-      <w:bookmarkEnd w:id="77"/>
       <w:bookmarkEnd w:id="78"/>
+      <w:bookmarkEnd w:id="79"/>
     </w:p>
     <w:p>
       <w:pPr>
         <w:pStyle w:val="Heading1"/>
       </w:pPr>
-      <w:bookmarkStart w:id="79" w:name="_Ref70785344"/>
-      <w:bookmarkStart w:id="80" w:name="_Toc70899237"/>
+      <w:bookmarkStart w:id="80" w:name="_Ref70785344"/>
+      <w:bookmarkStart w:id="81" w:name="_Toc70899237"/>
       <w:r>
         <w:lastRenderedPageBreak/>
         <w:t>Konklúzió</w:t>
       </w:r>
-      <w:bookmarkEnd w:id="79"/>
       <w:bookmarkEnd w:id="80"/>
-    </w:p>
-    <w:bookmarkStart w:id="81" w:name="_Toc70899238" w:displacedByCustomXml="next"/>
+      <w:bookmarkEnd w:id="81"/>
+    </w:p>
+    <w:bookmarkStart w:id="82" w:name="_Toc70899238" w:displacedByCustomXml="next"/>
     <w:sdt>
       <w:sdtPr>
         <w:rPr>
@@ -18455,7 +18621,7 @@
           <w:r>
             <w:t>Irodalomjegyzék</w:t>
           </w:r>
-          <w:bookmarkEnd w:id="81"/>
+          <w:bookmarkEnd w:id="82"/>
         </w:p>
         <w:sdt>
           <w:sdtPr>
@@ -19127,12 +19293,12 @@
           <w:numId w:val="0"/>
         </w:numPr>
       </w:pPr>
-      <w:bookmarkStart w:id="82" w:name="_Toc70899239"/>
+      <w:bookmarkStart w:id="83" w:name="_Toc70899239"/>
       <w:r>
         <w:lastRenderedPageBreak/>
         <w:t>Nyilatkozat</w:t>
       </w:r>
-      <w:bookmarkEnd w:id="82"/>
+      <w:bookmarkEnd w:id="83"/>
     </w:p>
     <w:sectPr>
       <w:pgSz w:w="11906" w:h="16838"/>

</xml_diff>

<commit_message>
Just quickly wrote down my ideas.
</commit_message>
<xml_diff>
--- a/documentation/chapters.docx
+++ b/documentation/chapters.docx
@@ -7068,7 +7068,7 @@
                 <v:shape id="_x0000_i1027" type="#_x0000_t75" style="width:18.75pt;height:18pt" o:ole="">
                   <v:imagedata r:id="rId11" o:title=""/>
                 </v:shape>
-                <o:OLEObject Type="Embed" ProgID="PBrush" ShapeID="_x0000_i1027" DrawAspect="Content" ObjectID="_1681875109" r:id="rId12"/>
+                <o:OLEObject Type="Embed" ProgID="PBrush" ShapeID="_x0000_i1027" DrawAspect="Content" ObjectID="_1681875753" r:id="rId12"/>
               </w:object>
             </w:r>
           </w:p>
@@ -7095,7 +7095,7 @@
                 <v:shape id="_x0000_i1028" type="#_x0000_t75" style="width:18.75pt;height:18pt" o:ole="">
                   <v:imagedata r:id="rId13" o:title=""/>
                 </v:shape>
-                <o:OLEObject Type="Embed" ProgID="PBrush" ShapeID="_x0000_i1028" DrawAspect="Content" ObjectID="_1681875110" r:id="rId14"/>
+                <o:OLEObject Type="Embed" ProgID="PBrush" ShapeID="_x0000_i1028" DrawAspect="Content" ObjectID="_1681875754" r:id="rId14"/>
               </w:object>
             </w:r>
           </w:p>
@@ -7125,7 +7125,7 @@
                 <v:shape id="_x0000_i1029" type="#_x0000_t75" style="width:18.75pt;height:18pt" o:ole="">
                   <v:imagedata r:id="rId15" o:title=""/>
                 </v:shape>
-                <o:OLEObject Type="Embed" ProgID="PBrush" ShapeID="_x0000_i1029" DrawAspect="Content" ObjectID="_1681875111" r:id="rId16"/>
+                <o:OLEObject Type="Embed" ProgID="PBrush" ShapeID="_x0000_i1029" DrawAspect="Content" ObjectID="_1681875755" r:id="rId16"/>
               </w:object>
             </w:r>
           </w:p>
@@ -7152,7 +7152,7 @@
                 <v:shape id="_x0000_i1030" type="#_x0000_t75" style="width:18.75pt;height:18pt" o:ole="">
                   <v:imagedata r:id="rId17" o:title=""/>
                 </v:shape>
-                <o:OLEObject Type="Embed" ProgID="PBrush" ShapeID="_x0000_i1030" DrawAspect="Content" ObjectID="_1681875112" r:id="rId18"/>
+                <o:OLEObject Type="Embed" ProgID="PBrush" ShapeID="_x0000_i1030" DrawAspect="Content" ObjectID="_1681875756" r:id="rId18"/>
               </w:object>
             </w:r>
           </w:p>
@@ -7179,7 +7179,7 @@
                 <v:shape id="_x0000_i1031" type="#_x0000_t75" style="width:18.75pt;height:18pt" o:ole="">
                   <v:imagedata r:id="rId19" o:title=""/>
                 </v:shape>
-                <o:OLEObject Type="Embed" ProgID="PBrush" ShapeID="_x0000_i1031" DrawAspect="Content" ObjectID="_1681875113" r:id="rId20"/>
+                <o:OLEObject Type="Embed" ProgID="PBrush" ShapeID="_x0000_i1031" DrawAspect="Content" ObjectID="_1681875757" r:id="rId20"/>
               </w:object>
             </w:r>
           </w:p>
@@ -7209,7 +7209,7 @@
                 <v:shape id="_x0000_i1032" type="#_x0000_t75" style="width:18.75pt;height:18pt" o:ole="">
                   <v:imagedata r:id="rId21" o:title=""/>
                 </v:shape>
-                <o:OLEObject Type="Embed" ProgID="PBrush" ShapeID="_x0000_i1032" DrawAspect="Content" ObjectID="_1681875114" r:id="rId22"/>
+                <o:OLEObject Type="Embed" ProgID="PBrush" ShapeID="_x0000_i1032" DrawAspect="Content" ObjectID="_1681875758" r:id="rId22"/>
               </w:object>
             </w:r>
           </w:p>
@@ -7236,7 +7236,7 @@
                 <v:shape id="_x0000_i1033" type="#_x0000_t75" style="width:18.75pt;height:18pt" o:ole="">
                   <v:imagedata r:id="rId23" o:title=""/>
                 </v:shape>
-                <o:OLEObject Type="Embed" ProgID="PBrush" ShapeID="_x0000_i1033" DrawAspect="Content" ObjectID="_1681875115" r:id="rId24"/>
+                <o:OLEObject Type="Embed" ProgID="PBrush" ShapeID="_x0000_i1033" DrawAspect="Content" ObjectID="_1681875759" r:id="rId24"/>
               </w:object>
             </w:r>
           </w:p>
@@ -7266,7 +7266,7 @@
                 <v:shape id="_x0000_i1034" type="#_x0000_t75" style="width:18.75pt;height:18pt" o:ole="">
                   <v:imagedata r:id="rId25" o:title=""/>
                 </v:shape>
-                <o:OLEObject Type="Embed" ProgID="PBrush" ShapeID="_x0000_i1034" DrawAspect="Content" ObjectID="_1681875116" r:id="rId26"/>
+                <o:OLEObject Type="Embed" ProgID="PBrush" ShapeID="_x0000_i1034" DrawAspect="Content" ObjectID="_1681875760" r:id="rId26"/>
               </w:object>
             </w:r>
           </w:p>
@@ -17243,6 +17243,39 @@
       <w:pPr>
         <w:ind w:firstLine="709"/>
       </w:pPr>
+      <w:r>
+        <w:t xml:space="preserve">… ez esetben a 15 azt jelenti, hogy a szerszám 15 különböző helyzetet tud felvenni az X vagy az Y tengely mentén. </w:t>
+      </w:r>
+      <w:r>
+        <w:t>Ez</w:t>
+      </w:r>
+      <w:r>
+        <w:t xml:space="preserve"> természetesen növelhető, amitől </w:t>
+      </w:r>
+      <w:r>
+        <w:t xml:space="preserve">simább </w:t>
+      </w:r>
+      <w:r>
+        <w:t xml:space="preserve">lesz </w:t>
+      </w:r>
+      <w:r>
+        <w:t>a mozgás</w:t>
+      </w:r>
+      <w:r>
+        <w:t>, de érdemes figyelembe venni az ezzel</w:t>
+      </w:r>
+      <w:r>
+        <w:t xml:space="preserve"> </w:t>
+      </w:r>
+      <w:r>
+        <w:t>járó extra terhelést</w:t>
+      </w:r>
+      <w:r>
+        <w:t>,</w:t>
+      </w:r>
+      <w:r>
+        <w:t xml:space="preserve"> amit a futtatókörnyezetnek el kell szenvednie.</w:t>
+      </w:r>
     </w:p>
     <w:p>
       <w:pPr>
@@ -17268,6 +17301,11 @@
       <w:pPr>
         <w:ind w:firstLine="709"/>
       </w:pPr>
+    </w:p>
+    <w:p>
+      <w:pPr>
+        <w:ind w:firstLine="709"/>
+      </w:pPr>
       <w:r>
         <w:t xml:space="preserve"> </w:t>
       </w:r>
@@ -17309,7 +17347,11 @@
         <w:ind w:firstLine="709"/>
       </w:pPr>
       <w:r>
-        <w:t>. Mindezek ellenére az animációk igényeit ez sem képes teljes mértékben kielégíteni, ezért a számlálást másként kell megvalósítani. A cél az, hogy a számláló azonos időközönként egy tetszőleges kifejezés segítségével módosítsa az aktuális értékét, és a számlálást bármikor fel lehessen függeszteni majd folytatni. Ehhez valójában flip-flopokra, órajel generátorra, kapcsolókra és funkcióblokkokra van szükség. A flip-flopok a számláló aktuális értékének tárolásához kellenek, a funkcióblokkok segítségével valósítható meg az aktuális és a következő értékek közötti matematikai összefüggés, az órajel a számláló működtetésére szolgál, a kapcsolók pedig a számláló felfüggesztését teszik lehetővé.</w:t>
+        <w:t xml:space="preserve">. Mindezek ellenére az animációk igényeit ez sem képes teljes mértékben kielégíteni, ezért a számlálást másként kell megvalósítani. A cél az, hogy a számláló azonos időközönként egy tetszőleges kifejezés segítségével módosítsa az aktuális értékét, és a számlálást bármikor fel lehessen függeszteni majd folytatni. Ehhez valójában flip-flopokra, órajel generátorra, kapcsolókra és funkcióblokkokra van szükség. A flip-flopok a számláló aktuális értékének tárolásához kellenek, a funkcióblokkok segítségével valósítható meg az aktuális és a következő értékek közötti matematikai összefüggés, az </w:t>
+      </w:r>
+      <w:r>
+        <w:lastRenderedPageBreak/>
+        <w:t>órajel a számláló működtetésére szolgál, a kapcsolók pedig a számláló felfüggesztését teszik lehetővé.</w:t>
       </w:r>
     </w:p>
     <w:p>
@@ -17327,7 +17369,6 @@
         <w:ind w:firstLine="709"/>
       </w:pPr>
       <w:r>
-        <w:lastRenderedPageBreak/>
         <w:t xml:space="preserve"> és ezt küldje ki a kimenetére. Ez a legegyszerűbben flip-flopokkal és egy órajel generátorral valósítható meg, ahol a flip-flopoknak a kimenetei funkcióblokkokon keresztül vissza vannak kötve a bemeneteikre. Vagyis a számláló aktuális értéke  </w:t>
       </w:r>
     </w:p>

</xml_diff>

<commit_message>
Changed the example visualization to ease writing.
</commit_message>
<xml_diff>
--- a/documentation/chapters.docx
+++ b/documentation/chapters.docx
@@ -7068,7 +7068,7 @@
                 <v:shape id="_x0000_i1027" type="#_x0000_t75" style="width:18.75pt;height:18pt" o:ole="">
                   <v:imagedata r:id="rId11" o:title=""/>
                 </v:shape>
-                <o:OLEObject Type="Embed" ProgID="PBrush" ShapeID="_x0000_i1027" DrawAspect="Content" ObjectID="_1681875753" r:id="rId12"/>
+                <o:OLEObject Type="Embed" ProgID="PBrush" ShapeID="_x0000_i1027" DrawAspect="Content" ObjectID="_1681961611" r:id="rId12"/>
               </w:object>
             </w:r>
           </w:p>
@@ -7095,7 +7095,7 @@
                 <v:shape id="_x0000_i1028" type="#_x0000_t75" style="width:18.75pt;height:18pt" o:ole="">
                   <v:imagedata r:id="rId13" o:title=""/>
                 </v:shape>
-                <o:OLEObject Type="Embed" ProgID="PBrush" ShapeID="_x0000_i1028" DrawAspect="Content" ObjectID="_1681875754" r:id="rId14"/>
+                <o:OLEObject Type="Embed" ProgID="PBrush" ShapeID="_x0000_i1028" DrawAspect="Content" ObjectID="_1681961612" r:id="rId14"/>
               </w:object>
             </w:r>
           </w:p>
@@ -7125,7 +7125,7 @@
                 <v:shape id="_x0000_i1029" type="#_x0000_t75" style="width:18.75pt;height:18pt" o:ole="">
                   <v:imagedata r:id="rId15" o:title=""/>
                 </v:shape>
-                <o:OLEObject Type="Embed" ProgID="PBrush" ShapeID="_x0000_i1029" DrawAspect="Content" ObjectID="_1681875755" r:id="rId16"/>
+                <o:OLEObject Type="Embed" ProgID="PBrush" ShapeID="_x0000_i1029" DrawAspect="Content" ObjectID="_1681961613" r:id="rId16"/>
               </w:object>
             </w:r>
           </w:p>
@@ -7152,7 +7152,7 @@
                 <v:shape id="_x0000_i1030" type="#_x0000_t75" style="width:18.75pt;height:18pt" o:ole="">
                   <v:imagedata r:id="rId17" o:title=""/>
                 </v:shape>
-                <o:OLEObject Type="Embed" ProgID="PBrush" ShapeID="_x0000_i1030" DrawAspect="Content" ObjectID="_1681875756" r:id="rId18"/>
+                <o:OLEObject Type="Embed" ProgID="PBrush" ShapeID="_x0000_i1030" DrawAspect="Content" ObjectID="_1681961614" r:id="rId18"/>
               </w:object>
             </w:r>
           </w:p>
@@ -7179,7 +7179,7 @@
                 <v:shape id="_x0000_i1031" type="#_x0000_t75" style="width:18.75pt;height:18pt" o:ole="">
                   <v:imagedata r:id="rId19" o:title=""/>
                 </v:shape>
-                <o:OLEObject Type="Embed" ProgID="PBrush" ShapeID="_x0000_i1031" DrawAspect="Content" ObjectID="_1681875757" r:id="rId20"/>
+                <o:OLEObject Type="Embed" ProgID="PBrush" ShapeID="_x0000_i1031" DrawAspect="Content" ObjectID="_1681961615" r:id="rId20"/>
               </w:object>
             </w:r>
           </w:p>
@@ -7209,7 +7209,7 @@
                 <v:shape id="_x0000_i1032" type="#_x0000_t75" style="width:18.75pt;height:18pt" o:ole="">
                   <v:imagedata r:id="rId21" o:title=""/>
                 </v:shape>
-                <o:OLEObject Type="Embed" ProgID="PBrush" ShapeID="_x0000_i1032" DrawAspect="Content" ObjectID="_1681875758" r:id="rId22"/>
+                <o:OLEObject Type="Embed" ProgID="PBrush" ShapeID="_x0000_i1032" DrawAspect="Content" ObjectID="_1681961616" r:id="rId22"/>
               </w:object>
             </w:r>
           </w:p>
@@ -7236,7 +7236,7 @@
                 <v:shape id="_x0000_i1033" type="#_x0000_t75" style="width:18.75pt;height:18pt" o:ole="">
                   <v:imagedata r:id="rId23" o:title=""/>
                 </v:shape>
-                <o:OLEObject Type="Embed" ProgID="PBrush" ShapeID="_x0000_i1033" DrawAspect="Content" ObjectID="_1681875759" r:id="rId24"/>
+                <o:OLEObject Type="Embed" ProgID="PBrush" ShapeID="_x0000_i1033" DrawAspect="Content" ObjectID="_1681961617" r:id="rId24"/>
               </w:object>
             </w:r>
           </w:p>
@@ -7266,7 +7266,7 @@
                 <v:shape id="_x0000_i1034" type="#_x0000_t75" style="width:18.75pt;height:18pt" o:ole="">
                   <v:imagedata r:id="rId25" o:title=""/>
                 </v:shape>
-                <o:OLEObject Type="Embed" ProgID="PBrush" ShapeID="_x0000_i1034" DrawAspect="Content" ObjectID="_1681875760" r:id="rId26"/>
+                <o:OLEObject Type="Embed" ProgID="PBrush" ShapeID="_x0000_i1034" DrawAspect="Content" ObjectID="_1681961618" r:id="rId26"/>
               </w:object>
             </w:r>
           </w:p>
@@ -14444,19 +14444,7 @@
         <w:rPr>
           <w:bCs/>
         </w:rPr>
-        <w:t>(3.</w:t>
-      </w:r>
-      <w:r>
-        <w:rPr>
-          <w:bCs/>
-        </w:rPr>
-        <w:t>2</w:t>
-      </w:r>
-      <w:r>
-        <w:rPr>
-          <w:bCs/>
-        </w:rPr>
-        <w:t>.1)</w:t>
+        <w:t>(3.2.1)</w:t>
       </w:r>
       <w:r>
         <w:fldChar w:fldCharType="end"/>
@@ -14532,14 +14520,14 @@
         <w:tblLook w:val="04A0" w:firstRow="1" w:lastRow="0" w:firstColumn="1" w:lastColumn="0" w:noHBand="0" w:noVBand="1"/>
       </w:tblPr>
       <w:tblGrid>
-        <w:gridCol w:w="2819"/>
-        <w:gridCol w:w="2820"/>
-        <w:gridCol w:w="2820"/>
+        <w:gridCol w:w="1477"/>
+        <w:gridCol w:w="5507"/>
+        <w:gridCol w:w="1475"/>
       </w:tblGrid>
       <w:tr>
         <w:tc>
           <w:tcPr>
-            <w:tcW w:w="1666" w:type="pct"/>
+            <w:tcW w:w="873" w:type="pct"/>
             <w:vAlign w:val="center"/>
           </w:tcPr>
           <w:p>
@@ -14550,7 +14538,7 @@
         </w:tc>
         <w:tc>
           <w:tcPr>
-            <w:tcW w:w="1667" w:type="pct"/>
+            <w:tcW w:w="3255" w:type="pct"/>
             <w:vAlign w:val="center"/>
           </w:tcPr>
           <w:p>
@@ -14681,7 +14669,7 @@
         </w:tc>
         <w:tc>
           <w:tcPr>
-            <w:tcW w:w="1667" w:type="pct"/>
+            <w:tcW w:w="872" w:type="pct"/>
             <w:vAlign w:val="center"/>
           </w:tcPr>
           <w:p>
@@ -14859,19 +14847,7 @@
         <w:rPr>
           <w:noProof/>
         </w:rPr>
-        <w:t>3</w:t>
-      </w:r>
-      <w:r>
-        <w:rPr>
-          <w:noProof/>
-        </w:rPr>
-        <w:t>.</w:t>
-      </w:r>
-      <w:r>
-        <w:rPr>
-          <w:noProof/>
-        </w:rPr>
-        <w:t>2</w:t>
+        <w:t>3.2</w:t>
       </w:r>
       <w:r>
         <w:t>.</w:t>
@@ -14940,14 +14916,14 @@
         <w:tblLook w:val="04A0" w:firstRow="1" w:lastRow="0" w:firstColumn="1" w:lastColumn="0" w:noHBand="0" w:noVBand="1"/>
       </w:tblPr>
       <w:tblGrid>
-        <w:gridCol w:w="2819"/>
-        <w:gridCol w:w="2820"/>
-        <w:gridCol w:w="2820"/>
+        <w:gridCol w:w="1477"/>
+        <w:gridCol w:w="5507"/>
+        <w:gridCol w:w="1475"/>
       </w:tblGrid>
       <w:tr>
         <w:tc>
           <w:tcPr>
-            <w:tcW w:w="1666" w:type="pct"/>
+            <w:tcW w:w="873" w:type="pct"/>
             <w:vAlign w:val="center"/>
           </w:tcPr>
           <w:p>
@@ -14958,7 +14934,7 @@
         </w:tc>
         <w:tc>
           <w:tcPr>
-            <w:tcW w:w="1667" w:type="pct"/>
+            <w:tcW w:w="3255" w:type="pct"/>
             <w:vAlign w:val="center"/>
           </w:tcPr>
           <w:p>
@@ -14983,31 +14959,7 @@
                   <w:rPr>
                     <w:rFonts w:ascii="Cambria Math" w:hAnsi="Cambria Math"/>
                   </w:rPr>
-                  <m:t xml:space="preserve"> </m:t>
-                </m:r>
-                <m:r>
-                  <w:rPr>
-                    <w:rFonts w:ascii="Cambria Math" w:hAnsi="Cambria Math"/>
-                  </w:rPr>
-                  <m:t>b</m:t>
-                </m:r>
-                <m:r>
-                  <w:rPr>
-                    <w:rFonts w:ascii="Cambria Math" w:hAnsi="Cambria Math"/>
-                  </w:rPr>
-                  <m:t>=</m:t>
-                </m:r>
-                <m:r>
-                  <w:rPr>
-                    <w:rFonts w:ascii="Cambria Math" w:hAnsi="Cambria Math"/>
-                  </w:rPr>
-                  <m:t>a-</m:t>
-                </m:r>
-                <m:r>
-                  <w:rPr>
-                    <w:rFonts w:ascii="Cambria Math" w:hAnsi="Cambria Math"/>
-                  </w:rPr>
-                  <m:t>b</m:t>
+                  <m:t xml:space="preserve"> b=a-b</m:t>
                 </m:r>
                 <m:d>
                   <m:dPr>
@@ -15055,7 +15007,7 @@
         </w:tc>
         <w:tc>
           <w:tcPr>
-            <w:tcW w:w="1667" w:type="pct"/>
+            <w:tcW w:w="872" w:type="pct"/>
             <w:vAlign w:val="center"/>
           </w:tcPr>
           <w:p>
@@ -15153,7 +15105,7 @@
       <w:tr>
         <w:tc>
           <w:tcPr>
-            <w:tcW w:w="1666" w:type="pct"/>
+            <w:tcW w:w="873" w:type="pct"/>
             <w:vAlign w:val="center"/>
           </w:tcPr>
           <w:p>
@@ -15164,7 +15116,7 @@
         </w:tc>
         <w:tc>
           <w:tcPr>
-            <w:tcW w:w="1667" w:type="pct"/>
+            <w:tcW w:w="3255" w:type="pct"/>
             <w:vAlign w:val="center"/>
           </w:tcPr>
           <w:p>
@@ -15360,7 +15312,7 @@
         </w:tc>
         <w:tc>
           <w:tcPr>
-            <w:tcW w:w="1667" w:type="pct"/>
+            <w:tcW w:w="872" w:type="pct"/>
             <w:vAlign w:val="center"/>
           </w:tcPr>
           <w:p>
@@ -15376,7 +15328,7 @@
       <w:tr>
         <w:tc>
           <w:tcPr>
-            <w:tcW w:w="1666" w:type="pct"/>
+            <w:tcW w:w="873" w:type="pct"/>
             <w:vAlign w:val="center"/>
           </w:tcPr>
           <w:p>
@@ -15387,7 +15339,7 @@
         </w:tc>
         <w:tc>
           <w:tcPr>
-            <w:tcW w:w="1667" w:type="pct"/>
+            <w:tcW w:w="3255" w:type="pct"/>
             <w:vAlign w:val="center"/>
           </w:tcPr>
           <w:p>
@@ -15547,13 +15499,7 @@
                                   <w:rPr>
                                     <w:rFonts w:ascii="Cambria Math" w:hAnsi="Cambria Math"/>
                                   </w:rPr>
-                                  <m:t>n</m:t>
-                                </m:r>
-                                <m:r>
-                                  <w:rPr>
-                                    <w:rFonts w:ascii="Cambria Math" w:hAnsi="Cambria Math"/>
-                                  </w:rPr>
-                                  <m:t>+1</m:t>
+                                  <m:t>n+1</m:t>
                                 </m:r>
                               </m:sup>
                             </m:sSup>
@@ -15569,7 +15515,7 @@
         </w:tc>
         <w:tc>
           <w:tcPr>
-            <w:tcW w:w="1667" w:type="pct"/>
+            <w:tcW w:w="872" w:type="pct"/>
             <w:vAlign w:val="center"/>
           </w:tcPr>
           <w:p>
@@ -16588,15 +16534,16 @@
       <w:pPr>
         <w:keepNext/>
         <w:spacing w:before="120"/>
+        <w:jc w:val="center"/>
       </w:pPr>
       <w:r>
         <w:rPr>
           <w:noProof/>
         </w:rPr>
         <w:drawing>
-          <wp:inline distT="0" distB="0" distL="0" distR="0" wp14:anchorId="51DE14B1" wp14:editId="746D8C28">
-            <wp:extent cx="5371465" cy="4099560"/>
-            <wp:effectExtent l="0" t="0" r="635" b="0"/>
+          <wp:inline distT="0" distB="0" distL="0" distR="0" wp14:anchorId="51DE14B1" wp14:editId="5357EC6B">
+            <wp:extent cx="4791600" cy="3657600"/>
+            <wp:effectExtent l="0" t="0" r="9525" b="0"/>
             <wp:docPr id="12" name="Picture 12" descr="A feladatot kidolgozását jelentő vizualizáció"/>
             <wp:cNvGraphicFramePr>
               <a:graphicFrameLocks xmlns:a="http://schemas.openxmlformats.org/drawingml/2006/main" noChangeAspect="1"/>
@@ -16623,7 +16570,7 @@
                   <pic:spPr>
                     <a:xfrm>
                       <a:off x="0" y="0"/>
-                      <a:ext cx="5371465" cy="4099560"/>
+                      <a:ext cx="4791600" cy="3657600"/>
                     </a:xfrm>
                     <a:prstGeom prst="rect">
                       <a:avLst/>
@@ -16695,220 +16642,326 @@
         <w:t xml:space="preserve"> (</w:t>
       </w:r>
       <w:r>
+        <w:t>Counter</w:t>
+      </w:r>
+      <w:r>
+        <w:t>)</w:t>
+      </w:r>
+      <w:r>
+        <w:t xml:space="preserve"> </w:t>
+      </w:r>
+      <w:r>
+        <w:t>több</w:t>
+      </w:r>
+      <w:r>
+        <w:t xml:space="preserve"> szempontból</w:t>
+      </w:r>
+      <w:r>
+        <w:t xml:space="preserve"> </w:t>
+      </w:r>
+      <w:r>
+        <w:t xml:space="preserve">is </w:t>
+      </w:r>
+      <w:r>
+        <w:t xml:space="preserve">meghaladja a FAB számlálóinak a képességeit, így például </w:t>
+      </w:r>
+      <w:r>
+        <w:t xml:space="preserve">bármikor </w:t>
+      </w:r>
+      <w:r>
+        <w:t>újraindítható</w:t>
+      </w:r>
+      <w:r>
+        <w:t xml:space="preserve"> és a számlálás iránya is változtatható</w:t>
+      </w:r>
+      <w:r>
+        <w:t xml:space="preserve">, viszont a működéséhez órajel generátorra van szüksége és a FAB számlálóival szemben ennek nem lehet </w:t>
+      </w:r>
+      <w:r>
+        <w:t xml:space="preserve">megadni egy </w:t>
+      </w:r>
+      <w:r>
+        <w:t>felső korlátot</w:t>
+      </w:r>
+      <w:r>
+        <w:t>, ami</w:t>
+      </w:r>
+      <w:r>
+        <w:t xml:space="preserve"> felett</w:t>
+      </w:r>
+      <w:r>
+        <w:t xml:space="preserve"> </w:t>
+      </w:r>
+      <w:r>
+        <w:t xml:space="preserve">újraindulna </w:t>
+      </w:r>
+      <w:r>
+        <w:t>a számlálás</w:t>
+      </w:r>
+      <w:r>
+        <w:t>.</w:t>
+      </w:r>
+      <w:r>
+        <w:t xml:space="preserve"> </w:t>
+      </w:r>
+      <w:r>
+        <w:t>Mindezek ellenére</w:t>
+      </w:r>
+      <w:r>
+        <w:t xml:space="preserve"> e</w:t>
+      </w:r>
+      <w:r>
+        <w:t xml:space="preserve">zzel a blokkal </w:t>
+      </w:r>
+      <w:r>
+        <w:t xml:space="preserve">már </w:t>
+      </w:r>
+      <w:r>
+        <w:t>meg</w:t>
+      </w:r>
+      <w:r>
+        <w:t xml:space="preserve"> lehetne valósítani az </w:t>
+      </w:r>
+      <w:r>
+        <w:t>animációk működtetés</w:t>
+      </w:r>
+      <w:r>
+        <w:t>ét</w:t>
+      </w:r>
+      <w:r>
+        <w:t>,</w:t>
+      </w:r>
+      <w:r>
+        <w:t xml:space="preserve"> a hiányosságai ugyanis további blokkok hozzáadásával</w:t>
+      </w:r>
+      <w:r>
+        <w:t xml:space="preserve"> </w:t>
+      </w:r>
+      <w:r>
+        <w:t>bármikor</w:t>
+      </w:r>
+      <w:r>
+        <w:t xml:space="preserve"> </w:t>
+      </w:r>
+      <w:r>
+        <w:t>pótolhatók.</w:t>
+      </w:r>
+      <w:r>
+        <w:t xml:space="preserve"> Ami </w:t>
+      </w:r>
+      <w:r>
+        <w:t xml:space="preserve">viszont </w:t>
+      </w:r>
+      <w:r>
+        <w:t xml:space="preserve">ellene szól, az az, hogy </w:t>
+      </w:r>
+      <w:r>
+        <w:t xml:space="preserve">sokszor egyszerűbb a megfelelő kimenetet előállító számlálót </w:t>
+      </w:r>
+      <w:r>
+        <w:t>összerakni</w:t>
+      </w:r>
+      <w:r>
+        <w:t xml:space="preserve">, mint </w:t>
+      </w:r>
+      <w:r>
+        <w:t xml:space="preserve">ezt </w:t>
+      </w:r>
+      <w:r>
+        <w:t>a blokkot kiegészíteni</w:t>
+      </w:r>
+      <w:r>
+        <w:t>, ugyanis e</w:t>
+      </w:r>
+      <w:r>
+        <w:t>gy számláló</w:t>
+      </w:r>
+      <w:r>
+        <w:t xml:space="preserve">hoz mindössze egy memóriára van szükség az aktuális érték </w:t>
+      </w:r>
+      <w:r>
+        <w:t>el</w:t>
+      </w:r>
+      <w:r>
+        <w:t>tárolásá</w:t>
+      </w:r>
+      <w:r>
+        <w:t>hoz</w:t>
+      </w:r>
+      <w:r>
+        <w:t>, és egy számláló logikára a következő érték előállításához</w:t>
+      </w:r>
+      <w:r>
+        <w:t>.</w:t>
+      </w:r>
+    </w:p>
+    <w:p>
+      <w:pPr>
+        <w:ind w:firstLine="709"/>
+      </w:pPr>
+      <w:r>
+        <w:t>A képkockák indexelését végző számlálónak</w:t>
+      </w:r>
+      <w:r>
+        <w:t xml:space="preserve"> (</w:t>
+      </w:r>
+      <w:r>
+        <w:fldChar w:fldCharType="begin"/>
+      </w:r>
+      <w:r>
+        <w:instrText xml:space="preserve"> REF _Ref71287067 \h </w:instrText>
+      </w:r>
+      <w:r>
+        <w:fldChar w:fldCharType="separate"/>
+      </w:r>
+      <w:r>
         <w:rPr>
-          <w:lang w:val="en-US"/>
+          <w:noProof/>
         </w:rPr>
-        <w:t>Counter</w:t>
+        <w:t>3.3</w:t>
+      </w:r>
+      <w:r>
+        <w:t>.</w:t>
+      </w:r>
+      <w:r>
+        <w:rPr>
+          <w:noProof/>
+        </w:rPr>
+        <w:t>3</w:t>
+      </w:r>
+      <w:r>
+        <w:t>. ábra</w:t>
+      </w:r>
+      <w:r>
+        <w:fldChar w:fldCharType="end"/>
       </w:r>
       <w:r>
         <w:t>)</w:t>
       </w:r>
       <w:r>
+        <w:t xml:space="preserve"> a </w:t>
+      </w:r>
+      <m:oMath>
+        <m:d>
+          <m:dPr>
+            <m:ctrlPr>
+              <w:rPr>
+                <w:rFonts w:ascii="Cambria Math" w:hAnsi="Cambria Math"/>
+                <w:i/>
+              </w:rPr>
+            </m:ctrlPr>
+          </m:dPr>
+          <m:e>
+            <m:r>
+              <w:rPr>
+                <w:rFonts w:ascii="Cambria Math" w:hAnsi="Cambria Math"/>
+              </w:rPr>
+              <m:t>0, 1, 2</m:t>
+            </m:r>
+          </m:e>
+        </m:d>
+      </m:oMath>
+      <w:r>
         <w:t xml:space="preserve"> </w:t>
       </w:r>
       <w:r>
-        <w:t>több</w:t>
-      </w:r>
-      <w:r>
-        <w:t xml:space="preserve"> szempontból</w:t>
+        <w:t>sorozatot kell</w:t>
+      </w:r>
+      <w:r>
+        <w:t xml:space="preserve"> folyamatosan</w:t>
+      </w:r>
+      <w:r>
+        <w:t xml:space="preserve"> ismételnie mindaddig, amíg az engedélyező bemenet</w:t>
+      </w:r>
+      <w:r>
+        <w:t>e</w:t>
       </w:r>
       <w:r>
         <w:t xml:space="preserve"> </w:t>
       </w:r>
       <w:r>
-        <w:t xml:space="preserve">is </w:t>
-      </w:r>
-      <w:r>
-        <w:t xml:space="preserve">meghaladja a FAB számlálóinak a képességeit, így például </w:t>
-      </w:r>
-      <w:r>
-        <w:t xml:space="preserve">bármikor </w:t>
-      </w:r>
-      <w:r>
-        <w:t>újraindítható</w:t>
-      </w:r>
-      <w:r>
-        <w:t xml:space="preserve"> és a számlálás iránya is változtatható</w:t>
-      </w:r>
-      <w:r>
-        <w:t xml:space="preserve">, viszont a működéséhez órajel generátorra van szüksége és a FAB számlálóival szemben ennek nem lehet </w:t>
-      </w:r>
-      <w:r>
-        <w:t xml:space="preserve">megadni egy </w:t>
-      </w:r>
-      <w:r>
-        <w:t>felső korlátot</w:t>
-      </w:r>
-      <w:r>
-        <w:t>, ami</w:t>
-      </w:r>
-      <w:r>
-        <w:t xml:space="preserve"> felett</w:t>
+        <w:t xml:space="preserve">(ENABLE) </w:t>
+      </w:r>
+      <w:r>
+        <w:t xml:space="preserve">magas logikai </w:t>
+      </w:r>
+      <w:r>
+        <w:t>szint</w:t>
+      </w:r>
+      <w:r>
+        <w:t>en</w:t>
+      </w:r>
+      <w:r>
+        <w:t xml:space="preserve"> van</w:t>
+      </w:r>
+      <w:r>
+        <w:t>.</w:t>
+      </w:r>
+    </w:p>
+    <w:p>
+      <w:pPr>
+        <w:ind w:firstLine="709"/>
+      </w:pPr>
+      <w:r>
+        <w:lastRenderedPageBreak/>
+        <w:t>Eh</w:t>
+      </w:r>
+      <w:r>
+        <w:t>hez a számlálóhoz elegendő egy 2-bites memóriát megvalósítani az aktuális érték eltárolásához,</w:t>
       </w:r>
       <w:r>
         <w:t xml:space="preserve"> </w:t>
       </w:r>
       <w:r>
-        <w:t>újraindulna</w:t>
+        <w:t>hiszem</w:t>
+      </w:r>
+      <w:r>
+        <w:t xml:space="preserve"> a sorozat mindegyik eleme kifejezhető két biten</w:t>
+      </w:r>
+      <w:r>
+        <w:t xml:space="preserve">. A memóriát </w:t>
+      </w:r>
+      <w:r>
+        <w:t xml:space="preserve">flip-flopok és egy órajel generátor segítésével </w:t>
+      </w:r>
+      <w:r>
+        <w:t>kell</w:t>
+      </w:r>
+      <w:r>
+        <w:t xml:space="preserve"> megvalósítani, </w:t>
+      </w:r>
+      <w:r>
+        <w:t>a számlálás felfüggesztés</w:t>
+      </w:r>
+      <w:r>
+        <w:t>ét</w:t>
+      </w:r>
+      <w:r>
+        <w:t xml:space="preserve"> és folytatás</w:t>
+      </w:r>
+      <w:r>
+        <w:t xml:space="preserve">át pedig </w:t>
+      </w:r>
+      <w:r>
+        <w:t>az órajel tiltásával és engedélyezésével.</w:t>
+      </w:r>
+      <w:r>
+        <w:t xml:space="preserve"> Ahhoz, hogy az aktuális értékből minden alkalommal elő lehessen állítani </w:t>
+      </w:r>
+      <w:r>
+        <w:t>a</w:t>
       </w:r>
       <w:r>
         <w:t xml:space="preserve"> </w:t>
       </w:r>
       <w:r>
-        <w:t>a számlálás</w:t>
-      </w:r>
-      <w:r>
-        <w:t>.</w:t>
-      </w:r>
-      <w:r>
-        <w:t xml:space="preserve"> </w:t>
-      </w:r>
-      <w:r>
-        <w:t>Mindezek ellenére</w:t>
-      </w:r>
-      <w:r>
-        <w:t xml:space="preserve"> e</w:t>
-      </w:r>
-      <w:r>
-        <w:t xml:space="preserve">zzel a blokkal </w:t>
-      </w:r>
-      <w:r>
-        <w:t xml:space="preserve">már </w:t>
-      </w:r>
-      <w:r>
-        <w:t>meg</w:t>
-      </w:r>
-      <w:r>
-        <w:t xml:space="preserve"> lehetne valósítani az </w:t>
-      </w:r>
-      <w:r>
-        <w:t>animációk működtetés</w:t>
-      </w:r>
-      <w:r>
-        <w:t>ét</w:t>
-      </w:r>
-      <w:r>
-        <w:t>,</w:t>
-      </w:r>
-      <w:r>
-        <w:t xml:space="preserve"> a hiányosságai ugyanis további blokkok hozzáadásával</w:t>
-      </w:r>
-      <w:r>
-        <w:t xml:space="preserve"> </w:t>
-      </w:r>
-      <w:r>
-        <w:t>bármikor</w:t>
-      </w:r>
-      <w:r>
-        <w:t xml:space="preserve"> </w:t>
-      </w:r>
-      <w:r>
-        <w:t>pótolhatók.</w:t>
-      </w:r>
-      <w:r>
-        <w:t xml:space="preserve"> Ami </w:t>
-      </w:r>
-      <w:r>
-        <w:t xml:space="preserve">viszont </w:t>
-      </w:r>
-      <w:r>
-        <w:t xml:space="preserve">ellene szól, az az, hogy </w:t>
-      </w:r>
-      <w:r>
-        <w:t xml:space="preserve">sokszor egyszerűbb a megfelelő kimenetet előállító számlálót </w:t>
-      </w:r>
-      <w:r>
-        <w:t>összerakni</w:t>
-      </w:r>
-      <w:r>
-        <w:t xml:space="preserve">, mint </w:t>
-      </w:r>
-      <w:r>
-        <w:t xml:space="preserve">ezt </w:t>
-      </w:r>
-      <w:r>
-        <w:t>a blokkot kiegészíteni</w:t>
-      </w:r>
-      <w:r>
-        <w:t>, ugyanis e</w:t>
-      </w:r>
-      <w:r>
-        <w:t>gy számláló</w:t>
-      </w:r>
-      <w:r>
-        <w:t xml:space="preserve">hoz mindössze egy memóriára van szükség az aktuális érték </w:t>
-      </w:r>
-      <w:r>
-        <w:t>tárolásá</w:t>
-      </w:r>
-      <w:r>
-        <w:t>ra</w:t>
-      </w:r>
-      <w:r>
-        <w:t>, és egy számláló logikára a következő érték előállításához</w:t>
-      </w:r>
-      <w:r>
-        <w:t>.</w:t>
-      </w:r>
-    </w:p>
-    <w:p>
-      <w:pPr>
-        <w:ind w:firstLine="709"/>
-      </w:pPr>
-      <w:r>
-        <w:t>A képkockák indexelését végző számlálónak</w:t>
-      </w:r>
-      <w:r>
-        <w:t xml:space="preserve"> ()</w:t>
-      </w:r>
-      <w:r>
-        <w:t xml:space="preserve"> a 0</w:t>
-      </w:r>
-      <w:r>
-        <w:t>-</w:t>
-      </w:r>
-      <w:r>
-        <w:t>1</w:t>
-      </w:r>
-      <w:r>
-        <w:t>-</w:t>
-      </w:r>
-      <w:r>
-        <w:t>2 sorozatot kell</w:t>
-      </w:r>
-      <w:r>
-        <w:t xml:space="preserve"> folyamatosan</w:t>
-      </w:r>
-      <w:r>
-        <w:t xml:space="preserve"> ismételnie mindaddig, amíg az engedélyező bemenetén magas logikai </w:t>
-      </w:r>
-      <w:r>
-        <w:t>szint</w:t>
-      </w:r>
-      <w:r>
-        <w:t xml:space="preserve"> </w:t>
-      </w:r>
-      <w:r>
-        <w:lastRenderedPageBreak/>
-        <w:t>van</w:t>
-      </w:r>
-      <w:r>
-        <w:t>.</w:t>
-      </w:r>
-      <w:r>
-        <w:t xml:space="preserve"> Ennek a számlálónak mindössze két flip-flopra van szüksége</w:t>
-      </w:r>
-      <w:r>
-        <w:t xml:space="preserve"> </w:t>
-      </w:r>
-      <w:r>
-        <w:t>az aktuális érték tárolására</w:t>
-      </w:r>
-      <w:r>
-        <w:t>, mivel a számsorozat mindegyik eleme kifejezhető két biten.</w:t>
-      </w:r>
-      <w:r>
-        <w:t xml:space="preserve"> A következő értéket előállító függvény pedig megegyezik a </w:t>
+        <w:t xml:space="preserve">számláló </w:t>
+      </w:r>
+      <w:r>
+        <w:t>következő értéket</w:t>
+      </w:r>
+      <w:r>
+        <w:t xml:space="preserve">, a </w:t>
       </w:r>
       <w:r>
         <w:fldChar w:fldCharType="begin"/>
@@ -16926,10 +16979,7 @@
         <w:t>(</w:t>
       </w:r>
       <w:r>
-        <w:t>3</w:t>
-      </w:r>
-      <w:r>
-        <w:t>.3.1</w:t>
+        <w:t>3.3.1</w:t>
       </w:r>
       <w:r>
         <w:rPr>
@@ -16941,7 +16991,81 @@
         <w:fldChar w:fldCharType="end"/>
       </w:r>
       <w:r>
-        <w:t xml:space="preserve"> függvénnyel.</w:t>
+        <w:t xml:space="preserve"> </w:t>
+      </w:r>
+      <w:r>
+        <w:t>függvény</w:t>
+      </w:r>
+      <w:r>
+        <w:t>t kell megvalósítan</w:t>
+      </w:r>
+      <w:r>
+        <w:t>i</w:t>
+      </w:r>
+      <w:r>
+        <w:t xml:space="preserve">, ahol a </w:t>
+      </w:r>
+      <m:oMath>
+        <m:sSub>
+          <m:sSubPr>
+            <m:ctrlPr>
+              <w:rPr>
+                <w:rFonts w:ascii="Cambria Math" w:hAnsi="Cambria Math"/>
+                <w:i/>
+              </w:rPr>
+            </m:ctrlPr>
+          </m:sSubPr>
+          <m:e>
+            <m:r>
+              <w:rPr>
+                <w:rFonts w:ascii="Cambria Math" w:hAnsi="Cambria Math"/>
+              </w:rPr>
+              <m:t>c</m:t>
+            </m:r>
+          </m:e>
+          <m:sub>
+            <m:r>
+              <w:rPr>
+                <w:rFonts w:ascii="Cambria Math" w:hAnsi="Cambria Math"/>
+              </w:rPr>
+              <m:t>n</m:t>
+            </m:r>
+          </m:sub>
+        </m:sSub>
+      </m:oMath>
+      <w:r>
+        <w:t xml:space="preserve"> az aktuális értéket jelenti, a </w:t>
+      </w:r>
+      <m:oMath>
+        <m:sSub>
+          <m:sSubPr>
+            <m:ctrlPr>
+              <w:rPr>
+                <w:rFonts w:ascii="Cambria Math" w:hAnsi="Cambria Math"/>
+                <w:i/>
+              </w:rPr>
+            </m:ctrlPr>
+          </m:sSubPr>
+          <m:e>
+            <m:r>
+              <w:rPr>
+                <w:rFonts w:ascii="Cambria Math" w:hAnsi="Cambria Math"/>
+              </w:rPr>
+              <m:t>c</m:t>
+            </m:r>
+          </m:e>
+          <m:sub>
+            <m:r>
+              <w:rPr>
+                <w:rFonts w:ascii="Cambria Math" w:hAnsi="Cambria Math"/>
+              </w:rPr>
+              <m:t>n+1</m:t>
+            </m:r>
+          </m:sub>
+        </m:sSub>
+      </m:oMath>
+      <w:r>
+        <w:t xml:space="preserve"> pedig a számláló következő értékét.</w:t>
       </w:r>
     </w:p>
     <w:tbl>
@@ -16959,14 +17083,14 @@
         <w:tblLook w:val="04A0" w:firstRow="1" w:lastRow="0" w:firstColumn="1" w:lastColumn="0" w:noHBand="0" w:noVBand="1"/>
       </w:tblPr>
       <w:tblGrid>
-        <w:gridCol w:w="2819"/>
-        <w:gridCol w:w="2820"/>
-        <w:gridCol w:w="2820"/>
+        <w:gridCol w:w="1477"/>
+        <w:gridCol w:w="5507"/>
+        <w:gridCol w:w="1475"/>
       </w:tblGrid>
       <w:tr>
         <w:tc>
           <w:tcPr>
-            <w:tcW w:w="1666" w:type="pct"/>
+            <w:tcW w:w="873" w:type="pct"/>
             <w:vAlign w:val="center"/>
           </w:tcPr>
           <w:p>
@@ -16977,7 +17101,7 @@
         </w:tc>
         <w:tc>
           <w:tcPr>
-            <w:tcW w:w="1667" w:type="pct"/>
+            <w:tcW w:w="3255" w:type="pct"/>
             <w:vAlign w:val="center"/>
           </w:tcPr>
           <w:p>
@@ -16986,30 +17110,32 @@
             </w:pPr>
             <m:oMathPara>
               <m:oMath>
-                <m:r>
-                  <w:rPr>
-                    <w:rFonts w:ascii="Cambria Math" w:hAnsi="Cambria Math"/>
-                  </w:rPr>
-                  <m:t>f</m:t>
-                </m:r>
-                <m:d>
-                  <m:dPr>
+                <m:sSub>
+                  <m:sSubPr>
                     <m:ctrlPr>
                       <w:rPr>
                         <w:rFonts w:ascii="Cambria Math" w:hAnsi="Cambria Math"/>
                         <w:i/>
                       </w:rPr>
                     </m:ctrlPr>
-                  </m:dPr>
+                  </m:sSubPr>
                   <m:e>
                     <m:r>
                       <w:rPr>
                         <w:rFonts w:ascii="Cambria Math" w:hAnsi="Cambria Math"/>
                       </w:rPr>
-                      <m:t>x</m:t>
+                      <m:t>c</m:t>
                     </m:r>
                   </m:e>
-                </m:d>
+                  <m:sub>
+                    <m:r>
+                      <w:rPr>
+                        <w:rFonts w:ascii="Cambria Math" w:hAnsi="Cambria Math"/>
+                      </w:rPr>
+                      <m:t>n+1</m:t>
+                    </m:r>
+                  </m:sub>
+                </m:sSub>
                 <m:r>
                   <w:rPr>
                     <w:rFonts w:ascii="Cambria Math" w:hAnsi="Cambria Math"/>
@@ -17026,11 +17152,43 @@
                     </m:ctrlPr>
                   </m:dPr>
                   <m:e>
+                    <m:sSub>
+                      <m:sSubPr>
+                        <m:ctrlPr>
+                          <w:rPr>
+                            <w:rFonts w:ascii="Cambria Math" w:hAnsi="Cambria Math"/>
+                            <w:i/>
+                          </w:rPr>
+                        </m:ctrlPr>
+                      </m:sSubPr>
+                      <m:e>
+                        <m:r>
+                          <w:rPr>
+                            <w:rFonts w:ascii="Cambria Math" w:hAnsi="Cambria Math"/>
+                          </w:rPr>
+                          <m:t>c</m:t>
+                        </m:r>
+                      </m:e>
+                      <m:sub>
+                        <m:r>
+                          <w:rPr>
+                            <w:rFonts w:ascii="Cambria Math" w:hAnsi="Cambria Math"/>
+                          </w:rPr>
+                          <m:t>n</m:t>
+                        </m:r>
+                      </m:sub>
+                    </m:sSub>
                     <m:r>
                       <w:rPr>
                         <w:rFonts w:ascii="Cambria Math" w:hAnsi="Cambria Math"/>
                       </w:rPr>
-                      <m:t>x+1</m:t>
+                      <m:t>+</m:t>
+                    </m:r>
+                    <m:r>
+                      <w:rPr>
+                        <w:rFonts w:ascii="Cambria Math" w:hAnsi="Cambria Math"/>
+                      </w:rPr>
+                      <m:t>1</m:t>
                     </m:r>
                   </m:e>
                 </m:d>
@@ -17044,19 +17202,16 @@
                   <m:rPr>
                     <m:nor/>
                   </m:rPr>
-                  <m:t>mod</m:t>
+                  <w:rPr>
+                    <w:rFonts w:ascii="Cambria Math" w:hAnsi="Cambria Math"/>
+                  </w:rPr>
+                  <m:t xml:space="preserve">mod </m:t>
                 </m:r>
                 <m:r>
                   <w:rPr>
                     <w:rFonts w:ascii="Cambria Math" w:hAnsi="Cambria Math"/>
                   </w:rPr>
-                  <m:t xml:space="preserve"> </m:t>
-                </m:r>
-                <m:r>
-                  <w:rPr>
-                    <w:rFonts w:ascii="Cambria Math" w:hAnsi="Cambria Math"/>
-                  </w:rPr>
-                  <m:t>2</m:t>
+                  <m:t>3</m:t>
                 </m:r>
               </m:oMath>
             </m:oMathPara>
@@ -17064,7 +17219,7 @@
         </w:tc>
         <w:tc>
           <w:tcPr>
-            <w:tcW w:w="1667" w:type="pct"/>
+            <w:tcW w:w="872" w:type="pct"/>
             <w:vAlign w:val="center"/>
           </w:tcPr>
           <w:p>
@@ -17082,36 +17237,71 @@
               <w:t>(</w:t>
             </w:r>
             <w:r>
+              <w:rPr>
+                <w:bCs/>
+              </w:rPr>
               <w:fldChar w:fldCharType="begin"/>
             </w:r>
             <w:r>
+              <w:rPr>
+                <w:bCs/>
+              </w:rPr>
               <w:instrText xml:space="preserve"> STYLEREF 2 \s </w:instrText>
             </w:r>
             <w:r>
+              <w:rPr>
+                <w:bCs/>
+              </w:rPr>
               <w:fldChar w:fldCharType="separate"/>
             </w:r>
             <w:r>
+              <w:rPr>
+                <w:bCs/>
+                <w:noProof/>
+              </w:rPr>
               <w:t>3.3</w:t>
             </w:r>
             <w:r>
+              <w:rPr>
+                <w:bCs/>
+              </w:rPr>
               <w:fldChar w:fldCharType="end"/>
             </w:r>
             <w:r>
+              <w:rPr>
+                <w:bCs/>
+              </w:rPr>
               <w:t>.</w:t>
             </w:r>
             <w:r>
+              <w:rPr>
+                <w:bCs/>
+              </w:rPr>
               <w:fldChar w:fldCharType="begin"/>
             </w:r>
             <w:r>
+              <w:rPr>
+                <w:bCs/>
+              </w:rPr>
               <w:instrText xml:space="preserve"> SEQ egyenlet \* ARABIC \s 2 </w:instrText>
             </w:r>
             <w:r>
+              <w:rPr>
+                <w:bCs/>
+              </w:rPr>
               <w:fldChar w:fldCharType="separate"/>
             </w:r>
             <w:r>
+              <w:rPr>
+                <w:bCs/>
+                <w:noProof/>
+              </w:rPr>
               <w:t>1</w:t>
             </w:r>
             <w:r>
+              <w:rPr>
+                <w:bCs/>
+              </w:rPr>
               <w:fldChar w:fldCharType="end"/>
             </w:r>
             <w:r>
@@ -17166,7 +17356,46 @@
         <w:t xml:space="preserve"> </w:t>
       </w:r>
       <w:r>
-        <w:t xml:space="preserve">függvényt két különálló blokkal megvalósítani, ahol az első csak növeli a bemenetét eggyel, a második pedig a </w:t>
+        <w:t>függvényt két különálló blokkal megvalósítani, ahol az első</w:t>
+      </w:r>
+      <w:r>
+        <w:t xml:space="preserve"> (COUNT</w:t>
+      </w:r>
+      <w:r>
+        <w:t> </w:t>
+      </w:r>
+      <w:r>
+        <w:t>+</w:t>
+      </w:r>
+      <w:r>
+        <w:t> </w:t>
+      </w:r>
+      <w:r>
+        <w:t>1</w:t>
+      </w:r>
+      <w:r>
+        <w:t>)</w:t>
+      </w:r>
+      <w:r>
+        <w:t xml:space="preserve"> csak növeli a bemenetét eggyel, a második </w:t>
+      </w:r>
+      <w:r>
+        <w:t>(COUNT</w:t>
+      </w:r>
+      <w:r>
+        <w:t> </w:t>
+      </w:r>
+      <w:r>
+        <w:t>%</w:t>
+      </w:r>
+      <w:r>
+        <w:t> </w:t>
+      </w:r>
+      <w:r>
+        <w:t xml:space="preserve">3) </w:t>
+      </w:r>
+      <w:r>
+        <w:t xml:space="preserve">pedig a </w:t>
       </w:r>
       <w:r>
         <w:fldChar w:fldCharType="begin"/>
@@ -17208,35 +17437,253 @@
         <w:fldChar w:fldCharType="end"/>
       </w:r>
       <w:r>
-        <w:t xml:space="preserve"> behelyettesítést</w:t>
-      </w:r>
-      <w:r>
-        <w:t xml:space="preserve"> alkalmazva elvégzi a maradékképzést.</w:t>
+        <w:t xml:space="preserve"> behelyettesítést alkalmazva elvégzi a maradékképzést.</w:t>
+      </w:r>
+    </w:p>
+    <w:p>
+      <w:pPr>
+        <w:keepNext/>
+        <w:spacing w:before="120"/>
+        <w:jc w:val="center"/>
+      </w:pPr>
+      <w:r>
+        <w:rPr>
+          <w:noProof/>
+        </w:rPr>
+        <w:drawing>
+          <wp:inline distT="0" distB="0" distL="0" distR="0" wp14:anchorId="79AA8384" wp14:editId="3D1923A0">
+            <wp:extent cx="4575600" cy="1918800"/>
+            <wp:effectExtent l="0" t="0" r="0" b="5715"/>
+            <wp:docPr id="17" name="Picture 17" descr="A képkockák indexelését végző számláló"/>
+            <wp:cNvGraphicFramePr>
+              <a:graphicFrameLocks xmlns:a="http://schemas.openxmlformats.org/drawingml/2006/main" noChangeAspect="1"/>
+            </wp:cNvGraphicFramePr>
+            <a:graphic xmlns:a="http://schemas.openxmlformats.org/drawingml/2006/main">
+              <a:graphicData uri="http://schemas.openxmlformats.org/drawingml/2006/picture">
+                <pic:pic xmlns:pic="http://schemas.openxmlformats.org/drawingml/2006/picture">
+                  <pic:nvPicPr>
+                    <pic:cNvPr id="17" name="Picture 17" descr="A képkockák indexelését végző számláló"/>
+                    <pic:cNvPicPr/>
+                  </pic:nvPicPr>
+                  <pic:blipFill>
+                    <a:blip r:embed="rId40">
+                      <a:extLst>
+                        <a:ext uri="{28A0092B-C50C-407E-A947-70E740481C1C}">
+                          <a14:useLocalDpi xmlns:a14="http://schemas.microsoft.com/office/drawing/2010/main" val="0"/>
+                        </a:ext>
+                      </a:extLst>
+                    </a:blip>
+                    <a:stretch>
+                      <a:fillRect/>
+                    </a:stretch>
+                  </pic:blipFill>
+                  <pic:spPr>
+                    <a:xfrm>
+                      <a:off x="0" y="0"/>
+                      <a:ext cx="4575600" cy="1918800"/>
+                    </a:xfrm>
+                    <a:prstGeom prst="rect">
+                      <a:avLst/>
+                    </a:prstGeom>
+                  </pic:spPr>
+                </pic:pic>
+              </a:graphicData>
+            </a:graphic>
+          </wp:inline>
+        </w:drawing>
+      </w:r>
+    </w:p>
+    <w:bookmarkStart w:id="58" w:name="_Ref71287067"/>
+    <w:p>
+      <w:pPr>
+        <w:pStyle w:val="Caption"/>
+        <w:jc w:val="center"/>
+      </w:pPr>
+      <w:r>
+        <w:fldChar w:fldCharType="begin"/>
+      </w:r>
+      <w:r>
+        <w:instrText xml:space="preserve"> STYLEREF 2 \s </w:instrText>
+      </w:r>
+      <w:r>
+        <w:fldChar w:fldCharType="separate"/>
+      </w:r>
+      <w:r>
+        <w:rPr>
+          <w:noProof/>
+        </w:rPr>
+        <w:t>3.3</w:t>
+      </w:r>
+      <w:r>
+        <w:fldChar w:fldCharType="end"/>
+      </w:r>
+      <w:r>
+        <w:t>.</w:t>
+      </w:r>
+      <w:fldSimple w:instr=" SEQ ábra \* ARABIC \s 2 ">
+        <w:r>
+          <w:rPr>
+            <w:noProof/>
+          </w:rPr>
+          <w:t>3</w:t>
+        </w:r>
+      </w:fldSimple>
+      <w:r>
+        <w:t>. ábra</w:t>
+      </w:r>
+      <w:bookmarkEnd w:id="58"/>
+      <w:r>
+        <w:t xml:space="preserve">: </w:t>
+      </w:r>
+      <w:r>
+        <w:t>A képkockák indexelését végző számláló</w:t>
       </w:r>
     </w:p>
     <w:p>
       <w:pPr>
         <w:ind w:firstLine="709"/>
       </w:pPr>
+      <w:r>
+        <w:t>A</w:t>
+      </w:r>
+      <w:r>
+        <w:t xml:space="preserve"> mozgatást működtető számlálónak </w:t>
+      </w:r>
+      <w:r>
+        <w:t>(</w:t>
+      </w:r>
+      <w:r>
+        <w:fldChar w:fldCharType="begin"/>
+      </w:r>
+      <w:r>
+        <w:instrText xml:space="preserve"> REF _Ref71287114 \h </w:instrText>
+      </w:r>
+      <w:r>
+        <w:fldChar w:fldCharType="separate"/>
+      </w:r>
+      <w:r>
+        <w:rPr>
+          <w:noProof/>
+        </w:rPr>
+        <w:t>3.3</w:t>
+      </w:r>
+      <w:r>
+        <w:t>.</w:t>
+      </w:r>
+      <w:r>
+        <w:rPr>
+          <w:noProof/>
+        </w:rPr>
+        <w:t>4</w:t>
+      </w:r>
+      <w:r>
+        <w:t>. ábra</w:t>
+      </w:r>
+      <w:r>
+        <w:fldChar w:fldCharType="end"/>
+      </w:r>
+      <w:r>
+        <w:t>)</w:t>
+      </w:r>
+      <w:r>
+        <w:t xml:space="preserve"> két határérték, vagyis </w:t>
+      </w:r>
+      <m:oMath>
+        <m:r>
+          <w:rPr>
+            <w:rFonts w:ascii="Cambria Math" w:hAnsi="Cambria Math"/>
+          </w:rPr>
+          <m:t>0</m:t>
+        </m:r>
+      </m:oMath>
+      <w:r>
+        <w:t xml:space="preserve"> és </w:t>
+      </w:r>
+      <m:oMath>
+        <m:r>
+          <w:rPr>
+            <w:rFonts w:ascii="Cambria Math" w:hAnsi="Cambria Math"/>
+          </w:rPr>
+          <m:t>15</m:t>
+        </m:r>
+      </m:oMath>
+      <w:r>
+        <w:t xml:space="preserve"> között kell oda-vissza számolnia attól függően, hogy a bemenetén levő előjel pozitív vagy negatív</w:t>
+      </w:r>
+      <w:r>
+        <w:t>, illetve</w:t>
+      </w:r>
+      <w:r>
+        <w:t xml:space="preserve"> </w:t>
+      </w:r>
+      <w:r>
+        <w:t>meg</w:t>
+      </w:r>
+      <w:r>
+        <w:t xml:space="preserve"> kell </w:t>
+      </w:r>
+      <w:r>
+        <w:t xml:space="preserve">állítania </w:t>
+      </w:r>
+      <w:r>
+        <w:t xml:space="preserve">a </w:t>
+      </w:r>
+      <w:r>
+        <w:t>számlálást</w:t>
+      </w:r>
+      <w:r>
+        <w:t>, ha a</w:t>
+      </w:r>
+      <w:r>
+        <w:t xml:space="preserve"> számláló következő értéke</w:t>
+      </w:r>
+      <w:r>
+        <w:t xml:space="preserve"> </w:t>
+      </w:r>
+      <w:r>
+        <w:t xml:space="preserve">kívül esik a </w:t>
+      </w:r>
+      <m:oMath>
+        <m:d>
+          <m:dPr>
+            <m:begChr m:val="["/>
+            <m:endChr m:val="]"/>
+            <m:ctrlPr>
+              <w:rPr>
+                <w:rFonts w:ascii="Cambria Math" w:hAnsi="Cambria Math"/>
+                <w:i/>
+              </w:rPr>
+            </m:ctrlPr>
+          </m:dPr>
+          <m:e>
+            <m:r>
+              <w:rPr>
+                <w:rFonts w:ascii="Cambria Math" w:hAnsi="Cambria Math"/>
+              </w:rPr>
+              <m:t>0, 15</m:t>
+            </m:r>
+          </m:e>
+        </m:d>
+      </m:oMath>
+      <w:r>
+        <w:t xml:space="preserve"> intervallumon</w:t>
+      </w:r>
+      <w:r>
+        <w:t>, vagy a bemenetén levő érték nulla.</w:t>
+      </w:r>
     </w:p>
     <w:p>
       <w:pPr>
         <w:ind w:firstLine="709"/>
       </w:pPr>
       <w:r>
-        <w:t>A</w:t>
-      </w:r>
-      <w:r>
-        <w:t xml:space="preserve"> mozgatást működtető számlálónak </w:t>
-      </w:r>
-      <w:r>
-        <w:t>() két hatérérték</w:t>
-      </w:r>
-      <w:r>
-        <w:t xml:space="preserve"> között kell oda-vissza számolnia, attól függően, hogy a bemenetének milyen előjel van megadva</w:t>
-      </w:r>
-      <w:r>
-        <w:t>, és fel kell függesztenie a számolást, ha elérte valamelyik határértékét.</w:t>
+        <w:t xml:space="preserve">Ennek a számlálónak az aktuális értéke legkevesebb négy biten tárolható, ezért első lépésként egy 4-bites memóriát kell megvalósítani bitenként egy-egy flip-flop </w:t>
+      </w:r>
+      <w:r>
+        <w:t xml:space="preserve">és egy órajel generátor </w:t>
+      </w:r>
+      <w:r>
+        <w:t>felhasználásával.</w:t>
       </w:r>
     </w:p>
     <w:p>
@@ -17244,6 +17691,516 @@
         <w:ind w:firstLine="709"/>
       </w:pPr>
       <w:r>
+        <w:t>Az órajel felfüggesz</w:t>
+      </w:r>
+      <w:r>
+        <w:t>t</w:t>
+      </w:r>
+      <w:r>
+        <w:t>ésének a lehetősége</w:t>
+      </w:r>
+      <w:r>
+        <w:t xml:space="preserve"> viszont</w:t>
+      </w:r>
+      <w:r>
+        <w:t xml:space="preserve"> ezúttal elhanyagolható,</w:t>
+      </w:r>
+      <w:r>
+        <w:t xml:space="preserve"> ugyanis a</w:t>
+      </w:r>
+      <w:r>
+        <w:t xml:space="preserve"> számlálás engedélyezésének feltételeinek fig</w:t>
+      </w:r>
+    </w:p>
+    <w:p>
+      <w:pPr>
+        <w:ind w:firstLine="709"/>
+      </w:pPr>
+    </w:p>
+    <w:p>
+      <w:pPr>
+        <w:ind w:firstLine="709"/>
+      </w:pPr>
+      <w:r>
+        <w:t>z aktuális érték megőrzésének a felelőssége ráterhelhetők a következő értéket előállító függvényekre.</w:t>
+      </w:r>
+    </w:p>
+    <w:p>
+      <w:pPr>
+        <w:ind w:firstLine="709"/>
+      </w:pPr>
+    </w:p>
+    <w:p>
+      <w:pPr>
+        <w:ind w:firstLine="709"/>
+      </w:pPr>
+    </w:p>
+    <w:p>
+      <w:pPr>
+        <w:ind w:firstLine="709"/>
+      </w:pPr>
+      <w:r>
+        <w:t>következő értéket előállító függvény nem módosít az aktuális értéken, ha a számlálás iránya és a számláló aktuális értéke ezt nem teszi lehetővé.</w:t>
+      </w:r>
+    </w:p>
+    <w:p>
+      <w:pPr>
+        <w:ind w:firstLine="709"/>
+      </w:pPr>
+    </w:p>
+    <w:p>
+      <w:pPr>
+        <w:ind w:firstLine="709"/>
+      </w:pPr>
+    </w:p>
+    <w:p>
+      <w:pPr>
+        <w:ind w:firstLine="709"/>
+      </w:pPr>
+    </w:p>
+    <w:p>
+      <w:pPr>
+        <w:ind w:firstLine="709"/>
+      </w:pPr>
+      <w:r>
+        <w:t xml:space="preserve">Ennek a számlálónak a megvalósításához </w:t>
+      </w:r>
+      <w:r>
+        <w:t xml:space="preserve">első lépésként meg kell valósítani egy 4-bites memóriát, </w:t>
+      </w:r>
+      <w:r>
+        <w:t>ugyanis az aktuális értéke legkevesebb négy biten fejezhető ki</w:t>
+      </w:r>
+      <w:r>
+        <w:t>.</w:t>
+      </w:r>
+      <w:r>
+        <w:t xml:space="preserve"> A négy bithez négy darab flip-flopra van szükség, és egy órajel generátorra. </w:t>
+      </w:r>
+    </w:p>
+    <w:p>
+      <w:pPr>
+        <w:ind w:firstLine="709"/>
+      </w:pPr>
+    </w:p>
+    <w:p>
+      <w:pPr>
+        <w:ind w:firstLine="709"/>
+      </w:pPr>
+      <w:r>
+        <w:t xml:space="preserve"> Erre a célra négy darab flip-flop</w:t>
+      </w:r>
+    </w:p>
+    <w:p>
+      <w:pPr>
+        <w:ind w:firstLine="709"/>
+      </w:pPr>
+      <w:r>
+        <w:t>ra és egy órajel generátorra van szükség.</w:t>
+      </w:r>
+    </w:p>
+    <w:p>
+      <w:pPr>
+        <w:ind w:firstLine="709"/>
+      </w:pPr>
+    </w:p>
+    <w:p>
+      <w:pPr>
+        <w:ind w:firstLine="709"/>
+      </w:pPr>
+    </w:p>
+    <w:p>
+      <w:pPr>
+        <w:ind w:firstLine="709"/>
+      </w:pPr>
+      <w:r>
+        <w:t xml:space="preserve"> négy darab flip-flop és egy órajel generátor segítségével valósítható meg</w:t>
+      </w:r>
+      <w:r>
+        <w:t>, az órajel felfüggesztésének a lehetősége pedig teljes egészében elhanyagolható.</w:t>
+      </w:r>
+    </w:p>
+    <w:p>
+      <w:pPr>
+        <w:ind w:firstLine="709"/>
+      </w:pPr>
+    </w:p>
+    <w:p>
+      <w:pPr>
+        <w:ind w:firstLine="709"/>
+      </w:pPr>
+      <w:r>
+        <w:t xml:space="preserve"> Ehhez négy darab flip-flopra és egy órajel generátor van szükség, viszont ennél a számlálónál nem kell az órajel folytonosságát megszakítani, ugyanis </w:t>
+      </w:r>
+    </w:p>
+    <w:p>
+      <w:pPr>
+        <w:ind w:firstLine="709"/>
+      </w:pPr>
+    </w:p>
+    <w:p>
+      <w:pPr>
+        <w:ind w:firstLine="709"/>
+      </w:pPr>
+    </w:p>
+    <w:p>
+      <w:pPr>
+        <w:ind w:firstLine="709"/>
+      </w:pPr>
+      <w:r>
+        <w:t xml:space="preserve"> </w:t>
+      </w:r>
+      <w:r>
+        <w:t xml:space="preserve">két határéréték </w:t>
+      </w:r>
+      <w:r>
+        <w:t>között kell oda-vissza számolnia, attól függően, hogy a bemenetén milyen előjel van</w:t>
+      </w:r>
+      <w:r>
+        <w:t xml:space="preserve">, </w:t>
+      </w:r>
+      <w:r>
+        <w:t>illetve</w:t>
+      </w:r>
+      <w:r>
+        <w:t xml:space="preserve"> fel kell függesztenie a számolást, ha </w:t>
+      </w:r>
+      <w:r>
+        <w:t xml:space="preserve">az aktuális érték </w:t>
+      </w:r>
+      <w:r>
+        <w:t>valamelyik határértéket</w:t>
+      </w:r>
+      <w:r>
+        <w:t xml:space="preserve"> </w:t>
+      </w:r>
+      <w:r>
+        <w:t xml:space="preserve">elérte </w:t>
+      </w:r>
+      <w:r>
+        <w:t>vagy a bemenetén levő érték nulla</w:t>
+      </w:r>
+      <w:r>
+        <w:t>.</w:t>
+      </w:r>
+      <w:r>
+        <w:t xml:space="preserve"> Ebben a feladatban ez a két határérték a </w:t>
+      </w:r>
+      <m:oMath>
+        <m:r>
+          <w:rPr>
+            <w:rFonts w:ascii="Cambria Math" w:hAnsi="Cambria Math"/>
+          </w:rPr>
+          <m:t>0</m:t>
+        </m:r>
+      </m:oMath>
+      <w:r>
+        <w:t xml:space="preserve"> és</w:t>
+      </w:r>
+      <w:r>
+        <w:t xml:space="preserve"> a</w:t>
+      </w:r>
+      <w:r>
+        <w:t xml:space="preserve"> </w:t>
+      </w:r>
+      <m:oMath>
+        <m:r>
+          <w:rPr>
+            <w:rFonts w:ascii="Cambria Math" w:hAnsi="Cambria Math"/>
+          </w:rPr>
+          <m:t>15</m:t>
+        </m:r>
+      </m:oMath>
+      <w:r>
+        <w:t>, ami</w:t>
+      </w:r>
+      <w:r>
+        <w:t xml:space="preserve"> a</w:t>
+      </w:r>
+      <w:r>
+        <w:t xml:space="preserve"> mozgatás szempontjából annyit jelent, hogy a szerszám 15 különböző helyzetet tud felvenni az </w:t>
+      </w:r>
+      <m:oMath>
+        <m:r>
+          <w:rPr>
+            <w:rFonts w:ascii="Cambria Math" w:hAnsi="Cambria Math"/>
+          </w:rPr>
+          <m:t>X</m:t>
+        </m:r>
+      </m:oMath>
+      <w:r>
+        <w:t xml:space="preserve"> és az </w:t>
+      </w:r>
+      <m:oMath>
+        <m:r>
+          <w:rPr>
+            <w:rFonts w:ascii="Cambria Math" w:hAnsi="Cambria Math"/>
+          </w:rPr>
+          <m:t>Y</m:t>
+        </m:r>
+      </m:oMath>
+      <w:r>
+        <w:t xml:space="preserve"> </w:t>
+      </w:r>
+      <w:r>
+        <w:t>tengelyek mentén.</w:t>
+      </w:r>
+    </w:p>
+    <w:p/>
+    <w:tbl>
+      <w:tblPr>
+        <w:tblStyle w:val="TableGrid"/>
+        <w:tblW w:w="5000" w:type="pct"/>
+        <w:tblBorders>
+          <w:top w:val="none" w:sz="0" w:space="0" w:color="auto"/>
+          <w:left w:val="none" w:sz="0" w:space="0" w:color="auto"/>
+          <w:bottom w:val="none" w:sz="0" w:space="0" w:color="auto"/>
+          <w:right w:val="none" w:sz="0" w:space="0" w:color="auto"/>
+          <w:insideH w:val="none" w:sz="0" w:space="0" w:color="auto"/>
+          <w:insideV w:val="none" w:sz="0" w:space="0" w:color="auto"/>
+        </w:tblBorders>
+        <w:tblLook w:val="04A0" w:firstRow="1" w:lastRow="0" w:firstColumn="1" w:lastColumn="0" w:noHBand="0" w:noVBand="1"/>
+      </w:tblPr>
+      <w:tblGrid>
+        <w:gridCol w:w="1479"/>
+        <w:gridCol w:w="5505"/>
+        <w:gridCol w:w="1475"/>
+      </w:tblGrid>
+      <w:tr>
+        <w:tc>
+          <w:tcPr>
+            <w:tcW w:w="874" w:type="pct"/>
+            <w:vAlign w:val="center"/>
+          </w:tcPr>
+          <w:p>
+            <w:pPr>
+              <w:jc w:val="left"/>
+            </w:pPr>
+          </w:p>
+        </w:tc>
+        <w:tc>
+          <w:tcPr>
+            <w:tcW w:w="3254" w:type="pct"/>
+            <w:vAlign w:val="center"/>
+          </w:tcPr>
+          <w:p>
+            <w:pPr>
+              <w:jc w:val="center"/>
+            </w:pPr>
+            <m:oMathPara>
+              <m:oMath>
+                <m:sSub>
+                  <m:sSubPr>
+                    <m:ctrlPr>
+                      <w:rPr>
+                        <w:rFonts w:ascii="Cambria Math" w:hAnsi="Cambria Math"/>
+                        <w:i/>
+                      </w:rPr>
+                    </m:ctrlPr>
+                  </m:sSubPr>
+                  <m:e>
+                    <m:r>
+                      <w:rPr>
+                        <w:rFonts w:ascii="Cambria Math" w:hAnsi="Cambria Math"/>
+                      </w:rPr>
+                      <m:t>c</m:t>
+                    </m:r>
+                  </m:e>
+                  <m:sub>
+                    <m:r>
+                      <w:rPr>
+                        <w:rFonts w:ascii="Cambria Math" w:hAnsi="Cambria Math"/>
+                      </w:rPr>
+                      <m:t>n+1</m:t>
+                    </m:r>
+                  </m:sub>
+                </m:sSub>
+                <m:r>
+                  <w:rPr>
+                    <w:rFonts w:ascii="Cambria Math" w:hAnsi="Cambria Math"/>
+                  </w:rPr>
+                  <m:t>=</m:t>
+                </m:r>
+                <m:func>
+                  <m:funcPr>
+                    <m:ctrlPr>
+                      <w:rPr>
+                        <w:rFonts w:ascii="Cambria Math" w:hAnsi="Cambria Math"/>
+                        <w:i/>
+                      </w:rPr>
+                    </m:ctrlPr>
+                  </m:funcPr>
+                  <m:fName>
+                    <m:r>
+                      <m:rPr>
+                        <m:sty m:val="p"/>
+                      </m:rPr>
+                      <w:rPr>
+                        <w:rFonts w:ascii="Cambria Math" w:hAnsi="Cambria Math"/>
+                      </w:rPr>
+                      <m:t>min</m:t>
+                    </m:r>
+                  </m:fName>
+                  <m:e>
+                    <m:d>
+                      <m:dPr>
+                        <m:ctrlPr>
+                          <w:rPr>
+                            <w:rFonts w:ascii="Cambria Math" w:hAnsi="Cambria Math"/>
+                            <w:i/>
+                          </w:rPr>
+                        </m:ctrlPr>
+                      </m:dPr>
+                      <m:e>
+                        <m:func>
+                          <m:funcPr>
+                            <m:ctrlPr>
+                              <w:rPr>
+                                <w:rFonts w:ascii="Cambria Math" w:hAnsi="Cambria Math"/>
+                                <w:i/>
+                              </w:rPr>
+                            </m:ctrlPr>
+                          </m:funcPr>
+                          <m:fName>
+                            <m:r>
+                              <m:rPr>
+                                <m:sty m:val="p"/>
+                              </m:rPr>
+                              <w:rPr>
+                                <w:rFonts w:ascii="Cambria Math" w:hAnsi="Cambria Math"/>
+                              </w:rPr>
+                              <m:t>max</m:t>
+                            </m:r>
+                          </m:fName>
+                          <m:e>
+                            <m:d>
+                              <m:dPr>
+                                <m:ctrlPr>
+                                  <w:rPr>
+                                    <w:rFonts w:ascii="Cambria Math" w:hAnsi="Cambria Math"/>
+                                    <w:i/>
+                                  </w:rPr>
+                                </m:ctrlPr>
+                              </m:dPr>
+                              <m:e>
+                                <m:sSub>
+                                  <m:sSubPr>
+                                    <m:ctrlPr>
+                                      <w:rPr>
+                                        <w:rFonts w:ascii="Cambria Math" w:hAnsi="Cambria Math"/>
+                                        <w:i/>
+                                      </w:rPr>
+                                    </m:ctrlPr>
+                                  </m:sSubPr>
+                                  <m:e>
+                                    <m:r>
+                                      <w:rPr>
+                                        <w:rFonts w:ascii="Cambria Math" w:hAnsi="Cambria Math"/>
+                                      </w:rPr>
+                                      <m:t>c</m:t>
+                                    </m:r>
+                                  </m:e>
+                                  <m:sub>
+                                    <m:r>
+                                      <w:rPr>
+                                        <w:rFonts w:ascii="Cambria Math" w:hAnsi="Cambria Math"/>
+                                      </w:rPr>
+                                      <m:t>n</m:t>
+                                    </m:r>
+                                  </m:sub>
+                                </m:sSub>
+                                <m:r>
+                                  <w:rPr>
+                                    <w:rFonts w:ascii="Cambria Math" w:hAnsi="Cambria Math"/>
+                                  </w:rPr>
+                                  <m:t>±1, 0</m:t>
+                                </m:r>
+                              </m:e>
+                            </m:d>
+                            <m:r>
+                              <w:rPr>
+                                <w:rFonts w:ascii="Cambria Math" w:hAnsi="Cambria Math"/>
+                              </w:rPr>
+                              <m:t>, 15</m:t>
+                            </m:r>
+                          </m:e>
+                        </m:func>
+                      </m:e>
+                    </m:d>
+                  </m:e>
+                </m:func>
+              </m:oMath>
+            </m:oMathPara>
+          </w:p>
+        </w:tc>
+        <w:tc>
+          <w:tcPr>
+            <w:tcW w:w="872" w:type="pct"/>
+            <w:vAlign w:val="center"/>
+          </w:tcPr>
+          <w:p>
+            <w:pPr>
+              <w:jc w:val="right"/>
+              <w:rPr>
+                <w:bCs/>
+              </w:rPr>
+            </w:pPr>
+            <w:r>
+              <w:rPr>
+                <w:bCs/>
+              </w:rPr>
+              <w:t>(</w:t>
+            </w:r>
+            <w:r>
+              <w:fldChar w:fldCharType="begin"/>
+            </w:r>
+            <w:r>
+              <w:instrText xml:space="preserve"> STYLEREF 2 \s </w:instrText>
+            </w:r>
+            <w:r>
+              <w:fldChar w:fldCharType="separate"/>
+            </w:r>
+            <w:r>
+              <w:t>3.3</w:t>
+            </w:r>
+            <w:r>
+              <w:fldChar w:fldCharType="end"/>
+            </w:r>
+            <w:r>
+              <w:t>.</w:t>
+            </w:r>
+            <w:r>
+              <w:fldChar w:fldCharType="begin"/>
+            </w:r>
+            <w:r>
+              <w:instrText xml:space="preserve"> SEQ egyenlet \* ARABIC \s 2 </w:instrText>
+            </w:r>
+            <w:r>
+              <w:fldChar w:fldCharType="separate"/>
+            </w:r>
+            <w:r>
+              <w:t>2</w:t>
+            </w:r>
+            <w:r>
+              <w:fldChar w:fldCharType="end"/>
+            </w:r>
+            <w:r>
+              <w:rPr>
+                <w:bCs/>
+              </w:rPr>
+              <w:t>)</w:t>
+            </w:r>
+          </w:p>
+        </w:tc>
+      </w:tr>
+    </w:tbl>
+    <w:p/>
+    <w:p/>
+    <w:p>
+      <w:pPr>
+        <w:ind w:firstLine="709"/>
+      </w:pPr>
+      <w:r>
         <w:t xml:space="preserve">… ez esetben a 15 azt jelenti, hogy a szerszám 15 különböző helyzetet tud felvenni az X vagy az Y tengely mentén. </w:t>
       </w:r>
       <w:r>
@@ -17253,7 +18210,11 @@
         <w:t xml:space="preserve"> természetesen növelhető, amitől </w:t>
       </w:r>
       <w:r>
-        <w:t xml:space="preserve">simább </w:t>
+        <w:lastRenderedPageBreak/>
+        <w:t>egyenletesebb</w:t>
+      </w:r>
+      <w:r>
+        <w:t xml:space="preserve"> </w:t>
       </w:r>
       <w:r>
         <w:t xml:space="preserve">lesz </w:t>
@@ -17279,6 +18240,105 @@
     </w:p>
     <w:p>
       <w:pPr>
+        <w:keepNext/>
+        <w:spacing w:before="120"/>
+        <w:jc w:val="center"/>
+      </w:pPr>
+      <w:r>
+        <w:rPr>
+          <w:noProof/>
+        </w:rPr>
+        <w:drawing>
+          <wp:inline distT="0" distB="0" distL="0" distR="0" wp14:anchorId="0FBFAD39" wp14:editId="0C407057">
+            <wp:extent cx="5371465" cy="3072130"/>
+            <wp:effectExtent l="0" t="0" r="635" b="0"/>
+            <wp:docPr id="3" name="Picture 3" descr="A mozgatást működtető számláló"/>
+            <wp:cNvGraphicFramePr>
+              <a:graphicFrameLocks xmlns:a="http://schemas.openxmlformats.org/drawingml/2006/main" noChangeAspect="1"/>
+            </wp:cNvGraphicFramePr>
+            <a:graphic xmlns:a="http://schemas.openxmlformats.org/drawingml/2006/main">
+              <a:graphicData uri="http://schemas.openxmlformats.org/drawingml/2006/picture">
+                <pic:pic xmlns:pic="http://schemas.openxmlformats.org/drawingml/2006/picture">
+                  <pic:nvPicPr>
+                    <pic:cNvPr id="3" name="Picture 3" descr="A mozgatást működtető számláló"/>
+                    <pic:cNvPicPr/>
+                  </pic:nvPicPr>
+                  <pic:blipFill>
+                    <a:blip r:embed="rId41">
+                      <a:extLst>
+                        <a:ext uri="{28A0092B-C50C-407E-A947-70E740481C1C}">
+                          <a14:useLocalDpi xmlns:a14="http://schemas.microsoft.com/office/drawing/2010/main" val="0"/>
+                        </a:ext>
+                      </a:extLst>
+                    </a:blip>
+                    <a:stretch>
+                      <a:fillRect/>
+                    </a:stretch>
+                  </pic:blipFill>
+                  <pic:spPr>
+                    <a:xfrm>
+                      <a:off x="0" y="0"/>
+                      <a:ext cx="5371465" cy="3072130"/>
+                    </a:xfrm>
+                    <a:prstGeom prst="rect">
+                      <a:avLst/>
+                    </a:prstGeom>
+                  </pic:spPr>
+                </pic:pic>
+              </a:graphicData>
+            </a:graphic>
+          </wp:inline>
+        </w:drawing>
+      </w:r>
+    </w:p>
+    <w:bookmarkStart w:id="59" w:name="_Ref71287114"/>
+    <w:p>
+      <w:pPr>
+        <w:pStyle w:val="Caption"/>
+        <w:jc w:val="center"/>
+      </w:pPr>
+      <w:r>
+        <w:fldChar w:fldCharType="begin"/>
+      </w:r>
+      <w:r>
+        <w:instrText xml:space="preserve"> STYLEREF 2 \s </w:instrText>
+      </w:r>
+      <w:r>
+        <w:fldChar w:fldCharType="separate"/>
+      </w:r>
+      <w:r>
+        <w:rPr>
+          <w:noProof/>
+        </w:rPr>
+        <w:t>3.3</w:t>
+      </w:r>
+      <w:r>
+        <w:fldChar w:fldCharType="end"/>
+      </w:r>
+      <w:r>
+        <w:t>.</w:t>
+      </w:r>
+      <w:fldSimple w:instr=" SEQ ábra \* ARABIC \s 2 ">
+        <w:r>
+          <w:rPr>
+            <w:noProof/>
+          </w:rPr>
+          <w:t>4</w:t>
+        </w:r>
+      </w:fldSimple>
+      <w:r>
+        <w:t>. ábra</w:t>
+      </w:r>
+      <w:bookmarkEnd w:id="59"/>
+      <w:r>
+        <w:t xml:space="preserve">: </w:t>
+      </w:r>
+      <w:r>
+        <w:t>A mozgatást működtető számláló</w:t>
+      </w:r>
+    </w:p>
+    <w:p>
+      <w:pPr>
         <w:ind w:firstLine="709"/>
       </w:pPr>
     </w:p>
@@ -17301,57 +18361,39 @@
       <w:pPr>
         <w:ind w:firstLine="709"/>
       </w:pPr>
+      <w:r>
+        <w:t xml:space="preserve"> </w:t>
+      </w:r>
+      <w:r>
+        <w:t xml:space="preserve">nagyon </w:t>
+      </w:r>
+      <w:r>
+        <w:t xml:space="preserve">leegyszerűsítve </w:t>
+      </w:r>
+      <w:r>
+        <w:t>az aktuális értékének tárolására alkalmas memóriából és a következő értékét előállító logikából áll</w:t>
+      </w:r>
+      <w:r>
+        <w:t>. A BORIS blokkjaival a tárolást flip-</w:t>
+      </w:r>
+      <w:r>
+        <w:t xml:space="preserve">flopok </w:t>
+      </w:r>
+      <w:r>
+        <w:t>segítségével, a következő értéket előállító logikát pedig logikai kapukkal vagy függvényekkel lehet megvalósítani.</w:t>
+      </w:r>
     </w:p>
     <w:p>
       <w:pPr>
         <w:ind w:firstLine="709"/>
       </w:pPr>
-      <w:r>
-        <w:t xml:space="preserve"> </w:t>
-      </w:r>
-      <w:r>
-        <w:t xml:space="preserve">nagyon </w:t>
-      </w:r>
-      <w:r>
-        <w:t>leegyszerűsítve</w:t>
-      </w:r>
-      <w:r>
-        <w:t xml:space="preserve"> </w:t>
-      </w:r>
-      <w:r>
-        <w:t>az aktuális értékének tárolására alkalmas memóriából és a következő értékét előállító logikából áll</w:t>
-      </w:r>
-      <w:r>
-        <w:t>. A BORIS blokkjaival a tárolást flip-</w:t>
-      </w:r>
-      <w:r>
-        <w:t xml:space="preserve">flopok </w:t>
-      </w:r>
-      <w:r>
-        <w:t xml:space="preserve">segítségével, a következő értéket előállító logikát pedig logikai kapukkal vagy függvényekkel </w:t>
-      </w:r>
-      <w:r>
-        <w:t>lehet megvalósítani</w:t>
-      </w:r>
-      <w:r>
-        <w:t>.</w:t>
-      </w:r>
     </w:p>
     <w:p>
       <w:pPr>
         <w:ind w:firstLine="709"/>
       </w:pPr>
-    </w:p>
-    <w:p>
-      <w:pPr>
-        <w:ind w:firstLine="709"/>
-      </w:pPr>
-      <w:r>
-        <w:t xml:space="preserve">. Mindezek ellenére az animációk igényeit ez sem képes teljes mértékben kielégíteni, ezért a számlálást másként kell megvalósítani. A cél az, hogy a számláló azonos időközönként egy tetszőleges kifejezés segítségével módosítsa az aktuális értékét, és a számlálást bármikor fel lehessen függeszteni majd folytatni. Ehhez valójában flip-flopokra, órajel generátorra, kapcsolókra és funkcióblokkokra van szükség. A flip-flopok a számláló aktuális értékének tárolásához kellenek, a funkcióblokkok segítségével valósítható meg az aktuális és a következő értékek közötti matematikai összefüggés, az </w:t>
-      </w:r>
-      <w:r>
-        <w:lastRenderedPageBreak/>
-        <w:t>órajel a számláló működtetésére szolgál, a kapcsolók pedig a számláló felfüggesztését teszik lehetővé.</w:t>
+      <w:r>
+        <w:t>. Mindezek ellenére az animációk igényeit ez sem képes teljes mértékben kielégíteni, ezért a számlálást másként kell megvalósítani. A cél az, hogy a számláló azonos időközönként egy tetszőleges kifejezés segítségével módosítsa az aktuális értékét, és a számlálást bármikor fel lehessen függeszteni majd folytatni. Ehhez valójában flip-flopokra, órajel generátorra, kapcsolókra és funkcióblokkokra van szükség. A flip-flopok a számláló aktuális értékének tárolásához kellenek, a funkcióblokkok segítségével valósítható meg az aktuális és a következő értékek közötti matematikai összefüggés, az órajel a számláló működtetésére szolgál, a kapcsolók pedig a számláló felfüggesztését teszik lehetővé.</w:t>
       </w:r>
     </w:p>
     <w:p>
@@ -17488,6 +18530,7 @@
         <w:ind w:firstLine="709"/>
       </w:pPr>
       <w:r>
+        <w:lastRenderedPageBreak/>
         <w:t>vagyis van a számlálónak egy aktuális értéke, amit flip-flopok tárolnak, és ami egyrészt a kimenetre, másrészt funkcióblokkokon keresztül vissza van juttatva a flip</w:t>
       </w:r>
       <w:r>
@@ -17795,12 +18838,12 @@
       <w:pPr>
         <w:pStyle w:val="Heading2"/>
       </w:pPr>
-      <w:bookmarkStart w:id="58" w:name="_Toc70899219"/>
+      <w:bookmarkStart w:id="60" w:name="_Toc70899219"/>
       <w:r>
         <w:lastRenderedPageBreak/>
         <w:t>Az emuláció megvalósításának bemutatása</w:t>
       </w:r>
-      <w:bookmarkEnd w:id="58"/>
+      <w:bookmarkEnd w:id="60"/>
     </w:p>
     <w:p>
       <w:r>
@@ -17820,58 +18863,58 @@
       <w:pPr>
         <w:pStyle w:val="Heading3"/>
       </w:pPr>
-      <w:bookmarkStart w:id="59" w:name="_Toc70899220"/>
+      <w:bookmarkStart w:id="61" w:name="_Toc70899220"/>
       <w:r>
         <w:t>A robotok és a futószalagok vizualizációja FAB segítségével</w:t>
       </w:r>
-      <w:bookmarkEnd w:id="59"/>
+      <w:bookmarkEnd w:id="61"/>
     </w:p>
     <w:p>
       <w:pPr>
         <w:pStyle w:val="Heading3"/>
       </w:pPr>
-      <w:bookmarkStart w:id="60" w:name="_Toc70899221"/>
+      <w:bookmarkStart w:id="62" w:name="_Toc70899221"/>
       <w:r>
         <w:t>A robotok mozgatása</w:t>
       </w:r>
-      <w:bookmarkEnd w:id="60"/>
+      <w:bookmarkEnd w:id="62"/>
     </w:p>
     <w:p>
       <w:pPr>
         <w:pStyle w:val="Heading3"/>
       </w:pPr>
-      <w:bookmarkStart w:id="61" w:name="_Toc70899222"/>
+      <w:bookmarkStart w:id="63" w:name="_Toc70899222"/>
       <w:r>
         <w:t>A karosszériák mozgatása</w:t>
       </w:r>
-      <w:bookmarkEnd w:id="61"/>
+      <w:bookmarkEnd w:id="63"/>
     </w:p>
     <w:p>
       <w:pPr>
         <w:pStyle w:val="Heading3"/>
       </w:pPr>
-      <w:bookmarkStart w:id="62" w:name="_Toc70899223"/>
+      <w:bookmarkStart w:id="64" w:name="_Toc70899223"/>
       <w:r>
         <w:t>A cellák ellenőrzőlogikái</w:t>
       </w:r>
-      <w:bookmarkEnd w:id="62"/>
+      <w:bookmarkEnd w:id="64"/>
     </w:p>
     <w:p>
       <w:pPr>
         <w:pStyle w:val="Heading2"/>
       </w:pPr>
-      <w:bookmarkStart w:id="63" w:name="_Toc70899224"/>
+      <w:bookmarkStart w:id="65" w:name="_Toc70899224"/>
       <w:r>
         <w:t>Az irányítás megvalósításának bemutatása</w:t>
       </w:r>
-      <w:bookmarkEnd w:id="63"/>
+      <w:bookmarkEnd w:id="65"/>
     </w:p>
     <w:p>
       <w:pPr>
         <w:pStyle w:val="Heading1"/>
       </w:pPr>
-      <w:bookmarkStart w:id="64" w:name="_Ref70785292"/>
-      <w:bookmarkStart w:id="65" w:name="_Toc70899225"/>
+      <w:bookmarkStart w:id="66" w:name="_Ref70785292"/>
+      <w:bookmarkStart w:id="67" w:name="_Toc70899225"/>
       <w:r>
         <w:lastRenderedPageBreak/>
         <w:t>A BORIS projektek hordozhatósági problémáj</w:t>
@@ -17882,8 +18925,8 @@
       <w:r>
         <w:t xml:space="preserve"> megoldása</w:t>
       </w:r>
-      <w:bookmarkEnd w:id="64"/>
-      <w:bookmarkEnd w:id="65"/>
+      <w:bookmarkEnd w:id="66"/>
+      <w:bookmarkEnd w:id="67"/>
     </w:p>
     <w:p>
       <w:pPr>
@@ -18333,7 +19376,7 @@
         <w:t>\Examples\Demo8.sbl</w:t>
       </w:r>
     </w:p>
-    <w:bookmarkStart w:id="66" w:name="_Ref69608462"/>
+    <w:bookmarkStart w:id="68" w:name="_Ref69608462"/>
     <w:p>
       <w:pPr>
         <w:pStyle w:val="Caption"/>
@@ -18371,7 +19414,7 @@
       <w:r>
         <w:t>. példa</w:t>
       </w:r>
-      <w:bookmarkEnd w:id="66"/>
+      <w:bookmarkEnd w:id="68"/>
       <w:r>
         <w:t>: Korrigálási hiba azonos végződésű elérési útvonalak esetén</w:t>
       </w:r>
@@ -18485,20 +19528,20 @@
       <w:pPr>
         <w:pStyle w:val="Heading1"/>
       </w:pPr>
-      <w:bookmarkStart w:id="67" w:name="_Ref70785318"/>
-      <w:bookmarkStart w:id="68" w:name="_Toc70899226"/>
+      <w:bookmarkStart w:id="69" w:name="_Ref70785318"/>
+      <w:bookmarkStart w:id="70" w:name="_Toc70899226"/>
       <w:r>
         <w:lastRenderedPageBreak/>
         <w:t>Az ipari folyamat emulálásának alternatív megoldása</w:t>
       </w:r>
-      <w:bookmarkEnd w:id="67"/>
-      <w:bookmarkEnd w:id="68"/>
+      <w:bookmarkEnd w:id="69"/>
+      <w:bookmarkEnd w:id="70"/>
     </w:p>
     <w:p>
       <w:pPr>
         <w:pStyle w:val="Heading2"/>
       </w:pPr>
-      <w:bookmarkStart w:id="69" w:name="_Toc70899227"/>
+      <w:bookmarkStart w:id="71" w:name="_Toc70899227"/>
       <w:r>
         <w:t xml:space="preserve">Az </w:t>
       </w:r>
@@ -18514,26 +19557,26 @@
       <w:r>
         <w:t>visszafejtése</w:t>
       </w:r>
-      <w:bookmarkEnd w:id="69"/>
+      <w:bookmarkEnd w:id="71"/>
     </w:p>
     <w:p>
       <w:pPr>
         <w:pStyle w:val="Heading3"/>
       </w:pPr>
-      <w:bookmarkStart w:id="70" w:name="_Toc70899228"/>
+      <w:bookmarkStart w:id="72" w:name="_Toc70899228"/>
       <w:r>
         <w:t>BORIS és az I/O interfész közötti kommunikáció</w:t>
       </w:r>
       <w:r>
         <w:t xml:space="preserve"> lehallgatása</w:t>
       </w:r>
-      <w:bookmarkEnd w:id="70"/>
+      <w:bookmarkEnd w:id="72"/>
     </w:p>
     <w:p>
       <w:pPr>
         <w:pStyle w:val="Heading3"/>
       </w:pPr>
-      <w:bookmarkStart w:id="71" w:name="_Toc70899229"/>
+      <w:bookmarkStart w:id="73" w:name="_Toc70899229"/>
       <w:r>
         <w:t xml:space="preserve">Az </w:t>
       </w:r>
@@ -18543,98 +19586,98 @@
       <w:r>
         <w:t xml:space="preserve"> utánzása a BORIS számára</w:t>
       </w:r>
-      <w:bookmarkEnd w:id="71"/>
+      <w:bookmarkEnd w:id="73"/>
     </w:p>
     <w:p>
       <w:pPr>
         <w:pStyle w:val="Heading3"/>
       </w:pPr>
-      <w:bookmarkStart w:id="72" w:name="_Toc70899230"/>
+      <w:bookmarkStart w:id="74" w:name="_Toc70899230"/>
       <w:r>
         <w:t>Az I/O interfész</w:t>
       </w:r>
       <w:r>
         <w:t xml:space="preserve"> működtetése a BORIS használata nélkül</w:t>
       </w:r>
-      <w:bookmarkEnd w:id="72"/>
+      <w:bookmarkEnd w:id="74"/>
     </w:p>
     <w:p>
       <w:pPr>
         <w:pStyle w:val="Heading2"/>
       </w:pPr>
-      <w:bookmarkStart w:id="73" w:name="_Toc70899231"/>
+      <w:bookmarkStart w:id="75" w:name="_Toc70899231"/>
       <w:r>
         <w:t>Az emuláció megvalósítása alternatív eszközökkel</w:t>
       </w:r>
-      <w:bookmarkEnd w:id="73"/>
+      <w:bookmarkEnd w:id="75"/>
     </w:p>
     <w:p>
       <w:pPr>
         <w:pStyle w:val="Heading3"/>
       </w:pPr>
-      <w:bookmarkStart w:id="74" w:name="_Toc70899232"/>
+      <w:bookmarkStart w:id="76" w:name="_Toc70899232"/>
       <w:r>
         <w:t>A karosszériák mozgatása</w:t>
       </w:r>
-      <w:bookmarkEnd w:id="74"/>
+      <w:bookmarkEnd w:id="76"/>
     </w:p>
     <w:p>
       <w:pPr>
         <w:pStyle w:val="Heading3"/>
       </w:pPr>
-      <w:bookmarkStart w:id="75" w:name="_Toc70899233"/>
+      <w:bookmarkStart w:id="77" w:name="_Toc70899233"/>
       <w:r>
         <w:t>A futószalagok megvalósítása és működtetése</w:t>
       </w:r>
-      <w:bookmarkEnd w:id="75"/>
+      <w:bookmarkEnd w:id="77"/>
     </w:p>
     <w:p>
       <w:pPr>
         <w:pStyle w:val="Heading3"/>
       </w:pPr>
-      <w:bookmarkStart w:id="76" w:name="_Toc70899234"/>
+      <w:bookmarkStart w:id="78" w:name="_Toc70899234"/>
       <w:r>
         <w:t>A daru megvalósítása és működtetése</w:t>
       </w:r>
-      <w:bookmarkEnd w:id="76"/>
+      <w:bookmarkEnd w:id="78"/>
     </w:p>
     <w:p>
       <w:pPr>
         <w:pStyle w:val="Heading3"/>
       </w:pPr>
-      <w:bookmarkStart w:id="77" w:name="_Toc70899235"/>
+      <w:bookmarkStart w:id="79" w:name="_Toc70899235"/>
       <w:r>
         <w:t>A robotok megvalósítása és működtetése</w:t>
       </w:r>
-      <w:bookmarkEnd w:id="77"/>
+      <w:bookmarkEnd w:id="79"/>
     </w:p>
     <w:p>
       <w:pPr>
         <w:pStyle w:val="Heading1"/>
       </w:pPr>
-      <w:bookmarkStart w:id="78" w:name="_Ref70785329"/>
-      <w:bookmarkStart w:id="79" w:name="_Toc70899236"/>
+      <w:bookmarkStart w:id="80" w:name="_Ref70785329"/>
+      <w:bookmarkStart w:id="81" w:name="_Toc70899236"/>
       <w:r>
         <w:lastRenderedPageBreak/>
         <w:t>Az I/O interfészt helyettesítő elektronika</w:t>
       </w:r>
-      <w:bookmarkEnd w:id="78"/>
-      <w:bookmarkEnd w:id="79"/>
+      <w:bookmarkEnd w:id="80"/>
+      <w:bookmarkEnd w:id="81"/>
     </w:p>
     <w:p>
       <w:pPr>
         <w:pStyle w:val="Heading1"/>
       </w:pPr>
-      <w:bookmarkStart w:id="80" w:name="_Ref70785344"/>
-      <w:bookmarkStart w:id="81" w:name="_Toc70899237"/>
+      <w:bookmarkStart w:id="82" w:name="_Ref70785344"/>
+      <w:bookmarkStart w:id="83" w:name="_Toc70899237"/>
       <w:r>
         <w:lastRenderedPageBreak/>
         <w:t>Konklúzió</w:t>
       </w:r>
-      <w:bookmarkEnd w:id="80"/>
-      <w:bookmarkEnd w:id="81"/>
-    </w:p>
-    <w:bookmarkStart w:id="82" w:name="_Toc70899238" w:displacedByCustomXml="next"/>
+      <w:bookmarkEnd w:id="82"/>
+      <w:bookmarkEnd w:id="83"/>
+    </w:p>
+    <w:bookmarkStart w:id="84" w:name="_Toc70899238" w:displacedByCustomXml="next"/>
     <w:sdt>
       <w:sdtPr>
         <w:rPr>
@@ -18662,7 +19705,7 @@
           <w:r>
             <w:t>Irodalomjegyzék</w:t>
           </w:r>
-          <w:bookmarkEnd w:id="82"/>
+          <w:bookmarkEnd w:id="84"/>
         </w:p>
         <w:sdt>
           <w:sdtPr>
@@ -19334,12 +20377,12 @@
           <w:numId w:val="0"/>
         </w:numPr>
       </w:pPr>
-      <w:bookmarkStart w:id="83" w:name="_Toc70899239"/>
+      <w:bookmarkStart w:id="85" w:name="_Toc70899239"/>
       <w:r>
         <w:lastRenderedPageBreak/>
         <w:t>Nyilatkozat</w:t>
       </w:r>
-      <w:bookmarkEnd w:id="83"/>
+      <w:bookmarkEnd w:id="85"/>
     </w:p>
     <w:sectPr>
       <w:pgSz w:w="11906" w:h="16838"/>

</xml_diff>

<commit_message>
Finished to write about visualization making.
</commit_message>
<xml_diff>
--- a/documentation/chapters.docx
+++ b/documentation/chapters.docx
@@ -858,8 +858,21 @@
         <w:t xml:space="preserve">Egy ipari folyamat emulálása </w:t>
       </w:r>
       <w:r>
-        <w:t>hardware-in-the-loop</w:t>
-      </w:r>
+        <w:t>hardware-in-</w:t>
+      </w:r>
+      <w:proofErr w:type="spellStart"/>
+      <w:r>
+        <w:t>the</w:t>
+      </w:r>
+      <w:proofErr w:type="spellEnd"/>
+      <w:r>
+        <w:t>-</w:t>
+      </w:r>
+      <w:proofErr w:type="spellStart"/>
+      <w:r>
+        <w:t>loop</w:t>
+      </w:r>
+      <w:proofErr w:type="spellEnd"/>
       <w:r>
         <w:t xml:space="preserve"> (HIL) </w:t>
       </w:r>
@@ -1167,7 +1180,15 @@
         <w:t xml:space="preserve">Programmer 9.1, </w:t>
       </w:r>
       <w:r>
-        <w:t>mikroC PRO for PIC</w:t>
+        <w:t xml:space="preserve">mikroC PRO </w:t>
+      </w:r>
+      <w:proofErr w:type="spellStart"/>
+      <w:r>
+        <w:t>for</w:t>
+      </w:r>
+      <w:proofErr w:type="spellEnd"/>
+      <w:r>
+        <w:t xml:space="preserve"> PIC</w:t>
       </w:r>
       <w:r>
         <w:t xml:space="preserve"> 6.6.2</w:t>
@@ -1176,11 +1197,40 @@
         <w:t xml:space="preserve">, </w:t>
       </w:r>
       <w:r>
-        <w:t>IAR Embedded Workbench for Arm</w:t>
-      </w:r>
+        <w:t xml:space="preserve">IAR </w:t>
+      </w:r>
+      <w:proofErr w:type="spellStart"/>
+      <w:r>
+        <w:t>Embedded</w:t>
+      </w:r>
+      <w:proofErr w:type="spellEnd"/>
       <w:r>
         <w:t xml:space="preserve"> </w:t>
       </w:r>
+      <w:proofErr w:type="spellStart"/>
+      <w:r>
+        <w:t>Workbench</w:t>
+      </w:r>
+      <w:proofErr w:type="spellEnd"/>
+      <w:r>
+        <w:t xml:space="preserve"> </w:t>
+      </w:r>
+      <w:proofErr w:type="spellStart"/>
+      <w:r>
+        <w:t>for</w:t>
+      </w:r>
+      <w:proofErr w:type="spellEnd"/>
+      <w:r>
+        <w:t xml:space="preserve"> </w:t>
+      </w:r>
+      <w:proofErr w:type="spellStart"/>
+      <w:r>
+        <w:t>Arm</w:t>
+      </w:r>
+      <w:proofErr w:type="spellEnd"/>
+      <w:r>
+        <w:t xml:space="preserve"> </w:t>
+      </w:r>
       <w:r>
         <w:t>7.10.1</w:t>
       </w:r>
@@ -1188,8 +1238,21 @@
         <w:t xml:space="preserve">, </w:t>
       </w:r>
       <w:r>
-        <w:t>Visual Studio Code</w:t>
-      </w:r>
+        <w:t xml:space="preserve">Visual </w:t>
+      </w:r>
+      <w:proofErr w:type="spellStart"/>
+      <w:r>
+        <w:t>Studio</w:t>
+      </w:r>
+      <w:proofErr w:type="spellEnd"/>
+      <w:r>
+        <w:t xml:space="preserve"> </w:t>
+      </w:r>
+      <w:proofErr w:type="spellStart"/>
+      <w:r>
+        <w:t>Code</w:t>
+      </w:r>
+      <w:proofErr w:type="spellEnd"/>
       <w:r>
         <w:t xml:space="preserve"> 1.54.3 és</w:t>
       </w:r>
@@ -1197,8 +1260,13 @@
         <w:t xml:space="preserve"> </w:t>
       </w:r>
       <w:r>
-        <w:t>Qt Creator</w:t>
-      </w:r>
+        <w:t xml:space="preserve">Qt </w:t>
+      </w:r>
+      <w:proofErr w:type="spellStart"/>
+      <w:r>
+        <w:t>Creator</w:t>
+      </w:r>
+      <w:proofErr w:type="spellEnd"/>
       <w:r>
         <w:t xml:space="preserve"> 4.14.1</w:t>
       </w:r>
@@ -1215,8 +1283,13 @@
         <w:t xml:space="preserve">, </w:t>
       </w:r>
       <w:r>
-        <w:t>Altium Designer</w:t>
-      </w:r>
+        <w:t xml:space="preserve">Altium </w:t>
+      </w:r>
+      <w:proofErr w:type="spellStart"/>
+      <w:r>
+        <w:t>Designer</w:t>
+      </w:r>
+      <w:proofErr w:type="spellEnd"/>
       <w:r>
         <w:t xml:space="preserve"> 17.1</w:t>
       </w:r>
@@ -1227,7 +1300,15 @@
         <w:t xml:space="preserve">, </w:t>
       </w:r>
       <w:r>
-        <w:t>Eltima Serial Port Monitor</w:t>
+        <w:t xml:space="preserve">Eltima </w:t>
+      </w:r>
+      <w:proofErr w:type="spellStart"/>
+      <w:r>
+        <w:t>Serial</w:t>
+      </w:r>
+      <w:proofErr w:type="spellEnd"/>
+      <w:r>
+        <w:t xml:space="preserve"> Port Monitor</w:t>
       </w:r>
       <w:r>
         <w:t xml:space="preserve"> 6.0.235 segédprogram</w:t>
@@ -5246,8 +5327,21 @@
         <w:t xml:space="preserve">A </w:t>
       </w:r>
       <w:r>
-        <w:t>hardware-in-the-loop</w:t>
-      </w:r>
+        <w:t>hardware-in-</w:t>
+      </w:r>
+      <w:proofErr w:type="spellStart"/>
+      <w:r>
+        <w:t>the</w:t>
+      </w:r>
+      <w:proofErr w:type="spellEnd"/>
+      <w:r>
+        <w:t>-</w:t>
+      </w:r>
+      <w:proofErr w:type="spellStart"/>
+      <w:r>
+        <w:t>loop</w:t>
+      </w:r>
+      <w:proofErr w:type="spellEnd"/>
       <w:r>
         <w:t xml:space="preserve"> (HIL) </w:t>
       </w:r>
@@ -5910,7 +6004,15 @@
         <w:t xml:space="preserve">terméke volt, amelyet a </w:t>
       </w:r>
       <w:r>
-        <w:t>PRO/TRAIN for Windows</w:t>
+        <w:t xml:space="preserve">PRO/TRAIN </w:t>
+      </w:r>
+      <w:proofErr w:type="spellStart"/>
+      <w:r>
+        <w:t>for</w:t>
+      </w:r>
+      <w:proofErr w:type="spellEnd"/>
+      <w:r>
+        <w:t xml:space="preserve"> Windows</w:t>
       </w:r>
       <w:r>
         <w:t xml:space="preserve"> szoftveréhez fejlesztett ki azzal a céllal, hogy </w:t>
@@ -5970,7 +6072,15 @@
         <w:t xml:space="preserve">, mint pedig a </w:t>
       </w:r>
       <w:r>
-        <w:t>PRO/TRAIN for Windows</w:t>
+        <w:t xml:space="preserve">PRO/TRAIN </w:t>
+      </w:r>
+      <w:proofErr w:type="spellStart"/>
+      <w:r>
+        <w:t>for</w:t>
+      </w:r>
+      <w:proofErr w:type="spellEnd"/>
+      <w:r>
+        <w:t xml:space="preserve"> Windows</w:t>
       </w:r>
       <w:r>
         <w:t xml:space="preserve"> </w:t>
@@ -6514,7 +6624,15 @@
         <w:t xml:space="preserve">Mivel a </w:t>
       </w:r>
       <w:r>
-        <w:t>PRO/TRAIN for Windows</w:t>
+        <w:t xml:space="preserve">PRO/TRAIN </w:t>
+      </w:r>
+      <w:proofErr w:type="spellStart"/>
+      <w:r>
+        <w:t>for</w:t>
+      </w:r>
+      <w:proofErr w:type="spellEnd"/>
+      <w:r>
+        <w:t xml:space="preserve"> Windows</w:t>
       </w:r>
       <w:r>
         <w:t xml:space="preserve"> </w:t>
@@ -6628,8 +6746,13 @@
       <w:r>
         <w:t xml:space="preserve">z </w:t>
       </w:r>
-      <w:r>
-        <w:t>Ingenieurbüro Dr. Kahlert</w:t>
+      <w:proofErr w:type="spellStart"/>
+      <w:r>
+        <w:t>Ingenieurbüro</w:t>
+      </w:r>
+      <w:proofErr w:type="spellEnd"/>
+      <w:r>
+        <w:t xml:space="preserve"> Dr. Kahlert</w:t>
       </w:r>
       <w:r>
         <w:t xml:space="preserve"> terméke és a</w:t>
@@ -6684,8 +6807,21 @@
       <w:r>
         <w:t xml:space="preserve">Az elnevezése a </w:t>
       </w:r>
-      <w:r>
-        <w:t>Block-Oriented Simulation System</w:t>
+      <w:proofErr w:type="spellStart"/>
+      <w:r>
+        <w:t>Block</w:t>
+      </w:r>
+      <w:proofErr w:type="spellEnd"/>
+      <w:r>
+        <w:t xml:space="preserve">-Oriented </w:t>
+      </w:r>
+      <w:proofErr w:type="spellStart"/>
+      <w:r>
+        <w:t>Simulation</w:t>
+      </w:r>
+      <w:proofErr w:type="spellEnd"/>
+      <w:r>
+        <w:t xml:space="preserve"> System</w:t>
       </w:r>
       <w:r>
         <w:t xml:space="preserve"> kifejezésből ered</w:t>
@@ -6894,8 +7030,21 @@
         <w:t>(</w:t>
       </w:r>
       <w:r>
-        <w:t>System Block Toolbar</w:t>
-      </w:r>
+        <w:t xml:space="preserve">System </w:t>
+      </w:r>
+      <w:proofErr w:type="spellStart"/>
+      <w:r>
+        <w:t>Block</w:t>
+      </w:r>
+      <w:proofErr w:type="spellEnd"/>
+      <w:r>
+        <w:t xml:space="preserve"> </w:t>
+      </w:r>
+      <w:proofErr w:type="spellStart"/>
+      <w:r>
+        <w:t>Toolbar</w:t>
+      </w:r>
+      <w:proofErr w:type="spellEnd"/>
       <w:r>
         <w:t>)</w:t>
       </w:r>
@@ -7007,9 +7156,19 @@
       <w:r>
         <w:t xml:space="preserve"> (</w:t>
       </w:r>
-      <w:r>
-        <w:t>Control Toolbar</w:t>
-      </w:r>
+      <w:proofErr w:type="spellStart"/>
+      <w:r>
+        <w:t>Control</w:t>
+      </w:r>
+      <w:proofErr w:type="spellEnd"/>
+      <w:r>
+        <w:t xml:space="preserve"> </w:t>
+      </w:r>
+      <w:proofErr w:type="spellStart"/>
+      <w:r>
+        <w:t>Toolbar</w:t>
+      </w:r>
+      <w:proofErr w:type="spellEnd"/>
       <w:r>
         <w:t>) tesz lehetővé</w:t>
       </w:r>
@@ -7068,7 +7227,7 @@
                 <v:shape id="_x0000_i1027" type="#_x0000_t75" style="width:18.75pt;height:18pt" o:ole="">
                   <v:imagedata r:id="rId11" o:title=""/>
                 </v:shape>
-                <o:OLEObject Type="Embed" ProgID="PBrush" ShapeID="_x0000_i1027" DrawAspect="Content" ObjectID="_1681961611" r:id="rId12"/>
+                <o:OLEObject Type="Embed" ProgID="PBrush" ShapeID="_x0000_i1027" DrawAspect="Content" ObjectID="_1682048527" r:id="rId12"/>
               </w:object>
             </w:r>
           </w:p>
@@ -7095,7 +7254,7 @@
                 <v:shape id="_x0000_i1028" type="#_x0000_t75" style="width:18.75pt;height:18pt" o:ole="">
                   <v:imagedata r:id="rId13" o:title=""/>
                 </v:shape>
-                <o:OLEObject Type="Embed" ProgID="PBrush" ShapeID="_x0000_i1028" DrawAspect="Content" ObjectID="_1681961612" r:id="rId14"/>
+                <o:OLEObject Type="Embed" ProgID="PBrush" ShapeID="_x0000_i1028" DrawAspect="Content" ObjectID="_1682048528" r:id="rId14"/>
               </w:object>
             </w:r>
           </w:p>
@@ -7125,7 +7284,7 @@
                 <v:shape id="_x0000_i1029" type="#_x0000_t75" style="width:18.75pt;height:18pt" o:ole="">
                   <v:imagedata r:id="rId15" o:title=""/>
                 </v:shape>
-                <o:OLEObject Type="Embed" ProgID="PBrush" ShapeID="_x0000_i1029" DrawAspect="Content" ObjectID="_1681961613" r:id="rId16"/>
+                <o:OLEObject Type="Embed" ProgID="PBrush" ShapeID="_x0000_i1029" DrawAspect="Content" ObjectID="_1682048529" r:id="rId16"/>
               </w:object>
             </w:r>
           </w:p>
@@ -7152,7 +7311,7 @@
                 <v:shape id="_x0000_i1030" type="#_x0000_t75" style="width:18.75pt;height:18pt" o:ole="">
                   <v:imagedata r:id="rId17" o:title=""/>
                 </v:shape>
-                <o:OLEObject Type="Embed" ProgID="PBrush" ShapeID="_x0000_i1030" DrawAspect="Content" ObjectID="_1681961614" r:id="rId18"/>
+                <o:OLEObject Type="Embed" ProgID="PBrush" ShapeID="_x0000_i1030" DrawAspect="Content" ObjectID="_1682048530" r:id="rId18"/>
               </w:object>
             </w:r>
           </w:p>
@@ -7179,7 +7338,7 @@
                 <v:shape id="_x0000_i1031" type="#_x0000_t75" style="width:18.75pt;height:18pt" o:ole="">
                   <v:imagedata r:id="rId19" o:title=""/>
                 </v:shape>
-                <o:OLEObject Type="Embed" ProgID="PBrush" ShapeID="_x0000_i1031" DrawAspect="Content" ObjectID="_1681961615" r:id="rId20"/>
+                <o:OLEObject Type="Embed" ProgID="PBrush" ShapeID="_x0000_i1031" DrawAspect="Content" ObjectID="_1682048531" r:id="rId20"/>
               </w:object>
             </w:r>
           </w:p>
@@ -7209,7 +7368,7 @@
                 <v:shape id="_x0000_i1032" type="#_x0000_t75" style="width:18.75pt;height:18pt" o:ole="">
                   <v:imagedata r:id="rId21" o:title=""/>
                 </v:shape>
-                <o:OLEObject Type="Embed" ProgID="PBrush" ShapeID="_x0000_i1032" DrawAspect="Content" ObjectID="_1681961616" r:id="rId22"/>
+                <o:OLEObject Type="Embed" ProgID="PBrush" ShapeID="_x0000_i1032" DrawAspect="Content" ObjectID="_1682048532" r:id="rId22"/>
               </w:object>
             </w:r>
           </w:p>
@@ -7236,7 +7395,7 @@
                 <v:shape id="_x0000_i1033" type="#_x0000_t75" style="width:18.75pt;height:18pt" o:ole="">
                   <v:imagedata r:id="rId23" o:title=""/>
                 </v:shape>
-                <o:OLEObject Type="Embed" ProgID="PBrush" ShapeID="_x0000_i1033" DrawAspect="Content" ObjectID="_1681961617" r:id="rId24"/>
+                <o:OLEObject Type="Embed" ProgID="PBrush" ShapeID="_x0000_i1033" DrawAspect="Content" ObjectID="_1682048533" r:id="rId24"/>
               </w:object>
             </w:r>
           </w:p>
@@ -7266,7 +7425,7 @@
                 <v:shape id="_x0000_i1034" type="#_x0000_t75" style="width:18.75pt;height:18pt" o:ole="">
                   <v:imagedata r:id="rId25" o:title=""/>
                 </v:shape>
-                <o:OLEObject Type="Embed" ProgID="PBrush" ShapeID="_x0000_i1034" DrawAspect="Content" ObjectID="_1681961618" r:id="rId26"/>
+                <o:OLEObject Type="Embed" ProgID="PBrush" ShapeID="_x0000_i1034" DrawAspect="Content" ObjectID="_1682048534" r:id="rId26"/>
               </w:object>
             </w:r>
           </w:p>
@@ -7433,9 +7592,19 @@
       <w:r>
         <w:t xml:space="preserve"> DLL (</w:t>
       </w:r>
-      <w:r>
-        <w:t>Dynamic Link Library</w:t>
-      </w:r>
+      <w:proofErr w:type="spellStart"/>
+      <w:r>
+        <w:t>Dynamic</w:t>
+      </w:r>
+      <w:proofErr w:type="spellEnd"/>
+      <w:r>
+        <w:t xml:space="preserve"> Link </w:t>
+      </w:r>
+      <w:proofErr w:type="spellStart"/>
+      <w:r>
+        <w:t>Library</w:t>
+      </w:r>
+      <w:proofErr w:type="spellEnd"/>
       <w:r>
         <w:t>) állományok</w:t>
       </w:r>
@@ -7478,9 +7647,27 @@
       <w:r>
         <w:t xml:space="preserve">A </w:t>
       </w:r>
-      <w:r>
-        <w:t>Flexible Animation Builder</w:t>
-      </w:r>
+      <w:proofErr w:type="spellStart"/>
+      <w:r>
+        <w:t>Flexible</w:t>
+      </w:r>
+      <w:proofErr w:type="spellEnd"/>
+      <w:r>
+        <w:t xml:space="preserve"> </w:t>
+      </w:r>
+      <w:proofErr w:type="spellStart"/>
+      <w:r>
+        <w:t>Animation</w:t>
+      </w:r>
+      <w:proofErr w:type="spellEnd"/>
+      <w:r>
+        <w:t xml:space="preserve"> </w:t>
+      </w:r>
+      <w:proofErr w:type="spellStart"/>
+      <w:r>
+        <w:t>Builder</w:t>
+      </w:r>
+      <w:proofErr w:type="spellEnd"/>
       <w:r>
         <w:t xml:space="preserve"> </w:t>
       </w:r>
@@ -7529,8 +7716,13 @@
       <w:r>
         <w:t xml:space="preserve">az </w:t>
       </w:r>
-      <w:r>
-        <w:t>Ingenieurbüro Dr. Kahlert</w:t>
+      <w:proofErr w:type="spellStart"/>
+      <w:r>
+        <w:t>Ingenieurbüro</w:t>
+      </w:r>
+      <w:proofErr w:type="spellEnd"/>
+      <w:r>
+        <w:t xml:space="preserve"> Dr. Kahlert</w:t>
       </w:r>
       <w:r>
         <w:t xml:space="preserve"> </w:t>
@@ -8721,9 +8913,11 @@
       <w:r>
         <w:noBreakHyphen/>
       </w:r>
+      <w:proofErr w:type="spellStart"/>
       <w:r>
         <w:t>One</w:t>
       </w:r>
+      <w:proofErr w:type="spellEnd"/>
       <w:r>
         <w:t xml:space="preserve"> szoftvercsomag szerves része</w:t>
       </w:r>
@@ -9144,8 +9338,13 @@
       <w:r>
         <w:t xml:space="preserve">A </w:t>
       </w:r>
-      <w:r>
-        <w:t>Serial Port Monitor</w:t>
+      <w:proofErr w:type="spellStart"/>
+      <w:r>
+        <w:t>Serial</w:t>
+      </w:r>
+      <w:proofErr w:type="spellEnd"/>
+      <w:r>
+        <w:t xml:space="preserve"> Port Monitor</w:t>
       </w:r>
       <w:r>
         <w:t xml:space="preserve"> </w:t>
@@ -9457,8 +9656,13 @@
       <w:r>
         <w:t xml:space="preserve">A </w:t>
       </w:r>
-      <w:r>
-        <w:t>Serial Port Monitor</w:t>
+      <w:proofErr w:type="spellStart"/>
+      <w:r>
+        <w:t>Serial</w:t>
+      </w:r>
+      <w:proofErr w:type="spellEnd"/>
+      <w:r>
+        <w:t xml:space="preserve"> Port Monitor</w:t>
       </w:r>
       <w:r>
         <w:t xml:space="preserve"> </w:t>
@@ -9470,14 +9674,24 @@
         <w:t>rögzített adatok vizualizálásra öt különböző nézetet is biztosít, amelyek a terminál nézet (</w:t>
       </w:r>
       <w:r>
-        <w:t>Terminal view</w:t>
-      </w:r>
+        <w:t xml:space="preserve">Terminal </w:t>
+      </w:r>
+      <w:proofErr w:type="spellStart"/>
+      <w:r>
+        <w:t>view</w:t>
+      </w:r>
+      <w:proofErr w:type="spellEnd"/>
       <w:r>
         <w:t>), a vonali nézet (</w:t>
       </w:r>
       <w:r>
-        <w:t>Line view</w:t>
-      </w:r>
+        <w:t xml:space="preserve">Line </w:t>
+      </w:r>
+      <w:proofErr w:type="spellStart"/>
+      <w:r>
+        <w:t>view</w:t>
+      </w:r>
+      <w:proofErr w:type="spellEnd"/>
       <w:r>
         <w:t xml:space="preserve">), az </w:t>
       </w:r>
@@ -9487,9 +9701,19 @@
       <w:r>
         <w:t xml:space="preserve"> nézet (</w:t>
       </w:r>
-      <w:r>
-        <w:t>Dump view</w:t>
-      </w:r>
+      <w:proofErr w:type="spellStart"/>
+      <w:r>
+        <w:t>Dump</w:t>
+      </w:r>
+      <w:proofErr w:type="spellEnd"/>
+      <w:r>
+        <w:t xml:space="preserve"> </w:t>
+      </w:r>
+      <w:proofErr w:type="spellStart"/>
+      <w:r>
+        <w:t>view</w:t>
+      </w:r>
+      <w:proofErr w:type="spellEnd"/>
       <w:r>
         <w:t>)</w:t>
       </w:r>
@@ -9502,30 +9726,49 @@
       <w:r>
         <w:t xml:space="preserve"> (</w:t>
       </w:r>
-      <w:r>
-        <w:t>Table view</w:t>
-      </w:r>
+      <w:proofErr w:type="spellStart"/>
+      <w:r>
+        <w:t>Table</w:t>
+      </w:r>
+      <w:proofErr w:type="spellEnd"/>
+      <w:r>
+        <w:t xml:space="preserve"> </w:t>
+      </w:r>
+      <w:proofErr w:type="spellStart"/>
+      <w:r>
+        <w:t>view</w:t>
+      </w:r>
+      <w:proofErr w:type="spellEnd"/>
       <w:r>
         <w:t>)</w:t>
       </w:r>
       <w:r>
         <w:t xml:space="preserve"> és a </w:t>
       </w:r>
+      <w:proofErr w:type="spellStart"/>
       <w:r>
         <w:t>Modbus</w:t>
       </w:r>
+      <w:proofErr w:type="spellEnd"/>
       <w:r>
         <w:t xml:space="preserve"> </w:t>
       </w:r>
       <w:r>
         <w:t>nézet (</w:t>
       </w:r>
-      <w:r>
-        <w:t xml:space="preserve">Modbus </w:t>
-      </w:r>
+      <w:proofErr w:type="spellStart"/>
+      <w:r>
+        <w:t>Modbus</w:t>
+      </w:r>
+      <w:proofErr w:type="spellEnd"/>
+      <w:r>
+        <w:t xml:space="preserve"> </w:t>
+      </w:r>
+      <w:proofErr w:type="spellStart"/>
       <w:r>
         <w:t>view</w:t>
       </w:r>
+      <w:proofErr w:type="spellEnd"/>
       <w:r>
         <w:t>).</w:t>
       </w:r>
@@ -9635,9 +9878,11 @@
       <w:r>
         <w:t xml:space="preserve">és </w:t>
       </w:r>
+      <w:proofErr w:type="spellStart"/>
       <w:r>
         <w:t>Company</w:t>
       </w:r>
+      <w:proofErr w:type="spellEnd"/>
       <w:r>
         <w:t xml:space="preserve"> </w:t>
       </w:r>
@@ -9724,8 +9969,13 @@
         <w:t xml:space="preserve">a </w:t>
       </w:r>
       <w:r>
-        <w:t>Microchip Technology</w:t>
-      </w:r>
+        <w:t xml:space="preserve">Microchip </w:t>
+      </w:r>
+      <w:proofErr w:type="spellStart"/>
+      <w:r>
+        <w:t>Technology</w:t>
+      </w:r>
+      <w:proofErr w:type="spellEnd"/>
       <w:r>
         <w:t xml:space="preserve"> Inc. 8</w:t>
       </w:r>
@@ -9833,12 +10083,22 @@
       <w:r>
         <w:t xml:space="preserve"> </w:t>
       </w:r>
-      <w:r>
-        <w:t>Click Board</w:t>
-      </w:r>
+      <w:proofErr w:type="spellStart"/>
+      <w:r>
+        <w:t>Click</w:t>
+      </w:r>
+      <w:proofErr w:type="spellEnd"/>
       <w:r>
         <w:t xml:space="preserve"> </w:t>
       </w:r>
+      <w:proofErr w:type="spellStart"/>
+      <w:r>
+        <w:t>Board</w:t>
+      </w:r>
+      <w:proofErr w:type="spellEnd"/>
+      <w:r>
+        <w:t xml:space="preserve"> </w:t>
+      </w:r>
       <w:r>
         <w:t xml:space="preserve">bővítőkártyák </w:t>
       </w:r>
@@ -9897,8 +10157,13 @@
         <w:t xml:space="preserve">a </w:t>
       </w:r>
       <w:r>
-        <w:t>Microchip Technology</w:t>
-      </w:r>
+        <w:t xml:space="preserve">Microchip </w:t>
+      </w:r>
+      <w:proofErr w:type="spellStart"/>
+      <w:r>
+        <w:t>Technology</w:t>
+      </w:r>
+      <w:proofErr w:type="spellEnd"/>
       <w:r>
         <w:t xml:space="preserve"> Inc. </w:t>
       </w:r>
@@ -10139,7 +10404,15 @@
         <w:t xml:space="preserve">A </w:t>
       </w:r>
       <w:r>
-        <w:t>mikroC PRO for PIC</w:t>
+        <w:t xml:space="preserve">mikroC PRO </w:t>
+      </w:r>
+      <w:proofErr w:type="spellStart"/>
+      <w:r>
+        <w:t>for</w:t>
+      </w:r>
+      <w:proofErr w:type="spellEnd"/>
+      <w:r>
+        <w:t xml:space="preserve"> PIC</w:t>
       </w:r>
       <w:r>
         <w:t xml:space="preserve"> (</w:t>
@@ -10199,8 +10472,13 @@
         <w:t xml:space="preserve">, amelyet a </w:t>
       </w:r>
       <w:r>
-        <w:t>Microchip Technology</w:t>
-      </w:r>
+        <w:t xml:space="preserve">Microchip </w:t>
+      </w:r>
+      <w:proofErr w:type="spellStart"/>
+      <w:r>
+        <w:t>Technology</w:t>
+      </w:r>
+      <w:proofErr w:type="spellEnd"/>
       <w:r>
         <w:t xml:space="preserve"> Inc. 8</w:t>
       </w:r>
@@ -10422,7 +10700,15 @@
       </w:r>
       <w:bookmarkStart w:id="28" w:name="_Hlk70124290"/>
       <w:r>
-        <w:t>mikroC PRO for PIC</w:t>
+        <w:t xml:space="preserve">mikroC PRO </w:t>
+      </w:r>
+      <w:proofErr w:type="spellStart"/>
+      <w:r>
+        <w:t>for</w:t>
+      </w:r>
+      <w:proofErr w:type="spellEnd"/>
+      <w:r>
+        <w:t xml:space="preserve"> PIC</w:t>
       </w:r>
       <w:r>
         <w:t xml:space="preserve"> </w:t>
@@ -10512,7 +10798,15 @@
         <w:t xml:space="preserve">A </w:t>
       </w:r>
       <w:r>
-        <w:t>mikroC PRO for PIC</w:t>
+        <w:t xml:space="preserve">mikroC PRO </w:t>
+      </w:r>
+      <w:proofErr w:type="spellStart"/>
+      <w:r>
+        <w:t>for</w:t>
+      </w:r>
+      <w:proofErr w:type="spellEnd"/>
+      <w:r>
+        <w:t xml:space="preserve"> PIC</w:t>
       </w:r>
       <w:r>
         <w:t xml:space="preserve"> a hozzá tartozó </w:t>
@@ -10664,8 +10958,13 @@
         <w:t xml:space="preserve">einek felhasználásával valósult meg. Az I/O interfészt helyettesítő elektronika kapcsolási rajza és nyomtatott áramköre az </w:t>
       </w:r>
       <w:r>
-        <w:t>Altium Designer</w:t>
-      </w:r>
+        <w:t xml:space="preserve">Altium </w:t>
+      </w:r>
+      <w:proofErr w:type="spellStart"/>
+      <w:r>
+        <w:t>Designer</w:t>
+      </w:r>
+      <w:proofErr w:type="spellEnd"/>
       <w:r>
         <w:t xml:space="preserve"> tervezőszoftver</w:t>
       </w:r>
@@ -10709,14 +11008,48 @@
         <w:t xml:space="preserve"> </w:t>
       </w:r>
       <w:r>
-        <w:t>IAR Embedded Workbench for Arm</w:t>
-      </w:r>
+        <w:t xml:space="preserve">IAR </w:t>
+      </w:r>
+      <w:proofErr w:type="spellStart"/>
+      <w:r>
+        <w:t>Embedded</w:t>
+      </w:r>
+      <w:proofErr w:type="spellEnd"/>
+      <w:r>
+        <w:t xml:space="preserve"> </w:t>
+      </w:r>
+      <w:proofErr w:type="spellStart"/>
+      <w:r>
+        <w:t>Workbench</w:t>
+      </w:r>
+      <w:proofErr w:type="spellEnd"/>
+      <w:r>
+        <w:t xml:space="preserve"> </w:t>
+      </w:r>
+      <w:proofErr w:type="spellStart"/>
+      <w:r>
+        <w:t>for</w:t>
+      </w:r>
+      <w:proofErr w:type="spellEnd"/>
+      <w:r>
+        <w:t xml:space="preserve"> </w:t>
+      </w:r>
+      <w:proofErr w:type="spellStart"/>
+      <w:r>
+        <w:t>Arm</w:t>
+      </w:r>
+      <w:proofErr w:type="spellEnd"/>
       <w:r>
         <w:t xml:space="preserve"> fejlesztői környezetben lett megvalósítva. Az alternatív I/O interfésznek a számítógépen futó illesztőprogramja, illetve az alternatív vizualizáció pedig a </w:t>
       </w:r>
       <w:r>
-        <w:t>Qt Creator</w:t>
-      </w:r>
+        <w:t xml:space="preserve">Qt </w:t>
+      </w:r>
+      <w:proofErr w:type="spellStart"/>
+      <w:r>
+        <w:t>Creator</w:t>
+      </w:r>
+      <w:proofErr w:type="spellEnd"/>
       <w:r>
         <w:t xml:space="preserve"> fejlesztői környezetben valósult meg.</w:t>
       </w:r>
@@ -10751,8 +11084,13 @@
         <w:t xml:space="preserve">A </w:t>
       </w:r>
       <w:r>
-        <w:t>Qt Creator</w:t>
-      </w:r>
+        <w:t xml:space="preserve">Qt </w:t>
+      </w:r>
+      <w:proofErr w:type="spellStart"/>
+      <w:r>
+        <w:t>Creator</w:t>
+      </w:r>
+      <w:proofErr w:type="spellEnd"/>
       <w:r>
         <w:t xml:space="preserve"> </w:t>
       </w:r>
@@ -10808,8 +11146,13 @@
         <w:t xml:space="preserve"> amelyet a </w:t>
       </w:r>
       <w:r>
-        <w:t>Qt Company</w:t>
-      </w:r>
+        <w:t xml:space="preserve">Qt </w:t>
+      </w:r>
+      <w:proofErr w:type="spellStart"/>
+      <w:r>
+        <w:t>Company</w:t>
+      </w:r>
+      <w:proofErr w:type="spellEnd"/>
       <w:r>
         <w:t xml:space="preserve"> fejlesztett ki a Qt alkalmazás</w:t>
       </w:r>
@@ -10929,8 +11272,13 @@
         <w:t xml:space="preserve">A </w:t>
       </w:r>
       <w:r>
-        <w:t>Qt Creator</w:t>
-      </w:r>
+        <w:t xml:space="preserve">Qt </w:t>
+      </w:r>
+      <w:proofErr w:type="spellStart"/>
+      <w:r>
+        <w:t>Creator</w:t>
+      </w:r>
+      <w:proofErr w:type="spellEnd"/>
       <w:r>
         <w:t xml:space="preserve"> </w:t>
       </w:r>
@@ -11049,15 +11397,19 @@
       <w:r>
         <w:t xml:space="preserve">, mint például a </w:t>
       </w:r>
+      <w:proofErr w:type="spellStart"/>
       <w:r>
         <w:t>Git</w:t>
       </w:r>
+      <w:proofErr w:type="spellEnd"/>
       <w:r>
         <w:t xml:space="preserve">, a </w:t>
       </w:r>
+      <w:proofErr w:type="spellStart"/>
       <w:r>
         <w:t>Subversion</w:t>
       </w:r>
+      <w:proofErr w:type="spellEnd"/>
       <w:r>
         <w:t xml:space="preserve">, a </w:t>
       </w:r>
@@ -11067,9 +11419,11 @@
       <w:r>
         <w:t xml:space="preserve"> vagy a </w:t>
       </w:r>
+      <w:proofErr w:type="spellStart"/>
       <w:r>
         <w:t>Mercurial</w:t>
       </w:r>
+      <w:proofErr w:type="spellEnd"/>
       <w:r>
         <w:t>.</w:t>
       </w:r>
@@ -11083,8 +11437,13 @@
         <w:t xml:space="preserve"> a </w:t>
       </w:r>
       <w:r>
-        <w:t>Qt Creator</w:t>
-      </w:r>
+        <w:t xml:space="preserve">Qt </w:t>
+      </w:r>
+      <w:proofErr w:type="spellStart"/>
+      <w:r>
+        <w:t>Creator</w:t>
+      </w:r>
+      <w:proofErr w:type="spellEnd"/>
       <w:r>
         <w:t xml:space="preserve"> fő programozási nyelve a C++, </w:t>
       </w:r>
@@ -11215,8 +11574,13 @@
         <w:t xml:space="preserve">: A </w:t>
       </w:r>
       <w:r>
-        <w:t>Qt Creator</w:t>
-      </w:r>
+        <w:t xml:space="preserve">Qt </w:t>
+      </w:r>
+      <w:proofErr w:type="spellStart"/>
+      <w:r>
+        <w:t>Creator</w:t>
+      </w:r>
+      <w:proofErr w:type="spellEnd"/>
       <w:r>
         <w:t xml:space="preserve"> </w:t>
       </w:r>
@@ -11279,8 +11643,13 @@
         <w:t xml:space="preserve">A </w:t>
       </w:r>
       <w:r>
-        <w:t>Qt Creator</w:t>
-      </w:r>
+        <w:t xml:space="preserve">Qt </w:t>
+      </w:r>
+      <w:proofErr w:type="spellStart"/>
+      <w:r>
+        <w:t>Creator</w:t>
+      </w:r>
+      <w:proofErr w:type="spellEnd"/>
       <w:r>
         <w:t xml:space="preserve"> egy nyílt forráskódú és teljesen ingyenes szoftver, </w:t>
       </w:r>
@@ -11331,8 +11700,13 @@
         <w:t xml:space="preserve">Az </w:t>
       </w:r>
       <w:r>
-        <w:t>Altium Designer</w:t>
-      </w:r>
+        <w:t xml:space="preserve">Altium </w:t>
+      </w:r>
+      <w:proofErr w:type="spellStart"/>
+      <w:r>
+        <w:t>Designer</w:t>
+      </w:r>
+      <w:proofErr w:type="spellEnd"/>
       <w:r>
         <w:t xml:space="preserve"> </w:t>
       </w:r>
@@ -11506,8 +11880,13 @@
         <w:t xml:space="preserve">az </w:t>
       </w:r>
       <w:r>
-        <w:t>Altium Designer</w:t>
-      </w:r>
+        <w:t xml:space="preserve">Altium </w:t>
+      </w:r>
+      <w:proofErr w:type="spellStart"/>
+      <w:r>
+        <w:t>Designer</w:t>
+      </w:r>
+      <w:proofErr w:type="spellEnd"/>
       <w:r>
         <w:t xml:space="preserve"> környezetében </w:t>
       </w:r>
@@ -11671,8 +12050,13 @@
         <w:t xml:space="preserve">Az </w:t>
       </w:r>
       <w:r>
-        <w:t>Altium Designer</w:t>
-      </w:r>
+        <w:t xml:space="preserve">Altium </w:t>
+      </w:r>
+      <w:proofErr w:type="spellStart"/>
+      <w:r>
+        <w:t>Designer</w:t>
+      </w:r>
+      <w:proofErr w:type="spellEnd"/>
       <w:r>
         <w:t xml:space="preserve"> kezelőfelülete</w:t>
       </w:r>
@@ -11685,8 +12069,13 @@
         <w:t xml:space="preserve">Az </w:t>
       </w:r>
       <w:r>
-        <w:t>Altium Designer</w:t>
-      </w:r>
+        <w:t xml:space="preserve">Altium </w:t>
+      </w:r>
+      <w:proofErr w:type="spellStart"/>
+      <w:r>
+        <w:t>Designer</w:t>
+      </w:r>
+      <w:proofErr w:type="spellEnd"/>
       <w:r>
         <w:t xml:space="preserve"> környezetében</w:t>
       </w:r>
@@ -11802,9 +12191,11 @@
       <w:r>
         <w:t xml:space="preserve"> (</w:t>
       </w:r>
+      <w:proofErr w:type="spellStart"/>
       <w:r>
         <w:t>footprint</w:t>
       </w:r>
+      <w:proofErr w:type="spellEnd"/>
       <w:r>
         <w:t xml:space="preserve">), </w:t>
       </w:r>
@@ -11968,8 +12359,13 @@
         <w:t xml:space="preserve">Az </w:t>
       </w:r>
       <w:r>
-        <w:t>Altium Designer</w:t>
-      </w:r>
+        <w:t xml:space="preserve">Altium </w:t>
+      </w:r>
+      <w:proofErr w:type="spellStart"/>
+      <w:r>
+        <w:t>Designer</w:t>
+      </w:r>
+      <w:proofErr w:type="spellEnd"/>
       <w:r>
         <w:t xml:space="preserve"> </w:t>
       </w:r>
@@ -12087,8 +12483,13 @@
         <w:t xml:space="preserve">, ami az </w:t>
       </w:r>
       <w:r>
-        <w:t>Altium Designer</w:t>
-      </w:r>
+        <w:t xml:space="preserve">Altium </w:t>
+      </w:r>
+      <w:proofErr w:type="spellStart"/>
+      <w:r>
+        <w:t>Designer</w:t>
+      </w:r>
+      <w:proofErr w:type="spellEnd"/>
       <w:r>
         <w:t xml:space="preserve"> kapcsolási rajz készítőjét és nyomtatott áramkör tervezőjét foglalja magába, viszont teljesen ingyenes.</w:t>
       </w:r>
@@ -12126,8 +12527,37 @@
         <w:t xml:space="preserve">Az </w:t>
       </w:r>
       <w:r>
-        <w:t>IAR Embedded Workbench for Arm</w:t>
-      </w:r>
+        <w:t xml:space="preserve">IAR </w:t>
+      </w:r>
+      <w:proofErr w:type="spellStart"/>
+      <w:r>
+        <w:t>Embedded</w:t>
+      </w:r>
+      <w:proofErr w:type="spellEnd"/>
+      <w:r>
+        <w:t xml:space="preserve"> </w:t>
+      </w:r>
+      <w:proofErr w:type="spellStart"/>
+      <w:r>
+        <w:t>Workbench</w:t>
+      </w:r>
+      <w:proofErr w:type="spellEnd"/>
+      <w:r>
+        <w:t xml:space="preserve"> </w:t>
+      </w:r>
+      <w:proofErr w:type="spellStart"/>
+      <w:r>
+        <w:t>for</w:t>
+      </w:r>
+      <w:proofErr w:type="spellEnd"/>
+      <w:r>
+        <w:t xml:space="preserve"> </w:t>
+      </w:r>
+      <w:proofErr w:type="spellStart"/>
+      <w:r>
+        <w:t>Arm</w:t>
+      </w:r>
+      <w:proofErr w:type="spellEnd"/>
       <w:r>
         <w:t xml:space="preserve"> </w:t>
       </w:r>
@@ -12439,8 +12869,37 @@
         <w:t xml:space="preserve">Az </w:t>
       </w:r>
       <w:r>
-        <w:t>IAR Embedded Workbench for Arm</w:t>
-      </w:r>
+        <w:t xml:space="preserve">IAR </w:t>
+      </w:r>
+      <w:proofErr w:type="spellStart"/>
+      <w:r>
+        <w:t>Embedded</w:t>
+      </w:r>
+      <w:proofErr w:type="spellEnd"/>
+      <w:r>
+        <w:t xml:space="preserve"> </w:t>
+      </w:r>
+      <w:proofErr w:type="spellStart"/>
+      <w:r>
+        <w:t>Workbench</w:t>
+      </w:r>
+      <w:proofErr w:type="spellEnd"/>
+      <w:r>
+        <w:t xml:space="preserve"> </w:t>
+      </w:r>
+      <w:proofErr w:type="spellStart"/>
+      <w:r>
+        <w:t>for</w:t>
+      </w:r>
+      <w:proofErr w:type="spellEnd"/>
+      <w:r>
+        <w:t xml:space="preserve"> </w:t>
+      </w:r>
+      <w:proofErr w:type="spellStart"/>
+      <w:r>
+        <w:t>Arm</w:t>
+      </w:r>
+      <w:proofErr w:type="spellEnd"/>
       <w:r>
         <w:t xml:space="preserve"> </w:t>
       </w:r>
@@ -12858,9 +13317,27 @@
       <w:r>
         <w:t xml:space="preserve">is megtalálható </w:t>
       </w:r>
-      <w:r>
-        <w:t>Flexible Animation Builder</w:t>
-      </w:r>
+      <w:proofErr w:type="spellStart"/>
+      <w:r>
+        <w:t>Flexible</w:t>
+      </w:r>
+      <w:proofErr w:type="spellEnd"/>
+      <w:r>
+        <w:t xml:space="preserve"> </w:t>
+      </w:r>
+      <w:proofErr w:type="spellStart"/>
+      <w:r>
+        <w:t>Animation</w:t>
+      </w:r>
+      <w:proofErr w:type="spellEnd"/>
+      <w:r>
+        <w:t xml:space="preserve"> </w:t>
+      </w:r>
+      <w:proofErr w:type="spellStart"/>
+      <w:r>
+        <w:t>Builder</w:t>
+      </w:r>
+      <w:proofErr w:type="spellEnd"/>
       <w:r>
         <w:t xml:space="preserve"> </w:t>
       </w:r>
@@ -12925,7 +13402,23 @@
         <w:t xml:space="preserve"> </w:t>
       </w:r>
       <w:r>
-        <w:t xml:space="preserve">van, akkor az a szerszám működtetését jelenti, ellenkező esetben a bitek magas logikai szintjeinek a jelentése az MSB-től az LSB-ig </w:t>
+        <w:t>van, akkor az a szerszám működtetését jelenti, ellenkező esetben a bitek magas logikai szintjeinek a jelentése az MSB-</w:t>
+      </w:r>
+      <w:proofErr w:type="spellStart"/>
+      <w:r>
+        <w:t>től</w:t>
+      </w:r>
+      <w:proofErr w:type="spellEnd"/>
+      <w:r>
+        <w:t xml:space="preserve"> az LSB-</w:t>
+      </w:r>
+      <w:proofErr w:type="spellStart"/>
+      <w:r>
+        <w:t>ig</w:t>
+      </w:r>
+      <w:proofErr w:type="spellEnd"/>
+      <w:r>
+        <w:t xml:space="preserve"> </w:t>
       </w:r>
       <m:oMath>
         <m:r>
@@ -13023,11 +13516,16 @@
       <w:r>
         <w:t xml:space="preserve"> tengelyek mentén történő mozgatása előjelek megad</w:t>
       </w:r>
+      <w:proofErr w:type="spellStart"/>
       <w:r>
         <w:t>á</w:t>
       </w:r>
       <w:r>
-        <w:t xml:space="preserve">sával történik, ami negatív irány esetén </w:t>
+        <w:t>sával</w:t>
+      </w:r>
+      <w:proofErr w:type="spellEnd"/>
+      <w:r>
+        <w:t xml:space="preserve"> történik, ami negatív irány esetén </w:t>
       </w:r>
       <m:oMath>
         <m:r>
@@ -13115,7 +13613,15 @@
           <w:i/>
           <w:iCs/>
         </w:rPr>
-        <w:t>/emulated</w:t>
+        <w:t>/</w:t>
+      </w:r>
+      <w:proofErr w:type="spellStart"/>
+      <w:r>
+        <w:rPr>
+          <w:i/>
+          <w:iCs/>
+        </w:rPr>
+        <w:t>emulated</w:t>
       </w:r>
       <w:r>
         <w:rPr>
@@ -13123,8 +13629,41 @@
           <w:iCs/>
         </w:rPr>
         <w:noBreakHyphen/>
-        <w:t>system/emulation/examples/hmi</w:t>
-      </w:r>
+        <w:t>system</w:t>
+      </w:r>
+      <w:proofErr w:type="spellEnd"/>
+      <w:r>
+        <w:rPr>
+          <w:i/>
+          <w:iCs/>
+        </w:rPr>
+        <w:t>/emulation/</w:t>
+      </w:r>
+      <w:proofErr w:type="spellStart"/>
+      <w:r>
+        <w:rPr>
+          <w:i/>
+          <w:iCs/>
+        </w:rPr>
+        <w:t>examples</w:t>
+      </w:r>
+      <w:proofErr w:type="spellEnd"/>
+      <w:r>
+        <w:rPr>
+          <w:i/>
+          <w:iCs/>
+        </w:rPr>
+        <w:t>/</w:t>
+      </w:r>
+      <w:proofErr w:type="spellStart"/>
+      <w:r>
+        <w:rPr>
+          <w:i/>
+          <w:iCs/>
+        </w:rPr>
+        <w:t>hmi</w:t>
+      </w:r>
+      <w:proofErr w:type="spellEnd"/>
       <w:r>
         <w:t xml:space="preserve"> könyvtárban található.</w:t>
       </w:r>
@@ -13144,45 +13683,59 @@
       <w:r>
         <w:t xml:space="preserve">A nyomógombok részét képezik a FAB építőelemeinek, ezért ahhoz, hogy a vizualizáció egy új nyomógombbal bővüljön, elegendő megkeresni azt az </w:t>
       </w:r>
+      <w:proofErr w:type="spellStart"/>
       <w:r>
         <w:t>Elements</w:t>
       </w:r>
+      <w:proofErr w:type="spellEnd"/>
       <w:r>
         <w:t xml:space="preserve"> ablak </w:t>
       </w:r>
+      <w:proofErr w:type="spellStart"/>
       <w:r>
         <w:t>Controls</w:t>
       </w:r>
+      <w:proofErr w:type="spellEnd"/>
       <w:r>
         <w:t xml:space="preserve"> fülén és rákattintani. Amikor egy új elem kerül a FAB vásznára, egyúttal egy új bejegyzéssel bővül az FAB </w:t>
       </w:r>
+      <w:proofErr w:type="spellStart"/>
       <w:r>
         <w:t>Configuration</w:t>
       </w:r>
+      <w:proofErr w:type="spellEnd"/>
       <w:r>
         <w:t xml:space="preserve"> ablak </w:t>
       </w:r>
+      <w:proofErr w:type="spellStart"/>
       <w:r>
         <w:t>Elements</w:t>
       </w:r>
+      <w:proofErr w:type="spellEnd"/>
       <w:r>
         <w:t xml:space="preserve"> fülén található </w:t>
       </w:r>
+      <w:proofErr w:type="spellStart"/>
       <w:r>
         <w:t>Elements</w:t>
       </w:r>
+      <w:proofErr w:type="spellEnd"/>
       <w:r>
         <w:t xml:space="preserve"> lista is. Ebben a listában az aktuálisan kiválasztott elem tulajdonságai tetszés szerint módosíthatók a lista melletti </w:t>
       </w:r>
+      <w:proofErr w:type="spellStart"/>
       <w:r>
         <w:t>Element</w:t>
       </w:r>
+      <w:proofErr w:type="spellEnd"/>
       <w:r>
         <w:t xml:space="preserve"> </w:t>
       </w:r>
+      <w:proofErr w:type="spellStart"/>
       <w:r>
         <w:t>properties</w:t>
       </w:r>
+      <w:proofErr w:type="spellEnd"/>
       <w:r>
         <w:t xml:space="preserve"> felületen. A feladat ezen részének kidolgozásához kilenc darab nyomógombot kell hozzáadni a vizualizációhoz célszerűen 3×3</w:t>
       </w:r>
@@ -13393,21 +13946,27 @@
       <w:r>
         <w:t xml:space="preserve">A kerülőmegoldáshoz először is szükség van egy segédelemre, amelyik képes a hozzá tartozó kimenet értékét kifejezéssel is megadni. Erre közvetlenül sajnos egyik elem sem képes, de az </w:t>
       </w:r>
+      <w:proofErr w:type="spellStart"/>
       <w:r>
         <w:t>Elements</w:t>
       </w:r>
+      <w:proofErr w:type="spellEnd"/>
       <w:r>
         <w:t xml:space="preserve"> ablak </w:t>
       </w:r>
+      <w:proofErr w:type="spellStart"/>
       <w:r>
         <w:t>Controls</w:t>
       </w:r>
+      <w:proofErr w:type="spellEnd"/>
       <w:r>
         <w:t xml:space="preserve"> fülén található </w:t>
       </w:r>
+      <w:proofErr w:type="spellStart"/>
       <w:r>
         <w:t>Checkbox</w:t>
       </w:r>
+      <w:proofErr w:type="spellEnd"/>
       <w:r>
         <w:t xml:space="preserve"> például, ha ki van jelölve, akkor az OnValue tulajdonságának értékét írja a kimenetére, ami már kifejezéssel is megadható. Ezen a ponton fontos rávilágítani a </w:t>
       </w:r>
@@ -13489,12 +14048,14 @@
                 <w:color w:val="auto"/>
               </w:rPr>
             </w:pPr>
+            <w:proofErr w:type="spellStart"/>
             <w:r>
               <w:rPr>
                 <w:color w:val="auto"/>
               </w:rPr>
               <w:t>Element</w:t>
             </w:r>
+            <w:proofErr w:type="spellEnd"/>
           </w:p>
         </w:tc>
         <w:tc>
@@ -14183,9 +14744,11 @@
       <w:r>
         <w:t xml:space="preserve">szintén megtalálhatók a FAB építőelemei között az </w:t>
       </w:r>
+      <w:proofErr w:type="spellStart"/>
       <w:r>
         <w:t>Elements</w:t>
       </w:r>
+      <w:proofErr w:type="spellEnd"/>
       <w:r>
         <w:t xml:space="preserve"> ablak Display fülén. </w:t>
       </w:r>
@@ -14276,20 +14839,29 @@
       <w:r>
         <w:t xml:space="preserve">az </w:t>
       </w:r>
+      <w:proofErr w:type="spellStart"/>
       <w:r>
         <w:t>Elements</w:t>
       </w:r>
+      <w:proofErr w:type="spellEnd"/>
       <w:r>
         <w:t xml:space="preserve"> ablak </w:t>
       </w:r>
+      <w:proofErr w:type="spellStart"/>
       <w:r>
         <w:t>Graph</w:t>
       </w:r>
+      <w:proofErr w:type="spellEnd"/>
       <w:r>
         <w:t xml:space="preserve"> fülén található </w:t>
       </w:r>
-      <w:r>
-        <w:t>Static Text</w:t>
+      <w:proofErr w:type="spellStart"/>
+      <w:r>
+        <w:t>Static</w:t>
+      </w:r>
+      <w:proofErr w:type="spellEnd"/>
+      <w:r>
+        <w:t xml:space="preserve"> Text</w:t>
       </w:r>
       <w:r>
         <w:t xml:space="preserve"> </w:t>
@@ -16189,7 +16761,31 @@
         <w:t xml:space="preserve"> annak ellenére, hogy a</w:t>
       </w:r>
       <w:r>
-        <w:t xml:space="preserve"> FAB betűszó valójában rugalmas animációkészítőt (Flexible Animation Builder) jelent</w:t>
+        <w:t xml:space="preserve"> FAB betűszó valójában rugalmas animációkészítőt (</w:t>
+      </w:r>
+      <w:proofErr w:type="spellStart"/>
+      <w:r>
+        <w:t>Flexible</w:t>
+      </w:r>
+      <w:proofErr w:type="spellEnd"/>
+      <w:r>
+        <w:t xml:space="preserve"> </w:t>
+      </w:r>
+      <w:proofErr w:type="spellStart"/>
+      <w:r>
+        <w:t>Animation</w:t>
+      </w:r>
+      <w:proofErr w:type="spellEnd"/>
+      <w:r>
+        <w:t xml:space="preserve"> </w:t>
+      </w:r>
+      <w:proofErr w:type="spellStart"/>
+      <w:r>
+        <w:t>Builder</w:t>
+      </w:r>
+      <w:proofErr w:type="spellEnd"/>
+      <w:r>
+        <w:t>) jelent</w:t>
       </w:r>
       <w:r>
         <w:t>. Valójában a megjelenítésen kívül semmi egyébbel nem tud hozzájárulni az egyéni animációkhoz, vagyis a megjelenített képektől kezdve az animáció tulajdonságain át a mozgatás logikájáig mindent kívülről kell biztosítani hozzá.</w:t>
@@ -16207,7 +16803,15 @@
         <w:t>ához első lépésként a CNC marógép minden egyes megjelenítendő részét</w:t>
       </w:r>
       <w:r>
-        <w:t>, illetve a szerszám működését vizualizáló mozgóképnek minden egyes képkockáját</w:t>
+        <w:t xml:space="preserve">, illetve </w:t>
+      </w:r>
+      <w:bookmarkStart w:id="53" w:name="_Hlk71424838"/>
+      <w:r>
+        <w:t xml:space="preserve">a szerszám működését vizualizáló mozgóképnek </w:t>
+      </w:r>
+      <w:bookmarkEnd w:id="53"/>
+      <w:r>
+        <w:t>minden egyes képkockáját</w:t>
       </w:r>
       <w:r>
         <w:t xml:space="preserve"> meg kell rajzolni.</w:t>
@@ -16319,7 +16923,7 @@
         </w:drawing>
       </w:r>
     </w:p>
-    <w:bookmarkStart w:id="53" w:name="_Ref71164067"/>
+    <w:bookmarkStart w:id="54" w:name="_Ref71164067"/>
     <w:p>
       <w:pPr>
         <w:pStyle w:val="Caption"/>
@@ -16357,7 +16961,7 @@
       <w:r>
         <w:t>. ábra</w:t>
       </w:r>
-      <w:bookmarkEnd w:id="53"/>
+      <w:bookmarkEnd w:id="54"/>
       <w:r>
         <w:t xml:space="preserve">: </w:t>
       </w:r>
@@ -16384,15 +16988,19 @@
       <w:r>
         <w:t xml:space="preserve"> az elkészült rajzokat az </w:t>
       </w:r>
+      <w:proofErr w:type="spellStart"/>
       <w:r>
         <w:t>Elements</w:t>
       </w:r>
+      <w:proofErr w:type="spellEnd"/>
       <w:r>
         <w:t xml:space="preserve"> ablak </w:t>
       </w:r>
+      <w:proofErr w:type="spellStart"/>
       <w:r>
         <w:t>Graph</w:t>
       </w:r>
+      <w:proofErr w:type="spellEnd"/>
       <w:r>
         <w:t xml:space="preserve"> fülén található Bitmap segítségével hozzá kell adni a vizualizációhoz a</w:t>
       </w:r>
@@ -16433,8 +17041,13 @@
         <w:t xml:space="preserve"> szerinti elrendezésben, illetve a szerszám működésének képkockáit hozzá kell adni egy </w:t>
       </w:r>
       <w:r>
-        <w:t>Bitmap Sequence</w:t>
-      </w:r>
+        <w:t xml:space="preserve">Bitmap </w:t>
+      </w:r>
+      <w:proofErr w:type="spellStart"/>
+      <w:r>
+        <w:t>Sequence</w:t>
+      </w:r>
+      <w:proofErr w:type="spellEnd"/>
       <w:r>
         <w:t xml:space="preserve"> </w:t>
       </w:r>
@@ -16448,7 +17061,31 @@
         <w:t xml:space="preserve"> fülén található. Az elrendezés mellett a rétegezésre is ügyelni kell, ugyanis az az elem, amelyik feljebb van, eltakarja az alatta levőket, ezért az elemeknek a </w:t>
       </w:r>
       <w:r>
-        <w:t>FAB Configuration ablak Elements fülén található Elements list</w:t>
+        <w:t xml:space="preserve">FAB </w:t>
+      </w:r>
+      <w:proofErr w:type="spellStart"/>
+      <w:r>
+        <w:t>Configuration</w:t>
+      </w:r>
+      <w:proofErr w:type="spellEnd"/>
+      <w:r>
+        <w:t xml:space="preserve"> ablak </w:t>
+      </w:r>
+      <w:proofErr w:type="spellStart"/>
+      <w:r>
+        <w:t>Elements</w:t>
+      </w:r>
+      <w:proofErr w:type="spellEnd"/>
+      <w:r>
+        <w:t xml:space="preserve"> fülén található </w:t>
+      </w:r>
+      <w:proofErr w:type="spellStart"/>
+      <w:r>
+        <w:t>Elements</w:t>
+      </w:r>
+      <w:proofErr w:type="spellEnd"/>
+      <w:r>
+        <w:t xml:space="preserve"> list</w:t>
       </w:r>
       <w:r>
         <w:t xml:space="preserve">ában szintén a </w:t>
@@ -16583,7 +17220,7 @@
         </w:drawing>
       </w:r>
     </w:p>
-    <w:bookmarkStart w:id="54" w:name="_Ref71166307"/>
+    <w:bookmarkStart w:id="55" w:name="_Ref71166307"/>
     <w:p>
       <w:pPr>
         <w:pStyle w:val="Caption"/>
@@ -16621,7 +17258,7 @@
       <w:r>
         <w:t>. ábra</w:t>
       </w:r>
-      <w:bookmarkEnd w:id="54"/>
+      <w:bookmarkEnd w:id="55"/>
       <w:r>
         <w:t xml:space="preserve">: </w:t>
       </w:r>
@@ -16633,17 +17270,19 @@
       <w:pPr>
         <w:ind w:firstLine="709"/>
       </w:pPr>
-      <w:bookmarkStart w:id="55" w:name="_Ref70785275"/>
-      <w:bookmarkStart w:id="56" w:name="_Toc70899218"/>
+      <w:bookmarkStart w:id="56" w:name="_Ref70785275"/>
+      <w:bookmarkStart w:id="57" w:name="_Toc70899218"/>
       <w:r>
         <w:t>A BORIS blokkjai között megtalálható számláló</w:t>
       </w:r>
       <w:r>
         <w:t xml:space="preserve"> (</w:t>
       </w:r>
+      <w:proofErr w:type="spellStart"/>
       <w:r>
         <w:t>Counter</w:t>
       </w:r>
+      <w:proofErr w:type="spellEnd"/>
       <w:r>
         <w:t>)</w:t>
       </w:r>
@@ -16919,49 +17558,13 @@
         <w:t xml:space="preserve"> a sorozat mindegyik eleme kifejezhető két biten</w:t>
       </w:r>
       <w:r>
-        <w:t xml:space="preserve">. A memóriát </w:t>
-      </w:r>
-      <w:r>
-        <w:t xml:space="preserve">flip-flopok és egy órajel generátor segítésével </w:t>
-      </w:r>
-      <w:r>
-        <w:t>kell</w:t>
-      </w:r>
-      <w:r>
-        <w:t xml:space="preserve"> megvalósítani, </w:t>
-      </w:r>
-      <w:r>
-        <w:t>a számlálás felfüggesztés</w:t>
-      </w:r>
-      <w:r>
-        <w:t>ét</w:t>
-      </w:r>
-      <w:r>
-        <w:t xml:space="preserve"> és folytatás</w:t>
-      </w:r>
-      <w:r>
-        <w:t xml:space="preserve">át pedig </w:t>
-      </w:r>
-      <w:r>
-        <w:t>az órajel tiltásával és engedélyezésével.</w:t>
-      </w:r>
-      <w:r>
-        <w:t xml:space="preserve"> Ahhoz, hogy az aktuális értékből minden alkalommal elő lehessen állítani </w:t>
-      </w:r>
-      <w:r>
-        <w:t>a</w:t>
+        <w:t xml:space="preserve">. </w:t>
+      </w:r>
+      <w:r>
+        <w:t>A memóriát flip-flopok és egy órajel generátor segítésével kell megvalósítani, a számlálás felfüggesztését és folytatását pedig az órajel kapuzásával. Ahhoz, hogy az aktuális értékből minden alkalommal elő lehessen állítani a számláló következő értéket, a BORIS blokkjaival a</w:t>
       </w:r>
       <w:r>
         <w:t xml:space="preserve"> </w:t>
-      </w:r>
-      <w:r>
-        <w:t xml:space="preserve">számláló </w:t>
-      </w:r>
-      <w:r>
-        <w:t>következő értéket</w:t>
-      </w:r>
-      <w:r>
-        <w:t xml:space="preserve">, a </w:t>
       </w:r>
       <w:r>
         <w:fldChar w:fldCharType="begin"/>
@@ -17034,7 +17637,15 @@
         </m:sSub>
       </m:oMath>
       <w:r>
-        <w:t xml:space="preserve"> az aktuális értéket jelenti, a </w:t>
+        <w:t xml:space="preserve"> az aktuális értéket jel</w:t>
+      </w:r>
+      <w:proofErr w:type="spellStart"/>
+      <w:r>
+        <w:t>enti</w:t>
+      </w:r>
+      <w:proofErr w:type="spellEnd"/>
+      <w:r>
+        <w:t xml:space="preserve">, a </w:t>
       </w:r>
       <m:oMath>
         <m:sSub>
@@ -17229,7 +17840,7 @@
                 <w:bCs/>
               </w:rPr>
             </w:pPr>
-            <w:bookmarkStart w:id="57" w:name="_Ref71257033"/>
+            <w:bookmarkStart w:id="58" w:name="_Ref71257033"/>
             <w:r>
               <w:rPr>
                 <w:bCs/>
@@ -17310,7 +17921,7 @@
               </w:rPr>
               <w:t>)</w:t>
             </w:r>
-            <w:bookmarkEnd w:id="57"/>
+            <w:bookmarkEnd w:id="58"/>
           </w:p>
         </w:tc>
       </w:tr>
@@ -17493,7 +18104,7 @@
         </w:drawing>
       </w:r>
     </w:p>
-    <w:bookmarkStart w:id="58" w:name="_Ref71287067"/>
+    <w:bookmarkStart w:id="59" w:name="_Ref71287067"/>
     <w:p>
       <w:pPr>
         <w:pStyle w:val="Caption"/>
@@ -17531,12 +18142,90 @@
       <w:r>
         <w:t>. ábra</w:t>
       </w:r>
-      <w:bookmarkEnd w:id="58"/>
+      <w:bookmarkEnd w:id="59"/>
       <w:r>
         <w:t xml:space="preserve">: </w:t>
       </w:r>
       <w:r>
         <w:t>A képkockák indexelését végző számláló</w:t>
+      </w:r>
+    </w:p>
+    <w:p>
+      <w:pPr>
+        <w:ind w:firstLine="709"/>
+      </w:pPr>
+      <w:r>
+        <w:t>A</w:t>
+      </w:r>
+      <w:r>
+        <w:t xml:space="preserve"> mozgóképnek</w:t>
+      </w:r>
+      <w:r>
+        <w:t xml:space="preserve"> a meghajtásához</w:t>
+      </w:r>
+      <w:r>
+        <w:t xml:space="preserve"> először is</w:t>
+      </w:r>
+      <w:r>
+        <w:t xml:space="preserve"> létre kell hozni egy új bemenetet a FAB blokkon</w:t>
+      </w:r>
+      <w:r>
+        <w:t xml:space="preserve">, majd azt ennek a számlálónak a kimenetét </w:t>
+      </w:r>
+      <w:r>
+        <w:t>ös</w:t>
+      </w:r>
+      <w:r>
+        <w:t>sze kell kötni ezzel az új bemenettel. Ezt követően</w:t>
+      </w:r>
+      <w:r>
+        <w:t xml:space="preserve"> a mozgókép elem tulajdonságai között az Input tulajdonságnak meg kell adni a létrehozott bemenet sorszámát, </w:t>
+      </w:r>
+      <w:r>
+        <w:t>illetve</w:t>
+      </w:r>
+      <w:r>
+        <w:t xml:space="preserve"> a </w:t>
+      </w:r>
+      <w:proofErr w:type="spellStart"/>
+      <w:r>
+        <w:t>RangeMin</w:t>
+      </w:r>
+      <w:proofErr w:type="spellEnd"/>
+      <w:r>
+        <w:t xml:space="preserve"> </w:t>
+      </w:r>
+      <w:r>
+        <w:t xml:space="preserve">és </w:t>
+      </w:r>
+      <w:r>
+        <w:t xml:space="preserve">a </w:t>
+      </w:r>
+      <w:proofErr w:type="spellStart"/>
+      <w:r>
+        <w:t>RangeMax</w:t>
+      </w:r>
+      <w:proofErr w:type="spellEnd"/>
+      <w:r>
+        <w:t xml:space="preserve"> </w:t>
+      </w:r>
+      <w:r>
+        <w:t>tulajdonság</w:t>
+      </w:r>
+      <w:r>
+        <w:t>ok</w:t>
+      </w:r>
+      <w:r>
+        <w:t xml:space="preserve">nak </w:t>
+      </w:r>
+      <w:r>
+        <w:t>be</w:t>
+      </w:r>
+      <w:r>
+        <w:t xml:space="preserve"> kell </w:t>
+      </w:r>
+      <w:r>
+        <w:t>állítani a számláló által előállított sorozat legkisebb és legnagyobb elemeit.</w:t>
       </w:r>
     </w:p>
     <w:p>
@@ -17586,62 +18275,18 @@
         <w:t>)</w:t>
       </w:r>
       <w:r>
-        <w:t xml:space="preserve"> két határérték, vagyis </w:t>
-      </w:r>
-      <m:oMath>
-        <m:r>
-          <w:rPr>
-            <w:rFonts w:ascii="Cambria Math" w:hAnsi="Cambria Math"/>
-          </w:rPr>
-          <m:t>0</m:t>
-        </m:r>
-      </m:oMath>
-      <w:r>
-        <w:t xml:space="preserve"> és </w:t>
-      </w:r>
-      <m:oMath>
-        <m:r>
-          <w:rPr>
-            <w:rFonts w:ascii="Cambria Math" w:hAnsi="Cambria Math"/>
-          </w:rPr>
-          <m:t>15</m:t>
-        </m:r>
-      </m:oMath>
-      <w:r>
-        <w:t xml:space="preserve"> között kell oda-vissza számolnia attól függően, hogy a bemenetén levő előjel pozitív vagy negatív</w:t>
-      </w:r>
-      <w:r>
-        <w:t>, illetve</w:t>
-      </w:r>
-      <w:r>
         <w:t xml:space="preserve"> </w:t>
       </w:r>
       <w:r>
-        <w:t>meg</w:t>
-      </w:r>
-      <w:r>
-        <w:t xml:space="preserve"> kell </w:t>
-      </w:r>
-      <w:r>
-        <w:t xml:space="preserve">állítania </w:t>
-      </w:r>
-      <w:r>
-        <w:t xml:space="preserve">a </w:t>
-      </w:r>
-      <w:r>
-        <w:t>számlálást</w:t>
-      </w:r>
-      <w:r>
-        <w:t>, ha a</w:t>
-      </w:r>
-      <w:r>
-        <w:t xml:space="preserve"> számláló következő értéke</w:t>
-      </w:r>
-      <w:r>
-        <w:t xml:space="preserve"> </w:t>
-      </w:r>
-      <w:r>
-        <w:t xml:space="preserve">kívül esik a </w:t>
+        <w:t>két érték között kell oda-vissza számolnia attól függően, hogy a bemenetén levő előjel pozitív vagy negatív, illetve meg kell állítania a számlálást, ha a számláló következő értéke kívül esik a számlálási intervallumon vagy a bemenetén levő érték nulla.</w:t>
+      </w:r>
+    </w:p>
+    <w:p>
+      <w:pPr>
+        <w:ind w:firstLine="709"/>
+      </w:pPr>
+      <w:r>
+        <w:t xml:space="preserve">A kidolgozás egyszerűsítésének érdekében elegendő a számlálót a </w:t>
       </w:r>
       <m:oMath>
         <m:d>
@@ -17666,287 +18311,136 @@
         </m:d>
       </m:oMath>
       <w:r>
-        <w:t xml:space="preserve"> intervallumon</w:t>
-      </w:r>
-      <w:r>
-        <w:t>, vagy a bemenetén levő érték nulla.</w:t>
-      </w:r>
-    </w:p>
-    <w:p>
-      <w:pPr>
-        <w:ind w:firstLine="709"/>
-      </w:pPr>
-      <w:r>
-        <w:t xml:space="preserve">Ennek a számlálónak az aktuális értéke legkevesebb négy biten tárolható, ezért első lépésként egy 4-bites memóriát kell megvalósítani bitenként egy-egy flip-flop </w:t>
-      </w:r>
-      <w:r>
-        <w:t xml:space="preserve">és egy órajel generátor </w:t>
-      </w:r>
-      <w:r>
-        <w:t>felhasználásával.</w:t>
-      </w:r>
-    </w:p>
-    <w:p>
-      <w:pPr>
-        <w:ind w:firstLine="709"/>
-      </w:pPr>
-      <w:r>
-        <w:t>Az órajel felfüggesz</w:t>
-      </w:r>
-      <w:r>
-        <w:t>t</w:t>
-      </w:r>
-      <w:r>
-        <w:t>ésének a lehetősége</w:t>
-      </w:r>
-      <w:r>
-        <w:t xml:space="preserve"> viszont</w:t>
-      </w:r>
-      <w:r>
-        <w:t xml:space="preserve"> ezúttal elhanyagolható,</w:t>
-      </w:r>
-      <w:r>
-        <w:t xml:space="preserve"> ugyanis a</w:t>
-      </w:r>
-      <w:r>
-        <w:t xml:space="preserve"> számlálás engedélyezésének feltételeinek fig</w:t>
-      </w:r>
-    </w:p>
-    <w:p>
-      <w:pPr>
-        <w:ind w:firstLine="709"/>
-      </w:pPr>
-    </w:p>
-    <w:p>
-      <w:pPr>
-        <w:ind w:firstLine="709"/>
-      </w:pPr>
-      <w:r>
-        <w:t>z aktuális érték megőrzésének a felelőssége ráterhelhetők a következő értéket előállító függvényekre.</w:t>
-      </w:r>
-    </w:p>
-    <w:p>
-      <w:pPr>
-        <w:ind w:firstLine="709"/>
-      </w:pPr>
-    </w:p>
-    <w:p>
-      <w:pPr>
-        <w:ind w:firstLine="709"/>
-      </w:pPr>
-    </w:p>
-    <w:p>
-      <w:pPr>
-        <w:ind w:firstLine="709"/>
-      </w:pPr>
-      <w:r>
-        <w:t>következő értéket előállító függvény nem módosít az aktuális értéken, ha a számlálás iránya és a számláló aktuális értéke ezt nem teszi lehetővé.</w:t>
-      </w:r>
-    </w:p>
-    <w:p>
-      <w:pPr>
-        <w:ind w:firstLine="709"/>
-      </w:pPr>
-    </w:p>
-    <w:p>
-      <w:pPr>
-        <w:ind w:firstLine="709"/>
-      </w:pPr>
-    </w:p>
-    <w:p>
-      <w:pPr>
-        <w:ind w:firstLine="709"/>
-      </w:pPr>
-    </w:p>
-    <w:p>
-      <w:pPr>
-        <w:ind w:firstLine="709"/>
-      </w:pPr>
-      <w:r>
-        <w:t xml:space="preserve">Ennek a számlálónak a megvalósításához </w:t>
-      </w:r>
-      <w:r>
-        <w:t xml:space="preserve">első lépésként meg kell valósítani egy 4-bites memóriát, </w:t>
-      </w:r>
-      <w:r>
-        <w:t>ugyanis az aktuális értéke legkevesebb négy biten fejezhető ki</w:t>
+        <w:t xml:space="preserve"> intervallumra megvalósítani, mivel már egy ekkora intervallummal is elfogadható </w:t>
+      </w:r>
+      <w:r>
+        <w:lastRenderedPageBreak/>
+        <w:t>eredményt lehet kapni, miközben a számláló aktuális értékeinek az eltárolásához elegendő egy mindössze egy 4</w:t>
+      </w:r>
+      <w:r>
+        <w:t>-</w:t>
+      </w:r>
+      <w:r>
+        <w:t xml:space="preserve">bites memóriát megvalósítani. A képkockák indexelését végző számlálóhoz hasonlóan a memóriát itt is flip-flopokkal és egy órajel generátorra kell megvalósítani, viszont az órajel kapuzása ezúttal elhagyható, ugyanis a számlálás felfüggesztése és folytatása a számláló következő értékét előállító logika által implicit megvalósul. Ezt a logikát a </w:t>
+      </w:r>
+      <w:r>
+        <w:fldChar w:fldCharType="begin"/>
+      </w:r>
+      <w:r>
+        <w:instrText xml:space="preserve"> REF _Ref71420684 \h </w:instrText>
+      </w:r>
+      <w:r>
+        <w:fldChar w:fldCharType="separate"/>
+      </w:r>
+      <w:r>
+        <w:rPr>
+          <w:bCs/>
+        </w:rPr>
+        <w:t>(</w:t>
+      </w:r>
+      <w:r>
+        <w:t>3.3</w:t>
       </w:r>
       <w:r>
         <w:t>.</w:t>
       </w:r>
       <w:r>
-        <w:t xml:space="preserve"> A négy bithez négy darab flip-flopra van szükség, és egy órajel generátorra. </w:t>
-      </w:r>
-    </w:p>
-    <w:p>
-      <w:pPr>
-        <w:ind w:firstLine="709"/>
-      </w:pPr>
-    </w:p>
-    <w:p>
-      <w:pPr>
-        <w:ind w:firstLine="709"/>
-      </w:pPr>
-      <w:r>
-        <w:t xml:space="preserve"> Erre a célra négy darab flip-flop</w:t>
-      </w:r>
-    </w:p>
-    <w:p>
-      <w:pPr>
-        <w:ind w:firstLine="709"/>
-      </w:pPr>
-      <w:r>
-        <w:t>ra és egy órajel generátorra van szükség.</w:t>
-      </w:r>
-    </w:p>
-    <w:p>
-      <w:pPr>
-        <w:ind w:firstLine="709"/>
-      </w:pPr>
-    </w:p>
-    <w:p>
-      <w:pPr>
-        <w:ind w:firstLine="709"/>
-      </w:pPr>
-    </w:p>
-    <w:p>
-      <w:pPr>
-        <w:ind w:firstLine="709"/>
-      </w:pPr>
-      <w:r>
-        <w:t xml:space="preserve"> négy darab flip-flop és egy órajel generátor segítségével valósítható meg</w:t>
-      </w:r>
-      <w:r>
-        <w:t>, az órajel felfüggesztésének a lehetősége pedig teljes egészében elhanyagolható.</w:t>
-      </w:r>
-    </w:p>
-    <w:p>
-      <w:pPr>
-        <w:ind w:firstLine="709"/>
-      </w:pPr>
-    </w:p>
-    <w:p>
-      <w:pPr>
-        <w:ind w:firstLine="709"/>
-      </w:pPr>
-      <w:r>
-        <w:t xml:space="preserve"> Ehhez négy darab flip-flopra és egy órajel generátor van szükség, viszont ennél a számlálónál nem kell az órajel folytonosságát megszakítani, ugyanis </w:t>
-      </w:r>
-    </w:p>
-    <w:p>
-      <w:pPr>
-        <w:ind w:firstLine="709"/>
-      </w:pPr>
-    </w:p>
-    <w:p>
-      <w:pPr>
-        <w:ind w:firstLine="709"/>
-      </w:pPr>
-    </w:p>
-    <w:p>
-      <w:pPr>
-        <w:ind w:firstLine="709"/>
-      </w:pPr>
-      <w:r>
-        <w:t xml:space="preserve"> </w:t>
-      </w:r>
-      <w:r>
-        <w:t xml:space="preserve">két határéréték </w:t>
-      </w:r>
-      <w:r>
-        <w:t>között kell oda-vissza számolnia, attól függően, hogy a bemenetén milyen előjel van</w:t>
-      </w:r>
-      <w:r>
-        <w:t xml:space="preserve">, </w:t>
-      </w:r>
-      <w:r>
-        <w:t>illetve</w:t>
-      </w:r>
-      <w:r>
-        <w:t xml:space="preserve"> fel kell függesztenie a számolást, ha </w:t>
-      </w:r>
-      <w:r>
-        <w:t xml:space="preserve">az aktuális érték </w:t>
-      </w:r>
-      <w:r>
-        <w:t>valamelyik határértéket</w:t>
-      </w:r>
-      <w:r>
-        <w:t xml:space="preserve"> </w:t>
-      </w:r>
-      <w:r>
-        <w:t xml:space="preserve">elérte </w:t>
-      </w:r>
-      <w:r>
-        <w:t>vagy a bemenetén levő érték nulla</w:t>
-      </w:r>
-      <w:r>
-        <w:t>.</w:t>
-      </w:r>
-      <w:r>
-        <w:t xml:space="preserve"> Ebben a feladatban ez a két határérték a </w:t>
+        <w:t>2</w:t>
+      </w:r>
+      <w:r>
+        <w:rPr>
+          <w:bCs/>
+        </w:rPr>
+        <w:t>)</w:t>
+      </w:r>
+      <w:r>
+        <w:fldChar w:fldCharType="end"/>
+      </w:r>
+      <w:r>
+        <w:t xml:space="preserve"> függvény írja le, ahol a </w:t>
+      </w:r>
+      <m:oMath>
+        <m:sSub>
+          <m:sSubPr>
+            <m:ctrlPr>
+              <w:rPr>
+                <w:rFonts w:ascii="Cambria Math" w:hAnsi="Cambria Math"/>
+                <w:i/>
+              </w:rPr>
+            </m:ctrlPr>
+          </m:sSubPr>
+          <m:e>
+            <m:r>
+              <w:rPr>
+                <w:rFonts w:ascii="Cambria Math" w:hAnsi="Cambria Math"/>
+              </w:rPr>
+              <m:t>c</m:t>
+            </m:r>
+          </m:e>
+          <m:sub>
+            <m:r>
+              <w:rPr>
+                <w:rFonts w:ascii="Cambria Math" w:hAnsi="Cambria Math"/>
+              </w:rPr>
+              <m:t>n</m:t>
+            </m:r>
+          </m:sub>
+        </m:sSub>
+      </m:oMath>
+      <w:r>
+        <w:t xml:space="preserve"> az aktuális értéket jele</w:t>
+      </w:r>
+      <w:proofErr w:type="spellStart"/>
+      <w:r>
+        <w:t>nti</w:t>
+      </w:r>
+      <w:proofErr w:type="spellEnd"/>
+      <w:r>
+        <w:t xml:space="preserve">, az </w:t>
       </w:r>
       <m:oMath>
         <m:r>
           <w:rPr>
             <w:rFonts w:ascii="Cambria Math" w:hAnsi="Cambria Math"/>
           </w:rPr>
-          <m:t>0</m:t>
+          <m:t>s</m:t>
         </m:r>
       </m:oMath>
       <w:r>
-        <w:t xml:space="preserve"> és</w:t>
-      </w:r>
-      <w:r>
-        <w:t xml:space="preserve"> a</w:t>
-      </w:r>
-      <w:r>
-        <w:t xml:space="preserve"> </w:t>
+        <w:t xml:space="preserve"> az előjel bemenet értékét, a </w:t>
       </w:r>
       <m:oMath>
-        <m:r>
-          <w:rPr>
-            <w:rFonts w:ascii="Cambria Math" w:hAnsi="Cambria Math"/>
-          </w:rPr>
-          <m:t>15</m:t>
-        </m:r>
+        <m:sSub>
+          <m:sSubPr>
+            <m:ctrlPr>
+              <w:rPr>
+                <w:rFonts w:ascii="Cambria Math" w:hAnsi="Cambria Math"/>
+                <w:i/>
+              </w:rPr>
+            </m:ctrlPr>
+          </m:sSubPr>
+          <m:e>
+            <m:r>
+              <w:rPr>
+                <w:rFonts w:ascii="Cambria Math" w:hAnsi="Cambria Math"/>
+              </w:rPr>
+              <m:t>c</m:t>
+            </m:r>
+          </m:e>
+          <m:sub>
+            <m:r>
+              <w:rPr>
+                <w:rFonts w:ascii="Cambria Math" w:hAnsi="Cambria Math"/>
+              </w:rPr>
+              <m:t>n+1</m:t>
+            </m:r>
+          </m:sub>
+        </m:sSub>
       </m:oMath>
       <w:r>
-        <w:t>, ami</w:t>
-      </w:r>
-      <w:r>
-        <w:t xml:space="preserve"> a</w:t>
-      </w:r>
-      <w:r>
-        <w:t xml:space="preserve"> mozgatás szempontjából annyit jelent, hogy a szerszám 15 különböző helyzetet tud felvenni az </w:t>
-      </w:r>
-      <m:oMath>
-        <m:r>
-          <w:rPr>
-            <w:rFonts w:ascii="Cambria Math" w:hAnsi="Cambria Math"/>
-          </w:rPr>
-          <m:t>X</m:t>
-        </m:r>
-      </m:oMath>
-      <w:r>
-        <w:t xml:space="preserve"> és az </w:t>
-      </w:r>
-      <m:oMath>
-        <m:r>
-          <w:rPr>
-            <w:rFonts w:ascii="Cambria Math" w:hAnsi="Cambria Math"/>
-          </w:rPr>
-          <m:t>Y</m:t>
-        </m:r>
-      </m:oMath>
-      <w:r>
-        <w:t xml:space="preserve"> </w:t>
-      </w:r>
-      <w:r>
-        <w:t>tengelyek mentén.</w:t>
-      </w:r>
-    </w:p>
-    <w:p/>
+        <w:t xml:space="preserve"> pedig a számláló következő értékét.</w:t>
+      </w:r>
+    </w:p>
     <w:tbl>
       <w:tblPr>
         <w:tblStyle w:val="TableGrid"/>
@@ -18113,7 +18607,7 @@
                                   <w:rPr>
                                     <w:rFonts w:ascii="Cambria Math" w:hAnsi="Cambria Math"/>
                                   </w:rPr>
-                                  <m:t>±1, 0</m:t>
+                                  <m:t>+s, 0</m:t>
                                 </m:r>
                               </m:e>
                             </m:d>
@@ -18145,6 +18639,7 @@
                 <w:bCs/>
               </w:rPr>
             </w:pPr>
+            <w:bookmarkStart w:id="60" w:name="_Ref71420684"/>
             <w:r>
               <w:rPr>
                 <w:bCs/>
@@ -18190,52 +18685,272 @@
               </w:rPr>
               <w:t>)</w:t>
             </w:r>
+            <w:bookmarkEnd w:id="60"/>
           </w:p>
         </w:tc>
       </w:tr>
     </w:tbl>
-    <w:p/>
-    <w:p/>
-    <w:p>
-      <w:pPr>
-        <w:ind w:firstLine="709"/>
-      </w:pPr>
-      <w:r>
-        <w:t xml:space="preserve">… ez esetben a 15 azt jelenti, hogy a szerszám 15 különböző helyzetet tud felvenni az X vagy az Y tengely mentén. </w:t>
-      </w:r>
-      <w:r>
-        <w:t>Ez</w:t>
-      </w:r>
-      <w:r>
-        <w:t xml:space="preserve"> természetesen növelhető, amitől </w:t>
-      </w:r>
-      <w:r>
-        <w:lastRenderedPageBreak/>
-        <w:t>egyenletesebb</w:t>
-      </w:r>
-      <w:r>
-        <w:t xml:space="preserve"> </w:t>
-      </w:r>
-      <w:r>
-        <w:t xml:space="preserve">lesz </w:t>
-      </w:r>
-      <w:r>
-        <w:t>a mozgás</w:t>
-      </w:r>
-      <w:r>
-        <w:t>, de érdemes figyelembe venni az ezzel</w:t>
-      </w:r>
-      <w:r>
-        <w:t xml:space="preserve"> </w:t>
-      </w:r>
-      <w:r>
-        <w:t>járó extra terhelést</w:t>
-      </w:r>
-      <w:r>
-        <w:t>,</w:t>
-      </w:r>
-      <w:r>
-        <w:t xml:space="preserve"> amit a futtatókörnyezetnek el kell szenvednie.</w:t>
+    <w:p>
+      <w:pPr>
+        <w:ind w:firstLine="708"/>
+      </w:pPr>
+      <w:r>
+        <w:t xml:space="preserve">Ebből a függvényből jól látható, hogy ha az </w:t>
+      </w:r>
+      <m:oMath>
+        <m:r>
+          <w:rPr>
+            <w:rFonts w:ascii="Cambria Math" w:hAnsi="Cambria Math"/>
+          </w:rPr>
+          <m:t>s</m:t>
+        </m:r>
+      </m:oMath>
+      <w:r>
+        <w:t xml:space="preserve"> értéke nulla, a </w:t>
+      </w:r>
+      <m:oMath>
+        <m:sSub>
+          <m:sSubPr>
+            <m:ctrlPr>
+              <w:rPr>
+                <w:rFonts w:ascii="Cambria Math" w:hAnsi="Cambria Math"/>
+                <w:i/>
+              </w:rPr>
+            </m:ctrlPr>
+          </m:sSubPr>
+          <m:e>
+            <m:r>
+              <w:rPr>
+                <w:rFonts w:ascii="Cambria Math" w:hAnsi="Cambria Math"/>
+              </w:rPr>
+              <m:t>c</m:t>
+            </m:r>
+          </m:e>
+          <m:sub>
+            <m:r>
+              <w:rPr>
+                <w:rFonts w:ascii="Cambria Math" w:hAnsi="Cambria Math"/>
+              </w:rPr>
+              <m:t>n+1</m:t>
+            </m:r>
+          </m:sub>
+        </m:sSub>
+      </m:oMath>
+      <w:r>
+        <w:t xml:space="preserve"> értéke egyenlő lesz a </w:t>
+      </w:r>
+      <m:oMath>
+        <m:sSub>
+          <m:sSubPr>
+            <m:ctrlPr>
+              <w:rPr>
+                <w:rFonts w:ascii="Cambria Math" w:hAnsi="Cambria Math"/>
+                <w:i/>
+              </w:rPr>
+            </m:ctrlPr>
+          </m:sSubPr>
+          <m:e>
+            <m:r>
+              <w:rPr>
+                <w:rFonts w:ascii="Cambria Math" w:hAnsi="Cambria Math"/>
+              </w:rPr>
+              <m:t>c</m:t>
+            </m:r>
+          </m:e>
+          <m:sub>
+            <m:r>
+              <w:rPr>
+                <w:rFonts w:ascii="Cambria Math" w:hAnsi="Cambria Math"/>
+              </w:rPr>
+              <m:t>n</m:t>
+            </m:r>
+          </m:sub>
+        </m:sSub>
+      </m:oMath>
+      <w:r>
+        <w:t xml:space="preserve"> értékével, így folytonos órajel mellett sem fog megváltozni a kimenet értéke. Ugyanez akkor is igaz, ha a </w:t>
+      </w:r>
+      <m:oMath>
+        <m:sSub>
+          <m:sSubPr>
+            <m:ctrlPr>
+              <w:rPr>
+                <w:rFonts w:ascii="Cambria Math" w:hAnsi="Cambria Math"/>
+                <w:i/>
+              </w:rPr>
+            </m:ctrlPr>
+          </m:sSubPr>
+          <m:e>
+            <m:r>
+              <w:rPr>
+                <w:rFonts w:ascii="Cambria Math" w:hAnsi="Cambria Math"/>
+              </w:rPr>
+              <m:t>c</m:t>
+            </m:r>
+          </m:e>
+          <m:sub>
+            <m:r>
+              <w:rPr>
+                <w:rFonts w:ascii="Cambria Math" w:hAnsi="Cambria Math"/>
+              </w:rPr>
+              <m:t>n</m:t>
+            </m:r>
+          </m:sub>
+        </m:sSub>
+      </m:oMath>
+      <w:r>
+        <w:t xml:space="preserve"> értéke </w:t>
+      </w:r>
+      <m:oMath>
+        <m:r>
+          <w:rPr>
+            <w:rFonts w:ascii="Cambria Math" w:hAnsi="Cambria Math"/>
+          </w:rPr>
+          <m:t>0</m:t>
+        </m:r>
+      </m:oMath>
+      <w:r>
+        <w:t xml:space="preserve"> és az</w:t>
+      </w:r>
+      <m:oMath>
+        <m:r>
+          <w:rPr>
+            <w:rFonts w:ascii="Cambria Math" w:hAnsi="Cambria Math"/>
+          </w:rPr>
+          <m:t xml:space="preserve"> s</m:t>
+        </m:r>
+      </m:oMath>
+      <w:r>
+        <w:t xml:space="preserve"> értéke </w:t>
+      </w:r>
+      <m:oMath>
+        <m:r>
+          <w:rPr>
+            <w:rFonts w:ascii="Cambria Math" w:hAnsi="Cambria Math"/>
+          </w:rPr>
+          <m:t>-1</m:t>
+        </m:r>
+      </m:oMath>
+      <w:r>
+        <w:t xml:space="preserve">, vagy a </w:t>
+      </w:r>
+      <m:oMath>
+        <m:sSub>
+          <m:sSubPr>
+            <m:ctrlPr>
+              <w:rPr>
+                <w:rFonts w:ascii="Cambria Math" w:hAnsi="Cambria Math"/>
+                <w:i/>
+              </w:rPr>
+            </m:ctrlPr>
+          </m:sSubPr>
+          <m:e>
+            <m:r>
+              <w:rPr>
+                <w:rFonts w:ascii="Cambria Math" w:hAnsi="Cambria Math"/>
+              </w:rPr>
+              <m:t>c</m:t>
+            </m:r>
+          </m:e>
+          <m:sub>
+            <m:r>
+              <w:rPr>
+                <w:rFonts w:ascii="Cambria Math" w:hAnsi="Cambria Math"/>
+              </w:rPr>
+              <m:t>n</m:t>
+            </m:r>
+          </m:sub>
+        </m:sSub>
+      </m:oMath>
+      <w:r>
+        <w:t xml:space="preserve"> értéke </w:t>
+      </w:r>
+      <m:oMath>
+        <m:r>
+          <w:rPr>
+            <w:rFonts w:ascii="Cambria Math" w:hAnsi="Cambria Math"/>
+          </w:rPr>
+          <m:t>15</m:t>
+        </m:r>
+      </m:oMath>
+      <w:r>
+        <w:t>, az</w:t>
+      </w:r>
+      <m:oMath>
+        <m:r>
+          <w:rPr>
+            <w:rFonts w:ascii="Cambria Math" w:hAnsi="Cambria Math"/>
+          </w:rPr>
+          <m:t xml:space="preserve"> s</m:t>
+        </m:r>
+      </m:oMath>
+      <w:r>
+        <w:t xml:space="preserve"> értéke pedig </w:t>
+      </w:r>
+      <m:oMath>
+        <m:r>
+          <w:rPr>
+            <w:rFonts w:ascii="Cambria Math" w:hAnsi="Cambria Math"/>
+          </w:rPr>
+          <m:t>1</m:t>
+        </m:r>
+      </m:oMath>
+      <w:r>
+        <w:t xml:space="preserve">. A BORIS rendelkezik úgy a </w:t>
+      </w:r>
+      <m:oMath>
+        <m:r>
+          <m:rPr>
+            <m:nor/>
+          </m:rPr>
+          <m:t>min</m:t>
+        </m:r>
+      </m:oMath>
+      <w:r>
+        <w:t xml:space="preserve">, mint a </w:t>
+      </w:r>
+      <w:proofErr w:type="spellStart"/>
+      <m:oMath>
+        <m:r>
+          <m:rPr>
+            <m:nor/>
+          </m:rPr>
+          <m:t>max</m:t>
+        </m:r>
+      </m:oMath>
+      <w:proofErr w:type="spellEnd"/>
+      <w:r>
+        <w:t xml:space="preserve"> függvényekkel, de csak a két bemenettel rendelkező függvény blokkok esetén, így a </w:t>
+      </w:r>
+      <w:r>
+        <w:fldChar w:fldCharType="begin"/>
+      </w:r>
+      <w:r>
+        <w:instrText xml:space="preserve"> REF _Ref71420684 \h </w:instrText>
+      </w:r>
+      <w:r>
+        <w:fldChar w:fldCharType="separate"/>
+      </w:r>
+      <w:r>
+        <w:rPr>
+          <w:bCs/>
+        </w:rPr>
+        <w:t>(</w:t>
+      </w:r>
+      <w:r>
+        <w:t>3.3.2</w:t>
+      </w:r>
+      <w:r>
+        <w:rPr>
+          <w:bCs/>
+        </w:rPr>
+        <w:t>)</w:t>
+      </w:r>
+      <w:r>
+        <w:fldChar w:fldCharType="end"/>
+      </w:r>
+      <w:r>
+        <w:t xml:space="preserve"> függvényt szükségszerűen három különálló blokkal kell megvalósítani.</w:t>
       </w:r>
     </w:p>
     <w:p>
@@ -18249,7 +18964,7 @@
           <w:noProof/>
         </w:rPr>
         <w:drawing>
-          <wp:inline distT="0" distB="0" distL="0" distR="0" wp14:anchorId="0FBFAD39" wp14:editId="0C407057">
+          <wp:inline distT="0" distB="0" distL="0" distR="0" wp14:anchorId="76B82902" wp14:editId="120A1FB9">
             <wp:extent cx="5371465" cy="3072130"/>
             <wp:effectExtent l="0" t="0" r="635" b="0"/>
             <wp:docPr id="3" name="Picture 3" descr="A mozgatást működtető számláló"/>
@@ -18291,7 +19006,7 @@
         </w:drawing>
       </w:r>
     </w:p>
-    <w:bookmarkStart w:id="59" w:name="_Ref71287114"/>
+    <w:bookmarkStart w:id="61" w:name="_Ref71287114"/>
     <w:p>
       <w:pPr>
         <w:pStyle w:val="Caption"/>
@@ -18329,7 +19044,7 @@
       <w:r>
         <w:t>. ábra</w:t>
       </w:r>
-      <w:bookmarkEnd w:id="59"/>
+      <w:bookmarkEnd w:id="61"/>
       <w:r>
         <w:t xml:space="preserve">: </w:t>
       </w:r>
@@ -18339,208 +19054,291 @@
     </w:p>
     <w:p>
       <w:pPr>
-        <w:ind w:firstLine="709"/>
-      </w:pPr>
-    </w:p>
-    <w:p>
-      <w:pPr>
-        <w:ind w:firstLine="709"/>
-      </w:pPr>
-    </w:p>
-    <w:p>
-      <w:pPr>
-        <w:ind w:firstLine="709"/>
-      </w:pPr>
-    </w:p>
-    <w:p>
-      <w:pPr>
-        <w:ind w:firstLine="709"/>
-      </w:pPr>
-    </w:p>
-    <w:p>
-      <w:pPr>
-        <w:ind w:firstLine="709"/>
-      </w:pPr>
+        <w:ind w:firstLine="708"/>
+      </w:pPr>
+      <w:r>
+        <w:t>A szerszám mozgatásához</w:t>
+      </w:r>
+      <w:r>
+        <w:t xml:space="preserve"> először is létre kell hozni két példányt</w:t>
+      </w:r>
       <w:r>
         <w:t xml:space="preserve"> </w:t>
       </w:r>
       <w:r>
-        <w:t xml:space="preserve">nagyon </w:t>
-      </w:r>
-      <w:r>
-        <w:t xml:space="preserve">leegyszerűsítve </w:t>
-      </w:r>
-      <w:r>
-        <w:t>az aktuális értékének tárolására alkalmas memóriából és a következő értékét előállító logikából áll</w:t>
-      </w:r>
-      <w:r>
-        <w:t>. A BORIS blokkjaival a tárolást flip-</w:t>
-      </w:r>
-      <w:r>
-        <w:t xml:space="preserve">flopok </w:t>
-      </w:r>
-      <w:r>
-        <w:t>segítségével, a következő értéket előállító logikát pedig logikai kapukkal vagy függvényekkel lehet megvalósítani.</w:t>
-      </w:r>
-    </w:p>
-    <w:p>
-      <w:pPr>
-        <w:ind w:firstLine="709"/>
-      </w:pPr>
-    </w:p>
-    <w:p>
-      <w:pPr>
-        <w:ind w:firstLine="709"/>
-      </w:pPr>
-      <w:r>
-        <w:t>. Mindezek ellenére az animációk igényeit ez sem képes teljes mértékben kielégíteni, ezért a számlálást másként kell megvalósítani. A cél az, hogy a számláló azonos időközönként egy tetszőleges kifejezés segítségével módosítsa az aktuális értékét, és a számlálást bármikor fel lehessen függeszteni majd folytatni. Ehhez valójában flip-flopokra, órajel generátorra, kapcsolókra és funkcióblokkokra van szükség. A flip-flopok a számláló aktuális értékének tárolásához kellenek, a funkcióblokkok segítségével valósítható meg az aktuális és a következő értékek közötti matematikai összefüggés, az órajel a számláló működtetésére szolgál, a kapcsolók pedig a számláló felfüggesztését teszik lehetővé.</w:t>
-      </w:r>
-    </w:p>
-    <w:p>
-      <w:pPr>
-        <w:ind w:firstLine="709"/>
-      </w:pPr>
-    </w:p>
-    <w:p>
-      <w:pPr>
-        <w:ind w:firstLine="709"/>
-      </w:pPr>
-    </w:p>
-    <w:p>
-      <w:pPr>
-        <w:ind w:firstLine="709"/>
-      </w:pPr>
-      <w:r>
-        <w:t xml:space="preserve"> és ezt küldje ki a kimenetére. Ez a legegyszerűbben flip-flopokkal és egy órajel generátorral valósítható meg, ahol a flip-flopoknak a kimenetei funkcióblokkokon keresztül vissza vannak kötve a bemenetei